<commit_message>
Exact date of unveiling
</commit_message>
<xml_diff>
--- a/TaylorEtAl-concrete-Diplodocus-of-Vernal.docx
+++ b/TaylorEtAl-concrete-Diplodocus-of-Vernal.docx
@@ -557,10 +557,16 @@
         </w:rPr>
       </w:pPr>
       <w:r>
-        <w:rPr/>
-      </w:r>
-      <w:r>
-        <w:rPr/>
+        <w:rPr>
+          <w:i/>
+          <w:iCs/>
+        </w:rPr>
+      </w:r>
+      <w:r>
+        <w:rPr>
+          <w:i/>
+          <w:iCs/>
+        </w:rPr>
         <w:fldChar w:fldCharType="end"/>
       </w:r>
     </w:p>
@@ -574,580 +580,10 @@
         </w:rPr>
       </w:pPr>
       <w:r>
-        <w:rPr/>
-      </w:r>
-    </w:p>
-    <w:p>
-      <w:pPr>
-        <w:pStyle w:val="Heading1"/>
-        <w:ind w:left="0" w:right="0" w:hanging="0"/>
-        <w:rPr/>
-      </w:pPr>
-      <w:r>
-        <w:rPr/>
-        <w:t>Introduction</w:t>
-      </w:r>
-    </w:p>
-    <w:p>
-      <w:pPr>
-        <w:pStyle w:val="TextBody"/>
-        <w:rPr/>
-      </w:pPr>
-      <w:r>
-        <w:rPr>
-          <w:i/>
-          <w:iCs/>
-        </w:rPr>
-        <w:t>Diplodocus</w:t>
-      </w:r>
-      <w:r>
-        <w:rPr/>
-        <w:t xml:space="preserve"> is a sauropod dinosaur from the Late Jurassic of North America, found in the extensive Morrison Formation of the western states. Although larger and more complete sauropods are now known, </w:t>
-      </w:r>
-      <w:r>
-        <w:rPr>
-          <w:i/>
-          <w:iCs/>
-        </w:rPr>
-        <w:t>Diplodocus</w:t>
-      </w:r>
-      <w:r>
-        <w:rPr/>
-        <w:t xml:space="preserve"> was the first giant dinosaur known from a substantially complete skeleton: the Carnegie Museum’s iconic specimen CM 84 </w:t>
-      </w:r>
-      <w:r>
-        <w:rPr/>
-        <w:t>(Figure A)</w:t>
-      </w:r>
-      <w:r>
-        <w:rPr/>
-        <w:t>. As explained below, casts of this important specimen were sent all around the globe, and as a result this individual became — and remains — the single best-known dinosaur in the world.</w:t>
-      </w:r>
-    </w:p>
-    <w:p>
-      <w:pPr>
-        <w:pStyle w:val="TextBody"/>
-        <w:rPr/>
-      </w:pPr>
-      <w:r>
-        <w:rPr/>
-        <w:t xml:space="preserve">Among the many </w:t>
-      </w:r>
-      <w:r>
-        <w:rPr>
-          <w:i/>
-          <w:iCs/>
-        </w:rPr>
-        <w:t>Diplodocus</w:t>
-      </w:r>
-      <w:r>
-        <w:rPr/>
-        <w:t xml:space="preserve"> casts that have been mounted, many have been made in plaster, including all the oldest ones; and many have been made in modern lightweight materials such as water-expanded polyester (WEP). But one stands alone, having been cast in concrete by the Utah Field House museum in Vernal.</w:t>
-      </w:r>
-    </w:p>
-    <w:p>
-      <w:pPr>
-        <w:pStyle w:val="TextBody"/>
-        <w:rPr/>
-      </w:pPr>
-      <w:r>
-        <w:rPr/>
-        <w:t xml:space="preserve">In this paper, we will summarise the history of the original Carnegie </w:t>
-      </w:r>
-      <w:r>
-        <w:rPr>
-          <w:i/>
-          <w:iCs/>
-        </w:rPr>
-        <w:t>Diplodocus</w:t>
-      </w:r>
-      <w:r>
-        <w:rPr/>
-        <w:t>, discuss how the concrete cast came to be, and consider its legacy.</w:t>
-      </w:r>
-    </w:p>
-    <w:p>
-      <w:pPr>
-        <w:pStyle w:val="Heading2"/>
-        <w:rPr/>
-      </w:pPr>
-      <w:bookmarkStart w:id="0" w:name="__RefHeading___Toc943_1155462304"/>
-      <w:bookmarkEnd w:id="0"/>
-      <w:r>
-        <w:rPr/>
-        <w:t>Nomenclature</w:t>
-      </w:r>
-    </w:p>
-    <w:p>
-      <w:pPr>
-        <w:pStyle w:val="TextBody"/>
-        <w:rPr/>
-      </w:pPr>
-      <w:r>
-        <w:rPr/>
-        <w:t>A distinction is made between molds and casts. A mold is a negative structure made from an original  specimen (or, less commonly, a cast), in which the spaces inside the mold match the shapes of the original specimen. A cast is a positive structure, a copy made of a specimen made by filling a mold, and its shape matches that of the original specimen.</w:t>
-      </w:r>
-    </w:p>
-    <w:p>
-      <w:pPr>
-        <w:pStyle w:val="TextBody"/>
-        <w:rPr/>
-      </w:pPr>
-      <w:r>
-        <w:rPr/>
-        <w:t xml:space="preserve">Vertebrae are designated as follows, for a vertebra at position </w:t>
-      </w:r>
-      <w:r>
-        <w:rPr>
-          <w:i/>
-          <w:iCs/>
-        </w:rPr>
-        <w:t>n</w:t>
-      </w:r>
-      <w:r>
-        <w:rPr/>
-        <w:t xml:space="preserve"> in a part of the spinal column: cervical vertebrae C</w:t>
-      </w:r>
-      <w:r>
-        <w:rPr>
-          <w:i/>
-          <w:iCs/>
-        </w:rPr>
-        <w:t>n</w:t>
-      </w:r>
-      <w:r>
-        <w:rPr/>
-        <w:t>, dorsal vertebrae D</w:t>
-      </w:r>
-      <w:r>
-        <w:rPr>
-          <w:i/>
-          <w:iCs/>
-        </w:rPr>
-        <w:t>n</w:t>
-      </w:r>
-      <w:r>
-        <w:rPr/>
-        <w:t>, and caudal vertebrae Ca</w:t>
-      </w:r>
-      <w:r>
-        <w:rPr>
-          <w:i/>
-          <w:iCs/>
-        </w:rPr>
-        <w:t>n</w:t>
-      </w:r>
-      <w:r>
-        <w:rPr/>
-        <w:t>.</w:t>
-      </w:r>
-    </w:p>
-    <w:p>
-      <w:pPr>
-        <w:pStyle w:val="Heading2"/>
-        <w:rPr/>
-      </w:pPr>
-      <w:bookmarkStart w:id="1" w:name="__RefHeading___Toc5349_68767826"/>
-      <w:bookmarkEnd w:id="1"/>
-      <w:r>
-        <w:rPr/>
-        <w:t>Institutional abbreviations</w:t>
-      </w:r>
-    </w:p>
-    <w:p>
-      <w:pPr>
-        <w:pStyle w:val="TextBody"/>
-        <w:numPr>
-          <w:ilvl w:val="0"/>
-          <w:numId w:val="3"/>
-        </w:numPr>
-        <w:ind w:left="720" w:right="0" w:hanging="360"/>
-        <w:rPr/>
-      </w:pPr>
-      <w:r>
-        <w:rPr/>
-        <w:t>AMNH — American Museum of Natural History, New York, New York, USA.</w:t>
-      </w:r>
-    </w:p>
-    <w:p>
-      <w:pPr>
-        <w:pStyle w:val="TextBody"/>
-        <w:numPr>
-          <w:ilvl w:val="0"/>
-          <w:numId w:val="3"/>
-        </w:numPr>
-        <w:ind w:left="720" w:right="0" w:hanging="360"/>
-        <w:rPr/>
-      </w:pPr>
-      <w:r>
-        <w:rPr/>
-        <w:t>CM — Carnegie Museum of Natural History, Pittsburgh, Pennsylvania, USA.</w:t>
-      </w:r>
-    </w:p>
-    <w:p>
-      <w:pPr>
-        <w:pStyle w:val="TextBody"/>
-        <w:numPr>
-          <w:ilvl w:val="0"/>
-          <w:numId w:val="3"/>
-        </w:numPr>
-        <w:ind w:left="720" w:right="0" w:hanging="360"/>
-        <w:rPr/>
-      </w:pPr>
-      <w:r>
-        <w:rPr>
-          <w:b/>
-          <w:bCs/>
-        </w:rPr>
-        <w:t>UNUSED</w:t>
-      </w:r>
-      <w:r>
-        <w:rPr/>
-        <w:t xml:space="preserve"> HMNS — Houston Museum of Nature and Science, Houston, Texas, USA.</w:t>
-      </w:r>
-    </w:p>
-    <w:p>
-      <w:pPr>
-        <w:pStyle w:val="TextBody"/>
-        <w:numPr>
-          <w:ilvl w:val="0"/>
-          <w:numId w:val="3"/>
-        </w:numPr>
-        <w:ind w:left="720" w:right="0" w:hanging="360"/>
-        <w:rPr/>
-      </w:pPr>
-      <w:r>
-        <w:rPr>
-          <w:b/>
-          <w:bCs/>
-        </w:rPr>
-        <w:t>UNUSED</w:t>
-      </w:r>
-      <w:r>
-        <w:rPr/>
-        <w:t xml:space="preserve"> MB — Museum für Naturkunde Berlin, Berlin, Germany; specimen numbers for fossil reptiles take the form MB.R.</w:t>
-      </w:r>
-      <w:r>
-        <w:rPr>
-          <w:i/>
-          <w:iCs/>
-        </w:rPr>
-        <w:t>nnnn</w:t>
-      </w:r>
-      <w:r>
-        <w:rPr/>
-        <w:t>.</w:t>
-      </w:r>
-    </w:p>
-    <w:p>
-      <w:pPr>
-        <w:pStyle w:val="TextBody"/>
-        <w:numPr>
-          <w:ilvl w:val="0"/>
-          <w:numId w:val="3"/>
-        </w:numPr>
-        <w:ind w:left="720" w:right="0" w:hanging="360"/>
-        <w:rPr/>
-      </w:pPr>
-      <w:r>
-        <w:rPr>
-          <w:b/>
-          <w:bCs/>
-        </w:rPr>
-        <w:t>UNUSED</w:t>
-      </w:r>
-      <w:r>
-        <w:rPr/>
-        <w:t xml:space="preserve"> USNM – United States National Museum, Washington DC, USA.</w:t>
-      </w:r>
-    </w:p>
-    <w:p>
-      <w:pPr>
-        <w:pStyle w:val="TextBody"/>
-        <w:numPr>
-          <w:ilvl w:val="0"/>
-          <w:numId w:val="3"/>
-        </w:numPr>
-        <w:ind w:left="720" w:right="0" w:hanging="360"/>
-        <w:rPr/>
-      </w:pPr>
-      <w:r>
-        <w:rPr>
-          <w:b/>
-          <w:bCs/>
-        </w:rPr>
-        <w:t>UNUSED</w:t>
-      </w:r>
-      <w:r>
-        <w:rPr/>
-        <w:t xml:space="preserve"> YPM — Yale Peabody Museum, New Haven, Connecticut, USA.</w:t>
-      </w:r>
-    </w:p>
-    <w:p>
-      <w:pPr>
-        <w:pStyle w:val="Heading1"/>
-        <w:ind w:left="0" w:right="0" w:hanging="0"/>
-        <w:rPr/>
-      </w:pPr>
-      <w:r>
-        <w:rPr/>
-        <w:t xml:space="preserve">History of the concrete </w:t>
-      </w:r>
-      <w:r>
-        <w:rPr>
-          <w:i/>
-          <w:iCs/>
-        </w:rPr>
-        <w:t>Diplodocus</w:t>
-      </w:r>
-    </w:p>
-    <w:p>
-      <w:pPr>
-        <w:pStyle w:val="Heading2"/>
-        <w:rPr/>
-      </w:pPr>
-      <w:bookmarkStart w:id="2" w:name="__RefHeading___Toc947_1155462304"/>
-      <w:bookmarkEnd w:id="2"/>
-      <w:r>
-        <w:rPr/>
-        <w:t>The Field Museum in Vernal</w:t>
-      </w:r>
-    </w:p>
-    <w:p>
-      <w:pPr>
-        <w:pStyle w:val="TextBody"/>
-        <w:rPr/>
-      </w:pPr>
-      <w:r>
-        <w:rPr/>
-        <w:t>1948, October 29: The Utah Field House museum opens in Vernal.</w:t>
-      </w:r>
-    </w:p>
-    <w:p>
-      <w:pPr>
-        <w:pStyle w:val="TextBody"/>
-        <w:rPr/>
-      </w:pPr>
-      <w:r>
-        <w:rPr/>
-        <w:t>1952: Vernal native J. LeRoy Kay, Carnegie's curator of vertebrate paleontology, gifts the original molds to the Field House. They arrive on or shortly before 7 August (Untermann 1952). By this time, they were "deteriorating" (Gangewere 1999:17), "almost unusable" (Nieuwland 2019:251) and "in pretty bad shape" (Ken Carpenter, pers. comm. 2022).</w:t>
-      </w:r>
-    </w:p>
-    <w:p>
-      <w:pPr>
-        <w:pStyle w:val="TextBody"/>
-        <w:rPr/>
-      </w:pPr>
-      <w:r>
-        <w:rPr/>
-        <w:t>1957: The Utah Field House's concrete cast is created, and mounted outdoors (Gangewere 1999:17). This is the last time the original molds are used. “The molds finally fell apart because of old age soon after it was made” (Sussaman 1988).</w:t>
-      </w:r>
-    </w:p>
-    <w:p>
-      <w:pPr>
-        <w:pStyle w:val="TextBody"/>
-        <w:rPr/>
-      </w:pPr>
-      <w:r>
-        <w:rPr/>
-        <w:t>1950s or 1960s: The Field House posted a notice in the SVP news bulletin offering the plaster molds to whoever wanted them (Ken Carpenter, pers. comm., 2022), but there seem to have been no takers.</w:t>
-      </w:r>
-    </w:p>
-    <w:p>
-      <w:pPr>
-        <w:pStyle w:val="TextBody"/>
-        <w:rPr/>
-      </w:pPr>
-      <w:r>
-        <w:rPr/>
-        <w:t>1960s: the original molds are thrown away by Carnegie Museum (Ilja Nieuwland, pers. comm., 2022). So the invitation that concludes Untermann (1959:369), "Does anyone wish to cast the twelfth?" seems to have gone unanswered.</w:t>
-      </w:r>
-    </w:p>
-    <w:p>
-      <w:pPr>
-        <w:pStyle w:val="TextBody"/>
-        <w:rPr/>
-      </w:pPr>
-      <w:r>
-        <w:rPr/>
-        <w:t xml:space="preserve">1979: The British Museum’s cast of the Carnegie </w:t>
-      </w:r>
-      <w:r>
-        <w:rPr>
-          <w:i/>
-          <w:iCs/>
-        </w:rPr>
-        <w:t>Diplodocus</w:t>
-      </w:r>
-      <w:r>
-        <w:rPr/>
-        <w:t xml:space="preserve"> is moved from the Hall of Reptiles (now the insect exhibit) to the main atrium, where it remained until removed in 2018 to make space for corporate events.</w:t>
-      </w:r>
-    </w:p>
-    <w:p>
-      <w:pPr>
-        <w:pStyle w:val="Heading2"/>
-        <w:rPr/>
-      </w:pPr>
-      <w:bookmarkStart w:id="3" w:name="__RefHeading___Toc949_1155462304"/>
-      <w:bookmarkEnd w:id="3"/>
-      <w:r>
-        <w:rPr/>
-        <w:t>The lightweight cast in Vernal</w:t>
-      </w:r>
-    </w:p>
-    <w:p>
-      <w:pPr>
-        <w:pStyle w:val="TextBody"/>
-        <w:rPr/>
-      </w:pPr>
-      <w:r>
-        <w:rPr/>
-        <w:t>1988, January: plans are made to have a lightweight indoor replica of the Field House concrete cast created by the Las Vegas Museum, but these plans fall through.</w:t>
-      </w:r>
-    </w:p>
-    <w:p>
-      <w:pPr>
-        <w:pStyle w:val="TextBody"/>
-        <w:rPr/>
-      </w:pPr>
-      <w:r>
-        <w:rPr/>
-        <w:t>1989, April: Jim Madsen of Dinolab is contacted to make new plans for creating a replica from the concrete cast</w:t>
-      </w:r>
-    </w:p>
-    <w:p>
-      <w:pPr>
-        <w:pStyle w:val="TextBody"/>
-        <w:rPr/>
-      </w:pPr>
-      <w:r>
-        <w:rPr/>
-        <w:t>1989, June 30 onwards: Dinolab repaired the deteriorated concrete cast, stabilizing, restoring and sealing the bones. Jim Madsen of Dinolab made new molds from the repaired concrete Diplodocus, using them to create a new lightweight indoor Diplodocus cast for the Field House, from WEP (water-expanded polyester), and reserving the right to make up to 20 additional casts (Madsen et al. 1989)</w:t>
-      </w:r>
-    </w:p>
-    <w:p>
-      <w:pPr>
-        <w:pStyle w:val="TextBody"/>
-        <w:rPr/>
-      </w:pPr>
-      <w:r>
-        <w:rPr/>
-        <w:t>1991, not later than June 30: Dinolab is contracted to deliver the indoor mount (Madsen et al. 1989) — but I don't know when it actually arrived. It was mounted above the admission counter at the front of the Field House lobby (Ken Carpenter, pers. comm. 2022).</w:t>
-      </w:r>
-    </w:p>
-    <w:p>
-      <w:pPr>
-        <w:pStyle w:val="TextBody"/>
-        <w:rPr/>
-      </w:pPr>
-      <w:r>
-        <w:rPr/>
-        <w:t>1991?: When the concrete specimen was returned to the Field House, it was in bad shape and went into storage rather than being remounted.</w:t>
-      </w:r>
-    </w:p>
-    <w:p>
-      <w:pPr>
-        <w:pStyle w:val="Heading2"/>
-        <w:rPr/>
-      </w:pPr>
-      <w:bookmarkStart w:id="4" w:name="__RefHeading___Toc951_1155462304"/>
-      <w:bookmarkEnd w:id="4"/>
-      <w:r>
-        <w:rPr>
-          <w:i w:val="false"/>
-          <w:iCs w:val="false"/>
-        </w:rPr>
-        <w:t>Further uses of the molds</w:t>
-      </w:r>
-    </w:p>
-    <w:p>
-      <w:pPr>
-        <w:pStyle w:val="TextBody"/>
-        <w:rPr/>
-      </w:pPr>
-      <w:r>
-        <w:rPr/>
-        <w:t>XXX Some time subsequent to 1989: Jack McIntosh arranges a deal between Dinolab and RCI whereby the Dinolab creates casts of the Diplodocus elements needed to make up the missing part of the AMNH Barosaurus mount. See Gordy (1991), Norell et al. (1991), Dingus (1996:20–29).</w:t>
-      </w:r>
-    </w:p>
-    <w:p>
-      <w:pPr>
-        <w:pStyle w:val="TextBody"/>
-        <w:rPr/>
-      </w:pPr>
-      <w:r>
-        <w:rPr/>
-        <w:t>Subsequent years: further casts are made from the Dinolab molds, including one in the Las Vegas Natural History Museum and one in the Houston Natural History Museum.</w:t>
-      </w:r>
-    </w:p>
-    <w:p>
-      <w:pPr>
-        <w:pStyle w:val="Heading2"/>
-        <w:rPr/>
-      </w:pPr>
-      <w:bookmarkStart w:id="5" w:name="__RefHeading___Toc953_1155462304"/>
-      <w:bookmarkEnd w:id="5"/>
-      <w:r>
-        <w:rPr/>
-        <w:t xml:space="preserve">The fate of the concrete </w:t>
-      </w:r>
-      <w:r>
-        <w:rPr>
-          <w:i/>
-          <w:iCs/>
-        </w:rPr>
-        <w:t>Diplodocus</w:t>
-      </w:r>
-    </w:p>
-    <w:p>
-      <w:pPr>
-        <w:pStyle w:val="TextBody"/>
-        <w:rPr/>
-      </w:pPr>
-      <w:r>
-        <w:rPr/>
-        <w:t>2004: The Field House moves to a new building, and the WEP cast is remounted in the entry hall.</w:t>
-      </w:r>
-    </w:p>
-    <w:p>
-      <w:pPr>
-        <w:pStyle w:val="TextBody"/>
-        <w:rPr/>
-      </w:pPr>
-      <w:r>
-        <w:rPr/>
-        <w:t>2012: The collections are moved from the old Field House building to the new one, but there is no space for the concrete cast.</w:t>
-      </w:r>
-    </w:p>
-    <w:p>
-      <w:pPr>
-        <w:pStyle w:val="TextBody"/>
-        <w:rPr/>
-      </w:pPr>
-      <w:r>
-        <w:rPr/>
-        <w:t>2013: The concrete cast is sent to Utah State University Eastern Prehistoric Museum on effectively permanent loan, and to be repaired. It was intended to be mounted outside a new museum in Price, but this museum was never built and the cast remains in storage on the Utah State University Eastern campus.</w:t>
-      </w:r>
-    </w:p>
-    <w:p>
-      <w:pPr>
-        <w:pStyle w:val="TextBody"/>
-        <w:rPr/>
-      </w:pPr>
-      <w:r>
-        <w:rPr/>
-        <w:t>2019: Dinolab storage in Ogden, Utah, is scheduled for demolition. The Diplodocus molds that were taken from the concrete cast are moved to RCI, where they are kept in storage: some in good condition, some in rough shape. These are probably the only Carnegie Diplodocus molds in the world.</w:t>
-      </w:r>
-    </w:p>
-    <w:p>
-      <w:pPr>
-        <w:pStyle w:val="TextBody"/>
-        <w:rPr/>
-      </w:pPr>
-      <w:r>
-        <w:rPr/>
-        <w:t>XXX “After the tour, in all likelihood the plaster dinosaur will meet an inglorious end in the basement of the museum; meanwhile, there has been talk of a more weather-resistant cast gracing the garden in front of the museum. And yes, that would mean that in this case, a cast is to be recast. What that means for “authenticity” or “relevance” is anybody’s guess.” (Nieuwland 2019:4).</w:t>
+        <w:rPr>
+          <w:i/>
+          <w:iCs/>
+        </w:rPr>
       </w:r>
     </w:p>
     <w:p>
@@ -1156,6 +592,587 @@
         <w:numPr>
           <w:ilvl w:val="0"/>
           <w:numId w:val="2"/>
+        </w:numPr>
+        <w:ind w:left="0" w:right="0" w:hanging="0"/>
+        <w:rPr/>
+      </w:pPr>
+      <w:r>
+        <w:rPr/>
+        <w:t>Introduction</w:t>
+      </w:r>
+    </w:p>
+    <w:p>
+      <w:pPr>
+        <w:pStyle w:val="TextBody"/>
+        <w:rPr/>
+      </w:pPr>
+      <w:r>
+        <w:rPr>
+          <w:i/>
+          <w:iCs/>
+        </w:rPr>
+        <w:t>Diplodocus</w:t>
+      </w:r>
+      <w:r>
+        <w:rPr/>
+        <w:t xml:space="preserve"> is a sauropod dinosaur from the Late Jurassic of North America, found in the extensive Morrison Formation of the western states. Although larger and more complete sauropods are now known, </w:t>
+      </w:r>
+      <w:r>
+        <w:rPr>
+          <w:i/>
+          <w:iCs/>
+        </w:rPr>
+        <w:t>Diplodocus</w:t>
+      </w:r>
+      <w:r>
+        <w:rPr/>
+        <w:t xml:space="preserve"> was the first giant dinosaur known from a substantially complete skeleton: the Carnegie Museum’s iconic specimen CM 84 (Figure A). As explained below, casts of this important specimen were sent all around the globe, and as a result this individual became — and remains — the single best-known dinosaur in the world.</w:t>
+      </w:r>
+    </w:p>
+    <w:p>
+      <w:pPr>
+        <w:pStyle w:val="TextBody"/>
+        <w:rPr/>
+      </w:pPr>
+      <w:r>
+        <w:rPr/>
+        <w:t xml:space="preserve">Among the many </w:t>
+      </w:r>
+      <w:r>
+        <w:rPr>
+          <w:i/>
+          <w:iCs/>
+        </w:rPr>
+        <w:t>Diplodocus</w:t>
+      </w:r>
+      <w:r>
+        <w:rPr/>
+        <w:t xml:space="preserve"> casts that have been mounted, many have been made in plaster, including all the oldest ones; and many have been made in modern lightweight materials such as water-expanded polyester (WEP). But one stands alone, having been cast in concrete by the Utah Field House museum in Vernal.</w:t>
+      </w:r>
+    </w:p>
+    <w:p>
+      <w:pPr>
+        <w:pStyle w:val="TextBody"/>
+        <w:rPr/>
+      </w:pPr>
+      <w:r>
+        <w:rPr/>
+        <w:t xml:space="preserve">In this paper, we will summarise the history of the original Carnegie </w:t>
+      </w:r>
+      <w:r>
+        <w:rPr>
+          <w:i/>
+          <w:iCs/>
+        </w:rPr>
+        <w:t>Diplodocus</w:t>
+      </w:r>
+      <w:r>
+        <w:rPr/>
+        <w:t>, discuss how the concrete cast came to be, and consider its legacy.</w:t>
+      </w:r>
+    </w:p>
+    <w:p>
+      <w:pPr>
+        <w:pStyle w:val="Heading2"/>
+        <w:rPr/>
+      </w:pPr>
+      <w:bookmarkStart w:id="0" w:name="__RefHeading___Toc943_1155462304"/>
+      <w:bookmarkEnd w:id="0"/>
+      <w:r>
+        <w:rPr/>
+        <w:t>Nomenclature</w:t>
+      </w:r>
+    </w:p>
+    <w:p>
+      <w:pPr>
+        <w:pStyle w:val="TextBody"/>
+        <w:rPr/>
+      </w:pPr>
+      <w:r>
+        <w:rPr/>
+        <w:t>A distinction is made between molds and casts. A mold is a negative structure made from an original  specimen (or, less commonly, a cast), in which the spaces inside the mold match the shapes of the original specimen. A cast is a positive structure, a copy made of a specimen made by filling a mold, and its shape matches that of the original specimen.</w:t>
+      </w:r>
+    </w:p>
+    <w:p>
+      <w:pPr>
+        <w:pStyle w:val="TextBody"/>
+        <w:rPr/>
+      </w:pPr>
+      <w:r>
+        <w:rPr/>
+        <w:t xml:space="preserve">Vertebrae are designated as follows, for a vertebra at position </w:t>
+      </w:r>
+      <w:r>
+        <w:rPr>
+          <w:i/>
+          <w:iCs/>
+        </w:rPr>
+        <w:t>n</w:t>
+      </w:r>
+      <w:r>
+        <w:rPr/>
+        <w:t xml:space="preserve"> in a part of the spinal column: cervical vertebrae C</w:t>
+      </w:r>
+      <w:r>
+        <w:rPr>
+          <w:i/>
+          <w:iCs/>
+        </w:rPr>
+        <w:t>n</w:t>
+      </w:r>
+      <w:r>
+        <w:rPr/>
+        <w:t>, dorsal vertebrae D</w:t>
+      </w:r>
+      <w:r>
+        <w:rPr>
+          <w:i/>
+          <w:iCs/>
+        </w:rPr>
+        <w:t>n</w:t>
+      </w:r>
+      <w:r>
+        <w:rPr/>
+        <w:t>, and caudal vertebrae Ca</w:t>
+      </w:r>
+      <w:r>
+        <w:rPr>
+          <w:i/>
+          <w:iCs/>
+        </w:rPr>
+        <w:t>n</w:t>
+      </w:r>
+      <w:r>
+        <w:rPr/>
+        <w:t>.</w:t>
+      </w:r>
+    </w:p>
+    <w:p>
+      <w:pPr>
+        <w:pStyle w:val="Heading2"/>
+        <w:rPr/>
+      </w:pPr>
+      <w:bookmarkStart w:id="1" w:name="__RefHeading___Toc5349_68767826"/>
+      <w:bookmarkEnd w:id="1"/>
+      <w:r>
+        <w:rPr/>
+        <w:t>Institutional abbreviations</w:t>
+      </w:r>
+    </w:p>
+    <w:p>
+      <w:pPr>
+        <w:pStyle w:val="TextBody"/>
+        <w:numPr>
+          <w:ilvl w:val="0"/>
+          <w:numId w:val="4"/>
+        </w:numPr>
+        <w:ind w:left="720" w:right="0" w:hanging="360"/>
+        <w:rPr/>
+      </w:pPr>
+      <w:r>
+        <w:rPr/>
+        <w:t>AMNH — American Museum of Natural History, New York, New York, USA.</w:t>
+      </w:r>
+    </w:p>
+    <w:p>
+      <w:pPr>
+        <w:pStyle w:val="TextBody"/>
+        <w:numPr>
+          <w:ilvl w:val="0"/>
+          <w:numId w:val="4"/>
+        </w:numPr>
+        <w:ind w:left="720" w:right="0" w:hanging="360"/>
+        <w:rPr/>
+      </w:pPr>
+      <w:r>
+        <w:rPr/>
+        <w:t>CM — Carnegie Museum of Natural History, Pittsburgh, Pennsylvania, USA.</w:t>
+      </w:r>
+    </w:p>
+    <w:p>
+      <w:pPr>
+        <w:pStyle w:val="TextBody"/>
+        <w:numPr>
+          <w:ilvl w:val="0"/>
+          <w:numId w:val="4"/>
+        </w:numPr>
+        <w:ind w:left="720" w:right="0" w:hanging="360"/>
+        <w:rPr/>
+      </w:pPr>
+      <w:r>
+        <w:rPr>
+          <w:b/>
+          <w:bCs/>
+        </w:rPr>
+        <w:t>UNUSED</w:t>
+      </w:r>
+      <w:r>
+        <w:rPr/>
+        <w:t xml:space="preserve"> HMNS — Houston Museum of Nature and Science, Houston, Texas, USA.</w:t>
+      </w:r>
+    </w:p>
+    <w:p>
+      <w:pPr>
+        <w:pStyle w:val="TextBody"/>
+        <w:numPr>
+          <w:ilvl w:val="0"/>
+          <w:numId w:val="4"/>
+        </w:numPr>
+        <w:ind w:left="720" w:right="0" w:hanging="360"/>
+        <w:rPr/>
+      </w:pPr>
+      <w:r>
+        <w:rPr>
+          <w:b/>
+          <w:bCs/>
+        </w:rPr>
+        <w:t>UNUSED</w:t>
+      </w:r>
+      <w:r>
+        <w:rPr/>
+        <w:t xml:space="preserve"> MB — Museum für Naturkunde Berlin, Berlin, Germany; specimen numbers for fossil reptiles take the form MB.R.</w:t>
+      </w:r>
+      <w:r>
+        <w:rPr>
+          <w:i/>
+          <w:iCs/>
+        </w:rPr>
+        <w:t>nnnn</w:t>
+      </w:r>
+      <w:r>
+        <w:rPr/>
+        <w:t>.</w:t>
+      </w:r>
+    </w:p>
+    <w:p>
+      <w:pPr>
+        <w:pStyle w:val="TextBody"/>
+        <w:numPr>
+          <w:ilvl w:val="0"/>
+          <w:numId w:val="4"/>
+        </w:numPr>
+        <w:ind w:left="720" w:right="0" w:hanging="360"/>
+        <w:rPr/>
+      </w:pPr>
+      <w:r>
+        <w:rPr>
+          <w:b/>
+          <w:bCs/>
+        </w:rPr>
+        <w:t>UNUSED</w:t>
+      </w:r>
+      <w:r>
+        <w:rPr/>
+        <w:t xml:space="preserve"> USNM – United States National Museum, Washington DC, USA.</w:t>
+      </w:r>
+    </w:p>
+    <w:p>
+      <w:pPr>
+        <w:pStyle w:val="TextBody"/>
+        <w:numPr>
+          <w:ilvl w:val="0"/>
+          <w:numId w:val="4"/>
+        </w:numPr>
+        <w:ind w:left="720" w:right="0" w:hanging="360"/>
+        <w:rPr/>
+      </w:pPr>
+      <w:r>
+        <w:rPr>
+          <w:b/>
+          <w:bCs/>
+        </w:rPr>
+        <w:t>UNUSED</w:t>
+      </w:r>
+      <w:r>
+        <w:rPr/>
+        <w:t xml:space="preserve"> YPM — Yale Peabody Museum, New Haven, Connecticut, USA.</w:t>
+      </w:r>
+    </w:p>
+    <w:p>
+      <w:pPr>
+        <w:pStyle w:val="Heading1"/>
+        <w:numPr>
+          <w:ilvl w:val="0"/>
+          <w:numId w:val="2"/>
+        </w:numPr>
+        <w:ind w:left="0" w:right="0" w:hanging="0"/>
+        <w:rPr/>
+      </w:pPr>
+      <w:r>
+        <w:rPr/>
+        <w:t xml:space="preserve">History of the concrete </w:t>
+      </w:r>
+      <w:r>
+        <w:rPr>
+          <w:i/>
+          <w:iCs/>
+        </w:rPr>
+        <w:t>Diplodocus</w:t>
+      </w:r>
+    </w:p>
+    <w:p>
+      <w:pPr>
+        <w:pStyle w:val="Heading2"/>
+        <w:rPr/>
+      </w:pPr>
+      <w:bookmarkStart w:id="2" w:name="__RefHeading___Toc947_1155462304"/>
+      <w:bookmarkEnd w:id="2"/>
+      <w:r>
+        <w:rPr/>
+        <w:t>The Field Museum in Vernal</w:t>
+      </w:r>
+    </w:p>
+    <w:p>
+      <w:pPr>
+        <w:pStyle w:val="TextBody"/>
+        <w:rPr/>
+      </w:pPr>
+      <w:r>
+        <w:rPr/>
+        <w:t>1948, October 29: The Utah Field House museum opens in Vernal.</w:t>
+      </w:r>
+    </w:p>
+    <w:p>
+      <w:pPr>
+        <w:pStyle w:val="TextBody"/>
+        <w:rPr/>
+      </w:pPr>
+      <w:r>
+        <w:rPr/>
+        <w:t>1952: Vernal native J. LeRoy Kay, Carnegie's curator of vertebrate paleontology, gifts the original molds to the Field House. They arrive on or shortly before 7 August (Untermann 1952). By this time, they were "deteriorating" (Gangewere 1999:17), "almost unusable" (Nieuwland 2019:251) and "in pretty bad shape" (Ken Carpenter, pers. comm. 2022).</w:t>
+      </w:r>
+    </w:p>
+    <w:p>
+      <w:pPr>
+        <w:pStyle w:val="TextBody"/>
+        <w:rPr/>
+      </w:pPr>
+      <w:r>
+        <w:rPr/>
+        <w:t xml:space="preserve">1957: The Utah Field House's concrete cast is created, and mounted outdoors (Gangewere 1999:17). </w:t>
+      </w:r>
+      <w:r>
+        <w:rPr/>
+        <w:t xml:space="preserve">It is dedicated on 6 June, 1957 (Untermann and Untermann 1970). </w:t>
+      </w:r>
+      <w:r>
+        <w:rPr/>
+        <w:t>This is the last time the original molds are used. “The molds finally fell apart because of old age soon after it was made” (Sussaman 1988).</w:t>
+      </w:r>
+    </w:p>
+    <w:p>
+      <w:pPr>
+        <w:pStyle w:val="TextBody"/>
+        <w:rPr/>
+      </w:pPr>
+      <w:r>
+        <w:rPr/>
+        <w:t>1950s or 1960s: The Field House posted a notice in the SVP news bulletin offering the plaster molds to whoever wanted them (Ken Carpenter, pers. comm., 2022), but there seem to have been no takers.</w:t>
+      </w:r>
+    </w:p>
+    <w:p>
+      <w:pPr>
+        <w:pStyle w:val="TextBody"/>
+        <w:rPr/>
+      </w:pPr>
+      <w:r>
+        <w:rPr/>
+        <w:t>1960s: the original molds are thrown away by Carnegie Museum (Ilja Nieuwland, pers. comm., 2022). So the invitation that concludes Untermann (1959:369), "Does anyone wish to cast the twelfth?" seems to have gone unanswered.</w:t>
+      </w:r>
+    </w:p>
+    <w:p>
+      <w:pPr>
+        <w:pStyle w:val="TextBody"/>
+        <w:rPr/>
+      </w:pPr>
+      <w:r>
+        <w:rPr/>
+        <w:t xml:space="preserve">1979: The British Museum’s cast of the Carnegie </w:t>
+      </w:r>
+      <w:r>
+        <w:rPr>
+          <w:i/>
+          <w:iCs/>
+        </w:rPr>
+        <w:t>Diplodocus</w:t>
+      </w:r>
+      <w:r>
+        <w:rPr/>
+        <w:t xml:space="preserve"> is moved from the Hall of Reptiles (now the insect exhibit) to the main atrium, where it remained until removed in 2018 to make space for corporate events.</w:t>
+      </w:r>
+    </w:p>
+    <w:p>
+      <w:pPr>
+        <w:pStyle w:val="Heading2"/>
+        <w:rPr/>
+      </w:pPr>
+      <w:bookmarkStart w:id="3" w:name="__RefHeading___Toc949_1155462304"/>
+      <w:bookmarkEnd w:id="3"/>
+      <w:r>
+        <w:rPr/>
+        <w:t>The lightweight cast in Vernal</w:t>
+      </w:r>
+    </w:p>
+    <w:p>
+      <w:pPr>
+        <w:pStyle w:val="TextBody"/>
+        <w:rPr/>
+      </w:pPr>
+      <w:r>
+        <w:rPr/>
+        <w:t>1988, January: plans are made to have a lightweight indoor replica of the Field House concrete cast created by the Las Vegas Museum, but these plans fall through.</w:t>
+      </w:r>
+    </w:p>
+    <w:p>
+      <w:pPr>
+        <w:pStyle w:val="TextBody"/>
+        <w:rPr/>
+      </w:pPr>
+      <w:r>
+        <w:rPr/>
+        <w:t>1989, April: Jim Madsen of Dinolab is contacted to make new plans for creating a replica from the concrete cast</w:t>
+      </w:r>
+    </w:p>
+    <w:p>
+      <w:pPr>
+        <w:pStyle w:val="TextBody"/>
+        <w:rPr/>
+      </w:pPr>
+      <w:r>
+        <w:rPr/>
+        <w:t>1989, June 30 onwards: Dinolab repaired the deteriorated concrete cast, stabilizing, restoring and sealing the bones. Jim Madsen of Dinolab made new molds from the repaired concrete Diplodocus, using them to create a new lightweight indoor Diplodocus cast for the Field House, from WEP (water-expanded polyester), and reserving the right to make up to 20 additional casts (Madsen et al. 1989)</w:t>
+      </w:r>
+    </w:p>
+    <w:p>
+      <w:pPr>
+        <w:pStyle w:val="TextBody"/>
+        <w:rPr/>
+      </w:pPr>
+      <w:r>
+        <w:rPr/>
+        <w:t>1991, not later than June 30: Dinolab is contracted to deliver the indoor mount (Madsen et al. 1989) — but I don't know when it actually arrived. It was mounted above the admission counter at the front of the Field House lobby (Ken Carpenter, pers. comm. 2022).</w:t>
+      </w:r>
+    </w:p>
+    <w:p>
+      <w:pPr>
+        <w:pStyle w:val="TextBody"/>
+        <w:rPr/>
+      </w:pPr>
+      <w:r>
+        <w:rPr/>
+        <w:t>1991?: When the concrete specimen was returned to the Field House, it was in bad shape and went into storage rather than being remounted.</w:t>
+      </w:r>
+    </w:p>
+    <w:p>
+      <w:pPr>
+        <w:pStyle w:val="Heading2"/>
+        <w:rPr/>
+      </w:pPr>
+      <w:bookmarkStart w:id="4" w:name="__RefHeading___Toc951_1155462304"/>
+      <w:bookmarkEnd w:id="4"/>
+      <w:r>
+        <w:rPr>
+          <w:i w:val="false"/>
+          <w:iCs w:val="false"/>
+        </w:rPr>
+        <w:t>Further uses of the molds</w:t>
+      </w:r>
+    </w:p>
+    <w:p>
+      <w:pPr>
+        <w:pStyle w:val="TextBody"/>
+        <w:rPr/>
+      </w:pPr>
+      <w:r>
+        <w:rPr/>
+        <w:t>XXX Some time subsequent to 1989: Jack McIntosh arranges a deal between Dinolab and RCI whereby the Dinolab creates casts of the Diplodocus elements needed to make up the missing part of the AMNH Barosaurus mount. See Gordy (1991), Norell et al. (1991), Dingus (1996:20–29).</w:t>
+      </w:r>
+    </w:p>
+    <w:p>
+      <w:pPr>
+        <w:pStyle w:val="TextBody"/>
+        <w:rPr/>
+      </w:pPr>
+      <w:r>
+        <w:rPr/>
+        <w:t>Subsequent years: further casts are made from the Dinolab molds, including one in the Las Vegas Natural History Museum and one in the Houston Natural History Museum.</w:t>
+      </w:r>
+    </w:p>
+    <w:p>
+      <w:pPr>
+        <w:pStyle w:val="Heading2"/>
+        <w:rPr/>
+      </w:pPr>
+      <w:bookmarkStart w:id="5" w:name="__RefHeading___Toc953_1155462304"/>
+      <w:bookmarkEnd w:id="5"/>
+      <w:r>
+        <w:rPr/>
+        <w:t xml:space="preserve">The fate of the concrete </w:t>
+      </w:r>
+      <w:r>
+        <w:rPr>
+          <w:i/>
+          <w:iCs/>
+        </w:rPr>
+        <w:t>Diplodocus</w:t>
+      </w:r>
+    </w:p>
+    <w:p>
+      <w:pPr>
+        <w:pStyle w:val="TextBody"/>
+        <w:rPr/>
+      </w:pPr>
+      <w:r>
+        <w:rPr/>
+        <w:t>2004: The Field House moves to a new building, and the WEP cast is remounted in the entry hall.</w:t>
+      </w:r>
+    </w:p>
+    <w:p>
+      <w:pPr>
+        <w:pStyle w:val="TextBody"/>
+        <w:rPr/>
+      </w:pPr>
+      <w:r>
+        <w:rPr/>
+        <w:t>2012: The collections are moved from the old Field House building to the new one, but there is no space for the concrete cast.</w:t>
+      </w:r>
+    </w:p>
+    <w:p>
+      <w:pPr>
+        <w:pStyle w:val="TextBody"/>
+        <w:rPr/>
+      </w:pPr>
+      <w:r>
+        <w:rPr/>
+        <w:t>2013: The concrete cast is sent to Utah State University Eastern Prehistoric Museum on effectively permanent loan, and to be repaired. It was intended to be mounted outside a new museum in Price, but this museum was never built and the cast remains in storage on the Utah State University Eastern campus.</w:t>
+      </w:r>
+    </w:p>
+    <w:p>
+      <w:pPr>
+        <w:pStyle w:val="TextBody"/>
+        <w:rPr/>
+      </w:pPr>
+      <w:r>
+        <w:rPr/>
+        <w:t>2019: Dinolab storage in Ogden, Utah, is scheduled for demolition. The Diplodocus molds that were taken from the concrete cast are moved to RCI, where they are kept in storage: some in good condition, some in rough shape. These are probably the only Carnegie Diplodocus molds in the world.</w:t>
+      </w:r>
+    </w:p>
+    <w:p>
+      <w:pPr>
+        <w:pStyle w:val="TextBody"/>
+        <w:rPr/>
+      </w:pPr>
+      <w:r>
+        <w:rPr/>
+        <w:t>XXX “After the tour, in all likelihood the plaster dinosaur will meet an inglorious end in the basement of the museum; meanwhile, there has been talk of a more weather-resistant cast gracing the garden in front of the museum. And yes, that would mean that in this case, a cast is to be recast. What that means for “authenticity” or “relevance” is anybody’s guess.” (Nieuwland 2019:4).</w:t>
+      </w:r>
+    </w:p>
+    <w:p>
+      <w:pPr>
+        <w:pStyle w:val="Heading1"/>
+        <w:numPr>
+          <w:ilvl w:val="0"/>
+          <w:numId w:val="3"/>
         </w:numPr>
         <w:ind w:left="0" w:right="0" w:hanging="0"/>
         <w:rPr/>
@@ -1201,7 +1218,7 @@
         <w:pStyle w:val="Heading1"/>
         <w:numPr>
           <w:ilvl w:val="0"/>
-          <w:numId w:val="2"/>
+          <w:numId w:val="3"/>
         </w:numPr>
         <w:ind w:left="0" w:right="0" w:hanging="0"/>
         <w:rPr/>
@@ -1228,7 +1245,7 @@
         <w:pStyle w:val="Heading1"/>
         <w:numPr>
           <w:ilvl w:val="0"/>
-          <w:numId w:val="2"/>
+          <w:numId w:val="3"/>
         </w:numPr>
         <w:ind w:left="0" w:right="0" w:hanging="0"/>
         <w:rPr/>
@@ -2046,7 +2063,7 @@
         <w:pStyle w:val="Heading1"/>
         <w:numPr>
           <w:ilvl w:val="0"/>
-          <w:numId w:val="2"/>
+          <w:numId w:val="3"/>
         </w:numPr>
         <w:ind w:left="0" w:right="0" w:hanging="0"/>
         <w:rPr/>
@@ -2069,21 +2086,7 @@
           <w:b/>
           <w:bCs/>
         </w:rPr>
-        <w:t xml:space="preserve">Figure </w:t>
-      </w:r>
-      <w:r>
-        <w:rPr>
-          <w:b/>
-          <w:bCs/>
-        </w:rPr>
-        <w:t>A</w:t>
-      </w:r>
-      <w:r>
-        <w:rPr>
-          <w:b/>
-          <w:bCs/>
-        </w:rPr>
-        <w:t>.</w:t>
+        <w:t>Figure A.</w:t>
       </w:r>
       <w:r>
         <w:rPr/>
@@ -2098,23 +2101,7 @@
       </w:r>
       <w:r>
         <w:rPr/>
-        <w:t xml:space="preserve"> holotype CM 84 as it is today: the original fossil material mounted in the public gallery of the Carnegie Museum. </w:t>
-      </w:r>
-      <w:r>
-        <w:rPr/>
-        <w:t xml:space="preserve">Skeleton in </w:t>
-      </w:r>
-      <w:r>
-        <w:rPr/>
-        <w:t xml:space="preserve">left </w:t>
-      </w:r>
-      <w:r>
-        <w:rPr/>
-        <w:t>antero</w:t>
-      </w:r>
-      <w:r>
-        <w:rPr/>
-        <w:t xml:space="preserve">lateral view, with </w:t>
+        <w:t xml:space="preserve"> holotype CM 84 as it is today: the original fossil material mounted in the public gallery of the Carnegie Museum. Skeleton in left anterolateral view, with </w:t>
       </w:r>
       <w:r>
         <w:rPr>
@@ -2132,11 +2119,7 @@
       <w:pPr>
         <w:pStyle w:val="FigureCaption"/>
         <w:spacing w:before="0" w:after="142"/>
-        <w:rPr>
-          <w:b w:val="false"/>
-          <w:b w:val="false"/>
-          <w:bCs w:val="false"/>
-        </w:rPr>
+        <w:rPr/>
       </w:pPr>
       <w:r>
         <w:rPr/>
@@ -2346,6 +2329,98 @@
   <w:abstractNum w:abstractNumId="3">
     <w:lvl w:ilvl="0">
       <w:start w:val="1"/>
+      <w:numFmt w:val="none"/>
+      <w:suff w:val="nothing"/>
+      <w:lvlText w:val=""/>
+      <w:lvlJc w:val="left"/>
+      <w:pPr>
+        <w:ind w:left="0" w:hanging="0"/>
+      </w:pPr>
+    </w:lvl>
+    <w:lvl w:ilvl="1">
+      <w:start w:val="1"/>
+      <w:numFmt w:val="none"/>
+      <w:suff w:val="nothing"/>
+      <w:lvlText w:val=""/>
+      <w:lvlJc w:val="left"/>
+      <w:pPr>
+        <w:ind w:left="0" w:hanging="0"/>
+      </w:pPr>
+    </w:lvl>
+    <w:lvl w:ilvl="2">
+      <w:start w:val="1"/>
+      <w:numFmt w:val="none"/>
+      <w:suff w:val="nothing"/>
+      <w:lvlText w:val=""/>
+      <w:lvlJc w:val="left"/>
+      <w:pPr>
+        <w:ind w:left="0" w:hanging="0"/>
+      </w:pPr>
+    </w:lvl>
+    <w:lvl w:ilvl="3">
+      <w:start w:val="1"/>
+      <w:numFmt w:val="none"/>
+      <w:suff w:val="nothing"/>
+      <w:lvlText w:val=""/>
+      <w:lvlJc w:val="left"/>
+      <w:pPr>
+        <w:ind w:left="0" w:hanging="0"/>
+      </w:pPr>
+    </w:lvl>
+    <w:lvl w:ilvl="4">
+      <w:start w:val="1"/>
+      <w:numFmt w:val="none"/>
+      <w:suff w:val="nothing"/>
+      <w:lvlText w:val=""/>
+      <w:lvlJc w:val="left"/>
+      <w:pPr>
+        <w:ind w:left="0" w:hanging="0"/>
+      </w:pPr>
+    </w:lvl>
+    <w:lvl w:ilvl="5">
+      <w:start w:val="1"/>
+      <w:numFmt w:val="none"/>
+      <w:suff w:val="nothing"/>
+      <w:lvlText w:val=""/>
+      <w:lvlJc w:val="left"/>
+      <w:pPr>
+        <w:ind w:left="0" w:hanging="0"/>
+      </w:pPr>
+    </w:lvl>
+    <w:lvl w:ilvl="6">
+      <w:start w:val="1"/>
+      <w:numFmt w:val="none"/>
+      <w:suff w:val="nothing"/>
+      <w:lvlText w:val=""/>
+      <w:lvlJc w:val="left"/>
+      <w:pPr>
+        <w:ind w:left="0" w:hanging="0"/>
+      </w:pPr>
+    </w:lvl>
+    <w:lvl w:ilvl="7">
+      <w:start w:val="1"/>
+      <w:numFmt w:val="none"/>
+      <w:suff w:val="nothing"/>
+      <w:lvlText w:val=""/>
+      <w:lvlJc w:val="left"/>
+      <w:pPr>
+        <w:ind w:left="0" w:hanging="0"/>
+      </w:pPr>
+    </w:lvl>
+    <w:lvl w:ilvl="8">
+      <w:start w:val="1"/>
+      <w:numFmt w:val="none"/>
+      <w:suff w:val="nothing"/>
+      <w:lvlText w:val=""/>
+      <w:lvlJc w:val="left"/>
+      <w:pPr>
+        <w:ind w:left="0" w:hanging="0"/>
+      </w:pPr>
+    </w:lvl>
+  </w:abstractNum>
+  <w:abstractNum w:abstractNumId="4">
+    <w:lvl w:ilvl="0">
+      <w:start w:val="1"/>
       <w:numFmt w:val="bullet"/>
       <w:lvlText w:val=""/>
       <w:lvlJc w:val="left"/>
@@ -2497,6 +2572,9 @@
   </w:num>
   <w:num w:numId="3">
     <w:abstractNumId w:val="3"/>
+  </w:num>
+  <w:num w:numId="4">
+    <w:abstractNumId w:val="4"/>
   </w:num>
 </w:numbering>
 </file>
@@ -2523,7 +2601,7 @@
     <w:pPr>
       <w:widowControl/>
       <w:suppressAutoHyphens w:val="true"/>
-      <w:overflowPunct w:val="false"/>
+      <w:overflowPunct w:val="true"/>
       <w:bidi w:val="0"/>
       <w:spacing w:before="0" w:after="0"/>
       <w:ind w:left="0" w:right="0" w:hanging="0"/>
@@ -4300,6 +4378,82 @@
   </w:style>
   <w:style w:type="character" w:styleId="ListLabel240">
     <w:name w:val="ListLabel 240"/>
+    <w:qFormat/>
+    <w:rPr/>
+  </w:style>
+  <w:style w:type="character" w:styleId="ListLabel241">
+    <w:name w:val="ListLabel 241"/>
+    <w:qFormat/>
+    <w:rPr>
+      <w:rFonts w:cs="Symbol"/>
+    </w:rPr>
+  </w:style>
+  <w:style w:type="character" w:styleId="ListLabel242">
+    <w:name w:val="ListLabel 242"/>
+    <w:qFormat/>
+    <w:rPr>
+      <w:rFonts w:cs="OpenSymbol"/>
+    </w:rPr>
+  </w:style>
+  <w:style w:type="character" w:styleId="ListLabel243">
+    <w:name w:val="ListLabel 243"/>
+    <w:qFormat/>
+    <w:rPr>
+      <w:rFonts w:cs="OpenSymbol"/>
+    </w:rPr>
+  </w:style>
+  <w:style w:type="character" w:styleId="ListLabel244">
+    <w:name w:val="ListLabel 244"/>
+    <w:qFormat/>
+    <w:rPr>
+      <w:rFonts w:cs="Symbol"/>
+    </w:rPr>
+  </w:style>
+  <w:style w:type="character" w:styleId="ListLabel245">
+    <w:name w:val="ListLabel 245"/>
+    <w:qFormat/>
+    <w:rPr>
+      <w:rFonts w:cs="OpenSymbol"/>
+    </w:rPr>
+  </w:style>
+  <w:style w:type="character" w:styleId="ListLabel246">
+    <w:name w:val="ListLabel 246"/>
+    <w:qFormat/>
+    <w:rPr>
+      <w:rFonts w:cs="OpenSymbol"/>
+    </w:rPr>
+  </w:style>
+  <w:style w:type="character" w:styleId="ListLabel247">
+    <w:name w:val="ListLabel 247"/>
+    <w:qFormat/>
+    <w:rPr>
+      <w:rFonts w:cs="Symbol"/>
+    </w:rPr>
+  </w:style>
+  <w:style w:type="character" w:styleId="ListLabel248">
+    <w:name w:val="ListLabel 248"/>
+    <w:qFormat/>
+    <w:rPr>
+      <w:rFonts w:cs="OpenSymbol"/>
+    </w:rPr>
+  </w:style>
+  <w:style w:type="character" w:styleId="ListLabel249">
+    <w:name w:val="ListLabel 249"/>
+    <w:qFormat/>
+    <w:rPr>
+      <w:rFonts w:cs="OpenSymbol"/>
+    </w:rPr>
+  </w:style>
+  <w:style w:type="character" w:styleId="ListLabel250">
+    <w:name w:val="ListLabel 250"/>
+    <w:qFormat/>
+    <w:rPr>
+      <w:i w:val="false"/>
+      <w:iCs w:val="false"/>
+    </w:rPr>
+  </w:style>
+  <w:style w:type="character" w:styleId="ListLabel251">
+    <w:name w:val="ListLabel 251"/>
     <w:qFormat/>
     <w:rPr/>
   </w:style>

</xml_diff>

<commit_message>
Write quote a bit of prose
</commit_message>
<xml_diff>
--- a/TaylorEtAl-concrete-Diplodocus-of-Vernal.docx
+++ b/TaylorEtAl-concrete-Diplodocus-of-Vernal.docx
@@ -268,7 +268,7 @@
         </w:rPr>
         <w:fldChar w:fldCharType="separate"/>
       </w:r>
-      <w:hyperlink w:anchor="__RefHeading___Toc1018_1496310381">
+      <w:hyperlink w:anchor="__RefHeading___Toc1944_2786159041">
         <w:r>
           <w:rPr>
             <w:rStyle w:val="IndexLink"/>
@@ -327,32 +327,12 @@
         </w:tabs>
         <w:rPr/>
       </w:pPr>
-      <w:hyperlink w:anchor="__RefHeading___Toc4316_68767826">
+      <w:hyperlink w:anchor="__RefHeading___Toc1946_2786159041">
         <w:r>
           <w:rPr>
             <w:rStyle w:val="IndexLink"/>
           </w:rPr>
-          <w:t>Historical background</w:t>
-          <w:tab/>
-          <w:t>2</w:t>
-        </w:r>
-      </w:hyperlink>
-    </w:p>
-    <w:p>
-      <w:pPr>
-        <w:pStyle w:val="Contents2"/>
-        <w:tabs>
-          <w:tab w:val="clear" w:pos="9355"/>
-          <w:tab w:val="right" w:pos="9638" w:leader="dot"/>
-        </w:tabs>
-        <w:rPr/>
-      </w:pPr>
-      <w:hyperlink w:anchor="__RefHeading___Toc945_1155462304">
-        <w:r>
-          <w:rPr>
-            <w:rStyle w:val="IndexLink"/>
-          </w:rPr>
-          <w:t xml:space="preserve">The Carnegie </w:t>
+          <w:t xml:space="preserve">History of the concrete </w:t>
         </w:r>
         <w:r>
           <w:rPr>
@@ -380,14 +360,80 @@
         </w:tabs>
         <w:rPr/>
       </w:pPr>
+      <w:hyperlink w:anchor="__RefHeading___Toc1948_2786159041">
+        <w:r>
+          <w:rPr>
+            <w:rStyle w:val="IndexLink"/>
+          </w:rPr>
+          <w:t xml:space="preserve">The original Carnegie </w:t>
+        </w:r>
+        <w:r>
+          <w:rPr>
+            <w:rStyle w:val="IndexLink"/>
+            <w:i/>
+            <w:iCs/>
+          </w:rPr>
+          <w:t>Diplodocus</w:t>
+        </w:r>
+        <w:r>
+          <w:rPr>
+            <w:rStyle w:val="IndexLink"/>
+          </w:rPr>
+          <w:tab/>
+          <w:t>2</w:t>
+        </w:r>
+      </w:hyperlink>
+    </w:p>
+    <w:p>
+      <w:pPr>
+        <w:pStyle w:val="Contents2"/>
+        <w:tabs>
+          <w:tab w:val="clear" w:pos="9355"/>
+          <w:tab w:val="right" w:pos="9638" w:leader="dot"/>
+        </w:tabs>
+        <w:rPr/>
+      </w:pPr>
+      <w:hyperlink w:anchor="__RefHeading___Toc1950_2786159041">
+        <w:r>
+          <w:rPr>
+            <w:rStyle w:val="IndexLink"/>
+          </w:rPr>
+          <w:t xml:space="preserve">The first casts of the Carnegie </w:t>
+        </w:r>
+        <w:r>
+          <w:rPr>
+            <w:rStyle w:val="IndexLink"/>
+            <w:i/>
+            <w:iCs/>
+          </w:rPr>
+          <w:t>Diplodocus</w:t>
+        </w:r>
+        <w:r>
+          <w:rPr>
+            <w:rStyle w:val="IndexLink"/>
+          </w:rPr>
+          <w:tab/>
+          <w:t>3</w:t>
+        </w:r>
+      </w:hyperlink>
+    </w:p>
+    <w:p>
+      <w:pPr>
+        <w:pStyle w:val="Contents2"/>
+        <w:tabs>
+          <w:tab w:val="clear" w:pos="9355"/>
+          <w:tab w:val="right" w:pos="9638" w:leader="dot"/>
+        </w:tabs>
+        <w:rPr/>
+      </w:pPr>
       <w:hyperlink w:anchor="__RefHeading___Toc947_1155462304">
         <w:r>
           <w:rPr>
             <w:rStyle w:val="IndexLink"/>
           </w:rPr>
-          <w:t>The Field Museum in Vernal</w:t>
+          <w:t>The Field House Museum in Vernal</w:t>
           <w:tab/>
-          <w:t>4</w:t>
+          <w:t>3</w:t>
         </w:r>
       </w:hyperlink>
     </w:p>
@@ -407,7 +453,7 @@
           </w:rPr>
           <w:t>The lightweight cast in Vernal</w:t>
           <w:tab/>
-          <w:t>4</w:t>
+          <w:t>5</w:t>
         </w:r>
       </w:hyperlink>
     </w:p>
@@ -486,7 +532,7 @@
           </w:rPr>
           <w:t>Discussion</w:t>
           <w:tab/>
-          <w:t>5</w:t>
+          <w:t>6</w:t>
         </w:r>
       </w:hyperlink>
     </w:p>
@@ -505,7 +551,7 @@
           </w:rPr>
           <w:t>Acknowledgements</w:t>
           <w:tab/>
-          <w:t>5</w:t>
+          <w:t>6</w:t>
         </w:r>
       </w:hyperlink>
     </w:p>
@@ -524,7 +570,7 @@
           </w:rPr>
           <w:t>References</w:t>
           <w:tab/>
-          <w:t>5</w:t>
+          <w:t>6</w:t>
         </w:r>
       </w:hyperlink>
     </w:p>
@@ -572,22 +618,6 @@
     </w:p>
     <w:p>
       <w:pPr>
-        <w:pStyle w:val="TextBody"/>
-        <w:rPr>
-          <w:i/>
-          <w:i/>
-          <w:iCs/>
-        </w:rPr>
-      </w:pPr>
-      <w:r>
-        <w:rPr>
-          <w:i/>
-          <w:iCs/>
-        </w:rPr>
-      </w:r>
-    </w:p>
-    <w:p>
-      <w:pPr>
         <w:pStyle w:val="Heading1"/>
         <w:numPr>
           <w:ilvl w:val="0"/>
@@ -596,6 +626,8 @@
         <w:ind w:left="0" w:right="0" w:hanging="0"/>
         <w:rPr/>
       </w:pPr>
+      <w:bookmarkStart w:id="0" w:name="__RefHeading___Toc1944_2786159041"/>
+      <w:bookmarkEnd w:id="0"/>
       <w:r>
         <w:rPr/>
         <w:t>Introduction</w:t>
@@ -626,7 +658,15 @@
       </w:r>
       <w:r>
         <w:rPr/>
-        <w:t xml:space="preserve"> was the first giant dinosaur known from a substantially complete skeleton: the Carnegie Museum’s iconic specimen CM 84 (Figure A). As explained below, casts of this important specimen were sent all around the globe, and as a result this individual became — and remains — the single best-known dinosaur in the world.</w:t>
+        <w:t xml:space="preserve"> was the first giant dinosaur known from a substantially complete skeleton: the Carnegie Museum’s iconic specimen CM 84 (Figure A). As </w:t>
+      </w:r>
+      <w:r>
+        <w:rPr/>
+        <w:t>summarised in Taylor et al. (in prep, a) and expounded in detail by Nieuwland (2019)</w:t>
+      </w:r>
+      <w:r>
+        <w:rPr/>
+        <w:t>, casts of this important specimen were sent all around the globe, and as a result this individual became — and remains — the single best-known dinosaur in the world.</w:t>
       </w:r>
     </w:p>
     <w:p>
@@ -636,7 +676,15 @@
       </w:pPr>
       <w:r>
         <w:rPr/>
-        <w:t xml:space="preserve">Among the many </w:t>
+        <w:t xml:space="preserve">Among the </w:t>
+      </w:r>
+      <w:r>
+        <w:rPr/>
+        <w:t>numerous</w:t>
+      </w:r>
+      <w:r>
+        <w:rPr/>
+        <w:t xml:space="preserve"> </w:t>
       </w:r>
       <w:r>
         <w:rPr>
@@ -657,7 +705,15 @@
       </w:pPr>
       <w:r>
         <w:rPr/>
-        <w:t xml:space="preserve">In this paper, we will summarise the history of the original Carnegie </w:t>
+        <w:t xml:space="preserve">In this paper, we will </w:t>
+      </w:r>
+      <w:r>
+        <w:rPr/>
+        <w:t xml:space="preserve">briefly </w:t>
+      </w:r>
+      <w:r>
+        <w:rPr/>
+        <w:t xml:space="preserve">summarise the history of the original Carnegie </w:t>
       </w:r>
       <w:r>
         <w:rPr>
@@ -676,8 +732,8 @@
         <w:pStyle w:val="Heading2"/>
         <w:rPr/>
       </w:pPr>
-      <w:bookmarkStart w:id="0" w:name="__RefHeading___Toc943_1155462304"/>
-      <w:bookmarkEnd w:id="0"/>
+      <w:bookmarkStart w:id="1" w:name="__RefHeading___Toc943_1155462304"/>
+      <w:bookmarkEnd w:id="1"/>
       <w:r>
         <w:rPr/>
         <w:t>Nomenclature</w:t>
@@ -752,8 +808,8 @@
         <w:pStyle w:val="Heading2"/>
         <w:rPr/>
       </w:pPr>
-      <w:bookmarkStart w:id="1" w:name="__RefHeading___Toc5349_68767826"/>
-      <w:bookmarkEnd w:id="1"/>
+      <w:bookmarkStart w:id="2" w:name="__RefHeading___Toc5349_68767826"/>
+      <w:bookmarkEnd w:id="2"/>
       <w:r>
         <w:rPr/>
         <w:t>Institutional abbreviations</w:t>
@@ -898,6 +954,8 @@
         <w:ind w:left="0" w:right="0" w:hanging="0"/>
         <w:rPr/>
       </w:pPr>
+      <w:bookmarkStart w:id="3" w:name="__RefHeading___Toc1946_2786159041"/>
+      <w:bookmarkEnd w:id="3"/>
       <w:r>
         <w:rPr/>
         <w:t xml:space="preserve">History of the concrete </w:t>
@@ -915,54 +973,595 @@
         <w:pStyle w:val="Heading2"/>
         <w:rPr/>
       </w:pPr>
-      <w:bookmarkStart w:id="2" w:name="__RefHeading___Toc947_1155462304"/>
-      <w:bookmarkEnd w:id="2"/>
-      <w:r>
-        <w:rPr/>
-        <w:t>The Field Museum in Vernal</w:t>
+      <w:bookmarkStart w:id="4" w:name="__RefHeading___Toc1948_2786159041"/>
+      <w:bookmarkEnd w:id="4"/>
+      <w:r>
+        <w:rPr/>
+        <w:t xml:space="preserve">The original Carnegie </w:t>
+      </w:r>
+      <w:r>
+        <w:rPr>
+          <w:i/>
+          <w:iCs/>
+        </w:rPr>
+        <w:t>Diplodocus</w:t>
       </w:r>
     </w:p>
     <w:p>
       <w:pPr>
         <w:pStyle w:val="TextBody"/>
-        <w:rPr/>
-      </w:pPr>
-      <w:r>
-        <w:rPr/>
-        <w:t>1948, October 29: The Utah Field House museum opens in Vernal.</w:t>
+        <w:ind w:left="0" w:right="0" w:hanging="0"/>
+        <w:rPr>
+          <w:i w:val="false"/>
+          <w:i w:val="false"/>
+          <w:iCs w:val="false"/>
+        </w:rPr>
+      </w:pPr>
+      <w:r>
+        <w:rPr>
+          <w:i w:val="false"/>
+          <w:iCs w:val="false"/>
+        </w:rPr>
+        <w:t xml:space="preserve">As related in Taylor et al. (in prep, a), the industrialist and philanthropist Andrew Carnegie was inspired by a newspaper article in the late 1800s to ask the director of the museum that bears his name to obtain a giant dinosaur skeleton for exhibit. In July 1901, an expedition from the museum found a largely complete specimen of the sauropod </w:t>
+      </w:r>
+      <w:r>
+        <w:rPr>
+          <w:i/>
+          <w:iCs/>
+        </w:rPr>
+        <w:t>Diplodocus</w:t>
+      </w:r>
+      <w:r>
+        <w:rPr>
+          <w:i w:val="false"/>
+          <w:iCs w:val="false"/>
+        </w:rPr>
+        <w:t xml:space="preserve">, </w:t>
+      </w:r>
+      <w:r>
+        <w:rPr>
+          <w:i w:val="false"/>
+          <w:iCs w:val="false"/>
+        </w:rPr>
+        <w:t>which</w:t>
+      </w:r>
+      <w:r>
+        <w:rPr>
+          <w:i w:val="false"/>
+          <w:iCs w:val="false"/>
+        </w:rPr>
+        <w:t xml:space="preserve"> when excavated and prepared was given the specimen number CM 84 and described in Hatcher’s (1901) monograph as the new species </w:t>
+      </w:r>
+      <w:r>
+        <w:rPr>
+          <w:i/>
+          <w:iCs/>
+        </w:rPr>
+        <w:t>Diplodocus carnegii</w:t>
+      </w:r>
+      <w:r>
+        <w:rPr>
+          <w:i w:val="false"/>
+          <w:iCs w:val="false"/>
+        </w:rPr>
+        <w:t xml:space="preserve">. In 1907, this specimen </w:t>
+      </w:r>
+      <w:r>
+        <w:rPr>
+          <w:i w:val="false"/>
+          <w:iCs w:val="false"/>
+        </w:rPr>
+        <w:t>was</w:t>
+      </w:r>
+      <w:r>
+        <w:rPr>
+          <w:i w:val="false"/>
+          <w:iCs w:val="false"/>
+        </w:rPr>
+        <w:t xml:space="preserve"> mounted in the new dinosaur hall of the Carnegie Museum, its missing portions filled in with bones from a second </w:t>
+      </w:r>
+      <w:r>
+        <w:rPr>
+          <w:i/>
+          <w:iCs/>
+        </w:rPr>
+        <w:t>Diplodocus carnegii</w:t>
+      </w:r>
+      <w:r>
+        <w:rPr>
+          <w:i w:val="false"/>
+          <w:iCs w:val="false"/>
+        </w:rPr>
+        <w:t xml:space="preserve"> specimen CM 94, and casts and sculptures based on other closely related specimens, some of them from other museums.</w:t>
       </w:r>
     </w:p>
     <w:p>
       <w:pPr>
         <w:pStyle w:val="TextBody"/>
-        <w:rPr/>
-      </w:pPr>
-      <w:r>
-        <w:rPr/>
-        <w:t>1952: Vernal native J. LeRoy Kay, Carnegie's curator of vertebrate paleontology, gifts the original molds to the Field House. They arrive on or shortly before 7 August (Untermann 1952). By this time, they were "deteriorating" (Gangewere 1999:17), "almost unusable" (Nieuwland 2019:251) and "in pretty bad shape" (Ken Carpenter, pers. comm. 2022).</w:t>
+        <w:ind w:left="0" w:right="0" w:hanging="0"/>
+        <w:rPr>
+          <w:i w:val="false"/>
+          <w:i w:val="false"/>
+          <w:iCs w:val="false"/>
+        </w:rPr>
+      </w:pPr>
+      <w:r>
+        <w:rPr>
+          <w:i w:val="false"/>
+          <w:iCs w:val="false"/>
+        </w:rPr>
+        <w:t xml:space="preserve">This mounted skeleton quickly became the icon of the Carnegie Museum, and has remained so up to the present, even after the addition to the dinosaur hall of the even larger apatosaurine mounted skeleton CM 3018 which would subsequently be designated the holotype of the new species </w:t>
+      </w:r>
+      <w:r>
+        <w:rPr>
+          <w:i/>
+          <w:iCs/>
+        </w:rPr>
+        <w:t>Apatosaurus louisae</w:t>
+      </w:r>
+      <w:r>
+        <w:rPr>
+          <w:i w:val="false"/>
+          <w:iCs w:val="false"/>
+        </w:rPr>
+        <w:t xml:space="preserve"> (Gilmore 1936). The </w:t>
+      </w:r>
+      <w:r>
+        <w:rPr>
+          <w:i/>
+          <w:iCs/>
+        </w:rPr>
+        <w:t>Diplodocus</w:t>
+      </w:r>
+      <w:r>
+        <w:rPr>
+          <w:i w:val="false"/>
+          <w:iCs w:val="false"/>
+        </w:rPr>
+        <w:t xml:space="preserve"> skeleton, known by the rather inelegant nickname “Dippy”, has been moved and modified several times in the years since its initial mounting, most recently in the 2005–2007 major redesign of the Carnegie Museum. It presently co-stars with CM 3018 in the new Jurassic Hall.</w:t>
+      </w:r>
+    </w:p>
+    <w:p>
+      <w:pPr>
+        <w:pStyle w:val="Heading2"/>
+        <w:rPr/>
+      </w:pPr>
+      <w:bookmarkStart w:id="5" w:name="__RefHeading___Toc1950_2786159041"/>
+      <w:bookmarkEnd w:id="5"/>
+      <w:r>
+        <w:rPr/>
+        <w:t xml:space="preserve">The first casts of the Carnegie </w:t>
+      </w:r>
+      <w:r>
+        <w:rPr>
+          <w:i/>
+          <w:iCs/>
+        </w:rPr>
+        <w:t>Diplodocus</w:t>
       </w:r>
     </w:p>
     <w:p>
       <w:pPr>
         <w:pStyle w:val="TextBody"/>
-        <w:rPr/>
-      </w:pPr>
-      <w:r>
-        <w:rPr/>
-        <w:t xml:space="preserve">1957: The Utah Field House's concrete cast is created, and mounted outdoors (Gangewere 1999:17). </w:t>
-      </w:r>
-      <w:r>
-        <w:rPr/>
-        <w:t xml:space="preserve">It is dedicated on 6 June, 1957 (Untermann and Untermann 1970). </w:t>
-      </w:r>
-      <w:r>
-        <w:rPr/>
-        <w:t>This is the last time the original molds are used. “The molds finally fell apart because of old age soon after it was made” (Sussaman 1988).</w:t>
+        <w:ind w:left="0" w:right="0" w:hanging="0"/>
+        <w:rPr>
+          <w:i w:val="false"/>
+          <w:i w:val="false"/>
+          <w:iCs w:val="false"/>
+        </w:rPr>
+      </w:pPr>
+      <w:r>
+        <w:rPr>
+          <w:i w:val="false"/>
+          <w:iCs w:val="false"/>
+        </w:rPr>
+        <w:t xml:space="preserve">Well before the mounting of the real bones of CM 84, Carnegie was asked by King </w:t>
+      </w:r>
+      <w:r>
+        <w:rPr>
+          <w:i w:val="false"/>
+          <w:iCs w:val="false"/>
+        </w:rPr>
+        <w:t>Edward VII of England for a copy of the skeleton to be displayed in the British Museum (Natural History). Carnegie optimistically hoped to put an end to war by encouraging arbitration instead, and to this end was always keen to gain influence with heads of state. He therefore enthusiastically agreed to the King’s request and instructed museum director William. J. Holland to create a replica.</w:t>
       </w:r>
     </w:p>
     <w:p>
       <w:pPr>
         <w:pStyle w:val="TextBody"/>
+        <w:ind w:left="0" w:right="0" w:hanging="0"/>
+        <w:rPr>
+          <w:i w:val="false"/>
+          <w:i w:val="false"/>
+          <w:iCs w:val="false"/>
+        </w:rPr>
+      </w:pPr>
+      <w:r>
+        <w:rPr>
+          <w:i w:val="false"/>
+          <w:iCs w:val="false"/>
+        </w:rPr>
+        <w:t xml:space="preserve">Holland oversaw the creation of a set of plaster molds corresponding to the bones of CM 84 and the other </w:t>
+      </w:r>
+      <w:r>
+        <w:rPr>
+          <w:i w:val="false"/>
+          <w:iCs w:val="false"/>
+        </w:rPr>
+        <w:t>bone</w:t>
+      </w:r>
+      <w:r>
+        <w:rPr>
+          <w:i w:val="false"/>
+          <w:iCs w:val="false"/>
+        </w:rPr>
+        <w:t xml:space="preserve">s that were to be included in the real-bone mount a few years later. Some differences exist between the molds and the real skeleton (see Taylor et al. in prep., a for details) but the molds corresponded closely to the original skeleton. These molds were used to create not just the cast skeleton requested by King Edward VII, but four further casts. </w:t>
+      </w:r>
+      <w:r>
+        <w:rPr>
+          <w:i w:val="false"/>
+          <w:iCs w:val="false"/>
+        </w:rPr>
+        <w:t>After the British Museum unveiled its mounted cast</w:t>
+      </w:r>
+      <w:r>
+        <w:rPr>
+          <w:i w:val="false"/>
+          <w:iCs w:val="false"/>
+        </w:rPr>
+        <w:t xml:space="preserve"> </w:t>
+      </w:r>
+      <w:r>
+        <w:rPr>
+          <w:i w:val="false"/>
+          <w:iCs w:val="false"/>
+        </w:rPr>
+        <w:t xml:space="preserve">to great fanfare on 12th May 1905, and after the original bones were mounted at the Carnegie Museum in 1907, </w:t>
+      </w:r>
+      <w:r>
+        <w:rPr>
+          <w:i w:val="false"/>
+          <w:iCs w:val="false"/>
+        </w:rPr>
+        <w:t xml:space="preserve">Carnegie </w:t>
+      </w:r>
+      <w:r>
+        <w:rPr>
+          <w:i w:val="false"/>
+          <w:iCs w:val="false"/>
+        </w:rPr>
+        <w:t xml:space="preserve">went on to </w:t>
+      </w:r>
+      <w:r>
+        <w:rPr>
+          <w:i w:val="false"/>
+          <w:iCs w:val="false"/>
+        </w:rPr>
+        <w:t xml:space="preserve">gift </w:t>
+      </w:r>
+      <w:r>
+        <w:rPr>
+          <w:i w:val="false"/>
+          <w:iCs w:val="false"/>
+        </w:rPr>
+        <w:t xml:space="preserve">the other four casts </w:t>
+      </w:r>
+      <w:r>
+        <w:rPr>
+          <w:i w:val="false"/>
+          <w:iCs w:val="false"/>
+        </w:rPr>
+        <w:t xml:space="preserve">to </w:t>
+      </w:r>
+      <w:r>
+        <w:rPr>
+          <w:i w:val="false"/>
+          <w:iCs w:val="false"/>
+        </w:rPr>
+        <w:t>Kaiser Wilhelm II of Germany, Président Armand Fallières of France, Emperor Franz Joseph of Austria and King Victor Emmanuel III of Italy in 1908 and 1909. As with the London mount, Holland and his chief preparator Arthur S. Coggleshall travelled to each recipient country to supervise the mounting of the casts.</w:t>
+      </w:r>
+    </w:p>
+    <w:p>
+      <w:pPr>
+        <w:pStyle w:val="TextBody"/>
+        <w:ind w:left="0" w:right="0" w:hanging="0"/>
+        <w:rPr>
+          <w:i w:val="false"/>
+          <w:i w:val="false"/>
+          <w:iCs w:val="false"/>
+        </w:rPr>
+      </w:pPr>
+      <w:r>
+        <w:rPr>
+          <w:i w:val="false"/>
+          <w:iCs w:val="false"/>
+        </w:rPr>
+        <w:t xml:space="preserve">Buoyed by success of his donation program, Carnegie authorised the creation of five further casts from the same molds, destined to be donated to other heads of state. Between 1910 and 1913 three of these were given to Tsar Nicholas II of Russia, President Roque Sáenz Peña Lahitte of Argentina and King Alfonso XIII of Spain. But the outbreak of the Great War in 1914 put an end to Carnegie’s dream of arbitration replacing warfare, and left him a broken man. When </w:t>
+      </w:r>
+      <w:r>
+        <w:rPr>
+          <w:i w:val="false"/>
+          <w:iCs w:val="false"/>
+        </w:rPr>
+        <w:t xml:space="preserve">he </w:t>
+      </w:r>
+      <w:r>
+        <w:rPr>
+          <w:i w:val="false"/>
+          <w:iCs w:val="false"/>
+        </w:rPr>
+        <w:t xml:space="preserve">died in 1919, not only had the two remaining skeletons not been donated, the museum was left impoverished. Only years later, with the aid </w:t>
+      </w:r>
+      <w:r>
+        <w:rPr>
+          <w:i w:val="false"/>
+          <w:iCs w:val="false"/>
+        </w:rPr>
+        <w:t>of</w:t>
+      </w:r>
+      <w:r>
+        <w:rPr>
+          <w:i w:val="false"/>
+          <w:iCs w:val="false"/>
+        </w:rPr>
+        <w:t xml:space="preserve"> funds </w:t>
+      </w:r>
+      <w:r>
+        <w:rPr>
+          <w:i w:val="false"/>
+          <w:iCs w:val="false"/>
+        </w:rPr>
+        <w:t xml:space="preserve">from </w:t>
+      </w:r>
+      <w:r>
+        <w:rPr>
+          <w:i w:val="false"/>
+          <w:iCs w:val="false"/>
+        </w:rPr>
+        <w:t>Carnegie’s widow Louise, would these last two casts be sent to Mexico City (1930) and Munich (1934) — the latter never even being mounted.</w:t>
+      </w:r>
+    </w:p>
+    <w:p>
+      <w:pPr>
+        <w:pStyle w:val="TextBody"/>
+        <w:ind w:left="0" w:right="0" w:hanging="0"/>
+        <w:rPr>
+          <w:i w:val="false"/>
+          <w:i w:val="false"/>
+          <w:iCs w:val="false"/>
+        </w:rPr>
+      </w:pPr>
+      <w:r>
+        <w:rPr>
+          <w:i w:val="false"/>
+          <w:iCs w:val="false"/>
+        </w:rPr>
+        <w:t>The molds, having last been used in the 1910s, then lay forgotten in the basement of the Carnegie Museum for more than 40 years (Untermann 1959:364).</w:t>
+      </w:r>
+    </w:p>
+    <w:p>
+      <w:pPr>
+        <w:pStyle w:val="Heading2"/>
+        <w:rPr/>
+      </w:pPr>
+      <w:bookmarkStart w:id="6" w:name="__RefHeading___Toc947_1155462304"/>
+      <w:bookmarkEnd w:id="6"/>
+      <w:r>
+        <w:rPr/>
+        <w:t xml:space="preserve">The Field </w:t>
+      </w:r>
+      <w:r>
+        <w:rPr/>
+        <w:t xml:space="preserve">House </w:t>
+      </w:r>
+      <w:r>
+        <w:rPr/>
+        <w:t>Museum in Vernal</w:t>
+      </w:r>
+    </w:p>
+    <w:p>
+      <w:pPr>
+        <w:pStyle w:val="TextBody"/>
+        <w:rPr/>
+      </w:pPr>
+      <w:r>
+        <w:rPr/>
+        <w:t xml:space="preserve">As recounted by Untermann and Untermann (1970), </w:t>
+      </w:r>
+      <w:r>
+        <w:rPr/>
+        <w:t>the genesis of the Field House lay with Arthur G. Nord, supervisor of the Ashley National Forest, who in the 1930s became concerned that the mineral and fossil wealth of the Vernal area was being shipped to museums outside the locality. The Vernal Lions Club museum committee was formed to advocate for a local museum. A senate bill approving the museum was passed in 1945, and the next year Governor Herbert B. Maw made $200,000 available to construct the museum building. G. Ernest Untermann was appointed director of the museum project, and was assisted by his wife Billie, a capable scientist and administrator in her own right. Based on drawings created by the Untermanns, the Salt Lake City architect Miles E. Miller drew up the plans, and the building was erected by Dorland Construction Company. The work was begun on 16 October 1947 and completed on 1 July 1948, and the building was dedicated on 29 October 1948 by Governor Maw.</w:t>
+      </w:r>
+    </w:p>
+    <w:p>
+      <w:pPr>
+        <w:pStyle w:val="TextBody"/>
+        <w:rPr/>
+      </w:pPr>
+      <w:r>
+        <w:rPr/>
+        <w:t xml:space="preserve">The head of the </w:t>
+      </w:r>
+      <w:r>
+        <w:rPr/>
+        <w:t xml:space="preserve">Carnegie </w:t>
+      </w:r>
+      <w:r>
+        <w:rPr/>
+        <w:t>Museum’</w:t>
+      </w:r>
+      <w:r>
+        <w:rPr/>
+        <w:t xml:space="preserve">s </w:t>
+      </w:r>
+      <w:r>
+        <w:rPr/>
+        <w:t xml:space="preserve">department </w:t>
+      </w:r>
+      <w:r>
+        <w:rPr/>
+        <w:t xml:space="preserve">of vertebrate paleontology </w:t>
+      </w:r>
+      <w:r>
+        <w:rPr/>
+        <w:t>i</w:t>
+      </w:r>
+      <w:r>
+        <w:rPr/>
+        <w:t xml:space="preserve">n </w:t>
+      </w:r>
+      <w:r>
+        <w:rPr/>
+        <w:t>the early 1950s was</w:t>
+      </w:r>
+      <w:r>
+        <w:rPr/>
+        <w:t xml:space="preserve"> J. LeRoy Kay, </w:t>
+      </w:r>
+      <w:r>
+        <w:rPr/>
+        <w:t xml:space="preserve">a native of Vernal. In </w:t>
+      </w:r>
+      <w:r>
+        <w:rPr/>
+        <w:t xml:space="preserve">1952 </w:t>
+      </w:r>
+      <w:r>
+        <w:rPr/>
+        <w:t xml:space="preserve">(not 1955 as stated by Untermann and Untermann 1970), he </w:t>
+      </w:r>
+      <w:r>
+        <w:rPr/>
+        <w:t>gift</w:t>
+      </w:r>
+      <w:r>
+        <w:rPr/>
+        <w:t>ed</w:t>
+      </w:r>
+      <w:r>
+        <w:rPr/>
+        <w:t xml:space="preserve"> the original </w:t>
+      </w:r>
+      <w:r>
+        <w:rPr/>
+        <w:t xml:space="preserve">plaster molds of the Carnegie </w:t>
+      </w:r>
+      <w:r>
+        <w:rPr>
+          <w:i/>
+          <w:iCs/>
+        </w:rPr>
+        <w:t>Diplodocus</w:t>
+      </w:r>
+      <w:r>
+        <w:rPr/>
+        <w:t xml:space="preserve"> </w:t>
+      </w:r>
+      <w:r>
+        <w:rPr/>
+        <w:t xml:space="preserve">to the Field House </w:t>
+      </w:r>
+      <w:r>
+        <w:rPr/>
+        <w:t xml:space="preserve">(Untermann 1952, 1959), on the condition that the Field House would arrange transportation. As the molds weighed several tons (Untermann 1952) this was no small undertaking. The Utah Lions Club provided the necessary $1000 payment, and local trucker Grant Southam used his own equipment to transport the molds. </w:t>
+      </w:r>
+      <w:r>
+        <w:rPr/>
+        <w:t>They arrive</w:t>
+      </w:r>
+      <w:r>
+        <w:rPr/>
+        <w:t>d</w:t>
+      </w:r>
+      <w:r>
+        <w:rPr/>
+        <w:t xml:space="preserve"> on or shortly before 7 August (Untermann 1952). </w:t>
+      </w:r>
+      <w:r>
+        <w:rPr/>
+        <w:t>However,</w:t>
+      </w:r>
+      <w:r>
+        <w:rPr/>
+        <w:t xml:space="preserve"> </w:t>
+      </w:r>
+      <w:r>
+        <w:rPr/>
+        <w:t xml:space="preserve">having already been used to create ten casts, </w:t>
+      </w:r>
+      <w:r>
+        <w:rPr/>
+        <w:t xml:space="preserve">they were </w:t>
+      </w:r>
+      <w:r>
+        <w:rPr/>
+        <w:t>b</w:t>
+      </w:r>
+      <w:r>
+        <w:rPr/>
+        <w:t>y this time “deteriorating” (Gangewere 1999:17), “almost unusable” (Nieuwland 2019:251) and “in pretty bad shape” (Ken Carpenter, pers. comm. 2022).</w:t>
+      </w:r>
+    </w:p>
+    <w:p>
+      <w:pPr>
+        <w:pStyle w:val="TextBody"/>
+        <w:rPr/>
+      </w:pPr>
+      <w:r>
+        <w:rPr/>
+        <w:t>Curiously, the poor condition of the molds is not discussed in Untermann’s (1959) otherwise comprehensive account of the creation of Vernal’s cast. He recounts that the molds were dirty with Pittsburgh soot, requiring a steam bath, and that some repairs were necessary for molds that were actually broken, but the erosion and decay arising from ten prior castings are not mentioned.</w:t>
+      </w:r>
+    </w:p>
+    <w:p>
+      <w:pPr>
+        <w:pStyle w:val="TextBody"/>
+        <w:rPr/>
+      </w:pPr>
+      <w:r>
+        <w:rPr/>
+        <w:t xml:space="preserve">Since the mounted skeleton’s 76-foot length was far too long for the museum’s 50-foot exhibit halls, plans were made to situate it outside the museum. Wind, rain and extreme temperatures — the Vernal climate ranges from –40˚F to 100˚F (–40˚C to 38˚C) — required a more robust casting material was required than the usual plaster.  After some experimentation with different materials, the team settled on a mix of one part cement to three parts Aggra-lite (a lightweight aggregate made of volcanic pumice). </w:t>
+      </w:r>
+      <w:r>
+        <w:rPr/>
+        <w:t>A complete cast would consist of about 600 — many more than the number of bones, as the complex vertebrae were made from multiple pieces. About 100 of these had been completed, when Otto Buehner, president of Salt Lake City’s Otto Buehner Concrete Products Company, visited the museum, became interested in the casting, and expressed doubts about the use of Aggra-lite. Further experimentation, aided by Buehner’s experienced workers, resulted in the selection of new mixture, one part cement to three parts aragonite (the high pressure polymorph of calcium carbonate). Most of the pieces were cast in this material by Grant Merrell, the museum’s preparator, at the Otto Buehner facilities, with the more intricate parts completed at the museum.</w:t>
+      </w:r>
+    </w:p>
+    <w:p>
+      <w:pPr>
+        <w:pStyle w:val="TextBody"/>
+        <w:rPr/>
+      </w:pPr>
+      <w:r>
+        <w:rPr/>
+        <w:t>XXX fibreglass</w:t>
+      </w:r>
+    </w:p>
+    <w:p>
+      <w:pPr>
+        <w:pStyle w:val="TextBody"/>
+        <w:rPr/>
+      </w:pPr>
+      <w:r>
+        <w:rPr/>
+        <w:t>“</w:t>
+      </w:r>
+      <w:r>
+        <w:rPr/>
+        <w:t>erection of the skeleton on the museum lawn was done by museum personnel.”</w:t>
+      </w:r>
+    </w:p>
+    <w:p>
+      <w:pPr>
+        <w:pStyle w:val="TextBody"/>
+        <w:rPr/>
+      </w:pPr>
+      <w:r>
+        <w:rPr/>
+        <w:t>1957: The Utah Field House's concrete cast is created, and mounted outdoors (Gangewere 1999:17). It is dedicated on 6 June, 1957 (Untermann and Untermann 1970). This is the last time the original molds are used. “The molds finally fell apart because of old age soon after it was made” (Sussaman 1988).</w:t>
+      </w:r>
+    </w:p>
+    <w:p>
+      <w:pPr>
+        <w:pStyle w:val="TextBody"/>
         <w:rPr/>
       </w:pPr>
       <w:r>
@@ -1006,8 +1605,8 @@
         <w:pStyle w:val="Heading2"/>
         <w:rPr/>
       </w:pPr>
-      <w:bookmarkStart w:id="3" w:name="__RefHeading___Toc949_1155462304"/>
-      <w:bookmarkEnd w:id="3"/>
+      <w:bookmarkStart w:id="7" w:name="__RefHeading___Toc949_1155462304"/>
+      <w:bookmarkEnd w:id="7"/>
       <w:r>
         <w:rPr/>
         <w:t>The lightweight cast in Vernal</w:t>
@@ -1068,8 +1667,8 @@
         <w:pStyle w:val="Heading2"/>
         <w:rPr/>
       </w:pPr>
-      <w:bookmarkStart w:id="4" w:name="__RefHeading___Toc951_1155462304"/>
-      <w:bookmarkEnd w:id="4"/>
+      <w:bookmarkStart w:id="8" w:name="__RefHeading___Toc951_1155462304"/>
+      <w:bookmarkEnd w:id="8"/>
       <w:r>
         <w:rPr>
           <w:i w:val="false"/>
@@ -1103,8 +1702,8 @@
         <w:pStyle w:val="Heading2"/>
         <w:rPr/>
       </w:pPr>
-      <w:bookmarkStart w:id="5" w:name="__RefHeading___Toc953_1155462304"/>
-      <w:bookmarkEnd w:id="5"/>
+      <w:bookmarkStart w:id="9" w:name="__RefHeading___Toc953_1155462304"/>
+      <w:bookmarkEnd w:id="9"/>
       <w:r>
         <w:rPr/>
         <w:t xml:space="preserve">The fate of the concrete </w:t>
@@ -1177,8 +1776,8 @@
         <w:ind w:left="0" w:right="0" w:hanging="0"/>
         <w:rPr/>
       </w:pPr>
-      <w:bookmarkStart w:id="6" w:name="__RefHeading___Toc3401_68767826"/>
-      <w:bookmarkEnd w:id="6"/>
+      <w:bookmarkStart w:id="10" w:name="__RefHeading___Toc3401_68767826"/>
+      <w:bookmarkEnd w:id="10"/>
       <w:r>
         <w:rPr/>
         <w:t>Discussion</w:t>
@@ -1223,8 +1822,8 @@
         <w:ind w:left="0" w:right="0" w:hanging="0"/>
         <w:rPr/>
       </w:pPr>
-      <w:bookmarkStart w:id="7" w:name="__RefHeading___Toc3403_68767826"/>
-      <w:bookmarkEnd w:id="7"/>
+      <w:bookmarkStart w:id="11" w:name="__RefHeading___Toc3403_68767826"/>
+      <w:bookmarkEnd w:id="11"/>
       <w:r>
         <w:rPr/>
         <w:t>Acknowledgements</w:t>
@@ -1250,8 +1849,8 @@
         <w:ind w:left="0" w:right="0" w:hanging="0"/>
         <w:rPr/>
       </w:pPr>
-      <w:bookmarkStart w:id="8" w:name="__RefHeading___Toc3405_68767826"/>
-      <w:bookmarkEnd w:id="8"/>
+      <w:bookmarkStart w:id="12" w:name="__RefHeading___Toc3405_68767826"/>
+      <w:bookmarkEnd w:id="12"/>
       <w:r>
         <w:rPr/>
         <w:t>References</w:t>
@@ -1747,12 +2346,12 @@
         <w:pStyle w:val="Reference"/>
         <w:rPr/>
       </w:pPr>
-      <w:bookmarkStart w:id="9" w:name="__DdeLink__16582_68767826"/>
+      <w:bookmarkStart w:id="13" w:name="__DdeLink__16582_68767826"/>
       <w:r>
         <w:rPr/>
         <w:t>Nieuwland</w:t>
       </w:r>
-      <w:bookmarkEnd w:id="9"/>
+      <w:bookmarkEnd w:id="13"/>
       <w:r>
         <w:rPr/>
         <w:t xml:space="preserve">, Ilja. 2019. </w:t>
@@ -1934,6 +2533,45 @@
       </w:pPr>
       <w:r>
         <w:rPr/>
+        <w:t xml:space="preserve">Taylor, Michael P., Matthew C. Lamanna, Amy Henrici, Linsly Church </w:t>
+      </w:r>
+      <w:r>
+        <w:rPr/>
+        <w:t xml:space="preserve">and </w:t>
+      </w:r>
+      <w:r>
+        <w:rPr/>
+        <w:t xml:space="preserve">Ilja Nieuwland. </w:t>
+      </w:r>
+      <w:r>
+        <w:rPr/>
+        <w:t xml:space="preserve">In prep a. The history and composition of the Carnegie </w:t>
+      </w:r>
+      <w:r>
+        <w:rPr>
+          <w:i/>
+          <w:iCs/>
+        </w:rPr>
+        <w:t>Diplodocus</w:t>
+      </w:r>
+      <w:r>
+        <w:rPr/>
+        <w:t xml:space="preserve">. </w:t>
+      </w:r>
+      <w:r>
+        <w:rPr>
+          <w:highlight w:val="yellow"/>
+        </w:rPr>
+        <w:t>XXX replace with reference to preprint.</w:t>
+      </w:r>
+    </w:p>
+    <w:p>
+      <w:pPr>
+        <w:pStyle w:val="Reference"/>
+        <w:rPr/>
+      </w:pPr>
+      <w:r>
+        <w:rPr/>
         <w:t xml:space="preserve">Tornier, Gustav. 1909. Wie war der </w:t>
       </w:r>
       <w:r>
@@ -1996,36 +2634,34 @@
           <w:b w:val="false"/>
           <w:bCs w:val="false"/>
         </w:rPr>
-        <w:t xml:space="preserve"> (Utah Press Association), Thursday, August 8, 195, p1.</w:t>
-      </w:r>
-    </w:p>
-    <w:p>
-      <w:pPr>
-        <w:pStyle w:val="Reference"/>
-        <w:rPr/>
-      </w:pPr>
+        <w:t xml:space="preserve"> (Utah Press Association), Thursday, August </w:t>
+      </w:r>
       <w:r>
         <w:rPr>
           <w:b w:val="false"/>
           <w:bCs w:val="false"/>
         </w:rPr>
-        <w:t xml:space="preserve">Untermann, G. Ernest. 1959. A replica of </w:t>
+        <w:t>7</w:t>
       </w:r>
       <w:r>
         <w:rPr>
           <w:b w:val="false"/>
           <w:bCs w:val="false"/>
-          <w:i/>
-          <w:iCs/>
-        </w:rPr>
-        <w:t>Diplodocus</w:t>
-      </w:r>
+        </w:rPr>
+        <w:t>, 195, p1.</w:t>
+      </w:r>
+    </w:p>
+    <w:p>
+      <w:pPr>
+        <w:pStyle w:val="Reference"/>
+        <w:rPr/>
+      </w:pPr>
       <w:r>
         <w:rPr>
           <w:b w:val="false"/>
           <w:bCs w:val="false"/>
         </w:rPr>
-        <w:t xml:space="preserve">. </w:t>
+        <w:t xml:space="preserve">Untermann, G. Ernest. 1959. A replica of </w:t>
       </w:r>
       <w:r>
         <w:rPr>
@@ -2034,13 +2670,29 @@
           <w:i/>
           <w:iCs/>
         </w:rPr>
-        <w:t>Curator</w:t>
+        <w:t>Diplodocus</w:t>
       </w:r>
       <w:r>
         <w:rPr>
           <w:b w:val="false"/>
           <w:bCs w:val="false"/>
         </w:rPr>
+        <w:t xml:space="preserve">. </w:t>
+      </w:r>
+      <w:r>
+        <w:rPr>
+          <w:b w:val="false"/>
+          <w:bCs w:val="false"/>
+          <w:i/>
+          <w:iCs/>
+        </w:rPr>
+        <w:t>Curator</w:t>
+      </w:r>
+      <w:r>
+        <w:rPr>
+          <w:b w:val="false"/>
+          <w:bCs w:val="false"/>
+        </w:rPr>
         <w:t xml:space="preserve"> </w:t>
       </w:r>
       <w:r>
@@ -2056,6 +2708,48 @@
           <w:bCs w:val="false"/>
         </w:rPr>
         <w:t>:364–369. doi:10.1111/j.2151-6952.1959.tb00520.x</w:t>
+      </w:r>
+    </w:p>
+    <w:p>
+      <w:pPr>
+        <w:pStyle w:val="Reference"/>
+        <w:rPr/>
+      </w:pPr>
+      <w:r>
+        <w:rPr>
+          <w:b w:val="false"/>
+          <w:bCs w:val="false"/>
+        </w:rPr>
+        <w:t xml:space="preserve">Untermann, </w:t>
+      </w:r>
+      <w:r>
+        <w:rPr>
+          <w:b w:val="false"/>
+          <w:bCs w:val="false"/>
+        </w:rPr>
+        <w:t xml:space="preserve">Billie R., and </w:t>
+      </w:r>
+      <w:r>
+        <w:rPr>
+          <w:b w:val="false"/>
+          <w:bCs w:val="false"/>
+        </w:rPr>
+        <w:t>G. Ernest</w:t>
+      </w:r>
+      <w:r>
+        <w:rPr>
+          <w:b w:val="false"/>
+          <w:bCs w:val="false"/>
+        </w:rPr>
+        <w:t xml:space="preserve"> Untermann. 1970. Natural History State Museum. </w:t>
+      </w:r>
+      <w:r>
+        <w:rPr>
+          <w:b w:val="false"/>
+          <w:bCs w:val="false"/>
+          <w:highlight w:val="yellow"/>
+        </w:rPr>
+        <w:t>XXX rest of reference.</w:t>
       </w:r>
     </w:p>
     <w:p>
@@ -2068,8 +2762,8 @@
         <w:ind w:left="0" w:right="0" w:hanging="0"/>
         <w:rPr/>
       </w:pPr>
-      <w:bookmarkStart w:id="10" w:name="__RefHeading___Toc3407_68767826"/>
-      <w:bookmarkEnd w:id="10"/>
+      <w:bookmarkStart w:id="14" w:name="__RefHeading___Toc3407_68767826"/>
+      <w:bookmarkEnd w:id="14"/>
       <w:r>
         <w:rPr/>
         <w:t>Figure Captions</w:t>
@@ -2601,7 +3295,7 @@
     <w:pPr>
       <w:widowControl/>
       <w:suppressAutoHyphens w:val="true"/>
-      <w:overflowPunct w:val="true"/>
+      <w:overflowPunct w:val="false"/>
       <w:bidi w:val="0"/>
       <w:spacing w:before="0" w:after="0"/>
       <w:ind w:left="0" w:right="0" w:hanging="0"/>
@@ -4454,6 +5148,82 @@
   </w:style>
   <w:style w:type="character" w:styleId="ListLabel251">
     <w:name w:val="ListLabel 251"/>
+    <w:qFormat/>
+    <w:rPr/>
+  </w:style>
+  <w:style w:type="character" w:styleId="ListLabel252">
+    <w:name w:val="ListLabel 252"/>
+    <w:qFormat/>
+    <w:rPr>
+      <w:rFonts w:cs="Symbol"/>
+    </w:rPr>
+  </w:style>
+  <w:style w:type="character" w:styleId="ListLabel253">
+    <w:name w:val="ListLabel 253"/>
+    <w:qFormat/>
+    <w:rPr>
+      <w:rFonts w:cs="OpenSymbol"/>
+    </w:rPr>
+  </w:style>
+  <w:style w:type="character" w:styleId="ListLabel254">
+    <w:name w:val="ListLabel 254"/>
+    <w:qFormat/>
+    <w:rPr>
+      <w:rFonts w:cs="OpenSymbol"/>
+    </w:rPr>
+  </w:style>
+  <w:style w:type="character" w:styleId="ListLabel255">
+    <w:name w:val="ListLabel 255"/>
+    <w:qFormat/>
+    <w:rPr>
+      <w:rFonts w:cs="Symbol"/>
+    </w:rPr>
+  </w:style>
+  <w:style w:type="character" w:styleId="ListLabel256">
+    <w:name w:val="ListLabel 256"/>
+    <w:qFormat/>
+    <w:rPr>
+      <w:rFonts w:cs="OpenSymbol"/>
+    </w:rPr>
+  </w:style>
+  <w:style w:type="character" w:styleId="ListLabel257">
+    <w:name w:val="ListLabel 257"/>
+    <w:qFormat/>
+    <w:rPr>
+      <w:rFonts w:cs="OpenSymbol"/>
+    </w:rPr>
+  </w:style>
+  <w:style w:type="character" w:styleId="ListLabel258">
+    <w:name w:val="ListLabel 258"/>
+    <w:qFormat/>
+    <w:rPr>
+      <w:rFonts w:cs="Symbol"/>
+    </w:rPr>
+  </w:style>
+  <w:style w:type="character" w:styleId="ListLabel259">
+    <w:name w:val="ListLabel 259"/>
+    <w:qFormat/>
+    <w:rPr>
+      <w:rFonts w:cs="OpenSymbol"/>
+    </w:rPr>
+  </w:style>
+  <w:style w:type="character" w:styleId="ListLabel260">
+    <w:name w:val="ListLabel 260"/>
+    <w:qFormat/>
+    <w:rPr>
+      <w:rFonts w:cs="OpenSymbol"/>
+    </w:rPr>
+  </w:style>
+  <w:style w:type="character" w:styleId="ListLabel261">
+    <w:name w:val="ListLabel 261"/>
+    <w:qFormat/>
+    <w:rPr>
+      <w:i w:val="false"/>
+      <w:iCs w:val="false"/>
+    </w:rPr>
+  </w:style>
+  <w:style w:type="character" w:styleId="ListLabel262">
+    <w:name w:val="ListLabel 262"/>
     <w:qFormat/>
     <w:rPr/>
   </w:style>

</xml_diff>

<commit_message>
Section on original concrete cast done
</commit_message>
<xml_diff>
--- a/TaylorEtAl-concrete-Diplodocus-of-Vernal.docx
+++ b/TaylorEtAl-concrete-Diplodocus-of-Vernal.docx
@@ -658,15 +658,7 @@
       </w:r>
       <w:r>
         <w:rPr/>
-        <w:t xml:space="preserve"> was the first giant dinosaur known from a substantially complete skeleton: the Carnegie Museum’s iconic specimen CM 84 (Figure A). As </w:t>
-      </w:r>
-      <w:r>
-        <w:rPr/>
-        <w:t>summarised in Taylor et al. (in prep, a) and expounded in detail by Nieuwland (2019)</w:t>
-      </w:r>
-      <w:r>
-        <w:rPr/>
-        <w:t>, casts of this important specimen were sent all around the globe, and as a result this individual became — and remains — the single best-known dinosaur in the world.</w:t>
+        <w:t xml:space="preserve"> was the first giant dinosaur known from a substantially complete skeleton: the Carnegie Museum’s iconic specimen CM 84 (Figure A). As summarised in Taylor et al. (in prep, a) and expounded in detail by Nieuwland (2019), casts of this important specimen were sent all around the globe, and as a result this individual became — and remains — the single best-known dinosaur in the world.</w:t>
       </w:r>
     </w:p>
     <w:p>
@@ -676,15 +668,7 @@
       </w:pPr>
       <w:r>
         <w:rPr/>
-        <w:t xml:space="preserve">Among the </w:t>
-      </w:r>
-      <w:r>
-        <w:rPr/>
-        <w:t>numerous</w:t>
-      </w:r>
-      <w:r>
-        <w:rPr/>
-        <w:t xml:space="preserve"> </w:t>
+        <w:t xml:space="preserve">Among the numerous </w:t>
       </w:r>
       <w:r>
         <w:rPr>
@@ -705,15 +689,7 @@
       </w:pPr>
       <w:r>
         <w:rPr/>
-        <w:t xml:space="preserve">In this paper, we will </w:t>
-      </w:r>
-      <w:r>
-        <w:rPr/>
-        <w:t xml:space="preserve">briefly </w:t>
-      </w:r>
-      <w:r>
-        <w:rPr/>
-        <w:t xml:space="preserve">summarise the history of the original Carnegie </w:t>
+        <w:t xml:space="preserve">In this paper, we will briefly summarise the history of the original Carnegie </w:t>
       </w:r>
       <w:r>
         <w:rPr>
@@ -1016,49 +992,21 @@
           <w:i w:val="false"/>
           <w:iCs w:val="false"/>
         </w:rPr>
-        <w:t xml:space="preserve">, </w:t>
+        <w:t xml:space="preserve">, which when excavated and prepared was given the specimen number CM 84 and described in Hatcher’s (1901) monograph as the new species </w:t>
+      </w:r>
+      <w:r>
+        <w:rPr>
+          <w:i/>
+          <w:iCs/>
+        </w:rPr>
+        <w:t>Diplodocus carnegii</w:t>
       </w:r>
       <w:r>
         <w:rPr>
           <w:i w:val="false"/>
           <w:iCs w:val="false"/>
         </w:rPr>
-        <w:t>which</w:t>
-      </w:r>
-      <w:r>
-        <w:rPr>
-          <w:i w:val="false"/>
-          <w:iCs w:val="false"/>
-        </w:rPr>
-        <w:t xml:space="preserve"> when excavated and prepared was given the specimen number CM 84 and described in Hatcher’s (1901) monograph as the new species </w:t>
-      </w:r>
-      <w:r>
-        <w:rPr>
-          <w:i/>
-          <w:iCs/>
-        </w:rPr>
-        <w:t>Diplodocus carnegii</w:t>
-      </w:r>
-      <w:r>
-        <w:rPr>
-          <w:i w:val="false"/>
-          <w:iCs w:val="false"/>
-        </w:rPr>
-        <w:t xml:space="preserve">. In 1907, this specimen </w:t>
-      </w:r>
-      <w:r>
-        <w:rPr>
-          <w:i w:val="false"/>
-          <w:iCs w:val="false"/>
-        </w:rPr>
-        <w:t>was</w:t>
-      </w:r>
-      <w:r>
-        <w:rPr>
-          <w:i w:val="false"/>
-          <w:iCs w:val="false"/>
-        </w:rPr>
-        <w:t xml:space="preserve"> mounted in the new dinosaur hall of the Carnegie Museum, its missing portions filled in with bones from a second </w:t>
+        <w:t xml:space="preserve">. In 1907, this specimen was mounted in the new dinosaur hall of the Carnegie Museum, its missing portions filled in with bones from a second </w:t>
       </w:r>
       <w:r>
         <w:rPr>
@@ -1155,14 +1103,7 @@
           <w:i w:val="false"/>
           <w:iCs w:val="false"/>
         </w:rPr>
-        <w:t xml:space="preserve">Well before the mounting of the real bones of CM 84, Carnegie was asked by King </w:t>
-      </w:r>
-      <w:r>
-        <w:rPr>
-          <w:i w:val="false"/>
-          <w:iCs w:val="false"/>
-        </w:rPr>
-        <w:t>Edward VII of England for a copy of the skeleton to be displayed in the British Museum (Natural History). Carnegie optimistically hoped to put an end to war by encouraging arbitration instead, and to this end was always keen to gain influence with heads of state. He therefore enthusiastically agreed to the King’s request and instructed museum director William. J. Holland to create a replica.</w:t>
+        <w:t>Well before the mounting of the real bones of CM 84, Carnegie was asked by King Edward VII of England for a copy of the skeleton to be displayed in the British Museum (Natural History). Carnegie optimistically hoped to put an end to war by encouraging arbitration instead, and to this end was always keen to gain influence with heads of state. He therefore enthusiastically agreed to the King’s request and instructed museum director William. J. Holland to create a replica.</w:t>
       </w:r>
     </w:p>
     <w:p>
@@ -1180,84 +1121,7 @@
           <w:i w:val="false"/>
           <w:iCs w:val="false"/>
         </w:rPr>
-        <w:t xml:space="preserve">Holland oversaw the creation of a set of plaster molds corresponding to the bones of CM 84 and the other </w:t>
-      </w:r>
-      <w:r>
-        <w:rPr>
-          <w:i w:val="false"/>
-          <w:iCs w:val="false"/>
-        </w:rPr>
-        <w:t>bone</w:t>
-      </w:r>
-      <w:r>
-        <w:rPr>
-          <w:i w:val="false"/>
-          <w:iCs w:val="false"/>
-        </w:rPr>
-        <w:t xml:space="preserve">s that were to be included in the real-bone mount a few years later. Some differences exist between the molds and the real skeleton (see Taylor et al. in prep., a for details) but the molds corresponded closely to the original skeleton. These molds were used to create not just the cast skeleton requested by King Edward VII, but four further casts. </w:t>
-      </w:r>
-      <w:r>
-        <w:rPr>
-          <w:i w:val="false"/>
-          <w:iCs w:val="false"/>
-        </w:rPr>
-        <w:t>After the British Museum unveiled its mounted cast</w:t>
-      </w:r>
-      <w:r>
-        <w:rPr>
-          <w:i w:val="false"/>
-          <w:iCs w:val="false"/>
-        </w:rPr>
-        <w:t xml:space="preserve"> </w:t>
-      </w:r>
-      <w:r>
-        <w:rPr>
-          <w:i w:val="false"/>
-          <w:iCs w:val="false"/>
-        </w:rPr>
-        <w:t xml:space="preserve">to great fanfare on 12th May 1905, and after the original bones were mounted at the Carnegie Museum in 1907, </w:t>
-      </w:r>
-      <w:r>
-        <w:rPr>
-          <w:i w:val="false"/>
-          <w:iCs w:val="false"/>
-        </w:rPr>
-        <w:t xml:space="preserve">Carnegie </w:t>
-      </w:r>
-      <w:r>
-        <w:rPr>
-          <w:i w:val="false"/>
-          <w:iCs w:val="false"/>
-        </w:rPr>
-        <w:t xml:space="preserve">went on to </w:t>
-      </w:r>
-      <w:r>
-        <w:rPr>
-          <w:i w:val="false"/>
-          <w:iCs w:val="false"/>
-        </w:rPr>
-        <w:t xml:space="preserve">gift </w:t>
-      </w:r>
-      <w:r>
-        <w:rPr>
-          <w:i w:val="false"/>
-          <w:iCs w:val="false"/>
-        </w:rPr>
-        <w:t xml:space="preserve">the other four casts </w:t>
-      </w:r>
-      <w:r>
-        <w:rPr>
-          <w:i w:val="false"/>
-          <w:iCs w:val="false"/>
-        </w:rPr>
-        <w:t xml:space="preserve">to </w:t>
-      </w:r>
-      <w:r>
-        <w:rPr>
-          <w:i w:val="false"/>
-          <w:iCs w:val="false"/>
-        </w:rPr>
-        <w:t>Kaiser Wilhelm II of Germany, Président Armand Fallières of France, Emperor Franz Joseph of Austria and King Victor Emmanuel III of Italy in 1908 and 1909. As with the London mount, Holland and his chief preparator Arthur S. Coggleshall travelled to each recipient country to supervise the mounting of the casts.</w:t>
+        <w:t>Holland oversaw the creation of a set of plaster molds corresponding to the bones of CM 84 and the other bones that were to be included in the real-bone mount a few years later. Some differences exist between the molds and the real skeleton (see Taylor et al. in prep., a for details) but the molds corresponded closely to the original skeleton. These molds were used to create not just the cast skeleton requested by King Edward VII, but four further casts. After the British Museum unveiled its mounted cast to great fanfare on 12th May 1905, and after the original bones were mounted at the Carnegie Museum in 1907, Carnegie went on to gift the other four casts to Kaiser Wilhelm II of Germany, Président Armand Fallières of France, Emperor Franz Joseph of Austria and King Victor Emmanuel III of Italy in 1908 and 1909. As with the London mount, Holland and his chief preparator Arthur S. Coggleshall travelled to each recipient country to supervise the mounting of the casts.</w:t>
       </w:r>
     </w:p>
     <w:p>
@@ -1275,49 +1139,7 @@
           <w:i w:val="false"/>
           <w:iCs w:val="false"/>
         </w:rPr>
-        <w:t xml:space="preserve">Buoyed by success of his donation program, Carnegie authorised the creation of five further casts from the same molds, destined to be donated to other heads of state. Between 1910 and 1913 three of these were given to Tsar Nicholas II of Russia, President Roque Sáenz Peña Lahitte of Argentina and King Alfonso XIII of Spain. But the outbreak of the Great War in 1914 put an end to Carnegie’s dream of arbitration replacing warfare, and left him a broken man. When </w:t>
-      </w:r>
-      <w:r>
-        <w:rPr>
-          <w:i w:val="false"/>
-          <w:iCs w:val="false"/>
-        </w:rPr>
-        <w:t xml:space="preserve">he </w:t>
-      </w:r>
-      <w:r>
-        <w:rPr>
-          <w:i w:val="false"/>
-          <w:iCs w:val="false"/>
-        </w:rPr>
-        <w:t xml:space="preserve">died in 1919, not only had the two remaining skeletons not been donated, the museum was left impoverished. Only years later, with the aid </w:t>
-      </w:r>
-      <w:r>
-        <w:rPr>
-          <w:i w:val="false"/>
-          <w:iCs w:val="false"/>
-        </w:rPr>
-        <w:t>of</w:t>
-      </w:r>
-      <w:r>
-        <w:rPr>
-          <w:i w:val="false"/>
-          <w:iCs w:val="false"/>
-        </w:rPr>
-        <w:t xml:space="preserve"> funds </w:t>
-      </w:r>
-      <w:r>
-        <w:rPr>
-          <w:i w:val="false"/>
-          <w:iCs w:val="false"/>
-        </w:rPr>
-        <w:t xml:space="preserve">from </w:t>
-      </w:r>
-      <w:r>
-        <w:rPr>
-          <w:i w:val="false"/>
-          <w:iCs w:val="false"/>
-        </w:rPr>
-        <w:t>Carnegie’s widow Louise, would these last two casts be sent to Mexico City (1930) and Munich (1934) — the latter never even being mounted.</w:t>
+        <w:t>Buoyed by success of his donation program, Carnegie authorised the creation of five further casts from the same molds, destined to be donated to other heads of state. Between 1910 and 1913 three of these were given to Tsar Nicholas II of Russia, President Roque Sáenz Peña Lahitte of Argentina and King Alfonso XIII of Spain. But the outbreak of the Great War in 1914 put an end to Carnegie’s dream of arbitration replacing warfare, and left him a broken man. When he died in 1919, not only had the two remaining skeletons not been donated, the museum was left impoverished. Only years later, with the aid of funds from Carnegie’s widow Louise, would these last two casts be sent to Mexico City (1930) and Munich (1934) — the latter never even being mounted.</w:t>
       </w:r>
     </w:p>
     <w:p>
@@ -1347,15 +1169,7 @@
       <w:bookmarkEnd w:id="6"/>
       <w:r>
         <w:rPr/>
-        <w:t xml:space="preserve">The Field </w:t>
-      </w:r>
-      <w:r>
-        <w:rPr/>
-        <w:t xml:space="preserve">House </w:t>
-      </w:r>
-      <w:r>
-        <w:rPr/>
-        <w:t>Museum in Vernal</w:t>
+        <w:t>The Field House Museum in Vernal</w:t>
       </w:r>
     </w:p>
     <w:p>
@@ -1365,11 +1179,17 @@
       </w:pPr>
       <w:r>
         <w:rPr/>
-        <w:t xml:space="preserve">As recounted by Untermann and Untermann (1970), </w:t>
-      </w:r>
-      <w:r>
-        <w:rPr/>
-        <w:t>the genesis of the Field House lay with Arthur G. Nord, supervisor of the Ashley National Forest, who in the 1930s became concerned that the mineral and fossil wealth of the Vernal area was being shipped to museums outside the locality. The Vernal Lions Club museum committee was formed to advocate for a local museum. A senate bill approving the museum was passed in 1945, and the next year Governor Herbert B. Maw made $200,000 available to construct the museum building. G. Ernest Untermann was appointed director of the museum project, and was assisted by his wife Billie, a capable scientist and administrator in her own right. Based on drawings created by the Untermanns, the Salt Lake City architect Miles E. Miller drew up the plans, and the building was erected by Dorland Construction Company. The work was begun on 16 October 1947 and completed on 1 July 1948, and the building was dedicated on 29 October 1948 by Governor Maw.</w:t>
+        <w:t>As recounted by Untermann and Untermann (1970), the genesis of the Field House lay with Arthur G. Nord, supervisor of the Ashley National Forest, who in the 1930s became concerned that the mineral and fossil wealth of the Vernal area was being shipped to museums outside the locality. The Vernal Lions Club museum committee was formed to advocate for a local museum. A senate bill approving the museum was passed in 1945, and the next year Governor Herbert B. Maw made $200,000 available to construct the museum building. G. Ernest Untermann was appointed director of the museum project, and was assisted by his wife Billie, a capable scientist and administrator in her own right. Based on drawings created by the Untermanns, the Salt Lake City architect Miles E. Miller drew up the plans, and the building was erected by Dorland Construction Company. The work was begun on 16 October 1947 and completed on 1 July 1948, and the building was dedicated on 29 October 1948 by Governor Maw.</w:t>
+      </w:r>
+    </w:p>
+    <w:p>
+      <w:pPr>
+        <w:pStyle w:val="Heading2"/>
+        <w:rPr/>
+      </w:pPr>
+      <w:r>
+        <w:rPr/>
+        <w:t>The concrete cast in Vernal</w:t>
       </w:r>
     </w:p>
     <w:p>
@@ -1379,71 +1199,7 @@
       </w:pPr>
       <w:r>
         <w:rPr/>
-        <w:t xml:space="preserve">The head of the </w:t>
-      </w:r>
-      <w:r>
-        <w:rPr/>
-        <w:t xml:space="preserve">Carnegie </w:t>
-      </w:r>
-      <w:r>
-        <w:rPr/>
-        <w:t>Museum’</w:t>
-      </w:r>
-      <w:r>
-        <w:rPr/>
-        <w:t xml:space="preserve">s </w:t>
-      </w:r>
-      <w:r>
-        <w:rPr/>
-        <w:t xml:space="preserve">department </w:t>
-      </w:r>
-      <w:r>
-        <w:rPr/>
-        <w:t xml:space="preserve">of vertebrate paleontology </w:t>
-      </w:r>
-      <w:r>
-        <w:rPr/>
-        <w:t>i</w:t>
-      </w:r>
-      <w:r>
-        <w:rPr/>
-        <w:t xml:space="preserve">n </w:t>
-      </w:r>
-      <w:r>
-        <w:rPr/>
-        <w:t>the early 1950s was</w:t>
-      </w:r>
-      <w:r>
-        <w:rPr/>
-        <w:t xml:space="preserve"> J. LeRoy Kay, </w:t>
-      </w:r>
-      <w:r>
-        <w:rPr/>
-        <w:t xml:space="preserve">a native of Vernal. In </w:t>
-      </w:r>
-      <w:r>
-        <w:rPr/>
-        <w:t xml:space="preserve">1952 </w:t>
-      </w:r>
-      <w:r>
-        <w:rPr/>
-        <w:t xml:space="preserve">(not 1955 as stated by Untermann and Untermann 1970), he </w:t>
-      </w:r>
-      <w:r>
-        <w:rPr/>
-        <w:t>gift</w:t>
-      </w:r>
-      <w:r>
-        <w:rPr/>
-        <w:t>ed</w:t>
-      </w:r>
-      <w:r>
-        <w:rPr/>
-        <w:t xml:space="preserve"> the original </w:t>
-      </w:r>
-      <w:r>
-        <w:rPr/>
-        <w:t xml:space="preserve">plaster molds of the Carnegie </w:t>
+        <w:t xml:space="preserve">The head of the Carnegie Museum’s department of vertebrate paleontology in the early 1950s was J. LeRoy Kay, a native of Vernal. In 1952 (not 1955 as stated by Untermann and Untermann 1970), he gifted the original plaster molds of the Carnegie </w:t>
       </w:r>
       <w:r>
         <w:rPr>
@@ -1454,51 +1210,7 @@
       </w:r>
       <w:r>
         <w:rPr/>
-        <w:t xml:space="preserve"> </w:t>
-      </w:r>
-      <w:r>
-        <w:rPr/>
-        <w:t xml:space="preserve">to the Field House </w:t>
-      </w:r>
-      <w:r>
-        <w:rPr/>
-        <w:t xml:space="preserve">(Untermann 1952, 1959), on the condition that the Field House would arrange transportation. As the molds weighed several tons (Untermann 1952) this was no small undertaking. The Utah Lions Club provided the necessary $1000 payment, and local trucker Grant Southam used his own equipment to transport the molds. </w:t>
-      </w:r>
-      <w:r>
-        <w:rPr/>
-        <w:t>They arrive</w:t>
-      </w:r>
-      <w:r>
-        <w:rPr/>
-        <w:t>d</w:t>
-      </w:r>
-      <w:r>
-        <w:rPr/>
-        <w:t xml:space="preserve"> on or shortly before 7 August (Untermann 1952). </w:t>
-      </w:r>
-      <w:r>
-        <w:rPr/>
-        <w:t>However,</w:t>
-      </w:r>
-      <w:r>
-        <w:rPr/>
-        <w:t xml:space="preserve"> </w:t>
-      </w:r>
-      <w:r>
-        <w:rPr/>
-        <w:t xml:space="preserve">having already been used to create ten casts, </w:t>
-      </w:r>
-      <w:r>
-        <w:rPr/>
-        <w:t xml:space="preserve">they were </w:t>
-      </w:r>
-      <w:r>
-        <w:rPr/>
-        <w:t>b</w:t>
-      </w:r>
-      <w:r>
-        <w:rPr/>
-        <w:t>y this time “deteriorating” (Gangewere 1999:17), “almost unusable” (Nieuwland 2019:251) and “in pretty bad shape” (Ken Carpenter, pers. comm. 2022).</w:t>
+        <w:t xml:space="preserve"> to the Field House (Untermann 1952, 1959), on the condition that the Field House would arrange transportation. As the molds weighed several tons (Untermann 1952) this was no small undertaking. The Utah Lions Club provided the necessary $1000 payment, and local trucker Grant Southam used his own equipment to transport the molds. They arrived on or shortly before 7 August (Untermann 1952). However, having already been used to create ten casts, they were by this time “deteriorating” (Gangewere 1999:17), “almost unusable” (Nieuwland 2019:251) and “in pretty bad shape” (Ken Carpenter, pers. comm. 2022).</w:t>
       </w:r>
     </w:p>
     <w:p>
@@ -1518,11 +1230,11 @@
       </w:pPr>
       <w:r>
         <w:rPr/>
-        <w:t xml:space="preserve">Since the mounted skeleton’s 76-foot length was far too long for the museum’s 50-foot exhibit halls, plans were made to situate it outside the museum. Wind, rain and extreme temperatures — the Vernal climate ranges from –40˚F to 100˚F (–40˚C to 38˚C) — required a more robust casting material was required than the usual plaster.  After some experimentation with different materials, the team settled on a mix of one part cement to three parts Aggra-lite (a lightweight aggregate made of volcanic pumice). </w:t>
-      </w:r>
-      <w:r>
-        <w:rPr/>
-        <w:t>A complete cast would consist of about 600 — many more than the number of bones, as the complex vertebrae were made from multiple pieces. About 100 of these had been completed, when Otto Buehner, president of Salt Lake City’s Otto Buehner Concrete Products Company, visited the museum, became interested in the casting, and expressed doubts about the use of Aggra-lite. Further experimentation, aided by Buehner’s experienced workers, resulted in the selection of new mixture, one part cement to three parts aragonite (the high pressure polymorph of calcium carbonate). Most of the pieces were cast in this material by Grant Merrell, the museum’s preparator, at the Otto Buehner facilities, with the more intricate parts completed at the museum.</w:t>
+        <w:t xml:space="preserve">Since the mounted skeleton’s 76-foot length was far too long for the museum’s 50-foot exhibit halls, plans were made to situate it outside the museum. Wind, rain and extreme temperatures — the Vernal climate ranges from –40˚F to 100˚F (–40˚C to 38˚C) — required a more robust casting material was required than the usual plaster.  After some experimentation with different materials, the team settled on a mix of one part cement to three parts Aggra-lite (a lightweight aggregate made of volcanic pumice). A complete cast would consist of about 600 — many more than the number of bones, as the complex vertebrae were made from multiple pieces. About 100 of these had been completed, when Otto Buehner, president of Salt Lake City’s Otto Buehner Concrete Products Company, visited the museum, became interested in the casting, and expressed doubts about the use of Aggra-lite. Further experimentation, aided by Buehner’s experienced workers, resulted in the selection of new mixture, one part cement to three parts aragonite (the high pressure polymorph of calcium carbonate). Most of the pieces were cast in this material by Grant Merrell, the museum’s preparator, at the Otto Buehner facilities, with the more intricate parts completed at the museum. </w:t>
+      </w:r>
+      <w:r>
+        <w:rPr/>
+        <w:t>Reinforcing wire and rods were used where necessary, and the completed bones were coated in fibreglass to protect them from the elements. (The Buehner Company benefitted from its involvement with the casting, as they discovered in the course of the process that fibreglass made a better and cheaper adhesive than they had previously been using to repair Italian marble when it was broken in transit. The Field House also adopted fibreglass as its bonding agent of choice after positive experiences with the concrete cast.)</w:t>
       </w:r>
     </w:p>
     <w:p>
@@ -1532,7 +1244,7 @@
       </w:pPr>
       <w:r>
         <w:rPr/>
-        <w:t>XXX fibreglass</w:t>
+        <w:t>The result of all this work was nearly 600 concrete elements which then had to be assembled into a skeleton. First, the individual bones were assembled from their pieces — work done by the Untermanns and Merrell. Identifying numbers on the molds had mostly faded with age, so this had to be done from anatomical principles. Pieces were fastened together with steel rods and bonded by fibreglass. The assembled bones were then laid out in the workshop to verify that everything was present and correct (see Untermann 1959:figures 1, 2).</w:t>
       </w:r>
     </w:p>
     <w:p>
@@ -1542,11 +1254,7 @@
       </w:pPr>
       <w:r>
         <w:rPr/>
-        <w:t>“</w:t>
-      </w:r>
-      <w:r>
-        <w:rPr/>
-        <w:t>erection of the skeleton on the museum lawn was done by museum personnel.”</w:t>
+        <w:t>With this done, the work moved outside. On a concrete base, and surrounded by a chain-link fence — the latter provided by the same Vernal Lions Club that had paid for the molds to be transported — the cast bones were assembled: sacrum and pelvis first, then hind limbs, dorsal vertebrae, cervical and caudal vertebrae, front limbs, ribs. The skull was the last element to be attacked, mounted 21 feet (6.4 m) above the ground at the end of a somewhat elevated neck. The whole skeleton was not only supported on a steel scaffolding, but also guyed by thinner rods, enabling it to withstand 70 mph winds that uprooted nearby trees.</w:t>
       </w:r>
     </w:p>
     <w:p>
@@ -1556,48 +1264,15 @@
       </w:pPr>
       <w:r>
         <w:rPr/>
-        <w:t>1957: The Utah Field House's concrete cast is created, and mounted outdoors (Gangewere 1999:17). It is dedicated on 6 June, 1957 (Untermann and Untermann 1970). This is the last time the original molds are used. “The molds finally fell apart because of old age soon after it was made” (Sussaman 1988).</w:t>
-      </w:r>
-    </w:p>
-    <w:p>
-      <w:pPr>
-        <w:pStyle w:val="TextBody"/>
-        <w:rPr/>
-      </w:pPr>
-      <w:r>
-        <w:rPr/>
-        <w:t>1950s or 1960s: The Field House posted a notice in the SVP news bulletin offering the plaster molds to whoever wanted them (Ken Carpenter, pers. comm., 2022), but there seem to have been no takers.</w:t>
-      </w:r>
-    </w:p>
-    <w:p>
-      <w:pPr>
-        <w:pStyle w:val="TextBody"/>
-        <w:rPr/>
-      </w:pPr>
-      <w:r>
-        <w:rPr/>
-        <w:t>1960s: the original molds are thrown away by Carnegie Museum (Ilja Nieuwland, pers. comm., 2022). So the invitation that concludes Untermann (1959:369), "Does anyone wish to cast the twelfth?" seems to have gone unanswered.</w:t>
-      </w:r>
-    </w:p>
-    <w:p>
-      <w:pPr>
-        <w:pStyle w:val="TextBody"/>
-        <w:rPr/>
-      </w:pPr>
-      <w:r>
-        <w:rPr/>
-        <w:t xml:space="preserve">1979: The British Museum’s cast of the Carnegie </w:t>
-      </w:r>
-      <w:r>
-        <w:rPr>
-          <w:i/>
-          <w:iCs/>
-        </w:rPr>
-        <w:t>Diplodocus</w:t>
-      </w:r>
-      <w:r>
-        <w:rPr/>
-        <w:t xml:space="preserve"> is moved from the Hall of Reptiles (now the insect exhibit) to the main atrium, where it remained until removed in 2018 to make space for corporate events.</w:t>
+        <w:t xml:space="preserve">The completed outdoor cast was </w:t>
+      </w:r>
+      <w:r>
+        <w:rPr/>
+        <w:t xml:space="preserve">dedicated on 6 June, 1957 (Untermann and Untermann 1970). </w:t>
+      </w:r>
+      <w:r>
+        <w:rPr/>
+        <w:t>The work had taken about a year and a half, from early 1956, and cost only $10,000 in total — almost all of it in salary. The cast stood for 32 years until the Field House moved to a new building in 1989.</w:t>
       </w:r>
     </w:p>
     <w:p>
@@ -1675,6 +1350,56 @@
           <w:iCs w:val="false"/>
         </w:rPr>
         <w:t>Further uses of the molds</w:t>
+      </w:r>
+    </w:p>
+    <w:p>
+      <w:pPr>
+        <w:pStyle w:val="TextBody"/>
+        <w:rPr/>
+      </w:pPr>
+      <w:r>
+        <w:rPr/>
+        <w:t>This is the last time the original molds are used. “The molds finally fell apart because of old age soon after it was made” (Sussaman 1988).</w:t>
+      </w:r>
+    </w:p>
+    <w:p>
+      <w:pPr>
+        <w:pStyle w:val="TextBody"/>
+        <w:rPr/>
+      </w:pPr>
+      <w:r>
+        <w:rPr/>
+        <w:t>1950s or 1960s: The Field House posted a notice in the SVP news bulletin offering the plaster molds to whoever wanted them (Ken Carpenter, pers. comm., 2022), but there seem to have been no takers.</w:t>
+      </w:r>
+    </w:p>
+    <w:p>
+      <w:pPr>
+        <w:pStyle w:val="TextBody"/>
+        <w:rPr/>
+      </w:pPr>
+      <w:r>
+        <w:rPr/>
+        <w:t>1960s: the original molds are thrown away by Carnegie Museum (Ilja Nieuwland, pers. comm., 2022). So the invitation that concludes Untermann (1959:369), "Does anyone wish to cast the twelfth?" seems to have gone unanswered.</w:t>
+      </w:r>
+    </w:p>
+    <w:p>
+      <w:pPr>
+        <w:pStyle w:val="Heading2"/>
+        <w:rPr/>
+      </w:pPr>
+      <w:r>
+        <w:rPr>
+          <w:i w:val="false"/>
+          <w:iCs w:val="false"/>
+        </w:rPr>
+        <w:t xml:space="preserve">Molds made from the concrete </w:t>
+      </w:r>
+      <w:r>
+        <w:rPr>
+          <w:i/>
+          <w:iCs/>
+        </w:rPr>
+        <w:t>Diplodocus</w:t>
       </w:r>
     </w:p>
     <w:p>
@@ -2533,19 +2258,7 @@
       </w:pPr>
       <w:r>
         <w:rPr/>
-        <w:t xml:space="preserve">Taylor, Michael P., Matthew C. Lamanna, Amy Henrici, Linsly Church </w:t>
-      </w:r>
-      <w:r>
-        <w:rPr/>
-        <w:t xml:space="preserve">and </w:t>
-      </w:r>
-      <w:r>
-        <w:rPr/>
-        <w:t xml:space="preserve">Ilja Nieuwland. </w:t>
-      </w:r>
-      <w:r>
-        <w:rPr/>
-        <w:t xml:space="preserve">In prep a. The history and composition of the Carnegie </w:t>
+        <w:t xml:space="preserve">Taylor, Michael P., Matthew C. Lamanna, Amy Henrici, Linsly Church and Ilja Nieuwland. In prep a. The history and composition of the Carnegie </w:t>
       </w:r>
       <w:r>
         <w:rPr>
@@ -2634,34 +2347,36 @@
           <w:b w:val="false"/>
           <w:bCs w:val="false"/>
         </w:rPr>
-        <w:t xml:space="preserve"> (Utah Press Association), Thursday, August </w:t>
-      </w:r>
+        <w:t xml:space="preserve"> (Utah Press Association), Thursday, August 7, 195, p1.</w:t>
+      </w:r>
+    </w:p>
+    <w:p>
+      <w:pPr>
+        <w:pStyle w:val="Reference"/>
+        <w:rPr/>
+      </w:pPr>
       <w:r>
         <w:rPr>
           <w:b w:val="false"/>
           <w:bCs w:val="false"/>
         </w:rPr>
-        <w:t>7</w:t>
+        <w:t xml:space="preserve">Untermann, G. Ernest. 1959. A replica of </w:t>
       </w:r>
       <w:r>
         <w:rPr>
           <w:b w:val="false"/>
           <w:bCs w:val="false"/>
-        </w:rPr>
-        <w:t>, 195, p1.</w:t>
-      </w:r>
-    </w:p>
-    <w:p>
-      <w:pPr>
-        <w:pStyle w:val="Reference"/>
-        <w:rPr/>
-      </w:pPr>
+          <w:i/>
+          <w:iCs/>
+        </w:rPr>
+        <w:t>Diplodocus</w:t>
+      </w:r>
       <w:r>
         <w:rPr>
           <w:b w:val="false"/>
           <w:bCs w:val="false"/>
         </w:rPr>
-        <w:t xml:space="preserve">Untermann, G. Ernest. 1959. A replica of </w:t>
+        <w:t xml:space="preserve">. </w:t>
       </w:r>
       <w:r>
         <w:rPr>
@@ -2670,78 +2385,45 @@
           <w:i/>
           <w:iCs/>
         </w:rPr>
-        <w:t>Diplodocus</w:t>
+        <w:t>Curator</w:t>
       </w:r>
       <w:r>
         <w:rPr>
           <w:b w:val="false"/>
           <w:bCs w:val="false"/>
         </w:rPr>
-        <w:t xml:space="preserve">. </w:t>
+        <w:t xml:space="preserve"> </w:t>
+      </w:r>
+      <w:r>
+        <w:rPr>
+          <w:b/>
+          <w:bCs/>
+        </w:rPr>
+        <w:t>2(4)</w:t>
       </w:r>
       <w:r>
         <w:rPr>
           <w:b w:val="false"/>
           <w:bCs w:val="false"/>
-          <w:i/>
-          <w:iCs/>
-        </w:rPr>
-        <w:t>Curator</w:t>
-      </w:r>
+        </w:rPr>
+        <w:t>:364–369. doi:10.1111/j.2151-6952.1959.tb00520.x</w:t>
+      </w:r>
+    </w:p>
+    <w:p>
+      <w:pPr>
+        <w:pStyle w:val="Reference"/>
+        <w:rPr/>
+      </w:pPr>
       <w:r>
         <w:rPr>
           <w:b w:val="false"/>
           <w:bCs w:val="false"/>
         </w:rPr>
-        <w:t xml:space="preserve"> </w:t>
-      </w:r>
-      <w:r>
-        <w:rPr>
-          <w:b/>
-          <w:bCs/>
-        </w:rPr>
-        <w:t>2(4)</w:t>
-      </w:r>
-      <w:r>
-        <w:rPr>
-          <w:b w:val="false"/>
-          <w:bCs w:val="false"/>
-        </w:rPr>
-        <w:t>:364–369. doi:10.1111/j.2151-6952.1959.tb00520.x</w:t>
-      </w:r>
-    </w:p>
-    <w:p>
-      <w:pPr>
-        <w:pStyle w:val="Reference"/>
-        <w:rPr/>
-      </w:pPr>
-      <w:r>
-        <w:rPr>
-          <w:b w:val="false"/>
-          <w:bCs w:val="false"/>
-        </w:rPr>
-        <w:t xml:space="preserve">Untermann, </w:t>
-      </w:r>
-      <w:r>
-        <w:rPr>
-          <w:b w:val="false"/>
-          <w:bCs w:val="false"/>
-        </w:rPr>
-        <w:t xml:space="preserve">Billie R., and </w:t>
-      </w:r>
-      <w:r>
-        <w:rPr>
-          <w:b w:val="false"/>
-          <w:bCs w:val="false"/>
-        </w:rPr>
-        <w:t>G. Ernest</w:t>
-      </w:r>
-      <w:r>
-        <w:rPr>
-          <w:b w:val="false"/>
-          <w:bCs w:val="false"/>
-        </w:rPr>
-        <w:t xml:space="preserve"> Untermann. 1970. Natural History State Museum. </w:t>
+        <w:t>Untermann, Billie R., and G. Ernest Untermann. 1970. Natural History State Museum</w:t>
+      </w:r>
+      <w:r>
+        <w:rPr/>
+        <w:t xml:space="preserve">. Utah Parks and Recreation newsletter </w:t>
       </w:r>
       <w:r>
         <w:rPr>
@@ -2749,7 +2431,7 @@
           <w:bCs w:val="false"/>
           <w:highlight w:val="yellow"/>
         </w:rPr>
-        <w:t>XXX rest of reference.</w:t>
+        <w:t>XXX probably, date not yet known.</w:t>
       </w:r>
     </w:p>
     <w:p>
@@ -3295,7 +2977,7 @@
     <w:pPr>
       <w:widowControl/>
       <w:suppressAutoHyphens w:val="true"/>
-      <w:overflowPunct w:val="false"/>
+      <w:overflowPunct w:val="true"/>
       <w:bidi w:val="0"/>
       <w:spacing w:before="0" w:after="0"/>
       <w:ind w:left="0" w:right="0" w:hanging="0"/>
@@ -5224,6 +4906,82 @@
   </w:style>
   <w:style w:type="character" w:styleId="ListLabel262">
     <w:name w:val="ListLabel 262"/>
+    <w:qFormat/>
+    <w:rPr/>
+  </w:style>
+  <w:style w:type="character" w:styleId="ListLabel263">
+    <w:name w:val="ListLabel 263"/>
+    <w:qFormat/>
+    <w:rPr>
+      <w:rFonts w:cs="Symbol"/>
+    </w:rPr>
+  </w:style>
+  <w:style w:type="character" w:styleId="ListLabel264">
+    <w:name w:val="ListLabel 264"/>
+    <w:qFormat/>
+    <w:rPr>
+      <w:rFonts w:cs="OpenSymbol"/>
+    </w:rPr>
+  </w:style>
+  <w:style w:type="character" w:styleId="ListLabel265">
+    <w:name w:val="ListLabel 265"/>
+    <w:qFormat/>
+    <w:rPr>
+      <w:rFonts w:cs="OpenSymbol"/>
+    </w:rPr>
+  </w:style>
+  <w:style w:type="character" w:styleId="ListLabel266">
+    <w:name w:val="ListLabel 266"/>
+    <w:qFormat/>
+    <w:rPr>
+      <w:rFonts w:cs="Symbol"/>
+    </w:rPr>
+  </w:style>
+  <w:style w:type="character" w:styleId="ListLabel267">
+    <w:name w:val="ListLabel 267"/>
+    <w:qFormat/>
+    <w:rPr>
+      <w:rFonts w:cs="OpenSymbol"/>
+    </w:rPr>
+  </w:style>
+  <w:style w:type="character" w:styleId="ListLabel268">
+    <w:name w:val="ListLabel 268"/>
+    <w:qFormat/>
+    <w:rPr>
+      <w:rFonts w:cs="OpenSymbol"/>
+    </w:rPr>
+  </w:style>
+  <w:style w:type="character" w:styleId="ListLabel269">
+    <w:name w:val="ListLabel 269"/>
+    <w:qFormat/>
+    <w:rPr>
+      <w:rFonts w:cs="Symbol"/>
+    </w:rPr>
+  </w:style>
+  <w:style w:type="character" w:styleId="ListLabel270">
+    <w:name w:val="ListLabel 270"/>
+    <w:qFormat/>
+    <w:rPr>
+      <w:rFonts w:cs="OpenSymbol"/>
+    </w:rPr>
+  </w:style>
+  <w:style w:type="character" w:styleId="ListLabel271">
+    <w:name w:val="ListLabel 271"/>
+    <w:qFormat/>
+    <w:rPr>
+      <w:rFonts w:cs="OpenSymbol"/>
+    </w:rPr>
+  </w:style>
+  <w:style w:type="character" w:styleId="ListLabel272">
+    <w:name w:val="ListLabel 272"/>
+    <w:qFormat/>
+    <w:rPr>
+      <w:i w:val="false"/>
+      <w:iCs w:val="false"/>
+    </w:rPr>
+  </w:style>
+  <w:style w:type="character" w:styleId="ListLabel273">
+    <w:name w:val="ListLabel 273"/>
     <w:qFormat/>
     <w:rPr/>
   </w:style>

</xml_diff>

<commit_message>
Fate of molds, some material on new building
</commit_message>
<xml_diff>
--- a/TaylorEtAl-concrete-Diplodocus-of-Vernal.docx
+++ b/TaylorEtAl-concrete-Diplodocus-of-Vernal.docx
@@ -446,6 +446,61 @@
         </w:tabs>
         <w:rPr/>
       </w:pPr>
+      <w:hyperlink w:anchor="__RefHeading___Toc416_3962850034">
+        <w:r>
+          <w:rPr>
+            <w:rStyle w:val="IndexLink"/>
+          </w:rPr>
+          <w:t>The concrete cast in Vernal</w:t>
+          <w:tab/>
+          <w:t>4</w:t>
+        </w:r>
+      </w:hyperlink>
+    </w:p>
+    <w:p>
+      <w:pPr>
+        <w:pStyle w:val="Contents2"/>
+        <w:tabs>
+          <w:tab w:val="clear" w:pos="9355"/>
+          <w:tab w:val="right" w:pos="9638" w:leader="dot"/>
+        </w:tabs>
+        <w:rPr/>
+      </w:pPr>
+      <w:hyperlink w:anchor="__RefHeading___Toc430_3962850034">
+        <w:r>
+          <w:rPr>
+            <w:rStyle w:val="IndexLink"/>
+            <w:i w:val="false"/>
+            <w:iCs w:val="false"/>
+          </w:rPr>
+          <w:t xml:space="preserve">The fate of the original </w:t>
+        </w:r>
+        <w:r>
+          <w:rPr>
+            <w:rStyle w:val="IndexLink"/>
+            <w:i w:val="false"/>
+            <w:iCs w:val="false"/>
+          </w:rPr>
+          <w:t>molds</w:t>
+        </w:r>
+        <w:r>
+          <w:rPr>
+            <w:rStyle w:val="IndexLink"/>
+          </w:rPr>
+          <w:tab/>
+          <w:t>5</w:t>
+        </w:r>
+      </w:hyperlink>
+    </w:p>
+    <w:p>
+      <w:pPr>
+        <w:pStyle w:val="Contents2"/>
+        <w:tabs>
+          <w:tab w:val="clear" w:pos="9355"/>
+          <w:tab w:val="right" w:pos="9638" w:leader="dot"/>
+        </w:tabs>
+        <w:rPr/>
+      </w:pPr>
       <w:hyperlink w:anchor="__RefHeading___Toc949_1155462304">
         <w:r>
           <w:rPr>
@@ -466,21 +521,61 @@
         </w:tabs>
         <w:rPr/>
       </w:pPr>
-      <w:hyperlink w:anchor="__RefHeading___Toc951_1155462304">
+      <w:hyperlink w:anchor="__RefHeading___Toc418_3962850034">
         <w:r>
           <w:rPr>
             <w:rStyle w:val="IndexLink"/>
             <w:i w:val="false"/>
             <w:iCs w:val="false"/>
           </w:rPr>
-          <w:t>Further uses of the molds</w:t>
+          <w:t xml:space="preserve">New </w:t>
+        </w:r>
+        <w:r>
+          <w:rPr>
+            <w:rStyle w:val="IndexLink"/>
+            <w:i w:val="false"/>
+            <w:iCs w:val="false"/>
+          </w:rPr>
+          <w:t>casts</w:t>
+        </w:r>
+        <w:r>
+          <w:rPr>
+            <w:rStyle w:val="IndexLink"/>
+            <w:i w:val="false"/>
+            <w:iCs w:val="false"/>
+          </w:rPr>
+          <w:t xml:space="preserve"> made from </w:t>
+        </w:r>
+        <w:r>
+          <w:rPr>
+            <w:rStyle w:val="IndexLink"/>
+            <w:i w:val="false"/>
+            <w:iCs w:val="false"/>
+          </w:rPr>
+          <w:t xml:space="preserve">molds of </w:t>
+        </w:r>
+        <w:r>
+          <w:rPr>
+            <w:rStyle w:val="IndexLink"/>
+            <w:i w:val="false"/>
+            <w:iCs w:val="false"/>
+          </w:rPr>
+          <w:t xml:space="preserve">the concrete </w:t>
+        </w:r>
+        <w:r>
+          <w:rPr>
+            <w:rStyle w:val="IndexLink"/>
+            <w:i/>
+            <w:iCs/>
+          </w:rPr>
+          <w:t>Diplodocus</w:t>
         </w:r>
         <w:r>
           <w:rPr>
             <w:rStyle w:val="IndexLink"/>
           </w:rPr>
           <w:tab/>
-          <w:t>5</w:t>
+          <w:t>6</w:t>
         </w:r>
       </w:hyperlink>
     </w:p>
@@ -513,7 +608,7 @@
             <w:rStyle w:val="IndexLink"/>
           </w:rPr>
           <w:tab/>
-          <w:t>5</w:t>
+          <w:t>6</w:t>
         </w:r>
       </w:hyperlink>
     </w:p>
@@ -570,7 +665,7 @@
           </w:rPr>
           <w:t>References</w:t>
           <w:tab/>
-          <w:t>6</w:t>
+          <w:t>7</w:t>
         </w:r>
       </w:hyperlink>
     </w:p>
@@ -589,32 +684,9 @@
           </w:rPr>
           <w:t>Figure Captions</w:t>
           <w:tab/>
-          <w:t>7</w:t>
+          <w:t>8</w:t>
         </w:r>
       </w:hyperlink>
-    </w:p>
-    <w:p>
-      <w:pPr>
-        <w:pStyle w:val="TextBody"/>
-        <w:rPr>
-          <w:i/>
-          <w:i/>
-          <w:iCs/>
-        </w:rPr>
-      </w:pPr>
-      <w:r>
-        <w:rPr>
-          <w:i/>
-          <w:iCs/>
-        </w:rPr>
-      </w:r>
-      <w:r>
-        <w:rPr>
-          <w:i/>
-          <w:iCs/>
-        </w:rPr>
-        <w:fldChar w:fldCharType="end"/>
-      </w:r>
     </w:p>
     <w:p>
       <w:pPr>
@@ -632,6 +704,10 @@
         <w:rPr/>
         <w:t>Introduction</w:t>
       </w:r>
+      <w:r>
+        <w:rPr/>
+        <w:fldChar w:fldCharType="end"/>
+      </w:r>
     </w:p>
     <w:p>
       <w:pPr>
@@ -1187,6 +1263,8 @@
         <w:pStyle w:val="Heading2"/>
         <w:rPr/>
       </w:pPr>
+      <w:bookmarkStart w:id="7" w:name="__RefHeading___Toc416_3962850034"/>
+      <w:bookmarkEnd w:id="7"/>
       <w:r>
         <w:rPr/>
         <w:t>The concrete cast in Vernal</w:t>
@@ -1230,11 +1308,7 @@
       </w:pPr>
       <w:r>
         <w:rPr/>
-        <w:t xml:space="preserve">Since the mounted skeleton’s 76-foot length was far too long for the museum’s 50-foot exhibit halls, plans were made to situate it outside the museum. Wind, rain and extreme temperatures — the Vernal climate ranges from –40˚F to 100˚F (–40˚C to 38˚C) — required a more robust casting material was required than the usual plaster.  After some experimentation with different materials, the team settled on a mix of one part cement to three parts Aggra-lite (a lightweight aggregate made of volcanic pumice). A complete cast would consist of about 600 — many more than the number of bones, as the complex vertebrae were made from multiple pieces. About 100 of these had been completed, when Otto Buehner, president of Salt Lake City’s Otto Buehner Concrete Products Company, visited the museum, became interested in the casting, and expressed doubts about the use of Aggra-lite. Further experimentation, aided by Buehner’s experienced workers, resulted in the selection of new mixture, one part cement to three parts aragonite (the high pressure polymorph of calcium carbonate). Most of the pieces were cast in this material by Grant Merrell, the museum’s preparator, at the Otto Buehner facilities, with the more intricate parts completed at the museum. </w:t>
-      </w:r>
-      <w:r>
-        <w:rPr/>
-        <w:t>Reinforcing wire and rods were used where necessary, and the completed bones were coated in fibreglass to protect them from the elements. (The Buehner Company benefitted from its involvement with the casting, as they discovered in the course of the process that fibreglass made a better and cheaper adhesive than they had previously been using to repair Italian marble when it was broken in transit. The Field House also adopted fibreglass as its bonding agent of choice after positive experiences with the concrete cast.)</w:t>
+        <w:t>Since the mounted skeleton’s 76-foot length was far too long for the museum’s 50-foot exhibit halls, plans were made to situate it outside the museum. Wind, rain and extreme temperatures — the Vernal climate ranges from –40˚F to 100˚F (–40˚C to 38˚C) — required a more robust casting material was required than the usual plaster.  After some experimentation with different materials, the team settled on a mix of one part cement to three parts Aggra-lite (a lightweight aggregate made of volcanic pumice). A complete cast would consist of about 600 — many more than the number of bones, as the complex vertebrae were made from multiple pieces. About 100 of these had been completed, when Otto Buehner, president of Salt Lake City’s Otto Buehner Concrete Products Company, visited the museum, became interested in the casting, and expressed doubts about the use of Aggra-lite. Further experimentation, aided by Buehner’s experienced workers, resulted in the selection of new mixture, one part cement to three parts aragonite (the high pressure polymorph of calcium carbonate). Most of the pieces were cast in this material by Grant Merrell, the museum’s preparator, at the Otto Buehner facilities, with the more intricate parts completed at the museum. Reinforcing wire and rods were used where necessary, and the completed bones were coated in fibreglass to protect them from the elements. (The Buehner Company benefitted from its involvement with the casting, as they discovered in the course of the process that fibreglass made a better and cheaper adhesive than they had previously been using to repair Italian marble when it was broken in transit. The Field House also adopted fibreglass as its bonding agent of choice after positive experiences with the concrete cast.)</w:t>
       </w:r>
     </w:p>
     <w:p>
@@ -1264,15 +1338,11 @@
       </w:pPr>
       <w:r>
         <w:rPr/>
-        <w:t xml:space="preserve">The completed outdoor cast was </w:t>
-      </w:r>
-      <w:r>
-        <w:rPr/>
-        <w:t xml:space="preserve">dedicated on 6 June, 1957 (Untermann and Untermann 1970). </w:t>
-      </w:r>
-      <w:r>
-        <w:rPr/>
-        <w:t>The work had taken about a year and a half, from early 1956, and cost only $10,000 in total — almost all of it in salary. The cast stood for 32 years.</w:t>
+        <w:t xml:space="preserve">The completed outdoor cast was dedicated on 6 June, 1957 (Untermann and Untermann 1970). The work had taken about a year and a half, from early 1956, and cost only $10,000 in total — almost all of it in salary. The cast stood for 32 years </w:t>
+      </w:r>
+      <w:r>
+        <w:rPr/>
+        <w:t>(see below).</w:t>
       </w:r>
     </w:p>
     <w:p>
@@ -1280,137 +1350,31 @@
         <w:pStyle w:val="Heading2"/>
         <w:rPr/>
       </w:pPr>
-      <w:bookmarkStart w:id="7" w:name="__RefHeading___Toc949_1155462304"/>
-      <w:bookmarkEnd w:id="7"/>
-      <w:r>
-        <w:rPr/>
-        <w:t>The lightweight cast in Vernal</w:t>
-      </w:r>
-    </w:p>
-    <w:p>
-      <w:pPr>
-        <w:pStyle w:val="TextBody"/>
-        <w:rPr/>
-      </w:pPr>
-      <w:r>
-        <w:rPr/>
-        <w:t>1988, January: plans are made to have a lightweight indoor replica of the Field House concrete cast created by the Las Vegas Museum, but these plans fall through.</w:t>
-      </w:r>
-    </w:p>
-    <w:p>
-      <w:pPr>
-        <w:pStyle w:val="TextBody"/>
-        <w:rPr/>
-      </w:pPr>
-      <w:r>
-        <w:rPr/>
-        <w:t>1989, April: Jim Madsen of Dinolab is contacted to make new plans for creating a replica from the concrete cast</w:t>
-      </w:r>
-    </w:p>
-    <w:p>
-      <w:pPr>
-        <w:pStyle w:val="TextBody"/>
-        <w:rPr/>
-      </w:pPr>
-      <w:r>
-        <w:rPr/>
-        <w:t>1989, June 30 onwards: Dinolab repaired the deteriorated concrete cast, stabilizing, restoring and sealing the bones. Jim Madsen of Dinolab made new molds from the repaired concrete Diplodocus, using them to create a new lightweight indoor Diplodocus cast for the Field House, from WEP (water-expanded polyester), and reserving the right to make up to 20 additional casts (Madsen et al. 1989)</w:t>
-      </w:r>
-    </w:p>
-    <w:p>
-      <w:pPr>
-        <w:pStyle w:val="TextBody"/>
-        <w:rPr/>
-      </w:pPr>
-      <w:r>
-        <w:rPr/>
-        <w:t>1991, not later than June 30: Dinolab is contracted to deliver the indoor mount (Madsen et al. 1989) — but I don't know when it actually arrived. It was mounted above the admission counter at the front of the Field House lobby (Ken Carpenter, pers. comm. 2022).</w:t>
-      </w:r>
-    </w:p>
-    <w:p>
-      <w:pPr>
-        <w:pStyle w:val="TextBody"/>
-        <w:rPr/>
-      </w:pPr>
-      <w:r>
-        <w:rPr/>
-        <w:t>1991?: When the concrete specimen was returned to the Field House, it was in bad shape and went into storage rather than being remounted.</w:t>
-      </w:r>
-    </w:p>
-    <w:p>
-      <w:pPr>
-        <w:pStyle w:val="TextBody"/>
-        <w:rPr/>
-      </w:pPr>
-      <w:r>
-        <w:rPr/>
-        <w:t xml:space="preserve">May 22, 2004: </w:t>
-      </w:r>
-      <w:r>
-        <w:rPr/>
-        <w:t>w</w:t>
-      </w:r>
-      <w:r>
-        <w:rPr/>
-        <w:t>e opened the new building.</w:t>
-      </w:r>
-    </w:p>
-    <w:p>
-      <w:pPr>
-        <w:pStyle w:val="Heading2"/>
-        <w:rPr/>
-      </w:pPr>
-      <w:bookmarkStart w:id="8" w:name="__RefHeading___Toc951_1155462304"/>
+      <w:bookmarkStart w:id="8" w:name="__RefHeading___Toc430_3962850034"/>
       <w:bookmarkEnd w:id="8"/>
       <w:r>
         <w:rPr>
           <w:i w:val="false"/>
           <w:iCs w:val="false"/>
         </w:rPr>
-        <w:t>Further uses of the molds</w:t>
-      </w:r>
-    </w:p>
-    <w:p>
-      <w:pPr>
-        <w:pStyle w:val="TextBody"/>
-        <w:rPr/>
-      </w:pPr>
-      <w:r>
-        <w:rPr/>
-        <w:t>This is the last time the original molds are used. “The molds finally fell apart because of old age soon after it was made” (Sussaman 1988).</w:t>
-      </w:r>
-    </w:p>
-    <w:p>
-      <w:pPr>
-        <w:pStyle w:val="TextBody"/>
-        <w:rPr/>
-      </w:pPr>
-      <w:r>
-        <w:rPr/>
-        <w:t>1950s or 1960s: The Field House posted a notice in the SVP news bulletin offering the plaster molds to whoever wanted them (Ken Carpenter, pers. comm., 2022), but there seem to have been no takers.</w:t>
-      </w:r>
-    </w:p>
-    <w:p>
-      <w:pPr>
-        <w:pStyle w:val="TextBody"/>
-        <w:rPr/>
-      </w:pPr>
-      <w:r>
-        <w:rPr/>
-        <w:t>1960s: the original molds are thrown away by Carnegie Museum (Ilja Nieuwland, pers. comm., 2022). So the invitation that concludes Untermann (1959:369), "Does anyone wish to cast the twelfth?" seems to have gone unanswered.</w:t>
-      </w:r>
-    </w:p>
-    <w:p>
-      <w:pPr>
-        <w:pStyle w:val="Heading2"/>
-        <w:rPr/>
-      </w:pPr>
+        <w:t xml:space="preserve">The fate of the original </w:t>
+      </w:r>
       <w:r>
         <w:rPr>
           <w:i w:val="false"/>
           <w:iCs w:val="false"/>
         </w:rPr>
-        <w:t xml:space="preserve">Molds made from the concrete </w:t>
+        <w:t>molds</w:t>
+      </w:r>
+    </w:p>
+    <w:p>
+      <w:pPr>
+        <w:pStyle w:val="TextBody"/>
+        <w:rPr/>
+      </w:pPr>
+      <w:r>
+        <w:rPr/>
+        <w:t xml:space="preserve">So far as we have been able to determine, the casting of the concrete </w:t>
       </w:r>
       <w:r>
         <w:rPr>
@@ -1419,6 +1383,47 @@
         </w:rPr>
         <w:t>Diplodocus</w:t>
       </w:r>
+      <w:r>
+        <w:rPr/>
+        <w:t xml:space="preserve"> of Vernal was</w:t>
+      </w:r>
+      <w:r>
+        <w:rPr/>
+        <w:t xml:space="preserve"> the last time the </w:t>
+      </w:r>
+      <w:r>
+        <w:rPr/>
+        <w:t xml:space="preserve">Carnegie Museum’s </w:t>
+      </w:r>
+      <w:r>
+        <w:rPr/>
+        <w:t xml:space="preserve">original molds are used. </w:t>
+      </w:r>
+      <w:r>
+        <w:rPr/>
+        <w:t>However, that was not Untermann’s intention. In his 1959 account, he wrote (p368–369):</w:t>
+      </w:r>
+    </w:p>
+    <w:p>
+      <w:pPr>
+        <w:pStyle w:val="Quotations"/>
+        <w:rPr/>
+      </w:pPr>
+      <w:r>
+        <w:rPr/>
+        <w:t xml:space="preserve">Several museums in the United States and from lands as distant as Japan and Italy have expressed a desire to acquire the molds and cast a </w:t>
+      </w:r>
+      <w:r>
+        <w:rPr>
+          <w:i/>
+          <w:iCs/>
+        </w:rPr>
+        <w:t>Diplodocus</w:t>
+      </w:r>
+      <w:r>
+        <w:rPr/>
+        <w:t xml:space="preserve"> of their own from either plaster or some of the newer synthetics. To date no museum has apparently been able to make satisfactory arrangement for the acquisition of the molds and the casting of a skeleton. We still have the molds in Vernal, and any museum, anywhere, is welcome to them just for hauling them off. […] The Diplodocus on the lawn of the Utah Field House is the eleventh replica to be cast from the molds […] Does anyone wish to cast the twelfth?</w:t>
+      </w:r>
     </w:p>
     <w:p>
       <w:pPr>
@@ -1427,6 +1432,289 @@
       </w:pPr>
       <w:r>
         <w:rPr/>
+        <w:t xml:space="preserve">Ken Carpenter </w:t>
+      </w:r>
+      <w:r>
+        <w:rPr/>
+        <w:t>(</w:t>
+      </w:r>
+      <w:r>
+        <w:rPr/>
+        <w:t xml:space="preserve">pers. comm., 2022) </w:t>
+      </w:r>
+      <w:r>
+        <w:rPr/>
+        <w:t xml:space="preserve">recalls that in the </w:t>
+      </w:r>
+      <w:r>
+        <w:rPr/>
+        <w:t xml:space="preserve">1950s or 1960s, </w:t>
+      </w:r>
+      <w:r>
+        <w:rPr/>
+        <w:t>t</w:t>
+      </w:r>
+      <w:r>
+        <w:rPr/>
+        <w:t xml:space="preserve">he Field House posted a notice in the SVP </w:t>
+      </w:r>
+      <w:r>
+        <w:rPr/>
+        <w:t xml:space="preserve">(Society of Vertebrate Paleontology) </w:t>
+      </w:r>
+      <w:r>
+        <w:rPr/>
+        <w:t xml:space="preserve">news bulletin offering the plaster molds to whoever wanted them. </w:t>
+      </w:r>
+      <w:r>
+        <w:rPr/>
+        <w:t>From here, though, the story grows uncertain and contradictory.</w:t>
+      </w:r>
+    </w:p>
+    <w:p>
+      <w:pPr>
+        <w:pStyle w:val="TextBody"/>
+        <w:rPr/>
+      </w:pPr>
+      <w:r>
+        <w:rPr/>
+        <w:t>S</w:t>
+      </w:r>
+      <w:r>
+        <w:rPr/>
+        <w:t>a</w:t>
+      </w:r>
+      <w:r>
+        <w:rPr/>
+        <w:t xml:space="preserve">ssaman </w:t>
+      </w:r>
+      <w:r>
+        <w:rPr/>
+        <w:t>(</w:t>
+      </w:r>
+      <w:r>
+        <w:rPr/>
+        <w:t xml:space="preserve">1988) </w:t>
+      </w:r>
+      <w:r>
+        <w:rPr/>
+        <w:t>reported that “t</w:t>
+      </w:r>
+      <w:r>
+        <w:rPr/>
+        <w:t xml:space="preserve">he molds finally fell apart because of old age soon after it </w:t>
+      </w:r>
+      <w:r>
+        <w:rPr/>
+        <w:t xml:space="preserve">[the concrete </w:t>
+      </w:r>
+      <w:r>
+        <w:rPr>
+          <w:i/>
+          <w:iCs/>
+        </w:rPr>
+        <w:t>Diplodocus</w:t>
+      </w:r>
+      <w:r>
+        <w:rPr/>
+        <w:t xml:space="preserve">] </w:t>
+      </w:r>
+      <w:r>
+        <w:rPr/>
+        <w:t xml:space="preserve">was made”. </w:t>
+      </w:r>
+      <w:r>
+        <w:rPr/>
+        <w:t>However, Ilja Niewland (pers. comm., 2022) reports that “The original moulds were thrown away somewhere during the 1960s (nobody at the [Carnegie Museum] could be more specific than that)”. Most promisingly, an archival photograph from 1962 (Carr and Hansen 2005) shows Ernest Untermann with Field House employee Dee Hall and truck driver William Randolph, loading molds onto a truck, and the cataloging metadata says this was “to ship them to the Children's Museum in North Carolina”. There are unfortunately more than ten children’s museums in North Carolina. We have made inquiries to try to determine which of them received the molds (if any did), but have not yet succeeded in doing so.</w:t>
+      </w:r>
+    </w:p>
+    <w:p>
+      <w:pPr>
+        <w:pStyle w:val="TextBody"/>
+        <w:rPr/>
+      </w:pPr>
+      <w:r>
+        <w:rPr/>
+        <w:t>T</w:t>
+      </w:r>
+      <w:r>
+        <w:rPr/>
+        <w:t>he invitation that concludes Untermann’</w:t>
+      </w:r>
+      <w:r>
+        <w:rPr/>
+        <w:t xml:space="preserve">s </w:t>
+      </w:r>
+      <w:r>
+        <w:rPr/>
+        <w:t>(1959</w:t>
+      </w:r>
+      <w:r>
+        <w:rPr/>
+        <w:t>) account</w:t>
+      </w:r>
+      <w:r>
+        <w:rPr/>
+        <w:t xml:space="preserve">, “Does anyone wish to cast the twelfth?”, seems </w:t>
+      </w:r>
+      <w:r>
+        <w:rPr/>
+        <w:t xml:space="preserve">then </w:t>
+      </w:r>
+      <w:r>
+        <w:rPr/>
+        <w:t>to have gone unanswered</w:t>
+      </w:r>
+      <w:r>
+        <w:rPr/>
+        <w:t>; but it is possible that the molds, which are now historical objects in their own right, survive in the collections of an unknown North Carolina museum.</w:t>
+      </w:r>
+    </w:p>
+    <w:p>
+      <w:pPr>
+        <w:pStyle w:val="Heading2"/>
+        <w:rPr/>
+      </w:pPr>
+      <w:bookmarkStart w:id="9" w:name="__RefHeading___Toc949_1155462304"/>
+      <w:bookmarkEnd w:id="9"/>
+      <w:r>
+        <w:rPr/>
+        <w:t>The lightweight cast in Vernal</w:t>
+      </w:r>
+    </w:p>
+    <w:p>
+      <w:pPr>
+        <w:pStyle w:val="TextBody"/>
+        <w:rPr/>
+      </w:pPr>
+      <w:r>
+        <w:rPr/>
+        <w:t xml:space="preserve">XXX </w:t>
+      </w:r>
+      <w:r>
+        <w:rPr/>
+        <w:t xml:space="preserve">Not sure when they decided they needed a new model but the old one obviously was falling apart when </w:t>
+      </w:r>
+      <w:r>
+        <w:rPr/>
+        <w:t>Steve</w:t>
+      </w:r>
+      <w:r>
+        <w:rPr/>
+        <w:t xml:space="preserve"> arrived and was stored in the old building crawl space. The new cast had its tail curved so it fit inside...maybe Untermann wanted it straight out in an old pose like outside. </w:t>
+      </w:r>
+      <w:r>
+        <w:rPr/>
+        <w:t>He had died in 1975 and his wife Billie two years previously (Lewis 1977).</w:t>
+      </w:r>
+    </w:p>
+    <w:p>
+      <w:pPr>
+        <w:pStyle w:val="TextBody"/>
+        <w:rPr/>
+      </w:pPr>
+      <w:r>
+        <w:rPr/>
+        <w:t>1988, January: plans are made to have a lightweight indoor replica of the Field House concrete cast created by the Las Vegas Museum, but these plans fall through.</w:t>
+      </w:r>
+    </w:p>
+    <w:p>
+      <w:pPr>
+        <w:pStyle w:val="TextBody"/>
+        <w:rPr/>
+      </w:pPr>
+      <w:r>
+        <w:rPr/>
+        <w:t>1989, April: Jim Madsen of Dinolab is contacted to make new plans for creating a replica from the concrete cast</w:t>
+      </w:r>
+    </w:p>
+    <w:p>
+      <w:pPr>
+        <w:pStyle w:val="TextBody"/>
+        <w:rPr/>
+      </w:pPr>
+      <w:r>
+        <w:rPr/>
+        <w:t>1989, June 30 onwards: Dinolab repaired the deteriorated concrete cast, stabilizing, restoring and sealing the bones. Jim Madsen of Dinolab made new molds from the repaired concrete Diplodocus, using them to create a new lightweight indoor Diplodocus cast for the Field House, from WEP (water-expanded polyester), and reserving the right to make up to 20 additional casts (Madsen et al. 1989)</w:t>
+      </w:r>
+    </w:p>
+    <w:p>
+      <w:pPr>
+        <w:pStyle w:val="TextBody"/>
+        <w:rPr/>
+      </w:pPr>
+      <w:r>
+        <w:rPr/>
+        <w:t>1991, not later than June 30: Dinolab is contracted to deliver the indoor mount (Madsen et al. 1989) — but I don't know when it actually arrived. It was mounted above the admission counter at the front of the Field House lobby (Ken Carpenter, pers. comm. 2022).</w:t>
+      </w:r>
+    </w:p>
+    <w:p>
+      <w:pPr>
+        <w:pStyle w:val="TextBody"/>
+        <w:rPr/>
+      </w:pPr>
+      <w:r>
+        <w:rPr/>
+        <w:t>1991?: When the concrete specimen was returned to the Field House, it was in bad shape and went into storage rather than being remounted.</w:t>
+      </w:r>
+    </w:p>
+    <w:p>
+      <w:pPr>
+        <w:pStyle w:val="Heading2"/>
+        <w:rPr/>
+      </w:pPr>
+      <w:bookmarkStart w:id="10" w:name="__RefHeading___Toc418_3962850034"/>
+      <w:bookmarkEnd w:id="10"/>
+      <w:r>
+        <w:rPr>
+          <w:i w:val="false"/>
+          <w:iCs w:val="false"/>
+        </w:rPr>
+        <w:t xml:space="preserve">New </w:t>
+      </w:r>
+      <w:r>
+        <w:rPr>
+          <w:i w:val="false"/>
+          <w:iCs w:val="false"/>
+        </w:rPr>
+        <w:t>casts</w:t>
+      </w:r>
+      <w:r>
+        <w:rPr>
+          <w:i w:val="false"/>
+          <w:iCs w:val="false"/>
+        </w:rPr>
+        <w:t xml:space="preserve"> made from </w:t>
+      </w:r>
+      <w:r>
+        <w:rPr>
+          <w:i w:val="false"/>
+          <w:iCs w:val="false"/>
+        </w:rPr>
+        <w:t xml:space="preserve">molds of </w:t>
+      </w:r>
+      <w:r>
+        <w:rPr>
+          <w:i w:val="false"/>
+          <w:iCs w:val="false"/>
+        </w:rPr>
+        <w:t xml:space="preserve">the concrete </w:t>
+      </w:r>
+      <w:r>
+        <w:rPr>
+          <w:i/>
+          <w:iCs/>
+        </w:rPr>
+        <w:t>Diplodocus</w:t>
+      </w:r>
+    </w:p>
+    <w:p>
+      <w:pPr>
+        <w:pStyle w:val="TextBody"/>
+        <w:rPr/>
+      </w:pPr>
+      <w:r>
+        <w:rPr/>
         <w:t>XXX Some time subsequent to 1989: Jack McIntosh arranges a deal between Dinolab and RCI whereby the Dinolab creates casts of the Diplodocus elements needed to make up the missing part of the AMNH Barosaurus mount. See Gordy (1991), Norell et al. (1991), Dingus (1996:20–29).</w:t>
       </w:r>
     </w:p>
@@ -1445,8 +1733,8 @@
         <w:pStyle w:val="Heading2"/>
         <w:rPr/>
       </w:pPr>
-      <w:bookmarkStart w:id="9" w:name="__RefHeading___Toc953_1155462304"/>
-      <w:bookmarkEnd w:id="9"/>
+      <w:bookmarkStart w:id="11" w:name="__RefHeading___Toc953_1155462304"/>
+      <w:bookmarkEnd w:id="11"/>
       <w:r>
         <w:rPr/>
         <w:t xml:space="preserve">The fate of the concrete </w:t>
@@ -1466,7 +1754,25 @@
       </w:pPr>
       <w:r>
         <w:rPr/>
-        <w:t>2004: The Field House moves to a new building, and the WEP cast is remounted in the entry hall.</w:t>
+        <w:t xml:space="preserve">The old Dippy was never remounted by us after it was taken down. </w:t>
+      </w:r>
+    </w:p>
+    <w:p>
+      <w:pPr>
+        <w:pStyle w:val="TextBody"/>
+        <w:rPr/>
+      </w:pPr>
+      <w:r>
+        <w:rPr/>
+        <w:t xml:space="preserve">May 22, 2004: The Field House moves to a new building, and the WEP cast is remounted in the entry hall. </w:t>
+      </w:r>
+      <w:r>
+        <w:rPr/>
+        <w:t xml:space="preserve">The concrete cast </w:t>
+      </w:r>
+      <w:r>
+        <w:rPr/>
+        <w:t>was stored in the old building crawl space.</w:t>
       </w:r>
     </w:p>
     <w:p>
@@ -1519,8 +1825,8 @@
         <w:ind w:left="0" w:right="0" w:hanging="0"/>
         <w:rPr/>
       </w:pPr>
-      <w:bookmarkStart w:id="10" w:name="__RefHeading___Toc3401_68767826"/>
-      <w:bookmarkEnd w:id="10"/>
+      <w:bookmarkStart w:id="12" w:name="__RefHeading___Toc3401_68767826"/>
+      <w:bookmarkEnd w:id="12"/>
       <w:r>
         <w:rPr/>
         <w:t>Discussion</w:t>
@@ -1557,6 +1863,32 @@
     </w:p>
     <w:p>
       <w:pPr>
+        <w:pStyle w:val="TextBody"/>
+        <w:numPr>
+          <w:ilvl w:val="0"/>
+          <w:numId w:val="3"/>
+        </w:numPr>
+        <w:rPr/>
+      </w:pPr>
+      <w:r>
+        <w:rPr/>
+        <w:t xml:space="preserve">XXX </w:t>
+      </w:r>
+      <w:r>
+        <w:rPr/>
+        <w:t>It's interesting, as I work on this, how sad the endings of various things are. The original Carnegie molds that were thrown out in the 1960s; the concrete Diplodocus that was supposed to be repaired by Dinolab but was never remounted; the molds that were made from the concrete casts sitting unloved in the Dinolab building until it wa</w:t>
+      </w:r>
+      <w:r>
+        <w:rPr/>
+        <w:t xml:space="preserve">s </w:t>
+      </w:r>
+      <w:r>
+        <w:rPr/>
+        <w:t>torn down, and now lurking the RCI's storage. i suppose most endings are sad, but the project definitely has a melancholy feel.</w:t>
+      </w:r>
+    </w:p>
+    <w:p>
+      <w:pPr>
         <w:pStyle w:val="Heading1"/>
         <w:numPr>
           <w:ilvl w:val="0"/>
@@ -1565,11 +1897,13 @@
         <w:ind w:left="0" w:right="0" w:hanging="0"/>
         <w:rPr/>
       </w:pPr>
-      <w:bookmarkStart w:id="11" w:name="__RefHeading___Toc3403_68767826"/>
-      <w:bookmarkEnd w:id="11"/>
-      <w:r>
-        <w:rPr/>
-        <w:t>Acknowledgements</w:t>
+      <w:r>
+        <w:rPr/>
+        <w:t>A</w:t>
+      </w:r>
+      <w:r>
+        <w:rPr/>
+        <w:t>cknowledgements</w:t>
       </w:r>
     </w:p>
     <w:p>
@@ -1592,8 +1926,8 @@
         <w:ind w:left="0" w:right="0" w:hanging="0"/>
         <w:rPr/>
       </w:pPr>
-      <w:bookmarkStart w:id="12" w:name="__RefHeading___Toc3405_68767826"/>
-      <w:bookmarkEnd w:id="12"/>
+      <w:bookmarkStart w:id="13" w:name="__RefHeading___Toc3405_68767826"/>
+      <w:bookmarkEnd w:id="13"/>
       <w:r>
         <w:rPr/>
         <w:t>References</w:t>
@@ -1677,6 +2011,24 @@
       </w:pPr>
       <w:r>
         <w:rPr/>
+        <w:t xml:space="preserve">Carr, Elaine, and Aric Hansen. 2005. William Randolf Turnage, Dee Hall, and Ernest Untermann [archive photograph with metadata]. University of Utah, J. Willard Marriott Digital Library, image 1086142. </w:t>
+      </w:r>
+      <w:hyperlink r:id="rId5">
+        <w:r>
+          <w:rPr>
+            <w:rStyle w:val="InternetLink"/>
+          </w:rPr>
+          <w:t>https://collections.lib.utah.edu/details?id=1086142</w:t>
+        </w:r>
+      </w:hyperlink>
+    </w:p>
+    <w:p>
+      <w:pPr>
+        <w:pStyle w:val="Reference"/>
+        <w:rPr/>
+      </w:pPr>
+      <w:r>
+        <w:rPr/>
         <w:t xml:space="preserve">Dingus, Lowell. 1996. </w:t>
       </w:r>
       <w:r>
@@ -2034,6 +2386,38 @@
         <w:rPr/>
       </w:pPr>
       <w:r>
+        <w:rPr/>
+        <w:t xml:space="preserve">Lewis, Marlene. 1977. G. Ernest Untermann papers, 1893–1975. Archives West for University of Utah Libraries, Special Collections. </w:t>
+      </w:r>
+      <w:hyperlink r:id="rId6">
+        <w:r>
+          <w:rPr>
+            <w:rStyle w:val="InternetLink"/>
+          </w:rPr>
+          <w:t>https://archiveswest.orbiscascade.org/ark:/80444/xv38626</w:t>
+        </w:r>
+      </w:hyperlink>
+      <w:hyperlink r:id="rId7">
+        <w:r>
+          <w:rPr/>
+          <w:t xml:space="preserve">, archived at </w:t>
+        </w:r>
+      </w:hyperlink>
+      <w:hyperlink r:id="rId8">
+        <w:r>
+          <w:rPr>
+            <w:rStyle w:val="InternetLink"/>
+          </w:rPr>
+          <w:t>https://web.archive.org/web/20220610005257/https://archiveswest.orbiscascade.org/ark:/80444/xv38626</w:t>
+        </w:r>
+      </w:hyperlink>
+    </w:p>
+    <w:p>
+      <w:pPr>
+        <w:pStyle w:val="Reference"/>
+        <w:rPr/>
+      </w:pPr>
+      <w:r>
         <w:rPr>
           <w:b w:val="false"/>
           <w:bCs w:val="false"/>
@@ -2089,12 +2473,12 @@
         <w:pStyle w:val="Reference"/>
         <w:rPr/>
       </w:pPr>
-      <w:bookmarkStart w:id="13" w:name="__DdeLink__16582_68767826"/>
+      <w:bookmarkStart w:id="14" w:name="__DdeLink__16582_68767826"/>
       <w:r>
         <w:rPr/>
         <w:t>Nieuwland</w:t>
       </w:r>
-      <w:bookmarkEnd w:id="13"/>
+      <w:bookmarkEnd w:id="14"/>
       <w:r>
         <w:rPr/>
         <w:t xml:space="preserve">, Ilja. 2019. </w:t>
@@ -2160,7 +2544,7 @@
         <w:rPr/>
         <w:t xml:space="preserve">:36-41. </w:t>
       </w:r>
-      <w:hyperlink r:id="rId5">
+      <w:hyperlink r:id="rId9">
         <w:r>
           <w:rPr>
             <w:rStyle w:val="InternetLink"/>
@@ -2228,7 +2612,7 @@
         <w:rPr/>
         <w:t xml:space="preserve">, peace diplomacy by dinosaur. Peace Palace Library, 13 July 2017. </w:t>
       </w:r>
-      <w:hyperlink r:id="rId6">
+      <w:hyperlink r:id="rId10">
         <w:r>
           <w:rPr>
             <w:rStyle w:val="InternetLink"/>
@@ -2462,8 +2846,8 @@
         <w:ind w:left="0" w:right="0" w:hanging="0"/>
         <w:rPr/>
       </w:pPr>
-      <w:bookmarkStart w:id="14" w:name="__RefHeading___Toc3407_68767826"/>
-      <w:bookmarkEnd w:id="14"/>
+      <w:bookmarkStart w:id="15" w:name="__RefHeading___Toc3407_68767826"/>
+      <w:bookmarkEnd w:id="15"/>
       <w:r>
         <w:rPr/>
         <w:t>Figure Captions</w:t>
@@ -2526,7 +2910,7 @@
         <w:rPr/>
         <w:t xml:space="preserve"> The original molds: </w:t>
       </w:r>
-      <w:hyperlink r:id="rId7">
+      <w:hyperlink r:id="rId11">
         <w:r>
           <w:rPr>
             <w:rStyle w:val="InternetLink"/>
@@ -3021,7 +3405,7 @@
     <w:pPr>
       <w:widowControl/>
       <w:suppressAutoHyphens w:val="true"/>
-      <w:overflowPunct w:val="true"/>
+      <w:overflowPunct w:val="false"/>
       <w:bidi w:val="0"/>
       <w:spacing w:before="0" w:after="0"/>
       <w:ind w:left="0" w:right="0" w:hanging="0"/>
@@ -5028,6 +5412,90 @@
     <w:name w:val="ListLabel 273"/>
     <w:qFormat/>
     <w:rPr/>
+  </w:style>
+  <w:style w:type="character" w:styleId="ListLabel274">
+    <w:name w:val="ListLabel 274"/>
+    <w:qFormat/>
+    <w:rPr>
+      <w:rFonts w:cs="Symbol"/>
+    </w:rPr>
+  </w:style>
+  <w:style w:type="character" w:styleId="ListLabel275">
+    <w:name w:val="ListLabel 275"/>
+    <w:qFormat/>
+    <w:rPr>
+      <w:rFonts w:cs="OpenSymbol"/>
+    </w:rPr>
+  </w:style>
+  <w:style w:type="character" w:styleId="ListLabel276">
+    <w:name w:val="ListLabel 276"/>
+    <w:qFormat/>
+    <w:rPr>
+      <w:rFonts w:cs="OpenSymbol"/>
+    </w:rPr>
+  </w:style>
+  <w:style w:type="character" w:styleId="ListLabel277">
+    <w:name w:val="ListLabel 277"/>
+    <w:qFormat/>
+    <w:rPr>
+      <w:rFonts w:cs="Symbol"/>
+    </w:rPr>
+  </w:style>
+  <w:style w:type="character" w:styleId="ListLabel278">
+    <w:name w:val="ListLabel 278"/>
+    <w:qFormat/>
+    <w:rPr>
+      <w:rFonts w:cs="OpenSymbol"/>
+    </w:rPr>
+  </w:style>
+  <w:style w:type="character" w:styleId="ListLabel279">
+    <w:name w:val="ListLabel 279"/>
+    <w:qFormat/>
+    <w:rPr>
+      <w:rFonts w:cs="OpenSymbol"/>
+    </w:rPr>
+  </w:style>
+  <w:style w:type="character" w:styleId="ListLabel280">
+    <w:name w:val="ListLabel 280"/>
+    <w:qFormat/>
+    <w:rPr>
+      <w:rFonts w:cs="Symbol"/>
+    </w:rPr>
+  </w:style>
+  <w:style w:type="character" w:styleId="ListLabel281">
+    <w:name w:val="ListLabel 281"/>
+    <w:qFormat/>
+    <w:rPr>
+      <w:rFonts w:cs="OpenSymbol"/>
+    </w:rPr>
+  </w:style>
+  <w:style w:type="character" w:styleId="ListLabel282">
+    <w:name w:val="ListLabel 282"/>
+    <w:qFormat/>
+    <w:rPr>
+      <w:rFonts w:cs="OpenSymbol"/>
+    </w:rPr>
+  </w:style>
+  <w:style w:type="character" w:styleId="ListLabel283">
+    <w:name w:val="ListLabel 283"/>
+    <w:qFormat/>
+    <w:rPr>
+      <w:i w:val="false"/>
+      <w:iCs w:val="false"/>
+    </w:rPr>
+  </w:style>
+  <w:style w:type="character" w:styleId="ListLabel284">
+    <w:name w:val="ListLabel 284"/>
+    <w:qFormat/>
+    <w:rPr/>
+  </w:style>
+  <w:style w:type="character" w:styleId="VisitedInternetLink">
+    <w:name w:val="Visited Internet Link"/>
+    <w:rPr>
+      <w:color w:val="800000"/>
+      <w:u w:val="single"/>
+      <w:lang w:val="zxx" w:eastAsia="zxx" w:bidi="zxx"/>
+    </w:rPr>
   </w:style>
   <w:style w:type="paragraph" w:styleId="Heading">
     <w:name w:val="Heading"/>

</xml_diff>

<commit_message>
Ref for newspaper article
</commit_message>
<xml_diff>
--- a/TaylorEtAl-concrete-Diplodocus-of-Vernal.docx
+++ b/TaylorEtAl-concrete-Diplodocus-of-Vernal.docx
@@ -1679,6 +1679,16 @@
       </w:pPr>
       <w:r>
         <w:rPr/>
+        <w:t>XXX Elaine Carr, Uintah County Regional History Center</w:t>
+      </w:r>
+    </w:p>
+    <w:p>
+      <w:pPr>
+        <w:pStyle w:val="TextBody"/>
+        <w:rPr/>
+      </w:pPr>
+      <w:r>
+        <w:rPr/>
         <w:t>XXX to follow.</w:t>
       </w:r>
     </w:p>
@@ -1745,7 +1755,7 @@
       </w:pPr>
       <w:r>
         <w:rPr/>
-        <w:t>Anonymous. 1960. Dinosaur molds take long ride to No. Carolina children’s home. Vernal Express, 14 July 1960.</w:t>
+        <w:t>Anonymous. 1960. Dinosaur molds take long ride to No. Carolina children’s home. Vernal Express, 14 July 1960, page 15.</w:t>
       </w:r>
     </w:p>
     <w:p>

</xml_diff>

<commit_message>
Raw notes on Las Vegas
</commit_message>
<xml_diff>
--- a/TaylorEtAl-concrete-Diplodocus-of-Vernal.docx
+++ b/TaylorEtAl-concrete-Diplodocus-of-Vernal.docx
@@ -1386,11 +1386,7 @@
       </w:r>
       <w:r>
         <w:rPr/>
-        <w:t xml:space="preserve">] was made”. However, Ilja Niewland (pers. comm., 2022) reports that “The original moulds were thrown away somewhere during the 1960s (nobody at the [Carnegie Museum] could be more specific than that)”. Most promisingly, </w:t>
-      </w:r>
-      <w:r>
-        <w:rPr/>
-        <w:t xml:space="preserve">a report in the </w:t>
+        <w:t xml:space="preserve">] was made”. However, Ilja Niewland (pers. comm., 2022) reports that “The original moulds were thrown away somewhere during the 1960s (nobody at the [Carnegie Museum] could be more specific than that)”. Most promisingly, a report in the </w:t>
       </w:r>
       <w:r>
         <w:rPr>
@@ -1423,7 +1419,41 @@
       </w:pPr>
       <w:r>
         <w:rPr/>
-        <w:t>XXX Not sure when they decided they needed a new model but the old one obviously was falling apart when Steve arrived and was stored in the old building crawl space. The new cast had its tail curved so it fit inside...maybe Untermann wanted it straight out in an old pose like outside. He had died in 1975 and his wife Billie two years previously (Lewis 1977).</w:t>
+        <w:t xml:space="preserve">During the late 1980s, museum staff decided they wanted a new, lightweight cast of </w:t>
+      </w:r>
+      <w:r>
+        <w:rPr>
+          <w:i/>
+          <w:iCs/>
+        </w:rPr>
+        <w:t>Diplodocus</w:t>
+      </w:r>
+      <w:r>
+        <w:rPr/>
+        <w:t xml:space="preserve"> to mount indoors. As noted above, the 50-foot-long galleries could not accommodate a 76-foot-long mount at its full length, but it was decided to curve the tail to enable it to fit. XXX get photos of indoor </w:t>
+      </w:r>
+      <w:r>
+        <w:rPr>
+          <w:i/>
+          <w:iCs/>
+        </w:rPr>
+        <w:t>Diplodocus</w:t>
+      </w:r>
+      <w:r>
+        <w:rPr/>
+        <w:t xml:space="preserve"> with tail curved around. That is course had been an option in 1957 when the concrete cast was created, but perhaps Untermann, then the museum director, had wanted the tail laid straight out. Untermann </w:t>
+      </w:r>
+      <w:r>
+        <w:rPr/>
+        <w:t xml:space="preserve">had died in 1975, </w:t>
+      </w:r>
+      <w:r>
+        <w:rPr/>
+        <w:t xml:space="preserve">two years after his </w:t>
+      </w:r>
+      <w:r>
+        <w:rPr/>
+        <w:t>wife Billie (Lewis 1977).</w:t>
       </w:r>
     </w:p>
     <w:p>
@@ -1434,6 +1464,16 @@
       <w:r>
         <w:rPr/>
         <w:t>1988, January: plans are made to have a lightweight indoor replica of the Field House concrete cast created by the Las Vegas Museum, but these plans fall through.</w:t>
+      </w:r>
+    </w:p>
+    <w:p>
+      <w:pPr>
+        <w:pStyle w:val="Quotations"/>
+        <w:rPr/>
+      </w:pPr>
+      <w:r>
+        <w:rPr/>
+        <w:t>According to the records here, molds/replicas were to be made for/by the Las Vegas Museum of Natural History (before DINOLABs got involved), but apparently never did. We have a few letters dated in Jan 1988 and early spring 1989 about this. There seems to be some conflicting information between the Vegas Museum agreement and letters.  According to an unassigned agreement, the Vegas Museum (through some unnamed contractor) was supposed to disassemble the cement Dippy, transport it to Las Vegas and make two replicas. One for their museum and one for us, and return the original cement version and new molds to the Utah Field House. A letter dated Jan 28, 1989 from Willima Murdock Jr., then Director of the Vegas Museum, says the opposite. We would get a replica and they keep cement Dippy and new molds, with permission to cast more. In April 1989 Jim Madsen at DINOLABS was contacted to help with the plans of making a replica since Vegas dropped.</w:t>
       </w:r>
     </w:p>
     <w:p>
@@ -1520,6 +1560,24 @@
     </w:p>
     <w:p>
       <w:pPr>
+        <w:pStyle w:val="TextBody"/>
+        <w:rPr/>
+      </w:pPr>
+      <w:r>
+        <w:rPr/>
+        <w:t>“</w:t>
+      </w:r>
+      <w:r>
+        <w:rPr/>
+        <w:t xml:space="preserve">That opened up the possibility of a whole slew of further copies of this particular copy, which was immediately exploited by the Las Vegas Natural History Museum. One of these has been placed in the Las Vegas Natural History Museum” </w:t>
+      </w:r>
+      <w:r>
+        <w:rPr/>
+        <w:t>(Nieuwland 2010:68), which had originally been slated to create the new molds.</w:t>
+      </w:r>
+    </w:p>
+    <w:p>
+      <w:pPr>
         <w:pStyle w:val="Heading2"/>
         <w:rPr/>
       </w:pPr>
@@ -1554,7 +1612,21 @@
       </w:pPr>
       <w:r>
         <w:rPr/>
-        <w:t>May 22, 2004: The Field House moves to a new building, and the WEP cast is remounted in the entry hall. The concrete cast was stored in the old building crawl space.</w:t>
+        <w:t>In February 2000, when Steve Sroka began working at the Field House, the concrete cast was stored in the building crawl space.</w:t>
+      </w:r>
+    </w:p>
+    <w:p>
+      <w:pPr>
+        <w:pStyle w:val="TextBody"/>
+        <w:rPr/>
+      </w:pPr>
+      <w:r>
+        <w:rPr/>
+        <w:t xml:space="preserve">May 22, 2004: The Field House moves to a new building, and the WEP cast is remounted in the entry hall. </w:t>
+      </w:r>
+      <w:r>
+        <w:rPr/>
+        <w:t>The concrete cast was left behind.</w:t>
       </w:r>
     </w:p>
     <w:p>
@@ -2258,6 +2330,65 @@
           <w:bCs w:val="false"/>
         </w:rPr>
         <w:t>:1–67.</w:t>
+      </w:r>
+    </w:p>
+    <w:p>
+      <w:pPr>
+        <w:pStyle w:val="Reference"/>
+        <w:rPr/>
+      </w:pPr>
+      <w:r>
+        <w:rPr>
+          <w:b w:val="false"/>
+          <w:bCs w:val="false"/>
+        </w:rPr>
+        <w:t xml:space="preserve">Nieuwland, Ilja. 2010. The colossal stranger. Andrew Carnegie and </w:t>
+      </w:r>
+      <w:r>
+        <w:rPr>
+          <w:b w:val="false"/>
+          <w:bCs w:val="false"/>
+          <w:i/>
+          <w:iCs/>
+        </w:rPr>
+        <w:t>Diplodocus</w:t>
+      </w:r>
+      <w:r>
+        <w:rPr>
+          <w:b w:val="false"/>
+          <w:bCs w:val="false"/>
+        </w:rPr>
+        <w:t xml:space="preserve"> intrude European Culture, 1904–1912. </w:t>
+      </w:r>
+      <w:r>
+        <w:rPr>
+          <w:b w:val="false"/>
+          <w:bCs w:val="false"/>
+          <w:i/>
+          <w:iCs/>
+        </w:rPr>
+        <w:t>Endeavour</w:t>
+      </w:r>
+      <w:r>
+        <w:rPr>
+          <w:b w:val="false"/>
+          <w:bCs w:val="false"/>
+        </w:rPr>
+        <w:t xml:space="preserve"> </w:t>
+      </w:r>
+      <w:r>
+        <w:rPr>
+          <w:b/>
+          <w:bCs/>
+        </w:rPr>
+        <w:t>34(2)</w:t>
+      </w:r>
+      <w:r>
+        <w:rPr>
+          <w:b w:val="false"/>
+          <w:bCs w:val="false"/>
+        </w:rPr>
+        <w:t>:61–68.</w:t>
       </w:r>
     </w:p>
     <w:p>
@@ -3197,7 +3328,7 @@
     <w:pPr>
       <w:widowControl/>
       <w:suppressAutoHyphens w:val="true"/>
-      <w:overflowPunct w:val="true"/>
+      <w:overflowPunct w:val="false"/>
       <w:bidi w:val="0"/>
       <w:spacing w:before="0" w:after="0"/>
       <w:ind w:left="0" w:right="0" w:hanging="0"/>
@@ -5367,6 +5498,82 @@
   </w:style>
   <w:style w:type="character" w:styleId="ListLabel296">
     <w:name w:val="ListLabel 296"/>
+    <w:qFormat/>
+    <w:rPr/>
+  </w:style>
+  <w:style w:type="character" w:styleId="ListLabel297">
+    <w:name w:val="ListLabel 297"/>
+    <w:qFormat/>
+    <w:rPr>
+      <w:rFonts w:cs="Symbol"/>
+    </w:rPr>
+  </w:style>
+  <w:style w:type="character" w:styleId="ListLabel298">
+    <w:name w:val="ListLabel 298"/>
+    <w:qFormat/>
+    <w:rPr>
+      <w:rFonts w:cs="OpenSymbol"/>
+    </w:rPr>
+  </w:style>
+  <w:style w:type="character" w:styleId="ListLabel299">
+    <w:name w:val="ListLabel 299"/>
+    <w:qFormat/>
+    <w:rPr>
+      <w:rFonts w:cs="OpenSymbol"/>
+    </w:rPr>
+  </w:style>
+  <w:style w:type="character" w:styleId="ListLabel300">
+    <w:name w:val="ListLabel 300"/>
+    <w:qFormat/>
+    <w:rPr>
+      <w:rFonts w:cs="Symbol"/>
+    </w:rPr>
+  </w:style>
+  <w:style w:type="character" w:styleId="ListLabel301">
+    <w:name w:val="ListLabel 301"/>
+    <w:qFormat/>
+    <w:rPr>
+      <w:rFonts w:cs="OpenSymbol"/>
+    </w:rPr>
+  </w:style>
+  <w:style w:type="character" w:styleId="ListLabel302">
+    <w:name w:val="ListLabel 302"/>
+    <w:qFormat/>
+    <w:rPr>
+      <w:rFonts w:cs="OpenSymbol"/>
+    </w:rPr>
+  </w:style>
+  <w:style w:type="character" w:styleId="ListLabel303">
+    <w:name w:val="ListLabel 303"/>
+    <w:qFormat/>
+    <w:rPr>
+      <w:rFonts w:cs="Symbol"/>
+    </w:rPr>
+  </w:style>
+  <w:style w:type="character" w:styleId="ListLabel304">
+    <w:name w:val="ListLabel 304"/>
+    <w:qFormat/>
+    <w:rPr>
+      <w:rFonts w:cs="OpenSymbol"/>
+    </w:rPr>
+  </w:style>
+  <w:style w:type="character" w:styleId="ListLabel305">
+    <w:name w:val="ListLabel 305"/>
+    <w:qFormat/>
+    <w:rPr>
+      <w:rFonts w:cs="OpenSymbol"/>
+    </w:rPr>
+  </w:style>
+  <w:style w:type="character" w:styleId="ListLabel306">
+    <w:name w:val="ListLabel 306"/>
+    <w:qFormat/>
+    <w:rPr>
+      <w:i w:val="false"/>
+      <w:iCs w:val="false"/>
+    </w:rPr>
+  </w:style>
+  <w:style w:type="character" w:styleId="ListLabel307">
+    <w:name w:val="ListLabel 307"/>
     <w:qFormat/>
     <w:rPr/>
   </w:style>

</xml_diff>

<commit_message>
More on Sunset Park
</commit_message>
<xml_diff>
--- a/TaylorEtAl-concrete-Diplodocus-of-Vernal.docx
+++ b/TaylorEtAl-concrete-Diplodocus-of-Vernal.docx
@@ -1429,7 +1429,62 @@
       </w:r>
       <w:r>
         <w:rPr/>
-        <w:t xml:space="preserve"> newspaper (Anonymous 1960; see also Carr and Hansen 2005) says that in the middle of July 1960, the molds were shipped to the Rocky Mount Children’s Museum (now the Rocky Mount Imperial Center, Children’s Museum &amp; Science Centre)  in North Carolina, with the intention that they would be used to create a twelfth cast which would be mounted in Rocky Mount’s Sunset Park. We have not yet been able to determine whether this cast was made — it does not appear to exist today, judging by available photographs — nor what happened to the molds. </w:t>
+        <w:t xml:space="preserve"> newspaper (Anonymous 1960; see also Carr and Hansen 2005) says that in the middle of July 1960, the molds were shipped to the Rocky Mount Children’s Museum (now the Rocky Mount Imperial Center, Children’s Museum &amp; Science Centre) in North Carolina, with the intention that they would be used to create a twelfth cast which would be mounted </w:t>
+      </w:r>
+      <w:r>
+        <w:rPr/>
+        <w:t>outside the museum building next to the Tar River in</w:t>
+      </w:r>
+      <w:r>
+        <w:rPr/>
+        <w:t xml:space="preserve"> Rocky Mount’s Sunset Park. </w:t>
+      </w:r>
+      <w:r>
+        <w:rPr/>
+        <w:t>H</w:t>
+      </w:r>
+      <w:r>
+        <w:rPr/>
+        <w:t xml:space="preserve">urricane Floyd devastated Rocky Mount in 1999, </w:t>
+      </w:r>
+      <w:r>
+        <w:rPr/>
+        <w:t xml:space="preserve">flooding from the River Tar </w:t>
+      </w:r>
+      <w:r>
+        <w:rPr/>
+        <w:t>destroy</w:t>
+      </w:r>
+      <w:r>
+        <w:rPr/>
+        <w:t xml:space="preserve">ing </w:t>
+      </w:r>
+      <w:r>
+        <w:rPr/>
+        <w:t xml:space="preserve">the original Children's Museum </w:t>
+      </w:r>
+      <w:r>
+        <w:rPr/>
+        <w:t xml:space="preserve">along with all its exhibits and records (Leigh White, pers. comm., 2022), so no records survive of the molds’ arrival and subsequent use. The Children’s Museum was re-established at the newly build </w:t>
+      </w:r>
+      <w:r>
+        <w:rPr/>
+        <w:t xml:space="preserve">Imperial Centre, </w:t>
+      </w:r>
+      <w:r>
+        <w:rPr/>
+        <w:t xml:space="preserve">where it still resides, but no trace exists of their outdoor </w:t>
+      </w:r>
+      <w:r>
+        <w:rPr>
+          <w:i/>
+          <w:iCs/>
+        </w:rPr>
+        <w:t>Diplodocus</w:t>
+      </w:r>
+      <w:r>
+        <w:rPr/>
+        <w:t xml:space="preserve"> — if it was ever created. </w:t>
       </w:r>
       <w:r>
         <w:rPr>
@@ -1437,30 +1492,6 @@
         </w:rPr>
         <w:t>XXX find out more.</w:t>
       </w:r>
-    </w:p>
-    <w:p>
-      <w:pPr>
-        <w:pStyle w:val="TextBody"/>
-        <w:rPr/>
-      </w:pPr>
-      <w:r>
-        <w:rPr>
-          <w:highlight w:val="yellow"/>
-        </w:rPr>
-        <w:t>XXX write up:</w:t>
-      </w:r>
-      <w:r>
-        <w:rPr/>
-        <w:t xml:space="preserve"> Hurricane Floyd devastated Rocky Mount in 1999 and destroyed the original Children's Museum in the city. It too was relocated to the newly built Imperial Centre. The museum features rotating educational exhibits and offers programs in the Cummins planetarium also in the center. </w:t>
-      </w:r>
-      <w:hyperlink r:id="rId3">
-        <w:r>
-          <w:rPr>
-            <w:rStyle w:val="InternetLink"/>
-          </w:rPr>
-          <w:t>https://twitter.com/ymarathe/status/1248332699615576068</w:t>
-        </w:r>
-      </w:hyperlink>
     </w:p>
     <w:p>
       <w:pPr>
@@ -1572,11 +1603,7 @@
       </w:pPr>
       <w:r>
         <w:rPr/>
-        <w:t xml:space="preserve">1991, not later than June 30: Dinolab is contracted to deliver the indoor mount (Madsen et al. 1989) — but I don't know when it actually arrived. It was mounted above the admission counter at the front of the Field House lobby (Ken Carpenter, pers. comm. 2022), </w:t>
-      </w:r>
-      <w:r>
-        <w:rPr/>
-        <w:t>probably in 1992. XXX Can we find a more precise date?</w:t>
+        <w:t>1991, not later than June 30: Dinolab is contracted to deliver the indoor mount (Madsen et al. 1989) — but I don't know when it actually arrived. It was mounted above the admission counter at the front of the Field House lobby (Ken Carpenter, pers. comm. 2022), probably in 1992. XXX Can we find a more precise date?</w:t>
       </w:r>
     </w:p>
     <w:p>
@@ -1590,19 +1617,7 @@
       </w:r>
       <w:r>
         <w:rPr/>
-        <w:t>As I recall, it was mounted above the admission counter at the front of the lobby[…</w:t>
-      </w:r>
-      <w:r>
-        <w:rPr/>
-        <w:t>] It was mounted above and straddling the admission counter at the old Field House.</w:t>
-      </w:r>
-      <w:r>
-        <w:rPr/>
-        <w:t xml:space="preserve">” – </w:t>
-      </w:r>
-      <w:r>
-        <w:rPr/>
-        <w:t>Ken Carpenter.</w:t>
+        <w:t>As I recall, it was mounted above the admission counter at the front of the lobby[…] It was mounted above and straddling the admission counter at the old Field House.” – Ken Carpenter.</w:t>
       </w:r>
     </w:p>
     <w:p>
@@ -1746,7 +1761,15 @@
       </w:pPr>
       <w:r>
         <w:rPr/>
-        <w:t>In February 2000, when Steve Sroka began working at the Field House, the concrete cast was stored in the building crawl space.</w:t>
+        <w:t xml:space="preserve">In </w:t>
+      </w:r>
+      <w:r>
+        <w:rPr/>
+        <w:t>March</w:t>
+      </w:r>
+      <w:r>
+        <w:rPr/>
+        <w:t xml:space="preserve"> 2000, when Steve Sroka began working at the Field House, the concrete cast was stored in the building crawl space.</w:t>
       </w:r>
     </w:p>
     <w:p>
@@ -1846,7 +1869,7 @@
         <w:rPr/>
         <w:t xml:space="preserve"> can be found at the J. Willard Marriott Digital Library of the University of Utah: </w:t>
       </w:r>
-      <w:hyperlink r:id="rId4">
+      <w:hyperlink r:id="rId3">
         <w:r>
           <w:rPr>
             <w:rStyle w:val="InternetLink"/>
@@ -1872,7 +1895,53 @@
       </w:r>
       <w:r>
         <w:rPr/>
-        <w:t xml:space="preserve"> It's interesting, as I work on this, how sad the endings of various things are. The original Carnegie molds that were thrown out in the 1960s; the concrete Diplodocus that was supposed to be repaired by Dinolab but was never remounted; the molds that were made from the concrete casts sitting unloved in the Dinolab building until it was torn down, and now lurking the RCI's storage. i suppose most endings are sad, but the project definitely has a melancholy feel.</w:t>
+        <w:t xml:space="preserve"> It's interesting, as I work on this, how sad the endings of various things are. The original Carnegie molds that </w:t>
+      </w:r>
+      <w:r>
+        <w:rPr/>
+        <w:t xml:space="preserve">were lost or destroyed </w:t>
+      </w:r>
+      <w:r>
+        <w:rPr/>
+        <w:t xml:space="preserve">in the 1960s; </w:t>
+      </w:r>
+      <w:r>
+        <w:rPr/>
+        <w:t xml:space="preserve">the Sunset Park </w:t>
+      </w:r>
+      <w:r>
+        <w:rPr>
+          <w:i/>
+          <w:iCs/>
+        </w:rPr>
+        <w:t>Diplodocus</w:t>
+      </w:r>
+      <w:r>
+        <w:rPr/>
+        <w:t xml:space="preserve"> that either never existed or was destroyed by Hurricane Floyd; </w:t>
+      </w:r>
+      <w:r>
+        <w:rPr/>
+        <w:t xml:space="preserve">the concrete </w:t>
+      </w:r>
+      <w:r>
+        <w:rPr>
+          <w:i/>
+          <w:iCs/>
+        </w:rPr>
+        <w:t>Diplodocus</w:t>
+      </w:r>
+      <w:r>
+        <w:rPr/>
+        <w:t xml:space="preserve"> that was supposed to be repaired by Dinolab but was never remounted; the molds that were made from the concrete casts sitting unloved in the Dinolab building until it was torn down, and now lurking the RCI's storage. </w:t>
+      </w:r>
+      <w:r>
+        <w:rPr/>
+        <w:t>I</w:t>
+      </w:r>
+      <w:r>
+        <w:rPr/>
+        <w:t xml:space="preserve"> suppose most endings are sad, but the project definitely has a melancholy feel.</w:t>
       </w:r>
     </w:p>
     <w:p>
@@ -1953,6 +2022,22 @@
       </w:pPr>
       <w:r>
         <w:rPr/>
+        <w:t xml:space="preserve">Leigh White, Rocky Mount Children’s Museum, North Carolina </w:t>
+      </w:r>
+      <w:r>
+        <w:rPr>
+          <w:highlight w:val="yellow"/>
+        </w:rPr>
+        <w:t>XXX get permission</w:t>
+      </w:r>
+    </w:p>
+    <w:p>
+      <w:pPr>
+        <w:pStyle w:val="TextBody"/>
+        <w:rPr/>
+      </w:pPr>
+      <w:r>
+        <w:rPr/>
         <w:t>More to follow.</w:t>
       </w:r>
     </w:p>
@@ -2007,7 +2092,7 @@
         <w:rPr/>
         <w:t xml:space="preserve">, 11 December 1898, p29. </w:t>
       </w:r>
-      <w:hyperlink r:id="rId5">
+      <w:hyperlink r:id="rId4">
         <w:r>
           <w:rPr>
             <w:rStyle w:val="InternetLink"/>
@@ -2025,7 +2110,7 @@
         <w:rPr/>
         <w:t xml:space="preserve">Anonymous. 1960. Dinosaur molds take long ride to No. Carolina children’s home. Vernal Express, 14 July 1960, page 15. </w:t>
       </w:r>
-      <w:hyperlink r:id="rId6">
+      <w:hyperlink r:id="rId5">
         <w:r>
           <w:rPr>
             <w:rStyle w:val="InternetLink"/>
@@ -2075,7 +2160,7 @@
         <w:rPr/>
         <w:t xml:space="preserve">Carr, Elaine, and Aric Hansen. 2005. William Randolf Turnage, Dee Hall, and Ernest Untermann [archive photograph with metadata]. University of Utah, J. Willard Marriott Digital Library, image 1086142. </w:t>
       </w:r>
-      <w:hyperlink r:id="rId7">
+      <w:hyperlink r:id="rId6">
         <w:r>
           <w:rPr>
             <w:rStyle w:val="InternetLink"/>
@@ -2444,7 +2529,7 @@
         <w:rPr/>
         <w:t xml:space="preserve">Lewis, Marlene. 1977. G. Ernest Untermann papers, 1893–1975. Archives West for University of Utah Libraries, Special Collections. </w:t>
       </w:r>
-      <w:hyperlink r:id="rId8">
+      <w:hyperlink r:id="rId7">
         <w:r>
           <w:rPr>
             <w:rStyle w:val="InternetLink"/>
@@ -2456,7 +2541,7 @@
         <w:rPr/>
         <w:t xml:space="preserve">, archived at </w:t>
       </w:r>
-      <w:hyperlink r:id="rId9">
+      <w:hyperlink r:id="rId8">
         <w:r>
           <w:rPr>
             <w:rStyle w:val="InternetLink"/>
@@ -2656,7 +2741,7 @@
         <w:rPr/>
         <w:t xml:space="preserve">:36-41. </w:t>
       </w:r>
-      <w:hyperlink r:id="rId10">
+      <w:hyperlink r:id="rId9">
         <w:r>
           <w:rPr>
             <w:rStyle w:val="InternetLink"/>
@@ -2724,7 +2809,7 @@
         <w:rPr/>
         <w:t xml:space="preserve">, peace diplomacy by dinosaur. Peace Palace Library, 13 July 2017. </w:t>
       </w:r>
-      <w:hyperlink r:id="rId11">
+      <w:hyperlink r:id="rId10">
         <w:r>
           <w:rPr>
             <w:rStyle w:val="InternetLink"/>
@@ -3038,7 +3123,7 @@
         <w:rPr/>
         <w:t xml:space="preserve"> The original molds: </w:t>
       </w:r>
-      <w:hyperlink r:id="rId12">
+      <w:hyperlink r:id="rId11">
         <w:r>
           <w:rPr>
             <w:rStyle w:val="InternetLink"/>
@@ -3628,7 +3713,7 @@
     <w:pPr>
       <w:widowControl/>
       <w:suppressAutoHyphens w:val="true"/>
-      <w:overflowPunct w:val="true"/>
+      <w:overflowPunct w:val="false"/>
       <w:bidi w:val="0"/>
       <w:spacing w:before="0" w:after="0"/>
       <w:ind w:left="0" w:right="0" w:hanging="0"/>
@@ -6102,6 +6187,82 @@
   </w:style>
   <w:style w:type="character" w:styleId="ListLabel340">
     <w:name w:val="ListLabel 340"/>
+    <w:qFormat/>
+    <w:rPr/>
+  </w:style>
+  <w:style w:type="character" w:styleId="ListLabel341">
+    <w:name w:val="ListLabel 341"/>
+    <w:qFormat/>
+    <w:rPr>
+      <w:rFonts w:cs="Symbol"/>
+    </w:rPr>
+  </w:style>
+  <w:style w:type="character" w:styleId="ListLabel342">
+    <w:name w:val="ListLabel 342"/>
+    <w:qFormat/>
+    <w:rPr>
+      <w:rFonts w:cs="OpenSymbol"/>
+    </w:rPr>
+  </w:style>
+  <w:style w:type="character" w:styleId="ListLabel343">
+    <w:name w:val="ListLabel 343"/>
+    <w:qFormat/>
+    <w:rPr>
+      <w:rFonts w:cs="OpenSymbol"/>
+    </w:rPr>
+  </w:style>
+  <w:style w:type="character" w:styleId="ListLabel344">
+    <w:name w:val="ListLabel 344"/>
+    <w:qFormat/>
+    <w:rPr>
+      <w:rFonts w:cs="Symbol"/>
+    </w:rPr>
+  </w:style>
+  <w:style w:type="character" w:styleId="ListLabel345">
+    <w:name w:val="ListLabel 345"/>
+    <w:qFormat/>
+    <w:rPr>
+      <w:rFonts w:cs="OpenSymbol"/>
+    </w:rPr>
+  </w:style>
+  <w:style w:type="character" w:styleId="ListLabel346">
+    <w:name w:val="ListLabel 346"/>
+    <w:qFormat/>
+    <w:rPr>
+      <w:rFonts w:cs="OpenSymbol"/>
+    </w:rPr>
+  </w:style>
+  <w:style w:type="character" w:styleId="ListLabel347">
+    <w:name w:val="ListLabel 347"/>
+    <w:qFormat/>
+    <w:rPr>
+      <w:rFonts w:cs="Symbol"/>
+    </w:rPr>
+  </w:style>
+  <w:style w:type="character" w:styleId="ListLabel348">
+    <w:name w:val="ListLabel 348"/>
+    <w:qFormat/>
+    <w:rPr>
+      <w:rFonts w:cs="OpenSymbol"/>
+    </w:rPr>
+  </w:style>
+  <w:style w:type="character" w:styleId="ListLabel349">
+    <w:name w:val="ListLabel 349"/>
+    <w:qFormat/>
+    <w:rPr>
+      <w:rFonts w:cs="OpenSymbol"/>
+    </w:rPr>
+  </w:style>
+  <w:style w:type="character" w:styleId="ListLabel350">
+    <w:name w:val="ListLabel 350"/>
+    <w:qFormat/>
+    <w:rPr>
+      <w:i w:val="false"/>
+      <w:iCs w:val="false"/>
+    </w:rPr>
+  </w:style>
+  <w:style w:type="character" w:styleId="ListLabel351">
+    <w:name w:val="ListLabel 351"/>
     <w:qFormat/>
     <w:rPr/>
   </w:style>

</xml_diff>

<commit_message>
Figure captions and newspaper links
</commit_message>
<xml_diff>
--- a/TaylorEtAl-concrete-Diplodocus-of-Vernal.docx
+++ b/TaylorEtAl-concrete-Diplodocus-of-Vernal.docx
@@ -503,7 +503,7 @@
           </w:rPr>
           <w:t>The lightweight cast in Vernal</w:t>
           <w:tab/>
-          <w:t>5</w:t>
+          <w:t>6</w:t>
         </w:r>
       </w:hyperlink>
     </w:p>
@@ -538,7 +538,7 @@
             <w:rStyle w:val="IndexLink"/>
           </w:rPr>
           <w:tab/>
-          <w:t>6</w:t>
+          <w:t>7</w:t>
         </w:r>
       </w:hyperlink>
     </w:p>
@@ -590,7 +590,7 @@
           </w:rPr>
           <w:t>Discussion</w:t>
           <w:tab/>
-          <w:t>7</w:t>
+          <w:t>8</w:t>
         </w:r>
       </w:hyperlink>
     </w:p>
@@ -609,7 +609,7 @@
           </w:rPr>
           <w:t>Acknowledgements</w:t>
           <w:tab/>
-          <w:t>7</w:t>
+          <w:t>8</w:t>
         </w:r>
       </w:hyperlink>
     </w:p>
@@ -647,30 +647,24 @@
           </w:rPr>
           <w:t>Figure Captions</w:t>
           <w:tab/>
-          <w:t>9</w:t>
+          <w:t>10</w:t>
         </w:r>
       </w:hyperlink>
     </w:p>
     <w:p>
       <w:pPr>
-        <w:pStyle w:val="TextBody"/>
-        <w:rPr>
-          <w:i/>
-          <w:i/>
-          <w:iCs/>
-        </w:rPr>
-      </w:pPr>
-      <w:r>
-        <w:rPr>
-          <w:i/>
-          <w:iCs/>
-        </w:rPr>
-      </w:r>
-      <w:r>
-        <w:rPr>
-          <w:i/>
-          <w:iCs/>
-        </w:rPr>
+        <w:pStyle w:val="Normal"/>
+        <w:numPr>
+          <w:ilvl w:val="0"/>
+          <w:numId w:val="2"/>
+        </w:numPr>
+        <w:rPr/>
+      </w:pPr>
+      <w:r>
+        <w:rPr/>
+      </w:r>
+      <w:r>
+        <w:rPr/>
         <w:fldChar w:fldCharType="end"/>
       </w:r>
     </w:p>
@@ -1237,7 +1231,27 @@
       </w:pPr>
       <w:r>
         <w:rPr/>
-        <w:t>As recounted by Untermann and Untermann (1970), the genesis of the Field House lay with Arthur G. Nord, supervisor of the Ashley National Forest, who in the 1930s became concerned that the mineral and fossil wealth of the Vernal area was being shipped to museums outside the locality. The Vernal Lions Club museum committee was formed to advocate for a local museum. A senate bill approving the museum was passed in 1945, and the next year Governor Herbert B. Maw made $200,000 available to construct the museum building. G. Ernest Untermann was appointed director of the museum project, and was assisted by his wife Billie, a capable scientist and administrator in her own right. Based on drawings created by the Untermanns, the Salt Lake City architect Miles E. Miller drew up the plans, and the building was erected by Dorland Construction Company. The work was begun on 16 October 1947 and completed on 1 July 1948, and the building was dedicated on 29 October 1948 by Governor Maw.</w:t>
+        <w:t xml:space="preserve">As recounted by Untermann and Untermann (1970), the genesis of the Field House lay with Arthur G. Nord, supervisor of the Ashley National Forest, who in the 1930s became concerned that the mineral and fossil wealth of the Vernal area was being shipped to museums outside the locality. The Vernal Lions Club </w:t>
+      </w:r>
+      <w:r>
+        <w:rPr/>
+        <w:t xml:space="preserve">first proposed the creation of a museum in Vernal at its meeting of 9 September 1934, returning to the idea on 6 September 1943 (XXX </w:t>
+      </w:r>
+      <w:hyperlink r:id="rId3">
+        <w:r>
+          <w:rPr>
+            <w:rStyle w:val="InternetLink"/>
+          </w:rPr>
+          <w:t>https://newspapers.lib.utah.edu/details?id=21656641&amp;page=2&amp;q=Dippy&amp;sort=date_tdt+asc%2Cparent_i+asc%2Cpage_i+asc&amp;facet_paper=%22Vernal+Express%22</w:t>
+        </w:r>
+      </w:hyperlink>
+      <w:r>
+        <w:rPr/>
+        <w:t xml:space="preserve">). A </w:t>
+      </w:r>
+      <w:r>
+        <w:rPr/>
+        <w:t>museum committee was formed to advocate for a local museum. A senate bill approving the museum was passed in 1945, and the next year Governor Herbert B. Maw made $200,000 available to construct the museum building. G. Ernest Untermann was appointed director of the museum project, and was assisted by his wife Billie, a capable scientist and administrator in her own right. Based on drawings created by the Untermanns, the Salt Lake City architect Miles E. Miller drew up the plans, and the building was erected by Dorland Construction Company. The work was begun on 16 October 1947 and completed on 1 July 1948, and the building was dedicated on 29 October 1948 by Governor Maw.</w:t>
       </w:r>
     </w:p>
     <w:p>
@@ -1270,7 +1284,15 @@
       </w:r>
       <w:r>
         <w:rPr/>
-        <w:t xml:space="preserve"> to the Field House (Untermann 1952, 1959), on the condition that the Field House would arrange transportation. As the molds weighed several tons (Untermann 1952) this was no small undertaking. The Utah Lions Club provided the necessary $1000 payment, and local trucker Grant Southam used his own equipment to transport the molds. They arrived on or shortly before 7 August (Untermann 1952). However, having already been used to create ten casts, they were by this time “deteriorating” (Gangewere 1999:17), “almost unusable” (Nieuwland 2019:251) and “in pretty bad shape” (Ken Carpenter, pers. comm. 2022).</w:t>
+        <w:t xml:space="preserve"> to the Field House (Untermann 1952, 1959), on the condition that the Field House would arrange transportation. As the molds weighed several tons (Untermann 1952) this was no small undertaking. The Utah Lions Club provided the necessary $1000 payment, and local trucker Grant Southam used his own equipment to transport the molds. They arrived on or shortly before 7 August (Untermann 1952) </w:t>
+      </w:r>
+      <w:r>
+        <w:rPr/>
+        <w:t>(Figure B)</w:t>
+      </w:r>
+      <w:r>
+        <w:rPr/>
+        <w:t>. However, having already been used to create ten casts, they were by this time “deteriorating” (Gangewere 1999:17), “almost unusable” (Nieuwland 2019:251) and “in pretty bad shape” (Ken Carpenter, pers. comm. 2022).</w:t>
       </w:r>
     </w:p>
     <w:p>
@@ -1300,7 +1322,15 @@
       </w:pPr>
       <w:r>
         <w:rPr/>
-        <w:t>The result of all this work was nearly 600 concrete elements which then had to be assembled into a skeleton. First, the individual bones were assembled from their pieces — work done by the Untermanns and Merrell. Identifying numbers on the molds had mostly faded with age, so this had to be done from anatomical principles. Pieces were fastened together with steel rods and bonded by fibreglass. The assembled bones were then laid out in the workshop to verify that everything was present and correct (see Untermann 1959:figures 1, 2).</w:t>
+        <w:t>The result of all this work was nearly 600 concrete elements which then had to be assembled into a skeleton. First, the individual bones were assembled from their pieces — work done by the Untermanns and Merrell. Identifying numbers on the molds had mostly faded with age, so this had to be done from anatomical principles. Pieces were fastened together with steel rods and bonded by fibreglass. The assembled bones were then laid out in the workshop to verify that everything was present and correct (</w:t>
+      </w:r>
+      <w:r>
+        <w:rPr/>
+        <w:t xml:space="preserve">Figure D; </w:t>
+      </w:r>
+      <w:r>
+        <w:rPr/>
+        <w:t>Untermann 1959:figures 1, 2).</w:t>
       </w:r>
     </w:p>
     <w:p>
@@ -1310,7 +1340,35 @@
       </w:pPr>
       <w:r>
         <w:rPr/>
-        <w:t>With this done, the work moved outside. On a concrete base, and surrounded by a chain-link fence — the latter provided by the same Vernal Lions Club that had paid for the molds to be transported — the cast bones were assembled: sacrum and pelvis first, then hind limbs, dorsal vertebrae, cervical and caudal vertebrae, front limbs, ribs. The skull was the last element to be attacked, mounted 21 feet (6.4 m) above the ground at the end of a somewhat elevated neck. The whole skeleton was not only supported on a steel scaffolding, but also guyed by thinner rods, enabling it to withstand 70 mph winds that uprooted nearby trees.</w:t>
+        <w:t xml:space="preserve">With this done, the work moved outside. On a concrete base, and surrounded by a chain-link fence — the latter provided by the same Vernal Lions Club that had paid for the molds to be transported — the cast bones were assembled: sacrum and pelvis first </w:t>
+      </w:r>
+      <w:r>
+        <w:rPr/>
+        <w:t>(Figure E.A)</w:t>
+      </w:r>
+      <w:r>
+        <w:rPr/>
+        <w:t xml:space="preserve">, then hind limbs, dorsal vertebrae, cervical and caudal vertebrae </w:t>
+      </w:r>
+      <w:r>
+        <w:rPr/>
+        <w:t xml:space="preserve">and skull (Figure E.B), then finally the </w:t>
+      </w:r>
+      <w:r>
+        <w:rPr/>
+        <w:t xml:space="preserve">front limbs </w:t>
+      </w:r>
+      <w:r>
+        <w:rPr/>
+        <w:t>and</w:t>
+      </w:r>
+      <w:r>
+        <w:rPr/>
+        <w:t xml:space="preserve"> ribs. The skull was mounted 21 feet (6.4 m) above the ground at the end of a somewhat elevated neck. The whole skeleton was not only supported on a steel scaffolding, but also guyed by thinner rods, enabling it to withstand 70 mph winds that uprooted nearby trees </w:t>
+      </w:r>
+      <w:r>
+        <w:rPr/>
+        <w:t>(Untermann 1959:367–368).</w:t>
       </w:r>
     </w:p>
     <w:p>
@@ -1320,7 +1378,38 @@
       </w:pPr>
       <w:r>
         <w:rPr/>
-        <w:t>The completed outdoor cast was dedicated on 6 June, 1957 (Untermann and Untermann 1970). The work had taken about a year and a half, from early 1956, and cost only $10,000 in total — almost all of it in salary. The cast stood for 32 years (see below).</w:t>
+        <w:t>The completed outdoor cast was dedicated on 6 June, 1957 (Untermann and Untermann 1970). The work had taken about a year and a half, from early 1956, and cost only $10,000 in total — almost all of it in salary. The cast stood for 32 years (</w:t>
+      </w:r>
+      <w:r>
+        <w:rPr/>
+        <w:t>Figure F</w:t>
+      </w:r>
+      <w:r>
+        <w:rPr/>
+        <w:t xml:space="preserve">) </w:t>
+      </w:r>
+      <w:r>
+        <w:rPr/>
+        <w:t>and was repainted on 22 June 1967 (</w:t>
+      </w:r>
+      <w:r>
+        <w:rPr>
+          <w:highlight w:val="yellow"/>
+        </w:rPr>
+        <w:t xml:space="preserve">XXX reference from </w:t>
+      </w:r>
+      <w:hyperlink r:id="rId4">
+        <w:r>
+          <w:rPr>
+            <w:rStyle w:val="InternetLink"/>
+            <w:highlight w:val="yellow"/>
+          </w:rPr>
+          <w:t>https://collections.lib.utah.edu/details?id=1091738&amp;q=dippy</w:t>
+        </w:r>
+      </w:hyperlink>
+      <w:r>
+        <w:rPr/>
+        <w:t>) (Figure G).</w:t>
       </w:r>
     </w:p>
     <w:p>
@@ -1429,51 +1518,7 @@
       </w:r>
       <w:r>
         <w:rPr/>
-        <w:t xml:space="preserve"> newspaper (Anonymous 1960; see also Carr and Hansen 2005) says that in the middle of July 1960, the molds were shipped to the Rocky Mount Children’s Museum (now the Rocky Mount Imperial Center, Children’s Museum &amp; Science Centre) in North Carolina, with the intention that they would be used to create a twelfth cast which would be mounted </w:t>
-      </w:r>
-      <w:r>
-        <w:rPr/>
-        <w:t>outside the museum building next to the Tar River in</w:t>
-      </w:r>
-      <w:r>
-        <w:rPr/>
-        <w:t xml:space="preserve"> Rocky Mount’s Sunset Park. </w:t>
-      </w:r>
-      <w:r>
-        <w:rPr/>
-        <w:t>H</w:t>
-      </w:r>
-      <w:r>
-        <w:rPr/>
-        <w:t xml:space="preserve">urricane Floyd devastated Rocky Mount in 1999, </w:t>
-      </w:r>
-      <w:r>
-        <w:rPr/>
-        <w:t xml:space="preserve">flooding from the River Tar </w:t>
-      </w:r>
-      <w:r>
-        <w:rPr/>
-        <w:t>destroy</w:t>
-      </w:r>
-      <w:r>
-        <w:rPr/>
-        <w:t xml:space="preserve">ing </w:t>
-      </w:r>
-      <w:r>
-        <w:rPr/>
-        <w:t xml:space="preserve">the original Children's Museum </w:t>
-      </w:r>
-      <w:r>
-        <w:rPr/>
-        <w:t xml:space="preserve">along with all its exhibits and records (Leigh White, pers. comm., 2022), so no records survive of the molds’ arrival and subsequent use. The Children’s Museum was re-established at the newly build </w:t>
-      </w:r>
-      <w:r>
-        <w:rPr/>
-        <w:t xml:space="preserve">Imperial Centre, </w:t>
-      </w:r>
-      <w:r>
-        <w:rPr/>
-        <w:t xml:space="preserve">where it still resides, but no trace exists of their outdoor </w:t>
+        <w:t xml:space="preserve"> newspaper (Anonymous 1960; see also Carr and Hansen 2005) says that in the middle of July 1960, the molds were shipped to the Rocky Mount Children’s Museum (now the Rocky Mount Imperial Center, Children’s Museum &amp; Science Centre) in North Carolina, with the intention that they would be used to create a twelfth cast which would be mounted outside the museum building next to the Tar River in Rocky Mount’s Sunset Park. Hurricane Floyd devastated Rocky Mount in 1999, flooding from the River Tar destroying the original Children's Museum along with all its exhibits and records (Leigh White, pers. comm., 2022), so no records survive of the molds’ arrival and subsequent use. The Children’s Museum was re-established at the newly build Imperial Centre, where it still resides, but no trace exists of their outdoor </w:t>
       </w:r>
       <w:r>
         <w:rPr>
@@ -1523,31 +1568,33 @@
       </w:r>
       <w:r>
         <w:rPr/>
-        <w:t xml:space="preserve"> to mount indoors. As noted above, the 50-foot-long galleries could not accommodate a 76-foot-long mount at its full length, but it was decided to curve the tail to enable it to fit. </w:t>
-      </w:r>
+        <w:t xml:space="preserve"> to mount indoors. As noted above, the 50-foot-long galleries could not accommodate a 76-foot-long mount at its full length, but it was decided to curve the tail to enable it to fit. That is course had been an option in 1957 when the concrete cast was created, but perhaps Untermann, then the museum director, had wanted the tail laid straight out. Untermann had died in 1975, two years after his wife Billie (Lewis 1977).</w:t>
+      </w:r>
+    </w:p>
+    <w:p>
+      <w:pPr>
+        <w:pStyle w:val="TextBody"/>
+        <w:rPr/>
+      </w:pPr>
       <w:r>
         <w:rPr>
           <w:highlight w:val="yellow"/>
         </w:rPr>
-        <w:t xml:space="preserve">XXX get photos of indoor </w:t>
-      </w:r>
-      <w:r>
-        <w:rPr>
-          <w:i/>
-          <w:iCs/>
-          <w:highlight w:val="yellow"/>
-        </w:rPr>
-        <w:t>Diplodocus</w:t>
-      </w:r>
-      <w:r>
-        <w:rPr>
-          <w:highlight w:val="yellow"/>
-        </w:rPr>
-        <w:t xml:space="preserve"> with tail curved around.</w:t>
-      </w:r>
-      <w:r>
-        <w:rPr/>
-        <w:t xml:space="preserve"> That is course had been an option in 1957 when the concrete cast was created, but perhaps Untermann, then the museum director, had wanted the tail laid straight out. Untermann had died in 1975, two years after his wife Billie (Lewis 1977).</w:t>
+        <w:t>XXX expand this bit when Steve sends documents.</w:t>
+      </w:r>
+      <w:r>
+        <w:rPr/>
+        <w:t>1988, January: plans are made to have a lightweight indoor replica of the Field House concrete cast created by the Las Vegas Museum, but these plans fall through.</w:t>
+      </w:r>
+    </w:p>
+    <w:p>
+      <w:pPr>
+        <w:pStyle w:val="Quotations"/>
+        <w:rPr/>
+      </w:pPr>
+      <w:r>
+        <w:rPr/>
+        <w:t>According to the records here, molds/replicas were to be made for/by the Las Vegas Museum of Natural History (before DINOLABs got involved), but apparently never did. We have a few letters dated in Jan 1988 and early spring 1989 about this. There seems to be some conflicting information between the Vegas Museum agreement and letters.  According to an unassigned agreement, the Vegas Museum (through some unnamed contractor) was supposed to disassemble the cement Dippy, transport it to Las Vegas and make two replicas. One for their museum and one for us, and return the original cement version and new molds to the Utah Field House. A letter dated Jan 28, 1989 from Willima Murdock Jr., then Director of the Vegas Museum, says the opposite. We would get a replica and they keep cement Dippy and new molds, with permission to cast more. In April 1989 Jim Madsen at DINOLABS was contacted to help with the plans of making a replica since Vegas dropped.</w:t>
       </w:r>
     </w:p>
     <w:p>
@@ -1556,24 +1603,8 @@
         <w:rPr/>
       </w:pPr>
       <w:r>
-        <w:rPr>
-          <w:highlight w:val="yellow"/>
-        </w:rPr>
-        <w:t>XXX expand this bit when Steve sends documents.</w:t>
-      </w:r>
-      <w:r>
-        <w:rPr/>
-        <w:t>1988, January: plans are made to have a lightweight indoor replica of the Field House concrete cast created by the Las Vegas Museum, but these plans fall through.</w:t>
-      </w:r>
-    </w:p>
-    <w:p>
-      <w:pPr>
-        <w:pStyle w:val="Quotations"/>
-        <w:rPr/>
-      </w:pPr>
-      <w:r>
-        <w:rPr/>
-        <w:t>According to the records here, molds/replicas were to be made for/by the Las Vegas Museum of Natural History (before DINOLABs got involved), but apparently never did. We have a few letters dated in Jan 1988 and early spring 1989 about this. There seems to be some conflicting information between the Vegas Museum agreement and letters.  According to an unassigned agreement, the Vegas Museum (through some unnamed contractor) was supposed to disassemble the cement Dippy, transport it to Las Vegas and make two replicas. One for their museum and one for us, and return the original cement version and new molds to the Utah Field House. A letter dated Jan 28, 1989 from Willima Murdock Jr., then Director of the Vegas Museum, says the opposite. We would get a replica and they keep cement Dippy and new molds, with permission to cast more. In April 1989 Jim Madsen at DINOLABS was contacted to help with the plans of making a replica since Vegas dropped.</w:t>
+        <w:rPr/>
+        <w:t>1989, April: Jim Madsen of Dinolab is contacted to make new plans for creating a replica from the concrete cast</w:t>
       </w:r>
     </w:p>
     <w:p>
@@ -1583,8 +1614,16 @@
       </w:pPr>
       <w:r>
         <w:rPr/>
-        <w:t>1989, April: Jim Madsen of Dinolab is contacted to make new plans for creating a replica from the concrete cast</w:t>
-      </w:r>
+        <w:t xml:space="preserve">1989, June 28: Dippy is gone. </w:t>
+      </w:r>
+      <w:hyperlink r:id="rId5">
+        <w:r>
+          <w:rPr>
+            <w:rStyle w:val="InternetLink"/>
+          </w:rPr>
+          <w:t>https://newspapers.lib.utah.edu/details?id=22643733&amp;page=3&amp;q=Dippy&amp;sort=date_tdt+asc%2Cparent_i+asc%2Cpage_i+asc&amp;facet_paper=%22Vernal+Express%22</w:t>
+        </w:r>
+      </w:hyperlink>
     </w:p>
     <w:p>
       <w:pPr>
@@ -1593,7 +1632,7 @@
       </w:pPr>
       <w:r>
         <w:rPr/>
-        <w:t>1989, June 30 onwards: Dinolab repaired the deteriorated concrete cast, stabilizing, restoring and sealing the bones. Jim Madsen of Dinolab made new molds from the repaired concrete Diplodocus, using them to create a new lightweight indoor Diplodocus cast for the Field House, from WEP (water-expanded polyester), and reserving the right to make up to 20 additional casts (Madsen et al. 1989)</w:t>
+        <w:t>1989, June 30 onwards: Dinolab repaired the deteriorated concrete cast, stabilizing, restoring and sealing the bones. Jim Madsen of Dinolab made new molds from the repaired concrete Diplodocus, using them to create a new lightweight indoor Diplodocus cast for the Field House, from WEP (water-expanded polyester), and reserving the right to make up to 20 additional casts (Madsen et al. 1989). 1991, not later than June 30: Dinolab is contracted to deliver the indoor mount (Madsen et al. 1989).</w:t>
       </w:r>
     </w:p>
     <w:p>
@@ -1603,7 +1642,19 @@
       </w:pPr>
       <w:r>
         <w:rPr/>
-        <w:t>1991, not later than June 30: Dinolab is contracted to deliver the indoor mount (Madsen et al. 1989) — but I don't know when it actually arrived. It was mounted above the admission counter at the front of the Field House lobby (Ken Carpenter, pers. comm. 2022), probably in 1992. XXX Can we find a more precise date?</w:t>
+        <w:t xml:space="preserve">1991, June 26: the new cast is delivered to Vernal. </w:t>
+      </w:r>
+      <w:hyperlink r:id="rId6">
+        <w:r>
+          <w:rPr>
+            <w:rStyle w:val="InternetLink"/>
+          </w:rPr>
+          <w:t>https://newspapers.lib.utah.edu/details?id=22646163&amp;page=3&amp;q=Dippy&amp;sort=date_tdt+asc%2Cparent_i+asc%2Cpage_i+asc&amp;facet_paper=%22Vernal+Express%22</w:t>
+        </w:r>
+      </w:hyperlink>
+      <w:r>
+        <w:rPr/>
+        <w:t>. The concrete skeleton “remains in a back room in the fieldhouse. It cannot be reassembled because when it was taken apart linking material had to be cut”. The new cast was expected to be assembled that winter.</w:t>
       </w:r>
     </w:p>
     <w:p>
@@ -1613,12 +1664,16 @@
       </w:pPr>
       <w:r>
         <w:rPr/>
-        <w:t>“</w:t>
-      </w:r>
-      <w:r>
-        <w:rPr/>
-        <w:t>As I recall, it was mounted above the admission counter at the front of the lobby[…] It was mounted above and straddling the admission counter at the old Field House.” – Ken Carpenter.</w:t>
-      </w:r>
+        <w:t xml:space="preserve">1993, June 23: the new cast is in the process of being reassembled with its head and neck looming over the admission counter  (Figure C). </w:t>
+      </w:r>
+      <w:hyperlink r:id="rId7">
+        <w:r>
+          <w:rPr>
+            <w:rStyle w:val="InternetLink"/>
+          </w:rPr>
+          <w:t>https://newspapers.lib.utah.edu/details?id=22648688&amp;page=3&amp;q=Dippy&amp;sort=date_tdt+asc%2Cparent_i+asc%2Cpage_i+asc&amp;facet_paper=%22Vernal+Express%22</w:t>
+        </w:r>
+      </w:hyperlink>
     </w:p>
     <w:p>
       <w:pPr>
@@ -1627,7 +1682,7 @@
       </w:pPr>
       <w:r>
         <w:rPr/>
-        <w:t>1991?: When the concrete specimen was returned to the Field House, it was in bad shape and went into storage rather than being remounted.</w:t>
+        <w:t>1994, week of June 15: the new cast is finally complete and unveiled. “He was pieced together by maintenance employee, Danny Anderson, who worked on him over a two year period only as time allowed.”</w:t>
       </w:r>
     </w:p>
     <w:p>
@@ -1761,15 +1816,7 @@
       </w:pPr>
       <w:r>
         <w:rPr/>
-        <w:t xml:space="preserve">In </w:t>
-      </w:r>
-      <w:r>
-        <w:rPr/>
-        <w:t>March</w:t>
-      </w:r>
-      <w:r>
-        <w:rPr/>
-        <w:t xml:space="preserve"> 2000, when Steve Sroka began working at the Field House, the concrete cast was stored in the building crawl space.</w:t>
+        <w:t>In March 2000, when Steve Sroka began working at the Field House, the concrete cast was stored in the building crawl space.</w:t>
       </w:r>
     </w:p>
     <w:p>
@@ -1869,7 +1916,7 @@
         <w:rPr/>
         <w:t xml:space="preserve"> can be found at the J. Willard Marriott Digital Library of the University of Utah: </w:t>
       </w:r>
-      <w:hyperlink r:id="rId3">
+      <w:hyperlink r:id="rId8">
         <w:r>
           <w:rPr>
             <w:rStyle w:val="InternetLink"/>
@@ -1895,19 +1942,7 @@
       </w:r>
       <w:r>
         <w:rPr/>
-        <w:t xml:space="preserve"> It's interesting, as I work on this, how sad the endings of various things are. The original Carnegie molds that </w:t>
-      </w:r>
-      <w:r>
-        <w:rPr/>
-        <w:t xml:space="preserve">were lost or destroyed </w:t>
-      </w:r>
-      <w:r>
-        <w:rPr/>
-        <w:t xml:space="preserve">in the 1960s; </w:t>
-      </w:r>
-      <w:r>
-        <w:rPr/>
-        <w:t xml:space="preserve">the Sunset Park </w:t>
+        <w:t xml:space="preserve"> It's interesting, as I work on this, how sad the endings of various things are. The original Carnegie molds that were lost or destroyed in the 1960s; the Sunset Park </w:t>
       </w:r>
       <w:r>
         <w:rPr>
@@ -1918,11 +1953,7 @@
       </w:r>
       <w:r>
         <w:rPr/>
-        <w:t xml:space="preserve"> that either never existed or was destroyed by Hurricane Floyd; </w:t>
-      </w:r>
-      <w:r>
-        <w:rPr/>
-        <w:t xml:space="preserve">the concrete </w:t>
+        <w:t xml:space="preserve"> that either never existed or was destroyed by Hurricane Floyd; the concrete </w:t>
       </w:r>
       <w:r>
         <w:rPr>
@@ -1933,15 +1964,7 @@
       </w:r>
       <w:r>
         <w:rPr/>
-        <w:t xml:space="preserve"> that was supposed to be repaired by Dinolab but was never remounted; the molds that were made from the concrete casts sitting unloved in the Dinolab building until it was torn down, and now lurking the RCI's storage. </w:t>
-      </w:r>
-      <w:r>
-        <w:rPr/>
-        <w:t>I</w:t>
-      </w:r>
-      <w:r>
-        <w:rPr/>
-        <w:t xml:space="preserve"> suppose most endings are sad, but the project definitely has a melancholy feel.</w:t>
+        <w:t xml:space="preserve"> that was supposed to be repaired by Dinolab but was never remounted; the molds that were made from the concrete casts sitting unloved in the Dinolab building until it was torn down, and now lurking the RCI's storage. I suppose most endings are sad, but the project definitely has a melancholy feel.</w:t>
       </w:r>
     </w:p>
     <w:p>
@@ -2092,7 +2115,7 @@
         <w:rPr/>
         <w:t xml:space="preserve">, 11 December 1898, p29. </w:t>
       </w:r>
-      <w:hyperlink r:id="rId4">
+      <w:hyperlink r:id="rId9">
         <w:r>
           <w:rPr>
             <w:rStyle w:val="InternetLink"/>
@@ -2110,7 +2133,7 @@
         <w:rPr/>
         <w:t xml:space="preserve">Anonymous. 1960. Dinosaur molds take long ride to No. Carolina children’s home. Vernal Express, 14 July 1960, page 15. </w:t>
       </w:r>
-      <w:hyperlink r:id="rId5">
+      <w:hyperlink r:id="rId10">
         <w:r>
           <w:rPr>
             <w:rStyle w:val="InternetLink"/>
@@ -2160,7 +2183,7 @@
         <w:rPr/>
         <w:t xml:space="preserve">Carr, Elaine, and Aric Hansen. 2005. William Randolf Turnage, Dee Hall, and Ernest Untermann [archive photograph with metadata]. University of Utah, J. Willard Marriott Digital Library, image 1086142. </w:t>
       </w:r>
-      <w:hyperlink r:id="rId6">
+      <w:hyperlink r:id="rId11">
         <w:r>
           <w:rPr>
             <w:rStyle w:val="InternetLink"/>
@@ -2529,7 +2552,7 @@
         <w:rPr/>
         <w:t xml:space="preserve">Lewis, Marlene. 1977. G. Ernest Untermann papers, 1893–1975. Archives West for University of Utah Libraries, Special Collections. </w:t>
       </w:r>
-      <w:hyperlink r:id="rId7">
+      <w:hyperlink r:id="rId12">
         <w:r>
           <w:rPr>
             <w:rStyle w:val="InternetLink"/>
@@ -2541,7 +2564,7 @@
         <w:rPr/>
         <w:t xml:space="preserve">, archived at </w:t>
       </w:r>
-      <w:hyperlink r:id="rId8">
+      <w:hyperlink r:id="rId13">
         <w:r>
           <w:rPr>
             <w:rStyle w:val="InternetLink"/>
@@ -2741,7 +2764,7 @@
         <w:rPr/>
         <w:t xml:space="preserve">:36-41. </w:t>
       </w:r>
-      <w:hyperlink r:id="rId9">
+      <w:hyperlink r:id="rId14">
         <w:r>
           <w:rPr>
             <w:rStyle w:val="InternetLink"/>
@@ -2809,7 +2832,7 @@
         <w:rPr/>
         <w:t xml:space="preserve">, peace diplomacy by dinosaur. Peace Palace Library, 13 July 2017. </w:t>
       </w:r>
-      <w:hyperlink r:id="rId10">
+      <w:hyperlink r:id="rId15">
         <w:r>
           <w:rPr>
             <w:rStyle w:val="InternetLink"/>
@@ -3121,14 +3144,278 @@
       </w:r>
       <w:r>
         <w:rPr/>
-        <w:t xml:space="preserve"> The original molds: </w:t>
-      </w:r>
-      <w:hyperlink r:id="rId11">
+        <w:t xml:space="preserve"> The original </w:t>
+      </w:r>
+      <w:r>
+        <w:rPr>
+          <w:i/>
+          <w:iCs/>
+        </w:rPr>
+        <w:t>Diplodocus</w:t>
+      </w:r>
+      <w:r>
+        <w:rPr/>
+        <w:t xml:space="preserve"> </w:t>
+      </w:r>
+      <w:r>
+        <w:rPr/>
+        <w:t xml:space="preserve">molds </w:t>
+      </w:r>
+      <w:r>
+        <w:rPr/>
+        <w:t>created by the Carnegie Museum, shown in the Utah Field House</w:t>
+      </w:r>
+      <w:r>
+        <w:rPr/>
+        <w:t xml:space="preserve"> </w:t>
+      </w:r>
+      <w:r>
+        <w:rPr/>
+        <w:t xml:space="preserve">some time between 1953 and 1955. In the background to the left is the mold for the sacrum and coalesced ilia, seen in right ventrolateral view with anterior to the top. In the middle of the foreground is the mold for a posterior cervical vertebra in ventral view with anterior to the lower left. The molds closely follow the shapes of the bones they were modelled from, but are noticeably bulkier. From </w:t>
+      </w:r>
+      <w:hyperlink r:id="rId16">
         <w:r>
           <w:rPr>
             <w:rStyle w:val="InternetLink"/>
           </w:rPr>
           <w:t>https://collections.lib.utah.edu/details?id=1212242&amp;q=diplodocus</w:t>
+        </w:r>
+      </w:hyperlink>
+    </w:p>
+    <w:p>
+      <w:pPr>
+        <w:pStyle w:val="FigureCaption"/>
+        <w:rPr/>
+      </w:pPr>
+      <w:r>
+        <w:rPr>
+          <w:b/>
+          <w:bCs/>
+        </w:rPr>
+        <w:t>Figure C.</w:t>
+      </w:r>
+      <w:r>
+        <w:rPr/>
+        <w:t xml:space="preserve"> The second-generation lightweight </w:t>
+      </w:r>
+      <w:r>
+        <w:rPr>
+          <w:i/>
+          <w:iCs/>
+        </w:rPr>
+        <w:t>Diplodocus</w:t>
+      </w:r>
+      <w:r>
+        <w:rPr/>
+        <w:t xml:space="preserve"> cast as originally mounted at the old Field House </w:t>
+      </w:r>
+      <w:r>
+        <w:rPr/>
+        <w:t xml:space="preserve">building </w:t>
+      </w:r>
+      <w:r>
+        <w:rPr/>
+        <w:t xml:space="preserve">between 1993 and 2006. </w:t>
+      </w:r>
+      <w:r>
+        <w:rPr>
+          <w:b/>
+          <w:bCs/>
+        </w:rPr>
+        <w:t>A.</w:t>
+      </w:r>
+      <w:r>
+        <w:rPr/>
+        <w:t xml:space="preserve"> Right anterolateral view, showing the head and neck projecting above the admission counter; </w:t>
+      </w:r>
+      <w:r>
+        <w:rPr>
+          <w:b/>
+          <w:bCs/>
+        </w:rPr>
+        <w:t>B.</w:t>
+      </w:r>
+      <w:r>
+        <w:rPr/>
+        <w:t xml:space="preserve"> Left posterolateral view, emphasizing the curvature of the elevated tail necessary to fit the 76-foot skeleton into the 50-foot exhibit hall. Photographs taken in May 1999 by Chet Gottfried, using a Pentax LX camera with a 17mm </w:t>
+      </w:r>
+      <w:r>
+        <w:rPr/>
+        <w:t xml:space="preserve">rectilinear fisheye </w:t>
+      </w:r>
+      <w:r>
+        <w:rPr/>
+        <w:t>lens. Used by kind permission.</w:t>
+      </w:r>
+    </w:p>
+    <w:p>
+      <w:pPr>
+        <w:pStyle w:val="FigureCaption"/>
+        <w:rPr/>
+      </w:pPr>
+      <w:r>
+        <w:rPr>
+          <w:b/>
+          <w:bCs/>
+        </w:rPr>
+        <w:t>Figure D.</w:t>
+      </w:r>
+      <w:r>
+        <w:rPr/>
+        <w:t xml:space="preserve"> Field House Museum directory G. Ernest Untermann (left), and his wife Billie Untermann (right), grouting the cast dorsal vertebrae of the Field House’s concrete </w:t>
+      </w:r>
+      <w:r>
+        <w:rPr>
+          <w:i/>
+          <w:iCs/>
+        </w:rPr>
+        <w:t>Diplodocus</w:t>
+      </w:r>
+      <w:r>
+        <w:rPr/>
+        <w:t xml:space="preserve">. 24 January 1957. </w:t>
+      </w:r>
+      <w:hyperlink r:id="rId17">
+        <w:r>
+          <w:rPr>
+            <w:rStyle w:val="InternetLink"/>
+          </w:rPr>
+          <w:t>https://collections.lib.utah.edu/details?id=1086940&amp;page=2&amp;q=diplodocus</w:t>
+        </w:r>
+      </w:hyperlink>
+    </w:p>
+    <w:p>
+      <w:pPr>
+        <w:pStyle w:val="FigureCaption"/>
+        <w:rPr/>
+      </w:pPr>
+      <w:r>
+        <w:rPr>
+          <w:b/>
+          <w:bCs/>
+        </w:rPr>
+        <w:t>Figure E.</w:t>
+      </w:r>
+      <w:r>
+        <w:rPr/>
+        <w:t xml:space="preserve"> Assembly of the outdoor concrete </w:t>
+      </w:r>
+      <w:r>
+        <w:rPr>
+          <w:i/>
+          <w:iCs/>
+        </w:rPr>
+        <w:t>Diplodocus</w:t>
+      </w:r>
+      <w:r>
+        <w:rPr/>
+        <w:t xml:space="preserve"> at the Utah Field Museum in 1957. </w:t>
+      </w:r>
+      <w:r>
+        <w:rPr>
+          <w:b/>
+          <w:bCs/>
+        </w:rPr>
+        <w:t>A.</w:t>
+      </w:r>
+      <w:r>
+        <w:rPr/>
+        <w:t xml:space="preserve"> In right posterolateral view. The sacrum and fused ilia having been mounted on the main support to begin the process, the hindlimbs, last four dorsal vertebrae and first caudal have now been added. </w:t>
+      </w:r>
+      <w:r>
+        <w:rPr>
+          <w:b/>
+          <w:bCs/>
+        </w:rPr>
+        <w:t>B.</w:t>
+      </w:r>
+      <w:r>
+        <w:rPr/>
+        <w:t xml:space="preserve"> In left dorsolateral view, probably taken from the room of the museum. The mount is almost complete, with only the forelimbs, their girdles </w:t>
+      </w:r>
+      <w:r>
+        <w:rPr/>
+        <w:t xml:space="preserve">and the dorsal ribs </w:t>
+      </w:r>
+      <w:r>
+        <w:rPr/>
+        <w:t>yet to be attached. Note that, contra Untermann (</w:t>
+      </w:r>
+      <w:r>
+        <w:rPr/>
+        <w:t>1959:367–368), the skull is already in place.</w:t>
+      </w:r>
+    </w:p>
+    <w:p>
+      <w:pPr>
+        <w:pStyle w:val="FigureCaption"/>
+        <w:rPr/>
+      </w:pPr>
+      <w:r>
+        <w:rPr>
+          <w:b/>
+          <w:bCs/>
+        </w:rPr>
+        <w:t>Figure F.</w:t>
+      </w:r>
+      <w:r>
+        <w:rPr/>
+        <w:t xml:space="preserve"> The completed outdoor </w:t>
+      </w:r>
+      <w:r>
+        <w:rPr>
+          <w:i/>
+          <w:iCs/>
+        </w:rPr>
+        <w:t>Diplodocus</w:t>
+      </w:r>
+      <w:r>
+        <w:rPr/>
+        <w:t xml:space="preserve"> mount in a rare colour photograph. Undated. </w:t>
+      </w:r>
+      <w:hyperlink r:id="rId18">
+        <w:r>
+          <w:rPr>
+            <w:rStyle w:val="InternetLink"/>
+          </w:rPr>
+          <w:t>https://collections.lib.utah.edu/details?id=415530&amp;q=dippy</w:t>
+        </w:r>
+      </w:hyperlink>
+    </w:p>
+    <w:p>
+      <w:pPr>
+        <w:pStyle w:val="FigureCaption"/>
+        <w:rPr/>
+      </w:pPr>
+      <w:r>
+        <w:rPr>
+          <w:b/>
+          <w:bCs/>
+        </w:rPr>
+        <w:t>Figure G.</w:t>
+      </w:r>
+      <w:r>
+        <w:rPr/>
+        <w:t xml:space="preserve"> The outdoor Diplodocus mount is repainted on 22 June 1957 by Ivan Hall, using linseed oil and brown stain; G. Ernest Untermann holds the ladder. </w:t>
+      </w:r>
+      <w:hyperlink r:id="rId19">
+        <w:r>
+          <w:rPr>
+            <w:rStyle w:val="InternetLink"/>
+          </w:rPr>
+          <w:t>https://collections.lib.utah.edu/details?id=1091738&amp;q=dippy</w:t>
+        </w:r>
+      </w:hyperlink>
+      <w:r>
+        <w:rPr/>
+        <w:t xml:space="preserve"> and see also </w:t>
+      </w:r>
+      <w:hyperlink r:id="rId20">
+        <w:r>
+          <w:rPr>
+            <w:rStyle w:val="InternetLink"/>
+          </w:rPr>
+          <w:t>https://newspapers.lib.utah.edu/details?id=21595167&amp;page=2&amp;q=Dippy&amp;sort=date_tdt+asc%2Cparent_i+asc%2Cpage_i+asc&amp;facet_paper=%22Vernal+Express%22</w:t>
         </w:r>
       </w:hyperlink>
     </w:p>
@@ -3713,7 +4000,7 @@
     <w:pPr>
       <w:widowControl/>
       <w:suppressAutoHyphens w:val="true"/>
-      <w:overflowPunct w:val="false"/>
+      <w:overflowPunct w:val="true"/>
       <w:bidi w:val="0"/>
       <w:spacing w:before="0" w:after="0"/>
       <w:ind w:left="0" w:right="0" w:hanging="0"/>
@@ -6263,6 +6550,82 @@
   </w:style>
   <w:style w:type="character" w:styleId="ListLabel351">
     <w:name w:val="ListLabel 351"/>
+    <w:qFormat/>
+    <w:rPr/>
+  </w:style>
+  <w:style w:type="character" w:styleId="ListLabel352">
+    <w:name w:val="ListLabel 352"/>
+    <w:qFormat/>
+    <w:rPr>
+      <w:rFonts w:cs="Symbol"/>
+    </w:rPr>
+  </w:style>
+  <w:style w:type="character" w:styleId="ListLabel353">
+    <w:name w:val="ListLabel 353"/>
+    <w:qFormat/>
+    <w:rPr>
+      <w:rFonts w:cs="OpenSymbol"/>
+    </w:rPr>
+  </w:style>
+  <w:style w:type="character" w:styleId="ListLabel354">
+    <w:name w:val="ListLabel 354"/>
+    <w:qFormat/>
+    <w:rPr>
+      <w:rFonts w:cs="OpenSymbol"/>
+    </w:rPr>
+  </w:style>
+  <w:style w:type="character" w:styleId="ListLabel355">
+    <w:name w:val="ListLabel 355"/>
+    <w:qFormat/>
+    <w:rPr>
+      <w:rFonts w:cs="Symbol"/>
+    </w:rPr>
+  </w:style>
+  <w:style w:type="character" w:styleId="ListLabel356">
+    <w:name w:val="ListLabel 356"/>
+    <w:qFormat/>
+    <w:rPr>
+      <w:rFonts w:cs="OpenSymbol"/>
+    </w:rPr>
+  </w:style>
+  <w:style w:type="character" w:styleId="ListLabel357">
+    <w:name w:val="ListLabel 357"/>
+    <w:qFormat/>
+    <w:rPr>
+      <w:rFonts w:cs="OpenSymbol"/>
+    </w:rPr>
+  </w:style>
+  <w:style w:type="character" w:styleId="ListLabel358">
+    <w:name w:val="ListLabel 358"/>
+    <w:qFormat/>
+    <w:rPr>
+      <w:rFonts w:cs="Symbol"/>
+    </w:rPr>
+  </w:style>
+  <w:style w:type="character" w:styleId="ListLabel359">
+    <w:name w:val="ListLabel 359"/>
+    <w:qFormat/>
+    <w:rPr>
+      <w:rFonts w:cs="OpenSymbol"/>
+    </w:rPr>
+  </w:style>
+  <w:style w:type="character" w:styleId="ListLabel360">
+    <w:name w:val="ListLabel 360"/>
+    <w:qFormat/>
+    <w:rPr>
+      <w:rFonts w:cs="OpenSymbol"/>
+    </w:rPr>
+  </w:style>
+  <w:style w:type="character" w:styleId="ListLabel361">
+    <w:name w:val="ListLabel 361"/>
+    <w:qFormat/>
+    <w:rPr>
+      <w:i w:val="false"/>
+      <w:iCs w:val="false"/>
+    </w:rPr>
+  </w:style>
+  <w:style w:type="character" w:styleId="ListLabel362">
+    <w:name w:val="ListLabel 362"/>
     <w:qFormat/>
     <w:rPr/>
   </w:style>

</xml_diff>

<commit_message>
More on fate of molds
</commit_message>
<xml_diff>
--- a/TaylorEtAl-concrete-Diplodocus-of-Vernal.docx
+++ b/TaylorEtAl-concrete-Diplodocus-of-Vernal.docx
@@ -271,7 +271,7 @@
         </w:rPr>
         <w:fldChar w:fldCharType="separate"/>
       </w:r>
-      <w:hyperlink w:anchor="__RefHeading___Toc3531_2542618767">
+      <w:hyperlink w:anchor="__RefHeading___Toc2161_3455334573">
         <w:r>
           <w:rPr>
             <w:rStyle w:val="IndexLink"/>
@@ -653,318 +653,258 @@
     </w:p>
     <w:p>
       <w:pPr>
+        <w:pStyle w:val="TextBody"/>
+        <w:rPr>
+          <w:i/>
+          <w:i/>
+          <w:iCs/>
+        </w:rPr>
+      </w:pPr>
+      <w:r>
+        <w:rPr/>
+      </w:r>
+      <w:r>
+        <w:rPr/>
+        <w:fldChar w:fldCharType="end"/>
+      </w:r>
+    </w:p>
+    <w:p>
+      <w:pPr>
+        <w:pStyle w:val="Heading1"/>
+        <w:ind w:left="0" w:right="0" w:hanging="0"/>
+        <w:rPr/>
+      </w:pPr>
+      <w:bookmarkStart w:id="0" w:name="__RefHeading___Toc2161_3455334573"/>
+      <w:bookmarkEnd w:id="0"/>
+      <w:r>
+        <w:rPr/>
+        <w:t>Introduction</w:t>
+      </w:r>
+    </w:p>
+    <w:p>
+      <w:pPr>
+        <w:pStyle w:val="TextBody"/>
+        <w:rPr/>
+      </w:pPr>
+      <w:r>
+        <w:rPr>
+          <w:i/>
+          <w:iCs/>
+        </w:rPr>
+        <w:t>Diplodocus</w:t>
+      </w:r>
+      <w:r>
+        <w:rPr/>
+        <w:t xml:space="preserve"> is a sauropod dinosaur from the Late Jurassic of North America, found in the extensive Morrison Formation of the western states. Although larger and more complete sauropods are now known, </w:t>
+      </w:r>
+      <w:r>
+        <w:rPr>
+          <w:i/>
+          <w:iCs/>
+        </w:rPr>
+        <w:t>Diplodocus</w:t>
+      </w:r>
+      <w:r>
+        <w:rPr/>
+        <w:t xml:space="preserve"> was the first giant dinosaur known from a substantially complete skeleton: the Carnegie Museum’s iconic specimen CM 84 (Figure A). As summarised in Taylor et al. (in prep, a) and expounded in detail by Nieuwland (2019), casts of this important specimen were sent all around the globe, and as a result this individual became — and remains — the single best-known dinosaur in the world.</w:t>
+      </w:r>
+    </w:p>
+    <w:p>
+      <w:pPr>
+        <w:pStyle w:val="TextBody"/>
+        <w:rPr/>
+      </w:pPr>
+      <w:r>
+        <w:rPr/>
+        <w:t xml:space="preserve">Among the numerous </w:t>
+      </w:r>
+      <w:r>
+        <w:rPr>
+          <w:i/>
+          <w:iCs/>
+        </w:rPr>
+        <w:t>Diplodocus</w:t>
+      </w:r>
+      <w:r>
+        <w:rPr/>
+        <w:t xml:space="preserve"> casts that have been mounted, many have been made in plaster, including all the oldest ones; and many have been made in modern lightweight materials such as water-expanded polyester (WEP). But one stands alone, having been cast in concrete by the Utah Field House museum in Vernal.</w:t>
+      </w:r>
+    </w:p>
+    <w:p>
+      <w:pPr>
+        <w:pStyle w:val="TextBody"/>
+        <w:rPr/>
+      </w:pPr>
+      <w:r>
+        <w:rPr/>
+        <w:t xml:space="preserve">In this paper, we will briefly summarise the history of the original Carnegie </w:t>
+      </w:r>
+      <w:r>
+        <w:rPr>
+          <w:i/>
+          <w:iCs/>
+        </w:rPr>
+        <w:t>Diplodocus</w:t>
+      </w:r>
+      <w:r>
+        <w:rPr/>
+        <w:t>, discuss how the concrete cast came to be, and consider its legacy.</w:t>
+      </w:r>
+    </w:p>
+    <w:p>
+      <w:pPr>
+        <w:pStyle w:val="Heading2"/>
+        <w:rPr/>
+      </w:pPr>
+      <w:bookmarkStart w:id="1" w:name="__RefHeading___Toc943_1155462304"/>
+      <w:bookmarkEnd w:id="1"/>
+      <w:r>
+        <w:rPr/>
+        <w:t>Nomenclature</w:t>
+      </w:r>
+    </w:p>
+    <w:p>
+      <w:pPr>
+        <w:pStyle w:val="TextBody"/>
+        <w:rPr/>
+      </w:pPr>
+      <w:r>
+        <w:rPr/>
+        <w:t>A distinction is made between molds and casts. A mold is a negative structure made from an original  specimen (or, less commonly, a cast), in which the spaces inside the mold match the shapes of the original specimen. A cast is a positive structure, a copy made of a specimen made by filling a mold, and its shape matches that of the original specimen.</w:t>
+      </w:r>
+    </w:p>
+    <w:p>
+      <w:pPr>
+        <w:pStyle w:val="TextBody"/>
+        <w:rPr/>
+      </w:pPr>
+      <w:r>
+        <w:rPr/>
+        <w:t xml:space="preserve">Vertebrae are designated as follows, for a vertebra at position </w:t>
+      </w:r>
+      <w:r>
+        <w:rPr>
+          <w:i/>
+          <w:iCs/>
+        </w:rPr>
+        <w:t>n</w:t>
+      </w:r>
+      <w:r>
+        <w:rPr/>
+        <w:t xml:space="preserve"> in a part of the spinal column: cervical vertebrae C</w:t>
+      </w:r>
+      <w:r>
+        <w:rPr>
+          <w:i/>
+          <w:iCs/>
+        </w:rPr>
+        <w:t>n</w:t>
+      </w:r>
+      <w:r>
+        <w:rPr/>
+        <w:t>, dorsal vertebrae D</w:t>
+      </w:r>
+      <w:r>
+        <w:rPr>
+          <w:i/>
+          <w:iCs/>
+        </w:rPr>
+        <w:t>n</w:t>
+      </w:r>
+      <w:r>
+        <w:rPr/>
+        <w:t>, and caudal vertebrae Ca</w:t>
+      </w:r>
+      <w:r>
+        <w:rPr>
+          <w:i/>
+          <w:iCs/>
+        </w:rPr>
+        <w:t>n</w:t>
+      </w:r>
+      <w:r>
+        <w:rPr/>
+        <w:t>.</w:t>
+      </w:r>
+    </w:p>
+    <w:p>
+      <w:pPr>
+        <w:pStyle w:val="Heading2"/>
+        <w:rPr/>
+      </w:pPr>
+      <w:bookmarkStart w:id="2" w:name="__RefHeading___Toc5349_68767826"/>
+      <w:bookmarkEnd w:id="2"/>
+      <w:r>
+        <w:rPr/>
+        <w:t>Institutional abbreviations</w:t>
+      </w:r>
+    </w:p>
+    <w:p>
+      <w:pPr>
+        <w:pStyle w:val="TextBody"/>
+        <w:numPr>
+          <w:ilvl w:val="0"/>
+          <w:numId w:val="4"/>
+        </w:numPr>
+        <w:ind w:left="720" w:right="0" w:hanging="360"/>
+        <w:rPr/>
+      </w:pPr>
+      <w:r>
+        <w:rPr/>
+        <w:t>AMNH — American Museum of Natural History, New York, New York, USA.</w:t>
+      </w:r>
+    </w:p>
+    <w:p>
+      <w:pPr>
+        <w:pStyle w:val="TextBody"/>
+        <w:numPr>
+          <w:ilvl w:val="0"/>
+          <w:numId w:val="4"/>
+        </w:numPr>
+        <w:ind w:left="720" w:right="0" w:hanging="360"/>
+        <w:rPr/>
+      </w:pPr>
+      <w:r>
+        <w:rPr/>
+        <w:t>CM — Carnegie Museum of Natural History, Pittsburgh, Pennsylvania, USA.</w:t>
+      </w:r>
+    </w:p>
+    <w:p>
+      <w:pPr>
+        <w:pStyle w:val="TextBody"/>
+        <w:numPr>
+          <w:ilvl w:val="0"/>
+          <w:numId w:val="4"/>
+        </w:numPr>
+        <w:ind w:left="720" w:right="0" w:hanging="360"/>
+        <w:rPr/>
+      </w:pPr>
+      <w:r>
+        <w:rPr/>
+        <w:t>CMNH — Cleveland Museum of Natural History, Cleveland, Ohio, USA.</w:t>
+      </w:r>
+    </w:p>
+    <w:p>
+      <w:pPr>
+        <w:pStyle w:val="TextBody"/>
+        <w:numPr>
+          <w:ilvl w:val="0"/>
+          <w:numId w:val="4"/>
+        </w:numPr>
+        <w:ind w:left="720" w:right="0" w:hanging="360"/>
+        <w:rPr/>
+      </w:pPr>
+      <w:r>
+        <w:rPr/>
+        <w:t>HMNS — Houston Museum of Nature and Science, Houston, Texas, USA.</w:t>
+      </w:r>
+    </w:p>
+    <w:p>
+      <w:pPr>
         <w:pStyle w:val="Heading1"/>
         <w:numPr>
           <w:ilvl w:val="0"/>
           <w:numId w:val="2"/>
-        </w:numPr>
-        <w:ind w:left="0" w:right="0" w:hanging="0"/>
-        <w:rPr/>
-      </w:pPr>
-      <w:bookmarkStart w:id="0" w:name="__RefHeading___Toc3531_2542618767"/>
-      <w:bookmarkEnd w:id="0"/>
-      <w:r>
-        <w:rPr/>
-        <w:t>Introduction</w:t>
-      </w:r>
-      <w:r>
-        <w:rPr/>
-        <w:fldChar w:fldCharType="end"/>
-      </w:r>
-    </w:p>
-    <w:p>
-      <w:pPr>
-        <w:pStyle w:val="TextBody"/>
-        <w:rPr/>
-      </w:pPr>
-      <w:r>
-        <w:rPr>
-          <w:i/>
-          <w:iCs/>
-        </w:rPr>
-        <w:t>Diplodocus</w:t>
-      </w:r>
-      <w:r>
-        <w:rPr/>
-        <w:t xml:space="preserve"> is a sauropod dinosaur from the Late Jurassic of North America, found in the extensive Morrison Formation of the western states. Although larger and more complete sauropods are now known, </w:t>
-      </w:r>
-      <w:r>
-        <w:rPr>
-          <w:i/>
-          <w:iCs/>
-        </w:rPr>
-        <w:t>Diplodocus</w:t>
-      </w:r>
-      <w:r>
-        <w:rPr/>
-        <w:t xml:space="preserve"> was the first giant dinosaur known from a substantially complete skeleton: the Carnegie Museum’s iconic specimen CM 84 (Figure A). As summarised in Taylor et al. (in prep, a) and expounded in detail by Nieuwland (2019), casts of this important specimen were sent all around the globe, and as a result this individual became — and remains — the single best-known dinosaur in the world.</w:t>
-      </w:r>
-    </w:p>
-    <w:p>
-      <w:pPr>
-        <w:pStyle w:val="TextBody"/>
-        <w:rPr/>
-      </w:pPr>
-      <w:r>
-        <w:rPr/>
-        <w:t xml:space="preserve">Among the numerous </w:t>
-      </w:r>
-      <w:r>
-        <w:rPr>
-          <w:i/>
-          <w:iCs/>
-        </w:rPr>
-        <w:t>Diplodocus</w:t>
-      </w:r>
-      <w:r>
-        <w:rPr/>
-        <w:t xml:space="preserve"> casts that have been mounted, many have been made in plaster, including all the oldest ones; and many have been made in modern lightweight materials such as water-expanded polyester (WEP). But one stands alone, having been cast in concrete by the Utah Field House museum in Vernal.</w:t>
-      </w:r>
-    </w:p>
-    <w:p>
-      <w:pPr>
-        <w:pStyle w:val="TextBody"/>
-        <w:rPr/>
-      </w:pPr>
-      <w:r>
-        <w:rPr/>
-        <w:t xml:space="preserve">In this paper, we will briefly summarise the history of the original Carnegie </w:t>
-      </w:r>
-      <w:r>
-        <w:rPr>
-          <w:i/>
-          <w:iCs/>
-        </w:rPr>
-        <w:t>Diplodocus</w:t>
-      </w:r>
-      <w:r>
-        <w:rPr/>
-        <w:t>, discuss how the concrete cast came to be, and consider its legacy.</w:t>
-      </w:r>
-    </w:p>
-    <w:p>
-      <w:pPr>
-        <w:pStyle w:val="Heading2"/>
-        <w:rPr/>
-      </w:pPr>
-      <w:bookmarkStart w:id="1" w:name="__RefHeading___Toc943_1155462304"/>
-      <w:bookmarkEnd w:id="1"/>
-      <w:r>
-        <w:rPr/>
-        <w:t>Nomenclature</w:t>
-      </w:r>
-    </w:p>
-    <w:p>
-      <w:pPr>
-        <w:pStyle w:val="TextBody"/>
-        <w:rPr/>
-      </w:pPr>
-      <w:r>
-        <w:rPr/>
-        <w:t>A distinction is made between molds and casts. A mold is a negative structure made from an original  specimen (or, less commonly, a cast), in which the spaces inside the mold match the shapes of the original specimen. A cast is a positive structure, a copy made of a specimen made by filling a mold, and its shape matches that of the original specimen.</w:t>
-      </w:r>
-    </w:p>
-    <w:p>
-      <w:pPr>
-        <w:pStyle w:val="TextBody"/>
-        <w:rPr/>
-      </w:pPr>
-      <w:r>
-        <w:rPr/>
-        <w:t xml:space="preserve">Vertebrae are designated as follows, for a vertebra at position </w:t>
-      </w:r>
-      <w:r>
-        <w:rPr>
-          <w:i/>
-          <w:iCs/>
-        </w:rPr>
-        <w:t>n</w:t>
-      </w:r>
-      <w:r>
-        <w:rPr/>
-        <w:t xml:space="preserve"> in a part of the spinal column: cervical vertebrae C</w:t>
-      </w:r>
-      <w:r>
-        <w:rPr>
-          <w:i/>
-          <w:iCs/>
-        </w:rPr>
-        <w:t>n</w:t>
-      </w:r>
-      <w:r>
-        <w:rPr/>
-        <w:t>, dorsal vertebrae D</w:t>
-      </w:r>
-      <w:r>
-        <w:rPr>
-          <w:i/>
-          <w:iCs/>
-        </w:rPr>
-        <w:t>n</w:t>
-      </w:r>
-      <w:r>
-        <w:rPr/>
-        <w:t>, and caudal vertebrae Ca</w:t>
-      </w:r>
-      <w:r>
-        <w:rPr>
-          <w:i/>
-          <w:iCs/>
-        </w:rPr>
-        <w:t>n</w:t>
-      </w:r>
-      <w:r>
-        <w:rPr/>
-        <w:t>.</w:t>
-      </w:r>
-    </w:p>
-    <w:p>
-      <w:pPr>
-        <w:pStyle w:val="Heading2"/>
-        <w:rPr/>
-      </w:pPr>
-      <w:bookmarkStart w:id="2" w:name="__RefHeading___Toc5349_68767826"/>
-      <w:bookmarkEnd w:id="2"/>
-      <w:r>
-        <w:rPr/>
-        <w:t>Institutional abbreviations</w:t>
-      </w:r>
-    </w:p>
-    <w:p>
-      <w:pPr>
-        <w:pStyle w:val="TextBody"/>
-        <w:numPr>
-          <w:ilvl w:val="0"/>
-          <w:numId w:val="5"/>
-        </w:numPr>
-        <w:ind w:left="720" w:right="0" w:hanging="360"/>
-        <w:rPr/>
-      </w:pPr>
-      <w:r>
-        <w:rPr/>
-        <w:t>AMNH — American Museum of Natural History, New York, New York, USA.</w:t>
-      </w:r>
-    </w:p>
-    <w:p>
-      <w:pPr>
-        <w:pStyle w:val="TextBody"/>
-        <w:numPr>
-          <w:ilvl w:val="0"/>
-          <w:numId w:val="5"/>
-        </w:numPr>
-        <w:ind w:left="720" w:right="0" w:hanging="360"/>
-        <w:rPr/>
-      </w:pPr>
-      <w:r>
-        <w:rPr/>
-        <w:t>CM — Carnegie Museum of Natural History, Pittsburgh, Pennsylvania, USA.</w:t>
-      </w:r>
-    </w:p>
-    <w:p>
-      <w:pPr>
-        <w:pStyle w:val="TextBody"/>
-        <w:numPr>
-          <w:ilvl w:val="0"/>
-          <w:numId w:val="5"/>
-        </w:numPr>
-        <w:ind w:left="720" w:right="0" w:hanging="360"/>
-        <w:rPr/>
-      </w:pPr>
-      <w:r>
-        <w:rPr>
-          <w:b/>
-          <w:bCs/>
-        </w:rPr>
-        <w:t>UNUSED</w:t>
-      </w:r>
-      <w:r>
-        <w:rPr/>
-        <w:t xml:space="preserve"> HMNS — Houston Museum of Nature and Science, Houston, Texas, USA.</w:t>
-      </w:r>
-    </w:p>
-    <w:p>
-      <w:pPr>
-        <w:pStyle w:val="TextBody"/>
-        <w:numPr>
-          <w:ilvl w:val="0"/>
-          <w:numId w:val="5"/>
-        </w:numPr>
-        <w:ind w:left="720" w:right="0" w:hanging="360"/>
-        <w:rPr/>
-      </w:pPr>
-      <w:r>
-        <w:rPr>
-          <w:b/>
-          <w:bCs/>
-        </w:rPr>
-        <w:t>UNUSED</w:t>
-      </w:r>
-      <w:r>
-        <w:rPr/>
-        <w:t xml:space="preserve"> MB — Museum für Naturkunde Berlin, Berlin, Germany; specimen numbers for fossil reptiles take the form MB.R.</w:t>
-      </w:r>
-      <w:r>
-        <w:rPr>
-          <w:i/>
-          <w:iCs/>
-        </w:rPr>
-        <w:t>nnnn</w:t>
-      </w:r>
-      <w:r>
-        <w:rPr/>
-        <w:t>.</w:t>
-      </w:r>
-    </w:p>
-    <w:p>
-      <w:pPr>
-        <w:pStyle w:val="TextBody"/>
-        <w:numPr>
-          <w:ilvl w:val="0"/>
-          <w:numId w:val="5"/>
-        </w:numPr>
-        <w:ind w:left="720" w:right="0" w:hanging="360"/>
-        <w:rPr/>
-      </w:pPr>
-      <w:r>
-        <w:rPr>
-          <w:b/>
-          <w:bCs/>
-        </w:rPr>
-        <w:t>UNUSED</w:t>
-      </w:r>
-      <w:r>
-        <w:rPr/>
-        <w:t xml:space="preserve"> USNM – United States National Museum, Washington DC, USA.</w:t>
-      </w:r>
-    </w:p>
-    <w:p>
-      <w:pPr>
-        <w:pStyle w:val="TextBody"/>
-        <w:numPr>
-          <w:ilvl w:val="0"/>
-          <w:numId w:val="5"/>
-        </w:numPr>
-        <w:ind w:left="720" w:right="0" w:hanging="360"/>
-        <w:rPr/>
-      </w:pPr>
-      <w:r>
-        <w:rPr>
-          <w:b/>
-          <w:bCs/>
-        </w:rPr>
-        <w:t>UNUSED</w:t>
-      </w:r>
-      <w:r>
-        <w:rPr/>
-        <w:t xml:space="preserve"> YPM — Yale Peabody Museum, New Haven, Connecticut, USA.</w:t>
-      </w:r>
-    </w:p>
-    <w:p>
-      <w:pPr>
-        <w:pStyle w:val="Heading1"/>
-        <w:numPr>
-          <w:ilvl w:val="0"/>
-          <w:numId w:val="3"/>
         </w:numPr>
         <w:ind w:left="0" w:right="0" w:hanging="0"/>
         <w:rPr/>
@@ -1433,13 +1373,82 @@
       </w:r>
       <w:r>
         <w:rPr/>
-        <w:t xml:space="preserve"> — if it was ever created. </w:t>
+        <w:t xml:space="preserve">. </w:t>
+      </w:r>
+      <w:r>
+        <w:rPr/>
+        <w:t>In fact is seems likely that it never existed: staff who worked at the museum in the 1980s do not recall any such cast (Leigh White, pers. comm., 2022) and Rea (2001:210) reported that “from Vernal the molds kept travelling — first, to the Rocky Mount Children’s Museum in Rocky Mount, North Carolina, although a cast was never made there.”</w:t>
+      </w:r>
+    </w:p>
+    <w:p>
+      <w:pPr>
+        <w:pStyle w:val="TextBody"/>
+        <w:rPr/>
+      </w:pPr>
+      <w:r>
+        <w:rPr/>
+        <w:t xml:space="preserve">Even this was apparently not the end. Rea (2001:210) continues: “Eventually the molds found their way to the Houston Museum of Science, where they were used to fill in gaps in the </w:t>
+      </w:r>
+      <w:r>
+        <w:rPr>
+          <w:i/>
+          <w:iCs/>
+        </w:rPr>
+        <w:t>Diplodocus</w:t>
+      </w:r>
+      <w:r>
+        <w:rPr/>
+        <w:t xml:space="preserve"> </w:t>
+      </w:r>
+      <w:r>
+        <w:rPr>
+          <w:i/>
+          <w:iCs/>
+        </w:rPr>
+        <w:t>hayi</w:t>
+      </w:r>
+      <w:r>
+        <w:rPr/>
+        <w:t xml:space="preserve"> skeleton that had been swapped from Pittsburgh to Cleveland before ending up in Houston.” (The skeleton in question is that of CM 662, which became CMNH 10670 in Cleveland, then HMNS 175 in Houston. Having been nominated as the holotype of the new species </w:t>
+      </w:r>
+      <w:r>
+        <w:rPr>
+          <w:i/>
+          <w:iCs/>
+        </w:rPr>
+        <w:t>Diplodocus</w:t>
+      </w:r>
+      <w:r>
+        <w:rPr/>
+        <w:t xml:space="preserve"> </w:t>
+      </w:r>
+      <w:r>
+        <w:rPr>
+          <w:i/>
+          <w:iCs/>
+        </w:rPr>
+        <w:t>hayi</w:t>
+      </w:r>
+      <w:r>
+        <w:rPr/>
+        <w:t xml:space="preserve"> by Holland (1924:399), the species was  later moved to its own new genus </w:t>
+      </w:r>
+      <w:r>
+        <w:rPr>
+          <w:i/>
+          <w:iCs/>
+        </w:rPr>
+        <w:t>Galeamopus</w:t>
+      </w:r>
+      <w:r>
+        <w:rPr/>
+        <w:t xml:space="preserve"> by Tschopp et al. (2015:267).) What happened to the molds after that, we do not know. </w:t>
       </w:r>
       <w:r>
         <w:rPr>
           <w:highlight w:val="yellow"/>
         </w:rPr>
-        <w:t>XXX find out more.</w:t>
+        <w:t>XXX find out.</w:t>
       </w:r>
     </w:p>
     <w:p>
@@ -1782,7 +1791,7 @@
         <w:pStyle w:val="Heading1"/>
         <w:numPr>
           <w:ilvl w:val="0"/>
-          <w:numId w:val="4"/>
+          <w:numId w:val="3"/>
         </w:numPr>
         <w:ind w:left="0" w:right="0" w:hanging="0"/>
         <w:rPr/>
@@ -1834,7 +1843,7 @@
         <w:pStyle w:val="TextBody"/>
         <w:numPr>
           <w:ilvl w:val="0"/>
-          <w:numId w:val="4"/>
+          <w:numId w:val="3"/>
         </w:numPr>
         <w:rPr/>
       </w:pPr>
@@ -1876,7 +1885,7 @@
         <w:pStyle w:val="Heading1"/>
         <w:numPr>
           <w:ilvl w:val="0"/>
-          <w:numId w:val="4"/>
+          <w:numId w:val="3"/>
         </w:numPr>
         <w:ind w:left="0" w:right="0" w:hanging="0"/>
         <w:rPr/>
@@ -1973,7 +1982,7 @@
         <w:pStyle w:val="Heading1"/>
         <w:numPr>
           <w:ilvl w:val="0"/>
-          <w:numId w:val="4"/>
+          <w:numId w:val="3"/>
         </w:numPr>
         <w:ind w:left="0" w:right="0" w:hanging="0"/>
         <w:rPr/>
@@ -3010,7 +3019,7 @@
         <w:pStyle w:val="Heading1"/>
         <w:numPr>
           <w:ilvl w:val="0"/>
-          <w:numId w:val="4"/>
+          <w:numId w:val="3"/>
         </w:numPr>
         <w:ind w:left="0" w:right="0" w:hanging="0"/>
         <w:rPr/>
@@ -3662,98 +3671,6 @@
   <w:abstractNum w:abstractNumId="4">
     <w:lvl w:ilvl="0">
       <w:start w:val="1"/>
-      <w:numFmt w:val="none"/>
-      <w:suff w:val="nothing"/>
-      <w:lvlText w:val=""/>
-      <w:lvlJc w:val="left"/>
-      <w:pPr>
-        <w:ind w:left="0" w:hanging="0"/>
-      </w:pPr>
-    </w:lvl>
-    <w:lvl w:ilvl="1">
-      <w:start w:val="1"/>
-      <w:numFmt w:val="none"/>
-      <w:suff w:val="nothing"/>
-      <w:lvlText w:val=""/>
-      <w:lvlJc w:val="left"/>
-      <w:pPr>
-        <w:ind w:left="0" w:hanging="0"/>
-      </w:pPr>
-    </w:lvl>
-    <w:lvl w:ilvl="2">
-      <w:start w:val="1"/>
-      <w:numFmt w:val="none"/>
-      <w:suff w:val="nothing"/>
-      <w:lvlText w:val=""/>
-      <w:lvlJc w:val="left"/>
-      <w:pPr>
-        <w:ind w:left="0" w:hanging="0"/>
-      </w:pPr>
-    </w:lvl>
-    <w:lvl w:ilvl="3">
-      <w:start w:val="1"/>
-      <w:numFmt w:val="none"/>
-      <w:suff w:val="nothing"/>
-      <w:lvlText w:val=""/>
-      <w:lvlJc w:val="left"/>
-      <w:pPr>
-        <w:ind w:left="0" w:hanging="0"/>
-      </w:pPr>
-    </w:lvl>
-    <w:lvl w:ilvl="4">
-      <w:start w:val="1"/>
-      <w:numFmt w:val="none"/>
-      <w:suff w:val="nothing"/>
-      <w:lvlText w:val=""/>
-      <w:lvlJc w:val="left"/>
-      <w:pPr>
-        <w:ind w:left="0" w:hanging="0"/>
-      </w:pPr>
-    </w:lvl>
-    <w:lvl w:ilvl="5">
-      <w:start w:val="1"/>
-      <w:numFmt w:val="none"/>
-      <w:suff w:val="nothing"/>
-      <w:lvlText w:val=""/>
-      <w:lvlJc w:val="left"/>
-      <w:pPr>
-        <w:ind w:left="0" w:hanging="0"/>
-      </w:pPr>
-    </w:lvl>
-    <w:lvl w:ilvl="6">
-      <w:start w:val="1"/>
-      <w:numFmt w:val="none"/>
-      <w:suff w:val="nothing"/>
-      <w:lvlText w:val=""/>
-      <w:lvlJc w:val="left"/>
-      <w:pPr>
-        <w:ind w:left="0" w:hanging="0"/>
-      </w:pPr>
-    </w:lvl>
-    <w:lvl w:ilvl="7">
-      <w:start w:val="1"/>
-      <w:numFmt w:val="none"/>
-      <w:suff w:val="nothing"/>
-      <w:lvlText w:val=""/>
-      <w:lvlJc w:val="left"/>
-      <w:pPr>
-        <w:ind w:left="0" w:hanging="0"/>
-      </w:pPr>
-    </w:lvl>
-    <w:lvl w:ilvl="8">
-      <w:start w:val="1"/>
-      <w:numFmt w:val="none"/>
-      <w:suff w:val="nothing"/>
-      <w:lvlText w:val=""/>
-      <w:lvlJc w:val="left"/>
-      <w:pPr>
-        <w:ind w:left="0" w:hanging="0"/>
-      </w:pPr>
-    </w:lvl>
-  </w:abstractNum>
-  <w:abstractNum w:abstractNumId="5">
-    <w:lvl w:ilvl="0">
-      <w:start w:val="1"/>
       <w:numFmt w:val="bullet"/>
       <w:lvlText w:val=""/>
       <w:lvlJc w:val="left"/>
@@ -3908,9 +3825,6 @@
   </w:num>
   <w:num w:numId="4">
     <w:abstractNumId w:val="4"/>
-  </w:num>
-  <w:num w:numId="5">
-    <w:abstractNumId w:val="5"/>
   </w:num>
 </w:numbering>
 </file>
@@ -3937,7 +3851,7 @@
     <w:pPr>
       <w:widowControl/>
       <w:suppressAutoHyphens w:val="true"/>
-      <w:overflowPunct w:val="false"/>
+      <w:overflowPunct w:val="true"/>
       <w:bidi w:val="0"/>
       <w:spacing w:before="0" w:after="0"/>
       <w:ind w:left="0" w:right="0" w:hanging="0"/>
@@ -6805,6 +6719,82 @@
   </w:style>
   <w:style w:type="character" w:styleId="ListLabel397">
     <w:name w:val="ListLabel 397"/>
+    <w:qFormat/>
+    <w:rPr/>
+  </w:style>
+  <w:style w:type="character" w:styleId="ListLabel398">
+    <w:name w:val="ListLabel 398"/>
+    <w:qFormat/>
+    <w:rPr>
+      <w:rFonts w:cs="Symbol"/>
+    </w:rPr>
+  </w:style>
+  <w:style w:type="character" w:styleId="ListLabel399">
+    <w:name w:val="ListLabel 399"/>
+    <w:qFormat/>
+    <w:rPr>
+      <w:rFonts w:cs="OpenSymbol"/>
+    </w:rPr>
+  </w:style>
+  <w:style w:type="character" w:styleId="ListLabel400">
+    <w:name w:val="ListLabel 400"/>
+    <w:qFormat/>
+    <w:rPr>
+      <w:rFonts w:cs="OpenSymbol"/>
+    </w:rPr>
+  </w:style>
+  <w:style w:type="character" w:styleId="ListLabel401">
+    <w:name w:val="ListLabel 401"/>
+    <w:qFormat/>
+    <w:rPr>
+      <w:rFonts w:cs="Symbol"/>
+    </w:rPr>
+  </w:style>
+  <w:style w:type="character" w:styleId="ListLabel402">
+    <w:name w:val="ListLabel 402"/>
+    <w:qFormat/>
+    <w:rPr>
+      <w:rFonts w:cs="OpenSymbol"/>
+    </w:rPr>
+  </w:style>
+  <w:style w:type="character" w:styleId="ListLabel403">
+    <w:name w:val="ListLabel 403"/>
+    <w:qFormat/>
+    <w:rPr>
+      <w:rFonts w:cs="OpenSymbol"/>
+    </w:rPr>
+  </w:style>
+  <w:style w:type="character" w:styleId="ListLabel404">
+    <w:name w:val="ListLabel 404"/>
+    <w:qFormat/>
+    <w:rPr>
+      <w:rFonts w:cs="Symbol"/>
+    </w:rPr>
+  </w:style>
+  <w:style w:type="character" w:styleId="ListLabel405">
+    <w:name w:val="ListLabel 405"/>
+    <w:qFormat/>
+    <w:rPr>
+      <w:rFonts w:cs="OpenSymbol"/>
+    </w:rPr>
+  </w:style>
+  <w:style w:type="character" w:styleId="ListLabel406">
+    <w:name w:val="ListLabel 406"/>
+    <w:qFormat/>
+    <w:rPr>
+      <w:rFonts w:cs="OpenSymbol"/>
+    </w:rPr>
+  </w:style>
+  <w:style w:type="character" w:styleId="ListLabel407">
+    <w:name w:val="ListLabel 407"/>
+    <w:qFormat/>
+    <w:rPr>
+      <w:i w:val="false"/>
+      <w:iCs w:val="false"/>
+    </w:rPr>
+  </w:style>
+  <w:style w:type="character" w:styleId="ListLabel408">
+    <w:name w:val="ListLabel 408"/>
     <w:qFormat/>
     <w:rPr/>
   </w:style>

</xml_diff>

<commit_message>
Not sure what changed, pretty minor
</commit_message>
<xml_diff>
--- a/TaylorEtAl-concrete-Diplodocus-of-Vernal.docx
+++ b/TaylorEtAl-concrete-Diplodocus-of-Vernal.docx
@@ -661,242 +661,17 @@
         </w:rPr>
       </w:pPr>
       <w:r>
-        <w:rPr/>
-      </w:r>
-      <w:r>
-        <w:rPr/>
+        <w:rPr>
+          <w:i/>
+          <w:iCs/>
+        </w:rPr>
+      </w:r>
+      <w:r>
+        <w:rPr>
+          <w:i/>
+          <w:iCs/>
+        </w:rPr>
         <w:fldChar w:fldCharType="end"/>
-      </w:r>
-    </w:p>
-    <w:p>
-      <w:pPr>
-        <w:pStyle w:val="Heading1"/>
-        <w:ind w:left="0" w:right="0" w:hanging="0"/>
-        <w:rPr/>
-      </w:pPr>
-      <w:bookmarkStart w:id="0" w:name="__RefHeading___Toc2161_3455334573"/>
-      <w:bookmarkEnd w:id="0"/>
-      <w:r>
-        <w:rPr/>
-        <w:t>Introduction</w:t>
-      </w:r>
-    </w:p>
-    <w:p>
-      <w:pPr>
-        <w:pStyle w:val="TextBody"/>
-        <w:rPr/>
-      </w:pPr>
-      <w:r>
-        <w:rPr>
-          <w:i/>
-          <w:iCs/>
-        </w:rPr>
-        <w:t>Diplodocus</w:t>
-      </w:r>
-      <w:r>
-        <w:rPr/>
-        <w:t xml:space="preserve"> is a sauropod dinosaur from the Late Jurassic of North America, found in the extensive Morrison Formation of the western states. Although larger and more complete sauropods are now known, </w:t>
-      </w:r>
-      <w:r>
-        <w:rPr>
-          <w:i/>
-          <w:iCs/>
-        </w:rPr>
-        <w:t>Diplodocus</w:t>
-      </w:r>
-      <w:r>
-        <w:rPr/>
-        <w:t xml:space="preserve"> was the first giant dinosaur known from a substantially complete skeleton: the Carnegie Museum’s iconic specimen CM 84 (Figure A). As summarised in Taylor et al. (in prep, a) and expounded in detail by Nieuwland (2019), casts of this important specimen were sent all around the globe, and as a result this individual became — and remains — the single best-known dinosaur in the world.</w:t>
-      </w:r>
-    </w:p>
-    <w:p>
-      <w:pPr>
-        <w:pStyle w:val="TextBody"/>
-        <w:rPr/>
-      </w:pPr>
-      <w:r>
-        <w:rPr/>
-        <w:t xml:space="preserve">Among the numerous </w:t>
-      </w:r>
-      <w:r>
-        <w:rPr>
-          <w:i/>
-          <w:iCs/>
-        </w:rPr>
-        <w:t>Diplodocus</w:t>
-      </w:r>
-      <w:r>
-        <w:rPr/>
-        <w:t xml:space="preserve"> casts that have been mounted, many have been made in plaster, including all the oldest ones; and many have been made in modern lightweight materials such as water-expanded polyester (WEP). But one stands alone, having been cast in concrete by the Utah Field House museum in Vernal.</w:t>
-      </w:r>
-    </w:p>
-    <w:p>
-      <w:pPr>
-        <w:pStyle w:val="TextBody"/>
-        <w:rPr/>
-      </w:pPr>
-      <w:r>
-        <w:rPr/>
-        <w:t xml:space="preserve">In this paper, we will briefly summarise the history of the original Carnegie </w:t>
-      </w:r>
-      <w:r>
-        <w:rPr>
-          <w:i/>
-          <w:iCs/>
-        </w:rPr>
-        <w:t>Diplodocus</w:t>
-      </w:r>
-      <w:r>
-        <w:rPr/>
-        <w:t>, discuss how the concrete cast came to be, and consider its legacy.</w:t>
-      </w:r>
-    </w:p>
-    <w:p>
-      <w:pPr>
-        <w:pStyle w:val="Heading2"/>
-        <w:rPr/>
-      </w:pPr>
-      <w:bookmarkStart w:id="1" w:name="__RefHeading___Toc943_1155462304"/>
-      <w:bookmarkEnd w:id="1"/>
-      <w:r>
-        <w:rPr/>
-        <w:t>Nomenclature</w:t>
-      </w:r>
-    </w:p>
-    <w:p>
-      <w:pPr>
-        <w:pStyle w:val="TextBody"/>
-        <w:rPr/>
-      </w:pPr>
-      <w:r>
-        <w:rPr/>
-        <w:t>A distinction is made between molds and casts. A mold is a negative structure made from an original  specimen (or, less commonly, a cast), in which the spaces inside the mold match the shapes of the original specimen. A cast is a positive structure, a copy made of a specimen made by filling a mold, and its shape matches that of the original specimen.</w:t>
-      </w:r>
-    </w:p>
-    <w:p>
-      <w:pPr>
-        <w:pStyle w:val="TextBody"/>
-        <w:rPr/>
-      </w:pPr>
-      <w:r>
-        <w:rPr/>
-        <w:t xml:space="preserve">Vertebrae are designated as follows, for a vertebra at position </w:t>
-      </w:r>
-      <w:r>
-        <w:rPr>
-          <w:i/>
-          <w:iCs/>
-        </w:rPr>
-        <w:t>n</w:t>
-      </w:r>
-      <w:r>
-        <w:rPr/>
-        <w:t xml:space="preserve"> in a part of the spinal column: cervical vertebrae C</w:t>
-      </w:r>
-      <w:r>
-        <w:rPr>
-          <w:i/>
-          <w:iCs/>
-        </w:rPr>
-        <w:t>n</w:t>
-      </w:r>
-      <w:r>
-        <w:rPr/>
-        <w:t>, dorsal vertebrae D</w:t>
-      </w:r>
-      <w:r>
-        <w:rPr>
-          <w:i/>
-          <w:iCs/>
-        </w:rPr>
-        <w:t>n</w:t>
-      </w:r>
-      <w:r>
-        <w:rPr/>
-        <w:t>, and caudal vertebrae Ca</w:t>
-      </w:r>
-      <w:r>
-        <w:rPr>
-          <w:i/>
-          <w:iCs/>
-        </w:rPr>
-        <w:t>n</w:t>
-      </w:r>
-      <w:r>
-        <w:rPr/>
-        <w:t>.</w:t>
-      </w:r>
-    </w:p>
-    <w:p>
-      <w:pPr>
-        <w:pStyle w:val="Heading2"/>
-        <w:rPr/>
-      </w:pPr>
-      <w:bookmarkStart w:id="2" w:name="__RefHeading___Toc5349_68767826"/>
-      <w:bookmarkEnd w:id="2"/>
-      <w:r>
-        <w:rPr/>
-        <w:t>Institutional abbreviations</w:t>
-      </w:r>
-    </w:p>
-    <w:p>
-      <w:pPr>
-        <w:pStyle w:val="TextBody"/>
-        <w:numPr>
-          <w:ilvl w:val="0"/>
-          <w:numId w:val="4"/>
-        </w:numPr>
-        <w:ind w:left="720" w:right="0" w:hanging="360"/>
-        <w:rPr/>
-      </w:pPr>
-      <w:r>
-        <w:rPr/>
-        <w:t>AMNH — American Museum of Natural History, New York, New York, USA.</w:t>
-      </w:r>
-    </w:p>
-    <w:p>
-      <w:pPr>
-        <w:pStyle w:val="TextBody"/>
-        <w:numPr>
-          <w:ilvl w:val="0"/>
-          <w:numId w:val="4"/>
-        </w:numPr>
-        <w:ind w:left="720" w:right="0" w:hanging="360"/>
-        <w:rPr/>
-      </w:pPr>
-      <w:r>
-        <w:rPr/>
-        <w:t>CM — Carnegie Museum of Natural History, Pittsburgh, Pennsylvania, USA.</w:t>
-      </w:r>
-    </w:p>
-    <w:p>
-      <w:pPr>
-        <w:pStyle w:val="TextBody"/>
-        <w:numPr>
-          <w:ilvl w:val="0"/>
-          <w:numId w:val="4"/>
-        </w:numPr>
-        <w:ind w:left="720" w:right="0" w:hanging="360"/>
-        <w:rPr/>
-      </w:pPr>
-      <w:r>
-        <w:rPr/>
-        <w:t>CMNH — Cleveland Museum of Natural History, Cleveland, Ohio, USA.</w:t>
-      </w:r>
-    </w:p>
-    <w:p>
-      <w:pPr>
-        <w:pStyle w:val="TextBody"/>
-        <w:numPr>
-          <w:ilvl w:val="0"/>
-          <w:numId w:val="4"/>
-        </w:numPr>
-        <w:ind w:left="720" w:right="0" w:hanging="360"/>
-        <w:rPr/>
-      </w:pPr>
-      <w:r>
-        <w:rPr/>
-        <w:t>HMNS — Houston Museum of Nature and Science, Houston, Texas, USA.</w:t>
       </w:r>
     </w:p>
     <w:p>
@@ -905,6 +680,241 @@
         <w:numPr>
           <w:ilvl w:val="0"/>
           <w:numId w:val="2"/>
+        </w:numPr>
+        <w:ind w:left="0" w:right="0" w:hanging="0"/>
+        <w:rPr/>
+      </w:pPr>
+      <w:bookmarkStart w:id="0" w:name="__RefHeading___Toc2161_3455334573"/>
+      <w:bookmarkEnd w:id="0"/>
+      <w:r>
+        <w:rPr/>
+        <w:t>Introduction</w:t>
+      </w:r>
+    </w:p>
+    <w:p>
+      <w:pPr>
+        <w:pStyle w:val="TextBody"/>
+        <w:rPr/>
+      </w:pPr>
+      <w:r>
+        <w:rPr>
+          <w:i/>
+          <w:iCs/>
+        </w:rPr>
+        <w:t>Diplodocus</w:t>
+      </w:r>
+      <w:r>
+        <w:rPr/>
+        <w:t xml:space="preserve"> is a sauropod dinosaur from the Late Jurassic of North America, found in the extensive Morrison Formation of the western states. Although larger and more complete sauropods are now known, </w:t>
+      </w:r>
+      <w:r>
+        <w:rPr>
+          <w:i/>
+          <w:iCs/>
+        </w:rPr>
+        <w:t>Diplodocus</w:t>
+      </w:r>
+      <w:r>
+        <w:rPr/>
+        <w:t xml:space="preserve"> was the first giant dinosaur known from a substantially complete skeleton: the Carnegie Museum’s iconic specimen CM 84 (Figure A). As summarised in Taylor et al. (in prep, a) and expounded in detail by Nieuwland (2019), casts of this important specimen were sent all around the globe, and as a result this individual became — and remains — the single best-known dinosaur in the world.</w:t>
+      </w:r>
+    </w:p>
+    <w:p>
+      <w:pPr>
+        <w:pStyle w:val="TextBody"/>
+        <w:rPr/>
+      </w:pPr>
+      <w:r>
+        <w:rPr/>
+        <w:t xml:space="preserve">Among the numerous </w:t>
+      </w:r>
+      <w:r>
+        <w:rPr>
+          <w:i/>
+          <w:iCs/>
+        </w:rPr>
+        <w:t>Diplodocus</w:t>
+      </w:r>
+      <w:r>
+        <w:rPr/>
+        <w:t xml:space="preserve"> casts that have been mounted, many have been made in plaster, including all the oldest ones; and many have been made in modern lightweight materials such as water-expanded polyester (WEP). But one stands alone, having been cast in concrete by the Utah Field House museum in Vernal.</w:t>
+      </w:r>
+    </w:p>
+    <w:p>
+      <w:pPr>
+        <w:pStyle w:val="TextBody"/>
+        <w:rPr/>
+      </w:pPr>
+      <w:r>
+        <w:rPr/>
+        <w:t xml:space="preserve">In this paper, we will briefly summarise the history of the original Carnegie </w:t>
+      </w:r>
+      <w:r>
+        <w:rPr>
+          <w:i/>
+          <w:iCs/>
+        </w:rPr>
+        <w:t>Diplodocus</w:t>
+      </w:r>
+      <w:r>
+        <w:rPr/>
+        <w:t>, discuss how the concrete cast came to be, and consider its legacy.</w:t>
+      </w:r>
+    </w:p>
+    <w:p>
+      <w:pPr>
+        <w:pStyle w:val="Heading2"/>
+        <w:rPr/>
+      </w:pPr>
+      <w:bookmarkStart w:id="1" w:name="__RefHeading___Toc943_1155462304"/>
+      <w:bookmarkEnd w:id="1"/>
+      <w:r>
+        <w:rPr/>
+        <w:t>Nomenclature</w:t>
+      </w:r>
+    </w:p>
+    <w:p>
+      <w:pPr>
+        <w:pStyle w:val="TextBody"/>
+        <w:rPr/>
+      </w:pPr>
+      <w:r>
+        <w:rPr/>
+        <w:t>A distinction is made between molds and casts. A mold is a negative structure made from an original  specimen (or, less commonly, a cast), in which the spaces inside the mold match the shapes of the original specimen. A cast is a positive structure, a copy made of a specimen made by filling a mold, and its shape matches that of the original specimen.</w:t>
+      </w:r>
+    </w:p>
+    <w:p>
+      <w:pPr>
+        <w:pStyle w:val="TextBody"/>
+        <w:rPr/>
+      </w:pPr>
+      <w:r>
+        <w:rPr/>
+        <w:t xml:space="preserve">Vertebrae are designated as follows, for a vertebra at position </w:t>
+      </w:r>
+      <w:r>
+        <w:rPr>
+          <w:i/>
+          <w:iCs/>
+        </w:rPr>
+        <w:t>n</w:t>
+      </w:r>
+      <w:r>
+        <w:rPr/>
+        <w:t xml:space="preserve"> in a part of the spinal column: cervical vertebrae C</w:t>
+      </w:r>
+      <w:r>
+        <w:rPr>
+          <w:i/>
+          <w:iCs/>
+        </w:rPr>
+        <w:t>n</w:t>
+      </w:r>
+      <w:r>
+        <w:rPr/>
+        <w:t>, dorsal vertebrae D</w:t>
+      </w:r>
+      <w:r>
+        <w:rPr>
+          <w:i/>
+          <w:iCs/>
+        </w:rPr>
+        <w:t>n</w:t>
+      </w:r>
+      <w:r>
+        <w:rPr/>
+        <w:t>, and caudal vertebrae Ca</w:t>
+      </w:r>
+      <w:r>
+        <w:rPr>
+          <w:i/>
+          <w:iCs/>
+        </w:rPr>
+        <w:t>n</w:t>
+      </w:r>
+      <w:r>
+        <w:rPr/>
+        <w:t>.</w:t>
+      </w:r>
+    </w:p>
+    <w:p>
+      <w:pPr>
+        <w:pStyle w:val="Heading2"/>
+        <w:rPr/>
+      </w:pPr>
+      <w:bookmarkStart w:id="2" w:name="__RefHeading___Toc5349_68767826"/>
+      <w:bookmarkEnd w:id="2"/>
+      <w:r>
+        <w:rPr/>
+        <w:t>Institutional abbreviations</w:t>
+      </w:r>
+    </w:p>
+    <w:p>
+      <w:pPr>
+        <w:pStyle w:val="TextBody"/>
+        <w:numPr>
+          <w:ilvl w:val="0"/>
+          <w:numId w:val="5"/>
+        </w:numPr>
+        <w:ind w:left="720" w:right="0" w:hanging="360"/>
+        <w:rPr/>
+      </w:pPr>
+      <w:r>
+        <w:rPr/>
+        <w:t>AMNH — American Museum of Natural History, New York, New York, USA.</w:t>
+      </w:r>
+    </w:p>
+    <w:p>
+      <w:pPr>
+        <w:pStyle w:val="TextBody"/>
+        <w:numPr>
+          <w:ilvl w:val="0"/>
+          <w:numId w:val="5"/>
+        </w:numPr>
+        <w:ind w:left="720" w:right="0" w:hanging="360"/>
+        <w:rPr/>
+      </w:pPr>
+      <w:r>
+        <w:rPr/>
+        <w:t>CM — Carnegie Museum of Natural History, Pittsburgh, Pennsylvania, USA.</w:t>
+      </w:r>
+    </w:p>
+    <w:p>
+      <w:pPr>
+        <w:pStyle w:val="TextBody"/>
+        <w:numPr>
+          <w:ilvl w:val="0"/>
+          <w:numId w:val="5"/>
+        </w:numPr>
+        <w:ind w:left="720" w:right="0" w:hanging="360"/>
+        <w:rPr/>
+      </w:pPr>
+      <w:r>
+        <w:rPr/>
+        <w:t>CMNH — Cleveland Museum of Natural History, Cleveland, Ohio, USA.</w:t>
+      </w:r>
+    </w:p>
+    <w:p>
+      <w:pPr>
+        <w:pStyle w:val="TextBody"/>
+        <w:numPr>
+          <w:ilvl w:val="0"/>
+          <w:numId w:val="5"/>
+        </w:numPr>
+        <w:ind w:left="720" w:right="0" w:hanging="360"/>
+        <w:rPr/>
+      </w:pPr>
+      <w:r>
+        <w:rPr/>
+        <w:t>HMNS — Houston Museum of Nature and Science, Houston, Texas, USA.</w:t>
+      </w:r>
+    </w:p>
+    <w:p>
+      <w:pPr>
+        <w:pStyle w:val="Heading1"/>
+        <w:numPr>
+          <w:ilvl w:val="0"/>
+          <w:numId w:val="3"/>
         </w:numPr>
         <w:ind w:left="0" w:right="0" w:hanging="0"/>
         <w:rPr/>
@@ -1373,11 +1383,7 @@
       </w:r>
       <w:r>
         <w:rPr/>
-        <w:t xml:space="preserve">. </w:t>
-      </w:r>
-      <w:r>
-        <w:rPr/>
-        <w:t>In fact is seems likely that it never existed: staff who worked at the museum in the 1980s do not recall any such cast (Leigh White, pers. comm., 2022) and Rea (2001:210) reported that “from Vernal the molds kept travelling — first, to the Rocky Mount Children’s Museum in Rocky Mount, North Carolina, although a cast was never made there.”</w:t>
+        <w:t>. In fact is seems likely that it never existed: staff who worked at the museum in the 1980s do not recall any such cast (Leigh White, pers. comm., 2022) and Rea (2001:210) reported that “from Vernal the molds kept travelling — first, to the Rocky Mount Children’s Museum in Rocky Mount, North Carolina, although a cast was never made there.”</w:t>
       </w:r>
     </w:p>
     <w:p>
@@ -1623,15 +1629,56 @@
     <w:p>
       <w:pPr>
         <w:pStyle w:val="TextBody"/>
+        <w:rPr/>
+      </w:pPr>
+      <w:r>
         <w:rPr>
           <w:highlight w:val="yellow"/>
         </w:rPr>
-      </w:pPr>
+        <w:t>XXX write up:</w:t>
+      </w:r>
+      <w:r>
+        <w:rPr/>
+        <w:t xml:space="preserve"> </w:t>
+      </w:r>
+      <w:r>
+        <w:rPr/>
+        <w:t xml:space="preserve">Some time subsequent to 1989: Jack McIntosh arranges a deal between Dinolab and RCI whereby the Dinolab creates casts of the Diplodocus elements needed to make up the missing part of the AMNH </w:t>
+      </w:r>
+      <w:r>
+        <w:rPr>
+          <w:i/>
+          <w:iCs/>
+        </w:rPr>
+        <w:t>Barosaurus</w:t>
+      </w:r>
+      <w:r>
+        <w:rPr/>
+        <w:t xml:space="preserve"> mount. See Gordy (1991), Norell et al. (1991), Dingus (1996:20–29), Taylor et al (in prep, b).</w:t>
+      </w:r>
+    </w:p>
+    <w:p>
+      <w:pPr>
+        <w:pStyle w:val="TextBody"/>
+        <w:rPr/>
+      </w:pPr>
+      <w:r>
+        <w:rPr/>
+        <w:t xml:space="preserve">Subsequent years: further casts are made from the Dinolab molds, including one in the Las Vegas Natural History Museum </w:t>
+      </w:r>
+      <w:r>
+        <w:rPr/>
+        <w:t>(</w:t>
+      </w:r>
       <w:r>
         <w:rPr>
           <w:highlight w:val="yellow"/>
         </w:rPr>
-        <w:t>XXX to do</w:t>
+        <w:t>XXX is this true?</w:t>
+      </w:r>
+      <w:r>
+        <w:rPr/>
+        <w:t>) “That opened up the possibility of a whole slew of further copies of this particular copy, which was immediately exploited by the Las Vegas Natural History Museum. One of these has been placed in the Las Vegas Natural History Museum” (Nieuwland 2010:68), which had originally been slated to create the new molds.</w:t>
       </w:r>
     </w:p>
     <w:p>
@@ -1641,18 +1688,29 @@
       </w:pPr>
       <w:r>
         <w:rPr/>
-        <w:t xml:space="preserve">Some time subsequent to 1989: Jack McIntosh arranges a deal between Dinolab and RCI whereby the Dinolab creates casts of the Diplodocus elements needed to make up the missing part of the AMNH </w:t>
-      </w:r>
-      <w:r>
-        <w:rPr>
-          <w:i/>
-          <w:iCs/>
-        </w:rPr>
-        <w:t>Barosaurus</w:t>
-      </w:r>
-      <w:r>
-        <w:rPr/>
-        <w:t xml:space="preserve"> mount. See Gordy (1991), Norell et al. (1991), Dingus (1996:20–29), Taylor et al (in prep, b).</w:t>
+        <w:t xml:space="preserve">And </w:t>
+      </w:r>
+      <w:r>
+        <w:rPr/>
+        <w:t xml:space="preserve">one in the Houston Natural History Museum </w:t>
+      </w:r>
+      <w:r>
+        <w:rPr/>
+        <w:t>(</w:t>
+      </w:r>
+      <w:r>
+        <w:rPr>
+          <w:highlight w:val="yellow"/>
+        </w:rPr>
+        <w:t>XXX probably referring to the CM 662 mount</w:t>
+      </w:r>
+      <w:r>
+        <w:rPr/>
+        <w:t>)</w:t>
+      </w:r>
+      <w:r>
+        <w:rPr/>
+        <w:t>.</w:t>
       </w:r>
     </w:p>
     <w:p>
@@ -1662,21 +1720,6 @@
       </w:pPr>
       <w:r>
         <w:rPr/>
-        <w:t>Subsequent years: further casts are made from the Dinolab molds, including one in the Las Vegas Natural History Museum and one in the Houston Natural History Museum.</w:t>
-      </w:r>
-    </w:p>
-    <w:p>
-      <w:pPr>
-        <w:pStyle w:val="TextBody"/>
-        <w:rPr/>
-      </w:pPr>
-      <w:r>
-        <w:rPr/>
-        <w:t>“</w:t>
-      </w:r>
-      <w:r>
-        <w:rPr/>
-        <w:t>That opened up the possibility of a whole slew of further copies of this particular copy, which was immediately exploited by the Las Vegas Natural History Museum. One of these has been placed in the Las Vegas Natural History Museum” (Nieuwland 2010:68), which had originally been slated to create the new molds.</w:t>
       </w:r>
     </w:p>
     <w:p>
@@ -1791,7 +1834,7 @@
         <w:pStyle w:val="Heading1"/>
         <w:numPr>
           <w:ilvl w:val="0"/>
-          <w:numId w:val="3"/>
+          <w:numId w:val="4"/>
         </w:numPr>
         <w:ind w:left="0" w:right="0" w:hanging="0"/>
         <w:rPr/>
@@ -1843,7 +1886,7 @@
         <w:pStyle w:val="TextBody"/>
         <w:numPr>
           <w:ilvl w:val="0"/>
-          <w:numId w:val="3"/>
+          <w:numId w:val="4"/>
         </w:numPr>
         <w:rPr/>
       </w:pPr>
@@ -1885,7 +1928,7 @@
         <w:pStyle w:val="Heading1"/>
         <w:numPr>
           <w:ilvl w:val="0"/>
-          <w:numId w:val="3"/>
+          <w:numId w:val="4"/>
         </w:numPr>
         <w:ind w:left="0" w:right="0" w:hanging="0"/>
         <w:rPr/>
@@ -1982,7 +2025,7 @@
         <w:pStyle w:val="Heading1"/>
         <w:numPr>
           <w:ilvl w:val="0"/>
-          <w:numId w:val="3"/>
+          <w:numId w:val="4"/>
         </w:numPr>
         <w:ind w:left="0" w:right="0" w:hanging="0"/>
         <w:rPr/>
@@ -3019,7 +3062,7 @@
         <w:pStyle w:val="Heading1"/>
         <w:numPr>
           <w:ilvl w:val="0"/>
-          <w:numId w:val="3"/>
+          <w:numId w:val="4"/>
         </w:numPr>
         <w:ind w:left="0" w:right="0" w:hanging="0"/>
         <w:rPr/>
@@ -3671,6 +3714,98 @@
   <w:abstractNum w:abstractNumId="4">
     <w:lvl w:ilvl="0">
       <w:start w:val="1"/>
+      <w:numFmt w:val="none"/>
+      <w:suff w:val="nothing"/>
+      <w:lvlText w:val=""/>
+      <w:lvlJc w:val="left"/>
+      <w:pPr>
+        <w:ind w:left="0" w:hanging="0"/>
+      </w:pPr>
+    </w:lvl>
+    <w:lvl w:ilvl="1">
+      <w:start w:val="1"/>
+      <w:numFmt w:val="none"/>
+      <w:suff w:val="nothing"/>
+      <w:lvlText w:val=""/>
+      <w:lvlJc w:val="left"/>
+      <w:pPr>
+        <w:ind w:left="0" w:hanging="0"/>
+      </w:pPr>
+    </w:lvl>
+    <w:lvl w:ilvl="2">
+      <w:start w:val="1"/>
+      <w:numFmt w:val="none"/>
+      <w:suff w:val="nothing"/>
+      <w:lvlText w:val=""/>
+      <w:lvlJc w:val="left"/>
+      <w:pPr>
+        <w:ind w:left="0" w:hanging="0"/>
+      </w:pPr>
+    </w:lvl>
+    <w:lvl w:ilvl="3">
+      <w:start w:val="1"/>
+      <w:numFmt w:val="none"/>
+      <w:suff w:val="nothing"/>
+      <w:lvlText w:val=""/>
+      <w:lvlJc w:val="left"/>
+      <w:pPr>
+        <w:ind w:left="0" w:hanging="0"/>
+      </w:pPr>
+    </w:lvl>
+    <w:lvl w:ilvl="4">
+      <w:start w:val="1"/>
+      <w:numFmt w:val="none"/>
+      <w:suff w:val="nothing"/>
+      <w:lvlText w:val=""/>
+      <w:lvlJc w:val="left"/>
+      <w:pPr>
+        <w:ind w:left="0" w:hanging="0"/>
+      </w:pPr>
+    </w:lvl>
+    <w:lvl w:ilvl="5">
+      <w:start w:val="1"/>
+      <w:numFmt w:val="none"/>
+      <w:suff w:val="nothing"/>
+      <w:lvlText w:val=""/>
+      <w:lvlJc w:val="left"/>
+      <w:pPr>
+        <w:ind w:left="0" w:hanging="0"/>
+      </w:pPr>
+    </w:lvl>
+    <w:lvl w:ilvl="6">
+      <w:start w:val="1"/>
+      <w:numFmt w:val="none"/>
+      <w:suff w:val="nothing"/>
+      <w:lvlText w:val=""/>
+      <w:lvlJc w:val="left"/>
+      <w:pPr>
+        <w:ind w:left="0" w:hanging="0"/>
+      </w:pPr>
+    </w:lvl>
+    <w:lvl w:ilvl="7">
+      <w:start w:val="1"/>
+      <w:numFmt w:val="none"/>
+      <w:suff w:val="nothing"/>
+      <w:lvlText w:val=""/>
+      <w:lvlJc w:val="left"/>
+      <w:pPr>
+        <w:ind w:left="0" w:hanging="0"/>
+      </w:pPr>
+    </w:lvl>
+    <w:lvl w:ilvl="8">
+      <w:start w:val="1"/>
+      <w:numFmt w:val="none"/>
+      <w:suff w:val="nothing"/>
+      <w:lvlText w:val=""/>
+      <w:lvlJc w:val="left"/>
+      <w:pPr>
+        <w:ind w:left="0" w:hanging="0"/>
+      </w:pPr>
+    </w:lvl>
+  </w:abstractNum>
+  <w:abstractNum w:abstractNumId="5">
+    <w:lvl w:ilvl="0">
+      <w:start w:val="1"/>
       <w:numFmt w:val="bullet"/>
       <w:lvlText w:val=""/>
       <w:lvlJc w:val="left"/>
@@ -3825,6 +3960,9 @@
   </w:num>
   <w:num w:numId="4">
     <w:abstractNumId w:val="4"/>
+  </w:num>
+  <w:num w:numId="5">
+    <w:abstractNumId w:val="5"/>
   </w:num>
 </w:numbering>
 </file>
@@ -3851,7 +3989,7 @@
     <w:pPr>
       <w:widowControl/>
       <w:suppressAutoHyphens w:val="true"/>
-      <w:overflowPunct w:val="true"/>
+      <w:overflowPunct w:val="false"/>
       <w:bidi w:val="0"/>
       <w:spacing w:before="0" w:after="0"/>
       <w:ind w:left="0" w:right="0" w:hanging="0"/>
@@ -6795,6 +6933,82 @@
   </w:style>
   <w:style w:type="character" w:styleId="ListLabel408">
     <w:name w:val="ListLabel 408"/>
+    <w:qFormat/>
+    <w:rPr/>
+  </w:style>
+  <w:style w:type="character" w:styleId="ListLabel409">
+    <w:name w:val="ListLabel 409"/>
+    <w:qFormat/>
+    <w:rPr>
+      <w:rFonts w:cs="Symbol"/>
+    </w:rPr>
+  </w:style>
+  <w:style w:type="character" w:styleId="ListLabel410">
+    <w:name w:val="ListLabel 410"/>
+    <w:qFormat/>
+    <w:rPr>
+      <w:rFonts w:cs="OpenSymbol"/>
+    </w:rPr>
+  </w:style>
+  <w:style w:type="character" w:styleId="ListLabel411">
+    <w:name w:val="ListLabel 411"/>
+    <w:qFormat/>
+    <w:rPr>
+      <w:rFonts w:cs="OpenSymbol"/>
+    </w:rPr>
+  </w:style>
+  <w:style w:type="character" w:styleId="ListLabel412">
+    <w:name w:val="ListLabel 412"/>
+    <w:qFormat/>
+    <w:rPr>
+      <w:rFonts w:cs="Symbol"/>
+    </w:rPr>
+  </w:style>
+  <w:style w:type="character" w:styleId="ListLabel413">
+    <w:name w:val="ListLabel 413"/>
+    <w:qFormat/>
+    <w:rPr>
+      <w:rFonts w:cs="OpenSymbol"/>
+    </w:rPr>
+  </w:style>
+  <w:style w:type="character" w:styleId="ListLabel414">
+    <w:name w:val="ListLabel 414"/>
+    <w:qFormat/>
+    <w:rPr>
+      <w:rFonts w:cs="OpenSymbol"/>
+    </w:rPr>
+  </w:style>
+  <w:style w:type="character" w:styleId="ListLabel415">
+    <w:name w:val="ListLabel 415"/>
+    <w:qFormat/>
+    <w:rPr>
+      <w:rFonts w:cs="Symbol"/>
+    </w:rPr>
+  </w:style>
+  <w:style w:type="character" w:styleId="ListLabel416">
+    <w:name w:val="ListLabel 416"/>
+    <w:qFormat/>
+    <w:rPr>
+      <w:rFonts w:cs="OpenSymbol"/>
+    </w:rPr>
+  </w:style>
+  <w:style w:type="character" w:styleId="ListLabel417">
+    <w:name w:val="ListLabel 417"/>
+    <w:qFormat/>
+    <w:rPr>
+      <w:rFonts w:cs="OpenSymbol"/>
+    </w:rPr>
+  </w:style>
+  <w:style w:type="character" w:styleId="ListLabel418">
+    <w:name w:val="ListLabel 418"/>
+    <w:qFormat/>
+    <w:rPr>
+      <w:i w:val="false"/>
+      <w:iCs w:val="false"/>
+    </w:rPr>
+  </w:style>
+  <w:style w:type="character" w:styleId="ListLabel419">
+    <w:name w:val="ListLabel 419"/>
     <w:qFormat/>
     <w:rPr/>
   </w:style>

</xml_diff>

<commit_message>
Include MOSI information from David Letasi
</commit_message>
<xml_diff>
--- a/TaylorEtAl-concrete-Diplodocus-of-Vernal.docx
+++ b/TaylorEtAl-concrete-Diplodocus-of-Vernal.docx
@@ -1,6 +1,6 @@
 
 <file path=word/document.xml><?xml version="1.0" encoding="utf-8"?>
-<w:document xmlns:o="urn:schemas-microsoft-com:office:office" xmlns:r="http://schemas.openxmlformats.org/officeDocument/2006/relationships" xmlns:v="urn:schemas-microsoft-com:vml" xmlns:w="http://schemas.openxmlformats.org/wordprocessingml/2006/main" xmlns:w10="urn:schemas-microsoft-com:office:word" xmlns:wp="http://schemas.openxmlformats.org/drawingml/2006/wordprocessingDrawing" xmlns:wps="http://schemas.microsoft.com/office/word/2010/wordprocessingShape" xmlns:wpg="http://schemas.microsoft.com/office/word/2010/wordprocessingGroup" xmlns:mc="http://schemas.openxmlformats.org/markup-compatibility/2006" xmlns:wp14="http://schemas.microsoft.com/office/word/2010/wordprocessingDrawing" xmlns:w14="http://schemas.microsoft.com/office/word/2010/wordml" xmlns:w15="http://schemas.microsoft.com/office/word/2012/wordml" mc:Ignorable="w14 wp14 w15">
+<w:document xmlns:o="urn:schemas-microsoft-com:office:office" xmlns:r="http://schemas.openxmlformats.org/officeDocument/2006/relationships" xmlns:v="urn:schemas-microsoft-com:vml" xmlns:w="http://schemas.openxmlformats.org/wordprocessingml/2006/main" xmlns:w10="urn:schemas-microsoft-com:office:word" xmlns:wp="http://schemas.openxmlformats.org/drawingml/2006/wordprocessingDrawing" xmlns:wps="http://schemas.microsoft.com/office/word/2010/wordprocessingShape" xmlns:wpg="http://schemas.microsoft.com/office/word/2010/wordprocessingGroup" xmlns:mc="http://schemas.openxmlformats.org/markup-compatibility/2006" xmlns:wp14="http://schemas.microsoft.com/office/word/2010/wordprocessingDrawing" xmlns:w14="http://schemas.microsoft.com/office/word/2010/wordml" mc:Ignorable="w14 wp14">
   <w:body>
     <w:p>
       <w:pPr>
@@ -248,439 +248,680 @@
         <w:t>Table of Contents</w:t>
       </w:r>
     </w:p>
-    <w:sdt>
-      <w:sdtPr>
-        <w:docPartObj>
-          <w:docPartGallery w:val="Table of Contents"/>
-          <w:docPartUnique w:val="true"/>
-        </w:docPartObj>
-      </w:sdtPr>
-      <w:sdtContent>
-        <w:p>
-          <w:pPr>
-            <w:pStyle w:val="Contents1"/>
-            <w:tabs>
-              <w:tab w:val="right" w:pos="9638" w:leader="dot"/>
-            </w:tabs>
-            <w:rPr/>
-          </w:pPr>
-          <w:r>
-            <w:fldChar w:fldCharType="begin"/>
-          </w:r>
-          <w:r>
-            <w:rPr>
-              <w:rStyle w:val="IndexLink"/>
-            </w:rPr>
-            <w:instrText xml:space="preserve"> TOC \f \o "1-9" \h</w:instrText>
-          </w:r>
-          <w:r>
-            <w:rPr>
-              <w:rStyle w:val="IndexLink"/>
-            </w:rPr>
-            <w:fldChar w:fldCharType="separate"/>
-          </w:r>
-          <w:hyperlink w:anchor="__RefHeading___Toc2161_3455334573">
-            <w:r>
-              <w:rPr>
-                <w:rStyle w:val="IndexLink"/>
-              </w:rPr>
-              <w:t>Introduction</w:t>
-              <w:tab/>
-              <w:t>1</w:t>
-            </w:r>
-          </w:hyperlink>
-        </w:p>
-        <w:p>
-          <w:pPr>
-            <w:pStyle w:val="Contents2"/>
-            <w:tabs>
-              <w:tab w:val="clear" w:pos="9355"/>
-              <w:tab w:val="right" w:pos="9638" w:leader="dot"/>
-            </w:tabs>
-            <w:rPr/>
-          </w:pPr>
-          <w:hyperlink w:anchor="__RefHeading___Toc943_1155462304">
-            <w:r>
-              <w:rPr>
-                <w:rStyle w:val="IndexLink"/>
-              </w:rPr>
-              <w:t>Nomenclature</w:t>
-              <w:tab/>
-              <w:t>2</w:t>
-            </w:r>
-          </w:hyperlink>
-        </w:p>
-        <w:p>
-          <w:pPr>
-            <w:pStyle w:val="Contents2"/>
-            <w:tabs>
-              <w:tab w:val="clear" w:pos="9355"/>
-              <w:tab w:val="right" w:pos="9638" w:leader="dot"/>
-            </w:tabs>
-            <w:rPr/>
-          </w:pPr>
-          <w:hyperlink w:anchor="__RefHeading___Toc5349_68767826">
-            <w:r>
-              <w:rPr>
-                <w:rStyle w:val="IndexLink"/>
-              </w:rPr>
-              <w:t>Institutional abbreviations</w:t>
-              <w:tab/>
-              <w:t>2</w:t>
-            </w:r>
-          </w:hyperlink>
-        </w:p>
-        <w:p>
-          <w:pPr>
-            <w:pStyle w:val="Contents1"/>
-            <w:tabs>
-              <w:tab w:val="right" w:pos="9638" w:leader="dot"/>
-            </w:tabs>
-            <w:rPr/>
-          </w:pPr>
-          <w:hyperlink w:anchor="__RefHeading___Toc1946_2786159041">
-            <w:r>
-              <w:rPr>
-                <w:rStyle w:val="IndexLink"/>
-              </w:rPr>
-              <w:t xml:space="preserve">History of the concrete </w:t>
-            </w:r>
-            <w:r>
-              <w:rPr>
-                <w:rStyle w:val="IndexLink"/>
-                <w:i/>
-                <w:iCs/>
-              </w:rPr>
-              <w:t>Diplodocus</w:t>
-            </w:r>
-            <w:r>
-              <w:rPr>
-                <w:rStyle w:val="IndexLink"/>
-              </w:rPr>
-              <w:tab/>
-              <w:t>2</w:t>
-            </w:r>
-          </w:hyperlink>
-        </w:p>
-        <w:p>
-          <w:pPr>
-            <w:pStyle w:val="Contents2"/>
-            <w:tabs>
-              <w:tab w:val="clear" w:pos="9355"/>
-              <w:tab w:val="right" w:pos="9638" w:leader="dot"/>
-            </w:tabs>
-            <w:rPr/>
-          </w:pPr>
-          <w:hyperlink w:anchor="__RefHeading___Toc1948_2786159041">
-            <w:r>
-              <w:rPr>
-                <w:rStyle w:val="IndexLink"/>
-              </w:rPr>
-              <w:t xml:space="preserve">The original Carnegie </w:t>
-            </w:r>
-            <w:r>
-              <w:rPr>
-                <w:rStyle w:val="IndexLink"/>
-                <w:i/>
-                <w:iCs/>
-              </w:rPr>
-              <w:t>Diplodocus</w:t>
-            </w:r>
-            <w:r>
-              <w:rPr>
-                <w:rStyle w:val="IndexLink"/>
-              </w:rPr>
-              <w:tab/>
-              <w:t>2</w:t>
-            </w:r>
-          </w:hyperlink>
-        </w:p>
-        <w:p>
-          <w:pPr>
-            <w:pStyle w:val="Contents2"/>
-            <w:tabs>
-              <w:tab w:val="clear" w:pos="9355"/>
-              <w:tab w:val="right" w:pos="9638" w:leader="dot"/>
-            </w:tabs>
-            <w:rPr/>
-          </w:pPr>
-          <w:hyperlink w:anchor="__RefHeading___Toc1950_2786159041">
-            <w:r>
-              <w:rPr>
-                <w:rStyle w:val="IndexLink"/>
-              </w:rPr>
-              <w:t xml:space="preserve">The first casts of the Carnegie </w:t>
-            </w:r>
-            <w:r>
-              <w:rPr>
-                <w:rStyle w:val="IndexLink"/>
-                <w:i/>
-                <w:iCs/>
-              </w:rPr>
-              <w:t>Diplodocus</w:t>
-            </w:r>
-            <w:r>
-              <w:rPr>
-                <w:rStyle w:val="IndexLink"/>
-              </w:rPr>
-              <w:tab/>
-              <w:t>2</w:t>
-            </w:r>
-          </w:hyperlink>
-        </w:p>
-        <w:p>
-          <w:pPr>
-            <w:pStyle w:val="Contents2"/>
-            <w:tabs>
-              <w:tab w:val="clear" w:pos="9355"/>
-              <w:tab w:val="right" w:pos="9638" w:leader="dot"/>
-            </w:tabs>
-            <w:rPr/>
-          </w:pPr>
-          <w:hyperlink w:anchor="__RefHeading___Toc947_1155462304">
-            <w:r>
-              <w:rPr>
-                <w:rStyle w:val="IndexLink"/>
-              </w:rPr>
-              <w:t>The Field House Museum in Vernal</w:t>
-              <w:tab/>
-              <w:t>3</w:t>
-            </w:r>
-          </w:hyperlink>
-        </w:p>
-        <w:p>
-          <w:pPr>
-            <w:pStyle w:val="Contents2"/>
-            <w:tabs>
-              <w:tab w:val="clear" w:pos="9355"/>
-              <w:tab w:val="right" w:pos="9638" w:leader="dot"/>
-            </w:tabs>
-            <w:rPr/>
-          </w:pPr>
-          <w:hyperlink w:anchor="__RefHeading___Toc416_3962850034">
-            <w:r>
-              <w:rPr>
-                <w:rStyle w:val="IndexLink"/>
-              </w:rPr>
-              <w:t>The concrete cast in Vernal</w:t>
-              <w:tab/>
-              <w:t>3</w:t>
-            </w:r>
-          </w:hyperlink>
-        </w:p>
-        <w:p>
-          <w:pPr>
-            <w:pStyle w:val="Contents2"/>
-            <w:tabs>
-              <w:tab w:val="clear" w:pos="9355"/>
-              <w:tab w:val="right" w:pos="9638" w:leader="dot"/>
-            </w:tabs>
-            <w:rPr/>
-          </w:pPr>
-          <w:hyperlink w:anchor="__RefHeading___Toc430_3962850034">
-            <w:r>
-              <w:rPr>
-                <w:rStyle w:val="IndexLink"/>
-                <w:i w:val="false"/>
-                <w:iCs w:val="false"/>
-              </w:rPr>
-              <w:t>The fate of the original molds</w:t>
-            </w:r>
-            <w:r>
-              <w:rPr>
-                <w:rStyle w:val="IndexLink"/>
-              </w:rPr>
-              <w:tab/>
-              <w:t>5</w:t>
-            </w:r>
-          </w:hyperlink>
-        </w:p>
-        <w:p>
-          <w:pPr>
-            <w:pStyle w:val="Contents2"/>
-            <w:tabs>
-              <w:tab w:val="clear" w:pos="9355"/>
-              <w:tab w:val="right" w:pos="9638" w:leader="dot"/>
-            </w:tabs>
-            <w:rPr/>
-          </w:pPr>
-          <w:hyperlink w:anchor="__RefHeading___Toc949_1155462304">
-            <w:r>
-              <w:rPr>
-                <w:rStyle w:val="IndexLink"/>
-              </w:rPr>
-              <w:t>The lightweight cast in Vernal</w:t>
-              <w:tab/>
-              <w:t>5</w:t>
-            </w:r>
-          </w:hyperlink>
-        </w:p>
-        <w:p>
-          <w:pPr>
-            <w:pStyle w:val="Contents2"/>
-            <w:tabs>
-              <w:tab w:val="clear" w:pos="9355"/>
-              <w:tab w:val="right" w:pos="9638" w:leader="dot"/>
-            </w:tabs>
-            <w:rPr/>
-          </w:pPr>
-          <w:hyperlink w:anchor="__RefHeading___Toc418_3962850034">
-            <w:r>
-              <w:rPr>
-                <w:rStyle w:val="IndexLink"/>
-                <w:i w:val="false"/>
-                <w:iCs w:val="false"/>
-              </w:rPr>
-              <w:t xml:space="preserve">New casts made from molds of the concrete </w:t>
-            </w:r>
-            <w:r>
-              <w:rPr>
-                <w:rStyle w:val="IndexLink"/>
-                <w:i/>
-                <w:iCs/>
-              </w:rPr>
-              <w:t>Diplodocus</w:t>
-            </w:r>
-            <w:r>
-              <w:rPr>
-                <w:rStyle w:val="IndexLink"/>
-              </w:rPr>
-              <w:tab/>
-              <w:t>6</w:t>
-            </w:r>
-          </w:hyperlink>
-        </w:p>
-        <w:p>
-          <w:pPr>
-            <w:pStyle w:val="Contents2"/>
-            <w:tabs>
-              <w:tab w:val="clear" w:pos="9355"/>
-              <w:tab w:val="right" w:pos="9638" w:leader="dot"/>
-            </w:tabs>
-            <w:rPr/>
-          </w:pPr>
-          <w:hyperlink w:anchor="__RefHeading___Toc953_1155462304">
-            <w:r>
-              <w:rPr>
-                <w:rStyle w:val="IndexLink"/>
-              </w:rPr>
-              <w:t xml:space="preserve">The fate of the concrete </w:t>
-            </w:r>
-            <w:r>
-              <w:rPr>
-                <w:rStyle w:val="IndexLink"/>
-                <w:i/>
-                <w:iCs/>
-              </w:rPr>
-              <w:t>Diplodocus</w:t>
-            </w:r>
-            <w:r>
-              <w:rPr>
-                <w:rStyle w:val="IndexLink"/>
-              </w:rPr>
-              <w:tab/>
-              <w:t>7</w:t>
-            </w:r>
-          </w:hyperlink>
-        </w:p>
-        <w:p>
-          <w:pPr>
-            <w:pStyle w:val="Contents1"/>
-            <w:tabs>
-              <w:tab w:val="right" w:pos="9638" w:leader="dot"/>
-            </w:tabs>
-            <w:rPr/>
-          </w:pPr>
-          <w:hyperlink w:anchor="__RefHeading___Toc3401_68767826">
-            <w:r>
-              <w:rPr>
-                <w:rStyle w:val="IndexLink"/>
-              </w:rPr>
-              <w:t>Discussion</w:t>
-              <w:tab/>
-              <w:t>7</w:t>
-            </w:r>
-          </w:hyperlink>
-        </w:p>
-        <w:p>
-          <w:pPr>
-            <w:pStyle w:val="Contents1"/>
-            <w:tabs>
-              <w:tab w:val="right" w:pos="9638" w:leader="dot"/>
-            </w:tabs>
-            <w:rPr/>
-          </w:pPr>
-          <w:hyperlink w:anchor="__RefHeading___Toc3529_2542618767">
-            <w:r>
-              <w:rPr>
-                <w:rStyle w:val="IndexLink"/>
-              </w:rPr>
-              <w:t>Acknowledgements</w:t>
-              <w:tab/>
-              <w:t>8</w:t>
-            </w:r>
-          </w:hyperlink>
-        </w:p>
-        <w:p>
-          <w:pPr>
-            <w:pStyle w:val="Contents1"/>
-            <w:tabs>
-              <w:tab w:val="right" w:pos="9638" w:leader="dot"/>
-            </w:tabs>
-            <w:rPr/>
-          </w:pPr>
-          <w:hyperlink w:anchor="__RefHeading___Toc3405_68767826">
-            <w:r>
-              <w:rPr>
-                <w:rStyle w:val="IndexLink"/>
-              </w:rPr>
-              <w:t>References</w:t>
-              <w:tab/>
-              <w:t>8</w:t>
-            </w:r>
-          </w:hyperlink>
-        </w:p>
-        <w:p>
-          <w:pPr>
-            <w:pStyle w:val="Contents1"/>
-            <w:tabs>
-              <w:tab w:val="right" w:pos="9638" w:leader="dot"/>
-            </w:tabs>
-            <w:rPr/>
-          </w:pPr>
-          <w:hyperlink w:anchor="__RefHeading___Toc3407_68767826">
-            <w:r>
-              <w:rPr>
-                <w:rStyle w:val="IndexLink"/>
-              </w:rPr>
-              <w:t>Figure Captions</w:t>
-              <w:tab/>
-              <w:t>10</w:t>
-            </w:r>
-          </w:hyperlink>
-          <w:r>
-            <w:rPr>
-              <w:rStyle w:val="IndexLink"/>
-            </w:rPr>
-            <w:fldChar w:fldCharType="end"/>
-          </w:r>
-        </w:p>
-      </w:sdtContent>
-    </w:sdt>
-    <w:p>
-      <w:pPr>
-        <w:pStyle w:val="TextBody"/>
-        <w:rPr>
-          <w:i/>
-          <w:i/>
-          <w:iCs/>
-        </w:rPr>
-      </w:pPr>
-      <w:r>
-        <w:rPr>
-          <w:i/>
-          <w:iCs/>
-        </w:rPr>
+    <w:p>
+      <w:pPr>
+        <w:pStyle w:val="Contents1"/>
+        <w:tabs>
+          <w:tab w:val="right" w:pos="9638" w:leader="dot"/>
+        </w:tabs>
+        <w:rPr/>
+      </w:pPr>
+      <w:r>
+        <w:fldChar w:fldCharType="begin"/>
+      </w:r>
+      <w:r>
+        <w:rPr>
+          <w:rStyle w:val="IndexLink"/>
+        </w:rPr>
+        <w:instrText> TOC \f \o "1-9" \h</w:instrText>
+      </w:r>
+      <w:r>
+        <w:rPr>
+          <w:rStyle w:val="IndexLink"/>
+        </w:rPr>
+        <w:fldChar w:fldCharType="separate"/>
+      </w:r>
+      <w:hyperlink w:anchor="__RefHeading___Toc2161_3455334573">
+        <w:r>
+          <w:rPr>
+            <w:rStyle w:val="IndexLink"/>
+          </w:rPr>
+          <w:t>Introduction</w:t>
+          <w:tab/>
+          <w:t>2</w:t>
+        </w:r>
+      </w:hyperlink>
+    </w:p>
+    <w:p>
+      <w:pPr>
+        <w:pStyle w:val="Contents2"/>
+        <w:tabs>
+          <w:tab w:val="clear" w:pos="9355"/>
+          <w:tab w:val="right" w:pos="9638" w:leader="dot"/>
+        </w:tabs>
+        <w:rPr/>
+      </w:pPr>
+      <w:hyperlink w:anchor="__RefHeading___Toc943_1155462304">
+        <w:r>
+          <w:rPr>
+            <w:rStyle w:val="IndexLink"/>
+          </w:rPr>
+          <w:t>Nomenclature</w:t>
+          <w:tab/>
+          <w:t>2</w:t>
+        </w:r>
+      </w:hyperlink>
+    </w:p>
+    <w:p>
+      <w:pPr>
+        <w:pStyle w:val="Contents2"/>
+        <w:tabs>
+          <w:tab w:val="clear" w:pos="9355"/>
+          <w:tab w:val="right" w:pos="9638" w:leader="dot"/>
+        </w:tabs>
+        <w:rPr/>
+      </w:pPr>
+      <w:hyperlink w:anchor="__RefHeading___Toc5349_68767826">
+        <w:r>
+          <w:rPr>
+            <w:rStyle w:val="IndexLink"/>
+          </w:rPr>
+          <w:t>Institutional abbreviations</w:t>
+          <w:tab/>
+          <w:t>2</w:t>
+        </w:r>
+      </w:hyperlink>
+    </w:p>
+    <w:p>
+      <w:pPr>
+        <w:pStyle w:val="Contents1"/>
+        <w:tabs>
+          <w:tab w:val="right" w:pos="9638" w:leader="dot"/>
+        </w:tabs>
+        <w:rPr/>
+      </w:pPr>
+      <w:hyperlink w:anchor="__RefHeading___Toc1946_2786159041">
+        <w:r>
+          <w:rPr>
+            <w:rStyle w:val="IndexLink"/>
+          </w:rPr>
+          <w:t xml:space="preserve">History of the concrete </w:t>
+        </w:r>
+        <w:r>
+          <w:rPr>
+            <w:rStyle w:val="IndexLink"/>
+            <w:i/>
+            <w:iCs/>
+          </w:rPr>
+          <w:t>Diplodocus</w:t>
+        </w:r>
+        <w:r>
+          <w:rPr>
+            <w:rStyle w:val="IndexLink"/>
+          </w:rPr>
+          <w:tab/>
+          <w:t>3</w:t>
+        </w:r>
+      </w:hyperlink>
+    </w:p>
+    <w:p>
+      <w:pPr>
+        <w:pStyle w:val="Contents2"/>
+        <w:tabs>
+          <w:tab w:val="clear" w:pos="9355"/>
+          <w:tab w:val="right" w:pos="9638" w:leader="dot"/>
+        </w:tabs>
+        <w:rPr/>
+      </w:pPr>
+      <w:hyperlink w:anchor="__RefHeading___Toc1948_2786159041">
+        <w:r>
+          <w:rPr>
+            <w:rStyle w:val="IndexLink"/>
+          </w:rPr>
+          <w:t xml:space="preserve">The original Carnegie </w:t>
+        </w:r>
+        <w:r>
+          <w:rPr>
+            <w:rStyle w:val="IndexLink"/>
+            <w:i/>
+            <w:iCs/>
+          </w:rPr>
+          <w:t>Diplodocus</w:t>
+        </w:r>
+        <w:r>
+          <w:rPr>
+            <w:rStyle w:val="IndexLink"/>
+          </w:rPr>
+          <w:tab/>
+          <w:t>3</w:t>
+        </w:r>
+      </w:hyperlink>
+    </w:p>
+    <w:p>
+      <w:pPr>
+        <w:pStyle w:val="Contents2"/>
+        <w:tabs>
+          <w:tab w:val="clear" w:pos="9355"/>
+          <w:tab w:val="right" w:pos="9638" w:leader="dot"/>
+        </w:tabs>
+        <w:rPr/>
+      </w:pPr>
+      <w:hyperlink w:anchor="__RefHeading___Toc1950_2786159041">
+        <w:r>
+          <w:rPr>
+            <w:rStyle w:val="IndexLink"/>
+          </w:rPr>
+          <w:t xml:space="preserve">The first casts of the Carnegie </w:t>
+        </w:r>
+        <w:r>
+          <w:rPr>
+            <w:rStyle w:val="IndexLink"/>
+            <w:i/>
+            <w:iCs/>
+          </w:rPr>
+          <w:t>Diplodocus</w:t>
+        </w:r>
+        <w:r>
+          <w:rPr>
+            <w:rStyle w:val="IndexLink"/>
+          </w:rPr>
+          <w:tab/>
+          <w:t>3</w:t>
+        </w:r>
+      </w:hyperlink>
+    </w:p>
+    <w:p>
+      <w:pPr>
+        <w:pStyle w:val="Contents2"/>
+        <w:tabs>
+          <w:tab w:val="clear" w:pos="9355"/>
+          <w:tab w:val="right" w:pos="9638" w:leader="dot"/>
+        </w:tabs>
+        <w:rPr/>
+      </w:pPr>
+      <w:hyperlink w:anchor="__RefHeading___Toc947_1155462304">
+        <w:r>
+          <w:rPr>
+            <w:rStyle w:val="IndexLink"/>
+          </w:rPr>
+          <w:t>The Field House Museum in Vernal</w:t>
+          <w:tab/>
+          <w:t>4</w:t>
+        </w:r>
+      </w:hyperlink>
+    </w:p>
+    <w:p>
+      <w:pPr>
+        <w:pStyle w:val="Contents2"/>
+        <w:tabs>
+          <w:tab w:val="clear" w:pos="9355"/>
+          <w:tab w:val="right" w:pos="9638" w:leader="dot"/>
+        </w:tabs>
+        <w:rPr/>
+      </w:pPr>
+      <w:hyperlink w:anchor="__RefHeading___Toc416_3962850034">
+        <w:r>
+          <w:rPr>
+            <w:rStyle w:val="IndexLink"/>
+          </w:rPr>
+          <w:t>The concrete cast in Vernal</w:t>
+          <w:tab/>
+          <w:t>4</w:t>
+        </w:r>
+      </w:hyperlink>
+    </w:p>
+    <w:p>
+      <w:pPr>
+        <w:pStyle w:val="Contents2"/>
+        <w:tabs>
+          <w:tab w:val="clear" w:pos="9355"/>
+          <w:tab w:val="right" w:pos="9638" w:leader="dot"/>
+        </w:tabs>
+        <w:rPr/>
+      </w:pPr>
+      <w:hyperlink w:anchor="__RefHeading___Toc430_3962850034">
+        <w:r>
+          <w:rPr>
+            <w:rStyle w:val="IndexLink"/>
+            <w:i w:val="false"/>
+            <w:iCs w:val="false"/>
+          </w:rPr>
+          <w:t>The fate of the original molds</w:t>
+        </w:r>
+        <w:r>
+          <w:rPr>
+            <w:rStyle w:val="IndexLink"/>
+          </w:rPr>
+          <w:tab/>
+          <w:t>5</w:t>
+        </w:r>
+      </w:hyperlink>
+    </w:p>
+    <w:p>
+      <w:pPr>
+        <w:pStyle w:val="Contents2"/>
+        <w:tabs>
+          <w:tab w:val="clear" w:pos="9355"/>
+          <w:tab w:val="right" w:pos="9638" w:leader="dot"/>
+        </w:tabs>
+        <w:rPr/>
+      </w:pPr>
+      <w:hyperlink w:anchor="__RefHeading___Toc949_1155462304">
+        <w:r>
+          <w:rPr>
+            <w:rStyle w:val="IndexLink"/>
+          </w:rPr>
+          <w:t>The lightweight cast in Vernal</w:t>
+          <w:tab/>
+          <w:t>6</w:t>
+        </w:r>
+      </w:hyperlink>
+    </w:p>
+    <w:p>
+      <w:pPr>
+        <w:pStyle w:val="Contents2"/>
+        <w:tabs>
+          <w:tab w:val="clear" w:pos="9355"/>
+          <w:tab w:val="right" w:pos="9638" w:leader="dot"/>
+        </w:tabs>
+        <w:rPr/>
+      </w:pPr>
+      <w:hyperlink w:anchor="__RefHeading___Toc418_3962850034">
+        <w:r>
+          <w:rPr>
+            <w:rStyle w:val="IndexLink"/>
+            <w:i w:val="false"/>
+            <w:iCs w:val="false"/>
+          </w:rPr>
+          <w:t xml:space="preserve">New casts made from molds of the concrete </w:t>
+        </w:r>
+        <w:r>
+          <w:rPr>
+            <w:rStyle w:val="IndexLink"/>
+            <w:i/>
+            <w:iCs/>
+          </w:rPr>
+          <w:t>Diplodocus</w:t>
+        </w:r>
+        <w:r>
+          <w:rPr>
+            <w:rStyle w:val="IndexLink"/>
+          </w:rPr>
+          <w:tab/>
+          <w:t>7</w:t>
+        </w:r>
+      </w:hyperlink>
+    </w:p>
+    <w:p>
+      <w:pPr>
+        <w:pStyle w:val="Contents2"/>
+        <w:tabs>
+          <w:tab w:val="clear" w:pos="9355"/>
+          <w:tab w:val="right" w:pos="9638" w:leader="dot"/>
+        </w:tabs>
+        <w:rPr/>
+      </w:pPr>
+      <w:hyperlink w:anchor="__RefHeading___Toc953_1155462304">
+        <w:r>
+          <w:rPr>
+            <w:rStyle w:val="IndexLink"/>
+          </w:rPr>
+          <w:t xml:space="preserve">The fate of the concrete </w:t>
+        </w:r>
+        <w:r>
+          <w:rPr>
+            <w:rStyle w:val="IndexLink"/>
+            <w:i/>
+            <w:iCs/>
+          </w:rPr>
+          <w:t>Diplodocus</w:t>
+        </w:r>
+        <w:r>
+          <w:rPr>
+            <w:rStyle w:val="IndexLink"/>
+          </w:rPr>
+          <w:tab/>
+          <w:t>9</w:t>
+        </w:r>
+      </w:hyperlink>
+    </w:p>
+    <w:p>
+      <w:pPr>
+        <w:pStyle w:val="Contents1"/>
+        <w:tabs>
+          <w:tab w:val="right" w:pos="9638" w:leader="dot"/>
+        </w:tabs>
+        <w:rPr/>
+      </w:pPr>
+      <w:hyperlink w:anchor="__RefHeading___Toc3401_68767826">
+        <w:r>
+          <w:rPr>
+            <w:rStyle w:val="IndexLink"/>
+          </w:rPr>
+          <w:t>Discussion</w:t>
+          <w:tab/>
+          <w:t>9</w:t>
+        </w:r>
+      </w:hyperlink>
+    </w:p>
+    <w:p>
+      <w:pPr>
+        <w:pStyle w:val="Contents1"/>
+        <w:tabs>
+          <w:tab w:val="right" w:pos="9638" w:leader="dot"/>
+        </w:tabs>
+        <w:rPr/>
+      </w:pPr>
+      <w:hyperlink w:anchor="__RefHeading___Toc3529_2542618767">
+        <w:r>
+          <w:rPr>
+            <w:rStyle w:val="IndexLink"/>
+          </w:rPr>
+          <w:t>Acknowledgements</w:t>
+          <w:tab/>
+          <w:t>9</w:t>
+        </w:r>
+      </w:hyperlink>
+    </w:p>
+    <w:p>
+      <w:pPr>
+        <w:pStyle w:val="Contents1"/>
+        <w:tabs>
+          <w:tab w:val="right" w:pos="9638" w:leader="dot"/>
+        </w:tabs>
+        <w:rPr/>
+      </w:pPr>
+      <w:hyperlink w:anchor="__RefHeading___Toc3405_68767826">
+        <w:r>
+          <w:rPr>
+            <w:rStyle w:val="IndexLink"/>
+          </w:rPr>
+          <w:t>References</w:t>
+          <w:tab/>
+          <w:t>10</w:t>
+        </w:r>
+      </w:hyperlink>
+    </w:p>
+    <w:p>
+      <w:pPr>
+        <w:pStyle w:val="Contents1"/>
+        <w:tabs>
+          <w:tab w:val="right" w:pos="9638" w:leader="dot"/>
+        </w:tabs>
+        <w:rPr/>
+      </w:pPr>
+      <w:hyperlink w:anchor="__RefHeading___Toc3407_68767826">
+        <w:r>
+          <w:rPr>
+            <w:rStyle w:val="IndexLink"/>
+          </w:rPr>
+          <w:t>Figure Captions</w:t>
+          <w:tab/>
+          <w:t>12</w:t>
+        </w:r>
+      </w:hyperlink>
+    </w:p>
+    <w:p>
+      <w:pPr>
+        <w:pStyle w:val="TextBody"/>
+        <w:rPr>
+          <w:i/>
+          <w:i/>
+          <w:iCs/>
+        </w:rPr>
+      </w:pPr>
+      <w:r>
+        <w:rPr>
+          <w:i/>
+          <w:iCs/>
+        </w:rPr>
+      </w:r>
+      <w:r>
+        <w:rPr>
+          <w:i/>
+          <w:iCs/>
+        </w:rPr>
+        <w:fldChar w:fldCharType="end"/>
+      </w:r>
+    </w:p>
+    <w:p>
+      <w:pPr>
+        <w:pStyle w:val="Heading1"/>
+        <w:numPr>
+          <w:ilvl w:val="0"/>
+          <w:numId w:val="1"/>
+        </w:numPr>
+        <w:ind w:left="0" w:right="0" w:hanging="0"/>
+        <w:rPr/>
+      </w:pPr>
+      <w:bookmarkStart w:id="0" w:name="__RefHeading___Toc2161_3455334573"/>
+      <w:bookmarkEnd w:id="0"/>
+      <w:r>
+        <w:rPr/>
+        <w:t>Introduction</w:t>
+      </w:r>
+    </w:p>
+    <w:p>
+      <w:pPr>
+        <w:pStyle w:val="TextBody"/>
+        <w:rPr/>
+      </w:pPr>
+      <w:r>
+        <w:rPr>
+          <w:i/>
+          <w:iCs/>
+        </w:rPr>
+        <w:t>Diplodocus</w:t>
+      </w:r>
+      <w:r>
+        <w:rPr/>
+        <w:t xml:space="preserve"> is a sauropod dinosaur from the Late Jurassic of North America, found in the extensive Morrison Formation of the western states. Although larger and more complete sauropods are now known, </w:t>
+      </w:r>
+      <w:r>
+        <w:rPr>
+          <w:i/>
+          <w:iCs/>
+        </w:rPr>
+        <w:t>Diplodocus</w:t>
+      </w:r>
+      <w:r>
+        <w:rPr/>
+        <w:t xml:space="preserve"> was the first giant dinosaur known from a substantially complete skeleton: the Carnegie Museum’s iconic specimen CM 84 (Figure A). As summarised in Taylor et al. (in prep, a) and expounded in detail by Nieuwland (2019), casts of this important specimen were sent all around the globe, and as a result this individual became — and remains — the single best-known dinosaur in the world.</w:t>
+      </w:r>
+    </w:p>
+    <w:p>
+      <w:pPr>
+        <w:pStyle w:val="TextBody"/>
+        <w:rPr/>
+      </w:pPr>
+      <w:r>
+        <w:rPr/>
+        <w:t xml:space="preserve">Among the numerous </w:t>
+      </w:r>
+      <w:r>
+        <w:rPr>
+          <w:i/>
+          <w:iCs/>
+        </w:rPr>
+        <w:t>Diplodocus</w:t>
+      </w:r>
+      <w:r>
+        <w:rPr/>
+        <w:t xml:space="preserve"> casts that have been mounted, many have been made in plaster, including all the oldest ones; and many have been made in modern lightweight materials such as water-expanded polyester (WEP). But one stands alone, having been cast in concrete by the Utah Field House museum in Vernal.</w:t>
+      </w:r>
+    </w:p>
+    <w:p>
+      <w:pPr>
+        <w:pStyle w:val="TextBody"/>
+        <w:rPr/>
+      </w:pPr>
+      <w:r>
+        <w:rPr/>
+        <w:t xml:space="preserve">In this paper, we will briefly summarise the history of the original Carnegie </w:t>
+      </w:r>
+      <w:r>
+        <w:rPr>
+          <w:i/>
+          <w:iCs/>
+        </w:rPr>
+        <w:t>Diplodocus</w:t>
+      </w:r>
+      <w:r>
+        <w:rPr/>
+        <w:t>, discuss how the concrete cast came to be, and consider its legacy.</w:t>
+      </w:r>
+    </w:p>
+    <w:p>
+      <w:pPr>
+        <w:pStyle w:val="Heading2"/>
+        <w:rPr/>
+      </w:pPr>
+      <w:bookmarkStart w:id="1" w:name="__RefHeading___Toc943_1155462304"/>
+      <w:bookmarkEnd w:id="1"/>
+      <w:r>
+        <w:rPr/>
+        <w:t>Nomenclature</w:t>
+      </w:r>
+    </w:p>
+    <w:p>
+      <w:pPr>
+        <w:pStyle w:val="TextBody"/>
+        <w:rPr/>
+      </w:pPr>
+      <w:r>
+        <w:rPr/>
+        <w:t>A distinction is made between molds and casts. A mold is a negative structure made from an original  specimen (or, less commonly, a cast), in which the spaces inside the mold match the shapes of the original specimen. A cast is a positive structure, a copy made of a specimen made by filling a mold, and its shape matches that of the original specimen.</w:t>
+      </w:r>
+    </w:p>
+    <w:p>
+      <w:pPr>
+        <w:pStyle w:val="TextBody"/>
+        <w:rPr/>
+      </w:pPr>
+      <w:r>
+        <w:rPr/>
+        <w:t xml:space="preserve">Vertebrae are designated as follows, for a vertebra at position </w:t>
+      </w:r>
+      <w:r>
+        <w:rPr>
+          <w:i/>
+          <w:iCs/>
+        </w:rPr>
+        <w:t>n</w:t>
+      </w:r>
+      <w:r>
+        <w:rPr/>
+        <w:t xml:space="preserve"> in a part of the spinal column: cervical vertebrae C</w:t>
+      </w:r>
+      <w:r>
+        <w:rPr>
+          <w:i/>
+          <w:iCs/>
+        </w:rPr>
+        <w:t>n</w:t>
+      </w:r>
+      <w:r>
+        <w:rPr/>
+        <w:t>, dorsal vertebrae D</w:t>
+      </w:r>
+      <w:r>
+        <w:rPr>
+          <w:i/>
+          <w:iCs/>
+        </w:rPr>
+        <w:t>n</w:t>
+      </w:r>
+      <w:r>
+        <w:rPr/>
+        <w:t>, and caudal vertebrae Ca</w:t>
+      </w:r>
+      <w:r>
+        <w:rPr>
+          <w:i/>
+          <w:iCs/>
+        </w:rPr>
+        <w:t>n</w:t>
+      </w:r>
+      <w:r>
+        <w:rPr/>
+        <w:t>.</w:t>
+      </w:r>
+    </w:p>
+    <w:p>
+      <w:pPr>
+        <w:pStyle w:val="Heading2"/>
+        <w:rPr/>
+      </w:pPr>
+      <w:bookmarkStart w:id="2" w:name="__RefHeading___Toc5349_68767826"/>
+      <w:bookmarkEnd w:id="2"/>
+      <w:r>
+        <w:rPr/>
+        <w:t>Institutional abbreviations</w:t>
+      </w:r>
+    </w:p>
+    <w:p>
+      <w:pPr>
+        <w:pStyle w:val="TextBody"/>
+        <w:numPr>
+          <w:ilvl w:val="0"/>
+          <w:numId w:val="4"/>
+        </w:numPr>
+        <w:ind w:left="720" w:right="0" w:hanging="360"/>
+        <w:rPr/>
+      </w:pPr>
+      <w:r>
+        <w:rPr/>
+        <w:t>AMNH — American Museum of Natural History, New York, New York, USA.</w:t>
+      </w:r>
+    </w:p>
+    <w:p>
+      <w:pPr>
+        <w:pStyle w:val="TextBody"/>
+        <w:numPr>
+          <w:ilvl w:val="0"/>
+          <w:numId w:val="4"/>
+        </w:numPr>
+        <w:ind w:left="720" w:right="0" w:hanging="360"/>
+        <w:rPr/>
+      </w:pPr>
+      <w:r>
+        <w:rPr/>
+        <w:t>CM — Carnegie Museum of Natural History, Pittsburgh, Pennsylvania, USA.</w:t>
+      </w:r>
+    </w:p>
+    <w:p>
+      <w:pPr>
+        <w:pStyle w:val="TextBody"/>
+        <w:numPr>
+          <w:ilvl w:val="0"/>
+          <w:numId w:val="4"/>
+        </w:numPr>
+        <w:ind w:left="720" w:right="0" w:hanging="360"/>
+        <w:rPr/>
+      </w:pPr>
+      <w:r>
+        <w:rPr/>
+        <w:t>CMNH — Cleveland Museum of Natural History, Cleveland, Ohio, USA.</w:t>
+      </w:r>
+    </w:p>
+    <w:p>
+      <w:pPr>
+        <w:pStyle w:val="TextBody"/>
+        <w:numPr>
+          <w:ilvl w:val="0"/>
+          <w:numId w:val="4"/>
+        </w:numPr>
+        <w:ind w:left="720" w:right="0" w:hanging="360"/>
+        <w:rPr/>
+      </w:pPr>
+      <w:r>
+        <w:rPr/>
+        <w:t>HMNS — Houston Museum of Nature and Science, Houston, Texas, USA.</w:t>
+      </w:r>
+    </w:p>
+    <w:p>
+      <w:pPr>
+        <w:pStyle w:val="TextBody"/>
+        <w:numPr>
+          <w:ilvl w:val="0"/>
+          <w:numId w:val="4"/>
+        </w:numPr>
+        <w:ind w:left="720" w:right="0" w:hanging="360"/>
+        <w:rPr/>
+      </w:pPr>
+      <w:r>
+        <w:rPr/>
+        <w:t>MOSI — Museum of Science and Industry, Tampa, Florida, USA.</w:t>
       </w:r>
     </w:p>
     <w:p>
@@ -689,264 +930,6 @@
         <w:numPr>
           <w:ilvl w:val="0"/>
           <w:numId w:val="2"/>
-        </w:numPr>
-        <w:ind w:left="0" w:right="0" w:hanging="0"/>
-        <w:rPr/>
-      </w:pPr>
-      <w:bookmarkStart w:id="0" w:name="__RefHeading___Toc2161_3455334573"/>
-      <w:bookmarkEnd w:id="0"/>
-      <w:r>
-        <w:rPr/>
-        <w:t>Introduction</w:t>
-      </w:r>
-    </w:p>
-    <w:p>
-      <w:pPr>
-        <w:pStyle w:val="TextBody"/>
-        <w:rPr/>
-      </w:pPr>
-      <w:r>
-        <w:rPr>
-          <w:i/>
-          <w:iCs/>
-        </w:rPr>
-        <w:t>Diplodocus</w:t>
-      </w:r>
-      <w:r>
-        <w:rPr/>
-        <w:t xml:space="preserve"> is a sauropod dinosaur from the Late Jurassic of North America, found in the extensive Morrison Formation of the western states. Although larger and more complete sauropods are now known, </w:t>
-      </w:r>
-      <w:r>
-        <w:rPr>
-          <w:i/>
-          <w:iCs/>
-        </w:rPr>
-        <w:t>Diplodocus</w:t>
-      </w:r>
-      <w:r>
-        <w:rPr/>
-        <w:t xml:space="preserve"> was the first giant dinosaur known from a substantially complete skeleton: the Carnegie Museum’s iconic specimen CM 84 (Figure A). As summarised in Taylor et al. (in prep, a) and expounded in detail by Nieuwland (2019), casts of this important specimen were sent all around the globe, and as a result this individual became — and remains — the single best-known dinosaur in the world.</w:t>
-      </w:r>
-    </w:p>
-    <w:p>
-      <w:pPr>
-        <w:pStyle w:val="TextBody"/>
-        <w:rPr/>
-      </w:pPr>
-      <w:r>
-        <w:rPr/>
-        <w:t xml:space="preserve">Among the numerous </w:t>
-      </w:r>
-      <w:r>
-        <w:rPr>
-          <w:i/>
-          <w:iCs/>
-        </w:rPr>
-        <w:t>Diplodocus</w:t>
-      </w:r>
-      <w:r>
-        <w:rPr/>
-        <w:t xml:space="preserve"> casts that have been mounted, many have been made in plaster, including all the oldest ones; and many have been made in modern lightweight materials such as water-expanded polyester (WEP). But one stands alone, having been cast in concrete by the Utah Field House museum in Vernal.</w:t>
-      </w:r>
-    </w:p>
-    <w:p>
-      <w:pPr>
-        <w:pStyle w:val="TextBody"/>
-        <w:rPr/>
-      </w:pPr>
-      <w:r>
-        <w:rPr/>
-        <w:t xml:space="preserve">In this paper, we will briefly summarise the history of the original Carnegie </w:t>
-      </w:r>
-      <w:r>
-        <w:rPr>
-          <w:i/>
-          <w:iCs/>
-        </w:rPr>
-        <w:t>Diplodocus</w:t>
-      </w:r>
-      <w:r>
-        <w:rPr/>
-        <w:t>, discuss how the concrete cast came to be, and consider its legacy.</w:t>
-      </w:r>
-    </w:p>
-    <w:p>
-      <w:pPr>
-        <w:pStyle w:val="Heading2"/>
-        <w:rPr/>
-      </w:pPr>
-      <w:bookmarkStart w:id="1" w:name="__RefHeading___Toc943_1155462304"/>
-      <w:bookmarkEnd w:id="1"/>
-      <w:r>
-        <w:rPr/>
-        <w:t>Nomenclature</w:t>
-      </w:r>
-    </w:p>
-    <w:p>
-      <w:pPr>
-        <w:pStyle w:val="TextBody"/>
-        <w:rPr/>
-      </w:pPr>
-      <w:r>
-        <w:rPr/>
-        <w:t>A distinction is made between molds and casts. A mold is a negative structure made from an original  specimen (or, less commonly, a cast), in which the spaces inside the mold match the shapes of the original specimen. A cast is a positive structure, a copy made of a specimen made by filling a mold, and its shape matches that of the original specimen.</w:t>
-      </w:r>
-    </w:p>
-    <w:p>
-      <w:pPr>
-        <w:pStyle w:val="TextBody"/>
-        <w:rPr/>
-      </w:pPr>
-      <w:r>
-        <w:rPr/>
-        <w:t xml:space="preserve">Vertebrae are designated as follows, for a vertebra at position </w:t>
-      </w:r>
-      <w:r>
-        <w:rPr>
-          <w:i/>
-          <w:iCs/>
-        </w:rPr>
-        <w:t>n</w:t>
-      </w:r>
-      <w:r>
-        <w:rPr/>
-        <w:t xml:space="preserve"> in a part of the spinal column: cervical vertebrae C</w:t>
-      </w:r>
-      <w:r>
-        <w:rPr>
-          <w:i/>
-          <w:iCs/>
-        </w:rPr>
-        <w:t>n</w:t>
-      </w:r>
-      <w:r>
-        <w:rPr/>
-        <w:t>, dorsal vertebrae D</w:t>
-      </w:r>
-      <w:r>
-        <w:rPr>
-          <w:i/>
-          <w:iCs/>
-        </w:rPr>
-        <w:t>n</w:t>
-      </w:r>
-      <w:r>
-        <w:rPr/>
-        <w:t>, and caudal vertebrae Ca</w:t>
-      </w:r>
-      <w:r>
-        <w:rPr>
-          <w:i/>
-          <w:iCs/>
-        </w:rPr>
-        <w:t>n</w:t>
-      </w:r>
-      <w:r>
-        <w:rPr/>
-        <w:t>.</w:t>
-      </w:r>
-    </w:p>
-    <w:p>
-      <w:pPr>
-        <w:pStyle w:val="Heading2"/>
-        <w:rPr/>
-      </w:pPr>
-      <w:bookmarkStart w:id="2" w:name="__RefHeading___Toc5349_68767826"/>
-      <w:bookmarkEnd w:id="2"/>
-      <w:r>
-        <w:rPr/>
-        <w:t>Institutional abbreviations</w:t>
-      </w:r>
-    </w:p>
-    <w:p>
-      <w:pPr>
-        <w:pStyle w:val="TextBody"/>
-        <w:numPr>
-          <w:ilvl w:val="0"/>
-          <w:numId w:val="5"/>
-        </w:numPr>
-        <w:ind w:left="720" w:right="0" w:hanging="360"/>
-        <w:rPr/>
-      </w:pPr>
-      <w:r>
-        <w:rPr/>
-        <w:t>AMNH — American Museum of Natural History, New York, New York, USA.</w:t>
-      </w:r>
-    </w:p>
-    <w:p>
-      <w:pPr>
-        <w:pStyle w:val="TextBody"/>
-        <w:numPr>
-          <w:ilvl w:val="0"/>
-          <w:numId w:val="5"/>
-        </w:numPr>
-        <w:ind w:left="720" w:right="0" w:hanging="360"/>
-        <w:rPr/>
-      </w:pPr>
-      <w:r>
-        <w:rPr/>
-        <w:t>CM — Carnegie Museum of Natural History, Pittsburgh, Pennsylvania, USA.</w:t>
-      </w:r>
-    </w:p>
-    <w:p>
-      <w:pPr>
-        <w:pStyle w:val="TextBody"/>
-        <w:numPr>
-          <w:ilvl w:val="0"/>
-          <w:numId w:val="5"/>
-        </w:numPr>
-        <w:ind w:left="720" w:right="0" w:hanging="360"/>
-        <w:rPr/>
-      </w:pPr>
-      <w:r>
-        <w:rPr/>
-        <w:t>CMNH — Cleveland Museum of Natural History, Cleveland, Ohio, USA.</w:t>
-      </w:r>
-    </w:p>
-    <w:p>
-      <w:pPr>
-        <w:pStyle w:val="TextBody"/>
-        <w:numPr>
-          <w:ilvl w:val="0"/>
-          <w:numId w:val="5"/>
-        </w:numPr>
-        <w:ind w:left="720" w:right="0" w:hanging="360"/>
-        <w:rPr/>
-      </w:pPr>
-      <w:r>
-        <w:rPr/>
-        <w:t>HMNS — Houston Museum of Nature and Science, Houston, Texas, USA.</w:t>
-      </w:r>
-    </w:p>
-    <w:p>
-      <w:pPr>
-        <w:pStyle w:val="TextBody"/>
-        <w:numPr>
-          <w:ilvl w:val="0"/>
-          <w:numId w:val="5"/>
-        </w:numPr>
-        <w:ind w:left="720" w:right="0" w:hanging="360"/>
-        <w:rPr/>
-      </w:pPr>
-      <w:r>
-        <w:rPr/>
-        <w:t xml:space="preserve">MOSI — </w:t>
-      </w:r>
-      <w:r>
-        <w:rPr/>
-        <w:t xml:space="preserve">Museum of Science and Industry, Tampa, Florida, </w:t>
-      </w:r>
-      <w:r>
-        <w:rPr/>
-        <w:t>USA.</w:t>
-      </w:r>
-    </w:p>
-    <w:p>
-      <w:pPr>
-        <w:pStyle w:val="Heading1"/>
-        <w:numPr>
-          <w:ilvl w:val="0"/>
-          <w:numId w:val="3"/>
         </w:numPr>
         <w:ind w:left="0" w:right="0" w:hanging="0"/>
         <w:rPr/>
@@ -1707,6 +1690,15 @@
     </w:p>
     <w:p>
       <w:pPr>
+        <w:sectPr>
+          <w:type w:val="nextPage"/>
+          <w:pgSz w:w="11906" w:h="16838"/>
+          <w:pgMar w:left="1134" w:right="1134" w:header="0" w:top="1134" w:footer="0" w:bottom="1134" w:gutter="0"/>
+          <w:pgNumType w:fmt="decimal"/>
+          <w:formProt w:val="false"/>
+          <w:textDirection w:val="lrTb"/>
+          <w:docGrid w:type="default" w:linePitch="600" w:charSpace="32768"/>
+        </w:sectPr>
         <w:pStyle w:val="TextBody"/>
         <w:rPr/>
       </w:pPr>
@@ -1732,6 +1724,122 @@
       </w:pPr>
       <w:r>
         <w:rPr/>
+        <w:t xml:space="preserve">The molds taken from the concrete </w:t>
+      </w:r>
+      <w:r>
+        <w:rPr>
+          <w:i/>
+          <w:iCs/>
+        </w:rPr>
+        <w:t>Diplodocus</w:t>
+      </w:r>
+      <w:r>
+        <w:rPr/>
+        <w:t xml:space="preserve"> were used again in an eighteen-month project in 1996 and 1997, led by David Letasi, to create a unique exhibit at the Museum of Science and Industry in Tampa, Florida (David Letasi, pers. comm., 2022). Susan Swartz of MOSI obtained a $500,000 grant from the National Science Foundation for the “Assemble a Sauropod” project. The museum board were initially interested in purchasing a cast of a large sauropod skeleton from China. However, based on photographs of this skeleton, Letasi was sceptical about its authenticity. On advice from Mark Norell, Letasi consulted Paul Sereno, who had recently seen the specimen in question, and discovered that it was almost entirely extrapolated from handful of bones, these so restored with plaster that it was impossible to determine what was real. Sereno therefore wrote to the museum directors, recommending that the project take a different form. Jim Kirkland, who was lecturing at a MOSI event at this time, recommended that a </w:t>
+      </w:r>
+      <w:r>
+        <w:rPr>
+          <w:i/>
+          <w:iCs/>
+        </w:rPr>
+        <w:t>Diplodocus</w:t>
+      </w:r>
+      <w:r>
+        <w:rPr/>
+        <w:t xml:space="preserve"> skeletons could be used, and that Jim Madsen was able to produce the casts — using the molds taken from the concrete </w:t>
+      </w:r>
+      <w:r>
+        <w:rPr>
+          <w:i/>
+          <w:iCs/>
+        </w:rPr>
+        <w:t>Diplodocus</w:t>
+      </w:r>
+      <w:r>
+        <w:rPr/>
+        <w:t xml:space="preserve"> of Vernal..</w:t>
+      </w:r>
+    </w:p>
+    <w:p>
+      <w:pPr>
+        <w:pStyle w:val="TextBody"/>
+        <w:rPr/>
+      </w:pPr>
+      <w:r>
+        <w:rPr/>
+        <w:t xml:space="preserve">The museum directors approached Madsen, who recommended that two individuals be created and posed together, creating a unique tableau. Letasi conceived the idea of mounting one of them in a rearing position: to better understand what this would entail, he consulted Mark Norrell of the American Museum of Natural History, who six years earlier had mounted a cast </w:t>
+      </w:r>
+      <w:r>
+        <w:rPr>
+          <w:i/>
+          <w:iCs/>
+        </w:rPr>
+        <w:t>Barosaurus</w:t>
+      </w:r>
+      <w:r>
+        <w:rPr/>
+        <w:t xml:space="preserve"> skeleton in the AMNH atrium (Taylor et al. in prep, b). Letasi also consulted Robert Bakker on the dynamic, defensive pose of the quadrupedal skeleton; Phil Currie on the dynamics of the whiplash tail; and Kent Stevens on the mechanics of the rearing posture. Sauropod specialist John S. McIntosh reviewed the design.</w:t>
+      </w:r>
+    </w:p>
+    <w:p>
+      <w:pPr>
+        <w:pStyle w:val="TextBody"/>
+        <w:rPr/>
+      </w:pPr>
+      <w:r>
+        <w:rPr/>
+        <w:t>The elements of the mounts were cast by Jim Madsen of Dinolabs, using hollow core resin casting with lightweight foam filler to reduce weight. While the postcranial skeleton was created from the second-generation Vernal molds, the cast skull was based on a separate Carnegie Museum individual, CM 11161. All these elements were then shipped to Ontario to be assembled into their selected postures by Peter May of Research Casting International (RCI) with guidance from Letasi.</w:t>
+      </w:r>
+    </w:p>
+    <w:p>
+      <w:pPr>
+        <w:pStyle w:val="TextBody"/>
+        <w:rPr/>
+      </w:pPr>
+      <w:r>
+        <w:rPr/>
+        <w:t>Aside from biological and mechanical verisimilitude, it was also necessary to consider the space the skeletons were to be mounted in. Letasi was concerned that it would be difficult to place the mounts in the main lobby without restricting evening events, as the space was used for public dinner engagements and rotating exhibits. With space in the lobby limited, it was not clear that the skeletons, widely cited in the literature as being 85 feet (25.9 m) in length, would fit. At Letasi’s request, Jim Madsen laid out the skull and axial skeleton at his lab, and measured it at 75 feet (22.9 m) — so it appears that the 84 feet given by Holland (1905:448) for the London cast was an exaggeration.</w:t>
+      </w:r>
+    </w:p>
+    <w:p>
+      <w:pPr>
+        <w:pStyle w:val="TextBody"/>
+        <w:rPr/>
+      </w:pPr>
+      <w:r>
+        <w:rPr/>
+        <w:t>Letasi visited RCI for the trial mountings of both skeletons. The only problem that became apparent was the position of the tail on the upright mount, which when installed at the museum would have collided with a balcony. The tail posture was changed and the problem avoided. The two mounted skeletons at their true size of 75 feet and with the tail posture modified were able to fit perfectly into the MOSI lobby. The upright mount was placed on a ten foot high pedestal and an existing concrete bunker was used for quadrupedal mount, so neither encroached greatly on floor space. (</w:t>
+      </w:r>
+      <w:r>
+        <w:rPr>
+          <w:highlight w:val="yellow"/>
+        </w:rPr>
+        <w:t>Figure XXX trying to source</w:t>
+      </w:r>
+      <w:r>
+        <w:rPr/>
+        <w:t>).</w:t>
+      </w:r>
+    </w:p>
+    <w:p>
+      <w:pPr>
+        <w:pStyle w:val="TextBody"/>
+        <w:rPr/>
+      </w:pPr>
+      <w:r>
+        <w:rPr/>
+        <w:t xml:space="preserve">Sadly, this impressive exhibit was to last only twenty years in its original form. On 13 August 2017, the museum, in financial difficulties, closed 85% of its space (Contorno 2017, Schreiner and Ochoa 2017) and many exhibits had to be discarded. Happily, in 2019 the rearing mounted </w:t>
+      </w:r>
+      <w:r>
+        <w:rPr>
+          <w:i/>
+          <w:iCs/>
+        </w:rPr>
+        <w:t>Diplodocus</w:t>
+      </w:r>
+      <w:r>
+        <w:rPr/>
+        <w:t xml:space="preserve"> was moved to a new position in the Kids In Charge Gallery in the remaining part of the museum. The quadrupedal mount remains in the entrance lobby of the old museum’s main building, which is now used as storage and offices for the county, and for occasional events.</w:t>
       </w:r>
     </w:p>
     <w:p>
@@ -1846,7 +1954,7 @@
         <w:pStyle w:val="Heading1"/>
         <w:numPr>
           <w:ilvl w:val="0"/>
-          <w:numId w:val="4"/>
+          <w:numId w:val="3"/>
         </w:numPr>
         <w:ind w:left="0" w:right="0" w:hanging="0"/>
         <w:rPr/>
@@ -1898,7 +2006,7 @@
         <w:pStyle w:val="TextBody"/>
         <w:numPr>
           <w:ilvl w:val="0"/>
-          <w:numId w:val="4"/>
+          <w:numId w:val="3"/>
         </w:numPr>
         <w:ind w:left="0" w:right="0" w:hanging="0"/>
         <w:rPr/>
@@ -1933,7 +2041,34 @@
       </w:r>
       <w:r>
         <w:rPr/>
-        <w:t xml:space="preserve"> that was supposed to be repaired by Dinolab but was never remounted; the molds that were made from the concrete casts sitting unloved in the Dinolab building until it was torn down, and now lurking the RCI's storage. I suppose most endings are sad, but the project definitely has a melancholy feel.</w:t>
+        <w:t xml:space="preserve"> that was supposed to be repaired by Dinolab but was never remounted; the molds that were made from the concrete casts sitting unloved in the Dinolab building until it was torn down, and now lurking the RCI's storage; </w:t>
+      </w:r>
+      <w:r>
+        <w:rPr/>
+        <w:t xml:space="preserve">the MOSI quadrupedal </w:t>
+      </w:r>
+      <w:r>
+        <w:rPr>
+          <w:i/>
+          <w:iCs/>
+        </w:rPr>
+        <w:t>Diplodocus</w:t>
+      </w:r>
+      <w:r>
+        <w:rPr/>
+        <w:t xml:space="preserve"> sitting</w:t>
+      </w:r>
+      <w:r>
+        <w:rPr/>
+        <w:t xml:space="preserve"> </w:t>
+      </w:r>
+      <w:r>
+        <w:rPr/>
+        <w:t>unloved in a building used mostly for storage.</w:t>
+      </w:r>
+      <w:r>
+        <w:rPr/>
+        <w:t>I suppose most endings are sad, but the project definitely has a melancholy feel.</w:t>
       </w:r>
     </w:p>
     <w:p>
@@ -1941,7 +2076,7 @@
         <w:pStyle w:val="Heading1"/>
         <w:numPr>
           <w:ilvl w:val="0"/>
-          <w:numId w:val="4"/>
+          <w:numId w:val="3"/>
         </w:numPr>
         <w:ind w:left="0" w:right="0" w:hanging="0"/>
         <w:rPr/>
@@ -1994,33 +2129,17 @@
       </w:pPr>
       <w:r>
         <w:rPr/>
-        <w:t>Ilja Niewland’</w:t>
-      </w:r>
-      <w:r>
-        <w:rPr/>
-        <w:t>s unparalelled knowledge of the Carnegie casts proved invaluable.</w:t>
-      </w:r>
-    </w:p>
-    <w:p>
-      <w:pPr>
-        <w:pStyle w:val="TextBody"/>
-        <w:rPr/>
-      </w:pPr>
-      <w:r>
-        <w:rPr/>
-        <w:t xml:space="preserve">Elaine Carr </w:t>
-      </w:r>
-      <w:r>
-        <w:rPr/>
-        <w:t>of the</w:t>
-      </w:r>
-      <w:r>
-        <w:rPr/>
-        <w:t xml:space="preserve"> Uintah County Regional History Center </w:t>
-      </w:r>
-      <w:r>
-        <w:rPr/>
-        <w:t>provided with high-resolution images from the archives and helped us to trace the history associated with some of them.</w:t>
+        <w:t>Ilja Niewland’s unparalelled knowledge of the Carnegie casts proved invaluable.</w:t>
+      </w:r>
+    </w:p>
+    <w:p>
+      <w:pPr>
+        <w:pStyle w:val="TextBody"/>
+        <w:rPr/>
+      </w:pPr>
+      <w:r>
+        <w:rPr/>
+        <w:t>Elaine Carr of the Uintah County Regional History Center provided with high-resolution images from the archives and helped us to trace the history associated with some of them.</w:t>
       </w:r>
     </w:p>
     <w:p>
@@ -2046,11 +2165,7 @@
       </w:pPr>
       <w:r>
         <w:rPr/>
-        <w:t xml:space="preserve">David Letasi </w:t>
-      </w:r>
-      <w:r>
-        <w:rPr/>
-        <w:t xml:space="preserve">provided extensive information about the double </w:t>
+        <w:t xml:space="preserve">David Letasi provided extensive information about the double </w:t>
       </w:r>
       <w:r>
         <w:rPr>
@@ -2071,11 +2186,7 @@
       </w:pPr>
       <w:r>
         <w:rPr/>
-        <w:t xml:space="preserve">XXX </w:t>
-      </w:r>
-      <w:r>
-        <w:rPr/>
-        <w:t>More to follow.</w:t>
+        <w:t>XXX More to follow.</w:t>
       </w:r>
     </w:p>
     <w:p>
@@ -2083,7 +2194,7 @@
         <w:pStyle w:val="Heading1"/>
         <w:numPr>
           <w:ilvl w:val="0"/>
-          <w:numId w:val="4"/>
+          <w:numId w:val="3"/>
         </w:numPr>
         <w:ind w:left="0" w:right="0" w:hanging="0"/>
         <w:rPr/>
@@ -2240,6 +2351,53 @@
         <w:pStyle w:val="Reference"/>
         <w:rPr/>
       </w:pPr>
+      <w:bookmarkStart w:id="15" w:name="__DdeLink__11501_941453575"/>
+      <w:r>
+        <w:rPr/>
+        <w:t>Contorno</w:t>
+      </w:r>
+      <w:bookmarkEnd w:id="15"/>
+      <w:r>
+        <w:rPr/>
+        <w:t xml:space="preserve">, Steve. 2017. MOSI to close most of its building, IMAX to save money before move to downtown Tampa. </w:t>
+      </w:r>
+      <w:r>
+        <w:rPr>
+          <w:i/>
+          <w:iCs/>
+        </w:rPr>
+        <w:t>Tampa Bay Times</w:t>
+      </w:r>
+      <w:r>
+        <w:rPr/>
+        <w:t xml:space="preserve">, 18 May 2017. </w:t>
+      </w:r>
+      <w:hyperlink r:id="rId12">
+        <w:r>
+          <w:rPr>
+            <w:rStyle w:val="InternetLink"/>
+          </w:rPr>
+          <w:t>https://www.tampabay.com/news/business/tourism/mosi-to-close-part-of-its-building-to-save-money-before-move-to-downtown/2324358/</w:t>
+        </w:r>
+      </w:hyperlink>
+      <w:r>
+        <w:rPr/>
+        <w:t xml:space="preserve">, archived at </w:t>
+      </w:r>
+      <w:hyperlink r:id="rId13">
+        <w:r>
+          <w:rPr>
+            <w:rStyle w:val="InternetLink"/>
+          </w:rPr>
+          <w:t>https://web.archive.org/web/20211125120642/https://www.tampabay.com/news/business/tourism/mosi-to-close-part-of-its-building-to-save-money-before-move-to-downtown/2324358/</w:t>
+        </w:r>
+      </w:hyperlink>
+    </w:p>
+    <w:p>
+      <w:pPr>
+        <w:pStyle w:val="Reference"/>
+        <w:rPr/>
+      </w:pPr>
       <w:r>
         <w:rPr/>
         <w:t xml:space="preserve">Dingus, Lowell. 1996. </w:t>
@@ -2595,7 +2753,7 @@
         <w:rPr/>
         <w:t xml:space="preserve">Lewis, Marlene. 1977. G. Ernest Untermann papers, 1893–1975. Archives West for University of Utah Libraries, Special Collections. </w:t>
       </w:r>
-      <w:hyperlink r:id="rId12">
+      <w:hyperlink r:id="rId14">
         <w:r>
           <w:rPr>
             <w:rStyle w:val="InternetLink"/>
@@ -2607,7 +2765,7 @@
         <w:rPr/>
         <w:t xml:space="preserve">, archived at </w:t>
       </w:r>
-      <w:hyperlink r:id="rId13">
+      <w:hyperlink r:id="rId15">
         <w:r>
           <w:rPr>
             <w:rStyle w:val="InternetLink"/>
@@ -2736,12 +2894,12 @@
         <w:pStyle w:val="Reference"/>
         <w:rPr/>
       </w:pPr>
-      <w:bookmarkStart w:id="15" w:name="__DdeLink__16582_68767826"/>
+      <w:bookmarkStart w:id="16" w:name="__DdeLink__16582_68767826"/>
       <w:r>
         <w:rPr/>
         <w:t>Nieuwland</w:t>
       </w:r>
-      <w:bookmarkEnd w:id="15"/>
+      <w:bookmarkEnd w:id="16"/>
       <w:r>
         <w:rPr/>
         <w:t xml:space="preserve">, Ilja. 2019. </w:t>
@@ -2807,7 +2965,7 @@
         <w:rPr/>
         <w:t xml:space="preserve">:36-41. </w:t>
       </w:r>
-      <w:hyperlink r:id="rId14">
+      <w:hyperlink r:id="rId16">
         <w:r>
           <w:rPr>
             <w:rStyle w:val="InternetLink"/>
@@ -2862,6 +3020,47 @@
       </w:pPr>
       <w:r>
         <w:rPr/>
+        <w:t xml:space="preserve">Schreiner, Mark, and Julio Ochoa. 2017. MOSI to close IMAX, other exhibits in cost-saving reconfiguration. </w:t>
+      </w:r>
+      <w:r>
+        <w:rPr>
+          <w:i/>
+          <w:iCs/>
+        </w:rPr>
+        <w:t>WUSF Public Media</w:t>
+      </w:r>
+      <w:r>
+        <w:rPr/>
+        <w:t xml:space="preserve"> — WUSF 89.7. 18 May 2017. </w:t>
+      </w:r>
+      <w:hyperlink r:id="rId17">
+        <w:r>
+          <w:rPr>
+            <w:rStyle w:val="VisitedInternetLink"/>
+          </w:rPr>
+          <w:t>https://wusfnews.wusf.usf.edu/news/2017-05-18/mosi-to-close-imax-other-exhibits-in-cost-saving-reconfiguration</w:t>
+        </w:r>
+      </w:hyperlink>
+      <w:r>
+        <w:rPr/>
+        <w:t xml:space="preserve">, archived at </w:t>
+      </w:r>
+      <w:hyperlink r:id="rId18">
+        <w:r>
+          <w:rPr>
+            <w:rStyle w:val="InternetLink"/>
+          </w:rPr>
+          <w:t>https://web.archive.org/web/20210507091810/https://wusfnews.wusf.usf.edu/news/2017-05-18/mosi-to-close-imax-other-exhibits-in-cost-saving-reconfiguration</w:t>
+        </w:r>
+      </w:hyperlink>
+    </w:p>
+    <w:p>
+      <w:pPr>
+        <w:pStyle w:val="Reference"/>
+        <w:rPr/>
+      </w:pPr>
+      <w:r>
+        <w:rPr/>
         <w:t xml:space="preserve">Steenhard, Rens. 2017. </w:t>
       </w:r>
       <w:r>
@@ -2875,7 +3074,7 @@
         <w:rPr/>
         <w:t xml:space="preserve">, peace diplomacy by dinosaur. Peace Palace Library, 13 July 2017. </w:t>
       </w:r>
-      <w:hyperlink r:id="rId15">
+      <w:hyperlink r:id="rId19">
         <w:r>
           <w:rPr>
             <w:rStyle w:val="InternetLink"/>
@@ -3120,13 +3319,13 @@
         <w:pStyle w:val="Heading1"/>
         <w:numPr>
           <w:ilvl w:val="0"/>
-          <w:numId w:val="4"/>
+          <w:numId w:val="3"/>
         </w:numPr>
         <w:ind w:left="0" w:right="0" w:hanging="0"/>
         <w:rPr/>
       </w:pPr>
-      <w:bookmarkStart w:id="16" w:name="__RefHeading___Toc3407_68767826"/>
-      <w:bookmarkEnd w:id="16"/>
+      <w:bookmarkStart w:id="17" w:name="__RefHeading___Toc3407_68767826"/>
+      <w:bookmarkEnd w:id="17"/>
       <w:r>
         <w:rPr/>
         <w:t>Figure Captions</w:t>
@@ -3198,11 +3397,7 @@
       </w:r>
       <w:r>
         <w:rPr/>
-        <w:t xml:space="preserve"> molds created by the Carnegie Museum, shown in the Utah Field House some time between 1953 and 1955. In the background to the left is the mold for the sacrum and coalesced ilia, seen in right ventrolateral view with anterior to the top. In the middle of the foreground is the mold for a posterior cervical vertebra in ventral view with anterior to the lower left. The molds closely follow the shapes of the bones they were modelled from, but are noticeably bulkier. Scanned by Eileen Carr for the J. Willard Marriot Digital Library, image ID 1212242. Used by permission, Uintah County Library Regional History Cente</w:t>
-      </w:r>
-      <w:r>
-        <w:rPr/>
-        <w:t>r.</w:t>
+        <w:t xml:space="preserve"> molds created by the Carnegie Museum, shown in the Utah Field House some time between 1953 and 1955. In the background to the left is the mold for the sacrum and coalesced ilia, seen in right ventrolateral view with anterior to the top. In the middle of the foreground is the mold for a posterior cervical vertebra in ventral view with anterior to the lower left. The molds closely follow the shapes of the bones they were modelled from, but are noticeably bulkier. Scanned by Eileen Carr for the J. Willard Marriot Digital Library, image ID 1212242. Used by permission, Uintah County Library Regional History Center.</w:t>
       </w:r>
     </w:p>
     <w:p>
@@ -3280,11 +3475,7 @@
       </w:r>
       <w:r>
         <w:rPr/>
-        <w:t>. 24 January 1957. Scanned by Aric Hansen for the J. Willard Marriot Digital Library, image ID 1086940. Used by permission, Uintah County Library Regional History Cente</w:t>
-      </w:r>
-      <w:r>
-        <w:rPr/>
-        <w:t>r.</w:t>
+        <w:t>. 24 January 1957. Scanned by Aric Hansen for the J. Willard Marriot Digital Library, image ID 1086940. Used by permission, Uintah County Library Regional History Center.</w:t>
       </w:r>
     </w:p>
     <w:p>
@@ -3334,27 +3525,7 @@
       </w:r>
       <w:r>
         <w:rPr/>
-        <w:t xml:space="preserve"> In left dorsolateral view, probably taken from the room of the museum. The mount is almost complete, with only the forelimbs, their girdles and the dorsal ribs yet to be attached. Note that, contra Untermann (1959:367–368), the skull is already in place. </w:t>
-      </w:r>
-      <w:r>
-        <w:rPr/>
-        <w:t>Both images s</w:t>
-      </w:r>
-      <w:r>
-        <w:rPr/>
-        <w:t>canned by Aric Hansen for the J. Willard Marriot Digital Library, image ID</w:t>
-      </w:r>
-      <w:r>
-        <w:rPr/>
-        <w:t>s 1090660</w:t>
-      </w:r>
-      <w:r>
-        <w:rPr/>
-        <w:t xml:space="preserve"> and 1090647. Used by permission, Uintah County Library Regional History Cente</w:t>
-      </w:r>
-      <w:r>
-        <w:rPr/>
-        <w:t>r.</w:t>
+        <w:t xml:space="preserve"> In left dorsolateral view, probably taken from the room of the museum. The mount is almost complete, with only the forelimbs, their girdles and the dorsal ribs yet to be attached. Note that, contra Untermann (1959:367–368), the skull is already in place. Both images scanned by Aric Hansen for the J. Willard Marriot Digital Library, image IDs 1090660 and 1090647. Used by permission, Uintah County Library Regional History Center.</w:t>
       </w:r>
     </w:p>
     <w:p>
@@ -3382,11 +3553,7 @@
       </w:r>
       <w:r>
         <w:rPr/>
-        <w:t xml:space="preserve"> mount in a rare colour photograph. Undated. </w:t>
-      </w:r>
-      <w:r>
-        <w:rPr/>
-        <w:t>Scanned by Eileen Carr for the J. Willard Marriot Digital Library, image ID 415530. Used by permission, Uintah County Library Regional History Center.</w:t>
+        <w:t xml:space="preserve"> mount in a rare colour photograph. Undated. Scanned by Eileen Carr for the J. Willard Marriot Digital Library, image ID 415530. Used by permission, Uintah County Library Regional History Center.</w:t>
       </w:r>
     </w:p>
     <w:p>
@@ -3414,11 +3581,7 @@
       </w:r>
       <w:r>
         <w:rPr/>
-        <w:t xml:space="preserve"> mount is repainted on 22 June 1967, in what was likely an annual event. Field House employee Ivan Hall applies a mixture of linseed oil and brown stain while G. Ernest Untermann holds the ladder. </w:t>
-      </w:r>
-      <w:r>
-        <w:rPr/>
-        <w:t>Scanned by Eileen Carr for the J. Willard Marriot Digital Library, image ID 1091738. Used by permission, Uintah County Library Regional History Center.</w:t>
+        <w:t xml:space="preserve"> mount is repainted on 22 June 1967, in what was likely an annual event. Field House employee Ivan Hall applies a mixture of linseed oil and brown stain while G. Ernest Untermann holds the ladder. Scanned by Eileen Carr for the J. Willard Marriot Digital Library, image ID 1091738. Used by permission, Uintah County Library Regional History Center.</w:t>
       </w:r>
     </w:p>
     <w:p>
@@ -3447,11 +3610,7 @@
       </w:r>
       <w:r>
         <w:rPr/>
-        <w:t xml:space="preserve"> molds being loaded onto a truck for shipment to the Rocky Mount Children’s Museum, North Carolina, on or shortly before 14 July 1960. From left to right: truck driver William Randolph Turnage, Field House employee Dee Hall, and Field House director G. Ernest Untermann. </w:t>
-      </w:r>
-      <w:r>
-        <w:rPr/>
-        <w:t>Scanned by Aric Hansen for the J. Willard Marriot Digital Library, image ID 1086142. Used by permission, Uintah County Library Regional History Center.</w:t>
+        <w:t xml:space="preserve"> molds being loaded onto a truck for shipment to the Rocky Mount Children’s Museum, North Carolina, on or shortly before 14 July 1960. From left to right: truck driver William Randolph Turnage, Field House employee Dee Hall, and Field House director G. Ernest Untermann. Scanned by Aric Hansen for the J. Willard Marriot Digital Library, image ID 1086142. Used by permission, Uintah County Library Regional History Center.</w:t>
       </w:r>
     </w:p>
     <w:p>
@@ -3479,7 +3638,7 @@
     <w:sectPr>
       <w:type w:val="nextPage"/>
       <w:pgSz w:w="11906" w:h="16838"/>
-      <w:pgMar w:left="1134" w:right="1134" w:gutter="0" w:header="0" w:top="1134" w:footer="0" w:bottom="1134"/>
+      <w:pgMar w:left="1134" w:right="1134" w:header="0" w:top="1134" w:footer="0" w:bottom="1134" w:gutter="0"/>
       <w:pgNumType w:fmt="decimal"/>
       <w:formProt w:val="false"/>
       <w:textDirection w:val="lrTb"/>
@@ -3490,7 +3649,7 @@
 </file>
 
 <file path=word/numbering.xml><?xml version="1.0" encoding="utf-8"?>
-<w:numbering xmlns:w="http://schemas.openxmlformats.org/wordprocessingml/2006/main" xmlns:o="urn:schemas-microsoft-com:office:office" xmlns:r="http://schemas.openxmlformats.org/officeDocument/2006/relationships" xmlns:v="urn:schemas-microsoft-com:vml" xmlns:mc="http://schemas.openxmlformats.org/markup-compatibility/2006" xmlns:w14="http://schemas.microsoft.com/office/word/2010/wordml" mc:Ignorable="w14">
+<w:numbering xmlns:w="http://schemas.openxmlformats.org/wordprocessingml/2006/main" xmlns:o="urn:schemas-microsoft-com:office:office" xmlns:r="http://schemas.openxmlformats.org/officeDocument/2006/relationships" xmlns:v="urn:schemas-microsoft-com:vml">
   <w:abstractNum w:abstractNumId="1">
     <w:lvl w:ilvl="0">
       <w:start w:val="1"/>
@@ -3499,12 +3658,8 @@
       <w:lvlText w:val=""/>
       <w:lvlJc w:val="left"/>
       <w:pPr>
-        <w:tabs>
-          <w:tab w:val="num" w:pos="0"/>
-        </w:tabs>
         <w:ind w:left="0" w:hanging="0"/>
       </w:pPr>
-      <w:rPr/>
     </w:lvl>
     <w:lvl w:ilvl="1">
       <w:start w:val="1"/>
@@ -3513,12 +3668,8 @@
       <w:lvlText w:val=""/>
       <w:lvlJc w:val="left"/>
       <w:pPr>
-        <w:tabs>
-          <w:tab w:val="num" w:pos="0"/>
-        </w:tabs>
         <w:ind w:left="0" w:hanging="0"/>
       </w:pPr>
-      <w:rPr/>
     </w:lvl>
     <w:lvl w:ilvl="2">
       <w:start w:val="1"/>
@@ -3527,12 +3678,8 @@
       <w:lvlText w:val=""/>
       <w:lvlJc w:val="left"/>
       <w:pPr>
-        <w:tabs>
-          <w:tab w:val="num" w:pos="0"/>
-        </w:tabs>
         <w:ind w:left="0" w:hanging="0"/>
       </w:pPr>
-      <w:rPr/>
     </w:lvl>
     <w:lvl w:ilvl="3">
       <w:start w:val="1"/>
@@ -3541,12 +3688,8 @@
       <w:lvlText w:val=""/>
       <w:lvlJc w:val="left"/>
       <w:pPr>
-        <w:tabs>
-          <w:tab w:val="num" w:pos="0"/>
-        </w:tabs>
         <w:ind w:left="0" w:hanging="0"/>
       </w:pPr>
-      <w:rPr/>
     </w:lvl>
     <w:lvl w:ilvl="4">
       <w:start w:val="1"/>
@@ -3555,12 +3698,8 @@
       <w:lvlText w:val=""/>
       <w:lvlJc w:val="left"/>
       <w:pPr>
-        <w:tabs>
-          <w:tab w:val="num" w:pos="0"/>
-        </w:tabs>
         <w:ind w:left="0" w:hanging="0"/>
       </w:pPr>
-      <w:rPr/>
     </w:lvl>
     <w:lvl w:ilvl="5">
       <w:start w:val="1"/>
@@ -3569,12 +3708,8 @@
       <w:lvlText w:val=""/>
       <w:lvlJc w:val="left"/>
       <w:pPr>
-        <w:tabs>
-          <w:tab w:val="num" w:pos="0"/>
-        </w:tabs>
         <w:ind w:left="0" w:hanging="0"/>
       </w:pPr>
-      <w:rPr/>
     </w:lvl>
     <w:lvl w:ilvl="6">
       <w:start w:val="1"/>
@@ -3583,12 +3718,8 @@
       <w:lvlText w:val=""/>
       <w:lvlJc w:val="left"/>
       <w:pPr>
-        <w:tabs>
-          <w:tab w:val="num" w:pos="0"/>
-        </w:tabs>
         <w:ind w:left="0" w:hanging="0"/>
       </w:pPr>
-      <w:rPr/>
     </w:lvl>
     <w:lvl w:ilvl="7">
       <w:start w:val="1"/>
@@ -3597,12 +3728,8 @@
       <w:lvlText w:val=""/>
       <w:lvlJc w:val="left"/>
       <w:pPr>
-        <w:tabs>
-          <w:tab w:val="num" w:pos="0"/>
-        </w:tabs>
         <w:ind w:left="0" w:hanging="0"/>
       </w:pPr>
-      <w:rPr/>
     </w:lvl>
     <w:lvl w:ilvl="8">
       <w:start w:val="1"/>
@@ -3611,12 +3738,8 @@
       <w:lvlText w:val=""/>
       <w:lvlJc w:val="left"/>
       <w:pPr>
-        <w:tabs>
-          <w:tab w:val="num" w:pos="0"/>
-        </w:tabs>
         <w:ind w:left="0" w:hanging="0"/>
       </w:pPr>
-      <w:rPr/>
     </w:lvl>
   </w:abstractNum>
   <w:abstractNum w:abstractNumId="2">
@@ -3627,12 +3750,8 @@
       <w:lvlText w:val=""/>
       <w:lvlJc w:val="left"/>
       <w:pPr>
-        <w:tabs>
-          <w:tab w:val="num" w:pos="0"/>
-        </w:tabs>
         <w:ind w:left="0" w:hanging="0"/>
       </w:pPr>
-      <w:rPr/>
     </w:lvl>
     <w:lvl w:ilvl="1">
       <w:start w:val="1"/>
@@ -3641,12 +3760,8 @@
       <w:lvlText w:val=""/>
       <w:lvlJc w:val="left"/>
       <w:pPr>
-        <w:tabs>
-          <w:tab w:val="num" w:pos="0"/>
-        </w:tabs>
         <w:ind w:left="0" w:hanging="0"/>
       </w:pPr>
-      <w:rPr/>
     </w:lvl>
     <w:lvl w:ilvl="2">
       <w:start w:val="1"/>
@@ -3655,12 +3770,8 @@
       <w:lvlText w:val=""/>
       <w:lvlJc w:val="left"/>
       <w:pPr>
-        <w:tabs>
-          <w:tab w:val="num" w:pos="0"/>
-        </w:tabs>
         <w:ind w:left="0" w:hanging="0"/>
       </w:pPr>
-      <w:rPr/>
     </w:lvl>
     <w:lvl w:ilvl="3">
       <w:start w:val="1"/>
@@ -3669,12 +3780,8 @@
       <w:lvlText w:val=""/>
       <w:lvlJc w:val="left"/>
       <w:pPr>
-        <w:tabs>
-          <w:tab w:val="num" w:pos="0"/>
-        </w:tabs>
         <w:ind w:left="0" w:hanging="0"/>
       </w:pPr>
-      <w:rPr/>
     </w:lvl>
     <w:lvl w:ilvl="4">
       <w:start w:val="1"/>
@@ -3683,12 +3790,8 @@
       <w:lvlText w:val=""/>
       <w:lvlJc w:val="left"/>
       <w:pPr>
-        <w:tabs>
-          <w:tab w:val="num" w:pos="0"/>
-        </w:tabs>
         <w:ind w:left="0" w:hanging="0"/>
       </w:pPr>
-      <w:rPr/>
     </w:lvl>
     <w:lvl w:ilvl="5">
       <w:start w:val="1"/>
@@ -3697,12 +3800,8 @@
       <w:lvlText w:val=""/>
       <w:lvlJc w:val="left"/>
       <w:pPr>
-        <w:tabs>
-          <w:tab w:val="num" w:pos="0"/>
-        </w:tabs>
         <w:ind w:left="0" w:hanging="0"/>
       </w:pPr>
-      <w:rPr/>
     </w:lvl>
     <w:lvl w:ilvl="6">
       <w:start w:val="1"/>
@@ -3711,12 +3810,8 @@
       <w:lvlText w:val=""/>
       <w:lvlJc w:val="left"/>
       <w:pPr>
-        <w:tabs>
-          <w:tab w:val="num" w:pos="0"/>
-        </w:tabs>
         <w:ind w:left="0" w:hanging="0"/>
       </w:pPr>
-      <w:rPr/>
     </w:lvl>
     <w:lvl w:ilvl="7">
       <w:start w:val="1"/>
@@ -3725,12 +3820,8 @@
       <w:lvlText w:val=""/>
       <w:lvlJc w:val="left"/>
       <w:pPr>
-        <w:tabs>
-          <w:tab w:val="num" w:pos="0"/>
-        </w:tabs>
         <w:ind w:left="0" w:hanging="0"/>
       </w:pPr>
-      <w:rPr/>
     </w:lvl>
     <w:lvl w:ilvl="8">
       <w:start w:val="1"/>
@@ -3739,12 +3830,8 @@
       <w:lvlText w:val=""/>
       <w:lvlJc w:val="left"/>
       <w:pPr>
-        <w:tabs>
-          <w:tab w:val="num" w:pos="0"/>
-        </w:tabs>
         <w:ind w:left="0" w:hanging="0"/>
       </w:pPr>
-      <w:rPr/>
     </w:lvl>
   </w:abstractNum>
   <w:abstractNum w:abstractNumId="3">
@@ -3755,12 +3842,8 @@
       <w:lvlText w:val=""/>
       <w:lvlJc w:val="left"/>
       <w:pPr>
-        <w:tabs>
-          <w:tab w:val="num" w:pos="0"/>
-        </w:tabs>
         <w:ind w:left="0" w:hanging="0"/>
       </w:pPr>
-      <w:rPr/>
     </w:lvl>
     <w:lvl w:ilvl="1">
       <w:start w:val="1"/>
@@ -3769,12 +3852,8 @@
       <w:lvlText w:val=""/>
       <w:lvlJc w:val="left"/>
       <w:pPr>
-        <w:tabs>
-          <w:tab w:val="num" w:pos="0"/>
-        </w:tabs>
         <w:ind w:left="0" w:hanging="0"/>
       </w:pPr>
-      <w:rPr/>
     </w:lvl>
     <w:lvl w:ilvl="2">
       <w:start w:val="1"/>
@@ -3783,12 +3862,8 @@
       <w:lvlText w:val=""/>
       <w:lvlJc w:val="left"/>
       <w:pPr>
-        <w:tabs>
-          <w:tab w:val="num" w:pos="0"/>
-        </w:tabs>
         <w:ind w:left="0" w:hanging="0"/>
       </w:pPr>
-      <w:rPr/>
     </w:lvl>
     <w:lvl w:ilvl="3">
       <w:start w:val="1"/>
@@ -3797,12 +3872,8 @@
       <w:lvlText w:val=""/>
       <w:lvlJc w:val="left"/>
       <w:pPr>
-        <w:tabs>
-          <w:tab w:val="num" w:pos="0"/>
-        </w:tabs>
         <w:ind w:left="0" w:hanging="0"/>
       </w:pPr>
-      <w:rPr/>
     </w:lvl>
     <w:lvl w:ilvl="4">
       <w:start w:val="1"/>
@@ -3811,12 +3882,8 @@
       <w:lvlText w:val=""/>
       <w:lvlJc w:val="left"/>
       <w:pPr>
-        <w:tabs>
-          <w:tab w:val="num" w:pos="0"/>
-        </w:tabs>
         <w:ind w:left="0" w:hanging="0"/>
       </w:pPr>
-      <w:rPr/>
     </w:lvl>
     <w:lvl w:ilvl="5">
       <w:start w:val="1"/>
@@ -3825,12 +3892,8 @@
       <w:lvlText w:val=""/>
       <w:lvlJc w:val="left"/>
       <w:pPr>
-        <w:tabs>
-          <w:tab w:val="num" w:pos="0"/>
-        </w:tabs>
         <w:ind w:left="0" w:hanging="0"/>
       </w:pPr>
-      <w:rPr/>
     </w:lvl>
     <w:lvl w:ilvl="6">
       <w:start w:val="1"/>
@@ -3839,12 +3902,8 @@
       <w:lvlText w:val=""/>
       <w:lvlJc w:val="left"/>
       <w:pPr>
-        <w:tabs>
-          <w:tab w:val="num" w:pos="0"/>
-        </w:tabs>
         <w:ind w:left="0" w:hanging="0"/>
       </w:pPr>
-      <w:rPr/>
     </w:lvl>
     <w:lvl w:ilvl="7">
       <w:start w:val="1"/>
@@ -3853,12 +3912,8 @@
       <w:lvlText w:val=""/>
       <w:lvlJc w:val="left"/>
       <w:pPr>
-        <w:tabs>
-          <w:tab w:val="num" w:pos="0"/>
-        </w:tabs>
         <w:ind w:left="0" w:hanging="0"/>
       </w:pPr>
-      <w:rPr/>
     </w:lvl>
     <w:lvl w:ilvl="8">
       <w:start w:val="1"/>
@@ -3867,15 +3922,157 @@
       <w:lvlText w:val=""/>
       <w:lvlJc w:val="left"/>
       <w:pPr>
-        <w:tabs>
-          <w:tab w:val="num" w:pos="0"/>
-        </w:tabs>
         <w:ind w:left="0" w:hanging="0"/>
       </w:pPr>
-      <w:rPr/>
     </w:lvl>
   </w:abstractNum>
   <w:abstractNum w:abstractNumId="4">
+    <w:lvl w:ilvl="0">
+      <w:start w:val="1"/>
+      <w:numFmt w:val="bullet"/>
+      <w:lvlText w:val=""/>
+      <w:lvlJc w:val="left"/>
+      <w:pPr>
+        <w:tabs>
+          <w:tab w:val="num" w:pos="720"/>
+        </w:tabs>
+        <w:ind w:left="720" w:hanging="360"/>
+      </w:pPr>
+      <w:rPr>
+        <w:rFonts w:ascii="Symbol" w:hAnsi="Symbol" w:cs="Symbol" w:hint="default"/>
+        <w:rFonts w:cs="Symbol"/>
+      </w:rPr>
+    </w:lvl>
+    <w:lvl w:ilvl="1">
+      <w:start w:val="1"/>
+      <w:numFmt w:val="bullet"/>
+      <w:lvlText w:val="◦"/>
+      <w:lvlJc w:val="left"/>
+      <w:pPr>
+        <w:tabs>
+          <w:tab w:val="num" w:pos="1080"/>
+        </w:tabs>
+        <w:ind w:left="1080" w:hanging="360"/>
+      </w:pPr>
+      <w:rPr>
+        <w:rFonts w:ascii="OpenSymbol" w:hAnsi="OpenSymbol" w:cs="OpenSymbol" w:hint="default"/>
+        <w:rFonts w:cs="OpenSymbol"/>
+      </w:rPr>
+    </w:lvl>
+    <w:lvl w:ilvl="2">
+      <w:start w:val="1"/>
+      <w:numFmt w:val="bullet"/>
+      <w:lvlText w:val="▪"/>
+      <w:lvlJc w:val="left"/>
+      <w:pPr>
+        <w:tabs>
+          <w:tab w:val="num" w:pos="1440"/>
+        </w:tabs>
+        <w:ind w:left="1440" w:hanging="360"/>
+      </w:pPr>
+      <w:rPr>
+        <w:rFonts w:ascii="OpenSymbol" w:hAnsi="OpenSymbol" w:cs="OpenSymbol" w:hint="default"/>
+        <w:rFonts w:cs="OpenSymbol"/>
+      </w:rPr>
+    </w:lvl>
+    <w:lvl w:ilvl="3">
+      <w:start w:val="1"/>
+      <w:numFmt w:val="bullet"/>
+      <w:lvlText w:val=""/>
+      <w:lvlJc w:val="left"/>
+      <w:pPr>
+        <w:tabs>
+          <w:tab w:val="num" w:pos="1800"/>
+        </w:tabs>
+        <w:ind w:left="1800" w:hanging="360"/>
+      </w:pPr>
+      <w:rPr>
+        <w:rFonts w:ascii="Symbol" w:hAnsi="Symbol" w:cs="Symbol" w:hint="default"/>
+        <w:rFonts w:cs="Symbol"/>
+      </w:rPr>
+    </w:lvl>
+    <w:lvl w:ilvl="4">
+      <w:start w:val="1"/>
+      <w:numFmt w:val="bullet"/>
+      <w:lvlText w:val="◦"/>
+      <w:lvlJc w:val="left"/>
+      <w:pPr>
+        <w:tabs>
+          <w:tab w:val="num" w:pos="2160"/>
+        </w:tabs>
+        <w:ind w:left="2160" w:hanging="360"/>
+      </w:pPr>
+      <w:rPr>
+        <w:rFonts w:ascii="OpenSymbol" w:hAnsi="OpenSymbol" w:cs="OpenSymbol" w:hint="default"/>
+        <w:rFonts w:cs="OpenSymbol"/>
+      </w:rPr>
+    </w:lvl>
+    <w:lvl w:ilvl="5">
+      <w:start w:val="1"/>
+      <w:numFmt w:val="bullet"/>
+      <w:lvlText w:val="▪"/>
+      <w:lvlJc w:val="left"/>
+      <w:pPr>
+        <w:tabs>
+          <w:tab w:val="num" w:pos="2520"/>
+        </w:tabs>
+        <w:ind w:left="2520" w:hanging="360"/>
+      </w:pPr>
+      <w:rPr>
+        <w:rFonts w:ascii="OpenSymbol" w:hAnsi="OpenSymbol" w:cs="OpenSymbol" w:hint="default"/>
+        <w:rFonts w:cs="OpenSymbol"/>
+      </w:rPr>
+    </w:lvl>
+    <w:lvl w:ilvl="6">
+      <w:start w:val="1"/>
+      <w:numFmt w:val="bullet"/>
+      <w:lvlText w:val=""/>
+      <w:lvlJc w:val="left"/>
+      <w:pPr>
+        <w:tabs>
+          <w:tab w:val="num" w:pos="2880"/>
+        </w:tabs>
+        <w:ind w:left="2880" w:hanging="360"/>
+      </w:pPr>
+      <w:rPr>
+        <w:rFonts w:ascii="Symbol" w:hAnsi="Symbol" w:cs="Symbol" w:hint="default"/>
+        <w:rFonts w:cs="Symbol"/>
+      </w:rPr>
+    </w:lvl>
+    <w:lvl w:ilvl="7">
+      <w:start w:val="1"/>
+      <w:numFmt w:val="bullet"/>
+      <w:lvlText w:val="◦"/>
+      <w:lvlJc w:val="left"/>
+      <w:pPr>
+        <w:tabs>
+          <w:tab w:val="num" w:pos="3240"/>
+        </w:tabs>
+        <w:ind w:left="3240" w:hanging="360"/>
+      </w:pPr>
+      <w:rPr>
+        <w:rFonts w:ascii="OpenSymbol" w:hAnsi="OpenSymbol" w:cs="OpenSymbol" w:hint="default"/>
+        <w:rFonts w:cs="OpenSymbol"/>
+      </w:rPr>
+    </w:lvl>
+    <w:lvl w:ilvl="8">
+      <w:start w:val="1"/>
+      <w:numFmt w:val="bullet"/>
+      <w:lvlText w:val="▪"/>
+      <w:lvlJc w:val="left"/>
+      <w:pPr>
+        <w:tabs>
+          <w:tab w:val="num" w:pos="3600"/>
+        </w:tabs>
+        <w:ind w:left="3600" w:hanging="360"/>
+      </w:pPr>
+      <w:rPr>
+        <w:rFonts w:ascii="OpenSymbol" w:hAnsi="OpenSymbol" w:cs="OpenSymbol" w:hint="default"/>
+        <w:rFonts w:cs="OpenSymbol"/>
+      </w:rPr>
+    </w:lvl>
+  </w:abstractNum>
+  <w:abstractNum w:abstractNumId="5">
     <w:lvl w:ilvl="0">
       <w:start w:val="1"/>
       <w:numFmt w:val="none"/>
@@ -3883,12 +4080,8 @@
       <w:lvlText w:val=""/>
       <w:lvlJc w:val="left"/>
       <w:pPr>
-        <w:tabs>
-          <w:tab w:val="num" w:pos="0"/>
-        </w:tabs>
         <w:ind w:left="0" w:hanging="0"/>
       </w:pPr>
-      <w:rPr/>
     </w:lvl>
     <w:lvl w:ilvl="1">
       <w:start w:val="1"/>
@@ -3897,12 +4090,8 @@
       <w:lvlText w:val=""/>
       <w:lvlJc w:val="left"/>
       <w:pPr>
-        <w:tabs>
-          <w:tab w:val="num" w:pos="0"/>
-        </w:tabs>
         <w:ind w:left="0" w:hanging="0"/>
       </w:pPr>
-      <w:rPr/>
     </w:lvl>
     <w:lvl w:ilvl="2">
       <w:start w:val="1"/>
@@ -3911,12 +4100,8 @@
       <w:lvlText w:val=""/>
       <w:lvlJc w:val="left"/>
       <w:pPr>
-        <w:tabs>
-          <w:tab w:val="num" w:pos="0"/>
-        </w:tabs>
         <w:ind w:left="0" w:hanging="0"/>
       </w:pPr>
-      <w:rPr/>
     </w:lvl>
     <w:lvl w:ilvl="3">
       <w:start w:val="1"/>
@@ -3925,12 +4110,8 @@
       <w:lvlText w:val=""/>
       <w:lvlJc w:val="left"/>
       <w:pPr>
-        <w:tabs>
-          <w:tab w:val="num" w:pos="0"/>
-        </w:tabs>
         <w:ind w:left="0" w:hanging="0"/>
       </w:pPr>
-      <w:rPr/>
     </w:lvl>
     <w:lvl w:ilvl="4">
       <w:start w:val="1"/>
@@ -3939,12 +4120,8 @@
       <w:lvlText w:val=""/>
       <w:lvlJc w:val="left"/>
       <w:pPr>
-        <w:tabs>
-          <w:tab w:val="num" w:pos="0"/>
-        </w:tabs>
         <w:ind w:left="0" w:hanging="0"/>
       </w:pPr>
-      <w:rPr/>
     </w:lvl>
     <w:lvl w:ilvl="5">
       <w:start w:val="1"/>
@@ -3953,12 +4130,8 @@
       <w:lvlText w:val=""/>
       <w:lvlJc w:val="left"/>
       <w:pPr>
-        <w:tabs>
-          <w:tab w:val="num" w:pos="0"/>
-        </w:tabs>
         <w:ind w:left="0" w:hanging="0"/>
       </w:pPr>
-      <w:rPr/>
     </w:lvl>
     <w:lvl w:ilvl="6">
       <w:start w:val="1"/>
@@ -3967,12 +4140,8 @@
       <w:lvlText w:val=""/>
       <w:lvlJc w:val="left"/>
       <w:pPr>
-        <w:tabs>
-          <w:tab w:val="num" w:pos="0"/>
-        </w:tabs>
         <w:ind w:left="0" w:hanging="0"/>
       </w:pPr>
-      <w:rPr/>
     </w:lvl>
     <w:lvl w:ilvl="7">
       <w:start w:val="1"/>
@@ -3981,12 +4150,8 @@
       <w:lvlText w:val=""/>
       <w:lvlJc w:val="left"/>
       <w:pPr>
-        <w:tabs>
-          <w:tab w:val="num" w:pos="0"/>
-        </w:tabs>
         <w:ind w:left="0" w:hanging="0"/>
       </w:pPr>
-      <w:rPr/>
     </w:lvl>
     <w:lvl w:ilvl="8">
       <w:start w:val="1"/>
@@ -3995,266 +4160,6 @@
       <w:lvlText w:val=""/>
       <w:lvlJc w:val="left"/>
       <w:pPr>
-        <w:tabs>
-          <w:tab w:val="num" w:pos="0"/>
-        </w:tabs>
-        <w:ind w:left="0" w:hanging="0"/>
-      </w:pPr>
-      <w:rPr/>
-    </w:lvl>
-  </w:abstractNum>
-  <w:abstractNum w:abstractNumId="5">
-    <w:lvl w:ilvl="0">
-      <w:start w:val="1"/>
-      <w:numFmt w:val="bullet"/>
-      <w:lvlText w:val=""/>
-      <w:lvlJc w:val="left"/>
-      <w:pPr>
-        <w:tabs>
-          <w:tab w:val="num" w:pos="720"/>
-        </w:tabs>
-        <w:ind w:left="720" w:hanging="360"/>
-      </w:pPr>
-      <w:rPr>
-        <w:rFonts w:ascii="Symbol" w:hAnsi="Symbol" w:cs="Symbol" w:hint="default"/>
-      </w:rPr>
-    </w:lvl>
-    <w:lvl w:ilvl="1">
-      <w:start w:val="1"/>
-      <w:numFmt w:val="bullet"/>
-      <w:lvlText w:val="◦"/>
-      <w:lvlJc w:val="left"/>
-      <w:pPr>
-        <w:tabs>
-          <w:tab w:val="num" w:pos="1080"/>
-        </w:tabs>
-        <w:ind w:left="1080" w:hanging="360"/>
-      </w:pPr>
-      <w:rPr>
-        <w:rFonts w:ascii="OpenSymbol" w:hAnsi="OpenSymbol" w:cs="OpenSymbol" w:hint="default"/>
-      </w:rPr>
-    </w:lvl>
-    <w:lvl w:ilvl="2">
-      <w:start w:val="1"/>
-      <w:numFmt w:val="bullet"/>
-      <w:lvlText w:val="▪"/>
-      <w:lvlJc w:val="left"/>
-      <w:pPr>
-        <w:tabs>
-          <w:tab w:val="num" w:pos="1440"/>
-        </w:tabs>
-        <w:ind w:left="1440" w:hanging="360"/>
-      </w:pPr>
-      <w:rPr>
-        <w:rFonts w:ascii="OpenSymbol" w:hAnsi="OpenSymbol" w:cs="OpenSymbol" w:hint="default"/>
-      </w:rPr>
-    </w:lvl>
-    <w:lvl w:ilvl="3">
-      <w:start w:val="1"/>
-      <w:numFmt w:val="bullet"/>
-      <w:lvlText w:val=""/>
-      <w:lvlJc w:val="left"/>
-      <w:pPr>
-        <w:tabs>
-          <w:tab w:val="num" w:pos="1800"/>
-        </w:tabs>
-        <w:ind w:left="1800" w:hanging="360"/>
-      </w:pPr>
-      <w:rPr>
-        <w:rFonts w:ascii="Symbol" w:hAnsi="Symbol" w:cs="Symbol" w:hint="default"/>
-      </w:rPr>
-    </w:lvl>
-    <w:lvl w:ilvl="4">
-      <w:start w:val="1"/>
-      <w:numFmt w:val="bullet"/>
-      <w:lvlText w:val="◦"/>
-      <w:lvlJc w:val="left"/>
-      <w:pPr>
-        <w:tabs>
-          <w:tab w:val="num" w:pos="2160"/>
-        </w:tabs>
-        <w:ind w:left="2160" w:hanging="360"/>
-      </w:pPr>
-      <w:rPr>
-        <w:rFonts w:ascii="OpenSymbol" w:hAnsi="OpenSymbol" w:cs="OpenSymbol" w:hint="default"/>
-      </w:rPr>
-    </w:lvl>
-    <w:lvl w:ilvl="5">
-      <w:start w:val="1"/>
-      <w:numFmt w:val="bullet"/>
-      <w:lvlText w:val="▪"/>
-      <w:lvlJc w:val="left"/>
-      <w:pPr>
-        <w:tabs>
-          <w:tab w:val="num" w:pos="2520"/>
-        </w:tabs>
-        <w:ind w:left="2520" w:hanging="360"/>
-      </w:pPr>
-      <w:rPr>
-        <w:rFonts w:ascii="OpenSymbol" w:hAnsi="OpenSymbol" w:cs="OpenSymbol" w:hint="default"/>
-      </w:rPr>
-    </w:lvl>
-    <w:lvl w:ilvl="6">
-      <w:start w:val="1"/>
-      <w:numFmt w:val="bullet"/>
-      <w:lvlText w:val=""/>
-      <w:lvlJc w:val="left"/>
-      <w:pPr>
-        <w:tabs>
-          <w:tab w:val="num" w:pos="2880"/>
-        </w:tabs>
-        <w:ind w:left="2880" w:hanging="360"/>
-      </w:pPr>
-      <w:rPr>
-        <w:rFonts w:ascii="Symbol" w:hAnsi="Symbol" w:cs="Symbol" w:hint="default"/>
-      </w:rPr>
-    </w:lvl>
-    <w:lvl w:ilvl="7">
-      <w:start w:val="1"/>
-      <w:numFmt w:val="bullet"/>
-      <w:lvlText w:val="◦"/>
-      <w:lvlJc w:val="left"/>
-      <w:pPr>
-        <w:tabs>
-          <w:tab w:val="num" w:pos="3240"/>
-        </w:tabs>
-        <w:ind w:left="3240" w:hanging="360"/>
-      </w:pPr>
-      <w:rPr>
-        <w:rFonts w:ascii="OpenSymbol" w:hAnsi="OpenSymbol" w:cs="OpenSymbol" w:hint="default"/>
-      </w:rPr>
-    </w:lvl>
-    <w:lvl w:ilvl="8">
-      <w:start w:val="1"/>
-      <w:numFmt w:val="bullet"/>
-      <w:lvlText w:val="▪"/>
-      <w:lvlJc w:val="left"/>
-      <w:pPr>
-        <w:tabs>
-          <w:tab w:val="num" w:pos="3600"/>
-        </w:tabs>
-        <w:ind w:left="3600" w:hanging="360"/>
-      </w:pPr>
-      <w:rPr>
-        <w:rFonts w:ascii="OpenSymbol" w:hAnsi="OpenSymbol" w:cs="OpenSymbol" w:hint="default"/>
-      </w:rPr>
-    </w:lvl>
-  </w:abstractNum>
-  <w:abstractNum w:abstractNumId="6">
-    <w:lvl w:ilvl="0">
-      <w:start w:val="1"/>
-      <w:numFmt w:val="none"/>
-      <w:suff w:val="nothing"/>
-      <w:lvlText w:val=""/>
-      <w:lvlJc w:val="left"/>
-      <w:pPr>
-        <w:tabs>
-          <w:tab w:val="num" w:pos="0"/>
-        </w:tabs>
-        <w:ind w:left="0" w:hanging="0"/>
-      </w:pPr>
-    </w:lvl>
-    <w:lvl w:ilvl="1">
-      <w:start w:val="1"/>
-      <w:numFmt w:val="none"/>
-      <w:suff w:val="nothing"/>
-      <w:lvlText w:val=""/>
-      <w:lvlJc w:val="left"/>
-      <w:pPr>
-        <w:tabs>
-          <w:tab w:val="num" w:pos="0"/>
-        </w:tabs>
-        <w:ind w:left="0" w:hanging="0"/>
-      </w:pPr>
-    </w:lvl>
-    <w:lvl w:ilvl="2">
-      <w:start w:val="1"/>
-      <w:numFmt w:val="none"/>
-      <w:suff w:val="nothing"/>
-      <w:lvlText w:val=""/>
-      <w:lvlJc w:val="left"/>
-      <w:pPr>
-        <w:tabs>
-          <w:tab w:val="num" w:pos="0"/>
-        </w:tabs>
-        <w:ind w:left="0" w:hanging="0"/>
-      </w:pPr>
-    </w:lvl>
-    <w:lvl w:ilvl="3">
-      <w:start w:val="1"/>
-      <w:numFmt w:val="none"/>
-      <w:suff w:val="nothing"/>
-      <w:lvlText w:val=""/>
-      <w:lvlJc w:val="left"/>
-      <w:pPr>
-        <w:tabs>
-          <w:tab w:val="num" w:pos="0"/>
-        </w:tabs>
-        <w:ind w:left="0" w:hanging="0"/>
-      </w:pPr>
-    </w:lvl>
-    <w:lvl w:ilvl="4">
-      <w:start w:val="1"/>
-      <w:numFmt w:val="none"/>
-      <w:suff w:val="nothing"/>
-      <w:lvlText w:val=""/>
-      <w:lvlJc w:val="left"/>
-      <w:pPr>
-        <w:tabs>
-          <w:tab w:val="num" w:pos="0"/>
-        </w:tabs>
-        <w:ind w:left="0" w:hanging="0"/>
-      </w:pPr>
-    </w:lvl>
-    <w:lvl w:ilvl="5">
-      <w:start w:val="1"/>
-      <w:numFmt w:val="none"/>
-      <w:suff w:val="nothing"/>
-      <w:lvlText w:val=""/>
-      <w:lvlJc w:val="left"/>
-      <w:pPr>
-        <w:tabs>
-          <w:tab w:val="num" w:pos="0"/>
-        </w:tabs>
-        <w:ind w:left="0" w:hanging="0"/>
-      </w:pPr>
-    </w:lvl>
-    <w:lvl w:ilvl="6">
-      <w:start w:val="1"/>
-      <w:numFmt w:val="none"/>
-      <w:suff w:val="nothing"/>
-      <w:lvlText w:val=""/>
-      <w:lvlJc w:val="left"/>
-      <w:pPr>
-        <w:tabs>
-          <w:tab w:val="num" w:pos="0"/>
-        </w:tabs>
-        <w:ind w:left="0" w:hanging="0"/>
-      </w:pPr>
-    </w:lvl>
-    <w:lvl w:ilvl="7">
-      <w:start w:val="1"/>
-      <w:numFmt w:val="none"/>
-      <w:suff w:val="nothing"/>
-      <w:lvlText w:val=""/>
-      <w:lvlJc w:val="left"/>
-      <w:pPr>
-        <w:tabs>
-          <w:tab w:val="num" w:pos="0"/>
-        </w:tabs>
-        <w:ind w:left="0" w:hanging="0"/>
-      </w:pPr>
-    </w:lvl>
-    <w:lvl w:ilvl="8">
-      <w:start w:val="1"/>
-      <w:numFmt w:val="none"/>
-      <w:suff w:val="nothing"/>
-      <w:lvlText w:val=""/>
-      <w:lvlJc w:val="left"/>
-      <w:pPr>
-        <w:tabs>
-          <w:tab w:val="num" w:pos="0"/>
-        </w:tabs>
         <w:ind w:left="0" w:hanging="0"/>
       </w:pPr>
     </w:lvl>
@@ -4274,9 +4179,6 @@
   <w:num w:numId="5">
     <w:abstractNumId w:val="5"/>
   </w:num>
-  <w:num w:numId="6">
-    <w:abstractNumId w:val="6"/>
-  </w:num>
 </w:numbering>
 </file>
 
@@ -4287,14 +4189,13 @@
       <w:rPr>
         <w:rFonts w:ascii="Liberation Serif" w:hAnsi="Liberation Serif" w:eastAsia="Songti SC" w:cs="Arial Unicode MS"/>
         <w:kern w:val="2"/>
+        <w:sz w:val="20"/>
         <w:szCs w:val="24"/>
         <w:lang w:val="en-GB" w:eastAsia="zh-CN" w:bidi="hi-IN"/>
       </w:rPr>
     </w:rPrDefault>
     <w:pPrDefault>
-      <w:pPr>
-        <w:suppressAutoHyphens w:val="true"/>
-      </w:pPr>
+      <w:pPr/>
     </w:pPrDefault>
   </w:docDefaults>
   <w:style w:type="paragraph" w:styleId="Normal">
@@ -4303,7 +4204,7 @@
     <w:pPr>
       <w:widowControl/>
       <w:suppressAutoHyphens w:val="true"/>
-      <w:overflowPunct w:val="true"/>
+      <w:overflowPunct w:val="false"/>
       <w:bidi w:val="0"/>
       <w:spacing w:before="0" w:after="0"/>
       <w:ind w:left="0" w:right="0" w:hanging="0"/>
@@ -4324,10 +4225,6 @@
     <w:next w:val="TextBody"/>
     <w:qFormat/>
     <w:pPr>
-      <w:numPr>
-        <w:ilvl w:val="0"/>
-        <w:numId w:val="1"/>
-      </w:numPr>
       <w:spacing w:before="567" w:after="142"/>
       <w:ind w:left="0" w:right="0" w:hanging="0"/>
       <w:jc w:val="left"/>
@@ -4364,10 +4261,6 @@
     <w:next w:val="TextBody"/>
     <w:qFormat/>
     <w:pPr>
-      <w:numPr>
-        <w:ilvl w:val="2"/>
-        <w:numId w:val="1"/>
-      </w:numPr>
       <w:spacing w:before="142" w:after="142"/>
       <w:ind w:left="0" w:right="0" w:hanging="0"/>
       <w:outlineLvl w:val="2"/>
@@ -4380,14 +4273,14 @@
     </w:rPr>
   </w:style>
   <w:style w:type="character" w:styleId="InternetLink">
-    <w:name w:val="Hyperlink"/>
+    <w:name w:val="Internet Link"/>
     <w:rPr>
       <w:color w:val="000080"/>
       <w:u w:val="single"/>
       <w:lang w:val="zxx" w:eastAsia="zxx" w:bidi="zxx"/>
     </w:rPr>
   </w:style>
-  <w:style w:type="character" w:styleId="VisitedInternetLink">
+  <w:style w:type="character" w:styleId="FollowedHyperlink">
     <w:name w:val="FollowedHyperlink"/>
     <w:qFormat/>
     <w:rPr>
@@ -4414,6 +4307,100 @@
     <w:rPr>
       <w:rFonts w:ascii="Liberation Mono" w:hAnsi="Liberation Mono" w:eastAsia="Liberation Mono" w:cs="Liberation Mono"/>
     </w:rPr>
+  </w:style>
+  <w:style w:type="character" w:styleId="ListLabel1">
+    <w:name w:val="ListLabel 1"/>
+    <w:qFormat/>
+    <w:rPr>
+      <w:rFonts w:cs="Symbol"/>
+    </w:rPr>
+  </w:style>
+  <w:style w:type="character" w:styleId="ListLabel2">
+    <w:name w:val="ListLabel 2"/>
+    <w:qFormat/>
+    <w:rPr>
+      <w:rFonts w:cs="OpenSymbol"/>
+    </w:rPr>
+  </w:style>
+  <w:style w:type="character" w:styleId="ListLabel3">
+    <w:name w:val="ListLabel 3"/>
+    <w:qFormat/>
+    <w:rPr>
+      <w:rFonts w:cs="OpenSymbol"/>
+    </w:rPr>
+  </w:style>
+  <w:style w:type="character" w:styleId="ListLabel4">
+    <w:name w:val="ListLabel 4"/>
+    <w:qFormat/>
+    <w:rPr>
+      <w:rFonts w:cs="Symbol"/>
+    </w:rPr>
+  </w:style>
+  <w:style w:type="character" w:styleId="ListLabel5">
+    <w:name w:val="ListLabel 5"/>
+    <w:qFormat/>
+    <w:rPr>
+      <w:rFonts w:cs="OpenSymbol"/>
+    </w:rPr>
+  </w:style>
+  <w:style w:type="character" w:styleId="ListLabel6">
+    <w:name w:val="ListLabel 6"/>
+    <w:qFormat/>
+    <w:rPr>
+      <w:rFonts w:cs="OpenSymbol"/>
+    </w:rPr>
+  </w:style>
+  <w:style w:type="character" w:styleId="ListLabel7">
+    <w:name w:val="ListLabel 7"/>
+    <w:qFormat/>
+    <w:rPr>
+      <w:rFonts w:cs="Symbol"/>
+    </w:rPr>
+  </w:style>
+  <w:style w:type="character" w:styleId="ListLabel8">
+    <w:name w:val="ListLabel 8"/>
+    <w:qFormat/>
+    <w:rPr>
+      <w:rFonts w:cs="OpenSymbol"/>
+    </w:rPr>
+  </w:style>
+  <w:style w:type="character" w:styleId="ListLabel9">
+    <w:name w:val="ListLabel 9"/>
+    <w:qFormat/>
+    <w:rPr>
+      <w:rFonts w:cs="OpenSymbol"/>
+    </w:rPr>
+  </w:style>
+  <w:style w:type="character" w:styleId="ListLabel10">
+    <w:name w:val="ListLabel 10"/>
+    <w:qFormat/>
+    <w:rPr>
+      <w:i w:val="false"/>
+      <w:iCs w:val="false"/>
+    </w:rPr>
+  </w:style>
+  <w:style w:type="character" w:styleId="ListLabel11">
+    <w:name w:val="ListLabel 11"/>
+    <w:qFormat/>
+    <w:rPr/>
+  </w:style>
+  <w:style w:type="character" w:styleId="ListLabel421">
+    <w:name w:val="ListLabel 421"/>
+    <w:qFormat/>
+    <w:rPr/>
+  </w:style>
+  <w:style w:type="character" w:styleId="VisitedInternetLink">
+    <w:name w:val="Visited Internet Link"/>
+    <w:rPr>
+      <w:color w:val="800000"/>
+      <w:u w:val="single"/>
+      <w:lang w:val="zxx" w:eastAsia="zxx" w:bidi="zxx"/>
+    </w:rPr>
+  </w:style>
+  <w:style w:type="character" w:styleId="ListLabel422">
+    <w:name w:val="ListLabel 422"/>
+    <w:qFormat/>
+    <w:rPr/>
   </w:style>
   <w:style w:type="paragraph" w:styleId="Heading">
     <w:name w:val="Heading"/>

</xml_diff>

<commit_message>
Add Randy Moore reference
</commit_message>
<xml_diff>
--- a/TaylorEtAl-concrete-Diplodocus-of-Vernal.docx
+++ b/TaylorEtAl-concrete-Diplodocus-of-Vernal.docx
@@ -1398,7 +1398,22 @@
       </w:r>
       <w:r>
         <w:rPr/>
-        <w:t>. In fact is seems likely that it never existed: staff who worked at the museum in the 1980s do not recall any such cast (Leigh White, pers. comm., 2022) and Rea (2001:210) reported that “from Vernal the molds kept travelling — first, to the Rocky Mount Children’s Museum in Rocky Mount, North Carolina, although a cast was never made there.”</w:t>
+        <w:t xml:space="preserve">. In fact is seems likely that it never existed: staff who worked at the museum in the 1980s do not recall any such cast (Leigh White, pers. comm., 2022) and Rea (2001:210) reported that “from Vernal the molds kept travelling — first, to the Rocky Mount Children’s Museum in Rocky Mount, North Carolina, although a cast was never made there”. </w:t>
+      </w:r>
+      <w:r>
+        <w:rPr/>
+        <w:t xml:space="preserve">Similarly, Moore (2014:234-235) stated that “From Vernal, Utah, [CM] molds of </w:t>
+      </w:r>
+      <w:r>
+        <w:rPr>
+          <w:i/>
+          <w:iCs/>
+        </w:rPr>
+        <w:t>Diplodocus carnegii</w:t>
+      </w:r>
+      <w:r>
+        <w:rPr/>
+        <w:t xml:space="preserve"> are shipped to Rocky Mount Children’s Museum in Rocky Mount, North Carolina. Because of the age-related damage to the molds, a cast was never prepared.”</w:t>
       </w:r>
     </w:p>
     <w:p>
@@ -2041,11 +2056,7 @@
       </w:r>
       <w:r>
         <w:rPr/>
-        <w:t xml:space="preserve"> that was supposed to be repaired by Dinolab but was never remounted; the molds that were made from the concrete casts sitting unloved in the Dinolab building until it was torn down, and now lurking the RCI's storage; </w:t>
-      </w:r>
-      <w:r>
-        <w:rPr/>
-        <w:t xml:space="preserve">the MOSI quadrupedal </w:t>
+        <w:t xml:space="preserve"> that was supposed to be repaired by Dinolab but was never remounted; the molds that were made from the concrete casts sitting unloved in the Dinolab building until it was torn down, and now lurking the RCI's storage; the MOSI quadrupedal </w:t>
       </w:r>
       <w:r>
         <w:rPr>
@@ -2056,19 +2067,7 @@
       </w:r>
       <w:r>
         <w:rPr/>
-        <w:t xml:space="preserve"> sitting</w:t>
-      </w:r>
-      <w:r>
-        <w:rPr/>
-        <w:t xml:space="preserve"> </w:t>
-      </w:r>
-      <w:r>
-        <w:rPr/>
-        <w:t>unloved in a building used mostly for storage.</w:t>
-      </w:r>
-      <w:r>
-        <w:rPr/>
-        <w:t>I suppose most endings are sad, but the project definitely has a melancholy feel.</w:t>
+        <w:t xml:space="preserve"> sitting unloved in a building used mostly for storage.I suppose most endings are sad, but the project definitely has a melancholy feel.</w:t>
       </w:r>
     </w:p>
     <w:p>
@@ -2828,6 +2827,35 @@
           <w:bCs w:val="false"/>
         </w:rPr>
         <w:t>:1–67.</w:t>
+      </w:r>
+    </w:p>
+    <w:p>
+      <w:pPr>
+        <w:pStyle w:val="Reference"/>
+        <w:rPr/>
+      </w:pPr>
+      <w:r>
+        <w:rPr>
+          <w:b w:val="false"/>
+          <w:bCs w:val="false"/>
+        </w:rPr>
+        <w:t xml:space="preserve">Moore, Randy. 2014. </w:t>
+      </w:r>
+      <w:r>
+        <w:rPr>
+          <w:b w:val="false"/>
+          <w:bCs w:val="false"/>
+          <w:i/>
+          <w:iCs/>
+        </w:rPr>
+        <w:t>Dinosaurs by the Decades: A Chronology of the Dinosaur in Science and Popular Culture</w:t>
+      </w:r>
+      <w:r>
+        <w:rPr>
+          <w:b w:val="false"/>
+          <w:bCs w:val="false"/>
+        </w:rPr>
+        <w:t>. Greenwood, Westport, Connecticut.</w:t>
       </w:r>
     </w:p>
     <w:p>
@@ -4204,7 +4232,7 @@
     <w:pPr>
       <w:widowControl/>
       <w:suppressAutoHyphens w:val="true"/>
-      <w:overflowPunct w:val="false"/>
+      <w:overflowPunct w:val="true"/>
       <w:bidi w:val="0"/>
       <w:spacing w:before="0" w:after="0"/>
       <w:ind w:left="0" w:right="0" w:hanging="0"/>
@@ -4402,6 +4430,87 @@
     <w:qFormat/>
     <w:rPr/>
   </w:style>
+  <w:style w:type="character" w:styleId="ListLabel423">
+    <w:name w:val="ListLabel 423"/>
+    <w:qFormat/>
+    <w:rPr>
+      <w:rFonts w:cs="Symbol"/>
+    </w:rPr>
+  </w:style>
+  <w:style w:type="character" w:styleId="ListLabel424">
+    <w:name w:val="ListLabel 424"/>
+    <w:qFormat/>
+    <w:rPr>
+      <w:rFonts w:cs="OpenSymbol"/>
+    </w:rPr>
+  </w:style>
+  <w:style w:type="character" w:styleId="ListLabel425">
+    <w:name w:val="ListLabel 425"/>
+    <w:qFormat/>
+    <w:rPr>
+      <w:rFonts w:cs="OpenSymbol"/>
+    </w:rPr>
+  </w:style>
+  <w:style w:type="character" w:styleId="ListLabel426">
+    <w:name w:val="ListLabel 426"/>
+    <w:qFormat/>
+    <w:rPr>
+      <w:rFonts w:cs="Symbol"/>
+    </w:rPr>
+  </w:style>
+  <w:style w:type="character" w:styleId="ListLabel427">
+    <w:name w:val="ListLabel 427"/>
+    <w:qFormat/>
+    <w:rPr>
+      <w:rFonts w:cs="OpenSymbol"/>
+    </w:rPr>
+  </w:style>
+  <w:style w:type="character" w:styleId="ListLabel428">
+    <w:name w:val="ListLabel 428"/>
+    <w:qFormat/>
+    <w:rPr>
+      <w:rFonts w:cs="OpenSymbol"/>
+    </w:rPr>
+  </w:style>
+  <w:style w:type="character" w:styleId="ListLabel429">
+    <w:name w:val="ListLabel 429"/>
+    <w:qFormat/>
+    <w:rPr>
+      <w:rFonts w:cs="Symbol"/>
+    </w:rPr>
+  </w:style>
+  <w:style w:type="character" w:styleId="ListLabel430">
+    <w:name w:val="ListLabel 430"/>
+    <w:qFormat/>
+    <w:rPr>
+      <w:rFonts w:cs="OpenSymbol"/>
+    </w:rPr>
+  </w:style>
+  <w:style w:type="character" w:styleId="ListLabel431">
+    <w:name w:val="ListLabel 431"/>
+    <w:qFormat/>
+    <w:rPr>
+      <w:rFonts w:cs="OpenSymbol"/>
+    </w:rPr>
+  </w:style>
+  <w:style w:type="character" w:styleId="ListLabel432">
+    <w:name w:val="ListLabel 432"/>
+    <w:qFormat/>
+    <w:rPr>
+      <w:i w:val="false"/>
+      <w:iCs w:val="false"/>
+    </w:rPr>
+  </w:style>
+  <w:style w:type="character" w:styleId="ListLabel433">
+    <w:name w:val="ListLabel 433"/>
+    <w:qFormat/>
+    <w:rPr/>
+  </w:style>
+  <w:style w:type="character" w:styleId="ListLabel434">
+    <w:name w:val="ListLabel 434"/>
+    <w:qFormat/>
+    <w:rPr/>
+  </w:style>
   <w:style w:type="paragraph" w:styleId="Heading">
     <w:name w:val="Heading"/>
     <w:basedOn w:val="Normal"/>

</xml_diff>

<commit_message>
A bit more on Rocky Mount
</commit_message>
<xml_diff>
--- a/TaylorEtAl-concrete-Diplodocus-of-Vernal.docx
+++ b/TaylorEtAl-concrete-Diplodocus-of-Vernal.docx
@@ -1411,7 +1411,15 @@
       </w:pPr>
       <w:r>
         <w:rPr/>
-        <w:t xml:space="preserve">Even this was apparently not the end. Rea (2001:210) continues: “Eventually the molds found their way to the Houston Museum of Science, where they were used to fill in gaps in the </w:t>
+        <w:t xml:space="preserve">Even this </w:t>
+      </w:r>
+      <w:r>
+        <w:rPr/>
+        <w:t xml:space="preserve">may not have been </w:t>
+      </w:r>
+      <w:r>
+        <w:rPr/>
+        <w:t xml:space="preserve">the end. Rea (2001:210) continues: “Eventually the molds found their way to the Houston Museum of Science, where they were used to fill in gaps in the </w:t>
       </w:r>
       <w:r>
         <w:rPr>
@@ -1480,11 +1488,25 @@
       </w:r>
       <w:r>
         <w:rPr/>
-        <w:t>We have not been able to obtain information from the Houston Museum. Brian Curtice (pers. comm., 202</w:t>
-      </w:r>
-      <w:r>
-        <w:rPr/>
-        <w:t>2) reports that he was in Houston in 1995 and didn't see, nor hear, of them being in the collections.</w:t>
+        <w:t>Due to the destruction of the Rocky Mount Children’s Museum records, we cannot tell whether they ever shipped the molds to Houston; and w</w:t>
+      </w:r>
+      <w:r>
+        <w:rPr/>
+        <w:t>e have not been able to obtain information from the Houston Museum. Brian Curtice (pers. comm., 2022) reports that he was in Houston in 1995 and didn't see, nor hear, of them being in the collections.</w:t>
+      </w:r>
+    </w:p>
+    <w:p>
+      <w:pPr>
+        <w:pStyle w:val="TextBody"/>
+        <w:rPr>
+          <w:highlight w:val="yellow"/>
+        </w:rPr>
+      </w:pPr>
+      <w:r>
+        <w:rPr>
+          <w:highlight w:val="yellow"/>
+        </w:rPr>
+        <w:t>XXX see https://newspaperarchive.com/tags/diplodocus/?pc=24962&amp;psi=68&amp;pci=7&amp;ob=1/</w:t>
       </w:r>
     </w:p>
     <w:p>
@@ -4264,7 +4286,7 @@
     <w:pPr>
       <w:widowControl/>
       <w:suppressAutoHyphens w:val="true"/>
-      <w:overflowPunct w:val="true"/>
+      <w:overflowPunct w:val="false"/>
       <w:bidi w:val="0"/>
       <w:spacing w:before="0" w:after="0"/>
       <w:ind w:left="0" w:right="0" w:hanging="0"/>
@@ -4446,6 +4468,87 @@
   </w:style>
   <w:style w:type="character" w:styleId="ListLabel12">
     <w:name w:val="ListLabel 12"/>
+    <w:qFormat/>
+    <w:rPr/>
+  </w:style>
+  <w:style w:type="character" w:styleId="ListLabel13">
+    <w:name w:val="ListLabel 13"/>
+    <w:qFormat/>
+    <w:rPr>
+      <w:rFonts w:cs="Symbol"/>
+    </w:rPr>
+  </w:style>
+  <w:style w:type="character" w:styleId="ListLabel14">
+    <w:name w:val="ListLabel 14"/>
+    <w:qFormat/>
+    <w:rPr>
+      <w:rFonts w:cs="OpenSymbol"/>
+    </w:rPr>
+  </w:style>
+  <w:style w:type="character" w:styleId="ListLabel15">
+    <w:name w:val="ListLabel 15"/>
+    <w:qFormat/>
+    <w:rPr>
+      <w:rFonts w:cs="OpenSymbol"/>
+    </w:rPr>
+  </w:style>
+  <w:style w:type="character" w:styleId="ListLabel16">
+    <w:name w:val="ListLabel 16"/>
+    <w:qFormat/>
+    <w:rPr>
+      <w:rFonts w:cs="Symbol"/>
+    </w:rPr>
+  </w:style>
+  <w:style w:type="character" w:styleId="ListLabel17">
+    <w:name w:val="ListLabel 17"/>
+    <w:qFormat/>
+    <w:rPr>
+      <w:rFonts w:cs="OpenSymbol"/>
+    </w:rPr>
+  </w:style>
+  <w:style w:type="character" w:styleId="ListLabel18">
+    <w:name w:val="ListLabel 18"/>
+    <w:qFormat/>
+    <w:rPr>
+      <w:rFonts w:cs="OpenSymbol"/>
+    </w:rPr>
+  </w:style>
+  <w:style w:type="character" w:styleId="ListLabel19">
+    <w:name w:val="ListLabel 19"/>
+    <w:qFormat/>
+    <w:rPr>
+      <w:rFonts w:cs="Symbol"/>
+    </w:rPr>
+  </w:style>
+  <w:style w:type="character" w:styleId="ListLabel20">
+    <w:name w:val="ListLabel 20"/>
+    <w:qFormat/>
+    <w:rPr>
+      <w:rFonts w:cs="OpenSymbol"/>
+    </w:rPr>
+  </w:style>
+  <w:style w:type="character" w:styleId="ListLabel21">
+    <w:name w:val="ListLabel 21"/>
+    <w:qFormat/>
+    <w:rPr>
+      <w:rFonts w:cs="OpenSymbol"/>
+    </w:rPr>
+  </w:style>
+  <w:style w:type="character" w:styleId="ListLabel22">
+    <w:name w:val="ListLabel 22"/>
+    <w:qFormat/>
+    <w:rPr>
+      <w:i w:val="false"/>
+      <w:iCs w:val="false"/>
+    </w:rPr>
+  </w:style>
+  <w:style w:type="character" w:styleId="ListLabel23">
+    <w:name w:val="ListLabel 23"/>
+    <w:qFormat/>
+    <w:rPr/>
+  </w:style>
+  <w:style w:type="character" w:styleId="ListLabel24">
+    <w:name w:val="ListLabel 24"/>
     <w:qFormat/>
     <w:rPr/>
   </w:style>

</xml_diff>

<commit_message>
Write up supposed Las Vegas cast
</commit_message>
<xml_diff>
--- a/TaylorEtAl-concrete-Diplodocus-of-Vernal.docx
+++ b/TaylorEtAl-concrete-Diplodocus-of-Vernal.docx
@@ -1411,15 +1411,7 @@
       </w:pPr>
       <w:r>
         <w:rPr/>
-        <w:t xml:space="preserve">Even this </w:t>
-      </w:r>
-      <w:r>
-        <w:rPr/>
-        <w:t xml:space="preserve">may not have been </w:t>
-      </w:r>
-      <w:r>
-        <w:rPr/>
-        <w:t xml:space="preserve">the end. Rea (2001:210) continues: “Eventually the molds found their way to the Houston Museum of Science, where they were used to fill in gaps in the </w:t>
+        <w:t xml:space="preserve">Even this may not have been the end. Rea (2001:210) continues: “Eventually the molds found their way to the Houston Museum of Science, where they were used to fill in gaps in the </w:t>
       </w:r>
       <w:r>
         <w:rPr>
@@ -1484,15 +1476,7 @@
       </w:pPr>
       <w:r>
         <w:rPr/>
-        <w:t xml:space="preserve">What happened to the molds after that, we do not know. </w:t>
-      </w:r>
-      <w:r>
-        <w:rPr/>
-        <w:t>Due to the destruction of the Rocky Mount Children’s Museum records, we cannot tell whether they ever shipped the molds to Houston; and w</w:t>
-      </w:r>
-      <w:r>
-        <w:rPr/>
-        <w:t>e have not been able to obtain information from the Houston Museum. Brian Curtice (pers. comm., 2022) reports that he was in Houston in 1995 and didn't see, nor hear, of them being in the collections.</w:t>
+        <w:t>What happened to the molds after that, we do not know. Due to the destruction of the Rocky Mount Children’s Museum records, we cannot tell whether they ever shipped the molds to Houston; and we have not been able to obtain information from the Houston Museum. Brian Curtice (pers. comm., 2022) reports that he was in Houston in 1995 and didn't see, nor hear, of them being in the collections.</w:t>
       </w:r>
     </w:p>
     <w:p>
@@ -1567,7 +1551,29 @@
       </w:r>
       <w:r>
         <w:rPr/>
-        <w:t>1988, January: plans are made to have a lightweight indoor replica of the Field House concrete cast created by the Las Vegas Museum, but these plans fall through.</w:t>
+        <w:t xml:space="preserve">1988, January: plans are made to have a lightweight indoor replica of the Field House concrete cast created by the Las Vegas Museum </w:t>
+      </w:r>
+      <w:r>
+        <w:rPr/>
+        <w:t>(as noted by Krishtalka 1988:17)</w:t>
+      </w:r>
+      <w:r>
+        <w:rPr/>
+        <w:t xml:space="preserve">, but these plans fall through — </w:t>
+      </w:r>
+      <w:r>
+        <w:rPr/>
+        <w:t xml:space="preserve">possibly because the museum went bankrupt and closed in 1990 (Jones, pers. comm., 2022 </w:t>
+      </w:r>
+      <w:r>
+        <w:rPr>
+          <w:highlight w:val="yellow"/>
+        </w:rPr>
+        <w:t>XXX get permission</w:t>
+      </w:r>
+      <w:r>
+        <w:rPr/>
+        <w:t>).</w:t>
       </w:r>
     </w:p>
     <w:p>
@@ -1724,17 +1730,67 @@
       </w:pPr>
       <w:r>
         <w:rPr/>
-        <w:t>Subsequent years: further casts are made from the Dinolab molds, including one in the Las Vegas Natural History Museum (</w:t>
-      </w:r>
-      <w:r>
+        <w:t>In s</w:t>
+      </w:r>
+      <w:r>
+        <w:rPr/>
+        <w:t xml:space="preserve">ubsequent years: further casts </w:t>
+      </w:r>
+      <w:r>
+        <w:rPr/>
+        <w:t xml:space="preserve">were </w:t>
+      </w:r>
+      <w:r>
+        <w:rPr/>
+        <w:t xml:space="preserve">made from the Dinolab molds, </w:t>
+      </w:r>
+      <w:r>
+        <w:rPr/>
+        <w:t xml:space="preserve">but these have proven difficult to track down. For example, Nieuwland (2010:68) reported that the new molds “opened up the possibility of a whole slew of further copies of this particular copy, which was immediately exploited by the Las Vegas Natural History Museum. One of these has been placed in the Las Vegas Natural History Museum”. But this seems to be inaccurate. The Las Vegas Natural History Museum, which opened in June 1991, has never had a </w:t>
+      </w:r>
+      <w:r>
+        <w:rPr>
+          <w:i/>
+          <w:iCs/>
+        </w:rPr>
+        <w:t>Diplodocus</w:t>
+      </w:r>
+      <w:r>
+        <w:rPr/>
+        <w:t xml:space="preserve"> (Smith, pers. comm., 2022). Its predecessor, the </w:t>
+      </w:r>
+      <w:r>
+        <w:rPr/>
+        <w:t xml:space="preserve">Las Vegas Museum of Natural History, went bankrupt and closed in 1990, </w:t>
+      </w:r>
+      <w:r>
+        <w:rPr/>
+        <w:t xml:space="preserve">before the new molds were available for casting, so can not have received a </w:t>
+      </w:r>
+      <w:r>
+        <w:rPr>
+          <w:i/>
+          <w:iCs/>
+        </w:rPr>
+        <w:t>Diplodocus</w:t>
+      </w:r>
+      <w:r>
+        <w:rPr/>
+        <w:t xml:space="preserve"> either.</w:t>
+      </w:r>
+    </w:p>
+    <w:p>
+      <w:pPr>
+        <w:pStyle w:val="TextBody"/>
         <w:rPr>
           <w:highlight w:val="yellow"/>
         </w:rPr>
-        <w:t>XXX is this true?</w:t>
-      </w:r>
-      <w:r>
-        <w:rPr/>
-        <w:t>) “That opened up the possibility of a whole slew of further copies of this particular copy, which was immediately exploited by the Las Vegas Natural History Museum. One of these has been placed in the Las Vegas Natural History Museum” (Nieuwland 2010:68), which had originally been slated to create the new molds.</w:t>
+      </w:pPr>
+      <w:r>
+        <w:rPr>
+          <w:highlight w:val="yellow"/>
+        </w:rPr>
+        <w:t>XXX get Dinolab documentation from Brian Curtice.</w:t>
       </w:r>
     </w:p>
     <w:p>
@@ -2229,7 +2285,17 @@
       </w:pPr>
       <w:r>
         <w:rPr/>
-        <w:t>All pers. comms.</w:t>
+        <w:t>Michele Jones (Natural History Collections Manager, Las Vegas Natural History Museum)</w:t>
+      </w:r>
+    </w:p>
+    <w:p>
+      <w:pPr>
+        <w:pStyle w:val="TextBody"/>
+        <w:rPr/>
+      </w:pPr>
+      <w:r>
+        <w:rPr/>
+        <w:t>All other pers. comms.</w:t>
       </w:r>
     </w:p>
     <w:p>
@@ -2795,6 +2861,62 @@
       <w:r>
         <w:rPr/>
         <w:t>:379–403.</w:t>
+      </w:r>
+    </w:p>
+    <w:p>
+      <w:pPr>
+        <w:pStyle w:val="Reference"/>
+        <w:rPr/>
+      </w:pPr>
+      <w:r>
+        <w:rPr/>
+        <w:t xml:space="preserve">Krishtalka, Leonard. 1988. Body </w:t>
+      </w:r>
+      <w:r>
+        <w:rPr/>
+        <w:t>d</w:t>
+      </w:r>
+      <w:r>
+        <w:rPr/>
+        <w:t xml:space="preserve">ouble: </w:t>
+      </w:r>
+      <w:r>
+        <w:rPr/>
+        <w:t>d</w:t>
+      </w:r>
+      <w:r>
+        <w:rPr/>
+        <w:t xml:space="preserve">uplicating </w:t>
+      </w:r>
+      <w:r>
+        <w:rPr/>
+        <w:t>d</w:t>
+      </w:r>
+      <w:r>
+        <w:rPr/>
+        <w:t xml:space="preserve">inosaurs. </w:t>
+      </w:r>
+      <w:r>
+        <w:rPr>
+          <w:i/>
+          <w:iCs/>
+        </w:rPr>
+        <w:t>Carnegie Magazine</w:t>
+      </w:r>
+      <w:r>
+        <w:rPr/>
+        <w:t xml:space="preserve"> </w:t>
+      </w:r>
+      <w:r>
+        <w:rPr>
+          <w:b/>
+          <w:bCs/>
+        </w:rPr>
+        <w:t>59(4)</w:t>
+      </w:r>
+      <w:r>
+        <w:rPr/>
+        <w:t>:12–20.</w:t>
       </w:r>
     </w:p>
     <w:p>
@@ -4286,7 +4408,7 @@
     <w:pPr>
       <w:widowControl/>
       <w:suppressAutoHyphens w:val="true"/>
-      <w:overflowPunct w:val="false"/>
+      <w:overflowPunct w:val="true"/>
       <w:bidi w:val="0"/>
       <w:spacing w:before="0" w:after="0"/>
       <w:ind w:left="0" w:right="0" w:hanging="0"/>
@@ -4552,6 +4674,87 @@
     <w:qFormat/>
     <w:rPr/>
   </w:style>
+  <w:style w:type="character" w:styleId="ListLabel25">
+    <w:name w:val="ListLabel 25"/>
+    <w:qFormat/>
+    <w:rPr>
+      <w:rFonts w:cs="Symbol"/>
+    </w:rPr>
+  </w:style>
+  <w:style w:type="character" w:styleId="ListLabel26">
+    <w:name w:val="ListLabel 26"/>
+    <w:qFormat/>
+    <w:rPr>
+      <w:rFonts w:cs="OpenSymbol"/>
+    </w:rPr>
+  </w:style>
+  <w:style w:type="character" w:styleId="ListLabel27">
+    <w:name w:val="ListLabel 27"/>
+    <w:qFormat/>
+    <w:rPr>
+      <w:rFonts w:cs="OpenSymbol"/>
+    </w:rPr>
+  </w:style>
+  <w:style w:type="character" w:styleId="ListLabel28">
+    <w:name w:val="ListLabel 28"/>
+    <w:qFormat/>
+    <w:rPr>
+      <w:rFonts w:cs="Symbol"/>
+    </w:rPr>
+  </w:style>
+  <w:style w:type="character" w:styleId="ListLabel29">
+    <w:name w:val="ListLabel 29"/>
+    <w:qFormat/>
+    <w:rPr>
+      <w:rFonts w:cs="OpenSymbol"/>
+    </w:rPr>
+  </w:style>
+  <w:style w:type="character" w:styleId="ListLabel30">
+    <w:name w:val="ListLabel 30"/>
+    <w:qFormat/>
+    <w:rPr>
+      <w:rFonts w:cs="OpenSymbol"/>
+    </w:rPr>
+  </w:style>
+  <w:style w:type="character" w:styleId="ListLabel31">
+    <w:name w:val="ListLabel 31"/>
+    <w:qFormat/>
+    <w:rPr>
+      <w:rFonts w:cs="Symbol"/>
+    </w:rPr>
+  </w:style>
+  <w:style w:type="character" w:styleId="ListLabel32">
+    <w:name w:val="ListLabel 32"/>
+    <w:qFormat/>
+    <w:rPr>
+      <w:rFonts w:cs="OpenSymbol"/>
+    </w:rPr>
+  </w:style>
+  <w:style w:type="character" w:styleId="ListLabel33">
+    <w:name w:val="ListLabel 33"/>
+    <w:qFormat/>
+    <w:rPr>
+      <w:rFonts w:cs="OpenSymbol"/>
+    </w:rPr>
+  </w:style>
+  <w:style w:type="character" w:styleId="ListLabel34">
+    <w:name w:val="ListLabel 34"/>
+    <w:qFormat/>
+    <w:rPr>
+      <w:i w:val="false"/>
+      <w:iCs w:val="false"/>
+    </w:rPr>
+  </w:style>
+  <w:style w:type="character" w:styleId="ListLabel35">
+    <w:name w:val="ListLabel 35"/>
+    <w:qFormat/>
+    <w:rPr/>
+  </w:style>
+  <w:style w:type="character" w:styleId="ListLabel36">
+    <w:name w:val="ListLabel 36"/>
+    <w:qFormat/>
+    <w:rPr/>
+  </w:style>
   <w:style w:type="paragraph" w:styleId="Heading">
     <w:name w:val="Heading"/>
     <w:basedOn w:val="Normal"/>

</xml_diff>

<commit_message>
History of WEP cast
</commit_message>
<xml_diff>
--- a/TaylorEtAl-concrete-Diplodocus-of-Vernal.docx
+++ b/TaylorEtAl-concrete-Diplodocus-of-Vernal.docx
@@ -248,401 +248,409 @@
         <w:t>Table of Contents</w:t>
       </w:r>
     </w:p>
-    <w:sdt>
-      <w:sdtPr>
-        <w:docPartObj>
-          <w:docPartGallery w:val="Table of Contents"/>
-          <w:docPartUnique w:val="true"/>
-        </w:docPartObj>
-      </w:sdtPr>
-      <w:sdtContent>
-        <w:p>
-          <w:pPr>
-            <w:pStyle w:val="Contents1"/>
-            <w:rPr/>
-          </w:pPr>
-          <w:r>
-            <w:fldChar w:fldCharType="begin"/>
-          </w:r>
-          <w:r>
-            <w:rPr>
-              <w:rStyle w:val="IndexLink"/>
-            </w:rPr>
-            <w:instrText> TOC \f \o "1-9" \h</w:instrText>
-          </w:r>
-          <w:r>
-            <w:rPr>
-              <w:rStyle w:val="IndexLink"/>
-            </w:rPr>
-            <w:fldChar w:fldCharType="separate"/>
-          </w:r>
-          <w:hyperlink w:anchor="__RefHeading___Toc2161_3455334573">
-            <w:r>
-              <w:rPr>
-                <w:rStyle w:val="IndexLink"/>
-              </w:rPr>
-              <w:t>Introduction</w:t>
-              <w:tab/>
-              <w:t>2</w:t>
-            </w:r>
-          </w:hyperlink>
-        </w:p>
-        <w:p>
-          <w:pPr>
-            <w:pStyle w:val="Contents2"/>
-            <w:tabs>
-              <w:tab w:val="clear" w:pos="9355"/>
-              <w:tab w:val="right" w:pos="9638" w:leader="dot"/>
-            </w:tabs>
-            <w:rPr/>
-          </w:pPr>
-          <w:hyperlink w:anchor="__RefHeading___Toc943_1155462304">
-            <w:r>
-              <w:rPr>
-                <w:rStyle w:val="IndexLink"/>
-              </w:rPr>
-              <w:t>Nomenclature</w:t>
-              <w:tab/>
-              <w:t>2</w:t>
-            </w:r>
-          </w:hyperlink>
-        </w:p>
-        <w:p>
-          <w:pPr>
-            <w:pStyle w:val="Contents2"/>
-            <w:tabs>
-              <w:tab w:val="clear" w:pos="9355"/>
-              <w:tab w:val="right" w:pos="9638" w:leader="dot"/>
-            </w:tabs>
-            <w:rPr/>
-          </w:pPr>
-          <w:hyperlink w:anchor="__RefHeading___Toc5349_68767826">
-            <w:r>
-              <w:rPr>
-                <w:rStyle w:val="IndexLink"/>
-              </w:rPr>
-              <w:t>Institutional abbreviations</w:t>
-              <w:tab/>
-              <w:t>2</w:t>
-            </w:r>
-          </w:hyperlink>
-        </w:p>
-        <w:p>
-          <w:pPr>
-            <w:pStyle w:val="Contents1"/>
-            <w:rPr/>
-          </w:pPr>
-          <w:hyperlink w:anchor="__RefHeading___Toc1946_2786159041">
-            <w:r>
-              <w:rPr>
-                <w:rStyle w:val="IndexLink"/>
-              </w:rPr>
-              <w:t xml:space="preserve">History of the concrete </w:t>
-            </w:r>
-            <w:r>
-              <w:rPr>
-                <w:rStyle w:val="IndexLink"/>
-                <w:i/>
-                <w:iCs/>
-              </w:rPr>
-              <w:t>Diplodocus</w:t>
-            </w:r>
-            <w:r>
-              <w:rPr>
-                <w:rStyle w:val="IndexLink"/>
-              </w:rPr>
-              <w:tab/>
-              <w:t>3</w:t>
-            </w:r>
-          </w:hyperlink>
-        </w:p>
-        <w:p>
-          <w:pPr>
-            <w:pStyle w:val="Contents2"/>
-            <w:tabs>
-              <w:tab w:val="clear" w:pos="9355"/>
-              <w:tab w:val="right" w:pos="9638" w:leader="dot"/>
-            </w:tabs>
-            <w:rPr/>
-          </w:pPr>
-          <w:hyperlink w:anchor="__RefHeading___Toc1948_2786159041">
-            <w:r>
-              <w:rPr>
-                <w:rStyle w:val="IndexLink"/>
-              </w:rPr>
-              <w:t xml:space="preserve">The original Carnegie </w:t>
-            </w:r>
-            <w:r>
-              <w:rPr>
-                <w:rStyle w:val="IndexLink"/>
-                <w:i/>
-                <w:iCs/>
-              </w:rPr>
-              <w:t>Diplodocus</w:t>
-            </w:r>
-            <w:r>
-              <w:rPr>
-                <w:rStyle w:val="IndexLink"/>
-              </w:rPr>
-              <w:tab/>
-              <w:t>3</w:t>
-            </w:r>
-          </w:hyperlink>
-        </w:p>
-        <w:p>
-          <w:pPr>
-            <w:pStyle w:val="Contents2"/>
-            <w:tabs>
-              <w:tab w:val="clear" w:pos="9355"/>
-              <w:tab w:val="right" w:pos="9638" w:leader="dot"/>
-            </w:tabs>
-            <w:rPr/>
-          </w:pPr>
-          <w:hyperlink w:anchor="__RefHeading___Toc1950_2786159041">
-            <w:r>
-              <w:rPr>
-                <w:rStyle w:val="IndexLink"/>
-              </w:rPr>
-              <w:t xml:space="preserve">The first casts of the Carnegie </w:t>
-            </w:r>
-            <w:r>
-              <w:rPr>
-                <w:rStyle w:val="IndexLink"/>
-                <w:i/>
-                <w:iCs/>
-              </w:rPr>
-              <w:t>Diplodocus</w:t>
-            </w:r>
-            <w:r>
-              <w:rPr>
-                <w:rStyle w:val="IndexLink"/>
-              </w:rPr>
-              <w:tab/>
-              <w:t>3</w:t>
-            </w:r>
-          </w:hyperlink>
-        </w:p>
-        <w:p>
-          <w:pPr>
-            <w:pStyle w:val="Contents2"/>
-            <w:tabs>
-              <w:tab w:val="clear" w:pos="9355"/>
-              <w:tab w:val="right" w:pos="9638" w:leader="dot"/>
-            </w:tabs>
-            <w:rPr/>
-          </w:pPr>
-          <w:hyperlink w:anchor="__RefHeading___Toc947_1155462304">
-            <w:r>
-              <w:rPr>
-                <w:rStyle w:val="IndexLink"/>
-              </w:rPr>
-              <w:t>The Field House Museum in Vernal</w:t>
-              <w:tab/>
-              <w:t>4</w:t>
-            </w:r>
-          </w:hyperlink>
-        </w:p>
-        <w:p>
-          <w:pPr>
-            <w:pStyle w:val="Contents2"/>
-            <w:tabs>
-              <w:tab w:val="clear" w:pos="9355"/>
-              <w:tab w:val="right" w:pos="9638" w:leader="dot"/>
-            </w:tabs>
-            <w:rPr/>
-          </w:pPr>
-          <w:hyperlink w:anchor="__RefHeading___Toc416_3962850034">
-            <w:r>
-              <w:rPr>
-                <w:rStyle w:val="IndexLink"/>
-              </w:rPr>
-              <w:t>The concrete cast in Vernal</w:t>
-              <w:tab/>
-              <w:t>4</w:t>
-            </w:r>
-          </w:hyperlink>
-        </w:p>
-        <w:p>
-          <w:pPr>
-            <w:pStyle w:val="Contents2"/>
-            <w:tabs>
-              <w:tab w:val="clear" w:pos="9355"/>
-              <w:tab w:val="right" w:pos="9638" w:leader="dot"/>
-            </w:tabs>
-            <w:rPr/>
-          </w:pPr>
-          <w:hyperlink w:anchor="__RefHeading___Toc430_3962850034">
-            <w:r>
-              <w:rPr>
-                <w:rStyle w:val="IndexLink"/>
-                <w:i w:val="false"/>
-                <w:iCs w:val="false"/>
-              </w:rPr>
-              <w:t>The fate of the original molds</w:t>
-            </w:r>
-            <w:r>
-              <w:rPr>
-                <w:rStyle w:val="IndexLink"/>
-              </w:rPr>
-              <w:tab/>
-              <w:t>5</w:t>
-            </w:r>
-          </w:hyperlink>
-        </w:p>
-        <w:p>
-          <w:pPr>
-            <w:pStyle w:val="Contents2"/>
-            <w:tabs>
-              <w:tab w:val="clear" w:pos="9355"/>
-              <w:tab w:val="right" w:pos="9638" w:leader="dot"/>
-            </w:tabs>
-            <w:rPr/>
-          </w:pPr>
-          <w:hyperlink w:anchor="__RefHeading___Toc949_1155462304">
-            <w:r>
-              <w:rPr>
-                <w:rStyle w:val="IndexLink"/>
-              </w:rPr>
-              <w:t>The lightweight cast in Vernal</w:t>
-              <w:tab/>
-              <w:t>6</w:t>
-            </w:r>
-          </w:hyperlink>
-        </w:p>
-        <w:p>
-          <w:pPr>
-            <w:pStyle w:val="Contents2"/>
-            <w:tabs>
-              <w:tab w:val="clear" w:pos="9355"/>
-              <w:tab w:val="right" w:pos="9638" w:leader="dot"/>
-            </w:tabs>
-            <w:rPr/>
-          </w:pPr>
-          <w:hyperlink w:anchor="__RefHeading___Toc418_3962850034">
-            <w:r>
-              <w:rPr>
-                <w:rStyle w:val="IndexLink"/>
-                <w:i w:val="false"/>
-                <w:iCs w:val="false"/>
-              </w:rPr>
-              <w:t xml:space="preserve">New casts made from molds of the concrete </w:t>
-            </w:r>
-            <w:r>
-              <w:rPr>
-                <w:rStyle w:val="IndexLink"/>
-                <w:i/>
-                <w:iCs/>
-              </w:rPr>
-              <w:t>Diplodocus</w:t>
-            </w:r>
-            <w:r>
-              <w:rPr>
-                <w:rStyle w:val="IndexLink"/>
-              </w:rPr>
-              <w:tab/>
-              <w:t>7</w:t>
-            </w:r>
-          </w:hyperlink>
-        </w:p>
-        <w:p>
-          <w:pPr>
-            <w:pStyle w:val="Contents2"/>
-            <w:tabs>
-              <w:tab w:val="clear" w:pos="9355"/>
-              <w:tab w:val="right" w:pos="9638" w:leader="dot"/>
-            </w:tabs>
-            <w:rPr/>
-          </w:pPr>
-          <w:hyperlink w:anchor="__RefHeading___Toc953_1155462304">
-            <w:r>
-              <w:rPr>
-                <w:rStyle w:val="IndexLink"/>
-              </w:rPr>
-              <w:t xml:space="preserve">The fate of the concrete </w:t>
-            </w:r>
-            <w:r>
-              <w:rPr>
-                <w:rStyle w:val="IndexLink"/>
-                <w:i/>
-                <w:iCs/>
-              </w:rPr>
-              <w:t>Diplodocus</w:t>
-            </w:r>
-            <w:r>
-              <w:rPr>
-                <w:rStyle w:val="IndexLink"/>
-              </w:rPr>
-              <w:tab/>
-              <w:t>9</w:t>
-            </w:r>
-          </w:hyperlink>
-        </w:p>
-        <w:p>
-          <w:pPr>
-            <w:pStyle w:val="Contents1"/>
-            <w:rPr/>
-          </w:pPr>
-          <w:hyperlink w:anchor="__RefHeading___Toc3401_68767826">
-            <w:r>
-              <w:rPr>
-                <w:rStyle w:val="IndexLink"/>
-              </w:rPr>
-              <w:t>Discussion</w:t>
-              <w:tab/>
-              <w:t>9</w:t>
-            </w:r>
-          </w:hyperlink>
-        </w:p>
-        <w:p>
-          <w:pPr>
-            <w:pStyle w:val="Contents1"/>
-            <w:rPr/>
-          </w:pPr>
-          <w:hyperlink w:anchor="__RefHeading___Toc3529_2542618767">
-            <w:r>
-              <w:rPr>
-                <w:rStyle w:val="IndexLink"/>
-              </w:rPr>
-              <w:t>Acknowledgements</w:t>
-              <w:tab/>
-              <w:t>9</w:t>
-            </w:r>
-          </w:hyperlink>
-        </w:p>
-        <w:p>
-          <w:pPr>
-            <w:pStyle w:val="Contents1"/>
-            <w:rPr/>
-          </w:pPr>
-          <w:hyperlink w:anchor="__RefHeading___Toc3405_68767826">
-            <w:r>
-              <w:rPr>
-                <w:rStyle w:val="IndexLink"/>
-              </w:rPr>
-              <w:t>References</w:t>
-              <w:tab/>
-              <w:t>10</w:t>
-            </w:r>
-          </w:hyperlink>
-        </w:p>
-        <w:p>
-          <w:pPr>
-            <w:pStyle w:val="Contents1"/>
-            <w:rPr/>
-          </w:pPr>
-          <w:hyperlink w:anchor="__RefHeading___Toc3407_68767826">
-            <w:r>
-              <w:rPr>
-                <w:rStyle w:val="IndexLink"/>
-              </w:rPr>
-              <w:t>Figure Captions</w:t>
-              <w:tab/>
-              <w:t>12</w:t>
-            </w:r>
-          </w:hyperlink>
-        </w:p>
-      </w:sdtContent>
-    </w:sdt>
+    <w:p>
+      <w:pPr>
+        <w:pStyle w:val="Contents1"/>
+        <w:tabs>
+          <w:tab w:val="right" w:pos="9638" w:leader="dot"/>
+        </w:tabs>
+        <w:rPr/>
+      </w:pPr>
+      <w:r>
+        <w:fldChar w:fldCharType="begin"/>
+      </w:r>
+      <w:r>
+        <w:rPr>
+          <w:rStyle w:val="IndexLink"/>
+        </w:rPr>
+        <w:instrText> TOC \f \o "1-9" \h</w:instrText>
+      </w:r>
+      <w:r>
+        <w:rPr>
+          <w:rStyle w:val="IndexLink"/>
+        </w:rPr>
+        <w:fldChar w:fldCharType="separate"/>
+      </w:r>
+      <w:hyperlink w:anchor="__RefHeading___Toc2161_3455334573">
+        <w:r>
+          <w:rPr>
+            <w:rStyle w:val="IndexLink"/>
+          </w:rPr>
+          <w:t>Introduction</w:t>
+          <w:tab/>
+          <w:t>2</w:t>
+        </w:r>
+      </w:hyperlink>
+    </w:p>
+    <w:p>
+      <w:pPr>
+        <w:pStyle w:val="Contents2"/>
+        <w:tabs>
+          <w:tab w:val="clear" w:pos="9355"/>
+          <w:tab w:val="right" w:pos="9638" w:leader="dot"/>
+        </w:tabs>
+        <w:rPr/>
+      </w:pPr>
+      <w:hyperlink w:anchor="__RefHeading___Toc943_1155462304">
+        <w:r>
+          <w:rPr>
+            <w:rStyle w:val="IndexLink"/>
+          </w:rPr>
+          <w:t>Nomenclature</w:t>
+          <w:tab/>
+          <w:t>2</w:t>
+        </w:r>
+      </w:hyperlink>
+    </w:p>
+    <w:p>
+      <w:pPr>
+        <w:pStyle w:val="Contents2"/>
+        <w:tabs>
+          <w:tab w:val="clear" w:pos="9355"/>
+          <w:tab w:val="right" w:pos="9638" w:leader="dot"/>
+        </w:tabs>
+        <w:rPr/>
+      </w:pPr>
+      <w:hyperlink w:anchor="__RefHeading___Toc5349_68767826">
+        <w:r>
+          <w:rPr>
+            <w:rStyle w:val="IndexLink"/>
+          </w:rPr>
+          <w:t>Institutional abbreviations</w:t>
+          <w:tab/>
+          <w:t>2</w:t>
+        </w:r>
+      </w:hyperlink>
+    </w:p>
+    <w:p>
+      <w:pPr>
+        <w:pStyle w:val="Contents1"/>
+        <w:tabs>
+          <w:tab w:val="right" w:pos="9638" w:leader="dot"/>
+        </w:tabs>
+        <w:rPr/>
+      </w:pPr>
+      <w:hyperlink w:anchor="__RefHeading___Toc1946_2786159041">
+        <w:r>
+          <w:rPr>
+            <w:rStyle w:val="IndexLink"/>
+          </w:rPr>
+          <w:t xml:space="preserve">History of the concrete </w:t>
+        </w:r>
+        <w:r>
+          <w:rPr>
+            <w:rStyle w:val="IndexLink"/>
+            <w:i/>
+            <w:iCs/>
+          </w:rPr>
+          <w:t>Diplodocus</w:t>
+        </w:r>
+        <w:r>
+          <w:rPr>
+            <w:rStyle w:val="IndexLink"/>
+          </w:rPr>
+          <w:tab/>
+          <w:t>3</w:t>
+        </w:r>
+      </w:hyperlink>
+    </w:p>
+    <w:p>
+      <w:pPr>
+        <w:pStyle w:val="Contents2"/>
+        <w:tabs>
+          <w:tab w:val="clear" w:pos="9355"/>
+          <w:tab w:val="right" w:pos="9638" w:leader="dot"/>
+        </w:tabs>
+        <w:rPr/>
+      </w:pPr>
+      <w:hyperlink w:anchor="__RefHeading___Toc1948_2786159041">
+        <w:r>
+          <w:rPr>
+            <w:rStyle w:val="IndexLink"/>
+          </w:rPr>
+          <w:t xml:space="preserve">The original Carnegie </w:t>
+        </w:r>
+        <w:r>
+          <w:rPr>
+            <w:rStyle w:val="IndexLink"/>
+            <w:i/>
+            <w:iCs/>
+          </w:rPr>
+          <w:t>Diplodocus</w:t>
+        </w:r>
+        <w:r>
+          <w:rPr>
+            <w:rStyle w:val="IndexLink"/>
+          </w:rPr>
+          <w:tab/>
+          <w:t>3</w:t>
+        </w:r>
+      </w:hyperlink>
+    </w:p>
+    <w:p>
+      <w:pPr>
+        <w:pStyle w:val="Contents2"/>
+        <w:tabs>
+          <w:tab w:val="clear" w:pos="9355"/>
+          <w:tab w:val="right" w:pos="9638" w:leader="dot"/>
+        </w:tabs>
+        <w:rPr/>
+      </w:pPr>
+      <w:hyperlink w:anchor="__RefHeading___Toc1950_2786159041">
+        <w:r>
+          <w:rPr>
+            <w:rStyle w:val="IndexLink"/>
+          </w:rPr>
+          <w:t xml:space="preserve">The first casts of the Carnegie </w:t>
+        </w:r>
+        <w:r>
+          <w:rPr>
+            <w:rStyle w:val="IndexLink"/>
+            <w:i/>
+            <w:iCs/>
+          </w:rPr>
+          <w:t>Diplodocus</w:t>
+        </w:r>
+        <w:r>
+          <w:rPr>
+            <w:rStyle w:val="IndexLink"/>
+          </w:rPr>
+          <w:tab/>
+          <w:t>3</w:t>
+        </w:r>
+      </w:hyperlink>
+    </w:p>
+    <w:p>
+      <w:pPr>
+        <w:pStyle w:val="Contents2"/>
+        <w:tabs>
+          <w:tab w:val="clear" w:pos="9355"/>
+          <w:tab w:val="right" w:pos="9638" w:leader="dot"/>
+        </w:tabs>
+        <w:rPr/>
+      </w:pPr>
+      <w:hyperlink w:anchor="__RefHeading___Toc947_1155462304">
+        <w:r>
+          <w:rPr>
+            <w:rStyle w:val="IndexLink"/>
+          </w:rPr>
+          <w:t>The Field House Museum in Vernal</w:t>
+          <w:tab/>
+          <w:t>4</w:t>
+        </w:r>
+      </w:hyperlink>
+    </w:p>
+    <w:p>
+      <w:pPr>
+        <w:pStyle w:val="Contents2"/>
+        <w:tabs>
+          <w:tab w:val="clear" w:pos="9355"/>
+          <w:tab w:val="right" w:pos="9638" w:leader="dot"/>
+        </w:tabs>
+        <w:rPr/>
+      </w:pPr>
+      <w:hyperlink w:anchor="__RefHeading___Toc416_3962850034">
+        <w:r>
+          <w:rPr>
+            <w:rStyle w:val="IndexLink"/>
+          </w:rPr>
+          <w:t>The concrete cast in Vernal</w:t>
+          <w:tab/>
+          <w:t>4</w:t>
+        </w:r>
+      </w:hyperlink>
+    </w:p>
+    <w:p>
+      <w:pPr>
+        <w:pStyle w:val="Contents2"/>
+        <w:tabs>
+          <w:tab w:val="clear" w:pos="9355"/>
+          <w:tab w:val="right" w:pos="9638" w:leader="dot"/>
+        </w:tabs>
+        <w:rPr/>
+      </w:pPr>
+      <w:hyperlink w:anchor="__RefHeading___Toc430_3962850034">
+        <w:r>
+          <w:rPr>
+            <w:rStyle w:val="IndexLink"/>
+            <w:i w:val="false"/>
+            <w:iCs w:val="false"/>
+          </w:rPr>
+          <w:t>The fate of the original molds</w:t>
+        </w:r>
+        <w:r>
+          <w:rPr>
+            <w:rStyle w:val="IndexLink"/>
+          </w:rPr>
+          <w:tab/>
+          <w:t>5</w:t>
+        </w:r>
+      </w:hyperlink>
+    </w:p>
+    <w:p>
+      <w:pPr>
+        <w:pStyle w:val="Contents2"/>
+        <w:tabs>
+          <w:tab w:val="clear" w:pos="9355"/>
+          <w:tab w:val="right" w:pos="9638" w:leader="dot"/>
+        </w:tabs>
+        <w:rPr/>
+      </w:pPr>
+      <w:hyperlink w:anchor="__RefHeading___Toc949_1155462304">
+        <w:r>
+          <w:rPr>
+            <w:rStyle w:val="IndexLink"/>
+          </w:rPr>
+          <w:t>The lightweight cast in Vernal</w:t>
+          <w:tab/>
+          <w:t>6</w:t>
+        </w:r>
+      </w:hyperlink>
+    </w:p>
+    <w:p>
+      <w:pPr>
+        <w:pStyle w:val="Contents2"/>
+        <w:tabs>
+          <w:tab w:val="clear" w:pos="9355"/>
+          <w:tab w:val="right" w:pos="9638" w:leader="dot"/>
+        </w:tabs>
+        <w:rPr/>
+      </w:pPr>
+      <w:hyperlink w:anchor="__RefHeading___Toc418_3962850034">
+        <w:r>
+          <w:rPr>
+            <w:rStyle w:val="IndexLink"/>
+            <w:i w:val="false"/>
+            <w:iCs w:val="false"/>
+          </w:rPr>
+          <w:t xml:space="preserve">New casts made from molds of the concrete </w:t>
+        </w:r>
+        <w:r>
+          <w:rPr>
+            <w:rStyle w:val="IndexLink"/>
+            <w:i/>
+            <w:iCs/>
+          </w:rPr>
+          <w:t>Diplodocus</w:t>
+        </w:r>
+        <w:r>
+          <w:rPr>
+            <w:rStyle w:val="IndexLink"/>
+          </w:rPr>
+          <w:tab/>
+          <w:t>7</w:t>
+        </w:r>
+      </w:hyperlink>
+    </w:p>
+    <w:p>
+      <w:pPr>
+        <w:pStyle w:val="Contents2"/>
+        <w:tabs>
+          <w:tab w:val="clear" w:pos="9355"/>
+          <w:tab w:val="right" w:pos="9638" w:leader="dot"/>
+        </w:tabs>
+        <w:rPr/>
+      </w:pPr>
+      <w:hyperlink w:anchor="__RefHeading___Toc953_1155462304">
+        <w:r>
+          <w:rPr>
+            <w:rStyle w:val="IndexLink"/>
+          </w:rPr>
+          <w:t xml:space="preserve">The fate of the concrete </w:t>
+        </w:r>
+        <w:r>
+          <w:rPr>
+            <w:rStyle w:val="IndexLink"/>
+            <w:i/>
+            <w:iCs/>
+          </w:rPr>
+          <w:t>Diplodocus</w:t>
+        </w:r>
+        <w:r>
+          <w:rPr>
+            <w:rStyle w:val="IndexLink"/>
+          </w:rPr>
+          <w:tab/>
+          <w:t>10</w:t>
+        </w:r>
+      </w:hyperlink>
+    </w:p>
+    <w:p>
+      <w:pPr>
+        <w:pStyle w:val="Contents1"/>
+        <w:tabs>
+          <w:tab w:val="right" w:pos="9638" w:leader="dot"/>
+        </w:tabs>
+        <w:rPr/>
+      </w:pPr>
+      <w:hyperlink w:anchor="__RefHeading___Toc3401_68767826">
+        <w:r>
+          <w:rPr>
+            <w:rStyle w:val="IndexLink"/>
+          </w:rPr>
+          <w:t>Discussion</w:t>
+          <w:tab/>
+          <w:t>10</w:t>
+        </w:r>
+      </w:hyperlink>
+    </w:p>
+    <w:p>
+      <w:pPr>
+        <w:pStyle w:val="Contents1"/>
+        <w:tabs>
+          <w:tab w:val="right" w:pos="9638" w:leader="dot"/>
+        </w:tabs>
+        <w:rPr/>
+      </w:pPr>
+      <w:hyperlink w:anchor="__RefHeading___Toc3529_2542618767">
+        <w:r>
+          <w:rPr>
+            <w:rStyle w:val="IndexLink"/>
+          </w:rPr>
+          <w:t>Acknowledgements</w:t>
+          <w:tab/>
+          <w:t>10</w:t>
+        </w:r>
+      </w:hyperlink>
+    </w:p>
+    <w:p>
+      <w:pPr>
+        <w:pStyle w:val="Contents1"/>
+        <w:tabs>
+          <w:tab w:val="right" w:pos="9638" w:leader="dot"/>
+        </w:tabs>
+        <w:rPr/>
+      </w:pPr>
+      <w:hyperlink w:anchor="__RefHeading___Toc3405_68767826">
+        <w:r>
+          <w:rPr>
+            <w:rStyle w:val="IndexLink"/>
+          </w:rPr>
+          <w:t>References</w:t>
+          <w:tab/>
+          <w:t>11</w:t>
+        </w:r>
+      </w:hyperlink>
+    </w:p>
+    <w:p>
+      <w:pPr>
+        <w:pStyle w:val="Contents1"/>
+        <w:tabs>
+          <w:tab w:val="right" w:pos="9638" w:leader="dot"/>
+        </w:tabs>
+        <w:rPr/>
+      </w:pPr>
+      <w:hyperlink w:anchor="__RefHeading___Toc3407_68767826">
+        <w:r>
+          <w:rPr>
+            <w:rStyle w:val="IndexLink"/>
+          </w:rPr>
+          <w:t>Figure Captions</w:t>
+          <w:tab/>
+          <w:t>14</w:t>
+        </w:r>
+      </w:hyperlink>
+    </w:p>
     <w:p>
       <w:pPr>
         <w:pStyle w:val="TextBody"/>
@@ -777,60 +785,6 @@
     </w:p>
     <w:p>
       <w:pPr>
-        <w:pStyle w:val="TextBody"/>
-        <w:rPr/>
-      </w:pPr>
-      <w:r>
-        <w:rPr/>
-        <w:t xml:space="preserve">Vertebrae are designated as follows, for a vertebra at position </w:t>
-      </w:r>
-      <w:r>
-        <w:rPr>
-          <w:i/>
-          <w:iCs/>
-        </w:rPr>
-        <w:t>n</w:t>
-      </w:r>
-      <w:r>
-        <w:rPr/>
-        <w:t xml:space="preserve"> in a part of the spinal column: cervical vertebrae C</w:t>
-      </w:r>
-      <w:r>
-        <w:rPr>
-          <w:i/>
-          <w:iCs/>
-        </w:rPr>
-        <w:t>n</w:t>
-      </w:r>
-      <w:r>
-        <w:rPr/>
-        <w:t>, dorsal vertebrae D</w:t>
-      </w:r>
-      <w:r>
-        <w:rPr>
-          <w:i/>
-          <w:iCs/>
-        </w:rPr>
-        <w:t>n</w:t>
-      </w:r>
-      <w:r>
-        <w:rPr/>
-        <w:t>, and caudal vertebrae Ca</w:t>
-      </w:r>
-      <w:r>
-        <w:rPr>
-          <w:i/>
-          <w:iCs/>
-        </w:rPr>
-        <w:t>n</w:t>
-      </w:r>
-      <w:r>
-        <w:rPr/>
-        <w:t>.</w:t>
-      </w:r>
-    </w:p>
-    <w:p>
-      <w:pPr>
         <w:pStyle w:val="Heading2"/>
         <w:rPr/>
       </w:pPr>
@@ -1175,19 +1129,15 @@
       </w:pPr>
       <w:r>
         <w:rPr/>
-        <w:t xml:space="preserve">As recounted by Untermann and Untermann (1970), the genesis of the Field House lay with Arthur G. Nord, supervisor of the Ashley National Forest, who in the 1930s became concerned that the mineral and fossil wealth of the Vernal area was being shipped to museums outside the locality. The Vernal Lions Club first proposed the creation of a museum in Vernal at its meeting of 9 September 1934, returning to the idea on 6 September 1943 (XXX </w:t>
-      </w:r>
-      <w:hyperlink r:id="rId3">
-        <w:r>
-          <w:rPr>
-            <w:rStyle w:val="InternetLink"/>
-          </w:rPr>
-          <w:t>https://newspapers.lib.utah.edu/details?id=21656641&amp;page=2&amp;q=Dippy&amp;sort=date_tdt+asc%2Cparent_i+asc%2Cpage_i+asc&amp;facet_paper=%22Vernal+Express%22</w:t>
-        </w:r>
-      </w:hyperlink>
-      <w:r>
-        <w:rPr/>
-        <w:t>). A museum committee was formed to advocate for a local museum. A senate bill approving the museum was passed in 1945, and the next year Governor Herbert B. Maw made $200,000 available to construct the museum building. G. Ernest Untermann was appointed director of the museum project, and was assisted by his wife Billie, a capable scientist and administrator in her own right. Based on drawings created by the Untermanns, the Salt Lake City architect Miles E. Miller drew up the plans, and the building was erected by Dorland Construction Company. The work was begun on 16 October 1947 and completed on 1 July 1948, and the building was dedicated on 29 October 1948 by Governor Maw.</w:t>
+        <w:t>As recounted by Untermann and Untermann (1970), the genesis of the Field House lay with Arthur G. Nord, supervisor of the Ashley National Forest, who in the 1930s became concerned that the mineral and fossil wealth of the Vernal area was being shipped to museums outside the locality. The Vernal Lions Club first proposed the creation of a museum in Vernal at its meeting of 9 September 1934, returning to the idea on 6 September 1943 (</w:t>
+      </w:r>
+      <w:r>
+        <w:rPr/>
+        <w:t>Anonymous 1969)</w:t>
+      </w:r>
+      <w:r>
+        <w:rPr/>
+        <w:t>. A museum committee was formed to advocate for a local museum. A senate bill approving the museum was passed in 1945, and the next year Governor Herbert B. Maw made $200,000 available to construct the museum building. G. Ernest Untermann was appointed director of the museum project, and was assisted by his wife Billie, a capable scientist and administrator in her own right. Based on drawings created by the Untermanns, the Salt Lake City architect Miles E. Miller drew up the plans, and the building was erected by Dorland Construction Company. The work was begun on 16 October 1947 and completed on 1 July 1948, and the building was dedicated on 29 October 1948 by Governor Maw.</w:t>
       </w:r>
     </w:p>
     <w:p>
@@ -1220,7 +1170,31 @@
       </w:r>
       <w:r>
         <w:rPr/>
-        <w:t xml:space="preserve"> to the Field House (Untermann 1952, 1959), on the condition that the Field House would arrange transportation. As the molds weighed several tons (Untermann 1952) this was no small undertaking. The Utah Lions Club provided the necessary $1000 payment, and local trucker Grant Southam used his own equipment to transport the molds. They arrived on or shortly before 7 August (Untermann 1952) (Figure B). However, having already been used to create ten casts, they were by this time “deteriorating” (Gangewere 1999:17), “almost unusable” (Nieuwland 2019:251) and “in pretty bad shape” (Ken Carpenter, pers. comm. 2022).</w:t>
+        <w:t xml:space="preserve"> to the Field House (Untermann 1952, 1959), on the condition that the Field House would arrange transportation. As the molds weighed several tons (Untermann 1952) this was no small undertaking. </w:t>
+      </w:r>
+      <w:r>
+        <w:rPr/>
+        <w:t>L</w:t>
+      </w:r>
+      <w:r>
+        <w:rPr/>
+        <w:t xml:space="preserve">ocal trucker Grant Southam used his own equipment to transport the molds </w:t>
+      </w:r>
+      <w:r>
+        <w:rPr/>
+        <w:t>at cost, and the Utah Lions Club provided the necessary $1000 payment</w:t>
+      </w:r>
+      <w:r>
+        <w:rPr/>
+        <w:t xml:space="preserve">. The </w:t>
+      </w:r>
+      <w:r>
+        <w:rPr/>
+        <w:t>molds</w:t>
+      </w:r>
+      <w:r>
+        <w:rPr/>
+        <w:t xml:space="preserve"> arrived on or shortly before 7 August (Untermann 1952) (Figure B). However, having already been used to create ten casts, they were by this time “deteriorating” (Gangewere 1999:17), “almost unusable” (Nieuwland 2019:251) and “in pretty bad shape” (Ken Carpenter, pers. comm. 2022).</w:t>
       </w:r>
     </w:p>
     <w:p>
@@ -1240,7 +1214,15 @@
       </w:pPr>
       <w:r>
         <w:rPr/>
-        <w:t>Since the mounted skeleton’s 76-foot length was far too long for the museum’s 50-foot exhibit halls, plans were made to situate it outside the museum. Wind, rain and extreme temperatures — the Vernal climate ranges from –40˚F to 100˚F (–40˚C to 38˚C) — required a more robust casting material was required than the usual plaster.  After some experimentation with different materials, the team settled on a mix of one part cement to three parts Aggra-lite (a lightweight aggregate made of volcanic pumice). A complete cast would consist of about 600 — many more than the number of bones, as the complex vertebrae were made from multiple pieces. About 100 of these had been completed, when Otto Buehner, president of Salt Lake City’s Otto Buehner Concrete Products Company, visited the museum, became interested in the casting, and expressed doubts about the use of Aggra-lite. Further experimentation, aided by Buehner’s experienced workers, resulted in the selection of new mixture, one part cement to three parts aragonite (the high pressure polymorph of calcium carbonate). Most of the pieces were cast in this material by Grant Merrell, the museum’s preparator, at the Otto Buehner facilities, with the more intricate parts completed at the museum. Reinforcing wire and rods were used where necessary, and the completed bones were coated in fibreglass to protect them from the elements. (The Buehner Company benefitted from its involvement with the casting, as they discovered in the course of the process that fibreglass made a better and cheaper adhesive than they had previously been using to repair Italian marble when it was broken in transit. The Field House also adopted fibreglass as its bonding agent of choice after positive experiences with the concrete cast.)</w:t>
+        <w:t xml:space="preserve">Since the mounted skeleton’s 76-foot length was too long for the museum’s 50-foot exhibit halls, plans were made to situate it outside the museum. Wind, rain and extreme temperatures — the Vernal climate ranges from –40˚F to 100˚F (–40˚C to 38˚C) — required a more robust casting material than the usual plaster.  After some experimentation with different materials, the team settled on a mix of one part cement to three parts Aggra-lite (a lightweight aggregate made of volcanic pumice). A complete cast would consist of about 600 </w:t>
+      </w:r>
+      <w:r>
+        <w:rPr/>
+        <w:t xml:space="preserve">pieces </w:t>
+      </w:r>
+      <w:r>
+        <w:rPr/>
+        <w:t>— many more than the number of bones, as the complex vertebrae were made from multiple pieces. About 100 of these had been completed when Otto Buehner, president of Salt Lake City’s Otto Buehner Concrete Products Company, visited the museum, became interested in the casting, and expressed doubts about the use of Aggra-lite. Further experimentation, aided by Buehner’s experienced workers, resulted in the selection of new mixture, one part cement to three parts aragonite (the high pressure polymorph of calcium carbonate). Most of the pieces were cast in this material by Grant Merrell, the museum’s preparator, at the Otto Buehner facilities, with the more intricate parts completed at the museum. Reinforcing wire and rods were used where necessary, and the completed bones were coated in fibreglass to protect them from the elements. (The Buehner Company benefitted from its involvement with the casting, as they discovered in the course of the process that fibreglass made a better and cheaper adhesive than they had previously been using to repair Italian marble when it was broken in transit. The Field House also adopted fibreglass as its bonding agent of choice after positive experiences with the concrete cast.)</w:t>
       </w:r>
     </w:p>
     <w:p>
@@ -1306,7 +1288,15 @@
       </w:r>
       <w:r>
         <w:rPr/>
-        <w:t xml:space="preserve"> of Vernal was the last time the Carnegie Museum’s original molds are used. However, that was not Untermann’s intention. In his 1959 account, he wrote (p368–369):</w:t>
+        <w:t xml:space="preserve"> of Vernal was </w:t>
+      </w:r>
+      <w:r>
+        <w:rPr/>
+        <w:t xml:space="preserve">probably </w:t>
+      </w:r>
+      <w:r>
+        <w:rPr/>
+        <w:t>the last time the Carnegie Museum’s original molds are used. However, that was not Untermann’s intention. In his 1959 account, he wrote (p368–369):</w:t>
       </w:r>
     </w:p>
     <w:p>
@@ -1347,7 +1337,15 @@
       </w:r>
       <w:r>
         <w:rPr/>
-        <w:t xml:space="preserve"> From here, though, the story grows uncertain and contradictory.</w:t>
+        <w:t xml:space="preserve"> From here, though, the story </w:t>
+      </w:r>
+      <w:r>
+        <w:rPr/>
+        <w:t>becomes</w:t>
+      </w:r>
+      <w:r>
+        <w:rPr/>
+        <w:t xml:space="preserve"> contradictory.</w:t>
       </w:r>
     </w:p>
     <w:p>
@@ -1368,7 +1366,39 @@
       </w:r>
       <w:r>
         <w:rPr/>
-        <w:t xml:space="preserve">] was made”. However, Ilja Niewland (pers. comm., 2022) reports that “The original moulds were thrown away somewhere during the 1960s (nobody at the [Carnegie Museum] could be more specific than that)”. Most promisingly, a report in the </w:t>
+        <w:t xml:space="preserve">] was made”. However, Ilja Niewland (pers. comm., 2022) </w:t>
+      </w:r>
+      <w:r>
+        <w:rPr/>
+        <w:t>said</w:t>
+      </w:r>
+      <w:r>
+        <w:rPr/>
+        <w:t xml:space="preserve"> that “The original moulds were thrown away somewhere during the 1960s (nobody at the [Carnegie Museum] could be more specific than that)”, </w:t>
+      </w:r>
+      <w:r>
+        <w:rPr/>
+        <w:t>suggesting that the molds may have been returned to their origin</w:t>
+      </w:r>
+      <w:r>
+        <w:rPr/>
+        <w:t xml:space="preserve">. </w:t>
+      </w:r>
+      <w:r>
+        <w:rPr/>
+        <w:t>Both these accounts seem to be in error</w:t>
+      </w:r>
+      <w:r>
+        <w:rPr/>
+        <w:t xml:space="preserve">, </w:t>
+      </w:r>
+      <w:r>
+        <w:rPr/>
+        <w:t>as shown by a 1960</w:t>
+      </w:r>
+      <w:r>
+        <w:rPr/>
+        <w:t xml:space="preserve"> report in the </w:t>
       </w:r>
       <w:r>
         <w:rPr>
@@ -1379,7 +1409,31 @@
       </w:r>
       <w:r>
         <w:rPr/>
-        <w:t xml:space="preserve"> newspaper (Anonymous 1960; Figure H; see also Carr and Hansen 2005) says that in the middle of July 1960, the molds were shipped to the Rocky Mount Children’s Museum (now the Rocky Mount Imperial Center, Children’s Museum &amp; Science Centre) in North Carolina, with the intention that they would be used to create a twelfth cast which would be mounted outside the museum building next to the Tar River in Rocky Mount’s Sunset Park. Hurricane Floyd devastated Rocky Mount in 1999, flooding from the River Tar destroying the original Children's Museum along with all its exhibits and records (Leigh White, pers. comm., 2022), so no records survive of the molds’ arrival and subsequent use. The Children’s Museum was re-established at the newly build Imperial Centre, where it still resides, but no trace exists of their outdoor </w:t>
+        <w:t xml:space="preserve"> newspaper (Anonymous 1960; Figure H; see also Carr and Hansen 2005). </w:t>
+      </w:r>
+      <w:r>
+        <w:rPr/>
+        <w:t>This</w:t>
+      </w:r>
+      <w:r>
+        <w:rPr/>
+        <w:t xml:space="preserve"> says that in the middle of July 1960, the molds were shipped to the Rocky Mount Children’s Museum (now the Rocky Mount Imperial Center, Children’s Museum &amp; Science Centre) in North Carolina, with the intention that they would be used to create a twelfth cast which would be mounted outside the museum building next to the Tar River in Rocky Mount’s Sunset Park. Hurricane Floyd devastated Rocky Mount in 1999, </w:t>
+      </w:r>
+      <w:r>
+        <w:rPr/>
+        <w:t xml:space="preserve">with </w:t>
+      </w:r>
+      <w:r>
+        <w:rPr/>
+        <w:t>flooding from the River Tar destroying the original Children's Museum along with all its exhibits and records (Leigh White, pers. comm., 2022), so no records survive of the molds’ arrival and subsequent use. The Children’s Museum was re-established at the newly buil</w:t>
+      </w:r>
+      <w:r>
+        <w:rPr/>
+        <w:t>t</w:t>
+      </w:r>
+      <w:r>
+        <w:rPr/>
+        <w:t xml:space="preserve"> Imperial Centre, where it still resides, but no trace exists of their outdoor </w:t>
       </w:r>
       <w:r>
         <w:rPr>
@@ -1390,7 +1444,15 @@
       </w:r>
       <w:r>
         <w:rPr/>
-        <w:t xml:space="preserve">. In fact is seems likely that it never existed: staff who worked at the museum in the 1980s do not recall any such cast (Leigh White, pers. comm., 2022) and Rea (2001:210) reported that “from Vernal the molds kept travelling — first, to the Rocky Mount Children’s Museum in Rocky Mount, North Carolina, although a cast was never made there”. Similarly, Moore (2014:234-235) stated that “From Vernal, Utah, [CM] molds of </w:t>
+        <w:t>. In fact i</w:t>
+      </w:r>
+      <w:r>
+        <w:rPr/>
+        <w:t>t</w:t>
+      </w:r>
+      <w:r>
+        <w:rPr/>
+        <w:t xml:space="preserve"> seems likely that it never existed: staff who worked at the museum in the 1980s do not recall any such cast (Leigh White, pers. comm., 2022) and Rea (2001:210) reported that “from Vernal the molds kept travelling — first, to the Rocky Mount Children’s Museum in Rocky Mount, North Carolina, although a cast was never made there”. Similarly, Moore (2014:234-235) stated that “From Vernal, Utah, [CM] molds of </w:t>
       </w:r>
       <w:r>
         <w:rPr>
@@ -1476,7 +1538,11 @@
       </w:pPr>
       <w:r>
         <w:rPr/>
-        <w:t>What happened to the molds after that, we do not know. Due to the destruction of the Rocky Mount Children’s Museum records, we cannot tell whether they ever shipped the molds to Houston; and we have not been able to obtain information from the Houston Museum. Brian Curtice (pers. comm., 2022) reports that he was in Houston in 1995 and didn't see, nor hear, of them being in the collections.</w:t>
+        <w:t>What happened to the molds after that, we do not know. Due to the destruction of the Rocky Mount Children’s Museum records, we cannot tell whether they ever shipped the molds to Houston; and we have not been able to obtain information from the Houston Museum. Brian Curtice (pers. comm., 2022) reports that he was in Houston in 1995 and di</w:t>
+      </w:r>
+      <w:r>
+        <w:rPr/>
+        <w:t>d not see the molds in the collection, nor hear of their having been there.</w:t>
       </w:r>
     </w:p>
     <w:p>
@@ -1575,85 +1641,232 @@
       </w:pPr>
       <w:r>
         <w:rPr/>
-        <w:t>1989, April: Jim Madsen of Dinolab is contacted to make new plans for creating a replica from the concrete cast</w:t>
-      </w:r>
-    </w:p>
-    <w:p>
-      <w:pPr>
-        <w:pStyle w:val="TextBody"/>
-        <w:rPr/>
-      </w:pPr>
-      <w:r>
-        <w:rPr/>
-        <w:t xml:space="preserve">1989, June 28: Dippy is gone. </w:t>
-      </w:r>
-      <w:hyperlink r:id="rId4">
-        <w:r>
-          <w:rPr>
-            <w:rStyle w:val="InternetLink"/>
-          </w:rPr>
-          <w:t>https://newspapers.lib.utah.edu/details?id=22643733&amp;page=3&amp;q=Dippy&amp;sort=date_tdt+asc%2Cparent_i+asc%2Cpage_i+asc&amp;facet_paper=%22Vernal+Express%22</w:t>
-        </w:r>
-      </w:hyperlink>
-    </w:p>
-    <w:p>
-      <w:pPr>
-        <w:pStyle w:val="TextBody"/>
-        <w:rPr/>
-      </w:pPr>
-      <w:r>
-        <w:rPr/>
-        <w:t>1989, June 30 onwards: Dinolab repaired the deteriorated concrete cast, stabilizing, restoring and sealing the bones. Jim Madsen of Dinolab made new molds from the repaired concrete Diplodocus, using them to create a new lightweight indoor Diplodocus cast for the Field House, from WEP (water-expanded polyester), and reserving the right to make up to 20 additional casts (Madsen et al. 1989). 1991, not later than June 30: Dinolab is contracted to deliver the indoor mount (Madsen et al. 1989).</w:t>
-      </w:r>
-    </w:p>
-    <w:p>
-      <w:pPr>
-        <w:pStyle w:val="TextBody"/>
-        <w:rPr/>
-      </w:pPr>
-      <w:r>
-        <w:rPr/>
-        <w:t xml:space="preserve">1991, June 26: the new cast is delivered to Vernal. </w:t>
-      </w:r>
-      <w:hyperlink r:id="rId5">
-        <w:r>
-          <w:rPr>
-            <w:rStyle w:val="InternetLink"/>
-          </w:rPr>
-          <w:t>https://newspapers.lib.utah.edu/details?id=22646163&amp;page=3&amp;q=Dippy&amp;sort=date_tdt+asc%2Cparent_i+asc%2Cpage_i+asc&amp;facet_paper=%22Vernal+Express%22</w:t>
-        </w:r>
-      </w:hyperlink>
-      <w:r>
-        <w:rPr/>
-        <w:t>. The concrete skeleton “remains in a back room in the fieldhouse. It cannot be reassembled because when it was taken apart linking material had to be cut”. The new cast was expected to be assembled that winter.</w:t>
-      </w:r>
-    </w:p>
-    <w:p>
-      <w:pPr>
-        <w:pStyle w:val="TextBody"/>
-        <w:rPr/>
-      </w:pPr>
-      <w:r>
-        <w:rPr/>
-        <w:t xml:space="preserve">1993, June 23: the new cast is in the process of being reassembled with its head and neck looming over the admission counter  (Figure C). </w:t>
-      </w:r>
-      <w:hyperlink r:id="rId6">
-        <w:r>
-          <w:rPr>
-            <w:rStyle w:val="InternetLink"/>
-          </w:rPr>
-          <w:t>https://newspapers.lib.utah.edu/details?id=22648688&amp;page=3&amp;q=Dippy&amp;sort=date_tdt+asc%2Cparent_i+asc%2Cpage_i+asc&amp;facet_paper=%22Vernal+Express%22</w:t>
-        </w:r>
-      </w:hyperlink>
-    </w:p>
-    <w:p>
-      <w:pPr>
-        <w:pStyle w:val="TextBody"/>
-        <w:rPr/>
-      </w:pPr>
-      <w:r>
-        <w:rPr/>
-        <w:t>1994, week of June 15: the new cast is finally complete and unveiled. “He was pieced together by maintenance employee, Danny Anderson, who worked on him over a two year period only as time allowed.”</w:t>
+        <w:t xml:space="preserve">With the Las Vegas plans having fallen through, in April </w:t>
+      </w:r>
+      <w:r>
+        <w:rPr/>
+        <w:t xml:space="preserve">1989, Jim Madsen of Dinolab </w:t>
+      </w:r>
+      <w:r>
+        <w:rPr/>
+        <w:t>wa</w:t>
+      </w:r>
+      <w:r>
+        <w:rPr/>
+        <w:t xml:space="preserve">s contacted to make new plans for creating a replica from the concrete cast. </w:t>
+      </w:r>
+      <w:r>
+        <w:rPr/>
+        <w:t>A contract dated 30 June 1989 (Madsen et al. 1989) formalised the deal, though in fact the concrete skeleton had been disassembled and shipped to Dinolab some days earlier (Anonymous 1989).</w:t>
+      </w:r>
+    </w:p>
+    <w:p>
+      <w:pPr>
+        <w:pStyle w:val="TextBody"/>
+        <w:rPr/>
+      </w:pPr>
+      <w:r>
+        <w:rPr/>
+        <w:t xml:space="preserve">The Dinolab work was to take nearly two full years. During this time, they </w:t>
+      </w:r>
+      <w:r>
+        <w:rPr/>
+        <w:t xml:space="preserve">repaired the deteriorated concrete cast, stabilizing, restoring and sealing the </w:t>
+      </w:r>
+      <w:r>
+        <w:rPr/>
+        <w:t>bones</w:t>
+      </w:r>
+      <w:r>
+        <w:rPr/>
+        <w:t xml:space="preserve">. </w:t>
+      </w:r>
+      <w:r>
+        <w:rPr/>
+        <w:t xml:space="preserve">They then </w:t>
+      </w:r>
+      <w:r>
+        <w:rPr/>
+        <w:t xml:space="preserve">made new molds from the repaired concrete </w:t>
+      </w:r>
+      <w:r>
+        <w:rPr>
+          <w:i/>
+          <w:iCs/>
+        </w:rPr>
+        <w:t>Diplodocus</w:t>
+      </w:r>
+      <w:r>
+        <w:rPr/>
+        <w:t xml:space="preserve"> </w:t>
+      </w:r>
+      <w:r>
+        <w:rPr/>
+        <w:t xml:space="preserve">elements, and </w:t>
+      </w:r>
+      <w:r>
+        <w:rPr/>
+        <w:t>us</w:t>
+      </w:r>
+      <w:r>
+        <w:rPr/>
+        <w:t xml:space="preserve">ed these new molds </w:t>
+      </w:r>
+      <w:r>
+        <w:rPr/>
+        <w:t xml:space="preserve">to create a new lightweight indoor </w:t>
+      </w:r>
+      <w:r>
+        <w:rPr>
+          <w:i/>
+          <w:iCs/>
+        </w:rPr>
+        <w:t>Diplodocus</w:t>
+      </w:r>
+      <w:r>
+        <w:rPr/>
+        <w:t xml:space="preserve"> for the Field House, </w:t>
+      </w:r>
+      <w:r>
+        <w:rPr/>
+        <w:t xml:space="preserve">using </w:t>
+      </w:r>
+      <w:r>
+        <w:rPr/>
+        <w:t xml:space="preserve">WEP (water-expanded polyester). </w:t>
+      </w:r>
+      <w:r>
+        <w:rPr/>
+        <w:t xml:space="preserve">Using the new molds, which they retained, Dinolab </w:t>
+      </w:r>
+      <w:r>
+        <w:rPr/>
+        <w:t>reserv</w:t>
+      </w:r>
+      <w:r>
+        <w:rPr/>
+        <w:t xml:space="preserve">ed </w:t>
+      </w:r>
+      <w:r>
+        <w:rPr/>
+        <w:t xml:space="preserve">the right to make up to 20 additional casts, </w:t>
+      </w:r>
+      <w:r>
+        <w:rPr/>
+        <w:t>with the Field House to receive $5,000 for each one sold (Madsen et al. 1989).</w:t>
+      </w:r>
+    </w:p>
+    <w:p>
+      <w:pPr>
+        <w:pStyle w:val="TextBody"/>
+        <w:rPr/>
+      </w:pPr>
+      <w:r>
+        <w:rPr/>
+        <w:t xml:space="preserve">Dinolab </w:t>
+      </w:r>
+      <w:r>
+        <w:rPr/>
+        <w:t>wa</w:t>
+      </w:r>
+      <w:r>
+        <w:rPr/>
+        <w:t xml:space="preserve">s contracted to deliver the indoor mount not later than June 30, </w:t>
+      </w:r>
+      <w:r>
+        <w:rPr/>
+        <w:t xml:space="preserve">1991, and it arrived only a few days before this (Anonymous 1991). The </w:t>
+      </w:r>
+      <w:r>
+        <w:rPr/>
+        <w:t xml:space="preserve">concrete skeleton </w:t>
+      </w:r>
+      <w:r>
+        <w:rPr/>
+        <w:t xml:space="preserve">had been returned to the Field House, too, but it </w:t>
+      </w:r>
+      <w:r>
+        <w:rPr/>
+        <w:t>“remain</w:t>
+      </w:r>
+      <w:r>
+        <w:rPr/>
+        <w:t xml:space="preserve">[ed] </w:t>
+      </w:r>
+      <w:r>
+        <w:rPr/>
+        <w:t xml:space="preserve">in a back room in the fieldhouse. It </w:t>
+      </w:r>
+      <w:r>
+        <w:rPr/>
+        <w:t xml:space="preserve">[could] </w:t>
+      </w:r>
+      <w:r>
+        <w:rPr/>
+        <w:t>not be reassembled because when it was taken apart linking material had to be cut”.</w:t>
+      </w:r>
+    </w:p>
+    <w:p>
+      <w:pPr>
+        <w:pStyle w:val="TextBody"/>
+        <w:rPr/>
+      </w:pPr>
+      <w:r>
+        <w:rPr/>
+        <w:t>The new cast was expected to be assembled that winter</w:t>
+      </w:r>
+      <w:r>
+        <w:rPr/>
+        <w:t xml:space="preserve"> (Anonymous 1991), but delays would prevent the public from seeing it for nearly three further years. By 23 June 1993, only the ribs and torso had been erected (Anonymous 1993). In June 1994, the mount of the new cast was finally completed</w:t>
+      </w:r>
+      <w:r>
+        <w:rPr/>
+        <w:t xml:space="preserve">, with its head and neck looming over the admission counter. </w:t>
+      </w:r>
+      <w:r>
+        <w:rPr/>
+        <w:t xml:space="preserve">It was </w:t>
+      </w:r>
+      <w:r>
+        <w:rPr/>
+        <w:t xml:space="preserve">unveiled </w:t>
+      </w:r>
+      <w:r>
+        <w:rPr/>
+        <w:t>as part of the Dinosaur Days festival on Saturday 18th June (Morrison 1994), having been</w:t>
+      </w:r>
+      <w:r>
+        <w:rPr/>
+        <w:t xml:space="preserve"> “pieced together by maintenance employee, Danny Anderson, who worked on him over a two year period only as time allowed.” </w:t>
+      </w:r>
+      <w:r>
+        <w:rPr/>
+        <w:t xml:space="preserve">Thus very nearly five years passed in total between the removal of the outdoor concrete </w:t>
+      </w:r>
+      <w:r>
+        <w:rPr>
+          <w:i/>
+          <w:iCs/>
+        </w:rPr>
+        <w:t>Diplodocus</w:t>
+      </w:r>
+      <w:r>
+        <w:rPr/>
+        <w:t xml:space="preserve"> and the unveiling of its indoor WEP successor (Figure C).</w:t>
+      </w:r>
+    </w:p>
+    <w:p>
+      <w:pPr>
+        <w:pStyle w:val="TextBody"/>
+        <w:rPr>
+          <w:highlight w:val="yellow"/>
+        </w:rPr>
+      </w:pPr>
+      <w:r>
+        <w:rPr>
+          <w:highlight w:val="yellow"/>
+        </w:rPr>
+        <w:t>XXX move to new building</w:t>
       </w:r>
     </w:p>
     <w:p>
@@ -1763,15 +1976,6 @@
     </w:p>
     <w:p>
       <w:pPr>
-        <w:sectPr>
-          <w:type w:val="nextPage"/>
-          <w:pgSz w:w="11906" w:h="16838"/>
-          <w:pgMar w:left="1134" w:right="1134" w:header="0" w:top="1134" w:footer="0" w:bottom="1134" w:gutter="0"/>
-          <w:pgNumType w:fmt="decimal"/>
-          <w:formProt w:val="false"/>
-          <w:textDirection w:val="lrTb"/>
-          <w:docGrid w:type="default" w:linePitch="600" w:charSpace="32768"/>
-        </w:sectPr>
         <w:pStyle w:val="TextBody"/>
         <w:rPr/>
       </w:pPr>
@@ -1861,7 +2065,7 @@
       </w:pPr>
       <w:r>
         <w:rPr/>
-        <w:t>The elements of the mounts were cast by Jim Madsen of Dinolabs, using hollow core resin casting with lightweight foam filler to reduce weight. While the postcranial skeleton was created from the second-generation Vernal molds, the cast skull was based on a separate Carnegie Museum individual, CM 11161. All these elements were then shipped to Ontario to be assembled into their selected postures by Peter May of Research Casting International (RCI) with guidance from Letasi.</w:t>
+        <w:t>The elements of the mounts were cast by Jim Madsen of Dinolab, using hollow core resin casting with lightweight foam filler to reduce weight. While the postcranial skeleton was created from the second-generation Vernal molds, the cast skull was based on a separate Carnegie Museum individual, CM 11161. All these elements were then shipped to Ontario to be assembled into their selected postures by Peter May of Research Casting International (RCI) with guidance from Letasi.</w:t>
       </w:r>
     </w:p>
     <w:p>
@@ -2065,7 +2269,7 @@
         <w:rPr/>
         <w:t xml:space="preserve"> can be found at the J. Willard Marriott Digital Library of the University of Utah: </w:t>
       </w:r>
-      <w:hyperlink r:id="rId7">
+      <w:hyperlink r:id="rId3">
         <w:r>
           <w:rPr>
             <w:rStyle w:val="InternetLink"/>
@@ -2327,7 +2531,7 @@
         <w:rPr/>
         <w:t xml:space="preserve">, 11 December 1898, p29. </w:t>
       </w:r>
-      <w:hyperlink r:id="rId8">
+      <w:hyperlink r:id="rId4">
         <w:r>
           <w:rPr>
             <w:rStyle w:val="InternetLink"/>
@@ -2343,9 +2547,20 @@
       </w:pPr>
       <w:r>
         <w:rPr/>
-        <w:t xml:space="preserve">Anonymous. 1960. Dinosaur molds take long ride to No. Carolina children’s home. Vernal Express, 14 July 1960, page 15. </w:t>
-      </w:r>
-      <w:hyperlink r:id="rId9">
+        <w:t xml:space="preserve">Anonymous. 1960. Dinosaur molds take long ride to No. Carolina children’s home. </w:t>
+      </w:r>
+      <w:r>
+        <w:rPr>
+          <w:i/>
+          <w:iCs/>
+        </w:rPr>
+        <w:t>Vernal Express</w:t>
+      </w:r>
+      <w:r>
+        <w:rPr/>
+        <w:t xml:space="preserve">, 14 July 1960, page 15. </w:t>
+      </w:r>
+      <w:hyperlink r:id="rId5">
         <w:r>
           <w:rPr>
             <w:rStyle w:val="InternetLink"/>
@@ -2372,14 +2587,14 @@
       </w:r>
       <w:r>
         <w:rPr/>
-        <w:t xml:space="preserve">, 22 June 1967, local news, page 1. </w:t>
-      </w:r>
-      <w:hyperlink r:id="rId10">
+        <w:t xml:space="preserve">, 22 June 1967, page 1. </w:t>
+      </w:r>
+      <w:hyperlink r:id="rId6">
         <w:r>
           <w:rPr>
             <w:rStyle w:val="InternetLink"/>
           </w:rPr>
-          <w:t>https://newspapers.lib.utah.edu/ark:/87278/s6pk1vwz</w:t>
+          <w:t>https://newspapers.lib.utah.edu/ark:/87278/s6pk1vwz/21595150</w:t>
         </w:r>
       </w:hyperlink>
     </w:p>
@@ -2390,7 +2605,156 @@
       </w:pPr>
       <w:r>
         <w:rPr/>
-        <w:t xml:space="preserve">Brinkman, Paul. D. 2010. The second Jurassic dinosaur rush and the dawn of dinomania. </w:t>
+        <w:t xml:space="preserve">Anonymous. 1969. Early </w:t>
+      </w:r>
+      <w:r>
+        <w:rPr/>
+        <w:t>p</w:t>
+      </w:r>
+      <w:r>
+        <w:rPr/>
+        <w:t xml:space="preserve">lans for Utah Field House </w:t>
+      </w:r>
+      <w:r>
+        <w:rPr/>
+        <w:t>s</w:t>
+      </w:r>
+      <w:r>
+        <w:rPr/>
+        <w:t xml:space="preserve">tarted by Vernal Lions Club in 1934. </w:t>
+      </w:r>
+      <w:r>
+        <w:rPr>
+          <w:i/>
+          <w:iCs/>
+        </w:rPr>
+        <w:t>Vernal Express</w:t>
+      </w:r>
+      <w:r>
+        <w:rPr/>
+        <w:t xml:space="preserve">, 24 April 1969, page 1B. </w:t>
+      </w:r>
+      <w:hyperlink r:id="rId7">
+        <w:r>
+          <w:rPr>
+            <w:rStyle w:val="InternetLink"/>
+          </w:rPr>
+          <w:t>https://newspapers.lib.utah.edu/ark:/87278/s6515c19/21656624</w:t>
+        </w:r>
+      </w:hyperlink>
+    </w:p>
+    <w:p>
+      <w:pPr>
+        <w:pStyle w:val="Reference"/>
+        <w:rPr/>
+      </w:pPr>
+      <w:r>
+        <w:rPr/>
+        <w:t xml:space="preserve">Anonymous. 1989. Museum, gardens make changes, add new displays. </w:t>
+      </w:r>
+      <w:r>
+        <w:rPr>
+          <w:i/>
+          <w:iCs/>
+        </w:rPr>
+        <w:t>Vernal Express</w:t>
+      </w:r>
+      <w:r>
+        <w:rPr/>
+        <w:t xml:space="preserve">, 29 June 1989, page 12. </w:t>
+      </w:r>
+      <w:hyperlink r:id="rId8">
+        <w:r>
+          <w:rPr>
+            <w:rStyle w:val="VisitedInternetLink"/>
+          </w:rPr>
+          <w:t>https://newspapers.lib.utah.edu/ark:/87278/s62v6594/22643733</w:t>
+        </w:r>
+      </w:hyperlink>
+    </w:p>
+    <w:p>
+      <w:pPr>
+        <w:pStyle w:val="Reference"/>
+        <w:rPr/>
+      </w:pPr>
+      <w:r>
+        <w:rPr/>
+        <w:t xml:space="preserve">Anonymous. 1991. Dippy returns as beast of new mold. </w:t>
+      </w:r>
+      <w:r>
+        <w:rPr>
+          <w:i/>
+          <w:iCs/>
+        </w:rPr>
+        <w:t>Vernal Express</w:t>
+      </w:r>
+      <w:r>
+        <w:rPr/>
+        <w:t xml:space="preserve">, 26 June 1991, page 1. </w:t>
+      </w:r>
+      <w:hyperlink r:id="rId9">
+        <w:r>
+          <w:rPr>
+            <w:rStyle w:val="VisitedInternetLink"/>
+          </w:rPr>
+          <w:t>https://newspapers.lib.utah.edu/ark:/87278/s6rv4bxq/22646163</w:t>
+        </w:r>
+      </w:hyperlink>
+    </w:p>
+    <w:p>
+      <w:pPr>
+        <w:pStyle w:val="Reference"/>
+        <w:rPr>
+          <w:rStyle w:val="InternetLink"/>
+        </w:rPr>
+      </w:pPr>
+      <w:r>
+        <w:rPr/>
+        <w:t xml:space="preserve">Anonymous. 1993. “Dippy” the </w:t>
+      </w:r>
+      <w:r>
+        <w:rPr>
+          <w:i/>
+          <w:iCs/>
+        </w:rPr>
+        <w:t>Diplodocus</w:t>
+      </w:r>
+      <w:r>
+        <w:rPr/>
+        <w:t xml:space="preserve"> is being reassembled. </w:t>
+      </w:r>
+      <w:r>
+        <w:rPr>
+          <w:i/>
+          <w:iCs/>
+        </w:rPr>
+        <w:t>Vernal Express</w:t>
+      </w:r>
+      <w:r>
+        <w:rPr/>
+        <w:t xml:space="preserve">, 23 June 1993. </w:t>
+      </w:r>
+      <w:hyperlink r:id="rId11">
+        <w:r>
+          <w:rPr>
+            <w:rStyle w:val="VisitedInternetLink"/>
+          </w:rPr>
+          <w:t>https://newspapers.lib.utah.edu/ark:/87278/s6b88zdc/22648688</w:t>
+        </w:r>
+      </w:hyperlink>
+    </w:p>
+    <w:p>
+      <w:pPr>
+        <w:pStyle w:val="Reference"/>
+        <w:rPr/>
+      </w:pPr>
+      <w:r>
+        <w:rPr/>
+        <w:t>B</w:t>
+      </w:r>
+      <w:r>
+        <w:rPr/>
+        <w:t xml:space="preserve">rinkman, Paul. D. 2010. The second Jurassic dinosaur rush and the dawn of dinomania. </w:t>
       </w:r>
       <w:r>
         <w:rPr>
@@ -2424,7 +2788,7 @@
         <w:rPr/>
         <w:t xml:space="preserve">Carr, Elaine, and Aric Hansen. 2005. William Randolf Turnage, Dee Hall, and Ernest Untermann [archive photograph with metadata]. University of Utah, J. Willard Marriott Digital Library, image 1086142. </w:t>
       </w:r>
-      <w:hyperlink r:id="rId11">
+      <w:hyperlink r:id="rId12">
         <w:r>
           <w:rPr>
             <w:rStyle w:val="InternetLink"/>
@@ -2459,7 +2823,7 @@
         <w:rPr/>
         <w:t xml:space="preserve">, 18 May 2017. </w:t>
       </w:r>
-      <w:hyperlink r:id="rId12">
+      <w:hyperlink r:id="rId13">
         <w:r>
           <w:rPr>
             <w:rStyle w:val="InternetLink"/>
@@ -2471,7 +2835,7 @@
         <w:rPr/>
         <w:t xml:space="preserve">, archived at </w:t>
       </w:r>
-      <w:hyperlink r:id="rId13">
+      <w:hyperlink r:id="rId14">
         <w:r>
           <w:rPr>
             <w:rStyle w:val="InternetLink"/>
@@ -2872,7 +3236,7 @@
         <w:rPr/>
         <w:t xml:space="preserve">Lewis, Marlene. 1977. G. Ernest Untermann papers, 1893–1975. Archives West for University of Utah Libraries, Special Collections. </w:t>
       </w:r>
-      <w:hyperlink r:id="rId14">
+      <w:hyperlink r:id="rId15">
         <w:r>
           <w:rPr>
             <w:rStyle w:val="InternetLink"/>
@@ -2884,7 +3248,7 @@
         <w:rPr/>
         <w:t xml:space="preserve">, archived at </w:t>
       </w:r>
-      <w:hyperlink r:id="rId15">
+      <w:hyperlink r:id="rId16">
         <w:r>
           <w:rPr>
             <w:rStyle w:val="InternetLink"/>
@@ -2988,7 +3352,7 @@
           <w:b w:val="false"/>
           <w:bCs w:val="false"/>
         </w:rPr>
-        <w:t xml:space="preserve">Nieuwland, Ilja. 2010. The colossal stranger. Andrew Carnegie and </w:t>
+        <w:t xml:space="preserve">Morrison, Melanie. 1994. Museum unveils new exhibits during Dino-Day. </w:t>
       </w:r>
       <w:r>
         <w:rPr>
@@ -2997,28 +3361,67 @@
           <w:i/>
           <w:iCs/>
         </w:rPr>
-        <w:t>Diplodocus</w:t>
+        <w:t>Vernal Express</w:t>
       </w:r>
       <w:r>
         <w:rPr>
           <w:b w:val="false"/>
           <w:bCs w:val="false"/>
         </w:rPr>
-        <w:t xml:space="preserve"> intrude European Culture, 1904–1912. </w:t>
-      </w:r>
+        <w:t xml:space="preserve">, 15 June 1994. </w:t>
+      </w:r>
+      <w:hyperlink r:id="rId17">
+        <w:r>
+          <w:rPr>
+            <w:rStyle w:val="InternetLink"/>
+            <w:b w:val="false"/>
+            <w:bCs w:val="false"/>
+          </w:rPr>
+          <w:t>https://newspapers.lib.utah.edu/ark:/87278/s6r53f0k/22649899</w:t>
+        </w:r>
+      </w:hyperlink>
+    </w:p>
+    <w:p>
+      <w:pPr>
+        <w:pStyle w:val="Reference"/>
+        <w:rPr/>
+      </w:pPr>
       <w:r>
         <w:rPr>
           <w:b w:val="false"/>
           <w:bCs w:val="false"/>
-          <w:i/>
-          <w:iCs/>
-        </w:rPr>
-        <w:t>Endeavour</w:t>
+        </w:rPr>
+        <w:t xml:space="preserve">Nieuwland, Ilja. 2010. The colossal stranger. Andrew Carnegie and </w:t>
       </w:r>
       <w:r>
         <w:rPr>
           <w:b w:val="false"/>
           <w:bCs w:val="false"/>
+          <w:i/>
+          <w:iCs/>
+        </w:rPr>
+        <w:t>Diplodocus</w:t>
+      </w:r>
+      <w:r>
+        <w:rPr>
+          <w:b w:val="false"/>
+          <w:bCs w:val="false"/>
+        </w:rPr>
+        <w:t xml:space="preserve"> intrude European Culture, 1904–1912. </w:t>
+      </w:r>
+      <w:r>
+        <w:rPr>
+          <w:b w:val="false"/>
+          <w:bCs w:val="false"/>
+          <w:i/>
+          <w:iCs/>
+        </w:rPr>
+        <w:t>Endeavour</w:t>
+      </w:r>
+      <w:r>
+        <w:rPr>
+          <w:b w:val="false"/>
+          <w:bCs w:val="false"/>
         </w:rPr>
         <w:t xml:space="preserve"> </w:t>
       </w:r>
@@ -3113,7 +3516,7 @@
         <w:rPr/>
         <w:t xml:space="preserve">:36-41. </w:t>
       </w:r>
-      <w:hyperlink r:id="rId16">
+      <w:hyperlink r:id="rId18">
         <w:r>
           <w:rPr>
             <w:rStyle w:val="InternetLink"/>
@@ -3181,7 +3584,7 @@
         <w:rPr/>
         <w:t xml:space="preserve"> — WUSF 89.7. 18 May 2017. </w:t>
       </w:r>
-      <w:hyperlink r:id="rId17">
+      <w:hyperlink r:id="rId19">
         <w:r>
           <w:rPr>
             <w:rStyle w:val="FollowedHyperlink"/>
@@ -3193,7 +3596,7 @@
         <w:rPr/>
         <w:t xml:space="preserve">, archived at </w:t>
       </w:r>
-      <w:hyperlink r:id="rId18">
+      <w:hyperlink r:id="rId20">
         <w:r>
           <w:rPr>
             <w:rStyle w:val="InternetLink"/>
@@ -3222,7 +3625,7 @@
         <w:rPr/>
         <w:t xml:space="preserve">, peace diplomacy by dinosaur. Peace Palace Library, 13 July 2017. </w:t>
       </w:r>
-      <w:hyperlink r:id="rId19">
+      <w:hyperlink r:id="rId21">
         <w:r>
           <w:rPr>
             <w:rStyle w:val="InternetLink"/>
@@ -3451,7 +3854,22 @@
       </w:r>
       <w:r>
         <w:rPr/>
-        <w:t xml:space="preserve">. Utah Parks and Recreation newsletter </w:t>
+        <w:t xml:space="preserve">. </w:t>
+      </w:r>
+      <w:r>
+        <w:rPr/>
+        <w:t xml:space="preserve">(Journal, volume and pagination not known: perhaps </w:t>
+      </w:r>
+      <w:r>
+        <w:rPr>
+          <w:i/>
+          <w:iCs/>
+        </w:rPr>
+        <w:t>Utah Parks and Recreation newsletter</w:t>
+      </w:r>
+      <w:r>
+        <w:rPr/>
+        <w:t xml:space="preserve">). </w:t>
       </w:r>
       <w:r>
         <w:rPr>
@@ -3459,7 +3877,15 @@
           <w:bCs w:val="false"/>
           <w:highlight w:val="yellow"/>
         </w:rPr>
-        <w:t>XXX probably, date not yet known.</w:t>
+        <w:t xml:space="preserve">XXX </w:t>
+      </w:r>
+      <w:r>
+        <w:rPr>
+          <w:b w:val="false"/>
+          <w:bCs w:val="false"/>
+          <w:highlight w:val="yellow"/>
+        </w:rPr>
+        <w:t>find this reference.</w:t>
       </w:r>
     </w:p>
     <w:p>
@@ -3573,7 +3999,15 @@
       </w:r>
       <w:r>
         <w:rPr/>
-        <w:t xml:space="preserve"> cast as originally mounted at the old Field House building between 1993 and 2006. </w:t>
+        <w:t xml:space="preserve"> cast as originally </w:t>
+      </w:r>
+      <w:r>
+        <w:rPr/>
+        <w:t>displayed</w:t>
+      </w:r>
+      <w:r>
+        <w:rPr/>
+        <w:t xml:space="preserve"> at the old Field House building between 1993 and 2006. </w:t>
       </w:r>
       <w:r>
         <w:rPr>
@@ -4537,6 +4971,14 @@
     <w:qFormat/>
     <w:rPr/>
   </w:style>
+  <w:style w:type="character" w:styleId="VisitedInternetLink">
+    <w:name w:val="Visited Internet Link"/>
+    <w:rPr>
+      <w:color w:val="800000"/>
+      <w:u w:val="single"/>
+      <w:lang w:val="zxx" w:eastAsia="zxx" w:bidi="zxx"/>
+    </w:rPr>
+  </w:style>
   <w:style w:type="paragraph" w:styleId="Heading">
     <w:name w:val="Heading"/>
     <w:basedOn w:val="Normal"/>
@@ -4634,7 +5076,7 @@
     <w:basedOn w:val="Normal"/>
     <w:qFormat/>
     <w:pPr>
-      <w:spacing w:lineRule="auto" w:line="276" w:before="0" w:after="283"/>
+      <w:spacing w:lineRule="auto" w:line="276" w:before="0" w:after="142"/>
       <w:ind w:left="567" w:right="567" w:hanging="0"/>
     </w:pPr>
     <w:rPr/>

</xml_diff>

<commit_message>
History of Vernal/Carnegie anger
</commit_message>
<xml_diff>
--- a/TaylorEtAl-concrete-Diplodocus-of-Vernal.docx
+++ b/TaylorEtAl-concrete-Diplodocus-of-Vernal.docx
@@ -1129,15 +1129,29 @@
       </w:pPr>
       <w:r>
         <w:rPr/>
-        <w:t>As recounted by Untermann and Untermann (1970), the genesis of the Field House lay with Arthur G. Nord, supervisor of the Ashley National Forest, who in the 1930s became concerned that the mineral and fossil wealth of the Vernal area was being shipped to museums outside the locality. The Vernal Lions Club first proposed the creation of a museum in Vernal at its meeting of 9 September 1934, returning to the idea on 6 September 1943 (</w:t>
-      </w:r>
-      <w:r>
-        <w:rPr/>
-        <w:t>Anonymous 1969)</w:t>
-      </w:r>
-      <w:r>
-        <w:rPr/>
-        <w:t>. A museum committee was formed to advocate for a local museum. A senate bill approving the museum was passed in 1945, and the next year Governor Herbert B. Maw made $200,000 available to construct the museum building. G. Ernest Untermann was appointed director of the museum project, and was assisted by his wife Billie, a capable scientist and administrator in her own right. Based on drawings created by the Untermanns, the Salt Lake City architect Miles E. Miller drew up the plans, and the building was erected by Dorland Construction Company. The work was begun on 16 October 1947 and completed on 1 July 1948, and the building was dedicated on 29 October 1948 by Governor Maw.</w:t>
+        <w:t xml:space="preserve">As Harvey (1991) explains in detail, the Carnegie Quarry in northeastern Utah (now Dinosaur National Monument) was exploited extensively in the early 20th Century by teams from the Carnegie Museum led by Earl Douglas. Although Douglas himself was on good terms with local Utah palaeontologists, all of the dinosaur material excavated at this quarry was shipped to Pittsburgh, leading to growing resentment among Utahns that their own state was not benefitting from the discoveries being made there. The inhabitants of Vernal, only 20 miles from the quarry, were frequent visitors and even occasional helpers at the excavation. </w:t>
+      </w:r>
+      <w:r>
+        <w:rPr/>
+        <w:t>Commercial concerns at Vernal hoped that a visitor centre at the quarry would provide some revenue for the state and the town, but William Holland, the director of the Carnegie Museum, treated these plans with contempt, exacerbating existing tensions between the western state and the eastern museum.</w:t>
+      </w:r>
+    </w:p>
+    <w:p>
+      <w:pPr>
+        <w:pStyle w:val="TextBody"/>
+        <w:rPr/>
+      </w:pPr>
+      <w:r>
+        <w:rPr/>
+        <w:t xml:space="preserve">As recounted by Untermann and Untermann (1970), the genesis of the Field House lay with Arthur G. Nord, supervisor of the Ashley National Forest, </w:t>
+      </w:r>
+      <w:r>
+        <w:rPr/>
+        <w:t xml:space="preserve">one of those who was </w:t>
+      </w:r>
+      <w:r>
+        <w:rPr/>
+        <w:t>concerned that the fossil wealth of the Vernal area was being shipped to museums outside the locality. The Vernal Lions Club first proposed the creation of a museum in Vernal at its meeting of 9 September 1934, returning to the idea on 6 September 1943 (Anonymous 1969). A museum committee was formed to advocate for a local museum. A senate bill approving the museum was passed in 1945, and the next year Governor Herbert B. Maw made $200,000 available to construct the museum building. G. Ernest Untermann was appointed director of the museum project, and was assisted by his wife Billie, a capable scientist and administrator in her own right. Based on drawings created by the Untermanns, the Salt Lake City architect Miles E. Miller drew up the plans, and the building was erected by Dorland Construction Company. The work was begun on 16 October 1947 and completed on 1 July 1948, and the building was dedicated on 29 October 1948 by Governor Maw.</w:t>
       </w:r>
     </w:p>
     <w:p>
@@ -1170,31 +1184,7 @@
       </w:r>
       <w:r>
         <w:rPr/>
-        <w:t xml:space="preserve"> to the Field House (Untermann 1952, 1959), on the condition that the Field House would arrange transportation. As the molds weighed several tons (Untermann 1952) this was no small undertaking. </w:t>
-      </w:r>
-      <w:r>
-        <w:rPr/>
-        <w:t>L</w:t>
-      </w:r>
-      <w:r>
-        <w:rPr/>
-        <w:t xml:space="preserve">ocal trucker Grant Southam used his own equipment to transport the molds </w:t>
-      </w:r>
-      <w:r>
-        <w:rPr/>
-        <w:t>at cost, and the Utah Lions Club provided the necessary $1000 payment</w:t>
-      </w:r>
-      <w:r>
-        <w:rPr/>
-        <w:t xml:space="preserve">. The </w:t>
-      </w:r>
-      <w:r>
-        <w:rPr/>
-        <w:t>molds</w:t>
-      </w:r>
-      <w:r>
-        <w:rPr/>
-        <w:t xml:space="preserve"> arrived on or shortly before 7 August (Untermann 1952) (Figure B). However, having already been used to create ten casts, they were by this time “deteriorating” (Gangewere 1999:17), “almost unusable” (Nieuwland 2019:251) and “in pretty bad shape” (Ken Carpenter, pers. comm. 2022).</w:t>
+        <w:t xml:space="preserve"> to the Field House (Untermann 1952, 1959), on the condition that the Field House would arrange transportation. As the molds weighed several tons (Untermann 1952) this was no small undertaking. Local trucker Grant Southam used his own equipment to transport the molds at cost, and the Utah Lions Club provided the necessary $1000 payment. The molds arrived on or shortly before 7 August (Untermann 1952) (Figure B). However, having already been used to create ten casts, they were by this time “deteriorating” (Gangewere 1999:17), “almost unusable” (Nieuwland 2019:251) and “in pretty bad shape” (Ken Carpenter, pers. comm. 2022).</w:t>
       </w:r>
     </w:p>
     <w:p>
@@ -1214,15 +1204,7 @@
       </w:pPr>
       <w:r>
         <w:rPr/>
-        <w:t xml:space="preserve">Since the mounted skeleton’s 76-foot length was too long for the museum’s 50-foot exhibit halls, plans were made to situate it outside the museum. Wind, rain and extreme temperatures — the Vernal climate ranges from –40˚F to 100˚F (–40˚C to 38˚C) — required a more robust casting material than the usual plaster.  After some experimentation with different materials, the team settled on a mix of one part cement to three parts Aggra-lite (a lightweight aggregate made of volcanic pumice). A complete cast would consist of about 600 </w:t>
-      </w:r>
-      <w:r>
-        <w:rPr/>
-        <w:t xml:space="preserve">pieces </w:t>
-      </w:r>
-      <w:r>
-        <w:rPr/>
-        <w:t>— many more than the number of bones, as the complex vertebrae were made from multiple pieces. About 100 of these had been completed when Otto Buehner, president of Salt Lake City’s Otto Buehner Concrete Products Company, visited the museum, became interested in the casting, and expressed doubts about the use of Aggra-lite. Further experimentation, aided by Buehner’s experienced workers, resulted in the selection of new mixture, one part cement to three parts aragonite (the high pressure polymorph of calcium carbonate). Most of the pieces were cast in this material by Grant Merrell, the museum’s preparator, at the Otto Buehner facilities, with the more intricate parts completed at the museum. Reinforcing wire and rods were used where necessary, and the completed bones were coated in fibreglass to protect them from the elements. (The Buehner Company benefitted from its involvement with the casting, as they discovered in the course of the process that fibreglass made a better and cheaper adhesive than they had previously been using to repair Italian marble when it was broken in transit. The Field House also adopted fibreglass as its bonding agent of choice after positive experiences with the concrete cast.)</w:t>
+        <w:t>Since the mounted skeleton’s 76-foot length was too long for the museum’s 50-foot exhibit halls, plans were made to situate it outside the museum. Wind, rain and extreme temperatures — the Vernal climate ranges from –40˚F to 100˚F (–40˚C to 38˚C) — required a more robust casting material than the usual plaster.  After some experimentation with different materials, the team settled on a mix of one part cement to three parts Aggra-lite (a lightweight aggregate made of volcanic pumice). A complete cast would consist of about 600 pieces — many more than the number of bones, as the complex vertebrae were made from multiple pieces. About 100 of these had been completed when Otto Buehner, president of Salt Lake City’s Otto Buehner Concrete Products Company, visited the museum, became interested in the casting, and expressed doubts about the use of Aggra-lite. Further experimentation, aided by Buehner’s experienced workers, resulted in the selection of new mixture, one part cement to three parts aragonite (the high pressure polymorph of calcium carbonate). Most of the pieces were cast in this material by Grant Merrell, the museum’s preparator, at the Otto Buehner facilities, with the more intricate parts completed at the museum. Reinforcing wire and rods were used where necessary, and the completed bones were coated in fibreglass to protect them from the elements. (The Buehner Company benefitted from its involvement with the casting, as they discovered in the course of the process that fibreglass made a better and cheaper adhesive than they had previously been using to repair Italian marble when it was broken in transit. The Field House also adopted fibreglass as its bonding agent of choice after positive experiences with the concrete cast.)</w:t>
       </w:r>
     </w:p>
     <w:p>
@@ -1288,15 +1270,7 @@
       </w:r>
       <w:r>
         <w:rPr/>
-        <w:t xml:space="preserve"> of Vernal was </w:t>
-      </w:r>
-      <w:r>
-        <w:rPr/>
-        <w:t xml:space="preserve">probably </w:t>
-      </w:r>
-      <w:r>
-        <w:rPr/>
-        <w:t>the last time the Carnegie Museum’s original molds are used. However, that was not Untermann’s intention. In his 1959 account, he wrote (p368–369):</w:t>
+        <w:t xml:space="preserve"> of Vernal was probably the last time the Carnegie Museum’s original molds are used. However, that was not Untermann’s intention. In his 1959 account, he wrote (p368–369):</w:t>
       </w:r>
     </w:p>
     <w:p>
@@ -1327,78 +1301,28 @@
       </w:pPr>
       <w:r>
         <w:rPr/>
-        <w:t xml:space="preserve">Ken Carpenter (pers. comm., 2022) recalls that in the 1950s or 1960s, the Field House posted a notice in the SVP (Society of Vertebrate Paleontology) news bulletin offering the plaster molds to whoever wanted them. </w:t>
-      </w:r>
-      <w:r>
-        <w:rPr>
-          <w:highlight w:val="yellow"/>
-        </w:rPr>
-        <w:t>XXX track this down: Andy Farke may have copies.</w:t>
-      </w:r>
-      <w:r>
-        <w:rPr/>
-        <w:t xml:space="preserve"> From here, though, the story </w:t>
-      </w:r>
-      <w:r>
-        <w:rPr/>
-        <w:t>becomes</w:t>
-      </w:r>
-      <w:r>
-        <w:rPr/>
-        <w:t xml:space="preserve"> contradictory.</w:t>
-      </w:r>
-    </w:p>
-    <w:p>
-      <w:pPr>
-        <w:pStyle w:val="TextBody"/>
-        <w:rPr/>
-      </w:pPr>
-      <w:r>
-        <w:rPr/>
-        <w:t xml:space="preserve">Sassaman (1988) reported that “the molds finally fell apart because of old age soon after it [the concrete </w:t>
-      </w:r>
-      <w:r>
-        <w:rPr>
-          <w:i/>
-          <w:iCs/>
-        </w:rPr>
-        <w:t>Diplodocus</w:t>
-      </w:r>
-      <w:r>
-        <w:rPr/>
-        <w:t xml:space="preserve">] was made”. However, Ilja Niewland (pers. comm., 2022) </w:t>
-      </w:r>
-      <w:r>
-        <w:rPr/>
-        <w:t>said</w:t>
-      </w:r>
-      <w:r>
-        <w:rPr/>
-        <w:t xml:space="preserve"> that “The original moulds were thrown away somewhere during the 1960s (nobody at the [Carnegie Museum] could be more specific than that)”, </w:t>
-      </w:r>
-      <w:r>
-        <w:rPr/>
-        <w:t>suggesting that the molds may have been returned to their origin</w:t>
-      </w:r>
-      <w:r>
-        <w:rPr/>
-        <w:t xml:space="preserve">. </w:t>
-      </w:r>
-      <w:r>
-        <w:rPr/>
-        <w:t>Both these accounts seem to be in error</w:t>
-      </w:r>
-      <w:r>
-        <w:rPr/>
-        <w:t xml:space="preserve">, </w:t>
-      </w:r>
-      <w:r>
-        <w:rPr/>
-        <w:t>as shown by a 1960</w:t>
-      </w:r>
-      <w:r>
-        <w:rPr/>
-        <w:t xml:space="preserve"> report in the </w:t>
+        <w:t xml:space="preserve">From here, though, the story becomes contradictory. Sassaman (1988) reported that “the molds finally fell apart because of old age soon after it [the concrete </w:t>
+      </w:r>
+      <w:r>
+        <w:rPr>
+          <w:i/>
+          <w:iCs/>
+        </w:rPr>
+        <w:t>Diplodocus</w:t>
+      </w:r>
+      <w:r>
+        <w:rPr/>
+        <w:t>] was made”. However, Ilja Niewland (pers. comm., 2022) said that “The original moulds were thrown away somewhere during the 1960s (nobody at the [Carnegie Museum] could be more specific than that)”, suggesting that the molds may have been returned to their origin.</w:t>
+      </w:r>
+    </w:p>
+    <w:p>
+      <w:pPr>
+        <w:pStyle w:val="TextBody"/>
+        <w:rPr/>
+      </w:pPr>
+      <w:r>
+        <w:rPr/>
+        <w:t xml:space="preserve">Both these accounts seem to be in error, as shown by a 1960 report in the </w:t>
       </w:r>
       <w:r>
         <w:rPr>
@@ -1409,50 +1333,18 @@
       </w:r>
       <w:r>
         <w:rPr/>
-        <w:t xml:space="preserve"> newspaper (Anonymous 1960; Figure H; see also Carr and Hansen 2005). </w:t>
-      </w:r>
-      <w:r>
-        <w:rPr/>
-        <w:t>This</w:t>
-      </w:r>
-      <w:r>
-        <w:rPr/>
-        <w:t xml:space="preserve"> says that in the middle of July 1960, the molds were shipped to the Rocky Mount Children’s Museum (now the Rocky Mount Imperial Center, Children’s Museum &amp; Science Centre) in North Carolina, with the intention that they would be used to create a twelfth cast which would be mounted outside the museum building next to the Tar River in Rocky Mount’s Sunset Park. Hurricane Floyd devastated Rocky Mount in 1999, </w:t>
-      </w:r>
-      <w:r>
-        <w:rPr/>
-        <w:t xml:space="preserve">with </w:t>
-      </w:r>
-      <w:r>
-        <w:rPr/>
-        <w:t>flooding from the River Tar destroying the original Children's Museum along with all its exhibits and records (Leigh White, pers. comm., 2022), so no records survive of the molds’ arrival and subsequent use. The Children’s Museum was re-established at the newly buil</w:t>
-      </w:r>
-      <w:r>
-        <w:rPr/>
-        <w:t>t</w:t>
-      </w:r>
-      <w:r>
-        <w:rPr/>
-        <w:t xml:space="preserve"> Imperial Centre, where it still resides, but no trace exists of their outdoor </w:t>
-      </w:r>
-      <w:r>
-        <w:rPr>
-          <w:i/>
-          <w:iCs/>
-        </w:rPr>
-        <w:t>Diplodocus</w:t>
-      </w:r>
-      <w:r>
-        <w:rPr/>
-        <w:t>. In fact i</w:t>
-      </w:r>
-      <w:r>
-        <w:rPr/>
-        <w:t>t</w:t>
-      </w:r>
-      <w:r>
-        <w:rPr/>
-        <w:t xml:space="preserve"> seems likely that it never existed: staff who worked at the museum in the 1980s do not recall any such cast (Leigh White, pers. comm., 2022) and Rea (2001:210) reported that “from Vernal the molds kept travelling — first, to the Rocky Mount Children’s Museum in Rocky Mount, North Carolina, although a cast was never made there”. Similarly, Moore (2014:234-235) stated that “From Vernal, Utah, [CM] molds of </w:t>
+        <w:t xml:space="preserve"> newspaper (Anonymous 1960; Figure H; see also Carr and Hansen 2005). This says that in the middle of July 1960, the molds were shipped to the Rocky Mount Children’s Museum (now the Rocky Mount Imperial Center, Children’s Museum &amp; Science Centre) in North Carolina, with the intention that they would be used to create a twelfth cast which would be mounted outside the museum building next to the Tar River in Rocky Mount’s Sunset Park. Hurricane Floyd devastated Rocky Mount in 1999, with flooding from the River Tar destroying the original Children's Museum along with all its exhibits and records (Leigh White, pers. comm., 2022), so no records survive of the molds’ arrival and subsequent use. The Children’s Museum was re-established at the newly built Imperial Centre, where it still resides, but no trace exists of their outdoor </w:t>
+      </w:r>
+      <w:r>
+        <w:rPr>
+          <w:i/>
+          <w:iCs/>
+        </w:rPr>
+        <w:t>Diplodocus</w:t>
+      </w:r>
+      <w:r>
+        <w:rPr/>
+        <w:t xml:space="preserve">. In fact it seems likely that it never existed: staff who worked at the museum in the 1980s do not recall any such cast (Leigh White, pers. comm., 2022) and Rea (2001:210) reported that “from Vernal the molds kept travelling — first, to the Rocky Mount Children’s Museum in Rocky Mount, North Carolina, although a cast was never made there”. Similarly, Moore (2014:234-235) stated that “From Vernal, Utah, [CM] molds of </w:t>
       </w:r>
       <w:r>
         <w:rPr>
@@ -1538,11 +1430,7 @@
       </w:pPr>
       <w:r>
         <w:rPr/>
-        <w:t>What happened to the molds after that, we do not know. Due to the destruction of the Rocky Mount Children’s Museum records, we cannot tell whether they ever shipped the molds to Houston; and we have not been able to obtain information from the Houston Museum. Brian Curtice (pers. comm., 2022) reports that he was in Houston in 1995 and di</w:t>
-      </w:r>
-      <w:r>
-        <w:rPr/>
-        <w:t>d not see the molds in the collection, nor hear of their having been there.</w:t>
+        <w:t>What happened to the molds after that, we do not know. Due to the destruction of the Rocky Mount Children’s Museum records, we cannot tell whether they ever shipped the molds to Houston; and we have not been able to obtain information from the Houston Museum. Brian Curtice (pers. comm., 2022) reports that he was in Houston in 1995 and did not see the molds in the collection, nor hear of their having been there.</w:t>
       </w:r>
     </w:p>
     <w:p>
@@ -1617,11 +1505,7 @@
       </w:r>
       <w:r>
         <w:rPr/>
-        <w:t>1988, January: plans are made to have a lightweight indoor replica of the Field House concrete cast created by the Las Vegas Museum (as noted by Krishtalka 1988:17), but these plans fall through — possibly because the museum went bankrupt and closed in 1990 (Jones, pers. comm., 2022</w:t>
-      </w:r>
-      <w:r>
-        <w:rPr/>
-        <w:t>).</w:t>
+        <w:t>1988, January: plans are made to have a lightweight indoor replica of the Field House concrete cast created by the Las Vegas Museum (as noted by Krishtalka 1988:17), but these plans fall through — possibly because the museum went bankrupt and closed in 1990 (Jones, pers. comm., 2022).</w:t>
       </w:r>
     </w:p>
     <w:p>
@@ -1641,11 +1525,103 @@
       </w:pPr>
       <w:r>
         <w:rPr/>
-        <w:t xml:space="preserve">With the Las Vegas plans having fallen through, in April </w:t>
-      </w:r>
-      <w:r>
-        <w:rPr/>
-        <w:t xml:space="preserve">1989, Jim Madsen of Dinolab </w:t>
+        <w:t>With the Las Vegas plans having fallen through, in April 1989, Jim Madsen of Dinolab was contacted to make new plans for creating a replica from the concrete cast. A contract dated 30 June 1989 (Madsen et al. 1989) formalised the deal, though in fact the concrete skeleton had been disassembled and shipped to Dinolab some days earlier (Anonymous 1989).</w:t>
+      </w:r>
+    </w:p>
+    <w:p>
+      <w:pPr>
+        <w:pStyle w:val="TextBody"/>
+        <w:rPr/>
+      </w:pPr>
+      <w:r>
+        <w:rPr/>
+        <w:t xml:space="preserve">The Dinolab work was to take nearly two full years. During this time, they repaired the deteriorated concrete cast, stabilizing, restoring and sealing the bones. They then made new molds from the repaired concrete </w:t>
+      </w:r>
+      <w:r>
+        <w:rPr>
+          <w:i/>
+          <w:iCs/>
+        </w:rPr>
+        <w:t>Diplodocus</w:t>
+      </w:r>
+      <w:r>
+        <w:rPr/>
+        <w:t xml:space="preserve"> elements, and used these new molds to create a new lightweight indoor </w:t>
+      </w:r>
+      <w:r>
+        <w:rPr>
+          <w:i/>
+          <w:iCs/>
+        </w:rPr>
+        <w:t>Diplodocus</w:t>
+      </w:r>
+      <w:r>
+        <w:rPr/>
+        <w:t xml:space="preserve"> for the Field House, using WEP (water-expanded polyester). Using the new molds, which they retained, Dinolab reserved the right to make up to 20 additional casts, with the Field House to receive $5,000 for each one sold (Madsen et al. 1989).</w:t>
+      </w:r>
+    </w:p>
+    <w:p>
+      <w:pPr>
+        <w:pStyle w:val="TextBody"/>
+        <w:rPr/>
+      </w:pPr>
+      <w:r>
+        <w:rPr/>
+        <w:t>Dinolab was contracted to deliver the indoor mount not later than June 30, 1991, and it arrived only a few days before this (Anonymous 1991). The concrete skeleton had been returned to the Field House, too, but it “remain[ed] in a back room in the fieldhouse. It [could] not be reassembled because when it was taken apart linking material had to be cut”.</w:t>
+      </w:r>
+    </w:p>
+    <w:p>
+      <w:pPr>
+        <w:pStyle w:val="TextBody"/>
+        <w:rPr/>
+      </w:pPr>
+      <w:r>
+        <w:rPr/>
+        <w:t xml:space="preserve">The new cast was expected to be assembled that winter (Anonymous 1991), but delays would prevent the public from seeing it for nearly three further years. By 23 June 1993, only the ribs and torso had been erected (Anonymous 1993). In June 1994, the mount of the new cast was finally completed, with its head and neck looming over the admission counter. It was unveiled as part of the Dinosaur Days festival on Saturday 18th June (Morrison 1994), having been “pieced together by maintenance employee, Danny Anderson, who worked on him over a two year period only as time allowed.” Thus very nearly five years passed in total between the removal of the outdoor concrete </w:t>
+      </w:r>
+      <w:r>
+        <w:rPr>
+          <w:i/>
+          <w:iCs/>
+        </w:rPr>
+        <w:t>Diplodocus</w:t>
+      </w:r>
+      <w:r>
+        <w:rPr/>
+        <w:t xml:space="preserve"> and the unveiling of its indoor WEP successor (Figure C).</w:t>
+      </w:r>
+    </w:p>
+    <w:p>
+      <w:pPr>
+        <w:pStyle w:val="TextBody"/>
+        <w:rPr/>
+      </w:pPr>
+      <w:r>
+        <w:rPr/>
+        <w:t xml:space="preserve">The lightweight </w:t>
+      </w:r>
+      <w:r>
+        <w:rPr>
+          <w:i/>
+          <w:iCs/>
+        </w:rPr>
+        <w:t>Diplodocus</w:t>
+      </w:r>
+      <w:r>
+        <w:rPr/>
+        <w:t xml:space="preserve"> that dominated the old Field House was in place for only ten years before the museum moved to a new and much larger purpose built facility on </w:t>
+      </w:r>
+      <w:r>
+        <w:rPr/>
+        <w:t xml:space="preserve">May 22, 2004. </w:t>
+      </w:r>
+      <w:r>
+        <w:rPr/>
+        <w:t>T</w:t>
+      </w:r>
+      <w:r>
+        <w:rPr/>
+        <w:t xml:space="preserve">he WEP cast </w:t>
       </w:r>
       <w:r>
         <w:rPr/>
@@ -1653,220 +1629,27 @@
       </w:r>
       <w:r>
         <w:rPr/>
-        <w:t xml:space="preserve">s contacted to make new plans for creating a replica from the concrete cast. </w:t>
-      </w:r>
-      <w:r>
-        <w:rPr/>
-        <w:t>A contract dated 30 June 1989 (Madsen et al. 1989) formalised the deal, though in fact the concrete skeleton had been disassembled and shipped to Dinolab some days earlier (Anonymous 1989).</w:t>
-      </w:r>
-    </w:p>
-    <w:p>
-      <w:pPr>
-        <w:pStyle w:val="TextBody"/>
-        <w:rPr/>
-      </w:pPr>
-      <w:r>
-        <w:rPr/>
-        <w:t xml:space="preserve">The Dinolab work was to take nearly two full years. During this time, they </w:t>
-      </w:r>
-      <w:r>
-        <w:rPr/>
-        <w:t xml:space="preserve">repaired the deteriorated concrete cast, stabilizing, restoring and sealing the </w:t>
-      </w:r>
-      <w:r>
-        <w:rPr/>
-        <w:t>bones</w:t>
-      </w:r>
-      <w:r>
-        <w:rPr/>
-        <w:t xml:space="preserve">. </w:t>
-      </w:r>
-      <w:r>
-        <w:rPr/>
-        <w:t xml:space="preserve">They then </w:t>
-      </w:r>
-      <w:r>
-        <w:rPr/>
-        <w:t xml:space="preserve">made new molds from the repaired concrete </w:t>
-      </w:r>
-      <w:r>
-        <w:rPr>
-          <w:i/>
-          <w:iCs/>
-        </w:rPr>
-        <w:t>Diplodocus</w:t>
-      </w:r>
-      <w:r>
-        <w:rPr/>
-        <w:t xml:space="preserve"> </w:t>
-      </w:r>
-      <w:r>
-        <w:rPr/>
-        <w:t xml:space="preserve">elements, and </w:t>
-      </w:r>
-      <w:r>
-        <w:rPr/>
-        <w:t>us</w:t>
-      </w:r>
-      <w:r>
-        <w:rPr/>
-        <w:t xml:space="preserve">ed these new molds </w:t>
-      </w:r>
-      <w:r>
-        <w:rPr/>
-        <w:t xml:space="preserve">to create a new lightweight indoor </w:t>
-      </w:r>
-      <w:r>
-        <w:rPr>
-          <w:i/>
-          <w:iCs/>
-        </w:rPr>
-        <w:t>Diplodocus</w:t>
-      </w:r>
-      <w:r>
-        <w:rPr/>
-        <w:t xml:space="preserve"> for the Field House, </w:t>
-      </w:r>
-      <w:r>
-        <w:rPr/>
-        <w:t xml:space="preserve">using </w:t>
-      </w:r>
-      <w:r>
-        <w:rPr/>
-        <w:t xml:space="preserve">WEP (water-expanded polyester). </w:t>
-      </w:r>
-      <w:r>
-        <w:rPr/>
-        <w:t xml:space="preserve">Using the new molds, which they retained, Dinolab </w:t>
-      </w:r>
-      <w:r>
-        <w:rPr/>
-        <w:t>reserv</w:t>
-      </w:r>
-      <w:r>
-        <w:rPr/>
-        <w:t xml:space="preserve">ed </w:t>
-      </w:r>
-      <w:r>
-        <w:rPr/>
-        <w:t xml:space="preserve">the right to make up to 20 additional casts, </w:t>
-      </w:r>
-      <w:r>
-        <w:rPr/>
-        <w:t>with the Field House to receive $5,000 for each one sold (Madsen et al. 1989).</w:t>
-      </w:r>
-    </w:p>
-    <w:p>
-      <w:pPr>
-        <w:pStyle w:val="TextBody"/>
-        <w:rPr/>
-      </w:pPr>
-      <w:r>
-        <w:rPr/>
-        <w:t xml:space="preserve">Dinolab </w:t>
-      </w:r>
-      <w:r>
-        <w:rPr/>
-        <w:t>wa</w:t>
-      </w:r>
-      <w:r>
-        <w:rPr/>
-        <w:t xml:space="preserve">s contracted to deliver the indoor mount not later than June 30, </w:t>
-      </w:r>
-      <w:r>
-        <w:rPr/>
-        <w:t xml:space="preserve">1991, and it arrived only a few days before this (Anonymous 1991). The </w:t>
-      </w:r>
-      <w:r>
-        <w:rPr/>
-        <w:t xml:space="preserve">concrete skeleton </w:t>
-      </w:r>
-      <w:r>
-        <w:rPr/>
-        <w:t xml:space="preserve">had been returned to the Field House, too, but it </w:t>
-      </w:r>
-      <w:r>
-        <w:rPr/>
-        <w:t>“remain</w:t>
-      </w:r>
-      <w:r>
-        <w:rPr/>
-        <w:t xml:space="preserve">[ed] </w:t>
-      </w:r>
-      <w:r>
-        <w:rPr/>
-        <w:t xml:space="preserve">in a back room in the fieldhouse. It </w:t>
-      </w:r>
-      <w:r>
-        <w:rPr/>
-        <w:t xml:space="preserve">[could] </w:t>
-      </w:r>
-      <w:r>
-        <w:rPr/>
-        <w:t>not be reassembled because when it was taken apart linking material had to be cut”.</w:t>
-      </w:r>
-    </w:p>
-    <w:p>
-      <w:pPr>
-        <w:pStyle w:val="TextBody"/>
-        <w:rPr/>
-      </w:pPr>
-      <w:r>
-        <w:rPr/>
-        <w:t>The new cast was expected to be assembled that winter</w:t>
-      </w:r>
-      <w:r>
-        <w:rPr/>
-        <w:t xml:space="preserve"> (Anonymous 1991), but delays would prevent the public from seeing it for nearly three further years. By 23 June 1993, only the ribs and torso had been erected (Anonymous 1993). In June 1994, the mount of the new cast was finally completed</w:t>
-      </w:r>
-      <w:r>
-        <w:rPr/>
-        <w:t xml:space="preserve">, with its head and neck looming over the admission counter. </w:t>
-      </w:r>
-      <w:r>
-        <w:rPr/>
-        <w:t xml:space="preserve">It was </w:t>
-      </w:r>
-      <w:r>
-        <w:rPr/>
-        <w:t xml:space="preserve">unveiled </w:t>
-      </w:r>
-      <w:r>
-        <w:rPr/>
-        <w:t>as part of the Dinosaur Days festival on Saturday 18th June (Morrison 1994), having been</w:t>
-      </w:r>
-      <w:r>
-        <w:rPr/>
-        <w:t xml:space="preserve"> “pieced together by maintenance employee, Danny Anderson, who worked on him over a two year period only as time allowed.” </w:t>
-      </w:r>
-      <w:r>
-        <w:rPr/>
-        <w:t xml:space="preserve">Thus very nearly five years passed in total between the removal of the outdoor concrete </w:t>
-      </w:r>
-      <w:r>
-        <w:rPr>
-          <w:i/>
-          <w:iCs/>
-        </w:rPr>
-        <w:t>Diplodocus</w:t>
-      </w:r>
-      <w:r>
-        <w:rPr/>
-        <w:t xml:space="preserve"> and the unveiling of its indoor WEP successor (Figure C).</w:t>
-      </w:r>
-    </w:p>
-    <w:p>
-      <w:pPr>
-        <w:pStyle w:val="TextBody"/>
-        <w:rPr>
-          <w:highlight w:val="yellow"/>
-        </w:rPr>
-      </w:pPr>
-      <w:r>
-        <w:rPr>
-          <w:highlight w:val="yellow"/>
-        </w:rPr>
-        <w:t>XXX move to new building</w:t>
+        <w:t xml:space="preserve">s </w:t>
+      </w:r>
+      <w:r>
+        <w:rPr/>
+        <w:t xml:space="preserve">taken down and </w:t>
+      </w:r>
+      <w:r>
+        <w:rPr/>
+        <w:t xml:space="preserve">remounted </w:t>
+      </w:r>
+      <w:r>
+        <w:rPr/>
+        <w:t xml:space="preserve">in a more dynamic pose </w:t>
+      </w:r>
+      <w:r>
+        <w:rPr/>
+        <w:t xml:space="preserve">in the entry hall </w:t>
+      </w:r>
+      <w:r>
+        <w:rPr/>
+        <w:t>of the new museum, where it remains to this day (Figure I).</w:t>
       </w:r>
     </w:p>
     <w:p>
@@ -1948,15 +1731,7 @@
       </w:r>
       <w:r>
         <w:rPr/>
-        <w:t xml:space="preserve"> (</w:t>
-      </w:r>
-      <w:r>
-        <w:rPr/>
-        <w:t>Jones</w:t>
-      </w:r>
-      <w:r>
-        <w:rPr/>
-        <w:t>, pers. comm., 2022).</w:t>
+        <w:t xml:space="preserve"> (Jones, pers. comm., 2022).</w:t>
       </w:r>
       <w:bookmarkEnd w:id="11"/>
     </w:p>
@@ -2179,7 +1954,15 @@
       </w:pPr>
       <w:r>
         <w:rPr/>
-        <w:t>May 22, 2004: The Field House moves to a new building, and the WEP cast is remounted in the entry hall. The concrete cast was left behind.</w:t>
+        <w:t xml:space="preserve">May 22, 2004: </w:t>
+      </w:r>
+      <w:r>
+        <w:rPr/>
+        <w:t xml:space="preserve">As noted above </w:t>
+      </w:r>
+      <w:r>
+        <w:rPr/>
+        <w:t>The Field House moves to a new building, and the WEP cast is remounted in the entry hall. The concrete cast was left behind.</w:t>
       </w:r>
     </w:p>
     <w:p>
@@ -2605,23 +2388,7 @@
       </w:pPr>
       <w:r>
         <w:rPr/>
-        <w:t xml:space="preserve">Anonymous. 1969. Early </w:t>
-      </w:r>
-      <w:r>
-        <w:rPr/>
-        <w:t>p</w:t>
-      </w:r>
-      <w:r>
-        <w:rPr/>
-        <w:t xml:space="preserve">lans for Utah Field House </w:t>
-      </w:r>
-      <w:r>
-        <w:rPr/>
-        <w:t>s</w:t>
-      </w:r>
-      <w:r>
-        <w:rPr/>
-        <w:t xml:space="preserve">tarted by Vernal Lions Club in 1934. </w:t>
+        <w:t xml:space="preserve">Anonymous. 1969. Early plans for Utah Field House started by Vernal Lions Club in 1934. </w:t>
       </w:r>
       <w:r>
         <w:rPr>
@@ -2734,7 +2501,7 @@
         <w:rPr/>
         <w:t xml:space="preserve">, 23 June 1993. </w:t>
       </w:r>
-      <w:hyperlink r:id="rId11">
+      <w:hyperlink r:id="rId10">
         <w:r>
           <w:rPr>
             <w:rStyle w:val="VisitedInternetLink"/>
@@ -2750,11 +2517,7 @@
       </w:pPr>
       <w:r>
         <w:rPr/>
-        <w:t>B</w:t>
-      </w:r>
-      <w:r>
-        <w:rPr/>
-        <w:t xml:space="preserve">rinkman, Paul. D. 2010. The second Jurassic dinosaur rush and the dawn of dinomania. </w:t>
+        <w:t xml:space="preserve">Brinkman, Paul. D. 2010. The second Jurassic dinosaur rush and the dawn of dinomania. </w:t>
       </w:r>
       <w:r>
         <w:rPr>
@@ -2788,7 +2551,7 @@
         <w:rPr/>
         <w:t xml:space="preserve">Carr, Elaine, and Aric Hansen. 2005. William Randolf Turnage, Dee Hall, and Ernest Untermann [archive photograph with metadata]. University of Utah, J. Willard Marriott Digital Library, image 1086142. </w:t>
       </w:r>
-      <w:hyperlink r:id="rId12">
+      <w:hyperlink r:id="rId11">
         <w:r>
           <w:rPr>
             <w:rStyle w:val="InternetLink"/>
@@ -2823,7 +2586,7 @@
         <w:rPr/>
         <w:t xml:space="preserve">, 18 May 2017. </w:t>
       </w:r>
-      <w:hyperlink r:id="rId13">
+      <w:hyperlink r:id="rId12">
         <w:r>
           <w:rPr>
             <w:rStyle w:val="InternetLink"/>
@@ -2835,7 +2598,7 @@
         <w:rPr/>
         <w:t xml:space="preserve">, archived at </w:t>
       </w:r>
-      <w:hyperlink r:id="rId14">
+      <w:hyperlink r:id="rId13">
         <w:r>
           <w:rPr>
             <w:rStyle w:val="InternetLink"/>
@@ -2933,25 +2696,14 @@
       </w:pPr>
       <w:r>
         <w:rPr/>
-        <w:t xml:space="preserve">Hatcher, John B. 1901. </w:t>
-      </w:r>
-      <w:r>
-        <w:rPr>
-          <w:i/>
-          <w:iCs/>
-        </w:rPr>
-        <w:t>Diplodocus</w:t>
-      </w:r>
-      <w:r>
-        <w:rPr/>
-        <w:t xml:space="preserve"> (Marsh): its osteology, taxonomy and probable habits, with a restoration of the skeleton. </w:t>
-      </w:r>
-      <w:r>
-        <w:rPr>
-          <w:i/>
-          <w:iCs/>
-        </w:rPr>
-        <w:t>Memoirs of the Carnegie Museum</w:t>
+        <w:t xml:space="preserve">Harvey, Mark W. T. 1991. Utah, the National Park Service, and Dinosaur National Monument, 1909–56. </w:t>
+      </w:r>
+      <w:r>
+        <w:rPr>
+          <w:i/>
+          <w:iCs/>
+        </w:rPr>
+        <w:t>Utah Historical Quarterly</w:t>
       </w:r>
       <w:r>
         <w:rPr/>
@@ -2962,11 +2714,11 @@
           <w:b/>
           <w:bCs/>
         </w:rPr>
-        <w:t>1</w:t>
-      </w:r>
-      <w:r>
-        <w:rPr/>
-        <w:t>:1–63 and plates I–XIII.</w:t>
+        <w:t>59(3)</w:t>
+      </w:r>
+      <w:r>
+        <w:rPr/>
+        <w:t>:243–263.</w:t>
       </w:r>
     </w:p>
     <w:p>
@@ -2976,25 +2728,25 @@
       </w:pPr>
       <w:r>
         <w:rPr/>
-        <w:t xml:space="preserve">Hay, Oliver P. 1908. On the habits and the pose of the sauropodous dinosaurs, especially of </w:t>
-      </w:r>
-      <w:r>
-        <w:rPr>
-          <w:i/>
-          <w:iCs/>
-        </w:rPr>
-        <w:t>Diplodocus</w:t>
-      </w:r>
-      <w:r>
-        <w:rPr/>
-        <w:t xml:space="preserve">. </w:t>
-      </w:r>
-      <w:r>
-        <w:rPr>
-          <w:i/>
-          <w:iCs/>
-        </w:rPr>
-        <w:t>The American Naturalist</w:t>
+        <w:t xml:space="preserve">Hatcher, John B. 1901. </w:t>
+      </w:r>
+      <w:r>
+        <w:rPr>
+          <w:i/>
+          <w:iCs/>
+        </w:rPr>
+        <w:t>Diplodocus</w:t>
+      </w:r>
+      <w:r>
+        <w:rPr/>
+        <w:t xml:space="preserve"> (Marsh): its osteology, taxonomy and probable habits, with a restoration of the skeleton. </w:t>
+      </w:r>
+      <w:r>
+        <w:rPr>
+          <w:i/>
+          <w:iCs/>
+        </w:rPr>
+        <w:t>Memoirs of the Carnegie Museum</w:t>
       </w:r>
       <w:r>
         <w:rPr/>
@@ -3005,11 +2757,11 @@
           <w:b/>
           <w:bCs/>
         </w:rPr>
-        <w:t>42</w:t>
-      </w:r>
-      <w:r>
-        <w:rPr/>
-        <w:t>:672–681.</w:t>
+        <w:t>1</w:t>
+      </w:r>
+      <w:r>
+        <w:rPr/>
+        <w:t>:1–63 and plates I–XIII.</w:t>
       </w:r>
     </w:p>
     <w:p>
@@ -3019,25 +2771,25 @@
       </w:pPr>
       <w:r>
         <w:rPr/>
-        <w:t xml:space="preserve">Hay, Oliver P. 1910. On the manner of locomotion of the dinosaurs, especially </w:t>
-      </w:r>
-      <w:r>
-        <w:rPr>
-          <w:i/>
-          <w:iCs/>
-        </w:rPr>
-        <w:t>Diplodocus</w:t>
-      </w:r>
-      <w:r>
-        <w:rPr/>
-        <w:t xml:space="preserve">, with remarks on the origin of birds. </w:t>
-      </w:r>
-      <w:r>
-        <w:rPr>
-          <w:i/>
-          <w:iCs/>
-        </w:rPr>
-        <w:t>Proceedings of the Washington Academy of Sciences</w:t>
+        <w:t xml:space="preserve">Hay, Oliver P. 1908. On the habits and the pose of the sauropodous dinosaurs, especially of </w:t>
+      </w:r>
+      <w:r>
+        <w:rPr>
+          <w:i/>
+          <w:iCs/>
+        </w:rPr>
+        <w:t>Diplodocus</w:t>
+      </w:r>
+      <w:r>
+        <w:rPr/>
+        <w:t xml:space="preserve">. </w:t>
+      </w:r>
+      <w:r>
+        <w:rPr>
+          <w:i/>
+          <w:iCs/>
+        </w:rPr>
+        <w:t>The American Naturalist</w:t>
       </w:r>
       <w:r>
         <w:rPr/>
@@ -3048,11 +2800,11 @@
           <w:b/>
           <w:bCs/>
         </w:rPr>
-        <w:t>12</w:t>
-      </w:r>
-      <w:r>
-        <w:rPr/>
-        <w:t>:1–25.</w:t>
+        <w:t>42</w:t>
+      </w:r>
+      <w:r>
+        <w:rPr/>
+        <w:t>:672–681.</w:t>
       </w:r>
     </w:p>
     <w:p>
@@ -3062,36 +2814,25 @@
       </w:pPr>
       <w:r>
         <w:rPr/>
-        <w:t xml:space="preserve">Holland, William J. 1906. Osteology of </w:t>
-      </w:r>
-      <w:r>
-        <w:rPr>
-          <w:i/>
-          <w:iCs/>
-        </w:rPr>
-        <w:t>Diplodocus</w:t>
-      </w:r>
-      <w:r>
-        <w:rPr/>
-        <w:t xml:space="preserve"> Marsh with special reference to the restoration of the skeleton of </w:t>
-      </w:r>
-      <w:r>
-        <w:rPr>
-          <w:i/>
-          <w:iCs/>
-        </w:rPr>
-        <w:t>Diplodocus carnegiei</w:t>
-      </w:r>
-      <w:r>
-        <w:rPr/>
-        <w:t xml:space="preserve"> [sic] Hatcher presented by Mr. Andrew Carnegie to the British Museum, May 12 1905. </w:t>
-      </w:r>
-      <w:r>
-        <w:rPr>
-          <w:i/>
-          <w:iCs/>
-        </w:rPr>
-        <w:t>Memoirs of the Carnegie Museum</w:t>
+        <w:t xml:space="preserve">Hay, Oliver P. 1910. On the manner of locomotion of the dinosaurs, especially </w:t>
+      </w:r>
+      <w:r>
+        <w:rPr>
+          <w:i/>
+          <w:iCs/>
+        </w:rPr>
+        <w:t>Diplodocus</w:t>
+      </w:r>
+      <w:r>
+        <w:rPr/>
+        <w:t xml:space="preserve">, with remarks on the origin of birds. </w:t>
+      </w:r>
+      <w:r>
+        <w:rPr>
+          <w:i/>
+          <w:iCs/>
+        </w:rPr>
+        <w:t>Proceedings of the Washington Academy of Sciences</w:t>
       </w:r>
       <w:r>
         <w:rPr/>
@@ -3102,11 +2843,11 @@
           <w:b/>
           <w:bCs/>
         </w:rPr>
-        <w:t>2(6)</w:t>
-      </w:r>
-      <w:r>
-        <w:rPr/>
-        <w:t>:225–278.</w:t>
+        <w:t>12</w:t>
+      </w:r>
+      <w:r>
+        <w:rPr/>
+        <w:t>:1–25.</w:t>
       </w:r>
     </w:p>
     <w:p>
@@ -3116,7 +2857,18 @@
       </w:pPr>
       <w:r>
         <w:rPr/>
-        <w:t xml:space="preserve">Holland, William J. 1910. A review of some recent criticisms of the restorations of sauropod dinosaurs existing in the museums of the United States, with special reference to that of </w:t>
+        <w:t xml:space="preserve">Holland, William J. 1906. Osteology of </w:t>
+      </w:r>
+      <w:r>
+        <w:rPr>
+          <w:i/>
+          <w:iCs/>
+        </w:rPr>
+        <w:t>Diplodocus</w:t>
+      </w:r>
+      <w:r>
+        <w:rPr/>
+        <w:t xml:space="preserve"> Marsh with special reference to the restoration of the skeleton of </w:t>
       </w:r>
       <w:r>
         <w:rPr>
@@ -3127,14 +2879,14 @@
       </w:r>
       <w:r>
         <w:rPr/>
-        <w:t xml:space="preserve"> [sic] in the Carnegie museum. </w:t>
-      </w:r>
-      <w:r>
-        <w:rPr>
-          <w:i/>
-          <w:iCs/>
-        </w:rPr>
-        <w:t>American Naturalist</w:t>
+        <w:t xml:space="preserve"> [sic] Hatcher presented by Mr. Andrew Carnegie to the British Museum, May 12 1905. </w:t>
+      </w:r>
+      <w:r>
+        <w:rPr>
+          <w:i/>
+          <w:iCs/>
+        </w:rPr>
+        <w:t>Memoirs of the Carnegie Museum</w:t>
       </w:r>
       <w:r>
         <w:rPr/>
@@ -3145,11 +2897,11 @@
           <w:b/>
           <w:bCs/>
         </w:rPr>
-        <w:t>44</w:t>
-      </w:r>
-      <w:r>
-        <w:rPr/>
-        <w:t>:259–283.</w:t>
+        <w:t>2(6)</w:t>
+      </w:r>
+      <w:r>
+        <w:rPr/>
+        <w:t>:225–278.</w:t>
       </w:r>
     </w:p>
     <w:p>
@@ -3159,25 +2911,25 @@
       </w:pPr>
       <w:r>
         <w:rPr/>
-        <w:t xml:space="preserve">Holland, William J. 1924. The skull of </w:t>
-      </w:r>
-      <w:r>
-        <w:rPr>
-          <w:i/>
-          <w:iCs/>
-        </w:rPr>
-        <w:t>Diplodocus</w:t>
-      </w:r>
-      <w:r>
-        <w:rPr/>
-        <w:t xml:space="preserve">. </w:t>
-      </w:r>
-      <w:r>
-        <w:rPr>
-          <w:i/>
-          <w:iCs/>
-        </w:rPr>
-        <w:t>Memoirs of the Carnegie Museum</w:t>
+        <w:t xml:space="preserve">Holland, William J. 1910. A review of some recent criticisms of the restorations of sauropod dinosaurs existing in the museums of the United States, with special reference to that of </w:t>
+      </w:r>
+      <w:r>
+        <w:rPr>
+          <w:i/>
+          <w:iCs/>
+        </w:rPr>
+        <w:t>Diplodocus carnegiei</w:t>
+      </w:r>
+      <w:r>
+        <w:rPr/>
+        <w:t xml:space="preserve"> [sic] in the Carnegie museum. </w:t>
+      </w:r>
+      <w:r>
+        <w:rPr>
+          <w:i/>
+          <w:iCs/>
+        </w:rPr>
+        <w:t>American Naturalist</w:t>
       </w:r>
       <w:r>
         <w:rPr/>
@@ -3188,11 +2940,11 @@
           <w:b/>
           <w:bCs/>
         </w:rPr>
-        <w:t>9(3)</w:t>
-      </w:r>
-      <w:r>
-        <w:rPr/>
-        <w:t>:379–403.</w:t>
+        <w:t>44</w:t>
+      </w:r>
+      <w:r>
+        <w:rPr/>
+        <w:t>:259–283.</w:t>
       </w:r>
     </w:p>
     <w:p>
@@ -3202,14 +2954,25 @@
       </w:pPr>
       <w:r>
         <w:rPr/>
-        <w:t xml:space="preserve">Krishtalka, Leonard. 1988. Body double: duplicating dinosaurs. </w:t>
-      </w:r>
-      <w:r>
-        <w:rPr>
-          <w:i/>
-          <w:iCs/>
-        </w:rPr>
-        <w:t>Carnegie Magazine</w:t>
+        <w:t xml:space="preserve">Holland, William J. 1924. The skull of </w:t>
+      </w:r>
+      <w:r>
+        <w:rPr>
+          <w:i/>
+          <w:iCs/>
+        </w:rPr>
+        <w:t>Diplodocus</w:t>
+      </w:r>
+      <w:r>
+        <w:rPr/>
+        <w:t xml:space="preserve">. </w:t>
+      </w:r>
+      <w:r>
+        <w:rPr>
+          <w:i/>
+          <w:iCs/>
+        </w:rPr>
+        <w:t>Memoirs of the Carnegie Museum</w:t>
       </w:r>
       <w:r>
         <w:rPr/>
@@ -3220,6 +2983,38 @@
           <w:b/>
           <w:bCs/>
         </w:rPr>
+        <w:t>9(3)</w:t>
+      </w:r>
+      <w:r>
+        <w:rPr/>
+        <w:t>:379–403.</w:t>
+      </w:r>
+    </w:p>
+    <w:p>
+      <w:pPr>
+        <w:pStyle w:val="Reference"/>
+        <w:rPr/>
+      </w:pPr>
+      <w:r>
+        <w:rPr/>
+        <w:t xml:space="preserve">Krishtalka, Leonard. 1988. Body double: duplicating dinosaurs. </w:t>
+      </w:r>
+      <w:r>
+        <w:rPr>
+          <w:i/>
+          <w:iCs/>
+        </w:rPr>
+        <w:t>Carnegie Magazine</w:t>
+      </w:r>
+      <w:r>
+        <w:rPr/>
+        <w:t xml:space="preserve"> </w:t>
+      </w:r>
+      <w:r>
+        <w:rPr>
+          <w:b/>
+          <w:bCs/>
+        </w:rPr>
         <w:t>59(4)</w:t>
       </w:r>
       <w:r>
@@ -3236,7 +3031,7 @@
         <w:rPr/>
         <w:t xml:space="preserve">Lewis, Marlene. 1977. G. Ernest Untermann papers, 1893–1975. Archives West for University of Utah Libraries, Special Collections. </w:t>
       </w:r>
-      <w:hyperlink r:id="rId15">
+      <w:hyperlink r:id="rId14">
         <w:r>
           <w:rPr>
             <w:rStyle w:val="InternetLink"/>
@@ -3248,7 +3043,7 @@
         <w:rPr/>
         <w:t xml:space="preserve">, archived at </w:t>
       </w:r>
-      <w:hyperlink r:id="rId16">
+      <w:hyperlink r:id="rId15">
         <w:r>
           <w:rPr>
             <w:rStyle w:val="InternetLink"/>
@@ -3370,7 +3165,7 @@
         </w:rPr>
         <w:t xml:space="preserve">, 15 June 1994. </w:t>
       </w:r>
-      <w:hyperlink r:id="rId17">
+      <w:hyperlink r:id="rId16">
         <w:r>
           <w:rPr>
             <w:rStyle w:val="InternetLink"/>
@@ -3516,7 +3311,7 @@
         <w:rPr/>
         <w:t xml:space="preserve">:36-41. </w:t>
       </w:r>
-      <w:hyperlink r:id="rId18">
+      <w:hyperlink r:id="rId17">
         <w:r>
           <w:rPr>
             <w:rStyle w:val="InternetLink"/>
@@ -3584,7 +3379,7 @@
         <w:rPr/>
         <w:t xml:space="preserve"> — WUSF 89.7. 18 May 2017. </w:t>
       </w:r>
-      <w:hyperlink r:id="rId19">
+      <w:hyperlink r:id="rId18">
         <w:r>
           <w:rPr>
             <w:rStyle w:val="FollowedHyperlink"/>
@@ -3596,7 +3391,7 @@
         <w:rPr/>
         <w:t xml:space="preserve">, archived at </w:t>
       </w:r>
-      <w:hyperlink r:id="rId20">
+      <w:hyperlink r:id="rId19">
         <w:r>
           <w:rPr>
             <w:rStyle w:val="InternetLink"/>
@@ -3625,7 +3420,7 @@
         <w:rPr/>
         <w:t xml:space="preserve">, peace diplomacy by dinosaur. Peace Palace Library, 13 July 2017. </w:t>
       </w:r>
-      <w:hyperlink r:id="rId21">
+      <w:hyperlink r:id="rId20">
         <w:r>
           <w:rPr>
             <w:rStyle w:val="InternetLink"/>
@@ -3854,11 +3649,7 @@
       </w:r>
       <w:r>
         <w:rPr/>
-        <w:t xml:space="preserve">. </w:t>
-      </w:r>
-      <w:r>
-        <w:rPr/>
-        <w:t xml:space="preserve">(Journal, volume and pagination not known: perhaps </w:t>
+        <w:t xml:space="preserve">. (Journal, volume and pagination not known: perhaps </w:t>
       </w:r>
       <w:r>
         <w:rPr>
@@ -3877,15 +3668,7 @@
           <w:bCs w:val="false"/>
           <w:highlight w:val="yellow"/>
         </w:rPr>
-        <w:t xml:space="preserve">XXX </w:t>
-      </w:r>
-      <w:r>
-        <w:rPr>
-          <w:b w:val="false"/>
-          <w:bCs w:val="false"/>
-          <w:highlight w:val="yellow"/>
-        </w:rPr>
-        <w:t>find this reference.</w:t>
+        <w:t>XXX find this reference.</w:t>
       </w:r>
     </w:p>
     <w:p>
@@ -3999,15 +3782,7 @@
       </w:r>
       <w:r>
         <w:rPr/>
-        <w:t xml:space="preserve"> cast as originally </w:t>
-      </w:r>
-      <w:r>
-        <w:rPr/>
-        <w:t>displayed</w:t>
-      </w:r>
-      <w:r>
-        <w:rPr/>
-        <w:t xml:space="preserve"> at the old Field House building between 1993 and 2006. </w:t>
+        <w:t xml:space="preserve"> cast as originally displayed at the old Field House building between 1993 and 2006. </w:t>
       </w:r>
       <w:r>
         <w:rPr>
@@ -4199,12 +3974,41 @@
       <w:pPr>
         <w:pStyle w:val="FigureCaption"/>
         <w:spacing w:before="0" w:after="142"/>
-        <w:rPr>
-          <w:rStyle w:val="InternetLink"/>
-        </w:rPr>
-      </w:pPr>
-      <w:r>
-        <w:rPr/>
+        <w:rPr/>
+      </w:pPr>
+      <w:r>
+        <w:rPr>
+          <w:b/>
+          <w:bCs/>
+        </w:rPr>
+        <w:t>Figure I.</w:t>
+      </w:r>
+      <w:r>
+        <w:rPr/>
+        <w:t xml:space="preserve"> The Field House’s lightweight </w:t>
+      </w:r>
+      <w:r>
+        <w:rPr>
+          <w:i/>
+          <w:iCs/>
+        </w:rPr>
+        <w:t>Diplodocus</w:t>
+      </w:r>
+      <w:r>
+        <w:rPr/>
+        <w:t xml:space="preserve"> cast in its present home, the atrium of the new </w:t>
+      </w:r>
+      <w:r>
+        <w:rPr/>
+        <w:t xml:space="preserve">museum building. XXX </w:t>
+      </w:r>
+      <w:r>
+        <w:rPr/>
+        <w:t xml:space="preserve">use a photo from </w:t>
+      </w:r>
+      <w:r>
+        <w:rPr/>
+        <w:t>/Users/mike/Sauropocalypse/photos/vernal-diplodocus</w:t>
       </w:r>
     </w:p>
     <w:p>
@@ -4786,7 +4590,7 @@
     <w:pPr>
       <w:widowControl/>
       <w:suppressAutoHyphens w:val="true"/>
-      <w:overflowPunct w:val="false"/>
+      <w:overflowPunct w:val="true"/>
       <w:bidi w:val="0"/>
       <w:spacing w:before="0" w:after="0"/>
       <w:ind w:left="0" w:right="0" w:hanging="0"/>
@@ -4978,6 +4782,100 @@
       <w:u w:val="single"/>
       <w:lang w:val="zxx" w:eastAsia="zxx" w:bidi="zxx"/>
     </w:rPr>
+  </w:style>
+  <w:style w:type="character" w:styleId="ListLabel13">
+    <w:name w:val="ListLabel 13"/>
+    <w:qFormat/>
+    <w:rPr>
+      <w:rFonts w:cs="Symbol"/>
+    </w:rPr>
+  </w:style>
+  <w:style w:type="character" w:styleId="ListLabel14">
+    <w:name w:val="ListLabel 14"/>
+    <w:qFormat/>
+    <w:rPr>
+      <w:rFonts w:cs="OpenSymbol"/>
+    </w:rPr>
+  </w:style>
+  <w:style w:type="character" w:styleId="ListLabel15">
+    <w:name w:val="ListLabel 15"/>
+    <w:qFormat/>
+    <w:rPr>
+      <w:rFonts w:cs="OpenSymbol"/>
+    </w:rPr>
+  </w:style>
+  <w:style w:type="character" w:styleId="ListLabel16">
+    <w:name w:val="ListLabel 16"/>
+    <w:qFormat/>
+    <w:rPr>
+      <w:rFonts w:cs="Symbol"/>
+    </w:rPr>
+  </w:style>
+  <w:style w:type="character" w:styleId="ListLabel17">
+    <w:name w:val="ListLabel 17"/>
+    <w:qFormat/>
+    <w:rPr>
+      <w:rFonts w:cs="OpenSymbol"/>
+    </w:rPr>
+  </w:style>
+  <w:style w:type="character" w:styleId="ListLabel18">
+    <w:name w:val="ListLabel 18"/>
+    <w:qFormat/>
+    <w:rPr>
+      <w:rFonts w:cs="OpenSymbol"/>
+    </w:rPr>
+  </w:style>
+  <w:style w:type="character" w:styleId="ListLabel19">
+    <w:name w:val="ListLabel 19"/>
+    <w:qFormat/>
+    <w:rPr>
+      <w:rFonts w:cs="Symbol"/>
+    </w:rPr>
+  </w:style>
+  <w:style w:type="character" w:styleId="ListLabel20">
+    <w:name w:val="ListLabel 20"/>
+    <w:qFormat/>
+    <w:rPr>
+      <w:rFonts w:cs="OpenSymbol"/>
+    </w:rPr>
+  </w:style>
+  <w:style w:type="character" w:styleId="ListLabel21">
+    <w:name w:val="ListLabel 21"/>
+    <w:qFormat/>
+    <w:rPr>
+      <w:rFonts w:cs="OpenSymbol"/>
+    </w:rPr>
+  </w:style>
+  <w:style w:type="character" w:styleId="ListLabel22">
+    <w:name w:val="ListLabel 22"/>
+    <w:qFormat/>
+    <w:rPr>
+      <w:i w:val="false"/>
+      <w:iCs w:val="false"/>
+    </w:rPr>
+  </w:style>
+  <w:style w:type="character" w:styleId="ListLabel23">
+    <w:name w:val="ListLabel 23"/>
+    <w:qFormat/>
+    <w:rPr/>
+  </w:style>
+  <w:style w:type="character" w:styleId="ListLabel24">
+    <w:name w:val="ListLabel 24"/>
+    <w:qFormat/>
+    <w:rPr/>
+  </w:style>
+  <w:style w:type="character" w:styleId="ListLabel25">
+    <w:name w:val="ListLabel 25"/>
+    <w:qFormat/>
+    <w:rPr>
+      <w:b w:val="false"/>
+      <w:bCs w:val="false"/>
+    </w:rPr>
+  </w:style>
+  <w:style w:type="character" w:styleId="ListLabel26">
+    <w:name w:val="ListLabel 26"/>
+    <w:qFormat/>
+    <w:rPr/>
   </w:style>
   <w:style w:type="paragraph" w:styleId="Heading">
     <w:name w:val="Heading"/>

</xml_diff>

<commit_message>
Add Figure I, current Field House mount
</commit_message>
<xml_diff>
--- a/TaylorEtAl-concrete-Diplodocus-of-Vernal.docx
+++ b/TaylorEtAl-concrete-Diplodocus-of-Vernal.docx
@@ -3985,30 +3985,73 @@
       </w:r>
       <w:r>
         <w:rPr/>
-        <w:t xml:space="preserve"> The Field House’s lightweight </w:t>
-      </w:r>
-      <w:r>
-        <w:rPr>
-          <w:i/>
-          <w:iCs/>
-        </w:rPr>
-        <w:t>Diplodocus</w:t>
-      </w:r>
-      <w:r>
-        <w:rPr/>
-        <w:t xml:space="preserve"> cast in its present home, the atrium of the new </w:t>
-      </w:r>
-      <w:r>
-        <w:rPr/>
-        <w:t xml:space="preserve">museum building. XXX </w:t>
-      </w:r>
-      <w:r>
-        <w:rPr/>
-        <w:t xml:space="preserve">use a photo from </w:t>
-      </w:r>
-      <w:r>
-        <w:rPr/>
-        <w:t>/Users/mike/Sauropocalypse/photos/vernal-diplodocus</w:t>
+        <w:t xml:space="preserve"> </w:t>
+      </w:r>
+      <w:r>
+        <w:rPr/>
+        <w:t xml:space="preserve">The second-generation lightweight </w:t>
+      </w:r>
+      <w:r>
+        <w:rPr>
+          <w:i/>
+          <w:iCs/>
+        </w:rPr>
+        <w:t>Diplodocus</w:t>
+      </w:r>
+      <w:r>
+        <w:rPr/>
+        <w:t xml:space="preserve"> cast as </w:t>
+      </w:r>
+      <w:r>
+        <w:rPr/>
+        <w:t xml:space="preserve">currently </w:t>
+      </w:r>
+      <w:r>
+        <w:rPr/>
+        <w:t xml:space="preserve">displayed at the </w:t>
+      </w:r>
+      <w:r>
+        <w:rPr/>
+        <w:t xml:space="preserve">new </w:t>
+      </w:r>
+      <w:r>
+        <w:rPr/>
+        <w:t xml:space="preserve">Field House building </w:t>
+      </w:r>
+      <w:r>
+        <w:rPr/>
+        <w:t xml:space="preserve">since </w:t>
+      </w:r>
+      <w:r>
+        <w:rPr/>
+        <w:t xml:space="preserve">2006. Skeleton in </w:t>
+      </w:r>
+      <w:r>
+        <w:rPr/>
+        <w:t>right</w:t>
+      </w:r>
+      <w:r>
+        <w:rPr/>
+        <w:t xml:space="preserve"> lateral view, with </w:t>
+      </w:r>
+      <w:r>
+        <w:rPr>
+          <w:i/>
+          <w:iCs/>
+        </w:rPr>
+        <w:t>Homo sapiens</w:t>
+      </w:r>
+      <w:r>
+        <w:rPr/>
+        <w:t xml:space="preserve"> Michael P. Taylor for scale. Photograph by Mathew J. Wede</w:t>
+      </w:r>
+      <w:r>
+        <w:rPr/>
+        <w:t>l</w:t>
+      </w:r>
+      <w:r>
+        <w:rPr/>
+        <w:t>.</w:t>
       </w:r>
     </w:p>
     <w:p>

</xml_diff>

<commit_message>
Notes from Ken's Facebook comments
</commit_message>
<xml_diff>
--- a/TaylorEtAl-concrete-Diplodocus-of-Vernal.docx
+++ b/TaylorEtAl-concrete-Diplodocus-of-Vernal.docx
@@ -1129,29 +1129,17 @@
       </w:pPr>
       <w:r>
         <w:rPr/>
-        <w:t xml:space="preserve">As Harvey (1991) explains in detail, the Carnegie Quarry in northeastern Utah (now Dinosaur National Monument) was exploited extensively in the early 20th Century by teams from the Carnegie Museum led by Earl Douglas. Although Douglas himself was on good terms with local Utah palaeontologists, all of the dinosaur material excavated at this quarry was shipped to Pittsburgh, leading to growing resentment among Utahns that their own state was not benefitting from the discoveries being made there. The inhabitants of Vernal, only 20 miles from the quarry, were frequent visitors and even occasional helpers at the excavation. </w:t>
-      </w:r>
-      <w:r>
-        <w:rPr/>
-        <w:t>Commercial concerns at Vernal hoped that a visitor centre at the quarry would provide some revenue for the state and the town, but William Holland, the director of the Carnegie Museum, treated these plans with contempt, exacerbating existing tensions between the western state and the eastern museum.</w:t>
-      </w:r>
-    </w:p>
-    <w:p>
-      <w:pPr>
-        <w:pStyle w:val="TextBody"/>
-        <w:rPr/>
-      </w:pPr>
-      <w:r>
-        <w:rPr/>
-        <w:t xml:space="preserve">As recounted by Untermann and Untermann (1970), the genesis of the Field House lay with Arthur G. Nord, supervisor of the Ashley National Forest, </w:t>
-      </w:r>
-      <w:r>
-        <w:rPr/>
-        <w:t xml:space="preserve">one of those who was </w:t>
-      </w:r>
-      <w:r>
-        <w:rPr/>
-        <w:t>concerned that the fossil wealth of the Vernal area was being shipped to museums outside the locality. The Vernal Lions Club first proposed the creation of a museum in Vernal at its meeting of 9 September 1934, returning to the idea on 6 September 1943 (Anonymous 1969). A museum committee was formed to advocate for a local museum. A senate bill approving the museum was passed in 1945, and the next year Governor Herbert B. Maw made $200,000 available to construct the museum building. G. Ernest Untermann was appointed director of the museum project, and was assisted by his wife Billie, a capable scientist and administrator in her own right. Based on drawings created by the Untermanns, the Salt Lake City architect Miles E. Miller drew up the plans, and the building was erected by Dorland Construction Company. The work was begun on 16 October 1947 and completed on 1 July 1948, and the building was dedicated on 29 October 1948 by Governor Maw.</w:t>
+        <w:t>As Harvey (1991) explains in detail, the Carnegie Quarry in northeastern Utah (now Dinosaur National Monument) was exploited extensively in the early 20th Century by teams from the Carnegie Museum led by Earl Douglas. Although Douglas himself was on good terms with local Utah palaeontologists, all of the dinosaur material excavated at this quarry was shipped to Pittsburgh, leading to growing resentment among Utahns that their own state was not benefitting from the discoveries being made there. The inhabitants of Vernal, only 20 miles from the quarry, were frequent visitors and even occasional helpers at the excavation. Commercial concerns at Vernal hoped that a visitor centre at the quarry would provide some revenue for the state and the town, but William Holland, the director of the Carnegie Museum, treated these plans with contempt, exacerbating existing tensions between the western state and the eastern museum.</w:t>
+      </w:r>
+    </w:p>
+    <w:p>
+      <w:pPr>
+        <w:pStyle w:val="TextBody"/>
+        <w:rPr/>
+      </w:pPr>
+      <w:r>
+        <w:rPr/>
+        <w:t>As recounted by Untermann and Untermann (1970), the genesis of the Field House lay with Arthur G. Nord, supervisor of the Ashley National Forest, one of those who was concerned that the fossil wealth of the Vernal area was being shipped to museums outside the locality. The Vernal Lions Club first proposed the creation of a museum in Vernal at its meeting of 9 September 1934, returning to the idea on 6 September 1943 (Anonymous 1969). A museum committee was formed to advocate for a local museum. A senate bill approving the museum was passed in 1945, and the next year Governor Herbert B. Maw made $200,000 available to construct the museum building. G. Ernest Untermann was appointed director of the museum project, and was assisted by his wife Billie, a capable scientist and administrator in her own right. Based on drawings created by the Untermanns, the Salt Lake City architect Miles E. Miller drew up the plans, and the building was erected by Dorland Construction Company. The work was begun on 16 October 1947 and completed on 1 July 1948, and the building was dedicated on 29 October 1948 by Governor Maw.</w:t>
       </w:r>
     </w:p>
     <w:p>
@@ -1169,11 +1157,145 @@
     <w:p>
       <w:pPr>
         <w:pStyle w:val="TextBody"/>
-        <w:rPr/>
-      </w:pPr>
-      <w:r>
-        <w:rPr/>
-        <w:t xml:space="preserve">The head of the Carnegie Museum’s department of vertebrate paleontology in the early 1950s was J. LeRoy Kay, a native of Vernal. In 1952 (not 1955 as stated by Untermann and Untermann 1970), he gifted the original plaster molds of the Carnegie </w:t>
+        <w:rPr>
+          <w:highlight w:val="yellow"/>
+        </w:rPr>
+      </w:pPr>
+      <w:r>
+        <w:rPr>
+          <w:highlight w:val="yellow"/>
+        </w:rPr>
+        <w:t>XXX much of what follows is from Ken Carpenter’s Facebook comment https://www.facebook.com/groups/152704619882/posts/10160780758459883/?comment_id=10160781331834883</w:t>
+      </w:r>
+    </w:p>
+    <w:p>
+      <w:pPr>
+        <w:pStyle w:val="TextBody"/>
+        <w:rPr>
+          <w:highlight w:val="yellow"/>
+        </w:rPr>
+      </w:pPr>
+      <w:r>
+        <w:rPr>
+          <w:highlight w:val="yellow"/>
+        </w:rPr>
+        <w:t>XXX also see other Facebook posts in that series</w:t>
+      </w:r>
+    </w:p>
+    <w:p>
+      <w:pPr>
+        <w:pStyle w:val="TextBody"/>
+        <w:rPr/>
+      </w:pPr>
+      <w:r>
+        <w:rPr/>
+        <w:t xml:space="preserve">The head of the Carnegie Museum’s department of vertebrate paleontology in the early 1950s was J. LeRoy Kay, a native of Vernal </w:t>
+      </w:r>
+      <w:r>
+        <w:rPr/>
+        <w:t>whose entry to palaeontology had been working with Earl Douglass at what the Carnegie Quarry</w:t>
+      </w:r>
+      <w:r>
+        <w:rPr/>
+        <w:t xml:space="preserve">. After digging there ended in 1922, Douglass </w:t>
+      </w:r>
+      <w:r>
+        <w:rPr/>
+        <w:t xml:space="preserve">had </w:t>
+      </w:r>
+      <w:r>
+        <w:rPr/>
+        <w:t xml:space="preserve">recommended that the Carnegie Museum hire Kay to continue work on removing the </w:t>
+      </w:r>
+      <w:r>
+        <w:rPr/>
+        <w:t xml:space="preserve">collected </w:t>
+      </w:r>
+      <w:r>
+        <w:rPr/>
+        <w:t xml:space="preserve">dinosaur bones from their encasing rock. </w:t>
+      </w:r>
+      <w:r>
+        <w:rPr/>
+        <w:t>In 1952, Carnegie Museum director Graham Netting started thinking about purging the collections of the dinosaur material (</w:t>
+      </w:r>
+      <w:r>
+        <w:rPr>
+          <w:highlight w:val="yellow"/>
+        </w:rPr>
+        <w:t>letter from U of Colorado Museum director Roderick to NPS Superintendent Canfield, 2 July 1952 [DINO archives]</w:t>
+      </w:r>
+      <w:r>
+        <w:rPr/>
+        <w:t>) because the dinosaur bones took up too much storage space (</w:t>
+      </w:r>
+      <w:r>
+        <w:rPr>
+          <w:highlight w:val="yellow"/>
+        </w:rPr>
+        <w:t>Lee, memo, June 16, 1955, DINO archives</w:t>
+      </w:r>
+      <w:r>
+        <w:rPr/>
+        <w:t>).</w:t>
+      </w:r>
+    </w:p>
+    <w:p>
+      <w:pPr>
+        <w:pStyle w:val="TextBody"/>
+        <w:rPr/>
+      </w:pPr>
+      <w:r>
+        <w:rPr/>
+        <w:t>The plan was later scaled back to just the duplicate material, which Kay announced to the vertebrate paleontology community (</w:t>
+      </w:r>
+      <w:r>
+        <w:rPr>
+          <w:highlight w:val="yellow"/>
+        </w:rPr>
+        <w:t>Soc. Vert. Paleo. News Bulletin 46, p. 27</w:t>
+      </w:r>
+      <w:r>
+        <w:rPr/>
+        <w:t xml:space="preserve">). Among the material to be disposed of were the plaster of Paris molds for the D. carnegii skeleton. The molds were large, some were damaged and coated with coal dust from the coal fired heating system. Kay was at this time soon to retire and planned to move back to Vernal. He contacted the Utah State Museum (now the Museum of Natural History of Utah) offering the molds, but the museum would have to pay for shipping </w:t>
+      </w:r>
+      <w:r>
+        <w:rPr/>
+        <w:t>and was not willing to do so</w:t>
+      </w:r>
+      <w:r>
+        <w:rPr/>
+        <w:t xml:space="preserve">. Ernest Untermann had been trying to </w:t>
+      </w:r>
+      <w:r>
+        <w:rPr/>
+        <w:t>obtain</w:t>
+      </w:r>
+      <w:r>
+        <w:rPr/>
+        <w:t xml:space="preserve"> a dinosaur skeleton for the Field House Museum </w:t>
+      </w:r>
+      <w:r>
+        <w:rPr/>
+        <w:t>and stepped in at this point.</w:t>
+      </w:r>
+    </w:p>
+    <w:p>
+      <w:pPr>
+        <w:pStyle w:val="TextBody"/>
+        <w:rPr/>
+      </w:pPr>
+      <w:r>
+        <w:rPr/>
+        <w:t xml:space="preserve">In 1952 (not 1955 as stated by Untermann and Untermann 1970), </w:t>
+      </w:r>
+      <w:r>
+        <w:rPr/>
+        <w:t>Kay</w:t>
+      </w:r>
+      <w:r>
+        <w:rPr/>
+        <w:t xml:space="preserve"> gifted the original plaster molds of the Carnegie </w:t>
       </w:r>
       <w:r>
         <w:rPr>
@@ -1609,47 +1731,7 @@
       </w:r>
       <w:r>
         <w:rPr/>
-        <w:t xml:space="preserve"> that dominated the old Field House was in place for only ten years before the museum moved to a new and much larger purpose built facility on </w:t>
-      </w:r>
-      <w:r>
-        <w:rPr/>
-        <w:t xml:space="preserve">May 22, 2004. </w:t>
-      </w:r>
-      <w:r>
-        <w:rPr/>
-        <w:t>T</w:t>
-      </w:r>
-      <w:r>
-        <w:rPr/>
-        <w:t xml:space="preserve">he WEP cast </w:t>
-      </w:r>
-      <w:r>
-        <w:rPr/>
-        <w:t>wa</w:t>
-      </w:r>
-      <w:r>
-        <w:rPr/>
-        <w:t xml:space="preserve">s </w:t>
-      </w:r>
-      <w:r>
-        <w:rPr/>
-        <w:t xml:space="preserve">taken down and </w:t>
-      </w:r>
-      <w:r>
-        <w:rPr/>
-        <w:t xml:space="preserve">remounted </w:t>
-      </w:r>
-      <w:r>
-        <w:rPr/>
-        <w:t xml:space="preserve">in a more dynamic pose </w:t>
-      </w:r>
-      <w:r>
-        <w:rPr/>
-        <w:t xml:space="preserve">in the entry hall </w:t>
-      </w:r>
-      <w:r>
-        <w:rPr/>
-        <w:t>of the new museum, where it remains to this day (Figure I).</w:t>
+        <w:t xml:space="preserve"> that dominated the old Field House was in place for only ten years before the museum moved to a new and much larger purpose built facility on May 22, 2004. The WEP cast was taken down and remounted in a more dynamic pose in the entry hall of the new museum, where it remains to this day (Figure I).</w:t>
       </w:r>
     </w:p>
     <w:p>
@@ -1954,15 +2036,7 @@
       </w:pPr>
       <w:r>
         <w:rPr/>
-        <w:t xml:space="preserve">May 22, 2004: </w:t>
-      </w:r>
-      <w:r>
-        <w:rPr/>
-        <w:t xml:space="preserve">As noted above </w:t>
-      </w:r>
-      <w:r>
-        <w:rPr/>
-        <w:t>The Field House moves to a new building, and the WEP cast is remounted in the entry hall. The concrete cast was left behind.</w:t>
+        <w:t>May 22, 2004: As noted above The Field House moves to a new building, and the WEP cast is remounted in the entry hall. The concrete cast was left behind.</w:t>
       </w:r>
     </w:p>
     <w:p>
@@ -3985,54 +4059,18 @@
       </w:r>
       <w:r>
         <w:rPr/>
-        <w:t xml:space="preserve"> </w:t>
-      </w:r>
-      <w:r>
-        <w:rPr/>
-        <w:t xml:space="preserve">The second-generation lightweight </w:t>
-      </w:r>
-      <w:r>
-        <w:rPr>
-          <w:i/>
-          <w:iCs/>
-        </w:rPr>
-        <w:t>Diplodocus</w:t>
-      </w:r>
-      <w:r>
-        <w:rPr/>
-        <w:t xml:space="preserve"> cast as </w:t>
-      </w:r>
-      <w:r>
-        <w:rPr/>
-        <w:t xml:space="preserve">currently </w:t>
-      </w:r>
-      <w:r>
-        <w:rPr/>
-        <w:t xml:space="preserve">displayed at the </w:t>
-      </w:r>
-      <w:r>
-        <w:rPr/>
-        <w:t xml:space="preserve">new </w:t>
-      </w:r>
-      <w:r>
-        <w:rPr/>
-        <w:t xml:space="preserve">Field House building </w:t>
-      </w:r>
-      <w:r>
-        <w:rPr/>
-        <w:t xml:space="preserve">since </w:t>
-      </w:r>
-      <w:r>
-        <w:rPr/>
-        <w:t xml:space="preserve">2006. Skeleton in </w:t>
-      </w:r>
-      <w:r>
-        <w:rPr/>
-        <w:t>right</w:t>
-      </w:r>
-      <w:r>
-        <w:rPr/>
-        <w:t xml:space="preserve"> lateral view, with </w:t>
+        <w:t xml:space="preserve"> The second-generation lightweight </w:t>
+      </w:r>
+      <w:r>
+        <w:rPr>
+          <w:i/>
+          <w:iCs/>
+        </w:rPr>
+        <w:t>Diplodocus</w:t>
+      </w:r>
+      <w:r>
+        <w:rPr/>
+        <w:t xml:space="preserve"> cast as currently displayed at the new Field House building since 2006. Skeleton in right lateral view, with </w:t>
       </w:r>
       <w:r>
         <w:rPr>
@@ -4043,15 +4081,7 @@
       </w:r>
       <w:r>
         <w:rPr/>
-        <w:t xml:space="preserve"> Michael P. Taylor for scale. Photograph by Mathew J. Wede</w:t>
-      </w:r>
-      <w:r>
-        <w:rPr/>
-        <w:t>l</w:t>
-      </w:r>
-      <w:r>
-        <w:rPr/>
-        <w:t>.</w:t>
+        <w:t xml:space="preserve"> Michael P. Taylor for scale. Photograph by Mathew J. Wedel.</w:t>
       </w:r>
     </w:p>
     <w:p>
@@ -4633,7 +4663,7 @@
     <w:pPr>
       <w:widowControl/>
       <w:suppressAutoHyphens w:val="true"/>
-      <w:overflowPunct w:val="true"/>
+      <w:overflowPunct w:val="false"/>
       <w:bidi w:val="0"/>
       <w:spacing w:before="0" w:after="0"/>
       <w:ind w:left="0" w:right="0" w:hanging="0"/>
@@ -4920,6 +4950,100 @@
     <w:qFormat/>
     <w:rPr/>
   </w:style>
+  <w:style w:type="character" w:styleId="ListLabel27">
+    <w:name w:val="ListLabel 27"/>
+    <w:qFormat/>
+    <w:rPr>
+      <w:rFonts w:cs="Symbol"/>
+    </w:rPr>
+  </w:style>
+  <w:style w:type="character" w:styleId="ListLabel28">
+    <w:name w:val="ListLabel 28"/>
+    <w:qFormat/>
+    <w:rPr>
+      <w:rFonts w:cs="OpenSymbol"/>
+    </w:rPr>
+  </w:style>
+  <w:style w:type="character" w:styleId="ListLabel29">
+    <w:name w:val="ListLabel 29"/>
+    <w:qFormat/>
+    <w:rPr>
+      <w:rFonts w:cs="OpenSymbol"/>
+    </w:rPr>
+  </w:style>
+  <w:style w:type="character" w:styleId="ListLabel30">
+    <w:name w:val="ListLabel 30"/>
+    <w:qFormat/>
+    <w:rPr>
+      <w:rFonts w:cs="Symbol"/>
+    </w:rPr>
+  </w:style>
+  <w:style w:type="character" w:styleId="ListLabel31">
+    <w:name w:val="ListLabel 31"/>
+    <w:qFormat/>
+    <w:rPr>
+      <w:rFonts w:cs="OpenSymbol"/>
+    </w:rPr>
+  </w:style>
+  <w:style w:type="character" w:styleId="ListLabel32">
+    <w:name w:val="ListLabel 32"/>
+    <w:qFormat/>
+    <w:rPr>
+      <w:rFonts w:cs="OpenSymbol"/>
+    </w:rPr>
+  </w:style>
+  <w:style w:type="character" w:styleId="ListLabel33">
+    <w:name w:val="ListLabel 33"/>
+    <w:qFormat/>
+    <w:rPr>
+      <w:rFonts w:cs="Symbol"/>
+    </w:rPr>
+  </w:style>
+  <w:style w:type="character" w:styleId="ListLabel34">
+    <w:name w:val="ListLabel 34"/>
+    <w:qFormat/>
+    <w:rPr>
+      <w:rFonts w:cs="OpenSymbol"/>
+    </w:rPr>
+  </w:style>
+  <w:style w:type="character" w:styleId="ListLabel35">
+    <w:name w:val="ListLabel 35"/>
+    <w:qFormat/>
+    <w:rPr>
+      <w:rFonts w:cs="OpenSymbol"/>
+    </w:rPr>
+  </w:style>
+  <w:style w:type="character" w:styleId="ListLabel36">
+    <w:name w:val="ListLabel 36"/>
+    <w:qFormat/>
+    <w:rPr>
+      <w:i w:val="false"/>
+      <w:iCs w:val="false"/>
+    </w:rPr>
+  </w:style>
+  <w:style w:type="character" w:styleId="ListLabel37">
+    <w:name w:val="ListLabel 37"/>
+    <w:qFormat/>
+    <w:rPr/>
+  </w:style>
+  <w:style w:type="character" w:styleId="ListLabel38">
+    <w:name w:val="ListLabel 38"/>
+    <w:qFormat/>
+    <w:rPr/>
+  </w:style>
+  <w:style w:type="character" w:styleId="ListLabel39">
+    <w:name w:val="ListLabel 39"/>
+    <w:qFormat/>
+    <w:rPr>
+      <w:b w:val="false"/>
+      <w:bCs w:val="false"/>
+    </w:rPr>
+  </w:style>
+  <w:style w:type="character" w:styleId="ListLabel40">
+    <w:name w:val="ListLabel 40"/>
+    <w:qFormat/>
+    <w:rPr/>
+  </w:style>
   <w:style w:type="paragraph" w:styleId="Heading">
     <w:name w:val="Heading"/>
     <w:basedOn w:val="Normal"/>

</xml_diff>

<commit_message>
More from Leigh White
</commit_message>
<xml_diff>
--- a/TaylorEtAl-concrete-Diplodocus-of-Vernal.docx
+++ b/TaylorEtAl-concrete-Diplodocus-of-Vernal.docx
@@ -1157,145 +1157,137 @@
     <w:p>
       <w:pPr>
         <w:pStyle w:val="TextBody"/>
+        <w:rPr/>
+      </w:pPr>
+      <w:r>
         <w:rPr>
           <w:highlight w:val="yellow"/>
         </w:rPr>
-      </w:pPr>
+        <w:t>XXX much of what follows is from Ken Carpenter’s Facebook comment https://www.facebook.com/groups/152704619882/posts/10160780758459883/?comment_id=10160781331834883</w:t>
+      </w:r>
+    </w:p>
+    <w:p>
+      <w:pPr>
+        <w:pStyle w:val="TextBody"/>
+        <w:rPr/>
+      </w:pPr>
+      <w:r>
+        <w:rPr/>
+        <w:t>The head of the Carnegie Museum’s department of vertebrate paleontology in the early 1950s was J. LeRoy Kay, a native of Vernal whose entry to palaeontology had been working with Earl Douglass at what the Carnegie Quarry. After digging there ended in 1922, Douglass had recommended that the Carnegie Museum hire Kay to continue work on removing the collected dinosaur bones from their encasing rock. In 1952, Carnegie Museum director Graham Netting started thinking about purging the collections of the dinosaur material (</w:t>
+      </w:r>
       <w:r>
         <w:rPr>
           <w:highlight w:val="yellow"/>
         </w:rPr>
-        <w:t>XXX much of what follows is from Ken Carpenter’s Facebook comment https://www.facebook.com/groups/152704619882/posts/10160780758459883/?comment_id=10160781331834883</w:t>
-      </w:r>
-    </w:p>
-    <w:p>
-      <w:pPr>
-        <w:pStyle w:val="TextBody"/>
+        <w:t>XXX l</w:t>
+      </w:r>
+      <w:r>
         <w:rPr>
           <w:highlight w:val="yellow"/>
         </w:rPr>
-      </w:pPr>
+        <w:t>etter from U of Colorado Museum director Roderick to NPS Superintendent Canfield, 2 July 1952 [DINO archives]</w:t>
+      </w:r>
+      <w:r>
+        <w:rPr/>
+        <w:t>) because the dinosaur bones took up too much storage space (</w:t>
+      </w:r>
       <w:r>
         <w:rPr>
           <w:highlight w:val="yellow"/>
         </w:rPr>
-        <w:t>XXX also see other Facebook posts in that series</w:t>
-      </w:r>
-    </w:p>
-    <w:p>
-      <w:pPr>
-        <w:pStyle w:val="TextBody"/>
-        <w:rPr/>
-      </w:pPr>
-      <w:r>
-        <w:rPr/>
-        <w:t xml:space="preserve">The head of the Carnegie Museum’s department of vertebrate paleontology in the early 1950s was J. LeRoy Kay, a native of Vernal </w:t>
-      </w:r>
-      <w:r>
-        <w:rPr/>
-        <w:t>whose entry to palaeontology had been working with Earl Douglass at what the Carnegie Quarry</w:t>
-      </w:r>
-      <w:r>
-        <w:rPr/>
-        <w:t xml:space="preserve">. After digging there ended in 1922, Douglass </w:t>
-      </w:r>
-      <w:r>
-        <w:rPr/>
-        <w:t xml:space="preserve">had </w:t>
-      </w:r>
-      <w:r>
-        <w:rPr/>
-        <w:t xml:space="preserve">recommended that the Carnegie Museum hire Kay to continue work on removing the </w:t>
-      </w:r>
-      <w:r>
-        <w:rPr/>
-        <w:t xml:space="preserve">collected </w:t>
-      </w:r>
-      <w:r>
-        <w:rPr/>
-        <w:t xml:space="preserve">dinosaur bones from their encasing rock. </w:t>
-      </w:r>
-      <w:r>
-        <w:rPr/>
-        <w:t>In 1952, Carnegie Museum director Graham Netting started thinking about purging the collections of the dinosaur material (</w:t>
+        <w:t>XXX L</w:t>
       </w:r>
       <w:r>
         <w:rPr>
           <w:highlight w:val="yellow"/>
         </w:rPr>
-        <w:t>letter from U of Colorado Museum director Roderick to NPS Superintendent Canfield, 2 July 1952 [DINO archives]</w:t>
-      </w:r>
-      <w:r>
-        <w:rPr/>
-        <w:t>) because the dinosaur bones took up too much storage space (</w:t>
+        <w:t>ee, memo, June 16, 1955, DINO archives</w:t>
+      </w:r>
+      <w:r>
+        <w:rPr/>
+        <w:t>).</w:t>
+      </w:r>
+    </w:p>
+    <w:p>
+      <w:pPr>
+        <w:pStyle w:val="TextBody"/>
+        <w:rPr/>
+      </w:pPr>
+      <w:r>
+        <w:rPr/>
+        <w:t>The plan was later scaled back to just the duplicate material, which Kay announced to the vertebrate paleontology community (</w:t>
       </w:r>
       <w:r>
         <w:rPr>
           <w:highlight w:val="yellow"/>
         </w:rPr>
-        <w:t>Lee, memo, June 16, 1955, DINO archives</w:t>
-      </w:r>
-      <w:r>
-        <w:rPr/>
-        <w:t>).</w:t>
-      </w:r>
-    </w:p>
-    <w:p>
-      <w:pPr>
-        <w:pStyle w:val="TextBody"/>
-        <w:rPr/>
-      </w:pPr>
-      <w:r>
-        <w:rPr/>
-        <w:t>The plan was later scaled back to just the duplicate material, which Kay announced to the vertebrate paleontology community (</w:t>
+        <w:t>XXX S</w:t>
       </w:r>
       <w:r>
         <w:rPr>
           <w:highlight w:val="yellow"/>
         </w:rPr>
-        <w:t>Soc. Vert. Paleo. News Bulletin 46, p. 27</w:t>
-      </w:r>
-      <w:r>
-        <w:rPr/>
-        <w:t xml:space="preserve">). Among the material to be disposed of were the plaster of Paris molds for the D. carnegii skeleton. The molds were large, some were damaged and coated with coal dust from the coal fired heating system. Kay was at this time soon to retire and planned to move back to Vernal. He contacted the Utah State Museum (now the Museum of Natural History of Utah) offering the molds, but the museum would have to pay for shipping </w:t>
-      </w:r>
-      <w:r>
-        <w:rPr/>
-        <w:t>and was not willing to do so</w:t>
-      </w:r>
-      <w:r>
-        <w:rPr/>
-        <w:t xml:space="preserve">. Ernest Untermann had been trying to </w:t>
-      </w:r>
-      <w:r>
-        <w:rPr/>
-        <w:t>obtain</w:t>
-      </w:r>
-      <w:r>
-        <w:rPr/>
-        <w:t xml:space="preserve"> a dinosaur skeleton for the Field House Museum </w:t>
-      </w:r>
-      <w:r>
-        <w:rPr/>
-        <w:t>and stepped in at this point.</w:t>
-      </w:r>
-    </w:p>
-    <w:p>
-      <w:pPr>
-        <w:pStyle w:val="TextBody"/>
-        <w:rPr/>
-      </w:pPr>
-      <w:r>
-        <w:rPr/>
-        <w:t xml:space="preserve">In 1952 (not 1955 as stated by Untermann and Untermann 1970), </w:t>
-      </w:r>
-      <w:r>
-        <w:rPr/>
-        <w:t>Kay</w:t>
-      </w:r>
-      <w:r>
-        <w:rPr/>
-        <w:t xml:space="preserve"> gifted the original plaster molds of the Carnegie </w:t>
+        <w:t>oc. Vert. Paleo. News Bulletin 46, p. 27</w:t>
+      </w:r>
+      <w:r>
+        <w:rPr/>
+        <w:t>). Among the material</w:t>
+      </w:r>
+      <w:r>
+        <w:rPr/>
+        <w:t>s</w:t>
+      </w:r>
+      <w:r>
+        <w:rPr/>
+        <w:t xml:space="preserve"> to be disposed of were the plaster of Paris molds for the </w:t>
+      </w:r>
+      <w:r>
+        <w:rPr>
+          <w:i/>
+          <w:iCs/>
+        </w:rPr>
+        <w:t>D</w:t>
+      </w:r>
+      <w:r>
+        <w:rPr/>
+        <w:t xml:space="preserve">. </w:t>
+      </w:r>
+      <w:r>
+        <w:rPr>
+          <w:i/>
+          <w:iCs/>
+        </w:rPr>
+        <w:t>carnegii</w:t>
+      </w:r>
+      <w:r>
+        <w:rPr/>
+        <w:t xml:space="preserve"> skeleton. The molds were large, some were damaged and coated with coal dust from the coal fired heating system. Kay was at this time soon to retire and planned to move back to Vernal. He </w:t>
+      </w:r>
+      <w:r>
+        <w:rPr/>
+        <w:t xml:space="preserve">first </w:t>
+      </w:r>
+      <w:r>
+        <w:rPr/>
+        <w:t xml:space="preserve">contacted the Utah State Museum (now the Museum of Natural History of Utah) offering the molds, but the museum </w:t>
+      </w:r>
+      <w:r>
+        <w:rPr/>
+        <w:t xml:space="preserve">was not willing to </w:t>
+      </w:r>
+      <w:r>
+        <w:rPr/>
+        <w:t>pay for shipping. Ernest Untermann had been trying to obtain a dinosaur skeleton for the Field House Museum and stepped in at this point.</w:t>
+      </w:r>
+    </w:p>
+    <w:p>
+      <w:pPr>
+        <w:pStyle w:val="TextBody"/>
+        <w:rPr/>
+      </w:pPr>
+      <w:r>
+        <w:rPr/>
+        <w:t xml:space="preserve">In 1952 (not 1955 as stated by Untermann and Untermann 1970), Kay gifted the original plaster molds of the Carnegie </w:t>
       </w:r>
       <w:r>
         <w:rPr>
@@ -1455,7 +1447,33 @@
       </w:r>
       <w:r>
         <w:rPr/>
-        <w:t xml:space="preserve"> newspaper (Anonymous 1960; Figure H; see also Carr and Hansen 2005). This says that in the middle of July 1960, the molds were shipped to the Rocky Mount Children’s Museum (now the Rocky Mount Imperial Center, Children’s Museum &amp; Science Centre) in North Carolina, with the intention that they would be used to create a twelfth cast which would be mounted outside the museum building next to the Tar River in Rocky Mount’s Sunset Park. Hurricane Floyd devastated Rocky Mount in 1999, with flooding from the River Tar destroying the original Children's Museum along with all its exhibits and records (Leigh White, pers. comm., 2022), so no records survive of the molds’ arrival and subsequent use. The Children’s Museum was re-established at the newly built Imperial Centre, where it still resides, but no trace exists of their outdoor </w:t>
+        <w:t xml:space="preserve"> newspaper (Anonymous 1960; Figure H; see also Carr and Hansen 2005). This says that in the middle of July 1960, the molds were shipped to the Rocky Mount Children’s Museum (now the Rocky Mount Imperial Center, Children’s Museum &amp; Science Centre) in North Carolina, with the intention that they would be used to create a twelfth cast which would be mounted outside the museum building next to the Tar River in Rocky Mount’s Sunset Park. Hurricane Floyd devastated Rocky Mount in 1999, with flooding from the River Tar destroying the original Children's Museum along with all its exhibits and records (Leigh White, pers. comm., 2022), so no records survive of the molds’ arrival and subsequent use. </w:t>
+      </w:r>
+      <w:r>
+        <w:rPr/>
+        <w:t>T</w:t>
+      </w:r>
+      <w:r>
+        <w:rPr/>
+        <w:t xml:space="preserve">he museum was located next door to a municipal water treatment facility that also flooded and released unknown chemicals, </w:t>
+      </w:r>
+      <w:r>
+        <w:rPr/>
+        <w:t xml:space="preserve">so museum property </w:t>
+      </w:r>
+      <w:r>
+        <w:rPr/>
+        <w:t>that may have otherwise been salvageable in that area was deemed contaminated and required to be destroyed.</w:t>
+      </w:r>
+    </w:p>
+    <w:p>
+      <w:pPr>
+        <w:pStyle w:val="TextBody"/>
+        <w:rPr/>
+      </w:pPr>
+      <w:r>
+        <w:rPr/>
+        <w:t xml:space="preserve">The Children’s Museum was re-established at the newly built Imperial Centre, where it still resides, but no trace exists of their outdoor </w:t>
       </w:r>
       <w:r>
         <w:rPr>
@@ -1466,7 +1484,31 @@
       </w:r>
       <w:r>
         <w:rPr/>
-        <w:t xml:space="preserve">. In fact it seems likely that it never existed: staff who worked at the museum in the 1980s do not recall any such cast (Leigh White, pers. comm., 2022) and Rea (2001:210) reported that “from Vernal the molds kept travelling — first, to the Rocky Mount Children’s Museum in Rocky Mount, North Carolina, although a cast was never made there”. Similarly, Moore (2014:234-235) stated that “From Vernal, Utah, [CM] molds of </w:t>
+        <w:t xml:space="preserve">. In fact it seems </w:t>
+      </w:r>
+      <w:r>
+        <w:rPr/>
+        <w:t>possible</w:t>
+      </w:r>
+      <w:r>
+        <w:rPr/>
+        <w:t xml:space="preserve"> that it never existed: </w:t>
+      </w:r>
+      <w:r>
+        <w:rPr/>
+        <w:t xml:space="preserve">most </w:t>
+      </w:r>
+      <w:r>
+        <w:rPr/>
+        <w:t xml:space="preserve">staff who worked at the museum in the 1980s do not recall any such cast (Leigh White, pers. comm., 2022). </w:t>
+      </w:r>
+      <w:r>
+        <w:rPr/>
+        <w:t xml:space="preserve">Corroborating this, </w:t>
+      </w:r>
+      <w:r>
+        <w:rPr/>
+        <w:t xml:space="preserve">Rea (2001:210) reported that “from Vernal the molds kept travelling — first, to the Rocky Mount Children’s Museum in Rocky Mount, North Carolina, although a cast was never made there”. Similarly, Moore (2014:234-235) stated that “From Vernal, Utah, [CM] molds of </w:t>
       </w:r>
       <w:r>
         <w:rPr>
@@ -1477,17 +1519,51 @@
       </w:r>
       <w:r>
         <w:rPr/>
-        <w:t xml:space="preserve"> are shipped to Rocky Mount Children’s Museum in Rocky Mount, North Carolina. Because of the age-related damage to the molds, a cast was never prepared.”</w:t>
-      </w:r>
-    </w:p>
-    <w:p>
-      <w:pPr>
-        <w:pStyle w:val="TextBody"/>
-        <w:rPr/>
-      </w:pPr>
-      <w:r>
-        <w:rPr/>
-        <w:t xml:space="preserve">Even this may not have been the end. Rea (2001:210) continues: “Eventually the molds found their way to the Houston Museum of Science, where they were used to fill in gaps in the </w:t>
+        <w:t xml:space="preserve"> are shipped to Rocky Mount Children’s Museum in Rocky Mount, North Carolina. Because of the age-related damage to the molds, a cast was never prepared”. </w:t>
+      </w:r>
+      <w:r>
+        <w:rPr/>
+        <w:t xml:space="preserve">However, Jan Engle Hicks, Curator of Education at the Rocky Mount Children’s Museum from 1971–2002, has a memory of </w:t>
+      </w:r>
+      <w:r>
+        <w:rPr>
+          <w:i/>
+          <w:iCs/>
+        </w:rPr>
+        <w:t>Diplodocus</w:t>
+      </w:r>
+      <w:r>
+        <w:rPr/>
+        <w:t xml:space="preserve"> casts being on exhibit at the museum when she started work in 1971. She does not recall if they were still part of the museum collection in 1999. </w:t>
+      </w:r>
+      <w:r>
+        <w:rPr>
+          <w:highlight w:val="yellow"/>
+          <w:u w:val="double"/>
+        </w:rPr>
+        <w:t>XXX follow up</w:t>
+      </w:r>
+      <w:r>
+        <w:rPr/>
+        <w:t>.</w:t>
+      </w:r>
+    </w:p>
+    <w:p>
+      <w:pPr>
+        <w:pStyle w:val="TextBody"/>
+        <w:rPr/>
+      </w:pPr>
+      <w:r>
+        <w:rPr/>
+        <w:t xml:space="preserve">Even this may not have been the end </w:t>
+      </w:r>
+      <w:r>
+        <w:rPr/>
+        <w:t>for the molds</w:t>
+      </w:r>
+      <w:r>
+        <w:rPr/>
+        <w:t xml:space="preserve">. Rea (2001:210) continues: “Eventually the molds found their way to the Houston Museum of Science, where they were used to fill in gaps in the </w:t>
       </w:r>
       <w:r>
         <w:rPr>
@@ -2267,13 +2343,15 @@
       </w:pPr>
       <w:r>
         <w:rPr/>
-        <w:t xml:space="preserve">Leigh White, Rocky Mount Children’s Museum, North Carolina </w:t>
-      </w:r>
-      <w:r>
-        <w:rPr>
-          <w:highlight w:val="yellow"/>
-        </w:rPr>
-        <w:t>XXX get permission</w:t>
+        <w:t xml:space="preserve">Leigh White, Curator of Education </w:t>
+      </w:r>
+      <w:r>
+        <w:rPr/>
+        <w:t xml:space="preserve">at </w:t>
+      </w:r>
+      <w:r>
+        <w:rPr/>
+        <w:t>Rocky Mount Children’s Museum, North Carolina.</w:t>
       </w:r>
     </w:p>
     <w:p>
@@ -4663,7 +4741,7 @@
     <w:pPr>
       <w:widowControl/>
       <w:suppressAutoHyphens w:val="true"/>
-      <w:overflowPunct w:val="false"/>
+      <w:overflowPunct w:val="true"/>
       <w:bidi w:val="0"/>
       <w:spacing w:before="0" w:after="0"/>
       <w:ind w:left="0" w:right="0" w:hanging="0"/>
@@ -5041,6 +5119,100 @@
   </w:style>
   <w:style w:type="character" w:styleId="ListLabel40">
     <w:name w:val="ListLabel 40"/>
+    <w:qFormat/>
+    <w:rPr/>
+  </w:style>
+  <w:style w:type="character" w:styleId="ListLabel41">
+    <w:name w:val="ListLabel 41"/>
+    <w:qFormat/>
+    <w:rPr>
+      <w:rFonts w:cs="Symbol"/>
+    </w:rPr>
+  </w:style>
+  <w:style w:type="character" w:styleId="ListLabel42">
+    <w:name w:val="ListLabel 42"/>
+    <w:qFormat/>
+    <w:rPr>
+      <w:rFonts w:cs="OpenSymbol"/>
+    </w:rPr>
+  </w:style>
+  <w:style w:type="character" w:styleId="ListLabel43">
+    <w:name w:val="ListLabel 43"/>
+    <w:qFormat/>
+    <w:rPr>
+      <w:rFonts w:cs="OpenSymbol"/>
+    </w:rPr>
+  </w:style>
+  <w:style w:type="character" w:styleId="ListLabel44">
+    <w:name w:val="ListLabel 44"/>
+    <w:qFormat/>
+    <w:rPr>
+      <w:rFonts w:cs="Symbol"/>
+    </w:rPr>
+  </w:style>
+  <w:style w:type="character" w:styleId="ListLabel45">
+    <w:name w:val="ListLabel 45"/>
+    <w:qFormat/>
+    <w:rPr>
+      <w:rFonts w:cs="OpenSymbol"/>
+    </w:rPr>
+  </w:style>
+  <w:style w:type="character" w:styleId="ListLabel46">
+    <w:name w:val="ListLabel 46"/>
+    <w:qFormat/>
+    <w:rPr>
+      <w:rFonts w:cs="OpenSymbol"/>
+    </w:rPr>
+  </w:style>
+  <w:style w:type="character" w:styleId="ListLabel47">
+    <w:name w:val="ListLabel 47"/>
+    <w:qFormat/>
+    <w:rPr>
+      <w:rFonts w:cs="Symbol"/>
+    </w:rPr>
+  </w:style>
+  <w:style w:type="character" w:styleId="ListLabel48">
+    <w:name w:val="ListLabel 48"/>
+    <w:qFormat/>
+    <w:rPr>
+      <w:rFonts w:cs="OpenSymbol"/>
+    </w:rPr>
+  </w:style>
+  <w:style w:type="character" w:styleId="ListLabel49">
+    <w:name w:val="ListLabel 49"/>
+    <w:qFormat/>
+    <w:rPr>
+      <w:rFonts w:cs="OpenSymbol"/>
+    </w:rPr>
+  </w:style>
+  <w:style w:type="character" w:styleId="ListLabel50">
+    <w:name w:val="ListLabel 50"/>
+    <w:qFormat/>
+    <w:rPr>
+      <w:i w:val="false"/>
+      <w:iCs w:val="false"/>
+    </w:rPr>
+  </w:style>
+  <w:style w:type="character" w:styleId="ListLabel51">
+    <w:name w:val="ListLabel 51"/>
+    <w:qFormat/>
+    <w:rPr/>
+  </w:style>
+  <w:style w:type="character" w:styleId="ListLabel52">
+    <w:name w:val="ListLabel 52"/>
+    <w:qFormat/>
+    <w:rPr/>
+  </w:style>
+  <w:style w:type="character" w:styleId="ListLabel53">
+    <w:name w:val="ListLabel 53"/>
+    <w:qFormat/>
+    <w:rPr>
+      <w:b w:val="false"/>
+      <w:bCs w:val="false"/>
+    </w:rPr>
+  </w:style>
+  <w:style w:type="character" w:styleId="ListLabel54">
+    <w:name w:val="ListLabel 54"/>
     <w:qFormat/>
     <w:rPr/>
   </w:style>

</xml_diff>

<commit_message>
Incorporate some of Ken's comments
</commit_message>
<xml_diff>
--- a/TaylorEtAl-concrete-Diplodocus-of-Vernal.docx
+++ b/TaylorEtAl-concrete-Diplodocus-of-Vernal.docx
@@ -1,6 +1,6 @@
 
 <file path=word/document.xml><?xml version="1.0" encoding="utf-8"?>
-<w:document xmlns:o="urn:schemas-microsoft-com:office:office" xmlns:r="http://schemas.openxmlformats.org/officeDocument/2006/relationships" xmlns:v="urn:schemas-microsoft-com:vml" xmlns:w="http://schemas.openxmlformats.org/wordprocessingml/2006/main" xmlns:w10="urn:schemas-microsoft-com:office:word" xmlns:wp="http://schemas.openxmlformats.org/drawingml/2006/wordprocessingDrawing" xmlns:wps="http://schemas.microsoft.com/office/word/2010/wordprocessingShape" xmlns:wpg="http://schemas.microsoft.com/office/word/2010/wordprocessingGroup" xmlns:mc="http://schemas.openxmlformats.org/markup-compatibility/2006" xmlns:wp14="http://schemas.microsoft.com/office/word/2010/wordprocessingDrawing" xmlns:w14="http://schemas.microsoft.com/office/word/2010/wordml" xmlns:w15="http://schemas.microsoft.com/office/word/2012/wordml" mc:Ignorable="w14 wp14 w15">
+<w:document xmlns:o="urn:schemas-microsoft-com:office:office" xmlns:r="http://schemas.openxmlformats.org/officeDocument/2006/relationships" xmlns:v="urn:schemas-microsoft-com:vml" xmlns:w="http://schemas.openxmlformats.org/wordprocessingml/2006/main" xmlns:w10="urn:schemas-microsoft-com:office:word" xmlns:wp="http://schemas.openxmlformats.org/drawingml/2006/wordprocessingDrawing" xmlns:wps="http://schemas.microsoft.com/office/word/2010/wordprocessingShape" xmlns:wpg="http://schemas.microsoft.com/office/word/2010/wordprocessingGroup" xmlns:mc="http://schemas.openxmlformats.org/markup-compatibility/2006" xmlns:wp14="http://schemas.microsoft.com/office/word/2010/wordprocessingDrawing" xmlns:w14="http://schemas.microsoft.com/office/word/2010/wordml" mc:Ignorable="w14 wp14">
   <w:body>
     <w:p>
       <w:pPr>
@@ -10,14 +10,11 @@
       </w:pPr>
       <w:r>
         <w:rPr/>
-        <w:t xml:space="preserve">The </w:t>
-      </w:r>
-      <w:r>
-        <w:rPr>
-          <w:i w:val="false"/>
-          <w:iCs w:val="false"/>
-        </w:rPr>
-        <w:t xml:space="preserve">concrete </w:t>
+        <w:t xml:space="preserve"> </w:t>
+      </w:r>
+      <w:r>
+        <w:rPr/>
+        <w:t xml:space="preserve">The concrete </w:t>
       </w:r>
       <w:r>
         <w:rPr>
@@ -27,10 +24,7 @@
         <w:t>Diplodocus</w:t>
       </w:r>
       <w:r>
-        <w:rPr>
-          <w:i w:val="false"/>
-          <w:iCs w:val="false"/>
-        </w:rPr>
+        <w:rPr/>
         <w:t xml:space="preserve"> of Vernal</w:t>
       </w:r>
     </w:p>
@@ -53,14 +47,12 @@
           <w:b/>
           <w:bCs/>
           <w:i w:val="false"/>
-          <w:iCs w:val="false"/>
         </w:rPr>
         <w:t>Michael P. Taylor.</w:t>
       </w:r>
       <w:r>
         <w:rPr>
           <w:i w:val="false"/>
-          <w:iCs w:val="false"/>
         </w:rPr>
         <w:t xml:space="preserve"> Department of Earth Sciences, University of Bristol, Bristol BS8 1RJ, UK. </w:t>
       </w:r>
@@ -69,7 +61,6 @@
           <w:rPr>
             <w:rStyle w:val="InternetLink"/>
             <w:i w:val="false"/>
-            <w:iCs w:val="false"/>
           </w:rPr>
           <w:t>dino@miketaylor.org.uk</w:t>
         </w:r>
@@ -77,7 +68,6 @@
       <w:r>
         <w:rPr>
           <w:i w:val="false"/>
-          <w:iCs w:val="false"/>
         </w:rPr>
         <w:t xml:space="preserve"> (corresponding author)</w:t>
       </w:r>
@@ -92,14 +82,12 @@
           <w:b/>
           <w:bCs/>
           <w:i w:val="false"/>
-          <w:iCs w:val="false"/>
         </w:rPr>
         <w:t>Steven D. Sroka.</w:t>
       </w:r>
       <w:r>
         <w:rPr>
           <w:i w:val="false"/>
-          <w:iCs w:val="false"/>
         </w:rPr>
         <w:t xml:space="preserve"> Utah Field House of Natural History State Park Museum, 496 E. Main Street, Vernal, UT 84078.</w:t>
       </w:r>
@@ -110,13 +98,11 @@
         <w:rPr>
           <w:i w:val="false"/>
           <w:i w:val="false"/>
-          <w:iCs w:val="false"/>
         </w:rPr>
       </w:pPr>
       <w:r>
         <w:rPr>
           <w:i w:val="false"/>
-          <w:iCs w:val="false"/>
         </w:rPr>
       </w:r>
     </w:p>
@@ -176,10 +162,7 @@
         <w:t xml:space="preserve"> </w:t>
       </w:r>
       <w:r>
-        <w:rPr>
-          <w:i/>
-          <w:iCs/>
-        </w:rPr>
+        <w:rPr/>
         <w:t>Diplodocus</w:t>
       </w:r>
       <w:r>
@@ -240,7 +223,7 @@
     </w:p>
     <w:p>
       <w:pPr>
-        <w:pStyle w:val="TOAHeading"/>
+        <w:pStyle w:val="Toaheading"/>
         <w:rPr/>
       </w:pPr>
       <w:r>
@@ -254,6 +237,7 @@
           <w:docPartGallery w:val="Table of Contents"/>
           <w:docPartUnique w:val="true"/>
         </w:docPartObj>
+        <w:id w:val="285835129"/>
       </w:sdtPr>
       <w:sdtContent>
         <w:p>
@@ -268,7 +252,7 @@
             <w:rPr>
               <w:rStyle w:val="IndexLink"/>
             </w:rPr>
-            <w:instrText xml:space="preserve"> TOC \f \o "1-9" \h</w:instrText>
+            <w:instrText> TOC \f \o "1-9" \h</w:instrText>
           </w:r>
           <w:r>
             <w:rPr>
@@ -475,15 +459,8 @@
             <w:r>
               <w:rPr>
                 <w:rStyle w:val="IndexLink"/>
-                <w:i w:val="false"/>
-                <w:iCs w:val="false"/>
               </w:rPr>
               <w:t>The fate of the original molds</w:t>
-            </w:r>
-            <w:r>
-              <w:rPr>
-                <w:rStyle w:val="IndexLink"/>
-              </w:rPr>
               <w:tab/>
               <w:t>5</w:t>
             </w:r>
@@ -522,8 +499,6 @@
             <w:r>
               <w:rPr>
                 <w:rStyle w:val="IndexLink"/>
-                <w:i w:val="false"/>
-                <w:iCs w:val="false"/>
               </w:rPr>
               <w:t xml:space="preserve">New casts made from molds of the concrete </w:t>
             </w:r>
@@ -640,12 +615,6 @@
               <w:t>14</w:t>
             </w:r>
           </w:hyperlink>
-          <w:r>
-            <w:rPr>
-              <w:rStyle w:val="IndexLink"/>
-            </w:rPr>
-            <w:fldChar w:fldCharType="end"/>
-          </w:r>
         </w:p>
       </w:sdtContent>
     </w:sdt>
@@ -663,6 +632,13 @@
           <w:i/>
           <w:iCs/>
         </w:rPr>
+      </w:r>
+      <w:r>
+        <w:rPr>
+          <w:i/>
+          <w:iCs/>
+        </w:rPr>
+        <w:fldChar w:fldCharType="end"/>
       </w:r>
     </w:p>
     <w:p>
@@ -672,7 +648,6 @@
           <w:ilvl w:val="0"/>
           <w:numId w:val="1"/>
         </w:numPr>
-        <w:ind w:left="0" w:right="0" w:hanging="0"/>
         <w:rPr/>
       </w:pPr>
       <w:bookmarkStart w:id="0" w:name="__RefHeading___Toc2161_3455334573"/>
@@ -793,7 +768,6 @@
           <w:ilvl w:val="0"/>
           <w:numId w:val="4"/>
         </w:numPr>
-        <w:ind w:left="720" w:right="0" w:hanging="360"/>
         <w:rPr/>
       </w:pPr>
       <w:r>
@@ -808,7 +782,6 @@
           <w:ilvl w:val="0"/>
           <w:numId w:val="4"/>
         </w:numPr>
-        <w:ind w:left="720" w:right="0" w:hanging="360"/>
         <w:rPr/>
       </w:pPr>
       <w:r>
@@ -823,7 +796,6 @@
           <w:ilvl w:val="0"/>
           <w:numId w:val="4"/>
         </w:numPr>
-        <w:ind w:left="720" w:right="0" w:hanging="360"/>
         <w:rPr/>
       </w:pPr>
       <w:r>
@@ -838,7 +810,6 @@
           <w:ilvl w:val="0"/>
           <w:numId w:val="4"/>
         </w:numPr>
-        <w:ind w:left="720" w:right="0" w:hanging="360"/>
         <w:rPr/>
       </w:pPr>
       <w:r>
@@ -853,7 +824,6 @@
           <w:ilvl w:val="0"/>
           <w:numId w:val="4"/>
         </w:numPr>
-        <w:ind w:left="720" w:right="0" w:hanging="360"/>
         <w:rPr/>
       </w:pPr>
       <w:r>
@@ -868,7 +838,6 @@
           <w:ilvl w:val="0"/>
           <w:numId w:val="2"/>
         </w:numPr>
-        <w:ind w:left="0" w:right="0" w:hanging="0"/>
         <w:rPr/>
       </w:pPr>
       <w:bookmarkStart w:id="3" w:name="__RefHeading___Toc1946_2786159041"/>
@@ -907,19 +876,19 @@
     <w:p>
       <w:pPr>
         <w:pStyle w:val="TextBody"/>
-        <w:ind w:left="0" w:right="0" w:hanging="0"/>
-        <w:rPr>
-          <w:i w:val="false"/>
-          <w:i w:val="false"/>
-          <w:iCs w:val="false"/>
-        </w:rPr>
-      </w:pPr>
-      <w:r>
-        <w:rPr>
-          <w:i w:val="false"/>
-          <w:iCs w:val="false"/>
-        </w:rPr>
-        <w:t xml:space="preserve">As related in Taylor et al. (in prep, a), the industrialist and philanthropist Andrew Carnegie was inspired by a newspaper article in the late 1800s to ask the director of the museum that bears his name to obtain a giant dinosaur skeleton for exhibit. In July 1901, an expedition from the museum found a largely complete specimen of the sauropod </w:t>
+        <w:rPr/>
+      </w:pPr>
+      <w:r>
+        <w:rPr/>
+        <w:t>As related in Taylor et al. (in prep, a), the industrialist and philanthropist Andrew Carnegie was inspired by a newspaper article in the late 1800s to ask the director of the museum that bears his name to obtain a giant dinosaur skeleton for exhibit. In July 19</w:t>
+      </w:r>
+      <w:r>
+        <w:rPr/>
+        <w:t>89</w:t>
+      </w:r>
+      <w:r>
+        <w:rPr/>
+        <w:t xml:space="preserve">, an expedition from the museum found a largely complete specimen of the sauropod </w:t>
       </w:r>
       <w:r>
         <w:rPr>
@@ -929,10 +898,7 @@
         <w:t>Diplodocus</w:t>
       </w:r>
       <w:r>
-        <w:rPr>
-          <w:i w:val="false"/>
-          <w:iCs w:val="false"/>
-        </w:rPr>
+        <w:rPr/>
         <w:t xml:space="preserve">, which when excavated and prepared was given the specimen number CM 84 and described in Hatcher’s (1901) monograph as the new species </w:t>
       </w:r>
       <w:r>
@@ -943,10 +909,7 @@
         <w:t>Diplodocus carnegii</w:t>
       </w:r>
       <w:r>
-        <w:rPr>
-          <w:i w:val="false"/>
-          <w:iCs w:val="false"/>
-        </w:rPr>
+        <w:rPr/>
         <w:t xml:space="preserve">. In 1907, this specimen was mounted in the new dinosaur hall of the Carnegie Museum, its missing portions filled in with bones from a second </w:t>
       </w:r>
       <w:r>
@@ -957,28 +920,17 @@
         <w:t>Diplodocus carnegii</w:t>
       </w:r>
       <w:r>
-        <w:rPr>
-          <w:i w:val="false"/>
-          <w:iCs w:val="false"/>
-        </w:rPr>
+        <w:rPr/>
         <w:t xml:space="preserve"> specimen CM 94, and casts and sculptures based on other closely related specimens, some of them from other museums.</w:t>
       </w:r>
     </w:p>
     <w:p>
       <w:pPr>
         <w:pStyle w:val="TextBody"/>
-        <w:ind w:left="0" w:right="0" w:hanging="0"/>
-        <w:rPr>
-          <w:i w:val="false"/>
-          <w:i w:val="false"/>
-          <w:iCs w:val="false"/>
-        </w:rPr>
-      </w:pPr>
-      <w:r>
-        <w:rPr>
-          <w:i w:val="false"/>
-          <w:iCs w:val="false"/>
-        </w:rPr>
+        <w:rPr/>
+      </w:pPr>
+      <w:r>
+        <w:rPr/>
         <w:t xml:space="preserve">This mounted skeleton quickly became the icon of the Carnegie Museum, and has remained so up to the present, even after the addition to the dinosaur hall of the even larger apatosaurine mounted skeleton CM 3018 which would subsequently be designated the holotype of the new species </w:t>
       </w:r>
       <w:r>
@@ -989,10 +941,7 @@
         <w:t>Apatosaurus louisae</w:t>
       </w:r>
       <w:r>
-        <w:rPr>
-          <w:i w:val="false"/>
-          <w:iCs w:val="false"/>
-        </w:rPr>
+        <w:rPr/>
         <w:t xml:space="preserve"> (Gilmore 1936). The </w:t>
       </w:r>
       <w:r>
@@ -1003,10 +952,7 @@
         <w:t>Diplodocus</w:t>
       </w:r>
       <w:r>
-        <w:rPr>
-          <w:i w:val="false"/>
-          <w:iCs w:val="false"/>
-        </w:rPr>
+        <w:rPr/>
         <w:t xml:space="preserve"> skeleton, known by the rather inelegant nickname “Dippy”, has been moved and modified several times in the years since its initial mounting, most recently in the 2005–2007 major redesign of the Carnegie Museum. It presently co-stars with CM 3018 in the new Jurassic Hall.</w:t>
       </w:r>
     </w:p>
@@ -1032,72 +978,64 @@
     <w:p>
       <w:pPr>
         <w:pStyle w:val="TextBody"/>
-        <w:ind w:left="0" w:right="0" w:hanging="0"/>
-        <w:rPr>
-          <w:i w:val="false"/>
-          <w:i w:val="false"/>
-          <w:iCs w:val="false"/>
-        </w:rPr>
-      </w:pPr>
-      <w:r>
-        <w:rPr>
-          <w:i w:val="false"/>
-          <w:iCs w:val="false"/>
-        </w:rPr>
-        <w:t>Well before the mounting of the real bones of CM 84, Carnegie was asked by King Edward VII of England for a copy of the skeleton to be displayed in the British Museum (Natural History). Carnegie optimistically hoped to put an end to war by encouraging arbitration instead, and to this end was always keen to gain influence with heads of state. He therefore enthusiastically agreed to the King’s request and instructed museum director William. J. Holland to create a replica.</w:t>
-      </w:r>
-    </w:p>
-    <w:p>
-      <w:pPr>
-        <w:pStyle w:val="TextBody"/>
-        <w:ind w:left="0" w:right="0" w:hanging="0"/>
-        <w:rPr>
-          <w:i w:val="false"/>
-          <w:i w:val="false"/>
-          <w:iCs w:val="false"/>
-        </w:rPr>
-      </w:pPr>
-      <w:r>
-        <w:rPr>
-          <w:i w:val="false"/>
-          <w:iCs w:val="false"/>
-        </w:rPr>
+        <w:rPr/>
+      </w:pPr>
+      <w:r>
+        <w:rPr/>
+        <w:t xml:space="preserve">Well before the mounting of the real bones of CM 84, Carnegie was asked by King Edward VII of England for a copy of the skeleton to be displayed in the British Museum (Natural History). Carnegie optimistically hoped to put an end to war by encouraging arbitration instead </w:t>
+      </w:r>
+      <w:r>
+        <w:rPr/>
+        <w:t>(Nieuwland 2019:55)</w:t>
+      </w:r>
+      <w:r>
+        <w:rPr/>
+        <w:t>, and to this end was always keen to gain influence with heads of state. He therefore enthusiastically agreed to the King’s request and instructed museum director William. J. Holland to create a replica.</w:t>
+      </w:r>
+    </w:p>
+    <w:p>
+      <w:pPr>
+        <w:pStyle w:val="TextBody"/>
+        <w:rPr/>
+      </w:pPr>
+      <w:r>
+        <w:rPr/>
         <w:t>Holland oversaw the creation of a set of plaster molds corresponding to the bones of CM 84 and the other bones that were to be included in the real-bone mount a few years later. Some differences exist between the molds and the real skeleton (see Taylor et al. in prep., a for details) but the molds corresponded closely to the original skeleton. These molds were used to create not just the cast skeleton requested by King Edward VII, but four further casts. After the British Museum unveiled its mounted cast to great fanfare on 12th May 1905, and after the original bones were mounted at the Carnegie Museum in 1907, Carnegie went on to gift the other four casts to Kaiser Wilhelm II of Germany, Président Armand Fallières of France, Emperor Franz Joseph of Austria and King Victor Emmanuel III of Italy in 1908 and 1909. As with the London mount, Holland and his chief preparator Arthur S. Coggleshall travelled to each recipient country to supervise the mounting of the casts.</w:t>
       </w:r>
     </w:p>
     <w:p>
       <w:pPr>
         <w:pStyle w:val="TextBody"/>
-        <w:ind w:left="0" w:right="0" w:hanging="0"/>
-        <w:rPr>
-          <w:i w:val="false"/>
-          <w:i w:val="false"/>
-          <w:iCs w:val="false"/>
-        </w:rPr>
-      </w:pPr>
-      <w:r>
-        <w:rPr>
-          <w:i w:val="false"/>
-          <w:iCs w:val="false"/>
-        </w:rPr>
-        <w:t>Buoyed by success of his donation program, Carnegie authorised the creation of five further casts from the same molds, destined to be donated to other heads of state. Between 1910 and 1913 three of these were given to Tsar Nicholas II of Russia, President Roque Sáenz Peña Lahitte of Argentina and King Alfonso XIII of Spain. But the outbreak of the Great War in 1914 put an end to Carnegie’s dream of arbitration replacing warfare, and left him a broken man. When he died in 1919, not only had the two remaining skeletons not been donated, the museum was left impoverished. Only years later, with the aid of funds from Carnegie’s widow Louise, would these last two casts be sent to Mexico City (1930) and Munich (1934) — the latter never even being mounted.</w:t>
-      </w:r>
-    </w:p>
-    <w:p>
-      <w:pPr>
-        <w:pStyle w:val="TextBody"/>
-        <w:ind w:left="0" w:right="0" w:hanging="0"/>
-        <w:rPr>
-          <w:i w:val="false"/>
-          <w:i w:val="false"/>
-          <w:iCs w:val="false"/>
-        </w:rPr>
-      </w:pPr>
-      <w:r>
-        <w:rPr>
-          <w:i w:val="false"/>
-          <w:iCs w:val="false"/>
-        </w:rPr>
+        <w:rPr/>
+      </w:pPr>
+      <w:r>
+        <w:rPr/>
+        <w:t xml:space="preserve">Buoyed by success of his donation program, Carnegie authorised the creation of five further casts from the same molds, destined to be donated to other heads of state. Between 1910 and 1913 three of these were given to Tsar Nicholas II of Russia, President Roque Sáenz Peña Lahitte of Argentina and King Alfonso XIII of Spain. But the outbreak of the Great War in 1914 put an end to Carnegie’s dream of arbitration replacing warfare, and left him a broken man. When he died in 1919, not only had the two remaining skeletons not been donated, the museum was left </w:t>
+      </w:r>
+      <w:r>
+        <w:rPr/>
+        <w:t xml:space="preserve">relatively </w:t>
+      </w:r>
+      <w:r>
+        <w:rPr/>
+        <w:t xml:space="preserve">impoverished. </w:t>
+      </w:r>
+      <w:r>
+        <w:rPr/>
+        <w:t xml:space="preserve">As noted by Gangewere (2011:24), Carnegie’s gifts to his Institute and Library during the last 20 years of his life amounted to $11,729,471 (about $200,000,000 in modern money); but in the 20 years after his death, only a further $1.4M was provided — and relatively little of this would have gone to the Natural History Museum. </w:t>
+      </w:r>
+      <w:r>
+        <w:rPr/>
+        <w:t>Only years later, with the aid of funds from Carnegie’s widow Louise, would the last two casts be sent to Mexico City (1930) and Munich (1934) — the latter never even being mounted.</w:t>
+      </w:r>
+    </w:p>
+    <w:p>
+      <w:pPr>
+        <w:pStyle w:val="TextBody"/>
+        <w:rPr/>
+      </w:pPr>
+      <w:r>
+        <w:rPr/>
         <w:t>The molds, having last been used in the 1910s, then lay forgotten in the basement of the Carnegie Museum for more than 40 years (Untermann 1959:364).</w:t>
       </w:r>
     </w:p>
@@ -1120,17 +1058,113 @@
       </w:pPr>
       <w:r>
         <w:rPr/>
-        <w:t>As Harvey (1991) explains in detail, the Carnegie Quarry in northeastern Utah (now Dinosaur National Monument) was exploited extensively in the early 20th Century by teams from the Carnegie Museum led by Earl Douglas. Although Douglas himself was on good terms with local Utah palaeontologists, all of the dinosaur material excavated at this quarry was shipped to Pittsburgh, leading to growing resentment among Utahns that their own state was not benefitting from the discoveries being made there. The inhabitants of Vernal, only 20 miles from the quarry, were frequent visitors and even occasional helpers at the excavation. Commercial concerns at Vernal hoped that a visitor centre at the quarry would provide some revenue for the state and the town, but William Holland, the director of the Carnegie Museum, treated these plans with contempt, exacerbating existing tensions between the western state and the eastern museum.</w:t>
-      </w:r>
-    </w:p>
-    <w:p>
-      <w:pPr>
-        <w:pStyle w:val="TextBody"/>
-        <w:rPr/>
-      </w:pPr>
-      <w:r>
-        <w:rPr/>
-        <w:t>As recounted by Untermann and Untermann (1970), the genesis of the Field House lay with Arthur G. Nord, supervisor of the Ashley National Forest, one of those who was concerned that the fossil wealth of the Vernal area was being shipped to museums outside the locality. The Vernal Lions Club first proposed the creation of a museum in Vernal at its meeting of 9 September 1934, returning to the idea on 6 September 1943 (Anonymous 1969). A museum committee was formed to advocate for a local museum. A senate bill approving the museum was passed in 1945, and the next year Governor Herbert B. Maw made $200,000 available to construct the museum building. G. Ernest Untermann was appointed director of the museum project, and was assisted by his wife Billie, a capable scientist and administrator in her own right. Based on drawings created by the Untermanns, the Salt Lake City architect Miles E. Miller drew up the plans, and the building was erected by Dorland Construction Company. The work was begun on 16 October 1947 and completed on 1 July 1948, and the building was dedicated on 29 October 1948 by Governor Maw.</w:t>
+        <w:t xml:space="preserve">As </w:t>
+      </w:r>
+      <w:commentRangeStart w:id="0"/>
+      <w:r>
+        <w:rPr/>
+        <w:t>Harvey (1991)</w:t>
+      </w:r>
+      <w:r>
+        <w:rPr/>
+      </w:r>
+      <w:commentRangeEnd w:id="0"/>
+      <w:r>
+        <w:commentReference w:id="0"/>
+      </w:r>
+      <w:r>
+        <w:rPr/>
+        <w:t xml:space="preserve"> explains in detail, the Carnegie Quarry in northeastern Utah (now Dinosaur National Monument) was exploited extensively in the early 20th Century by teams from the Carnegie Museum led by Earl Douglas. Although Douglas himself was on good terms with local Utah palaeontologists, all of the dinosaur material excavated at this quarry was shipped to Pittsburgh, leading to growing resentment among Utahns that their own state was not benefitting from the discoveries being made there. The inhabitants of Vernal, only 20 miles from the quarry, were frequent visitors and </w:t>
+      </w:r>
+      <w:commentRangeStart w:id="1"/>
+      <w:r>
+        <w:rPr/>
+        <w:t>even occasional helpers at the excavation</w:t>
+      </w:r>
+      <w:r>
+        <w:rPr/>
+      </w:r>
+      <w:commentRangeEnd w:id="1"/>
+      <w:r>
+        <w:commentReference w:id="1"/>
+      </w:r>
+      <w:r>
+        <w:rPr/>
+        <w:t>. Commercial concerns at Vernal hoped that a visitor centre at the quarry would provide some revenue for the state and the town, but William Holland, the director of the Carnegie Museum, treated these plans with contempt, exacerbating existing tensions between the western state and the eastern museum.</w:t>
+      </w:r>
+    </w:p>
+    <w:p>
+      <w:pPr>
+        <w:pStyle w:val="TextBody"/>
+        <w:rPr/>
+      </w:pPr>
+      <w:r>
+        <w:rPr/>
+        <w:t xml:space="preserve">As recounted by Untermann and Untermann (1970), the genesis of the Field House lay with Arthur G. Nord, supervisor of the Ashley National Forest, one of those who was concerned that the fossil wealth of the Vernal area was being shipped to museums outside the locality. The Vernal Lions Club first proposed the creation of a museum in Vernal at its meeting of </w:t>
+      </w:r>
+      <w:commentRangeStart w:id="2"/>
+      <w:r>
+        <w:rPr/>
+        <w:t>9 September 1934</w:t>
+      </w:r>
+      <w:r>
+        <w:rPr/>
+      </w:r>
+      <w:commentRangeEnd w:id="2"/>
+      <w:r>
+        <w:commentReference w:id="2"/>
+      </w:r>
+      <w:r>
+        <w:rPr/>
+        <w:t xml:space="preserve">, returning to the idea on </w:t>
+      </w:r>
+      <w:commentRangeStart w:id="3"/>
+      <w:r>
+        <w:rPr/>
+        <w:t>6 September 1943</w:t>
+      </w:r>
+      <w:r>
+        <w:rPr/>
+      </w:r>
+      <w:commentRangeEnd w:id="3"/>
+      <w:r>
+        <w:commentReference w:id="3"/>
+      </w:r>
+      <w:r>
+        <w:rPr/>
+        <w:t xml:space="preserve"> (Anonymous 1969). A </w:t>
+      </w:r>
+      <w:commentRangeStart w:id="4"/>
+      <w:r>
+        <w:rPr/>
+        <w:t>museum committee was formed</w:t>
+      </w:r>
+      <w:r>
+        <w:rPr/>
+      </w:r>
+      <w:commentRangeEnd w:id="4"/>
+      <w:r>
+        <w:commentReference w:id="4"/>
+      </w:r>
+      <w:r>
+        <w:rPr/>
+        <w:t xml:space="preserve"> to advocate for a local museum. A senate bill approving the museum was passed in 1945, and the next year Governor Herbert B. </w:t>
+      </w:r>
+      <w:commentRangeStart w:id="5"/>
+      <w:r>
+        <w:rPr/>
+        <w:t>Maw</w:t>
+      </w:r>
+      <w:r>
+        <w:rPr/>
+      </w:r>
+      <w:commentRangeEnd w:id="5"/>
+      <w:r>
+        <w:commentReference w:id="5"/>
+      </w:r>
+      <w:r>
+        <w:rPr/>
+        <w:t xml:space="preserve"> made $200,000 available to construct the museum building. G. Ernest Untermann was appointed director of the museum project, and was assisted by his wife Billie, a capable scientist and administrator in her own right. Based on drawings created by the Untermanns, the Salt Lake City architect Miles E. Miller drew up the plans, and the building was erected by Dorland Construction Company. The work was begun on 16 October 1947 and completed on 1 July 1948, and the building was dedicated on 29 October 1948 by Governor Maw.</w:t>
       </w:r>
     </w:p>
     <w:p>
@@ -1164,7 +1198,23 @@
       </w:pPr>
       <w:r>
         <w:rPr/>
-        <w:t>The head of the Carnegie Museum’s department of vertebrate paleontology in the early 1950s was J. LeRoy Kay, a native of Vernal whose entry to palaeontology had been working with Earl Douglass at what the Carnegie Quarry. After digging there ended in 1922, Douglass had recommended that the Carnegie Museum hire Kay to continue work on removing the collected dinosaur bones from their encasing rock. In 1952, Carnegie Museum director Graham Netting started thinking about purging the collections of the dinosaur material (</w:t>
+        <w:t xml:space="preserve">The head of the Carnegie Museum’s department of vertebrate paleontology in the early 1950s was J. LeRoy Kay, a native of Vernal whose entry to palaeontology had been working with Earl Douglass at what the Carnegie Quarry. After digging there </w:t>
+      </w:r>
+      <w:commentRangeStart w:id="6"/>
+      <w:r>
+        <w:rPr/>
+        <w:t>ended in 1922, Douglass had recommended that the Carnegie Museum hire Kay t</w:t>
+      </w:r>
+      <w:r>
+        <w:rPr/>
+      </w:r>
+      <w:commentRangeEnd w:id="6"/>
+      <w:r>
+        <w:commentReference w:id="6"/>
+      </w:r>
+      <w:r>
+        <w:rPr/>
+        <w:t>o continue work on removing the collected dinosaur bones from their encasing rock. In 1952, Carnegie Museum director Graham Netting started thinking about purging the collections of the dinosaur material (</w:t>
       </w:r>
       <w:r>
         <w:rPr>
@@ -1247,7 +1297,23 @@
       </w:r>
       <w:r>
         <w:rPr/>
-        <w:t xml:space="preserve"> to the Field House (Untermann 1952, 1959), on the condition that the Field House would arrange transportation. As the molds weighed several tons (Untermann 1952) this was no small undertaking. Local trucker Grant Southam used his own equipment to transport the molds at cost, and the Utah Lions Club provided the necessary $1000 payment. The molds arrived on or shortly before 7 August (Untermann 1952) (Figure B). However, having already been used to create ten casts, they were by this time “deteriorating” (Gangewere 1999:17), “almost unusable” (Nieuwland 2019:251) and “in pretty bad shape” (Ken Carpenter, pers. comm. 2022).</w:t>
+        <w:t xml:space="preserve"> to the Field House (Untermann 1952, 1959), on the condition that the Field House would arrange transportation. As the molds weighed several tons (Untermann 1952) this was no small undertaking. Local trucker Grant Southam used his own equipment to transport the molds at cost, and the Utah Lions Club provided the necessary $1000 payment. The molds arrived on or shortly before </w:t>
+      </w:r>
+      <w:commentRangeStart w:id="7"/>
+      <w:r>
+        <w:rPr/>
+        <w:t>7 August (Untermann 1952)</w:t>
+      </w:r>
+      <w:r>
+        <w:rPr/>
+      </w:r>
+      <w:commentRangeEnd w:id="7"/>
+      <w:r>
+        <w:commentReference w:id="7"/>
+      </w:r>
+      <w:r>
+        <w:rPr/>
+        <w:t xml:space="preserve"> (Figure B). However, having already been used to create ten casts, they were by this time “deteriorating” (Gangewere 1999:17), “almost unusable” (Nieuwland 2019:251) and “in pretty bad shape” (Ken Carpenter, pers. comm. 2022).</w:t>
       </w:r>
     </w:p>
     <w:p>
@@ -1297,7 +1363,23 @@
       </w:pPr>
       <w:r>
         <w:rPr/>
-        <w:t>The completed outdoor cast was dedicated on 6 June, 1957 (Untermann and Untermann 1970). The work had taken about a year and a half, from early 1956, and cost only $10,000 in total — almost all of it in salary. The cast stood for 32 years (Figure F). It was repainted on 22 June 1967 (Figure G) in what was likely an annual event (Anonymous 1967).</w:t>
+        <w:t xml:space="preserve">The completed outdoor cast was dedicated on 6 June, 1957 (Untermann and Untermann 1970). The work had taken about a year and a half, from early 1956, and cost only </w:t>
+      </w:r>
+      <w:commentRangeStart w:id="8"/>
+      <w:r>
+        <w:rPr/>
+        <w:t>$10,000 in total</w:t>
+      </w:r>
+      <w:r>
+        <w:rPr/>
+      </w:r>
+      <w:commentRangeEnd w:id="8"/>
+      <w:r>
+        <w:commentReference w:id="8"/>
+      </w:r>
+      <w:r>
+        <w:rPr/>
+        <w:t xml:space="preserve"> — almost all of it in salary. The cast stood for 32 years (Figure F). It was repainted on 22 June 1967 (Figure G) in what was likely an annual event (Anonymous 1967).</w:t>
       </w:r>
     </w:p>
     <w:p>
@@ -1308,10 +1390,7 @@
       <w:bookmarkStart w:id="8" w:name="__RefHeading___Toc430_3962850034"/>
       <w:bookmarkEnd w:id="8"/>
       <w:r>
-        <w:rPr>
-          <w:i w:val="false"/>
-          <w:iCs w:val="false"/>
-        </w:rPr>
+        <w:rPr/>
         <w:t>The fate of the original molds</w:t>
       </w:r>
     </w:p>
@@ -1387,6 +1466,7 @@
         <w:rPr/>
         <w:t xml:space="preserve">Both these accounts seem to be in error, as shown by a 1960 report in the </w:t>
       </w:r>
+      <w:commentRangeStart w:id="9"/>
       <w:r>
         <w:rPr>
           <w:i/>
@@ -1396,7 +1476,34 @@
       </w:r>
       <w:r>
         <w:rPr/>
-        <w:t xml:space="preserve"> newspaper (Anonymous 1960; Figure H; see also Carr and Hansen 2005). This says that in the middle of July 1960, the molds were shipped to the Rocky Mount Children’s Museum (now the Rocky Mount Imperial Center, Children’s Museum &amp; Science Centre) in North Carolina, with the intention that they would be used to create a twelfth cast which would be mounted outside the museum building next to the Tar River in Rocky Mount’s Sunset Park. Hurricane Floyd devastated Rocky Mount in 1999, with flooding from the River Tar destroying the original Children's Museum along with all its exhibits and records (Leigh White, pers. comm., 2022), so no records survive of the molds’ arrival and subsequent use. The museum was located next door to a municipal water treatment facility that also flooded and released unknown chemicals, so museum property that may have otherwise been salvageable in that area was deemed contaminated and required to be destroyed.</w:t>
+        <w:t xml:space="preserve"> newspaper (Anonymous 1960</w:t>
+      </w:r>
+      <w:r>
+        <w:rPr/>
+      </w:r>
+      <w:commentRangeEnd w:id="9"/>
+      <w:r>
+        <w:commentReference w:id="9"/>
+      </w:r>
+      <w:r>
+        <w:rPr/>
+        <w:t xml:space="preserve">; Figure H; see also Carr and Hansen 2005). This says that in the middle of July 1960, </w:t>
+      </w:r>
+      <w:commentRangeStart w:id="10"/>
+      <w:r>
+        <w:rPr/>
+        <w:t>the molds were shipped to the</w:t>
+      </w:r>
+      <w:r>
+        <w:rPr/>
+      </w:r>
+      <w:commentRangeEnd w:id="10"/>
+      <w:r>
+        <w:commentReference w:id="10"/>
+      </w:r>
+      <w:r>
+        <w:rPr/>
+        <w:t xml:space="preserve"> Rocky Mount Children’s Museum (now the Rocky Mount Imperial Center, Children’s Museum &amp; Science Centre) in North Carolina, with the intention that they would be used to create a twelfth cast which would be mounted outside the museum building next to the Tar River in Rocky Mount’s Sunset Park. Hurricane Floyd devastated Rocky Mount in 1999, with flooding from the River Tar destroying the original Children's Museum along with all its exhibits and records (Leigh White, pers. comm., 2022), so no records survive of the molds’ arrival and subsequent use. The museum was located next door to a municipal water treatment facility that also flooded and released unknown chemicals, so museum property that may have otherwise been salvageable in that area was deemed contaminated and required to be destroyed.</w:t>
       </w:r>
     </w:p>
     <w:p>
@@ -1584,7 +1691,19 @@
       </w:r>
       <w:r>
         <w:rPr/>
-        <w:t xml:space="preserve"> to mount indoors. As noted above, the 50-foot-long galleries could not accommodate a 76-foot-long mount at its full length, but it was decided to curve the tail to enable it to fit. That is course had been an option in 1957 when the concrete cast was created, but perhaps Untermann, then the museum director, had wanted the tail laid straight out. Untermann had died in 1975, two years after his wife Billie (Lewis 1977).</w:t>
+        <w:t xml:space="preserve"> to mount indoors. As noted above, the 50-foot-long galleries could not accommodate a 76-foot-long mount at its full length, but it was decided to curve the tail to enable it to fit. That is course had been an option in 1957 when the concrete cast was created, but perhaps </w:t>
+      </w:r>
+      <w:commentRangeStart w:id="11"/>
+      <w:r>
+        <w:rPr/>
+        <w:t>Untermann, then the museum director, had wanted the tail laid straight out. Untermann had died in 1975, two years after his wife Billie (Lewis 1977).</w:t>
+      </w:r>
+      <w:commentRangeEnd w:id="11"/>
+      <w:r>
+        <w:commentReference w:id="11"/>
+      </w:r>
+      <w:r>
+        <w:rPr/>
       </w:r>
     </w:p>
     <w:p>
@@ -1715,10 +1834,7 @@
       <w:bookmarkStart w:id="10" w:name="__RefHeading___Toc418_3962850034"/>
       <w:bookmarkEnd w:id="10"/>
       <w:r>
-        <w:rPr>
-          <w:i w:val="false"/>
-          <w:iCs w:val="false"/>
-        </w:rPr>
+        <w:rPr/>
         <w:t xml:space="preserve">New casts made from molds of the concrete </w:t>
       </w:r>
       <w:r>
@@ -1946,15 +2062,7 @@
       </w:r>
       <w:r>
         <w:rPr/>
-        <w:t xml:space="preserve"> was moved to a new position in the Kids In Charge Gallery in the remaining part of the museum. The quadrupedal mount </w:t>
-      </w:r>
-      <w:r>
-        <w:rPr/>
-        <w:t xml:space="preserve">was </w:t>
-      </w:r>
-      <w:r>
-        <w:rPr/>
-        <w:t xml:space="preserve">sold to a company that in turn sold it to a Canadian exhibition company. </w:t>
+        <w:t xml:space="preserve"> was moved to a new position in the Kids In Charge Gallery in the remaining part of the museum. The quadrupedal mount was sold to a company that in turn sold it to a Canadian exhibition company. </w:t>
       </w:r>
       <w:r>
         <w:rPr>
@@ -2033,17 +2141,33 @@
       </w:pPr>
       <w:r>
         <w:rPr/>
-        <w:t>2012: The collections are moved from the old Field House building to the new one, but there is no space for the concrete cast.</w:t>
-      </w:r>
-    </w:p>
-    <w:p>
-      <w:pPr>
-        <w:pStyle w:val="TextBody"/>
-        <w:rPr/>
-      </w:pPr>
-      <w:r>
-        <w:rPr/>
-        <w:t>2013: The concrete cast is sent to Utah State University Eastern Prehistoric Museum on effectively permanent loan, and to be repaired. It was intended to be mounted outside a new museum in Price, but this museum was never built and the cast remains in storage on the Utah State University Eastern campus.</w:t>
+        <w:t>2012: The collections are moved from the old Field House building to the new one, but there is no space for the concasts. crete cast.</w:t>
+      </w:r>
+    </w:p>
+    <w:p>
+      <w:pPr>
+        <w:pStyle w:val="TextBody"/>
+        <w:rPr/>
+      </w:pPr>
+      <w:r>
+        <w:rPr/>
+        <w:t xml:space="preserve">2013: </w:t>
+      </w:r>
+      <w:commentRangeStart w:id="12"/>
+      <w:r>
+        <w:rPr/>
+        <w:t>The concrete cast is sent to Utah State University Eastern Prehistoric Museum on effectively permanent loan, and to be repaired. It was intended to be mounted outside a new museum in Price, but this museum was never built and the cast remains in storage on the Utah State University Eastern campus</w:t>
+      </w:r>
+      <w:r>
+        <w:rPr/>
+      </w:r>
+      <w:commentRangeEnd w:id="12"/>
+      <w:r>
+        <w:commentReference w:id="12"/>
+      </w:r>
+      <w:r>
+        <w:rPr/>
+        <w:t>.</w:t>
       </w:r>
     </w:p>
     <w:p>
@@ -2077,7 +2201,6 @@
           <w:ilvl w:val="0"/>
           <w:numId w:val="3"/>
         </w:numPr>
-        <w:ind w:left="0" w:right="0" w:hanging="0"/>
         <w:rPr/>
       </w:pPr>
       <w:bookmarkStart w:id="13" w:name="__RefHeading___Toc3401_68767826"/>
@@ -2129,7 +2252,6 @@
           <w:ilvl w:val="0"/>
           <w:numId w:val="3"/>
         </w:numPr>
-        <w:ind w:left="0" w:right="0" w:hanging="0"/>
         <w:rPr/>
       </w:pPr>
       <w:r>
@@ -2183,7 +2305,6 @@
           <w:ilvl w:val="0"/>
           <w:numId w:val="3"/>
         </w:numPr>
-        <w:ind w:left="0" w:right="0" w:hanging="0"/>
         <w:rPr/>
       </w:pPr>
       <w:bookmarkStart w:id="14" w:name="__RefHeading___Toc3529_2542618767"/>
@@ -2305,19 +2426,7 @@
       </w:pPr>
       <w:r>
         <w:rPr/>
-        <w:t xml:space="preserve">Anthony Pelaez </w:t>
-      </w:r>
-      <w:r>
-        <w:rPr/>
-        <w:t>(</w:t>
-      </w:r>
-      <w:r>
-        <w:rPr/>
-        <w:t>Senior Director of Exhibits, Museum of Science &amp; Industry, Tampa, FL</w:t>
-      </w:r>
-      <w:r>
-        <w:rPr/>
-        <w:t>)</w:t>
+        <w:t>Anthony Pelaez (Senior Director of Exhibits, Museum of Science &amp; Industry, Tampa, FL)</w:t>
       </w:r>
     </w:p>
     <w:p>
@@ -2347,7 +2456,6 @@
           <w:ilvl w:val="0"/>
           <w:numId w:val="3"/>
         </w:numPr>
-        <w:ind w:left="0" w:right="0" w:hanging="0"/>
         <w:rPr/>
       </w:pPr>
       <w:bookmarkStart w:id="15" w:name="__RefHeading___Toc3405_68767826"/>
@@ -2510,7 +2618,7 @@
       <w:hyperlink r:id="rId8">
         <w:r>
           <w:rPr>
-            <w:rStyle w:val="VisitedInternetLink"/>
+            <w:rStyle w:val="FollowedHyperlink"/>
           </w:rPr>
           <w:t>https://newspapers.lib.utah.edu/ark:/87278/s62v6594/22643733</w:t>
         </w:r>
@@ -2539,7 +2647,7 @@
       <w:hyperlink r:id="rId9">
         <w:r>
           <w:rPr>
-            <w:rStyle w:val="VisitedInternetLink"/>
+            <w:rStyle w:val="FollowedHyperlink"/>
           </w:rPr>
           <w:t>https://newspapers.lib.utah.edu/ark:/87278/s6rv4bxq/22646163</w:t>
         </w:r>
@@ -2581,7 +2689,7 @@
       <w:hyperlink r:id="rId10">
         <w:r>
           <w:rPr>
-            <w:rStyle w:val="VisitedInternetLink"/>
+            <w:rStyle w:val="FollowedHyperlink"/>
           </w:rPr>
           <w:t>https://newspapers.lib.utah.edu/ark:/87278/s6b88zdc/22648688</w:t>
         </w:r>
@@ -2711,26 +2819,18 @@
         <w:rPr/>
       </w:pPr>
       <w:r>
-        <w:rPr>
-          <w:b w:val="false"/>
-          <w:bCs w:val="false"/>
-        </w:rPr>
+        <w:rPr/>
         <w:t xml:space="preserve">Gangewere, R. Jay. 1999. This is huge, really huge. </w:t>
       </w:r>
       <w:r>
         <w:rPr>
-          <w:b w:val="false"/>
-          <w:bCs w:val="false"/>
           <w:i/>
           <w:iCs/>
         </w:rPr>
         <w:t>Carnegie Magazine</w:t>
       </w:r>
       <w:r>
-        <w:rPr>
-          <w:b w:val="false"/>
-          <w:bCs w:val="false"/>
-        </w:rPr>
+        <w:rPr/>
         <w:t xml:space="preserve"> July/August 1999:12–18.</w:t>
       </w:r>
     </w:p>
@@ -3135,10 +3235,7 @@
         <w:rPr/>
       </w:pPr>
       <w:r>
-        <w:rPr>
-          <w:b w:val="false"/>
-          <w:bCs w:val="false"/>
-        </w:rPr>
+        <w:rPr/>
         <w:t>Madsen, James H., James E. King, Jerry A. Miller, Alden H. Hamblin and Richard L. Barker. 1989. Agreement between Dinolab, inc., and the Utah Field House of Natural History State Park. Private agreement.</w:t>
       </w:r>
     </w:p>
@@ -3148,26 +3245,18 @@
         <w:rPr/>
       </w:pPr>
       <w:r>
-        <w:rPr>
-          <w:b w:val="false"/>
-          <w:bCs w:val="false"/>
-        </w:rPr>
+        <w:rPr/>
         <w:t xml:space="preserve">McIntosh, John S. 1981. Annotated catalogue of the dinosaurs (Reptilia, Archosauria) in the collections of Carnegie Museum of Natural History. </w:t>
       </w:r>
       <w:r>
         <w:rPr>
-          <w:b w:val="false"/>
-          <w:bCs w:val="false"/>
           <w:i/>
           <w:iCs/>
         </w:rPr>
         <w:t>Bulletin of the Carnegie Museum</w:t>
       </w:r>
       <w:r>
-        <w:rPr>
-          <w:b w:val="false"/>
-          <w:bCs w:val="false"/>
-        </w:rPr>
+        <w:rPr/>
         <w:t xml:space="preserve"> </w:t>
       </w:r>
       <w:r>
@@ -3178,10 +3267,7 @@
         <w:t>18</w:t>
       </w:r>
       <w:r>
-        <w:rPr>
-          <w:b w:val="false"/>
-          <w:bCs w:val="false"/>
-        </w:rPr>
+        <w:rPr/>
         <w:t>:1–67.</w:t>
       </w:r>
     </w:p>
@@ -3191,26 +3277,18 @@
         <w:rPr/>
       </w:pPr>
       <w:r>
-        <w:rPr>
-          <w:b w:val="false"/>
-          <w:bCs w:val="false"/>
-        </w:rPr>
+        <w:rPr/>
         <w:t xml:space="preserve">Moore, Randy. 2014. </w:t>
       </w:r>
       <w:r>
         <w:rPr>
-          <w:b w:val="false"/>
-          <w:bCs w:val="false"/>
           <w:i/>
           <w:iCs/>
         </w:rPr>
         <w:t>Dinosaurs by the Decades: A Chronology of the Dinosaur in Science and Popular Culture</w:t>
       </w:r>
       <w:r>
-        <w:rPr>
-          <w:b w:val="false"/>
-          <w:bCs w:val="false"/>
-        </w:rPr>
+        <w:rPr/>
         <w:t>. Greenwood, Westport, Connecticut.</w:t>
       </w:r>
     </w:p>
@@ -3220,34 +3298,24 @@
         <w:rPr/>
       </w:pPr>
       <w:r>
-        <w:rPr>
-          <w:b w:val="false"/>
-          <w:bCs w:val="false"/>
-        </w:rPr>
+        <w:rPr/>
         <w:t xml:space="preserve">Morrison, Melanie. 1994. Museum unveils new exhibits during Dino-Day. </w:t>
       </w:r>
       <w:r>
         <w:rPr>
-          <w:b w:val="false"/>
-          <w:bCs w:val="false"/>
           <w:i/>
           <w:iCs/>
         </w:rPr>
         <w:t>Vernal Express</w:t>
       </w:r>
       <w:r>
-        <w:rPr>
-          <w:b w:val="false"/>
-          <w:bCs w:val="false"/>
-        </w:rPr>
+        <w:rPr/>
         <w:t xml:space="preserve">, 15 June 1994. </w:t>
       </w:r>
       <w:hyperlink r:id="rId16">
         <w:r>
           <w:rPr>
             <w:rStyle w:val="InternetLink"/>
-            <w:b w:val="false"/>
-            <w:bCs w:val="false"/>
           </w:rPr>
           <w:t>https://newspapers.lib.utah.edu/ark:/87278/s6r53f0k/22649899</w:t>
         </w:r>
@@ -3259,42 +3327,29 @@
         <w:rPr/>
       </w:pPr>
       <w:r>
-        <w:rPr>
-          <w:b w:val="false"/>
-          <w:bCs w:val="false"/>
-        </w:rPr>
+        <w:rPr/>
         <w:t xml:space="preserve">Nieuwland, Ilja. 2010. The colossal stranger. Andrew Carnegie and </w:t>
       </w:r>
       <w:r>
         <w:rPr>
-          <w:b w:val="false"/>
-          <w:bCs w:val="false"/>
           <w:i/>
           <w:iCs/>
         </w:rPr>
         <w:t>Diplodocus</w:t>
       </w:r>
       <w:r>
-        <w:rPr>
-          <w:b w:val="false"/>
-          <w:bCs w:val="false"/>
-        </w:rPr>
+        <w:rPr/>
         <w:t xml:space="preserve"> intrude European Culture, 1904–1912. </w:t>
       </w:r>
       <w:r>
         <w:rPr>
-          <w:b w:val="false"/>
-          <w:bCs w:val="false"/>
           <w:i/>
           <w:iCs/>
         </w:rPr>
         <w:t>Endeavour</w:t>
       </w:r>
       <w:r>
-        <w:rPr>
-          <w:b w:val="false"/>
-          <w:bCs w:val="false"/>
-        </w:rPr>
+        <w:rPr/>
         <w:t xml:space="preserve"> </w:t>
       </w:r>
       <w:r>
@@ -3305,10 +3360,7 @@
         <w:t>34(2)</w:t>
       </w:r>
       <w:r>
-        <w:rPr>
-          <w:b w:val="false"/>
-          <w:bCs w:val="false"/>
-        </w:rPr>
+        <w:rPr/>
         <w:t>:61–68.</w:t>
       </w:r>
     </w:p>
@@ -3335,15 +3387,8 @@
         <w:t xml:space="preserve">American dinosaur abroad: a cultural history of Carnegie’s plaster </w:t>
       </w:r>
       <w:r>
-        <w:rPr>
-          <w:i w:val="false"/>
-          <w:iCs w:val="false"/>
-        </w:rPr>
-        <w:t>Diplodocus</w:t>
-      </w:r>
-      <w:r>
-        <w:rPr/>
-        <w:t>. University of Pittsburgh Press. ISBN: 978-0822945574. doi:10.2307/j.ctvh4zh5n</w:t>
+        <w:rPr/>
+        <w:t>Diplodocus. University of Pittsburgh Press. ISBN: 978-0822945574. doi:10.2307/j.ctvh4zh5n</w:t>
       </w:r>
     </w:p>
     <w:p>
@@ -3425,15 +3470,8 @@
         <w:t>39(2)</w:t>
       </w:r>
       <w:r>
-        <w:rPr>
-          <w:b w:val="false"/>
-          <w:bCs w:val="false"/>
-        </w:rPr>
-        <w:t>:72–73</w:t>
-      </w:r>
-      <w:r>
-        <w:rPr/>
-        <w:t>.</w:t>
+        <w:rPr/>
+        <w:t>:72–73.</w:t>
       </w:r>
     </w:p>
     <w:p>
@@ -3459,7 +3497,7 @@
       <w:hyperlink r:id="rId18">
         <w:r>
           <w:rPr>
-            <w:rStyle w:val="VisitedInternetLink"/>
+            <w:rStyle w:val="FollowedHyperlink"/>
           </w:rPr>
           <w:t>https://wusfnews.wusf.usf.edu/news/2017-05-18/mosi-to-close-imax-other-exhibits-in-cost-saving-reconfiguration</w:t>
         </w:r>
@@ -3630,26 +3668,18 @@
         <w:rPr/>
       </w:pPr>
       <w:r>
-        <w:rPr>
-          <w:b w:val="false"/>
-          <w:bCs w:val="false"/>
-        </w:rPr>
+        <w:rPr/>
         <w:t xml:space="preserve">Untermann, G. Ernest. 1952. Moulds for huge dinosaur model arrive from Carnegie Museum. </w:t>
       </w:r>
       <w:r>
         <w:rPr>
-          <w:b w:val="false"/>
-          <w:bCs w:val="false"/>
           <w:i/>
           <w:iCs/>
         </w:rPr>
         <w:t>Express</w:t>
       </w:r>
       <w:r>
-        <w:rPr>
-          <w:b w:val="false"/>
-          <w:bCs w:val="false"/>
-        </w:rPr>
+        <w:rPr/>
         <w:t xml:space="preserve"> (Utah Press Association), Thursday, August 7, 195, p1.</w:t>
       </w:r>
     </w:p>
@@ -3659,42 +3689,29 @@
         <w:rPr/>
       </w:pPr>
       <w:r>
-        <w:rPr>
-          <w:b w:val="false"/>
-          <w:bCs w:val="false"/>
-        </w:rPr>
+        <w:rPr/>
         <w:t xml:space="preserve">Untermann, G. Ernest. 1959. A replica of </w:t>
       </w:r>
       <w:r>
         <w:rPr>
-          <w:b w:val="false"/>
-          <w:bCs w:val="false"/>
           <w:i/>
           <w:iCs/>
         </w:rPr>
         <w:t>Diplodocus</w:t>
       </w:r>
       <w:r>
-        <w:rPr>
-          <w:b w:val="false"/>
-          <w:bCs w:val="false"/>
-        </w:rPr>
+        <w:rPr/>
         <w:t xml:space="preserve">. </w:t>
       </w:r>
       <w:r>
         <w:rPr>
-          <w:b w:val="false"/>
-          <w:bCs w:val="false"/>
           <w:i/>
           <w:iCs/>
         </w:rPr>
         <w:t>Curator</w:t>
       </w:r>
       <w:r>
-        <w:rPr>
-          <w:b w:val="false"/>
-          <w:bCs w:val="false"/>
-        </w:rPr>
+        <w:rPr/>
         <w:t xml:space="preserve"> </w:t>
       </w:r>
       <w:r>
@@ -3705,10 +3722,7 @@
         <w:t>2(4)</w:t>
       </w:r>
       <w:r>
-        <w:rPr>
-          <w:b w:val="false"/>
-          <w:bCs w:val="false"/>
-        </w:rPr>
+        <w:rPr/>
         <w:t>:364–369. doi:10.1111/j.2151-6952.1959.tb00520.x</w:t>
       </w:r>
     </w:p>
@@ -3718,15 +3732,8 @@
         <w:rPr/>
       </w:pPr>
       <w:r>
-        <w:rPr>
-          <w:b w:val="false"/>
-          <w:bCs w:val="false"/>
-        </w:rPr>
-        <w:t>Untermann, Billie R., and G. Ernest Untermann. 1970. Natural History State Museum</w:t>
-      </w:r>
-      <w:r>
-        <w:rPr/>
-        <w:t xml:space="preserve">. (Journal, volume and pagination not known: perhaps </w:t>
+        <w:rPr/>
+        <w:t xml:space="preserve">Untermann, Billie R., and G. Ernest Untermann. 1970. Natural History State Museum. (Journal, volume and pagination not known: perhaps </w:t>
       </w:r>
       <w:r>
         <w:rPr>
@@ -3741,8 +3748,6 @@
       </w:r>
       <w:r>
         <w:rPr>
-          <w:b w:val="false"/>
-          <w:bCs w:val="false"/>
           <w:highlight w:val="yellow"/>
         </w:rPr>
         <w:t>XXX find this reference.</w:t>
@@ -3755,7 +3760,6 @@
           <w:ilvl w:val="0"/>
           <w:numId w:val="3"/>
         </w:numPr>
-        <w:ind w:left="0" w:right="0" w:hanging="0"/>
         <w:rPr/>
       </w:pPr>
       <w:bookmarkStart w:id="18" w:name="__RefHeading___Toc3407_68767826"/>
@@ -3768,7 +3772,6 @@
     <w:p>
       <w:pPr>
         <w:pStyle w:val="FigureCaption"/>
-        <w:spacing w:before="0" w:after="142"/>
         <w:rPr/>
       </w:pPr>
       <w:r>
@@ -3808,7 +3811,6 @@
     <w:p>
       <w:pPr>
         <w:pStyle w:val="FigureCaption"/>
-        <w:spacing w:before="0" w:after="142"/>
         <w:rPr/>
       </w:pPr>
       <w:r>
@@ -4021,7 +4023,6 @@
     <w:p>
       <w:pPr>
         <w:pStyle w:val="FigureCaption"/>
-        <w:spacing w:before="0" w:after="142"/>
         <w:rPr/>
       </w:pPr>
       <w:r>
@@ -4050,7 +4051,6 @@
     <w:p>
       <w:pPr>
         <w:pStyle w:val="FigureCaption"/>
-        <w:spacing w:before="0" w:after="142"/>
         <w:rPr/>
       </w:pPr>
       <w:r>
@@ -4091,6 +4091,7 @@
       <w:pPr>
         <w:pStyle w:val="FigureCaption"/>
         <w:spacing w:before="0" w:after="142"/>
+        <w:ind w:left="283" w:hanging="283"/>
         <w:rPr/>
       </w:pPr>
       <w:r>
@@ -4100,7 +4101,7 @@
     <w:sectPr>
       <w:type w:val="nextPage"/>
       <w:pgSz w:w="11906" w:h="16838"/>
-      <w:pgMar w:left="1134" w:right="1134" w:gutter="0" w:header="0" w:top="1134" w:footer="0" w:bottom="1134"/>
+      <w:pgMar w:left="1134" w:right="1134" w:header="0" w:top="1134" w:footer="0" w:bottom="1134" w:gutter="0"/>
       <w:pgNumType w:fmt="decimal"/>
       <w:formProt w:val="false"/>
       <w:textDirection w:val="lrTb"/>
@@ -4110,8 +4111,247 @@
 </w:document>
 </file>
 
+<file path=word/comments.xml><?xml version="1.0" encoding="utf-8"?>
+<w:comments xmlns:o="urn:schemas-microsoft-com:office:office" xmlns:r="http://schemas.openxmlformats.org/officeDocument/2006/relationships" xmlns:v="urn:schemas-microsoft-com:vml" xmlns:w="http://schemas.openxmlformats.org/wordprocessingml/2006/main" xmlns:w10="urn:schemas-microsoft-com:office:word" xmlns:wp="http://schemas.openxmlformats.org/drawingml/2006/wordprocessingDrawing" xmlns:wps="http://schemas.microsoft.com/office/word/2010/wordprocessingShape" xmlns:wpg="http://schemas.microsoft.com/office/word/2010/wordprocessingGroup" xmlns:mc="http://schemas.openxmlformats.org/markup-compatibility/2006" xmlns:wp14="http://schemas.microsoft.com/office/word/2010/wordprocessingDrawing" xmlns:w14="http://schemas.microsoft.com/office/word/2010/wordml" mc:Ignorable="w14 wp14">
+  <w:comment w:id="0" w:author="-" w:date="2022-07-20T11:23:00Z" w:initials="-">
+    <w:p>
+      <w:r>
+        <w:rPr>
+          <w:rFonts w:ascii="Liberation Serif" w:hAnsi="Liberation Serif" w:eastAsia="Tahoma" w:cs="Tahoma"/>
+          <w:kern w:val="0"/>
+          <w:lang w:val="en-US" w:eastAsia="en-US" w:bidi="en-US"/>
+        </w:rPr>
+        <w:t>For update, see my article Rocky Start to Dinosaur National Monument</w:t>
+      </w:r>
+    </w:p>
+  </w:comment>
+  <w:comment w:id="1" w:author="-" w:date="2022-07-20T11:25:00Z" w:initials="-">
+    <w:p>
+      <w:r>
+        <w:rPr>
+          <w:rFonts w:ascii="Liberation Serif" w:hAnsi="Liberation Serif" w:eastAsia="Tahoma" w:cs="Tahoma"/>
+          <w:kern w:val="0"/>
+          <w:lang w:val="en-US" w:eastAsia="en-US" w:bidi="en-US"/>
+        </w:rPr>
+        <w:t>More than occasional. His entire crew were locals. Names given in my article. Two, Golden York and LeRoy “Pop” Kay would go on to work at the University of Utah and Carnegie Museum Nat. Hist. respectively.</w:t>
+      </w:r>
+    </w:p>
+  </w:comment>
+  <w:comment w:id="2" w:author="-" w:date="2022-07-20T11:35:00Z" w:initials="-">
+    <w:p>
+      <w:r>
+        <w:rPr>
+          <w:rFonts w:ascii="Liberation Serif" w:hAnsi="Liberation Serif" w:eastAsia="Tahoma" w:cs="Tahoma"/>
+          <w:kern w:val="0"/>
+          <w:lang w:val="en-US" w:eastAsia="en-US" w:bidi="en-US"/>
+        </w:rPr>
+        <w:t>Actually, the idea was suggested to the Lions Club Vernal Express, September 27, 19234 “ Construction of Museum at Vernal Urged. The construction of a rock museum building to house local collections of fossils Indian relics and curios was urged at the regular Lions club luncheon held Wednesday noon at the Commercial Hotel by Dr. J. E. Broadus of the state museum expedition", i.e., refers to the State Museum Association tour.</w:t>
+      </w:r>
+    </w:p>
+  </w:comment>
+  <w:comment w:id="3" w:author="-" w:date="2022-07-20T12:02:00Z" w:initials="-">
+    <w:p>
+      <w:r>
+        <w:rPr>
+          <w:rFonts w:ascii="Liberation Serif" w:hAnsi="Liberation Serif" w:eastAsia="Tahoma" w:cs="Tahoma"/>
+          <w:kern w:val="0"/>
+          <w:lang w:val="en-US" w:eastAsia="en-US" w:bidi="en-US"/>
+        </w:rPr>
+        <w:t xml:space="preserve">Vernal Express, September 9, 1943 “Field Museum at Vernal is Proposed: </w:t>
+      </w:r>
+      <w:r>
+        <w:rPr>
+          <w:rFonts w:ascii="Liberation Serif" w:hAnsi="Liberation Serif" w:eastAsia="Tahoma" w:cs="Tahoma"/>
+          <w:kern w:val="0"/>
+          <w:sz w:val="25"/>
+          <w:szCs w:val="25"/>
+          <w:lang w:val="en-US" w:eastAsia="en-US" w:bidi="en-US"/>
+        </w:rPr>
+        <w:t xml:space="preserve">Legis1ative </w:t>
+      </w:r>
+      <w:r>
+        <w:rPr>
+          <w:rFonts w:ascii="Liberation Serif" w:hAnsi="Liberation Serif" w:eastAsia="Tahoma" w:cs="Tahoma"/>
+          <w:kern w:val="0"/>
+          <w:sz w:val="32"/>
+          <w:szCs w:val="32"/>
+          <w:lang w:val="en-US" w:eastAsia="en-US" w:bidi="en-US"/>
+        </w:rPr>
+        <w:t xml:space="preserve">Funds </w:t>
+      </w:r>
+      <w:r>
+        <w:rPr>
+          <w:rFonts w:ascii="Liberation Serif" w:hAnsi="Liberation Serif" w:eastAsia="Tahoma" w:cs="Tahoma"/>
+          <w:kern w:val="0"/>
+          <w:sz w:val="25"/>
+          <w:szCs w:val="25"/>
+          <w:lang w:val="en-US" w:eastAsia="en-US" w:bidi="en-US"/>
+        </w:rPr>
+        <w:t xml:space="preserve">To be </w:t>
+      </w:r>
+      <w:r>
+        <w:rPr>
+          <w:rFonts w:ascii="Liberation Serif" w:hAnsi="Liberation Serif" w:eastAsia="Tahoma" w:cs="Tahoma"/>
+          <w:kern w:val="0"/>
+          <w:sz w:val="65"/>
+          <w:szCs w:val="65"/>
+          <w:lang w:val="en-US" w:eastAsia="en-US" w:bidi="en-US"/>
+        </w:rPr>
+        <w:t xml:space="preserve">Sought </w:t>
+      </w:r>
+      <w:r>
+        <w:rPr>
+          <w:rFonts w:ascii="Liberation Serif" w:hAnsi="Liberation Serif" w:eastAsia="Tahoma" w:cs="Tahoma"/>
+          <w:kern w:val="0"/>
+          <w:sz w:val="25"/>
+          <w:szCs w:val="25"/>
+          <w:lang w:val="en-US" w:eastAsia="en-US" w:bidi="en-US"/>
+        </w:rPr>
+        <w:t>To E</w:t>
+      </w:r>
+      <w:r>
+        <w:rPr>
+          <w:rFonts w:ascii="Liberation Serif" w:hAnsi="Liberation Serif" w:eastAsia="Tahoma" w:cs="Tahoma"/>
+          <w:kern w:val="0"/>
+          <w:sz w:val="23"/>
+          <w:szCs w:val="23"/>
+          <w:lang w:val="en-US" w:eastAsia="en-US" w:bidi="en-US"/>
+        </w:rPr>
+        <w:t>rect Structure</w:t>
+      </w:r>
+      <w:r>
+        <w:rPr>
+          <w:rFonts w:ascii="Liberation Serif" w:hAnsi="Liberation Serif" w:eastAsia="Tahoma" w:cs="Tahoma"/>
+          <w:kern w:val="0"/>
+          <w:lang w:val="en-US" w:eastAsia="en-US" w:bidi="en-US"/>
+        </w:rPr>
+        <w:t>”</w:t>
+      </w:r>
+    </w:p>
+  </w:comment>
+  <w:comment w:id="4" w:author="-" w:date="2022-07-20T12:10:00Z" w:initials="-">
+    <w:p>
+      <w:r>
+        <w:rPr>
+          <w:rFonts w:ascii="Liberation Serif" w:hAnsi="Liberation Serif" w:eastAsia="Tahoma" w:cs="Tahoma"/>
+          <w:kern w:val="0"/>
+          <w:lang w:val="en-US" w:eastAsia="en-US" w:bidi="en-US"/>
+        </w:rPr>
+        <w:t>Vernal Express Sept. 23, 1943 “Committee for Museum to Make Plans for Project”</w:t>
+      </w:r>
+    </w:p>
+  </w:comment>
+  <w:comment w:id="5" w:author="-" w:date="2022-07-20T12:23:00Z" w:initials="-">
+    <w:p>
+      <w:r>
+        <w:rPr>
+          <w:rFonts w:ascii="Liberation Serif" w:hAnsi="Liberation Serif" w:eastAsia="Tahoma" w:cs="Tahoma"/>
+          <w:kern w:val="0"/>
+          <w:lang w:val="en-US" w:eastAsia="en-US" w:bidi="en-US"/>
+        </w:rPr>
+      </w:r>
+    </w:p>
+  </w:comment>
+  <w:comment w:id="6" w:author="-" w:date="2022-07-20T12:23:00Z" w:initials="-">
+    <w:p>
+      <w:r>
+        <w:rPr>
+          <w:rFonts w:ascii="Liberation Serif" w:hAnsi="Liberation Serif" w:eastAsia="Tahoma" w:cs="Tahoma"/>
+          <w:kern w:val="0"/>
+          <w:lang w:val="en-US" w:eastAsia="en-US" w:bidi="en-US"/>
+        </w:rPr>
+        <w:t>“I understand that you are contemplating giving Mr. J. LeRoy Kay the opportunity to gain a wider experience by allowing him the opportunity of going to Pittsburg where he can for a time have the advantages of the laboratory, museum, and library. While I would not advise any man to take up museum work if he has a family to support an[d] is not wealthy, Mr Kay is a very capable and resourceful man and can later turn his hand to more remunerative work if he wishes. If the museum is to continue the work of collecting especially in this field it will undoubtedly be the gainer by giving him this opportunity.” Douglass to museum director Stewart, Sept. 20, 1922</w:t>
+      </w:r>
+    </w:p>
+  </w:comment>
+  <w:comment w:id="7" w:author="-" w:date="2022-07-20T12:53:00Z" w:initials="-">
+    <w:p>
+      <w:r>
+        <w:rPr>
+          <w:rFonts w:ascii="Liberation Serif" w:hAnsi="Liberation Serif" w:eastAsia="Tahoma" w:cs="Tahoma"/>
+          <w:kern w:val="0"/>
+          <w:lang w:val="en-US" w:eastAsia="en-US" w:bidi="en-US"/>
+        </w:rPr>
+        <w:t>Vernal Express , 1952-08-07, “Molds for Huge Dinosaur Model Arrive from Carnegie Museum Section”. The article mistakenly states the original specimen came from Dino. Nat. Monument and was found by Douglass.</w:t>
+      </w:r>
+    </w:p>
+  </w:comment>
+  <w:comment w:id="8" w:author="-" w:date="2022-07-20T12:45:00Z" w:initials="-">
+    <w:p>
+      <w:r>
+        <w:rPr>
+          <w:rFonts w:ascii="Liberation Serif" w:hAnsi="Liberation Serif" w:eastAsia="Tahoma" w:cs="Tahoma"/>
+          <w:kern w:val="0"/>
+          <w:lang w:val="en-US" w:eastAsia="en-US" w:bidi="en-US"/>
+        </w:rPr>
+        <w:t>= $105,449 today</w:t>
+      </w:r>
+    </w:p>
+  </w:comment>
+  <w:comment w:id="9" w:author="-" w:date="2022-07-20T13:07:00Z" w:initials="-">
+    <w:p>
+      <w:r>
+        <w:rPr>
+          <w:rFonts w:ascii="Liberation Serif" w:hAnsi="Liberation Serif" w:eastAsia="Tahoma" w:cs="Tahoma"/>
+          <w:b/>
+          <w:bCs/>
+          <w:kern w:val="0"/>
+          <w:lang w:eastAsia="en-US" w:bidi="en-US" w:val="en-US"/>
+        </w:rPr>
+        <w:t>Vernal Express, 1960-07-14, “Dinosaur Molds Take Long Ride to No. Carolina Children's Home”</w:t>
+      </w:r>
+    </w:p>
+    <w:p>
+      <w:r>
+        <w:rPr>
+          <w:rFonts w:ascii="Liberation Serif" w:hAnsi="Liberation Serif" w:eastAsia="Tahoma" w:cs="Tahoma"/>
+          <w:kern w:val="0"/>
+          <w:lang w:val="en-US" w:eastAsia="en-US" w:bidi="en-US"/>
+        </w:rPr>
+      </w:r>
+    </w:p>
+  </w:comment>
+  <w:comment w:id="10" w:author="-" w:date="2022-07-20T13:09:00Z" w:initials="-">
+    <w:p>
+      <w:r>
+        <w:rPr>
+          <w:rFonts w:ascii="Liberation Serif" w:hAnsi="Liberation Serif" w:eastAsia="Tahoma" w:cs="Tahoma"/>
+          <w:kern w:val="0"/>
+          <w:lang w:val="en-US" w:eastAsia="en-US" w:bidi="en-US"/>
+        </w:rPr>
+        <w:t>President of Board of Trustees, Harold Mingles, was also distributor of Pepsi products. He sent a truck and driver to retrieve the molds. Vernal article mention above.</w:t>
+      </w:r>
+    </w:p>
+  </w:comment>
+  <w:comment w:id="11" w:author="-" w:date="2022-07-20T13:50:00Z" w:initials="-">
+    <w:p>
+      <w:r>
+        <w:rPr>
+          <w:rFonts w:ascii="Liberation Serif" w:hAnsi="Liberation Serif" w:eastAsia="Tahoma" w:cs="Tahoma"/>
+          <w:kern w:val="0"/>
+          <w:lang w:val="en-US" w:eastAsia="en-US" w:bidi="en-US"/>
+        </w:rPr>
+        <w:t>Second sentence is a non-sequitur to the first.</w:t>
+      </w:r>
+    </w:p>
+  </w:comment>
+  <w:comment w:id="12" w:author="-" w:date="2022-07-20T14:06:00Z" w:initials="-">
+    <w:p>
+      <w:r>
+        <w:rPr>
+          <w:rFonts w:ascii="Liberation Serif" w:hAnsi="Liberation Serif" w:eastAsia="Tahoma" w:cs="Tahoma"/>
+          <w:kern w:val="0"/>
+          <w:lang w:val="en-US" w:eastAsia="en-US" w:bidi="en-US"/>
+        </w:rPr>
+        <w:t xml:space="preserve">The museum got a $5000 grant from the Utah Museums Association for the repair of the casts. Practically every bone was damaged and it took preparator Carrie Herbel nine months to sand blast the old paint off, repair the broken and missing pieces using a concrete patch used to patch airport runways. The patch material, a powder, was supposed to be tinted tan, but when mixed turned a greenish-tan.  </w:t>
+      </w:r>
+    </w:p>
+  </w:comment>
+</w:comments>
+</file>
+
 <file path=word/numbering.xml><?xml version="1.0" encoding="utf-8"?>
-<w:numbering xmlns:w="http://schemas.openxmlformats.org/wordprocessingml/2006/main" xmlns:o="urn:schemas-microsoft-com:office:office" xmlns:r="http://schemas.openxmlformats.org/officeDocument/2006/relationships" xmlns:v="urn:schemas-microsoft-com:vml" xmlns:mc="http://schemas.openxmlformats.org/markup-compatibility/2006" xmlns:w14="http://schemas.microsoft.com/office/word/2010/wordml" mc:Ignorable="w14">
+<w:numbering xmlns:w="http://schemas.openxmlformats.org/wordprocessingml/2006/main" xmlns:o="urn:schemas-microsoft-com:office:office" xmlns:r="http://schemas.openxmlformats.org/officeDocument/2006/relationships" xmlns:v="urn:schemas-microsoft-com:vml">
   <w:abstractNum w:abstractNumId="1">
     <w:lvl w:ilvl="0">
       <w:start w:val="1"/>
@@ -4120,12 +4360,8 @@
       <w:lvlText w:val=""/>
       <w:lvlJc w:val="left"/>
       <w:pPr>
-        <w:tabs>
-          <w:tab w:val="num" w:pos="0"/>
-        </w:tabs>
         <w:ind w:left="0" w:hanging="0"/>
       </w:pPr>
-      <w:rPr/>
     </w:lvl>
     <w:lvl w:ilvl="1">
       <w:start w:val="1"/>
@@ -4134,12 +4370,8 @@
       <w:lvlText w:val=""/>
       <w:lvlJc w:val="left"/>
       <w:pPr>
-        <w:tabs>
-          <w:tab w:val="num" w:pos="0"/>
-        </w:tabs>
         <w:ind w:left="0" w:hanging="0"/>
       </w:pPr>
-      <w:rPr/>
     </w:lvl>
     <w:lvl w:ilvl="2">
       <w:start w:val="1"/>
@@ -4148,12 +4380,8 @@
       <w:lvlText w:val=""/>
       <w:lvlJc w:val="left"/>
       <w:pPr>
-        <w:tabs>
-          <w:tab w:val="num" w:pos="0"/>
-        </w:tabs>
         <w:ind w:left="0" w:hanging="0"/>
       </w:pPr>
-      <w:rPr/>
     </w:lvl>
     <w:lvl w:ilvl="3">
       <w:start w:val="1"/>
@@ -4162,12 +4390,8 @@
       <w:lvlText w:val=""/>
       <w:lvlJc w:val="left"/>
       <w:pPr>
-        <w:tabs>
-          <w:tab w:val="num" w:pos="0"/>
-        </w:tabs>
         <w:ind w:left="0" w:hanging="0"/>
       </w:pPr>
-      <w:rPr/>
     </w:lvl>
     <w:lvl w:ilvl="4">
       <w:start w:val="1"/>
@@ -4176,12 +4400,8 @@
       <w:lvlText w:val=""/>
       <w:lvlJc w:val="left"/>
       <w:pPr>
-        <w:tabs>
-          <w:tab w:val="num" w:pos="0"/>
-        </w:tabs>
         <w:ind w:left="0" w:hanging="0"/>
       </w:pPr>
-      <w:rPr/>
     </w:lvl>
     <w:lvl w:ilvl="5">
       <w:start w:val="1"/>
@@ -4190,12 +4410,8 @@
       <w:lvlText w:val=""/>
       <w:lvlJc w:val="left"/>
       <w:pPr>
-        <w:tabs>
-          <w:tab w:val="num" w:pos="0"/>
-        </w:tabs>
         <w:ind w:left="0" w:hanging="0"/>
       </w:pPr>
-      <w:rPr/>
     </w:lvl>
     <w:lvl w:ilvl="6">
       <w:start w:val="1"/>
@@ -4204,12 +4420,8 @@
       <w:lvlText w:val=""/>
       <w:lvlJc w:val="left"/>
       <w:pPr>
-        <w:tabs>
-          <w:tab w:val="num" w:pos="0"/>
-        </w:tabs>
         <w:ind w:left="0" w:hanging="0"/>
       </w:pPr>
-      <w:rPr/>
     </w:lvl>
     <w:lvl w:ilvl="7">
       <w:start w:val="1"/>
@@ -4218,12 +4430,8 @@
       <w:lvlText w:val=""/>
       <w:lvlJc w:val="left"/>
       <w:pPr>
-        <w:tabs>
-          <w:tab w:val="num" w:pos="0"/>
-        </w:tabs>
         <w:ind w:left="0" w:hanging="0"/>
       </w:pPr>
-      <w:rPr/>
     </w:lvl>
     <w:lvl w:ilvl="8">
       <w:start w:val="1"/>
@@ -4232,12 +4440,8 @@
       <w:lvlText w:val=""/>
       <w:lvlJc w:val="left"/>
       <w:pPr>
-        <w:tabs>
-          <w:tab w:val="num" w:pos="0"/>
-        </w:tabs>
         <w:ind w:left="0" w:hanging="0"/>
       </w:pPr>
-      <w:rPr/>
     </w:lvl>
   </w:abstractNum>
   <w:abstractNum w:abstractNumId="2">
@@ -4248,12 +4452,8 @@
       <w:lvlText w:val=""/>
       <w:lvlJc w:val="left"/>
       <w:pPr>
-        <w:tabs>
-          <w:tab w:val="num" w:pos="0"/>
-        </w:tabs>
         <w:ind w:left="0" w:hanging="0"/>
       </w:pPr>
-      <w:rPr/>
     </w:lvl>
     <w:lvl w:ilvl="1">
       <w:start w:val="1"/>
@@ -4262,12 +4462,8 @@
       <w:lvlText w:val=""/>
       <w:lvlJc w:val="left"/>
       <w:pPr>
-        <w:tabs>
-          <w:tab w:val="num" w:pos="0"/>
-        </w:tabs>
         <w:ind w:left="0" w:hanging="0"/>
       </w:pPr>
-      <w:rPr/>
     </w:lvl>
     <w:lvl w:ilvl="2">
       <w:start w:val="1"/>
@@ -4276,12 +4472,8 @@
       <w:lvlText w:val=""/>
       <w:lvlJc w:val="left"/>
       <w:pPr>
-        <w:tabs>
-          <w:tab w:val="num" w:pos="0"/>
-        </w:tabs>
         <w:ind w:left="0" w:hanging="0"/>
       </w:pPr>
-      <w:rPr/>
     </w:lvl>
     <w:lvl w:ilvl="3">
       <w:start w:val="1"/>
@@ -4290,12 +4482,8 @@
       <w:lvlText w:val=""/>
       <w:lvlJc w:val="left"/>
       <w:pPr>
-        <w:tabs>
-          <w:tab w:val="num" w:pos="0"/>
-        </w:tabs>
         <w:ind w:left="0" w:hanging="0"/>
       </w:pPr>
-      <w:rPr/>
     </w:lvl>
     <w:lvl w:ilvl="4">
       <w:start w:val="1"/>
@@ -4304,12 +4492,8 @@
       <w:lvlText w:val=""/>
       <w:lvlJc w:val="left"/>
       <w:pPr>
-        <w:tabs>
-          <w:tab w:val="num" w:pos="0"/>
-        </w:tabs>
         <w:ind w:left="0" w:hanging="0"/>
       </w:pPr>
-      <w:rPr/>
     </w:lvl>
     <w:lvl w:ilvl="5">
       <w:start w:val="1"/>
@@ -4318,12 +4502,8 @@
       <w:lvlText w:val=""/>
       <w:lvlJc w:val="left"/>
       <w:pPr>
-        <w:tabs>
-          <w:tab w:val="num" w:pos="0"/>
-        </w:tabs>
         <w:ind w:left="0" w:hanging="0"/>
       </w:pPr>
-      <w:rPr/>
     </w:lvl>
     <w:lvl w:ilvl="6">
       <w:start w:val="1"/>
@@ -4332,12 +4512,8 @@
       <w:lvlText w:val=""/>
       <w:lvlJc w:val="left"/>
       <w:pPr>
-        <w:tabs>
-          <w:tab w:val="num" w:pos="0"/>
-        </w:tabs>
         <w:ind w:left="0" w:hanging="0"/>
       </w:pPr>
-      <w:rPr/>
     </w:lvl>
     <w:lvl w:ilvl="7">
       <w:start w:val="1"/>
@@ -4346,12 +4522,8 @@
       <w:lvlText w:val=""/>
       <w:lvlJc w:val="left"/>
       <w:pPr>
-        <w:tabs>
-          <w:tab w:val="num" w:pos="0"/>
-        </w:tabs>
         <w:ind w:left="0" w:hanging="0"/>
       </w:pPr>
-      <w:rPr/>
     </w:lvl>
     <w:lvl w:ilvl="8">
       <w:start w:val="1"/>
@@ -4360,12 +4532,8 @@
       <w:lvlText w:val=""/>
       <w:lvlJc w:val="left"/>
       <w:pPr>
-        <w:tabs>
-          <w:tab w:val="num" w:pos="0"/>
-        </w:tabs>
         <w:ind w:left="0" w:hanging="0"/>
       </w:pPr>
-      <w:rPr/>
     </w:lvl>
   </w:abstractNum>
   <w:abstractNum w:abstractNumId="3">
@@ -4376,12 +4544,8 @@
       <w:lvlText w:val=""/>
       <w:lvlJc w:val="left"/>
       <w:pPr>
-        <w:tabs>
-          <w:tab w:val="num" w:pos="0"/>
-        </w:tabs>
         <w:ind w:left="0" w:hanging="0"/>
       </w:pPr>
-      <w:rPr/>
     </w:lvl>
     <w:lvl w:ilvl="1">
       <w:start w:val="1"/>
@@ -4390,12 +4554,8 @@
       <w:lvlText w:val=""/>
       <w:lvlJc w:val="left"/>
       <w:pPr>
-        <w:tabs>
-          <w:tab w:val="num" w:pos="0"/>
-        </w:tabs>
         <w:ind w:left="0" w:hanging="0"/>
       </w:pPr>
-      <w:rPr/>
     </w:lvl>
     <w:lvl w:ilvl="2">
       <w:start w:val="1"/>
@@ -4404,12 +4564,8 @@
       <w:lvlText w:val=""/>
       <w:lvlJc w:val="left"/>
       <w:pPr>
-        <w:tabs>
-          <w:tab w:val="num" w:pos="0"/>
-        </w:tabs>
         <w:ind w:left="0" w:hanging="0"/>
       </w:pPr>
-      <w:rPr/>
     </w:lvl>
     <w:lvl w:ilvl="3">
       <w:start w:val="1"/>
@@ -4418,12 +4574,8 @@
       <w:lvlText w:val=""/>
       <w:lvlJc w:val="left"/>
       <w:pPr>
-        <w:tabs>
-          <w:tab w:val="num" w:pos="0"/>
-        </w:tabs>
         <w:ind w:left="0" w:hanging="0"/>
       </w:pPr>
-      <w:rPr/>
     </w:lvl>
     <w:lvl w:ilvl="4">
       <w:start w:val="1"/>
@@ -4432,12 +4584,8 @@
       <w:lvlText w:val=""/>
       <w:lvlJc w:val="left"/>
       <w:pPr>
-        <w:tabs>
-          <w:tab w:val="num" w:pos="0"/>
-        </w:tabs>
         <w:ind w:left="0" w:hanging="0"/>
       </w:pPr>
-      <w:rPr/>
     </w:lvl>
     <w:lvl w:ilvl="5">
       <w:start w:val="1"/>
@@ -4446,12 +4594,8 @@
       <w:lvlText w:val=""/>
       <w:lvlJc w:val="left"/>
       <w:pPr>
-        <w:tabs>
-          <w:tab w:val="num" w:pos="0"/>
-        </w:tabs>
         <w:ind w:left="0" w:hanging="0"/>
       </w:pPr>
-      <w:rPr/>
     </w:lvl>
     <w:lvl w:ilvl="6">
       <w:start w:val="1"/>
@@ -4460,12 +4604,8 @@
       <w:lvlText w:val=""/>
       <w:lvlJc w:val="left"/>
       <w:pPr>
-        <w:tabs>
-          <w:tab w:val="num" w:pos="0"/>
-        </w:tabs>
         <w:ind w:left="0" w:hanging="0"/>
       </w:pPr>
-      <w:rPr/>
     </w:lvl>
     <w:lvl w:ilvl="7">
       <w:start w:val="1"/>
@@ -4474,12 +4614,8 @@
       <w:lvlText w:val=""/>
       <w:lvlJc w:val="left"/>
       <w:pPr>
-        <w:tabs>
-          <w:tab w:val="num" w:pos="0"/>
-        </w:tabs>
         <w:ind w:left="0" w:hanging="0"/>
       </w:pPr>
-      <w:rPr/>
     </w:lvl>
     <w:lvl w:ilvl="8">
       <w:start w:val="1"/>
@@ -4488,12 +4624,8 @@
       <w:lvlText w:val=""/>
       <w:lvlJc w:val="left"/>
       <w:pPr>
-        <w:tabs>
-          <w:tab w:val="num" w:pos="0"/>
-        </w:tabs>
         <w:ind w:left="0" w:hanging="0"/>
       </w:pPr>
-      <w:rPr/>
     </w:lvl>
   </w:abstractNum>
   <w:abstractNum w:abstractNumId="4">
@@ -4510,6 +4642,7 @@
       </w:pPr>
       <w:rPr>
         <w:rFonts w:ascii="Symbol" w:hAnsi="Symbol" w:cs="Symbol" w:hint="default"/>
+        <w:rFonts w:cs="Symbol"/>
       </w:rPr>
     </w:lvl>
     <w:lvl w:ilvl="1">
@@ -4525,6 +4658,7 @@
       </w:pPr>
       <w:rPr>
         <w:rFonts w:ascii="OpenSymbol" w:hAnsi="OpenSymbol" w:cs="OpenSymbol" w:hint="default"/>
+        <w:rFonts w:cs="OpenSymbol"/>
       </w:rPr>
     </w:lvl>
     <w:lvl w:ilvl="2">
@@ -4540,6 +4674,7 @@
       </w:pPr>
       <w:rPr>
         <w:rFonts w:ascii="OpenSymbol" w:hAnsi="OpenSymbol" w:cs="OpenSymbol" w:hint="default"/>
+        <w:rFonts w:cs="OpenSymbol"/>
       </w:rPr>
     </w:lvl>
     <w:lvl w:ilvl="3">
@@ -4555,6 +4690,7 @@
       </w:pPr>
       <w:rPr>
         <w:rFonts w:ascii="Symbol" w:hAnsi="Symbol" w:cs="Symbol" w:hint="default"/>
+        <w:rFonts w:cs="Symbol"/>
       </w:rPr>
     </w:lvl>
     <w:lvl w:ilvl="4">
@@ -4570,6 +4706,7 @@
       </w:pPr>
       <w:rPr>
         <w:rFonts w:ascii="OpenSymbol" w:hAnsi="OpenSymbol" w:cs="OpenSymbol" w:hint="default"/>
+        <w:rFonts w:cs="OpenSymbol"/>
       </w:rPr>
     </w:lvl>
     <w:lvl w:ilvl="5">
@@ -4585,6 +4722,7 @@
       </w:pPr>
       <w:rPr>
         <w:rFonts w:ascii="OpenSymbol" w:hAnsi="OpenSymbol" w:cs="OpenSymbol" w:hint="default"/>
+        <w:rFonts w:cs="OpenSymbol"/>
       </w:rPr>
     </w:lvl>
     <w:lvl w:ilvl="6">
@@ -4600,6 +4738,7 @@
       </w:pPr>
       <w:rPr>
         <w:rFonts w:ascii="Symbol" w:hAnsi="Symbol" w:cs="Symbol" w:hint="default"/>
+        <w:rFonts w:cs="Symbol"/>
       </w:rPr>
     </w:lvl>
     <w:lvl w:ilvl="7">
@@ -4615,6 +4754,7 @@
       </w:pPr>
       <w:rPr>
         <w:rFonts w:ascii="OpenSymbol" w:hAnsi="OpenSymbol" w:cs="OpenSymbol" w:hint="default"/>
+        <w:rFonts w:cs="OpenSymbol"/>
       </w:rPr>
     </w:lvl>
     <w:lvl w:ilvl="8">
@@ -4630,6 +4770,7 @@
       </w:pPr>
       <w:rPr>
         <w:rFonts w:ascii="OpenSymbol" w:hAnsi="OpenSymbol" w:cs="OpenSymbol" w:hint="default"/>
+        <w:rFonts w:cs="OpenSymbol"/>
       </w:rPr>
     </w:lvl>
   </w:abstractNum>
@@ -4641,9 +4782,6 @@
       <w:lvlText w:val=""/>
       <w:lvlJc w:val="left"/>
       <w:pPr>
-        <w:tabs>
-          <w:tab w:val="num" w:pos="0"/>
-        </w:tabs>
         <w:ind w:left="0" w:hanging="0"/>
       </w:pPr>
     </w:lvl>
@@ -4654,9 +4792,6 @@
       <w:lvlText w:val=""/>
       <w:lvlJc w:val="left"/>
       <w:pPr>
-        <w:tabs>
-          <w:tab w:val="num" w:pos="0"/>
-        </w:tabs>
         <w:ind w:left="0" w:hanging="0"/>
       </w:pPr>
     </w:lvl>
@@ -4667,9 +4802,6 @@
       <w:lvlText w:val=""/>
       <w:lvlJc w:val="left"/>
       <w:pPr>
-        <w:tabs>
-          <w:tab w:val="num" w:pos="0"/>
-        </w:tabs>
         <w:ind w:left="0" w:hanging="0"/>
       </w:pPr>
     </w:lvl>
@@ -4680,9 +4812,6 @@
       <w:lvlText w:val=""/>
       <w:lvlJc w:val="left"/>
       <w:pPr>
-        <w:tabs>
-          <w:tab w:val="num" w:pos="0"/>
-        </w:tabs>
         <w:ind w:left="0" w:hanging="0"/>
       </w:pPr>
     </w:lvl>
@@ -4693,9 +4822,6 @@
       <w:lvlText w:val=""/>
       <w:lvlJc w:val="left"/>
       <w:pPr>
-        <w:tabs>
-          <w:tab w:val="num" w:pos="0"/>
-        </w:tabs>
         <w:ind w:left="0" w:hanging="0"/>
       </w:pPr>
     </w:lvl>
@@ -4706,9 +4832,6 @@
       <w:lvlText w:val=""/>
       <w:lvlJc w:val="left"/>
       <w:pPr>
-        <w:tabs>
-          <w:tab w:val="num" w:pos="0"/>
-        </w:tabs>
         <w:ind w:left="0" w:hanging="0"/>
       </w:pPr>
     </w:lvl>
@@ -4719,9 +4842,6 @@
       <w:lvlText w:val=""/>
       <w:lvlJc w:val="left"/>
       <w:pPr>
-        <w:tabs>
-          <w:tab w:val="num" w:pos="0"/>
-        </w:tabs>
         <w:ind w:left="0" w:hanging="0"/>
       </w:pPr>
     </w:lvl>
@@ -4732,9 +4852,6 @@
       <w:lvlText w:val=""/>
       <w:lvlJc w:val="left"/>
       <w:pPr>
-        <w:tabs>
-          <w:tab w:val="num" w:pos="0"/>
-        </w:tabs>
         <w:ind w:left="0" w:hanging="0"/>
       </w:pPr>
     </w:lvl>
@@ -4745,9 +4862,6 @@
       <w:lvlText w:val=""/>
       <w:lvlJc w:val="left"/>
       <w:pPr>
-        <w:tabs>
-          <w:tab w:val="num" w:pos="0"/>
-        </w:tabs>
         <w:ind w:left="0" w:hanging="0"/>
       </w:pPr>
     </w:lvl>
@@ -4782,21 +4896,395 @@
       </w:rPr>
     </w:rPrDefault>
     <w:pPrDefault>
-      <w:pPr>
-        <w:suppressAutoHyphens w:val="true"/>
-      </w:pPr>
+      <w:pPr/>
     </w:pPrDefault>
   </w:docDefaults>
-  <w:style w:type="paragraph" w:styleId="Normal">
+  <w:latentStyles w:defLockedState="0" w:defUIPriority="99" w:defSemiHidden="0" w:defUnhideWhenUsed="0" w:defQFormat="0" w:count="376">
+    <w:lsdException w:name="Normal" w:uiPriority="0" w:qFormat="1"/>
+    <w:lsdException w:name="heading 1" w:uiPriority="9" w:qFormat="1"/>
+    <w:lsdException w:name="heading 2" w:uiPriority="9" w:semiHidden="1" w:unhideWhenUsed="1" w:qFormat="1"/>
+    <w:lsdException w:name="heading 3" w:uiPriority="9" w:semiHidden="1" w:unhideWhenUsed="1" w:qFormat="1"/>
+    <w:lsdException w:name="heading 4" w:uiPriority="9" w:semiHidden="1" w:unhideWhenUsed="1" w:qFormat="1"/>
+    <w:lsdException w:name="heading 5" w:uiPriority="9" w:semiHidden="1" w:unhideWhenUsed="1" w:qFormat="1"/>
+    <w:lsdException w:name="heading 6" w:uiPriority="9" w:semiHidden="1" w:unhideWhenUsed="1" w:qFormat="1"/>
+    <w:lsdException w:name="heading 7" w:uiPriority="9" w:semiHidden="1" w:unhideWhenUsed="1" w:qFormat="1"/>
+    <w:lsdException w:name="heading 8" w:uiPriority="9" w:semiHidden="1" w:unhideWhenUsed="1" w:qFormat="1"/>
+    <w:lsdException w:name="heading 9" w:uiPriority="9" w:semiHidden="1" w:unhideWhenUsed="1" w:qFormat="1"/>
+    <w:lsdException w:name="index 1" w:semiHidden="1" w:unhideWhenUsed="1"/>
+    <w:lsdException w:name="index 2" w:semiHidden="1" w:unhideWhenUsed="1"/>
+    <w:lsdException w:name="index 3" w:semiHidden="1" w:unhideWhenUsed="1"/>
+    <w:lsdException w:name="index 4" w:semiHidden="1" w:unhideWhenUsed="1"/>
+    <w:lsdException w:name="index 5" w:semiHidden="1" w:unhideWhenUsed="1"/>
+    <w:lsdException w:name="index 6" w:semiHidden="1" w:unhideWhenUsed="1"/>
+    <w:lsdException w:name="index 7" w:semiHidden="1" w:unhideWhenUsed="1"/>
+    <w:lsdException w:name="index 8" w:semiHidden="1" w:unhideWhenUsed="1"/>
+    <w:lsdException w:name="index 9" w:semiHidden="1" w:unhideWhenUsed="1"/>
+    <w:lsdException w:name="toc 1" w:uiPriority="39" w:semiHidden="1" w:unhideWhenUsed="1"/>
+    <w:lsdException w:name="toc 2" w:uiPriority="39" w:semiHidden="1" w:unhideWhenUsed="1"/>
+    <w:lsdException w:name="toc 3" w:uiPriority="39" w:semiHidden="1" w:unhideWhenUsed="1"/>
+    <w:lsdException w:name="toc 4" w:uiPriority="39" w:semiHidden="1" w:unhideWhenUsed="1"/>
+    <w:lsdException w:name="toc 5" w:uiPriority="39" w:semiHidden="1" w:unhideWhenUsed="1"/>
+    <w:lsdException w:name="toc 6" w:uiPriority="39" w:semiHidden="1" w:unhideWhenUsed="1"/>
+    <w:lsdException w:name="toc 7" w:uiPriority="39" w:semiHidden="1" w:unhideWhenUsed="1"/>
+    <w:lsdException w:name="toc 8" w:uiPriority="39" w:semiHidden="1" w:unhideWhenUsed="1"/>
+    <w:lsdException w:name="toc 9" w:uiPriority="39" w:semiHidden="1" w:unhideWhenUsed="1"/>
+    <w:lsdException w:name="Normal Indent" w:semiHidden="1" w:unhideWhenUsed="1"/>
+    <w:lsdException w:name="footnote text" w:semiHidden="1" w:unhideWhenUsed="1"/>
+    <w:lsdException w:name="annotation text" w:semiHidden="1" w:unhideWhenUsed="1"/>
+    <w:lsdException w:name="header" w:semiHidden="1" w:unhideWhenUsed="1"/>
+    <w:lsdException w:name="footer" w:semiHidden="1" w:unhideWhenUsed="1"/>
+    <w:lsdException w:name="index heading" w:semiHidden="1" w:unhideWhenUsed="1"/>
+    <w:lsdException w:name="caption" w:uiPriority="35" w:semiHidden="1" w:unhideWhenUsed="1" w:qFormat="1"/>
+    <w:lsdException w:name="table of figures" w:semiHidden="1" w:unhideWhenUsed="1"/>
+    <w:lsdException w:name="envelope address" w:semiHidden="1" w:unhideWhenUsed="1"/>
+    <w:lsdException w:name="envelope return" w:semiHidden="1" w:unhideWhenUsed="1"/>
+    <w:lsdException w:name="footnote reference" w:semiHidden="1" w:unhideWhenUsed="1"/>
+    <w:lsdException w:name="annotation reference" w:semiHidden="1" w:unhideWhenUsed="1"/>
+    <w:lsdException w:name="line number" w:semiHidden="1" w:unhideWhenUsed="1"/>
+    <w:lsdException w:name="page number" w:semiHidden="1" w:unhideWhenUsed="1"/>
+    <w:lsdException w:name="endnote reference" w:semiHidden="1" w:unhideWhenUsed="1"/>
+    <w:lsdException w:name="endnote text" w:semiHidden="1" w:unhideWhenUsed="1"/>
+    <w:lsdException w:name="table of authorities" w:semiHidden="1" w:unhideWhenUsed="1"/>
+    <w:lsdException w:name="macro" w:semiHidden="1" w:unhideWhenUsed="1"/>
+    <w:lsdException w:name="toa heading" w:semiHidden="1" w:unhideWhenUsed="1"/>
+    <w:lsdException w:name="List" w:semiHidden="1" w:unhideWhenUsed="1"/>
+    <w:lsdException w:name="List Bullet" w:semiHidden="1" w:unhideWhenUsed="1"/>
+    <w:lsdException w:name="List Number" w:semiHidden="1" w:unhideWhenUsed="1"/>
+    <w:lsdException w:name="List 2" w:semiHidden="1" w:unhideWhenUsed="1"/>
+    <w:lsdException w:name="List 3" w:semiHidden="1" w:unhideWhenUsed="1"/>
+    <w:lsdException w:name="List 4" w:semiHidden="1" w:unhideWhenUsed="1"/>
+    <w:lsdException w:name="List 5" w:semiHidden="1" w:unhideWhenUsed="1"/>
+    <w:lsdException w:name="List Bullet 2" w:semiHidden="1" w:unhideWhenUsed="1"/>
+    <w:lsdException w:name="List Bullet 3" w:semiHidden="1" w:unhideWhenUsed="1"/>
+    <w:lsdException w:name="List Bullet 4" w:semiHidden="1" w:unhideWhenUsed="1"/>
+    <w:lsdException w:name="List Bullet 5" w:semiHidden="1" w:unhideWhenUsed="1"/>
+    <w:lsdException w:name="List Number 2" w:semiHidden="1" w:unhideWhenUsed="1"/>
+    <w:lsdException w:name="List Number 3" w:semiHidden="1" w:unhideWhenUsed="1"/>
+    <w:lsdException w:name="List Number 4" w:semiHidden="1" w:unhideWhenUsed="1"/>
+    <w:lsdException w:name="List Number 5" w:semiHidden="1" w:unhideWhenUsed="1"/>
+    <w:lsdException w:name="Title" w:uiPriority="10" w:qFormat="1"/>
+    <w:lsdException w:name="Closing" w:semiHidden="1" w:unhideWhenUsed="1"/>
+    <w:lsdException w:name="Signature" w:semiHidden="1" w:unhideWhenUsed="1"/>
+    <w:lsdException w:name="Default Paragraph Font" w:uiPriority="1" w:semiHidden="1" w:unhideWhenUsed="1"/>
+    <w:lsdException w:name="Body Text" w:semiHidden="1" w:unhideWhenUsed="1"/>
+    <w:lsdException w:name="Body Text Indent" w:semiHidden="1" w:unhideWhenUsed="1"/>
+    <w:lsdException w:name="List Continue" w:semiHidden="1" w:unhideWhenUsed="1"/>
+    <w:lsdException w:name="List Continue 2" w:semiHidden="1" w:unhideWhenUsed="1"/>
+    <w:lsdException w:name="List Continue 3" w:semiHidden="1" w:unhideWhenUsed="1"/>
+    <w:lsdException w:name="List Continue 4" w:semiHidden="1" w:unhideWhenUsed="1"/>
+    <w:lsdException w:name="List Continue 5" w:semiHidden="1" w:unhideWhenUsed="1"/>
+    <w:lsdException w:name="Message Header" w:semiHidden="1" w:unhideWhenUsed="1"/>
+    <w:lsdException w:name="Subtitle" w:uiPriority="11" w:qFormat="1"/>
+    <w:lsdException w:name="Salutation" w:semiHidden="1" w:unhideWhenUsed="1"/>
+    <w:lsdException w:name="Date" w:semiHidden="1" w:unhideWhenUsed="1"/>
+    <w:lsdException w:name="Body Text First Indent" w:semiHidden="1" w:unhideWhenUsed="1"/>
+    <w:lsdException w:name="Body Text First Indent 2" w:semiHidden="1" w:unhideWhenUsed="1"/>
+    <w:lsdException w:name="Note Heading" w:semiHidden="1" w:unhideWhenUsed="1"/>
+    <w:lsdException w:name="Body Text 2" w:semiHidden="1" w:unhideWhenUsed="1"/>
+    <w:lsdException w:name="Body Text 3" w:semiHidden="1" w:unhideWhenUsed="1"/>
+    <w:lsdException w:name="Body Text Indent 2" w:semiHidden="1" w:unhideWhenUsed="1"/>
+    <w:lsdException w:name="Body Text Indent 3" w:semiHidden="1" w:unhideWhenUsed="1"/>
+    <w:lsdException w:name="Block Text" w:semiHidden="1" w:unhideWhenUsed="1"/>
+    <w:lsdException w:name="Hyperlink" w:semiHidden="1" w:unhideWhenUsed="1"/>
+    <w:lsdException w:name="FollowedHyperlink" w:semiHidden="1" w:unhideWhenUsed="1"/>
+    <w:lsdException w:name="Strong" w:uiPriority="22" w:qFormat="1"/>
+    <w:lsdException w:name="Emphasis" w:uiPriority="20" w:qFormat="1"/>
+    <w:lsdException w:name="Document Map" w:semiHidden="1" w:unhideWhenUsed="1"/>
+    <w:lsdException w:name="Plain Text" w:semiHidden="1" w:unhideWhenUsed="1"/>
+    <w:lsdException w:name="E-mail Signature" w:semiHidden="1" w:unhideWhenUsed="1"/>
+    <w:lsdException w:name="HTML Top of Form" w:semiHidden="1" w:unhideWhenUsed="1"/>
+    <w:lsdException w:name="HTML Bottom of Form" w:semiHidden="1" w:unhideWhenUsed="1"/>
+    <w:lsdException w:name="Normal (Web)" w:semiHidden="1" w:unhideWhenUsed="1"/>
+    <w:lsdException w:name="HTML Acronym" w:semiHidden="1" w:unhideWhenUsed="1"/>
+    <w:lsdException w:name="HTML Address" w:semiHidden="1" w:unhideWhenUsed="1"/>
+    <w:lsdException w:name="HTML Cite" w:semiHidden="1" w:unhideWhenUsed="1"/>
+    <w:lsdException w:name="HTML Code" w:semiHidden="1" w:unhideWhenUsed="1"/>
+    <w:lsdException w:name="HTML Definition" w:semiHidden="1" w:unhideWhenUsed="1"/>
+    <w:lsdException w:name="HTML Keyboard" w:semiHidden="1" w:unhideWhenUsed="1"/>
+    <w:lsdException w:name="HTML Preformatted" w:semiHidden="1" w:unhideWhenUsed="1"/>
+    <w:lsdException w:name="HTML Sample" w:semiHidden="1" w:unhideWhenUsed="1"/>
+    <w:lsdException w:name="HTML Typewriter" w:semiHidden="1" w:unhideWhenUsed="1"/>
+    <w:lsdException w:name="HTML Variable" w:semiHidden="1" w:unhideWhenUsed="1"/>
+    <w:lsdException w:name="Normal Table" w:semiHidden="1" w:unhideWhenUsed="1"/>
+    <w:lsdException w:name="annotation subject" w:semiHidden="1" w:unhideWhenUsed="1"/>
+    <w:lsdException w:name="No List" w:semiHidden="1" w:unhideWhenUsed="1"/>
+    <w:lsdException w:name="Outline List 1" w:semiHidden="1" w:unhideWhenUsed="1"/>
+    <w:lsdException w:name="Outline List 2" w:semiHidden="1" w:unhideWhenUsed="1"/>
+    <w:lsdException w:name="Outline List 3" w:semiHidden="1" w:unhideWhenUsed="1"/>
+    <w:lsdException w:name="Table Simple 1" w:semiHidden="1" w:unhideWhenUsed="1"/>
+    <w:lsdException w:name="Table Simple 2" w:semiHidden="1" w:unhideWhenUsed="1"/>
+    <w:lsdException w:name="Table Simple 3" w:semiHidden="1" w:unhideWhenUsed="1"/>
+    <w:lsdException w:name="Table Classic 1" w:semiHidden="1" w:unhideWhenUsed="1"/>
+    <w:lsdException w:name="Table Classic 2" w:semiHidden="1" w:unhideWhenUsed="1"/>
+    <w:lsdException w:name="Table Classic 3" w:semiHidden="1" w:unhideWhenUsed="1"/>
+    <w:lsdException w:name="Table Classic 4" w:semiHidden="1" w:unhideWhenUsed="1"/>
+    <w:lsdException w:name="Table Colorful 1" w:semiHidden="1" w:unhideWhenUsed="1"/>
+    <w:lsdException w:name="Table Colorful 2" w:semiHidden="1" w:unhideWhenUsed="1"/>
+    <w:lsdException w:name="Table Colorful 3" w:semiHidden="1" w:unhideWhenUsed="1"/>
+    <w:lsdException w:name="Table Columns 1" w:semiHidden="1" w:unhideWhenUsed="1"/>
+    <w:lsdException w:name="Table Columns 2" w:semiHidden="1" w:unhideWhenUsed="1"/>
+    <w:lsdException w:name="Table Columns 3" w:semiHidden="1" w:unhideWhenUsed="1"/>
+    <w:lsdException w:name="Table Columns 4" w:semiHidden="1" w:unhideWhenUsed="1"/>
+    <w:lsdException w:name="Table Columns 5" w:semiHidden="1" w:unhideWhenUsed="1"/>
+    <w:lsdException w:name="Table Grid 1" w:semiHidden="1" w:unhideWhenUsed="1"/>
+    <w:lsdException w:name="Table Grid 2" w:semiHidden="1" w:unhideWhenUsed="1"/>
+    <w:lsdException w:name="Table Grid 3" w:semiHidden="1" w:unhideWhenUsed="1"/>
+    <w:lsdException w:name="Table Grid 4" w:semiHidden="1" w:unhideWhenUsed="1"/>
+    <w:lsdException w:name="Table Grid 5" w:semiHidden="1" w:unhideWhenUsed="1"/>
+    <w:lsdException w:name="Table Grid 6" w:semiHidden="1" w:unhideWhenUsed="1"/>
+    <w:lsdException w:name="Table Grid 7" w:semiHidden="1" w:unhideWhenUsed="1"/>
+    <w:lsdException w:name="Table Grid 8" w:semiHidden="1" w:unhideWhenUsed="1"/>
+    <w:lsdException w:name="Table List 1" w:semiHidden="1" w:unhideWhenUsed="1"/>
+    <w:lsdException w:name="Table List 2" w:semiHidden="1" w:unhideWhenUsed="1"/>
+    <w:lsdException w:name="Table List 3" w:semiHidden="1" w:unhideWhenUsed="1"/>
+    <w:lsdException w:name="Table List 4" w:semiHidden="1" w:unhideWhenUsed="1"/>
+    <w:lsdException w:name="Table List 5" w:semiHidden="1" w:unhideWhenUsed="1"/>
+    <w:lsdException w:name="Table List 6" w:semiHidden="1" w:unhideWhenUsed="1"/>
+    <w:lsdException w:name="Table List 7" w:semiHidden="1" w:unhideWhenUsed="1"/>
+    <w:lsdException w:name="Table List 8" w:semiHidden="1" w:unhideWhenUsed="1"/>
+    <w:lsdException w:name="Table 3D effects 1" w:semiHidden="1" w:unhideWhenUsed="1"/>
+    <w:lsdException w:name="Table 3D effects 2" w:semiHidden="1" w:unhideWhenUsed="1"/>
+    <w:lsdException w:name="Table 3D effects 3" w:semiHidden="1" w:unhideWhenUsed="1"/>
+    <w:lsdException w:name="Table Contemporary" w:semiHidden="1" w:unhideWhenUsed="1"/>
+    <w:lsdException w:name="Table Elegant" w:semiHidden="1" w:unhideWhenUsed="1"/>
+    <w:lsdException w:name="Table Professional" w:semiHidden="1" w:unhideWhenUsed="1"/>
+    <w:lsdException w:name="Table Subtle 1" w:semiHidden="1" w:unhideWhenUsed="1"/>
+    <w:lsdException w:name="Table Subtle 2" w:semiHidden="1" w:unhideWhenUsed="1"/>
+    <w:lsdException w:name="Table Web 1" w:semiHidden="1" w:unhideWhenUsed="1"/>
+    <w:lsdException w:name="Table Web 2" w:semiHidden="1" w:unhideWhenUsed="1"/>
+    <w:lsdException w:name="Table Web 3" w:semiHidden="1" w:unhideWhenUsed="1"/>
+    <w:lsdException w:name="Balloon Text" w:semiHidden="1" w:unhideWhenUsed="1"/>
+    <w:lsdException w:name="Table Grid" w:uiPriority="39"/>
+    <w:lsdException w:name="Table Theme" w:semiHidden="1" w:unhideWhenUsed="1"/>
+    <w:lsdException w:name="Placeholder Text" w:semiHidden="1"/>
+    <w:lsdException w:name="No Spacing" w:uiPriority="1" w:qFormat="1"/>
+    <w:lsdException w:name="Light Shading" w:uiPriority="60"/>
+    <w:lsdException w:name="Light List" w:uiPriority="61"/>
+    <w:lsdException w:name="Light Grid" w:uiPriority="62"/>
+    <w:lsdException w:name="Medium Shading 1" w:uiPriority="63"/>
+    <w:lsdException w:name="Medium Shading 2" w:uiPriority="64"/>
+    <w:lsdException w:name="Medium List 1" w:uiPriority="65"/>
+    <w:lsdException w:name="Medium List 2" w:uiPriority="66"/>
+    <w:lsdException w:name="Medium Grid 1" w:uiPriority="67"/>
+    <w:lsdException w:name="Medium Grid 2" w:uiPriority="68"/>
+    <w:lsdException w:name="Medium Grid 3" w:uiPriority="69"/>
+    <w:lsdException w:name="Dark List" w:uiPriority="70"/>
+    <w:lsdException w:name="Colorful Shading" w:uiPriority="71"/>
+    <w:lsdException w:name="Colorful List" w:uiPriority="72"/>
+    <w:lsdException w:name="Colorful Grid" w:uiPriority="73"/>
+    <w:lsdException w:name="Light Shading Accent 1" w:uiPriority="60"/>
+    <w:lsdException w:name="Light List Accent 1" w:uiPriority="61"/>
+    <w:lsdException w:name="Light Grid Accent 1" w:uiPriority="62"/>
+    <w:lsdException w:name="Medium Shading 1 Accent 1" w:uiPriority="63"/>
+    <w:lsdException w:name="Medium Shading 2 Accent 1" w:uiPriority="64"/>
+    <w:lsdException w:name="Medium List 1 Accent 1" w:uiPriority="65"/>
+    <w:lsdException w:name="Revision" w:semiHidden="1"/>
+    <w:lsdException w:name="List Paragraph" w:uiPriority="34" w:qFormat="1"/>
+    <w:lsdException w:name="Quote" w:uiPriority="29" w:qFormat="1"/>
+    <w:lsdException w:name="Intense Quote" w:uiPriority="30" w:qFormat="1"/>
+    <w:lsdException w:name="Medium List 2 Accent 1" w:uiPriority="66"/>
+    <w:lsdException w:name="Medium Grid 1 Accent 1" w:uiPriority="67"/>
+    <w:lsdException w:name="Medium Grid 2 Accent 1" w:uiPriority="68"/>
+    <w:lsdException w:name="Medium Grid 3 Accent 1" w:uiPriority="69"/>
+    <w:lsdException w:name="Dark List Accent 1" w:uiPriority="70"/>
+    <w:lsdException w:name="Colorful Shading Accent 1" w:uiPriority="71"/>
+    <w:lsdException w:name="Colorful List Accent 1" w:uiPriority="72"/>
+    <w:lsdException w:name="Colorful Grid Accent 1" w:uiPriority="73"/>
+    <w:lsdException w:name="Light Shading Accent 2" w:uiPriority="60"/>
+    <w:lsdException w:name="Light List Accent 2" w:uiPriority="61"/>
+    <w:lsdException w:name="Light Grid Accent 2" w:uiPriority="62"/>
+    <w:lsdException w:name="Medium Shading 1 Accent 2" w:uiPriority="63"/>
+    <w:lsdException w:name="Medium Shading 2 Accent 2" w:uiPriority="64"/>
+    <w:lsdException w:name="Medium List 1 Accent 2" w:uiPriority="65"/>
+    <w:lsdException w:name="Medium List 2 Accent 2" w:uiPriority="66"/>
+    <w:lsdException w:name="Medium Grid 1 Accent 2" w:uiPriority="67"/>
+    <w:lsdException w:name="Medium Grid 2 Accent 2" w:uiPriority="68"/>
+    <w:lsdException w:name="Medium Grid 3 Accent 2" w:uiPriority="69"/>
+    <w:lsdException w:name="Dark List Accent 2" w:uiPriority="70"/>
+    <w:lsdException w:name="Colorful Shading Accent 2" w:uiPriority="71"/>
+    <w:lsdException w:name="Colorful List Accent 2" w:uiPriority="72"/>
+    <w:lsdException w:name="Colorful Grid Accent 2" w:uiPriority="73"/>
+    <w:lsdException w:name="Light Shading Accent 3" w:uiPriority="60"/>
+    <w:lsdException w:name="Light List Accent 3" w:uiPriority="61"/>
+    <w:lsdException w:name="Light Grid Accent 3" w:uiPriority="62"/>
+    <w:lsdException w:name="Medium Shading 1 Accent 3" w:uiPriority="63"/>
+    <w:lsdException w:name="Medium Shading 2 Accent 3" w:uiPriority="64"/>
+    <w:lsdException w:name="Medium List 1 Accent 3" w:uiPriority="65"/>
+    <w:lsdException w:name="Medium List 2 Accent 3" w:uiPriority="66"/>
+    <w:lsdException w:name="Medium Grid 1 Accent 3" w:uiPriority="67"/>
+    <w:lsdException w:name="Medium Grid 2 Accent 3" w:uiPriority="68"/>
+    <w:lsdException w:name="Medium Grid 3 Accent 3" w:uiPriority="69"/>
+    <w:lsdException w:name="Dark List Accent 3" w:uiPriority="70"/>
+    <w:lsdException w:name="Colorful Shading Accent 3" w:uiPriority="71"/>
+    <w:lsdException w:name="Colorful List Accent 3" w:uiPriority="72"/>
+    <w:lsdException w:name="Colorful Grid Accent 3" w:uiPriority="73"/>
+    <w:lsdException w:name="Light Shading Accent 4" w:uiPriority="60"/>
+    <w:lsdException w:name="Light List Accent 4" w:uiPriority="61"/>
+    <w:lsdException w:name="Light Grid Accent 4" w:uiPriority="62"/>
+    <w:lsdException w:name="Medium Shading 1 Accent 4" w:uiPriority="63"/>
+    <w:lsdException w:name="Medium Shading 2 Accent 4" w:uiPriority="64"/>
+    <w:lsdException w:name="Medium List 1 Accent 4" w:uiPriority="65"/>
+    <w:lsdException w:name="Medium List 2 Accent 4" w:uiPriority="66"/>
+    <w:lsdException w:name="Medium Grid 1 Accent 4" w:uiPriority="67"/>
+    <w:lsdException w:name="Medium Grid 2 Accent 4" w:uiPriority="68"/>
+    <w:lsdException w:name="Medium Grid 3 Accent 4" w:uiPriority="69"/>
+    <w:lsdException w:name="Dark List Accent 4" w:uiPriority="70"/>
+    <w:lsdException w:name="Colorful Shading Accent 4" w:uiPriority="71"/>
+    <w:lsdException w:name="Colorful List Accent 4" w:uiPriority="72"/>
+    <w:lsdException w:name="Colorful Grid Accent 4" w:uiPriority="73"/>
+    <w:lsdException w:name="Light Shading Accent 5" w:uiPriority="60"/>
+    <w:lsdException w:name="Light List Accent 5" w:uiPriority="61"/>
+    <w:lsdException w:name="Light Grid Accent 5" w:uiPriority="62"/>
+    <w:lsdException w:name="Medium Shading 1 Accent 5" w:uiPriority="63"/>
+    <w:lsdException w:name="Medium Shading 2 Accent 5" w:uiPriority="64"/>
+    <w:lsdException w:name="Medium List 1 Accent 5" w:uiPriority="65"/>
+    <w:lsdException w:name="Medium List 2 Accent 5" w:uiPriority="66"/>
+    <w:lsdException w:name="Medium Grid 1 Accent 5" w:uiPriority="67"/>
+    <w:lsdException w:name="Medium Grid 2 Accent 5" w:uiPriority="68"/>
+    <w:lsdException w:name="Medium Grid 3 Accent 5" w:uiPriority="69"/>
+    <w:lsdException w:name="Dark List Accent 5" w:uiPriority="70"/>
+    <w:lsdException w:name="Colorful Shading Accent 5" w:uiPriority="71"/>
+    <w:lsdException w:name="Colorful List Accent 5" w:uiPriority="72"/>
+    <w:lsdException w:name="Colorful Grid Accent 5" w:uiPriority="73"/>
+    <w:lsdException w:name="Light Shading Accent 6" w:uiPriority="60"/>
+    <w:lsdException w:name="Light List Accent 6" w:uiPriority="61"/>
+    <w:lsdException w:name="Light Grid Accent 6" w:uiPriority="62"/>
+    <w:lsdException w:name="Medium Shading 1 Accent 6" w:uiPriority="63"/>
+    <w:lsdException w:name="Medium Shading 2 Accent 6" w:uiPriority="64"/>
+    <w:lsdException w:name="Medium List 1 Accent 6" w:uiPriority="65"/>
+    <w:lsdException w:name="Medium List 2 Accent 6" w:uiPriority="66"/>
+    <w:lsdException w:name="Medium Grid 1 Accent 6" w:uiPriority="67"/>
+    <w:lsdException w:name="Medium Grid 2 Accent 6" w:uiPriority="68"/>
+    <w:lsdException w:name="Medium Grid 3 Accent 6" w:uiPriority="69"/>
+    <w:lsdException w:name="Dark List Accent 6" w:uiPriority="70"/>
+    <w:lsdException w:name="Colorful Shading Accent 6" w:uiPriority="71"/>
+    <w:lsdException w:name="Colorful List Accent 6" w:uiPriority="72"/>
+    <w:lsdException w:name="Colorful Grid Accent 6" w:uiPriority="73"/>
+    <w:lsdException w:name="Subtle Emphasis" w:uiPriority="19" w:qFormat="1"/>
+    <w:lsdException w:name="Intense Emphasis" w:uiPriority="21" w:qFormat="1"/>
+    <w:lsdException w:name="Subtle Reference" w:uiPriority="31" w:qFormat="1"/>
+    <w:lsdException w:name="Intense Reference" w:uiPriority="32" w:qFormat="1"/>
+    <w:lsdException w:name="Book Title" w:uiPriority="33" w:qFormat="1"/>
+    <w:lsdException w:name="Bibliography" w:uiPriority="37" w:semiHidden="1" w:unhideWhenUsed="1"/>
+    <w:lsdException w:name="TOC Heading" w:uiPriority="39" w:semiHidden="1" w:unhideWhenUsed="1" w:qFormat="1"/>
+    <w:lsdException w:name="Plain Table 1" w:uiPriority="41"/>
+    <w:lsdException w:name="Plain Table 2" w:uiPriority="42"/>
+    <w:lsdException w:name="Plain Table 3" w:uiPriority="43"/>
+    <w:lsdException w:name="Plain Table 4" w:uiPriority="44"/>
+    <w:lsdException w:name="Plain Table 5" w:uiPriority="45"/>
+    <w:lsdException w:name="Grid Table Light" w:uiPriority="40"/>
+    <w:lsdException w:name="Grid Table 1 Light" w:uiPriority="46"/>
+    <w:lsdException w:name="Grid Table 2" w:uiPriority="47"/>
+    <w:lsdException w:name="Grid Table 3" w:uiPriority="48"/>
+    <w:lsdException w:name="Grid Table 4" w:uiPriority="49"/>
+    <w:lsdException w:name="Grid Table 5 Dark" w:uiPriority="50"/>
+    <w:lsdException w:name="Grid Table 6 Colorful" w:uiPriority="51"/>
+    <w:lsdException w:name="Grid Table 7 Colorful" w:uiPriority="52"/>
+    <w:lsdException w:name="Grid Table 1 Light Accent 1" w:uiPriority="46"/>
+    <w:lsdException w:name="Grid Table 2 Accent 1" w:uiPriority="47"/>
+    <w:lsdException w:name="Grid Table 3 Accent 1" w:uiPriority="48"/>
+    <w:lsdException w:name="Grid Table 4 Accent 1" w:uiPriority="49"/>
+    <w:lsdException w:name="Grid Table 5 Dark Accent 1" w:uiPriority="50"/>
+    <w:lsdException w:name="Grid Table 6 Colorful Accent 1" w:uiPriority="51"/>
+    <w:lsdException w:name="Grid Table 7 Colorful Accent 1" w:uiPriority="52"/>
+    <w:lsdException w:name="Grid Table 1 Light Accent 2" w:uiPriority="46"/>
+    <w:lsdException w:name="Grid Table 2 Accent 2" w:uiPriority="47"/>
+    <w:lsdException w:name="Grid Table 3 Accent 2" w:uiPriority="48"/>
+    <w:lsdException w:name="Grid Table 4 Accent 2" w:uiPriority="49"/>
+    <w:lsdException w:name="Grid Table 5 Dark Accent 2" w:uiPriority="50"/>
+    <w:lsdException w:name="Grid Table 6 Colorful Accent 2" w:uiPriority="51"/>
+    <w:lsdException w:name="Grid Table 7 Colorful Accent 2" w:uiPriority="52"/>
+    <w:lsdException w:name="Grid Table 1 Light Accent 3" w:uiPriority="46"/>
+    <w:lsdException w:name="Grid Table 2 Accent 3" w:uiPriority="47"/>
+    <w:lsdException w:name="Grid Table 3 Accent 3" w:uiPriority="48"/>
+    <w:lsdException w:name="Grid Table 4 Accent 3" w:uiPriority="49"/>
+    <w:lsdException w:name="Grid Table 5 Dark Accent 3" w:uiPriority="50"/>
+    <w:lsdException w:name="Grid Table 6 Colorful Accent 3" w:uiPriority="51"/>
+    <w:lsdException w:name="Grid Table 7 Colorful Accent 3" w:uiPriority="52"/>
+    <w:lsdException w:name="Grid Table 1 Light Accent 4" w:uiPriority="46"/>
+    <w:lsdException w:name="Grid Table 2 Accent 4" w:uiPriority="47"/>
+    <w:lsdException w:name="Grid Table 3 Accent 4" w:uiPriority="48"/>
+    <w:lsdException w:name="Grid Table 4 Accent 4" w:uiPriority="49"/>
+    <w:lsdException w:name="Grid Table 5 Dark Accent 4" w:uiPriority="50"/>
+    <w:lsdException w:name="Grid Table 6 Colorful Accent 4" w:uiPriority="51"/>
+    <w:lsdException w:name="Grid Table 7 Colorful Accent 4" w:uiPriority="52"/>
+    <w:lsdException w:name="Grid Table 1 Light Accent 5" w:uiPriority="46"/>
+    <w:lsdException w:name="Grid Table 2 Accent 5" w:uiPriority="47"/>
+    <w:lsdException w:name="Grid Table 3 Accent 5" w:uiPriority="48"/>
+    <w:lsdException w:name="Grid Table 4 Accent 5" w:uiPriority="49"/>
+    <w:lsdException w:name="Grid Table 5 Dark Accent 5" w:uiPriority="50"/>
+    <w:lsdException w:name="Grid Table 6 Colorful Accent 5" w:uiPriority="51"/>
+    <w:lsdException w:name="Grid Table 7 Colorful Accent 5" w:uiPriority="52"/>
+    <w:lsdException w:name="Grid Table 1 Light Accent 6" w:uiPriority="46"/>
+    <w:lsdException w:name="Grid Table 2 Accent 6" w:uiPriority="47"/>
+    <w:lsdException w:name="Grid Table 3 Accent 6" w:uiPriority="48"/>
+    <w:lsdException w:name="Grid Table 4 Accent 6" w:uiPriority="49"/>
+    <w:lsdException w:name="Grid Table 5 Dark Accent 6" w:uiPriority="50"/>
+    <w:lsdException w:name="Grid Table 6 Colorful Accent 6" w:uiPriority="51"/>
+    <w:lsdException w:name="Grid Table 7 Colorful Accent 6" w:uiPriority="52"/>
+    <w:lsdException w:name="List Table 1 Light" w:uiPriority="46"/>
+    <w:lsdException w:name="List Table 2" w:uiPriority="47"/>
+    <w:lsdException w:name="List Table 3" w:uiPriority="48"/>
+    <w:lsdException w:name="List Table 4" w:uiPriority="49"/>
+    <w:lsdException w:name="List Table 5 Dark" w:uiPriority="50"/>
+    <w:lsdException w:name="List Table 6 Colorful" w:uiPriority="51"/>
+    <w:lsdException w:name="List Table 7 Colorful" w:uiPriority="52"/>
+    <w:lsdException w:name="List Table 1 Light Accent 1" w:uiPriority="46"/>
+    <w:lsdException w:name="List Table 2 Accent 1" w:uiPriority="47"/>
+    <w:lsdException w:name="List Table 3 Accent 1" w:uiPriority="48"/>
+    <w:lsdException w:name="List Table 4 Accent 1" w:uiPriority="49"/>
+    <w:lsdException w:name="List Table 5 Dark Accent 1" w:uiPriority="50"/>
+    <w:lsdException w:name="List Table 6 Colorful Accent 1" w:uiPriority="51"/>
+    <w:lsdException w:name="List Table 7 Colorful Accent 1" w:uiPriority="52"/>
+    <w:lsdException w:name="List Table 1 Light Accent 2" w:uiPriority="46"/>
+    <w:lsdException w:name="List Table 2 Accent 2" w:uiPriority="47"/>
+    <w:lsdException w:name="List Table 3 Accent 2" w:uiPriority="48"/>
+    <w:lsdException w:name="List Table 4 Accent 2" w:uiPriority="49"/>
+    <w:lsdException w:name="List Table 5 Dark Accent 2" w:uiPriority="50"/>
+    <w:lsdException w:name="List Table 6 Colorful Accent 2" w:uiPriority="51"/>
+    <w:lsdException w:name="List Table 7 Colorful Accent 2" w:uiPriority="52"/>
+    <w:lsdException w:name="List Table 1 Light Accent 3" w:uiPriority="46"/>
+    <w:lsdException w:name="List Table 2 Accent 3" w:uiPriority="47"/>
+    <w:lsdException w:name="List Table 3 Accent 3" w:uiPriority="48"/>
+    <w:lsdException w:name="List Table 4 Accent 3" w:uiPriority="49"/>
+    <w:lsdException w:name="List Table 5 Dark Accent 3" w:uiPriority="50"/>
+    <w:lsdException w:name="List Table 6 Colorful Accent 3" w:uiPriority="51"/>
+    <w:lsdException w:name="List Table 7 Colorful Accent 3" w:uiPriority="52"/>
+    <w:lsdException w:name="List Table 1 Light Accent 4" w:uiPriority="46"/>
+    <w:lsdException w:name="List Table 2 Accent 4" w:uiPriority="47"/>
+    <w:lsdException w:name="List Table 3 Accent 4" w:uiPriority="48"/>
+    <w:lsdException w:name="List Table 4 Accent 4" w:uiPriority="49"/>
+    <w:lsdException w:name="List Table 5 Dark Accent 4" w:uiPriority="50"/>
+    <w:lsdException w:name="List Table 6 Colorful Accent 4" w:uiPriority="51"/>
+    <w:lsdException w:name="List Table 7 Colorful Accent 4" w:uiPriority="52"/>
+    <w:lsdException w:name="List Table 1 Light Accent 5" w:uiPriority="46"/>
+    <w:lsdException w:name="List Table 2 Accent 5" w:uiPriority="47"/>
+    <w:lsdException w:name="List Table 3 Accent 5" w:uiPriority="48"/>
+    <w:lsdException w:name="List Table 4 Accent 5" w:uiPriority="49"/>
+    <w:lsdException w:name="List Table 5 Dark Accent 5" w:uiPriority="50"/>
+    <w:lsdException w:name="List Table 6 Colorful Accent 5" w:uiPriority="51"/>
+    <w:lsdException w:name="List Table 7 Colorful Accent 5" w:uiPriority="52"/>
+    <w:lsdException w:name="List Table 1 Light Accent 6" w:uiPriority="46"/>
+    <w:lsdException w:name="List Table 2 Accent 6" w:uiPriority="47"/>
+    <w:lsdException w:name="List Table 3 Accent 6" w:uiPriority="48"/>
+    <w:lsdException w:name="List Table 4 Accent 6" w:uiPriority="49"/>
+    <w:lsdException w:name="List Table 5 Dark Accent 6" w:uiPriority="50"/>
+    <w:lsdException w:name="List Table 6 Colorful Accent 6" w:uiPriority="51"/>
+    <w:lsdException w:name="List Table 7 Colorful Accent 6" w:uiPriority="52"/>
+    <w:lsdException w:name="Mention" w:semiHidden="1" w:unhideWhenUsed="1"/>
+    <w:lsdException w:name="Smart Hyperlink" w:semiHidden="1" w:unhideWhenUsed="1"/>
+    <w:lsdException w:name="Hashtag" w:semiHidden="1" w:unhideWhenUsed="1"/>
+    <w:lsdException w:name="Unresolved Mention" w:semiHidden="1" w:unhideWhenUsed="1"/>
+    <w:lsdException w:name="Smart Link" w:semiHidden="1" w:unhideWhenUsed="1"/>
+  </w:latentStyles>
+  <w:style w:type="paragraph" w:styleId="Normal" w:default="1">
     <w:name w:val="Normal"/>
     <w:qFormat/>
     <w:pPr>
       <w:widowControl/>
       <w:suppressAutoHyphens w:val="true"/>
-      <w:overflowPunct w:val="false"/>
+      <w:overflowPunct w:val="true"/>
       <w:bidi w:val="0"/>
-      <w:spacing w:before="0" w:after="0"/>
-      <w:ind w:left="0" w:right="0" w:hanging="0"/>
       <w:jc w:val="left"/>
     </w:pPr>
     <w:rPr>
@@ -4812,15 +5300,13 @@
     <w:name w:val="Heading 1"/>
     <w:basedOn w:val="Heading"/>
     <w:next w:val="TextBody"/>
+    <w:uiPriority w:val="9"/>
     <w:qFormat/>
     <w:pPr>
       <w:spacing w:before="567" w:after="142"/>
-      <w:ind w:left="0" w:right="0" w:hanging="0"/>
-      <w:jc w:val="left"/>
       <w:outlineLvl w:val="0"/>
     </w:pPr>
     <w:rPr>
-      <w:b/>
       <w:bCs/>
       <w:sz w:val="32"/>
       <w:szCs w:val="36"/>
@@ -4830,15 +5316,15 @@
     <w:name w:val="Heading 2"/>
     <w:basedOn w:val="Heading"/>
     <w:next w:val="TextBody"/>
+    <w:uiPriority w:val="9"/>
+    <w:unhideWhenUsed/>
     <w:qFormat/>
     <w:pPr>
       <w:spacing w:before="198" w:after="119"/>
-      <w:ind w:left="0" w:right="0" w:hanging="0"/>
       <w:outlineLvl w:val="1"/>
     </w:pPr>
     <w:rPr>
-      <w:rFonts w:ascii="Gill Sans" w:hAnsi="Gill Sans" w:eastAsia="Songti SC" w:cs="Arial Unicode MS"/>
-      <w:b/>
+      <w:rFonts w:eastAsia="Songti SC"/>
       <w:bCs/>
       <w:sz w:val="24"/>
       <w:szCs w:val="36"/>
@@ -4848,56 +5334,222 @@
     <w:name w:val="Heading 3"/>
     <w:basedOn w:val="Heading"/>
     <w:next w:val="TextBody"/>
+    <w:uiPriority w:val="9"/>
+    <w:semiHidden/>
+    <w:unhideWhenUsed/>
     <w:qFormat/>
     <w:pPr>
       <w:spacing w:before="142" w:after="142"/>
-      <w:ind w:left="0" w:right="0" w:hanging="0"/>
       <w:outlineLvl w:val="2"/>
     </w:pPr>
     <w:rPr>
       <w:b w:val="false"/>
       <w:bCs/>
       <w:sz w:val="22"/>
-      <w:szCs w:val="28"/>
     </w:rPr>
   </w:style>
+  <w:style w:type="paragraph" w:styleId="Heading4">
+    <w:name w:val="Heading 4"/>
+    <w:basedOn w:val="Normal"/>
+    <w:next w:val="Normal"/>
+    <w:link w:val="Heading4Char"/>
+    <w:uiPriority w:val="9"/>
+    <w:unhideWhenUsed/>
+    <w:qFormat/>
+    <w:rsid w:val="0008525a"/>
+    <w:pPr>
+      <w:keepNext w:val="true"/>
+      <w:keepLines/>
+      <w:spacing w:before="40" w:after="0"/>
+      <w:outlineLvl w:val="3"/>
+    </w:pPr>
+    <w:rPr>
+      <w:rFonts w:ascii="Calibri Light" w:hAnsi="Calibri Light" w:eastAsia="" w:cs="Mangal" w:asciiTheme="majorHAnsi" w:eastAsiaTheme="majorEastAsia" w:hAnsiTheme="majorHAnsi"/>
+      <w:i/>
+      <w:iCs/>
+      <w:color w:val="2F5496" w:themeColor="accent1" w:themeShade="bf"/>
+      <w:szCs w:val="21"/>
+    </w:rPr>
+  </w:style>
+  <w:style w:type="character" w:styleId="DefaultParagraphFont" w:default="1">
+    <w:name w:val="Default Paragraph Font"/>
+    <w:uiPriority w:val="1"/>
+    <w:unhideWhenUsed/>
+    <w:qFormat/>
+    <w:rPr/>
+  </w:style>
   <w:style w:type="character" w:styleId="InternetLink">
-    <w:name w:val="Hyperlink"/>
+    <w:name w:val="Internet Link"/>
     <w:rPr>
       <w:color w:val="000080"/>
       <w:u w:val="single"/>
-      <w:lang w:val="zxx" w:eastAsia="zxx" w:bidi="zxx"/>
     </w:rPr>
   </w:style>
-  <w:style w:type="character" w:styleId="VisitedInternetLink">
+  <w:style w:type="character" w:styleId="FollowedHyperlink">
     <w:name w:val="FollowedHyperlink"/>
     <w:qFormat/>
     <w:rPr>
       <w:color w:val="800000"/>
       <w:u w:val="single"/>
-      <w:lang w:val="zxx" w:eastAsia="zxx" w:bidi="zxx"/>
     </w:rPr>
   </w:style>
-  <w:style w:type="character" w:styleId="IndexLink">
+  <w:style w:type="character" w:styleId="IndexLink" w:customStyle="1">
     <w:name w:val="Index Link"/>
     <w:qFormat/>
     <w:rPr/>
   </w:style>
-  <w:style w:type="character" w:styleId="Bullets">
+  <w:style w:type="character" w:styleId="Bullets" w:customStyle="1">
     <w:name w:val="Bullets"/>
     <w:qFormat/>
     <w:rPr>
       <w:rFonts w:ascii="OpenSymbol" w:hAnsi="OpenSymbol" w:eastAsia="OpenSymbol" w:cs="OpenSymbol"/>
     </w:rPr>
   </w:style>
-  <w:style w:type="character" w:styleId="Teletype">
+  <w:style w:type="character" w:styleId="Teletype" w:customStyle="1">
     <w:name w:val="Teletype"/>
     <w:qFormat/>
     <w:rPr>
       <w:rFonts w:ascii="Liberation Mono" w:hAnsi="Liberation Mono" w:eastAsia="Liberation Mono" w:cs="Liberation Mono"/>
     </w:rPr>
   </w:style>
-  <w:style w:type="paragraph" w:styleId="Heading">
+  <w:style w:type="character" w:styleId="Annotationreference">
+    <w:name w:val="annotation reference"/>
+    <w:basedOn w:val="DefaultParagraphFont"/>
+    <w:uiPriority w:val="99"/>
+    <w:semiHidden/>
+    <w:unhideWhenUsed/>
+    <w:qFormat/>
+    <w:rsid w:val="00f13f43"/>
+    <w:rPr>
+      <w:sz w:val="16"/>
+      <w:szCs w:val="16"/>
+    </w:rPr>
+  </w:style>
+  <w:style w:type="character" w:styleId="CommentTextChar" w:customStyle="1">
+    <w:name w:val="Comment Text Char"/>
+    <w:basedOn w:val="DefaultParagraphFont"/>
+    <w:link w:val="CommentText"/>
+    <w:uiPriority w:val="99"/>
+    <w:semiHidden/>
+    <w:qFormat/>
+    <w:rsid w:val="00f13f43"/>
+    <w:rPr>
+      <w:rFonts w:ascii="Baskerville" w:hAnsi="Baskerville" w:cs="Mangal"/>
+      <w:szCs w:val="18"/>
+    </w:rPr>
+  </w:style>
+  <w:style w:type="character" w:styleId="CommentSubjectChar" w:customStyle="1">
+    <w:name w:val="Comment Subject Char"/>
+    <w:basedOn w:val="CommentTextChar"/>
+    <w:link w:val="CommentSubject"/>
+    <w:uiPriority w:val="99"/>
+    <w:semiHidden/>
+    <w:qFormat/>
+    <w:rsid w:val="00f13f43"/>
+    <w:rPr>
+      <w:rFonts w:ascii="Baskerville" w:hAnsi="Baskerville" w:cs="Mangal"/>
+      <w:b/>
+      <w:bCs/>
+      <w:szCs w:val="18"/>
+    </w:rPr>
+  </w:style>
+  <w:style w:type="character" w:styleId="Heading4Char" w:customStyle="1">
+    <w:name w:val="Heading 4 Char"/>
+    <w:basedOn w:val="DefaultParagraphFont"/>
+    <w:link w:val="Heading4"/>
+    <w:uiPriority w:val="9"/>
+    <w:qFormat/>
+    <w:rsid w:val="0008525a"/>
+    <w:rPr>
+      <w:rFonts w:ascii="Calibri Light" w:hAnsi="Calibri Light" w:eastAsia="" w:cs="Mangal" w:asciiTheme="majorHAnsi" w:eastAsiaTheme="majorEastAsia" w:hAnsiTheme="majorHAnsi"/>
+      <w:i/>
+      <w:iCs/>
+      <w:color w:val="2F5496" w:themeColor="accent1" w:themeShade="bf"/>
+      <w:sz w:val="24"/>
+      <w:szCs w:val="21"/>
+    </w:rPr>
+  </w:style>
+  <w:style w:type="character" w:styleId="ListLabel1">
+    <w:name w:val="ListLabel 1"/>
+    <w:qFormat/>
+    <w:rPr>
+      <w:rFonts w:cs="Symbol"/>
+    </w:rPr>
+  </w:style>
+  <w:style w:type="character" w:styleId="ListLabel2">
+    <w:name w:val="ListLabel 2"/>
+    <w:qFormat/>
+    <w:rPr>
+      <w:rFonts w:cs="OpenSymbol"/>
+    </w:rPr>
+  </w:style>
+  <w:style w:type="character" w:styleId="ListLabel3">
+    <w:name w:val="ListLabel 3"/>
+    <w:qFormat/>
+    <w:rPr>
+      <w:rFonts w:cs="OpenSymbol"/>
+    </w:rPr>
+  </w:style>
+  <w:style w:type="character" w:styleId="ListLabel4">
+    <w:name w:val="ListLabel 4"/>
+    <w:qFormat/>
+    <w:rPr>
+      <w:rFonts w:cs="Symbol"/>
+    </w:rPr>
+  </w:style>
+  <w:style w:type="character" w:styleId="ListLabel5">
+    <w:name w:val="ListLabel 5"/>
+    <w:qFormat/>
+    <w:rPr>
+      <w:rFonts w:cs="OpenSymbol"/>
+    </w:rPr>
+  </w:style>
+  <w:style w:type="character" w:styleId="ListLabel6">
+    <w:name w:val="ListLabel 6"/>
+    <w:qFormat/>
+    <w:rPr>
+      <w:rFonts w:cs="OpenSymbol"/>
+    </w:rPr>
+  </w:style>
+  <w:style w:type="character" w:styleId="ListLabel7">
+    <w:name w:val="ListLabel 7"/>
+    <w:qFormat/>
+    <w:rPr>
+      <w:rFonts w:cs="Symbol"/>
+    </w:rPr>
+  </w:style>
+  <w:style w:type="character" w:styleId="ListLabel8">
+    <w:name w:val="ListLabel 8"/>
+    <w:qFormat/>
+    <w:rPr>
+      <w:rFonts w:cs="OpenSymbol"/>
+    </w:rPr>
+  </w:style>
+  <w:style w:type="character" w:styleId="ListLabel9">
+    <w:name w:val="ListLabel 9"/>
+    <w:qFormat/>
+    <w:rPr>
+      <w:rFonts w:cs="OpenSymbol"/>
+    </w:rPr>
+  </w:style>
+  <w:style w:type="character" w:styleId="ListLabel10">
+    <w:name w:val="ListLabel 10"/>
+    <w:qFormat/>
+    <w:rPr>
+      <w:i w:val="false"/>
+    </w:rPr>
+  </w:style>
+  <w:style w:type="character" w:styleId="ListLabel11">
+    <w:name w:val="ListLabel 11"/>
+    <w:qFormat/>
+    <w:rPr/>
+  </w:style>
+  <w:style w:type="character" w:styleId="ListLabel12">
+    <w:name w:val="ListLabel 12"/>
+    <w:qFormat/>
+    <w:rPr/>
+  </w:style>
+  <w:style w:type="paragraph" w:styleId="Heading" w:customStyle="1">
     <w:name w:val="Heading"/>
     <w:basedOn w:val="Normal"/>
     <w:next w:val="TextBody"/>
@@ -4907,7 +5559,7 @@
       <w:spacing w:before="240" w:after="120"/>
     </w:pPr>
     <w:rPr>
-      <w:rFonts w:ascii="Gill Sans" w:hAnsi="Gill Sans" w:eastAsia="PingFang SC" w:cs="Arial Unicode MS"/>
+      <w:rFonts w:ascii="Gill Sans" w:hAnsi="Gill Sans" w:eastAsia="PingFang SC"/>
       <w:b/>
       <w:sz w:val="28"/>
       <w:szCs w:val="28"/>
@@ -4925,9 +5577,7 @@
     <w:name w:val="List"/>
     <w:basedOn w:val="TextBody"/>
     <w:pPr/>
-    <w:rPr>
-      <w:rFonts w:cs="Arial Unicode MS"/>
-    </w:rPr>
+    <w:rPr/>
   </w:style>
   <w:style w:type="paragraph" w:styleId="Caption">
     <w:name w:val="Caption"/>
@@ -4945,51 +5595,56 @@
       <w:szCs w:val="24"/>
     </w:rPr>
   </w:style>
-  <w:style w:type="paragraph" w:styleId="Index">
+  <w:style w:type="paragraph" w:styleId="Index" w:customStyle="1">
     <w:name w:val="Index"/>
     <w:basedOn w:val="Normal"/>
     <w:qFormat/>
     <w:pPr>
       <w:suppressLineNumbers/>
     </w:pPr>
+    <w:rPr/>
+  </w:style>
+  <w:style w:type="paragraph" w:styleId="Caption1">
+    <w:name w:val="caption"/>
+    <w:basedOn w:val="Normal"/>
+    <w:qFormat/>
+    <w:pPr>
+      <w:suppressLineNumbers/>
+      <w:spacing w:before="120" w:after="120"/>
+    </w:pPr>
     <w:rPr>
-      <w:rFonts w:cs="Arial Unicode MS"/>
+      <w:i/>
+      <w:iCs/>
     </w:rPr>
   </w:style>
   <w:style w:type="paragraph" w:styleId="Title">
     <w:name w:val="Title"/>
     <w:basedOn w:val="Heading"/>
     <w:next w:val="TextBody"/>
+    <w:uiPriority w:val="10"/>
     <w:qFormat/>
     <w:pPr>
       <w:spacing w:before="238" w:after="119"/>
-      <w:jc w:val="left"/>
     </w:pPr>
     <w:rPr>
-      <w:b/>
       <w:bCs/>
       <w:sz w:val="38"/>
       <w:szCs w:val="56"/>
     </w:rPr>
   </w:style>
-  <w:style w:type="paragraph" w:styleId="Author">
+  <w:style w:type="paragraph" w:styleId="Author" w:customStyle="1">
     <w:name w:val="Author"/>
     <w:basedOn w:val="TextBody"/>
     <w:qFormat/>
     <w:pPr>
-      <w:tabs>
-        <w:tab w:val="clear" w:pos="720"/>
-      </w:tabs>
       <w:spacing w:before="0" w:after="142"/>
-      <w:ind w:left="283" w:right="0" w:hanging="283"/>
-      <w:jc w:val="left"/>
+      <w:ind w:left="283" w:hanging="283"/>
     </w:pPr>
     <w:rPr>
-      <w:b w:val="false"/>
       <w:i/>
     </w:rPr>
   </w:style>
-  <w:style w:type="paragraph" w:styleId="Quotations">
+  <w:style w:type="paragraph" w:styleId="Quotations" w:customStyle="1">
     <w:name w:val="Quotations"/>
     <w:basedOn w:val="Normal"/>
     <w:qFormat/>
@@ -4999,7 +5654,7 @@
     </w:pPr>
     <w:rPr/>
   </w:style>
-  <w:style w:type="paragraph" w:styleId="Abstract">
+  <w:style w:type="paragraph" w:styleId="Abstract" w:customStyle="1">
     <w:name w:val="Abstract"/>
     <w:basedOn w:val="TextBody"/>
     <w:qFormat/>
@@ -5012,16 +5667,14 @@
       <w:iCs/>
     </w:rPr>
   </w:style>
-  <w:style w:type="paragraph" w:styleId="TOAHeading">
-    <w:name w:val="TOA Heading"/>
+  <w:style w:type="paragraph" w:styleId="Toaheading">
+    <w:name w:val="toa heading"/>
     <w:basedOn w:val="Heading"/>
     <w:qFormat/>
     <w:pPr>
       <w:suppressLineNumbers/>
-      <w:ind w:left="0" w:right="0" w:hanging="0"/>
     </w:pPr>
     <w:rPr>
-      <w:b/>
       <w:bCs/>
       <w:sz w:val="32"/>
       <w:szCs w:val="32"/>
@@ -5035,20 +5688,16 @@
         <w:tab w:val="clear" w:pos="720"/>
         <w:tab w:val="right" w:pos="9638" w:leader="dot"/>
       </w:tabs>
-      <w:ind w:left="0" w:right="0" w:hanging="0"/>
     </w:pPr>
     <w:rPr/>
   </w:style>
-  <w:style w:type="paragraph" w:styleId="Reference">
+  <w:style w:type="paragraph" w:styleId="Reference" w:customStyle="1">
     <w:name w:val="Reference"/>
     <w:basedOn w:val="TextBody"/>
     <w:qFormat/>
     <w:pPr>
-      <w:tabs>
-        <w:tab w:val="clear" w:pos="720"/>
-      </w:tabs>
       <w:spacing w:before="0" w:after="142"/>
-      <w:ind w:left="283" w:right="0" w:hanging="283"/>
+      <w:ind w:left="283" w:hanging="283"/>
     </w:pPr>
     <w:rPr/>
   </w:style>
@@ -5060,20 +5709,17 @@
         <w:tab w:val="clear" w:pos="720"/>
         <w:tab w:val="right" w:pos="9355" w:leader="dot"/>
       </w:tabs>
-      <w:ind w:left="283" w:right="0" w:hanging="0"/>
+      <w:ind w:left="283" w:hanging="0"/>
     </w:pPr>
     <w:rPr/>
   </w:style>
-  <w:style w:type="paragraph" w:styleId="FigureCaption">
+  <w:style w:type="paragraph" w:styleId="FigureCaption" w:customStyle="1">
     <w:name w:val="Figure Caption"/>
     <w:basedOn w:val="TextBody"/>
     <w:qFormat/>
     <w:pPr>
-      <w:tabs>
-        <w:tab w:val="clear" w:pos="720"/>
-      </w:tabs>
       <w:spacing w:before="0" w:after="142"/>
-      <w:ind w:left="283" w:right="0" w:hanging="283"/>
+      <w:ind w:left="283" w:hanging="283"/>
     </w:pPr>
     <w:rPr/>
   </w:style>
@@ -5085,9 +5731,358 @@
         <w:tab w:val="clear" w:pos="720"/>
         <w:tab w:val="right" w:pos="9072" w:leader="dot"/>
       </w:tabs>
-      <w:ind w:left="566" w:right="0" w:hanging="0"/>
+      <w:ind w:left="566" w:hanging="0"/>
     </w:pPr>
     <w:rPr/>
   </w:style>
+  <w:style w:type="paragraph" w:styleId="Annotationtext">
+    <w:name w:val="annotation text"/>
+    <w:basedOn w:val="Normal"/>
+    <w:link w:val="CommentTextChar"/>
+    <w:uiPriority w:val="99"/>
+    <w:semiHidden/>
+    <w:unhideWhenUsed/>
+    <w:qFormat/>
+    <w:rsid w:val="00f13f43"/>
+    <w:pPr/>
+    <w:rPr>
+      <w:rFonts w:cs="Mangal"/>
+      <w:sz w:val="20"/>
+      <w:szCs w:val="18"/>
+    </w:rPr>
+  </w:style>
+  <w:style w:type="paragraph" w:styleId="Annotationsubject">
+    <w:name w:val="annotation subject"/>
+    <w:basedOn w:val="Annotationtext"/>
+    <w:next w:val="Annotationtext"/>
+    <w:link w:val="CommentSubjectChar"/>
+    <w:uiPriority w:val="99"/>
+    <w:semiHidden/>
+    <w:unhideWhenUsed/>
+    <w:qFormat/>
+    <w:rsid w:val="00f13f43"/>
+    <w:pPr/>
+    <w:rPr>
+      <w:b/>
+      <w:bCs/>
+    </w:rPr>
+  </w:style>
+  <w:style w:type="numbering" w:styleId="NoList" w:default="1">
+    <w:name w:val="No List"/>
+    <w:uiPriority w:val="99"/>
+    <w:semiHidden/>
+    <w:unhideWhenUsed/>
+    <w:qFormat/>
+  </w:style>
+  <w:style w:type="table" w:default="1" w:styleId="TableNormal">
+    <w:name w:val="Normal Table"/>
+    <w:uiPriority w:val="99"/>
+    <w:semiHidden/>
+    <w:unhideWhenUsed/>
+    <w:tblPr>
+      <w:tblInd w:w="0" w:type="dxa"/>
+      <w:tblCellMar>
+        <w:top w:w="0" w:type="dxa"/>
+        <w:left w:w="108" w:type="dxa"/>
+        <w:bottom w:w="0" w:type="dxa"/>
+        <w:right w:w="108" w:type="dxa"/>
+      </w:tblCellMar>
+    </w:tblPr>
+  </w:style>
 </w:styles>
+</file>
+
+<file path=word/theme/theme1.xml><?xml version="1.0" encoding="utf-8"?>
+<a:theme xmlns:a="http://schemas.openxmlformats.org/drawingml/2006/main" name="Office Theme">
+  <a:themeElements>
+    <a:clrScheme name="Office">
+      <a:dk1>
+        <a:sysClr val="windowText" lastClr="000000"/>
+      </a:dk1>
+      <a:lt1>
+        <a:sysClr val="window" lastClr="FFFFFF"/>
+      </a:lt1>
+      <a:dk2>
+        <a:srgbClr val="44546A"/>
+      </a:dk2>
+      <a:lt2>
+        <a:srgbClr val="E7E6E6"/>
+      </a:lt2>
+      <a:accent1>
+        <a:srgbClr val="4472C4"/>
+      </a:accent1>
+      <a:accent2>
+        <a:srgbClr val="ED7D31"/>
+      </a:accent2>
+      <a:accent3>
+        <a:srgbClr val="A5A5A5"/>
+      </a:accent3>
+      <a:accent4>
+        <a:srgbClr val="FFC000"/>
+      </a:accent4>
+      <a:accent5>
+        <a:srgbClr val="5B9BD5"/>
+      </a:accent5>
+      <a:accent6>
+        <a:srgbClr val="70AD47"/>
+      </a:accent6>
+      <a:hlink>
+        <a:srgbClr val="0563C1"/>
+      </a:hlink>
+      <a:folHlink>
+        <a:srgbClr val="954F72"/>
+      </a:folHlink>
+    </a:clrScheme>
+    <a:fontScheme name="Office">
+      <a:majorFont>
+        <a:latin typeface="Calibri Light" panose="020F0302020204030204"/>
+        <a:ea typeface=""/>
+        <a:cs typeface=""/>
+        <a:font script="Jpan" typeface="游ゴシック Light"/>
+        <a:font script="Hang" typeface="맑은 고딕"/>
+        <a:font script="Hans" typeface="等线 Light"/>
+        <a:font script="Hant" typeface="新細明體"/>
+        <a:font script="Arab" typeface="Times New Roman"/>
+        <a:font script="Hebr" typeface="Times New Roman"/>
+        <a:font script="Thai" typeface="Angsana New"/>
+        <a:font script="Ethi" typeface="Nyala"/>
+        <a:font script="Beng" typeface="Vrinda"/>
+        <a:font script="Gujr" typeface="Shruti"/>
+        <a:font script="Khmr" typeface="MoolBoran"/>
+        <a:font script="Knda" typeface="Tunga"/>
+        <a:font script="Guru" typeface="Raavi"/>
+        <a:font script="Cans" typeface="Euphemia"/>
+        <a:font script="Cher" typeface="Plantagenet Cherokee"/>
+        <a:font script="Yiii" typeface="Microsoft Yi Baiti"/>
+        <a:font script="Tibt" typeface="Microsoft Himalaya"/>
+        <a:font script="Thaa" typeface="MV Boli"/>
+        <a:font script="Deva" typeface="Mangal"/>
+        <a:font script="Telu" typeface="Gautami"/>
+        <a:font script="Taml" typeface="Latha"/>
+        <a:font script="Syrc" typeface="Estrangelo Edessa"/>
+        <a:font script="Orya" typeface="Kalinga"/>
+        <a:font script="Mlym" typeface="Kartika"/>
+        <a:font script="Laoo" typeface="DokChampa"/>
+        <a:font script="Sinh" typeface="Iskoola Pota"/>
+        <a:font script="Mong" typeface="Mongolian Baiti"/>
+        <a:font script="Viet" typeface="Times New Roman"/>
+        <a:font script="Uigh" typeface="Microsoft Uighur"/>
+        <a:font script="Geor" typeface="Sylfaen"/>
+        <a:font script="Armn" typeface="Arial"/>
+        <a:font script="Bugi" typeface="Leelawadee UI"/>
+        <a:font script="Bopo" typeface="Microsoft JhengHei"/>
+        <a:font script="Java" typeface="Javanese Text"/>
+        <a:font script="Lisu" typeface="Segoe UI"/>
+        <a:font script="Mymr" typeface="Myanmar Text"/>
+        <a:font script="Nkoo" typeface="Ebrima"/>
+        <a:font script="Olck" typeface="Nirmala UI"/>
+        <a:font script="Osma" typeface="Ebrima"/>
+        <a:font script="Phag" typeface="Phagspa"/>
+        <a:font script="Syrn" typeface="Estrangelo Edessa"/>
+        <a:font script="Syrj" typeface="Estrangelo Edessa"/>
+        <a:font script="Syre" typeface="Estrangelo Edessa"/>
+        <a:font script="Sora" typeface="Nirmala UI"/>
+        <a:font script="Tale" typeface="Microsoft Tai Le"/>
+        <a:font script="Talu" typeface="Microsoft New Tai Lue"/>
+        <a:font script="Tfng" typeface="Ebrima"/>
+      </a:majorFont>
+      <a:minorFont>
+        <a:latin typeface="Calibri" panose="020F0502020204030204"/>
+        <a:ea typeface=""/>
+        <a:cs typeface=""/>
+        <a:font script="Jpan" typeface="游明朝"/>
+        <a:font script="Hang" typeface="맑은 고딕"/>
+        <a:font script="Hans" typeface="等线"/>
+        <a:font script="Hant" typeface="新細明體"/>
+        <a:font script="Arab" typeface="Arial"/>
+        <a:font script="Hebr" typeface="Arial"/>
+        <a:font script="Thai" typeface="Cordia New"/>
+        <a:font script="Ethi" typeface="Nyala"/>
+        <a:font script="Beng" typeface="Vrinda"/>
+        <a:font script="Gujr" typeface="Shruti"/>
+        <a:font script="Khmr" typeface="DaunPenh"/>
+        <a:font script="Knda" typeface="Tunga"/>
+        <a:font script="Guru" typeface="Raavi"/>
+        <a:font script="Cans" typeface="Euphemia"/>
+        <a:font script="Cher" typeface="Plantagenet Cherokee"/>
+        <a:font script="Yiii" typeface="Microsoft Yi Baiti"/>
+        <a:font script="Tibt" typeface="Microsoft Himalaya"/>
+        <a:font script="Thaa" typeface="MV Boli"/>
+        <a:font script="Deva" typeface="Mangal"/>
+        <a:font script="Telu" typeface="Gautami"/>
+        <a:font script="Taml" typeface="Latha"/>
+        <a:font script="Syrc" typeface="Estrangelo Edessa"/>
+        <a:font script="Orya" typeface="Kalinga"/>
+        <a:font script="Mlym" typeface="Kartika"/>
+        <a:font script="Laoo" typeface="DokChampa"/>
+        <a:font script="Sinh" typeface="Iskoola Pota"/>
+        <a:font script="Mong" typeface="Mongolian Baiti"/>
+        <a:font script="Viet" typeface="Arial"/>
+        <a:font script="Uigh" typeface="Microsoft Uighur"/>
+        <a:font script="Geor" typeface="Sylfaen"/>
+        <a:font script="Armn" typeface="Arial"/>
+        <a:font script="Bugi" typeface="Leelawadee UI"/>
+        <a:font script="Bopo" typeface="Microsoft JhengHei"/>
+        <a:font script="Java" typeface="Javanese Text"/>
+        <a:font script="Lisu" typeface="Segoe UI"/>
+        <a:font script="Mymr" typeface="Myanmar Text"/>
+        <a:font script="Nkoo" typeface="Ebrima"/>
+        <a:font script="Olck" typeface="Nirmala UI"/>
+        <a:font script="Osma" typeface="Ebrima"/>
+        <a:font script="Phag" typeface="Phagspa"/>
+        <a:font script="Syrn" typeface="Estrangelo Edessa"/>
+        <a:font script="Syrj" typeface="Estrangelo Edessa"/>
+        <a:font script="Syre" typeface="Estrangelo Edessa"/>
+        <a:font script="Sora" typeface="Nirmala UI"/>
+        <a:font script="Tale" typeface="Microsoft Tai Le"/>
+        <a:font script="Talu" typeface="Microsoft New Tai Lue"/>
+        <a:font script="Tfng" typeface="Ebrima"/>
+      </a:minorFont>
+    </a:fontScheme>
+    <a:fmtScheme name="Office">
+      <a:fillStyleLst>
+        <a:solidFill>
+          <a:schemeClr val="phClr"/>
+        </a:solidFill>
+        <a:gradFill rotWithShape="1">
+          <a:gsLst>
+            <a:gs pos="0">
+              <a:schemeClr val="phClr">
+                <a:lumMod val="110000"/>
+                <a:satMod val="105000"/>
+                <a:tint val="67000"/>
+              </a:schemeClr>
+            </a:gs>
+            <a:gs pos="50000">
+              <a:schemeClr val="phClr">
+                <a:lumMod val="105000"/>
+                <a:satMod val="103000"/>
+                <a:tint val="73000"/>
+              </a:schemeClr>
+            </a:gs>
+            <a:gs pos="100000">
+              <a:schemeClr val="phClr">
+                <a:lumMod val="105000"/>
+                <a:satMod val="109000"/>
+                <a:tint val="81000"/>
+              </a:schemeClr>
+            </a:gs>
+          </a:gsLst>
+          <a:lin ang="5400000" scaled="0"/>
+        </a:gradFill>
+        <a:gradFill rotWithShape="1">
+          <a:gsLst>
+            <a:gs pos="0">
+              <a:schemeClr val="phClr">
+                <a:satMod val="103000"/>
+                <a:lumMod val="102000"/>
+                <a:tint val="94000"/>
+              </a:schemeClr>
+            </a:gs>
+            <a:gs pos="50000">
+              <a:schemeClr val="phClr">
+                <a:satMod val="110000"/>
+                <a:lumMod val="100000"/>
+                <a:shade val="100000"/>
+              </a:schemeClr>
+            </a:gs>
+            <a:gs pos="100000">
+              <a:schemeClr val="phClr">
+                <a:lumMod val="99000"/>
+                <a:satMod val="120000"/>
+                <a:shade val="78000"/>
+              </a:schemeClr>
+            </a:gs>
+          </a:gsLst>
+          <a:lin ang="5400000" scaled="0"/>
+        </a:gradFill>
+      </a:fillStyleLst>
+      <a:lnStyleLst>
+        <a:ln w="6350" cap="flat" cmpd="sng" algn="ctr">
+          <a:solidFill>
+            <a:schemeClr val="phClr"/>
+          </a:solidFill>
+          <a:prstDash val="solid"/>
+          <a:miter lim="800000"/>
+        </a:ln>
+        <a:ln w="12700" cap="flat" cmpd="sng" algn="ctr">
+          <a:solidFill>
+            <a:schemeClr val="phClr"/>
+          </a:solidFill>
+          <a:prstDash val="solid"/>
+          <a:miter lim="800000"/>
+        </a:ln>
+        <a:ln w="19050" cap="flat" cmpd="sng" algn="ctr">
+          <a:solidFill>
+            <a:schemeClr val="phClr"/>
+          </a:solidFill>
+          <a:prstDash val="solid"/>
+          <a:miter lim="800000"/>
+        </a:ln>
+      </a:lnStyleLst>
+      <a:effectStyleLst>
+        <a:effectStyle>
+          <a:effectLst/>
+        </a:effectStyle>
+        <a:effectStyle>
+          <a:effectLst/>
+        </a:effectStyle>
+        <a:effectStyle>
+          <a:effectLst>
+            <a:outerShdw blurRad="57150" dist="19050" dir="5400000" algn="ctr" rotWithShape="0">
+              <a:srgbClr val="000000">
+                <a:alpha val="63000"/>
+              </a:srgbClr>
+            </a:outerShdw>
+          </a:effectLst>
+        </a:effectStyle>
+      </a:effectStyleLst>
+      <a:bgFillStyleLst>
+        <a:solidFill>
+          <a:schemeClr val="phClr"/>
+        </a:solidFill>
+        <a:solidFill>
+          <a:schemeClr val="phClr">
+            <a:tint val="95000"/>
+            <a:satMod val="170000"/>
+          </a:schemeClr>
+        </a:solidFill>
+        <a:gradFill rotWithShape="1">
+          <a:gsLst>
+            <a:gs pos="0">
+              <a:schemeClr val="phClr">
+                <a:tint val="93000"/>
+                <a:satMod val="150000"/>
+                <a:shade val="98000"/>
+                <a:lumMod val="102000"/>
+              </a:schemeClr>
+            </a:gs>
+            <a:gs pos="50000">
+              <a:schemeClr val="phClr">
+                <a:tint val="98000"/>
+                <a:satMod val="130000"/>
+                <a:shade val="90000"/>
+                <a:lumMod val="103000"/>
+              </a:schemeClr>
+            </a:gs>
+            <a:gs pos="100000">
+              <a:schemeClr val="phClr">
+                <a:shade val="63000"/>
+                <a:satMod val="120000"/>
+              </a:schemeClr>
+            </a:gs>
+          </a:gsLst>
+          <a:lin ang="5400000" scaled="0"/>
+        </a:gradFill>
+      </a:bgFillStyleLst>
+    </a:fmtScheme>
+  </a:themeElements>
+  <a:objectDefaults/>
+  <a:extraClrSchemeLst/>
+  <a:extLst>
+    <a:ext uri="{05A4C25C-085E-4340-85A3-A5531E510DB2}">
+      <thm15:themeFamily xmlns:thm15="http://schemas.microsoft.com/office/thememl/2012/main" name="Office Theme" id="{62F939B6-93AF-4DB8-9C6B-D6C7DFDC589F}" vid="{4A3C46E8-61CC-4603-A589-7422A47A8E4A}"/>
+    </a:ext>
+  </a:extLst>
+</a:theme>
 </file>
</xml_diff>

<commit_message>
Integrate some of Ken's comments
</commit_message>
<xml_diff>
--- a/TaylorEtAl-concrete-Diplodocus-of-Vernal.docx
+++ b/TaylorEtAl-concrete-Diplodocus-of-Vernal.docx
@@ -237,7 +237,7 @@
           <w:docPartGallery w:val="Table of Contents"/>
           <w:docPartUnique w:val="true"/>
         </w:docPartObj>
-        <w:id w:val="285835129"/>
+        <w:id w:val="1255541996"/>
       </w:sdtPr>
       <w:sdtContent>
         <w:p>
@@ -880,15 +880,7 @@
       </w:pPr>
       <w:r>
         <w:rPr/>
-        <w:t>As related in Taylor et al. (in prep, a), the industrialist and philanthropist Andrew Carnegie was inspired by a newspaper article in the late 1800s to ask the director of the museum that bears his name to obtain a giant dinosaur skeleton for exhibit. In July 19</w:t>
-      </w:r>
-      <w:r>
-        <w:rPr/>
-        <w:t>89</w:t>
-      </w:r>
-      <w:r>
-        <w:rPr/>
-        <w:t xml:space="preserve">, an expedition from the museum found a largely complete specimen of the sauropod </w:t>
+        <w:t xml:space="preserve">As related in Taylor et al. (in prep, a), the industrialist and philanthropist Andrew Carnegie was inspired by a newspaper article in the late 1800s to ask the director of the museum that bears his name to obtain a giant dinosaur skeleton for exhibit. In July 1989, an expedition from the museum found a largely complete specimen of the sauropod </w:t>
       </w:r>
       <w:r>
         <w:rPr>
@@ -982,15 +974,7 @@
       </w:pPr>
       <w:r>
         <w:rPr/>
-        <w:t xml:space="preserve">Well before the mounting of the real bones of CM 84, Carnegie was asked by King Edward VII of England for a copy of the skeleton to be displayed in the British Museum (Natural History). Carnegie optimistically hoped to put an end to war by encouraging arbitration instead </w:t>
-      </w:r>
-      <w:r>
-        <w:rPr/>
-        <w:t>(Nieuwland 2019:55)</w:t>
-      </w:r>
-      <w:r>
-        <w:rPr/>
-        <w:t>, and to this end was always keen to gain influence with heads of state. He therefore enthusiastically agreed to the King’s request and instructed museum director William. J. Holland to create a replica.</w:t>
+        <w:t>Well before the mounting of the real bones of CM 84, Carnegie was asked by King Edward VII of England for a copy of the skeleton to be displayed in the British Museum (Natural History). Carnegie optimistically hoped to put an end to war by encouraging arbitration instead (Nieuwland 2019:55), and to this end was always keen to gain influence with heads of state. He therefore enthusiastically agreed to the King’s request and instructed museum director William. J. Holland to create a replica.</w:t>
       </w:r>
     </w:p>
     <w:p>
@@ -1010,23 +994,7 @@
       </w:pPr>
       <w:r>
         <w:rPr/>
-        <w:t xml:space="preserve">Buoyed by success of his donation program, Carnegie authorised the creation of five further casts from the same molds, destined to be donated to other heads of state. Between 1910 and 1913 three of these were given to Tsar Nicholas II of Russia, President Roque Sáenz Peña Lahitte of Argentina and King Alfonso XIII of Spain. But the outbreak of the Great War in 1914 put an end to Carnegie’s dream of arbitration replacing warfare, and left him a broken man. When he died in 1919, not only had the two remaining skeletons not been donated, the museum was left </w:t>
-      </w:r>
-      <w:r>
-        <w:rPr/>
-        <w:t xml:space="preserve">relatively </w:t>
-      </w:r>
-      <w:r>
-        <w:rPr/>
-        <w:t xml:space="preserve">impoverished. </w:t>
-      </w:r>
-      <w:r>
-        <w:rPr/>
-        <w:t xml:space="preserve">As noted by Gangewere (2011:24), Carnegie’s gifts to his Institute and Library during the last 20 years of his life amounted to $11,729,471 (about $200,000,000 in modern money); but in the 20 years after his death, only a further $1.4M was provided — and relatively little of this would have gone to the Natural History Museum. </w:t>
-      </w:r>
-      <w:r>
-        <w:rPr/>
-        <w:t>Only years later, with the aid of funds from Carnegie’s widow Louise, would the last two casts be sent to Mexico City (1930) and Munich (1934) — the latter never even being mounted.</w:t>
+        <w:t>Buoyed by success of his donation program, Carnegie authorised the creation of five further casts from the same molds, destined to be donated to other heads of state. Between 1910 and 1913 three of these were given to Tsar Nicholas II of Russia, President Roque Sáenz Peña Lahitte of Argentina and King Alfonso XIII of Spain. But the outbreak of the Great War in 1914 put an end to Carnegie’s dream of arbitration replacing warfare, and left him a broken man. When he died in 1919, not only had the two remaining skeletons not been donated, the museum was left relatively impoverished. As noted by Gangewere (2011:24), Carnegie’s gifts to his Institute and Library during the last 20 years of his life amounted to $11,729,471 (about $200,000,000 in modern money); but in the 20 years after his death, only a further $1.4M was provided — and relatively little of this would have gone to the Natural History Museum. Only years later, with the aid of funds from Carnegie’s widow Louise, would the last two casts be sent to Mexico City (1930) and Munich (1934) — the latter never even being mounted.</w:t>
       </w:r>
     </w:p>
     <w:p>
@@ -1148,23 +1116,7 @@
       </w:r>
       <w:r>
         <w:rPr/>
-        <w:t xml:space="preserve"> to advocate for a local museum. A senate bill approving the museum was passed in 1945, and the next year Governor Herbert B. </w:t>
-      </w:r>
-      <w:commentRangeStart w:id="5"/>
-      <w:r>
-        <w:rPr/>
-        <w:t>Maw</w:t>
-      </w:r>
-      <w:r>
-        <w:rPr/>
-      </w:r>
-      <w:commentRangeEnd w:id="5"/>
-      <w:r>
-        <w:commentReference w:id="5"/>
-      </w:r>
-      <w:r>
-        <w:rPr/>
-        <w:t xml:space="preserve"> made $200,000 available to construct the museum building. G. Ernest Untermann was appointed director of the museum project, and was assisted by his wife Billie, a capable scientist and administrator in her own right. Based on drawings created by the Untermanns, the Salt Lake City architect Miles E. Miller drew up the plans, and the building was erected by Dorland Construction Company. The work was begun on 16 October 1947 and completed on 1 July 1948, and the building was dedicated on 29 October 1948 by Governor Maw.</w:t>
+        <w:t xml:space="preserve"> to advocate for a local museum. A senate bill approving the museum was passed in 1945, and the next year Governor Herbert B. Maw made $200,000 available to construct the museum building. G. Ernest Untermann was appointed director of the museum project, and was assisted by his wife Billie, a capable scientist and administrator in her own right. Based on drawings created by the Untermanns, the Salt Lake City architect Miles E. Miller drew up the plans, and the building was erected by Dorland Construction Company. The work was begun on 16 October 1947 and completed on 1 July 1948, and the building was dedicated on 29 October 1948 by Governor Maw.</w:t>
       </w:r>
     </w:p>
     <w:p>
@@ -1200,7 +1152,7 @@
         <w:rPr/>
         <w:t xml:space="preserve">The head of the Carnegie Museum’s department of vertebrate paleontology in the early 1950s was J. LeRoy Kay, a native of Vernal whose entry to palaeontology had been working with Earl Douglass at what the Carnegie Quarry. After digging there </w:t>
       </w:r>
-      <w:commentRangeStart w:id="6"/>
+      <w:commentRangeStart w:id="5"/>
       <w:r>
         <w:rPr/>
         <w:t>ended in 1922, Douglass had recommended that the Carnegie Museum hire Kay t</w:t>
@@ -1208,9 +1160,9 @@
       <w:r>
         <w:rPr/>
       </w:r>
-      <w:commentRangeEnd w:id="6"/>
-      <w:r>
-        <w:commentReference w:id="6"/>
+      <w:commentRangeEnd w:id="5"/>
+      <w:r>
+        <w:commentReference w:id="5"/>
       </w:r>
       <w:r>
         <w:rPr/>
@@ -1297,23 +1249,7 @@
       </w:r>
       <w:r>
         <w:rPr/>
-        <w:t xml:space="preserve"> to the Field House (Untermann 1952, 1959), on the condition that the Field House would arrange transportation. As the molds weighed several tons (Untermann 1952) this was no small undertaking. Local trucker Grant Southam used his own equipment to transport the molds at cost, and the Utah Lions Club provided the necessary $1000 payment. The molds arrived on or shortly before </w:t>
-      </w:r>
-      <w:commentRangeStart w:id="7"/>
-      <w:r>
-        <w:rPr/>
-        <w:t>7 August (Untermann 1952)</w:t>
-      </w:r>
-      <w:r>
-        <w:rPr/>
-      </w:r>
-      <w:commentRangeEnd w:id="7"/>
-      <w:r>
-        <w:commentReference w:id="7"/>
-      </w:r>
-      <w:r>
-        <w:rPr/>
-        <w:t xml:space="preserve"> (Figure B). However, having already been used to create ten casts, they were by this time “deteriorating” (Gangewere 1999:17), “almost unusable” (Nieuwland 2019:251) and “in pretty bad shape” (Ken Carpenter, pers. comm. 2022).</w:t>
+        <w:t xml:space="preserve"> to the Field House (Untermann 1952, 1959), on the condition that the Field House would arrange transportation. As the molds weighed several tons (Untermann 1952) this was no small undertaking. Local trucker Grant Southam used his own equipment to transport the molds at cost, and the Utah Lions Club provided the necessary $1000 payment. The molds arrived on or shortly before 7 August (Untermann 1952) (Figure B). However, having already been used to create ten casts, they were by this time “deteriorating” (Gangewere 1999:17), “almost unusable” (Nieuwland 2019:251) and “in pretty bad shape” (Ken Carpenter, pers. comm. 2022).</w:t>
       </w:r>
     </w:p>
     <w:p>
@@ -1363,19 +1299,11 @@
       </w:pPr>
       <w:r>
         <w:rPr/>
-        <w:t xml:space="preserve">The completed outdoor cast was dedicated on 6 June, 1957 (Untermann and Untermann 1970). The work had taken about a year and a half, from early 1956, and cost only </w:t>
-      </w:r>
-      <w:commentRangeStart w:id="8"/>
-      <w:r>
-        <w:rPr/>
-        <w:t>$10,000 in total</w:t>
-      </w:r>
-      <w:r>
-        <w:rPr/>
-      </w:r>
-      <w:commentRangeEnd w:id="8"/>
-      <w:r>
-        <w:commentReference w:id="8"/>
+        <w:t xml:space="preserve">The completed outdoor cast was dedicated on 6 June, 1957 (Untermann and Untermann 1970). The work had taken about a year and a half, from early 1956, and cost only $10,000 in total </w:t>
+      </w:r>
+      <w:r>
+        <w:rPr/>
+        <w:t>(about $105,449 in 2022 money)</w:t>
       </w:r>
       <w:r>
         <w:rPr/>
@@ -1466,7 +1394,6 @@
         <w:rPr/>
         <w:t xml:space="preserve">Both these accounts seem to be in error, as shown by a 1960 report in the </w:t>
       </w:r>
-      <w:commentRangeStart w:id="9"/>
       <w:r>
         <w:rPr>
           <w:i/>
@@ -1476,34 +1403,15 @@
       </w:r>
       <w:r>
         <w:rPr/>
-        <w:t xml:space="preserve"> newspaper (Anonymous 1960</w:t>
-      </w:r>
-      <w:r>
-        <w:rPr/>
-      </w:r>
-      <w:commentRangeEnd w:id="9"/>
-      <w:r>
-        <w:commentReference w:id="9"/>
-      </w:r>
-      <w:r>
-        <w:rPr/>
-        <w:t xml:space="preserve">; Figure H; see also Carr and Hansen 2005). This says that in the middle of July 1960, </w:t>
-      </w:r>
-      <w:commentRangeStart w:id="10"/>
-      <w:r>
-        <w:rPr/>
-        <w:t>the molds were shipped to the</w:t>
-      </w:r>
-      <w:r>
-        <w:rPr/>
-      </w:r>
-      <w:commentRangeEnd w:id="10"/>
-      <w:r>
-        <w:commentReference w:id="10"/>
-      </w:r>
-      <w:r>
-        <w:rPr/>
-        <w:t xml:space="preserve"> Rocky Mount Children’s Museum (now the Rocky Mount Imperial Center, Children’s Museum &amp; Science Centre) in North Carolina, with the intention that they would be used to create a twelfth cast which would be mounted outside the museum building next to the Tar River in Rocky Mount’s Sunset Park. Hurricane Floyd devastated Rocky Mount in 1999, with flooding from the River Tar destroying the original Children's Museum along with all its exhibits and records (Leigh White, pers. comm., 2022), so no records survive of the molds’ arrival and subsequent use. The museum was located next door to a municipal water treatment facility that also flooded and released unknown chemicals, so museum property that may have otherwise been salvageable in that area was deemed contaminated and required to be destroyed.</w:t>
+        <w:t xml:space="preserve"> newspaper (Anonymous 1960; Figure H; see also Carr and Hansen 2005). This says that in the middle of July 1960, the molds were </w:t>
+      </w:r>
+      <w:r>
+        <w:rPr/>
+        <w:t>collected by</w:t>
+      </w:r>
+      <w:r>
+        <w:rPr/>
+        <w:t xml:space="preserve"> the Rocky Mount Children’s Museum (now the Rocky Mount Imperial Center, Children’s Museum &amp; Science Centre) in North Carolina, with the intention that they would be used to create a twelfth cast which would be mounted outside the museum building next to the Tar River in Rocky Mount’s Sunset Park. Hurricane Floyd devastated Rocky Mount in 1999, with flooding from the River Tar destroying the original Children's Museum along with all its exhibits and records (Leigh White, pers. comm., 2022), so no records survive of the molds’ arrival and subsequent use. The museum was located next door to a municipal water treatment facility that also flooded and released unknown chemicals, so museum property that may have otherwise been salvageable in that area was deemed contaminated and required to be destroyed.</w:t>
       </w:r>
     </w:p>
     <w:p>
@@ -1691,19 +1599,11 @@
       </w:r>
       <w:r>
         <w:rPr/>
-        <w:t xml:space="preserve"> to mount indoors. As noted above, the 50-foot-long galleries could not accommodate a 76-foot-long mount at its full length, but it was decided to curve the tail to enable it to fit. That is course had been an option in 1957 when the concrete cast was created, but perhaps </w:t>
-      </w:r>
-      <w:commentRangeStart w:id="11"/>
-      <w:r>
-        <w:rPr/>
-        <w:t>Untermann, then the museum director, had wanted the tail laid straight out. Untermann had died in 1975, two years after his wife Billie (Lewis 1977).</w:t>
-      </w:r>
-      <w:commentRangeEnd w:id="11"/>
-      <w:r>
-        <w:commentReference w:id="11"/>
-      </w:r>
-      <w:r>
-        <w:rPr/>
+        <w:t xml:space="preserve"> to mount indoors. As noted above, the 50-foot-long galleries could not accommodate a 76-foot-long mount at its full length, but it was decided to curve the tail to enable it to fit. That is course had been an option in 1957 when the concrete cast was created, but perhaps Untermann, then the museum director, had wanted the tail laid straight out. Untermann had died in 1975, two years after his wife Billie (Lewis 1977): </w:t>
+      </w:r>
+      <w:r>
+        <w:rPr/>
+        <w:t>a decade after his death, his preference would not have held such weight.</w:t>
       </w:r>
     </w:p>
     <w:p>
@@ -2141,33 +2041,17 @@
       </w:pPr>
       <w:r>
         <w:rPr/>
-        <w:t>2012: The collections are moved from the old Field House building to the new one, but there is no space for the concasts. crete cast.</w:t>
-      </w:r>
-    </w:p>
-    <w:p>
-      <w:pPr>
-        <w:pStyle w:val="TextBody"/>
-        <w:rPr/>
-      </w:pPr>
-      <w:r>
-        <w:rPr/>
-        <w:t xml:space="preserve">2013: </w:t>
-      </w:r>
-      <w:commentRangeStart w:id="12"/>
-      <w:r>
-        <w:rPr/>
-        <w:t>The concrete cast is sent to Utah State University Eastern Prehistoric Museum on effectively permanent loan, and to be repaired. It was intended to be mounted outside a new museum in Price, but this museum was never built and the cast remains in storage on the Utah State University Eastern campus</w:t>
-      </w:r>
-      <w:r>
-        <w:rPr/>
-      </w:r>
-      <w:commentRangeEnd w:id="12"/>
-      <w:r>
-        <w:commentReference w:id="12"/>
-      </w:r>
-      <w:r>
-        <w:rPr/>
-        <w:t>.</w:t>
+        <w:t>2012: The collections are moved from the old Field House building to the new one, but there is no space for the concrete cast.</w:t>
+      </w:r>
+    </w:p>
+    <w:p>
+      <w:pPr>
+        <w:pStyle w:val="TextBody"/>
+        <w:rPr/>
+      </w:pPr>
+      <w:r>
+        <w:rPr/>
+        <w:t>2013: The concrete cast is sent to Utah State University Eastern Prehistoric Museum on effectively permanent loan, and to be repaired. The museum got a $5000 grant from the Utah Museums Association for the repair of the casts. Practically every bone was damaged and it took preparator Carrie Herbel nine months to sand blast the old paint off, repair the broken and missing pieces using a concrete patch used to patch airport runways. The patch material, a powder, was supposed to be tinted tan, but when mixed turned a greenish-tan. It was intended to be mounted outside a new museum in Price, but this museum was never built and the cast remains in storage on the Utah State University Eastern campus.</w:t>
       </w:r>
     </w:p>
     <w:p>
@@ -4249,101 +4133,7 @@
           <w:kern w:val="0"/>
           <w:lang w:val="en-US" w:eastAsia="en-US" w:bidi="en-US"/>
         </w:rPr>
-      </w:r>
-    </w:p>
-  </w:comment>
-  <w:comment w:id="6" w:author="-" w:date="2022-07-20T12:23:00Z" w:initials="-">
-    <w:p>
-      <w:r>
-        <w:rPr>
-          <w:rFonts w:ascii="Liberation Serif" w:hAnsi="Liberation Serif" w:eastAsia="Tahoma" w:cs="Tahoma"/>
-          <w:kern w:val="0"/>
-          <w:lang w:val="en-US" w:eastAsia="en-US" w:bidi="en-US"/>
-        </w:rPr>
         <w:t>“I understand that you are contemplating giving Mr. J. LeRoy Kay the opportunity to gain a wider experience by allowing him the opportunity of going to Pittsburg where he can for a time have the advantages of the laboratory, museum, and library. While I would not advise any man to take up museum work if he has a family to support an[d] is not wealthy, Mr Kay is a very capable and resourceful man and can later turn his hand to more remunerative work if he wishes. If the museum is to continue the work of collecting especially in this field it will undoubtedly be the gainer by giving him this opportunity.” Douglass to museum director Stewart, Sept. 20, 1922</w:t>
-      </w:r>
-    </w:p>
-  </w:comment>
-  <w:comment w:id="7" w:author="-" w:date="2022-07-20T12:53:00Z" w:initials="-">
-    <w:p>
-      <w:r>
-        <w:rPr>
-          <w:rFonts w:ascii="Liberation Serif" w:hAnsi="Liberation Serif" w:eastAsia="Tahoma" w:cs="Tahoma"/>
-          <w:kern w:val="0"/>
-          <w:lang w:val="en-US" w:eastAsia="en-US" w:bidi="en-US"/>
-        </w:rPr>
-        <w:t>Vernal Express , 1952-08-07, “Molds for Huge Dinosaur Model Arrive from Carnegie Museum Section”. The article mistakenly states the original specimen came from Dino. Nat. Monument and was found by Douglass.</w:t>
-      </w:r>
-    </w:p>
-  </w:comment>
-  <w:comment w:id="8" w:author="-" w:date="2022-07-20T12:45:00Z" w:initials="-">
-    <w:p>
-      <w:r>
-        <w:rPr>
-          <w:rFonts w:ascii="Liberation Serif" w:hAnsi="Liberation Serif" w:eastAsia="Tahoma" w:cs="Tahoma"/>
-          <w:kern w:val="0"/>
-          <w:lang w:val="en-US" w:eastAsia="en-US" w:bidi="en-US"/>
-        </w:rPr>
-        <w:t>= $105,449 today</w:t>
-      </w:r>
-    </w:p>
-  </w:comment>
-  <w:comment w:id="9" w:author="-" w:date="2022-07-20T13:07:00Z" w:initials="-">
-    <w:p>
-      <w:r>
-        <w:rPr>
-          <w:rFonts w:ascii="Liberation Serif" w:hAnsi="Liberation Serif" w:eastAsia="Tahoma" w:cs="Tahoma"/>
-          <w:b/>
-          <w:bCs/>
-          <w:kern w:val="0"/>
-          <w:lang w:eastAsia="en-US" w:bidi="en-US" w:val="en-US"/>
-        </w:rPr>
-        <w:t>Vernal Express, 1960-07-14, “Dinosaur Molds Take Long Ride to No. Carolina Children's Home”</w:t>
-      </w:r>
-    </w:p>
-    <w:p>
-      <w:r>
-        <w:rPr>
-          <w:rFonts w:ascii="Liberation Serif" w:hAnsi="Liberation Serif" w:eastAsia="Tahoma" w:cs="Tahoma"/>
-          <w:kern w:val="0"/>
-          <w:lang w:val="en-US" w:eastAsia="en-US" w:bidi="en-US"/>
-        </w:rPr>
-      </w:r>
-    </w:p>
-  </w:comment>
-  <w:comment w:id="10" w:author="-" w:date="2022-07-20T13:09:00Z" w:initials="-">
-    <w:p>
-      <w:r>
-        <w:rPr>
-          <w:rFonts w:ascii="Liberation Serif" w:hAnsi="Liberation Serif" w:eastAsia="Tahoma" w:cs="Tahoma"/>
-          <w:kern w:val="0"/>
-          <w:lang w:val="en-US" w:eastAsia="en-US" w:bidi="en-US"/>
-        </w:rPr>
-        <w:t>President of Board of Trustees, Harold Mingles, was also distributor of Pepsi products. He sent a truck and driver to retrieve the molds. Vernal article mention above.</w:t>
-      </w:r>
-    </w:p>
-  </w:comment>
-  <w:comment w:id="11" w:author="-" w:date="2022-07-20T13:50:00Z" w:initials="-">
-    <w:p>
-      <w:r>
-        <w:rPr>
-          <w:rFonts w:ascii="Liberation Serif" w:hAnsi="Liberation Serif" w:eastAsia="Tahoma" w:cs="Tahoma"/>
-          <w:kern w:val="0"/>
-          <w:lang w:val="en-US" w:eastAsia="en-US" w:bidi="en-US"/>
-        </w:rPr>
-        <w:t>Second sentence is a non-sequitur to the first.</w:t>
-      </w:r>
-    </w:p>
-  </w:comment>
-  <w:comment w:id="12" w:author="-" w:date="2022-07-20T14:06:00Z" w:initials="-">
-    <w:p>
-      <w:r>
-        <w:rPr>
-          <w:rFonts w:ascii="Liberation Serif" w:hAnsi="Liberation Serif" w:eastAsia="Tahoma" w:cs="Tahoma"/>
-          <w:kern w:val="0"/>
-          <w:lang w:val="en-US" w:eastAsia="en-US" w:bidi="en-US"/>
-        </w:rPr>
-        <w:t xml:space="preserve">The museum got a $5000 grant from the Utah Museums Association for the repair of the casts. Practically every bone was damaged and it took preparator Carrie Herbel nine months to sand blast the old paint off, repair the broken and missing pieces using a concrete patch used to patch airport runways. The patch material, a powder, was supposed to be tinted tan, but when mixed turned a greenish-tan.  </w:t>
       </w:r>
     </w:p>
   </w:comment>
@@ -5283,7 +5073,7 @@
     <w:pPr>
       <w:widowControl/>
       <w:suppressAutoHyphens w:val="true"/>
-      <w:overflowPunct w:val="true"/>
+      <w:overflowPunct w:val="false"/>
       <w:bidi w:val="0"/>
       <w:jc w:val="left"/>
     </w:pPr>
@@ -5546,6 +5336,86 @@
   </w:style>
   <w:style w:type="character" w:styleId="ListLabel12">
     <w:name w:val="ListLabel 12"/>
+    <w:qFormat/>
+    <w:rPr/>
+  </w:style>
+  <w:style w:type="character" w:styleId="ListLabel13">
+    <w:name w:val="ListLabel 13"/>
+    <w:qFormat/>
+    <w:rPr>
+      <w:rFonts w:cs="Symbol"/>
+    </w:rPr>
+  </w:style>
+  <w:style w:type="character" w:styleId="ListLabel14">
+    <w:name w:val="ListLabel 14"/>
+    <w:qFormat/>
+    <w:rPr>
+      <w:rFonts w:cs="OpenSymbol"/>
+    </w:rPr>
+  </w:style>
+  <w:style w:type="character" w:styleId="ListLabel15">
+    <w:name w:val="ListLabel 15"/>
+    <w:qFormat/>
+    <w:rPr>
+      <w:rFonts w:cs="OpenSymbol"/>
+    </w:rPr>
+  </w:style>
+  <w:style w:type="character" w:styleId="ListLabel16">
+    <w:name w:val="ListLabel 16"/>
+    <w:qFormat/>
+    <w:rPr>
+      <w:rFonts w:cs="Symbol"/>
+    </w:rPr>
+  </w:style>
+  <w:style w:type="character" w:styleId="ListLabel17">
+    <w:name w:val="ListLabel 17"/>
+    <w:qFormat/>
+    <w:rPr>
+      <w:rFonts w:cs="OpenSymbol"/>
+    </w:rPr>
+  </w:style>
+  <w:style w:type="character" w:styleId="ListLabel18">
+    <w:name w:val="ListLabel 18"/>
+    <w:qFormat/>
+    <w:rPr>
+      <w:rFonts w:cs="OpenSymbol"/>
+    </w:rPr>
+  </w:style>
+  <w:style w:type="character" w:styleId="ListLabel19">
+    <w:name w:val="ListLabel 19"/>
+    <w:qFormat/>
+    <w:rPr>
+      <w:rFonts w:cs="Symbol"/>
+    </w:rPr>
+  </w:style>
+  <w:style w:type="character" w:styleId="ListLabel20">
+    <w:name w:val="ListLabel 20"/>
+    <w:qFormat/>
+    <w:rPr>
+      <w:rFonts w:cs="OpenSymbol"/>
+    </w:rPr>
+  </w:style>
+  <w:style w:type="character" w:styleId="ListLabel21">
+    <w:name w:val="ListLabel 21"/>
+    <w:qFormat/>
+    <w:rPr>
+      <w:rFonts w:cs="OpenSymbol"/>
+    </w:rPr>
+  </w:style>
+  <w:style w:type="character" w:styleId="ListLabel22">
+    <w:name w:val="ListLabel 22"/>
+    <w:qFormat/>
+    <w:rPr>
+      <w:i w:val="false"/>
+    </w:rPr>
+  </w:style>
+  <w:style w:type="character" w:styleId="ListLabel23">
+    <w:name w:val="ListLabel 23"/>
+    <w:qFormat/>
+    <w:rPr/>
+  </w:style>
+  <w:style w:type="character" w:styleId="ListLabel24">
+    <w:name w:val="ListLabel 24"/>
     <w:qFormat/>
     <w:rPr/>
   </w:style>

</xml_diff>

<commit_message>
More integration from Ken
</commit_message>
<xml_diff>
--- a/TaylorEtAl-concrete-Diplodocus-of-Vernal.docx
+++ b/TaylorEtAl-concrete-Diplodocus-of-Vernal.docx
@@ -8,10 +8,6 @@
         <w:spacing w:before="238" w:after="119"/>
         <w:rPr/>
       </w:pPr>
-      <w:r>
-        <w:rPr/>
-        <w:t xml:space="preserve"> </w:t>
-      </w:r>
       <w:r>
         <w:rPr/>
         <w:t xml:space="preserve">The concrete </w:t>
@@ -95,6 +91,26 @@
     <w:p>
       <w:pPr>
         <w:pStyle w:val="Author"/>
+        <w:rPr/>
+      </w:pPr>
+      <w:r>
+        <w:rPr>
+          <w:b/>
+          <w:bCs/>
+          <w:i w:val="false"/>
+        </w:rPr>
+        <w:t>Kenneth Carpenter.</w:t>
+      </w:r>
+      <w:r>
+        <w:rPr>
+          <w:i w:val="false"/>
+        </w:rPr>
+        <w:t xml:space="preserve"> University of Colorado Museum, Boulder, CO 80309.</w:t>
+      </w:r>
+    </w:p>
+    <w:p>
+      <w:pPr>
+        <w:pStyle w:val="Author"/>
         <w:rPr>
           <w:i w:val="false"/>
           <w:i w:val="false"/>
@@ -237,7 +253,7 @@
           <w:docPartGallery w:val="Table of Contents"/>
           <w:docPartUnique w:val="true"/>
         </w:docPartObj>
-        <w:id w:val="1255541996"/>
+        <w:id w:val="1733853377"/>
       </w:sdtPr>
       <w:sdtContent>
         <w:p>
@@ -1022,39 +1038,35 @@
     <w:p>
       <w:pPr>
         <w:pStyle w:val="TextBody"/>
-        <w:rPr/>
-      </w:pPr>
-      <w:r>
-        <w:rPr/>
-        <w:t xml:space="preserve">As </w:t>
-      </w:r>
-      <w:commentRangeStart w:id="0"/>
-      <w:r>
-        <w:rPr/>
-        <w:t>Harvey (1991)</w:t>
-      </w:r>
-      <w:r>
-        <w:rPr/>
-      </w:r>
-      <w:commentRangeEnd w:id="0"/>
-      <w:r>
-        <w:commentReference w:id="0"/>
-      </w:r>
-      <w:r>
-        <w:rPr/>
-        <w:t xml:space="preserve"> explains in detail, the Carnegie Quarry in northeastern Utah (now Dinosaur National Monument) was exploited extensively in the early 20th Century by teams from the Carnegie Museum led by Earl Douglas. Although Douglas himself was on good terms with local Utah palaeontologists, all of the dinosaur material excavated at this quarry was shipped to Pittsburgh, leading to growing resentment among Utahns that their own state was not benefitting from the discoveries being made there. The inhabitants of Vernal, only 20 miles from the quarry, were frequent visitors and </w:t>
-      </w:r>
-      <w:commentRangeStart w:id="1"/>
-      <w:r>
-        <w:rPr/>
-        <w:t>even occasional helpers at the excavation</w:t>
-      </w:r>
-      <w:r>
-        <w:rPr/>
-      </w:r>
-      <w:commentRangeEnd w:id="1"/>
-      <w:r>
-        <w:commentReference w:id="1"/>
+        <w:rPr>
+          <w:highlight w:val="yellow"/>
+        </w:rPr>
+      </w:pPr>
+      <w:r>
+        <w:rPr>
+          <w:highlight w:val="yellow"/>
+        </w:rPr>
+        <w:t xml:space="preserve">XXX </w:t>
+      </w:r>
+      <w:r>
+        <w:rPr>
+          <w:highlight w:val="yellow"/>
+        </w:rPr>
+        <w:t>For update, see my article Rocky Start to Dinosaur National Monument</w:t>
+      </w:r>
+    </w:p>
+    <w:p>
+      <w:pPr>
+        <w:pStyle w:val="TextBody"/>
+        <w:rPr/>
+      </w:pPr>
+      <w:r>
+        <w:rPr/>
+        <w:t xml:space="preserve">As Harvey (1991) explains in detail, the Carnegie Quarry in northeastern Utah (now Dinosaur National Monument) was exploited extensively in the early 20th Century by teams from the Carnegie Museum led by Earl Douglas. Although Douglas himself was on good terms with local Utah palaeontologists, all of the dinosaur material excavated at this quarry was shipped to Pittsburgh, leading to growing resentment among Utahns that their own state was not benefitting from the discoveries being made there. The inhabitants of Vernal, only 20 miles from the quarry, were frequent visitors and </w:t>
+      </w:r>
+      <w:r>
+        <w:rPr/>
+        <w:t>supplied Douglas’s crew. Two of these local crew members would go on to work at museums: Golden York at the University of Utah, and LeRoy “Pop” Kay at the Carnegie Museum</w:t>
       </w:r>
       <w:r>
         <w:rPr/>
@@ -1068,55 +1080,103 @@
       </w:pPr>
       <w:r>
         <w:rPr/>
-        <w:t xml:space="preserve">As recounted by Untermann and Untermann (1970), the genesis of the Field House lay with Arthur G. Nord, supervisor of the Ashley National Forest, one of those who was concerned that the fossil wealth of the Vernal area was being shipped to museums outside the locality. The Vernal Lions Club first proposed the creation of a museum in Vernal at its meeting of </w:t>
-      </w:r>
-      <w:commentRangeStart w:id="2"/>
-      <w:r>
-        <w:rPr/>
-        <w:t>9 September 1934</w:t>
-      </w:r>
-      <w:r>
-        <w:rPr/>
-      </w:r>
-      <w:commentRangeEnd w:id="2"/>
-      <w:r>
-        <w:commentReference w:id="2"/>
-      </w:r>
-      <w:r>
-        <w:rPr/>
-        <w:t xml:space="preserve">, returning to the idea on </w:t>
-      </w:r>
-      <w:commentRangeStart w:id="3"/>
-      <w:r>
-        <w:rPr/>
-        <w:t>6 September 1943</w:t>
-      </w:r>
-      <w:r>
-        <w:rPr/>
-      </w:r>
-      <w:commentRangeEnd w:id="3"/>
-      <w:r>
-        <w:commentReference w:id="3"/>
-      </w:r>
-      <w:r>
-        <w:rPr/>
-        <w:t xml:space="preserve"> (Anonymous 1969). A </w:t>
-      </w:r>
-      <w:commentRangeStart w:id="4"/>
-      <w:r>
-        <w:rPr/>
-        <w:t>museum committee was formed</w:t>
-      </w:r>
-      <w:r>
-        <w:rPr/>
-      </w:r>
-      <w:commentRangeEnd w:id="4"/>
-      <w:r>
-        <w:commentReference w:id="4"/>
-      </w:r>
-      <w:r>
-        <w:rPr/>
-        <w:t xml:space="preserve"> to advocate for a local museum. A senate bill approving the museum was passed in 1945, and the next year Governor Herbert B. Maw made $200,000 available to construct the museum building. G. Ernest Untermann was appointed director of the museum project, and was assisted by his wife Billie, a capable scientist and administrator in her own right. Based on drawings created by the Untermanns, the Salt Lake City architect Miles E. Miller drew up the plans, and the building was erected by Dorland Construction Company. The work was begun on 16 October 1947 and completed on 1 July 1948, and the building was dedicated on 29 October 1948 by Governor Maw.</w:t>
+        <w:t xml:space="preserve">As recounted by Untermann and Untermann (1970), the genesis of the Field House lay with Arthur G. Nord, supervisor of the Ashley National Forest, one of those who was concerned that the fossil wealth of the Vernal area was being shipped to museums outside the locality. </w:t>
+      </w:r>
+      <w:r>
+        <w:rPr/>
+        <w:t>T</w:t>
+      </w:r>
+      <w:r>
+        <w:rPr/>
+        <w:t xml:space="preserve">he creation of a museum in Vernal </w:t>
+      </w:r>
+      <w:r>
+        <w:rPr/>
+        <w:t xml:space="preserve">was </w:t>
+      </w:r>
+      <w:r>
+        <w:rPr/>
+        <w:t xml:space="preserve">first proposed </w:t>
+      </w:r>
+      <w:r>
+        <w:rPr/>
+        <w:t xml:space="preserve">by Dr. J. E. Broadus of the State Museum Association </w:t>
+      </w:r>
+      <w:r>
+        <w:rPr/>
+        <w:t xml:space="preserve">at </w:t>
+      </w:r>
+      <w:r>
+        <w:rPr/>
+        <w:t>t</w:t>
+      </w:r>
+      <w:r>
+        <w:rPr/>
+        <w:t xml:space="preserve">he Vernal Lions Club meeting of 9 September 1934 </w:t>
+      </w:r>
+      <w:r>
+        <w:rPr/>
+        <w:t>(</w:t>
+      </w:r>
+      <w:r>
+        <w:rPr/>
+        <w:t xml:space="preserve">Anonymous 1969), </w:t>
+      </w:r>
+      <w:r>
+        <w:rPr/>
+        <w:t xml:space="preserve">and it was reported in the local press only 18 days later (Anonymous 1934). However, the idea languished for nine years until the Club </w:t>
+      </w:r>
+      <w:r>
+        <w:rPr/>
+        <w:t>return</w:t>
+      </w:r>
+      <w:r>
+        <w:rPr/>
+        <w:t xml:space="preserve">ed </w:t>
+      </w:r>
+      <w:r>
+        <w:rPr/>
+        <w:t xml:space="preserve">to </w:t>
+      </w:r>
+      <w:r>
+        <w:rPr/>
+        <w:t xml:space="preserve">it </w:t>
+      </w:r>
+      <w:r>
+        <w:rPr/>
+        <w:t>on 6 September 1943 (</w:t>
+      </w:r>
+      <w:r>
+        <w:rPr/>
+        <w:t xml:space="preserve">see </w:t>
+      </w:r>
+      <w:r>
+        <w:rPr/>
+        <w:t xml:space="preserve">Anonymous 1969). A museum committee was </w:t>
+      </w:r>
+      <w:r>
+        <w:rPr/>
+        <w:t xml:space="preserve">then </w:t>
+      </w:r>
+      <w:r>
+        <w:rPr/>
+        <w:t xml:space="preserve">formed to advocate for a local museum </w:t>
+      </w:r>
+      <w:r>
+        <w:rPr/>
+        <w:t>(Anonymous 1943)</w:t>
+      </w:r>
+      <w:r>
+        <w:rPr/>
+        <w:t xml:space="preserve">. A senate bill approving the museum was passed in 1945, and the next year Governor Herbert B. Maw made $200,000 available to construct the museum building </w:t>
+      </w:r>
+      <w:r>
+        <w:rPr/>
+        <w:t>(Anonymous 1969)</w:t>
+      </w:r>
+      <w:r>
+        <w:rPr/>
+        <w:t>. G. Ernest Untermann was appointed director of the museum project, and was assisted by his wife Billie, a capable scientist and administrator in her own right. Based on drawings created by the Untermanns, the Salt Lake City architect Miles E. Miller drew up the plans, and the building was erected by Dorland Construction Company. The work was begun on 16 October 1947 and completed on 1 July 1948, and the building was dedicated on 29 October 1948 by Governor Maw.</w:t>
       </w:r>
     </w:p>
     <w:p>
@@ -1150,23 +1210,87 @@
       </w:pPr>
       <w:r>
         <w:rPr/>
-        <w:t xml:space="preserve">The head of the Carnegie Museum’s department of vertebrate paleontology in the early 1950s was J. LeRoy Kay, a native of Vernal whose entry to palaeontology had been working with Earl Douglass at what the Carnegie Quarry. After digging there </w:t>
-      </w:r>
-      <w:commentRangeStart w:id="5"/>
-      <w:r>
-        <w:rPr/>
-        <w:t>ended in 1922, Douglass had recommended that the Carnegie Museum hire Kay t</w:t>
-      </w:r>
-      <w:r>
-        <w:rPr/>
-      </w:r>
-      <w:commentRangeEnd w:id="5"/>
-      <w:r>
-        <w:commentReference w:id="5"/>
-      </w:r>
-      <w:r>
-        <w:rPr/>
-        <w:t>o continue work on removing the collected dinosaur bones from their encasing rock. In 1952, Carnegie Museum director Graham Netting started thinking about purging the collections of the dinosaur material (</w:t>
+        <w:t>As noted above,</w:t>
+      </w:r>
+      <w:r>
+        <w:rPr/>
+        <w:t xml:space="preserve"> Vernal </w:t>
+      </w:r>
+      <w:r>
+        <w:rPr/>
+        <w:t xml:space="preserve">native J. LeRoy Kay had gained his </w:t>
+      </w:r>
+      <w:r>
+        <w:rPr/>
+        <w:t xml:space="preserve">entry to palaeontology </w:t>
+      </w:r>
+      <w:r>
+        <w:rPr/>
+        <w:t>by</w:t>
+      </w:r>
+      <w:r>
+        <w:rPr/>
+        <w:t xml:space="preserve"> working with Earl Douglass at what </w:t>
+      </w:r>
+      <w:r>
+        <w:rPr/>
+        <w:t xml:space="preserve">was then </w:t>
+      </w:r>
+      <w:r>
+        <w:rPr/>
+        <w:t xml:space="preserve">the Carnegie Quarry. After digging there ended, Douglass had recommended that the Carnegie Museum hire Kay to continue work on removing the collected dinosaur bones from their encasing rock, </w:t>
+      </w:r>
+      <w:r>
+        <w:rPr/>
+        <w:t>writing to museum director Stewart on 20 September 1922 as follows:</w:t>
+      </w:r>
+    </w:p>
+    <w:p>
+      <w:pPr>
+        <w:pStyle w:val="Quotations"/>
+        <w:rPr/>
+      </w:pPr>
+      <w:r>
+        <w:rPr/>
+        <w:t>I understand that you are contemplating giving Mr. J. LeRoy Kay the opportunity to gain a wider experience by allowing him the opportunity of going to Pittsburg where he can for a time have the advantages of the laboratory, museum, and library. While I would not advise any man to take up museum work if he has a family to support an[d] is not wealthy, Mr Kay is a very capable and resourceful man and can later turn his hand to more remunerative work if he wishes. If the museum is to continue the work of collecting especially in this field it will undoubtedly be the gainer by giving him this opportunity.</w:t>
+      </w:r>
+    </w:p>
+    <w:p>
+      <w:pPr>
+        <w:pStyle w:val="TextBody"/>
+        <w:rPr/>
+      </w:pPr>
+      <w:r>
+        <w:rPr/>
+        <w:t>Working at the Carnegie Museum for the next 30 years, Kay rose to become t</w:t>
+      </w:r>
+      <w:r>
+        <w:rPr/>
+        <w:t xml:space="preserve">he head of the </w:t>
+      </w:r>
+      <w:r>
+        <w:rPr/>
+        <w:t>museum</w:t>
+      </w:r>
+      <w:r>
+        <w:rPr/>
+        <w:t xml:space="preserve">’s department of vertebrate paleontology. </w:t>
+      </w:r>
+      <w:r>
+        <w:rPr/>
+        <w:t>He was in this post when, i</w:t>
+      </w:r>
+      <w:r>
+        <w:rPr/>
+        <w:t xml:space="preserve">n 1952, </w:t>
+      </w:r>
+      <w:r>
+        <w:rPr/>
+        <w:t>museum</w:t>
+      </w:r>
+      <w:r>
+        <w:rPr/>
+        <w:t xml:space="preserve"> director Graham Netting started thinking about purging the collections of the dinosaur material (</w:t>
       </w:r>
       <w:r>
         <w:rPr>
@@ -1196,7 +1320,23 @@
       </w:pPr>
       <w:r>
         <w:rPr/>
-        <w:t>The plan was later scaled back to just the duplicate material, which Kay announced to the vertebrate paleontology community (</w:t>
+        <w:t xml:space="preserve">The </w:t>
+      </w:r>
+      <w:r>
+        <w:rPr/>
+        <w:t xml:space="preserve">downsizing </w:t>
+      </w:r>
+      <w:r>
+        <w:rPr/>
+        <w:t xml:space="preserve">plan was later scaled back to </w:t>
+      </w:r>
+      <w:r>
+        <w:rPr/>
+        <w:t xml:space="preserve">removing only </w:t>
+      </w:r>
+      <w:r>
+        <w:rPr/>
+        <w:t>the duplicate material, which Kay announced to the vertebrate paleontology community (</w:t>
       </w:r>
       <w:r>
         <w:rPr>
@@ -2399,6 +2539,68 @@
       </w:pPr>
       <w:r>
         <w:rPr/>
+        <w:t xml:space="preserve">Anonymous. </w:t>
+      </w:r>
+      <w:r>
+        <w:rPr/>
+        <w:t xml:space="preserve">1934. Construction of Museum at Vernal urged. </w:t>
+      </w:r>
+      <w:r>
+        <w:rPr>
+          <w:i/>
+          <w:iCs/>
+        </w:rPr>
+        <w:t>Vernal Express</w:t>
+      </w:r>
+      <w:r>
+        <w:rPr/>
+        <w:t xml:space="preserve">, 27 September 1934, page 1. </w:t>
+      </w:r>
+      <w:hyperlink r:id="rId5">
+        <w:r>
+          <w:rPr>
+            <w:rStyle w:val="InternetLink"/>
+          </w:rPr>
+          <w:t>https://newspapers.lib.utah.edu/details?id=21512583</w:t>
+        </w:r>
+      </w:hyperlink>
+    </w:p>
+    <w:p>
+      <w:pPr>
+        <w:pStyle w:val="Reference"/>
+        <w:rPr/>
+      </w:pPr>
+      <w:r>
+        <w:rPr/>
+        <w:t xml:space="preserve">Anonymous. 1943. Committee for museum to make plans for project. </w:t>
+      </w:r>
+      <w:r>
+        <w:rPr>
+          <w:i/>
+          <w:iCs/>
+        </w:rPr>
+        <w:t>Vernal Express</w:t>
+      </w:r>
+      <w:r>
+        <w:rPr/>
+        <w:t xml:space="preserve">, 23 September 1943, page 1. </w:t>
+      </w:r>
+      <w:hyperlink r:id="rId6">
+        <w:r>
+          <w:rPr>
+            <w:rStyle w:val="InternetLink"/>
+          </w:rPr>
+          <w:t>https://newspapers.lib.utah.edu/details?id=21493559</w:t>
+        </w:r>
+      </w:hyperlink>
+    </w:p>
+    <w:p>
+      <w:pPr>
+        <w:pStyle w:val="Reference"/>
+        <w:rPr/>
+      </w:pPr>
+      <w:r>
+        <w:rPr/>
         <w:t xml:space="preserve">Anonymous. 1960. Dinosaur molds take long ride to No. Carolina children’s home. </w:t>
       </w:r>
       <w:r>
@@ -2412,7 +2614,7 @@
         <w:rPr/>
         <w:t xml:space="preserve">, 14 July 1960, page 15. </w:t>
       </w:r>
-      <w:hyperlink r:id="rId5">
+      <w:hyperlink r:id="rId7">
         <w:r>
           <w:rPr>
             <w:rStyle w:val="InternetLink"/>
@@ -2441,7 +2643,7 @@
         <w:rPr/>
         <w:t xml:space="preserve">, 22 June 1967, page 1. </w:t>
       </w:r>
-      <w:hyperlink r:id="rId6">
+      <w:hyperlink r:id="rId8">
         <w:r>
           <w:rPr>
             <w:rStyle w:val="InternetLink"/>
@@ -2470,7 +2672,7 @@
         <w:rPr/>
         <w:t xml:space="preserve">, 24 April 1969, page 1B. </w:t>
       </w:r>
-      <w:hyperlink r:id="rId7">
+      <w:hyperlink r:id="rId9">
         <w:r>
           <w:rPr>
             <w:rStyle w:val="InternetLink"/>
@@ -2499,7 +2701,7 @@
         <w:rPr/>
         <w:t xml:space="preserve">, 29 June 1989, page 12. </w:t>
       </w:r>
-      <w:hyperlink r:id="rId8">
+      <w:hyperlink r:id="rId10">
         <w:r>
           <w:rPr>
             <w:rStyle w:val="FollowedHyperlink"/>
@@ -2528,7 +2730,7 @@
         <w:rPr/>
         <w:t xml:space="preserve">, 26 June 1991, page 1. </w:t>
       </w:r>
-      <w:hyperlink r:id="rId9">
+      <w:hyperlink r:id="rId11">
         <w:r>
           <w:rPr>
             <w:rStyle w:val="FollowedHyperlink"/>
@@ -2570,7 +2772,7 @@
         <w:rPr/>
         <w:t xml:space="preserve">, 23 June 1993. </w:t>
       </w:r>
-      <w:hyperlink r:id="rId10">
+      <w:hyperlink r:id="rId12">
         <w:r>
           <w:rPr>
             <w:rStyle w:val="FollowedHyperlink"/>
@@ -2620,7 +2822,7 @@
         <w:rPr/>
         <w:t xml:space="preserve">Carr, Elaine, and Aric Hansen. 2005. William Randolf Turnage, Dee Hall, and Ernest Untermann [archive photograph with metadata]. University of Utah, J. Willard Marriott Digital Library, image 1086142. </w:t>
       </w:r>
-      <w:hyperlink r:id="rId11">
+      <w:hyperlink r:id="rId13">
         <w:r>
           <w:rPr>
             <w:rStyle w:val="InternetLink"/>
@@ -2655,7 +2857,7 @@
         <w:rPr/>
         <w:t xml:space="preserve">, 18 May 2017. </w:t>
       </w:r>
-      <w:hyperlink r:id="rId12">
+      <w:hyperlink r:id="rId14">
         <w:r>
           <w:rPr>
             <w:rStyle w:val="InternetLink"/>
@@ -2667,7 +2869,7 @@
         <w:rPr/>
         <w:t xml:space="preserve">, archived at </w:t>
       </w:r>
-      <w:hyperlink r:id="rId13">
+      <w:hyperlink r:id="rId15">
         <w:r>
           <w:rPr>
             <w:rStyle w:val="InternetLink"/>
@@ -3092,7 +3294,7 @@
         <w:rPr/>
         <w:t xml:space="preserve">Lewis, Marlene. 1977. G. Ernest Untermann papers, 1893–1975. Archives West for University of Utah Libraries, Special Collections. </w:t>
       </w:r>
-      <w:hyperlink r:id="rId14">
+      <w:hyperlink r:id="rId16">
         <w:r>
           <w:rPr>
             <w:rStyle w:val="InternetLink"/>
@@ -3104,7 +3306,7 @@
         <w:rPr/>
         <w:t xml:space="preserve">, archived at </w:t>
       </w:r>
-      <w:hyperlink r:id="rId15">
+      <w:hyperlink r:id="rId17">
         <w:r>
           <w:rPr>
             <w:rStyle w:val="InternetLink"/>
@@ -3196,7 +3398,7 @@
         <w:rPr/>
         <w:t xml:space="preserve">, 15 June 1994. </w:t>
       </w:r>
-      <w:hyperlink r:id="rId16">
+      <w:hyperlink r:id="rId18">
         <w:r>
           <w:rPr>
             <w:rStyle w:val="InternetLink"/>
@@ -3317,7 +3519,7 @@
         <w:rPr/>
         <w:t xml:space="preserve">:36-41. </w:t>
       </w:r>
-      <w:hyperlink r:id="rId17">
+      <w:hyperlink r:id="rId19">
         <w:r>
           <w:rPr>
             <w:rStyle w:val="InternetLink"/>
@@ -3378,7 +3580,7 @@
         <w:rPr/>
         <w:t xml:space="preserve"> — WUSF 89.7. 18 May 2017. </w:t>
       </w:r>
-      <w:hyperlink r:id="rId18">
+      <w:hyperlink r:id="rId20">
         <w:r>
           <w:rPr>
             <w:rStyle w:val="FollowedHyperlink"/>
@@ -3390,7 +3592,7 @@
         <w:rPr/>
         <w:t xml:space="preserve">, archived at </w:t>
       </w:r>
-      <w:hyperlink r:id="rId19">
+      <w:hyperlink r:id="rId21">
         <w:r>
           <w:rPr>
             <w:rStyle w:val="InternetLink"/>
@@ -3419,7 +3621,7 @@
         <w:rPr/>
         <w:t xml:space="preserve">, peace diplomacy by dinosaur. Peace Palace Library, 13 July 2017. </w:t>
       </w:r>
-      <w:hyperlink r:id="rId20">
+      <w:hyperlink r:id="rId22">
         <w:r>
           <w:rPr>
             <w:rStyle w:val="InternetLink"/>
@@ -3993,151 +4195,6 @@
     </w:sectPr>
   </w:body>
 </w:document>
-</file>
-
-<file path=word/comments.xml><?xml version="1.0" encoding="utf-8"?>
-<w:comments xmlns:o="urn:schemas-microsoft-com:office:office" xmlns:r="http://schemas.openxmlformats.org/officeDocument/2006/relationships" xmlns:v="urn:schemas-microsoft-com:vml" xmlns:w="http://schemas.openxmlformats.org/wordprocessingml/2006/main" xmlns:w10="urn:schemas-microsoft-com:office:word" xmlns:wp="http://schemas.openxmlformats.org/drawingml/2006/wordprocessingDrawing" xmlns:wps="http://schemas.microsoft.com/office/word/2010/wordprocessingShape" xmlns:wpg="http://schemas.microsoft.com/office/word/2010/wordprocessingGroup" xmlns:mc="http://schemas.openxmlformats.org/markup-compatibility/2006" xmlns:wp14="http://schemas.microsoft.com/office/word/2010/wordprocessingDrawing" xmlns:w14="http://schemas.microsoft.com/office/word/2010/wordml" mc:Ignorable="w14 wp14">
-  <w:comment w:id="0" w:author="-" w:date="2022-07-20T11:23:00Z" w:initials="-">
-    <w:p>
-      <w:r>
-        <w:rPr>
-          <w:rFonts w:ascii="Liberation Serif" w:hAnsi="Liberation Serif" w:eastAsia="Tahoma" w:cs="Tahoma"/>
-          <w:kern w:val="0"/>
-          <w:lang w:val="en-US" w:eastAsia="en-US" w:bidi="en-US"/>
-        </w:rPr>
-        <w:t>For update, see my article Rocky Start to Dinosaur National Monument</w:t>
-      </w:r>
-    </w:p>
-  </w:comment>
-  <w:comment w:id="1" w:author="-" w:date="2022-07-20T11:25:00Z" w:initials="-">
-    <w:p>
-      <w:r>
-        <w:rPr>
-          <w:rFonts w:ascii="Liberation Serif" w:hAnsi="Liberation Serif" w:eastAsia="Tahoma" w:cs="Tahoma"/>
-          <w:kern w:val="0"/>
-          <w:lang w:val="en-US" w:eastAsia="en-US" w:bidi="en-US"/>
-        </w:rPr>
-        <w:t>More than occasional. His entire crew were locals. Names given in my article. Two, Golden York and LeRoy “Pop” Kay would go on to work at the University of Utah and Carnegie Museum Nat. Hist. respectively.</w:t>
-      </w:r>
-    </w:p>
-  </w:comment>
-  <w:comment w:id="2" w:author="-" w:date="2022-07-20T11:35:00Z" w:initials="-">
-    <w:p>
-      <w:r>
-        <w:rPr>
-          <w:rFonts w:ascii="Liberation Serif" w:hAnsi="Liberation Serif" w:eastAsia="Tahoma" w:cs="Tahoma"/>
-          <w:kern w:val="0"/>
-          <w:lang w:val="en-US" w:eastAsia="en-US" w:bidi="en-US"/>
-        </w:rPr>
-        <w:t>Actually, the idea was suggested to the Lions Club Vernal Express, September 27, 19234 “ Construction of Museum at Vernal Urged. The construction of a rock museum building to house local collections of fossils Indian relics and curios was urged at the regular Lions club luncheon held Wednesday noon at the Commercial Hotel by Dr. J. E. Broadus of the state museum expedition", i.e., refers to the State Museum Association tour.</w:t>
-      </w:r>
-    </w:p>
-  </w:comment>
-  <w:comment w:id="3" w:author="-" w:date="2022-07-20T12:02:00Z" w:initials="-">
-    <w:p>
-      <w:r>
-        <w:rPr>
-          <w:rFonts w:ascii="Liberation Serif" w:hAnsi="Liberation Serif" w:eastAsia="Tahoma" w:cs="Tahoma"/>
-          <w:kern w:val="0"/>
-          <w:lang w:val="en-US" w:eastAsia="en-US" w:bidi="en-US"/>
-        </w:rPr>
-        <w:t xml:space="preserve">Vernal Express, September 9, 1943 “Field Museum at Vernal is Proposed: </w:t>
-      </w:r>
-      <w:r>
-        <w:rPr>
-          <w:rFonts w:ascii="Liberation Serif" w:hAnsi="Liberation Serif" w:eastAsia="Tahoma" w:cs="Tahoma"/>
-          <w:kern w:val="0"/>
-          <w:sz w:val="25"/>
-          <w:szCs w:val="25"/>
-          <w:lang w:val="en-US" w:eastAsia="en-US" w:bidi="en-US"/>
-        </w:rPr>
-        <w:t xml:space="preserve">Legis1ative </w:t>
-      </w:r>
-      <w:r>
-        <w:rPr>
-          <w:rFonts w:ascii="Liberation Serif" w:hAnsi="Liberation Serif" w:eastAsia="Tahoma" w:cs="Tahoma"/>
-          <w:kern w:val="0"/>
-          <w:sz w:val="32"/>
-          <w:szCs w:val="32"/>
-          <w:lang w:val="en-US" w:eastAsia="en-US" w:bidi="en-US"/>
-        </w:rPr>
-        <w:t xml:space="preserve">Funds </w:t>
-      </w:r>
-      <w:r>
-        <w:rPr>
-          <w:rFonts w:ascii="Liberation Serif" w:hAnsi="Liberation Serif" w:eastAsia="Tahoma" w:cs="Tahoma"/>
-          <w:kern w:val="0"/>
-          <w:sz w:val="25"/>
-          <w:szCs w:val="25"/>
-          <w:lang w:val="en-US" w:eastAsia="en-US" w:bidi="en-US"/>
-        </w:rPr>
-        <w:t xml:space="preserve">To be </w:t>
-      </w:r>
-      <w:r>
-        <w:rPr>
-          <w:rFonts w:ascii="Liberation Serif" w:hAnsi="Liberation Serif" w:eastAsia="Tahoma" w:cs="Tahoma"/>
-          <w:kern w:val="0"/>
-          <w:sz w:val="65"/>
-          <w:szCs w:val="65"/>
-          <w:lang w:val="en-US" w:eastAsia="en-US" w:bidi="en-US"/>
-        </w:rPr>
-        <w:t xml:space="preserve">Sought </w:t>
-      </w:r>
-      <w:r>
-        <w:rPr>
-          <w:rFonts w:ascii="Liberation Serif" w:hAnsi="Liberation Serif" w:eastAsia="Tahoma" w:cs="Tahoma"/>
-          <w:kern w:val="0"/>
-          <w:sz w:val="25"/>
-          <w:szCs w:val="25"/>
-          <w:lang w:val="en-US" w:eastAsia="en-US" w:bidi="en-US"/>
-        </w:rPr>
-        <w:t>To E</w:t>
-      </w:r>
-      <w:r>
-        <w:rPr>
-          <w:rFonts w:ascii="Liberation Serif" w:hAnsi="Liberation Serif" w:eastAsia="Tahoma" w:cs="Tahoma"/>
-          <w:kern w:val="0"/>
-          <w:sz w:val="23"/>
-          <w:szCs w:val="23"/>
-          <w:lang w:val="en-US" w:eastAsia="en-US" w:bidi="en-US"/>
-        </w:rPr>
-        <w:t>rect Structure</w:t>
-      </w:r>
-      <w:r>
-        <w:rPr>
-          <w:rFonts w:ascii="Liberation Serif" w:hAnsi="Liberation Serif" w:eastAsia="Tahoma" w:cs="Tahoma"/>
-          <w:kern w:val="0"/>
-          <w:lang w:val="en-US" w:eastAsia="en-US" w:bidi="en-US"/>
-        </w:rPr>
-        <w:t>”</w:t>
-      </w:r>
-    </w:p>
-  </w:comment>
-  <w:comment w:id="4" w:author="-" w:date="2022-07-20T12:10:00Z" w:initials="-">
-    <w:p>
-      <w:r>
-        <w:rPr>
-          <w:rFonts w:ascii="Liberation Serif" w:hAnsi="Liberation Serif" w:eastAsia="Tahoma" w:cs="Tahoma"/>
-          <w:kern w:val="0"/>
-          <w:lang w:val="en-US" w:eastAsia="en-US" w:bidi="en-US"/>
-        </w:rPr>
-        <w:t>Vernal Express Sept. 23, 1943 “Committee for Museum to Make Plans for Project”</w:t>
-      </w:r>
-    </w:p>
-  </w:comment>
-  <w:comment w:id="5" w:author="-" w:date="2022-07-20T12:23:00Z" w:initials="-">
-    <w:p>
-      <w:r>
-        <w:rPr>
-          <w:rFonts w:ascii="Liberation Serif" w:hAnsi="Liberation Serif" w:eastAsia="Tahoma" w:cs="Tahoma"/>
-          <w:kern w:val="0"/>
-          <w:lang w:val="en-US" w:eastAsia="en-US" w:bidi="en-US"/>
-        </w:rPr>
-        <w:t>“I understand that you are contemplating giving Mr. J. LeRoy Kay the opportunity to gain a wider experience by allowing him the opportunity of going to Pittsburg where he can for a time have the advantages of the laboratory, museum, and library. While I would not advise any man to take up museum work if he has a family to support an[d] is not wealthy, Mr Kay is a very capable and resourceful man and can later turn his hand to more remunerative work if he wishes. If the museum is to continue the work of collecting especially in this field it will undoubtedly be the gainer by giving him this opportunity.” Douglass to museum director Stewart, Sept. 20, 1922</w:t>
-      </w:r>
-    </w:p>
-  </w:comment>
-</w:comments>
 </file>
 
 <file path=word/numbering.xml><?xml version="1.0" encoding="utf-8"?>

</xml_diff>

<commit_message>
Resolve some of Ken's suggestions and citations
</commit_message>
<xml_diff>
--- a/TaylorEtAl-concrete-Diplodocus-of-Vernal.docx
+++ b/TaylorEtAl-concrete-Diplodocus-of-Vernal.docx
@@ -253,7 +253,7 @@
           <w:docPartGallery w:val="Table of Contents"/>
           <w:docPartUnique w:val="true"/>
         </w:docPartObj>
-        <w:id w:val="1733853377"/>
+        <w:id w:val="2042032910"/>
       </w:sdtPr>
       <w:sdtContent>
         <w:p>
@@ -1010,7 +1010,15 @@
       </w:pPr>
       <w:r>
         <w:rPr/>
-        <w:t>Buoyed by success of his donation program, Carnegie authorised the creation of five further casts from the same molds, destined to be donated to other heads of state. Between 1910 and 1913 three of these were given to Tsar Nicholas II of Russia, President Roque Sáenz Peña Lahitte of Argentina and King Alfonso XIII of Spain. But the outbreak of the Great War in 1914 put an end to Carnegie’s dream of arbitration replacing warfare, and left him a broken man. When he died in 1919, not only had the two remaining skeletons not been donated, the museum was left relatively impoverished. As noted by Gangewere (2011:24), Carnegie’s gifts to his Institute and Library during the last 20 years of his life amounted to $11,729,471 (about $200,000,000 in modern money); but in the 20 years after his death, only a further $1.4M was provided — and relatively little of this would have gone to the Natural History Museum. Only years later, with the aid of funds from Carnegie’s widow Louise, would the last two casts be sent to Mexico City (1930) and Munich (1934) — the latter never even being mounted.</w:t>
+        <w:t xml:space="preserve">Buoyed by success of his donation program, Carnegie authorised the creation of five further casts from the same molds, destined to be donated to other heads of state. Between 1910 and 1913 three of these were given to Tsar Nicholas II of Russia, President Roque Sáenz Peña Lahitte of Argentina and King Alfonso XIII of Spain. But the outbreak of the Great War in 1914 put an end to Carnegie’s dream of arbitration replacing warfare, and left him a broken man. When he died in 1919, not only had the two remaining skeletons not been donated, the museum was left relatively impoverished. As noted by Gangewere (2011:24), Carnegie’s gifts to his Institute and Library during the last 20 years of his life amounted to $11,729,471 (about $200,000,000 in modern money); but in the 20 years after his death, only a further $1.4M was provided — and relatively little of this would have gone to the Natural History Museum. </w:t>
+      </w:r>
+      <w:r>
+        <w:rPr/>
+        <w:t xml:space="preserve">While Holland had considered closing the Carnegie Quarry as early as 1917 (Carpenter 2018:13), the reduction in funding must have played some part in the eventual decision to abandon in 1922. </w:t>
+      </w:r>
+      <w:r>
+        <w:rPr/>
+        <w:t>Only years later, with the aid of funds from Carnegie’s widow Louise, would the last two casts be sent to Mexico City (1930) and Munich (1934) — the latter never even being mounted.</w:t>
       </w:r>
     </w:p>
     <w:p>
@@ -1046,137 +1054,27 @@
         <w:rPr>
           <w:highlight w:val="yellow"/>
         </w:rPr>
-        <w:t xml:space="preserve">XXX </w:t>
-      </w:r>
-      <w:r>
-        <w:rPr>
-          <w:highlight w:val="yellow"/>
-        </w:rPr>
-        <w:t>For update, see my article Rocky Start to Dinosaur National Monument</w:t>
-      </w:r>
-    </w:p>
-    <w:p>
-      <w:pPr>
-        <w:pStyle w:val="TextBody"/>
-        <w:rPr/>
-      </w:pPr>
-      <w:r>
-        <w:rPr/>
-        <w:t xml:space="preserve">As Harvey (1991) explains in detail, the Carnegie Quarry in northeastern Utah (now Dinosaur National Monument) was exploited extensively in the early 20th Century by teams from the Carnegie Museum led by Earl Douglas. Although Douglas himself was on good terms with local Utah palaeontologists, all of the dinosaur material excavated at this quarry was shipped to Pittsburgh, leading to growing resentment among Utahns that their own state was not benefitting from the discoveries being made there. The inhabitants of Vernal, only 20 miles from the quarry, were frequent visitors and </w:t>
-      </w:r>
-      <w:r>
-        <w:rPr/>
-        <w:t>supplied Douglas’s crew. Two of these local crew members would go on to work at museums: Golden York at the University of Utah, and LeRoy “Pop” Kay at the Carnegie Museum</w:t>
-      </w:r>
-      <w:r>
-        <w:rPr/>
-        <w:t>. Commercial concerns at Vernal hoped that a visitor centre at the quarry would provide some revenue for the state and the town, but William Holland, the director of the Carnegie Museum, treated these plans with contempt, exacerbating existing tensions between the western state and the eastern museum.</w:t>
-      </w:r>
-    </w:p>
-    <w:p>
-      <w:pPr>
-        <w:pStyle w:val="TextBody"/>
-        <w:rPr/>
-      </w:pPr>
-      <w:r>
-        <w:rPr/>
-        <w:t xml:space="preserve">As recounted by Untermann and Untermann (1970), the genesis of the Field House lay with Arthur G. Nord, supervisor of the Ashley National Forest, one of those who was concerned that the fossil wealth of the Vernal area was being shipped to museums outside the locality. </w:t>
-      </w:r>
-      <w:r>
-        <w:rPr/>
-        <w:t>T</w:t>
-      </w:r>
-      <w:r>
-        <w:rPr/>
-        <w:t xml:space="preserve">he creation of a museum in Vernal </w:t>
-      </w:r>
-      <w:r>
-        <w:rPr/>
-        <w:t xml:space="preserve">was </w:t>
-      </w:r>
-      <w:r>
-        <w:rPr/>
-        <w:t xml:space="preserve">first proposed </w:t>
-      </w:r>
-      <w:r>
-        <w:rPr/>
-        <w:t xml:space="preserve">by Dr. J. E. Broadus of the State Museum Association </w:t>
-      </w:r>
-      <w:r>
-        <w:rPr/>
-        <w:t xml:space="preserve">at </w:t>
-      </w:r>
-      <w:r>
-        <w:rPr/>
-        <w:t>t</w:t>
-      </w:r>
-      <w:r>
-        <w:rPr/>
-        <w:t xml:space="preserve">he Vernal Lions Club meeting of 9 September 1934 </w:t>
-      </w:r>
-      <w:r>
-        <w:rPr/>
-        <w:t>(</w:t>
-      </w:r>
-      <w:r>
-        <w:rPr/>
-        <w:t xml:space="preserve">Anonymous 1969), </w:t>
-      </w:r>
-      <w:r>
-        <w:rPr/>
-        <w:t xml:space="preserve">and it was reported in the local press only 18 days later (Anonymous 1934). However, the idea languished for nine years until the Club </w:t>
-      </w:r>
-      <w:r>
-        <w:rPr/>
-        <w:t>return</w:t>
-      </w:r>
-      <w:r>
-        <w:rPr/>
-        <w:t xml:space="preserve">ed </w:t>
-      </w:r>
-      <w:r>
-        <w:rPr/>
-        <w:t xml:space="preserve">to </w:t>
-      </w:r>
-      <w:r>
-        <w:rPr/>
-        <w:t xml:space="preserve">it </w:t>
-      </w:r>
-      <w:r>
-        <w:rPr/>
-        <w:t>on 6 September 1943 (</w:t>
-      </w:r>
-      <w:r>
-        <w:rPr/>
-        <w:t xml:space="preserve">see </w:t>
-      </w:r>
-      <w:r>
-        <w:rPr/>
-        <w:t xml:space="preserve">Anonymous 1969). A museum committee was </w:t>
-      </w:r>
-      <w:r>
-        <w:rPr/>
-        <w:t xml:space="preserve">then </w:t>
-      </w:r>
-      <w:r>
-        <w:rPr/>
-        <w:t xml:space="preserve">formed to advocate for a local museum </w:t>
-      </w:r>
-      <w:r>
-        <w:rPr/>
-        <w:t>(Anonymous 1943)</w:t>
-      </w:r>
-      <w:r>
-        <w:rPr/>
-        <w:t xml:space="preserve">. A senate bill approving the museum was passed in 1945, and the next year Governor Herbert B. Maw made $200,000 available to construct the museum building </w:t>
-      </w:r>
-      <w:r>
-        <w:rPr/>
-        <w:t>(Anonymous 1969)</w:t>
-      </w:r>
-      <w:r>
-        <w:rPr/>
-        <w:t>. G. Ernest Untermann was appointed director of the museum project, and was assisted by his wife Billie, a capable scientist and administrator in her own right. Based on drawings created by the Untermanns, the Salt Lake City architect Miles E. Miller drew up the plans, and the building was erected by Dorland Construction Company. The work was begun on 16 October 1947 and completed on 1 July 1948, and the building was dedicated on 29 October 1948 by Governor Maw.</w:t>
+        <w:t>XXX For update, see my article Rocky Start to Dinosaur National Monument</w:t>
+      </w:r>
+    </w:p>
+    <w:p>
+      <w:pPr>
+        <w:pStyle w:val="TextBody"/>
+        <w:rPr/>
+      </w:pPr>
+      <w:r>
+        <w:rPr/>
+        <w:t>As Harvey (1991) explains in detail, the Carnegie Quarry in northeastern Utah (now Dinosaur National Monument) was exploited extensively in the early 20th Century by teams from the Carnegie Museum led by Earl Douglas. Although Douglas himself was on good terms with local Utah palaeontologists, all of the dinosaur material excavated at this quarry was shipped to Pittsburgh, leading to growing resentment among Utahns that their own state was not benefitting from the discoveries being made there. The inhabitants of Vernal, only 20 miles from the quarry, were frequent visitors and supplied Douglas’s crew. Two of these local crew members would go on to work at museums: Golden York at the University of Utah, and LeRoy “Pop” Kay at the Carnegie Museum. Commercial concerns at Vernal hoped that a visitor centre at the quarry would provide some revenue for the state and the town, but William Holland, the director of the Carnegie Museum, treated these plans with contempt, exacerbating existing tensions between the western state and the eastern museum.</w:t>
+      </w:r>
+    </w:p>
+    <w:p>
+      <w:pPr>
+        <w:pStyle w:val="TextBody"/>
+        <w:rPr/>
+      </w:pPr>
+      <w:r>
+        <w:rPr/>
+        <w:t>As recounted by Untermann and Untermann (1970), the genesis of the Field House lay with Arthur G. Nord, supervisor of the Ashley National Forest, one of those who was concerned that the fossil wealth of the Vernal area was being shipped to museums outside the locality. The creation of a museum in Vernal was first proposed by Dr. J. E. Broadus of the State Museum Association at the Vernal Lions Club meeting of 9 September 1934 (Anonymous 1969), and it was reported in the local press only 18 days later (Anonymous 1934). However, the idea languished for nine years until the Club returned to it on 6 September 1943 (see Anonymous 1969). A museum committee was then formed to advocate for a local museum (Anonymous 1943). A senate bill approving the museum was passed in 1945, and the next year Governor Herbert B. Maw made $200,000 available to construct the museum building (Anonymous 1969). G. Ernest Untermann was appointed director of the museum project, and was assisted by his wife Billie, a capable scientist and administrator in her own right. Based on drawings created by the Untermanns, the Salt Lake City architect Miles E. Miller drew up the plans, and the building was erected by Dorland Construction Company. The work was begun on 16 October 1947 and completed on 1 July 1948, and the building was dedicated on 29 October 1948 by Governor Maw.</w:t>
       </w:r>
     </w:p>
     <w:p>
@@ -1184,65 +1082,259 @@
         <w:pStyle w:val="Heading2"/>
         <w:rPr/>
       </w:pPr>
-      <w:bookmarkStart w:id="7" w:name="__RefHeading___Toc416_3962850034"/>
+      <w:r>
+        <w:rPr/>
+        <w:t>The concrete cast in Vernal</w:t>
+      </w:r>
+    </w:p>
+    <w:p>
+      <w:pPr>
+        <w:pStyle w:val="TextBody"/>
+        <w:rPr/>
+      </w:pPr>
+      <w:r>
+        <w:rPr/>
+        <w:t>A</w:t>
+      </w:r>
+      <w:r>
+        <w:rPr/>
+        <w:t>s noted above, Vernal native J. LeRoy Kay had gained his entry to palaeontology by working with Earl Douglass at what was then the Carnegie Quarry. After digging there ended, Douglass had recommended that the Carnegie Museum hire Kay to continue work on removing the collected dinosaur bones from their encasing rock, writing to museum director Stewart on 20 September 1922 as follows:</w:t>
+      </w:r>
+    </w:p>
+    <w:p>
+      <w:pPr>
+        <w:pStyle w:val="Quotations"/>
+        <w:rPr/>
+      </w:pPr>
+      <w:r>
+        <w:rPr/>
+        <w:t>I understand that you are contemplating giving Mr. J. LeRoy Kay the opportunity to gain a wider experience by allowing him the opportunity of going to Pittsburg where he can for a time have the advantages of the laboratory, museum, and library. While I would not advise any man to take up museum work if he has a family to support an[d] is not wealthy, Mr Kay is a very capable and resourceful man and can later turn his hand to more remunerative work if he wishes. If the museum is to continue the work of collecting especially in this field it will undoubtedly be the gainer by giving him this opportunity.</w:t>
+      </w:r>
+    </w:p>
+    <w:p>
+      <w:pPr>
+        <w:pStyle w:val="TextBody"/>
+        <w:rPr/>
+      </w:pPr>
+      <w:r>
+        <w:rPr/>
+        <w:t xml:space="preserve">Working at the Carnegie Museum for the next 30 years, Kay rose to become the head of the museum’s department of vertebrate paleontology. He was in this post when, in 1952, museum director Graham Netting started thinking about purging the collections of the dinosaur material </w:t>
+      </w:r>
+      <w:r>
+        <w:rPr/>
+        <w:t>(Rodeck 1952, Tschopp et al. 2019:10)</w:t>
+      </w:r>
+      <w:r>
+        <w:rPr/>
+        <w:t xml:space="preserve"> because the dinosaur bones took up too much storage space </w:t>
+      </w:r>
+      <w:r>
+        <w:rPr/>
+        <w:t>(Lee 1955a, Lee 1955b). Kay would later announce to the vertebrate paleontology community that the specimens had been “unfrozen” (Wright 1956:26).</w:t>
+      </w:r>
+    </w:p>
+    <w:p>
+      <w:pPr>
+        <w:pStyle w:val="TextBody"/>
+        <w:rPr/>
+      </w:pPr>
+      <w:r>
+        <w:rPr/>
+        <w:t>Before this announcement, t</w:t>
+      </w:r>
+      <w:r>
+        <w:rPr/>
+        <w:t xml:space="preserve">he downsizing plan was scaled back to removing only the duplicate </w:t>
+      </w:r>
+      <w:r>
+        <w:rPr/>
+        <w:t>specimens</w:t>
+      </w:r>
+      <w:r>
+        <w:rPr/>
+        <w:t xml:space="preserve">. Among the materials to be disposed of were the plaster of Paris molds </w:t>
+      </w:r>
+      <w:r>
+        <w:rPr/>
+        <w:t xml:space="preserve">that had been used </w:t>
+      </w:r>
+      <w:r>
+        <w:rPr/>
+        <w:t xml:space="preserve">for the </w:t>
+      </w:r>
+      <w:r>
+        <w:rPr>
+          <w:i/>
+          <w:iCs/>
+        </w:rPr>
+        <w:t>D</w:t>
+      </w:r>
+      <w:r>
+        <w:rPr/>
+        <w:t xml:space="preserve">. </w:t>
+      </w:r>
+      <w:r>
+        <w:rPr>
+          <w:i/>
+          <w:iCs/>
+        </w:rPr>
+        <w:t>carnegii</w:t>
+      </w:r>
+      <w:r>
+        <w:rPr/>
+        <w:t xml:space="preserve"> </w:t>
+      </w:r>
+      <w:r>
+        <w:rPr/>
+        <w:t>casts</w:t>
+      </w:r>
+      <w:r>
+        <w:rPr/>
+        <w:t xml:space="preserve">. The molds were large, some were damaged and coated with coal dust from the coal fired heating system. Kay was </w:t>
+      </w:r>
+      <w:r>
+        <w:rPr/>
+        <w:t xml:space="preserve">close to </w:t>
+      </w:r>
+      <w:r>
+        <w:rPr/>
+        <w:t>retire</w:t>
+      </w:r>
+      <w:r>
+        <w:rPr/>
+        <w:t>ment</w:t>
+      </w:r>
+      <w:r>
+        <w:rPr/>
+        <w:t xml:space="preserve"> and planned to move back to Vernal, </w:t>
+      </w:r>
+      <w:r>
+        <w:rPr/>
+        <w:t>and wanted to find a home for the molds in his own state</w:t>
+      </w:r>
+      <w:r>
+        <w:rPr/>
+        <w:t xml:space="preserve">. He first contacted the Utah State Museum (now the Museum of Natural History of Utah), but the museum was not willing to pay for </w:t>
+      </w:r>
+      <w:r>
+        <w:rPr/>
+        <w:t xml:space="preserve">the molds to be </w:t>
+      </w:r>
+      <w:r>
+        <w:rPr/>
+        <w:t>shipp</w:t>
+      </w:r>
+      <w:r>
+        <w:rPr/>
+        <w:t>ed</w:t>
+      </w:r>
+      <w:r>
+        <w:rPr/>
+        <w:t>. Ernest Untermann had been trying to obtain a dinosaur skeleton for the Field House Museum and stepped in at this point.</w:t>
+      </w:r>
+    </w:p>
+    <w:p>
+      <w:pPr>
+        <w:pStyle w:val="TextBody"/>
+        <w:rPr/>
+      </w:pPr>
+      <w:r>
+        <w:rPr/>
+        <w:t xml:space="preserve">In 1952 (not 1955 as stated by Untermann and Untermann 1970), Kay gifted the original plaster molds of the Carnegie </w:t>
+      </w:r>
+      <w:r>
+        <w:rPr>
+          <w:i/>
+          <w:iCs/>
+        </w:rPr>
+        <w:t>Diplodocus</w:t>
+      </w:r>
+      <w:r>
+        <w:rPr/>
+        <w:t xml:space="preserve"> to the Field House (Untermann 1952, 1959), on the condition that the Field House would arrange transportation. As the molds weighed several tons (Untermann 1952) this was no small undertaking. Local trucker Grant Southam used his own equipment to transport the molds at cost, and the Utah Lions Club provided the necessary $1000 payment. The molds arrived on or shortly before 7 August (Untermann 1952) (Figure B). However, having already been used to create ten casts, they were by this time “deteriorating” (Gangewere 1999:17), “almost unusable” (Nieuwland 2019:251) and “in pretty bad shape” (Ken Carpenter, pers. comm. 2022).</w:t>
+      </w:r>
+    </w:p>
+    <w:p>
+      <w:pPr>
+        <w:pStyle w:val="TextBody"/>
+        <w:rPr/>
+      </w:pPr>
+      <w:r>
+        <w:rPr/>
+        <w:t>Curiously, the poor condition of the molds is not discussed in Untermann’s (1959) otherwise comprehensive account of the creation of Vernal’s cast. He recounts that the molds were dirty with Pittsburgh soot, requiring a steam bath, and that some repairs were necessary for molds that were actually broken, but the erosion and decay arising from ten prior castings are not mentioned.</w:t>
+      </w:r>
+    </w:p>
+    <w:p>
+      <w:pPr>
+        <w:pStyle w:val="TextBody"/>
+        <w:rPr/>
+      </w:pPr>
+      <w:r>
+        <w:rPr/>
+        <w:t>Since the mounted skeleton’s 76-foot length was too long for the museum’s 50-foot exhibit halls, plans were made to situate it outside the museum. Wind, rain and extreme temperatures — the Vernal climate ranges from –40˚F to 100˚F (–40˚C to 38˚C) — required a more robust casting material than the usual plaster.  After some experimentation with different materials, the team settled on a mix of one part cement to three parts Aggra-lite (a lightweight aggregate made of volcanic pumice). A complete cast would consist of about 600 pieces — many more than the number of bones, as the complex vertebrae were made from multiple pieces. About 100 of these had been completed when Otto Buehner, president of Salt Lake City’s Otto Buehner Concrete Products Company, visited the museum, became interested in the casting, and expressed doubts about the use of Aggra-lite. Further experimentation, aided by Buehner’s experienced workers, resulted in the selection of new mixture, one part cement to three parts aragonite (the high pressure polymorph of calcium carbonate). Most of the pieces were cast in this material by Grant Merrell, the museum’s preparator, at the Otto Buehner facilities, with the more intricate parts completed at the museum. Reinforcing wire and rods were used where necessary, and the completed bones were coated in fibreglass to protect them from the elements. (The Buehner Company benefitted from its involvement with the casting, as they discovered in the course of the process that fibreglass made a better and cheaper adhesive than they had previously been using to repair Italian marble when it was broken in transit. The Field House also adopted fibreglass as its bonding agent of choice after positive experiences with the concrete cast.)</w:t>
+      </w:r>
+    </w:p>
+    <w:p>
+      <w:pPr>
+        <w:pStyle w:val="TextBody"/>
+        <w:rPr/>
+      </w:pPr>
+      <w:r>
+        <w:rPr/>
+        <w:t>The result of all this work was nearly 600 concrete elements which then had to be assembled into a skeleton. First, the individual bones were assembled from their pieces — work done by the Untermanns and Merrell. Identifying numbers on the molds had mostly faded with age, so this had to be done from anatomical principles. Pieces were fastened together with steel rods and bonded by fibreglass. The assembled bones were then laid out in the workshop to verify that everything was present and correct (Figure D; Untermann 1959:figures 1, 2).</w:t>
+      </w:r>
+    </w:p>
+    <w:p>
+      <w:pPr>
+        <w:pStyle w:val="TextBody"/>
+        <w:rPr/>
+      </w:pPr>
+      <w:r>
+        <w:rPr/>
+        <w:t>With this done, the work moved outside. On a concrete base, and surrounded by a chain-link fence — the latter provided by the same Vernal Lions Club that had paid for the molds to be transported — the cast bones were assembled: sacrum and pelvis first (Figure E.A), then hind limbs, dorsal vertebrae, cervical and caudal vertebrae and skull (Figure E.B), then finally the front limbs and ribs. The skull was mounted 21 feet (6.4 m) above the ground at the end of a somewhat elevated neck. The whole skeleton was not only supported on a steel scaffolding, but also guyed by thinner rods, enabling it to withstand 70 mph winds that uprooted nearby trees (Untermann 1959:367–368).</w:t>
+      </w:r>
+    </w:p>
+    <w:p>
+      <w:pPr>
+        <w:pStyle w:val="TextBody"/>
+        <w:rPr/>
+      </w:pPr>
+      <w:r>
+        <w:rPr/>
+        <w:t>The completed outdoor cast was dedicated on 6 June, 1957 (Untermann and Untermann 1970). The work had taken about a year and a half, from early 1956, and cost only $10,000 in total (about $105,449 in 2022 money) — almost all of it in salary. The cast stood for 32 years (Figure F). It was repainted on 22 June 1967 (Figure G) in what was likely an annual event (Anonymous 1967).</w:t>
+      </w:r>
+    </w:p>
+    <w:p>
+      <w:pPr>
+        <w:pStyle w:val="Heading2"/>
+        <w:rPr/>
+      </w:pPr>
+      <w:bookmarkStart w:id="7" w:name="__RefHeading___Toc430_3962850034"/>
       <w:bookmarkEnd w:id="7"/>
       <w:r>
         <w:rPr/>
-        <w:t>The concrete cast in Vernal</w:t>
-      </w:r>
-    </w:p>
-    <w:p>
-      <w:pPr>
-        <w:pStyle w:val="TextBody"/>
-        <w:rPr/>
-      </w:pPr>
-      <w:r>
-        <w:rPr>
-          <w:highlight w:val="yellow"/>
-        </w:rPr>
-        <w:t>XXX much of what follows is from Ken Carpenter’s Facebook comment https://www.facebook.com/groups/152704619882/posts/10160780758459883/?comment_id=10160781331834883</w:t>
-      </w:r>
-    </w:p>
-    <w:p>
-      <w:pPr>
-        <w:pStyle w:val="TextBody"/>
-        <w:rPr/>
-      </w:pPr>
-      <w:r>
-        <w:rPr/>
-        <w:t>As noted above,</w:t>
-      </w:r>
-      <w:r>
-        <w:rPr/>
-        <w:t xml:space="preserve"> Vernal </w:t>
-      </w:r>
-      <w:r>
-        <w:rPr/>
-        <w:t xml:space="preserve">native J. LeRoy Kay had gained his </w:t>
-      </w:r>
-      <w:r>
-        <w:rPr/>
-        <w:t xml:space="preserve">entry to palaeontology </w:t>
-      </w:r>
-      <w:r>
-        <w:rPr/>
-        <w:t>by</w:t>
-      </w:r>
-      <w:r>
-        <w:rPr/>
-        <w:t xml:space="preserve"> working with Earl Douglass at what </w:t>
-      </w:r>
-      <w:r>
-        <w:rPr/>
-        <w:t xml:space="preserve">was then </w:t>
-      </w:r>
-      <w:r>
-        <w:rPr/>
-        <w:t xml:space="preserve">the Carnegie Quarry. After digging there ended, Douglass had recommended that the Carnegie Museum hire Kay to continue work on removing the collected dinosaur bones from their encasing rock, </w:t>
-      </w:r>
-      <w:r>
-        <w:rPr/>
-        <w:t>writing to museum director Stewart on 20 September 1922 as follows:</w:t>
+        <w:t>The fate of the original molds</w:t>
+      </w:r>
+    </w:p>
+    <w:p>
+      <w:pPr>
+        <w:pStyle w:val="TextBody"/>
+        <w:rPr/>
+      </w:pPr>
+      <w:r>
+        <w:rPr/>
+        <w:t xml:space="preserve">So far as we have been able to determine, the casting of the concrete </w:t>
+      </w:r>
+      <w:r>
+        <w:rPr>
+          <w:i/>
+          <w:iCs/>
+        </w:rPr>
+        <w:t>Diplodocus</w:t>
+      </w:r>
+      <w:r>
+        <w:rPr/>
+        <w:t xml:space="preserve"> of Vernal was probably the last time the Carnegie Museum’s original molds are used. However, that was not Untermann’s intention. In his 1959 account, he wrote (p368–369):</w:t>
       </w:r>
     </w:p>
     <w:p>
@@ -1252,133 +1344,7 @@
       </w:pPr>
       <w:r>
         <w:rPr/>
-        <w:t>I understand that you are contemplating giving Mr. J. LeRoy Kay the opportunity to gain a wider experience by allowing him the opportunity of going to Pittsburg where he can for a time have the advantages of the laboratory, museum, and library. While I would not advise any man to take up museum work if he has a family to support an[d] is not wealthy, Mr Kay is a very capable and resourceful man and can later turn his hand to more remunerative work if he wishes. If the museum is to continue the work of collecting especially in this field it will undoubtedly be the gainer by giving him this opportunity.</w:t>
-      </w:r>
-    </w:p>
-    <w:p>
-      <w:pPr>
-        <w:pStyle w:val="TextBody"/>
-        <w:rPr/>
-      </w:pPr>
-      <w:r>
-        <w:rPr/>
-        <w:t>Working at the Carnegie Museum for the next 30 years, Kay rose to become t</w:t>
-      </w:r>
-      <w:r>
-        <w:rPr/>
-        <w:t xml:space="preserve">he head of the </w:t>
-      </w:r>
-      <w:r>
-        <w:rPr/>
-        <w:t>museum</w:t>
-      </w:r>
-      <w:r>
-        <w:rPr/>
-        <w:t xml:space="preserve">’s department of vertebrate paleontology. </w:t>
-      </w:r>
-      <w:r>
-        <w:rPr/>
-        <w:t>He was in this post when, i</w:t>
-      </w:r>
-      <w:r>
-        <w:rPr/>
-        <w:t xml:space="preserve">n 1952, </w:t>
-      </w:r>
-      <w:r>
-        <w:rPr/>
-        <w:t>museum</w:t>
-      </w:r>
-      <w:r>
-        <w:rPr/>
-        <w:t xml:space="preserve"> director Graham Netting started thinking about purging the collections of the dinosaur material (</w:t>
-      </w:r>
-      <w:r>
-        <w:rPr>
-          <w:highlight w:val="yellow"/>
-        </w:rPr>
-        <w:t>XXX letter from U of Colorado Museum director Roderick to NPS Superintendent Canfield, 2 July 1952 [DINO archives]</w:t>
-      </w:r>
-      <w:r>
-        <w:rPr/>
-        <w:t>) because the dinosaur bones took up too much storage space (</w:t>
-      </w:r>
-      <w:r>
-        <w:rPr>
-          <w:highlight w:val="yellow"/>
-        </w:rPr>
-        <w:t>XXX Lee, memo, June 16, 1955, DINO archives</w:t>
-      </w:r>
-      <w:r>
-        <w:rPr/>
-        <w:t>).</w:t>
-      </w:r>
-    </w:p>
-    <w:p>
-      <w:pPr>
-        <w:pStyle w:val="TextBody"/>
-        <w:rPr/>
-      </w:pPr>
-      <w:r>
-        <w:rPr/>
-        <w:t xml:space="preserve">The </w:t>
-      </w:r>
-      <w:r>
-        <w:rPr/>
-        <w:t xml:space="preserve">downsizing </w:t>
-      </w:r>
-      <w:r>
-        <w:rPr/>
-        <w:t xml:space="preserve">plan was later scaled back to </w:t>
-      </w:r>
-      <w:r>
-        <w:rPr/>
-        <w:t xml:space="preserve">removing only </w:t>
-      </w:r>
-      <w:r>
-        <w:rPr/>
-        <w:t>the duplicate material, which Kay announced to the vertebrate paleontology community (</w:t>
-      </w:r>
-      <w:r>
-        <w:rPr>
-          <w:highlight w:val="yellow"/>
-        </w:rPr>
-        <w:t>XXX Soc. Vert. Paleo. News Bulletin 46, p. 27</w:t>
-      </w:r>
-      <w:r>
-        <w:rPr/>
-        <w:t xml:space="preserve">). Among the materials to be disposed of were the plaster of Paris molds for the </w:t>
-      </w:r>
-      <w:r>
-        <w:rPr>
-          <w:i/>
-          <w:iCs/>
-        </w:rPr>
-        <w:t>D</w:t>
-      </w:r>
-      <w:r>
-        <w:rPr/>
-        <w:t xml:space="preserve">. </w:t>
-      </w:r>
-      <w:r>
-        <w:rPr>
-          <w:i/>
-          <w:iCs/>
-        </w:rPr>
-        <w:t>carnegii</w:t>
-      </w:r>
-      <w:r>
-        <w:rPr/>
-        <w:t xml:space="preserve"> skeleton. The molds were large, some were damaged and coated with coal dust from the coal fired heating system. Kay was at this time soon to retire and planned to move back to Vernal. He first contacted the Utah State Museum (now the Museum of Natural History of Utah) offering the molds, but the museum was not willing to pay for shipping. Ernest Untermann had been trying to obtain a dinosaur skeleton for the Field House Museum and stepped in at this point.</w:t>
-      </w:r>
-    </w:p>
-    <w:p>
-      <w:pPr>
-        <w:pStyle w:val="TextBody"/>
-        <w:rPr/>
-      </w:pPr>
-      <w:r>
-        <w:rPr/>
-        <w:t xml:space="preserve">In 1952 (not 1955 as stated by Untermann and Untermann 1970), Kay gifted the original plaster molds of the Carnegie </w:t>
+        <w:t xml:space="preserve">Several museums in the United States and from lands as distant as Japan and Italy have expressed a desire to acquire the molds and cast a </w:t>
       </w:r>
       <w:r>
         <w:rPr>
@@ -1389,87 +1355,17 @@
       </w:r>
       <w:r>
         <w:rPr/>
-        <w:t xml:space="preserve"> to the Field House (Untermann 1952, 1959), on the condition that the Field House would arrange transportation. As the molds weighed several tons (Untermann 1952) this was no small undertaking. Local trucker Grant Southam used his own equipment to transport the molds at cost, and the Utah Lions Club provided the necessary $1000 payment. The molds arrived on or shortly before 7 August (Untermann 1952) (Figure B). However, having already been used to create ten casts, they were by this time “deteriorating” (Gangewere 1999:17), “almost unusable” (Nieuwland 2019:251) and “in pretty bad shape” (Ken Carpenter, pers. comm. 2022).</w:t>
-      </w:r>
-    </w:p>
-    <w:p>
-      <w:pPr>
-        <w:pStyle w:val="TextBody"/>
-        <w:rPr/>
-      </w:pPr>
-      <w:r>
-        <w:rPr/>
-        <w:t>Curiously, the poor condition of the molds is not discussed in Untermann’s (1959) otherwise comprehensive account of the creation of Vernal’s cast. He recounts that the molds were dirty with Pittsburgh soot, requiring a steam bath, and that some repairs were necessary for molds that were actually broken, but the erosion and decay arising from ten prior castings are not mentioned.</w:t>
-      </w:r>
-    </w:p>
-    <w:p>
-      <w:pPr>
-        <w:pStyle w:val="TextBody"/>
-        <w:rPr/>
-      </w:pPr>
-      <w:r>
-        <w:rPr/>
-        <w:t>Since the mounted skeleton’s 76-foot length was too long for the museum’s 50-foot exhibit halls, plans were made to situate it outside the museum. Wind, rain and extreme temperatures — the Vernal climate ranges from –40˚F to 100˚F (–40˚C to 38˚C) — required a more robust casting material than the usual plaster.  After some experimentation with different materials, the team settled on a mix of one part cement to three parts Aggra-lite (a lightweight aggregate made of volcanic pumice). A complete cast would consist of about 600 pieces — many more than the number of bones, as the complex vertebrae were made from multiple pieces. About 100 of these had been completed when Otto Buehner, president of Salt Lake City’s Otto Buehner Concrete Products Company, visited the museum, became interested in the casting, and expressed doubts about the use of Aggra-lite. Further experimentation, aided by Buehner’s experienced workers, resulted in the selection of new mixture, one part cement to three parts aragonite (the high pressure polymorph of calcium carbonate). Most of the pieces were cast in this material by Grant Merrell, the museum’s preparator, at the Otto Buehner facilities, with the more intricate parts completed at the museum. Reinforcing wire and rods were used where necessary, and the completed bones were coated in fibreglass to protect them from the elements. (The Buehner Company benefitted from its involvement with the casting, as they discovered in the course of the process that fibreglass made a better and cheaper adhesive than they had previously been using to repair Italian marble when it was broken in transit. The Field House also adopted fibreglass as its bonding agent of choice after positive experiences with the concrete cast.)</w:t>
-      </w:r>
-    </w:p>
-    <w:p>
-      <w:pPr>
-        <w:pStyle w:val="TextBody"/>
-        <w:rPr/>
-      </w:pPr>
-      <w:r>
-        <w:rPr/>
-        <w:t>The result of all this work was nearly 600 concrete elements which then had to be assembled into a skeleton. First, the individual bones were assembled from their pieces — work done by the Untermanns and Merrell. Identifying numbers on the molds had mostly faded with age, so this had to be done from anatomical principles. Pieces were fastened together with steel rods and bonded by fibreglass. The assembled bones were then laid out in the workshop to verify that everything was present and correct (Figure D; Untermann 1959:figures 1, 2).</w:t>
-      </w:r>
-    </w:p>
-    <w:p>
-      <w:pPr>
-        <w:pStyle w:val="TextBody"/>
-        <w:rPr/>
-      </w:pPr>
-      <w:r>
-        <w:rPr/>
-        <w:t>With this done, the work moved outside. On a concrete base, and surrounded by a chain-link fence — the latter provided by the same Vernal Lions Club that had paid for the molds to be transported — the cast bones were assembled: sacrum and pelvis first (Figure E.A), then hind limbs, dorsal vertebrae, cervical and caudal vertebrae and skull (Figure E.B), then finally the front limbs and ribs. The skull was mounted 21 feet (6.4 m) above the ground at the end of a somewhat elevated neck. The whole skeleton was not only supported on a steel scaffolding, but also guyed by thinner rods, enabling it to withstand 70 mph winds that uprooted nearby trees (Untermann 1959:367–368).</w:t>
-      </w:r>
-    </w:p>
-    <w:p>
-      <w:pPr>
-        <w:pStyle w:val="TextBody"/>
-        <w:rPr/>
-      </w:pPr>
-      <w:r>
-        <w:rPr/>
-        <w:t xml:space="preserve">The completed outdoor cast was dedicated on 6 June, 1957 (Untermann and Untermann 1970). The work had taken about a year and a half, from early 1956, and cost only $10,000 in total </w:t>
-      </w:r>
-      <w:r>
-        <w:rPr/>
-        <w:t>(about $105,449 in 2022 money)</w:t>
-      </w:r>
-      <w:r>
-        <w:rPr/>
-        <w:t xml:space="preserve"> — almost all of it in salary. The cast stood for 32 years (Figure F). It was repainted on 22 June 1967 (Figure G) in what was likely an annual event (Anonymous 1967).</w:t>
-      </w:r>
-    </w:p>
-    <w:p>
-      <w:pPr>
-        <w:pStyle w:val="Heading2"/>
-        <w:rPr/>
-      </w:pPr>
-      <w:bookmarkStart w:id="8" w:name="__RefHeading___Toc430_3962850034"/>
-      <w:bookmarkEnd w:id="8"/>
-      <w:r>
-        <w:rPr/>
-        <w:t>The fate of the original molds</w:t>
-      </w:r>
-    </w:p>
-    <w:p>
-      <w:pPr>
-        <w:pStyle w:val="TextBody"/>
-        <w:rPr/>
-      </w:pPr>
-      <w:r>
-        <w:rPr/>
-        <w:t xml:space="preserve">So far as we have been able to determine, the casting of the concrete </w:t>
+        <w:t xml:space="preserve"> of their own from either plaster or some of the newer synthetics. To date no museum has apparently been able to make satisfactory arrangement for the acquisition of the molds and the casting of a skeleton. We still have the molds in Vernal, and any museum, anywhere, is welcome to them just for hauling them off. […] The Diplodocus on the lawn of the Utah Field House is the eleventh replica to be cast from the molds […] Does anyone wish to cast the twelfth?</w:t>
+      </w:r>
+    </w:p>
+    <w:p>
+      <w:pPr>
+        <w:pStyle w:val="TextBody"/>
+        <w:rPr/>
+      </w:pPr>
+      <w:r>
+        <w:rPr/>
+        <w:t xml:space="preserve">From here, though, the story becomes contradictory. Sassaman (1988) reported that “the molds finally fell apart because of old age soon after it [the concrete </w:t>
       </w:r>
       <w:r>
         <w:rPr>
@@ -1480,48 +1376,6 @@
       </w:r>
       <w:r>
         <w:rPr/>
-        <w:t xml:space="preserve"> of Vernal was probably the last time the Carnegie Museum’s original molds are used. However, that was not Untermann’s intention. In his 1959 account, he wrote (p368–369):</w:t>
-      </w:r>
-    </w:p>
-    <w:p>
-      <w:pPr>
-        <w:pStyle w:val="Quotations"/>
-        <w:rPr/>
-      </w:pPr>
-      <w:r>
-        <w:rPr/>
-        <w:t xml:space="preserve">Several museums in the United States and from lands as distant as Japan and Italy have expressed a desire to acquire the molds and cast a </w:t>
-      </w:r>
-      <w:r>
-        <w:rPr>
-          <w:i/>
-          <w:iCs/>
-        </w:rPr>
-        <w:t>Diplodocus</w:t>
-      </w:r>
-      <w:r>
-        <w:rPr/>
-        <w:t xml:space="preserve"> of their own from either plaster or some of the newer synthetics. To date no museum has apparently been able to make satisfactory arrangement for the acquisition of the molds and the casting of a skeleton. We still have the molds in Vernal, and any museum, anywhere, is welcome to them just for hauling them off. […] The Diplodocus on the lawn of the Utah Field House is the eleventh replica to be cast from the molds […] Does anyone wish to cast the twelfth?</w:t>
-      </w:r>
-    </w:p>
-    <w:p>
-      <w:pPr>
-        <w:pStyle w:val="TextBody"/>
-        <w:rPr/>
-      </w:pPr>
-      <w:r>
-        <w:rPr/>
-        <w:t xml:space="preserve">From here, though, the story becomes contradictory. Sassaman (1988) reported that “the molds finally fell apart because of old age soon after it [the concrete </w:t>
-      </w:r>
-      <w:r>
-        <w:rPr>
-          <w:i/>
-          <w:iCs/>
-        </w:rPr>
-        <w:t>Diplodocus</w:t>
-      </w:r>
-      <w:r>
-        <w:rPr/>
         <w:t>] was made”. However, Ilja Niewland (pers. comm., 2022) said that “The original moulds were thrown away somewhere during the 1960s (nobody at the [Carnegie Museum] could be more specific than that)”, suggesting that the molds may have been returned to their origin.</w:t>
       </w:r>
     </w:p>
@@ -1543,15 +1397,7 @@
       </w:r>
       <w:r>
         <w:rPr/>
-        <w:t xml:space="preserve"> newspaper (Anonymous 1960; Figure H; see also Carr and Hansen 2005). This says that in the middle of July 1960, the molds were </w:t>
-      </w:r>
-      <w:r>
-        <w:rPr/>
-        <w:t>collected by</w:t>
-      </w:r>
-      <w:r>
-        <w:rPr/>
-        <w:t xml:space="preserve"> the Rocky Mount Children’s Museum (now the Rocky Mount Imperial Center, Children’s Museum &amp; Science Centre) in North Carolina, with the intention that they would be used to create a twelfth cast which would be mounted outside the museum building next to the Tar River in Rocky Mount’s Sunset Park. Hurricane Floyd devastated Rocky Mount in 1999, with flooding from the River Tar destroying the original Children's Museum along with all its exhibits and records (Leigh White, pers. comm., 2022), so no records survive of the molds’ arrival and subsequent use. The museum was located next door to a municipal water treatment facility that also flooded and released unknown chemicals, so museum property that may have otherwise been salvageable in that area was deemed contaminated and required to be destroyed.</w:t>
+        <w:t xml:space="preserve"> newspaper (Anonymous 1960; Figure H; see also Carr and Hansen 2005). This says that in the middle of July 1960, the molds were collected by the Rocky Mount Children’s Museum (now the Rocky Mount Imperial Center, Children’s Museum &amp; Science Centre) in North Carolina, with the intention that they would be used to create a twelfth cast which would be mounted outside the museum building next to the Tar River in Rocky Mount’s Sunset Park. Hurricane Floyd devastated Rocky Mount in 1999, with flooding from the River Tar destroying the original Children's Museum along with all its exhibits and records (Leigh White, pers. comm., 2022), so no records survive of the molds’ arrival and subsequent use. The museum was located next door to a municipal water treatment facility that also flooded and released unknown chemicals, so museum property that may have otherwise been salvageable in that area was deemed contaminated and required to be destroyed.</w:t>
       </w:r>
     </w:p>
     <w:p>
@@ -1694,19 +1540,31 @@
         <w:rPr>
           <w:highlight w:val="yellow"/>
         </w:rPr>
-        <w:t>XXX see https://newspaperarchive.com/tags/diplodocus/?pc=24962&amp;psi=68&amp;pci=7&amp;ob=1/</w:t>
-      </w:r>
-    </w:p>
-    <w:p>
-      <w:pPr>
-        <w:pStyle w:val="TextBody"/>
-        <w:rPr/>
-      </w:pPr>
+        <w:t xml:space="preserve">XXX </w:t>
+      </w:r>
       <w:r>
         <w:rPr>
           <w:highlight w:val="yellow"/>
         </w:rPr>
-        <w:t>XXX find out more.</w:t>
+        <w:t>F</w:t>
+      </w:r>
+      <w:r>
+        <w:rPr>
+          <w:highlight w:val="yellow"/>
+        </w:rPr>
+        <w:t xml:space="preserve">ind out more. </w:t>
+      </w:r>
+      <w:r>
+        <w:rPr>
+          <w:highlight w:val="yellow"/>
+        </w:rPr>
+        <w:t>Try</w:t>
+      </w:r>
+      <w:r>
+        <w:rPr>
+          <w:highlight w:val="yellow"/>
+        </w:rPr>
+        <w:t xml:space="preserve"> https://newspaperarchive.com/tags/diplodocus/?pc=24962&amp;psi=68&amp;pci=7&amp;ob=1/</w:t>
       </w:r>
     </w:p>
     <w:p>
@@ -1714,21 +1572,164 @@
         <w:pStyle w:val="Heading2"/>
         <w:rPr/>
       </w:pPr>
-      <w:bookmarkStart w:id="9" w:name="__RefHeading___Toc949_1155462304"/>
+      <w:bookmarkStart w:id="8" w:name="__RefHeading___Toc949_1155462304"/>
+      <w:bookmarkEnd w:id="8"/>
+      <w:r>
+        <w:rPr/>
+        <w:t>The lightweight cast in Vernal</w:t>
+      </w:r>
+    </w:p>
+    <w:p>
+      <w:pPr>
+        <w:pStyle w:val="TextBody"/>
+        <w:rPr/>
+      </w:pPr>
+      <w:r>
+        <w:rPr/>
+        <w:t xml:space="preserve">During the late 1980s, museum staff decided they wanted a new, lightweight cast of </w:t>
+      </w:r>
+      <w:r>
+        <w:rPr>
+          <w:i/>
+          <w:iCs/>
+        </w:rPr>
+        <w:t>Diplodocus</w:t>
+      </w:r>
+      <w:r>
+        <w:rPr/>
+        <w:t xml:space="preserve"> to mount indoors. As noted above, the 50-foot-long galleries could not accommodate a 76-foot-long mount at its full length, but it was decided to curve the tail to enable it to fit. That is course had been an option in 1957 when the concrete cast was created, but perhaps Untermann, then the museum director, had wanted the tail laid straight out. Untermann had died in 1975, two years after his wife Billie (Lewis 1977): a decade after his death, his preference would not have held such weight.</w:t>
+      </w:r>
+    </w:p>
+    <w:p>
+      <w:pPr>
+        <w:pStyle w:val="TextBody"/>
+        <w:rPr/>
+      </w:pPr>
+      <w:r>
+        <w:rPr>
+          <w:highlight w:val="yellow"/>
+        </w:rPr>
+        <w:t>XXX expand this bit when Steve sends documents.</w:t>
+      </w:r>
+      <w:r>
+        <w:rPr/>
+        <w:t>1988, January: plans are made to have a lightweight indoor replica of the Field House concrete cast created by the Las Vegas Museum (as noted by Krishtalka 1988:17), but these plans fall through — possibly because the museum went bankrupt and closed in 1990 (Jones, pers. comm., 2022).</w:t>
+      </w:r>
+    </w:p>
+    <w:p>
+      <w:pPr>
+        <w:pStyle w:val="Quotations"/>
+        <w:rPr/>
+      </w:pPr>
+      <w:r>
+        <w:rPr/>
+        <w:t>According to the records here, molds/replicas were to be made for/by the Las Vegas Museum of Natural History (before DINOLABs got involved), but apparently never did. We have a few letters dated in Jan 1988 and early spring 1989 about this. There seems to be some conflicting information between the Vegas Museum agreement and letters.  According to an unassigned agreement, the Vegas Museum (through some unnamed contractor) was supposed to disassemble the cement Dippy, transport it to Las Vegas and make two replicas. One for their museum and one for us, and return the original cement version and new molds to the Utah Field House. A letter dated Jan 28, 1989 from Willima Murdock Jr., then Director of the Vegas Museum, says the opposite. We would get a replica and they keep cement Dippy and new molds, with permission to cast more. In April 1989 Jim Madsen at DINOLABS was contacted to help with the plans of making a replica since Vegas dropped.</w:t>
+      </w:r>
+    </w:p>
+    <w:p>
+      <w:pPr>
+        <w:pStyle w:val="TextBody"/>
+        <w:rPr/>
+      </w:pPr>
+      <w:r>
+        <w:rPr/>
+        <w:t>With the Las Vegas plans having fallen through, in April 1989, Jim Madsen of Dinolab was contacted to make new plans for creating a replica from the concrete cast. A contract dated 30 June 1989 (Madsen et al. 1989) formalised the deal, though in fact the concrete skeleton had been disassembled and shipped to Dinolab some days earlier (Anonymous 1989).</w:t>
+      </w:r>
+    </w:p>
+    <w:p>
+      <w:pPr>
+        <w:pStyle w:val="TextBody"/>
+        <w:rPr/>
+      </w:pPr>
+      <w:r>
+        <w:rPr/>
+        <w:t xml:space="preserve">The Dinolab work was to take nearly two full years. During this time, they repaired the deteriorated concrete cast, stabilizing, restoring and sealing the bones. They then made new molds from the repaired concrete </w:t>
+      </w:r>
+      <w:r>
+        <w:rPr>
+          <w:i/>
+          <w:iCs/>
+        </w:rPr>
+        <w:t>Diplodocus</w:t>
+      </w:r>
+      <w:r>
+        <w:rPr/>
+        <w:t xml:space="preserve"> elements, and used these new molds to create a new lightweight indoor </w:t>
+      </w:r>
+      <w:r>
+        <w:rPr>
+          <w:i/>
+          <w:iCs/>
+        </w:rPr>
+        <w:t>Diplodocus</w:t>
+      </w:r>
+      <w:r>
+        <w:rPr/>
+        <w:t xml:space="preserve"> for the Field House, using WEP (water-expanded polyester). Using the new molds, which they retained, Dinolab reserved the right to make up to 20 additional casts, with the Field House to receive $5,000 for each one sold (Madsen et al. 1989).</w:t>
+      </w:r>
+    </w:p>
+    <w:p>
+      <w:pPr>
+        <w:pStyle w:val="TextBody"/>
+        <w:rPr/>
+      </w:pPr>
+      <w:r>
+        <w:rPr/>
+        <w:t>Dinolab was contracted to deliver the indoor mount not later than June 30, 1991, and it arrived only a few days before this (Anonymous 1991). The concrete skeleton had been returned to the Field House, too, but it “remain[ed] in a back room in the fieldhouse. It [could] not be reassembled because when it was taken apart linking material had to be cut”.</w:t>
+      </w:r>
+    </w:p>
+    <w:p>
+      <w:pPr>
+        <w:pStyle w:val="TextBody"/>
+        <w:rPr/>
+      </w:pPr>
+      <w:r>
+        <w:rPr/>
+        <w:t xml:space="preserve">The new cast was expected to be assembled that winter (Anonymous 1991), but delays would prevent the public from seeing it for nearly three further years. By 23 June 1993, only the ribs and torso had been erected (Anonymous 1993). In June 1994, the mount of the new cast was finally completed, with its head and neck looming over the admission counter. It was unveiled as part of the Dinosaur Days festival on Saturday 18th June (Morrison 1994), having been “pieced together by maintenance employee, Danny Anderson, who worked on him over a two year period only as time allowed.” Thus very nearly five years passed in total between the removal of the outdoor concrete </w:t>
+      </w:r>
+      <w:r>
+        <w:rPr>
+          <w:i/>
+          <w:iCs/>
+        </w:rPr>
+        <w:t>Diplodocus</w:t>
+      </w:r>
+      <w:r>
+        <w:rPr/>
+        <w:t xml:space="preserve"> and the unveiling of its indoor WEP successor (Figure C).</w:t>
+      </w:r>
+    </w:p>
+    <w:p>
+      <w:pPr>
+        <w:pStyle w:val="TextBody"/>
+        <w:rPr/>
+      </w:pPr>
+      <w:r>
+        <w:rPr/>
+        <w:t xml:space="preserve">The lightweight </w:t>
+      </w:r>
+      <w:r>
+        <w:rPr>
+          <w:i/>
+          <w:iCs/>
+        </w:rPr>
+        <w:t>Diplodocus</w:t>
+      </w:r>
+      <w:r>
+        <w:rPr/>
+        <w:t xml:space="preserve"> that dominated the old Field House was in place for only ten years before the museum moved to a new and much larger purpose built facility on May 22, 2004. The WEP cast was taken down and remounted in a more dynamic pose in the entry hall of the new museum, where it remains to this day (Figure I).</w:t>
+      </w:r>
+    </w:p>
+    <w:p>
+      <w:pPr>
+        <w:pStyle w:val="Heading2"/>
+        <w:rPr/>
+      </w:pPr>
+      <w:bookmarkStart w:id="9" w:name="__RefHeading___Toc418_3962850034"/>
       <w:bookmarkEnd w:id="9"/>
       <w:r>
         <w:rPr/>
-        <w:t>The lightweight cast in Vernal</w:t>
-      </w:r>
-    </w:p>
-    <w:p>
-      <w:pPr>
-        <w:pStyle w:val="TextBody"/>
-        <w:rPr/>
-      </w:pPr>
-      <w:r>
-        <w:rPr/>
-        <w:t xml:space="preserve">During the late 1980s, museum staff decided they wanted a new, lightweight cast of </w:t>
+        <w:t xml:space="preserve">New casts made from molds of the concrete </w:t>
       </w:r>
       <w:r>
         <w:rPr>
@@ -1737,14 +1738,6 @@
         </w:rPr>
         <w:t>Diplodocus</w:t>
       </w:r>
-      <w:r>
-        <w:rPr/>
-        <w:t xml:space="preserve"> to mount indoors. As noted above, the 50-foot-long galleries could not accommodate a 76-foot-long mount at its full length, but it was decided to curve the tail to enable it to fit. That is course had been an option in 1957 when the concrete cast was created, but perhaps Untermann, then the museum director, had wanted the tail laid straight out. Untermann had died in 1975, two years after his wife Billie (Lewis 1977): </w:t>
-      </w:r>
-      <w:r>
-        <w:rPr/>
-        <w:t>a decade after his death, his preference would not have held such weight.</w:t>
-      </w:r>
     </w:p>
     <w:p>
       <w:pPr>
@@ -1755,41 +1748,33 @@
         <w:rPr>
           <w:highlight w:val="yellow"/>
         </w:rPr>
-        <w:t>XXX expand this bit when Steve sends documents.</w:t>
-      </w:r>
-      <w:r>
-        <w:rPr/>
-        <w:t>1988, January: plans are made to have a lightweight indoor replica of the Field House concrete cast created by the Las Vegas Museum (as noted by Krishtalka 1988:17), but these plans fall through — possibly because the museum went bankrupt and closed in 1990 (Jones, pers. comm., 2022).</w:t>
-      </w:r>
-    </w:p>
-    <w:p>
-      <w:pPr>
-        <w:pStyle w:val="Quotations"/>
-        <w:rPr/>
-      </w:pPr>
-      <w:r>
-        <w:rPr/>
-        <w:t>According to the records here, molds/replicas were to be made for/by the Las Vegas Museum of Natural History (before DINOLABs got involved), but apparently never did. We have a few letters dated in Jan 1988 and early spring 1989 about this. There seems to be some conflicting information between the Vegas Museum agreement and letters.  According to an unassigned agreement, the Vegas Museum (through some unnamed contractor) was supposed to disassemble the cement Dippy, transport it to Las Vegas and make two replicas. One for their museum and one for us, and return the original cement version and new molds to the Utah Field House. A letter dated Jan 28, 1989 from Willima Murdock Jr., then Director of the Vegas Museum, says the opposite. We would get a replica and they keep cement Dippy and new molds, with permission to cast more. In April 1989 Jim Madsen at DINOLABS was contacted to help with the plans of making a replica since Vegas dropped.</w:t>
-      </w:r>
-    </w:p>
-    <w:p>
-      <w:pPr>
-        <w:pStyle w:val="TextBody"/>
-        <w:rPr/>
-      </w:pPr>
-      <w:r>
-        <w:rPr/>
-        <w:t>With the Las Vegas plans having fallen through, in April 1989, Jim Madsen of Dinolab was contacted to make new plans for creating a replica from the concrete cast. A contract dated 30 June 1989 (Madsen et al. 1989) formalised the deal, though in fact the concrete skeleton had been disassembled and shipped to Dinolab some days earlier (Anonymous 1989).</w:t>
-      </w:r>
-    </w:p>
-    <w:p>
-      <w:pPr>
-        <w:pStyle w:val="TextBody"/>
-        <w:rPr/>
-      </w:pPr>
-      <w:r>
-        <w:rPr/>
-        <w:t xml:space="preserve">The Dinolab work was to take nearly two full years. During this time, they repaired the deteriorated concrete cast, stabilizing, restoring and sealing the bones. They then made new molds from the repaired concrete </w:t>
+        <w:t>XXX write up:</w:t>
+      </w:r>
+      <w:r>
+        <w:rPr/>
+        <w:t xml:space="preserve"> Some time subsequent to 1989: Jack McIntosh arranges a deal between Dinolab and RCI whereby the Dinolab creates casts of the Diplodocus elements needed to make up the missing part of the AMNH </w:t>
+      </w:r>
+      <w:r>
+        <w:rPr>
+          <w:i/>
+          <w:iCs/>
+        </w:rPr>
+        <w:t>Barosaurus</w:t>
+      </w:r>
+      <w:r>
+        <w:rPr/>
+        <w:t xml:space="preserve"> mount. See Gordy (1991), Norell et al. (1991), Dingus (1996:20–29), Taylor et al (in prep, b).</w:t>
+      </w:r>
+    </w:p>
+    <w:p>
+      <w:pPr>
+        <w:pStyle w:val="TextBody"/>
+        <w:rPr/>
+      </w:pPr>
+      <w:bookmarkStart w:id="10" w:name="__DdeLink__11815_2767870788"/>
+      <w:r>
+        <w:rPr/>
+        <w:t xml:space="preserve">In subsequent years: further casts were made from the Dinolab molds, but these have proven difficult to track down. For example, Nieuwland (2010:68) reported that the new molds “opened up the possibility of a whole slew of further copies of this particular copy, which was immediately exploited by the Las Vegas Natural History Museum]. One of these has been placed in the Las Vegas Natural History Museum”. But this seems to be inaccurate. The Las Vegas Museum of Natural History (note the subtly different name) went bankrupt and closed in 1990, before the new molds were available for casting, so can not have received a </w:t>
       </w:r>
       <w:r>
         <w:rPr>
@@ -1800,7 +1785,7 @@
       </w:r>
       <w:r>
         <w:rPr/>
-        <w:t xml:space="preserve"> elements, and used these new molds to create a new lightweight indoor </w:t>
+        <w:t xml:space="preserve"> cast. The Las Vegas Natural History Museum, a completely different institution which opened in June 1991, has never had a </w:t>
       </w:r>
       <w:r>
         <w:rPr>
@@ -1811,27 +1796,52 @@
       </w:r>
       <w:r>
         <w:rPr/>
-        <w:t xml:space="preserve"> for the Field House, using WEP (water-expanded polyester). Using the new molds, which they retained, Dinolab reserved the right to make up to 20 additional casts, with the Field House to receive $5,000 for each one sold (Madsen et al. 1989).</w:t>
-      </w:r>
-    </w:p>
-    <w:p>
-      <w:pPr>
-        <w:pStyle w:val="TextBody"/>
-        <w:rPr/>
-      </w:pPr>
-      <w:r>
-        <w:rPr/>
-        <w:t>Dinolab was contracted to deliver the indoor mount not later than June 30, 1991, and it arrived only a few days before this (Anonymous 1991). The concrete skeleton had been returned to the Field House, too, but it “remain[ed] in a back room in the fieldhouse. It [could] not be reassembled because when it was taken apart linking material had to be cut”.</w:t>
-      </w:r>
-    </w:p>
-    <w:p>
-      <w:pPr>
-        <w:pStyle w:val="TextBody"/>
-        <w:rPr/>
-      </w:pPr>
-      <w:r>
-        <w:rPr/>
-        <w:t xml:space="preserve">The new cast was expected to be assembled that winter (Anonymous 1991), but delays would prevent the public from seeing it for nearly three further years. By 23 June 1993, only the ribs and torso had been erected (Anonymous 1993). In June 1994, the mount of the new cast was finally completed, with its head and neck looming over the admission counter. It was unveiled as part of the Dinosaur Days festival on Saturday 18th June (Morrison 1994), having been “pieced together by maintenance employee, Danny Anderson, who worked on him over a two year period only as time allowed.” Thus very nearly five years passed in total between the removal of the outdoor concrete </w:t>
+        <w:t xml:space="preserve"> (Jones, pers. comm., 2022).</w:t>
+      </w:r>
+      <w:bookmarkEnd w:id="10"/>
+    </w:p>
+    <w:p>
+      <w:pPr>
+        <w:pStyle w:val="TextBody"/>
+        <w:rPr>
+          <w:highlight w:val="yellow"/>
+        </w:rPr>
+      </w:pPr>
+      <w:r>
+        <w:rPr>
+          <w:highlight w:val="yellow"/>
+        </w:rPr>
+        <w:t>XXX get Dinolab documentation from Brian Curtice.</w:t>
+      </w:r>
+    </w:p>
+    <w:p>
+      <w:pPr>
+        <w:pStyle w:val="TextBody"/>
+        <w:rPr/>
+      </w:pPr>
+      <w:r>
+        <w:rPr/>
+        <w:t>And one in the Houston Natural History Museum (</w:t>
+      </w:r>
+      <w:r>
+        <w:rPr>
+          <w:highlight w:val="yellow"/>
+        </w:rPr>
+        <w:t>XXX probably referring to the CM 662 mount</w:t>
+      </w:r>
+      <w:r>
+        <w:rPr/>
+        <w:t>).</w:t>
+      </w:r>
+    </w:p>
+    <w:p>
+      <w:pPr>
+        <w:pStyle w:val="TextBody"/>
+        <w:rPr/>
+      </w:pPr>
+      <w:r>
+        <w:rPr/>
+        <w:t xml:space="preserve">The molds taken from the concrete </w:t>
       </w:r>
       <w:r>
         <w:rPr>
@@ -1842,17 +1852,7 @@
       </w:r>
       <w:r>
         <w:rPr/>
-        <w:t xml:space="preserve"> and the unveiling of its indoor WEP successor (Figure C).</w:t>
-      </w:r>
-    </w:p>
-    <w:p>
-      <w:pPr>
-        <w:pStyle w:val="TextBody"/>
-        <w:rPr/>
-      </w:pPr>
-      <w:r>
-        <w:rPr/>
-        <w:t xml:space="preserve">The lightweight </w:t>
+        <w:t xml:space="preserve"> were used again in an eighteen-month project in 1996 and 1997, led by David Letasi, to create a unique exhibit at the Museum of Science and Industry in Tampa, Florida (David Letasi, pers. comm., 2022). Susan Swartz of MOSI obtained a $500,000 grant from the National Science Foundation for the “Assemble a Sauropod” project. The museum board were initially interested in purchasing a cast of a large sauropod skeleton from China. However, based on photographs of this skeleton, Letasi was sceptical about its authenticity. On advice from Mark Norell, Letasi consulted Paul Sereno, who had recently seen the specimen in question, and discovered that it was almost entirely extrapolated from handful of bones, these so restored with plaster that it was impossible to determine what was real. Sereno therefore wrote to the museum directors, recommending that the project take a different form. Jim Kirkland, who was lecturing at a MOSI event at this time, recommended that a </w:t>
       </w:r>
       <w:r>
         <w:rPr>
@@ -1863,7 +1863,106 @@
       </w:r>
       <w:r>
         <w:rPr/>
-        <w:t xml:space="preserve"> that dominated the old Field House was in place for only ten years before the museum moved to a new and much larger purpose built facility on May 22, 2004. The WEP cast was taken down and remounted in a more dynamic pose in the entry hall of the new museum, where it remains to this day (Figure I).</w:t>
+        <w:t xml:space="preserve"> skeletons could be used, and that Jim Madsen was able to produce the casts — using the molds taken from the concrete </w:t>
+      </w:r>
+      <w:r>
+        <w:rPr>
+          <w:i/>
+          <w:iCs/>
+        </w:rPr>
+        <w:t>Diplodocus</w:t>
+      </w:r>
+      <w:r>
+        <w:rPr/>
+        <w:t xml:space="preserve"> of Vernal..</w:t>
+      </w:r>
+    </w:p>
+    <w:p>
+      <w:pPr>
+        <w:pStyle w:val="TextBody"/>
+        <w:rPr/>
+      </w:pPr>
+      <w:r>
+        <w:rPr/>
+        <w:t xml:space="preserve">The museum directors approached Madsen, who recommended that two individuals be created and posed together, creating a unique tableau. Letasi conceived the idea of mounting one of them in a rearing position: to better understand what this would entail, he consulted Mark Norrell of the American Museum of Natural History, who six years earlier had mounted a cast </w:t>
+      </w:r>
+      <w:r>
+        <w:rPr>
+          <w:i/>
+          <w:iCs/>
+        </w:rPr>
+        <w:t>Barosaurus</w:t>
+      </w:r>
+      <w:r>
+        <w:rPr/>
+        <w:t xml:space="preserve"> skeleton in the AMNH atrium (Taylor et al. in prep, b). Letasi also consulted Robert Bakker on the dynamic, defensive pose of the quadrupedal skeleton; Phil Currie on the dynamics of the whiplash tail; and Kent Stevens on the mechanics of the rearing posture. Sauropod specialist John S. McIntosh reviewed the design.</w:t>
+      </w:r>
+    </w:p>
+    <w:p>
+      <w:pPr>
+        <w:pStyle w:val="TextBody"/>
+        <w:rPr/>
+      </w:pPr>
+      <w:r>
+        <w:rPr/>
+        <w:t>The elements of the mounts were cast by Jim Madsen of Dinolab, using hollow core resin casting with lightweight foam filler to reduce weight. While the postcranial skeleton was created from the second-generation Vernal molds, the cast skull was based on a separate Carnegie Museum individual, CM 11161. All these elements were then shipped to Ontario to be assembled into their selected postures by Peter May of Research Casting International (RCI) with guidance from Letasi.</w:t>
+      </w:r>
+    </w:p>
+    <w:p>
+      <w:pPr>
+        <w:pStyle w:val="TextBody"/>
+        <w:rPr/>
+      </w:pPr>
+      <w:r>
+        <w:rPr/>
+        <w:t>Aside from biological and mechanical verisimilitude, it was also necessary to consider the space the skeletons were to be mounted in. Letasi was concerned that it would be difficult to place the mounts in the main lobby without restricting evening events, as the space was used for public dinner engagements and rotating exhibits. With space in the lobby limited, it was not clear that the skeletons, widely cited in the literature as being 85 feet (25.9 m) in length, would fit. At Letasi’s request, Jim Madsen laid out the skull and axial skeleton at his lab, and measured it at 75 feet (22.9 m) — so it appears that the 84 feet given by Holland (1905:448) for the London cast was an exaggeration.</w:t>
+      </w:r>
+    </w:p>
+    <w:p>
+      <w:pPr>
+        <w:pStyle w:val="TextBody"/>
+        <w:rPr/>
+      </w:pPr>
+      <w:r>
+        <w:rPr/>
+        <w:t>Letasi visited RCI for the trial mountings of both skeletons. The only problem that became apparent was the position of the tail on the upright mount, which when installed at the museum would have collided with a balcony. The tail posture was changed and the problem avoided. The two mounted skeletons at their true size of 75 feet and with the tail posture modified were able to fit perfectly into the MOSI lobby. The upright mount was placed on a ten foot high pedestal and an existing concrete bunker was used for quadrupedal mount, so neither encroached greatly on floor space. (</w:t>
+      </w:r>
+      <w:r>
+        <w:rPr>
+          <w:highlight w:val="yellow"/>
+        </w:rPr>
+        <w:t>Figure XXX trying to source</w:t>
+      </w:r>
+      <w:r>
+        <w:rPr/>
+        <w:t>).</w:t>
+      </w:r>
+    </w:p>
+    <w:p>
+      <w:pPr>
+        <w:pStyle w:val="TextBody"/>
+        <w:rPr/>
+      </w:pPr>
+      <w:r>
+        <w:rPr/>
+        <w:t xml:space="preserve">Sadly, this impressive exhibit was to last only twenty years in its original form. On 13 August 2017, the museum, in financial difficulties, closed 85% of its space (Contorno 2017, Schreiner and Ochoa 2017) and many exhibits had to be discarded. Happily, in 2019 the rearing mounted </w:t>
+      </w:r>
+      <w:r>
+        <w:rPr>
+          <w:i/>
+          <w:iCs/>
+        </w:rPr>
+        <w:t>Diplodocus</w:t>
+      </w:r>
+      <w:r>
+        <w:rPr/>
+        <w:t xml:space="preserve"> was moved to a new position in the Kids In Charge Gallery in the remaining part of the museum. The quadrupedal mount was sold to a company that in turn sold it to a Canadian exhibition company. </w:t>
+      </w:r>
+      <w:r>
+        <w:rPr>
+          <w:shd w:fill="FFFF00" w:val="clear"/>
+        </w:rPr>
+        <w:t>XXX Anthony Pelaez to supply details</w:t>
       </w:r>
     </w:p>
     <w:p>
@@ -1871,253 +1970,8 @@
         <w:pStyle w:val="Heading2"/>
         <w:rPr/>
       </w:pPr>
-      <w:bookmarkStart w:id="10" w:name="__RefHeading___Toc418_3962850034"/>
-      <w:bookmarkEnd w:id="10"/>
-      <w:r>
-        <w:rPr/>
-        <w:t xml:space="preserve">New casts made from molds of the concrete </w:t>
-      </w:r>
-      <w:r>
-        <w:rPr>
-          <w:i/>
-          <w:iCs/>
-        </w:rPr>
-        <w:t>Diplodocus</w:t>
-      </w:r>
-    </w:p>
-    <w:p>
-      <w:pPr>
-        <w:pStyle w:val="TextBody"/>
-        <w:rPr/>
-      </w:pPr>
-      <w:r>
-        <w:rPr>
-          <w:highlight w:val="yellow"/>
-        </w:rPr>
-        <w:t>XXX write up:</w:t>
-      </w:r>
-      <w:r>
-        <w:rPr/>
-        <w:t xml:space="preserve"> Some time subsequent to 1989: Jack McIntosh arranges a deal between Dinolab and RCI whereby the Dinolab creates casts of the Diplodocus elements needed to make up the missing part of the AMNH </w:t>
-      </w:r>
-      <w:r>
-        <w:rPr>
-          <w:i/>
-          <w:iCs/>
-        </w:rPr>
-        <w:t>Barosaurus</w:t>
-      </w:r>
-      <w:r>
-        <w:rPr/>
-        <w:t xml:space="preserve"> mount. See Gordy (1991), Norell et al. (1991), Dingus (1996:20–29), Taylor et al (in prep, b).</w:t>
-      </w:r>
-    </w:p>
-    <w:p>
-      <w:pPr>
-        <w:pStyle w:val="TextBody"/>
-        <w:rPr/>
-      </w:pPr>
-      <w:bookmarkStart w:id="11" w:name="__DdeLink__11815_2767870788"/>
-      <w:r>
-        <w:rPr/>
-        <w:t xml:space="preserve">In subsequent years: further casts were made from the Dinolab molds, but these have proven difficult to track down. For example, Nieuwland (2010:68) reported that the new molds “opened up the possibility of a whole slew of further copies of this particular copy, which was immediately exploited by the Las Vegas Natural History Museum]. One of these has been placed in the Las Vegas Natural History Museum”. But this seems to be inaccurate. The Las Vegas Museum of Natural History (note the subtly different name) went bankrupt and closed in 1990, before the new molds were available for casting, so can not have received a </w:t>
-      </w:r>
-      <w:r>
-        <w:rPr>
-          <w:i/>
-          <w:iCs/>
-        </w:rPr>
-        <w:t>Diplodocus</w:t>
-      </w:r>
-      <w:r>
-        <w:rPr/>
-        <w:t xml:space="preserve"> cast. The Las Vegas Natural History Museum, a completely different institution which opened in June 1991, has never had a </w:t>
-      </w:r>
-      <w:r>
-        <w:rPr>
-          <w:i/>
-          <w:iCs/>
-        </w:rPr>
-        <w:t>Diplodocus</w:t>
-      </w:r>
-      <w:r>
-        <w:rPr/>
-        <w:t xml:space="preserve"> (Jones, pers. comm., 2022).</w:t>
-      </w:r>
+      <w:bookmarkStart w:id="11" w:name="__RefHeading___Toc953_1155462304"/>
       <w:bookmarkEnd w:id="11"/>
-    </w:p>
-    <w:p>
-      <w:pPr>
-        <w:pStyle w:val="TextBody"/>
-        <w:rPr>
-          <w:highlight w:val="yellow"/>
-        </w:rPr>
-      </w:pPr>
-      <w:r>
-        <w:rPr>
-          <w:highlight w:val="yellow"/>
-        </w:rPr>
-        <w:t>XXX get Dinolab documentation from Brian Curtice.</w:t>
-      </w:r>
-    </w:p>
-    <w:p>
-      <w:pPr>
-        <w:pStyle w:val="TextBody"/>
-        <w:rPr/>
-      </w:pPr>
-      <w:r>
-        <w:rPr/>
-        <w:t>And one in the Houston Natural History Museum (</w:t>
-      </w:r>
-      <w:r>
-        <w:rPr>
-          <w:highlight w:val="yellow"/>
-        </w:rPr>
-        <w:t>XXX probably referring to the CM 662 mount</w:t>
-      </w:r>
-      <w:r>
-        <w:rPr/>
-        <w:t>).</w:t>
-      </w:r>
-    </w:p>
-    <w:p>
-      <w:pPr>
-        <w:pStyle w:val="TextBody"/>
-        <w:rPr/>
-      </w:pPr>
-      <w:r>
-        <w:rPr/>
-        <w:t xml:space="preserve">The molds taken from the concrete </w:t>
-      </w:r>
-      <w:r>
-        <w:rPr>
-          <w:i/>
-          <w:iCs/>
-        </w:rPr>
-        <w:t>Diplodocus</w:t>
-      </w:r>
-      <w:r>
-        <w:rPr/>
-        <w:t xml:space="preserve"> were used again in an eighteen-month project in 1996 and 1997, led by David Letasi, to create a unique exhibit at the Museum of Science and Industry in Tampa, Florida (David Letasi, pers. comm., 2022). Susan Swartz of MOSI obtained a $500,000 grant from the National Science Foundation for the “Assemble a Sauropod” project. The museum board were initially interested in purchasing a cast of a large sauropod skeleton from China. However, based on photographs of this skeleton, Letasi was sceptical about its authenticity. On advice from Mark Norell, Letasi consulted Paul Sereno, who had recently seen the specimen in question, and discovered that it was almost entirely extrapolated from handful of bones, these so restored with plaster that it was impossible to determine what was real. Sereno therefore wrote to the museum directors, recommending that the project take a different form. Jim Kirkland, who was lecturing at a MOSI event at this time, recommended that a </w:t>
-      </w:r>
-      <w:r>
-        <w:rPr>
-          <w:i/>
-          <w:iCs/>
-        </w:rPr>
-        <w:t>Diplodocus</w:t>
-      </w:r>
-      <w:r>
-        <w:rPr/>
-        <w:t xml:space="preserve"> skeletons could be used, and that Jim Madsen was able to produce the casts — using the molds taken from the concrete </w:t>
-      </w:r>
-      <w:r>
-        <w:rPr>
-          <w:i/>
-          <w:iCs/>
-        </w:rPr>
-        <w:t>Diplodocus</w:t>
-      </w:r>
-      <w:r>
-        <w:rPr/>
-        <w:t xml:space="preserve"> of Vernal..</w:t>
-      </w:r>
-    </w:p>
-    <w:p>
-      <w:pPr>
-        <w:pStyle w:val="TextBody"/>
-        <w:rPr/>
-      </w:pPr>
-      <w:r>
-        <w:rPr/>
-        <w:t xml:space="preserve">The museum directors approached Madsen, who recommended that two individuals be created and posed together, creating a unique tableau. Letasi conceived the idea of mounting one of them in a rearing position: to better understand what this would entail, he consulted Mark Norrell of the American Museum of Natural History, who six years earlier had mounted a cast </w:t>
-      </w:r>
-      <w:r>
-        <w:rPr>
-          <w:i/>
-          <w:iCs/>
-        </w:rPr>
-        <w:t>Barosaurus</w:t>
-      </w:r>
-      <w:r>
-        <w:rPr/>
-        <w:t xml:space="preserve"> skeleton in the AMNH atrium (Taylor et al. in prep, b). Letasi also consulted Robert Bakker on the dynamic, defensive pose of the quadrupedal skeleton; Phil Currie on the dynamics of the whiplash tail; and Kent Stevens on the mechanics of the rearing posture. Sauropod specialist John S. McIntosh reviewed the design.</w:t>
-      </w:r>
-    </w:p>
-    <w:p>
-      <w:pPr>
-        <w:pStyle w:val="TextBody"/>
-        <w:rPr/>
-      </w:pPr>
-      <w:r>
-        <w:rPr/>
-        <w:t>The elements of the mounts were cast by Jim Madsen of Dinolab, using hollow core resin casting with lightweight foam filler to reduce weight. While the postcranial skeleton was created from the second-generation Vernal molds, the cast skull was based on a separate Carnegie Museum individual, CM 11161. All these elements were then shipped to Ontario to be assembled into their selected postures by Peter May of Research Casting International (RCI) with guidance from Letasi.</w:t>
-      </w:r>
-    </w:p>
-    <w:p>
-      <w:pPr>
-        <w:pStyle w:val="TextBody"/>
-        <w:rPr/>
-      </w:pPr>
-      <w:r>
-        <w:rPr/>
-        <w:t>Aside from biological and mechanical verisimilitude, it was also necessary to consider the space the skeletons were to be mounted in. Letasi was concerned that it would be difficult to place the mounts in the main lobby without restricting evening events, as the space was used for public dinner engagements and rotating exhibits. With space in the lobby limited, it was not clear that the skeletons, widely cited in the literature as being 85 feet (25.9 m) in length, would fit. At Letasi’s request, Jim Madsen laid out the skull and axial skeleton at his lab, and measured it at 75 feet (22.9 m) — so it appears that the 84 feet given by Holland (1905:448) for the London cast was an exaggeration.</w:t>
-      </w:r>
-    </w:p>
-    <w:p>
-      <w:pPr>
-        <w:pStyle w:val="TextBody"/>
-        <w:rPr/>
-      </w:pPr>
-      <w:r>
-        <w:rPr/>
-        <w:t>Letasi visited RCI for the trial mountings of both skeletons. The only problem that became apparent was the position of the tail on the upright mount, which when installed at the museum would have collided with a balcony. The tail posture was changed and the problem avoided. The two mounted skeletons at their true size of 75 feet and with the tail posture modified were able to fit perfectly into the MOSI lobby. The upright mount was placed on a ten foot high pedestal and an existing concrete bunker was used for quadrupedal mount, so neither encroached greatly on floor space. (</w:t>
-      </w:r>
-      <w:r>
-        <w:rPr>
-          <w:highlight w:val="yellow"/>
-        </w:rPr>
-        <w:t>Figure XXX trying to source</w:t>
-      </w:r>
-      <w:r>
-        <w:rPr/>
-        <w:t>).</w:t>
-      </w:r>
-    </w:p>
-    <w:p>
-      <w:pPr>
-        <w:pStyle w:val="TextBody"/>
-        <w:rPr/>
-      </w:pPr>
-      <w:r>
-        <w:rPr/>
-        <w:t xml:space="preserve">Sadly, this impressive exhibit was to last only twenty years in its original form. On 13 August 2017, the museum, in financial difficulties, closed 85% of its space (Contorno 2017, Schreiner and Ochoa 2017) and many exhibits had to be discarded. Happily, in 2019 the rearing mounted </w:t>
-      </w:r>
-      <w:r>
-        <w:rPr>
-          <w:i/>
-          <w:iCs/>
-        </w:rPr>
-        <w:t>Diplodocus</w:t>
-      </w:r>
-      <w:r>
-        <w:rPr/>
-        <w:t xml:space="preserve"> was moved to a new position in the Kids In Charge Gallery in the remaining part of the museum. The quadrupedal mount was sold to a company that in turn sold it to a Canadian exhibition company. </w:t>
-      </w:r>
-      <w:r>
-        <w:rPr>
-          <w:shd w:fill="FFFF00" w:val="clear"/>
-        </w:rPr>
-        <w:t>XXX Anthony Pelaez to supply details</w:t>
-      </w:r>
-    </w:p>
-    <w:p>
-      <w:pPr>
-        <w:pStyle w:val="Heading2"/>
-        <w:rPr/>
-      </w:pPr>
-      <w:bookmarkStart w:id="12" w:name="__RefHeading___Toc953_1155462304"/>
-      <w:bookmarkEnd w:id="12"/>
       <w:r>
         <w:rPr/>
         <w:t xml:space="preserve">The fate of the concrete </w:t>
@@ -2227,8 +2081,8 @@
         </w:numPr>
         <w:rPr/>
       </w:pPr>
-      <w:bookmarkStart w:id="13" w:name="__RefHeading___Toc3401_68767826"/>
-      <w:bookmarkEnd w:id="13"/>
+      <w:bookmarkStart w:id="12" w:name="__RefHeading___Toc3401_68767826"/>
+      <w:bookmarkEnd w:id="12"/>
       <w:r>
         <w:rPr/>
         <w:t>Discussion</w:t>
@@ -2331,8 +2185,8 @@
         </w:numPr>
         <w:rPr/>
       </w:pPr>
-      <w:bookmarkStart w:id="14" w:name="__RefHeading___Toc3529_2542618767"/>
-      <w:bookmarkEnd w:id="14"/>
+      <w:bookmarkStart w:id="13" w:name="__RefHeading___Toc3529_2542618767"/>
+      <w:bookmarkEnd w:id="13"/>
       <w:r>
         <w:rPr/>
         <w:t>Acknowledgements</w:t>
@@ -2341,25 +2195,13 @@
     <w:p>
       <w:pPr>
         <w:pStyle w:val="TextBody"/>
+        <w:rPr/>
+      </w:pPr>
+      <w:r>
         <w:rPr>
           <w:highlight w:val="yellow"/>
         </w:rPr>
-      </w:pPr>
-      <w:r>
-        <w:rPr>
-          <w:highlight w:val="yellow"/>
-        </w:rPr>
         <w:t>XXX To do</w:t>
-      </w:r>
-    </w:p>
-    <w:p>
-      <w:pPr>
-        <w:pStyle w:val="TextBody"/>
-        <w:rPr/>
-      </w:pPr>
-      <w:r>
-        <w:rPr/>
-        <w:t>Ken Carpenter</w:t>
       </w:r>
     </w:p>
     <w:p>
@@ -2482,8 +2324,8 @@
         </w:numPr>
         <w:rPr/>
       </w:pPr>
-      <w:bookmarkStart w:id="15" w:name="__RefHeading___Toc3405_68767826"/>
-      <w:bookmarkEnd w:id="15"/>
+      <w:bookmarkStart w:id="14" w:name="__RefHeading___Toc3405_68767826"/>
+      <w:bookmarkEnd w:id="14"/>
       <w:r>
         <w:rPr/>
         <w:t>References</w:t>
@@ -2539,11 +2381,7 @@
       </w:pPr>
       <w:r>
         <w:rPr/>
-        <w:t xml:space="preserve">Anonymous. </w:t>
-      </w:r>
-      <w:r>
-        <w:rPr/>
-        <w:t xml:space="preserve">1934. Construction of Museum at Vernal urged. </w:t>
+        <w:t xml:space="preserve">Anonymous. 1934. Construction of Museum at Vernal urged. </w:t>
       </w:r>
       <w:r>
         <w:rPr>
@@ -2820,6 +2658,38 @@
       </w:pPr>
       <w:r>
         <w:rPr/>
+        <w:t xml:space="preserve">Carpenter, Kenneth. 2018. Rocky start of Dinosaur National Monument (USA), the world's first dinosaur geoconservation site. </w:t>
+      </w:r>
+      <w:r>
+        <w:rPr>
+          <w:i/>
+          <w:iCs/>
+        </w:rPr>
+        <w:t>Geoconservation Research</w:t>
+      </w:r>
+      <w:r>
+        <w:rPr/>
+        <w:t xml:space="preserve"> </w:t>
+      </w:r>
+      <w:r>
+        <w:rPr>
+          <w:b/>
+          <w:bCs/>
+        </w:rPr>
+        <w:t>1(1)</w:t>
+      </w:r>
+      <w:r>
+        <w:rPr/>
+        <w:t>:1–20.</w:t>
+      </w:r>
+    </w:p>
+    <w:p>
+      <w:pPr>
+        <w:pStyle w:val="Reference"/>
+        <w:rPr/>
+      </w:pPr>
+      <w:r>
+        <w:rPr/>
         <w:t xml:space="preserve">Carr, Elaine, and Aric Hansen. 2005. William Randolf Turnage, Dee Hall, and Ernest Untermann [archive photograph with metadata]. University of Utah, J. Willard Marriott Digital Library, image 1086142. </w:t>
       </w:r>
       <w:hyperlink r:id="rId13">
@@ -2836,12 +2706,12 @@
         <w:pStyle w:val="Reference"/>
         <w:rPr/>
       </w:pPr>
-      <w:bookmarkStart w:id="16" w:name="__DdeLink__11501_941453575"/>
+      <w:bookmarkStart w:id="15" w:name="__DdeLink__11501_941453575"/>
       <w:r>
         <w:rPr/>
         <w:t>Contorno</w:t>
       </w:r>
-      <w:bookmarkEnd w:id="16"/>
+      <w:bookmarkEnd w:id="15"/>
       <w:r>
         <w:rPr/>
         <w:t xml:space="preserve">, Steve. 2017. MOSI to close most of its building, IMAX to save money before move to downtown Tampa. </w:t>
@@ -3292,6 +3162,26 @@
       </w:pPr>
       <w:r>
         <w:rPr/>
+        <w:t>Lee, Ronald F. 1955a. Untitled memorandum from the Chief, Division of Interpretation, National Parks Service to the Regional Director, Region Two. 16 June 1955.</w:t>
+      </w:r>
+    </w:p>
+    <w:p>
+      <w:pPr>
+        <w:pStyle w:val="Reference"/>
+        <w:rPr/>
+      </w:pPr>
+      <w:r>
+        <w:rPr/>
+        <w:t>Lee, Ronald F. 1955b. Draft letter from the Chief, Division of Interpretation, National Parks Service to M. Graham Netting, Director the Carnegie Museum. Draft date 16 June 1955.</w:t>
+      </w:r>
+    </w:p>
+    <w:p>
+      <w:pPr>
+        <w:pStyle w:val="Reference"/>
+        <w:rPr/>
+      </w:pPr>
+      <w:r>
+        <w:rPr/>
         <w:t xml:space="preserve">Lewis, Marlene. 1977. G. Ernest Untermann papers, 1893–1975. Archives West for University of Utah Libraries, Special Collections. </w:t>
       </w:r>
       <w:hyperlink r:id="rId16">
@@ -3455,12 +3345,12 @@
         <w:pStyle w:val="Reference"/>
         <w:rPr/>
       </w:pPr>
-      <w:bookmarkStart w:id="17" w:name="__DdeLink__16582_68767826"/>
+      <w:bookmarkStart w:id="16" w:name="__DdeLink__16582_68767826"/>
       <w:r>
         <w:rPr/>
         <w:t>Nieuwland</w:t>
       </w:r>
-      <w:bookmarkEnd w:id="17"/>
+      <w:bookmarkEnd w:id="16"/>
       <w:r>
         <w:rPr/>
         <w:t xml:space="preserve">, Ilja. 2019. </w:t>
@@ -3535,6 +3425,16 @@
       </w:pPr>
       <w:r>
         <w:rPr/>
+        <w:t>Rodeck, Hugo G. 1952. Untitled letter from the Director of the University of Colorado Museum to David Canfied, Superintendant of Rocky Mountain National Park. 2 July 1952.</w:t>
+      </w:r>
+    </w:p>
+    <w:p>
+      <w:pPr>
+        <w:pStyle w:val="Reference"/>
+        <w:rPr/>
+      </w:pPr>
+      <w:r>
+        <w:rPr/>
         <w:t xml:space="preserve">Sassaman, Richard. 1988. Carnegie had a dinosaur too. </w:t>
       </w:r>
       <w:r>
@@ -3712,25 +3612,14 @@
       </w:pPr>
       <w:r>
         <w:rPr/>
-        <w:t xml:space="preserve">Tornier, Gustav. 1909. Wie war der </w:t>
-      </w:r>
-      <w:r>
-        <w:rPr>
-          <w:i/>
-          <w:iCs/>
-        </w:rPr>
-        <w:t>Diplodocus carnegii</w:t>
-      </w:r>
-      <w:r>
-        <w:rPr/>
-        <w:t xml:space="preserve"> wirklich gebaut? </w:t>
-      </w:r>
-      <w:r>
-        <w:rPr>
-          <w:i/>
-          <w:iCs/>
-        </w:rPr>
-        <w:t>Sitzungsbericht der Gesellschaft naturforschender Freunde zu Berlin</w:t>
+        <w:t xml:space="preserve">Tschopp, Emanuel, Susannah C. R. Maidment, Matthew C. Lamanna and Mark A. Norell. 2019. Reassessment of a historical collection of sauropod dinosaurs from the northern Morrison Formation of Wyoming, with implications for sauropod biogeography. </w:t>
+      </w:r>
+      <w:r>
+        <w:rPr>
+          <w:i/>
+          <w:iCs/>
+        </w:rPr>
+        <w:t>Bulletin of the American Museum of Natural History</w:t>
       </w:r>
       <w:r>
         <w:rPr/>
@@ -3741,11 +3630,11 @@
           <w:b/>
           <w:bCs/>
         </w:rPr>
-        <w:t>4</w:t>
-      </w:r>
-      <w:r>
-        <w:rPr/>
-        <w:t>:193–209.</w:t>
+        <w:t>437</w:t>
+      </w:r>
+      <w:r>
+        <w:rPr/>
+        <w:t>:1–79, 31 figures, 22 tables.</w:t>
       </w:r>
     </w:p>
     <w:p>
@@ -3755,46 +3644,25 @@
       </w:pPr>
       <w:r>
         <w:rPr/>
-        <w:t xml:space="preserve">Untermann, G. Ernest. 1952. Moulds for huge dinosaur model arrive from Carnegie Museum. </w:t>
-      </w:r>
-      <w:r>
-        <w:rPr>
-          <w:i/>
-          <w:iCs/>
-        </w:rPr>
-        <w:t>Express</w:t>
-      </w:r>
-      <w:r>
-        <w:rPr/>
-        <w:t xml:space="preserve"> (Utah Press Association), Thursday, August 7, 195, p1.</w:t>
-      </w:r>
-    </w:p>
-    <w:p>
-      <w:pPr>
-        <w:pStyle w:val="Reference"/>
-        <w:rPr/>
-      </w:pPr>
-      <w:r>
-        <w:rPr/>
-        <w:t xml:space="preserve">Untermann, G. Ernest. 1959. A replica of </w:t>
-      </w:r>
-      <w:r>
-        <w:rPr>
-          <w:i/>
-          <w:iCs/>
-        </w:rPr>
-        <w:t>Diplodocus</w:t>
-      </w:r>
-      <w:r>
-        <w:rPr/>
-        <w:t xml:space="preserve">. </w:t>
-      </w:r>
-      <w:r>
-        <w:rPr>
-          <w:i/>
-          <w:iCs/>
-        </w:rPr>
-        <w:t>Curator</w:t>
+        <w:t xml:space="preserve">Tornier, Gustav. 1909. Wie war der </w:t>
+      </w:r>
+      <w:r>
+        <w:rPr>
+          <w:i/>
+          <w:iCs/>
+        </w:rPr>
+        <w:t>Diplodocus carnegii</w:t>
+      </w:r>
+      <w:r>
+        <w:rPr/>
+        <w:t xml:space="preserve"> wirklich gebaut? </w:t>
+      </w:r>
+      <w:r>
+        <w:rPr>
+          <w:i/>
+          <w:iCs/>
+        </w:rPr>
+        <w:t>Sitzungsbericht der Gesellschaft naturforschender Freunde zu Berlin</w:t>
       </w:r>
       <w:r>
         <w:rPr/>
@@ -3805,6 +3673,70 @@
           <w:b/>
           <w:bCs/>
         </w:rPr>
+        <w:t>4</w:t>
+      </w:r>
+      <w:r>
+        <w:rPr/>
+        <w:t>:193–209.</w:t>
+      </w:r>
+    </w:p>
+    <w:p>
+      <w:pPr>
+        <w:pStyle w:val="Reference"/>
+        <w:rPr/>
+      </w:pPr>
+      <w:r>
+        <w:rPr/>
+        <w:t xml:space="preserve">Untermann, G. Ernest. 1952. Moulds for huge dinosaur model arrive from Carnegie Museum. </w:t>
+      </w:r>
+      <w:r>
+        <w:rPr>
+          <w:i/>
+          <w:iCs/>
+        </w:rPr>
+        <w:t>Express</w:t>
+      </w:r>
+      <w:r>
+        <w:rPr/>
+        <w:t xml:space="preserve"> (Utah Press Association), Thursday, August 7, 195, p1.</w:t>
+      </w:r>
+    </w:p>
+    <w:p>
+      <w:pPr>
+        <w:pStyle w:val="Reference"/>
+        <w:rPr/>
+      </w:pPr>
+      <w:r>
+        <w:rPr/>
+        <w:t xml:space="preserve">Untermann, G. Ernest. 1959. A replica of </w:t>
+      </w:r>
+      <w:r>
+        <w:rPr>
+          <w:i/>
+          <w:iCs/>
+        </w:rPr>
+        <w:t>Diplodocus</w:t>
+      </w:r>
+      <w:r>
+        <w:rPr/>
+        <w:t xml:space="preserve">. </w:t>
+      </w:r>
+      <w:r>
+        <w:rPr>
+          <w:i/>
+          <w:iCs/>
+        </w:rPr>
+        <w:t>Curator</w:t>
+      </w:r>
+      <w:r>
+        <w:rPr/>
+        <w:t xml:space="preserve"> </w:t>
+      </w:r>
+      <w:r>
+        <w:rPr>
+          <w:b/>
+          <w:bCs/>
+        </w:rPr>
         <w:t>2(4)</w:t>
       </w:r>
       <w:r>
@@ -3837,6 +3769,38 @@
           <w:highlight w:val="yellow"/>
         </w:rPr>
         <w:t>XXX find this reference.</w:t>
+      </w:r>
+    </w:p>
+    <w:p>
+      <w:pPr>
+        <w:pStyle w:val="Reference"/>
+        <w:rPr/>
+      </w:pPr>
+      <w:r>
+        <w:rPr/>
+        <w:t xml:space="preserve">Wright, Helda E. 1956. </w:t>
+      </w:r>
+      <w:r>
+        <w:rPr>
+          <w:i/>
+          <w:iCs/>
+        </w:rPr>
+        <w:t>Society of Vertebrae Paleontology News Bulletin</w:t>
+      </w:r>
+      <w:r>
+        <w:rPr/>
+        <w:t xml:space="preserve"> </w:t>
+      </w:r>
+      <w:r>
+        <w:rPr>
+          <w:b/>
+          <w:bCs/>
+        </w:rPr>
+        <w:t>46</w:t>
+      </w:r>
+      <w:r>
+        <w:rPr/>
+        <w:t>, February 1956.</w:t>
       </w:r>
     </w:p>
     <w:p>
@@ -3848,8 +3812,8 @@
         </w:numPr>
         <w:rPr/>
       </w:pPr>
-      <w:bookmarkStart w:id="18" w:name="__RefHeading___Toc3407_68767826"/>
-      <w:bookmarkEnd w:id="18"/>
+      <w:bookmarkStart w:id="17" w:name="__RefHeading___Toc3407_68767826"/>
+      <w:bookmarkEnd w:id="17"/>
       <w:r>
         <w:rPr/>
         <w:t>Figure Captions</w:t>
@@ -5130,7 +5094,7 @@
     <w:pPr>
       <w:widowControl/>
       <w:suppressAutoHyphens w:val="true"/>
-      <w:overflowPunct w:val="false"/>
+      <w:overflowPunct w:val="true"/>
       <w:bidi w:val="0"/>
       <w:jc w:val="left"/>
     </w:pPr>
@@ -5473,6 +5437,86 @@
   </w:style>
   <w:style w:type="character" w:styleId="ListLabel24">
     <w:name w:val="ListLabel 24"/>
+    <w:qFormat/>
+    <w:rPr/>
+  </w:style>
+  <w:style w:type="character" w:styleId="ListLabel25">
+    <w:name w:val="ListLabel 25"/>
+    <w:qFormat/>
+    <w:rPr>
+      <w:rFonts w:cs="Symbol"/>
+    </w:rPr>
+  </w:style>
+  <w:style w:type="character" w:styleId="ListLabel26">
+    <w:name w:val="ListLabel 26"/>
+    <w:qFormat/>
+    <w:rPr>
+      <w:rFonts w:cs="OpenSymbol"/>
+    </w:rPr>
+  </w:style>
+  <w:style w:type="character" w:styleId="ListLabel27">
+    <w:name w:val="ListLabel 27"/>
+    <w:qFormat/>
+    <w:rPr>
+      <w:rFonts w:cs="OpenSymbol"/>
+    </w:rPr>
+  </w:style>
+  <w:style w:type="character" w:styleId="ListLabel28">
+    <w:name w:val="ListLabel 28"/>
+    <w:qFormat/>
+    <w:rPr>
+      <w:rFonts w:cs="Symbol"/>
+    </w:rPr>
+  </w:style>
+  <w:style w:type="character" w:styleId="ListLabel29">
+    <w:name w:val="ListLabel 29"/>
+    <w:qFormat/>
+    <w:rPr>
+      <w:rFonts w:cs="OpenSymbol"/>
+    </w:rPr>
+  </w:style>
+  <w:style w:type="character" w:styleId="ListLabel30">
+    <w:name w:val="ListLabel 30"/>
+    <w:qFormat/>
+    <w:rPr>
+      <w:rFonts w:cs="OpenSymbol"/>
+    </w:rPr>
+  </w:style>
+  <w:style w:type="character" w:styleId="ListLabel31">
+    <w:name w:val="ListLabel 31"/>
+    <w:qFormat/>
+    <w:rPr>
+      <w:rFonts w:cs="Symbol"/>
+    </w:rPr>
+  </w:style>
+  <w:style w:type="character" w:styleId="ListLabel32">
+    <w:name w:val="ListLabel 32"/>
+    <w:qFormat/>
+    <w:rPr>
+      <w:rFonts w:cs="OpenSymbol"/>
+    </w:rPr>
+  </w:style>
+  <w:style w:type="character" w:styleId="ListLabel33">
+    <w:name w:val="ListLabel 33"/>
+    <w:qFormat/>
+    <w:rPr>
+      <w:rFonts w:cs="OpenSymbol"/>
+    </w:rPr>
+  </w:style>
+  <w:style w:type="character" w:styleId="ListLabel34">
+    <w:name w:val="ListLabel 34"/>
+    <w:qFormat/>
+    <w:rPr>
+      <w:i w:val="false"/>
+    </w:rPr>
+  </w:style>
+  <w:style w:type="character" w:styleId="ListLabel35">
+    <w:name w:val="ListLabel 35"/>
+    <w:qFormat/>
+    <w:rPr/>
+  </w:style>
+  <w:style w:type="character" w:styleId="ListLabel36">
+    <w:name w:val="ListLabel 36"/>
     <w:qFormat/>
     <w:rPr/>
   </w:style>

</xml_diff>

<commit_message>
Slight clarification about Las Vegas
</commit_message>
<xml_diff>
--- a/TaylorEtAl-concrete-Diplodocus-of-Vernal.docx
+++ b/TaylorEtAl-concrete-Diplodocus-of-Vernal.docx
@@ -1,6 +1,6 @@
 
 <file path=word/document.xml><?xml version="1.0" encoding="utf-8"?>
-<w:document xmlns:o="urn:schemas-microsoft-com:office:office" xmlns:r="http://schemas.openxmlformats.org/officeDocument/2006/relationships" xmlns:v="urn:schemas-microsoft-com:vml" xmlns:w="http://schemas.openxmlformats.org/wordprocessingml/2006/main" xmlns:w10="urn:schemas-microsoft-com:office:word" xmlns:wp="http://schemas.openxmlformats.org/drawingml/2006/wordprocessingDrawing" xmlns:wps="http://schemas.microsoft.com/office/word/2010/wordprocessingShape" xmlns:wpg="http://schemas.microsoft.com/office/word/2010/wordprocessingGroup" xmlns:mc="http://schemas.openxmlformats.org/markup-compatibility/2006" xmlns:wp14="http://schemas.microsoft.com/office/word/2010/wordprocessingDrawing" xmlns:w14="http://schemas.microsoft.com/office/word/2010/wordml" xmlns:w15="http://schemas.microsoft.com/office/word/2012/wordml" mc:Ignorable="w14 wp14 w15">
+<w:document xmlns:o="urn:schemas-microsoft-com:office:office" xmlns:r="http://schemas.openxmlformats.org/officeDocument/2006/relationships" xmlns:v="urn:schemas-microsoft-com:vml" xmlns:w="http://schemas.openxmlformats.org/wordprocessingml/2006/main" xmlns:w10="urn:schemas-microsoft-com:office:word" xmlns:wp="http://schemas.openxmlformats.org/drawingml/2006/wordprocessingDrawing" xmlns:wps="http://schemas.microsoft.com/office/word/2010/wordprocessingShape" xmlns:wpg="http://schemas.microsoft.com/office/word/2010/wordprocessingGroup" xmlns:mc="http://schemas.openxmlformats.org/markup-compatibility/2006" xmlns:wp14="http://schemas.microsoft.com/office/word/2010/wordprocessingDrawing" xmlns:w14="http://schemas.microsoft.com/office/word/2010/wordml" mc:Ignorable="w14 wp14">
   <w:body>
     <w:p>
       <w:pPr>
@@ -267,7 +267,7 @@
             <w:rPr>
               <w:rStyle w:val="IndexLink"/>
             </w:rPr>
-            <w:instrText xml:space="preserve"> TOC \f \o "1-9" \h</w:instrText>
+            <w:instrText> TOC \f \o "1-9" \h</w:instrText>
           </w:r>
           <w:r>
             <w:rPr>
@@ -630,12 +630,6 @@
               <w:t>14</w:t>
             </w:r>
           </w:hyperlink>
-          <w:r>
-            <w:rPr>
-              <w:rStyle w:val="IndexLink"/>
-            </w:rPr>
-            <w:fldChar w:fldCharType="end"/>
-          </w:r>
         </w:p>
       </w:sdtContent>
     </w:sdt>
@@ -653,6 +647,13 @@
           <w:i/>
           <w:iCs/>
         </w:rPr>
+      </w:r>
+      <w:r>
+        <w:rPr>
+          <w:i/>
+          <w:iCs/>
+        </w:rPr>
+        <w:fldChar w:fldCharType="end"/>
       </w:r>
     </w:p>
     <w:p>
@@ -1656,7 +1657,34 @@
       <w:bookmarkStart w:id="10" w:name="__DdeLink__11815_2767870788"/>
       <w:r>
         <w:rPr/>
-        <w:t xml:space="preserve">In subsequent years: further casts were made from the Dinolab molds, but these have proven difficult to track down. For example, Nieuwland (2010:68) reported that the new molds “opened up the possibility of a whole slew of further copies of this particular copy, which was immediately exploited by the Las Vegas Natural History Museum]. One of these has been placed in the Las Vegas Natural History Museum”. But this seems to be inaccurate. The Las Vegas Museum of Natural History (note the subtly different name) went bankrupt and closed in 1990, before the new molds were available for casting, so can not have received a </w:t>
+        <w:t xml:space="preserve">In subsequent years: further casts were made from the Dinolab molds, but </w:t>
+      </w:r>
+      <w:r>
+        <w:rPr/>
+        <w:t xml:space="preserve">some of </w:t>
+      </w:r>
+      <w:r>
+        <w:rPr/>
+        <w:t xml:space="preserve">these have proven difficult to track down. For example, Nieuwland (2010:68) reported that the new molds “opened up the possibility of a whole slew of further copies of this particular copy, which was immediately exploited by the Las Vegas Natural History Museum. One of these has been placed in the Las Vegas Natural History Museum”. But this seems to be </w:t>
+      </w:r>
+      <w:r>
+        <w:rPr/>
+        <w:t xml:space="preserve">an error based on misunderstanding Krishtalka’s (1988:17) report of a Las Vegas museum’s intention to make its own molds of the concrete </w:t>
+      </w:r>
+      <w:r>
+        <w:rPr>
+          <w:i/>
+          <w:iCs/>
+        </w:rPr>
+        <w:t>Diplodocus</w:t>
+      </w:r>
+      <w:r>
+        <w:rPr/>
+        <w:t xml:space="preserve"> as discussed above</w:t>
+      </w:r>
+      <w:r>
+        <w:rPr/>
+        <w:t xml:space="preserve">. The Las Vegas Museum of Natural History (note the subtly different name) went bankrupt and closed in 1990, before the new molds were available for casting, so can not have received a </w:t>
       </w:r>
       <w:r>
         <w:rPr>
@@ -2424,7 +2452,7 @@
       <w:hyperlink r:id="rId10">
         <w:r>
           <w:rPr>
-            <w:rStyle w:val="VisitedInternetLink"/>
+            <w:rStyle w:val="FollowedHyperlink"/>
           </w:rPr>
           <w:t>https://newspapers.lib.utah.edu/ark:/87278/s62v6594/22643733</w:t>
         </w:r>
@@ -2453,7 +2481,7 @@
       <w:hyperlink r:id="rId11">
         <w:r>
           <w:rPr>
-            <w:rStyle w:val="VisitedInternetLink"/>
+            <w:rStyle w:val="FollowedHyperlink"/>
           </w:rPr>
           <w:t>https://newspapers.lib.utah.edu/ark:/87278/s6rv4bxq/22646163</w:t>
         </w:r>
@@ -2495,7 +2523,7 @@
       <w:hyperlink r:id="rId12">
         <w:r>
           <w:rPr>
-            <w:rStyle w:val="VisitedInternetLink"/>
+            <w:rStyle w:val="FollowedHyperlink"/>
           </w:rPr>
           <w:t>https://newspapers.lib.utah.edu/ark:/87278/s6b88zdc/22648688</w:t>
         </w:r>
@@ -3044,15 +3072,7 @@
       </w:pPr>
       <w:r>
         <w:rPr/>
-        <w:t xml:space="preserve">Lee, Ronald F. 1955a. Untitled memorandum from the Chief, Division of Interpretation, National Parks Service to </w:t>
-      </w:r>
-      <w:r>
-        <w:rPr/>
-        <w:t xml:space="preserve">Howard W. Baker, </w:t>
-      </w:r>
-      <w:r>
-        <w:rPr/>
-        <w:t>Regional Director, Region Two. 16 June 1955.</w:t>
+        <w:t>Lee, Ronald F. 1955a. Untitled memorandum from the Chief, Division of Interpretation, National Parks Service to Howard W. Baker, Regional Director, Region Two. 16 June 1955.</w:t>
       </w:r>
     </w:p>
     <w:p>
@@ -3373,7 +3393,7 @@
       <w:hyperlink r:id="rId20">
         <w:r>
           <w:rPr>
-            <w:rStyle w:val="VisitedInternetLink"/>
+            <w:rStyle w:val="FollowedHyperlink"/>
           </w:rPr>
           <w:t>https://wusfnews.wusf.usf.edu/news/2017-05-18/mosi-to-close-imax-other-exhibits-in-cost-saving-reconfiguration</w:t>
         </w:r>
@@ -4041,7 +4061,7 @@
     <w:sectPr>
       <w:type w:val="nextPage"/>
       <w:pgSz w:w="11906" w:h="16838"/>
-      <w:pgMar w:left="1134" w:right="1134" w:gutter="0" w:header="0" w:top="1134" w:footer="0" w:bottom="1134"/>
+      <w:pgMar w:left="1134" w:right="1134" w:header="0" w:top="1134" w:footer="0" w:bottom="1134" w:gutter="0"/>
       <w:pgNumType w:fmt="decimal"/>
       <w:formProt w:val="false"/>
       <w:textDirection w:val="lrTb"/>
@@ -4052,7 +4072,7 @@
 </file>
 
 <file path=word/numbering.xml><?xml version="1.0" encoding="utf-8"?>
-<w:numbering xmlns:w="http://schemas.openxmlformats.org/wordprocessingml/2006/main" xmlns:o="urn:schemas-microsoft-com:office:office" xmlns:r="http://schemas.openxmlformats.org/officeDocument/2006/relationships" xmlns:v="urn:schemas-microsoft-com:vml" xmlns:mc="http://schemas.openxmlformats.org/markup-compatibility/2006" xmlns:w14="http://schemas.microsoft.com/office/word/2010/wordml" mc:Ignorable="w14">
+<w:numbering xmlns:w="http://schemas.openxmlformats.org/wordprocessingml/2006/main" xmlns:o="urn:schemas-microsoft-com:office:office" xmlns:r="http://schemas.openxmlformats.org/officeDocument/2006/relationships" xmlns:v="urn:schemas-microsoft-com:vml">
   <w:abstractNum w:abstractNumId="1">
     <w:lvl w:ilvl="0">
       <w:start w:val="1"/>
@@ -4061,12 +4081,8 @@
       <w:lvlText w:val=""/>
       <w:lvlJc w:val="left"/>
       <w:pPr>
-        <w:tabs>
-          <w:tab w:val="num" w:pos="0"/>
-        </w:tabs>
         <w:ind w:left="0" w:hanging="0"/>
       </w:pPr>
-      <w:rPr/>
     </w:lvl>
     <w:lvl w:ilvl="1">
       <w:start w:val="1"/>
@@ -4075,12 +4091,8 @@
       <w:lvlText w:val=""/>
       <w:lvlJc w:val="left"/>
       <w:pPr>
-        <w:tabs>
-          <w:tab w:val="num" w:pos="0"/>
-        </w:tabs>
         <w:ind w:left="0" w:hanging="0"/>
       </w:pPr>
-      <w:rPr/>
     </w:lvl>
     <w:lvl w:ilvl="2">
       <w:start w:val="1"/>
@@ -4089,12 +4101,8 @@
       <w:lvlText w:val=""/>
       <w:lvlJc w:val="left"/>
       <w:pPr>
-        <w:tabs>
-          <w:tab w:val="num" w:pos="0"/>
-        </w:tabs>
         <w:ind w:left="0" w:hanging="0"/>
       </w:pPr>
-      <w:rPr/>
     </w:lvl>
     <w:lvl w:ilvl="3">
       <w:start w:val="1"/>
@@ -4103,12 +4111,8 @@
       <w:lvlText w:val=""/>
       <w:lvlJc w:val="left"/>
       <w:pPr>
-        <w:tabs>
-          <w:tab w:val="num" w:pos="0"/>
-        </w:tabs>
         <w:ind w:left="0" w:hanging="0"/>
       </w:pPr>
-      <w:rPr/>
     </w:lvl>
     <w:lvl w:ilvl="4">
       <w:start w:val="1"/>
@@ -4117,12 +4121,8 @@
       <w:lvlText w:val=""/>
       <w:lvlJc w:val="left"/>
       <w:pPr>
-        <w:tabs>
-          <w:tab w:val="num" w:pos="0"/>
-        </w:tabs>
         <w:ind w:left="0" w:hanging="0"/>
       </w:pPr>
-      <w:rPr/>
     </w:lvl>
     <w:lvl w:ilvl="5">
       <w:start w:val="1"/>
@@ -4131,12 +4131,8 @@
       <w:lvlText w:val=""/>
       <w:lvlJc w:val="left"/>
       <w:pPr>
-        <w:tabs>
-          <w:tab w:val="num" w:pos="0"/>
-        </w:tabs>
         <w:ind w:left="0" w:hanging="0"/>
       </w:pPr>
-      <w:rPr/>
     </w:lvl>
     <w:lvl w:ilvl="6">
       <w:start w:val="1"/>
@@ -4145,12 +4141,8 @@
       <w:lvlText w:val=""/>
       <w:lvlJc w:val="left"/>
       <w:pPr>
-        <w:tabs>
-          <w:tab w:val="num" w:pos="0"/>
-        </w:tabs>
         <w:ind w:left="0" w:hanging="0"/>
       </w:pPr>
-      <w:rPr/>
     </w:lvl>
     <w:lvl w:ilvl="7">
       <w:start w:val="1"/>
@@ -4159,12 +4151,8 @@
       <w:lvlText w:val=""/>
       <w:lvlJc w:val="left"/>
       <w:pPr>
-        <w:tabs>
-          <w:tab w:val="num" w:pos="0"/>
-        </w:tabs>
         <w:ind w:left="0" w:hanging="0"/>
       </w:pPr>
-      <w:rPr/>
     </w:lvl>
     <w:lvl w:ilvl="8">
       <w:start w:val="1"/>
@@ -4173,12 +4161,8 @@
       <w:lvlText w:val=""/>
       <w:lvlJc w:val="left"/>
       <w:pPr>
-        <w:tabs>
-          <w:tab w:val="num" w:pos="0"/>
-        </w:tabs>
         <w:ind w:left="0" w:hanging="0"/>
       </w:pPr>
-      <w:rPr/>
     </w:lvl>
   </w:abstractNum>
   <w:abstractNum w:abstractNumId="2">
@@ -4189,12 +4173,8 @@
       <w:lvlText w:val=""/>
       <w:lvlJc w:val="left"/>
       <w:pPr>
-        <w:tabs>
-          <w:tab w:val="num" w:pos="0"/>
-        </w:tabs>
         <w:ind w:left="0" w:hanging="0"/>
       </w:pPr>
-      <w:rPr/>
     </w:lvl>
     <w:lvl w:ilvl="1">
       <w:start w:val="1"/>
@@ -4203,12 +4183,8 @@
       <w:lvlText w:val=""/>
       <w:lvlJc w:val="left"/>
       <w:pPr>
-        <w:tabs>
-          <w:tab w:val="num" w:pos="0"/>
-        </w:tabs>
         <w:ind w:left="0" w:hanging="0"/>
       </w:pPr>
-      <w:rPr/>
     </w:lvl>
     <w:lvl w:ilvl="2">
       <w:start w:val="1"/>
@@ -4217,12 +4193,8 @@
       <w:lvlText w:val=""/>
       <w:lvlJc w:val="left"/>
       <w:pPr>
-        <w:tabs>
-          <w:tab w:val="num" w:pos="0"/>
-        </w:tabs>
         <w:ind w:left="0" w:hanging="0"/>
       </w:pPr>
-      <w:rPr/>
     </w:lvl>
     <w:lvl w:ilvl="3">
       <w:start w:val="1"/>
@@ -4231,12 +4203,8 @@
       <w:lvlText w:val=""/>
       <w:lvlJc w:val="left"/>
       <w:pPr>
-        <w:tabs>
-          <w:tab w:val="num" w:pos="0"/>
-        </w:tabs>
         <w:ind w:left="0" w:hanging="0"/>
       </w:pPr>
-      <w:rPr/>
     </w:lvl>
     <w:lvl w:ilvl="4">
       <w:start w:val="1"/>
@@ -4245,12 +4213,8 @@
       <w:lvlText w:val=""/>
       <w:lvlJc w:val="left"/>
       <w:pPr>
-        <w:tabs>
-          <w:tab w:val="num" w:pos="0"/>
-        </w:tabs>
         <w:ind w:left="0" w:hanging="0"/>
       </w:pPr>
-      <w:rPr/>
     </w:lvl>
     <w:lvl w:ilvl="5">
       <w:start w:val="1"/>
@@ -4259,12 +4223,8 @@
       <w:lvlText w:val=""/>
       <w:lvlJc w:val="left"/>
       <w:pPr>
-        <w:tabs>
-          <w:tab w:val="num" w:pos="0"/>
-        </w:tabs>
         <w:ind w:left="0" w:hanging="0"/>
       </w:pPr>
-      <w:rPr/>
     </w:lvl>
     <w:lvl w:ilvl="6">
       <w:start w:val="1"/>
@@ -4273,12 +4233,8 @@
       <w:lvlText w:val=""/>
       <w:lvlJc w:val="left"/>
       <w:pPr>
-        <w:tabs>
-          <w:tab w:val="num" w:pos="0"/>
-        </w:tabs>
         <w:ind w:left="0" w:hanging="0"/>
       </w:pPr>
-      <w:rPr/>
     </w:lvl>
     <w:lvl w:ilvl="7">
       <w:start w:val="1"/>
@@ -4287,12 +4243,8 @@
       <w:lvlText w:val=""/>
       <w:lvlJc w:val="left"/>
       <w:pPr>
-        <w:tabs>
-          <w:tab w:val="num" w:pos="0"/>
-        </w:tabs>
         <w:ind w:left="0" w:hanging="0"/>
       </w:pPr>
-      <w:rPr/>
     </w:lvl>
     <w:lvl w:ilvl="8">
       <w:start w:val="1"/>
@@ -4301,12 +4253,8 @@
       <w:lvlText w:val=""/>
       <w:lvlJc w:val="left"/>
       <w:pPr>
-        <w:tabs>
-          <w:tab w:val="num" w:pos="0"/>
-        </w:tabs>
         <w:ind w:left="0" w:hanging="0"/>
       </w:pPr>
-      <w:rPr/>
     </w:lvl>
   </w:abstractNum>
   <w:abstractNum w:abstractNumId="3">
@@ -4317,12 +4265,8 @@
       <w:lvlText w:val=""/>
       <w:lvlJc w:val="left"/>
       <w:pPr>
-        <w:tabs>
-          <w:tab w:val="num" w:pos="0"/>
-        </w:tabs>
         <w:ind w:left="0" w:hanging="0"/>
       </w:pPr>
-      <w:rPr/>
     </w:lvl>
     <w:lvl w:ilvl="1">
       <w:start w:val="1"/>
@@ -4331,12 +4275,8 @@
       <w:lvlText w:val=""/>
       <w:lvlJc w:val="left"/>
       <w:pPr>
-        <w:tabs>
-          <w:tab w:val="num" w:pos="0"/>
-        </w:tabs>
         <w:ind w:left="0" w:hanging="0"/>
       </w:pPr>
-      <w:rPr/>
     </w:lvl>
     <w:lvl w:ilvl="2">
       <w:start w:val="1"/>
@@ -4345,12 +4285,8 @@
       <w:lvlText w:val=""/>
       <w:lvlJc w:val="left"/>
       <w:pPr>
-        <w:tabs>
-          <w:tab w:val="num" w:pos="0"/>
-        </w:tabs>
         <w:ind w:left="0" w:hanging="0"/>
       </w:pPr>
-      <w:rPr/>
     </w:lvl>
     <w:lvl w:ilvl="3">
       <w:start w:val="1"/>
@@ -4359,12 +4295,8 @@
       <w:lvlText w:val=""/>
       <w:lvlJc w:val="left"/>
       <w:pPr>
-        <w:tabs>
-          <w:tab w:val="num" w:pos="0"/>
-        </w:tabs>
         <w:ind w:left="0" w:hanging="0"/>
       </w:pPr>
-      <w:rPr/>
     </w:lvl>
     <w:lvl w:ilvl="4">
       <w:start w:val="1"/>
@@ -4373,12 +4305,8 @@
       <w:lvlText w:val=""/>
       <w:lvlJc w:val="left"/>
       <w:pPr>
-        <w:tabs>
-          <w:tab w:val="num" w:pos="0"/>
-        </w:tabs>
         <w:ind w:left="0" w:hanging="0"/>
       </w:pPr>
-      <w:rPr/>
     </w:lvl>
     <w:lvl w:ilvl="5">
       <w:start w:val="1"/>
@@ -4387,12 +4315,8 @@
       <w:lvlText w:val=""/>
       <w:lvlJc w:val="left"/>
       <w:pPr>
-        <w:tabs>
-          <w:tab w:val="num" w:pos="0"/>
-        </w:tabs>
         <w:ind w:left="0" w:hanging="0"/>
       </w:pPr>
-      <w:rPr/>
     </w:lvl>
     <w:lvl w:ilvl="6">
       <w:start w:val="1"/>
@@ -4401,12 +4325,8 @@
       <w:lvlText w:val=""/>
       <w:lvlJc w:val="left"/>
       <w:pPr>
-        <w:tabs>
-          <w:tab w:val="num" w:pos="0"/>
-        </w:tabs>
         <w:ind w:left="0" w:hanging="0"/>
       </w:pPr>
-      <w:rPr/>
     </w:lvl>
     <w:lvl w:ilvl="7">
       <w:start w:val="1"/>
@@ -4415,12 +4335,8 @@
       <w:lvlText w:val=""/>
       <w:lvlJc w:val="left"/>
       <w:pPr>
-        <w:tabs>
-          <w:tab w:val="num" w:pos="0"/>
-        </w:tabs>
         <w:ind w:left="0" w:hanging="0"/>
       </w:pPr>
-      <w:rPr/>
     </w:lvl>
     <w:lvl w:ilvl="8">
       <w:start w:val="1"/>
@@ -4429,12 +4345,8 @@
       <w:lvlText w:val=""/>
       <w:lvlJc w:val="left"/>
       <w:pPr>
-        <w:tabs>
-          <w:tab w:val="num" w:pos="0"/>
-        </w:tabs>
         <w:ind w:left="0" w:hanging="0"/>
       </w:pPr>
-      <w:rPr/>
     </w:lvl>
   </w:abstractNum>
   <w:abstractNum w:abstractNumId="4">
@@ -4451,6 +4363,7 @@
       </w:pPr>
       <w:rPr>
         <w:rFonts w:ascii="Symbol" w:hAnsi="Symbol" w:cs="Symbol" w:hint="default"/>
+        <w:rFonts w:cs="Symbol"/>
       </w:rPr>
     </w:lvl>
     <w:lvl w:ilvl="1">
@@ -4466,6 +4379,7 @@
       </w:pPr>
       <w:rPr>
         <w:rFonts w:ascii="OpenSymbol" w:hAnsi="OpenSymbol" w:cs="OpenSymbol" w:hint="default"/>
+        <w:rFonts w:cs="OpenSymbol"/>
       </w:rPr>
     </w:lvl>
     <w:lvl w:ilvl="2">
@@ -4481,6 +4395,7 @@
       </w:pPr>
       <w:rPr>
         <w:rFonts w:ascii="OpenSymbol" w:hAnsi="OpenSymbol" w:cs="OpenSymbol" w:hint="default"/>
+        <w:rFonts w:cs="OpenSymbol"/>
       </w:rPr>
     </w:lvl>
     <w:lvl w:ilvl="3">
@@ -4496,6 +4411,7 @@
       </w:pPr>
       <w:rPr>
         <w:rFonts w:ascii="Symbol" w:hAnsi="Symbol" w:cs="Symbol" w:hint="default"/>
+        <w:rFonts w:cs="Symbol"/>
       </w:rPr>
     </w:lvl>
     <w:lvl w:ilvl="4">
@@ -4511,6 +4427,7 @@
       </w:pPr>
       <w:rPr>
         <w:rFonts w:ascii="OpenSymbol" w:hAnsi="OpenSymbol" w:cs="OpenSymbol" w:hint="default"/>
+        <w:rFonts w:cs="OpenSymbol"/>
       </w:rPr>
     </w:lvl>
     <w:lvl w:ilvl="5">
@@ -4526,6 +4443,7 @@
       </w:pPr>
       <w:rPr>
         <w:rFonts w:ascii="OpenSymbol" w:hAnsi="OpenSymbol" w:cs="OpenSymbol" w:hint="default"/>
+        <w:rFonts w:cs="OpenSymbol"/>
       </w:rPr>
     </w:lvl>
     <w:lvl w:ilvl="6">
@@ -4541,6 +4459,7 @@
       </w:pPr>
       <w:rPr>
         <w:rFonts w:ascii="Symbol" w:hAnsi="Symbol" w:cs="Symbol" w:hint="default"/>
+        <w:rFonts w:cs="Symbol"/>
       </w:rPr>
     </w:lvl>
     <w:lvl w:ilvl="7">
@@ -4556,6 +4475,7 @@
       </w:pPr>
       <w:rPr>
         <w:rFonts w:ascii="OpenSymbol" w:hAnsi="OpenSymbol" w:cs="OpenSymbol" w:hint="default"/>
+        <w:rFonts w:cs="OpenSymbol"/>
       </w:rPr>
     </w:lvl>
     <w:lvl w:ilvl="8">
@@ -4571,6 +4491,7 @@
       </w:pPr>
       <w:rPr>
         <w:rFonts w:ascii="OpenSymbol" w:hAnsi="OpenSymbol" w:cs="OpenSymbol" w:hint="default"/>
+        <w:rFonts w:cs="OpenSymbol"/>
       </w:rPr>
     </w:lvl>
   </w:abstractNum>
@@ -4582,9 +4503,6 @@
       <w:lvlText w:val=""/>
       <w:lvlJc w:val="left"/>
       <w:pPr>
-        <w:tabs>
-          <w:tab w:val="num" w:pos="0"/>
-        </w:tabs>
         <w:ind w:left="0" w:hanging="0"/>
       </w:pPr>
     </w:lvl>
@@ -4595,9 +4513,6 @@
       <w:lvlText w:val=""/>
       <w:lvlJc w:val="left"/>
       <w:pPr>
-        <w:tabs>
-          <w:tab w:val="num" w:pos="0"/>
-        </w:tabs>
         <w:ind w:left="0" w:hanging="0"/>
       </w:pPr>
     </w:lvl>
@@ -4608,9 +4523,6 @@
       <w:lvlText w:val=""/>
       <w:lvlJc w:val="left"/>
       <w:pPr>
-        <w:tabs>
-          <w:tab w:val="num" w:pos="0"/>
-        </w:tabs>
         <w:ind w:left="0" w:hanging="0"/>
       </w:pPr>
     </w:lvl>
@@ -4621,9 +4533,6 @@
       <w:lvlText w:val=""/>
       <w:lvlJc w:val="left"/>
       <w:pPr>
-        <w:tabs>
-          <w:tab w:val="num" w:pos="0"/>
-        </w:tabs>
         <w:ind w:left="0" w:hanging="0"/>
       </w:pPr>
     </w:lvl>
@@ -4634,9 +4543,6 @@
       <w:lvlText w:val=""/>
       <w:lvlJc w:val="left"/>
       <w:pPr>
-        <w:tabs>
-          <w:tab w:val="num" w:pos="0"/>
-        </w:tabs>
         <w:ind w:left="0" w:hanging="0"/>
       </w:pPr>
     </w:lvl>
@@ -4647,9 +4553,6 @@
       <w:lvlText w:val=""/>
       <w:lvlJc w:val="left"/>
       <w:pPr>
-        <w:tabs>
-          <w:tab w:val="num" w:pos="0"/>
-        </w:tabs>
         <w:ind w:left="0" w:hanging="0"/>
       </w:pPr>
     </w:lvl>
@@ -4660,9 +4563,6 @@
       <w:lvlText w:val=""/>
       <w:lvlJc w:val="left"/>
       <w:pPr>
-        <w:tabs>
-          <w:tab w:val="num" w:pos="0"/>
-        </w:tabs>
         <w:ind w:left="0" w:hanging="0"/>
       </w:pPr>
     </w:lvl>
@@ -4673,9 +4573,6 @@
       <w:lvlText w:val=""/>
       <w:lvlJc w:val="left"/>
       <w:pPr>
-        <w:tabs>
-          <w:tab w:val="num" w:pos="0"/>
-        </w:tabs>
         <w:ind w:left="0" w:hanging="0"/>
       </w:pPr>
     </w:lvl>
@@ -4686,9 +4583,6 @@
       <w:lvlText w:val=""/>
       <w:lvlJc w:val="left"/>
       <w:pPr>
-        <w:tabs>
-          <w:tab w:val="num" w:pos="0"/>
-        </w:tabs>
         <w:ind w:left="0" w:hanging="0"/>
       </w:pPr>
     </w:lvl>
@@ -4723,9 +4617,7 @@
       </w:rPr>
     </w:rPrDefault>
     <w:pPrDefault>
-      <w:pPr>
-        <w:suppressAutoHyphens w:val="true"/>
-      </w:pPr>
+      <w:pPr/>
     </w:pPrDefault>
   </w:docDefaults>
   <w:latentStyles w:defLockedState="0" w:defUIPriority="99" w:defSemiHidden="0" w:defUnhideWhenUsed="0" w:defQFormat="0" w:count="376">
@@ -5112,7 +5004,7 @@
     <w:pPr>
       <w:widowControl/>
       <w:suppressAutoHyphens w:val="true"/>
-      <w:overflowPunct w:val="false"/>
+      <w:overflowPunct w:val="true"/>
       <w:bidi w:val="0"/>
       <w:spacing w:before="0" w:after="0"/>
       <w:jc w:val="left"/>
@@ -5209,13 +5101,13 @@
     <w:rPr/>
   </w:style>
   <w:style w:type="character" w:styleId="InternetLink">
-    <w:name w:val="Hyperlink"/>
+    <w:name w:val="Internet Link"/>
     <w:rPr>
       <w:color w:val="000080"/>
       <w:u w:val="single"/>
     </w:rPr>
   </w:style>
-  <w:style w:type="character" w:styleId="VisitedInternetLink">
+  <w:style w:type="character" w:styleId="FollowedHyperlink">
     <w:name w:val="FollowedHyperlink"/>
     <w:qFormat/>
     <w:rPr>
@@ -5296,6 +5188,86 @@
       <w:sz w:val="24"/>
       <w:szCs w:val="21"/>
     </w:rPr>
+  </w:style>
+  <w:style w:type="character" w:styleId="ListLabel1">
+    <w:name w:val="ListLabel 1"/>
+    <w:qFormat/>
+    <w:rPr>
+      <w:rFonts w:cs="Symbol"/>
+    </w:rPr>
+  </w:style>
+  <w:style w:type="character" w:styleId="ListLabel2">
+    <w:name w:val="ListLabel 2"/>
+    <w:qFormat/>
+    <w:rPr>
+      <w:rFonts w:cs="OpenSymbol"/>
+    </w:rPr>
+  </w:style>
+  <w:style w:type="character" w:styleId="ListLabel3">
+    <w:name w:val="ListLabel 3"/>
+    <w:qFormat/>
+    <w:rPr>
+      <w:rFonts w:cs="OpenSymbol"/>
+    </w:rPr>
+  </w:style>
+  <w:style w:type="character" w:styleId="ListLabel4">
+    <w:name w:val="ListLabel 4"/>
+    <w:qFormat/>
+    <w:rPr>
+      <w:rFonts w:cs="Symbol"/>
+    </w:rPr>
+  </w:style>
+  <w:style w:type="character" w:styleId="ListLabel5">
+    <w:name w:val="ListLabel 5"/>
+    <w:qFormat/>
+    <w:rPr>
+      <w:rFonts w:cs="OpenSymbol"/>
+    </w:rPr>
+  </w:style>
+  <w:style w:type="character" w:styleId="ListLabel6">
+    <w:name w:val="ListLabel 6"/>
+    <w:qFormat/>
+    <w:rPr>
+      <w:rFonts w:cs="OpenSymbol"/>
+    </w:rPr>
+  </w:style>
+  <w:style w:type="character" w:styleId="ListLabel7">
+    <w:name w:val="ListLabel 7"/>
+    <w:qFormat/>
+    <w:rPr>
+      <w:rFonts w:cs="Symbol"/>
+    </w:rPr>
+  </w:style>
+  <w:style w:type="character" w:styleId="ListLabel8">
+    <w:name w:val="ListLabel 8"/>
+    <w:qFormat/>
+    <w:rPr>
+      <w:rFonts w:cs="OpenSymbol"/>
+    </w:rPr>
+  </w:style>
+  <w:style w:type="character" w:styleId="ListLabel9">
+    <w:name w:val="ListLabel 9"/>
+    <w:qFormat/>
+    <w:rPr>
+      <w:rFonts w:cs="OpenSymbol"/>
+    </w:rPr>
+  </w:style>
+  <w:style w:type="character" w:styleId="ListLabel10">
+    <w:name w:val="ListLabel 10"/>
+    <w:qFormat/>
+    <w:rPr>
+      <w:i w:val="false"/>
+    </w:rPr>
+  </w:style>
+  <w:style w:type="character" w:styleId="ListLabel11">
+    <w:name w:val="ListLabel 11"/>
+    <w:qFormat/>
+    <w:rPr/>
+  </w:style>
+  <w:style w:type="character" w:styleId="ListLabel12">
+    <w:name w:val="ListLabel 12"/>
+    <w:qFormat/>
+    <w:rPr/>
   </w:style>
   <w:style w:type="paragraph" w:styleId="Heading" w:customStyle="1">
     <w:name w:val="Heading"/>

</xml_diff>

<commit_message>
Lots of detail on the Las Vegas deal
</commit_message>
<xml_diff>
--- a/TaylorEtAl-concrete-Diplodocus-of-Vernal.docx
+++ b/TaylorEtAl-concrete-Diplodocus-of-Vernal.docx
@@ -247,414 +247,399 @@
         <w:t>Table of Contents</w:t>
       </w:r>
     </w:p>
-    <w:sdt>
-      <w:sdtPr>
-        <w:docPartObj>
-          <w:docPartGallery w:val="Table of Contents"/>
-          <w:docPartUnique w:val="true"/>
-        </w:docPartObj>
-      </w:sdtPr>
-      <w:sdtContent>
-        <w:p>
-          <w:pPr>
-            <w:pStyle w:val="Contents1"/>
-            <w:rPr/>
-          </w:pPr>
-          <w:r>
-            <w:fldChar w:fldCharType="begin"/>
-          </w:r>
-          <w:r>
-            <w:rPr>
-              <w:rStyle w:val="IndexLink"/>
-            </w:rPr>
-            <w:instrText> TOC \f \o "1-9" \h</w:instrText>
-          </w:r>
-          <w:r>
-            <w:rPr>
-              <w:rStyle w:val="IndexLink"/>
-            </w:rPr>
-            <w:fldChar w:fldCharType="separate"/>
-          </w:r>
-          <w:hyperlink w:anchor="__RefHeading___Toc2161_3455334573">
-            <w:r>
-              <w:rPr>
-                <w:rStyle w:val="IndexLink"/>
-              </w:rPr>
-              <w:t>Introduction</w:t>
-              <w:tab/>
-              <w:t>2</w:t>
-            </w:r>
-          </w:hyperlink>
-        </w:p>
-        <w:p>
-          <w:pPr>
-            <w:pStyle w:val="Contents2"/>
-            <w:tabs>
-              <w:tab w:val="clear" w:pos="9355"/>
-              <w:tab w:val="right" w:pos="9638" w:leader="dot"/>
-            </w:tabs>
-            <w:rPr/>
-          </w:pPr>
-          <w:hyperlink w:anchor="__RefHeading___Toc943_1155462304">
-            <w:r>
-              <w:rPr>
-                <w:rStyle w:val="IndexLink"/>
-              </w:rPr>
-              <w:t>Nomenclature</w:t>
-              <w:tab/>
-              <w:t>2</w:t>
-            </w:r>
-          </w:hyperlink>
-        </w:p>
-        <w:p>
-          <w:pPr>
-            <w:pStyle w:val="Contents2"/>
-            <w:tabs>
-              <w:tab w:val="clear" w:pos="9355"/>
-              <w:tab w:val="right" w:pos="9638" w:leader="dot"/>
-            </w:tabs>
-            <w:rPr/>
-          </w:pPr>
-          <w:hyperlink w:anchor="__RefHeading___Toc5349_68767826">
-            <w:r>
-              <w:rPr>
-                <w:rStyle w:val="IndexLink"/>
-              </w:rPr>
-              <w:t>Institutional abbreviations</w:t>
-              <w:tab/>
-              <w:t>2</w:t>
-            </w:r>
-          </w:hyperlink>
-        </w:p>
-        <w:p>
-          <w:pPr>
-            <w:pStyle w:val="Contents1"/>
-            <w:rPr/>
-          </w:pPr>
-          <w:hyperlink w:anchor="__RefHeading___Toc1946_2786159041">
-            <w:r>
-              <w:rPr>
-                <w:rStyle w:val="IndexLink"/>
-              </w:rPr>
-              <w:t xml:space="preserve">History of the concrete </w:t>
-            </w:r>
-            <w:r>
-              <w:rPr>
-                <w:rStyle w:val="IndexLink"/>
-                <w:i/>
-                <w:iCs/>
-              </w:rPr>
-              <w:t>Diplodocus</w:t>
-            </w:r>
-            <w:r>
-              <w:rPr>
-                <w:rStyle w:val="IndexLink"/>
-              </w:rPr>
-              <w:tab/>
-              <w:t>3</w:t>
-            </w:r>
-          </w:hyperlink>
-        </w:p>
-        <w:p>
-          <w:pPr>
-            <w:pStyle w:val="Contents2"/>
-            <w:tabs>
-              <w:tab w:val="clear" w:pos="9355"/>
-              <w:tab w:val="right" w:pos="9638" w:leader="dot"/>
-            </w:tabs>
-            <w:rPr/>
-          </w:pPr>
-          <w:hyperlink w:anchor="__RefHeading___Toc1948_2786159041">
-            <w:r>
-              <w:rPr>
-                <w:rStyle w:val="IndexLink"/>
-              </w:rPr>
-              <w:t xml:space="preserve">The original Carnegie </w:t>
-            </w:r>
-            <w:r>
-              <w:rPr>
-                <w:rStyle w:val="IndexLink"/>
-                <w:i/>
-                <w:iCs/>
-              </w:rPr>
-              <w:t>Diplodocus</w:t>
-            </w:r>
-            <w:r>
-              <w:rPr>
-                <w:rStyle w:val="IndexLink"/>
-              </w:rPr>
-              <w:tab/>
-              <w:t>3</w:t>
-            </w:r>
-          </w:hyperlink>
-        </w:p>
-        <w:p>
-          <w:pPr>
-            <w:pStyle w:val="Contents2"/>
-            <w:tabs>
-              <w:tab w:val="clear" w:pos="9355"/>
-              <w:tab w:val="right" w:pos="9638" w:leader="dot"/>
-            </w:tabs>
-            <w:rPr/>
-          </w:pPr>
-          <w:hyperlink w:anchor="__RefHeading___Toc1950_2786159041">
-            <w:r>
-              <w:rPr>
-                <w:rStyle w:val="IndexLink"/>
-              </w:rPr>
-              <w:t xml:space="preserve">The first casts of the Carnegie </w:t>
-            </w:r>
-            <w:r>
-              <w:rPr>
-                <w:rStyle w:val="IndexLink"/>
-                <w:i/>
-                <w:iCs/>
-              </w:rPr>
-              <w:t>Diplodocus</w:t>
-            </w:r>
-            <w:r>
-              <w:rPr>
-                <w:rStyle w:val="IndexLink"/>
-              </w:rPr>
-              <w:tab/>
-              <w:t>3</w:t>
-            </w:r>
-          </w:hyperlink>
-        </w:p>
-        <w:p>
-          <w:pPr>
-            <w:pStyle w:val="Contents2"/>
-            <w:tabs>
-              <w:tab w:val="clear" w:pos="9355"/>
-              <w:tab w:val="right" w:pos="9638" w:leader="dot"/>
-            </w:tabs>
-            <w:rPr/>
-          </w:pPr>
-          <w:hyperlink w:anchor="__RefHeading___Toc947_1155462304">
-            <w:r>
-              <w:rPr>
-                <w:rStyle w:val="IndexLink"/>
-              </w:rPr>
-              <w:t>The Field House Museum in Vernal</w:t>
-              <w:tab/>
-              <w:t>4</w:t>
-            </w:r>
-          </w:hyperlink>
-        </w:p>
-        <w:p>
-          <w:pPr>
-            <w:pStyle w:val="Contents2"/>
-            <w:tabs>
-              <w:tab w:val="clear" w:pos="9355"/>
-              <w:tab w:val="right" w:pos="9638" w:leader="dot"/>
-            </w:tabs>
-            <w:rPr/>
-          </w:pPr>
-          <w:hyperlink w:anchor="__RefHeading___Toc416_3962850034">
-            <w:r>
-              <w:rPr>
-                <w:rStyle w:val="IndexLink"/>
-              </w:rPr>
-              <w:t>The concrete cast in Vernal</w:t>
-              <w:tab/>
-              <w:t>4</w:t>
-            </w:r>
-          </w:hyperlink>
-        </w:p>
-        <w:p>
-          <w:pPr>
-            <w:pStyle w:val="Contents2"/>
-            <w:tabs>
-              <w:tab w:val="clear" w:pos="9355"/>
-              <w:tab w:val="right" w:pos="9638" w:leader="dot"/>
-            </w:tabs>
-            <w:rPr/>
-          </w:pPr>
-          <w:hyperlink w:anchor="__RefHeading___Toc430_3962850034">
-            <w:r>
-              <w:rPr>
-                <w:rStyle w:val="IndexLink"/>
-              </w:rPr>
-              <w:t>The fate of the original molds</w:t>
-              <w:tab/>
-              <w:t>5</w:t>
-            </w:r>
-          </w:hyperlink>
-        </w:p>
-        <w:p>
-          <w:pPr>
-            <w:pStyle w:val="Contents2"/>
-            <w:tabs>
-              <w:tab w:val="clear" w:pos="9355"/>
-              <w:tab w:val="right" w:pos="9638" w:leader="dot"/>
-            </w:tabs>
-            <w:rPr/>
-          </w:pPr>
-          <w:hyperlink w:anchor="__RefHeading___Toc949_1155462304">
-            <w:r>
-              <w:rPr>
-                <w:rStyle w:val="IndexLink"/>
-              </w:rPr>
-              <w:t>The lightweight cast in Vernal</w:t>
-              <w:tab/>
-              <w:t>6</w:t>
-            </w:r>
-          </w:hyperlink>
-        </w:p>
-        <w:p>
-          <w:pPr>
-            <w:pStyle w:val="Contents2"/>
-            <w:tabs>
-              <w:tab w:val="clear" w:pos="9355"/>
-              <w:tab w:val="right" w:pos="9638" w:leader="dot"/>
-            </w:tabs>
-            <w:rPr/>
-          </w:pPr>
-          <w:hyperlink w:anchor="__RefHeading___Toc418_3962850034">
-            <w:r>
-              <w:rPr>
-                <w:rStyle w:val="IndexLink"/>
-              </w:rPr>
-              <w:t xml:space="preserve">New casts made from molds of the concrete </w:t>
-            </w:r>
-            <w:r>
-              <w:rPr>
-                <w:rStyle w:val="IndexLink"/>
-                <w:i/>
-                <w:iCs/>
-              </w:rPr>
-              <w:t>Diplodocus</w:t>
-            </w:r>
-            <w:r>
-              <w:rPr>
-                <w:rStyle w:val="IndexLink"/>
-              </w:rPr>
-              <w:tab/>
-              <w:t>7</w:t>
-            </w:r>
-          </w:hyperlink>
-        </w:p>
-        <w:p>
-          <w:pPr>
-            <w:pStyle w:val="Contents2"/>
-            <w:tabs>
-              <w:tab w:val="clear" w:pos="9355"/>
-              <w:tab w:val="right" w:pos="9638" w:leader="dot"/>
-            </w:tabs>
-            <w:rPr/>
-          </w:pPr>
-          <w:hyperlink w:anchor="__RefHeading___Toc953_1155462304">
-            <w:r>
-              <w:rPr>
-                <w:rStyle w:val="IndexLink"/>
-              </w:rPr>
-              <w:t xml:space="preserve">The fate of the concrete </w:t>
-            </w:r>
-            <w:r>
-              <w:rPr>
-                <w:rStyle w:val="IndexLink"/>
-                <w:i/>
-                <w:iCs/>
-              </w:rPr>
-              <w:t>Diplodocus</w:t>
-            </w:r>
-            <w:r>
-              <w:rPr>
-                <w:rStyle w:val="IndexLink"/>
-              </w:rPr>
-              <w:tab/>
-              <w:t>10</w:t>
-            </w:r>
-          </w:hyperlink>
-        </w:p>
-        <w:p>
-          <w:pPr>
-            <w:pStyle w:val="Contents1"/>
-            <w:rPr/>
-          </w:pPr>
-          <w:hyperlink w:anchor="__RefHeading___Toc3401_68767826">
-            <w:r>
-              <w:rPr>
-                <w:rStyle w:val="IndexLink"/>
-              </w:rPr>
-              <w:t>Discussion</w:t>
-              <w:tab/>
-              <w:t>10</w:t>
-            </w:r>
-          </w:hyperlink>
-        </w:p>
-        <w:p>
-          <w:pPr>
-            <w:pStyle w:val="Contents1"/>
-            <w:rPr/>
-          </w:pPr>
-          <w:hyperlink w:anchor="__RefHeading___Toc3529_2542618767">
-            <w:r>
-              <w:rPr>
-                <w:rStyle w:val="IndexLink"/>
-              </w:rPr>
-              <w:t>Acknowledgements</w:t>
-              <w:tab/>
-              <w:t>10</w:t>
-            </w:r>
-          </w:hyperlink>
-        </w:p>
-        <w:p>
-          <w:pPr>
-            <w:pStyle w:val="Contents1"/>
-            <w:rPr/>
-          </w:pPr>
-          <w:hyperlink w:anchor="__RefHeading___Toc3405_68767826">
-            <w:r>
-              <w:rPr>
-                <w:rStyle w:val="IndexLink"/>
-              </w:rPr>
-              <w:t>References</w:t>
-              <w:tab/>
-              <w:t>11</w:t>
-            </w:r>
-          </w:hyperlink>
-        </w:p>
-        <w:p>
-          <w:pPr>
-            <w:pStyle w:val="Contents1"/>
-            <w:rPr/>
-          </w:pPr>
-          <w:hyperlink w:anchor="__RefHeading___Toc3407_68767826">
-            <w:r>
-              <w:rPr>
-                <w:rStyle w:val="IndexLink"/>
-              </w:rPr>
-              <w:t>Figure Captions</w:t>
-              <w:tab/>
-              <w:t>14</w:t>
-            </w:r>
-          </w:hyperlink>
-        </w:p>
-      </w:sdtContent>
-    </w:sdt>
-    <w:p>
-      <w:pPr>
-        <w:pStyle w:val="TextBody"/>
-        <w:rPr>
-          <w:i/>
-          <w:i/>
-          <w:iCs/>
-        </w:rPr>
-      </w:pPr>
-      <w:r>
-        <w:rPr>
-          <w:i/>
-          <w:iCs/>
-        </w:rPr>
-      </w:r>
-      <w:r>
-        <w:rPr>
-          <w:i/>
-          <w:iCs/>
-        </w:rPr>
-        <w:fldChar w:fldCharType="end"/>
-      </w:r>
+    <w:p>
+      <w:pPr>
+        <w:pStyle w:val="Contents1"/>
+        <w:tabs>
+          <w:tab w:val="right" w:pos="9638" w:leader="dot"/>
+        </w:tabs>
+        <w:rPr/>
+      </w:pPr>
+      <w:r>
+        <w:fldChar w:fldCharType="begin"/>
+      </w:r>
+      <w:r>
+        <w:rPr>
+          <w:rStyle w:val="IndexLink"/>
+        </w:rPr>
+        <w:instrText> TOC \f \o "1-9" \h</w:instrText>
+      </w:r>
+      <w:r>
+        <w:rPr>
+          <w:rStyle w:val="IndexLink"/>
+        </w:rPr>
+        <w:fldChar w:fldCharType="separate"/>
+      </w:r>
+      <w:hyperlink w:anchor="__RefHeading___Toc2161_3455334573">
+        <w:r>
+          <w:rPr>
+            <w:rStyle w:val="IndexLink"/>
+          </w:rPr>
+          <w:t>Introduction</w:t>
+          <w:tab/>
+          <w:t>1</w:t>
+        </w:r>
+      </w:hyperlink>
+    </w:p>
+    <w:p>
+      <w:pPr>
+        <w:pStyle w:val="Contents2"/>
+        <w:tabs>
+          <w:tab w:val="clear" w:pos="9355"/>
+          <w:tab w:val="right" w:pos="9638" w:leader="dot"/>
+        </w:tabs>
+        <w:rPr/>
+      </w:pPr>
+      <w:hyperlink w:anchor="__RefHeading___Toc943_1155462304">
+        <w:r>
+          <w:rPr>
+            <w:rStyle w:val="IndexLink"/>
+          </w:rPr>
+          <w:t>Nomenclature</w:t>
+          <w:tab/>
+          <w:t>2</w:t>
+        </w:r>
+      </w:hyperlink>
+    </w:p>
+    <w:p>
+      <w:pPr>
+        <w:pStyle w:val="Contents2"/>
+        <w:tabs>
+          <w:tab w:val="clear" w:pos="9355"/>
+          <w:tab w:val="right" w:pos="9638" w:leader="dot"/>
+        </w:tabs>
+        <w:rPr/>
+      </w:pPr>
+      <w:hyperlink w:anchor="__RefHeading___Toc5349_68767826">
+        <w:r>
+          <w:rPr>
+            <w:rStyle w:val="IndexLink"/>
+          </w:rPr>
+          <w:t>Institutional abbreviations</w:t>
+          <w:tab/>
+          <w:t>2</w:t>
+        </w:r>
+      </w:hyperlink>
+    </w:p>
+    <w:p>
+      <w:pPr>
+        <w:pStyle w:val="Contents1"/>
+        <w:tabs>
+          <w:tab w:val="right" w:pos="9638" w:leader="dot"/>
+        </w:tabs>
+        <w:rPr/>
+      </w:pPr>
+      <w:hyperlink w:anchor="__RefHeading___Toc1946_2786159041">
+        <w:r>
+          <w:rPr>
+            <w:rStyle w:val="IndexLink"/>
+          </w:rPr>
+          <w:t xml:space="preserve">History of the concrete </w:t>
+        </w:r>
+        <w:r>
+          <w:rPr>
+            <w:rStyle w:val="IndexLink"/>
+            <w:i/>
+            <w:iCs/>
+          </w:rPr>
+          <w:t>Diplodocus</w:t>
+        </w:r>
+        <w:r>
+          <w:rPr>
+            <w:rStyle w:val="IndexLink"/>
+          </w:rPr>
+          <w:tab/>
+          <w:t>2</w:t>
+        </w:r>
+      </w:hyperlink>
+    </w:p>
+    <w:p>
+      <w:pPr>
+        <w:pStyle w:val="Contents2"/>
+        <w:tabs>
+          <w:tab w:val="clear" w:pos="9355"/>
+          <w:tab w:val="right" w:pos="9638" w:leader="dot"/>
+        </w:tabs>
+        <w:rPr/>
+      </w:pPr>
+      <w:hyperlink w:anchor="__RefHeading___Toc1948_2786159041">
+        <w:r>
+          <w:rPr>
+            <w:rStyle w:val="IndexLink"/>
+          </w:rPr>
+          <w:t xml:space="preserve">The original Carnegie </w:t>
+        </w:r>
+        <w:r>
+          <w:rPr>
+            <w:rStyle w:val="IndexLink"/>
+            <w:i/>
+            <w:iCs/>
+          </w:rPr>
+          <w:t>Diplodocus</w:t>
+        </w:r>
+        <w:r>
+          <w:rPr>
+            <w:rStyle w:val="IndexLink"/>
+          </w:rPr>
+          <w:tab/>
+          <w:t>2</w:t>
+        </w:r>
+      </w:hyperlink>
+    </w:p>
+    <w:p>
+      <w:pPr>
+        <w:pStyle w:val="Contents2"/>
+        <w:tabs>
+          <w:tab w:val="clear" w:pos="9355"/>
+          <w:tab w:val="right" w:pos="9638" w:leader="dot"/>
+        </w:tabs>
+        <w:rPr/>
+      </w:pPr>
+      <w:hyperlink w:anchor="__RefHeading___Toc1950_2786159041">
+        <w:r>
+          <w:rPr>
+            <w:rStyle w:val="IndexLink"/>
+          </w:rPr>
+          <w:t xml:space="preserve">The first casts of the Carnegie </w:t>
+        </w:r>
+        <w:r>
+          <w:rPr>
+            <w:rStyle w:val="IndexLink"/>
+            <w:i/>
+            <w:iCs/>
+          </w:rPr>
+          <w:t>Diplodocus</w:t>
+        </w:r>
+        <w:r>
+          <w:rPr>
+            <w:rStyle w:val="IndexLink"/>
+          </w:rPr>
+          <w:tab/>
+          <w:t>3</w:t>
+        </w:r>
+      </w:hyperlink>
+    </w:p>
+    <w:p>
+      <w:pPr>
+        <w:pStyle w:val="Contents2"/>
+        <w:tabs>
+          <w:tab w:val="clear" w:pos="9355"/>
+          <w:tab w:val="right" w:pos="9638" w:leader="dot"/>
+        </w:tabs>
+        <w:rPr/>
+      </w:pPr>
+      <w:hyperlink w:anchor="__RefHeading___Toc947_1155462304">
+        <w:r>
+          <w:rPr>
+            <w:rStyle w:val="IndexLink"/>
+          </w:rPr>
+          <w:t>The Field House Museum in Vernal</w:t>
+          <w:tab/>
+          <w:t>3</w:t>
+        </w:r>
+      </w:hyperlink>
+    </w:p>
+    <w:p>
+      <w:pPr>
+        <w:pStyle w:val="Contents2"/>
+        <w:tabs>
+          <w:tab w:val="clear" w:pos="9355"/>
+          <w:tab w:val="right" w:pos="9638" w:leader="dot"/>
+        </w:tabs>
+        <w:rPr/>
+      </w:pPr>
+      <w:hyperlink w:anchor="__RefHeading___Toc26119_446257137">
+        <w:r>
+          <w:rPr>
+            <w:rStyle w:val="IndexLink"/>
+          </w:rPr>
+          <w:t>The concrete cast in Vernal</w:t>
+          <w:tab/>
+          <w:t>4</w:t>
+        </w:r>
+      </w:hyperlink>
+    </w:p>
+    <w:p>
+      <w:pPr>
+        <w:pStyle w:val="Contents2"/>
+        <w:tabs>
+          <w:tab w:val="clear" w:pos="9355"/>
+          <w:tab w:val="right" w:pos="9638" w:leader="dot"/>
+        </w:tabs>
+        <w:rPr/>
+      </w:pPr>
+      <w:hyperlink w:anchor="__RefHeading___Toc430_3962850034">
+        <w:r>
+          <w:rPr>
+            <w:rStyle w:val="IndexLink"/>
+          </w:rPr>
+          <w:t>The fate of the original molds</w:t>
+          <w:tab/>
+          <w:t>6</w:t>
+        </w:r>
+      </w:hyperlink>
+    </w:p>
+    <w:p>
+      <w:pPr>
+        <w:pStyle w:val="Contents2"/>
+        <w:tabs>
+          <w:tab w:val="clear" w:pos="9355"/>
+          <w:tab w:val="right" w:pos="9638" w:leader="dot"/>
+        </w:tabs>
+        <w:rPr/>
+      </w:pPr>
+      <w:hyperlink w:anchor="__RefHeading___Toc949_1155462304">
+        <w:r>
+          <w:rPr>
+            <w:rStyle w:val="IndexLink"/>
+          </w:rPr>
+          <w:t>The lightweight cast in Vernal</w:t>
+          <w:tab/>
+          <w:t>7</w:t>
+        </w:r>
+      </w:hyperlink>
+    </w:p>
+    <w:p>
+      <w:pPr>
+        <w:pStyle w:val="Contents2"/>
+        <w:tabs>
+          <w:tab w:val="clear" w:pos="9355"/>
+          <w:tab w:val="right" w:pos="9638" w:leader="dot"/>
+        </w:tabs>
+        <w:rPr/>
+      </w:pPr>
+      <w:hyperlink w:anchor="__RefHeading___Toc418_3962850034">
+        <w:r>
+          <w:rPr>
+            <w:rStyle w:val="IndexLink"/>
+          </w:rPr>
+          <w:t xml:space="preserve">New casts made from molds of the concrete </w:t>
+        </w:r>
+        <w:r>
+          <w:rPr>
+            <w:rStyle w:val="IndexLink"/>
+            <w:i/>
+            <w:iCs/>
+          </w:rPr>
+          <w:t>Diplodocus</w:t>
+        </w:r>
+        <w:r>
+          <w:rPr>
+            <w:rStyle w:val="IndexLink"/>
+          </w:rPr>
+          <w:tab/>
+          <w:t>9</w:t>
+        </w:r>
+      </w:hyperlink>
+    </w:p>
+    <w:p>
+      <w:pPr>
+        <w:pStyle w:val="Contents2"/>
+        <w:tabs>
+          <w:tab w:val="clear" w:pos="9355"/>
+          <w:tab w:val="right" w:pos="9638" w:leader="dot"/>
+        </w:tabs>
+        <w:rPr/>
+      </w:pPr>
+      <w:hyperlink w:anchor="__RefHeading___Toc953_1155462304">
+        <w:r>
+          <w:rPr>
+            <w:rStyle w:val="IndexLink"/>
+          </w:rPr>
+          <w:t xml:space="preserve">The fate of the concrete </w:t>
+        </w:r>
+        <w:r>
+          <w:rPr>
+            <w:rStyle w:val="IndexLink"/>
+            <w:i/>
+            <w:iCs/>
+          </w:rPr>
+          <w:t>Diplodocus</w:t>
+        </w:r>
+        <w:r>
+          <w:rPr>
+            <w:rStyle w:val="IndexLink"/>
+          </w:rPr>
+          <w:tab/>
+          <w:t>11</w:t>
+        </w:r>
+      </w:hyperlink>
+    </w:p>
+    <w:p>
+      <w:pPr>
+        <w:pStyle w:val="Contents1"/>
+        <w:tabs>
+          <w:tab w:val="right" w:pos="9638" w:leader="dot"/>
+        </w:tabs>
+        <w:rPr/>
+      </w:pPr>
+      <w:hyperlink w:anchor="__RefHeading___Toc3401_68767826">
+        <w:r>
+          <w:rPr>
+            <w:rStyle w:val="IndexLink"/>
+          </w:rPr>
+          <w:t>Discussion</w:t>
+          <w:tab/>
+          <w:t>11</w:t>
+        </w:r>
+      </w:hyperlink>
+    </w:p>
+    <w:p>
+      <w:pPr>
+        <w:pStyle w:val="Contents1"/>
+        <w:tabs>
+          <w:tab w:val="right" w:pos="9638" w:leader="dot"/>
+        </w:tabs>
+        <w:rPr/>
+      </w:pPr>
+      <w:hyperlink w:anchor="__RefHeading___Toc3529_2542618767">
+        <w:r>
+          <w:rPr>
+            <w:rStyle w:val="IndexLink"/>
+          </w:rPr>
+          <w:t>Acknowledgements</w:t>
+          <w:tab/>
+          <w:t>11</w:t>
+        </w:r>
+      </w:hyperlink>
+    </w:p>
+    <w:p>
+      <w:pPr>
+        <w:pStyle w:val="Contents1"/>
+        <w:tabs>
+          <w:tab w:val="right" w:pos="9638" w:leader="dot"/>
+        </w:tabs>
+        <w:rPr/>
+      </w:pPr>
+      <w:hyperlink w:anchor="__RefHeading___Toc3405_68767826">
+        <w:r>
+          <w:rPr>
+            <w:rStyle w:val="IndexLink"/>
+          </w:rPr>
+          <w:t>References</w:t>
+          <w:tab/>
+          <w:t>12</w:t>
+        </w:r>
+      </w:hyperlink>
+    </w:p>
+    <w:p>
+      <w:pPr>
+        <w:pStyle w:val="Contents1"/>
+        <w:tabs>
+          <w:tab w:val="right" w:pos="9638" w:leader="dot"/>
+        </w:tabs>
+        <w:rPr/>
+      </w:pPr>
+      <w:hyperlink w:anchor="__RefHeading___Toc3407_68767826">
+        <w:r>
+          <w:rPr>
+            <w:rStyle w:val="IndexLink"/>
+          </w:rPr>
+          <w:t>Figure Captions</w:t>
+          <w:tab/>
+          <w:t>15</w:t>
+        </w:r>
+      </w:hyperlink>
     </w:p>
     <w:p>
       <w:pPr>
@@ -671,6 +656,10 @@
         <w:rPr/>
         <w:t>Introduction</w:t>
       </w:r>
+      <w:r>
+        <w:rPr/>
+        <w:fldChar w:fldCharType="end"/>
+      </w:r>
     </w:p>
     <w:p>
       <w:pPr>
@@ -1073,6 +1062,8 @@
         <w:pStyle w:val="Heading2"/>
         <w:rPr/>
       </w:pPr>
+      <w:bookmarkStart w:id="7" w:name="__RefHeading___Toc26119_446257137"/>
+      <w:bookmarkEnd w:id="7"/>
       <w:r>
         <w:rPr/>
         <w:t>The concrete cast in Vernal</w:t>
@@ -1216,8 +1207,8 @@
         <w:pStyle w:val="Heading2"/>
         <w:rPr/>
       </w:pPr>
-      <w:bookmarkStart w:id="7" w:name="__RefHeading___Toc430_3962850034"/>
-      <w:bookmarkEnd w:id="7"/>
+      <w:bookmarkStart w:id="8" w:name="__RefHeading___Toc430_3962850034"/>
+      <w:bookmarkEnd w:id="8"/>
       <w:r>
         <w:rPr/>
         <w:t>The fate of the original molds</w:t>
@@ -1455,8 +1446,8 @@
         <w:pStyle w:val="Heading2"/>
         <w:rPr/>
       </w:pPr>
-      <w:bookmarkStart w:id="8" w:name="__RefHeading___Toc949_1155462304"/>
-      <w:bookmarkEnd w:id="8"/>
+      <w:bookmarkStart w:id="9" w:name="__RefHeading___Toc949_1155462304"/>
+      <w:bookmarkEnd w:id="9"/>
       <w:r>
         <w:rPr/>
         <w:t>The lightweight cast in Vernal</w:t>
@@ -1489,44 +1480,313 @@
         <w:rPr/>
       </w:pPr>
       <w:r>
+        <w:rPr/>
+        <w:t>On 26 January 1988, Alden H. Hamblin, then Park Superintendant of the Utah Field House, informally discussed with William C. “Lucky” Murdock, Director of the Las Vegas Museum of Natural History, the possibility of having the Las Vegas museum make molds from the concrete cast. Murdock’s 28 January letter of confirmation (Murdock 1988) proposed a deal where the Las Vegas museum would make a new fiberglass cast for the Field Museum and mount it for them in Vernal, and would retain the concrete cast as well as the new molds, with permission to cast additional specimens. James E. King, Director of the Carnegie Museum of Natural History, got wind of this plan and wrote on 23 Feburary to Hamblin and Murdock requesting that only two casts (for Las Vegas and the Field House) be made from the new molds (King 1988).</w:t>
+      </w:r>
+    </w:p>
+    <w:p>
+      <w:pPr>
+        <w:pStyle w:val="TextBody"/>
+        <w:rPr/>
+      </w:pPr>
+      <w:r>
+        <w:rPr/>
+        <w:t xml:space="preserve">Negotiations progressed to the point where a draft contract was written up (Las Vegas Museum of Natural History 1988), with the intention of signing it on 8 March. This version of the agreement was more favourable to the Field House: the Las Vegas Museum was to disassemble and transport the concrete </w:t>
+      </w:r>
+      <w:r>
+        <w:rPr>
+          <w:i/>
+          <w:iCs/>
+        </w:rPr>
+        <w:t>Diplodocus</w:t>
+      </w:r>
+      <w:r>
+        <w:rPr/>
+        <w:t>, make molds from it, and cast two fiberglass replicas from them. It would retain one and display it with acknowledgement to the Field House; and it would keep the new molds in storage but they would belong to the Field House. The Las Vegas Museum was to return the concrete original and the second fiberglass replica to Vernal, and mount the new Vernal cast in the Field House. All of this was to be done at the Las Vegas Museum's expense and under its own insurance. The agreement stated that the work would be completed by 30 June 1988, which seems highly optimistic. Additional casts would be made only with written permission from both the Field House and the Carnegie Museum. These plans were briefly noted by Krishtalka (1988:17).</w:t>
+      </w:r>
+    </w:p>
+    <w:p>
+      <w:pPr>
+        <w:pStyle w:val="TextBody"/>
+        <w:rPr/>
+      </w:pPr>
+      <w:r>
+        <w:rPr/>
+        <w:t xml:space="preserve">However the arrangement with the Las Vegas Museum fell through. </w:t>
+      </w:r>
+      <w:r>
+        <w:rPr/>
+        <w:t xml:space="preserve">In a </w:t>
+      </w:r>
+      <w:r>
+        <w:rPr/>
+        <w:t xml:space="preserve">letter to James H. Madsen </w:t>
+      </w:r>
+      <w:r>
+        <w:rPr/>
+        <w:t xml:space="preserve">Field House curator Sue Ann </w:t>
+      </w:r>
+      <w:r>
+        <w:rPr/>
+        <w:t>Bilbey sa</w:t>
+      </w:r>
+      <w:r>
+        <w:rPr/>
+        <w:t xml:space="preserve">id </w:t>
+      </w:r>
+      <w:r>
+        <w:rPr/>
+        <w:t>only that “Las Vegas is no longer interested in obtaining a copy of making new molds” (</w:t>
+      </w:r>
+      <w:r>
+        <w:rPr/>
+        <w:t xml:space="preserve">Bilbey </w:t>
+      </w:r>
+      <w:r>
+        <w:rPr/>
+        <w:t xml:space="preserve">1989). However, as the </w:t>
+      </w:r>
+      <w:r>
+        <w:rPr/>
+        <w:t>Las Vegas M</w:t>
+      </w:r>
+      <w:r>
+        <w:rPr/>
+        <w:t>useum went bankrupt and closed in 1990 (Jones, pers. comm., 2022), it seems likely that its waning interest was due to lack of funds.</w:t>
+      </w:r>
+    </w:p>
+    <w:p>
+      <w:pPr>
+        <w:pStyle w:val="TextBody"/>
+        <w:rPr/>
+      </w:pPr>
+      <w:r>
+        <w:rPr/>
+        <w:t xml:space="preserve">With the Las Vegas plans having failed, and with little funding of its own, the Field House was in a difficult position. The plan at this stage was to move the existing concrete cast indoors (Bilbey 1989), perhaps due to its crumbling state. Bilbey wrote on 2 April 1989 to James H. Madson of Dinolab, inc., floating the possibility of a collaboration along the broad lines of those of the failed Las Vegas deal, but leaving it to Madsen to propose the details in a way that would make the project commercially worthwhile for Dinolab (Bilbey 1989). </w:t>
+      </w:r>
+      <w:r>
+        <w:rPr/>
+        <w:t xml:space="preserve">At this time, the Royal Museum of Scotland was very interested in obtaining a complete skeleton (Bilbey 1989). </w:t>
+      </w:r>
+      <w:r>
+        <w:rPr/>
+        <w:t xml:space="preserve">Madsen replied on 16 May with some caution (Madsen 1989a), proposing that Dinolab might make the project financially viable by creating up to fifteen additional </w:t>
+      </w:r>
+      <w:r>
+        <w:rPr>
+          <w:i/>
+          <w:iCs/>
+        </w:rPr>
+        <w:t>Diplodocus</w:t>
+      </w:r>
+      <w:r>
+        <w:rPr/>
+        <w:t xml:space="preserve"> copies from molds that it would make from the Field House concrete cast, but expressing concern about the size of the project and worrying that “details and approvals may become too tedious to work with” — most likely a reference to the Carnegie Museum’s reluctance to allow multiple copies to be made.</w:t>
+      </w:r>
+    </w:p>
+    <w:p>
+      <w:pPr>
+        <w:pStyle w:val="TextBody"/>
+        <w:rPr/>
+      </w:pPr>
+      <w:r>
+        <w:rPr/>
+        <w:t>Despite Madsen’s reservations, the project was quickly begun, and by the time he wrote to Hamblin on 12 June (Madsen 1989b) he was able to say “We are into the work with gusto”. It became apparent that a great deal of work was necessary to clean, stabilize and repair the concrete casts, which had suffered badly from three decades of climate extremes, before they could be used to make new molds (Madsen 1989b). A year later, Madsen (1990) would write that “It is evident now that the decision at that time to dismantle and repair the skeleton was a wise one, since close examination during preparation and stabilization has revealed incipient fracturing and surface deterioration due to weathering of numerous elements [...] Such damage would have been progressively more difficult, if not impossible, to repair after a few more years of precipitation and the temperature extremes typical of the harsh winters and hot summers of the Uintah Basin.”</w:t>
+      </w:r>
+    </w:p>
+    <w:p>
+      <w:pPr>
+        <w:pStyle w:val="TextBody"/>
+        <w:rPr/>
+      </w:pPr>
+      <w:r>
+        <w:rPr/>
+        <w:t>The arrangement with Dinolab was formalised by a</w:t>
+      </w:r>
+      <w:r>
+        <w:rPr/>
+        <w:t xml:space="preserve"> contract dated 30 June 1989 (Madsen et al. 1989), </w:t>
+      </w:r>
+      <w:r>
+        <w:rPr/>
+        <w:t xml:space="preserve">although work had already begun before this was signed. </w:t>
+      </w:r>
+      <w:r>
+        <w:rPr/>
+        <w:t xml:space="preserve">The work was </w:t>
+      </w:r>
+      <w:r>
+        <w:rPr/>
+        <w:t xml:space="preserve">eventually </w:t>
+      </w:r>
+      <w:r>
+        <w:rPr/>
+        <w:t xml:space="preserve">to take </w:t>
+      </w:r>
+      <w:r>
+        <w:rPr/>
+        <w:t xml:space="preserve">more than </w:t>
+      </w:r>
+      <w:r>
+        <w:rPr/>
+        <w:t xml:space="preserve">two full years. During this time, </w:t>
+      </w:r>
+      <w:r>
+        <w:rPr/>
+        <w:t xml:space="preserve">Dinolab </w:t>
+      </w:r>
+      <w:r>
+        <w:rPr/>
+        <w:t xml:space="preserve">repaired the deteriorated concrete cast </w:t>
+      </w:r>
+      <w:r>
+        <w:rPr/>
+        <w:t>as detailed above,</w:t>
+      </w:r>
+      <w:r>
+        <w:rPr/>
+        <w:t xml:space="preserve"> restoring and sealing the bones. They then made new molds from the repaired concrete </w:t>
+      </w:r>
+      <w:r>
+        <w:rPr>
+          <w:i/>
+          <w:iCs/>
+        </w:rPr>
+        <w:t>Diplodocus</w:t>
+      </w:r>
+      <w:r>
+        <w:rPr/>
+        <w:t xml:space="preserve"> elements, and used these new molds to create a new lightweight indoor </w:t>
+      </w:r>
+      <w:r>
+        <w:rPr>
+          <w:i/>
+          <w:iCs/>
+        </w:rPr>
+        <w:t>Diplodocus</w:t>
+      </w:r>
+      <w:r>
+        <w:rPr/>
+        <w:t xml:space="preserve"> for the Field House, using WEP (water-expanded polyester). Using the new molds, which they retained, Dinolab reserved the right to make up to 20 additional casts, with the Field House to receive $5,000 for each one sold (Madsen et al. 1989). </w:t>
+      </w:r>
+      <w:r>
+        <w:rPr/>
+        <w:t>This was a significant concession from the Carnegie Museum, which had previously wanted to limit the number of new casts to two: perhaps it was made possible by a clause saying that “if the Carnegie identifies and refers to Dinolab a new buyer who ultimately purchases a new replica, Dinolab will pay to the Carnegie a commission of $3,500”.</w:t>
+      </w:r>
+    </w:p>
+    <w:p>
+      <w:pPr>
+        <w:pStyle w:val="TextBody"/>
+        <w:rPr/>
+      </w:pPr>
+      <w:r>
+        <w:rPr/>
+        <w:t xml:space="preserve">Dinolab was contracted to deliver the indoor mount </w:t>
+      </w:r>
+      <w:r>
+        <w:rPr/>
+        <w:t xml:space="preserve">to the Field House </w:t>
+      </w:r>
+      <w:r>
+        <w:rPr/>
+        <w:t xml:space="preserve">not later than June 30, 1991, and it arrived only a few days before this (Anonymous 1991). The concrete skeleton had been returned to the Field House, too, but it “remain[ed] in a back room in the fieldhouse. It [could] not be reassembled because when it was taken apart linking material had to be cut” </w:t>
+      </w:r>
+      <w:r>
+        <w:rPr/>
+        <w:t>(Anonymous 1991)</w:t>
+      </w:r>
+      <w:r>
+        <w:rPr/>
+        <w:t>.</w:t>
+      </w:r>
+    </w:p>
+    <w:p>
+      <w:pPr>
+        <w:pStyle w:val="TextBody"/>
+        <w:rPr/>
+      </w:pPr>
+      <w:r>
+        <w:rPr/>
+        <w:t>The Dinolab contract was in one respect inferior that agreed with the Las Vegas Museum: in the older agreement, Las Vegas would have been responsible for mounting the Field House’s new cast, but Dinolab undertook only to provide “technical assistance […] in the design, fabrication and construction of a free-standing exhibit incorporating that skeleton” (Madsen et al. 1989). T</w:t>
+      </w:r>
+      <w:r>
+        <w:rPr/>
+        <w:t xml:space="preserve">he new cast was expected to be assembled that winter (Anonymous 1991), but delays would prevent the public from seeing it for nearly three further years. By 23 June 1993, only the </w:t>
+      </w:r>
+      <w:r>
+        <w:rPr/>
+        <w:t>libs</w:t>
+      </w:r>
+      <w:r>
+        <w:rPr/>
+        <w:t xml:space="preserve"> and torso had been erected (Anonymous 1993). In June 1994, the mount of the new cast was finally completed, with its head and neck looming over the admission counter. It was unveiled as part of the Dinosaur Days festival on Saturday 18th June (Morrison 1994), having been “pieced together by maintenance employee, Danny Anderson, who worked on him over a two year period only as time allowed.” Thus very nearly five years passed in total between the removal of the outdoor concrete </w:t>
+      </w:r>
+      <w:r>
+        <w:rPr>
+          <w:i/>
+          <w:iCs/>
+        </w:rPr>
+        <w:t>Diplodocus</w:t>
+      </w:r>
+      <w:r>
+        <w:rPr/>
+        <w:t xml:space="preserve"> and the unveiling of its indoor WEP successor (Figure C).</w:t>
+      </w:r>
+    </w:p>
+    <w:p>
+      <w:pPr>
+        <w:pStyle w:val="TextBody"/>
+        <w:rPr/>
+      </w:pPr>
+      <w:r>
+        <w:rPr/>
+        <w:t xml:space="preserve">The lightweight </w:t>
+      </w:r>
+      <w:r>
+        <w:rPr>
+          <w:i/>
+          <w:iCs/>
+        </w:rPr>
+        <w:t>Diplodocus</w:t>
+      </w:r>
+      <w:r>
+        <w:rPr/>
+        <w:t xml:space="preserve"> that dominated the old Field House was in place for only ten years before the museum moved to a new and much larger purpose built facility on May 22, 2004. The WEP cast was taken down and remounted in a more dynamic pose in the entry hall of the new museum, where it remains to this day (Figure I).</w:t>
+      </w:r>
+    </w:p>
+    <w:p>
+      <w:pPr>
+        <w:pStyle w:val="Heading2"/>
+        <w:rPr/>
+      </w:pPr>
+      <w:bookmarkStart w:id="10" w:name="__RefHeading___Toc418_3962850034"/>
+      <w:bookmarkEnd w:id="10"/>
+      <w:r>
+        <w:rPr/>
+        <w:t xml:space="preserve">New casts made from molds of the concrete </w:t>
+      </w:r>
+      <w:r>
+        <w:rPr>
+          <w:i/>
+          <w:iCs/>
+        </w:rPr>
+        <w:t>Diplodocus</w:t>
+      </w:r>
+    </w:p>
+    <w:p>
+      <w:pPr>
+        <w:pStyle w:val="TextBody"/>
+        <w:rPr/>
+      </w:pPr>
+      <w:r>
         <w:rPr>
           <w:highlight w:val="yellow"/>
         </w:rPr>
-        <w:t>XXX expand this bit when Steve sends documents.</w:t>
-      </w:r>
-      <w:r>
-        <w:rPr/>
-        <w:t>1988, January: plans are made to have a lightweight indoor replica of the Field House concrete cast created by the Las Vegas Museum (as noted by Krishtalka 1988:17), but these plans fall through — possibly because the museum went bankrupt and closed in 1990 (Jones, pers. comm., 2022).</w:t>
-      </w:r>
-    </w:p>
-    <w:p>
-      <w:pPr>
-        <w:pStyle w:val="Quotations"/>
-        <w:rPr/>
-      </w:pPr>
-      <w:r>
-        <w:rPr/>
-        <w:t>According to the records here, molds/replicas were to be made for/by the Las Vegas Museum of Natural History (before DINOLABs got involved), but apparently never did. We have a few letters dated in Jan 1988 and early spring 1989 about this. There seems to be some conflicting information between the Vegas Museum agreement and letters.  According to an unassigned agreement, the Vegas Museum (through some unnamed contractor) was supposed to disassemble the cement Dippy, transport it to Las Vegas and make two replicas. One for their museum and one for us, and return the original cement version and new molds to the Utah Field House. A letter dated Jan 28, 1989 from Willima Murdock Jr., then Director of the Vegas Museum, says the opposite. We would get a replica and they keep cement Dippy and new molds, with permission to cast more. In April 1989 Jim Madsen at DINOLABS was contacted to help with the plans of making a replica since Vegas dropped.</w:t>
-      </w:r>
-    </w:p>
-    <w:p>
-      <w:pPr>
-        <w:pStyle w:val="TextBody"/>
-        <w:rPr/>
-      </w:pPr>
-      <w:r>
-        <w:rPr/>
-        <w:t>With the Las Vegas plans having fallen through, in April 1989, Jim Madsen of Dinolab was contacted to make new plans for creating a replica from the concrete cast. A contract dated 30 June 1989 (Madsen et al. 1989) formalised the deal, though in fact the concrete skeleton had been disassembled and shipped to Dinolab some days earlier (Anonymous 1989).</w:t>
-      </w:r>
-    </w:p>
-    <w:p>
-      <w:pPr>
-        <w:pStyle w:val="TextBody"/>
-        <w:rPr/>
-      </w:pPr>
-      <w:r>
-        <w:rPr/>
-        <w:t xml:space="preserve">The Dinolab work was to take nearly two full years. During this time, they repaired the deteriorated concrete cast, stabilizing, restoring and sealing the bones. They then made new molds from the repaired concrete </w:t>
+        <w:t>XXX write up:</w:t>
+      </w:r>
+      <w:r>
+        <w:rPr/>
+        <w:t xml:space="preserve"> Some time subsequent to 1989: Jack McIntosh arranges a deal between Dinolab and RCI whereby the Dinolab creates casts of the </w:t>
       </w:r>
       <w:r>
         <w:rPr>
@@ -1537,7 +1797,55 @@
       </w:r>
       <w:r>
         <w:rPr/>
-        <w:t xml:space="preserve"> elements, and used these new molds to create a new lightweight indoor </w:t>
+        <w:t xml:space="preserve"> elements needed to make up the missing part of the AMNH </w:t>
+      </w:r>
+      <w:r>
+        <w:rPr>
+          <w:i/>
+          <w:iCs/>
+        </w:rPr>
+        <w:t>Barosaurus</w:t>
+      </w:r>
+      <w:r>
+        <w:rPr/>
+        <w:t xml:space="preserve"> mount. See Gordy (1991), Norell et al. (1991), Dingus (1996:20–29), Taylor et al (in prep, b).</w:t>
+      </w:r>
+    </w:p>
+    <w:p>
+      <w:pPr>
+        <w:pStyle w:val="TextBody"/>
+        <w:rPr/>
+      </w:pPr>
+      <w:bookmarkStart w:id="11" w:name="__DdeLink__11815_2767870788"/>
+      <w:r>
+        <w:rPr/>
+        <w:t xml:space="preserve">In subsequent years: further casts were made from the Dinolab molds: </w:t>
+      </w:r>
+      <w:r>
+        <w:rPr/>
+        <w:t>Madsen (1993) reported to the Carnegie Museum and the Field House that at that point four casts had been made and sold to Japan, where three were mounted in Kanagawa, Ishikawa and Tokai, and the fourth was a travelling exhibit.</w:t>
+      </w:r>
+    </w:p>
+    <w:p>
+      <w:pPr>
+        <w:pStyle w:val="TextBody"/>
+        <w:rPr/>
+      </w:pPr>
+      <w:r>
+        <w:rPr/>
+        <w:t xml:space="preserve">However, </w:t>
+      </w:r>
+      <w:r>
+        <w:rPr/>
+        <w:t xml:space="preserve">some </w:t>
+      </w:r>
+      <w:r>
+        <w:rPr/>
+        <w:t xml:space="preserve">reported subsequent casts </w:t>
+      </w:r>
+      <w:r>
+        <w:rPr/>
+        <w:t xml:space="preserve">have proven difficult to track down. For example, Nieuwland (2010:68) reported that the new molds “opened up the possibility of a whole slew of further copies of this particular copy, which was immediately exploited by the Las Vegas Natural History Museum. One of these has been placed in the Las Vegas Natural History Museum”. But this seems to be an error based on misunderstanding Krishtalka’s (1988:17) report of a Las Vegas museum’s intention to make its own molds of the concrete </w:t>
       </w:r>
       <w:r>
         <w:rPr>
@@ -1548,27 +1856,7 @@
       </w:r>
       <w:r>
         <w:rPr/>
-        <w:t xml:space="preserve"> for the Field House, using WEP (water-expanded polyester). Using the new molds, which they retained, Dinolab reserved the right to make up to 20 additional casts, with the Field House to receive $5,000 for each one sold (Madsen et al. 1989).</w:t>
-      </w:r>
-    </w:p>
-    <w:p>
-      <w:pPr>
-        <w:pStyle w:val="TextBody"/>
-        <w:rPr/>
-      </w:pPr>
-      <w:r>
-        <w:rPr/>
-        <w:t>Dinolab was contracted to deliver the indoor mount not later than June 30, 1991, and it arrived only a few days before this (Anonymous 1991). The concrete skeleton had been returned to the Field House, too, but it “remain[ed] in a back room in the fieldhouse. It [could] not be reassembled because when it was taken apart linking material had to be cut”.</w:t>
-      </w:r>
-    </w:p>
-    <w:p>
-      <w:pPr>
-        <w:pStyle w:val="TextBody"/>
-        <w:rPr/>
-      </w:pPr>
-      <w:r>
-        <w:rPr/>
-        <w:t xml:space="preserve">The new cast was expected to be assembled that winter (Anonymous 1991), but delays would prevent the public from seeing it for nearly three further years. By 23 June 1993, only the ribs and torso had been erected (Anonymous 1993). In June 1994, the mount of the new cast was finally completed, with its head and neck looming over the admission counter. It was unveiled as part of the Dinosaur Days festival on Saturday 18th June (Morrison 1994), having been “pieced together by maintenance employee, Danny Anderson, who worked on him over a two year period only as time allowed.” Thus very nearly five years passed in total between the removal of the outdoor concrete </w:t>
+        <w:t xml:space="preserve"> as discussed above. The Las Vegas Museum of Natural History (note the subtly different name) went bankrupt and closed in 1990, before the new molds were available for casting, so can not have received a </w:t>
       </w:r>
       <w:r>
         <w:rPr>
@@ -1579,17 +1867,7 @@
       </w:r>
       <w:r>
         <w:rPr/>
-        <w:t xml:space="preserve"> and the unveiling of its indoor WEP successor (Figure C).</w:t>
-      </w:r>
-    </w:p>
-    <w:p>
-      <w:pPr>
-        <w:pStyle w:val="TextBody"/>
-        <w:rPr/>
-      </w:pPr>
-      <w:r>
-        <w:rPr/>
-        <w:t xml:space="preserve">The lightweight </w:t>
+        <w:t xml:space="preserve"> cast. The Las Vegas Natural History Museum, a completely different institution which opened in June 1991, has never had a </w:t>
       </w:r>
       <w:r>
         <w:rPr>
@@ -1600,7 +1878,173 @@
       </w:r>
       <w:r>
         <w:rPr/>
-        <w:t xml:space="preserve"> that dominated the old Field House was in place for only ten years before the museum moved to a new and much larger purpose built facility on May 22, 2004. The WEP cast was taken down and remounted in a more dynamic pose in the entry hall of the new museum, where it remains to this day (Figure I).</w:t>
+        <w:t xml:space="preserve"> (Jones, pers. comm., 2022).</w:t>
+      </w:r>
+      <w:bookmarkEnd w:id="11"/>
+    </w:p>
+    <w:p>
+      <w:pPr>
+        <w:pStyle w:val="TextBody"/>
+        <w:rPr>
+          <w:highlight w:val="yellow"/>
+        </w:rPr>
+      </w:pPr>
+      <w:r>
+        <w:rPr>
+          <w:highlight w:val="yellow"/>
+        </w:rPr>
+        <w:t>XXX get Dinolab documentation from Brian Curtice.</w:t>
+      </w:r>
+    </w:p>
+    <w:p>
+      <w:pPr>
+        <w:pStyle w:val="TextBody"/>
+        <w:rPr/>
+      </w:pPr>
+      <w:r>
+        <w:rPr/>
+        <w:t>And one in the Houston Natural History Museum (</w:t>
+      </w:r>
+      <w:r>
+        <w:rPr>
+          <w:highlight w:val="yellow"/>
+        </w:rPr>
+        <w:t>XXX probably referring to the CM 662 mount</w:t>
+      </w:r>
+      <w:r>
+        <w:rPr/>
+        <w:t>).</w:t>
+      </w:r>
+    </w:p>
+    <w:p>
+      <w:pPr>
+        <w:pStyle w:val="TextBody"/>
+        <w:rPr/>
+      </w:pPr>
+      <w:r>
+        <w:rPr/>
+        <w:t xml:space="preserve">The molds taken from the concrete </w:t>
+      </w:r>
+      <w:r>
+        <w:rPr>
+          <w:i/>
+          <w:iCs/>
+        </w:rPr>
+        <w:t>Diplodocus</w:t>
+      </w:r>
+      <w:r>
+        <w:rPr/>
+        <w:t xml:space="preserve"> were used again in an eighteen-month project in 1996 and 1997, led by David Letasi, to create a unique exhibit at the Museum of Science and Industry in Tampa, Florida (David Letasi, pers. comm., 2022). Susan Swartz of MOSI obtained a $500,000 grant from the National Science Foundation for the “Assemble a Sauropod” project. The museum board were initially interested in purchasing a cast of a large sauropod skeleton from China. However, based on photographs of this skeleton, Letasi was sceptical about its authenticity. On advice from Mark Norell, Letasi consulted Paul Sereno, who had recently seen the specimen in question, and discovered that it was almost entirely extrapolated from handful of bones, these so restored with plaster that it was impossible to determine what was real. Sereno therefore wrote to the museum directors, recommending that the project take a different form. Jim Kirkland, who was lecturing at a MOSI event at this time, recommended that a </w:t>
+      </w:r>
+      <w:r>
+        <w:rPr>
+          <w:i/>
+          <w:iCs/>
+        </w:rPr>
+        <w:t>Diplodocus</w:t>
+      </w:r>
+      <w:r>
+        <w:rPr/>
+        <w:t xml:space="preserve"> skeletons could be used, and that Jim Madsen was able to produce the casts — using the molds taken from the concrete </w:t>
+      </w:r>
+      <w:r>
+        <w:rPr>
+          <w:i/>
+          <w:iCs/>
+        </w:rPr>
+        <w:t>Diplodocus</w:t>
+      </w:r>
+      <w:r>
+        <w:rPr/>
+        <w:t xml:space="preserve"> of Vernal..</w:t>
+      </w:r>
+    </w:p>
+    <w:p>
+      <w:pPr>
+        <w:pStyle w:val="TextBody"/>
+        <w:rPr/>
+      </w:pPr>
+      <w:r>
+        <w:rPr/>
+        <w:t xml:space="preserve">The museum directors approached Madsen, who recommended that two individuals be created and posed together, creating a unique tableau. Letasi conceived the idea of mounting one of them in a rearing position: to better understand what this would entail, he consulted Mark Norrell of the American Museum of Natural History, who six years earlier had mounted a cast </w:t>
+      </w:r>
+      <w:r>
+        <w:rPr>
+          <w:i/>
+          <w:iCs/>
+        </w:rPr>
+        <w:t>Barosaurus</w:t>
+      </w:r>
+      <w:r>
+        <w:rPr/>
+        <w:t xml:space="preserve"> skeleton in the AMNH atrium (Taylor et al. in prep, b). Letasi also consulted Robert Bakker on the dynamic, defensive pose of the quadrupedal skeleton; Phil Currie on the dynamics of the whiplash tail; and Kent Stevens on the mechanics of the rearing posture. Sauropod specialist John S. McIntosh reviewed the design.</w:t>
+      </w:r>
+    </w:p>
+    <w:p>
+      <w:pPr>
+        <w:pStyle w:val="TextBody"/>
+        <w:rPr/>
+      </w:pPr>
+      <w:r>
+        <w:rPr/>
+        <w:t>The elements of the mounts were cast by Jim Madsen of Dinolab, using hollow core resin casting with lightweight foam filler to reduce weight. While the postcranial skeleton was created from the second-generation Vernal molds, the cast skull was based on a separate Carnegie Museum individual, CM 11161. All these elements were then shipped to Ontario to be assembled into their selected postures by Peter May of Research Casting International (RCI) with guidance from Letasi.</w:t>
+      </w:r>
+    </w:p>
+    <w:p>
+      <w:pPr>
+        <w:pStyle w:val="TextBody"/>
+        <w:rPr/>
+      </w:pPr>
+      <w:r>
+        <w:rPr/>
+        <w:t>Aside from biological and mechanical verisimilitude, it was also necessary to consider the space the skeletons were to be mounted in. Letasi was concerned that it would be difficult to place the mounts in the main lobby without restricting evening events, as the space was used for public dinner engagements and rotating exhibits. With space in the lobby limited, it was not clear that the skeletons, widely cited in the literature as being 85 feet (25.9 m) in length, would fit. At Letasi’s request, Jim Madsen laid out the skull and axial skeleton at his lab, and measured it at 75 feet (22.9 m) — so it appears that the 84 feet given by Holland (1905:448) for the London cast was an exaggeration.</w:t>
+      </w:r>
+    </w:p>
+    <w:p>
+      <w:pPr>
+        <w:pStyle w:val="TextBody"/>
+        <w:rPr/>
+      </w:pPr>
+      <w:r>
+        <w:rPr/>
+        <w:t>Letasi visited RCI for the trial mountings of both skeletons. The only problem that became apparent was the position of the tail on the upright mount, which when installed at the museum would have collided with a balcony. The tail posture was changed and the problem avoided. The two mounted skeletons at their true size of 75 feet and with the tail posture modified were able to fit perfectly into the MOSI lobby. The upright mount was placed on a ten foot high pedestal and an existing concrete bunker was used for quadrupedal mount, so neither encroached greatly on floor space. (</w:t>
+      </w:r>
+      <w:r>
+        <w:rPr>
+          <w:highlight w:val="yellow"/>
+        </w:rPr>
+        <w:t>Figure XXX trying to source</w:t>
+      </w:r>
+      <w:r>
+        <w:rPr/>
+        <w:t>).</w:t>
+      </w:r>
+    </w:p>
+    <w:p>
+      <w:pPr>
+        <w:pStyle w:val="TextBody"/>
+        <w:rPr/>
+      </w:pPr>
+      <w:r>
+        <w:rPr/>
+        <w:t xml:space="preserve">Sadly, this impressive exhibit was to last only twenty years in its original form. On 13 August 2017, the museum, in financial difficulties, closed 85% of its space (Contorno 2017, Schreiner and Ochoa 2017) and many exhibits had to be discarded. Happily, in 2019 the rearing mounted </w:t>
+      </w:r>
+      <w:r>
+        <w:rPr>
+          <w:i/>
+          <w:iCs/>
+        </w:rPr>
+        <w:t>Diplodocus</w:t>
+      </w:r>
+      <w:r>
+        <w:rPr/>
+        <w:t xml:space="preserve"> was moved to a new position in the Kids In Charge Gallery in the remaining part of the museum. The quadrupedal mount was sold to a company that in turn sold it to a Canadian exhibition company. </w:t>
+      </w:r>
+      <w:r>
+        <w:rPr>
+          <w:shd w:fill="FFFF00" w:val="clear"/>
+        </w:rPr>
+        <w:t>XXX Anthony Pelaez to supply details</w:t>
       </w:r>
     </w:p>
     <w:p>
@@ -1608,11 +2052,11 @@
         <w:pStyle w:val="Heading2"/>
         <w:rPr/>
       </w:pPr>
-      <w:bookmarkStart w:id="9" w:name="__RefHeading___Toc418_3962850034"/>
-      <w:bookmarkEnd w:id="9"/>
-      <w:r>
-        <w:rPr/>
-        <w:t xml:space="preserve">New casts made from molds of the concrete </w:t>
+      <w:bookmarkStart w:id="12" w:name="__RefHeading___Toc953_1155462304"/>
+      <w:bookmarkEnd w:id="12"/>
+      <w:r>
+        <w:rPr/>
+        <w:t xml:space="preserve">The fate of the concrete </w:t>
       </w:r>
       <w:r>
         <w:rPr>
@@ -1625,270 +2069,14 @@
     <w:p>
       <w:pPr>
         <w:pStyle w:val="TextBody"/>
-        <w:rPr/>
-      </w:pPr>
-      <w:r>
         <w:rPr>
           <w:highlight w:val="yellow"/>
         </w:rPr>
-        <w:t>XXX write up:</w:t>
-      </w:r>
-      <w:r>
-        <w:rPr/>
-        <w:t xml:space="preserve"> Some time subsequent to 1989: Jack McIntosh arranges a deal between Dinolab and RCI whereby the Dinolab creates casts of the Diplodocus elements needed to make up the missing part of the AMNH </w:t>
-      </w:r>
-      <w:r>
-        <w:rPr>
-          <w:i/>
-          <w:iCs/>
-        </w:rPr>
-        <w:t>Barosaurus</w:t>
-      </w:r>
-      <w:r>
-        <w:rPr/>
-        <w:t xml:space="preserve"> mount. See Gordy (1991), Norell et al. (1991), Dingus (1996:20–29), Taylor et al (in prep, b).</w:t>
-      </w:r>
-    </w:p>
-    <w:p>
-      <w:pPr>
-        <w:pStyle w:val="TextBody"/>
-        <w:rPr/>
-      </w:pPr>
-      <w:bookmarkStart w:id="10" w:name="__DdeLink__11815_2767870788"/>
-      <w:r>
-        <w:rPr/>
-        <w:t xml:space="preserve">In subsequent years: further casts were made from the Dinolab molds, but some of these have proven difficult to track down. For example, Nieuwland (2010:68) reported that the new molds “opened up the possibility of a whole slew of further copies of this particular copy, which was immediately exploited by the Las Vegas Natural History Museum. One of these has been placed in the Las Vegas Natural History Museum”. But this seems to be an error based on misunderstanding Krishtalka’s (1988:17) report of a Las Vegas museum’s intention to make its own molds of the concrete </w:t>
-      </w:r>
-      <w:r>
-        <w:rPr>
-          <w:i/>
-          <w:iCs/>
-        </w:rPr>
-        <w:t>Diplodocus</w:t>
-      </w:r>
-      <w:r>
-        <w:rPr/>
-        <w:t xml:space="preserve"> as discussed above. The Las Vegas Museum of Natural History (note the subtly different name) went bankrupt and closed in 1990, before the new molds were available for casting, so can not have received a </w:t>
-      </w:r>
-      <w:r>
-        <w:rPr>
-          <w:i/>
-          <w:iCs/>
-        </w:rPr>
-        <w:t>Diplodocus</w:t>
-      </w:r>
-      <w:r>
-        <w:rPr/>
-        <w:t xml:space="preserve"> cast. The Las Vegas Natural History Museum, a completely different institution which opened in June 1991, has never had a </w:t>
-      </w:r>
-      <w:r>
-        <w:rPr>
-          <w:i/>
-          <w:iCs/>
-        </w:rPr>
-        <w:t>Diplodocus</w:t>
-      </w:r>
-      <w:r>
-        <w:rPr/>
-        <w:t xml:space="preserve"> (Jones, pers. comm., 2022).</w:t>
-      </w:r>
-      <w:bookmarkEnd w:id="10"/>
-    </w:p>
-    <w:p>
-      <w:pPr>
-        <w:pStyle w:val="TextBody"/>
+      </w:pPr>
+      <w:r>
         <w:rPr>
           <w:highlight w:val="yellow"/>
         </w:rPr>
-      </w:pPr>
-      <w:r>
-        <w:rPr>
-          <w:highlight w:val="yellow"/>
-        </w:rPr>
-        <w:t>XXX get Dinolab documentation from Brian Curtice.</w:t>
-      </w:r>
-    </w:p>
-    <w:p>
-      <w:pPr>
-        <w:pStyle w:val="TextBody"/>
-        <w:rPr/>
-      </w:pPr>
-      <w:r>
-        <w:rPr/>
-        <w:t>And one in the Houston Natural History Museum (</w:t>
-      </w:r>
-      <w:r>
-        <w:rPr>
-          <w:highlight w:val="yellow"/>
-        </w:rPr>
-        <w:t>XXX probably referring to the CM 662 mount</w:t>
-      </w:r>
-      <w:r>
-        <w:rPr/>
-        <w:t>).</w:t>
-      </w:r>
-    </w:p>
-    <w:p>
-      <w:pPr>
-        <w:pStyle w:val="TextBody"/>
-        <w:rPr/>
-      </w:pPr>
-      <w:r>
-        <w:rPr/>
-        <w:t xml:space="preserve">The molds taken from the concrete </w:t>
-      </w:r>
-      <w:r>
-        <w:rPr>
-          <w:i/>
-          <w:iCs/>
-        </w:rPr>
-        <w:t>Diplodocus</w:t>
-      </w:r>
-      <w:r>
-        <w:rPr/>
-        <w:t xml:space="preserve"> were used again in an eighteen-month project in 1996 and 1997, led by David Letasi, to create a unique exhibit at the Museum of Science and Industry in Tampa, Florida (David Letasi, pers. comm., 2022). Susan Swartz of MOSI obtained a $500,000 grant from the National Science Foundation for the “Assemble a Sauropod” project. The museum board were initially interested in purchasing a cast of a large sauropod skeleton from China. However, based on photographs of this skeleton, Letasi was sceptical about its authenticity. On advice from Mark Norell, Letasi consulted Paul Sereno, who had recently seen the specimen in question, and discovered that it was almost entirely extrapolated from handful of bones, these so restored with plaster that it was impossible to determine what was real. Sereno therefore wrote to the museum directors, recommending that the project take a different form. Jim Kirkland, who was lecturing at a MOSI event at this time, recommended that a </w:t>
-      </w:r>
-      <w:r>
-        <w:rPr>
-          <w:i/>
-          <w:iCs/>
-        </w:rPr>
-        <w:t>Diplodocus</w:t>
-      </w:r>
-      <w:r>
-        <w:rPr/>
-        <w:t xml:space="preserve"> skeletons could be used, and that Jim Madsen was able to produce the casts — using the molds taken from the concrete </w:t>
-      </w:r>
-      <w:r>
-        <w:rPr>
-          <w:i/>
-          <w:iCs/>
-        </w:rPr>
-        <w:t>Diplodocus</w:t>
-      </w:r>
-      <w:r>
-        <w:rPr/>
-        <w:t xml:space="preserve"> of Vernal..</w:t>
-      </w:r>
-    </w:p>
-    <w:p>
-      <w:pPr>
-        <w:pStyle w:val="TextBody"/>
-        <w:rPr/>
-      </w:pPr>
-      <w:r>
-        <w:rPr/>
-        <w:t xml:space="preserve">The museum directors approached Madsen, who recommended that two individuals be created and posed together, creating a unique tableau. Letasi conceived the idea of mounting one of them in a rearing position: to better understand what this would entail, he consulted Mark Norrell of the American Museum of Natural History, who six years earlier had mounted a cast </w:t>
-      </w:r>
-      <w:r>
-        <w:rPr>
-          <w:i/>
-          <w:iCs/>
-        </w:rPr>
-        <w:t>Barosaurus</w:t>
-      </w:r>
-      <w:r>
-        <w:rPr/>
-        <w:t xml:space="preserve"> skeleton in the AMNH atrium (Taylor et al. in prep, b). Letasi also consulted Robert Bakker on the dynamic, defensive pose of the quadrupedal skeleton; Phil Currie on the dynamics of the whiplash tail; and Kent Stevens on the mechanics of the rearing posture. Sauropod specialist John S. McIntosh reviewed the design.</w:t>
-      </w:r>
-    </w:p>
-    <w:p>
-      <w:pPr>
-        <w:pStyle w:val="TextBody"/>
-        <w:rPr/>
-      </w:pPr>
-      <w:r>
-        <w:rPr/>
-        <w:t>The elements of the mounts were cast by Jim Madsen of Dinolab, using hollow core resin casting with lightweight foam filler to reduce weight. While the postcranial skeleton was created from the second-generation Vernal molds, the cast skull was based on a separate Carnegie Museum individual, CM 11161. All these elements were then shipped to Ontario to be assembled into their selected postures by Peter May of Research Casting International (RCI) with guidance from Letasi.</w:t>
-      </w:r>
-    </w:p>
-    <w:p>
-      <w:pPr>
-        <w:pStyle w:val="TextBody"/>
-        <w:rPr/>
-      </w:pPr>
-      <w:r>
-        <w:rPr/>
-        <w:t>Aside from biological and mechanical verisimilitude, it was also necessary to consider the space the skeletons were to be mounted in. Letasi was concerned that it would be difficult to place the mounts in the main lobby without restricting evening events, as the space was used for public dinner engagements and rotating exhibits. With space in the lobby limited, it was not clear that the skeletons, widely cited in the literature as being 85 feet (25.9 m) in length, would fit. At Letasi’s request, Jim Madsen laid out the skull and axial skeleton at his lab, and measured it at 75 feet (22.9 m) — so it appears that the 84 feet given by Holland (1905:448) for the London cast was an exaggeration.</w:t>
-      </w:r>
-    </w:p>
-    <w:p>
-      <w:pPr>
-        <w:pStyle w:val="TextBody"/>
-        <w:rPr/>
-      </w:pPr>
-      <w:r>
-        <w:rPr/>
-        <w:t>Letasi visited RCI for the trial mountings of both skeletons. The only problem that became apparent was the position of the tail on the upright mount, which when installed at the museum would have collided with a balcony. The tail posture was changed and the problem avoided. The two mounted skeletons at their true size of 75 feet and with the tail posture modified were able to fit perfectly into the MOSI lobby. The upright mount was placed on a ten foot high pedestal and an existing concrete bunker was used for quadrupedal mount, so neither encroached greatly on floor space. (</w:t>
-      </w:r>
-      <w:r>
-        <w:rPr>
-          <w:highlight w:val="yellow"/>
-        </w:rPr>
-        <w:t>Figure XXX trying to source</w:t>
-      </w:r>
-      <w:r>
-        <w:rPr/>
-        <w:t>).</w:t>
-      </w:r>
-    </w:p>
-    <w:p>
-      <w:pPr>
-        <w:pStyle w:val="TextBody"/>
-        <w:rPr/>
-      </w:pPr>
-      <w:r>
-        <w:rPr/>
-        <w:t xml:space="preserve">Sadly, this impressive exhibit was to last only twenty years in its original form. On 13 August 2017, the museum, in financial difficulties, closed 85% of its space (Contorno 2017, Schreiner and Ochoa 2017) and many exhibits had to be discarded. Happily, in 2019 the rearing mounted </w:t>
-      </w:r>
-      <w:r>
-        <w:rPr>
-          <w:i/>
-          <w:iCs/>
-        </w:rPr>
-        <w:t>Diplodocus</w:t>
-      </w:r>
-      <w:r>
-        <w:rPr/>
-        <w:t xml:space="preserve"> was moved to a new position in the Kids In Charge Gallery in the remaining part of the museum. The quadrupedal mount was sold to a company that in turn sold it to a Canadian exhibition company. </w:t>
-      </w:r>
-      <w:r>
-        <w:rPr>
-          <w:shd w:fill="FFFF00" w:val="clear"/>
-        </w:rPr>
-        <w:t>XXX Anthony Pelaez to supply details</w:t>
-      </w:r>
-    </w:p>
-    <w:p>
-      <w:pPr>
-        <w:pStyle w:val="Heading2"/>
-        <w:rPr/>
-      </w:pPr>
-      <w:bookmarkStart w:id="11" w:name="__RefHeading___Toc953_1155462304"/>
-      <w:bookmarkEnd w:id="11"/>
-      <w:r>
-        <w:rPr/>
-        <w:t xml:space="preserve">The fate of the concrete </w:t>
-      </w:r>
-      <w:r>
-        <w:rPr>
-          <w:i/>
-          <w:iCs/>
-        </w:rPr>
-        <w:t>Diplodocus</w:t>
-      </w:r>
-    </w:p>
-    <w:p>
-      <w:pPr>
-        <w:pStyle w:val="TextBody"/>
-        <w:rPr>
-          <w:highlight w:val="yellow"/>
-        </w:rPr>
-      </w:pPr>
-      <w:r>
-        <w:rPr>
-          <w:highlight w:val="yellow"/>
-        </w:rPr>
         <w:t>XXX to do</w:t>
       </w:r>
     </w:p>
@@ -1941,23 +2129,15 @@
         <w:rPr/>
         <w:t xml:space="preserve">2013: The concrete cast is sent to </w:t>
       </w:r>
-      <w:bookmarkStart w:id="12" w:name="__DdeLink__19889_446257137"/>
+      <w:bookmarkStart w:id="13" w:name="__DdeLink__19889_446257137"/>
       <w:r>
         <w:rPr/>
         <w:t>Utah State University Eastern Prehistoric Museum</w:t>
       </w:r>
-      <w:bookmarkEnd w:id="12"/>
-      <w:r>
-        <w:rPr/>
-        <w:t xml:space="preserve"> on effectively permanent loan, and to be repaired (</w:t>
-      </w:r>
-      <w:r>
-        <w:rPr/>
-        <w:t xml:space="preserve">Carpenter and Hayes 2013; </w:t>
-      </w:r>
-      <w:r>
-        <w:rPr/>
-        <w:t>Figure J). The museum got a $5000 grant from the Utah Museums Association for the repair of the casts. Practically every bone was damaged and it took preparator Carrie Herbel nine months to sand blast the old paint off, repair the broken and missing pieces using a concrete patch used to patch airport runways. The patch material, a powder, was supposed to be tinted tan, but when mixed turned a greenish-tan. It was intended to be mounted outside a new museum in Price, but this museum was never built and the cast remains in storage on the Utah State University Eastern campus.</w:t>
+      <w:bookmarkEnd w:id="13"/>
+      <w:r>
+        <w:rPr/>
+        <w:t xml:space="preserve"> on effectively permanent loan, and to be repaired (Carpenter and Hayes 2013; Figure J). The museum got a $5000 grant from the Utah Museums Association for the repair of the casts. Practically every bone was damaged and it took preparator Carrie Herbel nine months to sand blast the old paint off, repair the broken and missing pieces using a concrete patch used to patch airport runways. The patch material, a powder, was supposed to be tinted tan, but when mixed turned a greenish-tan. It was intended to be mounted outside a new museum in Price, but this museum was never built and the cast remains in storage on the Utah State University Eastern campus.</w:t>
       </w:r>
     </w:p>
     <w:p>
@@ -1993,8 +2173,8 @@
         </w:numPr>
         <w:rPr/>
       </w:pPr>
-      <w:bookmarkStart w:id="13" w:name="__RefHeading___Toc3401_68767826"/>
-      <w:bookmarkEnd w:id="13"/>
+      <w:bookmarkStart w:id="14" w:name="__RefHeading___Toc3401_68767826"/>
+      <w:bookmarkEnd w:id="14"/>
       <w:r>
         <w:rPr/>
         <w:t>Discussion</w:t>
@@ -2097,8 +2277,8 @@
         </w:numPr>
         <w:rPr/>
       </w:pPr>
-      <w:bookmarkStart w:id="14" w:name="__RefHeading___Toc3529_2542618767"/>
-      <w:bookmarkEnd w:id="14"/>
+      <w:bookmarkStart w:id="15" w:name="__RefHeading___Toc3529_2542618767"/>
+      <w:bookmarkEnd w:id="15"/>
       <w:r>
         <w:rPr/>
         <w:t>Acknowledgements</w:t>
@@ -2236,8 +2416,8 @@
         </w:numPr>
         <w:rPr/>
       </w:pPr>
-      <w:bookmarkStart w:id="15" w:name="__RefHeading___Toc3405_68767826"/>
-      <w:bookmarkEnd w:id="15"/>
+      <w:bookmarkStart w:id="16" w:name="__RefHeading___Toc3405_68767826"/>
+      <w:bookmarkEnd w:id="16"/>
       <w:r>
         <w:rPr/>
         <w:t>References</w:t>
@@ -2436,39 +2616,12 @@
         <w:pStyle w:val="Reference"/>
         <w:rPr/>
       </w:pPr>
-      <w:r>
-        <w:rPr/>
-        <w:t xml:space="preserve">Anonymous. 1989. Museum, gardens make changes, add new displays. </w:t>
-      </w:r>
-      <w:r>
-        <w:rPr>
-          <w:i/>
-          <w:iCs/>
-        </w:rPr>
-        <w:t>Vernal Express</w:t>
-      </w:r>
-      <w:r>
-        <w:rPr/>
-        <w:t xml:space="preserve">, 29 June 1989, page 12. </w:t>
-      </w:r>
       <w:hyperlink r:id="rId10">
         <w:r>
-          <w:rPr>
-            <w:rStyle w:val="FollowedHyperlink"/>
-          </w:rPr>
-          <w:t>https://newspapers.lib.utah.edu/ark:/87278/s62v6594/22643733</w:t>
+          <w:rPr/>
+          <w:t xml:space="preserve">Anonymous. 1991. Dippy returns as beast of new mold. </w:t>
         </w:r>
       </w:hyperlink>
-    </w:p>
-    <w:p>
-      <w:pPr>
-        <w:pStyle w:val="Reference"/>
-        <w:rPr/>
-      </w:pPr>
-      <w:r>
-        <w:rPr/>
-        <w:t xml:space="preserve">Anonymous. 1991. Dippy returns as beast of new mold. </w:t>
-      </w:r>
       <w:r>
         <w:rPr>
           <w:i/>
@@ -2538,6 +2691,16 @@
       </w:pPr>
       <w:r>
         <w:rPr/>
+        <w:t>Bilbey, Sue Ann. 1989. Letter to James H. Madsen, 2 April 1989.</w:t>
+      </w:r>
+    </w:p>
+    <w:p>
+      <w:pPr>
+        <w:pStyle w:val="Reference"/>
+        <w:rPr/>
+      </w:pPr>
+      <w:r>
+        <w:rPr/>
         <w:t xml:space="preserve">Brinkman, Paul. D. 2010. The second Jurassic dinosaur rush and the dawn of dinomania. </w:t>
       </w:r>
       <w:r>
@@ -2628,12 +2791,12 @@
         <w:pStyle w:val="Reference"/>
         <w:rPr/>
       </w:pPr>
-      <w:bookmarkStart w:id="16" w:name="__DdeLink__11501_941453575"/>
+      <w:bookmarkStart w:id="17" w:name="__DdeLink__11501_941453575"/>
       <w:r>
         <w:rPr/>
         <w:t>Contorno</w:t>
       </w:r>
-      <w:bookmarkEnd w:id="16"/>
+      <w:bookmarkEnd w:id="17"/>
       <w:r>
         <w:rPr/>
         <w:t xml:space="preserve">, Steve. 2017. MOSI to close most of its building, IMAX to save money before move to downtown Tampa. </w:t>
@@ -3052,6 +3215,16 @@
       </w:pPr>
       <w:r>
         <w:rPr/>
+        <w:t>King, James E. 1988. Letter to Alden H. Hamblin, copied to William C. “Lucky” Murdock, 23 February 1988.</w:t>
+      </w:r>
+    </w:p>
+    <w:p>
+      <w:pPr>
+        <w:pStyle w:val="Reference"/>
+        <w:rPr/>
+      </w:pPr>
+      <w:r>
+        <w:rPr/>
         <w:t xml:space="preserve">Krishtalka, Leonard. 1988. Body double: duplicating dinosaurs. </w:t>
       </w:r>
       <w:r>
@@ -3075,6 +3248,16 @@
       <w:r>
         <w:rPr/>
         <w:t>:12–20.</w:t>
+      </w:r>
+    </w:p>
+    <w:p>
+      <w:pPr>
+        <w:pStyle w:val="Reference"/>
+        <w:rPr/>
+      </w:pPr>
+      <w:r>
+        <w:rPr/>
+        <w:t>Las Vegas Museum of Natural History. 1988. Cooperative agreement between Las Vegas Museum of Natural History and Utah Division of Parks and Recreation, Operations and Maintenance, Utah Field House of Natural History.</w:t>
       </w:r>
     </w:p>
     <w:p>
@@ -3134,14 +3317,54 @@
       </w:pPr>
       <w:r>
         <w:rPr/>
-        <w:t xml:space="preserve">Madsen, James H., James E. King, Jerry A. Miller, Alden H. Hamblin and Richard L. Barker. 1989. Agreement between Dinolab, inc., and the Utah Field House of Natural History State Park. </w:t>
-      </w:r>
-      <w:bookmarkStart w:id="17" w:name="__DdeLink__20580_446257137"/>
+        <w:t>Madsen, James H. 1989a. Letter to Sue Ann Bibey, 16 May 1989.</w:t>
+      </w:r>
+    </w:p>
+    <w:p>
+      <w:pPr>
+        <w:pStyle w:val="Reference"/>
+        <w:rPr/>
+      </w:pPr>
+      <w:r>
+        <w:rPr/>
+        <w:t>Madsen, James H. 1989b. Letter to Alden H. Hamblin, 12 June 1989.</w:t>
+      </w:r>
+    </w:p>
+    <w:p>
+      <w:pPr>
+        <w:pStyle w:val="Reference"/>
+        <w:rPr/>
+      </w:pPr>
+      <w:r>
+        <w:rPr/>
+        <w:t>Madsen, James H. 1993. Memo to Mary Dawson (Carnegie Museum of Natural History) and Alden Hamblin (Utah Field House). 29 January 1993.</w:t>
+      </w:r>
+    </w:p>
+    <w:p>
+      <w:pPr>
+        <w:pStyle w:val="Reference"/>
+        <w:rPr/>
+      </w:pPr>
+      <w:r>
+        <w:rPr/>
+        <w:t xml:space="preserve">Madsen, James H., James E. King, Jerry A. Miller, Alden H. Hamblin and </w:t>
+      </w:r>
+      <w:bookmarkStart w:id="18" w:name="__DdeLink__26115_446257137"/>
+      <w:r>
+        <w:rPr/>
+        <w:t>Richard L. Barker</w:t>
+      </w:r>
+      <w:bookmarkEnd w:id="18"/>
+      <w:r>
+        <w:rPr/>
+        <w:t xml:space="preserve">. 1989. Agreement between Dinolab, inc., and the Utah Field House of Natural History State Park. </w:t>
+      </w:r>
+      <w:bookmarkStart w:id="19" w:name="__DdeLink__20580_446257137"/>
       <w:r>
         <w:rPr/>
         <w:t>Private agreement.</w:t>
       </w:r>
-      <w:bookmarkEnd w:id="17"/>
+      <w:bookmarkEnd w:id="19"/>
     </w:p>
     <w:p>
       <w:pPr>
@@ -3232,6 +3455,16 @@
       </w:pPr>
       <w:r>
         <w:rPr/>
+        <w:t>Murdock, William C. “Lucky”. 1988. Letter to Alden H. Hamblin, 28 January 1988.</w:t>
+      </w:r>
+    </w:p>
+    <w:p>
+      <w:pPr>
+        <w:pStyle w:val="Reference"/>
+        <w:rPr/>
+      </w:pPr>
+      <w:r>
+        <w:rPr/>
         <w:t xml:space="preserve">Nieuwland, Ilja. 2010. The colossal stranger. Andrew Carnegie and </w:t>
       </w:r>
       <w:r>
@@ -3273,12 +3506,12 @@
         <w:pStyle w:val="Reference"/>
         <w:rPr/>
       </w:pPr>
-      <w:bookmarkStart w:id="18" w:name="__DdeLink__16582_68767826"/>
+      <w:bookmarkStart w:id="20" w:name="__DdeLink__16582_68767826"/>
       <w:r>
         <w:rPr/>
         <w:t>Nieuwland</w:t>
       </w:r>
-      <w:bookmarkEnd w:id="18"/>
+      <w:bookmarkEnd w:id="20"/>
       <w:r>
         <w:rPr/>
         <w:t xml:space="preserve">, Ilja. 2019. </w:t>
@@ -3740,8 +3973,8 @@
         </w:numPr>
         <w:rPr/>
       </w:pPr>
-      <w:bookmarkStart w:id="19" w:name="__RefHeading___Toc3407_68767826"/>
-      <w:bookmarkEnd w:id="19"/>
+      <w:bookmarkStart w:id="21" w:name="__RefHeading___Toc3407_68767826"/>
+      <w:bookmarkEnd w:id="21"/>
       <w:r>
         <w:rPr/>
         <w:t>Figure Captions</w:t>
@@ -5551,6 +5784,166 @@
     <w:qFormat/>
     <w:rPr/>
   </w:style>
+  <w:style w:type="character" w:styleId="ListLabel49">
+    <w:name w:val="ListLabel 49"/>
+    <w:qFormat/>
+    <w:rPr>
+      <w:rFonts w:cs="Symbol"/>
+    </w:rPr>
+  </w:style>
+  <w:style w:type="character" w:styleId="ListLabel50">
+    <w:name w:val="ListLabel 50"/>
+    <w:qFormat/>
+    <w:rPr>
+      <w:rFonts w:cs="OpenSymbol"/>
+    </w:rPr>
+  </w:style>
+  <w:style w:type="character" w:styleId="ListLabel51">
+    <w:name w:val="ListLabel 51"/>
+    <w:qFormat/>
+    <w:rPr>
+      <w:rFonts w:cs="OpenSymbol"/>
+    </w:rPr>
+  </w:style>
+  <w:style w:type="character" w:styleId="ListLabel52">
+    <w:name w:val="ListLabel 52"/>
+    <w:qFormat/>
+    <w:rPr>
+      <w:rFonts w:cs="Symbol"/>
+    </w:rPr>
+  </w:style>
+  <w:style w:type="character" w:styleId="ListLabel53">
+    <w:name w:val="ListLabel 53"/>
+    <w:qFormat/>
+    <w:rPr>
+      <w:rFonts w:cs="OpenSymbol"/>
+    </w:rPr>
+  </w:style>
+  <w:style w:type="character" w:styleId="ListLabel54">
+    <w:name w:val="ListLabel 54"/>
+    <w:qFormat/>
+    <w:rPr>
+      <w:rFonts w:cs="OpenSymbol"/>
+    </w:rPr>
+  </w:style>
+  <w:style w:type="character" w:styleId="ListLabel55">
+    <w:name w:val="ListLabel 55"/>
+    <w:qFormat/>
+    <w:rPr>
+      <w:rFonts w:cs="Symbol"/>
+    </w:rPr>
+  </w:style>
+  <w:style w:type="character" w:styleId="ListLabel56">
+    <w:name w:val="ListLabel 56"/>
+    <w:qFormat/>
+    <w:rPr>
+      <w:rFonts w:cs="OpenSymbol"/>
+    </w:rPr>
+  </w:style>
+  <w:style w:type="character" w:styleId="ListLabel57">
+    <w:name w:val="ListLabel 57"/>
+    <w:qFormat/>
+    <w:rPr>
+      <w:rFonts w:cs="OpenSymbol"/>
+    </w:rPr>
+  </w:style>
+  <w:style w:type="character" w:styleId="ListLabel58">
+    <w:name w:val="ListLabel 58"/>
+    <w:qFormat/>
+    <w:rPr>
+      <w:i w:val="false"/>
+    </w:rPr>
+  </w:style>
+  <w:style w:type="character" w:styleId="ListLabel59">
+    <w:name w:val="ListLabel 59"/>
+    <w:qFormat/>
+    <w:rPr/>
+  </w:style>
+  <w:style w:type="character" w:styleId="ListLabel60">
+    <w:name w:val="ListLabel 60"/>
+    <w:qFormat/>
+    <w:rPr/>
+  </w:style>
+  <w:style w:type="character" w:styleId="ListLabel61">
+    <w:name w:val="ListLabel 61"/>
+    <w:qFormat/>
+    <w:rPr>
+      <w:rFonts w:cs="Symbol"/>
+    </w:rPr>
+  </w:style>
+  <w:style w:type="character" w:styleId="ListLabel62">
+    <w:name w:val="ListLabel 62"/>
+    <w:qFormat/>
+    <w:rPr>
+      <w:rFonts w:cs="OpenSymbol"/>
+    </w:rPr>
+  </w:style>
+  <w:style w:type="character" w:styleId="ListLabel63">
+    <w:name w:val="ListLabel 63"/>
+    <w:qFormat/>
+    <w:rPr>
+      <w:rFonts w:cs="OpenSymbol"/>
+    </w:rPr>
+  </w:style>
+  <w:style w:type="character" w:styleId="ListLabel64">
+    <w:name w:val="ListLabel 64"/>
+    <w:qFormat/>
+    <w:rPr>
+      <w:rFonts w:cs="Symbol"/>
+    </w:rPr>
+  </w:style>
+  <w:style w:type="character" w:styleId="ListLabel65">
+    <w:name w:val="ListLabel 65"/>
+    <w:qFormat/>
+    <w:rPr>
+      <w:rFonts w:cs="OpenSymbol"/>
+    </w:rPr>
+  </w:style>
+  <w:style w:type="character" w:styleId="ListLabel66">
+    <w:name w:val="ListLabel 66"/>
+    <w:qFormat/>
+    <w:rPr>
+      <w:rFonts w:cs="OpenSymbol"/>
+    </w:rPr>
+  </w:style>
+  <w:style w:type="character" w:styleId="ListLabel67">
+    <w:name w:val="ListLabel 67"/>
+    <w:qFormat/>
+    <w:rPr>
+      <w:rFonts w:cs="Symbol"/>
+    </w:rPr>
+  </w:style>
+  <w:style w:type="character" w:styleId="ListLabel68">
+    <w:name w:val="ListLabel 68"/>
+    <w:qFormat/>
+    <w:rPr>
+      <w:rFonts w:cs="OpenSymbol"/>
+    </w:rPr>
+  </w:style>
+  <w:style w:type="character" w:styleId="ListLabel69">
+    <w:name w:val="ListLabel 69"/>
+    <w:qFormat/>
+    <w:rPr>
+      <w:rFonts w:cs="OpenSymbol"/>
+    </w:rPr>
+  </w:style>
+  <w:style w:type="character" w:styleId="ListLabel70">
+    <w:name w:val="ListLabel 70"/>
+    <w:qFormat/>
+    <w:rPr>
+      <w:i w:val="false"/>
+    </w:rPr>
+  </w:style>
+  <w:style w:type="character" w:styleId="ListLabel71">
+    <w:name w:val="ListLabel 71"/>
+    <w:qFormat/>
+    <w:rPr/>
+  </w:style>
+  <w:style w:type="character" w:styleId="ListLabel72">
+    <w:name w:val="ListLabel 72"/>
+    <w:qFormat/>
+    <w:rPr/>
+  </w:style>
   <w:style w:type="paragraph" w:styleId="Heading" w:customStyle="1">
     <w:name w:val="Heading"/>
     <w:basedOn w:val="Normal"/>

</xml_diff>

<commit_message>
More from Madsen (1990)
</commit_message>
<xml_diff>
--- a/TaylorEtAl-concrete-Diplodocus-of-Vernal.docx
+++ b/TaylorEtAl-concrete-Diplodocus-of-Vernal.docx
@@ -1169,7 +1169,63 @@
       </w:pPr>
       <w:r>
         <w:rPr/>
-        <w:t>Since the mounted skeleton’s 76-foot length was too long for the museum’s 50-foot exhibit halls, plans were made to situate it outside the museum. Wind, rain and extreme temperatures — the Vernal climate ranges from –40˚F to 100˚F (–40˚C to 38˚C) — required a more robust casting material than the usual plaster.  After some experimentation with different materials, the team settled on a mix of one part cement to three parts Aggra-lite (a lightweight aggregate made of volcanic pumice). A complete cast would consist of about 600 pieces — many more than the number of bones, as the complex vertebrae were made from multiple pieces. About 100 of these had been completed when Otto Buehner, president of Salt Lake City’s Otto Buehner Concrete Products Company, visited the museum, became interested in the casting, and expressed doubts about the use of Aggra-lite. Further experimentation, aided by Buehner’s experienced workers, resulted in the selection of new mixture, one part cement to three parts aragonite (the high pressure polymorph of calcium carbonate). Most of the pieces were cast in this material by Grant Merrell, the museum’s preparator, at the Otto Buehner facilities, with the more intricate parts completed at the museum. Reinforcing wire and rods were used where necessary, and the completed bones were coated in fibreglass to protect them from the elements. (The Buehner Company benefitted from its involvement with the casting, as they discovered in the course of the process that fibreglass made a better and cheaper adhesive than they had previously been using to repair Italian marble when it was broken in transit. The Field House also adopted fibreglass as its bonding agent of choice after positive experiences with the concrete cast.)</w:t>
+        <w:t xml:space="preserve">Since the mounted skeleton’s 76-foot length </w:t>
+      </w:r>
+      <w:r>
+        <w:rPr/>
+        <w:t>would be</w:t>
+      </w:r>
+      <w:r>
+        <w:rPr/>
+        <w:t xml:space="preserve"> too long for the museum’s 50-foot exhibit halls, plans were made to situate it outside the museum. Wind, rain and extreme temperatures — the Vernal climate ranges from –40˚F to 100˚F (–40˚C to 38˚C) — required a more robust casting material than the usual plaster.  After some experimentation with different materials, the team settled on a mix of one part cement to three parts Aggra-lite (a lightweight aggregate made of volcanic pumice). </w:t>
+      </w:r>
+      <w:r>
+        <w:rPr/>
+        <w:t>The</w:t>
+      </w:r>
+      <w:r>
+        <w:rPr/>
+        <w:t xml:space="preserve"> complete cast would consist of about 600 pieces — many more than the number of bones, as the complex vertebrae were made from </w:t>
+      </w:r>
+      <w:r>
+        <w:rPr/>
+        <w:t xml:space="preserve">eight or more </w:t>
+      </w:r>
+      <w:r>
+        <w:rPr/>
+        <w:t xml:space="preserve">pieces </w:t>
+      </w:r>
+      <w:r>
+        <w:rPr/>
+        <w:t>(Anonymous, undated)</w:t>
+      </w:r>
+      <w:r>
+        <w:rPr/>
+        <w:t xml:space="preserve">. About </w:t>
+      </w:r>
+      <w:r>
+        <w:rPr/>
+        <w:t xml:space="preserve">a hundred </w:t>
+      </w:r>
+      <w:r>
+        <w:rPr/>
+        <w:t xml:space="preserve">of these </w:t>
+      </w:r>
+      <w:r>
+        <w:rPr/>
+        <w:t xml:space="preserve">pieces </w:t>
+      </w:r>
+      <w:r>
+        <w:rPr/>
+        <w:t xml:space="preserve">had been completed when Otto Buehner, president of Salt Lake City’s Otto Buehner Concrete Products Company, visited the museum, became interested in the casting, and expressed doubts about the use of Aggra-lite </w:t>
+      </w:r>
+      <w:r>
+        <w:rPr/>
+        <w:t>(Untermann 1959:365)</w:t>
+      </w:r>
+      <w:r>
+        <w:rPr/>
+        <w:t>. Further experimentation, aided by Buehner’s experienced workers, resulted in the selection of new mixture, one part cement to three parts aragonite (the high pressure polymorph of calcium carbonate). Most of the pieces were cast in this material by Grant Merrell, the museum’s preparator, at the Otto Buehner facilities, with the more intricate parts completed at the museum. Reinforcing wire and rods were used where necessary, and the completed bones were coated in fibreglass to protect them from the elements. (The Buehner Company benefitted from its involvement with the casting, as they discovered in the course of the process that fibreglass made a better and cheaper adhesive than they had previously been using to repair Italian marble when it was broken in transit. The Field House also adopted fibreglass as its bonding agent of choice after positive experiences with the concrete cast.)</w:t>
       </w:r>
     </w:p>
     <w:p>
@@ -1189,17 +1245,45 @@
       </w:pPr>
       <w:r>
         <w:rPr/>
-        <w:t>With this done, the work moved outside. On a concrete base, and surrounded by a chain-link fence — the latter provided by the same Vernal Lions Club that had paid for the molds to be transported — the cast bones were assembled: sacrum and pelvis first (Figure E.A), then hind limbs, dorsal vertebrae, cervical and caudal vertebrae and skull (Figure E.B), then finally the front limbs and ribs. The skull was mounted 21 feet (6.4 m) above the ground at the end of a somewhat elevated neck. The whole skeleton was not only supported on a steel scaffolding, but also guyed by thinner rods, enabling it to withstand 70 mph winds that uprooted nearby trees (Untermann 1959:367–368).</w:t>
-      </w:r>
-    </w:p>
-    <w:p>
-      <w:pPr>
-        <w:pStyle w:val="TextBody"/>
-        <w:rPr/>
-      </w:pPr>
-      <w:r>
-        <w:rPr/>
-        <w:t>The completed outdoor cast was dedicated on 6 June, 1957 (Untermann and Untermann 1970). The work had taken about a year and a half, from early 1956, and cost only $10,000 in total (about $105,449 in 2022 money) — almost all of it in salary. The cast stood for 32 years (Figure F). It was repainted on 22 June 1967 (Figure G) in what was likely an annual event (Anonymous 1967).</w:t>
+        <w:t xml:space="preserve">With this done, the work moved outside. On a concrete base, and surrounded by a chain-link fence — the latter provided by the same Vernal Lions Club that had paid for the molds to be transported — the cast bones were assembled: sacrum and pelvis first (Figure E.A), then hind limbs, dorsal vertebrae, cervical and caudal vertebrae and skull (Figure E.B), then finally the front limbs and ribs. The skull was mounted 21 feet (6.4 m) above the ground at the end of a somewhat elevated neck, </w:t>
+      </w:r>
+      <w:r>
+        <w:rPr/>
+        <w:t>in a posture that corresponds well with the prediction of Taylor et al. (2009) that sauropods, like extant tetrapods, habitually hold their necks elevated at the base</w:t>
+      </w:r>
+      <w:r>
+        <w:rPr/>
+        <w:t xml:space="preserve">. The whole skeleton was not only supported on a steel scaffolding, but also guyed by thinner rods, enabling it to withstand 70 mph winds that uprooted nearby trees (Untermann 1959:367–368). </w:t>
+      </w:r>
+      <w:r>
+        <w:rPr/>
+        <w:t>The completed concrete skeleton weighed 8 tons (Anonymous, undated).</w:t>
+      </w:r>
+    </w:p>
+    <w:p>
+      <w:pPr>
+        <w:pStyle w:val="TextBody"/>
+        <w:rPr/>
+      </w:pPr>
+      <w:r>
+        <w:rPr/>
+        <w:t xml:space="preserve">The completed outdoor cast was dedicated </w:t>
+      </w:r>
+      <w:r>
+        <w:rPr/>
+        <w:t xml:space="preserve">either </w:t>
+      </w:r>
+      <w:r>
+        <w:rPr/>
+        <w:t xml:space="preserve">on 6 June, 1957 (Untermann and Untermann 1970) </w:t>
+      </w:r>
+      <w:r>
+        <w:rPr/>
+        <w:t>or on 8 June during the Utah State Lions Club convention at Vernal (Anonymous, undated)</w:t>
+      </w:r>
+      <w:r>
+        <w:rPr/>
+        <w:t>. The work had taken about a year and a half, from early 1956, and cost only $10,000 in total (about $105,449 in 2022 money) — almost all of it in salary. The cast stood for 32 years (Figure F). It was repainted on 22 June 1967 (Figure G) in what was likely an annual event (Anonymous 1967).</w:t>
       </w:r>
     </w:p>
     <w:p>
@@ -1430,6 +1514,16 @@
     <w:p>
       <w:pPr>
         <w:pStyle w:val="TextBody"/>
+        <w:rPr/>
+      </w:pPr>
+      <w:r>
+        <w:rPr/>
+        <w:t>Madsen (1990:4) wrote that “The fate of the initial set of molds is somewhat in question, but Wann Langston (personal communication, 1989) suggests that they seem to have been lost, strayed, or stolen during transport from ? to ?. Principles contacted in regards to the disposition of the molds could not provide specific information. It is truly a mystery that an estimated 3–6 tons of plaster molds could simply vanish!”. Infuriatingly, the question marks are in the original. Since both Langston and Madsen are now deceased, there is no way discover on which of the mold’s journeys Langston though the molds were destroyed or lost. It may be that they never ever arrived safely at the Rocky Mount Children’s Museum, and Langston had in mind the initial journey there from Vernal.</w:t>
+      </w:r>
+    </w:p>
+    <w:p>
+      <w:pPr>
+        <w:pStyle w:val="TextBody"/>
         <w:rPr>
           <w:highlight w:val="yellow"/>
         </w:rPr>
@@ -1591,7 +1685,15 @@
       </w:pPr>
       <w:r>
         <w:rPr/>
-        <w:t>Despite Madsen’s reservations, the project was quickly begun, and by the time he wrote to Hamblin on 12 June (Madsen 1989b) he was able to say “We are into the work with gusto”. It became apparent that a great deal of work was necessary to clean, stabilize and repair the concrete casts, which had suffered badly from three decades of climate extremes, before they could be used to make new molds (Madsen 1989b). A year later, Madsen (1990) would write that “It is evident now that the decision at that time to dismantle and repair the skeleton was a wise one, since close examination during preparation and stabilization has revealed incipient fracturing and surface deterioration due to weathering of numerous elements [...] Such damage would have been progressively more difficult, if not impossible, to repair after a few more years of precipitation and the temperature extremes typical of the harsh winters and hot summers of the Uintah Basin.”</w:t>
+        <w:t>Despite Madsen’s reservations, the project was quickly begun, and by the time he wrote to Hamblin on 12 June (Madsen 1989b) he was able to say “We are into the work with gusto”. It became apparent that a great deal of work was necessary to clean, stabilize and repair the concrete casts, which had suffered badly from three decades of climate extremes, before they could be used to make new molds (Madsen 1989b). A year later, Madsen (1990:</w:t>
+      </w:r>
+      <w:r>
+        <w:rPr/>
+        <w:t>3</w:t>
+      </w:r>
+      <w:r>
+        <w:rPr/>
+        <w:t>) would write that “It is evident now that the decision at that time to dismantle and repair the skeleton was a wise one, since close examination during preparation and stabilization has revealed incipient fracturing and surface deterioration due to weathering of numerous elements [...] Such damage would have been progressively more difficult, if not impossible, to repair after a few more years of precipitation and the temperature extremes typical of the harsh winters and hot summers of the Uintah Basin.”</w:t>
       </w:r>
     </w:p>
     <w:p>
@@ -1667,11 +1769,52 @@
       </w:r>
       <w:r>
         <w:rPr/>
-        <w:t xml:space="preserve"> for the Field House, using WEP (water-expanded polyester). Using the new molds, which they retained, Dinolab reserved the right to make up to 20 additional casts, with the Field House to receive $5,000 for each one sold (Madsen et al. 1989). </w:t>
-      </w:r>
-      <w:r>
-        <w:rPr/>
-        <w:t>This was a significant concession from the Carnegie Museum, which had previously wanted to limit the number of new casts to two: perhaps it was made possible by a clause saying that “if the Carnegie identifies and refers to Dinolab a new buyer who ultimately purchases a new replica, Dinolab will pay to the Carnegie a commission of $3,500”.</w:t>
+        <w:t xml:space="preserve"> for the Field House, </w:t>
+      </w:r>
+      <w:r>
+        <w:rPr/>
+        <w:t xml:space="preserve">largely </w:t>
+      </w:r>
+      <w:r>
+        <w:rPr/>
+        <w:t xml:space="preserve">using WEP (water-expanded polyester). </w:t>
+      </w:r>
+      <w:r>
+        <w:rPr/>
+        <w:t xml:space="preserve">As Madsen’s (1990:1) unpublished manuscript explained, they “used a variety of plastics in different combinations for casting individual bones […] For example the elements of the axial skeleton, manus, pes, and skull are cast in W.E.P. (water extended polyester); while the ribs, ilia, femora, humeri, and scapulae/coracoids are all hollow cast in a gelcoat with fiberglass and resin. Other newly developed hollow-cast techniques may be used as well. A tinted gelcoat (resin) is used as a base in producing the fiberglass elements to simulate the natural color of the original, fossil bone. The W.E.P. parts may also be tinted to approximate the color of the original bone.” Interestingly, it seems that Dinolab also had ambitions of improve the Field House cast beyond merely duplicating its concrete predecessor: “alterations were also made to improve the scientific accuracy and integrity of the specimen. For example the manus and pes were earmarked for replacement with elements (or casts) provided by (?) [sic], when it was confirmed that those in the original mount were camarasaurid rather then diplodocid (McIntosh 1981)” (Madsen 1990:3–4). The question mark is unfortunately in the original. Madsen is in error here, as McIntosh (1981) says that the right pes of the Carnegie mount is taken from CM 84, a referred specimen of </w:t>
+      </w:r>
+      <w:r>
+        <w:rPr>
+          <w:i/>
+          <w:iCs/>
+        </w:rPr>
+        <w:t>Diplodocus carnegii</w:t>
+      </w:r>
+      <w:r>
+        <w:rPr/>
+        <w:t>, but does not say where the left pes was taken from. The replacement of the forefeet by diplodocid material would definitely be an upgrade.</w:t>
+      </w:r>
+      <w:r>
+        <w:rPr/>
+        <w:t xml:space="preserve"> However, </w:t>
+      </w:r>
+      <w:r>
+        <w:rPr/>
+        <w:t>it seems that this was not done: the present Field House cast has the same old-style forefeet as the original Carnegie mount had, with unguals on both the first two digits; by contrast, the cast in the Museum für Naturkunde Berlin has revised forefeet with fewer phalanges and unguals only on digit I (Taylor, pers. obs.).</w:t>
+      </w:r>
+    </w:p>
+    <w:p>
+      <w:pPr>
+        <w:pStyle w:val="TextBody"/>
+        <w:rPr/>
+      </w:pPr>
+      <w:r>
+        <w:rPr/>
+        <w:t xml:space="preserve">Using the new molds, which they retained, Dinolab reserved the right to make up to 20 additional casts, with the Field House to receive $5,000 for each one sold (Madsen et al. 1989). </w:t>
+      </w:r>
+      <w:r>
+        <w:rPr/>
+        <w:t>This was a significant concession from the Carnegie Museum, which had previously wanted to limit the number of new casts to two: perhaps it was made possible by a clause saying that “if the Carnegie identifies and refers to Dinolab a new buyer who ultimately purchases a new replica, Dinolab will pay to the Carnegie a commission of $3,500”. Hamblin obtained from Jerry Miller (director of Utah Parks and Recreation) a formal statement that royalties obtained from additional casts would be used for exhibits at the Field House (Hamblin 1990).</w:t>
       </w:r>
     </w:p>
     <w:p>
@@ -2389,6 +2532,20 @@
     </w:p>
     <w:p>
       <w:pPr>
+        <w:pStyle w:val="FigureCaption"/>
+        <w:rPr/>
+      </w:pPr>
+      <w:r>
+        <w:rPr/>
+        <w:t xml:space="preserve">Chet Gottfried </w:t>
+      </w:r>
+      <w:r>
+        <w:rPr/>
+        <w:t>kindly provided photographs of the Field House’s WEP cast in its original location.</w:t>
+      </w:r>
+    </w:p>
+    <w:p>
+      <w:pPr>
         <w:pStyle w:val="TextBody"/>
         <w:rPr/>
       </w:pPr>
@@ -2426,15 +2583,41 @@
     <w:p>
       <w:pPr>
         <w:pStyle w:val="Reference"/>
+        <w:rPr/>
+      </w:pPr>
+      <w:r>
         <w:rPr>
           <w:highlight w:val="yellow"/>
         </w:rPr>
-      </w:pPr>
+        <w:t xml:space="preserve">XXX </w:t>
+      </w:r>
       <w:r>
         <w:rPr>
           <w:highlight w:val="yellow"/>
         </w:rPr>
-        <w:t>XXX Many of these are unused and should be removed.</w:t>
+        <w:t>Some</w:t>
+      </w:r>
+      <w:r>
+        <w:rPr>
+          <w:highlight w:val="yellow"/>
+        </w:rPr>
+        <w:t xml:space="preserve"> of these are unused and should be removed.</w:t>
+      </w:r>
+    </w:p>
+    <w:p>
+      <w:pPr>
+        <w:pStyle w:val="Reference"/>
+        <w:rPr/>
+      </w:pPr>
+      <w:r>
+        <w:rPr/>
+        <w:t xml:space="preserve">Anonymous. Undated.  “Dippy” the Traffic Stopper. (Journal, volume and pagination not known.) </w:t>
+      </w:r>
+      <w:r>
+        <w:rPr>
+          <w:highlight w:val="yellow"/>
+        </w:rPr>
+        <w:t>XXX find this reference.</w:t>
       </w:r>
     </w:p>
     <w:p>
@@ -2914,6 +3097,16 @@
       </w:pPr>
       <w:r>
         <w:rPr/>
+        <w:t>Hamblin, Alden H. Memorandum to Jerry Miller, 28 August 1990.</w:t>
+      </w:r>
+    </w:p>
+    <w:p>
+      <w:pPr>
+        <w:pStyle w:val="Reference"/>
+        <w:rPr/>
+      </w:pPr>
+      <w:r>
+        <w:rPr/>
         <w:t xml:space="preserve">Harvey, Mark W. T. 1991. Utah, the National Park Service, and Dinosaur National Monument, 1909–56. </w:t>
       </w:r>
       <w:r>
@@ -3337,7 +3530,23 @@
       </w:pPr>
       <w:r>
         <w:rPr/>
-        <w:t>Madsen, James H. 1993. Memo to Mary Dawson (Carnegie Museum of Natural History) and Alden Hamblin (Utah Field House). 29 January 1993.</w:t>
+        <w:t>Madsen, James H. 1993. Memo</w:t>
+      </w:r>
+      <w:r>
+        <w:rPr/>
+        <w:t>randum</w:t>
+      </w:r>
+      <w:r>
+        <w:rPr/>
+        <w:t xml:space="preserve"> to Mary Dawson (Carnegie Museum of Natural History) and Alden </w:t>
+      </w:r>
+      <w:r>
+        <w:rPr/>
+        <w:t xml:space="preserve">H. </w:t>
+      </w:r>
+      <w:r>
+        <w:rPr/>
+        <w:t>Hamblin (Utah Field House). 29 January 1993.</w:t>
       </w:r>
     </w:p>
     <w:p>
@@ -3347,24 +3556,14 @@
       </w:pPr>
       <w:r>
         <w:rPr/>
-        <w:t xml:space="preserve">Madsen, James H., James E. King, Jerry A. Miller, Alden H. Hamblin and </w:t>
-      </w:r>
-      <w:bookmarkStart w:id="18" w:name="__DdeLink__26115_446257137"/>
-      <w:r>
-        <w:rPr/>
-        <w:t>Richard L. Barker</w:t>
+        <w:t xml:space="preserve">Madsen, James H., James E. King, Jerry A. Miller, Alden H. Hamblin and Richard L. Barker. 1989. Agreement between Dinolab, inc., and the Utah Field House of Natural History State Park. </w:t>
+      </w:r>
+      <w:bookmarkStart w:id="18" w:name="__DdeLink__20580_446257137"/>
+      <w:r>
+        <w:rPr/>
+        <w:t>Private agreement.</w:t>
       </w:r>
       <w:bookmarkEnd w:id="18"/>
-      <w:r>
-        <w:rPr/>
-        <w:t xml:space="preserve">. 1989. Agreement between Dinolab, inc., and the Utah Field House of Natural History State Park. </w:t>
-      </w:r>
-      <w:bookmarkStart w:id="19" w:name="__DdeLink__20580_446257137"/>
-      <w:r>
-        <w:rPr/>
-        <w:t>Private agreement.</w:t>
-      </w:r>
-      <w:bookmarkEnd w:id="19"/>
     </w:p>
     <w:p>
       <w:pPr>
@@ -3506,12 +3705,12 @@
         <w:pStyle w:val="Reference"/>
         <w:rPr/>
       </w:pPr>
-      <w:bookmarkStart w:id="20" w:name="__DdeLink__16582_68767826"/>
+      <w:bookmarkStart w:id="19" w:name="__DdeLink__16582_68767826"/>
       <w:r>
         <w:rPr/>
         <w:t>Nieuwland</w:t>
       </w:r>
-      <w:bookmarkEnd w:id="20"/>
+      <w:bookmarkEnd w:id="19"/>
       <w:r>
         <w:rPr/>
         <w:t xml:space="preserve">, Ilja. 2019. </w:t>
@@ -3730,6 +3929,46 @@
       </w:pPr>
       <w:r>
         <w:rPr/>
+        <w:t xml:space="preserve">Taylor, Michael P., Mathew J. Wedel and Darren Naish. 2009. Head and neck posture in sauropod dinosaurs inferred from extant animals. </w:t>
+      </w:r>
+      <w:r>
+        <w:rPr>
+          <w:i/>
+          <w:iCs/>
+        </w:rPr>
+        <w:t>Acta Palaeontologica Polonica</w:t>
+      </w:r>
+      <w:r>
+        <w:rPr/>
+        <w:t xml:space="preserve"> </w:t>
+      </w:r>
+      <w:r>
+        <w:rPr>
+          <w:b/>
+          <w:bCs/>
+        </w:rPr>
+        <w:t>54(2)</w:t>
+      </w:r>
+      <w:r>
+        <w:rPr/>
+        <w:t xml:space="preserve">:213–230. </w:t>
+      </w:r>
+      <w:r>
+        <w:rPr/>
+        <w:t>doi</w:t>
+      </w:r>
+      <w:r>
+        <w:rPr/>
+        <w:t>:10.4202/app.2009.0007</w:t>
+      </w:r>
+    </w:p>
+    <w:p>
+      <w:pPr>
+        <w:pStyle w:val="Reference"/>
+        <w:rPr/>
+      </w:pPr>
+      <w:r>
+        <w:rPr/>
         <w:t xml:space="preserve">Taylor, Michael P., Matthew C. Lamanna, Amy Henrici, Linsly Church and Ilja Nieuwland. In prep a. The history and composition of the Carnegie </w:t>
       </w:r>
       <w:r>
@@ -3973,8 +4212,8 @@
         </w:numPr>
         <w:rPr/>
       </w:pPr>
-      <w:bookmarkStart w:id="21" w:name="__RefHeading___Toc3407_68767826"/>
-      <w:bookmarkEnd w:id="21"/>
+      <w:bookmarkStart w:id="20" w:name="__RefHeading___Toc3407_68767826"/>
+      <w:bookmarkEnd w:id="20"/>
       <w:r>
         <w:rPr/>
         <w:t>Figure Captions</w:t>

</xml_diff>

<commit_message>
Add first names to pers. comm.s
</commit_message>
<xml_diff>
--- a/TaylorEtAl-concrete-Diplodocus-of-Vernal.docx
+++ b/TaylorEtAl-concrete-Diplodocus-of-Vernal.docx
@@ -1515,7 +1515,15 @@
       </w:pPr>
       <w:r>
         <w:rPr/>
-        <w:t>However the arrangement with the Las Vegas Museum fell through. In a letter to James H. Madsen Field House curator Sue Ann Bilbey said only that “Las Vegas is no longer interested in obtaining a copy of making new molds” (Bilbey 1989). However, as the Las Vegas Museum went bankrupt and closed in 1990 (Jones, pers. comm., 2022), it seems likely that its waning interest was due to lack of funds.</w:t>
+        <w:t>However the arrangement with the Las Vegas Museum fell through. In a letter to James H. Madsen Field House curator Sue Ann Bilbey said only that “Las Vegas is no longer interested in obtaining a copy of making new molds” (Bilbey 1989). However, as the Las Vegas Museum went bankrupt and closed in 1990 (</w:t>
+      </w:r>
+      <w:r>
+        <w:rPr/>
+        <w:t xml:space="preserve">Michele </w:t>
+      </w:r>
+      <w:r>
+        <w:rPr/>
+        <w:t>Jones, pers. comm., 2022), it seems likely that its waning interest was due to lack of funds.</w:t>
       </w:r>
     </w:p>
     <w:p>
@@ -1762,7 +1770,15 @@
       </w:r>
       <w:r>
         <w:rPr/>
-        <w:t xml:space="preserve"> (Jones, pers. comm., 2022).</w:t>
+        <w:t xml:space="preserve"> (</w:t>
+      </w:r>
+      <w:r>
+        <w:rPr/>
+        <w:t xml:space="preserve">Michele </w:t>
+      </w:r>
+      <w:r>
+        <w:rPr/>
+        <w:t>Jones, pers. comm., 2022).</w:t>
       </w:r>
       <w:bookmarkEnd w:id="11"/>
     </w:p>

</xml_diff>

<commit_message>
Add ### comments in bibliography for missing references
</commit_message>
<xml_diff>
--- a/TaylorEtAl-concrete-Diplodocus-of-Vernal.docx
+++ b/TaylorEtAl-concrete-Diplodocus-of-Vernal.docx
@@ -2733,6 +2733,26 @@
       </w:pPr>
       <w:r>
         <w:rPr/>
+        <w:t>### Gangewere 2011 on Carnegie funds</w:t>
+      </w:r>
+    </w:p>
+    <w:p>
+      <w:pPr>
+        <w:pStyle w:val="Reference"/>
+        <w:rPr/>
+      </w:pPr>
+      <w:r>
+        <w:rPr/>
+        <w:t>### Gilmore 1936 Apatosaurus louisae</w:t>
+      </w:r>
+    </w:p>
+    <w:p>
+      <w:pPr>
+        <w:pStyle w:val="Reference"/>
+        <w:rPr/>
+      </w:pPr>
+      <w:r>
+        <w:rPr/>
         <w:t xml:space="preserve">Gordy, Molly. Dinosaur’s Last Stand? Exhibit’s pose is all wrong, experts assert. 1991. </w:t>
       </w:r>
       <w:r>
@@ -2765,7 +2785,15 @@
       </w:pPr>
       <w:r>
         <w:rPr/>
-        <w:t>Hamblin, Alden H. Memorandum to Jerry Miller, 28 August 1990.</w:t>
+        <w:t xml:space="preserve">Hamblin, Alden H. </w:t>
+      </w:r>
+      <w:r>
+        <w:rPr/>
+        <w:t xml:space="preserve">1990. </w:t>
+      </w:r>
+      <w:r>
+        <w:rPr/>
+        <w:t>Memorandum to Jerry Miller, 28 August 1990.</w:t>
       </w:r>
     </w:p>
     <w:p>
@@ -2841,6 +2869,16 @@
       <w:r>
         <w:rPr/>
         <w:t>:1–63 and plates I–XIII.</w:t>
+      </w:r>
+    </w:p>
+    <w:p>
+      <w:pPr>
+        <w:pStyle w:val="Reference"/>
+        <w:rPr/>
+      </w:pPr>
+      <w:r>
+        <w:rPr/>
+        <w:t>### Holland 1905 on BMNH cast</w:t>
       </w:r>
     </w:p>
     <w:p>
@@ -3015,6 +3053,16 @@
       </w:pPr>
       <w:r>
         <w:rPr/>
+        <w:t>### Madsen 1990 draft paper</w:t>
+      </w:r>
+    </w:p>
+    <w:p>
+      <w:pPr>
+        <w:pStyle w:val="Reference"/>
+        <w:rPr/>
+      </w:pPr>
+      <w:r>
+        <w:rPr/>
         <w:t>Madsen, James H. 1993. Memorandum to Mary Dawson (Carnegie Museum of Natural History) and Alden H. Hamblin (Utah Field House). 29 January 1993.</w:t>
       </w:r>
     </w:p>
@@ -3254,6 +3302,16 @@
       </w:pPr>
       <w:r>
         <w:rPr/>
+        <w:t>### Rea 2001</w:t>
+      </w:r>
+    </w:p>
+    <w:p>
+      <w:pPr>
+        <w:pStyle w:val="Reference"/>
+        <w:rPr/>
+      </w:pPr>
+      <w:r>
+        <w:rPr/>
         <w:t>Rodeck, Hugo G. 1952. Untitled letter from the Director of the University of Colorado Museum to David Canfied, Superintendant of Rocky Mountain National Park. 2 July 1952.</w:t>
       </w:r>
     </w:p>
@@ -3403,6 +3461,16 @@
           <w:highlight w:val="yellow"/>
         </w:rPr>
         <w:t>XXX replace with reference to preprint.</w:t>
+      </w:r>
+    </w:p>
+    <w:p>
+      <w:pPr>
+        <w:pStyle w:val="Reference"/>
+        <w:rPr/>
+      </w:pPr>
+      <w:r>
+        <w:rPr/>
+        <w:t>### Tschopp et al. 2015</w:t>
       </w:r>
     </w:p>
     <w:p>

</xml_diff>

<commit_message>
Caption for Figure J
</commit_message>
<xml_diff>
--- a/TaylorEtAl-concrete-Diplodocus-of-Vernal.docx
+++ b/TaylorEtAl-concrete-Diplodocus-of-Vernal.docx
@@ -1,6 +1,6 @@
 
 <file path=word/document.xml><?xml version="1.0" encoding="utf-8"?>
-<w:document xmlns:o="urn:schemas-microsoft-com:office:office" xmlns:r="http://schemas.openxmlformats.org/officeDocument/2006/relationships" xmlns:v="urn:schemas-microsoft-com:vml" xmlns:w="http://schemas.openxmlformats.org/wordprocessingml/2006/main" xmlns:w10="urn:schemas-microsoft-com:office:word" xmlns:wp="http://schemas.openxmlformats.org/drawingml/2006/wordprocessingDrawing" xmlns:wps="http://schemas.microsoft.com/office/word/2010/wordprocessingShape" xmlns:wpg="http://schemas.microsoft.com/office/word/2010/wordprocessingGroup" xmlns:mc="http://schemas.openxmlformats.org/markup-compatibility/2006" xmlns:wp14="http://schemas.microsoft.com/office/word/2010/wordprocessingDrawing" xmlns:w14="http://schemas.microsoft.com/office/word/2010/wordml" xmlns:w15="http://schemas.microsoft.com/office/word/2012/wordml" mc:Ignorable="w14 wp14 w15">
+<w:document xmlns:o="urn:schemas-microsoft-com:office:office" xmlns:r="http://schemas.openxmlformats.org/officeDocument/2006/relationships" xmlns:v="urn:schemas-microsoft-com:vml" xmlns:w="http://schemas.openxmlformats.org/wordprocessingml/2006/main" xmlns:w10="urn:schemas-microsoft-com:office:word" xmlns:wp="http://schemas.openxmlformats.org/drawingml/2006/wordprocessingDrawing" xmlns:wps="http://schemas.microsoft.com/office/word/2010/wordprocessingShape" xmlns:wpg="http://schemas.microsoft.com/office/word/2010/wordprocessingGroup" xmlns:mc="http://schemas.openxmlformats.org/markup-compatibility/2006" xmlns:wp14="http://schemas.microsoft.com/office/word/2010/wordprocessingDrawing" xmlns:w14="http://schemas.microsoft.com/office/word/2010/wordml" mc:Ignorable="w14 wp14">
   <w:body>
     <w:p>
       <w:pPr>
@@ -270,7 +270,7 @@
             <w:rPr>
               <w:rStyle w:val="IndexLink"/>
             </w:rPr>
-            <w:instrText xml:space="preserve"> TOC \f \o "1-9" \h</w:instrText>
+            <w:instrText> TOC \f \o "1-9" \h</w:instrText>
           </w:r>
           <w:r>
             <w:rPr>
@@ -648,12 +648,6 @@
               <w:t>15</w:t>
             </w:r>
           </w:hyperlink>
-          <w:r>
-            <w:rPr>
-              <w:rStyle w:val="IndexLink"/>
-            </w:rPr>
-            <w:fldChar w:fldCharType="end"/>
-          </w:r>
         </w:p>
       </w:sdtContent>
     </w:sdt>
@@ -676,6 +670,14 @@
           <w:szCs w:val="36"/>
         </w:rPr>
         <w:t>Introduction</w:t>
+      </w:r>
+      <w:r>
+        <w:rPr>
+          <w:sz w:val="32"/>
+          <w:szCs w:val="36"/>
+          <w:bCs/>
+        </w:rPr>
+        <w:fldChar w:fldCharType="end"/>
       </w:r>
     </w:p>
     <w:p>
@@ -1540,15 +1542,7 @@
       </w:pPr>
       <w:r>
         <w:rPr/>
-        <w:t>However the arrangement with the Las Vegas Museum fell through. In a letter to James H. Madsen Field House curator Sue Ann Bilbey said only that “Las Vegas is no longer interested in obtaining a copy of making new molds” (Bilbey 1989). However, as the Las Vegas Museum went bankrupt and closed in 1990 (</w:t>
-      </w:r>
-      <w:r>
-        <w:rPr/>
-        <w:t xml:space="preserve">Michele </w:t>
-      </w:r>
-      <w:r>
-        <w:rPr/>
-        <w:t>Jones, pers. comm., 2022), it seems likely that its waning interest was due to lack of funds.</w:t>
+        <w:t>However the arrangement with the Las Vegas Museum fell through. In a letter to James H. Madsen Field House curator Sue Ann Bilbey said only that “Las Vegas is no longer interested in obtaining a copy of making new molds” (Bilbey 1989). However, as the Las Vegas Museum went bankrupt and closed in 1990 (Michele Jones, pers. comm., 2022), it seems likely that its waning interest was due to lack of funds.</w:t>
       </w:r>
     </w:p>
     <w:p>
@@ -1795,15 +1789,7 @@
       </w:r>
       <w:r>
         <w:rPr/>
-        <w:t xml:space="preserve"> (</w:t>
-      </w:r>
-      <w:r>
-        <w:rPr/>
-        <w:t xml:space="preserve">Michele </w:t>
-      </w:r>
-      <w:r>
-        <w:rPr/>
-        <w:t>Jones, pers. comm., 2022).</w:t>
+        <w:t xml:space="preserve"> (Michele Jones, pers. comm., 2022).</w:t>
       </w:r>
       <w:bookmarkEnd w:id="11"/>
     </w:p>
@@ -2062,7 +2048,17 @@
       <w:bookmarkEnd w:id="13"/>
       <w:r>
         <w:rPr/>
-        <w:t xml:space="preserve"> on effectively permanent loan, and to be repaired (Carpenter and Hayes 2013; Figure J). The museum got a $5000 grant from the Utah Museums Association for the repair of the casts. Practically every bone was damaged and it took preparator Carrie Herbel nine months to sand blast the old paint off, repair the broken and missing pieces using a concrete patch used to patch airport runways. The patch material, a powder, was supposed to be tinted tan, but when mixed turned a greenish-tan. It was intended to be mounted outside a new museum in Price, but this museum was never built and the cast remains in storage on the Utah State University Eastern campus.</w:t>
+        <w:t xml:space="preserve"> on effectively permanent loan, and to be repaired (Carpenter and Hayes 2013; Figure J). The museum got a $5000 grant from the Utah Museums Association for the repair of the casts. Practically every bone was damaged and it took preparator Carrie Herbel nine months to sand blast the old paint off, repair the broken and missing pieces using a concrete patch used to patch airport runways. The patch material, a powder, was supposed to be tinted tan, but when mixed turned a greenish-tan. It was intended to be mounted outside a new museum in Price, but this museum was never built and the cast remains in storage on the </w:t>
+      </w:r>
+      <w:bookmarkStart w:id="14" w:name="__DdeLink__701_1817233446"/>
+      <w:r>
+        <w:rPr/>
+        <w:t>Utah State University Eastern campus</w:t>
+      </w:r>
+      <w:bookmarkEnd w:id="14"/>
+      <w:r>
+        <w:rPr/>
+        <w:t>.</w:t>
       </w:r>
     </w:p>
     <w:p>
@@ -2098,8 +2094,8 @@
         </w:numPr>
         <w:rPr/>
       </w:pPr>
-      <w:bookmarkStart w:id="14" w:name="__RefHeading___Toc3401_68767826"/>
-      <w:bookmarkEnd w:id="14"/>
+      <w:bookmarkStart w:id="15" w:name="__RefHeading___Toc3401_68767826"/>
+      <w:bookmarkEnd w:id="15"/>
       <w:r>
         <w:rPr/>
         <w:t>Discussion</w:t>
@@ -2202,8 +2198,8 @@
         </w:numPr>
         <w:rPr/>
       </w:pPr>
-      <w:bookmarkStart w:id="15" w:name="__RefHeading___Toc3529_2542618767"/>
-      <w:bookmarkEnd w:id="15"/>
+      <w:bookmarkStart w:id="16" w:name="__RefHeading___Toc3529_2542618767"/>
+      <w:bookmarkEnd w:id="16"/>
       <w:r>
         <w:rPr/>
         <w:t>Acknowledgements</w:t>
@@ -2351,8 +2347,8 @@
         </w:numPr>
         <w:rPr/>
       </w:pPr>
-      <w:bookmarkStart w:id="16" w:name="__RefHeading___Toc3405_68767826"/>
-      <w:bookmarkEnd w:id="16"/>
+      <w:bookmarkStart w:id="17" w:name="__RefHeading___Toc3405_68767826"/>
+      <w:bookmarkEnd w:id="17"/>
       <w:r>
         <w:rPr/>
         <w:t>References</w:t>
@@ -2526,7 +2522,9 @@
       </w:pPr>
       <w:hyperlink r:id="rId9">
         <w:r>
-          <w:rPr/>
+          <w:rPr>
+            <w:rStyle w:val="ListLabel12"/>
+          </w:rPr>
           <w:t xml:space="preserve">Anonymous. 1991. Dippy returns as beast of new mold. </w:t>
         </w:r>
       </w:hyperlink>
@@ -2544,7 +2542,7 @@
       <w:hyperlink r:id="rId10">
         <w:r>
           <w:rPr>
-            <w:rStyle w:val="VisitedInternetLink"/>
+            <w:rStyle w:val="FollowedHyperlink"/>
           </w:rPr>
           <w:t>https://newspapers.lib.utah.edu/ark:/87278/s6rv4bxq/22646163</w:t>
         </w:r>
@@ -2586,7 +2584,7 @@
       <w:hyperlink r:id="rId11">
         <w:r>
           <w:rPr>
-            <w:rStyle w:val="VisitedInternetLink"/>
+            <w:rStyle w:val="FollowedHyperlink"/>
           </w:rPr>
           <w:t>https://newspapers.lib.utah.edu/ark:/87278/s6b88zdc/22648688</w:t>
         </w:r>
@@ -2667,12 +2665,12 @@
         <w:pStyle w:val="Reference"/>
         <w:rPr/>
       </w:pPr>
-      <w:bookmarkStart w:id="17" w:name="__DdeLink__11501_941453575"/>
+      <w:bookmarkStart w:id="18" w:name="__DdeLink__11501_941453575"/>
       <w:r>
         <w:rPr/>
         <w:t>Contorno</w:t>
       </w:r>
-      <w:bookmarkEnd w:id="17"/>
+      <w:bookmarkEnd w:id="18"/>
       <w:r>
         <w:rPr/>
         <w:t xml:space="preserve">, Steve. 2017. MOSI to close most of its building, IMAX to save money before move to downtown Tampa. </w:t>
@@ -2854,15 +2852,7 @@
       </w:pPr>
       <w:r>
         <w:rPr/>
-        <w:t xml:space="preserve">Hamblin, Alden H. </w:t>
-      </w:r>
-      <w:r>
-        <w:rPr/>
-        <w:t xml:space="preserve">1990. </w:t>
-      </w:r>
-      <w:r>
-        <w:rPr/>
-        <w:t>Memorandum to Jerry Miller, 28 August 1990.</w:t>
+        <w:t>Hamblin, Alden H. 1990. Memorandum to Jerry Miller, 28 August 1990.</w:t>
       </w:r>
     </w:p>
     <w:p>
@@ -3155,15 +3145,7 @@
       </w:pPr>
       <w:r>
         <w:rPr/>
-        <w:t xml:space="preserve">Madsen, </w:t>
-      </w:r>
-      <w:r>
-        <w:rPr/>
-        <w:t>James H.</w:t>
-      </w:r>
-      <w:r>
-        <w:rPr/>
-        <w:t xml:space="preserve"> 1990. </w:t>
+        <w:t xml:space="preserve">Madsen, James H. 1990. </w:t>
       </w:r>
       <w:r>
         <w:rPr>
@@ -3174,35 +3156,7 @@
       </w:r>
       <w:r>
         <w:rPr/>
-        <w:t xml:space="preserve">: Production and </w:t>
-      </w:r>
-      <w:r>
-        <w:rPr/>
-        <w:t>d</w:t>
-      </w:r>
-      <w:r>
-        <w:rPr/>
-        <w:t xml:space="preserve">esign of </w:t>
-      </w:r>
-      <w:r>
-        <w:rPr/>
-        <w:t>r</w:t>
-      </w:r>
-      <w:r>
-        <w:rPr/>
-        <w:t xml:space="preserve">eplica </w:t>
-      </w:r>
-      <w:r>
-        <w:rPr/>
-        <w:t>s</w:t>
-      </w:r>
-      <w:r>
-        <w:rPr/>
-        <w:t xml:space="preserve">keletons. </w:t>
-      </w:r>
-      <w:r>
-        <w:rPr/>
-        <w:t>Unpublished draft manuscript.</w:t>
+        <w:t>: Production and design of replica skeletons. Unpublished draft manuscript.</w:t>
       </w:r>
     </w:p>
     <w:p>
@@ -3224,12 +3178,12 @@
         <w:rPr/>
         <w:t xml:space="preserve">Madsen, James H., James E. King, Jerry A. Miller, Alden H. Hamblin and Richard L. Barker. 1989. Agreement between Dinolab, inc., and the Utah Field House of Natural History State Park. </w:t>
       </w:r>
-      <w:bookmarkStart w:id="18" w:name="__DdeLink__20580_446257137"/>
+      <w:bookmarkStart w:id="19" w:name="__DdeLink__20580_446257137"/>
       <w:r>
         <w:rPr/>
         <w:t>Private agreement.</w:t>
       </w:r>
-      <w:bookmarkEnd w:id="18"/>
+      <w:bookmarkEnd w:id="19"/>
     </w:p>
     <w:p>
       <w:pPr>
@@ -3371,12 +3325,12 @@
         <w:pStyle w:val="Reference"/>
         <w:rPr/>
       </w:pPr>
-      <w:bookmarkStart w:id="19" w:name="__DdeLink__16582_68767826"/>
+      <w:bookmarkStart w:id="20" w:name="__DdeLink__16582_68767826"/>
       <w:r>
         <w:rPr/>
         <w:t>Nieuwland</w:t>
       </w:r>
-      <w:bookmarkEnd w:id="19"/>
+      <w:bookmarkEnd w:id="20"/>
       <w:r>
         <w:rPr/>
         <w:t xml:space="preserve">, Ilja. 2019. </w:t>
@@ -3530,7 +3484,7 @@
       <w:hyperlink r:id="rId19">
         <w:r>
           <w:rPr>
-            <w:rStyle w:val="VisitedInternetLink"/>
+            <w:rStyle w:val="FollowedHyperlink"/>
           </w:rPr>
           <w:t>https://wusfnews.wusf.usf.edu/news/2017-05-18/mosi-to-close-imax-other-exhibits-in-cost-saving-reconfiguration</w:t>
         </w:r>
@@ -3819,8 +3773,8 @@
         </w:numPr>
         <w:rPr/>
       </w:pPr>
-      <w:bookmarkStart w:id="20" w:name="__RefHeading___Toc3407_68767826"/>
-      <w:bookmarkEnd w:id="20"/>
+      <w:bookmarkStart w:id="21" w:name="__RefHeading___Toc3407_68767826"/>
+      <w:bookmarkEnd w:id="21"/>
       <w:r>
         <w:rPr/>
         <w:t>Figure Captions</w:t>
@@ -4158,14 +4112,18 @@
       </w:r>
       <w:r>
         <w:rPr/>
-        <w:t xml:space="preserve"> XXX include image from </w:t>
+        <w:t xml:space="preserve"> </w:t>
+      </w:r>
+      <w:r>
+        <w:rPr/>
+        <w:t xml:space="preserve">The elements of the concrete cast, packed onto wooden pallets outside the new Field House building on 8 April 2013. They has been prepared for transportation to the Utah State University Eastern campus in Price, Utah, about 100 miles southwest of Vernal. </w:t>
       </w:r>
       <w:r>
         <w:rPr>
           <w:b w:val="false"/>
           <w:bCs w:val="false"/>
         </w:rPr>
-        <w:t>figures/sources/sroka. XXX get authorship and credit.</w:t>
+        <w:t>Photograph by Steven D. Sroka.</w:t>
       </w:r>
     </w:p>
     <w:p>
@@ -4182,7 +4140,7 @@
     <w:sectPr>
       <w:type w:val="nextPage"/>
       <w:pgSz w:w="11906" w:h="16838"/>
-      <w:pgMar w:left="1134" w:right="1134" w:gutter="0" w:header="0" w:top="1134" w:footer="0" w:bottom="1134"/>
+      <w:pgMar w:left="1134" w:right="1134" w:header="0" w:top="1134" w:footer="0" w:bottom="1134" w:gutter="0"/>
       <w:pgNumType w:fmt="decimal"/>
       <w:formProt w:val="false"/>
       <w:textDirection w:val="lrTb"/>
@@ -4193,7 +4151,7 @@
 </file>
 
 <file path=word/numbering.xml><?xml version="1.0" encoding="utf-8"?>
-<w:numbering xmlns:w="http://schemas.openxmlformats.org/wordprocessingml/2006/main" xmlns:o="urn:schemas-microsoft-com:office:office" xmlns:r="http://schemas.openxmlformats.org/officeDocument/2006/relationships" xmlns:v="urn:schemas-microsoft-com:vml" xmlns:mc="http://schemas.openxmlformats.org/markup-compatibility/2006" xmlns:w14="http://schemas.microsoft.com/office/word/2010/wordml" mc:Ignorable="w14">
+<w:numbering xmlns:w="http://schemas.openxmlformats.org/wordprocessingml/2006/main" xmlns:o="urn:schemas-microsoft-com:office:office" xmlns:r="http://schemas.openxmlformats.org/officeDocument/2006/relationships" xmlns:v="urn:schemas-microsoft-com:vml">
   <w:abstractNum w:abstractNumId="1">
     <w:lvl w:ilvl="0">
       <w:start w:val="1"/>
@@ -4202,12 +4160,8 @@
       <w:lvlText w:val=""/>
       <w:lvlJc w:val="left"/>
       <w:pPr>
-        <w:tabs>
-          <w:tab w:val="num" w:pos="0"/>
-        </w:tabs>
         <w:ind w:left="0" w:hanging="0"/>
       </w:pPr>
-      <w:rPr/>
     </w:lvl>
     <w:lvl w:ilvl="1">
       <w:start w:val="1"/>
@@ -4216,12 +4170,8 @@
       <w:lvlText w:val=""/>
       <w:lvlJc w:val="left"/>
       <w:pPr>
-        <w:tabs>
-          <w:tab w:val="num" w:pos="0"/>
-        </w:tabs>
         <w:ind w:left="0" w:hanging="0"/>
       </w:pPr>
-      <w:rPr/>
     </w:lvl>
     <w:lvl w:ilvl="2">
       <w:start w:val="1"/>
@@ -4230,12 +4180,8 @@
       <w:lvlText w:val=""/>
       <w:lvlJc w:val="left"/>
       <w:pPr>
-        <w:tabs>
-          <w:tab w:val="num" w:pos="0"/>
-        </w:tabs>
         <w:ind w:left="0" w:hanging="0"/>
       </w:pPr>
-      <w:rPr/>
     </w:lvl>
     <w:lvl w:ilvl="3">
       <w:start w:val="1"/>
@@ -4244,12 +4190,8 @@
       <w:lvlText w:val=""/>
       <w:lvlJc w:val="left"/>
       <w:pPr>
-        <w:tabs>
-          <w:tab w:val="num" w:pos="0"/>
-        </w:tabs>
         <w:ind w:left="0" w:hanging="0"/>
       </w:pPr>
-      <w:rPr/>
     </w:lvl>
     <w:lvl w:ilvl="4">
       <w:start w:val="1"/>
@@ -4258,12 +4200,8 @@
       <w:lvlText w:val=""/>
       <w:lvlJc w:val="left"/>
       <w:pPr>
-        <w:tabs>
-          <w:tab w:val="num" w:pos="0"/>
-        </w:tabs>
         <w:ind w:left="0" w:hanging="0"/>
       </w:pPr>
-      <w:rPr/>
     </w:lvl>
     <w:lvl w:ilvl="5">
       <w:start w:val="1"/>
@@ -4272,12 +4210,8 @@
       <w:lvlText w:val=""/>
       <w:lvlJc w:val="left"/>
       <w:pPr>
-        <w:tabs>
-          <w:tab w:val="num" w:pos="0"/>
-        </w:tabs>
         <w:ind w:left="0" w:hanging="0"/>
       </w:pPr>
-      <w:rPr/>
     </w:lvl>
     <w:lvl w:ilvl="6">
       <w:start w:val="1"/>
@@ -4286,12 +4220,8 @@
       <w:lvlText w:val=""/>
       <w:lvlJc w:val="left"/>
       <w:pPr>
-        <w:tabs>
-          <w:tab w:val="num" w:pos="0"/>
-        </w:tabs>
         <w:ind w:left="0" w:hanging="0"/>
       </w:pPr>
-      <w:rPr/>
     </w:lvl>
     <w:lvl w:ilvl="7">
       <w:start w:val="1"/>
@@ -4300,12 +4230,8 @@
       <w:lvlText w:val=""/>
       <w:lvlJc w:val="left"/>
       <w:pPr>
-        <w:tabs>
-          <w:tab w:val="num" w:pos="0"/>
-        </w:tabs>
         <w:ind w:left="0" w:hanging="0"/>
       </w:pPr>
-      <w:rPr/>
     </w:lvl>
     <w:lvl w:ilvl="8">
       <w:start w:val="1"/>
@@ -4314,12 +4240,8 @@
       <w:lvlText w:val=""/>
       <w:lvlJc w:val="left"/>
       <w:pPr>
-        <w:tabs>
-          <w:tab w:val="num" w:pos="0"/>
-        </w:tabs>
         <w:ind w:left="0" w:hanging="0"/>
       </w:pPr>
-      <w:rPr/>
     </w:lvl>
   </w:abstractNum>
   <w:abstractNum w:abstractNumId="2">
@@ -4330,12 +4252,8 @@
       <w:lvlText w:val=""/>
       <w:lvlJc w:val="left"/>
       <w:pPr>
-        <w:tabs>
-          <w:tab w:val="num" w:pos="0"/>
-        </w:tabs>
         <w:ind w:left="0" w:hanging="0"/>
       </w:pPr>
-      <w:rPr/>
     </w:lvl>
     <w:lvl w:ilvl="1">
       <w:start w:val="1"/>
@@ -4344,12 +4262,8 @@
       <w:lvlText w:val=""/>
       <w:lvlJc w:val="left"/>
       <w:pPr>
-        <w:tabs>
-          <w:tab w:val="num" w:pos="0"/>
-        </w:tabs>
         <w:ind w:left="0" w:hanging="0"/>
       </w:pPr>
-      <w:rPr/>
     </w:lvl>
     <w:lvl w:ilvl="2">
       <w:start w:val="1"/>
@@ -4358,12 +4272,8 @@
       <w:lvlText w:val=""/>
       <w:lvlJc w:val="left"/>
       <w:pPr>
-        <w:tabs>
-          <w:tab w:val="num" w:pos="0"/>
-        </w:tabs>
         <w:ind w:left="0" w:hanging="0"/>
       </w:pPr>
-      <w:rPr/>
     </w:lvl>
     <w:lvl w:ilvl="3">
       <w:start w:val="1"/>
@@ -4372,12 +4282,8 @@
       <w:lvlText w:val=""/>
       <w:lvlJc w:val="left"/>
       <w:pPr>
-        <w:tabs>
-          <w:tab w:val="num" w:pos="0"/>
-        </w:tabs>
         <w:ind w:left="0" w:hanging="0"/>
       </w:pPr>
-      <w:rPr/>
     </w:lvl>
     <w:lvl w:ilvl="4">
       <w:start w:val="1"/>
@@ -4386,12 +4292,8 @@
       <w:lvlText w:val=""/>
       <w:lvlJc w:val="left"/>
       <w:pPr>
-        <w:tabs>
-          <w:tab w:val="num" w:pos="0"/>
-        </w:tabs>
         <w:ind w:left="0" w:hanging="0"/>
       </w:pPr>
-      <w:rPr/>
     </w:lvl>
     <w:lvl w:ilvl="5">
       <w:start w:val="1"/>
@@ -4400,12 +4302,8 @@
       <w:lvlText w:val=""/>
       <w:lvlJc w:val="left"/>
       <w:pPr>
-        <w:tabs>
-          <w:tab w:val="num" w:pos="0"/>
-        </w:tabs>
         <w:ind w:left="0" w:hanging="0"/>
       </w:pPr>
-      <w:rPr/>
     </w:lvl>
     <w:lvl w:ilvl="6">
       <w:start w:val="1"/>
@@ -4414,12 +4312,8 @@
       <w:lvlText w:val=""/>
       <w:lvlJc w:val="left"/>
       <w:pPr>
-        <w:tabs>
-          <w:tab w:val="num" w:pos="0"/>
-        </w:tabs>
         <w:ind w:left="0" w:hanging="0"/>
       </w:pPr>
-      <w:rPr/>
     </w:lvl>
     <w:lvl w:ilvl="7">
       <w:start w:val="1"/>
@@ -4428,12 +4322,8 @@
       <w:lvlText w:val=""/>
       <w:lvlJc w:val="left"/>
       <w:pPr>
-        <w:tabs>
-          <w:tab w:val="num" w:pos="0"/>
-        </w:tabs>
         <w:ind w:left="0" w:hanging="0"/>
       </w:pPr>
-      <w:rPr/>
     </w:lvl>
     <w:lvl w:ilvl="8">
       <w:start w:val="1"/>
@@ -4442,12 +4332,8 @@
       <w:lvlText w:val=""/>
       <w:lvlJc w:val="left"/>
       <w:pPr>
-        <w:tabs>
-          <w:tab w:val="num" w:pos="0"/>
-        </w:tabs>
         <w:ind w:left="0" w:hanging="0"/>
       </w:pPr>
-      <w:rPr/>
     </w:lvl>
   </w:abstractNum>
   <w:abstractNum w:abstractNumId="3">
@@ -4464,6 +4350,7 @@
       </w:pPr>
       <w:rPr>
         <w:rFonts w:ascii="Symbol" w:hAnsi="Symbol" w:cs="Symbol" w:hint="default"/>
+        <w:rFonts w:cs="Symbol"/>
       </w:rPr>
     </w:lvl>
     <w:lvl w:ilvl="1">
@@ -4479,6 +4366,7 @@
       </w:pPr>
       <w:rPr>
         <w:rFonts w:ascii="OpenSymbol" w:hAnsi="OpenSymbol" w:cs="OpenSymbol" w:hint="default"/>
+        <w:rFonts w:cs="OpenSymbol"/>
       </w:rPr>
     </w:lvl>
     <w:lvl w:ilvl="2">
@@ -4494,6 +4382,7 @@
       </w:pPr>
       <w:rPr>
         <w:rFonts w:ascii="OpenSymbol" w:hAnsi="OpenSymbol" w:cs="OpenSymbol" w:hint="default"/>
+        <w:rFonts w:cs="OpenSymbol"/>
       </w:rPr>
     </w:lvl>
     <w:lvl w:ilvl="3">
@@ -4509,6 +4398,7 @@
       </w:pPr>
       <w:rPr>
         <w:rFonts w:ascii="Symbol" w:hAnsi="Symbol" w:cs="Symbol" w:hint="default"/>
+        <w:rFonts w:cs="Symbol"/>
       </w:rPr>
     </w:lvl>
     <w:lvl w:ilvl="4">
@@ -4524,6 +4414,7 @@
       </w:pPr>
       <w:rPr>
         <w:rFonts w:ascii="OpenSymbol" w:hAnsi="OpenSymbol" w:cs="OpenSymbol" w:hint="default"/>
+        <w:rFonts w:cs="OpenSymbol"/>
       </w:rPr>
     </w:lvl>
     <w:lvl w:ilvl="5">
@@ -4539,6 +4430,7 @@
       </w:pPr>
       <w:rPr>
         <w:rFonts w:ascii="OpenSymbol" w:hAnsi="OpenSymbol" w:cs="OpenSymbol" w:hint="default"/>
+        <w:rFonts w:cs="OpenSymbol"/>
       </w:rPr>
     </w:lvl>
     <w:lvl w:ilvl="6">
@@ -4554,6 +4446,7 @@
       </w:pPr>
       <w:rPr>
         <w:rFonts w:ascii="Symbol" w:hAnsi="Symbol" w:cs="Symbol" w:hint="default"/>
+        <w:rFonts w:cs="Symbol"/>
       </w:rPr>
     </w:lvl>
     <w:lvl w:ilvl="7">
@@ -4569,6 +4462,7 @@
       </w:pPr>
       <w:rPr>
         <w:rFonts w:ascii="OpenSymbol" w:hAnsi="OpenSymbol" w:cs="OpenSymbol" w:hint="default"/>
+        <w:rFonts w:cs="OpenSymbol"/>
       </w:rPr>
     </w:lvl>
     <w:lvl w:ilvl="8">
@@ -4584,6 +4478,7 @@
       </w:pPr>
       <w:rPr>
         <w:rFonts w:ascii="OpenSymbol" w:hAnsi="OpenSymbol" w:cs="OpenSymbol" w:hint="default"/>
+        <w:rFonts w:cs="OpenSymbol"/>
       </w:rPr>
     </w:lvl>
   </w:abstractNum>
@@ -4595,9 +4490,6 @@
       <w:lvlText w:val=""/>
       <w:lvlJc w:val="left"/>
       <w:pPr>
-        <w:tabs>
-          <w:tab w:val="num" w:pos="0"/>
-        </w:tabs>
         <w:ind w:left="0" w:hanging="0"/>
       </w:pPr>
     </w:lvl>
@@ -4608,9 +4500,6 @@
       <w:lvlText w:val=""/>
       <w:lvlJc w:val="left"/>
       <w:pPr>
-        <w:tabs>
-          <w:tab w:val="num" w:pos="0"/>
-        </w:tabs>
         <w:ind w:left="0" w:hanging="0"/>
       </w:pPr>
     </w:lvl>
@@ -4621,9 +4510,6 @@
       <w:lvlText w:val=""/>
       <w:lvlJc w:val="left"/>
       <w:pPr>
-        <w:tabs>
-          <w:tab w:val="num" w:pos="0"/>
-        </w:tabs>
         <w:ind w:left="0" w:hanging="0"/>
       </w:pPr>
     </w:lvl>
@@ -4634,9 +4520,6 @@
       <w:lvlText w:val=""/>
       <w:lvlJc w:val="left"/>
       <w:pPr>
-        <w:tabs>
-          <w:tab w:val="num" w:pos="0"/>
-        </w:tabs>
         <w:ind w:left="0" w:hanging="0"/>
       </w:pPr>
     </w:lvl>
@@ -4647,9 +4530,6 @@
       <w:lvlText w:val=""/>
       <w:lvlJc w:val="left"/>
       <w:pPr>
-        <w:tabs>
-          <w:tab w:val="num" w:pos="0"/>
-        </w:tabs>
         <w:ind w:left="0" w:hanging="0"/>
       </w:pPr>
     </w:lvl>
@@ -4660,9 +4540,6 @@
       <w:lvlText w:val=""/>
       <w:lvlJc w:val="left"/>
       <w:pPr>
-        <w:tabs>
-          <w:tab w:val="num" w:pos="0"/>
-        </w:tabs>
         <w:ind w:left="0" w:hanging="0"/>
       </w:pPr>
     </w:lvl>
@@ -4673,9 +4550,6 @@
       <w:lvlText w:val=""/>
       <w:lvlJc w:val="left"/>
       <w:pPr>
-        <w:tabs>
-          <w:tab w:val="num" w:pos="0"/>
-        </w:tabs>
         <w:ind w:left="0" w:hanging="0"/>
       </w:pPr>
     </w:lvl>
@@ -4686,9 +4560,6 @@
       <w:lvlText w:val=""/>
       <w:lvlJc w:val="left"/>
       <w:pPr>
-        <w:tabs>
-          <w:tab w:val="num" w:pos="0"/>
-        </w:tabs>
         <w:ind w:left="0" w:hanging="0"/>
       </w:pPr>
     </w:lvl>
@@ -4699,9 +4570,6 @@
       <w:lvlText w:val=""/>
       <w:lvlJc w:val="left"/>
       <w:pPr>
-        <w:tabs>
-          <w:tab w:val="num" w:pos="0"/>
-        </w:tabs>
         <w:ind w:left="0" w:hanging="0"/>
       </w:pPr>
     </w:lvl>
@@ -4733,9 +4601,7 @@
       </w:rPr>
     </w:rPrDefault>
     <w:pPrDefault>
-      <w:pPr>
-        <w:suppressAutoHyphens w:val="true"/>
-      </w:pPr>
+      <w:pPr/>
     </w:pPrDefault>
   </w:docDefaults>
   <w:latentStyles w:defLockedState="0" w:defUIPriority="99" w:defSemiHidden="0" w:defUnhideWhenUsed="0" w:defQFormat="0" w:count="376">
@@ -5122,7 +4988,7 @@
     <w:pPr>
       <w:widowControl/>
       <w:suppressAutoHyphens w:val="true"/>
-      <w:overflowPunct w:val="true"/>
+      <w:overflowPunct w:val="false"/>
       <w:bidi w:val="0"/>
       <w:spacing w:before="0" w:after="0"/>
       <w:jc w:val="left"/>
@@ -5219,13 +5085,13 @@
     <w:rPr/>
   </w:style>
   <w:style w:type="character" w:styleId="InternetLink">
-    <w:name w:val="Hyperlink"/>
+    <w:name w:val="Internet Link"/>
     <w:rPr>
       <w:color w:val="000080"/>
       <w:u w:val="single"/>
     </w:rPr>
   </w:style>
-  <w:style w:type="character" w:styleId="VisitedInternetLink">
+  <w:style w:type="character" w:styleId="FollowedHyperlink">
     <w:name w:val="FollowedHyperlink"/>
     <w:qFormat/>
     <w:rPr>
@@ -5306,6 +5172,91 @@
       <w:sz w:val="24"/>
       <w:szCs w:val="21"/>
     </w:rPr>
+  </w:style>
+  <w:style w:type="character" w:styleId="ListLabel1">
+    <w:name w:val="ListLabel 1"/>
+    <w:qFormat/>
+    <w:rPr>
+      <w:rFonts w:cs="Symbol"/>
+    </w:rPr>
+  </w:style>
+  <w:style w:type="character" w:styleId="ListLabel2">
+    <w:name w:val="ListLabel 2"/>
+    <w:qFormat/>
+    <w:rPr>
+      <w:rFonts w:cs="OpenSymbol"/>
+    </w:rPr>
+  </w:style>
+  <w:style w:type="character" w:styleId="ListLabel3">
+    <w:name w:val="ListLabel 3"/>
+    <w:qFormat/>
+    <w:rPr>
+      <w:rFonts w:cs="OpenSymbol"/>
+    </w:rPr>
+  </w:style>
+  <w:style w:type="character" w:styleId="ListLabel4">
+    <w:name w:val="ListLabel 4"/>
+    <w:qFormat/>
+    <w:rPr>
+      <w:rFonts w:cs="Symbol"/>
+    </w:rPr>
+  </w:style>
+  <w:style w:type="character" w:styleId="ListLabel5">
+    <w:name w:val="ListLabel 5"/>
+    <w:qFormat/>
+    <w:rPr>
+      <w:rFonts w:cs="OpenSymbol"/>
+    </w:rPr>
+  </w:style>
+  <w:style w:type="character" w:styleId="ListLabel6">
+    <w:name w:val="ListLabel 6"/>
+    <w:qFormat/>
+    <w:rPr>
+      <w:rFonts w:cs="OpenSymbol"/>
+    </w:rPr>
+  </w:style>
+  <w:style w:type="character" w:styleId="ListLabel7">
+    <w:name w:val="ListLabel 7"/>
+    <w:qFormat/>
+    <w:rPr>
+      <w:rFonts w:cs="Symbol"/>
+    </w:rPr>
+  </w:style>
+  <w:style w:type="character" w:styleId="ListLabel8">
+    <w:name w:val="ListLabel 8"/>
+    <w:qFormat/>
+    <w:rPr>
+      <w:rFonts w:cs="OpenSymbol"/>
+    </w:rPr>
+  </w:style>
+  <w:style w:type="character" w:styleId="ListLabel9">
+    <w:name w:val="ListLabel 9"/>
+    <w:qFormat/>
+    <w:rPr>
+      <w:rFonts w:cs="OpenSymbol"/>
+    </w:rPr>
+  </w:style>
+  <w:style w:type="character" w:styleId="ListLabel10">
+    <w:name w:val="ListLabel 10"/>
+    <w:qFormat/>
+    <w:rPr>
+      <w:i w:val="false"/>
+    </w:rPr>
+  </w:style>
+  <w:style w:type="character" w:styleId="ListLabel11">
+    <w:name w:val="ListLabel 11"/>
+    <w:qFormat/>
+    <w:rPr/>
+  </w:style>
+  <w:style w:type="character" w:styleId="ListLabel12">
+    <w:name w:val="ListLabel 12"/>
+    <w:qFormat/>
+    <w:rPr/>
+  </w:style>
+  <w:style w:type="character" w:styleId="ListLabel13">
+    <w:name w:val="ListLabel 13"/>
+    <w:qFormat/>
+    <w:rPr/>
   </w:style>
   <w:style w:type="paragraph" w:styleId="Heading" w:customStyle="1">
     <w:name w:val="Heading"/>

</xml_diff>

<commit_message>
New docs, mention in ms
</commit_message>
<xml_diff>
--- a/TaylorEtAl-concrete-Diplodocus-of-Vernal.docx
+++ b/TaylorEtAl-concrete-Diplodocus-of-Vernal.docx
@@ -1052,49 +1052,49 @@
       </w:pPr>
       <w:r>
         <w:rPr/>
-        <w:t xml:space="preserve">As Harvey (1991) </w:t>
-      </w:r>
-      <w:r>
-        <w:rPr/>
-        <w:t xml:space="preserve">and Carpenter (2018) </w:t>
-      </w:r>
-      <w:r>
-        <w:rPr/>
-        <w:t xml:space="preserve">explain in detail, the Carnegie Quarry in northeastern Utah (now Dinosaur National Monument) was exploited extensively in the early 20th Century by teams from the Carnegie Museum led by Earl Douglas. Although Douglas himself was on good terms with local Utah palaeontologists, all of the dinosaur material excavated at this quarry was shipped to Pittsburgh, leading to growing resentment among Utahns that their own state was not benefitting from the discoveries being made there. The inhabitants of Vernal, only 20 miles from the quarry, were frequent visitors and supplied Douglas’s crew. Two of these local crew members would go on to work at museums: Golden York at the University of Utah, and LeRoy “Pop” Kay at the Carnegie Museum. Commercial </w:t>
-      </w:r>
-      <w:r>
-        <w:rPr/>
-        <w:t>groups</w:t>
-      </w:r>
-      <w:r>
-        <w:rPr/>
-        <w:t xml:space="preserve"> at Vernal hoped that a visitor centre at the quarry would provide some revenue for the state and the town, but William Holland, the director of the Carnegie Museum, treated these plans with contempt, exacerbating existing tensions between the western state and the eastern museum.</w:t>
-      </w:r>
-    </w:p>
-    <w:p>
-      <w:pPr>
-        <w:pStyle w:val="TextBody"/>
-        <w:rPr/>
-      </w:pPr>
-      <w:r>
-        <w:rPr/>
-        <w:t>As recounted by Untermann and Untermann (1970), the genesis of the Field House lay with Arthur G. Nord, supervisor of the Ashley National Forest, one of those who was concerned that the fossil wealth of the Vernal area was being s</w:t>
-      </w:r>
-      <w:r>
-        <w:rPr/>
-        <w:t>tr</w:t>
-      </w:r>
-      <w:r>
-        <w:rPr/>
-        <w:t xml:space="preserve">ipped </w:t>
-      </w:r>
-      <w:r>
-        <w:rPr/>
-        <w:t>by</w:t>
-      </w:r>
-      <w:r>
-        <w:rPr/>
-        <w:t xml:space="preserve"> museums outside the locality. The creation of a museum in Vernal was first proposed by Dr. J. E. Broadus of the State Museum Association at the Vernal Lions Club meeting of 9 September 1934 (Anonymous 1969), and it was reported in the local press only 18 days later (Anonymous 1934). However, the idea languished for nine years until the Club returned to it on 6 September 1943 (Anonymous 1969). A museum committee was then formed to advocate for a local museum (Anonymous 1943). A senate bill approving the museum was passed in 1945, and the next year Governor Herbert B. Maw made $200,000 available to construct the museum building (Anonymous 1969). G. Ernest Untermann was appointed director of the museum project, and was assisted by his wife Billie, a capable scientist and administrator in her own right. Based on drawings created by the Untermanns, the Salt Lake City architect Miles E. Miller drew up the plans, and the building was erected by Dorland Construction Company. The work was begun on 16 October 1947 and completed on 1 July 1948, and the building was dedicated on 29 October 1948 by Governor Maw.</w:t>
+        <w:t>As Harvey (1991) and Carpenter (2018) explain in detail, the Carnegie Quarry in northeastern Utah (now Dinosaur National Monument) was exploited extensively in the early 20th Century by teams from the Carnegie Museum led by Earl Douglas. Although Douglas himself was on good terms with local Utah palaeontologists, all of the dinosaur material excavated at this quarry was shipped to Pittsburgh, leading to growing resentment among Utahns that their own state was not benefitting from the discoveries being made there. The inhabitants of Vernal, only 20 miles from the quarry, were frequent visitors and supplied Douglas’s crew. Two of these local crew members would go on to work at museums: Golden York at the University of Utah, and LeRoy “Pop” Kay at the Carnegie Museum. Commercial groups at Vernal hoped that a visitor centre at the quarry would provide some revenue for the state and the town, but William Holland, the director of the Carnegie Museum, treated these plans with contempt, exacerbating existing tensions between the western state and the eastern museum.</w:t>
+      </w:r>
+    </w:p>
+    <w:p>
+      <w:pPr>
+        <w:pStyle w:val="TextBody"/>
+        <w:rPr/>
+      </w:pPr>
+      <w:r>
+        <w:rPr/>
+        <w:t xml:space="preserve">As recounted by Untermann and Untermann (1970), the genesis of the Field House lay with Arthur G. Nord, supervisor of the Ashley National Forest, one of those who was concerned that the fossil wealth of the Vernal area was being stripped by museums outside the locality. </w:t>
+      </w:r>
+      <w:r>
+        <w:rPr/>
+        <w:t xml:space="preserve">As World War II was ending, he realised he importance of tourism to Utah, and recommended that a museum could position Vernal as a gateway to the state on Highway 40 (Anonymous 1998:2). </w:t>
+      </w:r>
+      <w:r>
+        <w:rPr/>
+        <w:t xml:space="preserve">The creation of a museum in Vernal was </w:t>
+      </w:r>
+      <w:r>
+        <w:rPr/>
+        <w:t xml:space="preserve">formally </w:t>
+      </w:r>
+      <w:r>
+        <w:rPr/>
+        <w:t xml:space="preserve">proposed by Dr. J. E. Broadus of the State Museum Association at the Vernal Lions Club meeting of 9 September 1934 (Anonymous 1969), and it was reported in the local press only 18 days later (Anonymous 1934). However, the idea languished for nine years until the Club returned to it on 6 September 1943 (Anonymous 1969). A museum committee was then formed to advocate for a local museum (Anonymous 1943). A senate bill approving the museum was passed in 1945, and the next year Governor Herbert B. Maw made $200,000 available to construct the museum building (Anonymous 1969). G. Ernest Untermann was appointed </w:t>
+      </w:r>
+      <w:r>
+        <w:rPr/>
+        <w:t>D</w:t>
+      </w:r>
+      <w:r>
+        <w:rPr/>
+        <w:t xml:space="preserve">irector of the museum project, and his wife Billie — a capable scientist and administrator in her own right </w:t>
+      </w:r>
+      <w:r>
+        <w:rPr/>
+        <w:t>who became the first female naturalist at Dinosaur National Monument (Anonymous 1998:2) — was the Staff Scientist.</w:t>
+      </w:r>
+      <w:r>
+        <w:rPr/>
+        <w:t xml:space="preserve"> Based on drawings created by the Untermanns, the Salt Lake City architect Miles E. Miller drew up the plans, and the building was erected by Dorland Construction Company. The work was begun on 16 October 1947 and completed on 1 July 1948, and the building was dedicated on 29 October 1948 by Governor Maw.</w:t>
       </w:r>
     </w:p>
     <w:p>
@@ -1168,15 +1168,7 @@
       </w:r>
       <w:r>
         <w:rPr/>
-        <w:t xml:space="preserve"> casts. The molds were large </w:t>
-      </w:r>
-      <w:r>
-        <w:rPr/>
-        <w:t xml:space="preserve">and heavy, and </w:t>
-      </w:r>
-      <w:r>
-        <w:rPr/>
-        <w:t>some were damaged and coated with coal dust from the coal fired heating system. Kay was close to retirement and planned to move back to Vernal, and wanted to find a home for the molds in his own state. He first contacted the Utah State Museum (now the Museum of Natural History of Utah), but the museum was not willing to pay for the molds to be shipped. Ernest Untermann had been trying to obtain a dinosaur skeleton for the Field House Museum and stepped in at this point.</w:t>
+        <w:t xml:space="preserve"> casts. The molds were large and heavy, and some were damaged and coated with coal dust from the coal fired heating system. Kay was close to retirement and planned to move back to Vernal, and wanted to find a home for the molds in his own state. He first contacted the Utah State Museum (now the Museum of Natural History of Utah), but the museum was not willing to pay for the molds to be shipped. Ernest Untermann had been trying to obtain a dinosaur skeleton for the Field House Museum and stepped in at this point.</w:t>
       </w:r>
     </w:p>
     <w:p>
@@ -1482,7 +1474,11 @@
       </w:pPr>
       <w:r>
         <w:rPr/>
-        <w:t>Madsen (1990:4) wrote that “The fate of the initial set of molds is somewhat in question, but Wann Langston (personal communication, 1989) suggests that they seem to have been lost, strayed, or stolen during transport from ? to ?. Principles contacted in regards to the disposition of the molds could not provide specific information. It is truly a mystery that an estimated 3–6 tons of plaster molds could simply vanish!”. Infuriatingly, the question marks are in the original. Since both Langston and Madsen are now deceased, there is no way discover on which of the mold’s journeys Langston though the molds were destroyed or lost. It may be that they never ever arrived safely at the Rocky Mount Children’s Museum, and Langston had in mind the initial journey there from Vernal.</w:t>
+        <w:t xml:space="preserve">Madsen (1990:4) wrote that “The fate of the initial set of molds is somewhat in question, but Wann Langston (personal communication, 1989) suggests that they seem to have been lost, strayed, or stolen during transport from ? to ?. Principles contacted in regards to the disposition of the molds could not provide specific information. It is truly a mystery that an estimated 3–6 tons of plaster molds could simply vanish!”. Infuriatingly, the question marks are in the original. Since both Langston and Madsen are now deceased, there is no way discover on which of the mold’s journeys Langston though the molds were destroyed or lost. It may be that they never ever arrived safely at the Rocky Mount Children’s Museum, and Langston had in mind the initial journey there from Vernal. </w:t>
+      </w:r>
+      <w:r>
+        <w:rPr/>
+        <w:t>This interpretation may be supported by the claim that “Somewhere along the line, as the story goes, the molds received from the Carnegie had been shipped to a school down south and never arrived. So they were lost.” But Rocky mount is about 2000 miles east of Vernal, not South, so “a school down south” is not a good description of a museum out east.</w:t>
       </w:r>
     </w:p>
     <w:p>
@@ -1674,7 +1670,11 @@
       </w:pPr>
       <w:r>
         <w:rPr/>
-        <w:t xml:space="preserve">The Dinolab contract was in one respect inferior that agreed with the Las Vegas Museum: in the older agreement, Las Vegas would have been responsible for mounting the Field House’s new cast, but Dinolab undertook only to provide “technical assistance […] in the design, fabrication and construction of a free-standing exhibit incorporating that skeleton” (Madsen et al. 1989). The new cast was expected to be assembled that winter (Anonymous 1991), but delays would prevent the public from seeing it for nearly three further years. By 23 June 1993, only the libs and torso had been erected (Anonymous 1993). In June 1994, the mount of the new cast was finally completed, with its head and neck looming over the admission counter. It was unveiled as part of the Dinosaur Days festival on Saturday 18th June (Morrison 1994), having been “pieced together by maintenance employee, Danny Anderson, who worked on him over a two year period only as time allowed.” Thus very nearly five years passed in total between the removal of the outdoor concrete </w:t>
+        <w:t xml:space="preserve">The Dinolab contract was in one respect inferior that agreed with the Las Vegas Museum: in the older agreement, Las Vegas would have been responsible for mounting the Field House’s new cast, but Dinolab undertook only to provide “technical assistance […] in the design, fabrication and construction of a free-standing exhibit incorporating that skeleton” (Madsen et al. 1989). The new cast was expected to be assembled that winter (Anonymous 1991), but delays would prevent the public from seeing it for nearly three further years. By 23 June 1993, only the libs and torso had been erected (Anonymous 1993). In June 1994, the mount of the new cast was finally completed, with its head and neck looming over the admission counter. It was unveiled as part of the Dinosaur Days festival on Saturday 18th June (Morrison 1994), having been “pieced together by maintenance employee, Danny Anderson, who worked on him over a two year period only as time allowed.” </w:t>
+      </w:r>
+      <w:r>
+        <w:rPr/>
+        <w:t xml:space="preserve">Anderson had been working at the museum on and off since 1988, and since 1991 had been full time. One of the questions he had been asked when interviewing for the job in mid-October 1991 was whether he could assemble the </w:t>
       </w:r>
       <w:r>
         <w:rPr>
@@ -1685,7 +1685,18 @@
       </w:r>
       <w:r>
         <w:rPr/>
-        <w:t xml:space="preserve"> and the unveiling of its indoor WEP successor (Figure C).</w:t>
+        <w:t xml:space="preserve"> (Anonymous 1998:3). Evidently he had the necessary skills and inventiveness, but other responsibilities meant that very nearly five years were to elapse after the removal of the outdoor concrete </w:t>
+      </w:r>
+      <w:r>
+        <w:rPr>
+          <w:i/>
+          <w:iCs/>
+        </w:rPr>
+        <w:t>Diplodocus</w:t>
+      </w:r>
+      <w:r>
+        <w:rPr/>
+        <w:t xml:space="preserve"> before the unveiling of its indoor WEP successor (Figure C). </w:t>
       </w:r>
     </w:p>
     <w:p>
@@ -2621,38 +2632,82 @@
     <w:p>
       <w:pPr>
         <w:pStyle w:val="Reference"/>
-        <w:rPr/>
-      </w:pPr>
-      <w:r>
-        <w:rPr/>
-        <w:t>Bilbey, Sue Ann. 1989. Letter to James H. Madsen, 2 April 1989.</w:t>
-      </w:r>
-    </w:p>
-    <w:p>
-      <w:pPr>
-        <w:pStyle w:val="Reference"/>
-        <w:rPr/>
-      </w:pPr>
-      <w:r>
-        <w:rPr/>
-        <w:t xml:space="preserve">Carpenter, Kenneth. 2018. Rocky start of Dinosaur National Monument (USA), the world's first dinosaur geoconservation site. </w:t>
-      </w:r>
-      <w:r>
-        <w:rPr>
-          <w:i/>
-          <w:iCs/>
-        </w:rPr>
-        <w:t>Geoconservation Research</w:t>
-      </w:r>
-      <w:r>
-        <w:rPr/>
+        <w:rPr>
+          <w:rStyle w:val="ListLabel12"/>
+        </w:rPr>
+      </w:pPr>
+      <w:r>
+        <w:rPr>
+          <w:rStyle w:val="ListLabel12"/>
+        </w:rPr>
+        <w:t xml:space="preserve">Anonymous. 1998. Danny and the dinosaurs. </w:t>
+      </w:r>
+      <w:r>
+        <w:rPr>
+          <w:rStyle w:val="ListLabel12"/>
+          <w:i/>
+          <w:iCs/>
+        </w:rPr>
+        <w:t>Chamber Spirit</w:t>
+      </w:r>
+      <w:r>
+        <w:rPr>
+          <w:rStyle w:val="ListLabel12"/>
+        </w:rPr>
         <w:t xml:space="preserve"> </w:t>
       </w:r>
       <w:r>
         <w:rPr>
+          <w:rStyle w:val="ListLabel12"/>
           <w:b/>
           <w:bCs/>
         </w:rPr>
+        <w:t>3(4)</w:t>
+      </w:r>
+      <w:hyperlink r:id="rId12">
+        <w:r>
+          <w:rPr>
+            <w:rStyle w:val="ListLabel12"/>
+          </w:rPr>
+          <w:t>:1–6.</w:t>
+        </w:r>
+      </w:hyperlink>
+    </w:p>
+    <w:p>
+      <w:pPr>
+        <w:pStyle w:val="Reference"/>
+        <w:rPr/>
+      </w:pPr>
+      <w:r>
+        <w:rPr/>
+        <w:t>Bilbey, Sue Ann. 1989. Letter to James H. Madsen, 2 April 1989.</w:t>
+      </w:r>
+    </w:p>
+    <w:p>
+      <w:pPr>
+        <w:pStyle w:val="Reference"/>
+        <w:rPr/>
+      </w:pPr>
+      <w:r>
+        <w:rPr/>
+        <w:t xml:space="preserve">Carpenter, Kenneth. 2018. Rocky start of Dinosaur National Monument (USA), the world's first dinosaur geoconservation site. </w:t>
+      </w:r>
+      <w:r>
+        <w:rPr>
+          <w:i/>
+          <w:iCs/>
+        </w:rPr>
+        <w:t>Geoconservation Research</w:t>
+      </w:r>
+      <w:r>
+        <w:rPr/>
+        <w:t xml:space="preserve"> </w:t>
+      </w:r>
+      <w:r>
+        <w:rPr>
+          <w:b/>
+          <w:bCs/>
+        </w:rPr>
         <w:t>1(1)</w:t>
       </w:r>
       <w:r>
@@ -2679,7 +2734,7 @@
         <w:rPr/>
         <w:t xml:space="preserve">Carr, Elaine, and Aric Hansen. 2005. William Randolf Turnage, Dee Hall, and Ernest Untermann [archive photograph with metadata]. University of Utah, J. Willard Marriott Digital Library, image 1086142. </w:t>
       </w:r>
-      <w:hyperlink r:id="rId12">
+      <w:hyperlink r:id="rId13">
         <w:r>
           <w:rPr>
             <w:rStyle w:val="InternetLink"/>
@@ -2714,7 +2769,7 @@
         <w:rPr/>
         <w:t xml:space="preserve">, 18 May 2017. </w:t>
       </w:r>
-      <w:hyperlink r:id="rId13">
+      <w:hyperlink r:id="rId14">
         <w:r>
           <w:rPr>
             <w:rStyle w:val="InternetLink"/>
@@ -2726,7 +2781,7 @@
         <w:rPr/>
         <w:t xml:space="preserve">, archived at </w:t>
       </w:r>
-      <w:hyperlink r:id="rId14">
+      <w:hyperlink r:id="rId15">
         <w:r>
           <w:rPr>
             <w:rStyle w:val="InternetLink"/>
@@ -3125,7 +3180,7 @@
         <w:rPr/>
         <w:t xml:space="preserve">Lewis, Marlene. 1977. G. Ernest Untermann papers, 1893–1975. Archives West for University of Utah Libraries, Special Collections. </w:t>
       </w:r>
-      <w:hyperlink r:id="rId15">
+      <w:hyperlink r:id="rId16">
         <w:r>
           <w:rPr>
             <w:rStyle w:val="InternetLink"/>
@@ -3137,7 +3192,7 @@
         <w:rPr/>
         <w:t xml:space="preserve">, archived at </w:t>
       </w:r>
-      <w:hyperlink r:id="rId16">
+      <w:hyperlink r:id="rId17">
         <w:r>
           <w:rPr>
             <w:rStyle w:val="InternetLink"/>
@@ -3286,7 +3341,7 @@
         <w:rPr/>
         <w:t xml:space="preserve">, 15 June 1994. </w:t>
       </w:r>
-      <w:hyperlink r:id="rId17">
+      <w:hyperlink r:id="rId18">
         <w:r>
           <w:rPr>
             <w:rStyle w:val="InternetLink"/>
@@ -3417,7 +3472,7 @@
         <w:rPr/>
         <w:t xml:space="preserve">:36-41. </w:t>
       </w:r>
-      <w:hyperlink r:id="rId18">
+      <w:hyperlink r:id="rId19">
         <w:r>
           <w:rPr>
             <w:rStyle w:val="InternetLink"/>
@@ -3509,7 +3564,7 @@
         <w:rPr/>
         <w:t xml:space="preserve"> — WUSF 89.7. 18 May 2017. </w:t>
       </w:r>
-      <w:hyperlink r:id="rId19">
+      <w:hyperlink r:id="rId20">
         <w:r>
           <w:rPr>
             <w:rStyle w:val="FollowedHyperlink"/>
@@ -3521,7 +3576,7 @@
         <w:rPr/>
         <w:t xml:space="preserve">, archived at </w:t>
       </w:r>
-      <w:hyperlink r:id="rId20">
+      <w:hyperlink r:id="rId21">
         <w:r>
           <w:rPr>
             <w:rStyle w:val="InternetLink"/>
@@ -4140,11 +4195,7 @@
       </w:r>
       <w:r>
         <w:rPr/>
-        <w:t xml:space="preserve"> </w:t>
-      </w:r>
-      <w:r>
-        <w:rPr/>
-        <w:t xml:space="preserve">The elements of the concrete cast, packed onto wooden pallets outside the new Field House building on 8 April 2013. They has been prepared for transportation to the Utah State University Eastern campus in Price, Utah, about 100 miles southwest of Vernal. </w:t>
+        <w:t xml:space="preserve"> The elements of the concrete cast, packed onto wooden pallets outside the new Field House building on 8 April 2013. They has been prepared for transportation to the Utah State University Eastern campus in Price, Utah, about 100 miles southwest of Vernal. </w:t>
       </w:r>
       <w:r>
         <w:rPr>
@@ -5016,7 +5067,7 @@
     <w:pPr>
       <w:widowControl/>
       <w:suppressAutoHyphens w:val="true"/>
-      <w:overflowPunct w:val="false"/>
+      <w:overflowPunct w:val="true"/>
       <w:bidi w:val="0"/>
       <w:spacing w:before="0" w:after="0"/>
       <w:jc w:val="left"/>
@@ -5283,6 +5334,91 @@
   </w:style>
   <w:style w:type="character" w:styleId="ListLabel13">
     <w:name w:val="ListLabel 13"/>
+    <w:qFormat/>
+    <w:rPr/>
+  </w:style>
+  <w:style w:type="character" w:styleId="ListLabel14">
+    <w:name w:val="ListLabel 14"/>
+    <w:qFormat/>
+    <w:rPr>
+      <w:rFonts w:cs="Symbol"/>
+    </w:rPr>
+  </w:style>
+  <w:style w:type="character" w:styleId="ListLabel15">
+    <w:name w:val="ListLabel 15"/>
+    <w:qFormat/>
+    <w:rPr>
+      <w:rFonts w:cs="OpenSymbol"/>
+    </w:rPr>
+  </w:style>
+  <w:style w:type="character" w:styleId="ListLabel16">
+    <w:name w:val="ListLabel 16"/>
+    <w:qFormat/>
+    <w:rPr>
+      <w:rFonts w:cs="OpenSymbol"/>
+    </w:rPr>
+  </w:style>
+  <w:style w:type="character" w:styleId="ListLabel17">
+    <w:name w:val="ListLabel 17"/>
+    <w:qFormat/>
+    <w:rPr>
+      <w:rFonts w:cs="Symbol"/>
+    </w:rPr>
+  </w:style>
+  <w:style w:type="character" w:styleId="ListLabel18">
+    <w:name w:val="ListLabel 18"/>
+    <w:qFormat/>
+    <w:rPr>
+      <w:rFonts w:cs="OpenSymbol"/>
+    </w:rPr>
+  </w:style>
+  <w:style w:type="character" w:styleId="ListLabel19">
+    <w:name w:val="ListLabel 19"/>
+    <w:qFormat/>
+    <w:rPr>
+      <w:rFonts w:cs="OpenSymbol"/>
+    </w:rPr>
+  </w:style>
+  <w:style w:type="character" w:styleId="ListLabel20">
+    <w:name w:val="ListLabel 20"/>
+    <w:qFormat/>
+    <w:rPr>
+      <w:rFonts w:cs="Symbol"/>
+    </w:rPr>
+  </w:style>
+  <w:style w:type="character" w:styleId="ListLabel21">
+    <w:name w:val="ListLabel 21"/>
+    <w:qFormat/>
+    <w:rPr>
+      <w:rFonts w:cs="OpenSymbol"/>
+    </w:rPr>
+  </w:style>
+  <w:style w:type="character" w:styleId="ListLabel22">
+    <w:name w:val="ListLabel 22"/>
+    <w:qFormat/>
+    <w:rPr>
+      <w:rFonts w:cs="OpenSymbol"/>
+    </w:rPr>
+  </w:style>
+  <w:style w:type="character" w:styleId="ListLabel23">
+    <w:name w:val="ListLabel 23"/>
+    <w:qFormat/>
+    <w:rPr>
+      <w:i w:val="false"/>
+    </w:rPr>
+  </w:style>
+  <w:style w:type="character" w:styleId="ListLabel24">
+    <w:name w:val="ListLabel 24"/>
+    <w:qFormat/>
+    <w:rPr/>
+  </w:style>
+  <w:style w:type="character" w:styleId="ListLabel25">
+    <w:name w:val="ListLabel 25"/>
+    <w:qFormat/>
+    <w:rPr/>
+  </w:style>
+  <w:style w:type="character" w:styleId="ListLabel26">
+    <w:name w:val="ListLabel 26"/>
     <w:qFormat/>
     <w:rPr/>
   </w:style>

</xml_diff>

<commit_message>
More on post-Vernal casts
</commit_message>
<xml_diff>
--- a/TaylorEtAl-concrete-Diplodocus-of-Vernal.docx
+++ b/TaylorEtAl-concrete-Diplodocus-of-Vernal.docx
@@ -247,436 +247,432 @@
         <w:t>Table of Contents</w:t>
       </w:r>
     </w:p>
-    <w:sdt>
-      <w:sdtPr>
-        <w:docPartObj>
-          <w:docPartGallery w:val="Table of Contents"/>
-          <w:docPartUnique w:val="true"/>
-        </w:docPartObj>
-      </w:sdtPr>
-      <w:sdtContent>
-        <w:p>
-          <w:pPr>
-            <w:pStyle w:val="Contents1"/>
-            <w:tabs>
-              <w:tab w:val="right" w:pos="9638" w:leader="dot"/>
-            </w:tabs>
-            <w:rPr/>
-          </w:pPr>
-          <w:r>
-            <w:fldChar w:fldCharType="begin"/>
-          </w:r>
-          <w:r>
-            <w:rPr>
-              <w:rStyle w:val="IndexLink"/>
-            </w:rPr>
-            <w:instrText> TOC \f \o "1-9" \h</w:instrText>
-          </w:r>
-          <w:r>
-            <w:rPr>
-              <w:rStyle w:val="IndexLink"/>
-            </w:rPr>
-            <w:fldChar w:fldCharType="separate"/>
-          </w:r>
-          <w:hyperlink w:anchor="__RefHeading___Toc1993_1523406190">
-            <w:r>
-              <w:rPr>
-                <w:rStyle w:val="IndexLink"/>
-              </w:rPr>
-              <w:t>Introduction</w:t>
-              <w:tab/>
-              <w:t>1</w:t>
-            </w:r>
-          </w:hyperlink>
-        </w:p>
-        <w:p>
-          <w:pPr>
-            <w:pStyle w:val="Contents2"/>
-            <w:tabs>
-              <w:tab w:val="clear" w:pos="9355"/>
-              <w:tab w:val="right" w:pos="9638" w:leader="dot"/>
-            </w:tabs>
-            <w:rPr/>
-          </w:pPr>
-          <w:hyperlink w:anchor="__RefHeading___Toc943_1155462304">
-            <w:r>
-              <w:rPr>
-                <w:rStyle w:val="IndexLink"/>
-              </w:rPr>
-              <w:t>Nomenclature</w:t>
-              <w:tab/>
-              <w:t>2</w:t>
-            </w:r>
-          </w:hyperlink>
-        </w:p>
-        <w:p>
-          <w:pPr>
-            <w:pStyle w:val="Contents2"/>
-            <w:tabs>
-              <w:tab w:val="clear" w:pos="9355"/>
-              <w:tab w:val="right" w:pos="9638" w:leader="dot"/>
-            </w:tabs>
-            <w:rPr/>
-          </w:pPr>
-          <w:hyperlink w:anchor="__RefHeading___Toc5349_68767826">
-            <w:r>
-              <w:rPr>
-                <w:rStyle w:val="IndexLink"/>
-              </w:rPr>
-              <w:t>Institutional abbreviations</w:t>
-              <w:tab/>
-              <w:t>2</w:t>
-            </w:r>
-          </w:hyperlink>
-        </w:p>
-        <w:p>
-          <w:pPr>
-            <w:pStyle w:val="Contents1"/>
-            <w:tabs>
-              <w:tab w:val="right" w:pos="9638" w:leader="dot"/>
-            </w:tabs>
-            <w:rPr/>
-          </w:pPr>
-          <w:hyperlink w:anchor="__RefHeading___Toc1946_2786159041">
-            <w:r>
-              <w:rPr>
-                <w:rStyle w:val="IndexLink"/>
-              </w:rPr>
-              <w:t xml:space="preserve">History of the concrete </w:t>
-            </w:r>
-            <w:r>
-              <w:rPr>
-                <w:rStyle w:val="IndexLink"/>
-                <w:i/>
-                <w:iCs/>
-              </w:rPr>
-              <w:t>Diplodocus</w:t>
-            </w:r>
-            <w:r>
-              <w:rPr>
-                <w:rStyle w:val="IndexLink"/>
-              </w:rPr>
-              <w:tab/>
-              <w:t>2</w:t>
-            </w:r>
-          </w:hyperlink>
-        </w:p>
-        <w:p>
-          <w:pPr>
-            <w:pStyle w:val="Contents2"/>
-            <w:tabs>
-              <w:tab w:val="clear" w:pos="9355"/>
-              <w:tab w:val="right" w:pos="9638" w:leader="dot"/>
-            </w:tabs>
-            <w:rPr/>
-          </w:pPr>
-          <w:hyperlink w:anchor="__RefHeading___Toc1948_2786159041">
-            <w:r>
-              <w:rPr>
-                <w:rStyle w:val="IndexLink"/>
-              </w:rPr>
-              <w:t xml:space="preserve">The original Carnegie </w:t>
-            </w:r>
-            <w:r>
-              <w:rPr>
-                <w:rStyle w:val="IndexLink"/>
-                <w:i/>
-                <w:iCs/>
-              </w:rPr>
-              <w:t>Diplodocus</w:t>
-            </w:r>
-            <w:r>
-              <w:rPr>
-                <w:rStyle w:val="IndexLink"/>
-              </w:rPr>
-              <w:tab/>
-              <w:t>2</w:t>
-            </w:r>
-          </w:hyperlink>
-        </w:p>
-        <w:p>
-          <w:pPr>
-            <w:pStyle w:val="Contents2"/>
-            <w:tabs>
-              <w:tab w:val="clear" w:pos="9355"/>
-              <w:tab w:val="right" w:pos="9638" w:leader="dot"/>
-            </w:tabs>
-            <w:rPr/>
-          </w:pPr>
-          <w:hyperlink w:anchor="__RefHeading___Toc1950_2786159041">
-            <w:r>
-              <w:rPr>
-                <w:rStyle w:val="IndexLink"/>
-              </w:rPr>
-              <w:t xml:space="preserve">The first casts of the Carnegie </w:t>
-            </w:r>
-            <w:r>
-              <w:rPr>
-                <w:rStyle w:val="IndexLink"/>
-                <w:i/>
-                <w:iCs/>
-              </w:rPr>
-              <w:t>Diplodocus</w:t>
-            </w:r>
-            <w:r>
-              <w:rPr>
-                <w:rStyle w:val="IndexLink"/>
-              </w:rPr>
-              <w:tab/>
-              <w:t>2</w:t>
-            </w:r>
-          </w:hyperlink>
-        </w:p>
-        <w:p>
-          <w:pPr>
-            <w:pStyle w:val="Contents2"/>
-            <w:tabs>
-              <w:tab w:val="clear" w:pos="9355"/>
-              <w:tab w:val="right" w:pos="9638" w:leader="dot"/>
-            </w:tabs>
-            <w:rPr/>
-          </w:pPr>
-          <w:hyperlink w:anchor="__RefHeading___Toc947_1155462304">
-            <w:r>
-              <w:rPr>
-                <w:rStyle w:val="IndexLink"/>
-              </w:rPr>
-              <w:t>The Field House Museum in Vernal</w:t>
-              <w:tab/>
-              <w:t>3</w:t>
-            </w:r>
-          </w:hyperlink>
-        </w:p>
-        <w:p>
-          <w:pPr>
-            <w:pStyle w:val="Contents2"/>
-            <w:tabs>
-              <w:tab w:val="clear" w:pos="9355"/>
-              <w:tab w:val="right" w:pos="9638" w:leader="dot"/>
-            </w:tabs>
-            <w:rPr/>
-          </w:pPr>
-          <w:hyperlink w:anchor="__RefHeading___Toc26119_446257137">
-            <w:r>
-              <w:rPr>
-                <w:rStyle w:val="IndexLink"/>
-              </w:rPr>
-              <w:t>The concrete cast in Vernal</w:t>
-              <w:tab/>
-              <w:t>4</w:t>
-            </w:r>
-          </w:hyperlink>
-        </w:p>
-        <w:p>
-          <w:pPr>
-            <w:pStyle w:val="Contents2"/>
-            <w:tabs>
-              <w:tab w:val="clear" w:pos="9355"/>
-              <w:tab w:val="right" w:pos="9638" w:leader="dot"/>
-            </w:tabs>
-            <w:rPr/>
-          </w:pPr>
-          <w:hyperlink w:anchor="__RefHeading___Toc430_3962850034">
-            <w:r>
-              <w:rPr>
-                <w:rStyle w:val="IndexLink"/>
-              </w:rPr>
-              <w:t>The fate of the original molds</w:t>
-              <w:tab/>
-              <w:t>6</w:t>
-            </w:r>
-          </w:hyperlink>
-        </w:p>
-        <w:p>
-          <w:pPr>
-            <w:pStyle w:val="Contents2"/>
-            <w:tabs>
-              <w:tab w:val="clear" w:pos="9355"/>
-              <w:tab w:val="right" w:pos="9638" w:leader="dot"/>
-            </w:tabs>
-            <w:rPr/>
-          </w:pPr>
-          <w:hyperlink w:anchor="__RefHeading___Toc949_1155462304">
-            <w:r>
-              <w:rPr>
-                <w:rStyle w:val="IndexLink"/>
-              </w:rPr>
-              <w:t>The lightweight cast in Vernal</w:t>
-              <w:tab/>
-              <w:t>7</w:t>
-            </w:r>
-          </w:hyperlink>
-        </w:p>
-        <w:p>
-          <w:pPr>
-            <w:pStyle w:val="Contents2"/>
-            <w:tabs>
-              <w:tab w:val="clear" w:pos="9355"/>
-              <w:tab w:val="right" w:pos="9638" w:leader="dot"/>
-            </w:tabs>
-            <w:rPr/>
-          </w:pPr>
-          <w:hyperlink w:anchor="__RefHeading___Toc418_3962850034">
-            <w:r>
-              <w:rPr>
-                <w:rStyle w:val="IndexLink"/>
-              </w:rPr>
-              <w:t xml:space="preserve">New casts made from molds of the concrete </w:t>
-            </w:r>
-            <w:r>
-              <w:rPr>
-                <w:rStyle w:val="IndexLink"/>
-                <w:i/>
-                <w:iCs/>
-              </w:rPr>
-              <w:t>Diplodocus</w:t>
-            </w:r>
-            <w:r>
-              <w:rPr>
-                <w:rStyle w:val="IndexLink"/>
-              </w:rPr>
-              <w:tab/>
-              <w:t>9</w:t>
-            </w:r>
-          </w:hyperlink>
-        </w:p>
-        <w:p>
-          <w:pPr>
-            <w:pStyle w:val="Contents2"/>
-            <w:tabs>
-              <w:tab w:val="clear" w:pos="9355"/>
-              <w:tab w:val="right" w:pos="9638" w:leader="dot"/>
-            </w:tabs>
-            <w:rPr/>
-          </w:pPr>
-          <w:hyperlink w:anchor="__RefHeading___Toc953_1155462304">
-            <w:r>
-              <w:rPr>
-                <w:rStyle w:val="IndexLink"/>
-              </w:rPr>
-              <w:t xml:space="preserve">The fate of the concrete </w:t>
-            </w:r>
-            <w:r>
-              <w:rPr>
-                <w:rStyle w:val="IndexLink"/>
-                <w:i/>
-                <w:iCs/>
-              </w:rPr>
-              <w:t>Diplodocus</w:t>
-            </w:r>
-            <w:r>
-              <w:rPr>
-                <w:rStyle w:val="IndexLink"/>
-              </w:rPr>
-              <w:tab/>
-              <w:t>11</w:t>
-            </w:r>
-          </w:hyperlink>
-        </w:p>
-        <w:p>
-          <w:pPr>
-            <w:pStyle w:val="Contents1"/>
-            <w:tabs>
-              <w:tab w:val="right" w:pos="9638" w:leader="dot"/>
-            </w:tabs>
-            <w:rPr/>
-          </w:pPr>
-          <w:hyperlink w:anchor="__RefHeading___Toc3401_68767826">
-            <w:r>
-              <w:rPr>
-                <w:rStyle w:val="IndexLink"/>
-              </w:rPr>
-              <w:t>Discussion</w:t>
-              <w:tab/>
-              <w:t>11</w:t>
-            </w:r>
-          </w:hyperlink>
-        </w:p>
-        <w:p>
-          <w:pPr>
-            <w:pStyle w:val="Contents1"/>
-            <w:tabs>
-              <w:tab w:val="right" w:pos="9638" w:leader="dot"/>
-            </w:tabs>
-            <w:rPr/>
-          </w:pPr>
-          <w:hyperlink w:anchor="__RefHeading___Toc3529_2542618767">
-            <w:r>
-              <w:rPr>
-                <w:rStyle w:val="IndexLink"/>
-              </w:rPr>
-              <w:t>Acknowledgements</w:t>
-              <w:tab/>
-              <w:t>12</w:t>
-            </w:r>
-          </w:hyperlink>
-        </w:p>
-        <w:p>
-          <w:pPr>
-            <w:pStyle w:val="Contents1"/>
-            <w:tabs>
-              <w:tab w:val="right" w:pos="9638" w:leader="dot"/>
-            </w:tabs>
-            <w:rPr/>
-          </w:pPr>
-          <w:hyperlink w:anchor="__RefHeading___Toc3405_68767826">
-            <w:r>
-              <w:rPr>
-                <w:rStyle w:val="IndexLink"/>
-              </w:rPr>
-              <w:t>References</w:t>
-              <w:tab/>
-              <w:t>12</w:t>
-            </w:r>
-          </w:hyperlink>
-        </w:p>
-        <w:p>
-          <w:pPr>
-            <w:pStyle w:val="Contents1"/>
-            <w:tabs>
-              <w:tab w:val="right" w:pos="9638" w:leader="dot"/>
-            </w:tabs>
-            <w:rPr/>
-          </w:pPr>
-          <w:hyperlink w:anchor="__RefHeading___Toc3407_68767826">
-            <w:r>
-              <w:rPr>
-                <w:rStyle w:val="IndexLink"/>
-              </w:rPr>
-              <w:t>Figure Captions</w:t>
-              <w:tab/>
-              <w:t>15</w:t>
-            </w:r>
-          </w:hyperlink>
-        </w:p>
-      </w:sdtContent>
-    </w:sdt>
+    <w:p>
+      <w:pPr>
+        <w:pStyle w:val="Contents1"/>
+        <w:tabs>
+          <w:tab w:val="right" w:pos="9638" w:leader="dot"/>
+        </w:tabs>
+        <w:rPr/>
+      </w:pPr>
+      <w:r>
+        <w:fldChar w:fldCharType="begin"/>
+      </w:r>
+      <w:r>
+        <w:rPr>
+          <w:rStyle w:val="IndexLink"/>
+        </w:rPr>
+        <w:instrText> TOC \f \o "1-9" \h</w:instrText>
+      </w:r>
+      <w:r>
+        <w:rPr>
+          <w:rStyle w:val="IndexLink"/>
+        </w:rPr>
+        <w:fldChar w:fldCharType="separate"/>
+      </w:r>
+      <w:hyperlink w:anchor="__RefHeading___Toc4424_1817233446">
+        <w:r>
+          <w:rPr>
+            <w:rStyle w:val="IndexLink"/>
+          </w:rPr>
+          <w:t>Introduction</w:t>
+          <w:tab/>
+          <w:t>1</w:t>
+        </w:r>
+      </w:hyperlink>
+    </w:p>
+    <w:p>
+      <w:pPr>
+        <w:pStyle w:val="Contents2"/>
+        <w:tabs>
+          <w:tab w:val="clear" w:pos="9355"/>
+          <w:tab w:val="right" w:pos="9638" w:leader="dot"/>
+        </w:tabs>
+        <w:rPr/>
+      </w:pPr>
+      <w:hyperlink w:anchor="__RefHeading___Toc943_1155462304">
+        <w:r>
+          <w:rPr>
+            <w:rStyle w:val="IndexLink"/>
+          </w:rPr>
+          <w:t>Nomenclature</w:t>
+          <w:tab/>
+          <w:t>2</w:t>
+        </w:r>
+      </w:hyperlink>
+    </w:p>
+    <w:p>
+      <w:pPr>
+        <w:pStyle w:val="Contents2"/>
+        <w:tabs>
+          <w:tab w:val="clear" w:pos="9355"/>
+          <w:tab w:val="right" w:pos="9638" w:leader="dot"/>
+        </w:tabs>
+        <w:rPr/>
+      </w:pPr>
+      <w:hyperlink w:anchor="__RefHeading___Toc5349_68767826">
+        <w:r>
+          <w:rPr>
+            <w:rStyle w:val="IndexLink"/>
+          </w:rPr>
+          <w:t>Institutional abbreviations</w:t>
+          <w:tab/>
+          <w:t>2</w:t>
+        </w:r>
+      </w:hyperlink>
+    </w:p>
+    <w:p>
+      <w:pPr>
+        <w:pStyle w:val="Contents1"/>
+        <w:tabs>
+          <w:tab w:val="right" w:pos="9638" w:leader="dot"/>
+        </w:tabs>
+        <w:rPr/>
+      </w:pPr>
+      <w:hyperlink w:anchor="__RefHeading___Toc1946_2786159041">
+        <w:r>
+          <w:rPr>
+            <w:rStyle w:val="IndexLink"/>
+          </w:rPr>
+          <w:t xml:space="preserve">History of the concrete </w:t>
+        </w:r>
+        <w:r>
+          <w:rPr>
+            <w:rStyle w:val="IndexLink"/>
+            <w:i/>
+            <w:iCs/>
+          </w:rPr>
+          <w:t>Diplodocus</w:t>
+        </w:r>
+        <w:r>
+          <w:rPr>
+            <w:rStyle w:val="IndexLink"/>
+          </w:rPr>
+          <w:tab/>
+          <w:t>2</w:t>
+        </w:r>
+      </w:hyperlink>
+    </w:p>
+    <w:p>
+      <w:pPr>
+        <w:pStyle w:val="Contents2"/>
+        <w:tabs>
+          <w:tab w:val="clear" w:pos="9355"/>
+          <w:tab w:val="right" w:pos="9638" w:leader="dot"/>
+        </w:tabs>
+        <w:rPr/>
+      </w:pPr>
+      <w:hyperlink w:anchor="__RefHeading___Toc1948_2786159041">
+        <w:r>
+          <w:rPr>
+            <w:rStyle w:val="IndexLink"/>
+          </w:rPr>
+          <w:t xml:space="preserve">The original Carnegie </w:t>
+        </w:r>
+        <w:r>
+          <w:rPr>
+            <w:rStyle w:val="IndexLink"/>
+            <w:i/>
+            <w:iCs/>
+          </w:rPr>
+          <w:t>Diplodocus</w:t>
+        </w:r>
+        <w:r>
+          <w:rPr>
+            <w:rStyle w:val="IndexLink"/>
+          </w:rPr>
+          <w:tab/>
+          <w:t>2</w:t>
+        </w:r>
+      </w:hyperlink>
+    </w:p>
+    <w:p>
+      <w:pPr>
+        <w:pStyle w:val="Contents2"/>
+        <w:tabs>
+          <w:tab w:val="clear" w:pos="9355"/>
+          <w:tab w:val="right" w:pos="9638" w:leader="dot"/>
+        </w:tabs>
+        <w:rPr/>
+      </w:pPr>
+      <w:hyperlink w:anchor="__RefHeading___Toc1950_2786159041">
+        <w:r>
+          <w:rPr>
+            <w:rStyle w:val="IndexLink"/>
+          </w:rPr>
+          <w:t xml:space="preserve">The first casts of the Carnegie </w:t>
+        </w:r>
+        <w:r>
+          <w:rPr>
+            <w:rStyle w:val="IndexLink"/>
+            <w:i/>
+            <w:iCs/>
+          </w:rPr>
+          <w:t>Diplodocus</w:t>
+        </w:r>
+        <w:r>
+          <w:rPr>
+            <w:rStyle w:val="IndexLink"/>
+          </w:rPr>
+          <w:tab/>
+          <w:t>3</w:t>
+        </w:r>
+      </w:hyperlink>
+    </w:p>
+    <w:p>
+      <w:pPr>
+        <w:pStyle w:val="Contents2"/>
+        <w:tabs>
+          <w:tab w:val="clear" w:pos="9355"/>
+          <w:tab w:val="right" w:pos="9638" w:leader="dot"/>
+        </w:tabs>
+        <w:rPr/>
+      </w:pPr>
+      <w:hyperlink w:anchor="__RefHeading___Toc947_1155462304">
+        <w:r>
+          <w:rPr>
+            <w:rStyle w:val="IndexLink"/>
+          </w:rPr>
+          <w:t>The Field House Museum in Vernal</w:t>
+          <w:tab/>
+          <w:t>3</w:t>
+        </w:r>
+      </w:hyperlink>
+    </w:p>
+    <w:p>
+      <w:pPr>
+        <w:pStyle w:val="Contents2"/>
+        <w:tabs>
+          <w:tab w:val="clear" w:pos="9355"/>
+          <w:tab w:val="right" w:pos="9638" w:leader="dot"/>
+        </w:tabs>
+        <w:rPr/>
+      </w:pPr>
+      <w:hyperlink w:anchor="__RefHeading___Toc26119_446257137">
+        <w:r>
+          <w:rPr>
+            <w:rStyle w:val="IndexLink"/>
+          </w:rPr>
+          <w:t>The concrete cast in Vernal</w:t>
+          <w:tab/>
+          <w:t>4</w:t>
+        </w:r>
+      </w:hyperlink>
+    </w:p>
+    <w:p>
+      <w:pPr>
+        <w:pStyle w:val="Contents2"/>
+        <w:tabs>
+          <w:tab w:val="clear" w:pos="9355"/>
+          <w:tab w:val="right" w:pos="9638" w:leader="dot"/>
+        </w:tabs>
+        <w:rPr/>
+      </w:pPr>
+      <w:hyperlink w:anchor="__RefHeading___Toc430_3962850034">
+        <w:r>
+          <w:rPr>
+            <w:rStyle w:val="IndexLink"/>
+          </w:rPr>
+          <w:t>The fate of the original molds</w:t>
+          <w:tab/>
+          <w:t>6</w:t>
+        </w:r>
+      </w:hyperlink>
+    </w:p>
+    <w:p>
+      <w:pPr>
+        <w:pStyle w:val="Contents2"/>
+        <w:tabs>
+          <w:tab w:val="clear" w:pos="9355"/>
+          <w:tab w:val="right" w:pos="9638" w:leader="dot"/>
+        </w:tabs>
+        <w:rPr/>
+      </w:pPr>
+      <w:hyperlink w:anchor="__RefHeading___Toc949_1155462304">
+        <w:r>
+          <w:rPr>
+            <w:rStyle w:val="IndexLink"/>
+          </w:rPr>
+          <w:t>The lightweight cast in Vernal</w:t>
+          <w:tab/>
+          <w:t>7</w:t>
+        </w:r>
+      </w:hyperlink>
+    </w:p>
+    <w:p>
+      <w:pPr>
+        <w:pStyle w:val="Contents2"/>
+        <w:tabs>
+          <w:tab w:val="clear" w:pos="9355"/>
+          <w:tab w:val="right" w:pos="9638" w:leader="dot"/>
+        </w:tabs>
+        <w:rPr/>
+      </w:pPr>
+      <w:hyperlink w:anchor="__RefHeading___Toc418_3962850034">
+        <w:r>
+          <w:rPr>
+            <w:rStyle w:val="IndexLink"/>
+          </w:rPr>
+          <w:t xml:space="preserve">New casts made from molds of the concrete </w:t>
+        </w:r>
+        <w:r>
+          <w:rPr>
+            <w:rStyle w:val="IndexLink"/>
+            <w:i/>
+            <w:iCs/>
+          </w:rPr>
+          <w:t>Diplodocus</w:t>
+        </w:r>
+        <w:r>
+          <w:rPr>
+            <w:rStyle w:val="IndexLink"/>
+          </w:rPr>
+          <w:tab/>
+          <w:t>10</w:t>
+        </w:r>
+      </w:hyperlink>
+    </w:p>
+    <w:p>
+      <w:pPr>
+        <w:pStyle w:val="Contents2"/>
+        <w:tabs>
+          <w:tab w:val="clear" w:pos="9355"/>
+          <w:tab w:val="right" w:pos="9638" w:leader="dot"/>
+        </w:tabs>
+        <w:rPr/>
+      </w:pPr>
+      <w:hyperlink w:anchor="__RefHeading___Toc953_1155462304">
+        <w:r>
+          <w:rPr>
+            <w:rStyle w:val="IndexLink"/>
+          </w:rPr>
+          <w:t xml:space="preserve">The fate of the concrete </w:t>
+        </w:r>
+        <w:r>
+          <w:rPr>
+            <w:rStyle w:val="IndexLink"/>
+            <w:i/>
+            <w:iCs/>
+          </w:rPr>
+          <w:t>Diplodocus</w:t>
+        </w:r>
+        <w:r>
+          <w:rPr>
+            <w:rStyle w:val="IndexLink"/>
+          </w:rPr>
+          <w:tab/>
+          <w:t>12</w:t>
+        </w:r>
+      </w:hyperlink>
+    </w:p>
+    <w:p>
+      <w:pPr>
+        <w:pStyle w:val="Contents1"/>
+        <w:tabs>
+          <w:tab w:val="right" w:pos="9638" w:leader="dot"/>
+        </w:tabs>
+        <w:rPr/>
+      </w:pPr>
+      <w:hyperlink w:anchor="__RefHeading___Toc3401_68767826">
+        <w:r>
+          <w:rPr>
+            <w:rStyle w:val="IndexLink"/>
+          </w:rPr>
+          <w:t>Discussion</w:t>
+          <w:tab/>
+          <w:t>12</w:t>
+        </w:r>
+      </w:hyperlink>
+    </w:p>
+    <w:p>
+      <w:pPr>
+        <w:pStyle w:val="Contents1"/>
+        <w:tabs>
+          <w:tab w:val="right" w:pos="9638" w:leader="dot"/>
+        </w:tabs>
+        <w:rPr/>
+      </w:pPr>
+      <w:hyperlink w:anchor="__RefHeading___Toc3529_2542618767">
+        <w:r>
+          <w:rPr>
+            <w:rStyle w:val="IndexLink"/>
+          </w:rPr>
+          <w:t>Acknowledgements</w:t>
+          <w:tab/>
+          <w:t>13</w:t>
+        </w:r>
+      </w:hyperlink>
+    </w:p>
+    <w:p>
+      <w:pPr>
+        <w:pStyle w:val="Contents1"/>
+        <w:tabs>
+          <w:tab w:val="right" w:pos="9638" w:leader="dot"/>
+        </w:tabs>
+        <w:rPr/>
+      </w:pPr>
+      <w:hyperlink w:anchor="__RefHeading___Toc3405_68767826">
+        <w:r>
+          <w:rPr>
+            <w:rStyle w:val="IndexLink"/>
+          </w:rPr>
+          <w:t>References</w:t>
+          <w:tab/>
+          <w:t>14</w:t>
+        </w:r>
+      </w:hyperlink>
+    </w:p>
+    <w:p>
+      <w:pPr>
+        <w:pStyle w:val="Contents1"/>
+        <w:tabs>
+          <w:tab w:val="right" w:pos="9638" w:leader="dot"/>
+        </w:tabs>
+        <w:rPr/>
+      </w:pPr>
+      <w:hyperlink w:anchor="__RefHeading___Toc3407_68767826">
+        <w:r>
+          <w:rPr>
+            <w:rStyle w:val="IndexLink"/>
+          </w:rPr>
+          <w:t>Figure Captions</w:t>
+          <w:tab/>
+          <w:t>18</w:t>
+        </w:r>
+      </w:hyperlink>
+    </w:p>
+    <w:p>
+      <w:pPr>
+        <w:pStyle w:val="Contents1"/>
+        <w:tabs>
+          <w:tab w:val="right" w:pos="9638" w:leader="dot"/>
+        </w:tabs>
+        <w:rPr/>
+      </w:pPr>
+      <w:hyperlink w:anchor="__RefHeading___Toc4426_1817233446">
+        <w:r>
+          <w:rPr>
+            <w:rStyle w:val="IndexLink"/>
+          </w:rPr>
+          <w:t>Tables</w:t>
+          <w:tab/>
+          <w:t>20</w:t>
+        </w:r>
+      </w:hyperlink>
+    </w:p>
     <w:p>
       <w:pPr>
         <w:pStyle w:val="Heading1"/>
-        <w:spacing w:before="567" w:after="142"/>
-        <w:rPr>
-          <w:bCs/>
-          <w:sz w:val="32"/>
-          <w:szCs w:val="36"/>
-        </w:rPr>
-      </w:pPr>
-      <w:bookmarkStart w:id="0" w:name="__RefHeading___Toc1993_1523406190"/>
+        <w:rPr/>
+      </w:pPr>
+      <w:bookmarkStart w:id="0" w:name="__RefHeading___Toc4424_1817233446"/>
       <w:bookmarkEnd w:id="0"/>
       <w:r>
-        <w:rPr>
-          <w:bCs/>
-          <w:sz w:val="32"/>
-          <w:szCs w:val="36"/>
-        </w:rPr>
+        <w:rPr/>
         <w:t>Introduction</w:t>
       </w:r>
       <w:r>
-        <w:rPr>
-          <w:sz w:val="32"/>
-          <w:szCs w:val="36"/>
-          <w:bCs/>
-        </w:rPr>
+        <w:rPr/>
         <w:fldChar w:fldCharType="end"/>
       </w:r>
     </w:p>
@@ -1062,39 +1058,23 @@
       </w:pPr>
       <w:r>
         <w:rPr/>
-        <w:t xml:space="preserve">As recounted by Untermann and Untermann (1970), the genesis of the Field House lay with Arthur G. Nord, supervisor of the Ashley National Forest, one of those who was concerned that the fossil wealth of the Vernal area was being stripped by museums outside the locality. </w:t>
-      </w:r>
-      <w:r>
-        <w:rPr/>
-        <w:t xml:space="preserve">As World War II was ending, he realised he importance of tourism to Utah, and recommended that a museum could position Vernal as a gateway to the state on Highway 40 (Anonymous 1998:2). </w:t>
-      </w:r>
-      <w:r>
-        <w:rPr/>
-        <w:t xml:space="preserve">The creation of a museum in Vernal was </w:t>
-      </w:r>
-      <w:r>
-        <w:rPr/>
-        <w:t xml:space="preserve">formally </w:t>
-      </w:r>
-      <w:r>
-        <w:rPr/>
-        <w:t xml:space="preserve">proposed by Dr. J. E. Broadus of the State Museum Association at the Vernal Lions Club meeting of 9 September 1934 (Anonymous 1969), and it was reported in the local press only 18 days later (Anonymous 1934). However, the idea languished for nine years until the Club returned to it on 6 September 1943 (Anonymous 1969). A museum committee was then formed to advocate for a local museum (Anonymous 1943). A senate bill approving the museum was passed in 1945, and the next year Governor Herbert B. Maw made $200,000 available to construct the museum building (Anonymous 1969). G. Ernest Untermann was appointed </w:t>
-      </w:r>
-      <w:r>
-        <w:rPr/>
-        <w:t>D</w:t>
-      </w:r>
-      <w:r>
-        <w:rPr/>
-        <w:t xml:space="preserve">irector of the museum project, and his wife Billie — a capable scientist and administrator in her own right </w:t>
-      </w:r>
-      <w:r>
-        <w:rPr/>
-        <w:t>who became the first female naturalist at Dinosaur National Monument (Anonymous 1998:2) — was the Staff Scientist.</w:t>
-      </w:r>
-      <w:r>
-        <w:rPr/>
-        <w:t xml:space="preserve"> Based on drawings created by the Untermanns, the Salt Lake City architect Miles E. Miller drew up the plans, and the building was erected by Dorland Construction Company. The work was begun on 16 October 1947 and completed on 1 July 1948, and the building was dedicated on 29 October 1948 by Governor Maw.</w:t>
+        <w:t>As recounted by Untermann and Untermann (1970), the genesis of the Field House lay with Arthur G. Nord, supervisor of the Ashley National Forest, one of those who was concerned that the fossil wealth of the Vernal area was being stripped by museums outside the locality. As World War II was ending, he realised he importance of tourism to Utah, and recommended that a museum could position Vernal as a gateway to the state on Highway 40 (</w:t>
+      </w:r>
+      <w:r>
+        <w:rPr/>
+        <w:t>Kirby</w:t>
+      </w:r>
+      <w:r>
+        <w:rPr/>
+        <w:t xml:space="preserve"> 1998:2). The creation of a museum in Vernal was formally proposed by Dr. J. E. Broadus of the State Museum Association at the Vernal Lions Club meeting of 9 September 1934 (Anonymous 1969), and it was reported in the local press only 18 days later (Anonymous 1934). However, the idea languished for nine years until the Club returned to it on 6 September 1943 (Anonymous 1969). A museum committee was then formed to advocate for a local museum (Anonymous 1943). A senate bill approving the museum was passed in 1945, and the next year Governor Herbert B. Maw made $200,000 available to construct the museum building (Anonymous 1969). G. Ernest Untermann was appointed Director of the museum project, and his wife Billie — a capable scientist and administrator in her own right who became the first female naturalist at Dinosaur National Monument (</w:t>
+      </w:r>
+      <w:r>
+        <w:rPr/>
+        <w:t>Kirby</w:t>
+      </w:r>
+      <w:r>
+        <w:rPr/>
+        <w:t xml:space="preserve"> 1998:2) — was the Staff Scientist. Based on drawings created by the Untermanns, the Salt Lake City architect Miles E. Miller drew up the plans, and the building was erected by Dorland Construction Company. The work was begun on 16 October 1947 and completed on 1 July 1948, and the building was dedicated on 29 October 1948 by Governor Maw.</w:t>
       </w:r>
     </w:p>
     <w:p>
@@ -1474,11 +1454,7 @@
       </w:pPr>
       <w:r>
         <w:rPr/>
-        <w:t xml:space="preserve">Madsen (1990:4) wrote that “The fate of the initial set of molds is somewhat in question, but Wann Langston (personal communication, 1989) suggests that they seem to have been lost, strayed, or stolen during transport from ? to ?. Principles contacted in regards to the disposition of the molds could not provide specific information. It is truly a mystery that an estimated 3–6 tons of plaster molds could simply vanish!”. Infuriatingly, the question marks are in the original. Since both Langston and Madsen are now deceased, there is no way discover on which of the mold’s journeys Langston though the molds were destroyed or lost. It may be that they never ever arrived safely at the Rocky Mount Children’s Museum, and Langston had in mind the initial journey there from Vernal. </w:t>
-      </w:r>
-      <w:r>
-        <w:rPr/>
-        <w:t>This interpretation may be supported by the claim that “Somewhere along the line, as the story goes, the molds received from the Carnegie had been shipped to a school down south and never arrived. So they were lost.” But Rocky mount is about 2000 miles east of Vernal, not South, so “a school down south” is not a good description of a museum out east.</w:t>
+        <w:t>Madsen (1990:4) wrote that “The fate of the initial set of molds is somewhat in question, but Wann Langston (personal communication, 1989) suggests that they seem to have been lost, strayed, or stolen during transport from ? to ?. Principles contacted in regards to the disposition of the molds could not provide specific information. It is truly a mystery that an estimated 3–6 tons of plaster molds could simply vanish!”. Infuriatingly, the question marks are in the original. Since both Langston and Madsen are now deceased, there is no way discover on which of the mold’s journeys Langston though the molds were destroyed or lost. It may be that they never ever arrived safely at the Rocky Mount Children’s Museum, and Langston had in mind the initial journey there from Vernal. This interpretation may be supported by the claim that “Somewhere along the line, as the story goes, the molds received from the Carnegie had been shipped to a school down south and never arrived. So they were lost.” But Rocky mount is about 2000 miles east of Vernal, not South, so “a school down south” is not a good description of a museum out east.</w:t>
       </w:r>
     </w:p>
     <w:p>
@@ -1670,11 +1646,7 @@
       </w:pPr>
       <w:r>
         <w:rPr/>
-        <w:t xml:space="preserve">The Dinolab contract was in one respect inferior that agreed with the Las Vegas Museum: in the older agreement, Las Vegas would have been responsible for mounting the Field House’s new cast, but Dinolab undertook only to provide “technical assistance […] in the design, fabrication and construction of a free-standing exhibit incorporating that skeleton” (Madsen et al. 1989). The new cast was expected to be assembled that winter (Anonymous 1991), but delays would prevent the public from seeing it for nearly three further years. By 23 June 1993, only the libs and torso had been erected (Anonymous 1993). In June 1994, the mount of the new cast was finally completed, with its head and neck looming over the admission counter. It was unveiled as part of the Dinosaur Days festival on Saturday 18th June (Morrison 1994), having been “pieced together by maintenance employee, Danny Anderson, who worked on him over a two year period only as time allowed.” </w:t>
-      </w:r>
-      <w:r>
-        <w:rPr/>
-        <w:t xml:space="preserve">Anderson had been working at the museum on and off since 1988, and since 1991 had been full time. One of the questions he had been asked when interviewing for the job in mid-October 1991 was whether he could assemble the </w:t>
+        <w:t xml:space="preserve">The Dinolab contract was in one respect inferior that agreed with the Las Vegas Museum: in the older agreement, Las Vegas would have been responsible for mounting the Field House’s new cast, but Dinolab undertook only to provide “technical assistance […] in the design, fabrication and construction of a free-standing exhibit incorporating that skeleton” (Madsen et al. 1989). The new cast was expected to be assembled that winter (Anonymous 1991), but delays would prevent the public from seeing it for nearly three further years. By 23 June 1993, only the libs and torso had been erected (Anonymous 1993). In June 1994, the mount of the new cast was finally completed, with its head and neck looming over the admission counter. It was unveiled as part of the Dinosaur Days festival on Saturday 18th June (Morrison 1994), having been “pieced together by maintenance employee, Danny Anderson, who worked on him over a two year period only as time allowed.” Anderson had been working at the museum on and off since 1988, and since 1991 had been full time. One of the questions he had been asked when interviewing for the job in mid-October 1991 was whether he could assemble the </w:t>
       </w:r>
       <w:r>
         <w:rPr>
@@ -1685,7 +1657,15 @@
       </w:r>
       <w:r>
         <w:rPr/>
-        <w:t xml:space="preserve"> (Anonymous 1998:3). Evidently he had the necessary skills and inventiveness, but other responsibilities meant that very nearly five years were to elapse after the removal of the outdoor concrete </w:t>
+        <w:t xml:space="preserve"> (</w:t>
+      </w:r>
+      <w:r>
+        <w:rPr/>
+        <w:t>Kirby</w:t>
+      </w:r>
+      <w:r>
+        <w:rPr/>
+        <w:t xml:space="preserve"> 1998:3). Evidently he had the necessary skills and inventiveness, but other responsibilities meant that very nearly five years were to elapse after the removal of the outdoor concrete </w:t>
       </w:r>
       <w:r>
         <w:rPr>
@@ -1744,10 +1724,254 @@
         <w:pStyle w:val="TextBody"/>
         <w:rPr/>
       </w:pPr>
+      <w:bookmarkStart w:id="11" w:name="__DdeLink__11815_2767870788"/>
+      <w:r>
+        <w:rPr/>
+        <w:t xml:space="preserve">In subsequent years: further casts were made from the Dinolab molds: </w:t>
+      </w:r>
+      <w:r>
+        <w:rPr/>
+        <w:t xml:space="preserve">Table 1 summarises information from </w:t>
+      </w:r>
+      <w:r>
+        <w:rPr/>
+        <w:t>Madsen’</w:t>
+      </w:r>
+      <w:r>
+        <w:rPr/>
+        <w:t xml:space="preserve">s </w:t>
+      </w:r>
+      <w:r>
+        <w:rPr/>
+        <w:t xml:space="preserve">(1993) report to the Carnegie Museum and the Field House </w:t>
+      </w:r>
+      <w:r>
+        <w:rPr/>
+        <w:t xml:space="preserve">and additional information from Dinolab, kindly provided by Lisa and Chris Madsen. Of particular interest is that Dinolab are claimed to have supplied a cast to Odawara in the </w:t>
+      </w:r>
+      <w:r>
+        <w:rPr/>
+        <w:t xml:space="preserve">Kanagawa </w:t>
+      </w:r>
+      <w:r>
+        <w:rPr/>
+        <w:t>prefecture of Japan in January 1990 before delivering to the Field House. This must be considered doubtful, as the work, begun with the collection of the concrete cast only in June 1989, could scarcely have progressed far enough to deliver a complete cast only seven months later: a date of January 1992 is more likely.</w:t>
+      </w:r>
+    </w:p>
+    <w:p>
+      <w:pPr>
+        <w:pStyle w:val="TextBody"/>
+        <w:rPr/>
+      </w:pPr>
+      <w:r>
+        <w:rPr/>
+        <w:t>S</w:t>
+      </w:r>
+      <w:r>
+        <w:rPr/>
+        <w:t>ome reported subsequent casts have proven difficult to track down. For example, Nieuwland (2010:68) reported that the new molds “opened up the possibility of a whole slew of further copies of this particular copy, which was immediately exploited by the Las Vegas Natural History Museum. One of these has been placed in the Las Vegas Natural History Museum”. But this seems to be an error based on misunderstanding Krishtalka’s (1988:17) report of a</w:t>
+      </w:r>
+      <w:r>
+        <w:rPr/>
+        <w:t>n earlier</w:t>
+      </w:r>
+      <w:r>
+        <w:rPr/>
+        <w:t xml:space="preserve"> Las Vegas museum’s intention to make its own molds of the concrete </w:t>
+      </w:r>
+      <w:r>
+        <w:rPr>
+          <w:i/>
+          <w:iCs/>
+        </w:rPr>
+        <w:t>Diplodocus</w:t>
+      </w:r>
+      <w:r>
+        <w:rPr/>
+        <w:t xml:space="preserve"> as discussed above. The Las Vegas Museum of Natural History (note the subtly different name) went bankrupt and closed in 1990, before the new molds were available for casting, so can not have received a </w:t>
+      </w:r>
+      <w:r>
+        <w:rPr>
+          <w:i/>
+          <w:iCs/>
+        </w:rPr>
+        <w:t>Diplodocus</w:t>
+      </w:r>
+      <w:r>
+        <w:rPr/>
+        <w:t xml:space="preserve"> cast. The Las Vegas Natural History Museum, a completely different institution which opened in June 1991, has never had a </w:t>
+      </w:r>
+      <w:r>
+        <w:rPr>
+          <w:i/>
+          <w:iCs/>
+        </w:rPr>
+        <w:t>Diplodocus</w:t>
+      </w:r>
+      <w:r>
+        <w:rPr/>
+        <w:t xml:space="preserve"> (Michele Jones, pers. comm., 2022).</w:t>
+      </w:r>
+      <w:bookmarkEnd w:id="11"/>
+    </w:p>
+    <w:p>
+      <w:pPr>
+        <w:pStyle w:val="TextBody"/>
+        <w:rPr/>
+      </w:pPr>
+      <w:r>
+        <w:rPr/>
+        <w:t>And one in the Houston Natural History Museum (</w:t>
+      </w:r>
       <w:r>
         <w:rPr>
           <w:highlight w:val="yellow"/>
         </w:rPr>
+        <w:t>XXX probably referring to the CM 662 mount</w:t>
+      </w:r>
+      <w:r>
+        <w:rPr/>
+        <w:t>).</w:t>
+      </w:r>
+    </w:p>
+    <w:p>
+      <w:pPr>
+        <w:pStyle w:val="TextBody"/>
+        <w:rPr/>
+      </w:pPr>
+      <w:r>
+        <w:rPr/>
+        <w:t xml:space="preserve">The molds taken from the concrete </w:t>
+      </w:r>
+      <w:r>
+        <w:rPr>
+          <w:i/>
+          <w:iCs/>
+        </w:rPr>
+        <w:t>Diplodocus</w:t>
+      </w:r>
+      <w:r>
+        <w:rPr/>
+        <w:t xml:space="preserve"> were used again in an eighteen-month project in 1996 and 1997, led by David Letasi, to create a unique exhibit at the Museum of Science and Industry in Tampa, Florida (David Letasi, pers. comm., 2022). Susan Swartz of MOSI obtained a $500,000 grant from the National Science Foundation for the “Assemble a Sauropod” project. The museum board were initially interested in purchasing a cast of a large sauropod skeleton from China. However, based on photographs of this skeleton, Letasi was sceptical about its authenticity. On advice from Mark Norell, Letasi consulted Paul Sereno, who had recently seen the specimen in question, and discovered that it was almost entirely extrapolated from handful of bones, these so restored with plaster that it was impossible to determine what was real. Sereno therefore wrote to the museum directors, recommending that the project take a different form. Jim Kirkland, who was lecturing at a MOSI event at this time, recommended that a </w:t>
+      </w:r>
+      <w:r>
+        <w:rPr>
+          <w:i/>
+          <w:iCs/>
+        </w:rPr>
+        <w:t>Diplodocus</w:t>
+      </w:r>
+      <w:r>
+        <w:rPr/>
+        <w:t xml:space="preserve"> skeletons could be used, and that Jim Madsen was able to produce the casts — using the molds taken from the concrete </w:t>
+      </w:r>
+      <w:r>
+        <w:rPr>
+          <w:i/>
+          <w:iCs/>
+        </w:rPr>
+        <w:t>Diplodocus</w:t>
+      </w:r>
+      <w:r>
+        <w:rPr/>
+        <w:t xml:space="preserve"> of Vernal..</w:t>
+      </w:r>
+    </w:p>
+    <w:p>
+      <w:pPr>
+        <w:pStyle w:val="TextBody"/>
+        <w:rPr/>
+      </w:pPr>
+      <w:r>
+        <w:rPr/>
+        <w:t xml:space="preserve">The museum directors approached Madsen, who recommended that two individuals be created and posed together, creating a unique tableau. Letasi conceived the idea of mounting one of them in a rearing position: to better understand what this would entail, he consulted Mark Norrell of the American Museum of Natural History, who six years earlier had mounted a cast </w:t>
+      </w:r>
+      <w:r>
+        <w:rPr>
+          <w:i/>
+          <w:iCs/>
+        </w:rPr>
+        <w:t>Barosaurus</w:t>
+      </w:r>
+      <w:r>
+        <w:rPr/>
+        <w:t xml:space="preserve"> skeleton in the AMNH atrium (Taylor et al. in prep, b). Letasi also consulted Robert Bakker on the dynamic, defensive pose of the quadrupedal skeleton; Phil Currie on the dynamics of the whiplash tail; and Kent Stevens on the mechanics of the rearing posture. Sauropod specialist John S. McIntosh reviewed the design.</w:t>
+      </w:r>
+    </w:p>
+    <w:p>
+      <w:pPr>
+        <w:pStyle w:val="TextBody"/>
+        <w:rPr/>
+      </w:pPr>
+      <w:r>
+        <w:rPr/>
+        <w:t>The elements of the mounts were cast by Jim Madsen of Dinolab, using hollow core resin casting with lightweight foam filler to reduce weight. While the postcranial skeleton was created from the second-generation Vernal molds, the cast skull was based on a separate Carnegie Museum individual, CM 11161. All these elements were then shipped to Ontario to be assembled into their selected postures by Peter May of Research Casting International (RCI) with guidance from Letasi.</w:t>
+      </w:r>
+    </w:p>
+    <w:p>
+      <w:pPr>
+        <w:pStyle w:val="TextBody"/>
+        <w:rPr/>
+      </w:pPr>
+      <w:r>
+        <w:rPr/>
+        <w:t>Aside from biological and mechanical verisimilitude, it was also necessary to consider the space the skeletons were to be mounted in. Letasi was concerned that it would be difficult to place the mounts in the main lobby without restricting evening events, as the space was used for public dinner engagements and rotating exhibits. With space in the lobby limited, it was not clear that the skeletons, widely cited in the literature as being 85 feet (25.9 m) in length, would fit. At Letasi’s request, Jim Madsen laid out the skull and axial skeleton at his lab, and measured it at 75 feet (22.9 m) — so it appears that the 84 feet given by Holland (1905:448) for the London cast was an exaggeration.</w:t>
+      </w:r>
+    </w:p>
+    <w:p>
+      <w:pPr>
+        <w:pStyle w:val="TextBody"/>
+        <w:rPr/>
+      </w:pPr>
+      <w:r>
+        <w:rPr/>
+        <w:t xml:space="preserve">Letasi visited RCI for the trial mountings of both skeletons. The only problem that became apparent was the position of the tail on the upright mount, which when installed at the museum would have collided with a balcony. The tail posture was changed and the problem avoided. The two mounted skeletons at their true size of 75 feet and with the tail posture modified were able to fit perfectly into the MOSI lobby. The upright mount was placed on a ten foot high pedestal and an existing concrete bunker was used for quadrupedal mount, so neither encroached greatly on floor space </w:t>
+      </w:r>
+      <w:r>
+        <w:rPr/>
+        <w:t>(Figure K)</w:t>
+      </w:r>
+      <w:r>
+        <w:rPr/>
+        <w:t>.</w:t>
+      </w:r>
+    </w:p>
+    <w:p>
+      <w:pPr>
+        <w:pStyle w:val="TextBody"/>
+        <w:rPr/>
+      </w:pPr>
+      <w:r>
+        <w:rPr/>
+        <w:t xml:space="preserve">Sadly, this impressive exhibit was to last only twenty years in its original form. On 13 August 2017, the museum, in financial difficulties, closed 85% of its space (Contorno 2017, Schreiner and Ochoa 2017) and many exhibits had to be discarded. Happily, in 2019 the rearing mounted </w:t>
+      </w:r>
+      <w:r>
+        <w:rPr>
+          <w:i/>
+          <w:iCs/>
+        </w:rPr>
+        <w:t>Diplodocus</w:t>
+      </w:r>
+      <w:r>
+        <w:rPr/>
+        <w:t xml:space="preserve"> was moved to a new position in the Kids In Charge Gallery in the remaining part of the museum. The quadrupedal mount was sold to a company that in turn sold it to a Canadian exhibition company. </w:t>
+      </w:r>
+      <w:r>
+        <w:rPr>
+          <w:shd w:fill="FFFF00" w:val="clear"/>
+        </w:rPr>
+        <w:t>XXX Anthony Pelaez to supply details</w:t>
+      </w:r>
+    </w:p>
+    <w:p>
+      <w:pPr>
+        <w:pStyle w:val="TextBody"/>
+        <w:rPr/>
+      </w:pPr>
+      <w:r>
+        <w:rPr>
+          <w:highlight w:val="yellow"/>
+        </w:rPr>
         <w:t>XXX write up:</w:t>
       </w:r>
       <w:r>
@@ -1775,226 +1999,6 @@
       <w:r>
         <w:rPr/>
         <w:t xml:space="preserve"> mount. See Gordy (1991), Norell et al. (1991), Dingus (1996:20–29), Taylor et al (in prep, b).</w:t>
-      </w:r>
-    </w:p>
-    <w:p>
-      <w:pPr>
-        <w:pStyle w:val="TextBody"/>
-        <w:rPr/>
-      </w:pPr>
-      <w:bookmarkStart w:id="11" w:name="__DdeLink__11815_2767870788"/>
-      <w:r>
-        <w:rPr/>
-        <w:t>In subsequent years: further casts were made from the Dinolab molds: Madsen (1993) reported to the Carnegie Museum and the Field House that at that point four casts had been made and sold to Japan, where three were mounted in Kanagawa, Ishikawa and Tokai, and the fourth was a travelling exhibit.</w:t>
-      </w:r>
-    </w:p>
-    <w:p>
-      <w:pPr>
-        <w:pStyle w:val="TextBody"/>
-        <w:rPr/>
-      </w:pPr>
-      <w:r>
-        <w:rPr/>
-        <w:t xml:space="preserve">However, some reported subsequent casts have proven difficult to track down. For example, Nieuwland (2010:68) reported that the new molds “opened up the possibility of a whole slew of further copies of this particular copy, which was immediately exploited by the Las Vegas Natural History Museum. One of these has been placed in the Las Vegas Natural History Museum”. But this seems to be an error based on misunderstanding Krishtalka’s (1988:17) report of a Las Vegas museum’s intention to make its own molds of the concrete </w:t>
-      </w:r>
-      <w:r>
-        <w:rPr>
-          <w:i/>
-          <w:iCs/>
-        </w:rPr>
-        <w:t>Diplodocus</w:t>
-      </w:r>
-      <w:r>
-        <w:rPr/>
-        <w:t xml:space="preserve"> as discussed above. The Las Vegas Museum of Natural History (note the subtly different name) went bankrupt and closed in 1990, before the new molds were available for casting, so can not have received a </w:t>
-      </w:r>
-      <w:r>
-        <w:rPr>
-          <w:i/>
-          <w:iCs/>
-        </w:rPr>
-        <w:t>Diplodocus</w:t>
-      </w:r>
-      <w:r>
-        <w:rPr/>
-        <w:t xml:space="preserve"> cast. The Las Vegas Natural History Museum, a completely different institution which opened in June 1991, has never had a </w:t>
-      </w:r>
-      <w:r>
-        <w:rPr>
-          <w:i/>
-          <w:iCs/>
-        </w:rPr>
-        <w:t>Diplodocus</w:t>
-      </w:r>
-      <w:r>
-        <w:rPr/>
-        <w:t xml:space="preserve"> (Michele Jones, pers. comm., 2022).</w:t>
-      </w:r>
-      <w:bookmarkEnd w:id="11"/>
-    </w:p>
-    <w:p>
-      <w:pPr>
-        <w:pStyle w:val="TextBody"/>
-        <w:rPr>
-          <w:highlight w:val="yellow"/>
-        </w:rPr>
-      </w:pPr>
-      <w:r>
-        <w:rPr>
-          <w:highlight w:val="yellow"/>
-        </w:rPr>
-        <w:t>XXX get Dinolab documentation from Brian Curtice.</w:t>
-      </w:r>
-    </w:p>
-    <w:p>
-      <w:pPr>
-        <w:pStyle w:val="TextBody"/>
-        <w:rPr/>
-      </w:pPr>
-      <w:r>
-        <w:rPr/>
-        <w:t>And one in the Houston Natural History Museum (</w:t>
-      </w:r>
-      <w:r>
-        <w:rPr>
-          <w:highlight w:val="yellow"/>
-        </w:rPr>
-        <w:t>XXX probably referring to the CM 662 mount</w:t>
-      </w:r>
-      <w:r>
-        <w:rPr/>
-        <w:t>).</w:t>
-      </w:r>
-    </w:p>
-    <w:p>
-      <w:pPr>
-        <w:pStyle w:val="TextBody"/>
-        <w:rPr/>
-      </w:pPr>
-      <w:r>
-        <w:rPr/>
-        <w:t xml:space="preserve">The molds taken from the concrete </w:t>
-      </w:r>
-      <w:r>
-        <w:rPr>
-          <w:i/>
-          <w:iCs/>
-        </w:rPr>
-        <w:t>Diplodocus</w:t>
-      </w:r>
-      <w:r>
-        <w:rPr/>
-        <w:t xml:space="preserve"> were used again in an eighteen-month project in 1996 and 1997, led by David Letasi, to create a unique exhibit at the Museum of Science and Industry in Tampa, Florida (David Letasi, pers. comm., 2022). Susan Swartz of MOSI obtained a $500,000 grant from the National Science Foundation for the “Assemble a Sauropod” project. The museum board were initially interested in purchasing a cast of a large sauropod skeleton from China. However, based on photographs of this skeleton, Letasi was sceptical about its authenticity. On advice from Mark Norell, Letasi consulted Paul Sereno, who had recently seen the specimen in question, and discovered that it was almost entirely extrapolated from handful of bones, these so restored with plaster that it was impossible to determine what was real. Sereno therefore wrote to the museum directors, recommending that the project take a different form. Jim Kirkland, who was lecturing at a MOSI event at this time, recommended that a </w:t>
-      </w:r>
-      <w:r>
-        <w:rPr>
-          <w:i/>
-          <w:iCs/>
-        </w:rPr>
-        <w:t>Diplodocus</w:t>
-      </w:r>
-      <w:r>
-        <w:rPr/>
-        <w:t xml:space="preserve"> skeletons could be used, and that Jim Madsen was able to produce the casts — using the molds taken from the concrete </w:t>
-      </w:r>
-      <w:r>
-        <w:rPr>
-          <w:i/>
-          <w:iCs/>
-        </w:rPr>
-        <w:t>Diplodocus</w:t>
-      </w:r>
-      <w:r>
-        <w:rPr/>
-        <w:t xml:space="preserve"> of Vernal..</w:t>
-      </w:r>
-    </w:p>
-    <w:p>
-      <w:pPr>
-        <w:pStyle w:val="TextBody"/>
-        <w:rPr/>
-      </w:pPr>
-      <w:r>
-        <w:rPr/>
-        <w:t xml:space="preserve">The museum directors approached Madsen, who recommended that two individuals be created and posed together, creating a unique tableau. Letasi conceived the idea of mounting one of them in a rearing position: to better understand what this would entail, he consulted Mark Norrell of the American Museum of Natural History, who six years earlier had mounted a cast </w:t>
-      </w:r>
-      <w:r>
-        <w:rPr>
-          <w:i/>
-          <w:iCs/>
-        </w:rPr>
-        <w:t>Barosaurus</w:t>
-      </w:r>
-      <w:r>
-        <w:rPr/>
-        <w:t xml:space="preserve"> skeleton in the AMNH atrium (Taylor et al. in prep, b). Letasi also consulted Robert Bakker on the dynamic, defensive pose of the quadrupedal skeleton; Phil Currie on the dynamics of the whiplash tail; and Kent Stevens on the mechanics of the rearing posture. Sauropod specialist John S. McIntosh reviewed the design.</w:t>
-      </w:r>
-    </w:p>
-    <w:p>
-      <w:pPr>
-        <w:pStyle w:val="TextBody"/>
-        <w:rPr/>
-      </w:pPr>
-      <w:r>
-        <w:rPr/>
-        <w:t>The elements of the mounts were cast by Jim Madsen of Dinolab, using hollow core resin casting with lightweight foam filler to reduce weight. While the postcranial skeleton was created from the second-generation Vernal molds, the cast skull was based on a separate Carnegie Museum individual, CM 11161. All these elements were then shipped to Ontario to be assembled into their selected postures by Peter May of Research Casting International (RCI) with guidance from Letasi.</w:t>
-      </w:r>
-    </w:p>
-    <w:p>
-      <w:pPr>
-        <w:pStyle w:val="TextBody"/>
-        <w:rPr/>
-      </w:pPr>
-      <w:r>
-        <w:rPr/>
-        <w:t>Aside from biological and mechanical verisimilitude, it was also necessary to consider the space the skeletons were to be mounted in. Letasi was concerned that it would be difficult to place the mounts in the main lobby without restricting evening events, as the space was used for public dinner engagements and rotating exhibits. With space in the lobby limited, it was not clear that the skeletons, widely cited in the literature as being 85 feet (25.9 m) in length, would fit. At Letasi’s request, Jim Madsen laid out the skull and axial skeleton at his lab, and measured it at 75 feet (22.9 m) — so it appears that the 84 feet given by Holland (1905:448) for the London cast was an exaggeration.</w:t>
-      </w:r>
-    </w:p>
-    <w:p>
-      <w:pPr>
-        <w:pStyle w:val="TextBody"/>
-        <w:rPr/>
-      </w:pPr>
-      <w:r>
-        <w:rPr/>
-        <w:t>Letasi visited RCI for the trial mountings of both skeletons. The only problem that became apparent was the position of the tail on the upright mount, which when installed at the museum would have collided with a balcony. The tail posture was changed and the problem avoided. The two mounted skeletons at their true size of 75 feet and with the tail posture modified were able to fit perfectly into the MOSI lobby. The upright mount was placed on a ten foot high pedestal and an existing concrete bunker was used for quadrupedal mount, so neither encroached greatly on floor space. (</w:t>
-      </w:r>
-      <w:r>
-        <w:rPr>
-          <w:highlight w:val="yellow"/>
-        </w:rPr>
-        <w:t>Figure XXX trying to source</w:t>
-      </w:r>
-      <w:r>
-        <w:rPr/>
-        <w:t>).</w:t>
-      </w:r>
-    </w:p>
-    <w:p>
-      <w:pPr>
-        <w:pStyle w:val="TextBody"/>
-        <w:rPr/>
-      </w:pPr>
-      <w:r>
-        <w:rPr/>
-        <w:t xml:space="preserve">Sadly, this impressive exhibit was to last only twenty years in its original form. On 13 August 2017, the museum, in financial difficulties, closed 85% of its space (Contorno 2017, Schreiner and Ochoa 2017) and many exhibits had to be discarded. Happily, in 2019 the rearing mounted </w:t>
-      </w:r>
-      <w:r>
-        <w:rPr>
-          <w:i/>
-          <w:iCs/>
-        </w:rPr>
-        <w:t>Diplodocus</w:t>
-      </w:r>
-      <w:r>
-        <w:rPr/>
-        <w:t xml:space="preserve"> was moved to a new position in the Kids In Charge Gallery in the remaining part of the museum. The quadrupedal mount was sold to a company that in turn sold it to a Canadian exhibition company. </w:t>
-      </w:r>
-      <w:r>
-        <w:rPr>
-          <w:shd w:fill="FFFF00" w:val="clear"/>
-        </w:rPr>
-        <w:t>XXX Anthony Pelaez to supply details</w:t>
       </w:r>
     </w:p>
     <w:p>
@@ -2225,7 +2229,7 @@
       </w:r>
       <w:r>
         <w:rPr/>
-        <w:t xml:space="preserve"> sitting unloved in a building used mostly for storage.I suppose most endings are sad, but the project definitely has a melancholy feel.</w:t>
+        <w:t xml:space="preserve"> sitting unloved in a building used mostly for storage. I suppose most endings are sad, but the project definitely has a melancholy feel.</w:t>
       </w:r>
     </w:p>
     <w:p>
@@ -2273,7 +2277,15 @@
       </w:pPr>
       <w:r>
         <w:rPr/>
-        <w:t>Ilja Niewland’s unparalelled knowledge of the Carnegie casts proved invaluable.</w:t>
+        <w:t>Ilja Niewland’s unparal</w:t>
+      </w:r>
+      <w:r>
+        <w:rPr/>
+        <w:t>l</w:t>
+      </w:r>
+      <w:r>
+        <w:rPr/>
+        <w:t>eled knowledge of the Carnegie casts proved invaluable.</w:t>
       </w:r>
     </w:p>
     <w:p>
@@ -2359,6 +2371,27 @@
     </w:p>
     <w:p>
       <w:pPr>
+        <w:pStyle w:val="FigureCaption"/>
+        <w:rPr/>
+      </w:pPr>
+      <w:r>
+        <w:rPr/>
+        <w:t xml:space="preserve">Chris Madsen identified his father’s manuscript (Madsen 1990); he and his sister Lisa gave permission to list Dinolab’s records of what </w:t>
+      </w:r>
+      <w:r>
+        <w:rPr>
+          <w:i/>
+          <w:iCs/>
+        </w:rPr>
+        <w:t>Diplodocus</w:t>
+      </w:r>
+      <w:r>
+        <w:rPr/>
+        <w:t xml:space="preserve"> casts they created from the Vernal molds.</w:t>
+      </w:r>
+    </w:p>
+    <w:p>
+      <w:pPr>
         <w:pStyle w:val="TextBody"/>
         <w:rPr/>
       </w:pPr>
@@ -2375,6 +2408,27 @@
       <w:r>
         <w:rPr/>
         <w:t>XXX More to follow.</w:t>
+      </w:r>
+    </w:p>
+    <w:p>
+      <w:pPr>
+        <w:pStyle w:val="Heading1"/>
+        <w:widowControl/>
+        <w:numPr>
+          <w:ilvl w:val="0"/>
+          <w:numId w:val="0"/>
+        </w:numPr>
+        <w:suppressAutoHyphens w:val="true"/>
+        <w:overflowPunct w:val="false"/>
+        <w:jc w:val="left"/>
+        <w:outlineLvl w:val="0"/>
+        <w:rPr/>
+      </w:pPr>
+      <w:r>
+        <w:rPr/>
+      </w:r>
+      <w:r>
+        <w:br w:type="page"/>
       </w:r>
     </w:p>
     <w:p>
@@ -2632,19 +2686,465 @@
     <w:p>
       <w:pPr>
         <w:pStyle w:val="Reference"/>
+        <w:rPr/>
+      </w:pPr>
+      <w:r>
+        <w:rPr/>
+        <w:t>Bilbey, Sue Ann. 1989. Letter to James H. Madsen, 2 April 1989.</w:t>
+      </w:r>
+    </w:p>
+    <w:p>
+      <w:pPr>
+        <w:pStyle w:val="Reference"/>
+        <w:rPr/>
+      </w:pPr>
+      <w:r>
+        <w:rPr/>
+        <w:t xml:space="preserve">Carpenter, Kenneth. 2018. Rocky start of Dinosaur National Monument (USA), the world's first dinosaur geoconservation site. </w:t>
+      </w:r>
+      <w:r>
+        <w:rPr>
+          <w:i/>
+          <w:iCs/>
+        </w:rPr>
+        <w:t>Geoconservation Research</w:t>
+      </w:r>
+      <w:r>
+        <w:rPr/>
+        <w:t xml:space="preserve"> </w:t>
+      </w:r>
+      <w:r>
+        <w:rPr>
+          <w:b/>
+          <w:bCs/>
+        </w:rPr>
+        <w:t>1(1)</w:t>
+      </w:r>
+      <w:r>
+        <w:rPr/>
+        <w:t>:1–20.</w:t>
+      </w:r>
+    </w:p>
+    <w:p>
+      <w:pPr>
+        <w:pStyle w:val="Reference"/>
+        <w:rPr/>
+      </w:pPr>
+      <w:r>
+        <w:rPr/>
+        <w:t>Carpenter, Kenneth, and Fred Hayes. 2013. Memorandum of understanding between the State of Utah Division of Parks and Recreation and Prehistoric Museum – Utah State University Eastern for loan of concrete Diplodocus model. Private agreement.</w:t>
+      </w:r>
+    </w:p>
+    <w:p>
+      <w:pPr>
+        <w:pStyle w:val="Reference"/>
+        <w:rPr/>
+      </w:pPr>
+      <w:r>
+        <w:rPr/>
+        <w:t xml:space="preserve">Carr, Elaine, and Aric Hansen. 2005. William Randolf Turnage, Dee Hall, and Ernest Untermann [archive photograph with metadata]. University of Utah, J. Willard Marriott Digital Library, image 1086142. </w:t>
+      </w:r>
+      <w:hyperlink r:id="rId12">
+        <w:r>
+          <w:rPr>
+            <w:rStyle w:val="InternetLink"/>
+          </w:rPr>
+          <w:t>https://collections.lib.utah.edu/details?id=1086142</w:t>
+        </w:r>
+      </w:hyperlink>
+    </w:p>
+    <w:p>
+      <w:pPr>
+        <w:pStyle w:val="Reference"/>
+        <w:rPr/>
+      </w:pPr>
+      <w:bookmarkStart w:id="18" w:name="__DdeLink__11501_941453575"/>
+      <w:r>
+        <w:rPr/>
+        <w:t>Contorno</w:t>
+      </w:r>
+      <w:bookmarkEnd w:id="18"/>
+      <w:r>
+        <w:rPr/>
+        <w:t xml:space="preserve">, Steve. 2017. MOSI to close most of its building, IMAX to save money before move to downtown Tampa. </w:t>
+      </w:r>
+      <w:r>
+        <w:rPr>
+          <w:i/>
+          <w:iCs/>
+        </w:rPr>
+        <w:t>Tampa Bay Times</w:t>
+      </w:r>
+      <w:r>
+        <w:rPr/>
+        <w:t xml:space="preserve">, 18 May 2017. </w:t>
+      </w:r>
+      <w:hyperlink r:id="rId13">
+        <w:r>
+          <w:rPr>
+            <w:rStyle w:val="InternetLink"/>
+          </w:rPr>
+          <w:t>https://www.tampabay.com/news/business/tourism/mosi-to-close-part-of-its-building-to-save-money-before-move-to-downtown/2324358/</w:t>
+        </w:r>
+      </w:hyperlink>
+      <w:r>
+        <w:rPr/>
+        <w:t xml:space="preserve">, archived at </w:t>
+      </w:r>
+      <w:hyperlink r:id="rId14">
+        <w:r>
+          <w:rPr>
+            <w:rStyle w:val="InternetLink"/>
+          </w:rPr>
+          <w:t>https://web.archive.org/web/20211125120642/https://www.tampabay.com/news/business/tourism/mosi-to-close-part-of-its-building-to-save-money-before-move-to-downtown/2324358/</w:t>
+        </w:r>
+      </w:hyperlink>
+    </w:p>
+    <w:p>
+      <w:pPr>
+        <w:pStyle w:val="Reference"/>
+        <w:rPr/>
+      </w:pPr>
+      <w:r>
+        <w:rPr/>
+        <w:t xml:space="preserve">Dingus, Lowell. 1996. </w:t>
+      </w:r>
+      <w:r>
+        <w:rPr>
+          <w:i/>
+          <w:iCs/>
+        </w:rPr>
+        <w:t>Next of Kin: Great Fossils at the American Museum of Natural History</w:t>
+      </w:r>
+      <w:r>
+        <w:rPr/>
+        <w:t>. Rizzoli, New York.</w:t>
+      </w:r>
+    </w:p>
+    <w:p>
+      <w:pPr>
+        <w:pStyle w:val="Reference"/>
+        <w:rPr/>
+      </w:pPr>
+      <w:r>
+        <w:rPr/>
+        <w:t xml:space="preserve">Gangewere, R. Jay. 1999. This is huge, really huge. </w:t>
+      </w:r>
+      <w:r>
+        <w:rPr>
+          <w:i/>
+          <w:iCs/>
+        </w:rPr>
+        <w:t>Carnegie Magazine</w:t>
+      </w:r>
+      <w:r>
+        <w:rPr/>
+        <w:t xml:space="preserve"> July/August 1999:12–18.</w:t>
+      </w:r>
+    </w:p>
+    <w:p>
+      <w:pPr>
+        <w:pStyle w:val="Reference"/>
+        <w:rPr/>
+      </w:pPr>
+      <w:r>
+        <w:rPr/>
+        <w:t xml:space="preserve">Gangewere, Robert Jay. 2011. </w:t>
+      </w:r>
+      <w:r>
+        <w:rPr>
+          <w:i/>
+          <w:iCs/>
+        </w:rPr>
+        <w:t>Palace of Culture: Andrew Carnegie's Museums and Library in Pittsburgh</w:t>
+      </w:r>
+      <w:r>
+        <w:rPr/>
+        <w:t>. University of Pittsburgh Press, Pittsburgh, PA. 360 pages.</w:t>
+      </w:r>
+    </w:p>
+    <w:p>
+      <w:pPr>
+        <w:pStyle w:val="Reference"/>
+        <w:rPr/>
+      </w:pPr>
+      <w:r>
+        <w:rPr/>
+        <w:t xml:space="preserve">Gilmore, Charles W. 1936. Osteology of </w:t>
+      </w:r>
+      <w:r>
+        <w:rPr>
+          <w:i/>
+          <w:iCs/>
+        </w:rPr>
+        <w:t>Apatosaurus</w:t>
+      </w:r>
+      <w:r>
+        <w:rPr/>
+        <w:t xml:space="preserve"> with special reference to specimens in the Carnegie Museum. </w:t>
+      </w:r>
+      <w:r>
+        <w:rPr>
+          <w:i/>
+          <w:iCs/>
+        </w:rPr>
+        <w:t>Memoirs of the Carnegie Museum</w:t>
+      </w:r>
+      <w:r>
+        <w:rPr/>
+        <w:t xml:space="preserve"> </w:t>
+      </w:r>
+      <w:r>
+        <w:rPr>
+          <w:b/>
+          <w:bCs/>
+        </w:rPr>
+        <w:t>11</w:t>
+      </w:r>
+      <w:r>
+        <w:rPr/>
+        <w:t>:175–300 and plates XXI–XXXIV.</w:t>
+      </w:r>
+    </w:p>
+    <w:p>
+      <w:pPr>
+        <w:pStyle w:val="Reference"/>
+        <w:rPr/>
+      </w:pPr>
+      <w:r>
+        <w:rPr/>
+        <w:t xml:space="preserve">Gordy, Molly. Dinosaur’s Last Stand? Exhibit’s pose is all wrong, experts assert. 1991. </w:t>
+      </w:r>
+      <w:r>
+        <w:rPr>
+          <w:i/>
+          <w:iCs/>
+        </w:rPr>
+        <w:t>New York Newsday</w:t>
+      </w:r>
+      <w:r>
+        <w:rPr/>
+        <w:t xml:space="preserve"> </w:t>
+      </w:r>
+      <w:r>
+        <w:rPr>
+          <w:b/>
+          <w:bCs/>
+        </w:rPr>
+        <w:t>52(88)</w:t>
+      </w:r>
+      <w:r>
+        <w:rPr/>
+        <w:t xml:space="preserve"> for 29 November 1991:3, 27.</w:t>
+      </w:r>
+    </w:p>
+    <w:p>
+      <w:pPr>
+        <w:pStyle w:val="Reference"/>
+        <w:rPr/>
+      </w:pPr>
+      <w:r>
+        <w:rPr/>
+        <w:t>Hamblin, Alden H. 1990. Memorandum to Jerry Miller, 28 August 1990.</w:t>
+      </w:r>
+    </w:p>
+    <w:p>
+      <w:pPr>
+        <w:pStyle w:val="Reference"/>
+        <w:rPr/>
+      </w:pPr>
+      <w:r>
+        <w:rPr/>
+        <w:t xml:space="preserve">Harvey, Mark W. T. 1991. Utah, the National Park Service, and Dinosaur National Monument, 1909–56. </w:t>
+      </w:r>
+      <w:r>
+        <w:rPr>
+          <w:i/>
+          <w:iCs/>
+        </w:rPr>
+        <w:t>Utah Historical Quarterly</w:t>
+      </w:r>
+      <w:r>
+        <w:rPr/>
+        <w:t xml:space="preserve"> </w:t>
+      </w:r>
+      <w:r>
+        <w:rPr>
+          <w:b/>
+          <w:bCs/>
+        </w:rPr>
+        <w:t>59(3)</w:t>
+      </w:r>
+      <w:r>
+        <w:rPr/>
+        <w:t>:243–263.</w:t>
+      </w:r>
+    </w:p>
+    <w:p>
+      <w:pPr>
+        <w:pStyle w:val="Reference"/>
+        <w:rPr/>
+      </w:pPr>
+      <w:r>
+        <w:rPr/>
+        <w:t xml:space="preserve">Hatcher, John B. 1901. </w:t>
+      </w:r>
+      <w:r>
+        <w:rPr>
+          <w:i/>
+          <w:iCs/>
+        </w:rPr>
+        <w:t>Diplodocus</w:t>
+      </w:r>
+      <w:r>
+        <w:rPr/>
+        <w:t xml:space="preserve"> (Marsh): its osteology, taxonomy and probable habits, with a restoration of the skeleton. </w:t>
+      </w:r>
+      <w:r>
+        <w:rPr>
+          <w:i/>
+          <w:iCs/>
+        </w:rPr>
+        <w:t>Memoirs of the Carnegie Museum</w:t>
+      </w:r>
+      <w:r>
+        <w:rPr/>
+        <w:t xml:space="preserve"> </w:t>
+      </w:r>
+      <w:r>
+        <w:rPr>
+          <w:b/>
+          <w:bCs/>
+        </w:rPr>
+        <w:t>1</w:t>
+      </w:r>
+      <w:r>
+        <w:rPr/>
+        <w:t>:1–63 and plates I–XIII.</w:t>
+      </w:r>
+    </w:p>
+    <w:p>
+      <w:pPr>
+        <w:pStyle w:val="Reference"/>
+        <w:rPr/>
+      </w:pPr>
+      <w:r>
+        <w:rPr/>
+        <w:t xml:space="preserve">Holland, William J. 1905. The presentation of a reproduction of </w:t>
+      </w:r>
+      <w:r>
+        <w:rPr>
+          <w:i/>
+          <w:iCs/>
+        </w:rPr>
+        <w:t>Diplodocus carnegiei</w:t>
+      </w:r>
+      <w:r>
+        <w:rPr/>
+        <w:t xml:space="preserve"> to the trustees of the British Museum. </w:t>
+      </w:r>
+      <w:r>
+        <w:rPr>
+          <w:i/>
+          <w:iCs/>
+        </w:rPr>
+        <w:t>Annals of the Carnegie Museum</w:t>
+      </w:r>
+      <w:r>
+        <w:rPr/>
+        <w:t xml:space="preserve"> </w:t>
+      </w:r>
+      <w:r>
+        <w:rPr>
+          <w:b/>
+          <w:bCs/>
+        </w:rPr>
+        <w:t>3(3)</w:t>
+      </w:r>
+      <w:r>
+        <w:rPr/>
+        <w:t>:443–452 and plates XVII–XVIII.</w:t>
+      </w:r>
+    </w:p>
+    <w:p>
+      <w:pPr>
+        <w:pStyle w:val="Reference"/>
+        <w:rPr/>
+      </w:pPr>
+      <w:r>
+        <w:rPr/>
+        <w:t xml:space="preserve">Holland, William J. 1924. The skull of </w:t>
+      </w:r>
+      <w:r>
+        <w:rPr>
+          <w:i/>
+          <w:iCs/>
+        </w:rPr>
+        <w:t>Diplodocus</w:t>
+      </w:r>
+      <w:r>
+        <w:rPr/>
+        <w:t xml:space="preserve">. </w:t>
+      </w:r>
+      <w:r>
+        <w:rPr>
+          <w:i/>
+          <w:iCs/>
+        </w:rPr>
+        <w:t>Memoirs of the Carnegie Museum</w:t>
+      </w:r>
+      <w:r>
+        <w:rPr/>
+        <w:t xml:space="preserve"> </w:t>
+      </w:r>
+      <w:r>
+        <w:rPr>
+          <w:b/>
+          <w:bCs/>
+        </w:rPr>
+        <w:t>9(3)</w:t>
+      </w:r>
+      <w:r>
+        <w:rPr/>
+        <w:t>:379–403.</w:t>
+      </w:r>
+    </w:p>
+    <w:p>
+      <w:pPr>
+        <w:pStyle w:val="Reference"/>
+        <w:rPr/>
+      </w:pPr>
+      <w:r>
+        <w:rPr/>
+        <w:t>King, James E. 1988. Letter to Alden H. Hamblin, copied to William C. “Lucky” Murdock, 23 February 1988.</w:t>
+      </w:r>
+    </w:p>
+    <w:p>
+      <w:pPr>
+        <w:pStyle w:val="Reference"/>
+        <w:rPr/>
+      </w:pPr>
+      <w:r>
         <w:rPr>
           <w:rStyle w:val="ListLabel12"/>
         </w:rPr>
-      </w:pPr>
+        <w:t>Kirby, Rober</w:t>
+      </w:r>
       <w:r>
         <w:rPr>
           <w:rStyle w:val="ListLabel12"/>
         </w:rPr>
-        <w:t xml:space="preserve">Anonymous. 1998. Danny and the dinosaurs. </w:t>
+        <w:t>t</w:t>
       </w:r>
       <w:r>
         <w:rPr>
           <w:rStyle w:val="ListLabel12"/>
+        </w:rPr>
+        <w:t xml:space="preserve">. 1998. Danny and the dinosaurs. </w:t>
+      </w:r>
+      <w:r>
+        <w:rPr>
+          <w:rStyle w:val="ListLabel12"/>
           <w:i/>
           <w:iCs/>
         </w:rPr>
@@ -2655,6 +3155,12 @@
           <w:rStyle w:val="ListLabel12"/>
         </w:rPr>
         <w:t xml:space="preserve"> </w:t>
+      </w:r>
+      <w:r>
+        <w:rPr>
+          <w:rStyle w:val="ListLabel12"/>
+        </w:rPr>
+        <w:t xml:space="preserve">(newsletter of the Vernal area Chamber of Commerce) </w:t>
       </w:r>
       <w:r>
         <w:rPr>
@@ -2664,7 +3170,7 @@
         </w:rPr>
         <w:t>3(4)</w:t>
       </w:r>
-      <w:hyperlink r:id="rId12">
+      <w:hyperlink r:id="rId15">
         <w:r>
           <w:rPr>
             <w:rStyle w:val="ListLabel12"/>
@@ -2672,442 +3178,6 @@
           <w:t>:1–6.</w:t>
         </w:r>
       </w:hyperlink>
-    </w:p>
-    <w:p>
-      <w:pPr>
-        <w:pStyle w:val="Reference"/>
-        <w:rPr/>
-      </w:pPr>
-      <w:r>
-        <w:rPr/>
-        <w:t>Bilbey, Sue Ann. 1989. Letter to James H. Madsen, 2 April 1989.</w:t>
-      </w:r>
-    </w:p>
-    <w:p>
-      <w:pPr>
-        <w:pStyle w:val="Reference"/>
-        <w:rPr/>
-      </w:pPr>
-      <w:r>
-        <w:rPr/>
-        <w:t xml:space="preserve">Carpenter, Kenneth. 2018. Rocky start of Dinosaur National Monument (USA), the world's first dinosaur geoconservation site. </w:t>
-      </w:r>
-      <w:r>
-        <w:rPr>
-          <w:i/>
-          <w:iCs/>
-        </w:rPr>
-        <w:t>Geoconservation Research</w:t>
-      </w:r>
-      <w:r>
-        <w:rPr/>
-        <w:t xml:space="preserve"> </w:t>
-      </w:r>
-      <w:r>
-        <w:rPr>
-          <w:b/>
-          <w:bCs/>
-        </w:rPr>
-        <w:t>1(1)</w:t>
-      </w:r>
-      <w:r>
-        <w:rPr/>
-        <w:t>:1–20.</w:t>
-      </w:r>
-    </w:p>
-    <w:p>
-      <w:pPr>
-        <w:pStyle w:val="Reference"/>
-        <w:rPr/>
-      </w:pPr>
-      <w:r>
-        <w:rPr/>
-        <w:t>Carpenter, Kenneth, and Fred Hayes. 2013. Memorandum of understanding between the State of Utah Division of Parks and Recreation and Prehistoric Museum – Utah State University Eastern for loan of concrete Diplodocus model. Private agreement.</w:t>
-      </w:r>
-    </w:p>
-    <w:p>
-      <w:pPr>
-        <w:pStyle w:val="Reference"/>
-        <w:rPr/>
-      </w:pPr>
-      <w:r>
-        <w:rPr/>
-        <w:t xml:space="preserve">Carr, Elaine, and Aric Hansen. 2005. William Randolf Turnage, Dee Hall, and Ernest Untermann [archive photograph with metadata]. University of Utah, J. Willard Marriott Digital Library, image 1086142. </w:t>
-      </w:r>
-      <w:hyperlink r:id="rId13">
-        <w:r>
-          <w:rPr>
-            <w:rStyle w:val="InternetLink"/>
-          </w:rPr>
-          <w:t>https://collections.lib.utah.edu/details?id=1086142</w:t>
-        </w:r>
-      </w:hyperlink>
-    </w:p>
-    <w:p>
-      <w:pPr>
-        <w:pStyle w:val="Reference"/>
-        <w:rPr/>
-      </w:pPr>
-      <w:bookmarkStart w:id="18" w:name="__DdeLink__11501_941453575"/>
-      <w:r>
-        <w:rPr/>
-        <w:t>Contorno</w:t>
-      </w:r>
-      <w:bookmarkEnd w:id="18"/>
-      <w:r>
-        <w:rPr/>
-        <w:t xml:space="preserve">, Steve. 2017. MOSI to close most of its building, IMAX to save money before move to downtown Tampa. </w:t>
-      </w:r>
-      <w:r>
-        <w:rPr>
-          <w:i/>
-          <w:iCs/>
-        </w:rPr>
-        <w:t>Tampa Bay Times</w:t>
-      </w:r>
-      <w:r>
-        <w:rPr/>
-        <w:t xml:space="preserve">, 18 May 2017. </w:t>
-      </w:r>
-      <w:hyperlink r:id="rId14">
-        <w:r>
-          <w:rPr>
-            <w:rStyle w:val="InternetLink"/>
-          </w:rPr>
-          <w:t>https://www.tampabay.com/news/business/tourism/mosi-to-close-part-of-its-building-to-save-money-before-move-to-downtown/2324358/</w:t>
-        </w:r>
-      </w:hyperlink>
-      <w:r>
-        <w:rPr/>
-        <w:t xml:space="preserve">, archived at </w:t>
-      </w:r>
-      <w:hyperlink r:id="rId15">
-        <w:r>
-          <w:rPr>
-            <w:rStyle w:val="InternetLink"/>
-          </w:rPr>
-          <w:t>https://web.archive.org/web/20211125120642/https://www.tampabay.com/news/business/tourism/mosi-to-close-part-of-its-building-to-save-money-before-move-to-downtown/2324358/</w:t>
-        </w:r>
-      </w:hyperlink>
-    </w:p>
-    <w:p>
-      <w:pPr>
-        <w:pStyle w:val="Reference"/>
-        <w:rPr/>
-      </w:pPr>
-      <w:r>
-        <w:rPr/>
-        <w:t xml:space="preserve">Dingus, Lowell. 1996. </w:t>
-      </w:r>
-      <w:r>
-        <w:rPr>
-          <w:i/>
-          <w:iCs/>
-        </w:rPr>
-        <w:t>Next of Kin: Great Fossils at the American Museum of Natural History</w:t>
-      </w:r>
-      <w:r>
-        <w:rPr/>
-        <w:t>. Rizzoli, New York.</w:t>
-      </w:r>
-    </w:p>
-    <w:p>
-      <w:pPr>
-        <w:pStyle w:val="Reference"/>
-        <w:rPr/>
-      </w:pPr>
-      <w:r>
-        <w:rPr/>
-        <w:t xml:space="preserve">Gangewere, R. Jay. 1999. This is huge, really huge. </w:t>
-      </w:r>
-      <w:r>
-        <w:rPr>
-          <w:i/>
-          <w:iCs/>
-        </w:rPr>
-        <w:t>Carnegie Magazine</w:t>
-      </w:r>
-      <w:r>
-        <w:rPr/>
-        <w:t xml:space="preserve"> July/August 1999:12–18.</w:t>
-      </w:r>
-    </w:p>
-    <w:p>
-      <w:pPr>
-        <w:pStyle w:val="Reference"/>
-        <w:rPr/>
-      </w:pPr>
-      <w:r>
-        <w:rPr/>
-        <w:t xml:space="preserve">Gangewere, Robert Jay. 2011. </w:t>
-      </w:r>
-      <w:r>
-        <w:rPr>
-          <w:i/>
-          <w:iCs/>
-        </w:rPr>
-        <w:t>Palace of Culture: Andrew Carnegie's Museums and Library in Pittsburgh</w:t>
-      </w:r>
-      <w:r>
-        <w:rPr/>
-        <w:t>. University of Pittsburgh Press, Pittsburgh, PA. 360 pages.</w:t>
-      </w:r>
-    </w:p>
-    <w:p>
-      <w:pPr>
-        <w:pStyle w:val="Reference"/>
-        <w:rPr/>
-      </w:pPr>
-      <w:r>
-        <w:rPr/>
-        <w:t xml:space="preserve">Gilmore, Charles W. 1936. Osteology of </w:t>
-      </w:r>
-      <w:r>
-        <w:rPr>
-          <w:i/>
-          <w:iCs/>
-        </w:rPr>
-        <w:t>Apatosaurus</w:t>
-      </w:r>
-      <w:r>
-        <w:rPr/>
-        <w:t xml:space="preserve"> with special reference to specimens in the Carnegie Museum. </w:t>
-      </w:r>
-      <w:r>
-        <w:rPr>
-          <w:i/>
-          <w:iCs/>
-        </w:rPr>
-        <w:t>Memoirs of the Carnegie Museum</w:t>
-      </w:r>
-      <w:r>
-        <w:rPr/>
-        <w:t xml:space="preserve"> </w:t>
-      </w:r>
-      <w:r>
-        <w:rPr>
-          <w:b/>
-          <w:bCs/>
-        </w:rPr>
-        <w:t>11</w:t>
-      </w:r>
-      <w:r>
-        <w:rPr/>
-        <w:t>:175–300 and plates XXI–XXXIV.</w:t>
-      </w:r>
-    </w:p>
-    <w:p>
-      <w:pPr>
-        <w:pStyle w:val="Reference"/>
-        <w:rPr/>
-      </w:pPr>
-      <w:r>
-        <w:rPr/>
-        <w:t xml:space="preserve">Gordy, Molly. Dinosaur’s Last Stand? Exhibit’s pose is all wrong, experts assert. 1991. </w:t>
-      </w:r>
-      <w:r>
-        <w:rPr>
-          <w:i/>
-          <w:iCs/>
-        </w:rPr>
-        <w:t>New York Newsday</w:t>
-      </w:r>
-      <w:r>
-        <w:rPr/>
-        <w:t xml:space="preserve"> </w:t>
-      </w:r>
-      <w:r>
-        <w:rPr>
-          <w:b/>
-          <w:bCs/>
-        </w:rPr>
-        <w:t>52(88)</w:t>
-      </w:r>
-      <w:r>
-        <w:rPr/>
-        <w:t xml:space="preserve"> for 29 November 1991:3, 27.</w:t>
-      </w:r>
-    </w:p>
-    <w:p>
-      <w:pPr>
-        <w:pStyle w:val="Reference"/>
-        <w:rPr/>
-      </w:pPr>
-      <w:r>
-        <w:rPr/>
-        <w:t>Hamblin, Alden H. 1990. Memorandum to Jerry Miller, 28 August 1990.</w:t>
-      </w:r>
-    </w:p>
-    <w:p>
-      <w:pPr>
-        <w:pStyle w:val="Reference"/>
-        <w:rPr/>
-      </w:pPr>
-      <w:r>
-        <w:rPr/>
-        <w:t xml:space="preserve">Harvey, Mark W. T. 1991. Utah, the National Park Service, and Dinosaur National Monument, 1909–56. </w:t>
-      </w:r>
-      <w:r>
-        <w:rPr>
-          <w:i/>
-          <w:iCs/>
-        </w:rPr>
-        <w:t>Utah Historical Quarterly</w:t>
-      </w:r>
-      <w:r>
-        <w:rPr/>
-        <w:t xml:space="preserve"> </w:t>
-      </w:r>
-      <w:r>
-        <w:rPr>
-          <w:b/>
-          <w:bCs/>
-        </w:rPr>
-        <w:t>59(3)</w:t>
-      </w:r>
-      <w:r>
-        <w:rPr/>
-        <w:t>:243–263.</w:t>
-      </w:r>
-    </w:p>
-    <w:p>
-      <w:pPr>
-        <w:pStyle w:val="Reference"/>
-        <w:rPr/>
-      </w:pPr>
-      <w:r>
-        <w:rPr/>
-        <w:t xml:space="preserve">Hatcher, John B. 1901. </w:t>
-      </w:r>
-      <w:r>
-        <w:rPr>
-          <w:i/>
-          <w:iCs/>
-        </w:rPr>
-        <w:t>Diplodocus</w:t>
-      </w:r>
-      <w:r>
-        <w:rPr/>
-        <w:t xml:space="preserve"> (Marsh): its osteology, taxonomy and probable habits, with a restoration of the skeleton. </w:t>
-      </w:r>
-      <w:r>
-        <w:rPr>
-          <w:i/>
-          <w:iCs/>
-        </w:rPr>
-        <w:t>Memoirs of the Carnegie Museum</w:t>
-      </w:r>
-      <w:r>
-        <w:rPr/>
-        <w:t xml:space="preserve"> </w:t>
-      </w:r>
-      <w:r>
-        <w:rPr>
-          <w:b/>
-          <w:bCs/>
-        </w:rPr>
-        <w:t>1</w:t>
-      </w:r>
-      <w:r>
-        <w:rPr/>
-        <w:t>:1–63 and plates I–XIII.</w:t>
-      </w:r>
-    </w:p>
-    <w:p>
-      <w:pPr>
-        <w:pStyle w:val="Reference"/>
-        <w:rPr/>
-      </w:pPr>
-      <w:r>
-        <w:rPr/>
-        <w:t xml:space="preserve">Holland, William J. 1905. The presentation of a reproduction of </w:t>
-      </w:r>
-      <w:r>
-        <w:rPr>
-          <w:i/>
-          <w:iCs/>
-        </w:rPr>
-        <w:t>Diplodocus carnegiei</w:t>
-      </w:r>
-      <w:r>
-        <w:rPr/>
-        <w:t xml:space="preserve"> to the trustees of the British Museum. </w:t>
-      </w:r>
-      <w:r>
-        <w:rPr>
-          <w:i/>
-          <w:iCs/>
-        </w:rPr>
-        <w:t>Annals of the Carnegie Museum</w:t>
-      </w:r>
-      <w:r>
-        <w:rPr/>
-        <w:t xml:space="preserve"> </w:t>
-      </w:r>
-      <w:r>
-        <w:rPr>
-          <w:b/>
-          <w:bCs/>
-        </w:rPr>
-        <w:t>3(3)</w:t>
-      </w:r>
-      <w:r>
-        <w:rPr/>
-        <w:t>:443–452 and plates XVII–XVIII.</w:t>
-      </w:r>
-    </w:p>
-    <w:p>
-      <w:pPr>
-        <w:pStyle w:val="Reference"/>
-        <w:rPr/>
-      </w:pPr>
-      <w:r>
-        <w:rPr/>
-        <w:t xml:space="preserve">Holland, William J. 1924. The skull of </w:t>
-      </w:r>
-      <w:r>
-        <w:rPr>
-          <w:i/>
-          <w:iCs/>
-        </w:rPr>
-        <w:t>Diplodocus</w:t>
-      </w:r>
-      <w:r>
-        <w:rPr/>
-        <w:t xml:space="preserve">. </w:t>
-      </w:r>
-      <w:r>
-        <w:rPr>
-          <w:i/>
-          <w:iCs/>
-        </w:rPr>
-        <w:t>Memoirs of the Carnegie Museum</w:t>
-      </w:r>
-      <w:r>
-        <w:rPr/>
-        <w:t xml:space="preserve"> </w:t>
-      </w:r>
-      <w:r>
-        <w:rPr>
-          <w:b/>
-          <w:bCs/>
-        </w:rPr>
-        <w:t>9(3)</w:t>
-      </w:r>
-      <w:r>
-        <w:rPr/>
-        <w:t>:379–403.</w:t>
-      </w:r>
-    </w:p>
-    <w:p>
-      <w:pPr>
-        <w:pStyle w:val="Reference"/>
-        <w:rPr/>
-      </w:pPr>
-      <w:r>
-        <w:rPr/>
-        <w:t>King, James E. 1988. Letter to Alden H. Hamblin, copied to William C. “Lucky” Murdock, 23 February 1988.</w:t>
-      </w:r>
     </w:p>
     <w:p>
       <w:pPr>
@@ -3239,7 +3309,11 @@
       </w:r>
       <w:r>
         <w:rPr/>
-        <w:t>: Production and design of replica skeletons. Unpublished draft manuscript.</w:t>
+        <w:t xml:space="preserve">: Production and design of replica skeletons. Unpublished draft manuscript. </w:t>
+      </w:r>
+      <w:r>
+        <w:rPr/>
+        <w:t>(No author is named in the manuscript, but Madsen’s son Chris believes it is his work.)</w:t>
       </w:r>
     </w:p>
     <w:p>
@@ -3846,6 +3920,9 @@
         <w:rPr/>
         <w:t>, February 1956.</w:t>
       </w:r>
+      <w:r>
+        <w:br w:type="page"/>
+      </w:r>
     </w:p>
     <w:p>
       <w:pPr>
@@ -4208,8 +4285,2170 @@
     <w:p>
       <w:pPr>
         <w:pStyle w:val="FigureCaption"/>
-        <w:spacing w:before="0" w:after="142"/>
-        <w:ind w:left="283" w:hanging="283"/>
+        <w:rPr/>
+      </w:pPr>
+      <w:r>
+        <w:rPr>
+          <w:b/>
+          <w:bCs/>
+        </w:rPr>
+        <w:t>Figure K.</w:t>
+      </w:r>
+      <w:r>
+        <w:rPr>
+          <w:b w:val="false"/>
+          <w:bCs w:val="false"/>
+        </w:rPr>
+        <w:t xml:space="preserve"> Double </w:t>
+      </w:r>
+      <w:r>
+        <w:rPr>
+          <w:b w:val="false"/>
+          <w:bCs w:val="false"/>
+          <w:i/>
+          <w:iCs/>
+        </w:rPr>
+        <w:t>Diplodocus</w:t>
+      </w:r>
+      <w:r>
+        <w:rPr>
+          <w:b w:val="false"/>
+          <w:bCs w:val="false"/>
+        </w:rPr>
+        <w:t xml:space="preserve"> mount at the Museum of Science and Industry (MOSI), Tampa, Florida. Both individuals are identical, having been cast from the molds made by Dinolab from the Concrete </w:t>
+      </w:r>
+      <w:r>
+        <w:rPr>
+          <w:b w:val="false"/>
+          <w:bCs w:val="false"/>
+          <w:i/>
+          <w:iCs/>
+        </w:rPr>
+        <w:t>Diplodocus</w:t>
+      </w:r>
+      <w:r>
+        <w:rPr>
+          <w:b w:val="false"/>
+          <w:bCs w:val="false"/>
+        </w:rPr>
+        <w:t xml:space="preserve"> of Vernal. Photograph by Anthony Pelaez, </w:t>
+      </w:r>
+      <w:r>
+        <w:rPr>
+          <w:b w:val="false"/>
+          <w:bCs w:val="false"/>
+        </w:rPr>
+        <w:t>taken between 1997 and 2017.</w:t>
+      </w:r>
+      <w:r>
+        <w:br w:type="page"/>
+      </w:r>
+    </w:p>
+    <w:p>
+      <w:pPr>
+        <w:pStyle w:val="Heading1"/>
+        <w:rPr/>
+      </w:pPr>
+      <w:bookmarkStart w:id="22" w:name="__RefHeading___Toc4426_1817233446"/>
+      <w:bookmarkEnd w:id="22"/>
+      <w:r>
+        <w:rPr/>
+        <w:t>Tables</w:t>
+      </w:r>
+    </w:p>
+    <w:p>
+      <w:pPr>
+        <w:pStyle w:val="TextBody"/>
+        <w:rPr/>
+      </w:pPr>
+      <w:r>
+        <w:rPr>
+          <w:b/>
+          <w:bCs/>
+        </w:rPr>
+        <w:t>Table 1.</w:t>
+      </w:r>
+      <w:r>
+        <w:rPr/>
+        <w:t xml:space="preserve"> Casts made from the molds taken from the concrete </w:t>
+      </w:r>
+      <w:r>
+        <w:rPr>
+          <w:i/>
+          <w:iCs/>
+        </w:rPr>
+        <w:t>Dipodocus</w:t>
+      </w:r>
+      <w:r>
+        <w:rPr/>
+        <w:t xml:space="preserve"> of Vernal. This table represents a synthesis of two sources of information: a list maintained by Dinolab and forwarded by Brian D. Curtice, and James H. Madsen’s (1993) memo to Mary Dawson (Carnegie Musuem) and Alden H. Hamlin (Utah Field House). The former lists specific cities that the casts were sent, includes dates, and extends to #13; the latter lists only the first four casts, lists clients, gives regions rather than cites, and notes what royalties were paid. Note that Dinolab’s numbering of the casts does not proceed in chronological order, </w:t>
+      </w:r>
+      <w:r>
+        <w:rPr/>
+        <w:t>and that casts 9–12 are not recorded in the available documents.</w:t>
+      </w:r>
+    </w:p>
+    <w:tbl>
+      <w:tblPr>
+        <w:tblW w:w="9638" w:type="dxa"/>
+        <w:jc w:val="left"/>
+        <w:tblInd w:w="0" w:type="dxa"/>
+        <w:tblBorders/>
+        <w:tblCellMar>
+          <w:top w:w="0" w:type="dxa"/>
+          <w:left w:w="0" w:type="dxa"/>
+          <w:bottom w:w="0" w:type="dxa"/>
+          <w:right w:w="0" w:type="dxa"/>
+        </w:tblCellMar>
+      </w:tblPr>
+      <w:tblGrid>
+        <w:gridCol w:w="563"/>
+        <w:gridCol w:w="1427"/>
+        <w:gridCol w:w="1191"/>
+        <w:gridCol w:w="1074"/>
+        <w:gridCol w:w="1125"/>
+        <w:gridCol w:w="1096"/>
+        <w:gridCol w:w="1483"/>
+        <w:gridCol w:w="1678"/>
+      </w:tblGrid>
+      <w:tr>
+        <w:trPr>
+          <w:tblHeader w:val="true"/>
+        </w:trPr>
+        <w:tc>
+          <w:tcPr>
+            <w:tcW w:w="563" w:type="dxa"/>
+            <w:tcBorders/>
+            <w:shd w:fill="auto" w:val="clear"/>
+          </w:tcPr>
+          <w:p>
+            <w:pPr>
+              <w:pStyle w:val="TextBody"/>
+              <w:spacing w:before="0" w:after="140"/>
+              <w:rPr>
+                <w:b/>
+                <w:b/>
+                <w:bCs/>
+                <w:sz w:val="22"/>
+                <w:szCs w:val="22"/>
+              </w:rPr>
+            </w:pPr>
+            <w:r>
+              <w:rPr>
+                <w:b/>
+                <w:bCs/>
+                <w:sz w:val="22"/>
+                <w:szCs w:val="22"/>
+              </w:rPr>
+              <w:t>#</w:t>
+            </w:r>
+          </w:p>
+        </w:tc>
+        <w:tc>
+          <w:tcPr>
+            <w:tcW w:w="1427" w:type="dxa"/>
+            <w:tcBorders/>
+            <w:shd w:fill="auto" w:val="clear"/>
+          </w:tcPr>
+          <w:p>
+            <w:pPr>
+              <w:pStyle w:val="TextBody"/>
+              <w:spacing w:before="0" w:after="140"/>
+              <w:rPr>
+                <w:b/>
+                <w:b/>
+                <w:bCs/>
+                <w:sz w:val="22"/>
+                <w:szCs w:val="22"/>
+              </w:rPr>
+            </w:pPr>
+            <w:r>
+              <w:rPr>
+                <w:b/>
+                <w:bCs/>
+                <w:sz w:val="22"/>
+                <w:szCs w:val="22"/>
+              </w:rPr>
+              <w:t>Date</w:t>
+            </w:r>
+          </w:p>
+        </w:tc>
+        <w:tc>
+          <w:tcPr>
+            <w:tcW w:w="1191" w:type="dxa"/>
+            <w:tcBorders/>
+            <w:shd w:fill="auto" w:val="clear"/>
+          </w:tcPr>
+          <w:p>
+            <w:pPr>
+              <w:pStyle w:val="TextBody"/>
+              <w:spacing w:before="0" w:after="140"/>
+              <w:rPr>
+                <w:b/>
+                <w:b/>
+                <w:bCs/>
+                <w:sz w:val="22"/>
+                <w:szCs w:val="22"/>
+              </w:rPr>
+            </w:pPr>
+            <w:r>
+              <w:rPr>
+                <w:b/>
+                <w:bCs/>
+                <w:sz w:val="22"/>
+                <w:szCs w:val="22"/>
+              </w:rPr>
+              <w:t>Client</w:t>
+            </w:r>
+          </w:p>
+        </w:tc>
+        <w:tc>
+          <w:tcPr>
+            <w:tcW w:w="1074" w:type="dxa"/>
+            <w:tcBorders/>
+            <w:shd w:fill="auto" w:val="clear"/>
+          </w:tcPr>
+          <w:p>
+            <w:pPr>
+              <w:pStyle w:val="TextBody"/>
+              <w:spacing w:before="0" w:after="140"/>
+              <w:rPr>
+                <w:b/>
+                <w:b/>
+                <w:bCs/>
+                <w:sz w:val="22"/>
+                <w:szCs w:val="22"/>
+              </w:rPr>
+            </w:pPr>
+            <w:r>
+              <w:rPr>
+                <w:b/>
+                <w:bCs/>
+                <w:sz w:val="22"/>
+                <w:szCs w:val="22"/>
+              </w:rPr>
+              <w:t>City</w:t>
+            </w:r>
+          </w:p>
+        </w:tc>
+        <w:tc>
+          <w:tcPr>
+            <w:tcW w:w="1125" w:type="dxa"/>
+            <w:tcBorders/>
+            <w:shd w:fill="auto" w:val="clear"/>
+          </w:tcPr>
+          <w:p>
+            <w:pPr>
+              <w:pStyle w:val="TextBody"/>
+              <w:spacing w:before="0" w:after="140"/>
+              <w:rPr>
+                <w:b/>
+                <w:b/>
+                <w:bCs/>
+                <w:sz w:val="22"/>
+                <w:szCs w:val="22"/>
+              </w:rPr>
+            </w:pPr>
+            <w:r>
+              <w:rPr>
+                <w:b/>
+                <w:bCs/>
+                <w:sz w:val="22"/>
+                <w:szCs w:val="22"/>
+              </w:rPr>
+              <w:t>Region</w:t>
+            </w:r>
+          </w:p>
+        </w:tc>
+        <w:tc>
+          <w:tcPr>
+            <w:tcW w:w="1096" w:type="dxa"/>
+            <w:tcBorders/>
+            <w:shd w:fill="auto" w:val="clear"/>
+          </w:tcPr>
+          <w:p>
+            <w:pPr>
+              <w:pStyle w:val="TextBody"/>
+              <w:spacing w:before="0" w:after="140"/>
+              <w:rPr>
+                <w:b/>
+                <w:b/>
+                <w:bCs/>
+                <w:sz w:val="22"/>
+                <w:szCs w:val="22"/>
+              </w:rPr>
+            </w:pPr>
+            <w:r>
+              <w:rPr>
+                <w:b/>
+                <w:bCs/>
+                <w:sz w:val="22"/>
+                <w:szCs w:val="22"/>
+              </w:rPr>
+              <w:t>Country</w:t>
+            </w:r>
+          </w:p>
+        </w:tc>
+        <w:tc>
+          <w:tcPr>
+            <w:tcW w:w="3161" w:type="dxa"/>
+            <w:gridSpan w:val="2"/>
+            <w:tcBorders/>
+            <w:shd w:fill="auto" w:val="clear"/>
+          </w:tcPr>
+          <w:p>
+            <w:pPr>
+              <w:pStyle w:val="TextBody"/>
+              <w:spacing w:before="0" w:after="140"/>
+              <w:rPr>
+                <w:b/>
+                <w:b/>
+                <w:bCs/>
+                <w:sz w:val="22"/>
+                <w:szCs w:val="22"/>
+              </w:rPr>
+            </w:pPr>
+            <w:r>
+              <w:rPr>
+                <w:b/>
+                <w:bCs/>
+                <w:sz w:val="22"/>
+                <w:szCs w:val="22"/>
+              </w:rPr>
+              <w:t>Royalties paid</w:t>
+            </w:r>
+          </w:p>
+        </w:tc>
+      </w:tr>
+      <w:tr>
+        <w:trPr/>
+        <w:tc>
+          <w:tcPr>
+            <w:tcW w:w="563" w:type="dxa"/>
+            <w:tcBorders/>
+            <w:shd w:fill="auto" w:val="clear"/>
+          </w:tcPr>
+          <w:p>
+            <w:pPr>
+              <w:pStyle w:val="TextBody"/>
+              <w:spacing w:before="0" w:after="140"/>
+              <w:rPr>
+                <w:b/>
+                <w:b/>
+                <w:bCs/>
+                <w:sz w:val="22"/>
+                <w:szCs w:val="22"/>
+              </w:rPr>
+            </w:pPr>
+            <w:r>
+              <w:rPr>
+                <w:b/>
+                <w:bCs/>
+                <w:sz w:val="22"/>
+                <w:szCs w:val="22"/>
+              </w:rPr>
+            </w:r>
+          </w:p>
+        </w:tc>
+        <w:tc>
+          <w:tcPr>
+            <w:tcW w:w="1427" w:type="dxa"/>
+            <w:tcBorders/>
+            <w:shd w:fill="auto" w:val="clear"/>
+          </w:tcPr>
+          <w:p>
+            <w:pPr>
+              <w:pStyle w:val="TextBody"/>
+              <w:spacing w:before="0" w:after="140"/>
+              <w:rPr>
+                <w:b/>
+                <w:b/>
+                <w:bCs/>
+                <w:sz w:val="22"/>
+                <w:szCs w:val="22"/>
+              </w:rPr>
+            </w:pPr>
+            <w:r>
+              <w:rPr>
+                <w:b/>
+                <w:bCs/>
+                <w:sz w:val="22"/>
+                <w:szCs w:val="22"/>
+              </w:rPr>
+            </w:r>
+          </w:p>
+        </w:tc>
+        <w:tc>
+          <w:tcPr>
+            <w:tcW w:w="1191" w:type="dxa"/>
+            <w:tcBorders/>
+            <w:shd w:fill="auto" w:val="clear"/>
+          </w:tcPr>
+          <w:p>
+            <w:pPr>
+              <w:pStyle w:val="TextBody"/>
+              <w:spacing w:before="0" w:after="140"/>
+              <w:rPr>
+                <w:b/>
+                <w:b/>
+                <w:bCs/>
+                <w:sz w:val="22"/>
+                <w:szCs w:val="22"/>
+              </w:rPr>
+            </w:pPr>
+            <w:r>
+              <w:rPr>
+                <w:b/>
+                <w:bCs/>
+                <w:sz w:val="22"/>
+                <w:szCs w:val="22"/>
+              </w:rPr>
+            </w:r>
+          </w:p>
+        </w:tc>
+        <w:tc>
+          <w:tcPr>
+            <w:tcW w:w="1074" w:type="dxa"/>
+            <w:tcBorders/>
+            <w:shd w:fill="auto" w:val="clear"/>
+          </w:tcPr>
+          <w:p>
+            <w:pPr>
+              <w:pStyle w:val="TextBody"/>
+              <w:spacing w:before="0" w:after="140"/>
+              <w:rPr>
+                <w:b/>
+                <w:b/>
+                <w:bCs/>
+                <w:sz w:val="22"/>
+                <w:szCs w:val="22"/>
+              </w:rPr>
+            </w:pPr>
+            <w:r>
+              <w:rPr>
+                <w:b/>
+                <w:bCs/>
+                <w:sz w:val="22"/>
+                <w:szCs w:val="22"/>
+              </w:rPr>
+            </w:r>
+          </w:p>
+        </w:tc>
+        <w:tc>
+          <w:tcPr>
+            <w:tcW w:w="1125" w:type="dxa"/>
+            <w:tcBorders/>
+            <w:shd w:fill="auto" w:val="clear"/>
+          </w:tcPr>
+          <w:p>
+            <w:pPr>
+              <w:pStyle w:val="TextBody"/>
+              <w:spacing w:before="0" w:after="140"/>
+              <w:rPr>
+                <w:b/>
+                <w:b/>
+                <w:bCs/>
+                <w:sz w:val="22"/>
+                <w:szCs w:val="22"/>
+              </w:rPr>
+            </w:pPr>
+            <w:r>
+              <w:rPr>
+                <w:b/>
+                <w:bCs/>
+                <w:sz w:val="22"/>
+                <w:szCs w:val="22"/>
+              </w:rPr>
+            </w:r>
+          </w:p>
+        </w:tc>
+        <w:tc>
+          <w:tcPr>
+            <w:tcW w:w="1096" w:type="dxa"/>
+            <w:tcBorders/>
+            <w:shd w:fill="auto" w:val="clear"/>
+          </w:tcPr>
+          <w:p>
+            <w:pPr>
+              <w:pStyle w:val="TextBody"/>
+              <w:spacing w:before="0" w:after="140"/>
+              <w:rPr>
+                <w:b/>
+                <w:b/>
+                <w:bCs/>
+                <w:sz w:val="22"/>
+                <w:szCs w:val="22"/>
+              </w:rPr>
+            </w:pPr>
+            <w:r>
+              <w:rPr>
+                <w:b/>
+                <w:bCs/>
+                <w:sz w:val="22"/>
+                <w:szCs w:val="22"/>
+              </w:rPr>
+            </w:r>
+          </w:p>
+        </w:tc>
+        <w:tc>
+          <w:tcPr>
+            <w:tcW w:w="1483" w:type="dxa"/>
+            <w:tcBorders/>
+            <w:shd w:fill="auto" w:val="clear"/>
+          </w:tcPr>
+          <w:p>
+            <w:pPr>
+              <w:pStyle w:val="TextBody"/>
+              <w:spacing w:before="0" w:after="140"/>
+              <w:rPr>
+                <w:b/>
+                <w:b/>
+                <w:bCs/>
+                <w:sz w:val="22"/>
+                <w:szCs w:val="22"/>
+              </w:rPr>
+            </w:pPr>
+            <w:r>
+              <w:rPr>
+                <w:b/>
+                <w:bCs/>
+                <w:sz w:val="22"/>
+                <w:szCs w:val="22"/>
+              </w:rPr>
+              <w:t>Field House</w:t>
+            </w:r>
+          </w:p>
+        </w:tc>
+        <w:tc>
+          <w:tcPr>
+            <w:tcW w:w="1678" w:type="dxa"/>
+            <w:tcBorders/>
+            <w:shd w:fill="auto" w:val="clear"/>
+          </w:tcPr>
+          <w:p>
+            <w:pPr>
+              <w:pStyle w:val="TextBody"/>
+              <w:spacing w:before="0" w:after="140"/>
+              <w:rPr>
+                <w:b/>
+                <w:b/>
+                <w:bCs/>
+                <w:sz w:val="22"/>
+                <w:szCs w:val="22"/>
+              </w:rPr>
+            </w:pPr>
+            <w:r>
+              <w:rPr>
+                <w:b/>
+                <w:bCs/>
+                <w:sz w:val="22"/>
+                <w:szCs w:val="22"/>
+              </w:rPr>
+              <w:t>Carnegie</w:t>
+            </w:r>
+          </w:p>
+        </w:tc>
+      </w:tr>
+      <w:tr>
+        <w:trPr/>
+        <w:tc>
+          <w:tcPr>
+            <w:tcW w:w="563" w:type="dxa"/>
+            <w:tcBorders/>
+            <w:shd w:fill="auto" w:val="clear"/>
+          </w:tcPr>
+          <w:p>
+            <w:pPr>
+              <w:pStyle w:val="TextBody"/>
+              <w:spacing w:before="0" w:after="140"/>
+              <w:rPr>
+                <w:sz w:val="22"/>
+                <w:szCs w:val="22"/>
+              </w:rPr>
+            </w:pPr>
+            <w:r>
+              <w:rPr>
+                <w:sz w:val="22"/>
+                <w:szCs w:val="22"/>
+              </w:rPr>
+              <w:t>1</w:t>
+            </w:r>
+          </w:p>
+        </w:tc>
+        <w:tc>
+          <w:tcPr>
+            <w:tcW w:w="1427" w:type="dxa"/>
+            <w:tcBorders/>
+            <w:shd w:fill="auto" w:val="clear"/>
+          </w:tcPr>
+          <w:p>
+            <w:pPr>
+              <w:pStyle w:val="TextBody"/>
+              <w:spacing w:before="0" w:after="140"/>
+              <w:rPr>
+                <w:sz w:val="22"/>
+                <w:szCs w:val="22"/>
+              </w:rPr>
+            </w:pPr>
+            <w:r>
+              <w:rPr>
+                <w:sz w:val="22"/>
+                <w:szCs w:val="22"/>
+              </w:rPr>
+              <w:t>January 1990</w:t>
+            </w:r>
+          </w:p>
+        </w:tc>
+        <w:tc>
+          <w:tcPr>
+            <w:tcW w:w="1191" w:type="dxa"/>
+            <w:tcBorders/>
+            <w:shd w:fill="auto" w:val="clear"/>
+          </w:tcPr>
+          <w:p>
+            <w:pPr>
+              <w:pStyle w:val="TextBody"/>
+              <w:spacing w:before="0" w:after="140"/>
+              <w:rPr>
+                <w:sz w:val="22"/>
+                <w:szCs w:val="22"/>
+              </w:rPr>
+            </w:pPr>
+            <w:r>
+              <w:rPr>
+                <w:sz w:val="22"/>
+                <w:szCs w:val="22"/>
+              </w:rPr>
+              <w:t>Meitetzu</w:t>
+            </w:r>
+          </w:p>
+        </w:tc>
+        <w:tc>
+          <w:tcPr>
+            <w:tcW w:w="1074" w:type="dxa"/>
+            <w:tcBorders/>
+            <w:shd w:fill="auto" w:val="clear"/>
+          </w:tcPr>
+          <w:p>
+            <w:pPr>
+              <w:pStyle w:val="TextBody"/>
+              <w:spacing w:before="0" w:after="140"/>
+              <w:rPr>
+                <w:sz w:val="22"/>
+                <w:szCs w:val="22"/>
+              </w:rPr>
+            </w:pPr>
+            <w:r>
+              <w:rPr>
+                <w:sz w:val="22"/>
+                <w:szCs w:val="22"/>
+              </w:rPr>
+              <w:t>Odawara</w:t>
+            </w:r>
+          </w:p>
+        </w:tc>
+        <w:tc>
+          <w:tcPr>
+            <w:tcW w:w="1125" w:type="dxa"/>
+            <w:tcBorders/>
+            <w:shd w:fill="auto" w:val="clear"/>
+          </w:tcPr>
+          <w:p>
+            <w:pPr>
+              <w:pStyle w:val="TextBody"/>
+              <w:spacing w:before="0" w:after="140"/>
+              <w:rPr>
+                <w:sz w:val="22"/>
+                <w:szCs w:val="22"/>
+              </w:rPr>
+            </w:pPr>
+            <w:r>
+              <w:rPr>
+                <w:sz w:val="22"/>
+                <w:szCs w:val="22"/>
+              </w:rPr>
+              <w:t>Kanagawa</w:t>
+            </w:r>
+          </w:p>
+        </w:tc>
+        <w:tc>
+          <w:tcPr>
+            <w:tcW w:w="1096" w:type="dxa"/>
+            <w:tcBorders/>
+            <w:shd w:fill="auto" w:val="clear"/>
+          </w:tcPr>
+          <w:p>
+            <w:pPr>
+              <w:pStyle w:val="TextBody"/>
+              <w:spacing w:before="0" w:after="140"/>
+              <w:rPr>
+                <w:sz w:val="22"/>
+                <w:szCs w:val="22"/>
+              </w:rPr>
+            </w:pPr>
+            <w:r>
+              <w:rPr>
+                <w:sz w:val="22"/>
+                <w:szCs w:val="22"/>
+              </w:rPr>
+              <w:t>Japan</w:t>
+            </w:r>
+          </w:p>
+        </w:tc>
+        <w:tc>
+          <w:tcPr>
+            <w:tcW w:w="1483" w:type="dxa"/>
+            <w:tcBorders/>
+            <w:shd w:fill="auto" w:val="clear"/>
+          </w:tcPr>
+          <w:p>
+            <w:pPr>
+              <w:pStyle w:val="TextBody"/>
+              <w:spacing w:before="0" w:after="140"/>
+              <w:rPr>
+                <w:sz w:val="22"/>
+                <w:szCs w:val="22"/>
+              </w:rPr>
+            </w:pPr>
+            <w:r>
+              <w:rPr>
+                <w:sz w:val="22"/>
+                <w:szCs w:val="22"/>
+              </w:rPr>
+              <w:t>$5,000</w:t>
+            </w:r>
+          </w:p>
+        </w:tc>
+        <w:tc>
+          <w:tcPr>
+            <w:tcW w:w="1678" w:type="dxa"/>
+            <w:tcBorders/>
+            <w:shd w:fill="auto" w:val="clear"/>
+          </w:tcPr>
+          <w:p>
+            <w:pPr>
+              <w:pStyle w:val="TextBody"/>
+              <w:spacing w:before="0" w:after="140"/>
+              <w:rPr>
+                <w:sz w:val="22"/>
+                <w:szCs w:val="22"/>
+              </w:rPr>
+            </w:pPr>
+            <w:r>
+              <w:rPr>
+                <w:sz w:val="22"/>
+                <w:szCs w:val="22"/>
+              </w:rPr>
+              <w:t>N/A</w:t>
+            </w:r>
+          </w:p>
+        </w:tc>
+      </w:tr>
+      <w:tr>
+        <w:trPr/>
+        <w:tc>
+          <w:tcPr>
+            <w:tcW w:w="563" w:type="dxa"/>
+            <w:tcBorders/>
+            <w:shd w:fill="auto" w:val="clear"/>
+          </w:tcPr>
+          <w:p>
+            <w:pPr>
+              <w:pStyle w:val="TextBody"/>
+              <w:spacing w:before="0" w:after="140"/>
+              <w:rPr>
+                <w:sz w:val="22"/>
+                <w:szCs w:val="22"/>
+              </w:rPr>
+            </w:pPr>
+            <w:r>
+              <w:rPr>
+                <w:sz w:val="22"/>
+                <w:szCs w:val="22"/>
+              </w:rPr>
+              <w:t>2</w:t>
+            </w:r>
+          </w:p>
+        </w:tc>
+        <w:tc>
+          <w:tcPr>
+            <w:tcW w:w="1427" w:type="dxa"/>
+            <w:tcBorders/>
+            <w:shd w:fill="auto" w:val="clear"/>
+          </w:tcPr>
+          <w:p>
+            <w:pPr>
+              <w:pStyle w:val="TextBody"/>
+              <w:spacing w:before="0" w:after="140"/>
+              <w:rPr>
+                <w:sz w:val="22"/>
+                <w:szCs w:val="22"/>
+              </w:rPr>
+            </w:pPr>
+            <w:r>
+              <w:rPr>
+                <w:sz w:val="22"/>
+                <w:szCs w:val="22"/>
+              </w:rPr>
+              <w:t>October 1992</w:t>
+            </w:r>
+          </w:p>
+        </w:tc>
+        <w:tc>
+          <w:tcPr>
+            <w:tcW w:w="1191" w:type="dxa"/>
+            <w:tcBorders/>
+            <w:shd w:fill="auto" w:val="clear"/>
+          </w:tcPr>
+          <w:p>
+            <w:pPr>
+              <w:pStyle w:val="TextBody"/>
+              <w:spacing w:before="0" w:after="140"/>
+              <w:rPr>
+                <w:sz w:val="22"/>
+                <w:szCs w:val="22"/>
+              </w:rPr>
+            </w:pPr>
+            <w:r>
+              <w:rPr>
+                <w:sz w:val="22"/>
+                <w:szCs w:val="22"/>
+              </w:rPr>
+              <w:t>Meitetzu</w:t>
+            </w:r>
+          </w:p>
+        </w:tc>
+        <w:tc>
+          <w:tcPr>
+            <w:tcW w:w="1074" w:type="dxa"/>
+            <w:tcBorders/>
+            <w:shd w:fill="auto" w:val="clear"/>
+          </w:tcPr>
+          <w:p>
+            <w:pPr>
+              <w:pStyle w:val="TextBody"/>
+              <w:spacing w:before="0" w:after="140"/>
+              <w:rPr>
+                <w:sz w:val="22"/>
+                <w:szCs w:val="22"/>
+              </w:rPr>
+            </w:pPr>
+            <w:r>
+              <w:rPr>
+                <w:sz w:val="22"/>
+                <w:szCs w:val="22"/>
+              </w:rPr>
+              <w:t>Shiramine</w:t>
+            </w:r>
+          </w:p>
+        </w:tc>
+        <w:tc>
+          <w:tcPr>
+            <w:tcW w:w="1125" w:type="dxa"/>
+            <w:tcBorders/>
+            <w:shd w:fill="auto" w:val="clear"/>
+          </w:tcPr>
+          <w:p>
+            <w:pPr>
+              <w:pStyle w:val="TextBody"/>
+              <w:spacing w:before="0" w:after="140"/>
+              <w:rPr>
+                <w:sz w:val="22"/>
+                <w:szCs w:val="22"/>
+              </w:rPr>
+            </w:pPr>
+            <w:r>
+              <w:rPr>
+                <w:sz w:val="22"/>
+                <w:szCs w:val="22"/>
+              </w:rPr>
+              <w:t>Ishikawa</w:t>
+            </w:r>
+          </w:p>
+        </w:tc>
+        <w:tc>
+          <w:tcPr>
+            <w:tcW w:w="1096" w:type="dxa"/>
+            <w:tcBorders/>
+            <w:shd w:fill="auto" w:val="clear"/>
+          </w:tcPr>
+          <w:p>
+            <w:pPr>
+              <w:pStyle w:val="TextBody"/>
+              <w:spacing w:before="0" w:after="140"/>
+              <w:rPr>
+                <w:sz w:val="22"/>
+                <w:szCs w:val="22"/>
+              </w:rPr>
+            </w:pPr>
+            <w:r>
+              <w:rPr>
+                <w:sz w:val="22"/>
+                <w:szCs w:val="22"/>
+              </w:rPr>
+              <w:t>Japan</w:t>
+            </w:r>
+          </w:p>
+        </w:tc>
+        <w:tc>
+          <w:tcPr>
+            <w:tcW w:w="1483" w:type="dxa"/>
+            <w:tcBorders/>
+            <w:shd w:fill="auto" w:val="clear"/>
+          </w:tcPr>
+          <w:p>
+            <w:pPr>
+              <w:pStyle w:val="TextBody"/>
+              <w:spacing w:before="0" w:after="140"/>
+              <w:rPr>
+                <w:sz w:val="22"/>
+                <w:szCs w:val="22"/>
+              </w:rPr>
+            </w:pPr>
+            <w:r>
+              <w:rPr>
+                <w:sz w:val="22"/>
+                <w:szCs w:val="22"/>
+              </w:rPr>
+              <w:t>$5,000</w:t>
+            </w:r>
+          </w:p>
+        </w:tc>
+        <w:tc>
+          <w:tcPr>
+            <w:tcW w:w="1678" w:type="dxa"/>
+            <w:tcBorders/>
+            <w:shd w:fill="auto" w:val="clear"/>
+          </w:tcPr>
+          <w:p>
+            <w:pPr>
+              <w:pStyle w:val="TextBody"/>
+              <w:spacing w:before="0" w:after="140"/>
+              <w:rPr>
+                <w:sz w:val="22"/>
+                <w:szCs w:val="22"/>
+              </w:rPr>
+            </w:pPr>
+            <w:r>
+              <w:rPr>
+                <w:sz w:val="22"/>
+                <w:szCs w:val="22"/>
+              </w:rPr>
+              <w:t>N/A</w:t>
+            </w:r>
+          </w:p>
+        </w:tc>
+      </w:tr>
+      <w:tr>
+        <w:trPr/>
+        <w:tc>
+          <w:tcPr>
+            <w:tcW w:w="563" w:type="dxa"/>
+            <w:tcBorders/>
+            <w:shd w:fill="auto" w:val="clear"/>
+          </w:tcPr>
+          <w:p>
+            <w:pPr>
+              <w:pStyle w:val="TextBody"/>
+              <w:spacing w:before="0" w:after="140"/>
+              <w:rPr>
+                <w:sz w:val="22"/>
+                <w:szCs w:val="22"/>
+              </w:rPr>
+            </w:pPr>
+            <w:r>
+              <w:rPr>
+                <w:sz w:val="22"/>
+                <w:szCs w:val="22"/>
+              </w:rPr>
+              <w:t>3</w:t>
+            </w:r>
+          </w:p>
+        </w:tc>
+        <w:tc>
+          <w:tcPr>
+            <w:tcW w:w="1427" w:type="dxa"/>
+            <w:tcBorders/>
+            <w:shd w:fill="auto" w:val="clear"/>
+          </w:tcPr>
+          <w:p>
+            <w:pPr>
+              <w:pStyle w:val="TextBody"/>
+              <w:spacing w:before="0" w:after="140"/>
+              <w:rPr>
+                <w:sz w:val="22"/>
+                <w:szCs w:val="22"/>
+              </w:rPr>
+            </w:pPr>
+            <w:r>
+              <w:rPr>
+                <w:sz w:val="22"/>
+                <w:szCs w:val="22"/>
+              </w:rPr>
+              <w:t>May 1992</w:t>
+            </w:r>
+          </w:p>
+        </w:tc>
+        <w:tc>
+          <w:tcPr>
+            <w:tcW w:w="1191" w:type="dxa"/>
+            <w:tcBorders/>
+            <w:shd w:fill="auto" w:val="clear"/>
+          </w:tcPr>
+          <w:p>
+            <w:pPr>
+              <w:pStyle w:val="TextBody"/>
+              <w:spacing w:before="0" w:after="140"/>
+              <w:rPr>
+                <w:sz w:val="22"/>
+                <w:szCs w:val="22"/>
+              </w:rPr>
+            </w:pPr>
+            <w:r>
+              <w:rPr>
+                <w:sz w:val="22"/>
+                <w:szCs w:val="22"/>
+              </w:rPr>
+              <w:t>Mitzukoshi</w:t>
+            </w:r>
+          </w:p>
+        </w:tc>
+        <w:tc>
+          <w:tcPr>
+            <w:tcW w:w="2199" w:type="dxa"/>
+            <w:gridSpan w:val="2"/>
+            <w:tcBorders/>
+            <w:shd w:fill="auto" w:val="clear"/>
+          </w:tcPr>
+          <w:p>
+            <w:pPr>
+              <w:pStyle w:val="TextBody"/>
+              <w:spacing w:before="0" w:after="140"/>
+              <w:rPr>
+                <w:i/>
+                <w:i/>
+                <w:iCs/>
+                <w:sz w:val="22"/>
+                <w:szCs w:val="22"/>
+              </w:rPr>
+            </w:pPr>
+            <w:r>
+              <w:rPr>
+                <w:i/>
+                <w:iCs/>
+                <w:sz w:val="22"/>
+                <w:szCs w:val="22"/>
+              </w:rPr>
+              <w:t>(Travelling exhibit)</w:t>
+            </w:r>
+          </w:p>
+        </w:tc>
+        <w:tc>
+          <w:tcPr>
+            <w:tcW w:w="1096" w:type="dxa"/>
+            <w:tcBorders/>
+            <w:shd w:fill="auto" w:val="clear"/>
+          </w:tcPr>
+          <w:p>
+            <w:pPr>
+              <w:pStyle w:val="TextBody"/>
+              <w:spacing w:before="0" w:after="140"/>
+              <w:rPr>
+                <w:sz w:val="22"/>
+                <w:szCs w:val="22"/>
+              </w:rPr>
+            </w:pPr>
+            <w:r>
+              <w:rPr>
+                <w:sz w:val="22"/>
+                <w:szCs w:val="22"/>
+              </w:rPr>
+              <w:t>Japan</w:t>
+            </w:r>
+          </w:p>
+        </w:tc>
+        <w:tc>
+          <w:tcPr>
+            <w:tcW w:w="1483" w:type="dxa"/>
+            <w:tcBorders/>
+            <w:shd w:fill="auto" w:val="clear"/>
+          </w:tcPr>
+          <w:p>
+            <w:pPr>
+              <w:pStyle w:val="TextBody"/>
+              <w:spacing w:before="0" w:after="140"/>
+              <w:rPr>
+                <w:sz w:val="22"/>
+                <w:szCs w:val="22"/>
+              </w:rPr>
+            </w:pPr>
+            <w:r>
+              <w:rPr>
+                <w:sz w:val="22"/>
+                <w:szCs w:val="22"/>
+              </w:rPr>
+              <w:t>$5,000</w:t>
+            </w:r>
+          </w:p>
+        </w:tc>
+        <w:tc>
+          <w:tcPr>
+            <w:tcW w:w="1678" w:type="dxa"/>
+            <w:tcBorders/>
+            <w:shd w:fill="auto" w:val="clear"/>
+          </w:tcPr>
+          <w:p>
+            <w:pPr>
+              <w:pStyle w:val="TextBody"/>
+              <w:spacing w:before="0" w:after="140"/>
+              <w:rPr>
+                <w:sz w:val="22"/>
+                <w:szCs w:val="22"/>
+              </w:rPr>
+            </w:pPr>
+            <w:r>
+              <w:rPr>
+                <w:sz w:val="22"/>
+                <w:szCs w:val="22"/>
+              </w:rPr>
+              <w:t>$3,500</w:t>
+            </w:r>
+          </w:p>
+        </w:tc>
+      </w:tr>
+      <w:tr>
+        <w:trPr>
+          <w:trHeight w:val="528" w:hRule="atLeast"/>
+        </w:trPr>
+        <w:tc>
+          <w:tcPr>
+            <w:tcW w:w="563" w:type="dxa"/>
+            <w:tcBorders/>
+            <w:shd w:fill="auto" w:val="clear"/>
+          </w:tcPr>
+          <w:p>
+            <w:pPr>
+              <w:pStyle w:val="TextBody"/>
+              <w:spacing w:before="0" w:after="140"/>
+              <w:rPr>
+                <w:sz w:val="22"/>
+                <w:szCs w:val="22"/>
+              </w:rPr>
+            </w:pPr>
+            <w:r>
+              <w:rPr>
+                <w:sz w:val="22"/>
+                <w:szCs w:val="22"/>
+              </w:rPr>
+              <w:t>4</w:t>
+            </w:r>
+          </w:p>
+        </w:tc>
+        <w:tc>
+          <w:tcPr>
+            <w:tcW w:w="1427" w:type="dxa"/>
+            <w:tcBorders/>
+            <w:shd w:fill="auto" w:val="clear"/>
+          </w:tcPr>
+          <w:p>
+            <w:pPr>
+              <w:pStyle w:val="TextBody"/>
+              <w:spacing w:before="0" w:after="140"/>
+              <w:rPr>
+                <w:sz w:val="22"/>
+                <w:szCs w:val="22"/>
+              </w:rPr>
+            </w:pPr>
+            <w:r>
+              <w:rPr>
+                <w:sz w:val="22"/>
+                <w:szCs w:val="22"/>
+              </w:rPr>
+              <w:t>June 1992</w:t>
+            </w:r>
+          </w:p>
+        </w:tc>
+        <w:tc>
+          <w:tcPr>
+            <w:tcW w:w="1191" w:type="dxa"/>
+            <w:tcBorders/>
+            <w:shd w:fill="auto" w:val="clear"/>
+          </w:tcPr>
+          <w:p>
+            <w:pPr>
+              <w:pStyle w:val="TextBody"/>
+              <w:spacing w:before="0" w:after="140"/>
+              <w:rPr>
+                <w:sz w:val="22"/>
+                <w:szCs w:val="22"/>
+              </w:rPr>
+            </w:pPr>
+            <w:r>
+              <w:rPr>
+                <w:sz w:val="22"/>
+                <w:szCs w:val="22"/>
+              </w:rPr>
+              <w:t>RCI</w:t>
+            </w:r>
+          </w:p>
+        </w:tc>
+        <w:tc>
+          <w:tcPr>
+            <w:tcW w:w="1074" w:type="dxa"/>
+            <w:tcBorders/>
+            <w:shd w:fill="auto" w:val="clear"/>
+          </w:tcPr>
+          <w:p>
+            <w:pPr>
+              <w:pStyle w:val="TextBody"/>
+              <w:spacing w:before="0" w:after="140"/>
+              <w:rPr>
+                <w:sz w:val="22"/>
+                <w:szCs w:val="22"/>
+              </w:rPr>
+            </w:pPr>
+            <w:r>
+              <w:rPr>
+                <w:sz w:val="22"/>
+                <w:szCs w:val="22"/>
+              </w:rPr>
+              <w:t>Shimizu</w:t>
+            </w:r>
+          </w:p>
+        </w:tc>
+        <w:tc>
+          <w:tcPr>
+            <w:tcW w:w="1125" w:type="dxa"/>
+            <w:tcBorders/>
+            <w:shd w:fill="auto" w:val="clear"/>
+          </w:tcPr>
+          <w:p>
+            <w:pPr>
+              <w:pStyle w:val="Normal"/>
+              <w:rPr>
+                <w:sz w:val="22"/>
+                <w:szCs w:val="22"/>
+              </w:rPr>
+            </w:pPr>
+            <w:r>
+              <w:rPr>
+                <w:sz w:val="22"/>
+                <w:szCs w:val="22"/>
+              </w:rPr>
+              <w:t>Tokai</w:t>
+            </w:r>
+          </w:p>
+        </w:tc>
+        <w:tc>
+          <w:tcPr>
+            <w:tcW w:w="1096" w:type="dxa"/>
+            <w:tcBorders/>
+            <w:shd w:fill="auto" w:val="clear"/>
+          </w:tcPr>
+          <w:p>
+            <w:pPr>
+              <w:pStyle w:val="TextBody"/>
+              <w:spacing w:before="0" w:after="140"/>
+              <w:rPr>
+                <w:sz w:val="22"/>
+                <w:szCs w:val="22"/>
+              </w:rPr>
+            </w:pPr>
+            <w:r>
+              <w:rPr>
+                <w:sz w:val="22"/>
+                <w:szCs w:val="22"/>
+              </w:rPr>
+              <w:t>Japan</w:t>
+            </w:r>
+          </w:p>
+        </w:tc>
+        <w:tc>
+          <w:tcPr>
+            <w:tcW w:w="1483" w:type="dxa"/>
+            <w:tcBorders/>
+            <w:shd w:fill="auto" w:val="clear"/>
+          </w:tcPr>
+          <w:p>
+            <w:pPr>
+              <w:pStyle w:val="TextBody"/>
+              <w:spacing w:before="0" w:after="140"/>
+              <w:rPr>
+                <w:sz w:val="22"/>
+                <w:szCs w:val="22"/>
+              </w:rPr>
+            </w:pPr>
+            <w:r>
+              <w:rPr>
+                <w:sz w:val="22"/>
+                <w:szCs w:val="22"/>
+              </w:rPr>
+              <w:t>$5,000</w:t>
+            </w:r>
+          </w:p>
+        </w:tc>
+        <w:tc>
+          <w:tcPr>
+            <w:tcW w:w="1678" w:type="dxa"/>
+            <w:tcBorders/>
+            <w:shd w:fill="auto" w:val="clear"/>
+          </w:tcPr>
+          <w:p>
+            <w:pPr>
+              <w:pStyle w:val="TextBody"/>
+              <w:spacing w:before="0" w:after="140"/>
+              <w:rPr>
+                <w:sz w:val="22"/>
+                <w:szCs w:val="22"/>
+              </w:rPr>
+            </w:pPr>
+            <w:r>
+              <w:rPr>
+                <w:sz w:val="22"/>
+                <w:szCs w:val="22"/>
+              </w:rPr>
+              <w:t>N/A</w:t>
+            </w:r>
+          </w:p>
+        </w:tc>
+      </w:tr>
+      <w:tr>
+        <w:trPr>
+          <w:trHeight w:val="528" w:hRule="atLeast"/>
+        </w:trPr>
+        <w:tc>
+          <w:tcPr>
+            <w:tcW w:w="563" w:type="dxa"/>
+            <w:tcBorders/>
+            <w:shd w:fill="auto" w:val="clear"/>
+          </w:tcPr>
+          <w:p>
+            <w:pPr>
+              <w:pStyle w:val="TextBody"/>
+              <w:spacing w:before="0" w:after="140"/>
+              <w:rPr>
+                <w:sz w:val="22"/>
+                <w:szCs w:val="22"/>
+              </w:rPr>
+            </w:pPr>
+            <w:r>
+              <w:rPr>
+                <w:sz w:val="22"/>
+                <w:szCs w:val="22"/>
+              </w:rPr>
+              <w:t>5</w:t>
+            </w:r>
+          </w:p>
+        </w:tc>
+        <w:tc>
+          <w:tcPr>
+            <w:tcW w:w="1427" w:type="dxa"/>
+            <w:tcBorders/>
+            <w:shd w:fill="auto" w:val="clear"/>
+          </w:tcPr>
+          <w:p>
+            <w:pPr>
+              <w:pStyle w:val="TextBody"/>
+              <w:spacing w:before="0" w:after="140"/>
+              <w:rPr>
+                <w:sz w:val="22"/>
+                <w:szCs w:val="22"/>
+              </w:rPr>
+            </w:pPr>
+            <w:r>
+              <w:rPr>
+                <w:sz w:val="22"/>
+                <w:szCs w:val="22"/>
+              </w:rPr>
+              <w:t>May 1991</w:t>
+            </w:r>
+          </w:p>
+        </w:tc>
+        <w:tc>
+          <w:tcPr>
+            <w:tcW w:w="1191" w:type="dxa"/>
+            <w:tcBorders/>
+            <w:shd w:fill="auto" w:val="clear"/>
+          </w:tcPr>
+          <w:p>
+            <w:pPr>
+              <w:pStyle w:val="TextBody"/>
+              <w:spacing w:before="0" w:after="140"/>
+              <w:rPr>
+                <w:sz w:val="22"/>
+                <w:szCs w:val="22"/>
+              </w:rPr>
+            </w:pPr>
+            <w:r>
+              <w:rPr>
+                <w:sz w:val="22"/>
+                <w:szCs w:val="22"/>
+              </w:rPr>
+            </w:r>
+          </w:p>
+        </w:tc>
+        <w:tc>
+          <w:tcPr>
+            <w:tcW w:w="1074" w:type="dxa"/>
+            <w:tcBorders/>
+            <w:shd w:fill="auto" w:val="clear"/>
+          </w:tcPr>
+          <w:p>
+            <w:pPr>
+              <w:pStyle w:val="TextBody"/>
+              <w:spacing w:before="0" w:after="140"/>
+              <w:rPr>
+                <w:sz w:val="22"/>
+                <w:szCs w:val="22"/>
+              </w:rPr>
+            </w:pPr>
+            <w:r>
+              <w:rPr>
+                <w:sz w:val="22"/>
+                <w:szCs w:val="22"/>
+              </w:rPr>
+              <w:t>Vernal</w:t>
+            </w:r>
+          </w:p>
+        </w:tc>
+        <w:tc>
+          <w:tcPr>
+            <w:tcW w:w="1125" w:type="dxa"/>
+            <w:tcBorders/>
+            <w:shd w:fill="auto" w:val="clear"/>
+          </w:tcPr>
+          <w:p>
+            <w:pPr>
+              <w:pStyle w:val="Normal"/>
+              <w:rPr>
+                <w:sz w:val="22"/>
+                <w:szCs w:val="22"/>
+              </w:rPr>
+            </w:pPr>
+            <w:r>
+              <w:rPr>
+                <w:sz w:val="22"/>
+                <w:szCs w:val="22"/>
+              </w:rPr>
+              <w:t>Utah</w:t>
+            </w:r>
+          </w:p>
+        </w:tc>
+        <w:tc>
+          <w:tcPr>
+            <w:tcW w:w="1096" w:type="dxa"/>
+            <w:tcBorders/>
+            <w:shd w:fill="auto" w:val="clear"/>
+          </w:tcPr>
+          <w:p>
+            <w:pPr>
+              <w:pStyle w:val="TextBody"/>
+              <w:spacing w:before="0" w:after="140"/>
+              <w:rPr>
+                <w:sz w:val="22"/>
+                <w:szCs w:val="22"/>
+              </w:rPr>
+            </w:pPr>
+            <w:r>
+              <w:rPr>
+                <w:sz w:val="22"/>
+                <w:szCs w:val="22"/>
+              </w:rPr>
+              <w:t>USA</w:t>
+            </w:r>
+          </w:p>
+        </w:tc>
+        <w:tc>
+          <w:tcPr>
+            <w:tcW w:w="1483" w:type="dxa"/>
+            <w:tcBorders/>
+            <w:shd w:fill="auto" w:val="clear"/>
+          </w:tcPr>
+          <w:p>
+            <w:pPr>
+              <w:pStyle w:val="TextBody"/>
+              <w:spacing w:before="0" w:after="140"/>
+              <w:rPr>
+                <w:sz w:val="22"/>
+                <w:szCs w:val="22"/>
+              </w:rPr>
+            </w:pPr>
+            <w:r>
+              <w:rPr>
+                <w:sz w:val="22"/>
+                <w:szCs w:val="22"/>
+              </w:rPr>
+              <w:t>N/A</w:t>
+            </w:r>
+          </w:p>
+        </w:tc>
+        <w:tc>
+          <w:tcPr>
+            <w:tcW w:w="1678" w:type="dxa"/>
+            <w:tcBorders/>
+            <w:shd w:fill="auto" w:val="clear"/>
+          </w:tcPr>
+          <w:p>
+            <w:pPr>
+              <w:pStyle w:val="TextBody"/>
+              <w:spacing w:before="0" w:after="140"/>
+              <w:rPr>
+                <w:sz w:val="22"/>
+                <w:szCs w:val="22"/>
+              </w:rPr>
+            </w:pPr>
+            <w:r>
+              <w:rPr>
+                <w:sz w:val="22"/>
+                <w:szCs w:val="22"/>
+              </w:rPr>
+              <w:t>N/A</w:t>
+            </w:r>
+          </w:p>
+        </w:tc>
+      </w:tr>
+      <w:tr>
+        <w:trPr>
+          <w:trHeight w:val="528" w:hRule="atLeast"/>
+        </w:trPr>
+        <w:tc>
+          <w:tcPr>
+            <w:tcW w:w="563" w:type="dxa"/>
+            <w:tcBorders/>
+            <w:shd w:fill="auto" w:val="clear"/>
+          </w:tcPr>
+          <w:p>
+            <w:pPr>
+              <w:pStyle w:val="TextBody"/>
+              <w:spacing w:before="0" w:after="140"/>
+              <w:rPr>
+                <w:sz w:val="22"/>
+                <w:szCs w:val="22"/>
+              </w:rPr>
+            </w:pPr>
+            <w:r>
+              <w:rPr>
+                <w:sz w:val="22"/>
+                <w:szCs w:val="22"/>
+              </w:rPr>
+              <w:t>6</w:t>
+            </w:r>
+          </w:p>
+        </w:tc>
+        <w:tc>
+          <w:tcPr>
+            <w:tcW w:w="1427" w:type="dxa"/>
+            <w:tcBorders/>
+            <w:shd w:fill="auto" w:val="clear"/>
+          </w:tcPr>
+          <w:p>
+            <w:pPr>
+              <w:pStyle w:val="TextBody"/>
+              <w:spacing w:before="0" w:after="140"/>
+              <w:rPr>
+                <w:sz w:val="22"/>
+                <w:szCs w:val="22"/>
+              </w:rPr>
+            </w:pPr>
+            <w:r>
+              <w:rPr>
+                <w:sz w:val="22"/>
+                <w:szCs w:val="22"/>
+              </w:rPr>
+              <w:t>February 1998</w:t>
+            </w:r>
+          </w:p>
+        </w:tc>
+        <w:tc>
+          <w:tcPr>
+            <w:tcW w:w="1191" w:type="dxa"/>
+            <w:tcBorders/>
+            <w:shd w:fill="auto" w:val="clear"/>
+          </w:tcPr>
+          <w:p>
+            <w:pPr>
+              <w:pStyle w:val="TextBody"/>
+              <w:spacing w:before="0" w:after="140"/>
+              <w:rPr>
+                <w:sz w:val="22"/>
+                <w:szCs w:val="22"/>
+              </w:rPr>
+            </w:pPr>
+            <w:r>
+              <w:rPr>
+                <w:sz w:val="22"/>
+                <w:szCs w:val="22"/>
+              </w:rPr>
+            </w:r>
+          </w:p>
+        </w:tc>
+        <w:tc>
+          <w:tcPr>
+            <w:tcW w:w="1074" w:type="dxa"/>
+            <w:tcBorders/>
+            <w:shd w:fill="auto" w:val="clear"/>
+          </w:tcPr>
+          <w:p>
+            <w:pPr>
+              <w:pStyle w:val="TextBody"/>
+              <w:spacing w:before="0" w:after="140"/>
+              <w:rPr>
+                <w:sz w:val="22"/>
+                <w:szCs w:val="22"/>
+              </w:rPr>
+            </w:pPr>
+            <w:r>
+              <w:rPr>
+                <w:sz w:val="22"/>
+                <w:szCs w:val="22"/>
+              </w:rPr>
+              <w:t>Tokyo</w:t>
+            </w:r>
+          </w:p>
+        </w:tc>
+        <w:tc>
+          <w:tcPr>
+            <w:tcW w:w="1125" w:type="dxa"/>
+            <w:tcBorders/>
+            <w:shd w:fill="auto" w:val="clear"/>
+          </w:tcPr>
+          <w:p>
+            <w:pPr>
+              <w:pStyle w:val="Normal"/>
+              <w:rPr>
+                <w:sz w:val="22"/>
+                <w:szCs w:val="22"/>
+              </w:rPr>
+            </w:pPr>
+            <w:r>
+              <w:rPr>
+                <w:sz w:val="22"/>
+                <w:szCs w:val="22"/>
+              </w:rPr>
+            </w:r>
+          </w:p>
+        </w:tc>
+        <w:tc>
+          <w:tcPr>
+            <w:tcW w:w="1096" w:type="dxa"/>
+            <w:tcBorders/>
+            <w:shd w:fill="auto" w:val="clear"/>
+          </w:tcPr>
+          <w:p>
+            <w:pPr>
+              <w:pStyle w:val="TextBody"/>
+              <w:spacing w:before="0" w:after="140"/>
+              <w:rPr>
+                <w:sz w:val="22"/>
+                <w:szCs w:val="22"/>
+              </w:rPr>
+            </w:pPr>
+            <w:r>
+              <w:rPr>
+                <w:sz w:val="22"/>
+                <w:szCs w:val="22"/>
+              </w:rPr>
+              <w:t>Japan</w:t>
+            </w:r>
+          </w:p>
+        </w:tc>
+        <w:tc>
+          <w:tcPr>
+            <w:tcW w:w="1483" w:type="dxa"/>
+            <w:tcBorders/>
+            <w:shd w:fill="auto" w:val="clear"/>
+          </w:tcPr>
+          <w:p>
+            <w:pPr>
+              <w:pStyle w:val="TextBody"/>
+              <w:spacing w:before="0" w:after="140"/>
+              <w:rPr>
+                <w:sz w:val="22"/>
+                <w:szCs w:val="22"/>
+              </w:rPr>
+            </w:pPr>
+            <w:r>
+              <w:rPr>
+                <w:sz w:val="22"/>
+                <w:szCs w:val="22"/>
+              </w:rPr>
+            </w:r>
+          </w:p>
+        </w:tc>
+        <w:tc>
+          <w:tcPr>
+            <w:tcW w:w="1678" w:type="dxa"/>
+            <w:tcBorders/>
+            <w:shd w:fill="auto" w:val="clear"/>
+          </w:tcPr>
+          <w:p>
+            <w:pPr>
+              <w:pStyle w:val="TextBody"/>
+              <w:spacing w:before="0" w:after="140"/>
+              <w:rPr>
+                <w:sz w:val="22"/>
+                <w:szCs w:val="22"/>
+              </w:rPr>
+            </w:pPr>
+            <w:r>
+              <w:rPr>
+                <w:sz w:val="22"/>
+                <w:szCs w:val="22"/>
+              </w:rPr>
+            </w:r>
+          </w:p>
+        </w:tc>
+      </w:tr>
+      <w:tr>
+        <w:trPr>
+          <w:trHeight w:val="528" w:hRule="atLeast"/>
+        </w:trPr>
+        <w:tc>
+          <w:tcPr>
+            <w:tcW w:w="563" w:type="dxa"/>
+            <w:tcBorders/>
+            <w:shd w:fill="auto" w:val="clear"/>
+          </w:tcPr>
+          <w:p>
+            <w:pPr>
+              <w:pStyle w:val="TextBody"/>
+              <w:spacing w:before="0" w:after="140"/>
+              <w:rPr>
+                <w:sz w:val="22"/>
+                <w:szCs w:val="22"/>
+              </w:rPr>
+            </w:pPr>
+            <w:r>
+              <w:rPr>
+                <w:sz w:val="22"/>
+                <w:szCs w:val="22"/>
+              </w:rPr>
+              <w:t>7</w:t>
+            </w:r>
+          </w:p>
+        </w:tc>
+        <w:tc>
+          <w:tcPr>
+            <w:tcW w:w="1427" w:type="dxa"/>
+            <w:tcBorders/>
+            <w:shd w:fill="auto" w:val="clear"/>
+          </w:tcPr>
+          <w:p>
+            <w:pPr>
+              <w:pStyle w:val="TextBody"/>
+              <w:spacing w:before="0" w:after="140"/>
+              <w:rPr>
+                <w:sz w:val="22"/>
+                <w:szCs w:val="22"/>
+              </w:rPr>
+            </w:pPr>
+            <w:r>
+              <w:rPr>
+                <w:sz w:val="22"/>
+                <w:szCs w:val="22"/>
+              </w:rPr>
+              <w:t>October 1998</w:t>
+            </w:r>
+          </w:p>
+        </w:tc>
+        <w:tc>
+          <w:tcPr>
+            <w:tcW w:w="1191" w:type="dxa"/>
+            <w:tcBorders/>
+            <w:shd w:fill="auto" w:val="clear"/>
+          </w:tcPr>
+          <w:p>
+            <w:pPr>
+              <w:pStyle w:val="TextBody"/>
+              <w:spacing w:before="0" w:after="140"/>
+              <w:rPr>
+                <w:sz w:val="22"/>
+                <w:szCs w:val="22"/>
+              </w:rPr>
+            </w:pPr>
+            <w:r>
+              <w:rPr>
+                <w:sz w:val="22"/>
+                <w:szCs w:val="22"/>
+              </w:rPr>
+            </w:r>
+          </w:p>
+        </w:tc>
+        <w:tc>
+          <w:tcPr>
+            <w:tcW w:w="1074" w:type="dxa"/>
+            <w:tcBorders/>
+            <w:shd w:fill="auto" w:val="clear"/>
+          </w:tcPr>
+          <w:p>
+            <w:pPr>
+              <w:pStyle w:val="TextBody"/>
+              <w:spacing w:before="0" w:after="140"/>
+              <w:rPr>
+                <w:sz w:val="22"/>
+                <w:szCs w:val="22"/>
+              </w:rPr>
+            </w:pPr>
+            <w:r>
+              <w:rPr>
+                <w:sz w:val="22"/>
+                <w:szCs w:val="22"/>
+              </w:rPr>
+              <w:t>Tampa</w:t>
+            </w:r>
+          </w:p>
+        </w:tc>
+        <w:tc>
+          <w:tcPr>
+            <w:tcW w:w="1125" w:type="dxa"/>
+            <w:tcBorders/>
+            <w:shd w:fill="auto" w:val="clear"/>
+          </w:tcPr>
+          <w:p>
+            <w:pPr>
+              <w:pStyle w:val="Normal"/>
+              <w:rPr>
+                <w:sz w:val="22"/>
+                <w:szCs w:val="22"/>
+              </w:rPr>
+            </w:pPr>
+            <w:r>
+              <w:rPr>
+                <w:sz w:val="22"/>
+                <w:szCs w:val="22"/>
+              </w:rPr>
+              <w:t>Florida</w:t>
+            </w:r>
+          </w:p>
+        </w:tc>
+        <w:tc>
+          <w:tcPr>
+            <w:tcW w:w="1096" w:type="dxa"/>
+            <w:tcBorders/>
+            <w:shd w:fill="auto" w:val="clear"/>
+          </w:tcPr>
+          <w:p>
+            <w:pPr>
+              <w:pStyle w:val="TextBody"/>
+              <w:spacing w:before="0" w:after="140"/>
+              <w:rPr>
+                <w:sz w:val="22"/>
+                <w:szCs w:val="22"/>
+              </w:rPr>
+            </w:pPr>
+            <w:r>
+              <w:rPr>
+                <w:sz w:val="22"/>
+                <w:szCs w:val="22"/>
+              </w:rPr>
+              <w:t>USA</w:t>
+            </w:r>
+          </w:p>
+        </w:tc>
+        <w:tc>
+          <w:tcPr>
+            <w:tcW w:w="1483" w:type="dxa"/>
+            <w:tcBorders/>
+            <w:shd w:fill="auto" w:val="clear"/>
+          </w:tcPr>
+          <w:p>
+            <w:pPr>
+              <w:pStyle w:val="TextBody"/>
+              <w:spacing w:before="0" w:after="140"/>
+              <w:rPr>
+                <w:sz w:val="22"/>
+                <w:szCs w:val="22"/>
+              </w:rPr>
+            </w:pPr>
+            <w:r>
+              <w:rPr>
+                <w:sz w:val="22"/>
+                <w:szCs w:val="22"/>
+              </w:rPr>
+            </w:r>
+          </w:p>
+        </w:tc>
+        <w:tc>
+          <w:tcPr>
+            <w:tcW w:w="1678" w:type="dxa"/>
+            <w:tcBorders/>
+            <w:shd w:fill="auto" w:val="clear"/>
+          </w:tcPr>
+          <w:p>
+            <w:pPr>
+              <w:pStyle w:val="TextBody"/>
+              <w:spacing w:before="0" w:after="140"/>
+              <w:rPr>
+                <w:sz w:val="22"/>
+                <w:szCs w:val="22"/>
+              </w:rPr>
+            </w:pPr>
+            <w:r>
+              <w:rPr>
+                <w:sz w:val="22"/>
+                <w:szCs w:val="22"/>
+              </w:rPr>
+            </w:r>
+          </w:p>
+        </w:tc>
+      </w:tr>
+      <w:tr>
+        <w:trPr>
+          <w:trHeight w:val="528" w:hRule="atLeast"/>
+        </w:trPr>
+        <w:tc>
+          <w:tcPr>
+            <w:tcW w:w="563" w:type="dxa"/>
+            <w:tcBorders/>
+            <w:shd w:fill="auto" w:val="clear"/>
+          </w:tcPr>
+          <w:p>
+            <w:pPr>
+              <w:pStyle w:val="TextBody"/>
+              <w:spacing w:before="0" w:after="140"/>
+              <w:rPr>
+                <w:sz w:val="22"/>
+                <w:szCs w:val="22"/>
+              </w:rPr>
+            </w:pPr>
+            <w:r>
+              <w:rPr>
+                <w:sz w:val="22"/>
+                <w:szCs w:val="22"/>
+              </w:rPr>
+              <w:t>9–12</w:t>
+            </w:r>
+          </w:p>
+        </w:tc>
+        <w:tc>
+          <w:tcPr>
+            <w:tcW w:w="9074" w:type="dxa"/>
+            <w:gridSpan w:val="7"/>
+            <w:tcBorders/>
+            <w:shd w:fill="auto" w:val="clear"/>
+          </w:tcPr>
+          <w:p>
+            <w:pPr>
+              <w:pStyle w:val="TextBody"/>
+              <w:spacing w:before="0" w:after="140"/>
+              <w:rPr>
+                <w:i/>
+                <w:i/>
+                <w:iCs/>
+                <w:sz w:val="22"/>
+                <w:szCs w:val="22"/>
+              </w:rPr>
+            </w:pPr>
+            <w:r>
+              <w:rPr>
+                <w:i/>
+                <w:iCs/>
+                <w:sz w:val="22"/>
+                <w:szCs w:val="22"/>
+              </w:rPr>
+              <w:t>(Not recorded)</w:t>
+            </w:r>
+          </w:p>
+        </w:tc>
+      </w:tr>
+      <w:tr>
+        <w:trPr>
+          <w:trHeight w:val="528" w:hRule="atLeast"/>
+        </w:trPr>
+        <w:tc>
+          <w:tcPr>
+            <w:tcW w:w="563" w:type="dxa"/>
+            <w:tcBorders/>
+            <w:shd w:fill="auto" w:val="clear"/>
+          </w:tcPr>
+          <w:p>
+            <w:pPr>
+              <w:pStyle w:val="TextBody"/>
+              <w:spacing w:before="0" w:after="140"/>
+              <w:rPr>
+                <w:sz w:val="22"/>
+                <w:szCs w:val="22"/>
+              </w:rPr>
+            </w:pPr>
+            <w:r>
+              <w:rPr>
+                <w:sz w:val="22"/>
+                <w:szCs w:val="22"/>
+              </w:rPr>
+              <w:t>13</w:t>
+            </w:r>
+          </w:p>
+        </w:tc>
+        <w:tc>
+          <w:tcPr>
+            <w:tcW w:w="1427" w:type="dxa"/>
+            <w:tcBorders/>
+            <w:shd w:fill="auto" w:val="clear"/>
+          </w:tcPr>
+          <w:p>
+            <w:pPr>
+              <w:pStyle w:val="TextBody"/>
+              <w:spacing w:before="0" w:after="140"/>
+              <w:rPr>
+                <w:sz w:val="22"/>
+                <w:szCs w:val="22"/>
+              </w:rPr>
+            </w:pPr>
+            <w:r>
+              <w:rPr>
+                <w:sz w:val="22"/>
+                <w:szCs w:val="22"/>
+              </w:rPr>
+              <w:t>2006</w:t>
+            </w:r>
+          </w:p>
+        </w:tc>
+        <w:tc>
+          <w:tcPr>
+            <w:tcW w:w="1191" w:type="dxa"/>
+            <w:tcBorders/>
+            <w:shd w:fill="auto" w:val="clear"/>
+          </w:tcPr>
+          <w:p>
+            <w:pPr>
+              <w:pStyle w:val="TextBody"/>
+              <w:spacing w:before="0" w:after="140"/>
+              <w:rPr>
+                <w:sz w:val="22"/>
+                <w:szCs w:val="22"/>
+              </w:rPr>
+            </w:pPr>
+            <w:r>
+              <w:rPr>
+                <w:sz w:val="22"/>
+                <w:szCs w:val="22"/>
+              </w:rPr>
+            </w:r>
+          </w:p>
+        </w:tc>
+        <w:tc>
+          <w:tcPr>
+            <w:tcW w:w="1074" w:type="dxa"/>
+            <w:tcBorders/>
+            <w:shd w:fill="auto" w:val="clear"/>
+          </w:tcPr>
+          <w:p>
+            <w:pPr>
+              <w:pStyle w:val="TextBody"/>
+              <w:spacing w:before="0" w:after="140"/>
+              <w:rPr>
+                <w:sz w:val="22"/>
+                <w:szCs w:val="22"/>
+              </w:rPr>
+            </w:pPr>
+            <w:r>
+              <w:rPr>
+                <w:sz w:val="22"/>
+                <w:szCs w:val="22"/>
+              </w:rPr>
+              <w:t>Cocoa Beach</w:t>
+            </w:r>
+          </w:p>
+        </w:tc>
+        <w:tc>
+          <w:tcPr>
+            <w:tcW w:w="1125" w:type="dxa"/>
+            <w:tcBorders/>
+            <w:shd w:fill="auto" w:val="clear"/>
+          </w:tcPr>
+          <w:p>
+            <w:pPr>
+              <w:pStyle w:val="Normal"/>
+              <w:rPr>
+                <w:sz w:val="22"/>
+                <w:szCs w:val="22"/>
+              </w:rPr>
+            </w:pPr>
+            <w:r>
+              <w:rPr>
+                <w:sz w:val="22"/>
+                <w:szCs w:val="22"/>
+              </w:rPr>
+              <w:t>Florida</w:t>
+            </w:r>
+          </w:p>
+        </w:tc>
+        <w:tc>
+          <w:tcPr>
+            <w:tcW w:w="1096" w:type="dxa"/>
+            <w:tcBorders/>
+            <w:shd w:fill="auto" w:val="clear"/>
+          </w:tcPr>
+          <w:p>
+            <w:pPr>
+              <w:pStyle w:val="TextBody"/>
+              <w:spacing w:before="0" w:after="140"/>
+              <w:rPr>
+                <w:sz w:val="22"/>
+                <w:szCs w:val="22"/>
+              </w:rPr>
+            </w:pPr>
+            <w:r>
+              <w:rPr>
+                <w:sz w:val="22"/>
+                <w:szCs w:val="22"/>
+              </w:rPr>
+              <w:t>USA</w:t>
+            </w:r>
+          </w:p>
+        </w:tc>
+        <w:tc>
+          <w:tcPr>
+            <w:tcW w:w="1483" w:type="dxa"/>
+            <w:tcBorders/>
+            <w:shd w:fill="auto" w:val="clear"/>
+          </w:tcPr>
+          <w:p>
+            <w:pPr>
+              <w:pStyle w:val="TextBody"/>
+              <w:spacing w:before="0" w:after="140"/>
+              <w:rPr>
+                <w:sz w:val="22"/>
+                <w:szCs w:val="22"/>
+              </w:rPr>
+            </w:pPr>
+            <w:r>
+              <w:rPr>
+                <w:sz w:val="22"/>
+                <w:szCs w:val="22"/>
+              </w:rPr>
+            </w:r>
+          </w:p>
+        </w:tc>
+        <w:tc>
+          <w:tcPr>
+            <w:tcW w:w="1678" w:type="dxa"/>
+            <w:tcBorders/>
+            <w:shd w:fill="auto" w:val="clear"/>
+          </w:tcPr>
+          <w:p>
+            <w:pPr>
+              <w:pStyle w:val="TextBody"/>
+              <w:spacing w:before="0" w:after="140"/>
+              <w:rPr>
+                <w:sz w:val="22"/>
+                <w:szCs w:val="22"/>
+              </w:rPr>
+            </w:pPr>
+            <w:r>
+              <w:rPr>
+                <w:sz w:val="22"/>
+                <w:szCs w:val="22"/>
+              </w:rPr>
+            </w:r>
+          </w:p>
+        </w:tc>
+      </w:tr>
+    </w:tbl>
+    <w:p>
+      <w:pPr>
+        <w:pStyle w:val="TextBody"/>
+        <w:spacing w:before="0" w:after="140"/>
         <w:rPr/>
       </w:pPr>
       <w:r>
@@ -5067,7 +7306,7 @@
     <w:pPr>
       <w:widowControl/>
       <w:suppressAutoHyphens w:val="true"/>
-      <w:overflowPunct w:val="true"/>
+      <w:overflowPunct w:val="false"/>
       <w:bidi w:val="0"/>
       <w:spacing w:before="0" w:after="0"/>
       <w:jc w:val="left"/>
@@ -5422,6 +7661,91 @@
     <w:qFormat/>
     <w:rPr/>
   </w:style>
+  <w:style w:type="character" w:styleId="ListLabel27">
+    <w:name w:val="ListLabel 27"/>
+    <w:qFormat/>
+    <w:rPr>
+      <w:rFonts w:cs="Symbol"/>
+    </w:rPr>
+  </w:style>
+  <w:style w:type="character" w:styleId="ListLabel28">
+    <w:name w:val="ListLabel 28"/>
+    <w:qFormat/>
+    <w:rPr>
+      <w:rFonts w:cs="OpenSymbol"/>
+    </w:rPr>
+  </w:style>
+  <w:style w:type="character" w:styleId="ListLabel29">
+    <w:name w:val="ListLabel 29"/>
+    <w:qFormat/>
+    <w:rPr>
+      <w:rFonts w:cs="OpenSymbol"/>
+    </w:rPr>
+  </w:style>
+  <w:style w:type="character" w:styleId="ListLabel30">
+    <w:name w:val="ListLabel 30"/>
+    <w:qFormat/>
+    <w:rPr>
+      <w:rFonts w:cs="Symbol"/>
+    </w:rPr>
+  </w:style>
+  <w:style w:type="character" w:styleId="ListLabel31">
+    <w:name w:val="ListLabel 31"/>
+    <w:qFormat/>
+    <w:rPr>
+      <w:rFonts w:cs="OpenSymbol"/>
+    </w:rPr>
+  </w:style>
+  <w:style w:type="character" w:styleId="ListLabel32">
+    <w:name w:val="ListLabel 32"/>
+    <w:qFormat/>
+    <w:rPr>
+      <w:rFonts w:cs="OpenSymbol"/>
+    </w:rPr>
+  </w:style>
+  <w:style w:type="character" w:styleId="ListLabel33">
+    <w:name w:val="ListLabel 33"/>
+    <w:qFormat/>
+    <w:rPr>
+      <w:rFonts w:cs="Symbol"/>
+    </w:rPr>
+  </w:style>
+  <w:style w:type="character" w:styleId="ListLabel34">
+    <w:name w:val="ListLabel 34"/>
+    <w:qFormat/>
+    <w:rPr>
+      <w:rFonts w:cs="OpenSymbol"/>
+    </w:rPr>
+  </w:style>
+  <w:style w:type="character" w:styleId="ListLabel35">
+    <w:name w:val="ListLabel 35"/>
+    <w:qFormat/>
+    <w:rPr>
+      <w:rFonts w:cs="OpenSymbol"/>
+    </w:rPr>
+  </w:style>
+  <w:style w:type="character" w:styleId="ListLabel36">
+    <w:name w:val="ListLabel 36"/>
+    <w:qFormat/>
+    <w:rPr>
+      <w:i w:val="false"/>
+    </w:rPr>
+  </w:style>
+  <w:style w:type="character" w:styleId="ListLabel37">
+    <w:name w:val="ListLabel 37"/>
+    <w:qFormat/>
+    <w:rPr/>
+  </w:style>
+  <w:style w:type="character" w:styleId="ListLabel38">
+    <w:name w:val="ListLabel 38"/>
+    <w:qFormat/>
+    <w:rPr/>
+  </w:style>
+  <w:style w:type="character" w:styleId="ListLabel39">
+    <w:name w:val="ListLabel 39"/>
+    <w:qFormat/>
+    <w:rPr/>
+  </w:style>
   <w:style w:type="paragraph" w:styleId="Heading" w:customStyle="1">
     <w:name w:val="Heading"/>
     <w:basedOn w:val="Normal"/>
@@ -5498,10 +7822,11 @@
     <w:qFormat/>
     <w:pPr>
       <w:spacing w:before="238" w:after="119"/>
+      <w:ind w:left="0" w:right="0" w:hanging="0"/>
     </w:pPr>
     <w:rPr>
       <w:bCs/>
-      <w:sz w:val="38"/>
+      <w:sz w:val="40"/>
       <w:szCs w:val="56"/>
     </w:rPr>
   </w:style>
@@ -5635,6 +7960,28 @@
     <w:qFormat/>
     <w:rsid w:val="00f13f43"/>
     <w:pPr/>
+    <w:rPr>
+      <w:b/>
+      <w:bCs/>
+    </w:rPr>
+  </w:style>
+  <w:style w:type="paragraph" w:styleId="TableContents">
+    <w:name w:val="Table Contents"/>
+    <w:basedOn w:val="Normal"/>
+    <w:qFormat/>
+    <w:pPr>
+      <w:suppressLineNumbers/>
+    </w:pPr>
+    <w:rPr/>
+  </w:style>
+  <w:style w:type="paragraph" w:styleId="TableHeading">
+    <w:name w:val="Table Heading"/>
+    <w:basedOn w:val="TableContents"/>
+    <w:qFormat/>
+    <w:pPr>
+      <w:suppressLineNumbers/>
+      <w:jc w:val="center"/>
+    </w:pPr>
     <w:rPr>
       <w:b/>
       <w:bCs/>

</xml_diff>

<commit_message>
Updates on fate of molds
</commit_message>
<xml_diff>
--- a/TaylorEtAl-concrete-Diplodocus-of-Vernal.docx
+++ b/TaylorEtAl-concrete-Diplodocus-of-Vernal.docx
@@ -1309,7 +1309,7 @@
       </w:r>
       <w:r>
         <w:rPr/>
-        <w:t xml:space="preserve">. In fact it seems possible that it never existed: most staff who worked at the museum in the 1980s do not recall any such cast (Leigh White, pers. comm., 2022). Corroborating this, Rea (2001:210) reported that “from Vernal the molds kept travelling — first, to the Rocky Mount Children’s Museum in Rocky Mount, North Carolina, although a cast was never made there”. Similarly, Moore (2014:234-235) stated that “From Vernal, Utah, [CM] molds of </w:t>
+        <w:t xml:space="preserve">. In fact it seems possible that it never existed: moststaff who worked at the museum in the 1980s do not recall any such cast (Leigh White, pers. comm., 2022). Corroborating this, Rea (2001:210) reported that “from Vernal the molds kept travelling — first, to the Rocky Mount Children’s Museum in Rocky Mount, North Carolina, although a cast was never made there”. Similarly, Moore (2014:234-235) stated that “From Vernal, Utah, [CM] molds of </w:t>
       </w:r>
       <w:r>
         <w:rPr>
@@ -1320,7 +1320,15 @@
       </w:r>
       <w:r>
         <w:rPr/>
-        <w:t xml:space="preserve"> are shipped to Rocky Mount Children’s Museum in Rocky Mount, North Carolina. Because of the age-related damage to the molds, a cast was never prepared”. However, Jan Engle Hicks, Curator of Education at the Rocky Mount Children’s Museum from 1971–2002, has a memory of </w:t>
+        <w:t xml:space="preserve"> are shipped to Rocky Mount Children’s Museum in Rocky Mount, North Carolina. Because of the age-related damage to the molds, a cast was never prepared”. </w:t>
+      </w:r>
+      <w:r>
+        <w:rPr/>
+        <w:t>Contradicting this, h</w:t>
+      </w:r>
+      <w:r>
+        <w:rPr/>
+        <w:t xml:space="preserve">owever, Jan Engle Hicks, Curator of Education at the Rocky Mount Children’s Museum from 1971–2002, has a memory of </w:t>
       </w:r>
       <w:r>
         <w:rPr>
@@ -1352,7 +1360,11 @@
       </w:pPr>
       <w:r>
         <w:rPr/>
-        <w:t xml:space="preserve">Even this may not have been the end for the molds. Rea (2001:210) continues: “Eventually the molds found their way to the Houston Museum of Science, where they were used to fill in gaps in the </w:t>
+        <w:t>Whether or not a cast was made at Rocky Mount, e</w:t>
+      </w:r>
+      <w:r>
+        <w:rPr/>
+        <w:t xml:space="preserve">ven this may not have been the end for the molds. Rea (2001:210) continues: “Eventually the molds found their way to the Houston Museum of Science, where they were used to fill in gaps in the </w:t>
       </w:r>
       <w:r>
         <w:rPr>
@@ -1417,11 +1429,7 @@
       </w:pPr>
       <w:r>
         <w:rPr/>
-        <w:t xml:space="preserve">What happened to the molds after that, we do not know. Due to the destruction of the Rocky Mount Children’s Museum records, we cannot tell whether they ever shipped the molds to Houston; and we have not been able to obtain information from the Houston Museum. Brian Curtice (pers. comm., 2022) reports that he was in Houston in 1995 and did not see the molds in the collection, nor hear of their having been there. </w:t>
-      </w:r>
-      <w:r>
-        <w:rPr/>
-        <w:t>In the absence of evidence that the molds ever made it to Houston, it seems at least equally likely that the missing bones in HMNS 175 were cast and supplied by Dinolab, using the second-generation molds described blow.</w:t>
+        <w:t>Due to the destruction of the Rocky Mount Children’s Museum records, we cannot tell whether they ever shipped the molds to Houston; and we have not been able to obtain information from the Houston Museum. Brian Curtice (pers. comm., 2022) reports that he was in Houston in 1995 and did not see the molds in the collection, nor hear of their having been there. In the absence of evidence that the molds ever made it to Houston, it seems at least equally likely that the missing bones in HMNS 175 were cast and supplied by Dinolab, using the second-generation molds described blow.</w:t>
       </w:r>
     </w:p>
     <w:p>
@@ -1441,7 +1449,67 @@
       </w:pPr>
       <w:r>
         <w:rPr/>
-        <w:t>Madsen (1990:4) wrote that “The fate of the initial set of molds is somewhat in question, but Wann Langston (personal communication, 1989) suggests that they seem to have been lost, strayed, or stolen during transport from ? to ?. Principles contacted in regards to the disposition of the molds could not provide specific information. It is truly a mystery that an estimated 3–6 tons of plaster molds could simply vanish!”. Infuriatingly, the question marks are in the original. Since both Langston and Madsen are now deceased, there is no way discover on which of the mold’s journeys Langston though the molds were destroyed or lost. It may be that they never ever arrived safely at the Rocky Mount Children’s Museum, and Langston had in mind the initial journey there from Vernal. This interpretation may be supported by the claim that “Somewhere along the line, as the story goes, the molds received from the Carnegie had been shipped to a school down south and never arrived. So they were lost.” But Rocky mount is about 2000 miles east of Vernal, not South, so “a school down south” is not a good description of a museum out east.</w:t>
+        <w:t xml:space="preserve">Madsen (1990:4) wrote that “The fate of the initial set of molds is somewhat in question, but Wann Langston (personal communication, 1989) suggests that they seem to have been lost, strayed, or stolen during transport from ? to ?. Principles contacted in regards to the disposition of the molds could not provide specific information. It is truly a mystery that an estimated 3–6 tons of plaster molds could simply vanish!”. Infuriatingly, the question marks are in the original. Since both Langston and Madsen are now deceased, there is no way discover on which of the mold’s journeys Langston though the molds were destroyed or lost. It may be that they never ever arrived safely at the Rocky Mount Children’s Museum, and Langston had in mind the initial journey there from Vernal. </w:t>
+      </w:r>
+      <w:r>
+        <w:rPr/>
+        <w:t>But t</w:t>
+      </w:r>
+      <w:r>
+        <w:rPr/>
+        <w:t xml:space="preserve">his interpretation </w:t>
+      </w:r>
+      <w:r>
+        <w:rPr/>
+        <w:t xml:space="preserve">is not </w:t>
+      </w:r>
+      <w:r>
+        <w:rPr/>
+        <w:t xml:space="preserve">supported by the claim that “Somewhere along the line, as the story goes, the molds received from the Carnegie had been shipped to a school down south and never arrived. So they were lost” </w:t>
+      </w:r>
+      <w:r>
+        <w:rPr/>
+        <w:t>(Kirby 1998:4).</w:t>
+      </w:r>
+      <w:r>
+        <w:rPr/>
+        <w:t xml:space="preserve"> </w:t>
+      </w:r>
+      <w:r>
+        <w:rPr/>
+        <w:t>Since</w:t>
+      </w:r>
+      <w:r>
+        <w:rPr/>
+        <w:t xml:space="preserve"> Rocky mount is about 2000 miles east of Vernal </w:t>
+      </w:r>
+      <w:r>
+        <w:rPr/>
+        <w:t>(</w:t>
+      </w:r>
+      <w:r>
+        <w:rPr/>
+        <w:t>not South</w:t>
+      </w:r>
+      <w:r>
+        <w:rPr/>
+        <w:t xml:space="preserve">) </w:t>
+      </w:r>
+      <w:r>
+        <w:rPr/>
+        <w:t xml:space="preserve">“a school down south” </w:t>
+      </w:r>
+      <w:r>
+        <w:rPr/>
+        <w:t>could not have referred, in a Utah publication, to</w:t>
+      </w:r>
+      <w:r>
+        <w:rPr/>
+        <w:t xml:space="preserve"> a museum out east. </w:t>
+      </w:r>
+      <w:r>
+        <w:rPr/>
+        <w:t>The Houston museum also seems an unlikely candidate for this designation.</w:t>
       </w:r>
     </w:p>
     <w:p>
@@ -1529,31 +1597,7 @@
       </w:pPr>
       <w:r>
         <w:rPr/>
-        <w:t xml:space="preserve">However, the arrangement with the Las Vegas Museum fell through. In a letter to James H. Madsen, Field House curator Sue Ann Bilbey said only that “Las Vegas is no longer interested in obtaining a copy of making new molds” (Bilbey 1989), </w:t>
-      </w:r>
-      <w:r>
-        <w:rPr/>
-        <w:t>and a letter from RMS Keeper of Geology William D. I. Rolfe (1988) to LuRae Caldwell of the Field House makes it clear that the Las Vegas plans had been abandoned by 24 October 1988. T</w:t>
-      </w:r>
-      <w:r>
-        <w:rPr/>
-        <w:t xml:space="preserve">he Las Vegas Museum </w:t>
-      </w:r>
-      <w:r>
-        <w:rPr/>
-        <w:t xml:space="preserve">was to go </w:t>
-      </w:r>
-      <w:r>
-        <w:rPr/>
-        <w:t xml:space="preserve">bankrupt and close in 1990 (Michele Jones, pers. comm., 2022), </w:t>
-      </w:r>
-      <w:r>
-        <w:rPr/>
-        <w:t xml:space="preserve">so </w:t>
-      </w:r>
-      <w:r>
-        <w:rPr/>
-        <w:t>it seems likely that its waning interest was due to lack of funds.</w:t>
+        <w:t>However, the arrangement with the Las Vegas Museum fell through. In a letter to James H. Madsen, Field House curator Sue Ann Bilbey said only that “Las Vegas is no longer interested in obtaining a copy of making new molds” (Bilbey 1989), and a letter from RMS Keeper of Geology William D. I. Rolfe (1988) to LuRae Caldwell of the Field House makes it clear that the Las Vegas plans had been abandoned by 24 October 1988. The Las Vegas Museum was to go bankrupt and close in 1990 (Michele Jones, pers. comm., 2022), so it seems likely that its waning interest was due to lack of funds.</w:t>
       </w:r>
     </w:p>
     <w:p>
@@ -1730,11 +1774,7 @@
       <w:bookmarkStart w:id="11" w:name="__DdeLink__11815_2767870788"/>
       <w:r>
         <w:rPr/>
-        <w:t xml:space="preserve">In subsequent years: further casts were made from the Dinolab molds: Table 1 summarises information from Madsen’s (1993) report to the Carnegie Museum and the Field House and additional information from Dinolab, kindly provided by Lisa and Chris Madsen. Of particular interest is that Dinolab are claimed to have supplied a cast to Odawara in the Kanagawa prefecture of Japan in January 1990 before delivering to the Field House. This must be considered doubtful, as the work, begun with the collection of the concrete cast only in June 1989, could scarcely have progressed far enough to deliver a complete cast only seven months later: a date of January 1992 </w:t>
-      </w:r>
-      <w:r>
-        <w:rPr/>
-        <w:t xml:space="preserve">(nine months </w:t>
+        <w:t xml:space="preserve">In subsequent years: further casts were made from the Dinolab molds: Table 1 summarises information from Madsen’s (1993) report to the Carnegie Museum and the Field House and additional information from Dinolab, kindly provided by Lisa and Chris Madsen. Of particular interest is that Dinolab are claimed to have supplied a cast to Odawara in the Kanagawa prefecture of Japan in January 1990 before delivering to the Field House. This must be considered doubtful, as the work, begun with the collection of the concrete cast only in June 1989, could scarcely have progressed far enough to deliver a complete cast only seven months later: a date of January 1992 (nine months </w:t>
       </w:r>
       <w:r>
         <w:rPr>
@@ -1752,11 +1792,7 @@
       </w:r>
       <w:r>
         <w:rPr/>
-        <w:t xml:space="preserve">) </w:t>
-      </w:r>
-      <w:r>
-        <w:rPr/>
-        <w:t>is more likely.</w:t>
+        <w:t>) is more likely.</w:t>
       </w:r>
     </w:p>
     <w:p>
@@ -2392,7 +2428,7 @@
           <w:numId w:val="0"/>
         </w:numPr>
         <w:suppressAutoHyphens w:val="true"/>
-        <w:overflowPunct w:val="true"/>
+        <w:overflowPunct w:val="false"/>
         <w:ind w:left="0" w:hanging="0"/>
         <w:jc w:val="left"/>
         <w:rPr/>
@@ -2588,9 +2624,7 @@
       </w:pPr>
       <w:hyperlink r:id="rId9">
         <w:r>
-          <w:rPr>
-            <w:rStyle w:val="ListLabel12"/>
-          </w:rPr>
+          <w:rPr/>
           <w:t xml:space="preserve">Anonymous. 1991. Dippy returns as beast of new mold. </w:t>
         </w:r>
       </w:hyperlink>
@@ -3098,28 +3132,22 @@
         <w:rPr/>
       </w:pPr>
       <w:r>
-        <w:rPr>
-          <w:rStyle w:val="ListLabel12"/>
-        </w:rPr>
+        <w:rPr/>
         <w:t xml:space="preserve">Kirby, Robert. 1998. Danny and the dinosaurs. </w:t>
       </w:r>
       <w:r>
         <w:rPr>
-          <w:rStyle w:val="ListLabel12"/>
           <w:i/>
           <w:iCs/>
         </w:rPr>
         <w:t>Chamber Spirit</w:t>
       </w:r>
       <w:r>
-        <w:rPr>
-          <w:rStyle w:val="ListLabel12"/>
-        </w:rPr>
+        <w:rPr/>
         <w:t xml:space="preserve"> (newsletter of the Vernal area Chamber of Commerce) </w:t>
       </w:r>
       <w:r>
         <w:rPr>
-          <w:rStyle w:val="ListLabel12"/>
           <w:b/>
           <w:bCs/>
         </w:rPr>
@@ -3127,9 +3155,7 @@
       </w:r>
       <w:hyperlink r:id="rId15">
         <w:r>
-          <w:rPr>
-            <w:rStyle w:val="ListLabel12"/>
-          </w:rPr>
+          <w:rPr/>
           <w:t>:1–6.</w:t>
         </w:r>
       </w:hyperlink>
@@ -4352,14 +4378,14 @@
         </w:tblCellMar>
       </w:tblPr>
       <w:tblGrid>
-        <w:gridCol w:w="562"/>
-        <w:gridCol w:w="1428"/>
+        <w:gridCol w:w="561"/>
+        <w:gridCol w:w="1429"/>
         <w:gridCol w:w="1191"/>
-        <w:gridCol w:w="1074"/>
-        <w:gridCol w:w="1125"/>
-        <w:gridCol w:w="1096"/>
+        <w:gridCol w:w="1075"/>
+        <w:gridCol w:w="1124"/>
+        <w:gridCol w:w="1097"/>
         <w:gridCol w:w="1484"/>
-        <w:gridCol w:w="1676"/>
+        <w:gridCol w:w="1675"/>
       </w:tblGrid>
       <w:tr>
         <w:trPr>
@@ -4367,7 +4393,7 @@
         </w:trPr>
         <w:tc>
           <w:tcPr>
-            <w:tcW w:w="562" w:type="dxa"/>
+            <w:tcW w:w="561" w:type="dxa"/>
             <w:tcBorders/>
             <w:shd w:fill="auto" w:val="clear"/>
           </w:tcPr>
@@ -4397,7 +4423,7 @@
         </w:tc>
         <w:tc>
           <w:tcPr>
-            <w:tcW w:w="1428" w:type="dxa"/>
+            <w:tcW w:w="1429" w:type="dxa"/>
             <w:tcBorders/>
             <w:shd w:fill="auto" w:val="clear"/>
           </w:tcPr>
@@ -4457,7 +4483,7 @@
         </w:tc>
         <w:tc>
           <w:tcPr>
-            <w:tcW w:w="1074" w:type="dxa"/>
+            <w:tcW w:w="1075" w:type="dxa"/>
             <w:tcBorders/>
             <w:shd w:fill="auto" w:val="clear"/>
           </w:tcPr>
@@ -4487,7 +4513,7 @@
         </w:tc>
         <w:tc>
           <w:tcPr>
-            <w:tcW w:w="1125" w:type="dxa"/>
+            <w:tcW w:w="1124" w:type="dxa"/>
             <w:tcBorders/>
             <w:shd w:fill="auto" w:val="clear"/>
           </w:tcPr>
@@ -4517,7 +4543,7 @@
         </w:tc>
         <w:tc>
           <w:tcPr>
-            <w:tcW w:w="1096" w:type="dxa"/>
+            <w:tcW w:w="1097" w:type="dxa"/>
             <w:tcBorders/>
             <w:shd w:fill="auto" w:val="clear"/>
           </w:tcPr>
@@ -4547,7 +4573,7 @@
         </w:tc>
         <w:tc>
           <w:tcPr>
-            <w:tcW w:w="3160" w:type="dxa"/>
+            <w:tcW w:w="3159" w:type="dxa"/>
             <w:gridSpan w:val="2"/>
             <w:tcBorders/>
             <w:shd w:fill="auto" w:val="clear"/>
@@ -4581,7 +4607,7 @@
         <w:trPr/>
         <w:tc>
           <w:tcPr>
-            <w:tcW w:w="562" w:type="dxa"/>
+            <w:tcW w:w="561" w:type="dxa"/>
             <w:tcBorders/>
             <w:shd w:fill="auto" w:val="clear"/>
           </w:tcPr>
@@ -4610,7 +4636,7 @@
         </w:tc>
         <w:tc>
           <w:tcPr>
-            <w:tcW w:w="1428" w:type="dxa"/>
+            <w:tcW w:w="1429" w:type="dxa"/>
             <w:tcBorders/>
             <w:shd w:fill="auto" w:val="clear"/>
           </w:tcPr>
@@ -4668,7 +4694,7 @@
         </w:tc>
         <w:tc>
           <w:tcPr>
-            <w:tcW w:w="1074" w:type="dxa"/>
+            <w:tcW w:w="1075" w:type="dxa"/>
             <w:tcBorders/>
             <w:shd w:fill="auto" w:val="clear"/>
           </w:tcPr>
@@ -4697,7 +4723,7 @@
         </w:tc>
         <w:tc>
           <w:tcPr>
-            <w:tcW w:w="1125" w:type="dxa"/>
+            <w:tcW w:w="1124" w:type="dxa"/>
             <w:tcBorders/>
             <w:shd w:fill="auto" w:val="clear"/>
           </w:tcPr>
@@ -4726,7 +4752,7 @@
         </w:tc>
         <w:tc>
           <w:tcPr>
-            <w:tcW w:w="1096" w:type="dxa"/>
+            <w:tcW w:w="1097" w:type="dxa"/>
             <w:tcBorders/>
             <w:shd w:fill="auto" w:val="clear"/>
           </w:tcPr>
@@ -4785,7 +4811,7 @@
         </w:tc>
         <w:tc>
           <w:tcPr>
-            <w:tcW w:w="1676" w:type="dxa"/>
+            <w:tcW w:w="1675" w:type="dxa"/>
             <w:tcBorders/>
             <w:shd w:fill="auto" w:val="clear"/>
           </w:tcPr>
@@ -4818,7 +4844,7 @@
         <w:trPr/>
         <w:tc>
           <w:tcPr>
-            <w:tcW w:w="562" w:type="dxa"/>
+            <w:tcW w:w="561" w:type="dxa"/>
             <w:tcBorders/>
             <w:shd w:fill="auto" w:val="clear"/>
           </w:tcPr>
@@ -4843,7 +4869,7 @@
         </w:tc>
         <w:tc>
           <w:tcPr>
-            <w:tcW w:w="1428" w:type="dxa"/>
+            <w:tcW w:w="1429" w:type="dxa"/>
             <w:tcBorders/>
             <w:shd w:fill="auto" w:val="clear"/>
           </w:tcPr>
@@ -4893,7 +4919,7 @@
         </w:tc>
         <w:tc>
           <w:tcPr>
-            <w:tcW w:w="1074" w:type="dxa"/>
+            <w:tcW w:w="1075" w:type="dxa"/>
             <w:tcBorders/>
             <w:shd w:fill="auto" w:val="clear"/>
           </w:tcPr>
@@ -4918,7 +4944,7 @@
         </w:tc>
         <w:tc>
           <w:tcPr>
-            <w:tcW w:w="1125" w:type="dxa"/>
+            <w:tcW w:w="1124" w:type="dxa"/>
             <w:tcBorders/>
             <w:shd w:fill="auto" w:val="clear"/>
           </w:tcPr>
@@ -4943,7 +4969,7 @@
         </w:tc>
         <w:tc>
           <w:tcPr>
-            <w:tcW w:w="1096" w:type="dxa"/>
+            <w:tcW w:w="1097" w:type="dxa"/>
             <w:tcBorders/>
             <w:shd w:fill="auto" w:val="clear"/>
           </w:tcPr>
@@ -4993,7 +5019,7 @@
         </w:tc>
         <w:tc>
           <w:tcPr>
-            <w:tcW w:w="1676" w:type="dxa"/>
+            <w:tcW w:w="1675" w:type="dxa"/>
             <w:tcBorders/>
             <w:shd w:fill="auto" w:val="clear"/>
           </w:tcPr>
@@ -5021,7 +5047,7 @@
         <w:trPr/>
         <w:tc>
           <w:tcPr>
-            <w:tcW w:w="562" w:type="dxa"/>
+            <w:tcW w:w="561" w:type="dxa"/>
             <w:tcBorders/>
             <w:shd w:fill="auto" w:val="clear"/>
           </w:tcPr>
@@ -5046,7 +5072,7 @@
         </w:tc>
         <w:tc>
           <w:tcPr>
-            <w:tcW w:w="1428" w:type="dxa"/>
+            <w:tcW w:w="1429" w:type="dxa"/>
             <w:tcBorders/>
             <w:shd w:fill="auto" w:val="clear"/>
           </w:tcPr>
@@ -5096,7 +5122,7 @@
         </w:tc>
         <w:tc>
           <w:tcPr>
-            <w:tcW w:w="1074" w:type="dxa"/>
+            <w:tcW w:w="1075" w:type="dxa"/>
             <w:tcBorders/>
             <w:shd w:fill="auto" w:val="clear"/>
           </w:tcPr>
@@ -5121,7 +5147,7 @@
         </w:tc>
         <w:tc>
           <w:tcPr>
-            <w:tcW w:w="1125" w:type="dxa"/>
+            <w:tcW w:w="1124" w:type="dxa"/>
             <w:tcBorders/>
             <w:shd w:fill="auto" w:val="clear"/>
           </w:tcPr>
@@ -5146,7 +5172,7 @@
         </w:tc>
         <w:tc>
           <w:tcPr>
-            <w:tcW w:w="1096" w:type="dxa"/>
+            <w:tcW w:w="1097" w:type="dxa"/>
             <w:tcBorders/>
             <w:shd w:fill="auto" w:val="clear"/>
           </w:tcPr>
@@ -5196,7 +5222,7 @@
         </w:tc>
         <w:tc>
           <w:tcPr>
-            <w:tcW w:w="1676" w:type="dxa"/>
+            <w:tcW w:w="1675" w:type="dxa"/>
             <w:tcBorders/>
             <w:shd w:fill="auto" w:val="clear"/>
           </w:tcPr>
@@ -5224,7 +5250,7 @@
         <w:trPr/>
         <w:tc>
           <w:tcPr>
-            <w:tcW w:w="562" w:type="dxa"/>
+            <w:tcW w:w="561" w:type="dxa"/>
             <w:tcBorders/>
             <w:shd w:fill="auto" w:val="clear"/>
           </w:tcPr>
@@ -5249,7 +5275,7 @@
         </w:tc>
         <w:tc>
           <w:tcPr>
-            <w:tcW w:w="1428" w:type="dxa"/>
+            <w:tcW w:w="1429" w:type="dxa"/>
             <w:tcBorders/>
             <w:shd w:fill="auto" w:val="clear"/>
           </w:tcPr>
@@ -5330,7 +5356,7 @@
         </w:tc>
         <w:tc>
           <w:tcPr>
-            <w:tcW w:w="1096" w:type="dxa"/>
+            <w:tcW w:w="1097" w:type="dxa"/>
             <w:tcBorders/>
             <w:shd w:fill="auto" w:val="clear"/>
           </w:tcPr>
@@ -5380,7 +5406,7 @@
         </w:tc>
         <w:tc>
           <w:tcPr>
-            <w:tcW w:w="1676" w:type="dxa"/>
+            <w:tcW w:w="1675" w:type="dxa"/>
             <w:tcBorders/>
             <w:shd w:fill="auto" w:val="clear"/>
           </w:tcPr>
@@ -5410,7 +5436,7 @@
         </w:trPr>
         <w:tc>
           <w:tcPr>
-            <w:tcW w:w="562" w:type="dxa"/>
+            <w:tcW w:w="561" w:type="dxa"/>
             <w:tcBorders/>
             <w:shd w:fill="auto" w:val="clear"/>
           </w:tcPr>
@@ -5435,7 +5461,7 @@
         </w:tc>
         <w:tc>
           <w:tcPr>
-            <w:tcW w:w="1428" w:type="dxa"/>
+            <w:tcW w:w="1429" w:type="dxa"/>
             <w:tcBorders/>
             <w:shd w:fill="auto" w:val="clear"/>
           </w:tcPr>
@@ -5485,7 +5511,7 @@
         </w:tc>
         <w:tc>
           <w:tcPr>
-            <w:tcW w:w="1074" w:type="dxa"/>
+            <w:tcW w:w="1075" w:type="dxa"/>
             <w:tcBorders/>
             <w:shd w:fill="auto" w:val="clear"/>
           </w:tcPr>
@@ -5510,7 +5536,7 @@
         </w:tc>
         <w:tc>
           <w:tcPr>
-            <w:tcW w:w="1125" w:type="dxa"/>
+            <w:tcW w:w="1124" w:type="dxa"/>
             <w:tcBorders/>
             <w:shd w:fill="auto" w:val="clear"/>
           </w:tcPr>
@@ -5534,7 +5560,7 @@
         </w:tc>
         <w:tc>
           <w:tcPr>
-            <w:tcW w:w="1096" w:type="dxa"/>
+            <w:tcW w:w="1097" w:type="dxa"/>
             <w:tcBorders/>
             <w:shd w:fill="auto" w:val="clear"/>
           </w:tcPr>
@@ -5584,7 +5610,7 @@
         </w:tc>
         <w:tc>
           <w:tcPr>
-            <w:tcW w:w="1676" w:type="dxa"/>
+            <w:tcW w:w="1675" w:type="dxa"/>
             <w:tcBorders/>
             <w:shd w:fill="auto" w:val="clear"/>
           </w:tcPr>
@@ -5614,7 +5640,7 @@
         </w:trPr>
         <w:tc>
           <w:tcPr>
-            <w:tcW w:w="562" w:type="dxa"/>
+            <w:tcW w:w="561" w:type="dxa"/>
             <w:tcBorders/>
             <w:shd w:fill="auto" w:val="clear"/>
           </w:tcPr>
@@ -5639,7 +5665,7 @@
         </w:tc>
         <w:tc>
           <w:tcPr>
-            <w:tcW w:w="1428" w:type="dxa"/>
+            <w:tcW w:w="1429" w:type="dxa"/>
             <w:tcBorders/>
             <w:shd w:fill="auto" w:val="clear"/>
           </w:tcPr>
@@ -5688,7 +5714,7 @@
         </w:tc>
         <w:tc>
           <w:tcPr>
-            <w:tcW w:w="1074" w:type="dxa"/>
+            <w:tcW w:w="1075" w:type="dxa"/>
             <w:tcBorders/>
             <w:shd w:fill="auto" w:val="clear"/>
           </w:tcPr>
@@ -5713,7 +5739,7 @@
         </w:tc>
         <w:tc>
           <w:tcPr>
-            <w:tcW w:w="1125" w:type="dxa"/>
+            <w:tcW w:w="1124" w:type="dxa"/>
             <w:tcBorders/>
             <w:shd w:fill="auto" w:val="clear"/>
           </w:tcPr>
@@ -5737,7 +5763,7 @@
         </w:tc>
         <w:tc>
           <w:tcPr>
-            <w:tcW w:w="1096" w:type="dxa"/>
+            <w:tcW w:w="1097" w:type="dxa"/>
             <w:tcBorders/>
             <w:shd w:fill="auto" w:val="clear"/>
           </w:tcPr>
@@ -5787,7 +5813,7 @@
         </w:tc>
         <w:tc>
           <w:tcPr>
-            <w:tcW w:w="1676" w:type="dxa"/>
+            <w:tcW w:w="1675" w:type="dxa"/>
             <w:tcBorders/>
             <w:shd w:fill="auto" w:val="clear"/>
           </w:tcPr>
@@ -5817,7 +5843,7 @@
         </w:trPr>
         <w:tc>
           <w:tcPr>
-            <w:tcW w:w="562" w:type="dxa"/>
+            <w:tcW w:w="561" w:type="dxa"/>
             <w:tcBorders/>
             <w:shd w:fill="auto" w:val="clear"/>
           </w:tcPr>
@@ -5842,7 +5868,7 @@
         </w:tc>
         <w:tc>
           <w:tcPr>
-            <w:tcW w:w="1428" w:type="dxa"/>
+            <w:tcW w:w="1429" w:type="dxa"/>
             <w:tcBorders/>
             <w:shd w:fill="auto" w:val="clear"/>
           </w:tcPr>
@@ -5891,7 +5917,7 @@
         </w:tc>
         <w:tc>
           <w:tcPr>
-            <w:tcW w:w="1074" w:type="dxa"/>
+            <w:tcW w:w="1075" w:type="dxa"/>
             <w:tcBorders/>
             <w:shd w:fill="auto" w:val="clear"/>
           </w:tcPr>
@@ -5916,7 +5942,7 @@
         </w:tc>
         <w:tc>
           <w:tcPr>
-            <w:tcW w:w="1125" w:type="dxa"/>
+            <w:tcW w:w="1124" w:type="dxa"/>
             <w:tcBorders/>
             <w:shd w:fill="auto" w:val="clear"/>
           </w:tcPr>
@@ -5939,7 +5965,7 @@
         </w:tc>
         <w:tc>
           <w:tcPr>
-            <w:tcW w:w="1096" w:type="dxa"/>
+            <w:tcW w:w="1097" w:type="dxa"/>
             <w:tcBorders/>
             <w:shd w:fill="auto" w:val="clear"/>
           </w:tcPr>
@@ -5988,7 +6014,7 @@
         </w:tc>
         <w:tc>
           <w:tcPr>
-            <w:tcW w:w="1676" w:type="dxa"/>
+            <w:tcW w:w="1675" w:type="dxa"/>
             <w:tcBorders/>
             <w:shd w:fill="auto" w:val="clear"/>
           </w:tcPr>
@@ -6017,7 +6043,7 @@
         </w:trPr>
         <w:tc>
           <w:tcPr>
-            <w:tcW w:w="562" w:type="dxa"/>
+            <w:tcW w:w="561" w:type="dxa"/>
             <w:tcBorders/>
             <w:shd w:fill="auto" w:val="clear"/>
           </w:tcPr>
@@ -6042,7 +6068,7 @@
         </w:tc>
         <w:tc>
           <w:tcPr>
-            <w:tcW w:w="1428" w:type="dxa"/>
+            <w:tcW w:w="1429" w:type="dxa"/>
             <w:tcBorders/>
             <w:shd w:fill="auto" w:val="clear"/>
           </w:tcPr>
@@ -6091,7 +6117,7 @@
         </w:tc>
         <w:tc>
           <w:tcPr>
-            <w:tcW w:w="1074" w:type="dxa"/>
+            <w:tcW w:w="1075" w:type="dxa"/>
             <w:tcBorders/>
             <w:shd w:fill="auto" w:val="clear"/>
           </w:tcPr>
@@ -6116,7 +6142,7 @@
         </w:tc>
         <w:tc>
           <w:tcPr>
-            <w:tcW w:w="1125" w:type="dxa"/>
+            <w:tcW w:w="1124" w:type="dxa"/>
             <w:tcBorders/>
             <w:shd w:fill="auto" w:val="clear"/>
           </w:tcPr>
@@ -6140,7 +6166,7 @@
         </w:tc>
         <w:tc>
           <w:tcPr>
-            <w:tcW w:w="1096" w:type="dxa"/>
+            <w:tcW w:w="1097" w:type="dxa"/>
             <w:tcBorders/>
             <w:shd w:fill="auto" w:val="clear"/>
           </w:tcPr>
@@ -6189,7 +6215,7 @@
         </w:tc>
         <w:tc>
           <w:tcPr>
-            <w:tcW w:w="1676" w:type="dxa"/>
+            <w:tcW w:w="1675" w:type="dxa"/>
             <w:tcBorders/>
             <w:shd w:fill="auto" w:val="clear"/>
           </w:tcPr>
@@ -6218,7 +6244,7 @@
         </w:trPr>
         <w:tc>
           <w:tcPr>
-            <w:tcW w:w="562" w:type="dxa"/>
+            <w:tcW w:w="561" w:type="dxa"/>
             <w:tcBorders/>
             <w:shd w:fill="auto" w:val="clear"/>
           </w:tcPr>
@@ -6243,7 +6269,7 @@
         </w:tc>
         <w:tc>
           <w:tcPr>
-            <w:tcW w:w="9074" w:type="dxa"/>
+            <w:tcW w:w="9075" w:type="dxa"/>
             <w:gridSpan w:val="7"/>
             <w:tcBorders/>
             <w:shd w:fill="auto" w:val="clear"/>
@@ -6279,7 +6305,7 @@
         </w:trPr>
         <w:tc>
           <w:tcPr>
-            <w:tcW w:w="562" w:type="dxa"/>
+            <w:tcW w:w="561" w:type="dxa"/>
             <w:tcBorders/>
             <w:shd w:fill="auto" w:val="clear"/>
           </w:tcPr>
@@ -6304,7 +6330,7 @@
         </w:tc>
         <w:tc>
           <w:tcPr>
-            <w:tcW w:w="1428" w:type="dxa"/>
+            <w:tcW w:w="1429" w:type="dxa"/>
             <w:tcBorders/>
             <w:shd w:fill="auto" w:val="clear"/>
           </w:tcPr>
@@ -6353,7 +6379,7 @@
         </w:tc>
         <w:tc>
           <w:tcPr>
-            <w:tcW w:w="1074" w:type="dxa"/>
+            <w:tcW w:w="1075" w:type="dxa"/>
             <w:tcBorders/>
             <w:shd w:fill="auto" w:val="clear"/>
           </w:tcPr>
@@ -6378,7 +6404,7 @@
         </w:tc>
         <w:tc>
           <w:tcPr>
-            <w:tcW w:w="1125" w:type="dxa"/>
+            <w:tcW w:w="1124" w:type="dxa"/>
             <w:tcBorders/>
             <w:shd w:fill="auto" w:val="clear"/>
           </w:tcPr>
@@ -6402,7 +6428,7 @@
         </w:tc>
         <w:tc>
           <w:tcPr>
-            <w:tcW w:w="1096" w:type="dxa"/>
+            <w:tcW w:w="1097" w:type="dxa"/>
             <w:tcBorders/>
             <w:shd w:fill="auto" w:val="clear"/>
           </w:tcPr>
@@ -6451,7 +6477,7 @@
         </w:tc>
         <w:tc>
           <w:tcPr>
-            <w:tcW w:w="1676" w:type="dxa"/>
+            <w:tcW w:w="1675" w:type="dxa"/>
             <w:tcBorders/>
             <w:shd w:fill="auto" w:val="clear"/>
           </w:tcPr>
@@ -7428,7 +7454,7 @@
     <w:pPr>
       <w:widowControl/>
       <w:suppressAutoHyphens w:val="true"/>
-      <w:overflowPunct w:val="true"/>
+      <w:overflowPunct w:val="false"/>
       <w:bidi w:val="0"/>
       <w:spacing w:before="0" w:after="0"/>
       <w:jc w:val="left"/>

</xml_diff>

<commit_message>
Completed section on fate of the molds
</commit_message>
<xml_diff>
--- a/TaylorEtAl-concrete-Diplodocus-of-Vernal.docx
+++ b/TaylorEtAl-concrete-Diplodocus-of-Vernal.docx
@@ -1,6 +1,6 @@
 
 <file path=word/document.xml><?xml version="1.0" encoding="utf-8"?>
-<w:document xmlns:o="urn:schemas-microsoft-com:office:office" xmlns:r="http://schemas.openxmlformats.org/officeDocument/2006/relationships" xmlns:v="urn:schemas-microsoft-com:vml" xmlns:w="http://schemas.openxmlformats.org/wordprocessingml/2006/main" xmlns:w10="urn:schemas-microsoft-com:office:word" xmlns:wp="http://schemas.openxmlformats.org/drawingml/2006/wordprocessingDrawing" xmlns:wps="http://schemas.microsoft.com/office/word/2010/wordprocessingShape" xmlns:wpg="http://schemas.microsoft.com/office/word/2010/wordprocessingGroup" xmlns:mc="http://schemas.openxmlformats.org/markup-compatibility/2006" xmlns:wp14="http://schemas.microsoft.com/office/word/2010/wordprocessingDrawing" xmlns:w14="http://schemas.microsoft.com/office/word/2010/wordml" xmlns:w15="http://schemas.microsoft.com/office/word/2012/wordml" mc:Ignorable="w14 wp14 w15">
+<w:document xmlns:o="urn:schemas-microsoft-com:office:office" xmlns:r="http://schemas.openxmlformats.org/officeDocument/2006/relationships" xmlns:v="urn:schemas-microsoft-com:vml" xmlns:w="http://schemas.openxmlformats.org/wordprocessingml/2006/main" xmlns:w10="urn:schemas-microsoft-com:office:word" xmlns:wp="http://schemas.openxmlformats.org/drawingml/2006/wordprocessingDrawing" xmlns:wps="http://schemas.microsoft.com/office/word/2010/wordprocessingShape" xmlns:wpg="http://schemas.microsoft.com/office/word/2010/wordprocessingGroup" xmlns:mc="http://schemas.openxmlformats.org/markup-compatibility/2006" xmlns:wp14="http://schemas.microsoft.com/office/word/2010/wordprocessingDrawing" xmlns:w14="http://schemas.microsoft.com/office/word/2010/wordml" mc:Ignorable="w14 wp14">
   <w:body>
     <w:p>
       <w:pPr>
@@ -247,424 +247,447 @@
         <w:t>Table of Contents</w:t>
       </w:r>
     </w:p>
-    <w:sdt>
-      <w:sdtPr>
-        <w:docPartObj>
-          <w:docPartGallery w:val="Table of Contents"/>
-          <w:docPartUnique w:val="true"/>
-        </w:docPartObj>
-      </w:sdtPr>
-      <w:sdtContent>
-        <w:p>
-          <w:pPr>
-            <w:pStyle w:val="Contents1"/>
-            <w:rPr/>
-          </w:pPr>
-          <w:r>
-            <w:fldChar w:fldCharType="begin"/>
-          </w:r>
-          <w:r>
-            <w:rPr>
-              <w:rStyle w:val="IndexLink"/>
-            </w:rPr>
-            <w:instrText xml:space="preserve"> TOC \f \o "1-9" \h</w:instrText>
-          </w:r>
-          <w:r>
-            <w:rPr>
-              <w:rStyle w:val="IndexLink"/>
-            </w:rPr>
-            <w:fldChar w:fldCharType="separate"/>
-          </w:r>
-          <w:hyperlink w:anchor="__RefHeading___Toc4424_1817233446">
-            <w:r>
-              <w:rPr>
-                <w:rStyle w:val="IndexLink"/>
-              </w:rPr>
-              <w:t>Introduction</w:t>
-              <w:tab/>
-              <w:t>1</w:t>
-            </w:r>
-          </w:hyperlink>
-        </w:p>
-        <w:p>
-          <w:pPr>
-            <w:pStyle w:val="Contents2"/>
-            <w:tabs>
-              <w:tab w:val="clear" w:pos="9355"/>
-              <w:tab w:val="right" w:pos="9638" w:leader="dot"/>
-            </w:tabs>
-            <w:rPr/>
-          </w:pPr>
-          <w:hyperlink w:anchor="__RefHeading___Toc943_1155462304">
-            <w:r>
-              <w:rPr>
-                <w:rStyle w:val="IndexLink"/>
-              </w:rPr>
-              <w:t>Nomenclature</w:t>
-              <w:tab/>
-              <w:t>2</w:t>
-            </w:r>
-          </w:hyperlink>
-        </w:p>
-        <w:p>
-          <w:pPr>
-            <w:pStyle w:val="Contents2"/>
-            <w:tabs>
-              <w:tab w:val="clear" w:pos="9355"/>
-              <w:tab w:val="right" w:pos="9638" w:leader="dot"/>
-            </w:tabs>
-            <w:rPr/>
-          </w:pPr>
-          <w:hyperlink w:anchor="__RefHeading___Toc5349_68767826">
-            <w:r>
-              <w:rPr>
-                <w:rStyle w:val="IndexLink"/>
-              </w:rPr>
-              <w:t>Institutional abbreviations</w:t>
-              <w:tab/>
-              <w:t>2</w:t>
-            </w:r>
-          </w:hyperlink>
-        </w:p>
-        <w:p>
-          <w:pPr>
-            <w:pStyle w:val="Contents1"/>
-            <w:rPr/>
-          </w:pPr>
-          <w:hyperlink w:anchor="__RefHeading___Toc1946_2786159041">
-            <w:r>
-              <w:rPr>
-                <w:rStyle w:val="IndexLink"/>
-              </w:rPr>
-              <w:t xml:space="preserve">History of the concrete </w:t>
-            </w:r>
-            <w:r>
-              <w:rPr>
-                <w:rStyle w:val="IndexLink"/>
-                <w:i/>
-                <w:iCs/>
-              </w:rPr>
-              <w:t>Diplodocus</w:t>
-            </w:r>
-            <w:r>
-              <w:rPr>
-                <w:rStyle w:val="IndexLink"/>
-              </w:rPr>
-              <w:tab/>
-              <w:t>2</w:t>
-            </w:r>
-          </w:hyperlink>
-        </w:p>
-        <w:p>
-          <w:pPr>
-            <w:pStyle w:val="Contents2"/>
-            <w:tabs>
-              <w:tab w:val="clear" w:pos="9355"/>
-              <w:tab w:val="right" w:pos="9638" w:leader="dot"/>
-            </w:tabs>
-            <w:rPr/>
-          </w:pPr>
-          <w:hyperlink w:anchor="__RefHeading___Toc1948_2786159041">
-            <w:r>
-              <w:rPr>
-                <w:rStyle w:val="IndexLink"/>
-              </w:rPr>
-              <w:t xml:space="preserve">The original Carnegie </w:t>
-            </w:r>
-            <w:r>
-              <w:rPr>
-                <w:rStyle w:val="IndexLink"/>
-                <w:i/>
-                <w:iCs/>
-              </w:rPr>
-              <w:t>Diplodocus</w:t>
-            </w:r>
-            <w:r>
-              <w:rPr>
-                <w:rStyle w:val="IndexLink"/>
-              </w:rPr>
-              <w:tab/>
-              <w:t>2</w:t>
-            </w:r>
-          </w:hyperlink>
-        </w:p>
-        <w:p>
-          <w:pPr>
-            <w:pStyle w:val="Contents2"/>
-            <w:tabs>
-              <w:tab w:val="clear" w:pos="9355"/>
-              <w:tab w:val="right" w:pos="9638" w:leader="dot"/>
-            </w:tabs>
-            <w:rPr/>
-          </w:pPr>
-          <w:hyperlink w:anchor="__RefHeading___Toc1950_2786159041">
-            <w:r>
-              <w:rPr>
-                <w:rStyle w:val="IndexLink"/>
-              </w:rPr>
-              <w:t xml:space="preserve">The first casts of the Carnegie </w:t>
-            </w:r>
-            <w:r>
-              <w:rPr>
-                <w:rStyle w:val="IndexLink"/>
-                <w:i/>
-                <w:iCs/>
-              </w:rPr>
-              <w:t>Diplodocus</w:t>
-            </w:r>
-            <w:r>
-              <w:rPr>
-                <w:rStyle w:val="IndexLink"/>
-              </w:rPr>
-              <w:tab/>
-              <w:t>3</w:t>
-            </w:r>
-          </w:hyperlink>
-        </w:p>
-        <w:p>
-          <w:pPr>
-            <w:pStyle w:val="Contents2"/>
-            <w:tabs>
-              <w:tab w:val="clear" w:pos="9355"/>
-              <w:tab w:val="right" w:pos="9638" w:leader="dot"/>
-            </w:tabs>
-            <w:rPr/>
-          </w:pPr>
-          <w:hyperlink w:anchor="__RefHeading___Toc947_1155462304">
-            <w:r>
-              <w:rPr>
-                <w:rStyle w:val="IndexLink"/>
-              </w:rPr>
-              <w:t>The Field House Museum in Vernal</w:t>
-              <w:tab/>
-              <w:t>3</w:t>
-            </w:r>
-          </w:hyperlink>
-        </w:p>
-        <w:p>
-          <w:pPr>
-            <w:pStyle w:val="Contents2"/>
-            <w:tabs>
-              <w:tab w:val="clear" w:pos="9355"/>
-              <w:tab w:val="right" w:pos="9638" w:leader="dot"/>
-            </w:tabs>
-            <w:rPr/>
-          </w:pPr>
-          <w:hyperlink w:anchor="__RefHeading___Toc26119_446257137">
-            <w:r>
-              <w:rPr>
-                <w:rStyle w:val="IndexLink"/>
-              </w:rPr>
-              <w:t>The concrete cast in Vernal</w:t>
-              <w:tab/>
-              <w:t>4</w:t>
-            </w:r>
-          </w:hyperlink>
-        </w:p>
-        <w:p>
-          <w:pPr>
-            <w:pStyle w:val="Contents2"/>
-            <w:tabs>
-              <w:tab w:val="clear" w:pos="9355"/>
-              <w:tab w:val="right" w:pos="9638" w:leader="dot"/>
-            </w:tabs>
-            <w:rPr/>
-          </w:pPr>
-          <w:hyperlink w:anchor="__RefHeading___Toc430_3962850034">
-            <w:r>
-              <w:rPr>
-                <w:rStyle w:val="IndexLink"/>
-              </w:rPr>
-              <w:t>The fate of the original molds</w:t>
-              <w:tab/>
-              <w:t>6</w:t>
-            </w:r>
-          </w:hyperlink>
-        </w:p>
-        <w:p>
-          <w:pPr>
-            <w:pStyle w:val="Contents2"/>
-            <w:tabs>
-              <w:tab w:val="clear" w:pos="9355"/>
-              <w:tab w:val="right" w:pos="9638" w:leader="dot"/>
-            </w:tabs>
-            <w:rPr/>
-          </w:pPr>
-          <w:hyperlink w:anchor="__RefHeading___Toc949_1155462304">
-            <w:r>
-              <w:rPr>
-                <w:rStyle w:val="IndexLink"/>
-              </w:rPr>
-              <w:t>The lightweight cast in Vernal</w:t>
-              <w:tab/>
-              <w:t>7</w:t>
-            </w:r>
-          </w:hyperlink>
-        </w:p>
-        <w:p>
-          <w:pPr>
-            <w:pStyle w:val="Contents2"/>
-            <w:tabs>
-              <w:tab w:val="clear" w:pos="9355"/>
-              <w:tab w:val="right" w:pos="9638" w:leader="dot"/>
-            </w:tabs>
-            <w:rPr/>
-          </w:pPr>
-          <w:hyperlink w:anchor="__RefHeading___Toc418_3962850034">
-            <w:r>
-              <w:rPr>
-                <w:rStyle w:val="IndexLink"/>
-              </w:rPr>
-              <w:t xml:space="preserve">New casts made from molds of the concrete </w:t>
-            </w:r>
-            <w:r>
-              <w:rPr>
-                <w:rStyle w:val="IndexLink"/>
-                <w:i/>
-                <w:iCs/>
-              </w:rPr>
-              <w:t>Diplodocus</w:t>
-            </w:r>
-            <w:r>
-              <w:rPr>
-                <w:rStyle w:val="IndexLink"/>
-              </w:rPr>
-              <w:tab/>
-              <w:t>10</w:t>
-            </w:r>
-          </w:hyperlink>
-        </w:p>
-        <w:p>
-          <w:pPr>
-            <w:pStyle w:val="Contents2"/>
-            <w:tabs>
-              <w:tab w:val="clear" w:pos="9355"/>
-              <w:tab w:val="right" w:pos="9638" w:leader="dot"/>
-            </w:tabs>
-            <w:rPr/>
-          </w:pPr>
-          <w:hyperlink w:anchor="__RefHeading___Toc953_1155462304">
-            <w:r>
-              <w:rPr>
-                <w:rStyle w:val="IndexLink"/>
-              </w:rPr>
-              <w:t xml:space="preserve">The fate of the concrete </w:t>
-            </w:r>
-            <w:r>
-              <w:rPr>
-                <w:rStyle w:val="IndexLink"/>
-                <w:i/>
-                <w:iCs/>
-              </w:rPr>
-              <w:t>Diplodocus</w:t>
-            </w:r>
-            <w:r>
-              <w:rPr>
-                <w:rStyle w:val="IndexLink"/>
-              </w:rPr>
-              <w:tab/>
-              <w:t>12</w:t>
-            </w:r>
-          </w:hyperlink>
-        </w:p>
-        <w:p>
-          <w:pPr>
-            <w:pStyle w:val="Contents1"/>
-            <w:rPr/>
-          </w:pPr>
-          <w:hyperlink w:anchor="__RefHeading___Toc3401_68767826">
-            <w:r>
-              <w:rPr>
-                <w:rStyle w:val="IndexLink"/>
-              </w:rPr>
-              <w:t>Discussion</w:t>
-              <w:tab/>
-              <w:t>12</w:t>
-            </w:r>
-          </w:hyperlink>
-        </w:p>
-        <w:p>
-          <w:pPr>
-            <w:pStyle w:val="Contents1"/>
-            <w:rPr/>
-          </w:pPr>
-          <w:hyperlink w:anchor="__RefHeading___Toc3529_2542618767">
-            <w:r>
-              <w:rPr>
-                <w:rStyle w:val="IndexLink"/>
-              </w:rPr>
-              <w:t>Acknowledgements</w:t>
-              <w:tab/>
-              <w:t>13</w:t>
-            </w:r>
-          </w:hyperlink>
-        </w:p>
-        <w:p>
-          <w:pPr>
-            <w:pStyle w:val="Contents1"/>
-            <w:rPr/>
-          </w:pPr>
-          <w:hyperlink w:anchor="__RefHeading___Toc3405_68767826">
-            <w:r>
-              <w:rPr>
-                <w:rStyle w:val="IndexLink"/>
-              </w:rPr>
-              <w:t>References</w:t>
-              <w:tab/>
-              <w:t>14</w:t>
-            </w:r>
-          </w:hyperlink>
-        </w:p>
-        <w:p>
-          <w:pPr>
-            <w:pStyle w:val="Contents1"/>
-            <w:rPr/>
-          </w:pPr>
-          <w:hyperlink w:anchor="__RefHeading___Toc3407_68767826">
-            <w:r>
-              <w:rPr>
-                <w:rStyle w:val="IndexLink"/>
-              </w:rPr>
-              <w:t>Figure Captions</w:t>
-              <w:tab/>
-              <w:t>18</w:t>
-            </w:r>
-          </w:hyperlink>
-        </w:p>
-        <w:p>
-          <w:pPr>
-            <w:pStyle w:val="Contents1"/>
-            <w:rPr/>
-          </w:pPr>
-          <w:hyperlink w:anchor="__RefHeading___Toc4426_1817233446">
-            <w:r>
-              <w:rPr>
-                <w:rStyle w:val="IndexLink"/>
-              </w:rPr>
-              <w:t>Tables</w:t>
-              <w:tab/>
-              <w:t>20</w:t>
-            </w:r>
-          </w:hyperlink>
-        </w:p>
-        <w:p>
-          <w:pPr>
-            <w:pStyle w:val="Heading1"/>
-            <w:rPr/>
-          </w:pPr>
-          <w:bookmarkStart w:id="0" w:name="__RefHeading___Toc4424_1817233446"/>
-          <w:bookmarkEnd w:id="0"/>
-          <w:r>
-            <w:rPr/>
-            <w:t>Introduction</w:t>
-          </w:r>
-          <w:r>
-            <w:rPr/>
-            <w:fldChar w:fldCharType="end"/>
-          </w:r>
-        </w:p>
-      </w:sdtContent>
-    </w:sdt>
+    <w:p>
+      <w:pPr>
+        <w:pStyle w:val="Contents1"/>
+        <w:tabs>
+          <w:tab w:val="right" w:pos="9638" w:leader="dot"/>
+        </w:tabs>
+        <w:rPr/>
+      </w:pPr>
+      <w:r>
+        <w:fldChar w:fldCharType="begin"/>
+      </w:r>
+      <w:r>
+        <w:rPr>
+          <w:rStyle w:val="IndexLink"/>
+        </w:rPr>
+        <w:instrText> TOC \f \o "1-9" \h</w:instrText>
+      </w:r>
+      <w:r>
+        <w:rPr>
+          <w:rStyle w:val="IndexLink"/>
+        </w:rPr>
+        <w:fldChar w:fldCharType="separate"/>
+      </w:r>
+      <w:hyperlink w:anchor="__RefHeading___Toc7949_1817233446">
+        <w:r>
+          <w:rPr>
+            <w:rStyle w:val="IndexLink"/>
+          </w:rPr>
+          <w:t>Introduction</w:t>
+          <w:tab/>
+          <w:t>1</w:t>
+        </w:r>
+      </w:hyperlink>
+    </w:p>
+    <w:p>
+      <w:pPr>
+        <w:pStyle w:val="Contents2"/>
+        <w:tabs>
+          <w:tab w:val="clear" w:pos="9355"/>
+          <w:tab w:val="right" w:pos="9638" w:leader="dot"/>
+        </w:tabs>
+        <w:rPr/>
+      </w:pPr>
+      <w:hyperlink w:anchor="__RefHeading___Toc943_1155462304">
+        <w:r>
+          <w:rPr>
+            <w:rStyle w:val="IndexLink"/>
+          </w:rPr>
+          <w:t>Nomenclature</w:t>
+          <w:tab/>
+          <w:t>2</w:t>
+        </w:r>
+      </w:hyperlink>
+    </w:p>
+    <w:p>
+      <w:pPr>
+        <w:pStyle w:val="Contents2"/>
+        <w:tabs>
+          <w:tab w:val="clear" w:pos="9355"/>
+          <w:tab w:val="right" w:pos="9638" w:leader="dot"/>
+        </w:tabs>
+        <w:rPr/>
+      </w:pPr>
+      <w:hyperlink w:anchor="__RefHeading___Toc5349_68767826">
+        <w:r>
+          <w:rPr>
+            <w:rStyle w:val="IndexLink"/>
+          </w:rPr>
+          <w:t>Institutional abbreviations</w:t>
+          <w:tab/>
+          <w:t>2</w:t>
+        </w:r>
+      </w:hyperlink>
+    </w:p>
+    <w:p>
+      <w:pPr>
+        <w:pStyle w:val="Contents1"/>
+        <w:tabs>
+          <w:tab w:val="right" w:pos="9638" w:leader="dot"/>
+        </w:tabs>
+        <w:rPr/>
+      </w:pPr>
+      <w:hyperlink w:anchor="__RefHeading___Toc1946_2786159041">
+        <w:r>
+          <w:rPr>
+            <w:rStyle w:val="IndexLink"/>
+          </w:rPr>
+          <w:t xml:space="preserve">History of the concrete </w:t>
+        </w:r>
+        <w:r>
+          <w:rPr>
+            <w:rStyle w:val="IndexLink"/>
+            <w:i/>
+            <w:iCs/>
+          </w:rPr>
+          <w:t>Diplodocus</w:t>
+        </w:r>
+        <w:r>
+          <w:rPr>
+            <w:rStyle w:val="IndexLink"/>
+          </w:rPr>
+          <w:tab/>
+          <w:t>2</w:t>
+        </w:r>
+      </w:hyperlink>
+    </w:p>
+    <w:p>
+      <w:pPr>
+        <w:pStyle w:val="Contents2"/>
+        <w:tabs>
+          <w:tab w:val="clear" w:pos="9355"/>
+          <w:tab w:val="right" w:pos="9638" w:leader="dot"/>
+        </w:tabs>
+        <w:rPr/>
+      </w:pPr>
+      <w:hyperlink w:anchor="__RefHeading___Toc1948_2786159041">
+        <w:r>
+          <w:rPr>
+            <w:rStyle w:val="IndexLink"/>
+          </w:rPr>
+          <w:t xml:space="preserve">The original Carnegie </w:t>
+        </w:r>
+        <w:r>
+          <w:rPr>
+            <w:rStyle w:val="IndexLink"/>
+            <w:i/>
+            <w:iCs/>
+          </w:rPr>
+          <w:t>Diplodocus</w:t>
+        </w:r>
+        <w:r>
+          <w:rPr>
+            <w:rStyle w:val="IndexLink"/>
+          </w:rPr>
+          <w:tab/>
+          <w:t>2</w:t>
+        </w:r>
+      </w:hyperlink>
+    </w:p>
+    <w:p>
+      <w:pPr>
+        <w:pStyle w:val="Contents2"/>
+        <w:tabs>
+          <w:tab w:val="clear" w:pos="9355"/>
+          <w:tab w:val="right" w:pos="9638" w:leader="dot"/>
+        </w:tabs>
+        <w:rPr/>
+      </w:pPr>
+      <w:hyperlink w:anchor="__RefHeading___Toc1950_2786159041">
+        <w:r>
+          <w:rPr>
+            <w:rStyle w:val="IndexLink"/>
+          </w:rPr>
+          <w:t xml:space="preserve">The first casts of the Carnegie </w:t>
+        </w:r>
+        <w:r>
+          <w:rPr>
+            <w:rStyle w:val="IndexLink"/>
+            <w:i/>
+            <w:iCs/>
+          </w:rPr>
+          <w:t>Diplodocus</w:t>
+        </w:r>
+        <w:r>
+          <w:rPr>
+            <w:rStyle w:val="IndexLink"/>
+          </w:rPr>
+          <w:tab/>
+          <w:t>3</w:t>
+        </w:r>
+      </w:hyperlink>
+    </w:p>
+    <w:p>
+      <w:pPr>
+        <w:pStyle w:val="Contents2"/>
+        <w:tabs>
+          <w:tab w:val="clear" w:pos="9355"/>
+          <w:tab w:val="right" w:pos="9638" w:leader="dot"/>
+        </w:tabs>
+        <w:rPr/>
+      </w:pPr>
+      <w:hyperlink w:anchor="__RefHeading___Toc947_1155462304">
+        <w:r>
+          <w:rPr>
+            <w:rStyle w:val="IndexLink"/>
+          </w:rPr>
+          <w:t>The Field House Museum in Vernal</w:t>
+          <w:tab/>
+          <w:t>3</w:t>
+        </w:r>
+      </w:hyperlink>
+    </w:p>
+    <w:p>
+      <w:pPr>
+        <w:pStyle w:val="Contents2"/>
+        <w:tabs>
+          <w:tab w:val="clear" w:pos="9355"/>
+          <w:tab w:val="right" w:pos="9638" w:leader="dot"/>
+        </w:tabs>
+        <w:rPr/>
+      </w:pPr>
+      <w:hyperlink w:anchor="__RefHeading___Toc26119_446257137">
+        <w:r>
+          <w:rPr>
+            <w:rStyle w:val="IndexLink"/>
+          </w:rPr>
+          <w:t>The concrete cast in Vernal</w:t>
+          <w:tab/>
+          <w:t>4</w:t>
+        </w:r>
+      </w:hyperlink>
+    </w:p>
+    <w:p>
+      <w:pPr>
+        <w:pStyle w:val="Contents2"/>
+        <w:tabs>
+          <w:tab w:val="clear" w:pos="9355"/>
+          <w:tab w:val="right" w:pos="9638" w:leader="dot"/>
+        </w:tabs>
+        <w:rPr/>
+      </w:pPr>
+      <w:hyperlink w:anchor="__RefHeading___Toc430_3962850034">
+        <w:r>
+          <w:rPr>
+            <w:rStyle w:val="IndexLink"/>
+          </w:rPr>
+          <w:t>The fate of the original molds</w:t>
+          <w:tab/>
+          <w:t>6</w:t>
+        </w:r>
+      </w:hyperlink>
+    </w:p>
+    <w:p>
+      <w:pPr>
+        <w:pStyle w:val="Contents2"/>
+        <w:tabs>
+          <w:tab w:val="clear" w:pos="9355"/>
+          <w:tab w:val="right" w:pos="9638" w:leader="dot"/>
+        </w:tabs>
+        <w:rPr/>
+      </w:pPr>
+      <w:hyperlink w:anchor="__RefHeading___Toc949_1155462304">
+        <w:r>
+          <w:rPr>
+            <w:rStyle w:val="IndexLink"/>
+          </w:rPr>
+          <w:t>The lightweight cast in Vernal</w:t>
+          <w:tab/>
+          <w:t>8</w:t>
+        </w:r>
+      </w:hyperlink>
+    </w:p>
+    <w:p>
+      <w:pPr>
+        <w:pStyle w:val="Contents2"/>
+        <w:tabs>
+          <w:tab w:val="clear" w:pos="9355"/>
+          <w:tab w:val="right" w:pos="9638" w:leader="dot"/>
+        </w:tabs>
+        <w:rPr/>
+      </w:pPr>
+      <w:hyperlink w:anchor="__RefHeading___Toc418_3962850034">
+        <w:r>
+          <w:rPr>
+            <w:rStyle w:val="IndexLink"/>
+          </w:rPr>
+          <w:t xml:space="preserve">New casts made from molds of the concrete </w:t>
+        </w:r>
+        <w:r>
+          <w:rPr>
+            <w:rStyle w:val="IndexLink"/>
+            <w:i/>
+            <w:iCs/>
+          </w:rPr>
+          <w:t>Diplodocus</w:t>
+        </w:r>
+        <w:r>
+          <w:rPr>
+            <w:rStyle w:val="IndexLink"/>
+          </w:rPr>
+          <w:tab/>
+          <w:t>11</w:t>
+        </w:r>
+      </w:hyperlink>
+    </w:p>
+    <w:p>
+      <w:pPr>
+        <w:pStyle w:val="Contents2"/>
+        <w:tabs>
+          <w:tab w:val="clear" w:pos="9355"/>
+          <w:tab w:val="right" w:pos="9638" w:leader="dot"/>
+        </w:tabs>
+        <w:rPr/>
+      </w:pPr>
+      <w:hyperlink w:anchor="__RefHeading___Toc953_1155462304">
+        <w:r>
+          <w:rPr>
+            <w:rStyle w:val="IndexLink"/>
+          </w:rPr>
+          <w:t xml:space="preserve">The fate of the concrete </w:t>
+        </w:r>
+        <w:r>
+          <w:rPr>
+            <w:rStyle w:val="IndexLink"/>
+            <w:i/>
+            <w:iCs/>
+          </w:rPr>
+          <w:t>Diplodocus</w:t>
+        </w:r>
+        <w:r>
+          <w:rPr>
+            <w:rStyle w:val="IndexLink"/>
+          </w:rPr>
+          <w:tab/>
+          <w:t>12</w:t>
+        </w:r>
+      </w:hyperlink>
+    </w:p>
+    <w:p>
+      <w:pPr>
+        <w:pStyle w:val="Contents1"/>
+        <w:tabs>
+          <w:tab w:val="right" w:pos="9638" w:leader="dot"/>
+        </w:tabs>
+        <w:rPr/>
+      </w:pPr>
+      <w:hyperlink w:anchor="__RefHeading___Toc3401_68767826">
+        <w:r>
+          <w:rPr>
+            <w:rStyle w:val="IndexLink"/>
+          </w:rPr>
+          <w:t>Discussion</w:t>
+          <w:tab/>
+          <w:t>13</w:t>
+        </w:r>
+      </w:hyperlink>
+    </w:p>
+    <w:p>
+      <w:pPr>
+        <w:pStyle w:val="Contents1"/>
+        <w:tabs>
+          <w:tab w:val="right" w:pos="9638" w:leader="dot"/>
+        </w:tabs>
+        <w:rPr/>
+      </w:pPr>
+      <w:hyperlink w:anchor="__RefHeading___Toc3529_2542618767">
+        <w:r>
+          <w:rPr>
+            <w:rStyle w:val="IndexLink"/>
+          </w:rPr>
+          <w:t>Acknowledgements</w:t>
+          <w:tab/>
+          <w:t>13</w:t>
+        </w:r>
+      </w:hyperlink>
+    </w:p>
+    <w:p>
+      <w:pPr>
+        <w:pStyle w:val="Contents1"/>
+        <w:tabs>
+          <w:tab w:val="right" w:pos="9638" w:leader="dot"/>
+        </w:tabs>
+        <w:rPr/>
+      </w:pPr>
+      <w:hyperlink w:anchor="__RefHeading___Toc3405_68767826">
+        <w:r>
+          <w:rPr>
+            <w:rStyle w:val="IndexLink"/>
+          </w:rPr>
+          <w:t>References</w:t>
+          <w:tab/>
+          <w:t>15</w:t>
+        </w:r>
+      </w:hyperlink>
+    </w:p>
+    <w:p>
+      <w:pPr>
+        <w:pStyle w:val="Contents1"/>
+        <w:tabs>
+          <w:tab w:val="right" w:pos="9638" w:leader="dot"/>
+        </w:tabs>
+        <w:rPr/>
+      </w:pPr>
+      <w:hyperlink w:anchor="__RefHeading___Toc3407_68767826">
+        <w:r>
+          <w:rPr>
+            <w:rStyle w:val="IndexLink"/>
+          </w:rPr>
+          <w:t>Figure Captions</w:t>
+          <w:tab/>
+          <w:t>19</w:t>
+        </w:r>
+      </w:hyperlink>
+    </w:p>
+    <w:p>
+      <w:pPr>
+        <w:pStyle w:val="Contents1"/>
+        <w:tabs>
+          <w:tab w:val="right" w:pos="9638" w:leader="dot"/>
+        </w:tabs>
+        <w:rPr/>
+      </w:pPr>
+      <w:hyperlink w:anchor="__RefHeading___Toc4426_1817233446">
+        <w:r>
+          <w:rPr>
+            <w:rStyle w:val="IndexLink"/>
+          </w:rPr>
+          <w:t>Tables</w:t>
+          <w:tab/>
+          <w:t>21</w:t>
+        </w:r>
+      </w:hyperlink>
+    </w:p>
+    <w:p>
+      <w:pPr>
+        <w:pStyle w:val="Heading1"/>
+        <w:rPr/>
+      </w:pPr>
+      <w:r>
+        <w:rPr/>
+      </w:r>
+      <w:r>
+        <w:rPr/>
+        <w:fldChar w:fldCharType="end"/>
+      </w:r>
+      <w:r>
+        <w:br w:type="page"/>
+      </w:r>
+    </w:p>
+    <w:p>
+      <w:pPr>
+        <w:pStyle w:val="Heading1"/>
+        <w:rPr/>
+      </w:pPr>
+      <w:bookmarkStart w:id="0" w:name="__RefHeading___Toc7949_1817233446"/>
+      <w:bookmarkEnd w:id="0"/>
+      <w:r>
+        <w:rPr/>
+        <w:t>Introduction</w:t>
+      </w:r>
+    </w:p>
     <w:p>
       <w:pPr>
         <w:pStyle w:val="TextBody"/>
@@ -755,7 +778,7 @@
       </w:pPr>
       <w:r>
         <w:rPr/>
-        <w:t>A distinction is made between molds and casts. A mold is a negative structure made from an original  specimen (or, less commonly, a cast), in which the spaces inside the mold match the shapes of the original specimen. A cast is a positive structure, a copy made of a specimen made by filling a mold, and its shape matches that of the original specimen.</w:t>
+        <w:t>A distinction is made between molds and casts. A mold is a negative structure made from an original specimen (or, less commonly, a cast), in which the spaces inside the mold match the shapes of the original specimen. A cast is a positive structure, a copy made of a specimen made by filling a mold, and its shape matches that of the original specimen.</w:t>
       </w:r>
     </w:p>
     <w:p>
@@ -1162,7 +1185,7 @@
       </w:pPr>
       <w:r>
         <w:rPr/>
-        <w:t>Since the mounted skeleton’s 76-foot length would be too long for the museum’s 50-foot exhibit halls, plans were made to situate it outside the museum. Wind, rain and extreme temperatures — the Vernal climate ranges from –40˚F to 100˚F (–40˚C to 38˚C) — required a more robust casting material than the usual plaster.  After some experimentation with different materials, the team settled on a mix of one part cement to three parts Aggra-lite (a lightweight aggregate made of volcanic pumice). The complete cast would consist of about 600 pieces — many more than the number of bones, as the complex vertebrae were made from eight or more pieces (Anonymous, undated). About a hundred of these pieces had been completed when Otto Buehner, president of Salt Lake City’s Otto Buehner Concrete Products Company, visited the museum, became interested in the casting, and expressed doubts about the use of Aggra-lite (Untermann 1959:365). Further experimentation, aided by Buehner’s experienced workers, resulted in the selection of new mixture, one part cement to three parts aragonite (the high pressure polymorph of calcium carbonate). Most of the pieces were cast in this material by Grant Merrell, the museum’s preparator, at the Otto Buehner facilities, with the more intricate parts completed at the museum. Reinforcing wire and rods were used where necessary, and the completed bones were coated in fibreglass to protect them from the elements. (The Buehner Company benefitted from its involvement with the casting, as they discovered in the course of the process that fibreglass made a better and cheaper adhesive than they had previously been using to repair Italian marble when it was broken in transit. The Field House also adopted fibreglass as its bonding agent of choice after positive experiences with the concrete cast.)</w:t>
+        <w:t>Since the mounted skeleton’s 76-foot length would be too long for the museum’s 50-foot exhibit halls, plans were made to situate it outside the museum. Wind, rain and extreme temperatures — the Vernal climate ranges from –40˚F to 100˚F (–40˚C to 38˚C) — required a more robust casting material than the usual plaster. After some experimentation with different materials, the team settled on a mix of one part cement to three parts Aggra-lite (a lightweight aggregate made of volcanic pumice). The complete cast would consist of about 600 pieces — many more than the number of bones, as the complex vertebrae were made from eight or more pieces (Anonymous, undated). About a hundred of these pieces had been completed when Otto Buehner, president of Salt Lake City’s Otto Buehner Concrete Products Company, visited the museum, became interested in the casting, and expressed doubts about the use of Aggra-lite (Untermann 1959:365). Further experimentation, aided by Buehner’s experienced workers, resulted in the selection of new mixture, one part cement to three parts aragonite (the high pressure polymorph of calcium carbonate). Most of the pieces were cast in this material by Grant Merrell, the museum’s preparator, at the Otto Buehner facilities, with the more intricate parts completed at the museum. Reinforcing wire and rods were used where necessary, and the completed bones were coated in fibreglass to protect them from the elements. (The Buehner Company benefitted from its involvement with the casting, as they discovered in the course of the process that fibreglass made a better and cheaper adhesive than they had previously been using to repair Italian marble when it was broken in transit. The Field House also adopted fibreglass as its bonding agent of choice after positive experiences with the concrete cast.)</w:t>
       </w:r>
     </w:p>
     <w:p>
@@ -1225,7 +1248,15 @@
       </w:r>
       <w:r>
         <w:rPr/>
-        <w:t xml:space="preserve"> of Vernal was probably the last time the Carnegie Museum’s original molds are used. However, that was not Untermann’s intention. In his 1959 account, he wrote (p368–369):</w:t>
+        <w:t xml:space="preserve"> of Vernal was probably the last time the Carnegie Museum’s original molds </w:t>
+      </w:r>
+      <w:r>
+        <w:rPr/>
+        <w:t>we</w:t>
+      </w:r>
+      <w:r>
+        <w:rPr/>
+        <w:t>re used. However, that was not Untermann’s intention. In his 1959 account, he wrote (p368–369):</w:t>
       </w:r>
     </w:p>
     <w:p>
@@ -1267,7 +1298,15 @@
       </w:r>
       <w:r>
         <w:rPr/>
-        <w:t>] was made”. However, Ilja Niewland (pers. comm., 2022) said that “The original moulds were thrown away somewhere during the 1960s (nobody at the [Carnegie Museum] could be more specific than that)”, suggesting that the molds may have been returned to their origin.</w:t>
+        <w:t xml:space="preserve">] was made”. </w:t>
+      </w:r>
+      <w:r>
+        <w:rPr/>
+        <w:t>Similarly</w:t>
+      </w:r>
+      <w:r>
+        <w:rPr/>
+        <w:t>, Ilja Niewland (pers. comm., 2022) said that “The original moulds were thrown away somewhere during the 1960s (nobody at the [Carnegie Museum] could be more specific than that)”, suggesting that the molds may have been returned to their origin.</w:t>
       </w:r>
     </w:p>
     <w:p>
@@ -1288,7 +1327,30 @@
       </w:r>
       <w:r>
         <w:rPr/>
-        <w:t xml:space="preserve"> newspaper (Anonymous 1960; Figure H; see also Carr and Hansen 2005). This says that in the middle of July 1960, the molds were collected by the Rocky Mount Children’s Museum (now the Rocky Mount Imperial Center, Children’s Museum &amp; Science Centre) in North Carolina, with the intention that they would be used to create a twelfth cast which would be mounted outside the museum building next to the Tar River in Rocky Mount’s Sunset Park. Hurricane Floyd devastated Rocky Mount in 1999, with flooding from the River Tar destroying the original Children's Museum along with all its exhibits and records (Leigh White, pers. comm., 2022), so no records survive of the molds’ arrival and subsequent use. The museum was located next door to a municipal water treatment facility that also flooded and released unknown chemicals, so museum property that may have otherwise been salvageable in that area was deemed contaminated and required to be destroyed.</w:t>
+        <w:t xml:space="preserve"> newspaper (Anonymous 1960</w:t>
+      </w:r>
+      <w:r>
+        <w:rPr/>
+        <w:t>a</w:t>
+      </w:r>
+      <w:r>
+        <w:rPr/>
+        <w:t xml:space="preserve">; Figure H; see also Carr and Hansen 2005). This says that in the middle of July 1960, the molds were collected by the Rocky Mount Children’s Museum (now the Rocky Mount Imperial Center, Children’s Museum &amp; Science Centre) in North Carolina, with the intention that they would be used to create a twelfth cast which would be mounted outside the museum building next to the Tar River in Rocky Mount’s Sunset Park. </w:t>
+      </w:r>
+      <w:r>
+        <w:rPr/>
+        <w:t xml:space="preserve">But was such a cast ever created? A sequence of reports in the Rocky Mount Evening Telegram from April to July 1960 (Williams 1960, Bell 1960a, Bell 1960b, Anonymous 1960b) enthusiastically announce and discuss the impeding arrival, and the later articles say that museum board president Harold Minges has left for Utah to collect to molds — but then the newspaper goes silent on the subject, and the project is never mentioned again. There is no positive evidence that the molds even arrived in Rocky Mount, far less that they were used to create a new mount. Thus newspaper reports from both Utah and North Carolina say that the molds set out on their journey from one to the other, but neither confirms that they ever arrived. On the other hand, there is also no report of the molds being lost or destroyed, so perhaps the most likely interpretation is that they arrived in Rocky Mount, but were found to be in worse condition than expected and quietly left in storage. This interpretation is supported by Rea (2001:210) who reported that “from Vernal the molds kept travelling — first, to the Rocky Mount Children’s Museum in Rocky Mount, North Carolina, although a cast was never made there”. Similarly, Moore (2014:234-235) stated that “From Vernal, Utah, [CM] molds of </w:t>
+      </w:r>
+      <w:r>
+        <w:rPr>
+          <w:i/>
+          <w:iCs/>
+        </w:rPr>
+        <w:t>Diplodocus carnegii</w:t>
+      </w:r>
+      <w:r>
+        <w:rPr/>
+        <w:t xml:space="preserve"> are shipped to Rocky Mount Children’s Museum in Rocky Mount, North Carolina. Because of the age-related damage to the molds, a cast was never prepared”. </w:t>
       </w:r>
     </w:p>
     <w:p>
@@ -1298,7 +1360,57 @@
       </w:pPr>
       <w:r>
         <w:rPr/>
-        <w:t xml:space="preserve">The Children’s Museum was re-established at the newly built Imperial Centre, where it still resides, but no trace exists of their outdoor </w:t>
+        <w:t xml:space="preserve">Hurricane Floyd devastated Rocky Mount in 1999, with flooding from the River Tar destroying the original Children's Museum along with all its exhibits and records (Leigh White, pers. comm., 2022), so no records survive </w:t>
+      </w:r>
+      <w:r>
+        <w:rPr/>
+        <w:t xml:space="preserve">that could confirm </w:t>
+      </w:r>
+      <w:r>
+        <w:rPr/>
+        <w:t xml:space="preserve">the molds’ arrival </w:t>
+      </w:r>
+      <w:r>
+        <w:rPr/>
+        <w:t>or any</w:t>
+      </w:r>
+      <w:r>
+        <w:rPr/>
+        <w:t xml:space="preserve"> subsequent use. The museum was located next door to a municipal water treatment facility that also flooded and released unknown chemicals, so museum property that </w:t>
+      </w:r>
+      <w:r>
+        <w:rPr/>
+        <w:t>might</w:t>
+      </w:r>
+      <w:r>
+        <w:rPr/>
+        <w:t xml:space="preserve"> have otherwise been salvageable in that area was deemed contaminated and required to be destroyed. </w:t>
+      </w:r>
+      <w:r>
+        <w:rPr/>
+        <w:t>If the molds were in storage at the Children’s Museum at this time, then this was likely the end of their story.</w:t>
+      </w:r>
+    </w:p>
+    <w:p>
+      <w:pPr>
+        <w:pStyle w:val="TextBody"/>
+        <w:rPr/>
+      </w:pPr>
+      <w:r>
+        <w:rPr/>
+        <w:t xml:space="preserve">The Children’s Museum was re-established at the newly built Imperial Centre, where it still resides, but no trace exists </w:t>
+      </w:r>
+      <w:r>
+        <w:rPr/>
+        <w:t xml:space="preserve">there </w:t>
+      </w:r>
+      <w:r>
+        <w:rPr/>
+        <w:t xml:space="preserve">of </w:t>
+      </w:r>
+      <w:r>
+        <w:rPr/>
+        <w:t xml:space="preserve">molds or casts of </w:t>
       </w:r>
       <w:r>
         <w:rPr>
@@ -1309,26 +1421,15 @@
       </w:r>
       <w:r>
         <w:rPr/>
-        <w:t xml:space="preserve">. In fact it seems possible that it never existed: moststaff who worked at the museum in the 1980s do not recall any such cast (Leigh White, pers. comm., 2022). Corroborating this, Rea (2001:210) reported that “from Vernal the molds kept travelling — first, to the Rocky Mount Children’s Museum in Rocky Mount, North Carolina, although a cast was never made there”. Similarly, Moore (2014:234-235) stated that “From Vernal, Utah, [CM] molds of </w:t>
-      </w:r>
-      <w:r>
-        <w:rPr>
-          <w:i/>
-          <w:iCs/>
-        </w:rPr>
-        <w:t>Diplodocus carnegii</w:t>
-      </w:r>
-      <w:r>
-        <w:rPr/>
-        <w:t xml:space="preserve"> are shipped to Rocky Mount Children’s Museum in Rocky Mount, North Carolina. Because of the age-related damage to the molds, a cast was never prepared”. </w:t>
-      </w:r>
-      <w:r>
-        <w:rPr/>
-        <w:t>Contradicting this, h</w:t>
-      </w:r>
-      <w:r>
-        <w:rPr/>
-        <w:t xml:space="preserve">owever, Jan Engle Hicks, Curator of Education at the Rocky Mount Children’s Museum from 1971–2002, has a memory of </w:t>
+        <w:t xml:space="preserve">. </w:t>
+      </w:r>
+      <w:r>
+        <w:rPr/>
+        <w:t xml:space="preserve">Corroborating the hypothesis that no cast </w:t>
+      </w:r>
+      <w:r>
+        <w:rPr/>
+        <w:t xml:space="preserve">ever existed, most staff who worked at the museum in the 1980s do not recall any such cast (Leigh White, pers. comm., 2022). Contradicting this, however, Jan Engle Hicks, Curator of Education at the Rocky Mount Children’s Museum from 1971–2002, has a memory of </w:t>
       </w:r>
       <w:r>
         <w:rPr>
@@ -1339,7 +1440,15 @@
       </w:r>
       <w:r>
         <w:rPr/>
-        <w:t xml:space="preserve"> casts being on exhibit at the museum when she started work in 1971. She does not recall if they were still part of the museum collection in 1999. </w:t>
+        <w:t xml:space="preserve"> casts being on exhibit at the museum when she started work in 1971. She does not recall if they were still part of the museum collection in 1999 </w:t>
+      </w:r>
+      <w:r>
+        <w:rPr/>
+        <w:t>when the collection was destroyed</w:t>
+      </w:r>
+      <w:r>
+        <w:rPr/>
+        <w:t xml:space="preserve">. </w:t>
       </w:r>
       <w:r>
         <w:rPr>
@@ -1360,11 +1469,15 @@
       </w:pPr>
       <w:r>
         <w:rPr/>
-        <w:t>Whether or not a cast was made at Rocky Mount, e</w:t>
-      </w:r>
-      <w:r>
-        <w:rPr/>
-        <w:t xml:space="preserve">ven this may not have been the end for the molds. Rea (2001:210) continues: “Eventually the molds found their way to the Houston Museum of Science, where they were used to fill in gaps in the </w:t>
+        <w:t xml:space="preserve">Whether or not a cast was made at Rocky Mount, </w:t>
+      </w:r>
+      <w:r>
+        <w:rPr/>
+        <w:t xml:space="preserve">it is possible that this was not </w:t>
+      </w:r>
+      <w:r>
+        <w:rPr/>
+        <w:t xml:space="preserve">the end for the molds. Rea (2001:210) continues: “Eventually the molds found their way to the Houston Museum of Science, where they were used to fill in gaps in the </w:t>
       </w:r>
       <w:r>
         <w:rPr>
@@ -1408,7 +1521,7 @@
       </w:r>
       <w:r>
         <w:rPr/>
-        <w:t xml:space="preserve"> by Holland (1924:399), the species was  later moved to its own new genus </w:t>
+        <w:t xml:space="preserve"> by Holland (1924:399), the species was later moved to its own new genus </w:t>
       </w:r>
       <w:r>
         <w:rPr>
@@ -1429,7 +1542,27 @@
       </w:pPr>
       <w:r>
         <w:rPr/>
-        <w:t>Due to the destruction of the Rocky Mount Children’s Museum records, we cannot tell whether they ever shipped the molds to Houston; and we have not been able to obtain information from the Houston Museum. Brian Curtice (pers. comm., 2022) reports that he was in Houston in 1995 and did not see the molds in the collection, nor hear of their having been there. In the absence of evidence that the molds ever made it to Houston, it seems at least equally likely that the missing bones in HMNS 175 were cast and supplied by Dinolab, using the second-generation molds described blow.</w:t>
+        <w:t xml:space="preserve">Due to the </w:t>
+      </w:r>
+      <w:r>
+        <w:rPr/>
+        <w:t>loss</w:t>
+      </w:r>
+      <w:r>
+        <w:rPr/>
+        <w:t xml:space="preserve"> of the Rocky Mount Children’s Museum records, we cannot tell whether they ever shipped the molds to Houston; and we have not been able to obtain information from the Houston Museum. Brian Curtice (pers. comm., 2022) reports that he was in Houston in 1995 and did not see the molds in the collection, nor hear of their </w:t>
+      </w:r>
+      <w:r>
+        <w:rPr/>
+        <w:t xml:space="preserve">ever </w:t>
+      </w:r>
+      <w:r>
+        <w:rPr/>
+        <w:t xml:space="preserve">having been there. In the absence of evidence that the molds ever made it to Houston, it seems at least equally likely that the missing bones in HMNS 175 were cast and supplied by Dinolab, using the second-generation molds described blow, </w:t>
+      </w:r>
+      <w:r>
+        <w:rPr/>
+        <w:t>and that Rea (2001) misreported this.</w:t>
       </w:r>
     </w:p>
     <w:p>
@@ -1439,7 +1572,15 @@
       </w:pPr>
       <w:r>
         <w:rPr/>
-        <w:t>As recently as 1988, Rolfe (1988) wrote on behalf of the Royal Museum of Scoland, “At present I am exploring the possibility of re-using the Carnegie Museum, Pittsburgh moulds, although there is considerable doubt about whether they are up to the job, after so much previous use”. Sadly, his letter does not mention their then-current whereabouts.</w:t>
+        <w:t>As recently as 1988, Rolfe (1988) wrote on behalf of the Royal Museum of Sco</w:t>
+      </w:r>
+      <w:r>
+        <w:rPr/>
+        <w:t>t</w:t>
+      </w:r>
+      <w:r>
+        <w:rPr/>
+        <w:t>land, “At present I am exploring the possibility of re-using the Carnegie Museum, Pittsburgh moulds, although there is considerable doubt about whether they are up to the job, after so much previous use”. Sadly, his letter does not mention their then-current whereabouts.</w:t>
       </w:r>
     </w:p>
     <w:p>
@@ -1449,81 +1590,416 @@
       </w:pPr>
       <w:r>
         <w:rPr/>
-        <w:t xml:space="preserve">Madsen (1990:4) wrote that “The fate of the initial set of molds is somewhat in question, but Wann Langston (personal communication, 1989) suggests that they seem to have been lost, strayed, or stolen during transport from ? to ?. Principles contacted in regards to the disposition of the molds could not provide specific information. It is truly a mystery that an estimated 3–6 tons of plaster molds could simply vanish!”. Infuriatingly, the question marks are in the original. Since both Langston and Madsen are now deceased, there is no way discover on which of the mold’s journeys Langston though the molds were destroyed or lost. It may be that they never ever arrived safely at the Rocky Mount Children’s Museum, and Langston had in mind the initial journey there from Vernal. </w:t>
-      </w:r>
-      <w:r>
-        <w:rPr/>
-        <w:t>But t</w:t>
-      </w:r>
-      <w:r>
-        <w:rPr/>
-        <w:t xml:space="preserve">his interpretation </w:t>
-      </w:r>
-      <w:r>
-        <w:rPr/>
-        <w:t xml:space="preserve">is not </w:t>
-      </w:r>
-      <w:r>
-        <w:rPr/>
-        <w:t xml:space="preserve">supported by the claim that “Somewhere along the line, as the story goes, the molds received from the Carnegie had been shipped to a school down south and never arrived. So they were lost” </w:t>
-      </w:r>
-      <w:r>
-        <w:rPr/>
-        <w:t>(Kirby 1998:4).</w:t>
-      </w:r>
-      <w:r>
-        <w:rPr/>
-        <w:t xml:space="preserve"> </w:t>
-      </w:r>
-      <w:r>
-        <w:rPr/>
-        <w:t>Since</w:t>
-      </w:r>
-      <w:r>
-        <w:rPr/>
-        <w:t xml:space="preserve"> Rocky mount is about 2000 miles east of Vernal </w:t>
+        <w:t xml:space="preserve">In an unpublished manuscript, </w:t>
+      </w:r>
+      <w:r>
+        <w:rPr/>
+        <w:t xml:space="preserve">Madsen (1990:4) wrote that “The fate of the initial set of molds is somewhat in question, but Wann Langston (personal communication, 1989) suggests that they seem to have been lost, strayed, or stolen during transport from ? to ?. Principles contacted in regards to the disposition of the molds could not provide specific information.”. Infuriatingly, the question marks are in the original. Since both Langston and Madsen are now deceased, there is no way </w:t>
+      </w:r>
+      <w:r>
+        <w:rPr/>
+        <w:t>to</w:t>
+      </w:r>
+      <w:r>
+        <w:rPr/>
+        <w:t xml:space="preserve"> discover on which of the molds’ journeys Langston though</w:t>
+      </w:r>
+      <w:r>
+        <w:rPr/>
+        <w:t>t</w:t>
+      </w:r>
+      <w:r>
+        <w:rPr/>
+        <w:t xml:space="preserve"> the</w:t>
+      </w:r>
+      <w:r>
+        <w:rPr/>
+        <w:t xml:space="preserve">y </w:t>
+      </w:r>
+      <w:r>
+        <w:rPr/>
+        <w:t xml:space="preserve">were </w:t>
+      </w:r>
+      <w:r>
+        <w:rPr/>
+        <w:t xml:space="preserve">lost or </w:t>
+      </w:r>
+      <w:r>
+        <w:rPr/>
+        <w:t xml:space="preserve">destroyed. It </w:t>
+      </w:r>
+      <w:r>
+        <w:rPr/>
+        <w:t xml:space="preserve">is unlikely, at least, that </w:t>
+      </w:r>
+      <w:r>
+        <w:rPr/>
+        <w:t xml:space="preserve">Langston had in mind the </w:t>
+      </w:r>
+      <w:r>
+        <w:rPr/>
+        <w:t>their</w:t>
+      </w:r>
+      <w:r>
+        <w:rPr/>
+        <w:t xml:space="preserve"> initial journey from Vernal </w:t>
+      </w:r>
+      <w:r>
+        <w:rPr/>
+        <w:t>to Rocky Mount</w:t>
+      </w:r>
+      <w:r>
+        <w:rPr/>
+        <w:t xml:space="preserve">. </w:t>
+      </w:r>
+      <w:r>
+        <w:rPr/>
+        <w:t xml:space="preserve">Kirby (1998:4) wrote that </w:t>
+      </w:r>
+      <w:r>
+        <w:rPr/>
+        <w:t xml:space="preserve">“Somewhere along the line, as the story goes, the molds received from the Carnegie had been shipped to a school down south and never arrived. So they were lost”. Since Rocky mount is about 2000 miles east (not </w:t>
+      </w:r>
+      <w:r>
+        <w:rPr/>
+        <w:t>s</w:t>
+      </w:r>
+      <w:r>
+        <w:rPr/>
+        <w:t xml:space="preserve">outh) of Vernal, “a school down south” could not have referred, in a Utah publication, to a museum out east. The Houston museum also </w:t>
+      </w:r>
+      <w:r>
+        <w:rPr/>
+        <w:t xml:space="preserve">does not </w:t>
+      </w:r>
+      <w:r>
+        <w:rPr/>
+        <w:t xml:space="preserve">seems </w:t>
+      </w:r>
+      <w:r>
+        <w:rPr/>
+        <w:t xml:space="preserve">an especially </w:t>
+      </w:r>
+      <w:r>
+        <w:rPr/>
+        <w:t xml:space="preserve">likely candidate for this designation, </w:t>
+      </w:r>
+      <w:r>
+        <w:rPr/>
+        <w:t>being 1300 miles southeast of Vernal.</w:t>
+      </w:r>
+    </w:p>
+    <w:p>
+      <w:pPr>
+        <w:pStyle w:val="TextBody"/>
+        <w:rPr/>
+      </w:pPr>
+      <w:r>
+        <w:rPr/>
+        <w:t>Putting it all together, there is no way that all the reports cited here can be accurate. Perhaps the most likely scenario is this: the molds were successfully shipped to Rocky Mount in July 1960 (Anonymous 1960</w:t>
+      </w:r>
+      <w:r>
+        <w:rPr/>
+        <w:t>a, Anonymous 196</w:t>
+      </w:r>
+      <w:r>
+        <w:rPr/>
+        <w:t xml:space="preserve">0b) but found to be unusable </w:t>
+      </w:r>
+      <w:r>
+        <w:rPr/>
+        <w:t xml:space="preserve">(Rea 2001:210, Moore 2014:234-235) </w:t>
+      </w:r>
+      <w:r>
+        <w:rPr/>
+        <w:t>and left in storage. At some later point there were shipped to a school in a southern state (Kirby 1998:</w:t>
+      </w:r>
+      <w:r>
+        <w:rPr/>
+        <w:t>4</w:t>
+      </w:r>
+      <w:r>
+        <w:rPr/>
+        <w:t xml:space="preserve">) but did not arrive </w:t>
       </w:r>
       <w:r>
         <w:rPr/>
         <w:t>(</w:t>
       </w:r>
-      <w:r>
-        <w:rPr/>
-        <w:t>not South</w:t>
-      </w:r>
-      <w:r>
-        <w:rPr/>
-        <w:t xml:space="preserve">) </w:t>
-      </w:r>
-      <w:r>
-        <w:rPr/>
-        <w:t xml:space="preserve">“a school down south” </w:t>
-      </w:r>
-      <w:r>
-        <w:rPr/>
-        <w:t>could not have referred, in a Utah publication, to</w:t>
-      </w:r>
-      <w:r>
-        <w:rPr/>
-        <w:t xml:space="preserve"> a museum out east. </w:t>
-      </w:r>
-      <w:r>
-        <w:rPr/>
-        <w:t>The Houston museum also seems an unlikely candidate for this designation.</w:t>
+      <w:bookmarkStart w:id="9" w:name="__DdeLink__7953_1817233446"/>
+      <w:r>
+        <w:rPr/>
+        <w:t>Langston</w:t>
+      </w:r>
+      <w:bookmarkEnd w:id="9"/>
+      <w:r>
+        <w:rPr/>
+        <w:t xml:space="preserve"> cited in Madsen 1990:</w:t>
+      </w:r>
+      <w:r>
+        <w:rPr/>
+        <w:t>4)</w:t>
+      </w:r>
+      <w:r>
+        <w:rPr/>
+        <w:t xml:space="preserve">. This may have </w:t>
+      </w:r>
+      <w:r>
+        <w:rPr/>
+        <w:t xml:space="preserve">happened </w:t>
+      </w:r>
+      <w:r>
+        <w:rPr/>
+        <w:t xml:space="preserve">in late 1988 or early 1989, between Rolfe’s (1988) letter that expressed an interest in using the molds and Langston’s personal communication to Madsen </w:t>
+      </w:r>
+      <w:r>
+        <w:rPr/>
+        <w:t>in 1989</w:t>
+      </w:r>
+      <w:r>
+        <w:rPr/>
+        <w:t xml:space="preserve">. Where the </w:t>
+      </w:r>
+      <w:r>
+        <w:rPr/>
+        <w:t>molds</w:t>
+      </w:r>
+      <w:r>
+        <w:rPr/>
+        <w:t xml:space="preserve"> are </w:t>
+      </w:r>
+      <w:r>
+        <w:rPr/>
+        <w:t>now</w:t>
+      </w:r>
+      <w:r>
+        <w:rPr/>
+        <w:t xml:space="preserve">, and why they did not arrive, we can only speculate. </w:t>
+      </w:r>
+      <w:r>
+        <w:rPr/>
+        <w:t>As Madsen (1990:4) concluded, “It is truly a mystery that an estimated 3–6 tons of plaster molds could simply vanish!”</w:t>
+      </w:r>
+    </w:p>
+    <w:p>
+      <w:pPr>
+        <w:pStyle w:val="Heading2"/>
+        <w:rPr/>
+      </w:pPr>
+      <w:bookmarkStart w:id="10" w:name="__RefHeading___Toc949_1155462304"/>
+      <w:bookmarkEnd w:id="10"/>
+      <w:r>
+        <w:rPr/>
+        <w:t>The lightweight cast in Vernal</w:t>
       </w:r>
     </w:p>
     <w:p>
       <w:pPr>
         <w:pStyle w:val="TextBody"/>
-        <w:rPr>
-          <w:highlight w:val="yellow"/>
-        </w:rPr>
-      </w:pPr>
-      <w:r>
-        <w:rPr>
-          <w:highlight w:val="yellow"/>
-        </w:rPr>
-        <w:t>XXX Find out more. Try https://newspaperarchive.com/tags/diplodocus/?pc=24962&amp;psi=68&amp;pci=7&amp;ob=1/</w:t>
+        <w:rPr/>
+      </w:pPr>
+      <w:r>
+        <w:rPr/>
+        <w:t xml:space="preserve">During the late 1980s, museum staff decided they wanted a new, lightweight cast of </w:t>
+      </w:r>
+      <w:r>
+        <w:rPr>
+          <w:i/>
+          <w:iCs/>
+        </w:rPr>
+        <w:t>Diplodocus</w:t>
+      </w:r>
+      <w:r>
+        <w:rPr/>
+        <w:t xml:space="preserve"> to mount indoors. As noted above, the 50-foot-long galleries could not accommodate a 76-foot-long mount at its full length, but it was decided to curve the tail to enable it to fit. That is course had been an option in 1957 when the concrete cast was created, but perhaps Untermann, then the museum director, had wanted the tail laid straight out. Untermann had died in 1975, two years after his wife Billie (Lewis 1977): a decade after his death, his preference would not have held such weight.</w:t>
+      </w:r>
+    </w:p>
+    <w:p>
+      <w:pPr>
+        <w:pStyle w:val="TextBody"/>
+        <w:rPr/>
+      </w:pPr>
+      <w:r>
+        <w:rPr/>
+        <w:t>On 26 January 1988, Alden H. Hamblin, then Park Superintendant of the Utah Field House, informally discussed with William C. “Lucky” Murdock, Director of the Las Vegas Museum of Natural History, the possibility of having the Las Vegas museum make molds from the concrete cast. Murdock’s 28 January letter of confirmation (Murdock 1988) proposed a deal where the Las Vegas museum would make a new fiberglass cast for the Field Museum and mount it for them in Vernal, and would retain the concrete cast as well as the new molds, with permission to cast additional specimens. James E. King, Director of the Carnegie Museum of Natural History, got wind of this plan and wrote on 23 Feburary to Hamblin and Murdock requesting that only two casts (for Las Vegas and the Field House) be made from the new molds (King 1988).</w:t>
+      </w:r>
+    </w:p>
+    <w:p>
+      <w:pPr>
+        <w:pStyle w:val="TextBody"/>
+        <w:rPr/>
+      </w:pPr>
+      <w:r>
+        <w:rPr/>
+        <w:t xml:space="preserve">Negotiations progressed to the point where a draft contract was written up (Las Vegas Museum of Natural History 1988), with the intention of signing it on 8 March. This version of the agreement was more favourable to the Field House: the Las Vegas Museum was to disassemble and transport the concrete </w:t>
+      </w:r>
+      <w:r>
+        <w:rPr>
+          <w:i/>
+          <w:iCs/>
+        </w:rPr>
+        <w:t>Diplodocus</w:t>
+      </w:r>
+      <w:r>
+        <w:rPr/>
+        <w:t>, make molds from it, and cast two fiberglass replicas from them. It would retain one and display it with acknowledgement to the Field House; and it would keep the new molds in storage but they would belong to the Field House. The Las Vegas Museum was to return the concrete original and the second fiberglass replica to Vernal, and mount the new Vernal cast in the Field House. All of this was to be done at the Las Vegas Museum's expense and under its own insurance. The agreement stated that the work would be completed by 30 June 1988, which seems highly optimistic. Additional casts would be made only with written permission from both the Field House and the Carnegie Museum. These plans were briefly noted by Krishtalka (1988:17).</w:t>
+      </w:r>
+    </w:p>
+    <w:p>
+      <w:pPr>
+        <w:pStyle w:val="TextBody"/>
+        <w:rPr/>
+      </w:pPr>
+      <w:r>
+        <w:rPr/>
+        <w:t>However, the arrangement with the Las Vegas Museum fell through. In a letter to James H. Madsen, Field House curator Sue Ann Bilbey said only that “Las Vegas is no longer interested in obtaining a copy of making new molds” (Bilbey 1989), and a letter from RMS Keeper of Geology William D. I. Rolfe (1988) to LuRae Caldwell of the Field House makes it clear that the Las Vegas plans had been abandoned by 24 October 1988. The Las Vegas Museum was to go bankrupt and close in 1990 (Michele Jones, pers. comm., 2022), so it seems likely that its waning interest was due to lack of funds.</w:t>
+      </w:r>
+    </w:p>
+    <w:p>
+      <w:pPr>
+        <w:pStyle w:val="TextBody"/>
+        <w:rPr/>
+      </w:pPr>
+      <w:r>
+        <w:rPr/>
+        <w:t xml:space="preserve">With the Las Vegas plans having failed, and with little funding of its own, the Field House was in a difficult position. The plan at this stage was to move the existing concrete cast indoors (Bilbey 1989), perhaps due to its crumbling state. Bilbey wrote on 2 April 1989 to James H. Madson of Dinolab, inc., floating the possibility of a collaboration along the broad lines of those of the failed Las Vegas deal, but leaving it to Madsen to propose the details in a way that would make the project commercially worthwhile for Dinolab (Bilbey 1989). At this time, the Royal Museum of Scotland was very interested in obtaining a complete skeleton (Bilbey 1989). Madsen replied on 16 May with some caution (Madsen 1989a), proposing that Dinolab might make the project financially viable by creating up to fifteen additional </w:t>
+      </w:r>
+      <w:r>
+        <w:rPr>
+          <w:i/>
+          <w:iCs/>
+        </w:rPr>
+        <w:t>Diplodocus</w:t>
+      </w:r>
+      <w:r>
+        <w:rPr/>
+        <w:t xml:space="preserve"> copies from molds that it would make from the Field House concrete cast, but expressing concern about the size of the project and worrying that “details and approvals may become too tedious to work with” — most likely a reference to the Carnegie Museum’s reluctance to allow multiple copies to be made.</w:t>
+      </w:r>
+    </w:p>
+    <w:p>
+      <w:pPr>
+        <w:pStyle w:val="TextBody"/>
+        <w:rPr/>
+      </w:pPr>
+      <w:r>
+        <w:rPr/>
+        <w:t>Despite Madsen’s reservations, the project was quickly begun, and by the time he wrote to Hamblin on 12 June (Madsen 1989b) he was able to say “We are into the work with gusto”. It became apparent that a great deal of work was necessary to clean, stabilize and repair the concrete casts, which had suffered badly from three decades of climate extremes, before they could be used to make new molds (Madsen 1989b). A year later, Madsen (1990:3) would write that “It is evident now that the decision at that time to dismantle and repair the skeleton was a wise one, since close examination during preparation and stabilization has revealed incipient fracturing and surface deterioration due to weathering of numerous elements [...] Such damage would have been progressively more difficult, if not impossible, to repair after a few more years of precipitation and the temperature extremes typical of the harsh winters and hot summers of the Uintah Basin.”</w:t>
+      </w:r>
+    </w:p>
+    <w:p>
+      <w:pPr>
+        <w:pStyle w:val="TextBody"/>
+        <w:rPr/>
+      </w:pPr>
+      <w:r>
+        <w:rPr/>
+        <w:t xml:space="preserve">The arrangement with Dinolab was formalised by a contract dated 30 June 1989 (Madsen et al. 1989), although work had already begun before this was signed. The work was eventually to take more than two full years. During this time, Dinolab repaired the deteriorated concrete cast as detailed above, restoring and sealing the bones. They then made new molds from the repaired concrete </w:t>
+      </w:r>
+      <w:r>
+        <w:rPr>
+          <w:i/>
+          <w:iCs/>
+        </w:rPr>
+        <w:t>Diplodocus</w:t>
+      </w:r>
+      <w:r>
+        <w:rPr/>
+        <w:t xml:space="preserve"> elements, and used these new molds to create a new lightweight indoor </w:t>
+      </w:r>
+      <w:r>
+        <w:rPr>
+          <w:i/>
+          <w:iCs/>
+        </w:rPr>
+        <w:t>Diplodocus</w:t>
+      </w:r>
+      <w:r>
+        <w:rPr/>
+        <w:t xml:space="preserve"> for the Field House, largely using WEP (water-expanded polyester). As Madsen’s (1990:1) unpublished manuscript explained, they “used a variety of plastics in different combinations for casting individual bones […] For example the elements of the axial skeleton, manus, pes, and skull are cast in W.E.P. (water extended polyester); while the ribs, ilia, femora, humeri, and scapulae/coracoids are all hollow cast in a gelcoat with fiberglass and resin. Other newly developed hollow-cast techniques may be used as well. A tinted gelcoat (resin) is used as a base in producing the fiberglass elements to simulate the natural color of the original, fossil bone. The W.E.P. parts may also be tinted to approximate the color of the original bone.” Interestingly, it seems that Dinolab also had ambitions of improve the Field House cast beyond merely duplicating its concrete predecessor: “alterations were also made to improve the scientific accuracy and integrity of the specimen. For example the manus and pes were earmarked for replacement with elements (or casts) provided by (?) [sic], when it was confirmed that those in the original mount were camarasaurid rather then diplodocid (McIntosh 1981)” (Madsen 1990:3–4). The question mark is unfortunately in the original. Madsen is in error here, as McIntosh (1981) says that the right pes of the Carnegie mount is taken from CM 84, a referred specimen of </w:t>
+      </w:r>
+      <w:r>
+        <w:rPr>
+          <w:i/>
+          <w:iCs/>
+        </w:rPr>
+        <w:t>Diplodocus carnegii</w:t>
+      </w:r>
+      <w:r>
+        <w:rPr/>
+        <w:t>, but does not say where the left pes was taken from. The replacement of the forefeet by diplodocid material would definitely be an upgrade. However, it seems that this was not done: the present Field House cast has the same old-style forefeet as the original Carnegie mount had, with unguals on both the first two digits; by contrast, the cast in the Museum für Naturkunde Berlin has revised forefeet with fewer phalanges and unguals only on digit I (Taylor, pers. obs.).</w:t>
+      </w:r>
+    </w:p>
+    <w:p>
+      <w:pPr>
+        <w:pStyle w:val="TextBody"/>
+        <w:rPr/>
+      </w:pPr>
+      <w:r>
+        <w:rPr/>
+        <w:t>Using the new molds, which they retained, Dinolab reserved the right to make up to 20 additional casts, with the Field House to receive $5,000 for each one sold (Madsen et al. 1989). This was a significant concession from the Carnegie Museum, which had previously wanted to limit the number of new casts to two: perhaps it was made possible by a clause saying that “if the Carnegie identifies and refers to Dinolab a new buyer who ultimately purchases a new replica, Dinolab will pay to the Carnegie a commission of $3,500”. Hamblin obtained from Jerry Miller (director of Utah Parks and Recreation) a formal statement that royalties obtained from additional casts would be used for exhibits at the Field House (Hamblin 1990).</w:t>
+      </w:r>
+    </w:p>
+    <w:p>
+      <w:pPr>
+        <w:pStyle w:val="TextBody"/>
+        <w:rPr/>
+      </w:pPr>
+      <w:r>
+        <w:rPr/>
+        <w:t>Dinolab was contracted to deliver the indoor mount to the Field House not later than June 30, 1991, and it arrived only a few days before this (Anonymous 1991). The concrete skeleton had been returned to the Field House, too, but it “remain[ed] in a back room in the fieldhouse. It [could] not be reassembled because when it was taken apart linking material had to be cut” (Anonymous 1991).</w:t>
+      </w:r>
+    </w:p>
+    <w:p>
+      <w:pPr>
+        <w:pStyle w:val="TextBody"/>
+        <w:rPr/>
+      </w:pPr>
+      <w:r>
+        <w:rPr/>
+        <w:t xml:space="preserve">The Dinolab contract was in one respect inferior that agreed with the Las Vegas Museum: in the older agreement, Las Vegas would have been responsible for mounting the Field House’s new cast, but Dinolab undertook only to provide “technical assistance […] in the design, fabrication and construction of a free-standing exhibit incorporating that skeleton” (Madsen et al. 1989). The new cast was expected to be assembled that winter (Anonymous 1991), but delays would prevent the public from seeing it for nearly three further years. By 23 June 1993, only the libs and torso had been erected (Anonymous 1993). In June 1994, the mount of the new cast was finally completed, with its head and neck looming over the admission counter. It was unveiled as part of the Dinosaur Days festival on Saturday 18th June (Morrison 1994), having been “pieced together by maintenance employee, Danny Anderson, who worked on him over a two year period only as time allowed.” Anderson had been working at the museum on and off since 1988, and since 1991 had been full time. One of the questions he had been asked when interviewing for the job in mid-October 1991 was whether he could assemble the </w:t>
+      </w:r>
+      <w:r>
+        <w:rPr>
+          <w:i/>
+          <w:iCs/>
+        </w:rPr>
+        <w:t>Diplodocus</w:t>
+      </w:r>
+      <w:r>
+        <w:rPr/>
+        <w:t xml:space="preserve"> (Kirby 1998:3). Evidently he had the necessary skills and inventiveness, but other responsibilities meant that very nearly five years were to elapse after the removal of the outdoor concrete </w:t>
+      </w:r>
+      <w:r>
+        <w:rPr>
+          <w:i/>
+          <w:iCs/>
+        </w:rPr>
+        <w:t>Diplodocus</w:t>
+      </w:r>
+      <w:r>
+        <w:rPr/>
+        <w:t xml:space="preserve"> before the unveiling of its indoor WEP successor (Figure C). </w:t>
+      </w:r>
+    </w:p>
+    <w:p>
+      <w:pPr>
+        <w:pStyle w:val="TextBody"/>
+        <w:rPr/>
+      </w:pPr>
+      <w:r>
+        <w:rPr/>
+        <w:t xml:space="preserve">The lightweight </w:t>
+      </w:r>
+      <w:r>
+        <w:rPr>
+          <w:i/>
+          <w:iCs/>
+        </w:rPr>
+        <w:t>Diplodocus</w:t>
+      </w:r>
+      <w:r>
+        <w:rPr/>
+        <w:t xml:space="preserve"> that dominated the old Field House was in place for only ten years before the museum moved to a new and much larger purpose built facility on May 22, 2004. The WEP cast was taken down and remounted in a more dynamic pose in the entry hall of the new museum, where it remains to this day (Figure I).</w:t>
       </w:r>
     </w:p>
     <w:p>
@@ -1531,11 +2007,18 @@
         <w:pStyle w:val="Heading2"/>
         <w:rPr/>
       </w:pPr>
-      <w:bookmarkStart w:id="9" w:name="__RefHeading___Toc949_1155462304"/>
-      <w:bookmarkEnd w:id="9"/>
-      <w:r>
-        <w:rPr/>
-        <w:t>The lightweight cast in Vernal</w:t>
+      <w:bookmarkStart w:id="11" w:name="__RefHeading___Toc418_3962850034"/>
+      <w:bookmarkEnd w:id="11"/>
+      <w:r>
+        <w:rPr/>
+        <w:t xml:space="preserve">New casts made from molds of the concrete </w:t>
+      </w:r>
+      <w:r>
+        <w:rPr>
+          <w:i/>
+          <w:iCs/>
+        </w:rPr>
+        <w:t>Diplodocus</w:t>
       </w:r>
     </w:p>
     <w:p>
@@ -1543,235 +2026,7 @@
         <w:pStyle w:val="TextBody"/>
         <w:rPr/>
       </w:pPr>
-      <w:r>
-        <w:rPr/>
-        <w:t xml:space="preserve">During the late 1980s, museum staff decided they wanted a new, lightweight cast of </w:t>
-      </w:r>
-      <w:r>
-        <w:rPr>
-          <w:i/>
-          <w:iCs/>
-        </w:rPr>
-        <w:t>Diplodocus</w:t>
-      </w:r>
-      <w:r>
-        <w:rPr/>
-        <w:t xml:space="preserve"> to mount indoors. As noted above, the 50-foot-long galleries could not accommodate a 76-foot-long mount at its full length, but it was decided to curve the tail to enable it to fit. That is course had been an option in 1957 when the concrete cast was created, but perhaps Untermann, then the museum director, had wanted the tail laid straight out. Untermann had died in 1975, two years after his wife Billie (Lewis 1977): a decade after his death, his preference would not have held such weight.</w:t>
-      </w:r>
-    </w:p>
-    <w:p>
-      <w:pPr>
-        <w:pStyle w:val="TextBody"/>
-        <w:rPr/>
-      </w:pPr>
-      <w:r>
-        <w:rPr/>
-        <w:t>On 26 January 1988, Alden H. Hamblin, then Park Superintendant of the Utah Field House, informally discussed with William C. “Lucky” Murdock, Director of the Las Vegas Museum of Natural History, the possibility of having the Las Vegas museum make molds from the concrete cast. Murdock’s 28 January letter of confirmation (Murdock 1988) proposed a deal where the Las Vegas museum would make a new fiberglass cast for the Field Museum and mount it for them in Vernal, and would retain the concrete cast as well as the new molds, with permission to cast additional specimens. James E. King, Director of the Carnegie Museum of Natural History, got wind of this plan and wrote on 23 Feburary to Hamblin and Murdock requesting that only two casts (for Las Vegas and the Field House) be made from the new molds (King 1988).</w:t>
-      </w:r>
-    </w:p>
-    <w:p>
-      <w:pPr>
-        <w:pStyle w:val="TextBody"/>
-        <w:rPr/>
-      </w:pPr>
-      <w:r>
-        <w:rPr/>
-        <w:t xml:space="preserve">Negotiations progressed to the point where a draft contract was written up (Las Vegas Museum of Natural History 1988), with the intention of signing it on 8 March. This version of the agreement was more favourable to the Field House: the Las Vegas Museum was to disassemble and transport the concrete </w:t>
-      </w:r>
-      <w:r>
-        <w:rPr>
-          <w:i/>
-          <w:iCs/>
-        </w:rPr>
-        <w:t>Diplodocus</w:t>
-      </w:r>
-      <w:r>
-        <w:rPr/>
-        <w:t>, make molds from it, and cast two fiberglass replicas from them. It would retain one and display it with acknowledgement to the Field House; and it would keep the new molds in storage but they would belong to the Field House. The Las Vegas Museum was to return the concrete original and the second fiberglass replica to Vernal, and mount the new Vernal cast in the Field House. All of this was to be done at the Las Vegas Museum's expense and under its own insurance. The agreement stated that the work would be completed by 30 June 1988, which seems highly optimistic. Additional casts would be made only with written permission from both the Field House and the Carnegie Museum. These plans were briefly noted by Krishtalka (1988:17).</w:t>
-      </w:r>
-    </w:p>
-    <w:p>
-      <w:pPr>
-        <w:pStyle w:val="TextBody"/>
-        <w:rPr/>
-      </w:pPr>
-      <w:r>
-        <w:rPr/>
-        <w:t>However, the arrangement with the Las Vegas Museum fell through. In a letter to James H. Madsen, Field House curator Sue Ann Bilbey said only that “Las Vegas is no longer interested in obtaining a copy of making new molds” (Bilbey 1989), and a letter from RMS Keeper of Geology William D. I. Rolfe (1988) to LuRae Caldwell of the Field House makes it clear that the Las Vegas plans had been abandoned by 24 October 1988. The Las Vegas Museum was to go bankrupt and close in 1990 (Michele Jones, pers. comm., 2022), so it seems likely that its waning interest was due to lack of funds.</w:t>
-      </w:r>
-    </w:p>
-    <w:p>
-      <w:pPr>
-        <w:pStyle w:val="TextBody"/>
-        <w:rPr/>
-      </w:pPr>
-      <w:r>
-        <w:rPr/>
-        <w:t xml:space="preserve">With the Las Vegas plans having failed, and with little funding of its own, the Field House was in a difficult position. The plan at this stage was to move the existing concrete cast indoors (Bilbey 1989), perhaps due to its crumbling state. Bilbey wrote on 2 April 1989 to James H. Madson of Dinolab, inc., floating the possibility of a collaboration along the broad lines of those of the failed Las Vegas deal, but leaving it to Madsen to propose the details in a way that would make the project commercially worthwhile for Dinolab (Bilbey 1989). At this time, the Royal Museum of Scotland was very interested in obtaining a complete skeleton (Bilbey 1989). Madsen replied on 16 May with some caution (Madsen 1989a), proposing that Dinolab might make the project financially viable by creating up to fifteen additional </w:t>
-      </w:r>
-      <w:r>
-        <w:rPr>
-          <w:i/>
-          <w:iCs/>
-        </w:rPr>
-        <w:t>Diplodocus</w:t>
-      </w:r>
-      <w:r>
-        <w:rPr/>
-        <w:t xml:space="preserve"> copies from molds that it would make from the Field House concrete cast, but expressing concern about the size of the project and worrying that “details and approvals may become too tedious to work with” — most likely a reference to the Carnegie Museum’s reluctance to allow multiple copies to be made.</w:t>
-      </w:r>
-    </w:p>
-    <w:p>
-      <w:pPr>
-        <w:pStyle w:val="TextBody"/>
-        <w:rPr/>
-      </w:pPr>
-      <w:r>
-        <w:rPr/>
-        <w:t>Despite Madsen’s reservations, the project was quickly begun, and by the time he wrote to Hamblin on 12 June (Madsen 1989b) he was able to say “We are into the work with gusto”. It became apparent that a great deal of work was necessary to clean, stabilize and repair the concrete casts, which had suffered badly from three decades of climate extremes, before they could be used to make new molds (Madsen 1989b). A year later, Madsen (1990:3) would write that “It is evident now that the decision at that time to dismantle and repair the skeleton was a wise one, since close examination during preparation and stabilization has revealed incipient fracturing and surface deterioration due to weathering of numerous elements [...] Such damage would have been progressively more difficult, if not impossible, to repair after a few more years of precipitation and the temperature extremes typical of the harsh winters and hot summers of the Uintah Basin.”</w:t>
-      </w:r>
-    </w:p>
-    <w:p>
-      <w:pPr>
-        <w:pStyle w:val="TextBody"/>
-        <w:rPr/>
-      </w:pPr>
-      <w:r>
-        <w:rPr/>
-        <w:t xml:space="preserve">The arrangement with Dinolab was formalised by a contract dated 30 June 1989 (Madsen et al. 1989), although work had already begun before this was signed. The work was eventually to take more than two full years. During this time, Dinolab repaired the deteriorated concrete cast as detailed above, restoring and sealing the bones. They then made new molds from the repaired concrete </w:t>
-      </w:r>
-      <w:r>
-        <w:rPr>
-          <w:i/>
-          <w:iCs/>
-        </w:rPr>
-        <w:t>Diplodocus</w:t>
-      </w:r>
-      <w:r>
-        <w:rPr/>
-        <w:t xml:space="preserve"> elements, and used these new molds to create a new lightweight indoor </w:t>
-      </w:r>
-      <w:r>
-        <w:rPr>
-          <w:i/>
-          <w:iCs/>
-        </w:rPr>
-        <w:t>Diplodocus</w:t>
-      </w:r>
-      <w:r>
-        <w:rPr/>
-        <w:t xml:space="preserve"> for the Field House, largely using WEP (water-expanded polyester). As Madsen’s (1990:1) unpublished manuscript explained, they “used a variety of plastics in different combinations for casting individual bones […] For example the elements of the axial skeleton, manus, pes, and skull are cast in W.E.P. (water extended polyester); while the ribs, ilia, femora, humeri, and scapulae/coracoids are all hollow cast in a gelcoat with fiberglass and resin. Other newly developed hollow-cast techniques may be used as well. A tinted gelcoat (resin) is used as a base in producing the fiberglass elements to simulate the natural color of the original, fossil bone. The W.E.P. parts may also be tinted to approximate the color of the original bone.” Interestingly, it seems that Dinolab also had ambitions of improve the Field House cast beyond merely duplicating its concrete predecessor: “alterations were also made to improve the scientific accuracy and integrity of the specimen. For example the manus and pes were earmarked for replacement with elements (or casts) provided by (?) [sic], when it was confirmed that those in the original mount were camarasaurid rather then diplodocid (McIntosh 1981)” (Madsen 1990:3–4). The question mark is unfortunately in the original. Madsen is in error here, as McIntosh (1981) says that the right pes of the Carnegie mount is taken from CM 84, a referred specimen of </w:t>
-      </w:r>
-      <w:r>
-        <w:rPr>
-          <w:i/>
-          <w:iCs/>
-        </w:rPr>
-        <w:t>Diplodocus carnegii</w:t>
-      </w:r>
-      <w:r>
-        <w:rPr/>
-        <w:t>, but does not say where the left pes was taken from. The replacement of the forefeet by diplodocid material would definitely be an upgrade. However, it seems that this was not done: the present Field House cast has the same old-style forefeet as the original Carnegie mount had, with unguals on both the first two digits; by contrast, the cast in the Museum für Naturkunde Berlin has revised forefeet with fewer phalanges and unguals only on digit I (Taylor, pers. obs.).</w:t>
-      </w:r>
-    </w:p>
-    <w:p>
-      <w:pPr>
-        <w:pStyle w:val="TextBody"/>
-        <w:rPr/>
-      </w:pPr>
-      <w:r>
-        <w:rPr/>
-        <w:t>Using the new molds, which they retained, Dinolab reserved the right to make up to 20 additional casts, with the Field House to receive $5,000 for each one sold (Madsen et al. 1989). This was a significant concession from the Carnegie Museum, which had previously wanted to limit the number of new casts to two: perhaps it was made possible by a clause saying that “if the Carnegie identifies and refers to Dinolab a new buyer who ultimately purchases a new replica, Dinolab will pay to the Carnegie a commission of $3,500”. Hamblin obtained from Jerry Miller (director of Utah Parks and Recreation) a formal statement that royalties obtained from additional casts would be used for exhibits at the Field House (Hamblin 1990).</w:t>
-      </w:r>
-    </w:p>
-    <w:p>
-      <w:pPr>
-        <w:pStyle w:val="TextBody"/>
-        <w:rPr/>
-      </w:pPr>
-      <w:r>
-        <w:rPr/>
-        <w:t>Dinolab was contracted to deliver the indoor mount to the Field House not later than June 30, 1991, and it arrived only a few days before this (Anonymous 1991). The concrete skeleton had been returned to the Field House, too, but it “remain[ed] in a back room in the fieldhouse. It [could] not be reassembled because when it was taken apart linking material had to be cut” (Anonymous 1991).</w:t>
-      </w:r>
-    </w:p>
-    <w:p>
-      <w:pPr>
-        <w:pStyle w:val="TextBody"/>
-        <w:rPr/>
-      </w:pPr>
-      <w:r>
-        <w:rPr/>
-        <w:t xml:space="preserve">The Dinolab contract was in one respect inferior that agreed with the Las Vegas Museum: in the older agreement, Las Vegas would have been responsible for mounting the Field House’s new cast, but Dinolab undertook only to provide “technical assistance […] in the design, fabrication and construction of a free-standing exhibit incorporating that skeleton” (Madsen et al. 1989). The new cast was expected to be assembled that winter (Anonymous 1991), but delays would prevent the public from seeing it for nearly three further years. By 23 June 1993, only the libs and torso had been erected (Anonymous 1993). In June 1994, the mount of the new cast was finally completed, with its head and neck looming over the admission counter. It was unveiled as part of the Dinosaur Days festival on Saturday 18th June (Morrison 1994), having been “pieced together by maintenance employee, Danny Anderson, who worked on him over a two year period only as time allowed.” Anderson had been working at the museum on and off since 1988, and since 1991 had been full time. One of the questions he had been asked when interviewing for the job in mid-October 1991 was whether he could assemble the </w:t>
-      </w:r>
-      <w:r>
-        <w:rPr>
-          <w:i/>
-          <w:iCs/>
-        </w:rPr>
-        <w:t>Diplodocus</w:t>
-      </w:r>
-      <w:r>
-        <w:rPr/>
-        <w:t xml:space="preserve"> (Kirby 1998:3). Evidently he had the necessary skills and inventiveness, but other responsibilities meant that very nearly five years were to elapse after the removal of the outdoor concrete </w:t>
-      </w:r>
-      <w:r>
-        <w:rPr>
-          <w:i/>
-          <w:iCs/>
-        </w:rPr>
-        <w:t>Diplodocus</w:t>
-      </w:r>
-      <w:r>
-        <w:rPr/>
-        <w:t xml:space="preserve"> before the unveiling of its indoor WEP successor (Figure C). </w:t>
-      </w:r>
-    </w:p>
-    <w:p>
-      <w:pPr>
-        <w:pStyle w:val="TextBody"/>
-        <w:rPr/>
-      </w:pPr>
-      <w:r>
-        <w:rPr/>
-        <w:t xml:space="preserve">The lightweight </w:t>
-      </w:r>
-      <w:r>
-        <w:rPr>
-          <w:i/>
-          <w:iCs/>
-        </w:rPr>
-        <w:t>Diplodocus</w:t>
-      </w:r>
-      <w:r>
-        <w:rPr/>
-        <w:t xml:space="preserve"> that dominated the old Field House was in place for only ten years before the museum moved to a new and much larger purpose built facility on May 22, 2004. The WEP cast was taken down and remounted in a more dynamic pose in the entry hall of the new museum, where it remains to this day (Figure I).</w:t>
-      </w:r>
-    </w:p>
-    <w:p>
-      <w:pPr>
-        <w:pStyle w:val="Heading2"/>
-        <w:rPr/>
-      </w:pPr>
-      <w:bookmarkStart w:id="10" w:name="__RefHeading___Toc418_3962850034"/>
-      <w:bookmarkEnd w:id="10"/>
-      <w:r>
-        <w:rPr/>
-        <w:t xml:space="preserve">New casts made from molds of the concrete </w:t>
-      </w:r>
-      <w:r>
-        <w:rPr>
-          <w:i/>
-          <w:iCs/>
-        </w:rPr>
-        <w:t>Diplodocus</w:t>
-      </w:r>
-    </w:p>
-    <w:p>
-      <w:pPr>
-        <w:pStyle w:val="TextBody"/>
-        <w:rPr/>
-      </w:pPr>
-      <w:bookmarkStart w:id="11" w:name="__DdeLink__11815_2767870788"/>
+      <w:bookmarkStart w:id="12" w:name="__DdeLink__11815_2767870788"/>
       <w:r>
         <w:rPr/>
         <w:t xml:space="preserve">In subsequent years: further casts were made from the Dinolab molds: Table 1 summarises information from Madsen’s (1993) report to the Carnegie Museum and the Field House and additional information from Dinolab, kindly provided by Lisa and Chris Madsen. Of particular interest is that Dinolab are claimed to have supplied a cast to Odawara in the Kanagawa prefecture of Japan in January 1990 before delivering to the Field House. This must be considered doubtful, as the work, begun with the collection of the concrete cast only in June 1989, could scarcely have progressed far enough to deliver a complete cast only seven months later: a date of January 1992 (nine months </w:t>
@@ -1837,7 +2092,7 @@
         <w:rPr/>
         <w:t xml:space="preserve"> (Michele Jones, pers. comm., 2022).</w:t>
       </w:r>
-      <w:bookmarkEnd w:id="11"/>
+      <w:bookmarkEnd w:id="12"/>
     </w:p>
     <w:p>
       <w:pPr>
@@ -2023,8 +2278,8 @@
         <w:pStyle w:val="Heading2"/>
         <w:rPr/>
       </w:pPr>
-      <w:bookmarkStart w:id="12" w:name="__RefHeading___Toc953_1155462304"/>
-      <w:bookmarkEnd w:id="12"/>
+      <w:bookmarkStart w:id="13" w:name="__RefHeading___Toc953_1155462304"/>
+      <w:bookmarkEnd w:id="13"/>
       <w:r>
         <w:rPr/>
         <w:t xml:space="preserve">The fate of the concrete </w:t>
@@ -2100,22 +2355,22 @@
         <w:rPr/>
         <w:t xml:space="preserve">2013: The concrete cast is sent to </w:t>
       </w:r>
-      <w:bookmarkStart w:id="13" w:name="__DdeLink__19889_446257137"/>
+      <w:bookmarkStart w:id="14" w:name="__DdeLink__19889_446257137"/>
       <w:r>
         <w:rPr/>
         <w:t>Utah State University Eastern Prehistoric Museum</w:t>
       </w:r>
-      <w:bookmarkEnd w:id="13"/>
+      <w:bookmarkEnd w:id="14"/>
       <w:r>
         <w:rPr/>
         <w:t xml:space="preserve"> on effectively permanent loan, and to be repaired (Carpenter and Hayes 2013; Figure J). The museum got a $5000 grant from the Utah Museums Association for the repair of the casts. Practically every bone was damaged and it took preparator Carrie Herbel nine months to sand blast the old paint off, repair the broken and missing pieces using a concrete patch used to patch airport runways. The patch material, a powder, was supposed to be tinted tan, but when mixed turned a greenish-tan. It was intended to be mounted outside a new museum in Price, but this museum was never built and the cast remains in storage on the </w:t>
       </w:r>
-      <w:bookmarkStart w:id="14" w:name="__DdeLink__701_1817233446"/>
+      <w:bookmarkStart w:id="15" w:name="__DdeLink__701_1817233446"/>
       <w:r>
         <w:rPr/>
         <w:t>Utah State University Eastern campus</w:t>
       </w:r>
-      <w:bookmarkEnd w:id="14"/>
+      <w:bookmarkEnd w:id="15"/>
       <w:r>
         <w:rPr/>
         <w:t>.</w:t>
@@ -2154,8 +2409,8 @@
         </w:numPr>
         <w:rPr/>
       </w:pPr>
-      <w:bookmarkStart w:id="15" w:name="__RefHeading___Toc3401_68767826"/>
-      <w:bookmarkEnd w:id="15"/>
+      <w:bookmarkStart w:id="16" w:name="__RefHeading___Toc3401_68767826"/>
+      <w:bookmarkEnd w:id="16"/>
       <w:r>
         <w:rPr/>
         <w:t>Discussion</w:t>
@@ -2258,8 +2513,8 @@
         </w:numPr>
         <w:rPr/>
       </w:pPr>
-      <w:bookmarkStart w:id="16" w:name="__RefHeading___Toc3529_2542618767"/>
-      <w:bookmarkEnd w:id="16"/>
+      <w:bookmarkStart w:id="17" w:name="__RefHeading___Toc3529_2542618767"/>
+      <w:bookmarkEnd w:id="17"/>
       <w:r>
         <w:rPr/>
         <w:t>Acknowledgements</w:t>
@@ -2428,7 +2683,7 @@
           <w:numId w:val="0"/>
         </w:numPr>
         <w:suppressAutoHyphens w:val="true"/>
-        <w:overflowPunct w:val="false"/>
+        <w:overflowPunct w:val="true"/>
         <w:ind w:left="0" w:hanging="0"/>
         <w:jc w:val="left"/>
         <w:rPr/>
@@ -2449,8 +2704,8 @@
         </w:numPr>
         <w:rPr/>
       </w:pPr>
-      <w:bookmarkStart w:id="17" w:name="__RefHeading___Toc3405_68767826"/>
-      <w:bookmarkEnd w:id="17"/>
+      <w:bookmarkStart w:id="18" w:name="__RefHeading___Toc3405_68767826"/>
+      <w:bookmarkEnd w:id="18"/>
       <w:r>
         <w:rPr/>
         <w:t>References</w:t>
@@ -2463,7 +2718,7 @@
       </w:pPr>
       <w:r>
         <w:rPr/>
-        <w:t xml:space="preserve">Anonymous. Undated.  “Dippy” the Traffic Stopper. (Journal, volume and pagination not known.) </w:t>
+        <w:t xml:space="preserve">Anonymous. Undated. “Dippy” the Traffic Stopper. (Journal, volume and pagination not known.) </w:t>
       </w:r>
       <w:r>
         <w:rPr>
@@ -2537,7 +2792,15 @@
       </w:pPr>
       <w:r>
         <w:rPr/>
-        <w:t xml:space="preserve">Anonymous. 1960. Dinosaur molds take long ride to No. Carolina children’s home. </w:t>
+        <w:t>Anonymous. 1960</w:t>
+      </w:r>
+      <w:r>
+        <w:rPr/>
+        <w:t>a</w:t>
+      </w:r>
+      <w:r>
+        <w:rPr/>
+        <w:t xml:space="preserve">. Dinosaur molds take long ride to No. Carolina children’s home. </w:t>
       </w:r>
       <w:r>
         <w:rPr>
@@ -2566,6 +2829,39 @@
       </w:pPr>
       <w:r>
         <w:rPr/>
+        <w:t xml:space="preserve">Anonymous. </w:t>
+      </w:r>
+      <w:r>
+        <w:rPr/>
+        <w:t xml:space="preserve">1960b. Something ‘big’ for a fact. </w:t>
+      </w:r>
+      <w:r>
+        <w:rPr>
+          <w:i/>
+          <w:iCs/>
+        </w:rPr>
+        <w:t>Rocky Mount Evening Telegram</w:t>
+      </w:r>
+      <w:r>
+        <w:rPr/>
+        <w:t xml:space="preserve">, 8 July 1960, page 4A. </w:t>
+      </w:r>
+      <w:hyperlink r:id="rId7">
+        <w:r>
+          <w:rPr>
+            <w:rStyle w:val="InternetLink"/>
+          </w:rPr>
+          <w:t>https://newspaperarchive.com/rocky-mount-evening-telegram-jul-08-1960-p-4/</w:t>
+        </w:r>
+      </w:hyperlink>
+    </w:p>
+    <w:p>
+      <w:pPr>
+        <w:pStyle w:val="FigureCaption"/>
+        <w:rPr/>
+      </w:pPr>
+      <w:r>
+        <w:rPr/>
         <w:t xml:space="preserve">Anonymous. 1967. Dippy and a friend share a coat of fresh linseed oil mixed with brown stain. </w:t>
       </w:r>
       <w:r>
@@ -2579,7 +2875,7 @@
         <w:rPr/>
         <w:t xml:space="preserve">, 22 June 1967, page 1. </w:t>
       </w:r>
-      <w:hyperlink r:id="rId7">
+      <w:hyperlink r:id="rId8">
         <w:r>
           <w:rPr>
             <w:rStyle w:val="InternetLink"/>
@@ -2608,7 +2904,7 @@
         <w:rPr/>
         <w:t xml:space="preserve">, 24 April 1969, page 1B. </w:t>
       </w:r>
-      <w:hyperlink r:id="rId8">
+      <w:hyperlink r:id="rId9">
         <w:r>
           <w:rPr>
             <w:rStyle w:val="InternetLink"/>
@@ -2622,9 +2918,11 @@
         <w:pStyle w:val="Reference"/>
         <w:rPr/>
       </w:pPr>
-      <w:hyperlink r:id="rId9">
+      <w:hyperlink r:id="rId10">
         <w:r>
-          <w:rPr/>
+          <w:rPr>
+            <w:rStyle w:val="ListLabel12"/>
+          </w:rPr>
           <w:t xml:space="preserve">Anonymous. 1991. Dippy returns as beast of new mold. </w:t>
         </w:r>
       </w:hyperlink>
@@ -2639,10 +2937,10 @@
         <w:rPr/>
         <w:t xml:space="preserve">, 26 June 1991, page 1. </w:t>
       </w:r>
-      <w:hyperlink r:id="rId10">
+      <w:hyperlink r:id="rId11">
         <w:r>
           <w:rPr>
-            <w:rStyle w:val="VisitedInternetLink"/>
+            <w:rStyle w:val="FollowedHyperlink"/>
           </w:rPr>
           <w:t>https://newspapers.lib.utah.edu/ark:/87278/s6rv4bxq/22646163</w:t>
         </w:r>
@@ -2681,10 +2979,10 @@
         <w:rPr/>
         <w:t xml:space="preserve">, 23 June 1993. </w:t>
       </w:r>
-      <w:hyperlink r:id="rId11">
+      <w:hyperlink r:id="rId12">
         <w:r>
           <w:rPr>
-            <w:rStyle w:val="VisitedInternetLink"/>
+            <w:rStyle w:val="FollowedHyperlink"/>
           </w:rPr>
           <w:t>https://newspapers.lib.utah.edu/ark:/87278/s6b88zdc/22648688</w:t>
         </w:r>
@@ -2697,6 +2995,64 @@
       </w:pPr>
       <w:r>
         <w:rPr/>
+        <w:t xml:space="preserve">Bell, Mae. 1960a. Dinosaur’s coming here brings questions galore. </w:t>
+      </w:r>
+      <w:r>
+        <w:rPr>
+          <w:i/>
+          <w:iCs/>
+        </w:rPr>
+        <w:t>Rocky Mount Evening Telegram</w:t>
+      </w:r>
+      <w:r>
+        <w:rPr/>
+        <w:t xml:space="preserve">, 14 May 1960, page 2. </w:t>
+      </w:r>
+      <w:hyperlink r:id="rId13">
+        <w:r>
+          <w:rPr>
+            <w:rStyle w:val="InternetLink"/>
+          </w:rPr>
+          <w:t>https://newspaperarchive.com/rocky-mount-evening-telegram-may-14-1960-p-2/</w:t>
+        </w:r>
+      </w:hyperlink>
+    </w:p>
+    <w:p>
+      <w:pPr>
+        <w:pStyle w:val="Reference"/>
+        <w:rPr/>
+      </w:pPr>
+      <w:r>
+        <w:rPr/>
+        <w:t xml:space="preserve">Bell, Mae. 1960b. ‘Dinosaur’ soon to arrive here. </w:t>
+      </w:r>
+      <w:r>
+        <w:rPr>
+          <w:i/>
+          <w:iCs/>
+        </w:rPr>
+        <w:t>Rocky Mount Evening Telegram</w:t>
+      </w:r>
+      <w:r>
+        <w:rPr/>
+        <w:t xml:space="preserve">, 3 July 1960, page 3A. </w:t>
+      </w:r>
+      <w:hyperlink r:id="rId14">
+        <w:r>
+          <w:rPr>
+            <w:rStyle w:val="InternetLink"/>
+          </w:rPr>
+          <w:t>https://newspaperarchive.com/rocky-mount-evening-telegram-jul-08-1960-p-8/</w:t>
+        </w:r>
+      </w:hyperlink>
+    </w:p>
+    <w:p>
+      <w:pPr>
+        <w:pStyle w:val="Reference"/>
+        <w:rPr/>
+      </w:pPr>
+      <w:r>
+        <w:rPr/>
         <w:t>Bilbey, Sue Ann. 1989. Letter to James H. Madsen, 2 April 1989.</w:t>
       </w:r>
     </w:p>
@@ -2751,7 +3107,7 @@
         <w:rPr/>
         <w:t xml:space="preserve">Carr, Elaine, and Aric Hansen. 2005. William Randolf Turnage, Dee Hall, and Ernest Untermann [archive photograph with metadata]. University of Utah, J. Willard Marriott Digital Library, image 1086142. </w:t>
       </w:r>
-      <w:hyperlink r:id="rId12">
+      <w:hyperlink r:id="rId15">
         <w:r>
           <w:rPr>
             <w:rStyle w:val="InternetLink"/>
@@ -2765,12 +3121,12 @@
         <w:pStyle w:val="Reference"/>
         <w:rPr/>
       </w:pPr>
-      <w:bookmarkStart w:id="18" w:name="__DdeLink__11501_941453575"/>
+      <w:bookmarkStart w:id="19" w:name="__DdeLink__11501_941453575"/>
       <w:r>
         <w:rPr/>
         <w:t>Contorno</w:t>
       </w:r>
-      <w:bookmarkEnd w:id="18"/>
+      <w:bookmarkEnd w:id="19"/>
       <w:r>
         <w:rPr/>
         <w:t xml:space="preserve">, Steve. 2017. MOSI to close most of its building, IMAX to save money before move to downtown Tampa. </w:t>
@@ -2786,7 +3142,7 @@
         <w:rPr/>
         <w:t xml:space="preserve">, 18 May 2017. </w:t>
       </w:r>
-      <w:hyperlink r:id="rId13">
+      <w:hyperlink r:id="rId16">
         <w:r>
           <w:rPr>
             <w:rStyle w:val="InternetLink"/>
@@ -2798,7 +3154,7 @@
         <w:rPr/>
         <w:t xml:space="preserve">, archived at </w:t>
       </w:r>
-      <w:hyperlink r:id="rId14">
+      <w:hyperlink r:id="rId17">
         <w:r>
           <w:rPr>
             <w:rStyle w:val="InternetLink"/>
@@ -3153,9 +3509,11 @@
         </w:rPr>
         <w:t>3(4)</w:t>
       </w:r>
-      <w:hyperlink r:id="rId15">
+      <w:hyperlink r:id="rId18">
         <w:r>
-          <w:rPr/>
+          <w:rPr>
+            <w:rStyle w:val="ListLabel12"/>
+          </w:rPr>
           <w:t>:1–6.</w:t>
         </w:r>
       </w:hyperlink>
@@ -3231,7 +3589,7 @@
         <w:rPr/>
         <w:t xml:space="preserve">Lewis, Marlene. 1977. G. Ernest Untermann papers, 1893–1975. Archives West for University of Utah Libraries, Special Collections. </w:t>
       </w:r>
-      <w:hyperlink r:id="rId16">
+      <w:hyperlink r:id="rId19">
         <w:r>
           <w:rPr>
             <w:rStyle w:val="InternetLink"/>
@@ -3243,7 +3601,7 @@
         <w:rPr/>
         <w:t xml:space="preserve">, archived at </w:t>
       </w:r>
-      <w:hyperlink r:id="rId17">
+      <w:hyperlink r:id="rId20">
         <w:r>
           <w:rPr>
             <w:rStyle w:val="InternetLink"/>
@@ -3312,12 +3670,12 @@
         <w:rPr/>
         <w:t xml:space="preserve">Madsen, James H., James E. King, Jerry A. Miller, Alden H. Hamblin and Richard L. Barker. 1989. Agreement between Dinolab, inc., and the Utah Field House of Natural History State Park. </w:t>
       </w:r>
-      <w:bookmarkStart w:id="19" w:name="__DdeLink__20580_446257137"/>
+      <w:bookmarkStart w:id="20" w:name="__DdeLink__20580_446257137"/>
       <w:r>
         <w:rPr/>
         <w:t>Private agreement.</w:t>
       </w:r>
-      <w:bookmarkEnd w:id="19"/>
+      <w:bookmarkEnd w:id="20"/>
     </w:p>
     <w:p>
       <w:pPr>
@@ -3392,7 +3750,7 @@
         <w:rPr/>
         <w:t xml:space="preserve">, 15 June 1994. </w:t>
       </w:r>
-      <w:hyperlink r:id="rId18">
+      <w:hyperlink r:id="rId21">
         <w:r>
           <w:rPr>
             <w:rStyle w:val="InternetLink"/>
@@ -3459,12 +3817,12 @@
         <w:pStyle w:val="Reference"/>
         <w:rPr/>
       </w:pPr>
-      <w:bookmarkStart w:id="20" w:name="__DdeLink__16582_68767826"/>
+      <w:bookmarkStart w:id="21" w:name="__DdeLink__16582_68767826"/>
       <w:r>
         <w:rPr/>
         <w:t>Nieuwland</w:t>
       </w:r>
-      <w:bookmarkEnd w:id="20"/>
+      <w:bookmarkEnd w:id="21"/>
       <w:r>
         <w:rPr/>
         <w:t xml:space="preserve">, Ilja. 2019. </w:t>
@@ -3523,7 +3881,7 @@
         <w:rPr/>
         <w:t xml:space="preserve">:36-41. </w:t>
       </w:r>
-      <w:hyperlink r:id="rId19">
+      <w:hyperlink r:id="rId22">
         <w:r>
           <w:rPr>
             <w:rStyle w:val="InternetLink"/>
@@ -3625,10 +3983,10 @@
         <w:rPr/>
         <w:t xml:space="preserve"> — WUSF 89.7. 18 May 2017. </w:t>
       </w:r>
-      <w:hyperlink r:id="rId20">
+      <w:hyperlink r:id="rId23">
         <w:r>
           <w:rPr>
-            <w:rStyle w:val="VisitedInternetLink"/>
+            <w:rStyle w:val="FollowedHyperlink"/>
           </w:rPr>
           <w:t>https://wusfnews.wusf.usf.edu/news/2017-05-18/mosi-to-close-imax-other-exhibits-in-cost-saving-reconfiguration</w:t>
         </w:r>
@@ -3637,7 +3995,7 @@
         <w:rPr/>
         <w:t xml:space="preserve">, archived at </w:t>
       </w:r>
-      <w:hyperlink r:id="rId21">
+      <w:hyperlink r:id="rId24">
         <w:r>
           <w:rPr>
             <w:rStyle w:val="InternetLink"/>
@@ -3883,6 +4241,39 @@
       </w:pPr>
       <w:r>
         <w:rPr/>
+        <w:t>Williams, Oliver. Pre-historic dinosaur to tower over city; giant animal four times taller than man.</w:t>
+      </w:r>
+      <w:r>
+        <w:rPr/>
+        <w:t xml:space="preserve"> </w:t>
+      </w:r>
+      <w:r>
+        <w:rPr>
+          <w:i/>
+          <w:iCs/>
+        </w:rPr>
+        <w:t>Rocky Mount Evening Telegram</w:t>
+      </w:r>
+      <w:r>
+        <w:rPr/>
+        <w:t xml:space="preserve">, 24 April 1960, page 3B. </w:t>
+      </w:r>
+      <w:hyperlink r:id="rId25">
+        <w:r>
+          <w:rPr>
+            <w:rStyle w:val="InternetLink"/>
+          </w:rPr>
+          <w:t>https://newspaperarchive.com/rocky-mount-evening-telegram-apr-24-1960-p-11/</w:t>
+        </w:r>
+      </w:hyperlink>
+    </w:p>
+    <w:p>
+      <w:pPr>
+        <w:pStyle w:val="Reference"/>
+        <w:rPr/>
+      </w:pPr>
+      <w:r>
+        <w:rPr/>
         <w:t xml:space="preserve">Wright, Helda E. 1956. </w:t>
       </w:r>
       <w:r>
@@ -3906,6 +4297,15 @@
       <w:r>
         <w:rPr/>
         <w:t>, February 1956.</w:t>
+      </w:r>
+    </w:p>
+    <w:p>
+      <w:pPr>
+        <w:pStyle w:val="Reference"/>
+        <w:rPr/>
+      </w:pPr>
+      <w:r>
+        <w:rPr/>
       </w:r>
       <w:r>
         <w:br w:type="page"/>
@@ -3920,8 +4320,8 @@
         </w:numPr>
         <w:rPr/>
       </w:pPr>
-      <w:bookmarkStart w:id="21" w:name="__RefHeading___Toc3407_68767826"/>
-      <w:bookmarkEnd w:id="21"/>
+      <w:bookmarkStart w:id="22" w:name="__RefHeading___Toc3407_68767826"/>
+      <w:bookmarkEnd w:id="22"/>
       <w:r>
         <w:rPr/>
         <w:t>Figure Captions</w:t>
@@ -4329,8 +4729,8 @@
         <w:pStyle w:val="Heading1"/>
         <w:rPr/>
       </w:pPr>
-      <w:bookmarkStart w:id="22" w:name="__RefHeading___Toc4426_1817233446"/>
-      <w:bookmarkEnd w:id="22"/>
+      <w:bookmarkStart w:id="23" w:name="__RefHeading___Toc4426_1817233446"/>
+      <w:bookmarkEnd w:id="23"/>
       <w:r>
         <w:rPr/>
         <w:t>Tables</w:t>
@@ -4369,7 +4769,7 @@
         <w:tblW w:w="9638" w:type="dxa"/>
         <w:jc w:val="left"/>
         <w:tblInd w:w="0" w:type="dxa"/>
-        <w:tblLayout w:type="fixed"/>
+        <w:tblBorders/>
         <w:tblCellMar>
           <w:top w:w="0" w:type="dxa"/>
           <w:left w:w="0" w:type="dxa"/>
@@ -4378,8 +4778,8 @@
         </w:tblCellMar>
       </w:tblPr>
       <w:tblGrid>
-        <w:gridCol w:w="561"/>
-        <w:gridCol w:w="1429"/>
+        <w:gridCol w:w="560"/>
+        <w:gridCol w:w="1430"/>
         <w:gridCol w:w="1191"/>
         <w:gridCol w:w="1075"/>
         <w:gridCol w:w="1124"/>
@@ -4393,7 +4793,7 @@
         </w:trPr>
         <w:tc>
           <w:tcPr>
-            <w:tcW w:w="561" w:type="dxa"/>
+            <w:tcW w:w="560" w:type="dxa"/>
             <w:tcBorders/>
             <w:shd w:fill="auto" w:val="clear"/>
           </w:tcPr>
@@ -4423,7 +4823,7 @@
         </w:tc>
         <w:tc>
           <w:tcPr>
-            <w:tcW w:w="1429" w:type="dxa"/>
+            <w:tcW w:w="1430" w:type="dxa"/>
             <w:tcBorders/>
             <w:shd w:fill="auto" w:val="clear"/>
           </w:tcPr>
@@ -4607,7 +5007,7 @@
         <w:trPr/>
         <w:tc>
           <w:tcPr>
-            <w:tcW w:w="561" w:type="dxa"/>
+            <w:tcW w:w="560" w:type="dxa"/>
             <w:tcBorders/>
             <w:shd w:fill="auto" w:val="clear"/>
           </w:tcPr>
@@ -4636,7 +5036,7 @@
         </w:tc>
         <w:tc>
           <w:tcPr>
-            <w:tcW w:w="1429" w:type="dxa"/>
+            <w:tcW w:w="1430" w:type="dxa"/>
             <w:tcBorders/>
             <w:shd w:fill="auto" w:val="clear"/>
           </w:tcPr>
@@ -4844,7 +5244,7 @@
         <w:trPr/>
         <w:tc>
           <w:tcPr>
-            <w:tcW w:w="561" w:type="dxa"/>
+            <w:tcW w:w="560" w:type="dxa"/>
             <w:tcBorders/>
             <w:shd w:fill="auto" w:val="clear"/>
           </w:tcPr>
@@ -4869,7 +5269,7 @@
         </w:tc>
         <w:tc>
           <w:tcPr>
-            <w:tcW w:w="1429" w:type="dxa"/>
+            <w:tcW w:w="1430" w:type="dxa"/>
             <w:tcBorders/>
             <w:shd w:fill="auto" w:val="clear"/>
           </w:tcPr>
@@ -5047,7 +5447,7 @@
         <w:trPr/>
         <w:tc>
           <w:tcPr>
-            <w:tcW w:w="561" w:type="dxa"/>
+            <w:tcW w:w="560" w:type="dxa"/>
             <w:tcBorders/>
             <w:shd w:fill="auto" w:val="clear"/>
           </w:tcPr>
@@ -5072,7 +5472,7 @@
         </w:tc>
         <w:tc>
           <w:tcPr>
-            <w:tcW w:w="1429" w:type="dxa"/>
+            <w:tcW w:w="1430" w:type="dxa"/>
             <w:tcBorders/>
             <w:shd w:fill="auto" w:val="clear"/>
           </w:tcPr>
@@ -5250,7 +5650,7 @@
         <w:trPr/>
         <w:tc>
           <w:tcPr>
-            <w:tcW w:w="561" w:type="dxa"/>
+            <w:tcW w:w="560" w:type="dxa"/>
             <w:tcBorders/>
             <w:shd w:fill="auto" w:val="clear"/>
           </w:tcPr>
@@ -5275,7 +5675,7 @@
         </w:tc>
         <w:tc>
           <w:tcPr>
-            <w:tcW w:w="1429" w:type="dxa"/>
+            <w:tcW w:w="1430" w:type="dxa"/>
             <w:tcBorders/>
             <w:shd w:fill="auto" w:val="clear"/>
           </w:tcPr>
@@ -5436,7 +5836,7 @@
         </w:trPr>
         <w:tc>
           <w:tcPr>
-            <w:tcW w:w="561" w:type="dxa"/>
+            <w:tcW w:w="560" w:type="dxa"/>
             <w:tcBorders/>
             <w:shd w:fill="auto" w:val="clear"/>
           </w:tcPr>
@@ -5461,7 +5861,7 @@
         </w:tc>
         <w:tc>
           <w:tcPr>
-            <w:tcW w:w="1429" w:type="dxa"/>
+            <w:tcW w:w="1430" w:type="dxa"/>
             <w:tcBorders/>
             <w:shd w:fill="auto" w:val="clear"/>
           </w:tcPr>
@@ -5640,7 +6040,7 @@
         </w:trPr>
         <w:tc>
           <w:tcPr>
-            <w:tcW w:w="561" w:type="dxa"/>
+            <w:tcW w:w="560" w:type="dxa"/>
             <w:tcBorders/>
             <w:shd w:fill="auto" w:val="clear"/>
           </w:tcPr>
@@ -5665,7 +6065,7 @@
         </w:tc>
         <w:tc>
           <w:tcPr>
-            <w:tcW w:w="1429" w:type="dxa"/>
+            <w:tcW w:w="1430" w:type="dxa"/>
             <w:tcBorders/>
             <w:shd w:fill="auto" w:val="clear"/>
           </w:tcPr>
@@ -5843,7 +6243,7 @@
         </w:trPr>
         <w:tc>
           <w:tcPr>
-            <w:tcW w:w="561" w:type="dxa"/>
+            <w:tcW w:w="560" w:type="dxa"/>
             <w:tcBorders/>
             <w:shd w:fill="auto" w:val="clear"/>
           </w:tcPr>
@@ -5868,7 +6268,7 @@
         </w:tc>
         <w:tc>
           <w:tcPr>
-            <w:tcW w:w="1429" w:type="dxa"/>
+            <w:tcW w:w="1430" w:type="dxa"/>
             <w:tcBorders/>
             <w:shd w:fill="auto" w:val="clear"/>
           </w:tcPr>
@@ -6043,7 +6443,7 @@
         </w:trPr>
         <w:tc>
           <w:tcPr>
-            <w:tcW w:w="561" w:type="dxa"/>
+            <w:tcW w:w="560" w:type="dxa"/>
             <w:tcBorders/>
             <w:shd w:fill="auto" w:val="clear"/>
           </w:tcPr>
@@ -6068,7 +6468,7 @@
         </w:tc>
         <w:tc>
           <w:tcPr>
-            <w:tcW w:w="1429" w:type="dxa"/>
+            <w:tcW w:w="1430" w:type="dxa"/>
             <w:tcBorders/>
             <w:shd w:fill="auto" w:val="clear"/>
           </w:tcPr>
@@ -6244,7 +6644,7 @@
         </w:trPr>
         <w:tc>
           <w:tcPr>
-            <w:tcW w:w="561" w:type="dxa"/>
+            <w:tcW w:w="560" w:type="dxa"/>
             <w:tcBorders/>
             <w:shd w:fill="auto" w:val="clear"/>
           </w:tcPr>
@@ -6269,7 +6669,7 @@
         </w:tc>
         <w:tc>
           <w:tcPr>
-            <w:tcW w:w="9075" w:type="dxa"/>
+            <w:tcW w:w="9076" w:type="dxa"/>
             <w:gridSpan w:val="7"/>
             <w:tcBorders/>
             <w:shd w:fill="auto" w:val="clear"/>
@@ -6305,7 +6705,7 @@
         </w:trPr>
         <w:tc>
           <w:tcPr>
-            <w:tcW w:w="561" w:type="dxa"/>
+            <w:tcW w:w="560" w:type="dxa"/>
             <w:tcBorders/>
             <w:shd w:fill="auto" w:val="clear"/>
           </w:tcPr>
@@ -6330,7 +6730,7 @@
         </w:tc>
         <w:tc>
           <w:tcPr>
-            <w:tcW w:w="1429" w:type="dxa"/>
+            <w:tcW w:w="1430" w:type="dxa"/>
             <w:tcBorders/>
             <w:shd w:fill="auto" w:val="clear"/>
           </w:tcPr>
@@ -6514,7 +6914,7 @@
     <w:sectPr>
       <w:type w:val="nextPage"/>
       <w:pgSz w:w="11906" w:h="16838"/>
-      <w:pgMar w:left="1134" w:right="1134" w:gutter="0" w:header="0" w:top="1134" w:footer="0" w:bottom="1134"/>
+      <w:pgMar w:left="1134" w:right="1134" w:header="0" w:top="1134" w:footer="0" w:bottom="1134" w:gutter="0"/>
       <w:pgNumType w:fmt="decimal"/>
       <w:formProt w:val="false"/>
       <w:textDirection w:val="lrTb"/>
@@ -6525,7 +6925,7 @@
 </file>
 
 <file path=word/numbering.xml><?xml version="1.0" encoding="utf-8"?>
-<w:numbering xmlns:w="http://schemas.openxmlformats.org/wordprocessingml/2006/main" xmlns:o="urn:schemas-microsoft-com:office:office" xmlns:r="http://schemas.openxmlformats.org/officeDocument/2006/relationships" xmlns:v="urn:schemas-microsoft-com:vml" xmlns:mc="http://schemas.openxmlformats.org/markup-compatibility/2006" xmlns:w14="http://schemas.microsoft.com/office/word/2010/wordml" mc:Ignorable="w14">
+<w:numbering xmlns:w="http://schemas.openxmlformats.org/wordprocessingml/2006/main" xmlns:o="urn:schemas-microsoft-com:office:office" xmlns:r="http://schemas.openxmlformats.org/officeDocument/2006/relationships" xmlns:v="urn:schemas-microsoft-com:vml">
   <w:abstractNum w:abstractNumId="1">
     <w:lvl w:ilvl="0">
       <w:start w:val="1"/>
@@ -6534,12 +6934,8 @@
       <w:lvlText w:val=""/>
       <w:lvlJc w:val="left"/>
       <w:pPr>
-        <w:tabs>
-          <w:tab w:val="num" w:pos="0"/>
-        </w:tabs>
         <w:ind w:left="0" w:hanging="0"/>
       </w:pPr>
-      <w:rPr/>
     </w:lvl>
     <w:lvl w:ilvl="1">
       <w:start w:val="1"/>
@@ -6548,12 +6944,8 @@
       <w:lvlText w:val=""/>
       <w:lvlJc w:val="left"/>
       <w:pPr>
-        <w:tabs>
-          <w:tab w:val="num" w:pos="0"/>
-        </w:tabs>
         <w:ind w:left="0" w:hanging="0"/>
       </w:pPr>
-      <w:rPr/>
     </w:lvl>
     <w:lvl w:ilvl="2">
       <w:start w:val="1"/>
@@ -6562,12 +6954,8 @@
       <w:lvlText w:val=""/>
       <w:lvlJc w:val="left"/>
       <w:pPr>
-        <w:tabs>
-          <w:tab w:val="num" w:pos="0"/>
-        </w:tabs>
         <w:ind w:left="0" w:hanging="0"/>
       </w:pPr>
-      <w:rPr/>
     </w:lvl>
     <w:lvl w:ilvl="3">
       <w:start w:val="1"/>
@@ -6576,12 +6964,8 @@
       <w:lvlText w:val=""/>
       <w:lvlJc w:val="left"/>
       <w:pPr>
-        <w:tabs>
-          <w:tab w:val="num" w:pos="0"/>
-        </w:tabs>
         <w:ind w:left="0" w:hanging="0"/>
       </w:pPr>
-      <w:rPr/>
     </w:lvl>
     <w:lvl w:ilvl="4">
       <w:start w:val="1"/>
@@ -6590,12 +6974,8 @@
       <w:lvlText w:val=""/>
       <w:lvlJc w:val="left"/>
       <w:pPr>
-        <w:tabs>
-          <w:tab w:val="num" w:pos="0"/>
-        </w:tabs>
         <w:ind w:left="0" w:hanging="0"/>
       </w:pPr>
-      <w:rPr/>
     </w:lvl>
     <w:lvl w:ilvl="5">
       <w:start w:val="1"/>
@@ -6604,12 +6984,8 @@
       <w:lvlText w:val=""/>
       <w:lvlJc w:val="left"/>
       <w:pPr>
-        <w:tabs>
-          <w:tab w:val="num" w:pos="0"/>
-        </w:tabs>
         <w:ind w:left="0" w:hanging="0"/>
       </w:pPr>
-      <w:rPr/>
     </w:lvl>
     <w:lvl w:ilvl="6">
       <w:start w:val="1"/>
@@ -6618,12 +6994,8 @@
       <w:lvlText w:val=""/>
       <w:lvlJc w:val="left"/>
       <w:pPr>
-        <w:tabs>
-          <w:tab w:val="num" w:pos="0"/>
-        </w:tabs>
         <w:ind w:left="0" w:hanging="0"/>
       </w:pPr>
-      <w:rPr/>
     </w:lvl>
     <w:lvl w:ilvl="7">
       <w:start w:val="1"/>
@@ -6632,12 +7004,8 @@
       <w:lvlText w:val=""/>
       <w:lvlJc w:val="left"/>
       <w:pPr>
-        <w:tabs>
-          <w:tab w:val="num" w:pos="0"/>
-        </w:tabs>
         <w:ind w:left="0" w:hanging="0"/>
       </w:pPr>
-      <w:rPr/>
     </w:lvl>
     <w:lvl w:ilvl="8">
       <w:start w:val="1"/>
@@ -6646,12 +7014,8 @@
       <w:lvlText w:val=""/>
       <w:lvlJc w:val="left"/>
       <w:pPr>
-        <w:tabs>
-          <w:tab w:val="num" w:pos="0"/>
-        </w:tabs>
         <w:ind w:left="0" w:hanging="0"/>
       </w:pPr>
-      <w:rPr/>
     </w:lvl>
   </w:abstractNum>
   <w:abstractNum w:abstractNumId="2">
@@ -6662,12 +7026,8 @@
       <w:lvlText w:val=""/>
       <w:lvlJc w:val="left"/>
       <w:pPr>
-        <w:tabs>
-          <w:tab w:val="num" w:pos="0"/>
-        </w:tabs>
         <w:ind w:left="0" w:hanging="0"/>
       </w:pPr>
-      <w:rPr/>
     </w:lvl>
     <w:lvl w:ilvl="1">
       <w:start w:val="1"/>
@@ -6676,12 +7036,8 @@
       <w:lvlText w:val=""/>
       <w:lvlJc w:val="left"/>
       <w:pPr>
-        <w:tabs>
-          <w:tab w:val="num" w:pos="0"/>
-        </w:tabs>
         <w:ind w:left="0" w:hanging="0"/>
       </w:pPr>
-      <w:rPr/>
     </w:lvl>
     <w:lvl w:ilvl="2">
       <w:start w:val="1"/>
@@ -6690,12 +7046,8 @@
       <w:lvlText w:val=""/>
       <w:lvlJc w:val="left"/>
       <w:pPr>
-        <w:tabs>
-          <w:tab w:val="num" w:pos="0"/>
-        </w:tabs>
         <w:ind w:left="0" w:hanging="0"/>
       </w:pPr>
-      <w:rPr/>
     </w:lvl>
     <w:lvl w:ilvl="3">
       <w:start w:val="1"/>
@@ -6704,12 +7056,8 @@
       <w:lvlText w:val=""/>
       <w:lvlJc w:val="left"/>
       <w:pPr>
-        <w:tabs>
-          <w:tab w:val="num" w:pos="0"/>
-        </w:tabs>
         <w:ind w:left="0" w:hanging="0"/>
       </w:pPr>
-      <w:rPr/>
     </w:lvl>
     <w:lvl w:ilvl="4">
       <w:start w:val="1"/>
@@ -6718,12 +7066,8 @@
       <w:lvlText w:val=""/>
       <w:lvlJc w:val="left"/>
       <w:pPr>
-        <w:tabs>
-          <w:tab w:val="num" w:pos="0"/>
-        </w:tabs>
         <w:ind w:left="0" w:hanging="0"/>
       </w:pPr>
-      <w:rPr/>
     </w:lvl>
     <w:lvl w:ilvl="5">
       <w:start w:val="1"/>
@@ -6732,12 +7076,8 @@
       <w:lvlText w:val=""/>
       <w:lvlJc w:val="left"/>
       <w:pPr>
-        <w:tabs>
-          <w:tab w:val="num" w:pos="0"/>
-        </w:tabs>
         <w:ind w:left="0" w:hanging="0"/>
       </w:pPr>
-      <w:rPr/>
     </w:lvl>
     <w:lvl w:ilvl="6">
       <w:start w:val="1"/>
@@ -6746,12 +7086,8 @@
       <w:lvlText w:val=""/>
       <w:lvlJc w:val="left"/>
       <w:pPr>
-        <w:tabs>
-          <w:tab w:val="num" w:pos="0"/>
-        </w:tabs>
         <w:ind w:left="0" w:hanging="0"/>
       </w:pPr>
-      <w:rPr/>
     </w:lvl>
     <w:lvl w:ilvl="7">
       <w:start w:val="1"/>
@@ -6760,12 +7096,8 @@
       <w:lvlText w:val=""/>
       <w:lvlJc w:val="left"/>
       <w:pPr>
-        <w:tabs>
-          <w:tab w:val="num" w:pos="0"/>
-        </w:tabs>
         <w:ind w:left="0" w:hanging="0"/>
       </w:pPr>
-      <w:rPr/>
     </w:lvl>
     <w:lvl w:ilvl="8">
       <w:start w:val="1"/>
@@ -6774,12 +7106,8 @@
       <w:lvlText w:val=""/>
       <w:lvlJc w:val="left"/>
       <w:pPr>
-        <w:tabs>
-          <w:tab w:val="num" w:pos="0"/>
-        </w:tabs>
         <w:ind w:left="0" w:hanging="0"/>
       </w:pPr>
-      <w:rPr/>
     </w:lvl>
   </w:abstractNum>
   <w:abstractNum w:abstractNumId="3">
@@ -6796,6 +7124,7 @@
       </w:pPr>
       <w:rPr>
         <w:rFonts w:ascii="Symbol" w:hAnsi="Symbol" w:cs="Symbol" w:hint="default"/>
+        <w:rFonts w:cs="Symbol"/>
       </w:rPr>
     </w:lvl>
     <w:lvl w:ilvl="1">
@@ -6811,6 +7140,7 @@
       </w:pPr>
       <w:rPr>
         <w:rFonts w:ascii="OpenSymbol" w:hAnsi="OpenSymbol" w:cs="OpenSymbol" w:hint="default"/>
+        <w:rFonts w:cs="OpenSymbol"/>
       </w:rPr>
     </w:lvl>
     <w:lvl w:ilvl="2">
@@ -6826,6 +7156,7 @@
       </w:pPr>
       <w:rPr>
         <w:rFonts w:ascii="OpenSymbol" w:hAnsi="OpenSymbol" w:cs="OpenSymbol" w:hint="default"/>
+        <w:rFonts w:cs="OpenSymbol"/>
       </w:rPr>
     </w:lvl>
     <w:lvl w:ilvl="3">
@@ -6841,6 +7172,7 @@
       </w:pPr>
       <w:rPr>
         <w:rFonts w:ascii="Symbol" w:hAnsi="Symbol" w:cs="Symbol" w:hint="default"/>
+        <w:rFonts w:cs="Symbol"/>
       </w:rPr>
     </w:lvl>
     <w:lvl w:ilvl="4">
@@ -6856,6 +7188,7 @@
       </w:pPr>
       <w:rPr>
         <w:rFonts w:ascii="OpenSymbol" w:hAnsi="OpenSymbol" w:cs="OpenSymbol" w:hint="default"/>
+        <w:rFonts w:cs="OpenSymbol"/>
       </w:rPr>
     </w:lvl>
     <w:lvl w:ilvl="5">
@@ -6871,6 +7204,7 @@
       </w:pPr>
       <w:rPr>
         <w:rFonts w:ascii="OpenSymbol" w:hAnsi="OpenSymbol" w:cs="OpenSymbol" w:hint="default"/>
+        <w:rFonts w:cs="OpenSymbol"/>
       </w:rPr>
     </w:lvl>
     <w:lvl w:ilvl="6">
@@ -6886,6 +7220,7 @@
       </w:pPr>
       <w:rPr>
         <w:rFonts w:ascii="Symbol" w:hAnsi="Symbol" w:cs="Symbol" w:hint="default"/>
+        <w:rFonts w:cs="Symbol"/>
       </w:rPr>
     </w:lvl>
     <w:lvl w:ilvl="7">
@@ -6901,6 +7236,7 @@
       </w:pPr>
       <w:rPr>
         <w:rFonts w:ascii="OpenSymbol" w:hAnsi="OpenSymbol" w:cs="OpenSymbol" w:hint="default"/>
+        <w:rFonts w:cs="OpenSymbol"/>
       </w:rPr>
     </w:lvl>
     <w:lvl w:ilvl="8">
@@ -6916,6 +7252,7 @@
       </w:pPr>
       <w:rPr>
         <w:rFonts w:ascii="OpenSymbol" w:hAnsi="OpenSymbol" w:cs="OpenSymbol" w:hint="default"/>
+        <w:rFonts w:cs="OpenSymbol"/>
       </w:rPr>
     </w:lvl>
   </w:abstractNum>
@@ -6927,9 +7264,6 @@
       <w:lvlText w:val=""/>
       <w:lvlJc w:val="left"/>
       <w:pPr>
-        <w:tabs>
-          <w:tab w:val="num" w:pos="0"/>
-        </w:tabs>
         <w:ind w:left="0" w:hanging="0"/>
       </w:pPr>
     </w:lvl>
@@ -6940,9 +7274,6 @@
       <w:lvlText w:val=""/>
       <w:lvlJc w:val="left"/>
       <w:pPr>
-        <w:tabs>
-          <w:tab w:val="num" w:pos="0"/>
-        </w:tabs>
         <w:ind w:left="0" w:hanging="0"/>
       </w:pPr>
     </w:lvl>
@@ -6953,9 +7284,6 @@
       <w:lvlText w:val=""/>
       <w:lvlJc w:val="left"/>
       <w:pPr>
-        <w:tabs>
-          <w:tab w:val="num" w:pos="0"/>
-        </w:tabs>
         <w:ind w:left="0" w:hanging="0"/>
       </w:pPr>
     </w:lvl>
@@ -6966,9 +7294,6 @@
       <w:lvlText w:val=""/>
       <w:lvlJc w:val="left"/>
       <w:pPr>
-        <w:tabs>
-          <w:tab w:val="num" w:pos="0"/>
-        </w:tabs>
         <w:ind w:left="0" w:hanging="0"/>
       </w:pPr>
     </w:lvl>
@@ -6979,9 +7304,6 @@
       <w:lvlText w:val=""/>
       <w:lvlJc w:val="left"/>
       <w:pPr>
-        <w:tabs>
-          <w:tab w:val="num" w:pos="0"/>
-        </w:tabs>
         <w:ind w:left="0" w:hanging="0"/>
       </w:pPr>
     </w:lvl>
@@ -6992,9 +7314,6 @@
       <w:lvlText w:val=""/>
       <w:lvlJc w:val="left"/>
       <w:pPr>
-        <w:tabs>
-          <w:tab w:val="num" w:pos="0"/>
-        </w:tabs>
         <w:ind w:left="0" w:hanging="0"/>
       </w:pPr>
     </w:lvl>
@@ -7005,9 +7324,6 @@
       <w:lvlText w:val=""/>
       <w:lvlJc w:val="left"/>
       <w:pPr>
-        <w:tabs>
-          <w:tab w:val="num" w:pos="0"/>
-        </w:tabs>
         <w:ind w:left="0" w:hanging="0"/>
       </w:pPr>
     </w:lvl>
@@ -7018,9 +7334,6 @@
       <w:lvlText w:val=""/>
       <w:lvlJc w:val="left"/>
       <w:pPr>
-        <w:tabs>
-          <w:tab w:val="num" w:pos="0"/>
-        </w:tabs>
         <w:ind w:left="0" w:hanging="0"/>
       </w:pPr>
     </w:lvl>
@@ -7031,9 +7344,6 @@
       <w:lvlText w:val=""/>
       <w:lvlJc w:val="left"/>
       <w:pPr>
-        <w:tabs>
-          <w:tab w:val="num" w:pos="0"/>
-        </w:tabs>
         <w:ind w:left="0" w:hanging="0"/>
       </w:pPr>
     </w:lvl>
@@ -7065,9 +7375,7 @@
       </w:rPr>
     </w:rPrDefault>
     <w:pPrDefault>
-      <w:pPr>
-        <w:suppressAutoHyphens w:val="true"/>
-      </w:pPr>
+      <w:pPr/>
     </w:pPrDefault>
   </w:docDefaults>
   <w:latentStyles w:defLockedState="0" w:defUIPriority="99" w:defSemiHidden="0" w:defUnhideWhenUsed="0" w:defQFormat="0" w:count="376">
@@ -7454,7 +7762,7 @@
     <w:pPr>
       <w:widowControl/>
       <w:suppressAutoHyphens w:val="true"/>
-      <w:overflowPunct w:val="false"/>
+      <w:overflowPunct w:val="true"/>
       <w:bidi w:val="0"/>
       <w:spacing w:before="0" w:after="0"/>
       <w:jc w:val="left"/>
@@ -7551,13 +7859,13 @@
     <w:rPr/>
   </w:style>
   <w:style w:type="character" w:styleId="InternetLink">
-    <w:name w:val="Hyperlink"/>
+    <w:name w:val="Internet Link"/>
     <w:rPr>
       <w:color w:val="000080"/>
       <w:u w:val="single"/>
     </w:rPr>
   </w:style>
-  <w:style w:type="character" w:styleId="VisitedInternetLink">
+  <w:style w:type="character" w:styleId="FollowedHyperlink">
     <w:name w:val="FollowedHyperlink"/>
     <w:qFormat/>
     <w:rPr>
@@ -7638,6 +7946,91 @@
       <w:sz w:val="24"/>
       <w:szCs w:val="21"/>
     </w:rPr>
+  </w:style>
+  <w:style w:type="character" w:styleId="ListLabel1">
+    <w:name w:val="ListLabel 1"/>
+    <w:qFormat/>
+    <w:rPr>
+      <w:rFonts w:cs="Symbol"/>
+    </w:rPr>
+  </w:style>
+  <w:style w:type="character" w:styleId="ListLabel2">
+    <w:name w:val="ListLabel 2"/>
+    <w:qFormat/>
+    <w:rPr>
+      <w:rFonts w:cs="OpenSymbol"/>
+    </w:rPr>
+  </w:style>
+  <w:style w:type="character" w:styleId="ListLabel3">
+    <w:name w:val="ListLabel 3"/>
+    <w:qFormat/>
+    <w:rPr>
+      <w:rFonts w:cs="OpenSymbol"/>
+    </w:rPr>
+  </w:style>
+  <w:style w:type="character" w:styleId="ListLabel4">
+    <w:name w:val="ListLabel 4"/>
+    <w:qFormat/>
+    <w:rPr>
+      <w:rFonts w:cs="Symbol"/>
+    </w:rPr>
+  </w:style>
+  <w:style w:type="character" w:styleId="ListLabel5">
+    <w:name w:val="ListLabel 5"/>
+    <w:qFormat/>
+    <w:rPr>
+      <w:rFonts w:cs="OpenSymbol"/>
+    </w:rPr>
+  </w:style>
+  <w:style w:type="character" w:styleId="ListLabel6">
+    <w:name w:val="ListLabel 6"/>
+    <w:qFormat/>
+    <w:rPr>
+      <w:rFonts w:cs="OpenSymbol"/>
+    </w:rPr>
+  </w:style>
+  <w:style w:type="character" w:styleId="ListLabel7">
+    <w:name w:val="ListLabel 7"/>
+    <w:qFormat/>
+    <w:rPr>
+      <w:rFonts w:cs="Symbol"/>
+    </w:rPr>
+  </w:style>
+  <w:style w:type="character" w:styleId="ListLabel8">
+    <w:name w:val="ListLabel 8"/>
+    <w:qFormat/>
+    <w:rPr>
+      <w:rFonts w:cs="OpenSymbol"/>
+    </w:rPr>
+  </w:style>
+  <w:style w:type="character" w:styleId="ListLabel9">
+    <w:name w:val="ListLabel 9"/>
+    <w:qFormat/>
+    <w:rPr>
+      <w:rFonts w:cs="OpenSymbol"/>
+    </w:rPr>
+  </w:style>
+  <w:style w:type="character" w:styleId="ListLabel10">
+    <w:name w:val="ListLabel 10"/>
+    <w:qFormat/>
+    <w:rPr>
+      <w:i w:val="false"/>
+    </w:rPr>
+  </w:style>
+  <w:style w:type="character" w:styleId="ListLabel11">
+    <w:name w:val="ListLabel 11"/>
+    <w:qFormat/>
+    <w:rPr/>
+  </w:style>
+  <w:style w:type="character" w:styleId="ListLabel12">
+    <w:name w:val="ListLabel 12"/>
+    <w:qFormat/>
+    <w:rPr/>
+  </w:style>
+  <w:style w:type="character" w:styleId="ListLabel13">
+    <w:name w:val="ListLabel 13"/>
+    <w:qFormat/>
+    <w:rPr/>
   </w:style>
   <w:style w:type="paragraph" w:styleId="Heading" w:customStyle="1">
     <w:name w:val="Heading"/>

</xml_diff>

<commit_message>
Notes on moving the concrete cast on
</commit_message>
<xml_diff>
--- a/TaylorEtAl-concrete-Diplodocus-of-Vernal.docx
+++ b/TaylorEtAl-concrete-Diplodocus-of-Vernal.docx
@@ -672,9 +672,6 @@
         <w:rPr/>
         <w:fldChar w:fldCharType="end"/>
       </w:r>
-      <w:r>
-        <w:br w:type="page"/>
-      </w:r>
     </w:p>
     <w:p>
       <w:pPr>
@@ -1248,15 +1245,7 @@
       </w:r>
       <w:r>
         <w:rPr/>
-        <w:t xml:space="preserve"> of Vernal was probably the last time the Carnegie Museum’s original molds </w:t>
-      </w:r>
-      <w:r>
-        <w:rPr/>
-        <w:t>we</w:t>
-      </w:r>
-      <w:r>
-        <w:rPr/>
-        <w:t>re used. However, that was not Untermann’s intention. In his 1959 account, he wrote (p368–369):</w:t>
+        <w:t xml:space="preserve"> of Vernal was probably the last time the Carnegie Museum’s original molds were used. However, that was not Untermann’s intention. In his 1959 account, he wrote (p368–369):</w:t>
       </w:r>
     </w:p>
     <w:p>
@@ -1298,15 +1287,7 @@
       </w:r>
       <w:r>
         <w:rPr/>
-        <w:t xml:space="preserve">] was made”. </w:t>
-      </w:r>
-      <w:r>
-        <w:rPr/>
-        <w:t>Similarly</w:t>
-      </w:r>
-      <w:r>
-        <w:rPr/>
-        <w:t>, Ilja Niewland (pers. comm., 2022) said that “The original moulds were thrown away somewhere during the 1960s (nobody at the [Carnegie Museum] could be more specific than that)”, suggesting that the molds may have been returned to their origin.</w:t>
+        <w:t>] was made”. Similarly, Ilja Niewland (pers. comm., 2022) said that “The original moulds were thrown away somewhere during the 1960s (nobody at the [Carnegie Museum] could be more specific than that)”, suggesting that the molds may have been returned to their origin.</w:t>
       </w:r>
     </w:p>
     <w:p>
@@ -1327,19 +1308,7 @@
       </w:r>
       <w:r>
         <w:rPr/>
-        <w:t xml:space="preserve"> newspaper (Anonymous 1960</w:t>
-      </w:r>
-      <w:r>
-        <w:rPr/>
-        <w:t>a</w:t>
-      </w:r>
-      <w:r>
-        <w:rPr/>
-        <w:t xml:space="preserve">; Figure H; see also Carr and Hansen 2005). This says that in the middle of July 1960, the molds were collected by the Rocky Mount Children’s Museum (now the Rocky Mount Imperial Center, Children’s Museum &amp; Science Centre) in North Carolina, with the intention that they would be used to create a twelfth cast which would be mounted outside the museum building next to the Tar River in Rocky Mount’s Sunset Park. </w:t>
-      </w:r>
-      <w:r>
-        <w:rPr/>
-        <w:t xml:space="preserve">But was such a cast ever created? A sequence of reports in the Rocky Mount Evening Telegram from April to July 1960 (Williams 1960, Bell 1960a, Bell 1960b, Anonymous 1960b) enthusiastically announce and discuss the impeding arrival, and the later articles say that museum board president Harold Minges has left for Utah to collect to molds — but then the newspaper goes silent on the subject, and the project is never mentioned again. There is no positive evidence that the molds even arrived in Rocky Mount, far less that they were used to create a new mount. Thus newspaper reports from both Utah and North Carolina say that the molds set out on their journey from one to the other, but neither confirms that they ever arrived. On the other hand, there is also no report of the molds being lost or destroyed, so perhaps the most likely interpretation is that they arrived in Rocky Mount, but were found to be in worse condition than expected and quietly left in storage. This interpretation is supported by Rea (2001:210) who reported that “from Vernal the molds kept travelling — first, to the Rocky Mount Children’s Museum in Rocky Mount, North Carolina, although a cast was never made there”. Similarly, Moore (2014:234-235) stated that “From Vernal, Utah, [CM] molds of </w:t>
+        <w:t xml:space="preserve"> newspaper (Anonymous 1960a; Figure H; see also Carr and Hansen 2005). This says that in the middle of July 1960, the molds were collected by the Rocky Mount Children’s Museum (now the Rocky Mount Imperial Center, Children’s Museum &amp; Science Centre) in North Carolina, with the intention that they would be used to create a twelfth cast which would be mounted outside the museum building next to the Tar River in Rocky Mount’s Sunset Park. But was such a cast ever created? A sequence of reports in the Rocky Mount Evening Telegram from April to July 1960 (Williams 1960, Bell 1960a, Bell 1960b, Anonymous 1960b) enthusiastically announce and discuss the impeding arrival, and the later articles say that museum board president Harold Minges has left for Utah to collect to molds — but then the newspaper goes silent on the subject, and the project is never mentioned again. There is no positive evidence that the molds even arrived in Rocky Mount, far less that they were used to create a new mount. Thus newspaper reports from both Utah and North Carolina say that the molds set out on their journey from one to the other, but neither confirms that they ever arrived. On the other hand, there is also no report of the molds being lost or destroyed, so perhaps the most likely interpretation is that they arrived in Rocky Mount, but were found to be in worse condition than expected and quietly left in storage. This interpretation is supported by Rea (2001:210) who reported that “from Vernal the molds kept travelling — first, to the Rocky Mount Children’s Museum in Rocky Mount, North Carolina, although a cast was never made there”. Similarly, Moore (2014:234-235) stated that “From Vernal, Utah, [CM] molds of </w:t>
       </w:r>
       <w:r>
         <w:rPr>
@@ -1360,35 +1329,7 @@
       </w:pPr>
       <w:r>
         <w:rPr/>
-        <w:t xml:space="preserve">Hurricane Floyd devastated Rocky Mount in 1999, with flooding from the River Tar destroying the original Children's Museum along with all its exhibits and records (Leigh White, pers. comm., 2022), so no records survive </w:t>
-      </w:r>
-      <w:r>
-        <w:rPr/>
-        <w:t xml:space="preserve">that could confirm </w:t>
-      </w:r>
-      <w:r>
-        <w:rPr/>
-        <w:t xml:space="preserve">the molds’ arrival </w:t>
-      </w:r>
-      <w:r>
-        <w:rPr/>
-        <w:t>or any</w:t>
-      </w:r>
-      <w:r>
-        <w:rPr/>
-        <w:t xml:space="preserve"> subsequent use. The museum was located next door to a municipal water treatment facility that also flooded and released unknown chemicals, so museum property that </w:t>
-      </w:r>
-      <w:r>
-        <w:rPr/>
-        <w:t>might</w:t>
-      </w:r>
-      <w:r>
-        <w:rPr/>
-        <w:t xml:space="preserve"> have otherwise been salvageable in that area was deemed contaminated and required to be destroyed. </w:t>
-      </w:r>
-      <w:r>
-        <w:rPr/>
-        <w:t>If the molds were in storage at the Children’s Museum at this time, then this was likely the end of their story.</w:t>
+        <w:t>Hurricane Floyd devastated Rocky Mount in 1999, with flooding from the River Tar destroying the original Children's Museum along with all its exhibits and records (Leigh White, pers. comm., 2022), so no records survive that could confirm the molds’ arrival or any subsequent use. The museum was located next door to a municipal water treatment facility that also flooded and released unknown chemicals, so museum property that might have otherwise been salvageable in that area was deemed contaminated and required to be destroyed. If the molds were in storage at the Children’s Museum at this time, then this was likely the end of their story.</w:t>
       </w:r>
     </w:p>
     <w:p>
@@ -1398,19 +1339,7 @@
       </w:pPr>
       <w:r>
         <w:rPr/>
-        <w:t xml:space="preserve">The Children’s Museum was re-established at the newly built Imperial Centre, where it still resides, but no trace exists </w:t>
-      </w:r>
-      <w:r>
-        <w:rPr/>
-        <w:t xml:space="preserve">there </w:t>
-      </w:r>
-      <w:r>
-        <w:rPr/>
-        <w:t xml:space="preserve">of </w:t>
-      </w:r>
-      <w:r>
-        <w:rPr/>
-        <w:t xml:space="preserve">molds or casts of </w:t>
+        <w:t xml:space="preserve">The Children’s Museum was re-established at the newly built Imperial Centre, where it still resides, but no trace exists there of molds or casts of </w:t>
       </w:r>
       <w:r>
         <w:rPr>
@@ -1421,15 +1350,7 @@
       </w:r>
       <w:r>
         <w:rPr/>
-        <w:t xml:space="preserve">. </w:t>
-      </w:r>
-      <w:r>
-        <w:rPr/>
-        <w:t xml:space="preserve">Corroborating the hypothesis that no cast </w:t>
-      </w:r>
-      <w:r>
-        <w:rPr/>
-        <w:t xml:space="preserve">ever existed, most staff who worked at the museum in the 1980s do not recall any such cast (Leigh White, pers. comm., 2022). Contradicting this, however, Jan Engle Hicks, Curator of Education at the Rocky Mount Children’s Museum from 1971–2002, has a memory of </w:t>
+        <w:t xml:space="preserve">. Corroborating the hypothesis that no cast ever existed, most staff who worked at the museum in the 1980s do not recall any such cast (Leigh White, pers. comm., 2022). Contradicting this, however, Jan Engle Hicks, Curator of Education at the Rocky Mount Children’s Museum from 1971–2002, has a memory of </w:t>
       </w:r>
       <w:r>
         <w:rPr>
@@ -1440,15 +1361,7 @@
       </w:r>
       <w:r>
         <w:rPr/>
-        <w:t xml:space="preserve"> casts being on exhibit at the museum when she started work in 1971. She does not recall if they were still part of the museum collection in 1999 </w:t>
-      </w:r>
-      <w:r>
-        <w:rPr/>
-        <w:t>when the collection was destroyed</w:t>
-      </w:r>
-      <w:r>
-        <w:rPr/>
-        <w:t xml:space="preserve">. </w:t>
+        <w:t xml:space="preserve"> casts being on exhibit at the museum when she started work in 1971. She does not recall if they were still part of the museum collection in 1999 when the collection was destroyed. </w:t>
       </w:r>
       <w:r>
         <w:rPr>
@@ -1469,15 +1382,7 @@
       </w:pPr>
       <w:r>
         <w:rPr/>
-        <w:t xml:space="preserve">Whether or not a cast was made at Rocky Mount, </w:t>
-      </w:r>
-      <w:r>
-        <w:rPr/>
-        <w:t xml:space="preserve">it is possible that this was not </w:t>
-      </w:r>
-      <w:r>
-        <w:rPr/>
-        <w:t xml:space="preserve">the end for the molds. Rea (2001:210) continues: “Eventually the molds found their way to the Houston Museum of Science, where they were used to fill in gaps in the </w:t>
+        <w:t xml:space="preserve">Whether or not a cast was made at Rocky Mount, it is possible that this was not the end for the molds. Rea (2001:210) continues: “Eventually the molds found their way to the Houston Museum of Science, where they were used to fill in gaps in the </w:t>
       </w:r>
       <w:r>
         <w:rPr>
@@ -1542,27 +1447,7 @@
       </w:pPr>
       <w:r>
         <w:rPr/>
-        <w:t xml:space="preserve">Due to the </w:t>
-      </w:r>
-      <w:r>
-        <w:rPr/>
-        <w:t>loss</w:t>
-      </w:r>
-      <w:r>
-        <w:rPr/>
-        <w:t xml:space="preserve"> of the Rocky Mount Children’s Museum records, we cannot tell whether they ever shipped the molds to Houston; and we have not been able to obtain information from the Houston Museum. Brian Curtice (pers. comm., 2022) reports that he was in Houston in 1995 and did not see the molds in the collection, nor hear of their </w:t>
-      </w:r>
-      <w:r>
-        <w:rPr/>
-        <w:t xml:space="preserve">ever </w:t>
-      </w:r>
-      <w:r>
-        <w:rPr/>
-        <w:t xml:space="preserve">having been there. In the absence of evidence that the molds ever made it to Houston, it seems at least equally likely that the missing bones in HMNS 175 were cast and supplied by Dinolab, using the second-generation molds described blow, </w:t>
-      </w:r>
-      <w:r>
-        <w:rPr/>
-        <w:t>and that Rea (2001) misreported this.</w:t>
+        <w:t>Due to the loss of the Rocky Mount Children’s Museum records, we cannot tell whether they ever shipped the molds to Houston; and we have not been able to obtain information from the Houston Museum. Brian Curtice (pers. comm., 2022) reports that he was in Houston in 1995 and did not see the molds in the collection, nor hear of their ever having been there. In the absence of evidence that the molds ever made it to Houston, it seems at least equally likely that the missing bones in HMNS 175 were cast and supplied by Dinolab, using the second-generation molds described blow, and that Rea (2001) misreported this.</w:t>
       </w:r>
     </w:p>
     <w:p>
@@ -1572,15 +1457,7 @@
       </w:pPr>
       <w:r>
         <w:rPr/>
-        <w:t>As recently as 1988, Rolfe (1988) wrote on behalf of the Royal Museum of Sco</w:t>
-      </w:r>
-      <w:r>
-        <w:rPr/>
-        <w:t>t</w:t>
-      </w:r>
-      <w:r>
-        <w:rPr/>
-        <w:t>land, “At present I am exploring the possibility of re-using the Carnegie Museum, Pittsburgh moulds, although there is considerable doubt about whether they are up to the job, after so much previous use”. Sadly, his letter does not mention their then-current whereabouts.</w:t>
+        <w:t>As recently as 1988, Rolfe (1988) wrote on behalf of the Royal Museum of Scotland, “At present I am exploring the possibility of re-using the Carnegie Museum, Pittsburgh moulds, although there is considerable doubt about whether they are up to the job, after so much previous use”. Sadly, his letter does not mention their then-current whereabouts.</w:t>
       </w:r>
     </w:p>
     <w:p>
@@ -1590,103 +1467,7 @@
       </w:pPr>
       <w:r>
         <w:rPr/>
-        <w:t xml:space="preserve">In an unpublished manuscript, </w:t>
-      </w:r>
-      <w:r>
-        <w:rPr/>
-        <w:t xml:space="preserve">Madsen (1990:4) wrote that “The fate of the initial set of molds is somewhat in question, but Wann Langston (personal communication, 1989) suggests that they seem to have been lost, strayed, or stolen during transport from ? to ?. Principles contacted in regards to the disposition of the molds could not provide specific information.”. Infuriatingly, the question marks are in the original. Since both Langston and Madsen are now deceased, there is no way </w:t>
-      </w:r>
-      <w:r>
-        <w:rPr/>
-        <w:t>to</w:t>
-      </w:r>
-      <w:r>
-        <w:rPr/>
-        <w:t xml:space="preserve"> discover on which of the molds’ journeys Langston though</w:t>
-      </w:r>
-      <w:r>
-        <w:rPr/>
-        <w:t>t</w:t>
-      </w:r>
-      <w:r>
-        <w:rPr/>
-        <w:t xml:space="preserve"> the</w:t>
-      </w:r>
-      <w:r>
-        <w:rPr/>
-        <w:t xml:space="preserve">y </w:t>
-      </w:r>
-      <w:r>
-        <w:rPr/>
-        <w:t xml:space="preserve">were </w:t>
-      </w:r>
-      <w:r>
-        <w:rPr/>
-        <w:t xml:space="preserve">lost or </w:t>
-      </w:r>
-      <w:r>
-        <w:rPr/>
-        <w:t xml:space="preserve">destroyed. It </w:t>
-      </w:r>
-      <w:r>
-        <w:rPr/>
-        <w:t xml:space="preserve">is unlikely, at least, that </w:t>
-      </w:r>
-      <w:r>
-        <w:rPr/>
-        <w:t xml:space="preserve">Langston had in mind the </w:t>
-      </w:r>
-      <w:r>
-        <w:rPr/>
-        <w:t>their</w:t>
-      </w:r>
-      <w:r>
-        <w:rPr/>
-        <w:t xml:space="preserve"> initial journey from Vernal </w:t>
-      </w:r>
-      <w:r>
-        <w:rPr/>
-        <w:t>to Rocky Mount</w:t>
-      </w:r>
-      <w:r>
-        <w:rPr/>
-        <w:t xml:space="preserve">. </w:t>
-      </w:r>
-      <w:r>
-        <w:rPr/>
-        <w:t xml:space="preserve">Kirby (1998:4) wrote that </w:t>
-      </w:r>
-      <w:r>
-        <w:rPr/>
-        <w:t xml:space="preserve">“Somewhere along the line, as the story goes, the molds received from the Carnegie had been shipped to a school down south and never arrived. So they were lost”. Since Rocky mount is about 2000 miles east (not </w:t>
-      </w:r>
-      <w:r>
-        <w:rPr/>
-        <w:t>s</w:t>
-      </w:r>
-      <w:r>
-        <w:rPr/>
-        <w:t xml:space="preserve">outh) of Vernal, “a school down south” could not have referred, in a Utah publication, to a museum out east. The Houston museum also </w:t>
-      </w:r>
-      <w:r>
-        <w:rPr/>
-        <w:t xml:space="preserve">does not </w:t>
-      </w:r>
-      <w:r>
-        <w:rPr/>
-        <w:t xml:space="preserve">seems </w:t>
-      </w:r>
-      <w:r>
-        <w:rPr/>
-        <w:t xml:space="preserve">an especially </w:t>
-      </w:r>
-      <w:r>
-        <w:rPr/>
-        <w:t xml:space="preserve">likely candidate for this designation, </w:t>
-      </w:r>
-      <w:r>
-        <w:rPr/>
-        <w:t>being 1300 miles southeast of Vernal.</w:t>
+        <w:t>In an unpublished manuscript, Madsen (1990:4) wrote that “The fate of the initial set of molds is somewhat in question, but Wann Langston (personal communication, 1989) suggests that they seem to have been lost, strayed, or stolen during transport from ? to ?. Principles contacted in regards to the disposition of the molds could not provide specific information.”. Infuriatingly, the question marks are in the original. Since both Langston and Madsen are now deceased, there is no way to discover on which of the molds’ journeys Langston thought they were lost or destroyed. It is unlikely, at least, that Langston had in mind the their initial journey from Vernal to Rocky Mount. Kirby (1998:4) wrote that “Somewhere along the line, as the story goes, the molds received from the Carnegie had been shipped to a school down south and never arrived. So they were lost”. Since Rocky mount is about 2000 miles east (not south) of Vernal, “a school down south” could not have referred, in a Utah publication, to a museum out east. The Houston museum also does not seems an especially likely candidate for this designation, being 1300 miles southeast of Vernal.</w:t>
       </w:r>
     </w:p>
     <w:p>
@@ -1696,35 +1477,7 @@
       </w:pPr>
       <w:r>
         <w:rPr/>
-        <w:t>Putting it all together, there is no way that all the reports cited here can be accurate. Perhaps the most likely scenario is this: the molds were successfully shipped to Rocky Mount in July 1960 (Anonymous 1960</w:t>
-      </w:r>
-      <w:r>
-        <w:rPr/>
-        <w:t>a, Anonymous 196</w:t>
-      </w:r>
-      <w:r>
-        <w:rPr/>
-        <w:t xml:space="preserve">0b) but found to be unusable </w:t>
-      </w:r>
-      <w:r>
-        <w:rPr/>
-        <w:t xml:space="preserve">(Rea 2001:210, Moore 2014:234-235) </w:t>
-      </w:r>
-      <w:r>
-        <w:rPr/>
-        <w:t>and left in storage. At some later point there were shipped to a school in a southern state (Kirby 1998:</w:t>
-      </w:r>
-      <w:r>
-        <w:rPr/>
-        <w:t>4</w:t>
-      </w:r>
-      <w:r>
-        <w:rPr/>
-        <w:t xml:space="preserve">) but did not arrive </w:t>
-      </w:r>
-      <w:r>
-        <w:rPr/>
-        <w:t>(</w:t>
+        <w:t>Putting it all together, there is no way that all the reports cited here can be accurate. Perhaps the most likely scenario is this: the molds were successfully shipped to Rocky Mount in July 1960 (Anonymous 1960a, Anonymous 1960b) but found to be unusable (Rea 2001:210, Moore 2014:234-235) and left in storage. At some later point there were shipped to a school in a southern state (Kirby 1998:4) but did not arrive (</w:t>
       </w:r>
       <w:bookmarkStart w:id="9" w:name="__DdeLink__7953_1817233446"/>
       <w:r>
@@ -1734,51 +1487,7 @@
       <w:bookmarkEnd w:id="9"/>
       <w:r>
         <w:rPr/>
-        <w:t xml:space="preserve"> cited in Madsen 1990:</w:t>
-      </w:r>
-      <w:r>
-        <w:rPr/>
-        <w:t>4)</w:t>
-      </w:r>
-      <w:r>
-        <w:rPr/>
-        <w:t xml:space="preserve">. This may have </w:t>
-      </w:r>
-      <w:r>
-        <w:rPr/>
-        <w:t xml:space="preserve">happened </w:t>
-      </w:r>
-      <w:r>
-        <w:rPr/>
-        <w:t xml:space="preserve">in late 1988 or early 1989, between Rolfe’s (1988) letter that expressed an interest in using the molds and Langston’s personal communication to Madsen </w:t>
-      </w:r>
-      <w:r>
-        <w:rPr/>
-        <w:t>in 1989</w:t>
-      </w:r>
-      <w:r>
-        <w:rPr/>
-        <w:t xml:space="preserve">. Where the </w:t>
-      </w:r>
-      <w:r>
-        <w:rPr/>
-        <w:t>molds</w:t>
-      </w:r>
-      <w:r>
-        <w:rPr/>
-        <w:t xml:space="preserve"> are </w:t>
-      </w:r>
-      <w:r>
-        <w:rPr/>
-        <w:t>now</w:t>
-      </w:r>
-      <w:r>
-        <w:rPr/>
-        <w:t xml:space="preserve">, and why they did not arrive, we can only speculate. </w:t>
-      </w:r>
-      <w:r>
-        <w:rPr/>
-        <w:t>As Madsen (1990:4) concluded, “It is truly a mystery that an estimated 3–6 tons of plaster molds could simply vanish!”</w:t>
+        <w:t xml:space="preserve"> cited in Madsen 1990:4). This may have happened in late 1988 or early 1989, between Rolfe’s (1988) letter that expressed an interest in using the molds and Langston’s personal communication to Madsen in 1989. Where the molds are now, and why they did not arrive, we can only speculate. As Madsen (1990:4) concluded, “It is truly a mystery that an estimated 3–6 tons of plaster molds could simply vanish!”</w:t>
       </w:r>
     </w:p>
     <w:p>
@@ -2343,7 +2052,43 @@
       </w:pPr>
       <w:r>
         <w:rPr/>
-        <w:t>2012: The collections are moved from the old Field House building to the new one, but there is no space for the concrete cast.</w:t>
+        <w:t xml:space="preserve">2012: The collections are moved from the old Field House building to the new one. </w:t>
+      </w:r>
+      <w:r>
+        <w:rPr/>
+        <w:t>T</w:t>
+      </w:r>
+      <w:r>
+        <w:rPr/>
+        <w:t xml:space="preserve">he old concrete casts were moved to the new repository because we had to get completely out of the old building (short version of that is the county traded us property where we sit for old property and building and agreement ended for us to be in there). </w:t>
+      </w:r>
+      <w:r>
+        <w:rPr/>
+        <w:t>There was</w:t>
+      </w:r>
+      <w:r>
+        <w:rPr/>
+        <w:t xml:space="preserve"> no room </w:t>
+      </w:r>
+      <w:r>
+        <w:rPr/>
+        <w:t xml:space="preserve">for the casts </w:t>
+      </w:r>
+      <w:r>
+        <w:rPr/>
+        <w:t xml:space="preserve">in </w:t>
+      </w:r>
+      <w:r>
+        <w:rPr/>
+        <w:t xml:space="preserve">the new collections, so they sat in </w:t>
+      </w:r>
+      <w:r>
+        <w:rPr/>
+        <w:t xml:space="preserve">the middle of the repository aisle. </w:t>
+      </w:r>
+      <w:r>
+        <w:rPr/>
+        <w:t>That is why they were moved on</w:t>
       </w:r>
     </w:p>
     <w:p>
@@ -2683,7 +2428,7 @@
           <w:numId w:val="0"/>
         </w:numPr>
         <w:suppressAutoHyphens w:val="true"/>
-        <w:overflowPunct w:val="true"/>
+        <w:overflowPunct w:val="false"/>
         <w:ind w:left="0" w:hanging="0"/>
         <w:jc w:val="left"/>
         <w:rPr/>
@@ -2792,15 +2537,7 @@
       </w:pPr>
       <w:r>
         <w:rPr/>
-        <w:t>Anonymous. 1960</w:t>
-      </w:r>
-      <w:r>
-        <w:rPr/>
-        <w:t>a</w:t>
-      </w:r>
-      <w:r>
-        <w:rPr/>
-        <w:t xml:space="preserve">. Dinosaur molds take long ride to No. Carolina children’s home. </w:t>
+        <w:t xml:space="preserve">Anonymous. 1960a. Dinosaur molds take long ride to No. Carolina children’s home. </w:t>
       </w:r>
       <w:r>
         <w:rPr>
@@ -2829,11 +2566,7 @@
       </w:pPr>
       <w:r>
         <w:rPr/>
-        <w:t xml:space="preserve">Anonymous. </w:t>
-      </w:r>
-      <w:r>
-        <w:rPr/>
-        <w:t xml:space="preserve">1960b. Something ‘big’ for a fact. </w:t>
+        <w:t xml:space="preserve">Anonymous. 1960b. Something ‘big’ for a fact. </w:t>
       </w:r>
       <w:r>
         <w:rPr>
@@ -4241,11 +3974,7 @@
       </w:pPr>
       <w:r>
         <w:rPr/>
-        <w:t>Williams, Oliver. Pre-historic dinosaur to tower over city; giant animal four times taller than man.</w:t>
-      </w:r>
-      <w:r>
-        <w:rPr/>
-        <w:t xml:space="preserve"> </w:t>
+        <w:t xml:space="preserve">Williams, Oliver. Pre-historic dinosaur to tower over city; giant animal four times taller than man. </w:t>
       </w:r>
       <w:r>
         <w:rPr>
@@ -4778,8 +4507,8 @@
         </w:tblCellMar>
       </w:tblPr>
       <w:tblGrid>
-        <w:gridCol w:w="560"/>
-        <w:gridCol w:w="1430"/>
+        <w:gridCol w:w="559"/>
+        <w:gridCol w:w="1431"/>
         <w:gridCol w:w="1191"/>
         <w:gridCol w:w="1075"/>
         <w:gridCol w:w="1124"/>
@@ -4793,7 +4522,7 @@
         </w:trPr>
         <w:tc>
           <w:tcPr>
-            <w:tcW w:w="560" w:type="dxa"/>
+            <w:tcW w:w="559" w:type="dxa"/>
             <w:tcBorders/>
             <w:shd w:fill="auto" w:val="clear"/>
           </w:tcPr>
@@ -4823,7 +4552,7 @@
         </w:tc>
         <w:tc>
           <w:tcPr>
-            <w:tcW w:w="1430" w:type="dxa"/>
+            <w:tcW w:w="1431" w:type="dxa"/>
             <w:tcBorders/>
             <w:shd w:fill="auto" w:val="clear"/>
           </w:tcPr>
@@ -5007,7 +4736,7 @@
         <w:trPr/>
         <w:tc>
           <w:tcPr>
-            <w:tcW w:w="560" w:type="dxa"/>
+            <w:tcW w:w="559" w:type="dxa"/>
             <w:tcBorders/>
             <w:shd w:fill="auto" w:val="clear"/>
           </w:tcPr>
@@ -5036,7 +4765,7 @@
         </w:tc>
         <w:tc>
           <w:tcPr>
-            <w:tcW w:w="1430" w:type="dxa"/>
+            <w:tcW w:w="1431" w:type="dxa"/>
             <w:tcBorders/>
             <w:shd w:fill="auto" w:val="clear"/>
           </w:tcPr>
@@ -5244,7 +4973,7 @@
         <w:trPr/>
         <w:tc>
           <w:tcPr>
-            <w:tcW w:w="560" w:type="dxa"/>
+            <w:tcW w:w="559" w:type="dxa"/>
             <w:tcBorders/>
             <w:shd w:fill="auto" w:val="clear"/>
           </w:tcPr>
@@ -5269,7 +4998,7 @@
         </w:tc>
         <w:tc>
           <w:tcPr>
-            <w:tcW w:w="1430" w:type="dxa"/>
+            <w:tcW w:w="1431" w:type="dxa"/>
             <w:tcBorders/>
             <w:shd w:fill="auto" w:val="clear"/>
           </w:tcPr>
@@ -5447,7 +5176,7 @@
         <w:trPr/>
         <w:tc>
           <w:tcPr>
-            <w:tcW w:w="560" w:type="dxa"/>
+            <w:tcW w:w="559" w:type="dxa"/>
             <w:tcBorders/>
             <w:shd w:fill="auto" w:val="clear"/>
           </w:tcPr>
@@ -5472,7 +5201,7 @@
         </w:tc>
         <w:tc>
           <w:tcPr>
-            <w:tcW w:w="1430" w:type="dxa"/>
+            <w:tcW w:w="1431" w:type="dxa"/>
             <w:tcBorders/>
             <w:shd w:fill="auto" w:val="clear"/>
           </w:tcPr>
@@ -5650,7 +5379,7 @@
         <w:trPr/>
         <w:tc>
           <w:tcPr>
-            <w:tcW w:w="560" w:type="dxa"/>
+            <w:tcW w:w="559" w:type="dxa"/>
             <w:tcBorders/>
             <w:shd w:fill="auto" w:val="clear"/>
           </w:tcPr>
@@ -5675,7 +5404,7 @@
         </w:tc>
         <w:tc>
           <w:tcPr>
-            <w:tcW w:w="1430" w:type="dxa"/>
+            <w:tcW w:w="1431" w:type="dxa"/>
             <w:tcBorders/>
             <w:shd w:fill="auto" w:val="clear"/>
           </w:tcPr>
@@ -5836,7 +5565,7 @@
         </w:trPr>
         <w:tc>
           <w:tcPr>
-            <w:tcW w:w="560" w:type="dxa"/>
+            <w:tcW w:w="559" w:type="dxa"/>
             <w:tcBorders/>
             <w:shd w:fill="auto" w:val="clear"/>
           </w:tcPr>
@@ -5861,7 +5590,7 @@
         </w:tc>
         <w:tc>
           <w:tcPr>
-            <w:tcW w:w="1430" w:type="dxa"/>
+            <w:tcW w:w="1431" w:type="dxa"/>
             <w:tcBorders/>
             <w:shd w:fill="auto" w:val="clear"/>
           </w:tcPr>
@@ -6040,7 +5769,7 @@
         </w:trPr>
         <w:tc>
           <w:tcPr>
-            <w:tcW w:w="560" w:type="dxa"/>
+            <w:tcW w:w="559" w:type="dxa"/>
             <w:tcBorders/>
             <w:shd w:fill="auto" w:val="clear"/>
           </w:tcPr>
@@ -6065,7 +5794,7 @@
         </w:tc>
         <w:tc>
           <w:tcPr>
-            <w:tcW w:w="1430" w:type="dxa"/>
+            <w:tcW w:w="1431" w:type="dxa"/>
             <w:tcBorders/>
             <w:shd w:fill="auto" w:val="clear"/>
           </w:tcPr>
@@ -6243,7 +5972,7 @@
         </w:trPr>
         <w:tc>
           <w:tcPr>
-            <w:tcW w:w="560" w:type="dxa"/>
+            <w:tcW w:w="559" w:type="dxa"/>
             <w:tcBorders/>
             <w:shd w:fill="auto" w:val="clear"/>
           </w:tcPr>
@@ -6268,7 +5997,7 @@
         </w:tc>
         <w:tc>
           <w:tcPr>
-            <w:tcW w:w="1430" w:type="dxa"/>
+            <w:tcW w:w="1431" w:type="dxa"/>
             <w:tcBorders/>
             <w:shd w:fill="auto" w:val="clear"/>
           </w:tcPr>
@@ -6443,7 +6172,7 @@
         </w:trPr>
         <w:tc>
           <w:tcPr>
-            <w:tcW w:w="560" w:type="dxa"/>
+            <w:tcW w:w="559" w:type="dxa"/>
             <w:tcBorders/>
             <w:shd w:fill="auto" w:val="clear"/>
           </w:tcPr>
@@ -6468,7 +6197,7 @@
         </w:tc>
         <w:tc>
           <w:tcPr>
-            <w:tcW w:w="1430" w:type="dxa"/>
+            <w:tcW w:w="1431" w:type="dxa"/>
             <w:tcBorders/>
             <w:shd w:fill="auto" w:val="clear"/>
           </w:tcPr>
@@ -6644,7 +6373,7 @@
         </w:trPr>
         <w:tc>
           <w:tcPr>
-            <w:tcW w:w="560" w:type="dxa"/>
+            <w:tcW w:w="559" w:type="dxa"/>
             <w:tcBorders/>
             <w:shd w:fill="auto" w:val="clear"/>
           </w:tcPr>
@@ -6669,7 +6398,7 @@
         </w:tc>
         <w:tc>
           <w:tcPr>
-            <w:tcW w:w="9076" w:type="dxa"/>
+            <w:tcW w:w="9077" w:type="dxa"/>
             <w:gridSpan w:val="7"/>
             <w:tcBorders/>
             <w:shd w:fill="auto" w:val="clear"/>
@@ -6705,7 +6434,7 @@
         </w:trPr>
         <w:tc>
           <w:tcPr>
-            <w:tcW w:w="560" w:type="dxa"/>
+            <w:tcW w:w="559" w:type="dxa"/>
             <w:tcBorders/>
             <w:shd w:fill="auto" w:val="clear"/>
           </w:tcPr>
@@ -6730,7 +6459,7 @@
         </w:tc>
         <w:tc>
           <w:tcPr>
-            <w:tcW w:w="1430" w:type="dxa"/>
+            <w:tcW w:w="1431" w:type="dxa"/>
             <w:tcBorders/>
             <w:shd w:fill="auto" w:val="clear"/>
           </w:tcPr>
@@ -7762,7 +7491,7 @@
     <w:pPr>
       <w:widowControl/>
       <w:suppressAutoHyphens w:val="true"/>
-      <w:overflowPunct w:val="true"/>
+      <w:overflowPunct w:val="false"/>
       <w:bidi w:val="0"/>
       <w:spacing w:before="0" w:after="0"/>
       <w:jc w:val="left"/>
@@ -8029,6 +7758,91 @@
   </w:style>
   <w:style w:type="character" w:styleId="ListLabel13">
     <w:name w:val="ListLabel 13"/>
+    <w:qFormat/>
+    <w:rPr/>
+  </w:style>
+  <w:style w:type="character" w:styleId="ListLabel14">
+    <w:name w:val="ListLabel 14"/>
+    <w:qFormat/>
+    <w:rPr>
+      <w:rFonts w:cs="Symbol"/>
+    </w:rPr>
+  </w:style>
+  <w:style w:type="character" w:styleId="ListLabel15">
+    <w:name w:val="ListLabel 15"/>
+    <w:qFormat/>
+    <w:rPr>
+      <w:rFonts w:cs="OpenSymbol"/>
+    </w:rPr>
+  </w:style>
+  <w:style w:type="character" w:styleId="ListLabel16">
+    <w:name w:val="ListLabel 16"/>
+    <w:qFormat/>
+    <w:rPr>
+      <w:rFonts w:cs="OpenSymbol"/>
+    </w:rPr>
+  </w:style>
+  <w:style w:type="character" w:styleId="ListLabel17">
+    <w:name w:val="ListLabel 17"/>
+    <w:qFormat/>
+    <w:rPr>
+      <w:rFonts w:cs="Symbol"/>
+    </w:rPr>
+  </w:style>
+  <w:style w:type="character" w:styleId="ListLabel18">
+    <w:name w:val="ListLabel 18"/>
+    <w:qFormat/>
+    <w:rPr>
+      <w:rFonts w:cs="OpenSymbol"/>
+    </w:rPr>
+  </w:style>
+  <w:style w:type="character" w:styleId="ListLabel19">
+    <w:name w:val="ListLabel 19"/>
+    <w:qFormat/>
+    <w:rPr>
+      <w:rFonts w:cs="OpenSymbol"/>
+    </w:rPr>
+  </w:style>
+  <w:style w:type="character" w:styleId="ListLabel20">
+    <w:name w:val="ListLabel 20"/>
+    <w:qFormat/>
+    <w:rPr>
+      <w:rFonts w:cs="Symbol"/>
+    </w:rPr>
+  </w:style>
+  <w:style w:type="character" w:styleId="ListLabel21">
+    <w:name w:val="ListLabel 21"/>
+    <w:qFormat/>
+    <w:rPr>
+      <w:rFonts w:cs="OpenSymbol"/>
+    </w:rPr>
+  </w:style>
+  <w:style w:type="character" w:styleId="ListLabel22">
+    <w:name w:val="ListLabel 22"/>
+    <w:qFormat/>
+    <w:rPr>
+      <w:rFonts w:cs="OpenSymbol"/>
+    </w:rPr>
+  </w:style>
+  <w:style w:type="character" w:styleId="ListLabel23">
+    <w:name w:val="ListLabel 23"/>
+    <w:qFormat/>
+    <w:rPr>
+      <w:i w:val="false"/>
+    </w:rPr>
+  </w:style>
+  <w:style w:type="character" w:styleId="ListLabel24">
+    <w:name w:val="ListLabel 24"/>
+    <w:qFormat/>
+    <w:rPr/>
+  </w:style>
+  <w:style w:type="character" w:styleId="ListLabel25">
+    <w:name w:val="ListLabel 25"/>
+    <w:qFormat/>
+    <w:rPr/>
+  </w:style>
+  <w:style w:type="character" w:styleId="ListLabel26">
+    <w:name w:val="ListLabel 26"/>
     <w:qFormat/>
     <w:rPr/>
   </w:style>

</xml_diff>

<commit_message>
Write second on fate of concrete cast
</commit_message>
<xml_diff>
--- a/TaylorEtAl-concrete-Diplodocus-of-Vernal.docx
+++ b/TaylorEtAl-concrete-Diplodocus-of-Vernal.docx
@@ -561,7 +561,27 @@
             <w:rStyle w:val="IndexLink"/>
           </w:rPr>
           <w:tab/>
-          <w:t>12</w:t>
+          <w:t>13</w:t>
+        </w:r>
+      </w:hyperlink>
+    </w:p>
+    <w:p>
+      <w:pPr>
+        <w:pStyle w:val="Contents2"/>
+        <w:tabs>
+          <w:tab w:val="clear" w:pos="9355"/>
+          <w:tab w:val="right" w:pos="9638" w:leader="dot"/>
+        </w:tabs>
+        <w:rPr/>
+      </w:pPr>
+      <w:hyperlink w:anchor="__RefHeading___Toc3005_1175089729">
+        <w:r>
+          <w:rPr>
+            <w:rStyle w:val="IndexLink"/>
+          </w:rPr>
+          <w:t>The fate of the new molds</w:t>
+          <w:tab/>
+          <w:t>13</w:t>
         </w:r>
       </w:hyperlink>
     </w:p>
@@ -580,7 +600,7 @@
           </w:rPr>
           <w:t>Discussion</w:t>
           <w:tab/>
-          <w:t>13</w:t>
+          <w:t>14</w:t>
         </w:r>
       </w:hyperlink>
     </w:p>
@@ -599,7 +619,7 @@
           </w:rPr>
           <w:t>Acknowledgements</w:t>
           <w:tab/>
-          <w:t>13</w:t>
+          <w:t>14</w:t>
         </w:r>
       </w:hyperlink>
     </w:p>
@@ -665,24 +685,15 @@
         <w:pStyle w:val="Heading1"/>
         <w:rPr/>
       </w:pPr>
-      <w:r>
-        <w:rPr/>
-      </w:r>
-      <w:r>
-        <w:rPr/>
-        <w:fldChar w:fldCharType="end"/>
-      </w:r>
-    </w:p>
-    <w:p>
-      <w:pPr>
-        <w:pStyle w:val="Heading1"/>
-        <w:rPr/>
-      </w:pPr>
       <w:bookmarkStart w:id="0" w:name="__RefHeading___Toc7949_1817233446"/>
       <w:bookmarkEnd w:id="0"/>
       <w:r>
         <w:rPr/>
         <w:t>Introduction</w:t>
+      </w:r>
+      <w:r>
+        <w:rPr/>
+        <w:fldChar w:fldCharType="end"/>
       </w:r>
     </w:p>
     <w:p>
@@ -1308,7 +1319,7 @@
       </w:r>
       <w:r>
         <w:rPr/>
-        <w:t xml:space="preserve"> newspaper (Anonymous 1960a; Figure H; see also Carr and Hansen 2005). This says that in the middle of July 1960, the molds were collected by the Rocky Mount Children’s Museum (now the Rocky Mount Imperial Center, Children’s Museum &amp; Science Centre) in North Carolina, with the intention that they would be used to create a twelfth cast which would be mounted outside the museum building next to the Tar River in Rocky Mount’s Sunset Park. But was such a cast ever created? A sequence of reports in the Rocky Mount Evening Telegram from April to July 1960 (Williams 1960, Bell 1960a, Bell 1960b, Anonymous 1960b) enthusiastically announce and discuss the impeding arrival, and the later articles say that museum board president Harold Minges has left for Utah to collect to molds — but then the newspaper goes silent on the subject, and the project is never mentioned again. There is no positive evidence that the molds even arrived in Rocky Mount, far less that they were used to create a new mount. Thus newspaper reports from both Utah and North Carolina say that the molds set out on their journey from one to the other, but neither confirms that they ever arrived. On the other hand, there is also no report of the molds being lost or destroyed, so perhaps the most likely interpretation is that they arrived in Rocky Mount, but were found to be in worse condition than expected and quietly left in storage. This interpretation is supported by Rea (2001:210) who reported that “from Vernal the molds kept travelling — first, to the Rocky Mount Children’s Museum in Rocky Mount, North Carolina, although a cast was never made there”. Similarly, Moore (2014:234-235) stated that “From Vernal, Utah, [CM] molds of </w:t>
+        <w:t xml:space="preserve"> newspaper (Anonymous 1960a; Figure H; see also Carr and Hansen 2005). This says that in the middle of July 1960, the molds were collected by the Rocky Mount Children’s Museum (now the Rocky Mount Imperial Center, Children’s Museum &amp; Science Centre) in North Carolina, with the intention that they would be used to create a twelfth cast which would be mounted outside the museum building next to the Tar River in Rocky Mount’s Sunset Park. But was such a cast ever created? A sequence of reports in the Rocky Mount Evening Telegram from April to July 1960 (Williams 1960, Bell 1960a, Bell 1960b, Anonymous 1960b) enthusiastically announce and discuss the impeding arrival, and the later articles say that museum board president Harold Minges has left for Utah to collect to molds — but then the newspaper goes silent on the subject, and the project is never mentioned again. There is no positive evidence that the molds even arrived in Rocky Mount, far less that they were used to create a new mount. Thus newspaper reports from both Utah and North Carolina say that the molds set out on their journey from one to the other, but neither confirms that they ever arrived. On the other hand, there is also no report of the molds being lost or destroyed, so perhaps the most likely interpretation is that they arrived in Rocky Mount, but were found to be in worse condition than expected and quietly left in storage. This interpretation is supported by Rea (2001:210) who reported that “from Vernal the molds kept travelling — first, to the Rocky Mount Children’s Museum in Rocky Mount, North Carolina, although a cast was never made there”. Similarly, Moore (2014:234–235) stated that “From Vernal, Utah, [CM] molds of </w:t>
       </w:r>
       <w:r>
         <w:rPr>
@@ -1329,7 +1340,15 @@
       </w:pPr>
       <w:r>
         <w:rPr/>
-        <w:t>Hurricane Floyd devastated Rocky Mount in 1999, with flooding from the River Tar destroying the original Children's Museum along with all its exhibits and records (Leigh White, pers. comm., 2022), so no records survive that could confirm the molds’ arrival or any subsequent use. The museum was located next door to a municipal water treatment facility that also flooded and released unknown chemicals, so museum property that might have otherwise been salvageable in that area was deemed contaminated and required to be destroyed. If the molds were in storage at the Children’s Museum at this time, then this was likely the end of their story.</w:t>
+        <w:t xml:space="preserve">Hurricane Floyd devastated Rocky Mount in 1999, with flooding from the </w:t>
+      </w:r>
+      <w:r>
+        <w:rPr/>
+        <w:t xml:space="preserve">Tar </w:t>
+      </w:r>
+      <w:r>
+        <w:rPr/>
+        <w:t>River destroying the original Children's Museum along with all its exhibits and records (Leigh White, pers. comm., 2022), so no records survive that could confirm the molds’ arrival or any subsequent use. The museum was located next door to a municipal water treatment facility that also flooded and released unknown chemicals, so museum property that might have otherwise been salvageable in that area was deemed contaminated and required to be destroyed. If the molds were in storage at the Children’s Museum at this time, then this was likely the end of their story.</w:t>
       </w:r>
     </w:p>
     <w:p>
@@ -1350,7 +1369,23 @@
       </w:r>
       <w:r>
         <w:rPr/>
-        <w:t xml:space="preserve">. Corroborating the hypothesis that no cast ever existed, most staff who worked at the museum in the 1980s do not recall any such cast (Leigh White, pers. comm., 2022). Contradicting this, however, Jan Engle Hicks, Curator of Education at the Rocky Mount Children’s Museum from 1971–2002, has a memory of </w:t>
+        <w:t xml:space="preserve">. Corroborating the hypothesis that no cast </w:t>
+      </w:r>
+      <w:r>
+        <w:rPr/>
+        <w:t xml:space="preserve">was </w:t>
+      </w:r>
+      <w:r>
+        <w:rPr/>
+        <w:t xml:space="preserve">ever </w:t>
+      </w:r>
+      <w:r>
+        <w:rPr/>
+        <w:t>made</w:t>
+      </w:r>
+      <w:r>
+        <w:rPr/>
+        <w:t xml:space="preserve">, most staff who worked at the museum in the 1980s do not recall any such cast (Leigh White, pers. comm., 2022). Contradicting this, however, Jan Engle Hicks, Curator of Education at the Rocky Mount Children’s Museum from 1971–2002, has a memory of </w:t>
       </w:r>
       <w:r>
         <w:rPr>
@@ -1364,15 +1399,37 @@
         <w:t xml:space="preserve"> casts being on exhibit at the museum when she started work in 1971. She does not recall if they were still part of the museum collection in 1999 when the collection was destroyed. </w:t>
       </w:r>
       <w:r>
+        <w:rPr/>
+        <w:t xml:space="preserve">It is possible that the </w:t>
+      </w:r>
+      <w:r>
+        <w:rPr>
+          <w:i/>
+          <w:iCs/>
+        </w:rPr>
+        <w:t>Diplodocus</w:t>
+      </w:r>
+      <w:r>
+        <w:rPr/>
+        <w:t xml:space="preserve"> specimens that Hicks remembers on display were not casts of the Carnegie mount, but other specimens that were given to the Children’s Museum by LeRoy Kay from the Carnegie Museum (Bell 1906a)</w:t>
+      </w:r>
+      <w:r>
+        <w:rPr/>
+        <w:t xml:space="preserve">. </w:t>
+      </w:r>
+      <w:r>
         <w:rPr>
           <w:highlight w:val="yellow"/>
-          <w:u w:val="double"/>
-        </w:rPr>
-        <w:t>XXX follow up</w:t>
-      </w:r>
-      <w:r>
-        <w:rPr/>
-        <w:t>.</w:t>
+          <w:u w:val="none"/>
+        </w:rPr>
+        <w:t xml:space="preserve">XXX follow up </w:t>
+      </w:r>
+      <w:r>
+        <w:rPr>
+          <w:highlight w:val="yellow"/>
+          <w:u w:val="none"/>
+        </w:rPr>
+        <w:t>with Hicks.</w:t>
       </w:r>
     </w:p>
     <w:p>
@@ -1382,7 +1439,23 @@
       </w:pPr>
       <w:r>
         <w:rPr/>
-        <w:t xml:space="preserve">Whether or not a cast was made at Rocky Mount, it is possible that this was not the end for the molds. Rea (2001:210) continues: “Eventually the molds found their way to the Houston Museum of Science, where they were used to fill in gaps in the </w:t>
+        <w:t xml:space="preserve">Whether or not a cast was made at Rocky Mount, it is possible that this was not the end for the molds. </w:t>
+      </w:r>
+      <w:r>
+        <w:rPr/>
+        <w:t xml:space="preserve">Williams (1960) had written that “the local museum plans to pass the molds on to the next group that makes satisfactory arrangements to acquire them […] Already two inquiries have come to the Children’s Museum asking ‘Who has them next?’”. </w:t>
+      </w:r>
+      <w:r>
+        <w:rPr/>
+        <w:t xml:space="preserve">Rea (2001:210) </w:t>
+      </w:r>
+      <w:r>
+        <w:rPr/>
+        <w:t>claims that</w:t>
+      </w:r>
+      <w:r>
+        <w:rPr/>
+        <w:t xml:space="preserve"> “Eventually the molds found their way to the Houston Museum of Science, where they were used to fill in gaps in the </w:t>
       </w:r>
       <w:r>
         <w:rPr>
@@ -1437,7 +1510,15 @@
       </w:r>
       <w:r>
         <w:rPr/>
-        <w:t xml:space="preserve"> by Tschopp et al. (2015:267).)</w:t>
+        <w:t xml:space="preserve"> by Tschopp et al. (2015:267).) Due to the loss of the Rocky Mount Children’s Museum records, we cannot </w:t>
+      </w:r>
+      <w:r>
+        <w:rPr/>
+        <w:t xml:space="preserve">verify that </w:t>
+      </w:r>
+      <w:r>
+        <w:rPr/>
+        <w:t>they ever shipped the molds to Houston; and we have not been able to obtain information from the Houston Museum. Brian Curtice (pers. comm., 2022) reports that he was in Houston in 1995 and did not see the molds in the collection, nor hear of their ever having been there. In the absence of evidence that the molds ever made it to Houston, it seems at least equally likely that the missing bones in HMNS 175 were cast and supplied by Dinolab, using the second-generation molds described blow, and that Rea (2001) misreported this.</w:t>
       </w:r>
     </w:p>
     <w:p>
@@ -1447,7 +1528,7 @@
       </w:pPr>
       <w:r>
         <w:rPr/>
-        <w:t>Due to the loss of the Rocky Mount Children’s Museum records, we cannot tell whether they ever shipped the molds to Houston; and we have not been able to obtain information from the Houston Museum. Brian Curtice (pers. comm., 2022) reports that he was in Houston in 1995 and did not see the molds in the collection, nor hear of their ever having been there. In the absence of evidence that the molds ever made it to Houston, it seems at least equally likely that the missing bones in HMNS 175 were cast and supplied by Dinolab, using the second-generation molds described blow, and that Rea (2001) misreported this.</w:t>
+        <w:t>As recently as 1988, Rolfe (1988) wrote on behalf of the Royal Museum of Scotland, “At present I am exploring the possibility of re-using the Carnegie Museum, Pittsburgh moulds, although there is considerable doubt about whether they are up to the job, after so much previous use”. Sadly, his letter does not mention their then-current whereabouts.</w:t>
       </w:r>
     </w:p>
     <w:p>
@@ -1457,17 +1538,35 @@
       </w:pPr>
       <w:r>
         <w:rPr/>
-        <w:t>As recently as 1988, Rolfe (1988) wrote on behalf of the Royal Museum of Scotland, “At present I am exploring the possibility of re-using the Carnegie Museum, Pittsburgh moulds, although there is considerable doubt about whether they are up to the job, after so much previous use”. Sadly, his letter does not mention their then-current whereabouts.</w:t>
-      </w:r>
-    </w:p>
-    <w:p>
-      <w:pPr>
-        <w:pStyle w:val="TextBody"/>
-        <w:rPr/>
-      </w:pPr>
-      <w:r>
-        <w:rPr/>
-        <w:t>In an unpublished manuscript, Madsen (1990:4) wrote that “The fate of the initial set of molds is somewhat in question, but Wann Langston (personal communication, 1989) suggests that they seem to have been lost, strayed, or stolen during transport from ? to ?. Principles contacted in regards to the disposition of the molds could not provide specific information.”. Infuriatingly, the question marks are in the original. Since both Langston and Madsen are now deceased, there is no way to discover on which of the molds’ journeys Langston thought they were lost or destroyed. It is unlikely, at least, that Langston had in mind the their initial journey from Vernal to Rocky Mount. Kirby (1998:4) wrote that “Somewhere along the line, as the story goes, the molds received from the Carnegie had been shipped to a school down south and never arrived. So they were lost”. Since Rocky mount is about 2000 miles east (not south) of Vernal, “a school down south” could not have referred, in a Utah publication, to a museum out east. The Houston museum also does not seems an especially likely candidate for this designation, being 1300 miles southeast of Vernal.</w:t>
+        <w:t xml:space="preserve">In an unpublished manuscript, Madsen (1990:4) wrote that “The fate of the initial set of molds is somewhat in question, but Wann Langston (personal communication, 1989) suggests that they seem to have been lost, strayed, or stolen during transport from ? to ?. Principles contacted in regards to the disposition of the molds could not provide specific information.”. Infuriatingly, the question marks are in the original. Since both Langston and Madsen are now deceased, there is no way to discover on which of the molds’ journeys Langston thought they were lost or destroyed. It is unlikely, at least, that Langston had in mind the their initial journey from Vernal to Rocky Mount. Kirby (1998:4) wrote that “Somewhere along the line, as the story goes, the molds received from the Carnegie had been shipped to a school down south and never arrived. So they were lost”. Since Rocky mount is about 2000 miles east (not south) of Vernal, </w:t>
+      </w:r>
+      <w:r>
+        <w:rPr/>
+        <w:t xml:space="preserve">it might seem that </w:t>
+      </w:r>
+      <w:r>
+        <w:rPr/>
+        <w:t xml:space="preserve">“a school down south” could not have referred, in a Utah publication, to a museum out east. </w:t>
+      </w:r>
+      <w:r>
+        <w:rPr/>
+        <w:t>On the same basis, t</w:t>
+      </w:r>
+      <w:r>
+        <w:rPr/>
+        <w:t xml:space="preserve">he Houston museum </w:t>
+      </w:r>
+      <w:r>
+        <w:rPr/>
+        <w:t xml:space="preserve">would </w:t>
+      </w:r>
+      <w:r>
+        <w:rPr/>
+        <w:t xml:space="preserve">not seem an especially likely candidate for this designation, being 1300 miles southeast of Vernal. </w:t>
+      </w:r>
+      <w:r>
+        <w:rPr/>
+        <w:t>However, “down South” in the USA does not necessarily refer to geography, but the “the South”, an area composed mostly of the Confederate states during the civil war — a designation that includes both North Carolina and Texas.</w:t>
       </w:r>
     </w:p>
     <w:p>
@@ -1655,7 +1754,15 @@
       </w:pPr>
       <w:r>
         <w:rPr/>
-        <w:t>Dinolab was contracted to deliver the indoor mount to the Field House not later than June 30, 1991, and it arrived only a few days before this (Anonymous 1991). The concrete skeleton had been returned to the Field House, too, but it “remain[ed] in a back room in the fieldhouse. It [could] not be reassembled because when it was taken apart linking material had to be cut” (Anonymous 1991).</w:t>
+        <w:t xml:space="preserve">Dinolab was contracted to deliver the indoor mount to the Field House not later than </w:t>
+      </w:r>
+      <w:r>
+        <w:rPr/>
+        <w:t xml:space="preserve">30 </w:t>
+      </w:r>
+      <w:r>
+        <w:rPr/>
+        <w:t>June 1991, and it arrived only a few days before this (Anonymous 1991). The concrete skeleton had been returned to the Field House, too, but it “remain[ed] in a back room in the fieldhouse. It [could] not be reassembled because when it was taken apart linking material had to be cut” (Anonymous 1991).</w:t>
       </w:r>
     </w:p>
     <w:p>
@@ -1708,7 +1815,15 @@
       </w:r>
       <w:r>
         <w:rPr/>
-        <w:t xml:space="preserve"> that dominated the old Field House was in place for only ten years before the museum moved to a new and much larger purpose built facility on May 22, 2004. The WEP cast was taken down and remounted in a more dynamic pose in the entry hall of the new museum, where it remains to this day (Figure I).</w:t>
+        <w:t xml:space="preserve"> that dominated the old Field House was in place for only ten years before the museum moved to a new and much larger purpose built facility on </w:t>
+      </w:r>
+      <w:r>
+        <w:rPr/>
+        <w:t xml:space="preserve">22 </w:t>
+      </w:r>
+      <w:r>
+        <w:rPr/>
+        <w:t>May 2004. The WEP cast was taken down and remounted in a more dynamic pose in the entry hall of the new museum, where it remains to this day (Figure I).</w:t>
       </w:r>
     </w:p>
     <w:p>
@@ -1810,17 +1925,40 @@
       </w:pPr>
       <w:r>
         <w:rPr/>
-        <w:t>And one in the Houston Natural History Museum (</w:t>
-      </w:r>
-      <w:r>
-        <w:rPr>
-          <w:highlight w:val="yellow"/>
-        </w:rPr>
-        <w:t>XXX probably referring to the CM 662 mount</w:t>
-      </w:r>
-      <w:r>
-        <w:rPr/>
-        <w:t>).</w:t>
+        <w:t xml:space="preserve">The molds taken from the concrete </w:t>
+      </w:r>
+      <w:r>
+        <w:rPr>
+          <w:i/>
+          <w:iCs/>
+        </w:rPr>
+        <w:t>Diplodocus</w:t>
+      </w:r>
+      <w:r>
+        <w:rPr/>
+        <w:t xml:space="preserve"> were used again in an eighteen-month project in 1996 and 1997, led by David Letasi, to create a unique exhibit at the Museum of Science and Industry in Tampa, Florida (David Letasi, pers. comm., 2022). Susan Swartz of MOSI obtained a $500,000 grant from the National Science Foundation for the “Assemble a Sauropod” project. The museum board were initially interested in purchasing a cast of a large sauropod skeleton from China. However, based on photographs of this skeleton, Letasi was sceptical about its authenticity. On advice from Mark Norell, Letasi consulted Paul Sereno, who had recently seen the specimen in question, and discovered that it was almost entirely extrapolated from handful of bones, these so restored with plaster that it was impossible to determine what was real. Sereno therefore wrote to the museum directors, recommending that the project take a different form. Jim Kirkland, who was lecturing at a MOSI event at this time, recommended that a </w:t>
+      </w:r>
+      <w:r>
+        <w:rPr>
+          <w:i/>
+          <w:iCs/>
+        </w:rPr>
+        <w:t>Diplodocus</w:t>
+      </w:r>
+      <w:r>
+        <w:rPr/>
+        <w:t xml:space="preserve"> skeletons could be used, and that Jim Madsen was able to produce the casts — using the molds taken from the concrete </w:t>
+      </w:r>
+      <w:r>
+        <w:rPr>
+          <w:i/>
+          <w:iCs/>
+        </w:rPr>
+        <w:t>Diplodocus</w:t>
+      </w:r>
+      <w:r>
+        <w:rPr/>
+        <w:t xml:space="preserve"> of Vernal..</w:t>
       </w:r>
     </w:p>
     <w:p>
@@ -1830,7 +1968,58 @@
       </w:pPr>
       <w:r>
         <w:rPr/>
-        <w:t xml:space="preserve">The molds taken from the concrete </w:t>
+        <w:t xml:space="preserve">The museum directors approached Madsen, who recommended that two individuals be created and posed together, creating a unique tableau. Letasi conceived the idea of mounting one of them in a rearing position: to better understand what this would entail, he consulted Mark Norrell of the American Museum of Natural History, who six years earlier had mounted a cast </w:t>
+      </w:r>
+      <w:r>
+        <w:rPr>
+          <w:i/>
+          <w:iCs/>
+        </w:rPr>
+        <w:t>Barosaurus</w:t>
+      </w:r>
+      <w:r>
+        <w:rPr/>
+        <w:t xml:space="preserve"> skeleton in the AMNH atrium (Taylor et al. in prep, b). Letasi also consulted Robert Bakker on the dynamic, defensive pose of the quadrupedal skeleton; Phil Currie on the dynamics of the whiplash tail; and Kent Stevens on the mechanics of the rearing posture. Sauropod specialist John S. McIntosh reviewed the design.</w:t>
+      </w:r>
+    </w:p>
+    <w:p>
+      <w:pPr>
+        <w:pStyle w:val="TextBody"/>
+        <w:rPr/>
+      </w:pPr>
+      <w:r>
+        <w:rPr/>
+        <w:t>The elements of the mounts were cast by Jim Madsen of Dinolab, using hollow core resin casting with lightweight foam filler to reduce weight. While the postcranial skeleton was created from the second-generation Vernal molds, the cast skull was based on a separate Carnegie Museum individual, CM 11161. All these elements were then shipped to Ontario to be assembled into their selected postures by Peter May of Research Casting International (RCI) with guidance from Letasi.</w:t>
+      </w:r>
+    </w:p>
+    <w:p>
+      <w:pPr>
+        <w:pStyle w:val="TextBody"/>
+        <w:rPr/>
+      </w:pPr>
+      <w:r>
+        <w:rPr/>
+        <w:t>Aside from biological and mechanical verisimilitude, it was also necessary to consider the space the skeletons were to be mounted in. Letasi was concerned that it would be difficult to place the mounts in the main lobby without restricting evening events, as the space was used for public dinner engagements and rotating exhibits. With space in the lobby limited, it was not clear that the skeletons, widely cited in the literature as being 85 feet (25.9 m) in length, would fit. At Letasi’s request, Jim Madsen laid out the skull and axial skeleton at his lab, and measured it at 75 feet (22.9 m) — so it appears that the 84 feet given by Holland (1905:448) for the London cast was an exaggeration.</w:t>
+      </w:r>
+    </w:p>
+    <w:p>
+      <w:pPr>
+        <w:pStyle w:val="TextBody"/>
+        <w:rPr/>
+      </w:pPr>
+      <w:r>
+        <w:rPr/>
+        <w:t>Letasi visited RCI for the trial mountings of both skeletons. The only problem that became apparent was the position of the tail on the upright mount, which when installed at the museum would have collided with a balcony. The tail posture was changed and the problem avoided. The two mounted skeletons at their true size of 75 feet and with the tail posture modified were able to fit perfectly into the MOSI lobby. The upright mount was placed on a ten foot high pedestal and an existing concrete bunker was used for quadrupedal mount, so neither encroached greatly on floor space (Figure K).</w:t>
+      </w:r>
+    </w:p>
+    <w:p>
+      <w:pPr>
+        <w:pStyle w:val="TextBody"/>
+        <w:rPr/>
+      </w:pPr>
+      <w:r>
+        <w:rPr/>
+        <w:t xml:space="preserve">Sadly, this impressive exhibit was to last only twenty years in its original form. On 13 August 2017, the museum, in financial difficulties, closed 85% of its space (Contorno 2017, Schreiner and Ochoa 2017) and many exhibits had to be discarded. Happily, in 2019 the rearing mounted </w:t>
       </w:r>
       <w:r>
         <w:rPr>
@@ -1841,7 +2030,64 @@
       </w:r>
       <w:r>
         <w:rPr/>
-        <w:t xml:space="preserve"> were used again in an eighteen-month project in 1996 and 1997, led by David Letasi, to create a unique exhibit at the Museum of Science and Industry in Tampa, Florida (David Letasi, pers. comm., 2022). Susan Swartz of MOSI obtained a $500,000 grant from the National Science Foundation for the “Assemble a Sauropod” project. The museum board were initially interested in purchasing a cast of a large sauropod skeleton from China. However, based on photographs of this skeleton, Letasi was sceptical about its authenticity. On advice from Mark Norell, Letasi consulted Paul Sereno, who had recently seen the specimen in question, and discovered that it was almost entirely extrapolated from handful of bones, these so restored with plaster that it was impossible to determine what was real. Sereno therefore wrote to the museum directors, recommending that the project take a different form. Jim Kirkland, who was lecturing at a MOSI event at this time, recommended that a </w:t>
+        <w:t xml:space="preserve"> was moved to a new position in the Kids In Charge Gallery in the remaining part of the museum. The quadrupedal mount was sold to a company that in turn sold it to a Canadian exhibition company. </w:t>
+      </w:r>
+      <w:r>
+        <w:rPr>
+          <w:shd w:fill="FFFF00" w:val="clear"/>
+        </w:rPr>
+        <w:t xml:space="preserve">XXX Anthony Pelaez </w:t>
+      </w:r>
+      <w:r>
+        <w:rPr>
+          <w:shd w:fill="FFFF00" w:val="clear"/>
+        </w:rPr>
+        <w:t>says this was RCI. Awaiting confirmation from Peter May.</w:t>
+      </w:r>
+    </w:p>
+    <w:p>
+      <w:pPr>
+        <w:pStyle w:val="TextBody"/>
+        <w:rPr/>
+      </w:pPr>
+      <w:r>
+        <w:rPr/>
+        <w:t xml:space="preserve">In addition to providing complete casts of </w:t>
+      </w:r>
+      <w:r>
+        <w:rPr>
+          <w:i/>
+          <w:iCs/>
+        </w:rPr>
+        <w:t>Diplodocus carnegii</w:t>
+      </w:r>
+      <w:r>
+        <w:rPr/>
+        <w:t xml:space="preserve">, </w:t>
+      </w:r>
+      <w:r>
+        <w:rPr/>
+        <w:t xml:space="preserve">Dinolab negotiated the right to use the Vernal molds to create individual elements for various museums (Madsen et al. 1989:1). In 1989 or 1990, sauropod expert </w:t>
+      </w:r>
+      <w:r>
+        <w:rPr/>
+        <w:t xml:space="preserve">Jack McIntosh </w:t>
+      </w:r>
+      <w:r>
+        <w:rPr/>
+        <w:t xml:space="preserve">helped to broker </w:t>
+      </w:r>
+      <w:r>
+        <w:rPr/>
+        <w:t>a deal between Dinolab and RCI whereby the Dinolab create</w:t>
+      </w:r>
+      <w:r>
+        <w:rPr/>
+        <w:t>d</w:t>
+      </w:r>
+      <w:r>
+        <w:rPr/>
+        <w:t xml:space="preserve"> casts of the </w:t>
       </w:r>
       <w:r>
         <w:rPr>
@@ -1852,123 +2098,15 @@
       </w:r>
       <w:r>
         <w:rPr/>
-        <w:t xml:space="preserve"> skeletons could be used, and that Jim Madsen was able to produce the casts — using the molds taken from the concrete </w:t>
-      </w:r>
-      <w:r>
-        <w:rPr>
-          <w:i/>
-          <w:iCs/>
-        </w:rPr>
-        <w:t>Diplodocus</w:t>
-      </w:r>
-      <w:r>
-        <w:rPr/>
-        <w:t xml:space="preserve"> of Vernal..</w:t>
-      </w:r>
-    </w:p>
-    <w:p>
-      <w:pPr>
-        <w:pStyle w:val="TextBody"/>
-        <w:rPr/>
-      </w:pPr>
-      <w:r>
-        <w:rPr/>
-        <w:t xml:space="preserve">The museum directors approached Madsen, who recommended that two individuals be created and posed together, creating a unique tableau. Letasi conceived the idea of mounting one of them in a rearing position: to better understand what this would entail, he consulted Mark Norrell of the American Museum of Natural History, who six years earlier had mounted a cast </w:t>
-      </w:r>
-      <w:r>
-        <w:rPr>
-          <w:i/>
-          <w:iCs/>
-        </w:rPr>
-        <w:t>Barosaurus</w:t>
-      </w:r>
-      <w:r>
-        <w:rPr/>
-        <w:t xml:space="preserve"> skeleton in the AMNH atrium (Taylor et al. in prep, b). Letasi also consulted Robert Bakker on the dynamic, defensive pose of the quadrupedal skeleton; Phil Currie on the dynamics of the whiplash tail; and Kent Stevens on the mechanics of the rearing posture. Sauropod specialist John S. McIntosh reviewed the design.</w:t>
-      </w:r>
-    </w:p>
-    <w:p>
-      <w:pPr>
-        <w:pStyle w:val="TextBody"/>
-        <w:rPr/>
-      </w:pPr>
-      <w:r>
-        <w:rPr/>
-        <w:t>The elements of the mounts were cast by Jim Madsen of Dinolab, using hollow core resin casting with lightweight foam filler to reduce weight. While the postcranial skeleton was created from the second-generation Vernal molds, the cast skull was based on a separate Carnegie Museum individual, CM 11161. All these elements were then shipped to Ontario to be assembled into their selected postures by Peter May of Research Casting International (RCI) with guidance from Letasi.</w:t>
-      </w:r>
-    </w:p>
-    <w:p>
-      <w:pPr>
-        <w:pStyle w:val="TextBody"/>
-        <w:rPr/>
-      </w:pPr>
-      <w:r>
-        <w:rPr/>
-        <w:t>Aside from biological and mechanical verisimilitude, it was also necessary to consider the space the skeletons were to be mounted in. Letasi was concerned that it would be difficult to place the mounts in the main lobby without restricting evening events, as the space was used for public dinner engagements and rotating exhibits. With space in the lobby limited, it was not clear that the skeletons, widely cited in the literature as being 85 feet (25.9 m) in length, would fit. At Letasi’s request, Jim Madsen laid out the skull and axial skeleton at his lab, and measured it at 75 feet (22.9 m) — so it appears that the 84 feet given by Holland (1905:448) for the London cast was an exaggeration.</w:t>
-      </w:r>
-    </w:p>
-    <w:p>
-      <w:pPr>
-        <w:pStyle w:val="TextBody"/>
-        <w:rPr/>
-      </w:pPr>
-      <w:r>
-        <w:rPr/>
-        <w:t>Letasi visited RCI for the trial mountings of both skeletons. The only problem that became apparent was the position of the tail on the upright mount, which when installed at the museum would have collided with a balcony. The tail posture was changed and the problem avoided. The two mounted skeletons at their true size of 75 feet and with the tail posture modified were able to fit perfectly into the MOSI lobby. The upright mount was placed on a ten foot high pedestal and an existing concrete bunker was used for quadrupedal mount, so neither encroached greatly on floor space (Figure K).</w:t>
-      </w:r>
-    </w:p>
-    <w:p>
-      <w:pPr>
-        <w:pStyle w:val="TextBody"/>
-        <w:rPr/>
-      </w:pPr>
-      <w:r>
-        <w:rPr/>
-        <w:t xml:space="preserve">Sadly, this impressive exhibit was to last only twenty years in its original form. On 13 August 2017, the museum, in financial difficulties, closed 85% of its space (Contorno 2017, Schreiner and Ochoa 2017) and many exhibits had to be discarded. Happily, in 2019 the rearing mounted </w:t>
-      </w:r>
-      <w:r>
-        <w:rPr>
-          <w:i/>
-          <w:iCs/>
-        </w:rPr>
-        <w:t>Diplodocus</w:t>
-      </w:r>
-      <w:r>
-        <w:rPr/>
-        <w:t xml:space="preserve"> was moved to a new position in the Kids In Charge Gallery in the remaining part of the museum. The quadrupedal mount was sold to a company that in turn sold it to a Canadian exhibition company. </w:t>
-      </w:r>
-      <w:r>
-        <w:rPr>
-          <w:shd w:fill="FFFF00" w:val="clear"/>
-        </w:rPr>
-        <w:t>XXX Anthony Pelaez to supply details</w:t>
-      </w:r>
-    </w:p>
-    <w:p>
-      <w:pPr>
-        <w:pStyle w:val="TextBody"/>
-        <w:rPr/>
-      </w:pPr>
-      <w:r>
-        <w:rPr>
-          <w:highlight w:val="yellow"/>
-        </w:rPr>
-        <w:t>XXX write up:</w:t>
-      </w:r>
-      <w:r>
-        <w:rPr/>
-        <w:t xml:space="preserve"> Some time subsequent to 1989: Jack McIntosh arranges a deal between Dinolab and RCI whereby the Dinolab creates casts of the </w:t>
-      </w:r>
-      <w:r>
-        <w:rPr>
-          <w:i/>
-          <w:iCs/>
-        </w:rPr>
-        <w:t>Diplodocus</w:t>
-      </w:r>
-      <w:r>
-        <w:rPr/>
-        <w:t xml:space="preserve"> elements needed to make up the missing part of the AMNH </w:t>
+        <w:t xml:space="preserve"> elements needed to make up the missing part</w:t>
+      </w:r>
+      <w:r>
+        <w:rPr/>
+        <w:t>s</w:t>
+      </w:r>
+      <w:r>
+        <w:rPr/>
+        <w:t xml:space="preserve"> of the AMNH </w:t>
       </w:r>
       <w:r>
         <w:rPr>
@@ -2004,6 +2142,506 @@
     <w:p>
       <w:pPr>
         <w:pStyle w:val="TextBody"/>
+        <w:rPr/>
+      </w:pPr>
+      <w:r>
+        <w:rPr/>
+        <w:t xml:space="preserve">The contract that the Utah Field House negotiated with </w:t>
+      </w:r>
+      <w:r>
+        <w:rPr/>
+        <w:t>Dinolab (Madsen et al. 1989) stipulated that the 1957 concrete cast, having been repaired, would be returned to the Field House. But when the cast was returned to them some time before the end of June 1991, it was not a simple matter to re-mount it outside the museum, as the scaffolding on which was mounted had been cut in order to take it down (Anonymous 1991). As a result, t</w:t>
+      </w:r>
+      <w:r>
+        <w:rPr/>
+        <w:t xml:space="preserve">he old </w:t>
+      </w:r>
+      <w:r>
+        <w:rPr/>
+        <w:t>cast</w:t>
+      </w:r>
+      <w:r>
+        <w:rPr/>
+        <w:t xml:space="preserve"> was never remounted </w:t>
+      </w:r>
+      <w:r>
+        <w:rPr/>
+        <w:t>at the Field House, and was instead stored in the building crawl space.</w:t>
+      </w:r>
+    </w:p>
+    <w:p>
+      <w:pPr>
+        <w:pStyle w:val="TextBody"/>
+        <w:rPr/>
+      </w:pPr>
+      <w:r>
+        <w:rPr/>
+        <w:t xml:space="preserve">As noted above, </w:t>
+      </w:r>
+      <w:r>
+        <w:rPr/>
+        <w:t>t</w:t>
+      </w:r>
+      <w:r>
+        <w:rPr/>
+        <w:t xml:space="preserve">he Field House </w:t>
+      </w:r>
+      <w:r>
+        <w:rPr/>
+        <w:t xml:space="preserve">Museum </w:t>
+      </w:r>
+      <w:r>
+        <w:rPr/>
+        <w:t>move</w:t>
+      </w:r>
+      <w:r>
+        <w:rPr/>
+        <w:t xml:space="preserve">d </w:t>
+      </w:r>
+      <w:r>
+        <w:rPr/>
+        <w:t xml:space="preserve">to a new </w:t>
+      </w:r>
+      <w:r>
+        <w:rPr/>
+        <w:t xml:space="preserve">purpose-built </w:t>
+      </w:r>
+      <w:r>
+        <w:rPr/>
+        <w:t xml:space="preserve">building </w:t>
+      </w:r>
+      <w:r>
+        <w:rPr/>
+        <w:t xml:space="preserve">on 22 </w:t>
+      </w:r>
+      <w:r>
+        <w:rPr/>
+        <w:t xml:space="preserve">May 2004, and the WEP cast </w:t>
+      </w:r>
+      <w:r>
+        <w:rPr/>
+        <w:t>was</w:t>
+      </w:r>
+      <w:r>
+        <w:rPr/>
+        <w:t xml:space="preserve"> remounted in the entry hall. The concrete cast was left behind </w:t>
+      </w:r>
+      <w:r>
+        <w:rPr/>
+        <w:t xml:space="preserve">in the old building. In 2012, however, all Field House materials had to be removed from the old building, as Uintah County had traded the old building for the new, and the agreement for the Museum to continue using the old building had expired. At this time, the concrete casts were squeezed into collections at the new building, but there was not room for them to be properly stored and they had to sit in the middle of the </w:t>
+      </w:r>
+      <w:r>
+        <w:rPr/>
+        <w:t xml:space="preserve">repository aisle. </w:t>
+      </w:r>
+      <w:r>
+        <w:rPr/>
+        <w:t>It was apparent that, despite the concrete cast’s important role in the museum’s history, it was no longer wanted.</w:t>
+      </w:r>
+    </w:p>
+    <w:p>
+      <w:pPr>
+        <w:pStyle w:val="TextBody"/>
+        <w:rPr/>
+      </w:pPr>
+      <w:r>
+        <w:rPr/>
+        <w:t xml:space="preserve">Steve </w:t>
+      </w:r>
+      <w:r>
+        <w:rPr/>
+        <w:t xml:space="preserve">Sroka, the museum palaeontologist, </w:t>
+      </w:r>
+      <w:r>
+        <w:rPr/>
+        <w:t xml:space="preserve">contacted </w:t>
+      </w:r>
+      <w:r>
+        <w:rPr/>
+        <w:t xml:space="preserve">Ken Carpenter to ask whether Utah State University (USU) could take the cast, </w:t>
+      </w:r>
+      <w:r>
+        <w:rPr/>
+        <w:t xml:space="preserve">since it was state property </w:t>
+      </w:r>
+      <w:r>
+        <w:rPr/>
+        <w:t xml:space="preserve">and </w:t>
+      </w:r>
+      <w:r>
+        <w:rPr/>
+        <w:t xml:space="preserve">so had to go to a state repository. On 29 April 2013 Utah Division of Parks and Recreation signed a memorandum of understanding with the Utah State University Eastern Prehistoric Museum in Price, agreeing that the concrete cast would go on an effectively permanent loan (99 years, renewable) to the Prehistoric Museum. The cast was collected in April 2013 (Figure J). </w:t>
+      </w:r>
+      <w:r>
+        <w:rPr/>
+        <w:t xml:space="preserve">It then </w:t>
+      </w:r>
+      <w:r>
+        <w:rPr/>
+        <w:t xml:space="preserve">sat in </w:t>
+      </w:r>
+      <w:r>
+        <w:rPr/>
+        <w:t xml:space="preserve">Carpenter’s </w:t>
+      </w:r>
+      <w:r>
+        <w:rPr/>
+        <w:t xml:space="preserve">garage for several years, </w:t>
+      </w:r>
+      <w:r>
+        <w:rPr/>
+        <w:t>until t</w:t>
+      </w:r>
+      <w:r>
+        <w:rPr/>
+        <w:t xml:space="preserve">he </w:t>
+      </w:r>
+      <w:r>
+        <w:rPr/>
+        <w:t>Prehistoric M</w:t>
+      </w:r>
+      <w:r>
+        <w:rPr/>
+        <w:t>useum obtained a $5000 grant from the Utah Museums Association for the repair of the casts.</w:t>
+      </w:r>
+    </w:p>
+    <w:p>
+      <w:pPr>
+        <w:pStyle w:val="TextBody"/>
+        <w:rPr/>
+      </w:pPr>
+      <w:r>
+        <w:rPr/>
+        <w:t xml:space="preserve">Given that the casts had been in storage since Dinolab’s 1989–1990 repairs, when they undertook to “Stabilize, restore and seal the concrete casts of the </w:t>
+      </w:r>
+      <w:r>
+        <w:rPr/>
+        <w:t xml:space="preserve">individual bones”, </w:t>
+      </w:r>
+      <w:r>
+        <w:rPr/>
+        <w:t xml:space="preserve">it is surprising that the Prehistoric Museum found </w:t>
+      </w:r>
+      <w:r>
+        <w:rPr/>
+        <w:t xml:space="preserve">every bone </w:t>
+      </w:r>
+      <w:r>
+        <w:rPr/>
+        <w:t xml:space="preserve">to be </w:t>
+      </w:r>
+      <w:r>
+        <w:rPr/>
+        <w:t xml:space="preserve">damaged. </w:t>
+      </w:r>
+      <w:r>
+        <w:rPr/>
+        <w:t>I</w:t>
+      </w:r>
+      <w:r>
+        <w:rPr/>
+        <w:t xml:space="preserve">t took preparator Carrie Herbel nine months to sandblast the old paint off, </w:t>
+      </w:r>
+      <w:r>
+        <w:rPr/>
+        <w:t xml:space="preserve">and </w:t>
+      </w:r>
+      <w:r>
+        <w:rPr/>
+        <w:t xml:space="preserve">repair the broken and missing pieces using a concrete patch used to </w:t>
+      </w:r>
+      <w:r>
+        <w:rPr/>
+        <w:t>repair</w:t>
+      </w:r>
+      <w:r>
+        <w:rPr/>
+        <w:t xml:space="preserve"> airport runways.</w:t>
+      </w:r>
+    </w:p>
+    <w:p>
+      <w:pPr>
+        <w:pStyle w:val="TextBody"/>
+        <w:rPr/>
+      </w:pPr>
+      <w:r>
+        <w:rPr/>
+        <w:t xml:space="preserve">The intention was that the cast would be </w:t>
+      </w:r>
+      <w:r>
+        <w:rPr/>
+        <w:t xml:space="preserve">mounted outside a new museum in Price, which was </w:t>
+      </w:r>
+      <w:r>
+        <w:rPr/>
+        <w:t xml:space="preserve">then </w:t>
+      </w:r>
+      <w:r>
+        <w:rPr/>
+        <w:t xml:space="preserve">in the planning and fund-raising stage. </w:t>
+      </w:r>
+      <w:r>
+        <w:rPr/>
+        <w:t>B</w:t>
+      </w:r>
+      <w:r>
+        <w:rPr/>
+        <w:t xml:space="preserve">ut </w:t>
+      </w:r>
+      <w:r>
+        <w:rPr/>
+        <w:t>due to funding difficulties</w:t>
+      </w:r>
+      <w:r>
+        <w:rPr/>
+        <w:t xml:space="preserve"> this museum was never built and the land that had been donated for </w:t>
+      </w:r>
+      <w:r>
+        <w:rPr/>
+        <w:t>the</w:t>
+      </w:r>
+      <w:r>
+        <w:rPr/>
+        <w:t xml:space="preserve"> museum was returned to the donor. </w:t>
+      </w:r>
+      <w:r>
+        <w:rPr/>
+        <w:t>In light of these developments</w:t>
+      </w:r>
+      <w:r>
+        <w:rPr/>
+        <w:t xml:space="preserve">, the </w:t>
+      </w:r>
+      <w:r>
+        <w:rPr/>
+        <w:t>Carpenter discussed with the USU c</w:t>
+      </w:r>
+      <w:r>
+        <w:rPr/>
+        <w:t xml:space="preserve">hancellor the </w:t>
+      </w:r>
+      <w:r>
+        <w:rPr/>
+        <w:t xml:space="preserve">possibility </w:t>
+      </w:r>
+      <w:r>
+        <w:rPr/>
+        <w:t xml:space="preserve">of </w:t>
+      </w:r>
+      <w:r>
+        <w:rPr/>
+        <w:t xml:space="preserve">temporarily </w:t>
+      </w:r>
+      <w:r>
+        <w:rPr/>
+        <w:t>mounting the skeleton on campus</w:t>
+      </w:r>
+      <w:r>
+        <w:rPr/>
+        <w:t>.</w:t>
+      </w:r>
+      <w:r>
+        <w:rPr/>
+        <w:t xml:space="preserve"> However, </w:t>
+      </w:r>
+      <w:r>
+        <w:rPr/>
+        <w:t>this idea was not pursued</w:t>
+      </w:r>
+      <w:r>
+        <w:rPr/>
+        <w:t xml:space="preserve"> since </w:t>
+      </w:r>
+      <w:r>
+        <w:rPr/>
+        <w:t xml:space="preserve">Carpenter feared that </w:t>
+      </w:r>
+      <w:r>
+        <w:rPr/>
+        <w:t xml:space="preserve">mounting and later dismantling </w:t>
+      </w:r>
+      <w:r>
+        <w:rPr/>
+        <w:t xml:space="preserve">the cast </w:t>
+      </w:r>
+      <w:r>
+        <w:rPr/>
+        <w:t xml:space="preserve">to move </w:t>
+      </w:r>
+      <w:r>
+        <w:rPr/>
+        <w:t xml:space="preserve">it </w:t>
+      </w:r>
+      <w:r>
+        <w:rPr/>
+        <w:t xml:space="preserve">to a new museum would </w:t>
+      </w:r>
+      <w:r>
+        <w:rPr/>
+        <w:t>damage it</w:t>
+      </w:r>
+      <w:r>
+        <w:rPr/>
+        <w:t xml:space="preserve">. So it currently sits in </w:t>
+      </w:r>
+      <w:r>
+        <w:rPr/>
+        <w:t xml:space="preserve">the basement </w:t>
+      </w:r>
+      <w:r>
+        <w:rPr/>
+        <w:t xml:space="preserve">storage </w:t>
+      </w:r>
+      <w:r>
+        <w:rPr/>
+        <w:t xml:space="preserve">area </w:t>
+      </w:r>
+      <w:r>
+        <w:rPr/>
+        <w:t xml:space="preserve">on the </w:t>
+      </w:r>
+      <w:bookmarkStart w:id="14" w:name="__DdeLink__701_1817233446"/>
+      <w:r>
+        <w:rPr/>
+        <w:t>Utah State University Eastern campus</w:t>
+      </w:r>
+      <w:bookmarkEnd w:id="14"/>
+      <w:r>
+        <w:rPr/>
+        <w:t>, waiting for a new museum building where it can be displayed outdoors.</w:t>
+      </w:r>
+    </w:p>
+    <w:p>
+      <w:pPr>
+        <w:pStyle w:val="Heading2"/>
+        <w:rPr/>
+      </w:pPr>
+      <w:bookmarkStart w:id="15" w:name="__RefHeading___Toc3005_1175089729"/>
+      <w:bookmarkEnd w:id="15"/>
+      <w:r>
+        <w:rPr/>
+        <w:t>The fate of the new molds</w:t>
+      </w:r>
+    </w:p>
+    <w:p>
+      <w:pPr>
+        <w:pStyle w:val="TextBody"/>
+        <w:rPr/>
+      </w:pPr>
+      <w:r>
+        <w:rPr/>
+        <w:t xml:space="preserve">Dinolab proprietor Jim Madsen died in 2009 at age 77 (Anonymous 2007), and Dinolab began to wind down. In </w:t>
+      </w:r>
+      <w:r>
+        <w:rPr/>
+        <w:t>2019, Dinolab’</w:t>
+      </w:r>
+      <w:r>
+        <w:rPr/>
+        <w:t xml:space="preserve">s </w:t>
+      </w:r>
+      <w:r>
+        <w:rPr/>
+        <w:t xml:space="preserve">storage </w:t>
+      </w:r>
+      <w:r>
+        <w:rPr/>
+        <w:t xml:space="preserve">building </w:t>
+      </w:r>
+      <w:r>
+        <w:rPr/>
+        <w:t xml:space="preserve">in Ogden, Utah, </w:t>
+      </w:r>
+      <w:r>
+        <w:rPr/>
+        <w:t>wa</w:t>
+      </w:r>
+      <w:r>
+        <w:rPr/>
+        <w:t xml:space="preserve">s scheduled for demolition, </w:t>
+      </w:r>
+      <w:r>
+        <w:rPr/>
+        <w:t>so new homes had to be found for the stored materials</w:t>
+      </w:r>
+      <w:r>
+        <w:rPr/>
+        <w:t xml:space="preserve">. The </w:t>
+      </w:r>
+      <w:r>
+        <w:rPr>
+          <w:i/>
+          <w:iCs/>
+        </w:rPr>
+        <w:t>Diplodocus</w:t>
+      </w:r>
+      <w:r>
+        <w:rPr/>
+        <w:t xml:space="preserve"> molds that </w:t>
+      </w:r>
+      <w:r>
+        <w:rPr/>
+        <w:t xml:space="preserve">had been </w:t>
+      </w:r>
+      <w:r>
+        <w:rPr/>
+        <w:t xml:space="preserve">taken from the concrete cast </w:t>
+      </w:r>
+      <w:r>
+        <w:rPr/>
+        <w:t>we</w:t>
+      </w:r>
+      <w:r>
+        <w:rPr/>
+        <w:t xml:space="preserve">re moved to </w:t>
+      </w:r>
+      <w:r>
+        <w:rPr/>
+        <w:t>Research Casting Internation (</w:t>
+      </w:r>
+      <w:r>
+        <w:rPr/>
+        <w:t>RCI</w:t>
+      </w:r>
+      <w:r>
+        <w:rPr/>
+        <w:t xml:space="preserve">) in Trenton, Ontario, Canada. Here, they were </w:t>
+      </w:r>
+      <w:r>
+        <w:rPr/>
+        <w:t xml:space="preserve">kept in storage: some </w:t>
+      </w:r>
+      <w:r>
+        <w:rPr/>
+        <w:t xml:space="preserve">of them still </w:t>
+      </w:r>
+      <w:r>
+        <w:rPr/>
+        <w:t xml:space="preserve">in good condition, some in rough shape. </w:t>
+      </w:r>
+      <w:r>
+        <w:rPr/>
+        <w:t>At the time of wring, t</w:t>
+      </w:r>
+      <w:r>
+        <w:rPr/>
+        <w:t xml:space="preserve">hese are probably the only Carnegie </w:t>
+      </w:r>
+      <w:r>
+        <w:rPr>
+          <w:i/>
+          <w:iCs/>
+        </w:rPr>
+        <w:t>Diplodocus</w:t>
+      </w:r>
+      <w:r>
+        <w:rPr/>
+        <w:t xml:space="preserve"> molds in the world.</w:t>
+      </w:r>
+    </w:p>
+    <w:p>
+      <w:pPr>
+        <w:pStyle w:val="TextBody"/>
         <w:rPr>
           <w:highlight w:val="yellow"/>
         </w:rPr>
@@ -2012,137 +2650,7 @@
         <w:rPr>
           <w:highlight w:val="yellow"/>
         </w:rPr>
-        <w:t>XXX to do</w:t>
-      </w:r>
-    </w:p>
-    <w:p>
-      <w:pPr>
-        <w:pStyle w:val="TextBody"/>
-        <w:rPr/>
-      </w:pPr>
-      <w:r>
-        <w:rPr/>
-        <w:t xml:space="preserve">The old Dippy was never remounted by us after it was taken down. </w:t>
-      </w:r>
-    </w:p>
-    <w:p>
-      <w:pPr>
-        <w:pStyle w:val="TextBody"/>
-        <w:rPr/>
-      </w:pPr>
-      <w:r>
-        <w:rPr/>
-        <w:t>In March 2000, when Steve Sroka began working at the Field House, the concrete cast was stored in the building crawl space.</w:t>
-      </w:r>
-    </w:p>
-    <w:p>
-      <w:pPr>
-        <w:pStyle w:val="TextBody"/>
-        <w:rPr/>
-      </w:pPr>
-      <w:r>
-        <w:rPr/>
-        <w:t>May 22, 2004: As noted above The Field House moves to a new building, and the WEP cast is remounted in the entry hall. The concrete cast was left behind.</w:t>
-      </w:r>
-    </w:p>
-    <w:p>
-      <w:pPr>
-        <w:pStyle w:val="TextBody"/>
-        <w:rPr/>
-      </w:pPr>
-      <w:r>
-        <w:rPr/>
-        <w:t xml:space="preserve">2012: The collections are moved from the old Field House building to the new one. </w:t>
-      </w:r>
-      <w:r>
-        <w:rPr/>
-        <w:t>T</w:t>
-      </w:r>
-      <w:r>
-        <w:rPr/>
-        <w:t xml:space="preserve">he old concrete casts were moved to the new repository because we had to get completely out of the old building (short version of that is the county traded us property where we sit for old property and building and agreement ended for us to be in there). </w:t>
-      </w:r>
-      <w:r>
-        <w:rPr/>
-        <w:t>There was</w:t>
-      </w:r>
-      <w:r>
-        <w:rPr/>
-        <w:t xml:space="preserve"> no room </w:t>
-      </w:r>
-      <w:r>
-        <w:rPr/>
-        <w:t xml:space="preserve">for the casts </w:t>
-      </w:r>
-      <w:r>
-        <w:rPr/>
-        <w:t xml:space="preserve">in </w:t>
-      </w:r>
-      <w:r>
-        <w:rPr/>
-        <w:t xml:space="preserve">the new collections, so they sat in </w:t>
-      </w:r>
-      <w:r>
-        <w:rPr/>
-        <w:t xml:space="preserve">the middle of the repository aisle. </w:t>
-      </w:r>
-      <w:r>
-        <w:rPr/>
-        <w:t>That is why they were moved on</w:t>
-      </w:r>
-    </w:p>
-    <w:p>
-      <w:pPr>
-        <w:pStyle w:val="TextBody"/>
-        <w:rPr/>
-      </w:pPr>
-      <w:r>
-        <w:rPr/>
-        <w:t xml:space="preserve">2013: The concrete cast is sent to </w:t>
-      </w:r>
-      <w:bookmarkStart w:id="14" w:name="__DdeLink__19889_446257137"/>
-      <w:r>
-        <w:rPr/>
-        <w:t>Utah State University Eastern Prehistoric Museum</w:t>
-      </w:r>
-      <w:bookmarkEnd w:id="14"/>
-      <w:r>
-        <w:rPr/>
-        <w:t xml:space="preserve"> on effectively permanent loan, and to be repaired (Carpenter and Hayes 2013; Figure J). The museum got a $5000 grant from the Utah Museums Association for the repair of the casts. Practically every bone was damaged and it took preparator Carrie Herbel nine months to sand blast the old paint off, repair the broken and missing pieces using a concrete patch used to patch airport runways. The patch material, a powder, was supposed to be tinted tan, but when mixed turned a greenish-tan. It was intended to be mounted outside a new museum in Price, but this museum was never built and the cast remains in storage on the </w:t>
-      </w:r>
-      <w:bookmarkStart w:id="15" w:name="__DdeLink__701_1817233446"/>
-      <w:r>
-        <w:rPr/>
-        <w:t>Utah State University Eastern campus</w:t>
-      </w:r>
-      <w:bookmarkEnd w:id="15"/>
-      <w:r>
-        <w:rPr/>
-        <w:t>.</w:t>
-      </w:r>
-    </w:p>
-    <w:p>
-      <w:pPr>
-        <w:pStyle w:val="TextBody"/>
-        <w:rPr/>
-      </w:pPr>
-      <w:r>
-        <w:rPr/>
-        <w:t>2019: Dinolab storage in Ogden, Utah, is scheduled for demolition. The Diplodocus molds that were taken from the concrete cast are moved to RCI, where they are kept in storage: some in good condition, some in rough shape. These are probably the only Carnegie Diplodocus molds in the world.</w:t>
-      </w:r>
-    </w:p>
-    <w:p>
-      <w:pPr>
-        <w:pStyle w:val="TextBody"/>
-        <w:rPr/>
-      </w:pPr>
-      <w:r>
-        <w:rPr/>
-        <w:t>“</w:t>
-      </w:r>
-      <w:r>
-        <w:rPr/>
-        <w:t>After the tour, in all likelihood the plaster dinosaur will meet an inglorious end in the basement of the museum; meanwhile, there has been talk of a more weather-resistant cast gracing the garden in front of the museum. And yes, that would mean that in this case, a cast is to be recast. What that means for “authenticity” or “relevance” is anybody’s guess.” (Nieuwland 2019:4).</w:t>
+        <w:t>XXX talk to Brian Curtice</w:t>
       </w:r>
     </w:p>
     <w:p>
@@ -2164,6 +2672,10 @@
     <w:p>
       <w:pPr>
         <w:pStyle w:val="TextBody"/>
+        <w:numPr>
+          <w:ilvl w:val="0"/>
+          <w:numId w:val="2"/>
+        </w:numPr>
         <w:rPr/>
       </w:pPr>
       <w:r>
@@ -2174,7 +2686,100 @@
       </w:r>
       <w:r>
         <w:rPr/>
-        <w:t xml:space="preserve"> Photographs of the concrete </w:t>
+        <w:t xml:space="preserve"> It's interesting, as I work on this, how sad the endings of various things are. The original Carnegie molds that were lost or destroyed in the 1960s; the Sunset Park </w:t>
+      </w:r>
+      <w:r>
+        <w:rPr>
+          <w:i/>
+          <w:iCs/>
+        </w:rPr>
+        <w:t>Diplodocus</w:t>
+      </w:r>
+      <w:r>
+        <w:rPr/>
+        <w:t xml:space="preserve"> that either never existed or was destroyed by Hurricane Floyd; the concrete </w:t>
+      </w:r>
+      <w:r>
+        <w:rPr>
+          <w:i/>
+          <w:iCs/>
+        </w:rPr>
+        <w:t>Diplodocus</w:t>
+      </w:r>
+      <w:r>
+        <w:rPr/>
+        <w:t xml:space="preserve"> that was supposed to be repaired by Dinolab but was never remounted; the molds that were made from the concrete casts sitting unloved in the Dinolab building until it was torn down, and now lurking the RCI's storage; the MOSI quadrupedal </w:t>
+      </w:r>
+      <w:r>
+        <w:rPr>
+          <w:i/>
+          <w:iCs/>
+        </w:rPr>
+        <w:t>Diplodocus</w:t>
+      </w:r>
+      <w:r>
+        <w:rPr/>
+        <w:t xml:space="preserve"> sitting unloved in a building used mostly for storage. I suppose most endings are sad, but the project definitely has a melancholy feel.</w:t>
+      </w:r>
+    </w:p>
+    <w:p>
+      <w:pPr>
+        <w:pStyle w:val="TextBody"/>
+        <w:numPr>
+          <w:ilvl w:val="0"/>
+          <w:numId w:val="2"/>
+        </w:numPr>
+        <w:rPr/>
+      </w:pPr>
+      <w:r>
+        <w:rPr/>
+        <w:t>“</w:t>
+      </w:r>
+      <w:r>
+        <w:rPr/>
+        <w:t>After the tour, in all likelihood the plaster dinosaur will meet an inglorious end in the basement of the museum; meanwhile, there has been talk of a more weather-resistant cast gracing the garden in front of the museum. And yes, that would mean that in this case, a cast is to be recast. What that means for “authenticity” or “relevance” is anybody’s guess.” (Nieuwland 2019:4).</w:t>
+      </w:r>
+    </w:p>
+    <w:p>
+      <w:pPr>
+        <w:pStyle w:val="Heading1"/>
+        <w:numPr>
+          <w:ilvl w:val="0"/>
+          <w:numId w:val="2"/>
+        </w:numPr>
+        <w:rPr/>
+      </w:pPr>
+      <w:bookmarkStart w:id="17" w:name="__RefHeading___Toc3529_2542618767"/>
+      <w:bookmarkEnd w:id="17"/>
+      <w:r>
+        <w:rPr/>
+        <w:t>Acknowledgements</w:t>
+      </w:r>
+    </w:p>
+    <w:p>
+      <w:pPr>
+        <w:pStyle w:val="TextBody"/>
+        <w:rPr/>
+      </w:pPr>
+      <w:r>
+        <w:rPr>
+          <w:highlight w:val="yellow"/>
+        </w:rPr>
+        <w:t>XXX To do</w:t>
+      </w:r>
+    </w:p>
+    <w:p>
+      <w:pPr>
+        <w:pStyle w:val="TextBody"/>
+        <w:rPr/>
+      </w:pPr>
+      <w:r>
+        <w:rPr/>
+        <w:t>P</w:t>
+      </w:r>
+      <w:r>
+        <w:rPr/>
+        <w:t xml:space="preserve">hotographs of the concrete </w:t>
       </w:r>
       <w:r>
         <w:rPr>
@@ -2199,87 +2804,6 @@
     <w:p>
       <w:pPr>
         <w:pStyle w:val="TextBody"/>
-        <w:numPr>
-          <w:ilvl w:val="0"/>
-          <w:numId w:val="2"/>
-        </w:numPr>
-        <w:rPr/>
-      </w:pPr>
-      <w:r>
-        <w:rPr>
-          <w:highlight w:val="yellow"/>
-        </w:rPr>
-        <w:t>XXX To do.</w:t>
-      </w:r>
-      <w:r>
-        <w:rPr/>
-        <w:t xml:space="preserve"> It's interesting, as I work on this, how sad the endings of various things are. The original Carnegie molds that were lost or destroyed in the 1960s; the Sunset Park </w:t>
-      </w:r>
-      <w:r>
-        <w:rPr>
-          <w:i/>
-          <w:iCs/>
-        </w:rPr>
-        <w:t>Diplodocus</w:t>
-      </w:r>
-      <w:r>
-        <w:rPr/>
-        <w:t xml:space="preserve"> that either never existed or was destroyed by Hurricane Floyd; the concrete </w:t>
-      </w:r>
-      <w:r>
-        <w:rPr>
-          <w:i/>
-          <w:iCs/>
-        </w:rPr>
-        <w:t>Diplodocus</w:t>
-      </w:r>
-      <w:r>
-        <w:rPr/>
-        <w:t xml:space="preserve"> that was supposed to be repaired by Dinolab but was never remounted; the molds that were made from the concrete casts sitting unloved in the Dinolab building until it was torn down, and now lurking the RCI's storage; the MOSI quadrupedal </w:t>
-      </w:r>
-      <w:r>
-        <w:rPr>
-          <w:i/>
-          <w:iCs/>
-        </w:rPr>
-        <w:t>Diplodocus</w:t>
-      </w:r>
-      <w:r>
-        <w:rPr/>
-        <w:t xml:space="preserve"> sitting unloved in a building used mostly for storage. I suppose most endings are sad, but the project definitely has a melancholy feel.</w:t>
-      </w:r>
-    </w:p>
-    <w:p>
-      <w:pPr>
-        <w:pStyle w:val="Heading1"/>
-        <w:numPr>
-          <w:ilvl w:val="0"/>
-          <w:numId w:val="2"/>
-        </w:numPr>
-        <w:rPr/>
-      </w:pPr>
-      <w:bookmarkStart w:id="17" w:name="__RefHeading___Toc3529_2542618767"/>
-      <w:bookmarkEnd w:id="17"/>
-      <w:r>
-        <w:rPr/>
-        <w:t>Acknowledgements</w:t>
-      </w:r>
-    </w:p>
-    <w:p>
-      <w:pPr>
-        <w:pStyle w:val="TextBody"/>
-        <w:rPr/>
-      </w:pPr>
-      <w:r>
-        <w:rPr>
-          <w:highlight w:val="yellow"/>
-        </w:rPr>
-        <w:t>XXX To do</w:t>
-      </w:r>
-    </w:p>
-    <w:p>
-      <w:pPr>
-        <w:pStyle w:val="TextBody"/>
         <w:rPr/>
       </w:pPr>
       <w:r>
@@ -2428,7 +2952,7 @@
           <w:numId w:val="0"/>
         </w:numPr>
         <w:suppressAutoHyphens w:val="true"/>
-        <w:overflowPunct w:val="false"/>
+        <w:overflowPunct w:val="true"/>
         <w:ind w:left="0" w:hanging="0"/>
         <w:jc w:val="left"/>
         <w:rPr/>
@@ -2728,6 +3252,36 @@
       </w:pPr>
       <w:r>
         <w:rPr/>
+        <w:t xml:space="preserve">Anonymous. 2007. James Madsen Obituary. </w:t>
+      </w:r>
+      <w:hyperlink r:id="rId13">
+        <w:r>
+          <w:rPr>
+            <w:rStyle w:val="InternetLink"/>
+          </w:rPr>
+          <w:t>https://www.legacy.com/us/obituaries/deseretnews/name/james-madsen-obituary?id=28417430</w:t>
+        </w:r>
+      </w:hyperlink>
+      <w:r>
+        <w:rPr/>
+        <w:t xml:space="preserve">, archived at </w:t>
+      </w:r>
+      <w:hyperlink r:id="rId14">
+        <w:r>
+          <w:rPr>
+            <w:rStyle w:val="InternetLink"/>
+          </w:rPr>
+          <w:t>https://web.archive.org/web/20220424032554/https://www.legacy.com/us/obituaries/deseretnews/name/james-madsen-obituary?id=28417430</w:t>
+        </w:r>
+      </w:hyperlink>
+    </w:p>
+    <w:p>
+      <w:pPr>
+        <w:pStyle w:val="Reference"/>
+        <w:rPr/>
+      </w:pPr>
+      <w:r>
+        <w:rPr/>
         <w:t xml:space="preserve">Bell, Mae. 1960a. Dinosaur’s coming here brings questions galore. </w:t>
       </w:r>
       <w:r>
@@ -2741,7 +3295,7 @@
         <w:rPr/>
         <w:t xml:space="preserve">, 14 May 1960, page 2. </w:t>
       </w:r>
-      <w:hyperlink r:id="rId13">
+      <w:hyperlink r:id="rId15">
         <w:r>
           <w:rPr>
             <w:rStyle w:val="InternetLink"/>
@@ -2770,7 +3324,7 @@
         <w:rPr/>
         <w:t xml:space="preserve">, 3 July 1960, page 3A. </w:t>
       </w:r>
-      <w:hyperlink r:id="rId14">
+      <w:hyperlink r:id="rId16">
         <w:r>
           <w:rPr>
             <w:rStyle w:val="InternetLink"/>
@@ -2840,7 +3394,7 @@
         <w:rPr/>
         <w:t xml:space="preserve">Carr, Elaine, and Aric Hansen. 2005. William Randolf Turnage, Dee Hall, and Ernest Untermann [archive photograph with metadata]. University of Utah, J. Willard Marriott Digital Library, image 1086142. </w:t>
       </w:r>
-      <w:hyperlink r:id="rId15">
+      <w:hyperlink r:id="rId17">
         <w:r>
           <w:rPr>
             <w:rStyle w:val="InternetLink"/>
@@ -2875,7 +3429,7 @@
         <w:rPr/>
         <w:t xml:space="preserve">, 18 May 2017. </w:t>
       </w:r>
-      <w:hyperlink r:id="rId16">
+      <w:hyperlink r:id="rId18">
         <w:r>
           <w:rPr>
             <w:rStyle w:val="InternetLink"/>
@@ -2887,7 +3441,7 @@
         <w:rPr/>
         <w:t xml:space="preserve">, archived at </w:t>
       </w:r>
-      <w:hyperlink r:id="rId17">
+      <w:hyperlink r:id="rId19">
         <w:r>
           <w:rPr>
             <w:rStyle w:val="InternetLink"/>
@@ -3242,7 +3796,7 @@
         </w:rPr>
         <w:t>3(4)</w:t>
       </w:r>
-      <w:hyperlink r:id="rId18">
+      <w:hyperlink r:id="rId20">
         <w:r>
           <w:rPr>
             <w:rStyle w:val="ListLabel12"/>
@@ -3322,7 +3876,7 @@
         <w:rPr/>
         <w:t xml:space="preserve">Lewis, Marlene. 1977. G. Ernest Untermann papers, 1893–1975. Archives West for University of Utah Libraries, Special Collections. </w:t>
       </w:r>
-      <w:hyperlink r:id="rId19">
+      <w:hyperlink r:id="rId21">
         <w:r>
           <w:rPr>
             <w:rStyle w:val="InternetLink"/>
@@ -3334,7 +3888,7 @@
         <w:rPr/>
         <w:t xml:space="preserve">, archived at </w:t>
       </w:r>
-      <w:hyperlink r:id="rId20">
+      <w:hyperlink r:id="rId22">
         <w:r>
           <w:rPr>
             <w:rStyle w:val="InternetLink"/>
@@ -3483,7 +4037,7 @@
         <w:rPr/>
         <w:t xml:space="preserve">, 15 June 1994. </w:t>
       </w:r>
-      <w:hyperlink r:id="rId21">
+      <w:hyperlink r:id="rId23">
         <w:r>
           <w:rPr>
             <w:rStyle w:val="InternetLink"/>
@@ -3614,7 +4168,7 @@
         <w:rPr/>
         <w:t xml:space="preserve">:36-41. </w:t>
       </w:r>
-      <w:hyperlink r:id="rId22">
+      <w:hyperlink r:id="rId24">
         <w:r>
           <w:rPr>
             <w:rStyle w:val="InternetLink"/>
@@ -3716,7 +4270,7 @@
         <w:rPr/>
         <w:t xml:space="preserve"> — WUSF 89.7. 18 May 2017. </w:t>
       </w:r>
-      <w:hyperlink r:id="rId23">
+      <w:hyperlink r:id="rId25">
         <w:r>
           <w:rPr>
             <w:rStyle w:val="FollowedHyperlink"/>
@@ -3728,7 +4282,7 @@
         <w:rPr/>
         <w:t xml:space="preserve">, archived at </w:t>
       </w:r>
-      <w:hyperlink r:id="rId24">
+      <w:hyperlink r:id="rId26">
         <w:r>
           <w:rPr>
             <w:rStyle w:val="InternetLink"/>
@@ -3987,7 +4541,7 @@
         <w:rPr/>
         <w:t xml:space="preserve">, 24 April 1960, page 3B. </w:t>
       </w:r>
-      <w:hyperlink r:id="rId25">
+      <w:hyperlink r:id="rId27">
         <w:r>
           <w:rPr>
             <w:rStyle w:val="InternetLink"/>
@@ -7491,7 +8045,7 @@
     <w:pPr>
       <w:widowControl/>
       <w:suppressAutoHyphens w:val="true"/>
-      <w:overflowPunct w:val="false"/>
+      <w:overflowPunct w:val="true"/>
       <w:bidi w:val="0"/>
       <w:spacing w:before="0" w:after="0"/>
       <w:jc w:val="left"/>
@@ -7843,6 +8397,91 @@
   </w:style>
   <w:style w:type="character" w:styleId="ListLabel26">
     <w:name w:val="ListLabel 26"/>
+    <w:qFormat/>
+    <w:rPr/>
+  </w:style>
+  <w:style w:type="character" w:styleId="ListLabel27">
+    <w:name w:val="ListLabel 27"/>
+    <w:qFormat/>
+    <w:rPr>
+      <w:rFonts w:cs="Symbol"/>
+    </w:rPr>
+  </w:style>
+  <w:style w:type="character" w:styleId="ListLabel28">
+    <w:name w:val="ListLabel 28"/>
+    <w:qFormat/>
+    <w:rPr>
+      <w:rFonts w:cs="OpenSymbol"/>
+    </w:rPr>
+  </w:style>
+  <w:style w:type="character" w:styleId="ListLabel29">
+    <w:name w:val="ListLabel 29"/>
+    <w:qFormat/>
+    <w:rPr>
+      <w:rFonts w:cs="OpenSymbol"/>
+    </w:rPr>
+  </w:style>
+  <w:style w:type="character" w:styleId="ListLabel30">
+    <w:name w:val="ListLabel 30"/>
+    <w:qFormat/>
+    <w:rPr>
+      <w:rFonts w:cs="Symbol"/>
+    </w:rPr>
+  </w:style>
+  <w:style w:type="character" w:styleId="ListLabel31">
+    <w:name w:val="ListLabel 31"/>
+    <w:qFormat/>
+    <w:rPr>
+      <w:rFonts w:cs="OpenSymbol"/>
+    </w:rPr>
+  </w:style>
+  <w:style w:type="character" w:styleId="ListLabel32">
+    <w:name w:val="ListLabel 32"/>
+    <w:qFormat/>
+    <w:rPr>
+      <w:rFonts w:cs="OpenSymbol"/>
+    </w:rPr>
+  </w:style>
+  <w:style w:type="character" w:styleId="ListLabel33">
+    <w:name w:val="ListLabel 33"/>
+    <w:qFormat/>
+    <w:rPr>
+      <w:rFonts w:cs="Symbol"/>
+    </w:rPr>
+  </w:style>
+  <w:style w:type="character" w:styleId="ListLabel34">
+    <w:name w:val="ListLabel 34"/>
+    <w:qFormat/>
+    <w:rPr>
+      <w:rFonts w:cs="OpenSymbol"/>
+    </w:rPr>
+  </w:style>
+  <w:style w:type="character" w:styleId="ListLabel35">
+    <w:name w:val="ListLabel 35"/>
+    <w:qFormat/>
+    <w:rPr>
+      <w:rFonts w:cs="OpenSymbol"/>
+    </w:rPr>
+  </w:style>
+  <w:style w:type="character" w:styleId="ListLabel36">
+    <w:name w:val="ListLabel 36"/>
+    <w:qFormat/>
+    <w:rPr>
+      <w:i w:val="false"/>
+    </w:rPr>
+  </w:style>
+  <w:style w:type="character" w:styleId="ListLabel37">
+    <w:name w:val="ListLabel 37"/>
+    <w:qFormat/>
+    <w:rPr/>
+  </w:style>
+  <w:style w:type="character" w:styleId="ListLabel38">
+    <w:name w:val="ListLabel 38"/>
+    <w:qFormat/>
+    <w:rPr/>
+  </w:style>
+  <w:style w:type="character" w:styleId="ListLabel39">
+    <w:name w:val="ListLabel 39"/>
     <w:qFormat/>
     <w:rPr/>
   </w:style>

</xml_diff>

<commit_message>
A bit more on Price move
</commit_message>
<xml_diff>
--- a/TaylorEtAl-concrete-Diplodocus-of-Vernal.docx
+++ b/TaylorEtAl-concrete-Diplodocus-of-Vernal.docx
@@ -1340,15 +1340,7 @@
       </w:pPr>
       <w:r>
         <w:rPr/>
-        <w:t xml:space="preserve">Hurricane Floyd devastated Rocky Mount in 1999, with flooding from the </w:t>
-      </w:r>
-      <w:r>
-        <w:rPr/>
-        <w:t xml:space="preserve">Tar </w:t>
-      </w:r>
-      <w:r>
-        <w:rPr/>
-        <w:t>River destroying the original Children's Museum along with all its exhibits and records (Leigh White, pers. comm., 2022), so no records survive that could confirm the molds’ arrival or any subsequent use. The museum was located next door to a municipal water treatment facility that also flooded and released unknown chemicals, so museum property that might have otherwise been salvageable in that area was deemed contaminated and required to be destroyed. If the molds were in storage at the Children’s Museum at this time, then this was likely the end of their story.</w:t>
+        <w:t>Hurricane Floyd devastated Rocky Mount in 1999, with flooding from the Tar River destroying the original Children's Museum along with all its exhibits and records (Leigh White, pers. comm., 2022), so no records survive that could confirm the molds’ arrival or any subsequent use. The museum was located next door to a municipal water treatment facility that also flooded and released unknown chemicals, so museum property that might have otherwise been salvageable in that area was deemed contaminated and required to be destroyed. If the molds were in storage at the Children’s Museum at this time, then this was likely the end of their story.</w:t>
       </w:r>
     </w:p>
     <w:p>
@@ -1369,23 +1361,7 @@
       </w:r>
       <w:r>
         <w:rPr/>
-        <w:t xml:space="preserve">. Corroborating the hypothesis that no cast </w:t>
-      </w:r>
-      <w:r>
-        <w:rPr/>
-        <w:t xml:space="preserve">was </w:t>
-      </w:r>
-      <w:r>
-        <w:rPr/>
-        <w:t xml:space="preserve">ever </w:t>
-      </w:r>
-      <w:r>
-        <w:rPr/>
-        <w:t>made</w:t>
-      </w:r>
-      <w:r>
-        <w:rPr/>
-        <w:t xml:space="preserve">, most staff who worked at the museum in the 1980s do not recall any such cast (Leigh White, pers. comm., 2022). Contradicting this, however, Jan Engle Hicks, Curator of Education at the Rocky Mount Children’s Museum from 1971–2002, has a memory of </w:t>
+        <w:t xml:space="preserve">. Corroborating the hypothesis that no cast was ever made, most staff who worked at the museum in the 1980s do not recall any such cast (Leigh White, pers. comm., 2022). Contradicting this, however, Jan Engle Hicks, Curator of Education at the Rocky Mount Children’s Museum from 1971–2002, has a memory of </w:t>
       </w:r>
       <w:r>
         <w:rPr>
@@ -1396,11 +1372,7 @@
       </w:r>
       <w:r>
         <w:rPr/>
-        <w:t xml:space="preserve"> casts being on exhibit at the museum when she started work in 1971. She does not recall if they were still part of the museum collection in 1999 when the collection was destroyed. </w:t>
-      </w:r>
-      <w:r>
-        <w:rPr/>
-        <w:t xml:space="preserve">It is possible that the </w:t>
+        <w:t xml:space="preserve"> casts being on exhibit at the museum when she started work in 1971. She does not recall if they were still part of the museum collection in 1999 when the collection was destroyed. It is possible that the </w:t>
       </w:r>
       <w:r>
         <w:rPr>
@@ -1411,25 +1383,14 @@
       </w:r>
       <w:r>
         <w:rPr/>
-        <w:t xml:space="preserve"> specimens that Hicks remembers on display were not casts of the Carnegie mount, but other specimens that were given to the Children’s Museum by LeRoy Kay from the Carnegie Museum (Bell 1906a)</w:t>
-      </w:r>
-      <w:r>
-        <w:rPr/>
-        <w:t xml:space="preserve">. </w:t>
+        <w:t xml:space="preserve"> specimens that Hicks remembers on display were not casts of the Carnegie mount, but other specimens that were given to the Children’s Museum by LeRoy Kay from the Carnegie Museum (Bell 1906a). </w:t>
       </w:r>
       <w:r>
         <w:rPr>
           <w:highlight w:val="yellow"/>
           <w:u w:val="none"/>
         </w:rPr>
-        <w:t xml:space="preserve">XXX follow up </w:t>
-      </w:r>
-      <w:r>
-        <w:rPr>
-          <w:highlight w:val="yellow"/>
-          <w:u w:val="none"/>
-        </w:rPr>
-        <w:t>with Hicks.</w:t>
+        <w:t>XXX follow up with Hicks.</w:t>
       </w:r>
     </w:p>
     <w:p>
@@ -1439,23 +1400,7 @@
       </w:pPr>
       <w:r>
         <w:rPr/>
-        <w:t xml:space="preserve">Whether or not a cast was made at Rocky Mount, it is possible that this was not the end for the molds. </w:t>
-      </w:r>
-      <w:r>
-        <w:rPr/>
-        <w:t xml:space="preserve">Williams (1960) had written that “the local museum plans to pass the molds on to the next group that makes satisfactory arrangements to acquire them […] Already two inquiries have come to the Children’s Museum asking ‘Who has them next?’”. </w:t>
-      </w:r>
-      <w:r>
-        <w:rPr/>
-        <w:t xml:space="preserve">Rea (2001:210) </w:t>
-      </w:r>
-      <w:r>
-        <w:rPr/>
-        <w:t>claims that</w:t>
-      </w:r>
-      <w:r>
-        <w:rPr/>
-        <w:t xml:space="preserve"> “Eventually the molds found their way to the Houston Museum of Science, where they were used to fill in gaps in the </w:t>
+        <w:t xml:space="preserve">Whether or not a cast was made at Rocky Mount, it is possible that this was not the end for the molds. Williams (1960) had written that “the local museum plans to pass the molds on to the next group that makes satisfactory arrangements to acquire them […] Already two inquiries have come to the Children’s Museum asking ‘Who has them next?’”. Rea (2001:210) claims that “Eventually the molds found their way to the Houston Museum of Science, where they were used to fill in gaps in the </w:t>
       </w:r>
       <w:r>
         <w:rPr>
@@ -1510,15 +1455,7 @@
       </w:r>
       <w:r>
         <w:rPr/>
-        <w:t xml:space="preserve"> by Tschopp et al. (2015:267).) Due to the loss of the Rocky Mount Children’s Museum records, we cannot </w:t>
-      </w:r>
-      <w:r>
-        <w:rPr/>
-        <w:t xml:space="preserve">verify that </w:t>
-      </w:r>
-      <w:r>
-        <w:rPr/>
-        <w:t>they ever shipped the molds to Houston; and we have not been able to obtain information from the Houston Museum. Brian Curtice (pers. comm., 2022) reports that he was in Houston in 1995 and did not see the molds in the collection, nor hear of their ever having been there. In the absence of evidence that the molds ever made it to Houston, it seems at least equally likely that the missing bones in HMNS 175 were cast and supplied by Dinolab, using the second-generation molds described blow, and that Rea (2001) misreported this.</w:t>
+        <w:t xml:space="preserve"> by Tschopp et al. (2015:267).) Due to the loss of the Rocky Mount Children’s Museum records, we cannot verify that they ever shipped the molds to Houston; and we have not been able to obtain information from the Houston Museum. Brian Curtice (pers. comm., 2022) reports that he was in Houston in 1995 and did not see the molds in the collection, nor hear of their ever having been there. In the absence of evidence that the molds ever made it to Houston, it seems at least equally likely that the missing bones in HMNS 175 were cast and supplied by Dinolab, using the second-generation molds described blow, and that Rea (2001) misreported this.</w:t>
       </w:r>
     </w:p>
     <w:p>
@@ -1538,35 +1475,7 @@
       </w:pPr>
       <w:r>
         <w:rPr/>
-        <w:t xml:space="preserve">In an unpublished manuscript, Madsen (1990:4) wrote that “The fate of the initial set of molds is somewhat in question, but Wann Langston (personal communication, 1989) suggests that they seem to have been lost, strayed, or stolen during transport from ? to ?. Principles contacted in regards to the disposition of the molds could not provide specific information.”. Infuriatingly, the question marks are in the original. Since both Langston and Madsen are now deceased, there is no way to discover on which of the molds’ journeys Langston thought they were lost or destroyed. It is unlikely, at least, that Langston had in mind the their initial journey from Vernal to Rocky Mount. Kirby (1998:4) wrote that “Somewhere along the line, as the story goes, the molds received from the Carnegie had been shipped to a school down south and never arrived. So they were lost”. Since Rocky mount is about 2000 miles east (not south) of Vernal, </w:t>
-      </w:r>
-      <w:r>
-        <w:rPr/>
-        <w:t xml:space="preserve">it might seem that </w:t>
-      </w:r>
-      <w:r>
-        <w:rPr/>
-        <w:t xml:space="preserve">“a school down south” could not have referred, in a Utah publication, to a museum out east. </w:t>
-      </w:r>
-      <w:r>
-        <w:rPr/>
-        <w:t>On the same basis, t</w:t>
-      </w:r>
-      <w:r>
-        <w:rPr/>
-        <w:t xml:space="preserve">he Houston museum </w:t>
-      </w:r>
-      <w:r>
-        <w:rPr/>
-        <w:t xml:space="preserve">would </w:t>
-      </w:r>
-      <w:r>
-        <w:rPr/>
-        <w:t xml:space="preserve">not seem an especially likely candidate for this designation, being 1300 miles southeast of Vernal. </w:t>
-      </w:r>
-      <w:r>
-        <w:rPr/>
-        <w:t>However, “down South” in the USA does not necessarily refer to geography, but the “the South”, an area composed mostly of the Confederate states during the civil war — a designation that includes both North Carolina and Texas.</w:t>
+        <w:t>In an unpublished manuscript, Madsen (1990:4) wrote that “The fate of the initial set of molds is somewhat in question, but Wann Langston (personal communication, 1989) suggests that they seem to have been lost, strayed, or stolen during transport from ? to ?. Principles contacted in regards to the disposition of the molds could not provide specific information.”. Infuriatingly, the question marks are in the original. Since both Langston and Madsen are now deceased, there is no way to discover on which of the molds’ journeys Langston thought they were lost or destroyed. It is unlikely, at least, that Langston had in mind the their initial journey from Vernal to Rocky Mount. Kirby (1998:4) wrote that “Somewhere along the line, as the story goes, the molds received from the Carnegie had been shipped to a school down south and never arrived. So they were lost”. Since Rocky mount is about 2000 miles east (not south) of Vernal, it might seem that “a school down south” could not have referred, in a Utah publication, to a museum out east. On the same basis, the Houston museum would not seem an especially likely candidate for this designation, being 1300 miles southeast of Vernal. However, “down South” in the USA does not necessarily refer to geography, but the “the South”, an area composed mostly of the Confederate states during the civil war — a designation that includes both North Carolina and Texas.</w:t>
       </w:r>
     </w:p>
     <w:p>
@@ -1754,15 +1663,7 @@
       </w:pPr>
       <w:r>
         <w:rPr/>
-        <w:t xml:space="preserve">Dinolab was contracted to deliver the indoor mount to the Field House not later than </w:t>
-      </w:r>
-      <w:r>
-        <w:rPr/>
-        <w:t xml:space="preserve">30 </w:t>
-      </w:r>
-      <w:r>
-        <w:rPr/>
-        <w:t>June 1991, and it arrived only a few days before this (Anonymous 1991). The concrete skeleton had been returned to the Field House, too, but it “remain[ed] in a back room in the fieldhouse. It [could] not be reassembled because when it was taken apart linking material had to be cut” (Anonymous 1991).</w:t>
+        <w:t>Dinolab was contracted to deliver the indoor mount to the Field House not later than 30 June 1991, and it arrived only a few days before this (Anonymous 1991). The concrete skeleton had been returned to the Field House, too, but it “remain[ed] in a back room in the fieldhouse. It [could] not be reassembled because when it was taken apart linking material had to be cut” (Anonymous 1991).</w:t>
       </w:r>
     </w:p>
     <w:p>
@@ -1815,15 +1716,7 @@
       </w:r>
       <w:r>
         <w:rPr/>
-        <w:t xml:space="preserve"> that dominated the old Field House was in place for only ten years before the museum moved to a new and much larger purpose built facility on </w:t>
-      </w:r>
-      <w:r>
-        <w:rPr/>
-        <w:t xml:space="preserve">22 </w:t>
-      </w:r>
-      <w:r>
-        <w:rPr/>
-        <w:t>May 2004. The WEP cast was taken down and remounted in a more dynamic pose in the entry hall of the new museum, where it remains to this day (Figure I).</w:t>
+        <w:t xml:space="preserve"> that dominated the old Field House was in place for only ten years before the museum moved to a new and much larger purpose built facility on 22 May 2004. The WEP cast was taken down and remounted in a more dynamic pose in the entry hall of the new museum, where it remains to this day (Figure I).</w:t>
       </w:r>
     </w:p>
     <w:p>
@@ -2036,13 +1929,7 @@
         <w:rPr>
           <w:shd w:fill="FFFF00" w:val="clear"/>
         </w:rPr>
-        <w:t xml:space="preserve">XXX Anthony Pelaez </w:t>
-      </w:r>
-      <w:r>
-        <w:rPr>
-          <w:shd w:fill="FFFF00" w:val="clear"/>
-        </w:rPr>
-        <w:t>says this was RCI. Awaiting confirmation from Peter May.</w:t>
+        <w:t>XXX Anthony Pelaez says this was RCI. Awaiting confirmation from Peter May.</w:t>
       </w:r>
     </w:p>
     <w:p>
@@ -2063,31 +1950,7 @@
       </w:r>
       <w:r>
         <w:rPr/>
-        <w:t xml:space="preserve">, </w:t>
-      </w:r>
-      <w:r>
-        <w:rPr/>
-        <w:t xml:space="preserve">Dinolab negotiated the right to use the Vernal molds to create individual elements for various museums (Madsen et al. 1989:1). In 1989 or 1990, sauropod expert </w:t>
-      </w:r>
-      <w:r>
-        <w:rPr/>
-        <w:t xml:space="preserve">Jack McIntosh </w:t>
-      </w:r>
-      <w:r>
-        <w:rPr/>
-        <w:t xml:space="preserve">helped to broker </w:t>
-      </w:r>
-      <w:r>
-        <w:rPr/>
-        <w:t>a deal between Dinolab and RCI whereby the Dinolab create</w:t>
-      </w:r>
-      <w:r>
-        <w:rPr/>
-        <w:t>d</w:t>
-      </w:r>
-      <w:r>
-        <w:rPr/>
-        <w:t xml:space="preserve"> casts of the </w:t>
+        <w:t xml:space="preserve">, Dinolab negotiated the right to use the Vernal molds to create individual elements for various museums (Madsen et al. 1989:1). In 1989 or 1990, sauropod expert Jack McIntosh helped to broker a deal between Dinolab and RCI whereby the Dinolab created casts of the </w:t>
       </w:r>
       <w:r>
         <w:rPr>
@@ -2098,15 +1961,7 @@
       </w:r>
       <w:r>
         <w:rPr/>
-        <w:t xml:space="preserve"> elements needed to make up the missing part</w:t>
-      </w:r>
-      <w:r>
-        <w:rPr/>
-        <w:t>s</w:t>
-      </w:r>
-      <w:r>
-        <w:rPr/>
-        <w:t xml:space="preserve"> of the AMNH </w:t>
+        <w:t xml:space="preserve"> elements needed to make up the missing parts of the AMNH </w:t>
       </w:r>
       <w:r>
         <w:rPr>
@@ -2146,27 +2001,7 @@
       </w:pPr>
       <w:r>
         <w:rPr/>
-        <w:t xml:space="preserve">The contract that the Utah Field House negotiated with </w:t>
-      </w:r>
-      <w:r>
-        <w:rPr/>
-        <w:t>Dinolab (Madsen et al. 1989) stipulated that the 1957 concrete cast, having been repaired, would be returned to the Field House. But when the cast was returned to them some time before the end of June 1991, it was not a simple matter to re-mount it outside the museum, as the scaffolding on which was mounted had been cut in order to take it down (Anonymous 1991). As a result, t</w:t>
-      </w:r>
-      <w:r>
-        <w:rPr/>
-        <w:t xml:space="preserve">he old </w:t>
-      </w:r>
-      <w:r>
-        <w:rPr/>
-        <w:t>cast</w:t>
-      </w:r>
-      <w:r>
-        <w:rPr/>
-        <w:t xml:space="preserve"> was never remounted </w:t>
-      </w:r>
-      <w:r>
-        <w:rPr/>
-        <w:t>at the Field House, and was instead stored in the building crawl space.</w:t>
+        <w:t>The contract that the Utah Field House negotiated with Dinolab (Madsen et al. 1989) stipulated that the 1957 concrete cast, having been repaired, would be returned to the Field House. But when the cast was returned to them some time before the end of June 1991, it was not a simple matter to re-mount it outside the museum, as the scaffolding on which was mounted had been cut in order to take it down (Anonymous 1991). As a result, the old cast was never remounted at the Field House, and was instead stored in the building crawl space.</w:t>
       </w:r>
     </w:p>
     <w:p>
@@ -2176,67 +2011,7 @@
       </w:pPr>
       <w:r>
         <w:rPr/>
-        <w:t xml:space="preserve">As noted above, </w:t>
-      </w:r>
-      <w:r>
-        <w:rPr/>
-        <w:t>t</w:t>
-      </w:r>
-      <w:r>
-        <w:rPr/>
-        <w:t xml:space="preserve">he Field House </w:t>
-      </w:r>
-      <w:r>
-        <w:rPr/>
-        <w:t xml:space="preserve">Museum </w:t>
-      </w:r>
-      <w:r>
-        <w:rPr/>
-        <w:t>move</w:t>
-      </w:r>
-      <w:r>
-        <w:rPr/>
-        <w:t xml:space="preserve">d </w:t>
-      </w:r>
-      <w:r>
-        <w:rPr/>
-        <w:t xml:space="preserve">to a new </w:t>
-      </w:r>
-      <w:r>
-        <w:rPr/>
-        <w:t xml:space="preserve">purpose-built </w:t>
-      </w:r>
-      <w:r>
-        <w:rPr/>
-        <w:t xml:space="preserve">building </w:t>
-      </w:r>
-      <w:r>
-        <w:rPr/>
-        <w:t xml:space="preserve">on 22 </w:t>
-      </w:r>
-      <w:r>
-        <w:rPr/>
-        <w:t xml:space="preserve">May 2004, and the WEP cast </w:t>
-      </w:r>
-      <w:r>
-        <w:rPr/>
-        <w:t>was</w:t>
-      </w:r>
-      <w:r>
-        <w:rPr/>
-        <w:t xml:space="preserve"> remounted in the entry hall. The concrete cast was left behind </w:t>
-      </w:r>
-      <w:r>
-        <w:rPr/>
-        <w:t xml:space="preserve">in the old building. In 2012, however, all Field House materials had to be removed from the old building, as Uintah County had traded the old building for the new, and the agreement for the Museum to continue using the old building had expired. At this time, the concrete casts were squeezed into collections at the new building, but there was not room for them to be properly stored and they had to sit in the middle of the </w:t>
-      </w:r>
-      <w:r>
-        <w:rPr/>
-        <w:t xml:space="preserve">repository aisle. </w:t>
-      </w:r>
-      <w:r>
-        <w:rPr/>
-        <w:t>It was apparent that, despite the concrete cast’s important role in the museum’s history, it was no longer wanted.</w:t>
+        <w:t>As noted above, the Field House Museum moved to a new purpose-built building on 22 May 2004, and the WEP cast was remounted in the entry hall. The concrete cast was left behind in the old building. In 2012, however, all Field House materials had to be removed from the old building, as Uintah County had traded the old building for the new, and the agreement for the Museum to continue using the old building had expired. At this time, the concrete casts were squeezed into collections at the new building, but there was not room for them to be properly stored and they had to sit in the middle of the repository aisle. It was apparent that, despite the concrete cast’s important role in the museum’s history, it was no longer wanted.</w:t>
       </w:r>
     </w:p>
     <w:p>
@@ -2246,63 +2021,7 @@
       </w:pPr>
       <w:r>
         <w:rPr/>
-        <w:t xml:space="preserve">Steve </w:t>
-      </w:r>
-      <w:r>
-        <w:rPr/>
-        <w:t xml:space="preserve">Sroka, the museum palaeontologist, </w:t>
-      </w:r>
-      <w:r>
-        <w:rPr/>
-        <w:t xml:space="preserve">contacted </w:t>
-      </w:r>
-      <w:r>
-        <w:rPr/>
-        <w:t xml:space="preserve">Ken Carpenter to ask whether Utah State University (USU) could take the cast, </w:t>
-      </w:r>
-      <w:r>
-        <w:rPr/>
-        <w:t xml:space="preserve">since it was state property </w:t>
-      </w:r>
-      <w:r>
-        <w:rPr/>
-        <w:t xml:space="preserve">and </w:t>
-      </w:r>
-      <w:r>
-        <w:rPr/>
-        <w:t xml:space="preserve">so had to go to a state repository. On 29 April 2013 Utah Division of Parks and Recreation signed a memorandum of understanding with the Utah State University Eastern Prehistoric Museum in Price, agreeing that the concrete cast would go on an effectively permanent loan (99 years, renewable) to the Prehistoric Museum. The cast was collected in April 2013 (Figure J). </w:t>
-      </w:r>
-      <w:r>
-        <w:rPr/>
-        <w:t xml:space="preserve">It then </w:t>
-      </w:r>
-      <w:r>
-        <w:rPr/>
-        <w:t xml:space="preserve">sat in </w:t>
-      </w:r>
-      <w:r>
-        <w:rPr/>
-        <w:t xml:space="preserve">Carpenter’s </w:t>
-      </w:r>
-      <w:r>
-        <w:rPr/>
-        <w:t xml:space="preserve">garage for several years, </w:t>
-      </w:r>
-      <w:r>
-        <w:rPr/>
-        <w:t>until t</w:t>
-      </w:r>
-      <w:r>
-        <w:rPr/>
-        <w:t xml:space="preserve">he </w:t>
-      </w:r>
-      <w:r>
-        <w:rPr/>
-        <w:t>Prehistoric M</w:t>
-      </w:r>
-      <w:r>
-        <w:rPr/>
-        <w:t>useum obtained a $5000 grant from the Utah Museums Association for the repair of the casts.</w:t>
+        <w:t>Steve Sroka, the museum palaeontologist, contacted Ken Carpenter to ask whether Utah State University (USU) could take the cast, since it was state property and so had to go to a state repository. On 29 April 2013 Utah Division of Parks and Recreation signed a memorandum of understanding with the Utah State University Eastern Prehistoric Museum in Price, agreeing that the concrete cast would go on an effectively permanent loan (99 years, renewable) to the Prehistoric Museum. The cast was collected in April 2013 (Figure J). It then sat in Carpenter’s garage for several years, until the Prehistoric Museum obtained a $5000 grant from the Utah Museums Association for the repair of the casts.</w:t>
       </w:r>
     </w:p>
     <w:p>
@@ -2312,51 +2031,7 @@
       </w:pPr>
       <w:r>
         <w:rPr/>
-        <w:t xml:space="preserve">Given that the casts had been in storage since Dinolab’s 1989–1990 repairs, when they undertook to “Stabilize, restore and seal the concrete casts of the </w:t>
-      </w:r>
-      <w:r>
-        <w:rPr/>
-        <w:t xml:space="preserve">individual bones”, </w:t>
-      </w:r>
-      <w:r>
-        <w:rPr/>
-        <w:t xml:space="preserve">it is surprising that the Prehistoric Museum found </w:t>
-      </w:r>
-      <w:r>
-        <w:rPr/>
-        <w:t xml:space="preserve">every bone </w:t>
-      </w:r>
-      <w:r>
-        <w:rPr/>
-        <w:t xml:space="preserve">to be </w:t>
-      </w:r>
-      <w:r>
-        <w:rPr/>
-        <w:t xml:space="preserve">damaged. </w:t>
-      </w:r>
-      <w:r>
-        <w:rPr/>
-        <w:t>I</w:t>
-      </w:r>
-      <w:r>
-        <w:rPr/>
-        <w:t xml:space="preserve">t took preparator Carrie Herbel nine months to sandblast the old paint off, </w:t>
-      </w:r>
-      <w:r>
-        <w:rPr/>
-        <w:t xml:space="preserve">and </w:t>
-      </w:r>
-      <w:r>
-        <w:rPr/>
-        <w:t xml:space="preserve">repair the broken and missing pieces using a concrete patch used to </w:t>
-      </w:r>
-      <w:r>
-        <w:rPr/>
-        <w:t>repair</w:t>
-      </w:r>
-      <w:r>
-        <w:rPr/>
-        <w:t xml:space="preserve"> airport runways.</w:t>
+        <w:t>Given that the casts had been in storage since Dinolab’s 1989–1990 repairs, when they undertook to “Stabilize, restore and seal the concrete casts of the individual bones”, it is surprising that the Prehistoric Museum found every bone to be damaged. It took preparator Carrie Herbel nine months to sandblast the old paint off, and repair the broken and missing pieces using a concrete patch used to repair airport runways.</w:t>
       </w:r>
     </w:p>
     <w:p>
@@ -2366,139 +2041,22 @@
       </w:pPr>
       <w:r>
         <w:rPr/>
-        <w:t xml:space="preserve">The intention was that the cast would be </w:t>
-      </w:r>
-      <w:r>
-        <w:rPr/>
-        <w:t xml:space="preserve">mounted outside a new museum in Price, which was </w:t>
-      </w:r>
-      <w:r>
-        <w:rPr/>
-        <w:t xml:space="preserve">then </w:t>
-      </w:r>
-      <w:r>
-        <w:rPr/>
-        <w:t xml:space="preserve">in the planning and fund-raising stage. </w:t>
-      </w:r>
-      <w:r>
-        <w:rPr/>
-        <w:t>B</w:t>
-      </w:r>
-      <w:r>
-        <w:rPr/>
-        <w:t xml:space="preserve">ut </w:t>
-      </w:r>
-      <w:r>
-        <w:rPr/>
-        <w:t>due to funding difficulties</w:t>
-      </w:r>
-      <w:r>
-        <w:rPr/>
-        <w:t xml:space="preserve"> this museum was never built and the land that had been donated for </w:t>
-      </w:r>
-      <w:r>
-        <w:rPr/>
-        <w:t>the</w:t>
-      </w:r>
-      <w:r>
-        <w:rPr/>
-        <w:t xml:space="preserve"> museum was returned to the donor. </w:t>
-      </w:r>
-      <w:r>
-        <w:rPr/>
-        <w:t>In light of these developments</w:t>
-      </w:r>
-      <w:r>
-        <w:rPr/>
-        <w:t xml:space="preserve">, the </w:t>
-      </w:r>
-      <w:r>
-        <w:rPr/>
-        <w:t>Carpenter discussed with the USU c</w:t>
-      </w:r>
-      <w:r>
-        <w:rPr/>
-        <w:t xml:space="preserve">hancellor the </w:t>
-      </w:r>
-      <w:r>
-        <w:rPr/>
-        <w:t xml:space="preserve">possibility </w:t>
-      </w:r>
-      <w:r>
-        <w:rPr/>
-        <w:t xml:space="preserve">of </w:t>
-      </w:r>
-      <w:r>
-        <w:rPr/>
-        <w:t xml:space="preserve">temporarily </w:t>
-      </w:r>
-      <w:r>
-        <w:rPr/>
-        <w:t>mounting the skeleton on campus</w:t>
-      </w:r>
-      <w:r>
-        <w:rPr/>
-        <w:t>.</w:t>
-      </w:r>
-      <w:r>
-        <w:rPr/>
-        <w:t xml:space="preserve"> However, </w:t>
-      </w:r>
-      <w:r>
-        <w:rPr/>
-        <w:t>this idea was not pursued</w:t>
-      </w:r>
-      <w:r>
-        <w:rPr/>
-        <w:t xml:space="preserve"> since </w:t>
-      </w:r>
-      <w:r>
-        <w:rPr/>
-        <w:t xml:space="preserve">Carpenter feared that </w:t>
-      </w:r>
-      <w:r>
-        <w:rPr/>
-        <w:t xml:space="preserve">mounting and later dismantling </w:t>
-      </w:r>
-      <w:r>
-        <w:rPr/>
-        <w:t xml:space="preserve">the cast </w:t>
-      </w:r>
-      <w:r>
-        <w:rPr/>
-        <w:t xml:space="preserve">to move </w:t>
-      </w:r>
-      <w:r>
-        <w:rPr/>
-        <w:t xml:space="preserve">it </w:t>
-      </w:r>
-      <w:r>
-        <w:rPr/>
-        <w:t xml:space="preserve">to a new museum would </w:t>
-      </w:r>
-      <w:r>
-        <w:rPr/>
-        <w:t>damage it</w:t>
-      </w:r>
-      <w:r>
-        <w:rPr/>
-        <w:t xml:space="preserve">. So it currently sits in </w:t>
-      </w:r>
-      <w:r>
-        <w:rPr/>
-        <w:t xml:space="preserve">the basement </w:t>
-      </w:r>
-      <w:r>
-        <w:rPr/>
-        <w:t xml:space="preserve">storage </w:t>
-      </w:r>
-      <w:r>
-        <w:rPr/>
-        <w:t xml:space="preserve">area </w:t>
-      </w:r>
-      <w:r>
-        <w:rPr/>
-        <w:t xml:space="preserve">on the </w:t>
+        <w:t xml:space="preserve">It was never an option to mount the repaired concrete </w:t>
+      </w:r>
+      <w:r>
+        <w:rPr>
+          <w:i/>
+          <w:iCs/>
+        </w:rPr>
+        <w:t>Diplodocus</w:t>
+      </w:r>
+      <w:r>
+        <w:rPr/>
+        <w:t xml:space="preserve"> outside the Prehistoric Museum’s current building: there us no space on the south side because that is where the city holds outdoor events, and no room on the north side because of the parking lot and overhead main power line for downtown businesses. </w:t>
+      </w:r>
+      <w:r>
+        <w:rPr/>
+        <w:t xml:space="preserve">The intention was that the cast would be mounted outside a new museum in Price, which was then in the planning and fund-raising stage. But due to funding difficulties this museum was never built and the land that had been donated for the museum was returned to the donor. In light of these developments, the Carpenter discussed with the USU chancellor the possibility of temporarily mounting the skeleton on campus. However, this idea was not pursued since Carpenter feared that mounting and later dismantling the cast to move it to a new museum would damage it. So it currently sits in the basement storage area on the </w:t>
       </w:r>
       <w:bookmarkStart w:id="14" w:name="__DdeLink__701_1817233446"/>
       <w:r>
@@ -2530,43 +2088,7 @@
       </w:pPr>
       <w:r>
         <w:rPr/>
-        <w:t xml:space="preserve">Dinolab proprietor Jim Madsen died in 2009 at age 77 (Anonymous 2007), and Dinolab began to wind down. In </w:t>
-      </w:r>
-      <w:r>
-        <w:rPr/>
-        <w:t>2019, Dinolab’</w:t>
-      </w:r>
-      <w:r>
-        <w:rPr/>
-        <w:t xml:space="preserve">s </w:t>
-      </w:r>
-      <w:r>
-        <w:rPr/>
-        <w:t xml:space="preserve">storage </w:t>
-      </w:r>
-      <w:r>
-        <w:rPr/>
-        <w:t xml:space="preserve">building </w:t>
-      </w:r>
-      <w:r>
-        <w:rPr/>
-        <w:t xml:space="preserve">in Ogden, Utah, </w:t>
-      </w:r>
-      <w:r>
-        <w:rPr/>
-        <w:t>wa</w:t>
-      </w:r>
-      <w:r>
-        <w:rPr/>
-        <w:t xml:space="preserve">s scheduled for demolition, </w:t>
-      </w:r>
-      <w:r>
-        <w:rPr/>
-        <w:t>so new homes had to be found for the stored materials</w:t>
-      </w:r>
-      <w:r>
-        <w:rPr/>
-        <w:t xml:space="preserve">. The </w:t>
+        <w:t xml:space="preserve">Dinolab proprietor Jim Madsen died in 2009 at age 77 (Anonymous 2007), and Dinolab began to wind down. In 2019, Dinolab’s storage building in Ogden, Utah, was scheduled for demolition, so new homes had to be found for the stored materials. The </w:t>
       </w:r>
       <w:r>
         <w:rPr>
@@ -2577,55 +2099,15 @@
       </w:r>
       <w:r>
         <w:rPr/>
-        <w:t xml:space="preserve"> molds that </w:t>
-      </w:r>
-      <w:r>
-        <w:rPr/>
-        <w:t xml:space="preserve">had been </w:t>
-      </w:r>
-      <w:r>
-        <w:rPr/>
-        <w:t xml:space="preserve">taken from the concrete cast </w:t>
-      </w:r>
-      <w:r>
-        <w:rPr/>
-        <w:t>we</w:t>
-      </w:r>
-      <w:r>
-        <w:rPr/>
-        <w:t xml:space="preserve">re moved to </w:t>
-      </w:r>
-      <w:r>
-        <w:rPr/>
-        <w:t>Research Casting Internation (</w:t>
-      </w:r>
-      <w:r>
-        <w:rPr/>
-        <w:t>RCI</w:t>
-      </w:r>
-      <w:r>
-        <w:rPr/>
-        <w:t xml:space="preserve">) in Trenton, Ontario, Canada. Here, they were </w:t>
-      </w:r>
-      <w:r>
-        <w:rPr/>
-        <w:t xml:space="preserve">kept in storage: some </w:t>
-      </w:r>
-      <w:r>
-        <w:rPr/>
-        <w:t xml:space="preserve">of them still </w:t>
-      </w:r>
-      <w:r>
-        <w:rPr/>
-        <w:t xml:space="preserve">in good condition, some in rough shape. </w:t>
-      </w:r>
-      <w:r>
-        <w:rPr/>
-        <w:t>At the time of wring, t</w:t>
-      </w:r>
-      <w:r>
-        <w:rPr/>
-        <w:t xml:space="preserve">hese are probably the only Carnegie </w:t>
+        <w:t xml:space="preserve"> molds that had been taken from the concrete cast were moved to Research Casting Internation (RCI) in Trenton, Ontario, Canada. Here, they were kept in storage </w:t>
+      </w:r>
+      <w:r>
+        <w:rPr/>
+        <w:t>for Dinolab</w:t>
+      </w:r>
+      <w:r>
+        <w:rPr/>
+        <w:t xml:space="preserve">: some of them still in good condition, some in rough shape. At the time of wring, these are probably the only Carnegie </w:t>
       </w:r>
       <w:r>
         <w:rPr>
@@ -2637,20 +2119,6 @@
       <w:r>
         <w:rPr/>
         <w:t xml:space="preserve"> molds in the world.</w:t>
-      </w:r>
-    </w:p>
-    <w:p>
-      <w:pPr>
-        <w:pStyle w:val="TextBody"/>
-        <w:rPr>
-          <w:highlight w:val="yellow"/>
-        </w:rPr>
-      </w:pPr>
-      <w:r>
-        <w:rPr>
-          <w:highlight w:val="yellow"/>
-        </w:rPr>
-        <w:t>XXX talk to Brian Curtice</w:t>
       </w:r>
     </w:p>
     <w:p>
@@ -2775,11 +2243,7 @@
       </w:pPr>
       <w:r>
         <w:rPr/>
-        <w:t>P</w:t>
-      </w:r>
-      <w:r>
-        <w:rPr/>
-        <w:t xml:space="preserve">hotographs of the concrete </w:t>
+        <w:t xml:space="preserve">Photographs of the concrete </w:t>
       </w:r>
       <w:r>
         <w:rPr>
@@ -2952,7 +2416,7 @@
           <w:numId w:val="0"/>
         </w:numPr>
         <w:suppressAutoHyphens w:val="true"/>
-        <w:overflowPunct w:val="true"/>
+        <w:overflowPunct w:val="false"/>
         <w:ind w:left="0" w:hanging="0"/>
         <w:jc w:val="left"/>
         <w:rPr/>
@@ -8045,7 +7509,7 @@
     <w:pPr>
       <w:widowControl/>
       <w:suppressAutoHyphens w:val="true"/>
-      <w:overflowPunct w:val="true"/>
+      <w:overflowPunct w:val="false"/>
       <w:bidi w:val="0"/>
       <w:spacing w:before="0" w:after="0"/>
       <w:jc w:val="left"/>
@@ -8482,6 +7946,91 @@
   </w:style>
   <w:style w:type="character" w:styleId="ListLabel39">
     <w:name w:val="ListLabel 39"/>
+    <w:qFormat/>
+    <w:rPr/>
+  </w:style>
+  <w:style w:type="character" w:styleId="ListLabel40">
+    <w:name w:val="ListLabel 40"/>
+    <w:qFormat/>
+    <w:rPr>
+      <w:rFonts w:cs="Symbol"/>
+    </w:rPr>
+  </w:style>
+  <w:style w:type="character" w:styleId="ListLabel41">
+    <w:name w:val="ListLabel 41"/>
+    <w:qFormat/>
+    <w:rPr>
+      <w:rFonts w:cs="OpenSymbol"/>
+    </w:rPr>
+  </w:style>
+  <w:style w:type="character" w:styleId="ListLabel42">
+    <w:name w:val="ListLabel 42"/>
+    <w:qFormat/>
+    <w:rPr>
+      <w:rFonts w:cs="OpenSymbol"/>
+    </w:rPr>
+  </w:style>
+  <w:style w:type="character" w:styleId="ListLabel43">
+    <w:name w:val="ListLabel 43"/>
+    <w:qFormat/>
+    <w:rPr>
+      <w:rFonts w:cs="Symbol"/>
+    </w:rPr>
+  </w:style>
+  <w:style w:type="character" w:styleId="ListLabel44">
+    <w:name w:val="ListLabel 44"/>
+    <w:qFormat/>
+    <w:rPr>
+      <w:rFonts w:cs="OpenSymbol"/>
+    </w:rPr>
+  </w:style>
+  <w:style w:type="character" w:styleId="ListLabel45">
+    <w:name w:val="ListLabel 45"/>
+    <w:qFormat/>
+    <w:rPr>
+      <w:rFonts w:cs="OpenSymbol"/>
+    </w:rPr>
+  </w:style>
+  <w:style w:type="character" w:styleId="ListLabel46">
+    <w:name w:val="ListLabel 46"/>
+    <w:qFormat/>
+    <w:rPr>
+      <w:rFonts w:cs="Symbol"/>
+    </w:rPr>
+  </w:style>
+  <w:style w:type="character" w:styleId="ListLabel47">
+    <w:name w:val="ListLabel 47"/>
+    <w:qFormat/>
+    <w:rPr>
+      <w:rFonts w:cs="OpenSymbol"/>
+    </w:rPr>
+  </w:style>
+  <w:style w:type="character" w:styleId="ListLabel48">
+    <w:name w:val="ListLabel 48"/>
+    <w:qFormat/>
+    <w:rPr>
+      <w:rFonts w:cs="OpenSymbol"/>
+    </w:rPr>
+  </w:style>
+  <w:style w:type="character" w:styleId="ListLabel49">
+    <w:name w:val="ListLabel 49"/>
+    <w:qFormat/>
+    <w:rPr>
+      <w:i w:val="false"/>
+    </w:rPr>
+  </w:style>
+  <w:style w:type="character" w:styleId="ListLabel50">
+    <w:name w:val="ListLabel 50"/>
+    <w:qFormat/>
+    <w:rPr/>
+  </w:style>
+  <w:style w:type="character" w:styleId="ListLabel51">
+    <w:name w:val="ListLabel 51"/>
+    <w:qFormat/>
+    <w:rPr/>
+  </w:style>
+  <w:style w:type="character" w:styleId="ListLabel52">
+    <w:name w:val="ListLabel 52"/>
     <w:qFormat/>
     <w:rPr/>
   </w:style>

</xml_diff>

<commit_message>
Fate of second MOSI Diplodocus
</commit_message>
<xml_diff>
--- a/TaylorEtAl-concrete-Diplodocus-of-Vernal.docx
+++ b/TaylorEtAl-concrete-Diplodocus-of-Vernal.docx
@@ -1,6 +1,6 @@
 
 <file path=word/document.xml><?xml version="1.0" encoding="utf-8"?>
-<w:document xmlns:o="urn:schemas-microsoft-com:office:office" xmlns:r="http://schemas.openxmlformats.org/officeDocument/2006/relationships" xmlns:v="urn:schemas-microsoft-com:vml" xmlns:w="http://schemas.openxmlformats.org/wordprocessingml/2006/main" xmlns:w10="urn:schemas-microsoft-com:office:word" xmlns:wp="http://schemas.openxmlformats.org/drawingml/2006/wordprocessingDrawing" xmlns:wps="http://schemas.microsoft.com/office/word/2010/wordprocessingShape" xmlns:wpg="http://schemas.microsoft.com/office/word/2010/wordprocessingGroup" xmlns:mc="http://schemas.openxmlformats.org/markup-compatibility/2006" xmlns:wp14="http://schemas.microsoft.com/office/word/2010/wordprocessingDrawing" xmlns:w14="http://schemas.microsoft.com/office/word/2010/wordml" mc:Ignorable="w14 wp14">
+<w:document xmlns:o="urn:schemas-microsoft-com:office:office" xmlns:r="http://schemas.openxmlformats.org/officeDocument/2006/relationships" xmlns:v="urn:schemas-microsoft-com:vml" xmlns:w="http://schemas.openxmlformats.org/wordprocessingml/2006/main" xmlns:w10="urn:schemas-microsoft-com:office:word" xmlns:wp="http://schemas.openxmlformats.org/drawingml/2006/wordprocessingDrawing" xmlns:wps="http://schemas.microsoft.com/office/word/2010/wordprocessingShape" xmlns:wpg="http://schemas.microsoft.com/office/word/2010/wordprocessingGroup" xmlns:mc="http://schemas.openxmlformats.org/markup-compatibility/2006" xmlns:wp14="http://schemas.microsoft.com/office/word/2010/wordprocessingDrawing" xmlns:w14="http://schemas.microsoft.com/office/word/2010/wordml" xmlns:w15="http://schemas.microsoft.com/office/word/2012/wordml" mc:Ignorable="w14 wp14 w15">
   <w:body>
     <w:p>
       <w:pPr>
@@ -247,455 +247,444 @@
         <w:t>Table of Contents</w:t>
       </w:r>
     </w:p>
-    <w:p>
-      <w:pPr>
-        <w:pStyle w:val="Contents1"/>
-        <w:tabs>
-          <w:tab w:val="right" w:pos="9638" w:leader="dot"/>
-        </w:tabs>
-        <w:rPr/>
-      </w:pPr>
-      <w:r>
-        <w:fldChar w:fldCharType="begin"/>
-      </w:r>
-      <w:r>
-        <w:rPr>
-          <w:rStyle w:val="IndexLink"/>
-        </w:rPr>
-        <w:instrText> TOC \f \o "1-9" \h</w:instrText>
-      </w:r>
-      <w:r>
-        <w:rPr>
-          <w:rStyle w:val="IndexLink"/>
-        </w:rPr>
-        <w:fldChar w:fldCharType="separate"/>
-      </w:r>
-      <w:hyperlink w:anchor="__RefHeading___Toc7949_1817233446">
-        <w:r>
-          <w:rPr>
-            <w:rStyle w:val="IndexLink"/>
-          </w:rPr>
-          <w:t>Introduction</w:t>
-          <w:tab/>
-          <w:t>1</w:t>
-        </w:r>
-      </w:hyperlink>
-    </w:p>
-    <w:p>
-      <w:pPr>
-        <w:pStyle w:val="Contents2"/>
-        <w:tabs>
-          <w:tab w:val="clear" w:pos="9355"/>
-          <w:tab w:val="right" w:pos="9638" w:leader="dot"/>
-        </w:tabs>
-        <w:rPr/>
-      </w:pPr>
-      <w:hyperlink w:anchor="__RefHeading___Toc943_1155462304">
-        <w:r>
-          <w:rPr>
-            <w:rStyle w:val="IndexLink"/>
-          </w:rPr>
-          <w:t>Nomenclature</w:t>
-          <w:tab/>
-          <w:t>2</w:t>
-        </w:r>
-      </w:hyperlink>
-    </w:p>
-    <w:p>
-      <w:pPr>
-        <w:pStyle w:val="Contents2"/>
-        <w:tabs>
-          <w:tab w:val="clear" w:pos="9355"/>
-          <w:tab w:val="right" w:pos="9638" w:leader="dot"/>
-        </w:tabs>
-        <w:rPr/>
-      </w:pPr>
-      <w:hyperlink w:anchor="__RefHeading___Toc5349_68767826">
-        <w:r>
-          <w:rPr>
-            <w:rStyle w:val="IndexLink"/>
-          </w:rPr>
-          <w:t>Institutional abbreviations</w:t>
-          <w:tab/>
-          <w:t>2</w:t>
-        </w:r>
-      </w:hyperlink>
-    </w:p>
-    <w:p>
-      <w:pPr>
-        <w:pStyle w:val="Contents1"/>
-        <w:tabs>
-          <w:tab w:val="right" w:pos="9638" w:leader="dot"/>
-        </w:tabs>
-        <w:rPr/>
-      </w:pPr>
-      <w:hyperlink w:anchor="__RefHeading___Toc1946_2786159041">
-        <w:r>
-          <w:rPr>
-            <w:rStyle w:val="IndexLink"/>
-          </w:rPr>
-          <w:t xml:space="preserve">History of the concrete </w:t>
-        </w:r>
-        <w:r>
-          <w:rPr>
-            <w:rStyle w:val="IndexLink"/>
-            <w:i/>
-            <w:iCs/>
-          </w:rPr>
-          <w:t>Diplodocus</w:t>
-        </w:r>
-        <w:r>
-          <w:rPr>
-            <w:rStyle w:val="IndexLink"/>
-          </w:rPr>
-          <w:tab/>
-          <w:t>2</w:t>
-        </w:r>
-      </w:hyperlink>
-    </w:p>
-    <w:p>
-      <w:pPr>
-        <w:pStyle w:val="Contents2"/>
-        <w:tabs>
-          <w:tab w:val="clear" w:pos="9355"/>
-          <w:tab w:val="right" w:pos="9638" w:leader="dot"/>
-        </w:tabs>
-        <w:rPr/>
-      </w:pPr>
-      <w:hyperlink w:anchor="__RefHeading___Toc1948_2786159041">
-        <w:r>
-          <w:rPr>
-            <w:rStyle w:val="IndexLink"/>
-          </w:rPr>
-          <w:t xml:space="preserve">The original Carnegie </w:t>
-        </w:r>
-        <w:r>
-          <w:rPr>
-            <w:rStyle w:val="IndexLink"/>
-            <w:i/>
-            <w:iCs/>
-          </w:rPr>
-          <w:t>Diplodocus</w:t>
-        </w:r>
-        <w:r>
-          <w:rPr>
-            <w:rStyle w:val="IndexLink"/>
-          </w:rPr>
-          <w:tab/>
-          <w:t>2</w:t>
-        </w:r>
-      </w:hyperlink>
-    </w:p>
-    <w:p>
-      <w:pPr>
-        <w:pStyle w:val="Contents2"/>
-        <w:tabs>
-          <w:tab w:val="clear" w:pos="9355"/>
-          <w:tab w:val="right" w:pos="9638" w:leader="dot"/>
-        </w:tabs>
-        <w:rPr/>
-      </w:pPr>
-      <w:hyperlink w:anchor="__RefHeading___Toc1950_2786159041">
-        <w:r>
-          <w:rPr>
-            <w:rStyle w:val="IndexLink"/>
-          </w:rPr>
-          <w:t xml:space="preserve">The first casts of the Carnegie </w:t>
-        </w:r>
-        <w:r>
-          <w:rPr>
-            <w:rStyle w:val="IndexLink"/>
-            <w:i/>
-            <w:iCs/>
-          </w:rPr>
-          <w:t>Diplodocus</w:t>
-        </w:r>
-        <w:r>
-          <w:rPr>
-            <w:rStyle w:val="IndexLink"/>
-          </w:rPr>
-          <w:tab/>
-          <w:t>3</w:t>
-        </w:r>
-      </w:hyperlink>
-    </w:p>
-    <w:p>
-      <w:pPr>
-        <w:pStyle w:val="Contents2"/>
-        <w:tabs>
-          <w:tab w:val="clear" w:pos="9355"/>
-          <w:tab w:val="right" w:pos="9638" w:leader="dot"/>
-        </w:tabs>
-        <w:rPr/>
-      </w:pPr>
-      <w:hyperlink w:anchor="__RefHeading___Toc947_1155462304">
-        <w:r>
-          <w:rPr>
-            <w:rStyle w:val="IndexLink"/>
-          </w:rPr>
-          <w:t>The Field House Museum in Vernal</w:t>
-          <w:tab/>
-          <w:t>3</w:t>
-        </w:r>
-      </w:hyperlink>
-    </w:p>
-    <w:p>
-      <w:pPr>
-        <w:pStyle w:val="Contents2"/>
-        <w:tabs>
-          <w:tab w:val="clear" w:pos="9355"/>
-          <w:tab w:val="right" w:pos="9638" w:leader="dot"/>
-        </w:tabs>
-        <w:rPr/>
-      </w:pPr>
-      <w:hyperlink w:anchor="__RefHeading___Toc26119_446257137">
-        <w:r>
-          <w:rPr>
-            <w:rStyle w:val="IndexLink"/>
-          </w:rPr>
-          <w:t>The concrete cast in Vernal</w:t>
-          <w:tab/>
-          <w:t>4</w:t>
-        </w:r>
-      </w:hyperlink>
-    </w:p>
-    <w:p>
-      <w:pPr>
-        <w:pStyle w:val="Contents2"/>
-        <w:tabs>
-          <w:tab w:val="clear" w:pos="9355"/>
-          <w:tab w:val="right" w:pos="9638" w:leader="dot"/>
-        </w:tabs>
-        <w:rPr/>
-      </w:pPr>
-      <w:hyperlink w:anchor="__RefHeading___Toc430_3962850034">
-        <w:r>
-          <w:rPr>
-            <w:rStyle w:val="IndexLink"/>
-          </w:rPr>
-          <w:t>The fate of the original molds</w:t>
-          <w:tab/>
-          <w:t>6</w:t>
-        </w:r>
-      </w:hyperlink>
-    </w:p>
-    <w:p>
-      <w:pPr>
-        <w:pStyle w:val="Contents2"/>
-        <w:tabs>
-          <w:tab w:val="clear" w:pos="9355"/>
-          <w:tab w:val="right" w:pos="9638" w:leader="dot"/>
-        </w:tabs>
-        <w:rPr/>
-      </w:pPr>
-      <w:hyperlink w:anchor="__RefHeading___Toc949_1155462304">
-        <w:r>
-          <w:rPr>
-            <w:rStyle w:val="IndexLink"/>
-          </w:rPr>
-          <w:t>The lightweight cast in Vernal</w:t>
-          <w:tab/>
-          <w:t>8</w:t>
-        </w:r>
-      </w:hyperlink>
-    </w:p>
-    <w:p>
-      <w:pPr>
-        <w:pStyle w:val="Contents2"/>
-        <w:tabs>
-          <w:tab w:val="clear" w:pos="9355"/>
-          <w:tab w:val="right" w:pos="9638" w:leader="dot"/>
-        </w:tabs>
-        <w:rPr/>
-      </w:pPr>
-      <w:hyperlink w:anchor="__RefHeading___Toc418_3962850034">
-        <w:r>
-          <w:rPr>
-            <w:rStyle w:val="IndexLink"/>
-          </w:rPr>
-          <w:t xml:space="preserve">New casts made from molds of the concrete </w:t>
-        </w:r>
-        <w:r>
-          <w:rPr>
-            <w:rStyle w:val="IndexLink"/>
-            <w:i/>
-            <w:iCs/>
-          </w:rPr>
-          <w:t>Diplodocus</w:t>
-        </w:r>
-        <w:r>
-          <w:rPr>
-            <w:rStyle w:val="IndexLink"/>
-          </w:rPr>
-          <w:tab/>
-          <w:t>11</w:t>
-        </w:r>
-      </w:hyperlink>
-    </w:p>
-    <w:p>
-      <w:pPr>
-        <w:pStyle w:val="Contents2"/>
-        <w:tabs>
-          <w:tab w:val="clear" w:pos="9355"/>
-          <w:tab w:val="right" w:pos="9638" w:leader="dot"/>
-        </w:tabs>
-        <w:rPr/>
-      </w:pPr>
-      <w:hyperlink w:anchor="__RefHeading___Toc953_1155462304">
-        <w:r>
-          <w:rPr>
-            <w:rStyle w:val="IndexLink"/>
-          </w:rPr>
-          <w:t xml:space="preserve">The fate of the concrete </w:t>
-        </w:r>
-        <w:r>
-          <w:rPr>
-            <w:rStyle w:val="IndexLink"/>
-            <w:i/>
-            <w:iCs/>
-          </w:rPr>
-          <w:t>Diplodocus</w:t>
-        </w:r>
-        <w:r>
-          <w:rPr>
-            <w:rStyle w:val="IndexLink"/>
-          </w:rPr>
-          <w:tab/>
-          <w:t>13</w:t>
-        </w:r>
-      </w:hyperlink>
-    </w:p>
-    <w:p>
-      <w:pPr>
-        <w:pStyle w:val="Contents2"/>
-        <w:tabs>
-          <w:tab w:val="clear" w:pos="9355"/>
-          <w:tab w:val="right" w:pos="9638" w:leader="dot"/>
-        </w:tabs>
-        <w:rPr/>
-      </w:pPr>
-      <w:hyperlink w:anchor="__RefHeading___Toc3005_1175089729">
-        <w:r>
-          <w:rPr>
-            <w:rStyle w:val="IndexLink"/>
-          </w:rPr>
-          <w:t>The fate of the new molds</w:t>
-          <w:tab/>
-          <w:t>13</w:t>
-        </w:r>
-      </w:hyperlink>
-    </w:p>
-    <w:p>
-      <w:pPr>
-        <w:pStyle w:val="Contents1"/>
-        <w:tabs>
-          <w:tab w:val="right" w:pos="9638" w:leader="dot"/>
-        </w:tabs>
-        <w:rPr/>
-      </w:pPr>
-      <w:hyperlink w:anchor="__RefHeading___Toc3401_68767826">
-        <w:r>
-          <w:rPr>
-            <w:rStyle w:val="IndexLink"/>
-          </w:rPr>
-          <w:t>Discussion</w:t>
-          <w:tab/>
-          <w:t>14</w:t>
-        </w:r>
-      </w:hyperlink>
-    </w:p>
-    <w:p>
-      <w:pPr>
-        <w:pStyle w:val="Contents1"/>
-        <w:tabs>
-          <w:tab w:val="right" w:pos="9638" w:leader="dot"/>
-        </w:tabs>
-        <w:rPr/>
-      </w:pPr>
-      <w:hyperlink w:anchor="__RefHeading___Toc3529_2542618767">
-        <w:r>
-          <w:rPr>
-            <w:rStyle w:val="IndexLink"/>
-          </w:rPr>
-          <w:t>Acknowledgements</w:t>
-          <w:tab/>
-          <w:t>14</w:t>
-        </w:r>
-      </w:hyperlink>
-    </w:p>
-    <w:p>
-      <w:pPr>
-        <w:pStyle w:val="Contents1"/>
-        <w:tabs>
-          <w:tab w:val="right" w:pos="9638" w:leader="dot"/>
-        </w:tabs>
-        <w:rPr/>
-      </w:pPr>
-      <w:hyperlink w:anchor="__RefHeading___Toc3405_68767826">
-        <w:r>
-          <w:rPr>
-            <w:rStyle w:val="IndexLink"/>
-          </w:rPr>
-          <w:t>References</w:t>
-          <w:tab/>
-          <w:t>15</w:t>
-        </w:r>
-      </w:hyperlink>
-    </w:p>
-    <w:p>
-      <w:pPr>
-        <w:pStyle w:val="Contents1"/>
-        <w:tabs>
-          <w:tab w:val="right" w:pos="9638" w:leader="dot"/>
-        </w:tabs>
-        <w:rPr/>
-      </w:pPr>
-      <w:hyperlink w:anchor="__RefHeading___Toc3407_68767826">
-        <w:r>
-          <w:rPr>
-            <w:rStyle w:val="IndexLink"/>
-          </w:rPr>
-          <w:t>Figure Captions</w:t>
-          <w:tab/>
-          <w:t>19</w:t>
-        </w:r>
-      </w:hyperlink>
-    </w:p>
-    <w:p>
-      <w:pPr>
-        <w:pStyle w:val="Contents1"/>
-        <w:tabs>
-          <w:tab w:val="right" w:pos="9638" w:leader="dot"/>
-        </w:tabs>
-        <w:rPr/>
-      </w:pPr>
-      <w:hyperlink w:anchor="__RefHeading___Toc4426_1817233446">
-        <w:r>
-          <w:rPr>
-            <w:rStyle w:val="IndexLink"/>
-          </w:rPr>
-          <w:t>Tables</w:t>
-          <w:tab/>
-          <w:t>21</w:t>
-        </w:r>
-      </w:hyperlink>
-    </w:p>
-    <w:p>
-      <w:pPr>
-        <w:pStyle w:val="Heading1"/>
-        <w:rPr/>
-      </w:pPr>
-      <w:bookmarkStart w:id="0" w:name="__RefHeading___Toc7949_1817233446"/>
-      <w:bookmarkEnd w:id="0"/>
-      <w:r>
-        <w:rPr/>
-        <w:t>Introduction</w:t>
-      </w:r>
-      <w:r>
-        <w:rPr/>
-        <w:fldChar w:fldCharType="end"/>
-      </w:r>
-    </w:p>
+    <w:sdt>
+      <w:sdtPr>
+        <w:docPartObj>
+          <w:docPartGallery w:val="Table of Contents"/>
+          <w:docPartUnique w:val="true"/>
+        </w:docPartObj>
+      </w:sdtPr>
+      <w:sdtContent>
+        <w:p>
+          <w:pPr>
+            <w:pStyle w:val="Contents1"/>
+            <w:rPr/>
+          </w:pPr>
+          <w:r>
+            <w:fldChar w:fldCharType="begin"/>
+          </w:r>
+          <w:r>
+            <w:rPr>
+              <w:rStyle w:val="IndexLink"/>
+            </w:rPr>
+            <w:instrText xml:space="preserve"> TOC \f \o "1-9" \h</w:instrText>
+          </w:r>
+          <w:r>
+            <w:rPr>
+              <w:rStyle w:val="IndexLink"/>
+            </w:rPr>
+            <w:fldChar w:fldCharType="separate"/>
+          </w:r>
+          <w:hyperlink w:anchor="__RefHeading___Toc7949_1817233446">
+            <w:r>
+              <w:rPr>
+                <w:rStyle w:val="IndexLink"/>
+              </w:rPr>
+              <w:t>Introduction</w:t>
+              <w:tab/>
+              <w:t>1</w:t>
+            </w:r>
+          </w:hyperlink>
+        </w:p>
+        <w:p>
+          <w:pPr>
+            <w:pStyle w:val="Contents2"/>
+            <w:tabs>
+              <w:tab w:val="clear" w:pos="9355"/>
+              <w:tab w:val="right" w:pos="9638" w:leader="dot"/>
+            </w:tabs>
+            <w:rPr/>
+          </w:pPr>
+          <w:hyperlink w:anchor="__RefHeading___Toc943_1155462304">
+            <w:r>
+              <w:rPr>
+                <w:rStyle w:val="IndexLink"/>
+              </w:rPr>
+              <w:t>Nomenclature</w:t>
+              <w:tab/>
+              <w:t>2</w:t>
+            </w:r>
+          </w:hyperlink>
+        </w:p>
+        <w:p>
+          <w:pPr>
+            <w:pStyle w:val="Contents2"/>
+            <w:tabs>
+              <w:tab w:val="clear" w:pos="9355"/>
+              <w:tab w:val="right" w:pos="9638" w:leader="dot"/>
+            </w:tabs>
+            <w:rPr/>
+          </w:pPr>
+          <w:hyperlink w:anchor="__RefHeading___Toc5349_68767826">
+            <w:r>
+              <w:rPr>
+                <w:rStyle w:val="IndexLink"/>
+              </w:rPr>
+              <w:t>Institutional abbreviations</w:t>
+              <w:tab/>
+              <w:t>2</w:t>
+            </w:r>
+          </w:hyperlink>
+        </w:p>
+        <w:p>
+          <w:pPr>
+            <w:pStyle w:val="Contents1"/>
+            <w:rPr/>
+          </w:pPr>
+          <w:hyperlink w:anchor="__RefHeading___Toc1946_2786159041">
+            <w:r>
+              <w:rPr>
+                <w:rStyle w:val="IndexLink"/>
+              </w:rPr>
+              <w:t xml:space="preserve">History of the concrete </w:t>
+            </w:r>
+            <w:r>
+              <w:rPr>
+                <w:rStyle w:val="IndexLink"/>
+                <w:i/>
+                <w:iCs/>
+              </w:rPr>
+              <w:t>Diplodocus</w:t>
+            </w:r>
+            <w:r>
+              <w:rPr>
+                <w:rStyle w:val="IndexLink"/>
+              </w:rPr>
+              <w:tab/>
+              <w:t>2</w:t>
+            </w:r>
+          </w:hyperlink>
+        </w:p>
+        <w:p>
+          <w:pPr>
+            <w:pStyle w:val="Contents2"/>
+            <w:tabs>
+              <w:tab w:val="clear" w:pos="9355"/>
+              <w:tab w:val="right" w:pos="9638" w:leader="dot"/>
+            </w:tabs>
+            <w:rPr/>
+          </w:pPr>
+          <w:hyperlink w:anchor="__RefHeading___Toc1948_2786159041">
+            <w:r>
+              <w:rPr>
+                <w:rStyle w:val="IndexLink"/>
+              </w:rPr>
+              <w:t xml:space="preserve">The original Carnegie </w:t>
+            </w:r>
+            <w:r>
+              <w:rPr>
+                <w:rStyle w:val="IndexLink"/>
+                <w:i/>
+                <w:iCs/>
+              </w:rPr>
+              <w:t>Diplodocus</w:t>
+            </w:r>
+            <w:r>
+              <w:rPr>
+                <w:rStyle w:val="IndexLink"/>
+              </w:rPr>
+              <w:tab/>
+              <w:t>2</w:t>
+            </w:r>
+          </w:hyperlink>
+        </w:p>
+        <w:p>
+          <w:pPr>
+            <w:pStyle w:val="Contents2"/>
+            <w:tabs>
+              <w:tab w:val="clear" w:pos="9355"/>
+              <w:tab w:val="right" w:pos="9638" w:leader="dot"/>
+            </w:tabs>
+            <w:rPr/>
+          </w:pPr>
+          <w:hyperlink w:anchor="__RefHeading___Toc1950_2786159041">
+            <w:r>
+              <w:rPr>
+                <w:rStyle w:val="IndexLink"/>
+              </w:rPr>
+              <w:t xml:space="preserve">The first casts of the Carnegie </w:t>
+            </w:r>
+            <w:r>
+              <w:rPr>
+                <w:rStyle w:val="IndexLink"/>
+                <w:i/>
+                <w:iCs/>
+              </w:rPr>
+              <w:t>Diplodocus</w:t>
+            </w:r>
+            <w:r>
+              <w:rPr>
+                <w:rStyle w:val="IndexLink"/>
+              </w:rPr>
+              <w:tab/>
+              <w:t>3</w:t>
+            </w:r>
+          </w:hyperlink>
+        </w:p>
+        <w:p>
+          <w:pPr>
+            <w:pStyle w:val="Contents2"/>
+            <w:tabs>
+              <w:tab w:val="clear" w:pos="9355"/>
+              <w:tab w:val="right" w:pos="9638" w:leader="dot"/>
+            </w:tabs>
+            <w:rPr/>
+          </w:pPr>
+          <w:hyperlink w:anchor="__RefHeading___Toc947_1155462304">
+            <w:r>
+              <w:rPr>
+                <w:rStyle w:val="IndexLink"/>
+              </w:rPr>
+              <w:t>The Field House Museum in Vernal</w:t>
+              <w:tab/>
+              <w:t>3</w:t>
+            </w:r>
+          </w:hyperlink>
+        </w:p>
+        <w:p>
+          <w:pPr>
+            <w:pStyle w:val="Contents2"/>
+            <w:tabs>
+              <w:tab w:val="clear" w:pos="9355"/>
+              <w:tab w:val="right" w:pos="9638" w:leader="dot"/>
+            </w:tabs>
+            <w:rPr/>
+          </w:pPr>
+          <w:hyperlink w:anchor="__RefHeading___Toc26119_446257137">
+            <w:r>
+              <w:rPr>
+                <w:rStyle w:val="IndexLink"/>
+              </w:rPr>
+              <w:t>The concrete cast in Vernal</w:t>
+              <w:tab/>
+              <w:t>4</w:t>
+            </w:r>
+          </w:hyperlink>
+        </w:p>
+        <w:p>
+          <w:pPr>
+            <w:pStyle w:val="Contents2"/>
+            <w:tabs>
+              <w:tab w:val="clear" w:pos="9355"/>
+              <w:tab w:val="right" w:pos="9638" w:leader="dot"/>
+            </w:tabs>
+            <w:rPr/>
+          </w:pPr>
+          <w:hyperlink w:anchor="__RefHeading___Toc430_3962850034">
+            <w:r>
+              <w:rPr>
+                <w:rStyle w:val="IndexLink"/>
+              </w:rPr>
+              <w:t>The fate of the original molds</w:t>
+              <w:tab/>
+              <w:t>6</w:t>
+            </w:r>
+          </w:hyperlink>
+        </w:p>
+        <w:p>
+          <w:pPr>
+            <w:pStyle w:val="Contents2"/>
+            <w:tabs>
+              <w:tab w:val="clear" w:pos="9355"/>
+              <w:tab w:val="right" w:pos="9638" w:leader="dot"/>
+            </w:tabs>
+            <w:rPr/>
+          </w:pPr>
+          <w:hyperlink w:anchor="__RefHeading___Toc949_1155462304">
+            <w:r>
+              <w:rPr>
+                <w:rStyle w:val="IndexLink"/>
+              </w:rPr>
+              <w:t>The lightweight cast in Vernal</w:t>
+              <w:tab/>
+              <w:t>8</w:t>
+            </w:r>
+          </w:hyperlink>
+        </w:p>
+        <w:p>
+          <w:pPr>
+            <w:pStyle w:val="Contents2"/>
+            <w:tabs>
+              <w:tab w:val="clear" w:pos="9355"/>
+              <w:tab w:val="right" w:pos="9638" w:leader="dot"/>
+            </w:tabs>
+            <w:rPr/>
+          </w:pPr>
+          <w:hyperlink w:anchor="__RefHeading___Toc418_3962850034">
+            <w:r>
+              <w:rPr>
+                <w:rStyle w:val="IndexLink"/>
+              </w:rPr>
+              <w:t xml:space="preserve">New casts made from molds of the concrete </w:t>
+            </w:r>
+            <w:r>
+              <w:rPr>
+                <w:rStyle w:val="IndexLink"/>
+                <w:i/>
+                <w:iCs/>
+              </w:rPr>
+              <w:t>Diplodocus</w:t>
+            </w:r>
+            <w:r>
+              <w:rPr>
+                <w:rStyle w:val="IndexLink"/>
+              </w:rPr>
+              <w:tab/>
+              <w:t>11</w:t>
+            </w:r>
+          </w:hyperlink>
+        </w:p>
+        <w:p>
+          <w:pPr>
+            <w:pStyle w:val="Contents2"/>
+            <w:tabs>
+              <w:tab w:val="clear" w:pos="9355"/>
+              <w:tab w:val="right" w:pos="9638" w:leader="dot"/>
+            </w:tabs>
+            <w:rPr/>
+          </w:pPr>
+          <w:hyperlink w:anchor="__RefHeading___Toc953_1155462304">
+            <w:r>
+              <w:rPr>
+                <w:rStyle w:val="IndexLink"/>
+              </w:rPr>
+              <w:t xml:space="preserve">The fate of the concrete </w:t>
+            </w:r>
+            <w:r>
+              <w:rPr>
+                <w:rStyle w:val="IndexLink"/>
+                <w:i/>
+                <w:iCs/>
+              </w:rPr>
+              <w:t>Diplodocus</w:t>
+            </w:r>
+            <w:r>
+              <w:rPr>
+                <w:rStyle w:val="IndexLink"/>
+              </w:rPr>
+              <w:tab/>
+              <w:t>13</w:t>
+            </w:r>
+          </w:hyperlink>
+        </w:p>
+        <w:p>
+          <w:pPr>
+            <w:pStyle w:val="Contents2"/>
+            <w:tabs>
+              <w:tab w:val="clear" w:pos="9355"/>
+              <w:tab w:val="right" w:pos="9638" w:leader="dot"/>
+            </w:tabs>
+            <w:rPr/>
+          </w:pPr>
+          <w:hyperlink w:anchor="__RefHeading___Toc3005_1175089729">
+            <w:r>
+              <w:rPr>
+                <w:rStyle w:val="IndexLink"/>
+              </w:rPr>
+              <w:t>The fate of the new molds</w:t>
+              <w:tab/>
+              <w:t>13</w:t>
+            </w:r>
+          </w:hyperlink>
+        </w:p>
+        <w:p>
+          <w:pPr>
+            <w:pStyle w:val="Contents1"/>
+            <w:rPr/>
+          </w:pPr>
+          <w:hyperlink w:anchor="__RefHeading___Toc3401_68767826">
+            <w:r>
+              <w:rPr>
+                <w:rStyle w:val="IndexLink"/>
+              </w:rPr>
+              <w:t>Discussion</w:t>
+              <w:tab/>
+              <w:t>14</w:t>
+            </w:r>
+          </w:hyperlink>
+        </w:p>
+        <w:p>
+          <w:pPr>
+            <w:pStyle w:val="Contents1"/>
+            <w:rPr/>
+          </w:pPr>
+          <w:hyperlink w:anchor="__RefHeading___Toc3529_2542618767">
+            <w:r>
+              <w:rPr>
+                <w:rStyle w:val="IndexLink"/>
+              </w:rPr>
+              <w:t>Acknowledgements</w:t>
+              <w:tab/>
+              <w:t>14</w:t>
+            </w:r>
+          </w:hyperlink>
+        </w:p>
+        <w:p>
+          <w:pPr>
+            <w:pStyle w:val="Contents1"/>
+            <w:rPr/>
+          </w:pPr>
+          <w:hyperlink w:anchor="__RefHeading___Toc3405_68767826">
+            <w:r>
+              <w:rPr>
+                <w:rStyle w:val="IndexLink"/>
+              </w:rPr>
+              <w:t>References</w:t>
+              <w:tab/>
+              <w:t>15</w:t>
+            </w:r>
+          </w:hyperlink>
+        </w:p>
+        <w:p>
+          <w:pPr>
+            <w:pStyle w:val="Contents1"/>
+            <w:rPr/>
+          </w:pPr>
+          <w:hyperlink w:anchor="__RefHeading___Toc3407_68767826">
+            <w:r>
+              <w:rPr>
+                <w:rStyle w:val="IndexLink"/>
+              </w:rPr>
+              <w:t>Figure Captions</w:t>
+              <w:tab/>
+              <w:t>19</w:t>
+            </w:r>
+          </w:hyperlink>
+        </w:p>
+        <w:p>
+          <w:pPr>
+            <w:pStyle w:val="Contents1"/>
+            <w:rPr/>
+          </w:pPr>
+          <w:hyperlink w:anchor="__RefHeading___Toc4426_1817233446">
+            <w:r>
+              <w:rPr>
+                <w:rStyle w:val="IndexLink"/>
+              </w:rPr>
+              <w:t>Tables</w:t>
+              <w:tab/>
+              <w:t>21</w:t>
+            </w:r>
+          </w:hyperlink>
+        </w:p>
+        <w:p>
+          <w:pPr>
+            <w:pStyle w:val="Heading1"/>
+            <w:rPr/>
+          </w:pPr>
+          <w:bookmarkStart w:id="0" w:name="__RefHeading___Toc7949_1817233446"/>
+          <w:bookmarkEnd w:id="0"/>
+          <w:r>
+            <w:rPr/>
+            <w:t>Introduction</w:t>
+          </w:r>
+          <w:r>
+            <w:rPr/>
+            <w:fldChar w:fldCharType="end"/>
+          </w:r>
+        </w:p>
+      </w:sdtContent>
+    </w:sdt>
     <w:p>
       <w:pPr>
         <w:pStyle w:val="TextBody"/>
@@ -1390,7 +1379,21 @@
           <w:highlight w:val="yellow"/>
           <w:u w:val="none"/>
         </w:rPr>
-        <w:t>XXX follow up with Hicks.</w:t>
+        <w:t xml:space="preserve">XXX </w:t>
+      </w:r>
+      <w:r>
+        <w:rPr>
+          <w:highlight w:val="yellow"/>
+          <w:u w:val="none"/>
+        </w:rPr>
+        <w:t xml:space="preserve">Waiting for White to put me in touch </w:t>
+      </w:r>
+      <w:r>
+        <w:rPr>
+          <w:highlight w:val="yellow"/>
+          <w:u w:val="none"/>
+        </w:rPr>
+        <w:t>with Hicks.</w:t>
       </w:r>
     </w:p>
     <w:p>
@@ -1923,13 +1926,22 @@
       </w:r>
       <w:r>
         <w:rPr/>
-        <w:t xml:space="preserve"> was moved to a new position in the Kids In Charge Gallery in the remaining part of the museum. The quadrupedal mount was sold to a company that in turn sold it to a Canadian exhibition company. </w:t>
-      </w:r>
-      <w:r>
-        <w:rPr>
-          <w:shd w:fill="FFFF00" w:val="clear"/>
-        </w:rPr>
-        <w:t>XXX Anthony Pelaez says this was RCI. Awaiting confirmation from Peter May.</w:t>
+        <w:t xml:space="preserve"> was moved to a new position in the Kids In Charge Gallery in the remaining part of the museum. The quadrupedal mount was sold to a company that in turn sold it on </w:t>
+      </w:r>
+      <w:r>
+        <w:rPr/>
+        <w:t xml:space="preserve">to RCI who had mounted it in the first place. At present, this cast is on display at the Cleveland Museum of Natural History as a filler while RCI mount their </w:t>
+      </w:r>
+      <w:r>
+        <w:rPr>
+          <w:i/>
+          <w:iCs/>
+        </w:rPr>
+        <w:t>Haplocanthosaurus</w:t>
+      </w:r>
+      <w:r>
+        <w:rPr/>
+        <w:t xml:space="preserve"> skeleton, and its intended destination after that is Quinte Natural History Museum, Trenton, Ontario (Peter May, pers. comm., 2022).</w:t>
       </w:r>
     </w:p>
     <w:p>
@@ -2052,11 +2064,7 @@
       </w:r>
       <w:r>
         <w:rPr/>
-        <w:t xml:space="preserve"> outside the Prehistoric Museum’s current building: there us no space on the south side because that is where the city holds outdoor events, and no room on the north side because of the parking lot and overhead main power line for downtown businesses. </w:t>
-      </w:r>
-      <w:r>
-        <w:rPr/>
-        <w:t xml:space="preserve">The intention was that the cast would be mounted outside a new museum in Price, which was then in the planning and fund-raising stage. But due to funding difficulties this museum was never built and the land that had been donated for the museum was returned to the donor. In light of these developments, the Carpenter discussed with the USU chancellor the possibility of temporarily mounting the skeleton on campus. However, this idea was not pursued since Carpenter feared that mounting and later dismantling the cast to move it to a new museum would damage it. So it currently sits in the basement storage area on the </w:t>
+        <w:t xml:space="preserve"> outside the Prehistoric Museum’s current building: there us no space on the south side because that is where the city holds outdoor events, and no room on the north side because of the parking lot and overhead main power line for downtown businesses. The intention was that the cast would be mounted outside a new museum in Price, which was then in the planning and fund-raising stage. But due to funding difficulties this museum was never built and the land that had been donated for the museum was returned to the donor. In light of these developments, the Carpenter discussed with the USU chancellor the possibility of temporarily mounting the skeleton on campus. However, this idea was not pursued since Carpenter feared that mounting and later dismantling the cast to move it to a new museum would damage it. So it currently sits in the basement storage area on the </w:t>
       </w:r>
       <w:bookmarkStart w:id="14" w:name="__DdeLink__701_1817233446"/>
       <w:r>
@@ -2099,15 +2107,7 @@
       </w:r>
       <w:r>
         <w:rPr/>
-        <w:t xml:space="preserve"> molds that had been taken from the concrete cast were moved to Research Casting Internation (RCI) in Trenton, Ontario, Canada. Here, they were kept in storage </w:t>
-      </w:r>
-      <w:r>
-        <w:rPr/>
-        <w:t>for Dinolab</w:t>
-      </w:r>
-      <w:r>
-        <w:rPr/>
-        <w:t xml:space="preserve">: some of them still in good condition, some in rough shape. At the time of wring, these are probably the only Carnegie </w:t>
+        <w:t xml:space="preserve"> molds that had been taken from the concrete cast were moved to Research Casting Internation (RCI) in Trenton, Ontario, Canada. Here, they were kept in storage for Dinolab: some of them still in good condition, some in rough shape. At the time of wring, these are probably the only Carnegie </w:t>
       </w:r>
       <w:r>
         <w:rPr>
@@ -2389,6 +2389,16 @@
     </w:p>
     <w:p>
       <w:pPr>
+        <w:pStyle w:val="FigureCaption"/>
+        <w:rPr/>
+      </w:pPr>
+      <w:r>
+        <w:rPr/>
+        <w:t>Peter May pers. comm.</w:t>
+      </w:r>
+    </w:p>
+    <w:p>
+      <w:pPr>
         <w:pStyle w:val="TextBody"/>
         <w:rPr/>
       </w:pPr>
@@ -2416,7 +2426,7 @@
           <w:numId w:val="0"/>
         </w:numPr>
         <w:suppressAutoHyphens w:val="true"/>
-        <w:overflowPunct w:val="false"/>
+        <w:overflowPunct w:val="true"/>
         <w:ind w:left="0" w:hanging="0"/>
         <w:jc w:val="left"/>
         <w:rPr/>
@@ -2661,7 +2671,7 @@
       <w:hyperlink r:id="rId11">
         <w:r>
           <w:rPr>
-            <w:rStyle w:val="FollowedHyperlink"/>
+            <w:rStyle w:val="VisitedInternetLink"/>
           </w:rPr>
           <w:t>https://newspapers.lib.utah.edu/ark:/87278/s6rv4bxq/22646163</w:t>
         </w:r>
@@ -2703,7 +2713,7 @@
       <w:hyperlink r:id="rId12">
         <w:r>
           <w:rPr>
-            <w:rStyle w:val="FollowedHyperlink"/>
+            <w:rStyle w:val="VisitedInternetLink"/>
           </w:rPr>
           <w:t>https://newspapers.lib.utah.edu/ark:/87278/s6b88zdc/22648688</w:t>
         </w:r>
@@ -3737,7 +3747,7 @@
       <w:hyperlink r:id="rId25">
         <w:r>
           <w:rPr>
-            <w:rStyle w:val="FollowedHyperlink"/>
+            <w:rStyle w:val="VisitedInternetLink"/>
           </w:rPr>
           <w:t>https://wusfnews.wusf.usf.edu/news/2017-05-18/mosi-to-close-imax-other-exhibits-in-cost-saving-reconfiguration</w:t>
         </w:r>
@@ -4516,7 +4526,7 @@
         <w:tblW w:w="9638" w:type="dxa"/>
         <w:jc w:val="left"/>
         <w:tblInd w:w="0" w:type="dxa"/>
-        <w:tblBorders/>
+        <w:tblLayout w:type="fixed"/>
         <w:tblCellMar>
           <w:top w:w="0" w:type="dxa"/>
           <w:left w:w="0" w:type="dxa"/>
@@ -4528,11 +4538,11 @@
         <w:gridCol w:w="559"/>
         <w:gridCol w:w="1431"/>
         <w:gridCol w:w="1191"/>
-        <w:gridCol w:w="1075"/>
-        <w:gridCol w:w="1124"/>
-        <w:gridCol w:w="1097"/>
+        <w:gridCol w:w="1076"/>
+        <w:gridCol w:w="1123"/>
+        <w:gridCol w:w="1098"/>
         <w:gridCol w:w="1484"/>
-        <w:gridCol w:w="1675"/>
+        <w:gridCol w:w="1674"/>
       </w:tblGrid>
       <w:tr>
         <w:trPr>
@@ -4630,7 +4640,7 @@
         </w:tc>
         <w:tc>
           <w:tcPr>
-            <w:tcW w:w="1075" w:type="dxa"/>
+            <w:tcW w:w="1076" w:type="dxa"/>
             <w:tcBorders/>
             <w:shd w:fill="auto" w:val="clear"/>
           </w:tcPr>
@@ -4660,7 +4670,7 @@
         </w:tc>
         <w:tc>
           <w:tcPr>
-            <w:tcW w:w="1124" w:type="dxa"/>
+            <w:tcW w:w="1123" w:type="dxa"/>
             <w:tcBorders/>
             <w:shd w:fill="auto" w:val="clear"/>
           </w:tcPr>
@@ -4690,7 +4700,7 @@
         </w:tc>
         <w:tc>
           <w:tcPr>
-            <w:tcW w:w="1097" w:type="dxa"/>
+            <w:tcW w:w="1098" w:type="dxa"/>
             <w:tcBorders/>
             <w:shd w:fill="auto" w:val="clear"/>
           </w:tcPr>
@@ -4720,7 +4730,7 @@
         </w:tc>
         <w:tc>
           <w:tcPr>
-            <w:tcW w:w="3159" w:type="dxa"/>
+            <w:tcW w:w="3158" w:type="dxa"/>
             <w:gridSpan w:val="2"/>
             <w:tcBorders/>
             <w:shd w:fill="auto" w:val="clear"/>
@@ -4841,7 +4851,7 @@
         </w:tc>
         <w:tc>
           <w:tcPr>
-            <w:tcW w:w="1075" w:type="dxa"/>
+            <w:tcW w:w="1076" w:type="dxa"/>
             <w:tcBorders/>
             <w:shd w:fill="auto" w:val="clear"/>
           </w:tcPr>
@@ -4870,7 +4880,7 @@
         </w:tc>
         <w:tc>
           <w:tcPr>
-            <w:tcW w:w="1124" w:type="dxa"/>
+            <w:tcW w:w="1123" w:type="dxa"/>
             <w:tcBorders/>
             <w:shd w:fill="auto" w:val="clear"/>
           </w:tcPr>
@@ -4899,7 +4909,7 @@
         </w:tc>
         <w:tc>
           <w:tcPr>
-            <w:tcW w:w="1097" w:type="dxa"/>
+            <w:tcW w:w="1098" w:type="dxa"/>
             <w:tcBorders/>
             <w:shd w:fill="auto" w:val="clear"/>
           </w:tcPr>
@@ -4958,7 +4968,7 @@
         </w:tc>
         <w:tc>
           <w:tcPr>
-            <w:tcW w:w="1675" w:type="dxa"/>
+            <w:tcW w:w="1674" w:type="dxa"/>
             <w:tcBorders/>
             <w:shd w:fill="auto" w:val="clear"/>
           </w:tcPr>
@@ -5066,7 +5076,7 @@
         </w:tc>
         <w:tc>
           <w:tcPr>
-            <w:tcW w:w="1075" w:type="dxa"/>
+            <w:tcW w:w="1076" w:type="dxa"/>
             <w:tcBorders/>
             <w:shd w:fill="auto" w:val="clear"/>
           </w:tcPr>
@@ -5091,7 +5101,7 @@
         </w:tc>
         <w:tc>
           <w:tcPr>
-            <w:tcW w:w="1124" w:type="dxa"/>
+            <w:tcW w:w="1123" w:type="dxa"/>
             <w:tcBorders/>
             <w:shd w:fill="auto" w:val="clear"/>
           </w:tcPr>
@@ -5116,7 +5126,7 @@
         </w:tc>
         <w:tc>
           <w:tcPr>
-            <w:tcW w:w="1097" w:type="dxa"/>
+            <w:tcW w:w="1098" w:type="dxa"/>
             <w:tcBorders/>
             <w:shd w:fill="auto" w:val="clear"/>
           </w:tcPr>
@@ -5166,7 +5176,7 @@
         </w:tc>
         <w:tc>
           <w:tcPr>
-            <w:tcW w:w="1675" w:type="dxa"/>
+            <w:tcW w:w="1674" w:type="dxa"/>
             <w:tcBorders/>
             <w:shd w:fill="auto" w:val="clear"/>
           </w:tcPr>
@@ -5269,7 +5279,7 @@
         </w:tc>
         <w:tc>
           <w:tcPr>
-            <w:tcW w:w="1075" w:type="dxa"/>
+            <w:tcW w:w="1076" w:type="dxa"/>
             <w:tcBorders/>
             <w:shd w:fill="auto" w:val="clear"/>
           </w:tcPr>
@@ -5294,7 +5304,7 @@
         </w:tc>
         <w:tc>
           <w:tcPr>
-            <w:tcW w:w="1124" w:type="dxa"/>
+            <w:tcW w:w="1123" w:type="dxa"/>
             <w:tcBorders/>
             <w:shd w:fill="auto" w:val="clear"/>
           </w:tcPr>
@@ -5319,7 +5329,7 @@
         </w:tc>
         <w:tc>
           <w:tcPr>
-            <w:tcW w:w="1097" w:type="dxa"/>
+            <w:tcW w:w="1098" w:type="dxa"/>
             <w:tcBorders/>
             <w:shd w:fill="auto" w:val="clear"/>
           </w:tcPr>
@@ -5369,7 +5379,7 @@
         </w:tc>
         <w:tc>
           <w:tcPr>
-            <w:tcW w:w="1675" w:type="dxa"/>
+            <w:tcW w:w="1674" w:type="dxa"/>
             <w:tcBorders/>
             <w:shd w:fill="auto" w:val="clear"/>
           </w:tcPr>
@@ -5503,7 +5513,7 @@
         </w:tc>
         <w:tc>
           <w:tcPr>
-            <w:tcW w:w="1097" w:type="dxa"/>
+            <w:tcW w:w="1098" w:type="dxa"/>
             <w:tcBorders/>
             <w:shd w:fill="auto" w:val="clear"/>
           </w:tcPr>
@@ -5553,7 +5563,7 @@
         </w:tc>
         <w:tc>
           <w:tcPr>
-            <w:tcW w:w="1675" w:type="dxa"/>
+            <w:tcW w:w="1674" w:type="dxa"/>
             <w:tcBorders/>
             <w:shd w:fill="auto" w:val="clear"/>
           </w:tcPr>
@@ -5658,7 +5668,7 @@
         </w:tc>
         <w:tc>
           <w:tcPr>
-            <w:tcW w:w="1075" w:type="dxa"/>
+            <w:tcW w:w="1076" w:type="dxa"/>
             <w:tcBorders/>
             <w:shd w:fill="auto" w:val="clear"/>
           </w:tcPr>
@@ -5683,7 +5693,7 @@
         </w:tc>
         <w:tc>
           <w:tcPr>
-            <w:tcW w:w="1124" w:type="dxa"/>
+            <w:tcW w:w="1123" w:type="dxa"/>
             <w:tcBorders/>
             <w:shd w:fill="auto" w:val="clear"/>
           </w:tcPr>
@@ -5707,7 +5717,7 @@
         </w:tc>
         <w:tc>
           <w:tcPr>
-            <w:tcW w:w="1097" w:type="dxa"/>
+            <w:tcW w:w="1098" w:type="dxa"/>
             <w:tcBorders/>
             <w:shd w:fill="auto" w:val="clear"/>
           </w:tcPr>
@@ -5757,7 +5767,7 @@
         </w:tc>
         <w:tc>
           <w:tcPr>
-            <w:tcW w:w="1675" w:type="dxa"/>
+            <w:tcW w:w="1674" w:type="dxa"/>
             <w:tcBorders/>
             <w:shd w:fill="auto" w:val="clear"/>
           </w:tcPr>
@@ -5861,7 +5871,7 @@
         </w:tc>
         <w:tc>
           <w:tcPr>
-            <w:tcW w:w="1075" w:type="dxa"/>
+            <w:tcW w:w="1076" w:type="dxa"/>
             <w:tcBorders/>
             <w:shd w:fill="auto" w:val="clear"/>
           </w:tcPr>
@@ -5886,7 +5896,7 @@
         </w:tc>
         <w:tc>
           <w:tcPr>
-            <w:tcW w:w="1124" w:type="dxa"/>
+            <w:tcW w:w="1123" w:type="dxa"/>
             <w:tcBorders/>
             <w:shd w:fill="auto" w:val="clear"/>
           </w:tcPr>
@@ -5910,7 +5920,7 @@
         </w:tc>
         <w:tc>
           <w:tcPr>
-            <w:tcW w:w="1097" w:type="dxa"/>
+            <w:tcW w:w="1098" w:type="dxa"/>
             <w:tcBorders/>
             <w:shd w:fill="auto" w:val="clear"/>
           </w:tcPr>
@@ -5960,7 +5970,7 @@
         </w:tc>
         <w:tc>
           <w:tcPr>
-            <w:tcW w:w="1675" w:type="dxa"/>
+            <w:tcW w:w="1674" w:type="dxa"/>
             <w:tcBorders/>
             <w:shd w:fill="auto" w:val="clear"/>
           </w:tcPr>
@@ -6064,7 +6074,7 @@
         </w:tc>
         <w:tc>
           <w:tcPr>
-            <w:tcW w:w="1075" w:type="dxa"/>
+            <w:tcW w:w="1076" w:type="dxa"/>
             <w:tcBorders/>
             <w:shd w:fill="auto" w:val="clear"/>
           </w:tcPr>
@@ -6089,7 +6099,7 @@
         </w:tc>
         <w:tc>
           <w:tcPr>
-            <w:tcW w:w="1124" w:type="dxa"/>
+            <w:tcW w:w="1123" w:type="dxa"/>
             <w:tcBorders/>
             <w:shd w:fill="auto" w:val="clear"/>
           </w:tcPr>
@@ -6112,7 +6122,7 @@
         </w:tc>
         <w:tc>
           <w:tcPr>
-            <w:tcW w:w="1097" w:type="dxa"/>
+            <w:tcW w:w="1098" w:type="dxa"/>
             <w:tcBorders/>
             <w:shd w:fill="auto" w:val="clear"/>
           </w:tcPr>
@@ -6161,7 +6171,7 @@
         </w:tc>
         <w:tc>
           <w:tcPr>
-            <w:tcW w:w="1675" w:type="dxa"/>
+            <w:tcW w:w="1674" w:type="dxa"/>
             <w:tcBorders/>
             <w:shd w:fill="auto" w:val="clear"/>
           </w:tcPr>
@@ -6264,7 +6274,7 @@
         </w:tc>
         <w:tc>
           <w:tcPr>
-            <w:tcW w:w="1075" w:type="dxa"/>
+            <w:tcW w:w="1076" w:type="dxa"/>
             <w:tcBorders/>
             <w:shd w:fill="auto" w:val="clear"/>
           </w:tcPr>
@@ -6289,7 +6299,7 @@
         </w:tc>
         <w:tc>
           <w:tcPr>
-            <w:tcW w:w="1124" w:type="dxa"/>
+            <w:tcW w:w="1123" w:type="dxa"/>
             <w:tcBorders/>
             <w:shd w:fill="auto" w:val="clear"/>
           </w:tcPr>
@@ -6313,7 +6323,7 @@
         </w:tc>
         <w:tc>
           <w:tcPr>
-            <w:tcW w:w="1097" w:type="dxa"/>
+            <w:tcW w:w="1098" w:type="dxa"/>
             <w:tcBorders/>
             <w:shd w:fill="auto" w:val="clear"/>
           </w:tcPr>
@@ -6362,7 +6372,7 @@
         </w:tc>
         <w:tc>
           <w:tcPr>
-            <w:tcW w:w="1675" w:type="dxa"/>
+            <w:tcW w:w="1674" w:type="dxa"/>
             <w:tcBorders/>
             <w:shd w:fill="auto" w:val="clear"/>
           </w:tcPr>
@@ -6526,7 +6536,7 @@
         </w:tc>
         <w:tc>
           <w:tcPr>
-            <w:tcW w:w="1075" w:type="dxa"/>
+            <w:tcW w:w="1076" w:type="dxa"/>
             <w:tcBorders/>
             <w:shd w:fill="auto" w:val="clear"/>
           </w:tcPr>
@@ -6551,7 +6561,7 @@
         </w:tc>
         <w:tc>
           <w:tcPr>
-            <w:tcW w:w="1124" w:type="dxa"/>
+            <w:tcW w:w="1123" w:type="dxa"/>
             <w:tcBorders/>
             <w:shd w:fill="auto" w:val="clear"/>
           </w:tcPr>
@@ -6575,7 +6585,7 @@
         </w:tc>
         <w:tc>
           <w:tcPr>
-            <w:tcW w:w="1097" w:type="dxa"/>
+            <w:tcW w:w="1098" w:type="dxa"/>
             <w:tcBorders/>
             <w:shd w:fill="auto" w:val="clear"/>
           </w:tcPr>
@@ -6624,7 +6634,7 @@
         </w:tc>
         <w:tc>
           <w:tcPr>
-            <w:tcW w:w="1675" w:type="dxa"/>
+            <w:tcW w:w="1674" w:type="dxa"/>
             <w:tcBorders/>
             <w:shd w:fill="auto" w:val="clear"/>
           </w:tcPr>
@@ -6661,7 +6671,7 @@
     <w:sectPr>
       <w:type w:val="nextPage"/>
       <w:pgSz w:w="11906" w:h="16838"/>
-      <w:pgMar w:left="1134" w:right="1134" w:header="0" w:top="1134" w:footer="0" w:bottom="1134" w:gutter="0"/>
+      <w:pgMar w:left="1134" w:right="1134" w:gutter="0" w:header="0" w:top="1134" w:footer="0" w:bottom="1134"/>
       <w:pgNumType w:fmt="decimal"/>
       <w:formProt w:val="false"/>
       <w:textDirection w:val="lrTb"/>
@@ -6672,7 +6682,7 @@
 </file>
 
 <file path=word/numbering.xml><?xml version="1.0" encoding="utf-8"?>
-<w:numbering xmlns:w="http://schemas.openxmlformats.org/wordprocessingml/2006/main" xmlns:o="urn:schemas-microsoft-com:office:office" xmlns:r="http://schemas.openxmlformats.org/officeDocument/2006/relationships" xmlns:v="urn:schemas-microsoft-com:vml">
+<w:numbering xmlns:w="http://schemas.openxmlformats.org/wordprocessingml/2006/main" xmlns:o="urn:schemas-microsoft-com:office:office" xmlns:r="http://schemas.openxmlformats.org/officeDocument/2006/relationships" xmlns:v="urn:schemas-microsoft-com:vml" xmlns:mc="http://schemas.openxmlformats.org/markup-compatibility/2006" xmlns:w14="http://schemas.microsoft.com/office/word/2010/wordml" mc:Ignorable="w14">
   <w:abstractNum w:abstractNumId="1">
     <w:lvl w:ilvl="0">
       <w:start w:val="1"/>
@@ -6681,8 +6691,12 @@
       <w:lvlText w:val=""/>
       <w:lvlJc w:val="left"/>
       <w:pPr>
+        <w:tabs>
+          <w:tab w:val="num" w:pos="0"/>
+        </w:tabs>
         <w:ind w:left="0" w:hanging="0"/>
       </w:pPr>
+      <w:rPr/>
     </w:lvl>
     <w:lvl w:ilvl="1">
       <w:start w:val="1"/>
@@ -6691,8 +6705,12 @@
       <w:lvlText w:val=""/>
       <w:lvlJc w:val="left"/>
       <w:pPr>
+        <w:tabs>
+          <w:tab w:val="num" w:pos="0"/>
+        </w:tabs>
         <w:ind w:left="0" w:hanging="0"/>
       </w:pPr>
+      <w:rPr/>
     </w:lvl>
     <w:lvl w:ilvl="2">
       <w:start w:val="1"/>
@@ -6701,8 +6719,12 @@
       <w:lvlText w:val=""/>
       <w:lvlJc w:val="left"/>
       <w:pPr>
+        <w:tabs>
+          <w:tab w:val="num" w:pos="0"/>
+        </w:tabs>
         <w:ind w:left="0" w:hanging="0"/>
       </w:pPr>
+      <w:rPr/>
     </w:lvl>
     <w:lvl w:ilvl="3">
       <w:start w:val="1"/>
@@ -6711,8 +6733,12 @@
       <w:lvlText w:val=""/>
       <w:lvlJc w:val="left"/>
       <w:pPr>
+        <w:tabs>
+          <w:tab w:val="num" w:pos="0"/>
+        </w:tabs>
         <w:ind w:left="0" w:hanging="0"/>
       </w:pPr>
+      <w:rPr/>
     </w:lvl>
     <w:lvl w:ilvl="4">
       <w:start w:val="1"/>
@@ -6721,8 +6747,12 @@
       <w:lvlText w:val=""/>
       <w:lvlJc w:val="left"/>
       <w:pPr>
+        <w:tabs>
+          <w:tab w:val="num" w:pos="0"/>
+        </w:tabs>
         <w:ind w:left="0" w:hanging="0"/>
       </w:pPr>
+      <w:rPr/>
     </w:lvl>
     <w:lvl w:ilvl="5">
       <w:start w:val="1"/>
@@ -6731,8 +6761,12 @@
       <w:lvlText w:val=""/>
       <w:lvlJc w:val="left"/>
       <w:pPr>
+        <w:tabs>
+          <w:tab w:val="num" w:pos="0"/>
+        </w:tabs>
         <w:ind w:left="0" w:hanging="0"/>
       </w:pPr>
+      <w:rPr/>
     </w:lvl>
     <w:lvl w:ilvl="6">
       <w:start w:val="1"/>
@@ -6741,8 +6775,12 @@
       <w:lvlText w:val=""/>
       <w:lvlJc w:val="left"/>
       <w:pPr>
+        <w:tabs>
+          <w:tab w:val="num" w:pos="0"/>
+        </w:tabs>
         <w:ind w:left="0" w:hanging="0"/>
       </w:pPr>
+      <w:rPr/>
     </w:lvl>
     <w:lvl w:ilvl="7">
       <w:start w:val="1"/>
@@ -6751,8 +6789,12 @@
       <w:lvlText w:val=""/>
       <w:lvlJc w:val="left"/>
       <w:pPr>
+        <w:tabs>
+          <w:tab w:val="num" w:pos="0"/>
+        </w:tabs>
         <w:ind w:left="0" w:hanging="0"/>
       </w:pPr>
+      <w:rPr/>
     </w:lvl>
     <w:lvl w:ilvl="8">
       <w:start w:val="1"/>
@@ -6761,8 +6803,12 @@
       <w:lvlText w:val=""/>
       <w:lvlJc w:val="left"/>
       <w:pPr>
+        <w:tabs>
+          <w:tab w:val="num" w:pos="0"/>
+        </w:tabs>
         <w:ind w:left="0" w:hanging="0"/>
       </w:pPr>
+      <w:rPr/>
     </w:lvl>
   </w:abstractNum>
   <w:abstractNum w:abstractNumId="2">
@@ -6773,8 +6819,12 @@
       <w:lvlText w:val=""/>
       <w:lvlJc w:val="left"/>
       <w:pPr>
+        <w:tabs>
+          <w:tab w:val="num" w:pos="0"/>
+        </w:tabs>
         <w:ind w:left="0" w:hanging="0"/>
       </w:pPr>
+      <w:rPr/>
     </w:lvl>
     <w:lvl w:ilvl="1">
       <w:start w:val="1"/>
@@ -6783,8 +6833,12 @@
       <w:lvlText w:val=""/>
       <w:lvlJc w:val="left"/>
       <w:pPr>
+        <w:tabs>
+          <w:tab w:val="num" w:pos="0"/>
+        </w:tabs>
         <w:ind w:left="0" w:hanging="0"/>
       </w:pPr>
+      <w:rPr/>
     </w:lvl>
     <w:lvl w:ilvl="2">
       <w:start w:val="1"/>
@@ -6793,8 +6847,12 @@
       <w:lvlText w:val=""/>
       <w:lvlJc w:val="left"/>
       <w:pPr>
+        <w:tabs>
+          <w:tab w:val="num" w:pos="0"/>
+        </w:tabs>
         <w:ind w:left="0" w:hanging="0"/>
       </w:pPr>
+      <w:rPr/>
     </w:lvl>
     <w:lvl w:ilvl="3">
       <w:start w:val="1"/>
@@ -6803,8 +6861,12 @@
       <w:lvlText w:val=""/>
       <w:lvlJc w:val="left"/>
       <w:pPr>
+        <w:tabs>
+          <w:tab w:val="num" w:pos="0"/>
+        </w:tabs>
         <w:ind w:left="0" w:hanging="0"/>
       </w:pPr>
+      <w:rPr/>
     </w:lvl>
     <w:lvl w:ilvl="4">
       <w:start w:val="1"/>
@@ -6813,8 +6875,12 @@
       <w:lvlText w:val=""/>
       <w:lvlJc w:val="left"/>
       <w:pPr>
+        <w:tabs>
+          <w:tab w:val="num" w:pos="0"/>
+        </w:tabs>
         <w:ind w:left="0" w:hanging="0"/>
       </w:pPr>
+      <w:rPr/>
     </w:lvl>
     <w:lvl w:ilvl="5">
       <w:start w:val="1"/>
@@ -6823,8 +6889,12 @@
       <w:lvlText w:val=""/>
       <w:lvlJc w:val="left"/>
       <w:pPr>
+        <w:tabs>
+          <w:tab w:val="num" w:pos="0"/>
+        </w:tabs>
         <w:ind w:left="0" w:hanging="0"/>
       </w:pPr>
+      <w:rPr/>
     </w:lvl>
     <w:lvl w:ilvl="6">
       <w:start w:val="1"/>
@@ -6833,8 +6903,12 @@
       <w:lvlText w:val=""/>
       <w:lvlJc w:val="left"/>
       <w:pPr>
+        <w:tabs>
+          <w:tab w:val="num" w:pos="0"/>
+        </w:tabs>
         <w:ind w:left="0" w:hanging="0"/>
       </w:pPr>
+      <w:rPr/>
     </w:lvl>
     <w:lvl w:ilvl="7">
       <w:start w:val="1"/>
@@ -6843,8 +6917,12 @@
       <w:lvlText w:val=""/>
       <w:lvlJc w:val="left"/>
       <w:pPr>
+        <w:tabs>
+          <w:tab w:val="num" w:pos="0"/>
+        </w:tabs>
         <w:ind w:left="0" w:hanging="0"/>
       </w:pPr>
+      <w:rPr/>
     </w:lvl>
     <w:lvl w:ilvl="8">
       <w:start w:val="1"/>
@@ -6853,8 +6931,12 @@
       <w:lvlText w:val=""/>
       <w:lvlJc w:val="left"/>
       <w:pPr>
+        <w:tabs>
+          <w:tab w:val="num" w:pos="0"/>
+        </w:tabs>
         <w:ind w:left="0" w:hanging="0"/>
       </w:pPr>
+      <w:rPr/>
     </w:lvl>
   </w:abstractNum>
   <w:abstractNum w:abstractNumId="3">
@@ -6871,7 +6953,6 @@
       </w:pPr>
       <w:rPr>
         <w:rFonts w:ascii="Symbol" w:hAnsi="Symbol" w:cs="Symbol" w:hint="default"/>
-        <w:rFonts w:cs="Symbol"/>
       </w:rPr>
     </w:lvl>
     <w:lvl w:ilvl="1">
@@ -6887,7 +6968,6 @@
       </w:pPr>
       <w:rPr>
         <w:rFonts w:ascii="OpenSymbol" w:hAnsi="OpenSymbol" w:cs="OpenSymbol" w:hint="default"/>
-        <w:rFonts w:cs="OpenSymbol"/>
       </w:rPr>
     </w:lvl>
     <w:lvl w:ilvl="2">
@@ -6903,7 +6983,6 @@
       </w:pPr>
       <w:rPr>
         <w:rFonts w:ascii="OpenSymbol" w:hAnsi="OpenSymbol" w:cs="OpenSymbol" w:hint="default"/>
-        <w:rFonts w:cs="OpenSymbol"/>
       </w:rPr>
     </w:lvl>
     <w:lvl w:ilvl="3">
@@ -6919,7 +6998,6 @@
       </w:pPr>
       <w:rPr>
         <w:rFonts w:ascii="Symbol" w:hAnsi="Symbol" w:cs="Symbol" w:hint="default"/>
-        <w:rFonts w:cs="Symbol"/>
       </w:rPr>
     </w:lvl>
     <w:lvl w:ilvl="4">
@@ -6935,7 +7013,6 @@
       </w:pPr>
       <w:rPr>
         <w:rFonts w:ascii="OpenSymbol" w:hAnsi="OpenSymbol" w:cs="OpenSymbol" w:hint="default"/>
-        <w:rFonts w:cs="OpenSymbol"/>
       </w:rPr>
     </w:lvl>
     <w:lvl w:ilvl="5">
@@ -6951,7 +7028,6 @@
       </w:pPr>
       <w:rPr>
         <w:rFonts w:ascii="OpenSymbol" w:hAnsi="OpenSymbol" w:cs="OpenSymbol" w:hint="default"/>
-        <w:rFonts w:cs="OpenSymbol"/>
       </w:rPr>
     </w:lvl>
     <w:lvl w:ilvl="6">
@@ -6967,7 +7043,6 @@
       </w:pPr>
       <w:rPr>
         <w:rFonts w:ascii="Symbol" w:hAnsi="Symbol" w:cs="Symbol" w:hint="default"/>
-        <w:rFonts w:cs="Symbol"/>
       </w:rPr>
     </w:lvl>
     <w:lvl w:ilvl="7">
@@ -6983,7 +7058,6 @@
       </w:pPr>
       <w:rPr>
         <w:rFonts w:ascii="OpenSymbol" w:hAnsi="OpenSymbol" w:cs="OpenSymbol" w:hint="default"/>
-        <w:rFonts w:cs="OpenSymbol"/>
       </w:rPr>
     </w:lvl>
     <w:lvl w:ilvl="8">
@@ -6999,7 +7073,6 @@
       </w:pPr>
       <w:rPr>
         <w:rFonts w:ascii="OpenSymbol" w:hAnsi="OpenSymbol" w:cs="OpenSymbol" w:hint="default"/>
-        <w:rFonts w:cs="OpenSymbol"/>
       </w:rPr>
     </w:lvl>
   </w:abstractNum>
@@ -7011,6 +7084,9 @@
       <w:lvlText w:val=""/>
       <w:lvlJc w:val="left"/>
       <w:pPr>
+        <w:tabs>
+          <w:tab w:val="num" w:pos="0"/>
+        </w:tabs>
         <w:ind w:left="0" w:hanging="0"/>
       </w:pPr>
     </w:lvl>
@@ -7021,6 +7097,9 @@
       <w:lvlText w:val=""/>
       <w:lvlJc w:val="left"/>
       <w:pPr>
+        <w:tabs>
+          <w:tab w:val="num" w:pos="0"/>
+        </w:tabs>
         <w:ind w:left="0" w:hanging="0"/>
       </w:pPr>
     </w:lvl>
@@ -7031,6 +7110,9 @@
       <w:lvlText w:val=""/>
       <w:lvlJc w:val="left"/>
       <w:pPr>
+        <w:tabs>
+          <w:tab w:val="num" w:pos="0"/>
+        </w:tabs>
         <w:ind w:left="0" w:hanging="0"/>
       </w:pPr>
     </w:lvl>
@@ -7041,6 +7123,9 @@
       <w:lvlText w:val=""/>
       <w:lvlJc w:val="left"/>
       <w:pPr>
+        <w:tabs>
+          <w:tab w:val="num" w:pos="0"/>
+        </w:tabs>
         <w:ind w:left="0" w:hanging="0"/>
       </w:pPr>
     </w:lvl>
@@ -7051,6 +7136,9 @@
       <w:lvlText w:val=""/>
       <w:lvlJc w:val="left"/>
       <w:pPr>
+        <w:tabs>
+          <w:tab w:val="num" w:pos="0"/>
+        </w:tabs>
         <w:ind w:left="0" w:hanging="0"/>
       </w:pPr>
     </w:lvl>
@@ -7061,6 +7149,9 @@
       <w:lvlText w:val=""/>
       <w:lvlJc w:val="left"/>
       <w:pPr>
+        <w:tabs>
+          <w:tab w:val="num" w:pos="0"/>
+        </w:tabs>
         <w:ind w:left="0" w:hanging="0"/>
       </w:pPr>
     </w:lvl>
@@ -7071,6 +7162,9 @@
       <w:lvlText w:val=""/>
       <w:lvlJc w:val="left"/>
       <w:pPr>
+        <w:tabs>
+          <w:tab w:val="num" w:pos="0"/>
+        </w:tabs>
         <w:ind w:left="0" w:hanging="0"/>
       </w:pPr>
     </w:lvl>
@@ -7081,6 +7175,9 @@
       <w:lvlText w:val=""/>
       <w:lvlJc w:val="left"/>
       <w:pPr>
+        <w:tabs>
+          <w:tab w:val="num" w:pos="0"/>
+        </w:tabs>
         <w:ind w:left="0" w:hanging="0"/>
       </w:pPr>
     </w:lvl>
@@ -7091,6 +7188,9 @@
       <w:lvlText w:val=""/>
       <w:lvlJc w:val="left"/>
       <w:pPr>
+        <w:tabs>
+          <w:tab w:val="num" w:pos="0"/>
+        </w:tabs>
         <w:ind w:left="0" w:hanging="0"/>
       </w:pPr>
     </w:lvl>
@@ -7122,7 +7222,9 @@
       </w:rPr>
     </w:rPrDefault>
     <w:pPrDefault>
-      <w:pPr/>
+      <w:pPr>
+        <w:suppressAutoHyphens w:val="true"/>
+      </w:pPr>
     </w:pPrDefault>
   </w:docDefaults>
   <w:latentStyles w:defLockedState="0" w:defUIPriority="99" w:defSemiHidden="0" w:defUnhideWhenUsed="0" w:defQFormat="0" w:count="376">
@@ -7509,7 +7611,7 @@
     <w:pPr>
       <w:widowControl/>
       <w:suppressAutoHyphens w:val="true"/>
-      <w:overflowPunct w:val="false"/>
+      <w:overflowPunct w:val="true"/>
       <w:bidi w:val="0"/>
       <w:spacing w:before="0" w:after="0"/>
       <w:jc w:val="left"/>
@@ -7606,13 +7708,13 @@
     <w:rPr/>
   </w:style>
   <w:style w:type="character" w:styleId="InternetLink">
-    <w:name w:val="Internet Link"/>
+    <w:name w:val="Hyperlink"/>
     <w:rPr>
       <w:color w:val="000080"/>
       <w:u w:val="single"/>
     </w:rPr>
   </w:style>
-  <w:style w:type="character" w:styleId="FollowedHyperlink">
+  <w:style w:type="character" w:styleId="VisitedInternetLink">
     <w:name w:val="FollowedHyperlink"/>
     <w:qFormat/>
     <w:rPr>
@@ -7693,346 +7795,6 @@
       <w:sz w:val="24"/>
       <w:szCs w:val="21"/>
     </w:rPr>
-  </w:style>
-  <w:style w:type="character" w:styleId="ListLabel1">
-    <w:name w:val="ListLabel 1"/>
-    <w:qFormat/>
-    <w:rPr>
-      <w:rFonts w:cs="Symbol"/>
-    </w:rPr>
-  </w:style>
-  <w:style w:type="character" w:styleId="ListLabel2">
-    <w:name w:val="ListLabel 2"/>
-    <w:qFormat/>
-    <w:rPr>
-      <w:rFonts w:cs="OpenSymbol"/>
-    </w:rPr>
-  </w:style>
-  <w:style w:type="character" w:styleId="ListLabel3">
-    <w:name w:val="ListLabel 3"/>
-    <w:qFormat/>
-    <w:rPr>
-      <w:rFonts w:cs="OpenSymbol"/>
-    </w:rPr>
-  </w:style>
-  <w:style w:type="character" w:styleId="ListLabel4">
-    <w:name w:val="ListLabel 4"/>
-    <w:qFormat/>
-    <w:rPr>
-      <w:rFonts w:cs="Symbol"/>
-    </w:rPr>
-  </w:style>
-  <w:style w:type="character" w:styleId="ListLabel5">
-    <w:name w:val="ListLabel 5"/>
-    <w:qFormat/>
-    <w:rPr>
-      <w:rFonts w:cs="OpenSymbol"/>
-    </w:rPr>
-  </w:style>
-  <w:style w:type="character" w:styleId="ListLabel6">
-    <w:name w:val="ListLabel 6"/>
-    <w:qFormat/>
-    <w:rPr>
-      <w:rFonts w:cs="OpenSymbol"/>
-    </w:rPr>
-  </w:style>
-  <w:style w:type="character" w:styleId="ListLabel7">
-    <w:name w:val="ListLabel 7"/>
-    <w:qFormat/>
-    <w:rPr>
-      <w:rFonts w:cs="Symbol"/>
-    </w:rPr>
-  </w:style>
-  <w:style w:type="character" w:styleId="ListLabel8">
-    <w:name w:val="ListLabel 8"/>
-    <w:qFormat/>
-    <w:rPr>
-      <w:rFonts w:cs="OpenSymbol"/>
-    </w:rPr>
-  </w:style>
-  <w:style w:type="character" w:styleId="ListLabel9">
-    <w:name w:val="ListLabel 9"/>
-    <w:qFormat/>
-    <w:rPr>
-      <w:rFonts w:cs="OpenSymbol"/>
-    </w:rPr>
-  </w:style>
-  <w:style w:type="character" w:styleId="ListLabel10">
-    <w:name w:val="ListLabel 10"/>
-    <w:qFormat/>
-    <w:rPr>
-      <w:i w:val="false"/>
-    </w:rPr>
-  </w:style>
-  <w:style w:type="character" w:styleId="ListLabel11">
-    <w:name w:val="ListLabel 11"/>
-    <w:qFormat/>
-    <w:rPr/>
-  </w:style>
-  <w:style w:type="character" w:styleId="ListLabel12">
-    <w:name w:val="ListLabel 12"/>
-    <w:qFormat/>
-    <w:rPr/>
-  </w:style>
-  <w:style w:type="character" w:styleId="ListLabel13">
-    <w:name w:val="ListLabel 13"/>
-    <w:qFormat/>
-    <w:rPr/>
-  </w:style>
-  <w:style w:type="character" w:styleId="ListLabel14">
-    <w:name w:val="ListLabel 14"/>
-    <w:qFormat/>
-    <w:rPr>
-      <w:rFonts w:cs="Symbol"/>
-    </w:rPr>
-  </w:style>
-  <w:style w:type="character" w:styleId="ListLabel15">
-    <w:name w:val="ListLabel 15"/>
-    <w:qFormat/>
-    <w:rPr>
-      <w:rFonts w:cs="OpenSymbol"/>
-    </w:rPr>
-  </w:style>
-  <w:style w:type="character" w:styleId="ListLabel16">
-    <w:name w:val="ListLabel 16"/>
-    <w:qFormat/>
-    <w:rPr>
-      <w:rFonts w:cs="OpenSymbol"/>
-    </w:rPr>
-  </w:style>
-  <w:style w:type="character" w:styleId="ListLabel17">
-    <w:name w:val="ListLabel 17"/>
-    <w:qFormat/>
-    <w:rPr>
-      <w:rFonts w:cs="Symbol"/>
-    </w:rPr>
-  </w:style>
-  <w:style w:type="character" w:styleId="ListLabel18">
-    <w:name w:val="ListLabel 18"/>
-    <w:qFormat/>
-    <w:rPr>
-      <w:rFonts w:cs="OpenSymbol"/>
-    </w:rPr>
-  </w:style>
-  <w:style w:type="character" w:styleId="ListLabel19">
-    <w:name w:val="ListLabel 19"/>
-    <w:qFormat/>
-    <w:rPr>
-      <w:rFonts w:cs="OpenSymbol"/>
-    </w:rPr>
-  </w:style>
-  <w:style w:type="character" w:styleId="ListLabel20">
-    <w:name w:val="ListLabel 20"/>
-    <w:qFormat/>
-    <w:rPr>
-      <w:rFonts w:cs="Symbol"/>
-    </w:rPr>
-  </w:style>
-  <w:style w:type="character" w:styleId="ListLabel21">
-    <w:name w:val="ListLabel 21"/>
-    <w:qFormat/>
-    <w:rPr>
-      <w:rFonts w:cs="OpenSymbol"/>
-    </w:rPr>
-  </w:style>
-  <w:style w:type="character" w:styleId="ListLabel22">
-    <w:name w:val="ListLabel 22"/>
-    <w:qFormat/>
-    <w:rPr>
-      <w:rFonts w:cs="OpenSymbol"/>
-    </w:rPr>
-  </w:style>
-  <w:style w:type="character" w:styleId="ListLabel23">
-    <w:name w:val="ListLabel 23"/>
-    <w:qFormat/>
-    <w:rPr>
-      <w:i w:val="false"/>
-    </w:rPr>
-  </w:style>
-  <w:style w:type="character" w:styleId="ListLabel24">
-    <w:name w:val="ListLabel 24"/>
-    <w:qFormat/>
-    <w:rPr/>
-  </w:style>
-  <w:style w:type="character" w:styleId="ListLabel25">
-    <w:name w:val="ListLabel 25"/>
-    <w:qFormat/>
-    <w:rPr/>
-  </w:style>
-  <w:style w:type="character" w:styleId="ListLabel26">
-    <w:name w:val="ListLabel 26"/>
-    <w:qFormat/>
-    <w:rPr/>
-  </w:style>
-  <w:style w:type="character" w:styleId="ListLabel27">
-    <w:name w:val="ListLabel 27"/>
-    <w:qFormat/>
-    <w:rPr>
-      <w:rFonts w:cs="Symbol"/>
-    </w:rPr>
-  </w:style>
-  <w:style w:type="character" w:styleId="ListLabel28">
-    <w:name w:val="ListLabel 28"/>
-    <w:qFormat/>
-    <w:rPr>
-      <w:rFonts w:cs="OpenSymbol"/>
-    </w:rPr>
-  </w:style>
-  <w:style w:type="character" w:styleId="ListLabel29">
-    <w:name w:val="ListLabel 29"/>
-    <w:qFormat/>
-    <w:rPr>
-      <w:rFonts w:cs="OpenSymbol"/>
-    </w:rPr>
-  </w:style>
-  <w:style w:type="character" w:styleId="ListLabel30">
-    <w:name w:val="ListLabel 30"/>
-    <w:qFormat/>
-    <w:rPr>
-      <w:rFonts w:cs="Symbol"/>
-    </w:rPr>
-  </w:style>
-  <w:style w:type="character" w:styleId="ListLabel31">
-    <w:name w:val="ListLabel 31"/>
-    <w:qFormat/>
-    <w:rPr>
-      <w:rFonts w:cs="OpenSymbol"/>
-    </w:rPr>
-  </w:style>
-  <w:style w:type="character" w:styleId="ListLabel32">
-    <w:name w:val="ListLabel 32"/>
-    <w:qFormat/>
-    <w:rPr>
-      <w:rFonts w:cs="OpenSymbol"/>
-    </w:rPr>
-  </w:style>
-  <w:style w:type="character" w:styleId="ListLabel33">
-    <w:name w:val="ListLabel 33"/>
-    <w:qFormat/>
-    <w:rPr>
-      <w:rFonts w:cs="Symbol"/>
-    </w:rPr>
-  </w:style>
-  <w:style w:type="character" w:styleId="ListLabel34">
-    <w:name w:val="ListLabel 34"/>
-    <w:qFormat/>
-    <w:rPr>
-      <w:rFonts w:cs="OpenSymbol"/>
-    </w:rPr>
-  </w:style>
-  <w:style w:type="character" w:styleId="ListLabel35">
-    <w:name w:val="ListLabel 35"/>
-    <w:qFormat/>
-    <w:rPr>
-      <w:rFonts w:cs="OpenSymbol"/>
-    </w:rPr>
-  </w:style>
-  <w:style w:type="character" w:styleId="ListLabel36">
-    <w:name w:val="ListLabel 36"/>
-    <w:qFormat/>
-    <w:rPr>
-      <w:i w:val="false"/>
-    </w:rPr>
-  </w:style>
-  <w:style w:type="character" w:styleId="ListLabel37">
-    <w:name w:val="ListLabel 37"/>
-    <w:qFormat/>
-    <w:rPr/>
-  </w:style>
-  <w:style w:type="character" w:styleId="ListLabel38">
-    <w:name w:val="ListLabel 38"/>
-    <w:qFormat/>
-    <w:rPr/>
-  </w:style>
-  <w:style w:type="character" w:styleId="ListLabel39">
-    <w:name w:val="ListLabel 39"/>
-    <w:qFormat/>
-    <w:rPr/>
-  </w:style>
-  <w:style w:type="character" w:styleId="ListLabel40">
-    <w:name w:val="ListLabel 40"/>
-    <w:qFormat/>
-    <w:rPr>
-      <w:rFonts w:cs="Symbol"/>
-    </w:rPr>
-  </w:style>
-  <w:style w:type="character" w:styleId="ListLabel41">
-    <w:name w:val="ListLabel 41"/>
-    <w:qFormat/>
-    <w:rPr>
-      <w:rFonts w:cs="OpenSymbol"/>
-    </w:rPr>
-  </w:style>
-  <w:style w:type="character" w:styleId="ListLabel42">
-    <w:name w:val="ListLabel 42"/>
-    <w:qFormat/>
-    <w:rPr>
-      <w:rFonts w:cs="OpenSymbol"/>
-    </w:rPr>
-  </w:style>
-  <w:style w:type="character" w:styleId="ListLabel43">
-    <w:name w:val="ListLabel 43"/>
-    <w:qFormat/>
-    <w:rPr>
-      <w:rFonts w:cs="Symbol"/>
-    </w:rPr>
-  </w:style>
-  <w:style w:type="character" w:styleId="ListLabel44">
-    <w:name w:val="ListLabel 44"/>
-    <w:qFormat/>
-    <w:rPr>
-      <w:rFonts w:cs="OpenSymbol"/>
-    </w:rPr>
-  </w:style>
-  <w:style w:type="character" w:styleId="ListLabel45">
-    <w:name w:val="ListLabel 45"/>
-    <w:qFormat/>
-    <w:rPr>
-      <w:rFonts w:cs="OpenSymbol"/>
-    </w:rPr>
-  </w:style>
-  <w:style w:type="character" w:styleId="ListLabel46">
-    <w:name w:val="ListLabel 46"/>
-    <w:qFormat/>
-    <w:rPr>
-      <w:rFonts w:cs="Symbol"/>
-    </w:rPr>
-  </w:style>
-  <w:style w:type="character" w:styleId="ListLabel47">
-    <w:name w:val="ListLabel 47"/>
-    <w:qFormat/>
-    <w:rPr>
-      <w:rFonts w:cs="OpenSymbol"/>
-    </w:rPr>
-  </w:style>
-  <w:style w:type="character" w:styleId="ListLabel48">
-    <w:name w:val="ListLabel 48"/>
-    <w:qFormat/>
-    <w:rPr>
-      <w:rFonts w:cs="OpenSymbol"/>
-    </w:rPr>
-  </w:style>
-  <w:style w:type="character" w:styleId="ListLabel49">
-    <w:name w:val="ListLabel 49"/>
-    <w:qFormat/>
-    <w:rPr>
-      <w:i w:val="false"/>
-    </w:rPr>
-  </w:style>
-  <w:style w:type="character" w:styleId="ListLabel50">
-    <w:name w:val="ListLabel 50"/>
-    <w:qFormat/>
-    <w:rPr/>
-  </w:style>
-  <w:style w:type="character" w:styleId="ListLabel51">
-    <w:name w:val="ListLabel 51"/>
-    <w:qFormat/>
-    <w:rPr/>
-  </w:style>
-  <w:style w:type="character" w:styleId="ListLabel52">
-    <w:name w:val="ListLabel 52"/>
-    <w:qFormat/>
-    <w:rPr/>
   </w:style>
   <w:style w:type="paragraph" w:styleId="Heading" w:customStyle="1">
     <w:name w:val="Heading"/>

</xml_diff>

<commit_message>
Figure J now includes Ken's garage
</commit_message>
<xml_diff>
--- a/TaylorEtAl-concrete-Diplodocus-of-Vernal.docx
+++ b/TaylorEtAl-concrete-Diplodocus-of-Vernal.docx
@@ -1,6 +1,6 @@
 
 <file path=word/document.xml><?xml version="1.0" encoding="utf-8"?>
-<w:document xmlns:o="urn:schemas-microsoft-com:office:office" xmlns:r="http://schemas.openxmlformats.org/officeDocument/2006/relationships" xmlns:v="urn:schemas-microsoft-com:vml" xmlns:w="http://schemas.openxmlformats.org/wordprocessingml/2006/main" xmlns:w10="urn:schemas-microsoft-com:office:word" xmlns:wp="http://schemas.openxmlformats.org/drawingml/2006/wordprocessingDrawing" xmlns:wps="http://schemas.microsoft.com/office/word/2010/wordprocessingShape" xmlns:wpg="http://schemas.microsoft.com/office/word/2010/wordprocessingGroup" xmlns:mc="http://schemas.openxmlformats.org/markup-compatibility/2006" xmlns:wp14="http://schemas.microsoft.com/office/word/2010/wordprocessingDrawing" xmlns:w14="http://schemas.microsoft.com/office/word/2010/wordml" xmlns:w15="http://schemas.microsoft.com/office/word/2012/wordml" mc:Ignorable="w14 wp14 w15">
+<w:document xmlns:o="urn:schemas-microsoft-com:office:office" xmlns:r="http://schemas.openxmlformats.org/officeDocument/2006/relationships" xmlns:v="urn:schemas-microsoft-com:vml" xmlns:w="http://schemas.openxmlformats.org/wordprocessingml/2006/main" xmlns:w10="urn:schemas-microsoft-com:office:word" xmlns:wp="http://schemas.openxmlformats.org/drawingml/2006/wordprocessingDrawing" xmlns:wps="http://schemas.microsoft.com/office/word/2010/wordprocessingShape" xmlns:wpg="http://schemas.microsoft.com/office/word/2010/wordprocessingGroup" xmlns:mc="http://schemas.openxmlformats.org/markup-compatibility/2006" xmlns:wp14="http://schemas.microsoft.com/office/word/2010/wordprocessingDrawing" xmlns:w14="http://schemas.microsoft.com/office/word/2010/wordml" mc:Ignorable="w14 wp14">
   <w:body>
     <w:p>
       <w:pPr>
@@ -267,7 +267,7 @@
             <w:rPr>
               <w:rStyle w:val="IndexLink"/>
             </w:rPr>
-            <w:instrText xml:space="preserve"> TOC \f \o "1-9" \h</w:instrText>
+            <w:instrText> TOC \f \o "1-9" \h</w:instrText>
           </w:r>
           <w:r>
             <w:rPr>
@@ -1379,21 +1379,7 @@
           <w:highlight w:val="yellow"/>
           <w:u w:val="none"/>
         </w:rPr>
-        <w:t xml:space="preserve">XXX </w:t>
-      </w:r>
-      <w:r>
-        <w:rPr>
-          <w:highlight w:val="yellow"/>
-          <w:u w:val="none"/>
-        </w:rPr>
-        <w:t xml:space="preserve">Waiting for White to put me in touch </w:t>
-      </w:r>
-      <w:r>
-        <w:rPr>
-          <w:highlight w:val="yellow"/>
-          <w:u w:val="none"/>
-        </w:rPr>
-        <w:t>with Hicks.</w:t>
+        <w:t>XXX Waiting for White to put me in touch with Hicks.</w:t>
       </w:r>
     </w:p>
     <w:p>
@@ -1926,11 +1912,7 @@
       </w:r>
       <w:r>
         <w:rPr/>
-        <w:t xml:space="preserve"> was moved to a new position in the Kids In Charge Gallery in the remaining part of the museum. The quadrupedal mount was sold to a company that in turn sold it on </w:t>
-      </w:r>
-      <w:r>
-        <w:rPr/>
-        <w:t xml:space="preserve">to RCI who had mounted it in the first place. At present, this cast is on display at the Cleveland Museum of Natural History as a filler while RCI mount their </w:t>
+        <w:t xml:space="preserve"> was moved to a new position in the Kids In Charge Gallery in the remaining part of the museum. The quadrupedal mount was sold to a company that in turn sold it on to RCI who had mounted it in the first place. At present, this cast is on display at the Cleveland Museum of Natural History as a filler while RCI mount their </w:t>
       </w:r>
       <w:r>
         <w:rPr>
@@ -2033,7 +2015,45 @@
       </w:pPr>
       <w:r>
         <w:rPr/>
-        <w:t>Steve Sroka, the museum palaeontologist, contacted Ken Carpenter to ask whether Utah State University (USU) could take the cast, since it was state property and so had to go to a state repository. On 29 April 2013 Utah Division of Parks and Recreation signed a memorandum of understanding with the Utah State University Eastern Prehistoric Museum in Price, agreeing that the concrete cast would go on an effectively permanent loan (99 years, renewable) to the Prehistoric Museum. The cast was collected in April 2013 (Figure J). It then sat in Carpenter’s garage for several years, until the Prehistoric Museum obtained a $5000 grant from the Utah Museums Association for the repair of the casts.</w:t>
+        <w:t xml:space="preserve">Steve Sroka, the museum palaeontologist, contacted Ken Carpenter to ask whether Utah State University (USU) could take the cast, since it was state property and so had to go to a state repository. On 29 April 2013 Utah Division of Parks and Recreation signed a memorandum of understanding with the Utah State University Eastern Prehistoric Museum in Price, agreeing that the concrete cast would go on an effectively permanent loan (99 years, renewable) to the Prehistoric Museum. The cast was collected </w:t>
+      </w:r>
+      <w:r>
+        <w:rPr/>
+        <w:t>o</w:t>
+      </w:r>
+      <w:r>
+        <w:rPr/>
+        <w:t xml:space="preserve">n </w:t>
+      </w:r>
+      <w:bookmarkStart w:id="14" w:name="__DdeLink__991_3219802390"/>
+      <w:r>
+        <w:rPr/>
+        <w:t xml:space="preserve">8 </w:t>
+      </w:r>
+      <w:r>
+        <w:rPr/>
+        <w:t xml:space="preserve">April </w:t>
+      </w:r>
+      <w:bookmarkEnd w:id="14"/>
+      <w:r>
+        <w:rPr/>
+        <w:t>2013 (Figure J.</w:t>
+      </w:r>
+      <w:r>
+        <w:rPr/>
+        <w:t>A</w:t>
+      </w:r>
+      <w:r>
+        <w:rPr/>
+        <w:t xml:space="preserve">). It then sat in Carpenter’s garage for several years </w:t>
+      </w:r>
+      <w:r>
+        <w:rPr/>
+        <w:t>(Figure J.B)</w:t>
+      </w:r>
+      <w:r>
+        <w:rPr/>
+        <w:t>, until the Prehistoric Museum obtained a $5000 grant from the Utah Museums Association for the repair of the casts.</w:t>
       </w:r>
     </w:p>
     <w:p>
@@ -2066,12 +2086,12 @@
         <w:rPr/>
         <w:t xml:space="preserve"> outside the Prehistoric Museum’s current building: there us no space on the south side because that is where the city holds outdoor events, and no room on the north side because of the parking lot and overhead main power line for downtown businesses. The intention was that the cast would be mounted outside a new museum in Price, which was then in the planning and fund-raising stage. But due to funding difficulties this museum was never built and the land that had been donated for the museum was returned to the donor. In light of these developments, the Carpenter discussed with the USU chancellor the possibility of temporarily mounting the skeleton on campus. However, this idea was not pursued since Carpenter feared that mounting and later dismantling the cast to move it to a new museum would damage it. So it currently sits in the basement storage area on the </w:t>
       </w:r>
-      <w:bookmarkStart w:id="14" w:name="__DdeLink__701_1817233446"/>
+      <w:bookmarkStart w:id="15" w:name="__DdeLink__701_1817233446"/>
       <w:r>
         <w:rPr/>
         <w:t>Utah State University Eastern campus</w:t>
       </w:r>
-      <w:bookmarkEnd w:id="14"/>
+      <w:bookmarkEnd w:id="15"/>
       <w:r>
         <w:rPr/>
         <w:t>, waiting for a new museum building where it can be displayed outdoors.</w:t>
@@ -2082,8 +2102,8 @@
         <w:pStyle w:val="Heading2"/>
         <w:rPr/>
       </w:pPr>
-      <w:bookmarkStart w:id="15" w:name="__RefHeading___Toc3005_1175089729"/>
-      <w:bookmarkEnd w:id="15"/>
+      <w:bookmarkStart w:id="16" w:name="__RefHeading___Toc3005_1175089729"/>
+      <w:bookmarkEnd w:id="16"/>
       <w:r>
         <w:rPr/>
         <w:t>The fate of the new molds</w:t>
@@ -2130,8 +2150,8 @@
         </w:numPr>
         <w:rPr/>
       </w:pPr>
-      <w:bookmarkStart w:id="16" w:name="__RefHeading___Toc3401_68767826"/>
-      <w:bookmarkEnd w:id="16"/>
+      <w:bookmarkStart w:id="17" w:name="__RefHeading___Toc3401_68767826"/>
+      <w:bookmarkEnd w:id="17"/>
       <w:r>
         <w:rPr/>
         <w:t>Discussion</w:t>
@@ -2217,8 +2237,8 @@
         </w:numPr>
         <w:rPr/>
       </w:pPr>
-      <w:bookmarkStart w:id="17" w:name="__RefHeading___Toc3529_2542618767"/>
-      <w:bookmarkEnd w:id="17"/>
+      <w:bookmarkStart w:id="18" w:name="__RefHeading___Toc3529_2542618767"/>
+      <w:bookmarkEnd w:id="18"/>
       <w:r>
         <w:rPr/>
         <w:t>Acknowledgements</w:t>
@@ -2426,7 +2446,7 @@
           <w:numId w:val="0"/>
         </w:numPr>
         <w:suppressAutoHyphens w:val="true"/>
-        <w:overflowPunct w:val="true"/>
+        <w:overflowPunct w:val="false"/>
         <w:ind w:left="0" w:hanging="0"/>
         <w:jc w:val="left"/>
         <w:rPr/>
@@ -2447,8 +2467,8 @@
         </w:numPr>
         <w:rPr/>
       </w:pPr>
-      <w:bookmarkStart w:id="18" w:name="__RefHeading___Toc3405_68767826"/>
-      <w:bookmarkEnd w:id="18"/>
+      <w:bookmarkStart w:id="19" w:name="__RefHeading___Toc3405_68767826"/>
+      <w:bookmarkEnd w:id="19"/>
       <w:r>
         <w:rPr/>
         <w:t>References</w:t>
@@ -2671,7 +2691,7 @@
       <w:hyperlink r:id="rId11">
         <w:r>
           <w:rPr>
-            <w:rStyle w:val="VisitedInternetLink"/>
+            <w:rStyle w:val="FollowedHyperlink"/>
           </w:rPr>
           <w:t>https://newspapers.lib.utah.edu/ark:/87278/s6rv4bxq/22646163</w:t>
         </w:r>
@@ -2713,7 +2733,7 @@
       <w:hyperlink r:id="rId12">
         <w:r>
           <w:rPr>
-            <w:rStyle w:val="VisitedInternetLink"/>
+            <w:rStyle w:val="FollowedHyperlink"/>
           </w:rPr>
           <w:t>https://newspapers.lib.utah.edu/ark:/87278/s6b88zdc/22648688</w:t>
         </w:r>
@@ -2882,12 +2902,12 @@
         <w:pStyle w:val="Reference"/>
         <w:rPr/>
       </w:pPr>
-      <w:bookmarkStart w:id="19" w:name="__DdeLink__11501_941453575"/>
+      <w:bookmarkStart w:id="20" w:name="__DdeLink__11501_941453575"/>
       <w:r>
         <w:rPr/>
         <w:t>Contorno</w:t>
       </w:r>
-      <w:bookmarkEnd w:id="19"/>
+      <w:bookmarkEnd w:id="20"/>
       <w:r>
         <w:rPr/>
         <w:t xml:space="preserve">, Steve. 2017. MOSI to close most of its building, IMAX to save money before move to downtown Tampa. </w:t>
@@ -3431,12 +3451,12 @@
         <w:rPr/>
         <w:t xml:space="preserve">Madsen, James H., James E. King, Jerry A. Miller, Alden H. Hamblin and Richard L. Barker. 1989. Agreement between Dinolab, inc., and the Utah Field House of Natural History State Park. </w:t>
       </w:r>
-      <w:bookmarkStart w:id="20" w:name="__DdeLink__20580_446257137"/>
+      <w:bookmarkStart w:id="21" w:name="__DdeLink__20580_446257137"/>
       <w:r>
         <w:rPr/>
         <w:t>Private agreement.</w:t>
       </w:r>
-      <w:bookmarkEnd w:id="20"/>
+      <w:bookmarkEnd w:id="21"/>
     </w:p>
     <w:p>
       <w:pPr>
@@ -3578,12 +3598,12 @@
         <w:pStyle w:val="Reference"/>
         <w:rPr/>
       </w:pPr>
-      <w:bookmarkStart w:id="21" w:name="__DdeLink__16582_68767826"/>
+      <w:bookmarkStart w:id="22" w:name="__DdeLink__16582_68767826"/>
       <w:r>
         <w:rPr/>
         <w:t>Nieuwland</w:t>
       </w:r>
-      <w:bookmarkEnd w:id="21"/>
+      <w:bookmarkEnd w:id="22"/>
       <w:r>
         <w:rPr/>
         <w:t xml:space="preserve">, Ilja. 2019. </w:t>
@@ -3747,7 +3767,7 @@
       <w:hyperlink r:id="rId25">
         <w:r>
           <w:rPr>
-            <w:rStyle w:val="VisitedInternetLink"/>
+            <w:rStyle w:val="FollowedHyperlink"/>
           </w:rPr>
           <w:t>https://wusfnews.wusf.usf.edu/news/2017-05-18/mosi-to-close-imax-other-exhibits-in-cost-saving-reconfiguration</w:t>
         </w:r>
@@ -4077,8 +4097,8 @@
         </w:numPr>
         <w:rPr/>
       </w:pPr>
-      <w:bookmarkStart w:id="22" w:name="__RefHeading___Toc3407_68767826"/>
-      <w:bookmarkEnd w:id="22"/>
+      <w:bookmarkStart w:id="23" w:name="__RefHeading___Toc3407_68767826"/>
+      <w:bookmarkEnd w:id="23"/>
       <w:r>
         <w:rPr/>
         <w:t>Figure Captions</w:t>
@@ -4416,65 +4436,127 @@
       </w:r>
       <w:r>
         <w:rPr/>
-        <w:t xml:space="preserve"> The elements of the concrete cast, packed onto wooden pallets outside the new Field House building on 8 April 2013. They has been prepared for transportation to the Utah State University Eastern campus in Price, Utah, about 100 miles southwest of Vernal. </w:t>
+        <w:t xml:space="preserve"> The elements of the concrete cast </w:t>
+      </w:r>
+      <w:r>
+        <w:rPr/>
+        <w:t xml:space="preserve">moving from Vernal to Price on 8 April 2013. </w:t>
+      </w:r>
+      <w:r>
+        <w:rPr>
+          <w:b/>
+          <w:bCs/>
+        </w:rPr>
+        <w:t>A.</w:t>
+      </w:r>
+      <w:r>
+        <w:rPr/>
+        <w:t xml:space="preserve"> the concrete bones </w:t>
+      </w:r>
+      <w:r>
+        <w:rPr/>
+        <w:t xml:space="preserve">packed onto wooden pallets outside the new Field House building, </w:t>
+      </w:r>
+      <w:r>
+        <w:rPr/>
+        <w:t xml:space="preserve">having been </w:t>
+      </w:r>
+      <w:r>
+        <w:rPr/>
+        <w:t xml:space="preserve">been prepared for transportation to the Utah State University Eastern campus in Price, Utah, about 100 miles southwest of Vernal. </w:t>
       </w:r>
       <w:r>
         <w:rPr>
           <w:b w:val="false"/>
           <w:bCs w:val="false"/>
         </w:rPr>
-        <w:t>Photograph by Steven D. Sroka.</w:t>
-      </w:r>
-    </w:p>
-    <w:p>
-      <w:pPr>
-        <w:pStyle w:val="FigureCaption"/>
-        <w:rPr/>
-      </w:pPr>
+        <w:t xml:space="preserve">Photograph by Steven D. Sroka. </w:t>
+      </w:r>
       <w:r>
         <w:rPr>
           <w:b/>
           <w:bCs/>
         </w:rPr>
-        <w:t>Figure K.</w:t>
+        <w:t>B.</w:t>
       </w:r>
       <w:r>
         <w:rPr>
           <w:b w:val="false"/>
           <w:bCs w:val="false"/>
         </w:rPr>
-        <w:t xml:space="preserve"> Double </w:t>
+        <w:t xml:space="preserve"> </w:t>
       </w:r>
       <w:r>
         <w:rPr>
           <w:b w:val="false"/>
           <w:bCs w:val="false"/>
-          <w:i/>
-          <w:iCs/>
-        </w:rPr>
-        <w:t>Diplodocus</w:t>
+        </w:rPr>
+        <w:t>T</w:t>
       </w:r>
       <w:r>
         <w:rPr>
           <w:b w:val="false"/>
           <w:bCs w:val="false"/>
         </w:rPr>
-        <w:t xml:space="preserve"> mount at the Museum of Science and Industry (MOSI), Tampa, Florida. Both individuals are identical, having been cast from the molds made by Dinolab from the Concrete </w:t>
+        <w:t xml:space="preserve">he same bones having been unpacked into Ken Carpenter’s garage in Price. </w:t>
       </w:r>
       <w:r>
         <w:rPr>
           <w:b w:val="false"/>
           <w:bCs w:val="false"/>
-          <w:i/>
-          <w:iCs/>
-        </w:rPr>
-        <w:t>Diplodocus</w:t>
+        </w:rPr>
+        <w:t>Photograph by Ken Carpenter.</w:t>
+      </w:r>
+    </w:p>
+    <w:p>
+      <w:pPr>
+        <w:pStyle w:val="FigureCaption"/>
+        <w:rPr/>
+      </w:pPr>
+      <w:r>
+        <w:rPr>
+          <w:b/>
+          <w:bCs/>
+        </w:rPr>
+        <w:t>Figure K.</w:t>
       </w:r>
       <w:r>
         <w:rPr>
           <w:b w:val="false"/>
           <w:bCs w:val="false"/>
         </w:rPr>
+        <w:t xml:space="preserve"> Double </w:t>
+      </w:r>
+      <w:r>
+        <w:rPr>
+          <w:b w:val="false"/>
+          <w:bCs w:val="false"/>
+          <w:i/>
+          <w:iCs/>
+        </w:rPr>
+        <w:t>Diplodocus</w:t>
+      </w:r>
+      <w:r>
+        <w:rPr>
+          <w:b w:val="false"/>
+          <w:bCs w:val="false"/>
+        </w:rPr>
+        <w:t xml:space="preserve"> mount at the Museum of Science and Industry (MOSI), Tampa, Florida. Both individuals are identical, having been cast from the molds made by Dinolab from the Concrete </w:t>
+      </w:r>
+      <w:r>
+        <w:rPr>
+          <w:b w:val="false"/>
+          <w:bCs w:val="false"/>
+          <w:i/>
+          <w:iCs/>
+        </w:rPr>
+        <w:t>Diplodocus</w:t>
+      </w:r>
+      <w:r>
+        <w:rPr>
+          <w:b w:val="false"/>
+          <w:bCs w:val="false"/>
+        </w:rPr>
         <w:t xml:space="preserve"> of Vernal. Photograph by Anthony Pelaez, taken between 1997 and 2017.</w:t>
       </w:r>
       <w:r>
@@ -4486,8 +4568,8 @@
         <w:pStyle w:val="Heading1"/>
         <w:rPr/>
       </w:pPr>
-      <w:bookmarkStart w:id="23" w:name="__RefHeading___Toc4426_1817233446"/>
-      <w:bookmarkEnd w:id="23"/>
+      <w:bookmarkStart w:id="24" w:name="__RefHeading___Toc4426_1817233446"/>
+      <w:bookmarkEnd w:id="24"/>
       <w:r>
         <w:rPr/>
         <w:t>Tables</w:t>
@@ -4526,7 +4608,7 @@
         <w:tblW w:w="9638" w:type="dxa"/>
         <w:jc w:val="left"/>
         <w:tblInd w:w="0" w:type="dxa"/>
-        <w:tblLayout w:type="fixed"/>
+        <w:tblBorders/>
         <w:tblCellMar>
           <w:top w:w="0" w:type="dxa"/>
           <w:left w:w="0" w:type="dxa"/>
@@ -4538,11 +4620,11 @@
         <w:gridCol w:w="559"/>
         <w:gridCol w:w="1431"/>
         <w:gridCol w:w="1191"/>
-        <w:gridCol w:w="1076"/>
-        <w:gridCol w:w="1123"/>
-        <w:gridCol w:w="1098"/>
+        <w:gridCol w:w="1077"/>
+        <w:gridCol w:w="1122"/>
+        <w:gridCol w:w="1099"/>
         <w:gridCol w:w="1484"/>
-        <w:gridCol w:w="1674"/>
+        <w:gridCol w:w="1673"/>
       </w:tblGrid>
       <w:tr>
         <w:trPr>
@@ -4640,7 +4722,7 @@
         </w:tc>
         <w:tc>
           <w:tcPr>
-            <w:tcW w:w="1076" w:type="dxa"/>
+            <w:tcW w:w="1077" w:type="dxa"/>
             <w:tcBorders/>
             <w:shd w:fill="auto" w:val="clear"/>
           </w:tcPr>
@@ -4670,7 +4752,7 @@
         </w:tc>
         <w:tc>
           <w:tcPr>
-            <w:tcW w:w="1123" w:type="dxa"/>
+            <w:tcW w:w="1122" w:type="dxa"/>
             <w:tcBorders/>
             <w:shd w:fill="auto" w:val="clear"/>
           </w:tcPr>
@@ -4700,7 +4782,7 @@
         </w:tc>
         <w:tc>
           <w:tcPr>
-            <w:tcW w:w="1098" w:type="dxa"/>
+            <w:tcW w:w="1099" w:type="dxa"/>
             <w:tcBorders/>
             <w:shd w:fill="auto" w:val="clear"/>
           </w:tcPr>
@@ -4730,7 +4812,7 @@
         </w:tc>
         <w:tc>
           <w:tcPr>
-            <w:tcW w:w="3158" w:type="dxa"/>
+            <w:tcW w:w="3157" w:type="dxa"/>
             <w:gridSpan w:val="2"/>
             <w:tcBorders/>
             <w:shd w:fill="auto" w:val="clear"/>
@@ -4851,7 +4933,7 @@
         </w:tc>
         <w:tc>
           <w:tcPr>
-            <w:tcW w:w="1076" w:type="dxa"/>
+            <w:tcW w:w="1077" w:type="dxa"/>
             <w:tcBorders/>
             <w:shd w:fill="auto" w:val="clear"/>
           </w:tcPr>
@@ -4880,7 +4962,7 @@
         </w:tc>
         <w:tc>
           <w:tcPr>
-            <w:tcW w:w="1123" w:type="dxa"/>
+            <w:tcW w:w="1122" w:type="dxa"/>
             <w:tcBorders/>
             <w:shd w:fill="auto" w:val="clear"/>
           </w:tcPr>
@@ -4909,7 +4991,7 @@
         </w:tc>
         <w:tc>
           <w:tcPr>
-            <w:tcW w:w="1098" w:type="dxa"/>
+            <w:tcW w:w="1099" w:type="dxa"/>
             <w:tcBorders/>
             <w:shd w:fill="auto" w:val="clear"/>
           </w:tcPr>
@@ -4968,7 +5050,7 @@
         </w:tc>
         <w:tc>
           <w:tcPr>
-            <w:tcW w:w="1674" w:type="dxa"/>
+            <w:tcW w:w="1673" w:type="dxa"/>
             <w:tcBorders/>
             <w:shd w:fill="auto" w:val="clear"/>
           </w:tcPr>
@@ -5076,7 +5158,7 @@
         </w:tc>
         <w:tc>
           <w:tcPr>
-            <w:tcW w:w="1076" w:type="dxa"/>
+            <w:tcW w:w="1077" w:type="dxa"/>
             <w:tcBorders/>
             <w:shd w:fill="auto" w:val="clear"/>
           </w:tcPr>
@@ -5101,7 +5183,7 @@
         </w:tc>
         <w:tc>
           <w:tcPr>
-            <w:tcW w:w="1123" w:type="dxa"/>
+            <w:tcW w:w="1122" w:type="dxa"/>
             <w:tcBorders/>
             <w:shd w:fill="auto" w:val="clear"/>
           </w:tcPr>
@@ -5126,7 +5208,7 @@
         </w:tc>
         <w:tc>
           <w:tcPr>
-            <w:tcW w:w="1098" w:type="dxa"/>
+            <w:tcW w:w="1099" w:type="dxa"/>
             <w:tcBorders/>
             <w:shd w:fill="auto" w:val="clear"/>
           </w:tcPr>
@@ -5176,7 +5258,7 @@
         </w:tc>
         <w:tc>
           <w:tcPr>
-            <w:tcW w:w="1674" w:type="dxa"/>
+            <w:tcW w:w="1673" w:type="dxa"/>
             <w:tcBorders/>
             <w:shd w:fill="auto" w:val="clear"/>
           </w:tcPr>
@@ -5279,7 +5361,7 @@
         </w:tc>
         <w:tc>
           <w:tcPr>
-            <w:tcW w:w="1076" w:type="dxa"/>
+            <w:tcW w:w="1077" w:type="dxa"/>
             <w:tcBorders/>
             <w:shd w:fill="auto" w:val="clear"/>
           </w:tcPr>
@@ -5304,7 +5386,7 @@
         </w:tc>
         <w:tc>
           <w:tcPr>
-            <w:tcW w:w="1123" w:type="dxa"/>
+            <w:tcW w:w="1122" w:type="dxa"/>
             <w:tcBorders/>
             <w:shd w:fill="auto" w:val="clear"/>
           </w:tcPr>
@@ -5329,7 +5411,7 @@
         </w:tc>
         <w:tc>
           <w:tcPr>
-            <w:tcW w:w="1098" w:type="dxa"/>
+            <w:tcW w:w="1099" w:type="dxa"/>
             <w:tcBorders/>
             <w:shd w:fill="auto" w:val="clear"/>
           </w:tcPr>
@@ -5379,7 +5461,7 @@
         </w:tc>
         <w:tc>
           <w:tcPr>
-            <w:tcW w:w="1674" w:type="dxa"/>
+            <w:tcW w:w="1673" w:type="dxa"/>
             <w:tcBorders/>
             <w:shd w:fill="auto" w:val="clear"/>
           </w:tcPr>
@@ -5513,7 +5595,7 @@
         </w:tc>
         <w:tc>
           <w:tcPr>
-            <w:tcW w:w="1098" w:type="dxa"/>
+            <w:tcW w:w="1099" w:type="dxa"/>
             <w:tcBorders/>
             <w:shd w:fill="auto" w:val="clear"/>
           </w:tcPr>
@@ -5563,7 +5645,7 @@
         </w:tc>
         <w:tc>
           <w:tcPr>
-            <w:tcW w:w="1674" w:type="dxa"/>
+            <w:tcW w:w="1673" w:type="dxa"/>
             <w:tcBorders/>
             <w:shd w:fill="auto" w:val="clear"/>
           </w:tcPr>
@@ -5668,7 +5750,7 @@
         </w:tc>
         <w:tc>
           <w:tcPr>
-            <w:tcW w:w="1076" w:type="dxa"/>
+            <w:tcW w:w="1077" w:type="dxa"/>
             <w:tcBorders/>
             <w:shd w:fill="auto" w:val="clear"/>
           </w:tcPr>
@@ -5693,7 +5775,7 @@
         </w:tc>
         <w:tc>
           <w:tcPr>
-            <w:tcW w:w="1123" w:type="dxa"/>
+            <w:tcW w:w="1122" w:type="dxa"/>
             <w:tcBorders/>
             <w:shd w:fill="auto" w:val="clear"/>
           </w:tcPr>
@@ -5717,7 +5799,7 @@
         </w:tc>
         <w:tc>
           <w:tcPr>
-            <w:tcW w:w="1098" w:type="dxa"/>
+            <w:tcW w:w="1099" w:type="dxa"/>
             <w:tcBorders/>
             <w:shd w:fill="auto" w:val="clear"/>
           </w:tcPr>
@@ -5767,7 +5849,7 @@
         </w:tc>
         <w:tc>
           <w:tcPr>
-            <w:tcW w:w="1674" w:type="dxa"/>
+            <w:tcW w:w="1673" w:type="dxa"/>
             <w:tcBorders/>
             <w:shd w:fill="auto" w:val="clear"/>
           </w:tcPr>
@@ -5871,7 +5953,7 @@
         </w:tc>
         <w:tc>
           <w:tcPr>
-            <w:tcW w:w="1076" w:type="dxa"/>
+            <w:tcW w:w="1077" w:type="dxa"/>
             <w:tcBorders/>
             <w:shd w:fill="auto" w:val="clear"/>
           </w:tcPr>
@@ -5896,7 +5978,7 @@
         </w:tc>
         <w:tc>
           <w:tcPr>
-            <w:tcW w:w="1123" w:type="dxa"/>
+            <w:tcW w:w="1122" w:type="dxa"/>
             <w:tcBorders/>
             <w:shd w:fill="auto" w:val="clear"/>
           </w:tcPr>
@@ -5920,7 +6002,7 @@
         </w:tc>
         <w:tc>
           <w:tcPr>
-            <w:tcW w:w="1098" w:type="dxa"/>
+            <w:tcW w:w="1099" w:type="dxa"/>
             <w:tcBorders/>
             <w:shd w:fill="auto" w:val="clear"/>
           </w:tcPr>
@@ -5970,7 +6052,7 @@
         </w:tc>
         <w:tc>
           <w:tcPr>
-            <w:tcW w:w="1674" w:type="dxa"/>
+            <w:tcW w:w="1673" w:type="dxa"/>
             <w:tcBorders/>
             <w:shd w:fill="auto" w:val="clear"/>
           </w:tcPr>
@@ -6074,7 +6156,7 @@
         </w:tc>
         <w:tc>
           <w:tcPr>
-            <w:tcW w:w="1076" w:type="dxa"/>
+            <w:tcW w:w="1077" w:type="dxa"/>
             <w:tcBorders/>
             <w:shd w:fill="auto" w:val="clear"/>
           </w:tcPr>
@@ -6099,7 +6181,7 @@
         </w:tc>
         <w:tc>
           <w:tcPr>
-            <w:tcW w:w="1123" w:type="dxa"/>
+            <w:tcW w:w="1122" w:type="dxa"/>
             <w:tcBorders/>
             <w:shd w:fill="auto" w:val="clear"/>
           </w:tcPr>
@@ -6122,7 +6204,7 @@
         </w:tc>
         <w:tc>
           <w:tcPr>
-            <w:tcW w:w="1098" w:type="dxa"/>
+            <w:tcW w:w="1099" w:type="dxa"/>
             <w:tcBorders/>
             <w:shd w:fill="auto" w:val="clear"/>
           </w:tcPr>
@@ -6171,7 +6253,7 @@
         </w:tc>
         <w:tc>
           <w:tcPr>
-            <w:tcW w:w="1674" w:type="dxa"/>
+            <w:tcW w:w="1673" w:type="dxa"/>
             <w:tcBorders/>
             <w:shd w:fill="auto" w:val="clear"/>
           </w:tcPr>
@@ -6274,7 +6356,7 @@
         </w:tc>
         <w:tc>
           <w:tcPr>
-            <w:tcW w:w="1076" w:type="dxa"/>
+            <w:tcW w:w="1077" w:type="dxa"/>
             <w:tcBorders/>
             <w:shd w:fill="auto" w:val="clear"/>
           </w:tcPr>
@@ -6299,7 +6381,7 @@
         </w:tc>
         <w:tc>
           <w:tcPr>
-            <w:tcW w:w="1123" w:type="dxa"/>
+            <w:tcW w:w="1122" w:type="dxa"/>
             <w:tcBorders/>
             <w:shd w:fill="auto" w:val="clear"/>
           </w:tcPr>
@@ -6323,7 +6405,7 @@
         </w:tc>
         <w:tc>
           <w:tcPr>
-            <w:tcW w:w="1098" w:type="dxa"/>
+            <w:tcW w:w="1099" w:type="dxa"/>
             <w:tcBorders/>
             <w:shd w:fill="auto" w:val="clear"/>
           </w:tcPr>
@@ -6372,7 +6454,7 @@
         </w:tc>
         <w:tc>
           <w:tcPr>
-            <w:tcW w:w="1674" w:type="dxa"/>
+            <w:tcW w:w="1673" w:type="dxa"/>
             <w:tcBorders/>
             <w:shd w:fill="auto" w:val="clear"/>
           </w:tcPr>
@@ -6536,7 +6618,7 @@
         </w:tc>
         <w:tc>
           <w:tcPr>
-            <w:tcW w:w="1076" w:type="dxa"/>
+            <w:tcW w:w="1077" w:type="dxa"/>
             <w:tcBorders/>
             <w:shd w:fill="auto" w:val="clear"/>
           </w:tcPr>
@@ -6561,7 +6643,7 @@
         </w:tc>
         <w:tc>
           <w:tcPr>
-            <w:tcW w:w="1123" w:type="dxa"/>
+            <w:tcW w:w="1122" w:type="dxa"/>
             <w:tcBorders/>
             <w:shd w:fill="auto" w:val="clear"/>
           </w:tcPr>
@@ -6585,7 +6667,7 @@
         </w:tc>
         <w:tc>
           <w:tcPr>
-            <w:tcW w:w="1098" w:type="dxa"/>
+            <w:tcW w:w="1099" w:type="dxa"/>
             <w:tcBorders/>
             <w:shd w:fill="auto" w:val="clear"/>
           </w:tcPr>
@@ -6634,7 +6716,7 @@
         </w:tc>
         <w:tc>
           <w:tcPr>
-            <w:tcW w:w="1674" w:type="dxa"/>
+            <w:tcW w:w="1673" w:type="dxa"/>
             <w:tcBorders/>
             <w:shd w:fill="auto" w:val="clear"/>
           </w:tcPr>
@@ -6671,7 +6753,7 @@
     <w:sectPr>
       <w:type w:val="nextPage"/>
       <w:pgSz w:w="11906" w:h="16838"/>
-      <w:pgMar w:left="1134" w:right="1134" w:gutter="0" w:header="0" w:top="1134" w:footer="0" w:bottom="1134"/>
+      <w:pgMar w:left="1134" w:right="1134" w:header="0" w:top="1134" w:footer="0" w:bottom="1134" w:gutter="0"/>
       <w:pgNumType w:fmt="decimal"/>
       <w:formProt w:val="false"/>
       <w:textDirection w:val="lrTb"/>
@@ -6682,7 +6764,7 @@
 </file>
 
 <file path=word/numbering.xml><?xml version="1.0" encoding="utf-8"?>
-<w:numbering xmlns:w="http://schemas.openxmlformats.org/wordprocessingml/2006/main" xmlns:o="urn:schemas-microsoft-com:office:office" xmlns:r="http://schemas.openxmlformats.org/officeDocument/2006/relationships" xmlns:v="urn:schemas-microsoft-com:vml" xmlns:mc="http://schemas.openxmlformats.org/markup-compatibility/2006" xmlns:w14="http://schemas.microsoft.com/office/word/2010/wordml" mc:Ignorable="w14">
+<w:numbering xmlns:w="http://schemas.openxmlformats.org/wordprocessingml/2006/main" xmlns:o="urn:schemas-microsoft-com:office:office" xmlns:r="http://schemas.openxmlformats.org/officeDocument/2006/relationships" xmlns:v="urn:schemas-microsoft-com:vml">
   <w:abstractNum w:abstractNumId="1">
     <w:lvl w:ilvl="0">
       <w:start w:val="1"/>
@@ -6691,12 +6773,8 @@
       <w:lvlText w:val=""/>
       <w:lvlJc w:val="left"/>
       <w:pPr>
-        <w:tabs>
-          <w:tab w:val="num" w:pos="0"/>
-        </w:tabs>
         <w:ind w:left="0" w:hanging="0"/>
       </w:pPr>
-      <w:rPr/>
     </w:lvl>
     <w:lvl w:ilvl="1">
       <w:start w:val="1"/>
@@ -6705,12 +6783,8 @@
       <w:lvlText w:val=""/>
       <w:lvlJc w:val="left"/>
       <w:pPr>
-        <w:tabs>
-          <w:tab w:val="num" w:pos="0"/>
-        </w:tabs>
         <w:ind w:left="0" w:hanging="0"/>
       </w:pPr>
-      <w:rPr/>
     </w:lvl>
     <w:lvl w:ilvl="2">
       <w:start w:val="1"/>
@@ -6719,12 +6793,8 @@
       <w:lvlText w:val=""/>
       <w:lvlJc w:val="left"/>
       <w:pPr>
-        <w:tabs>
-          <w:tab w:val="num" w:pos="0"/>
-        </w:tabs>
         <w:ind w:left="0" w:hanging="0"/>
       </w:pPr>
-      <w:rPr/>
     </w:lvl>
     <w:lvl w:ilvl="3">
       <w:start w:val="1"/>
@@ -6733,12 +6803,8 @@
       <w:lvlText w:val=""/>
       <w:lvlJc w:val="left"/>
       <w:pPr>
-        <w:tabs>
-          <w:tab w:val="num" w:pos="0"/>
-        </w:tabs>
         <w:ind w:left="0" w:hanging="0"/>
       </w:pPr>
-      <w:rPr/>
     </w:lvl>
     <w:lvl w:ilvl="4">
       <w:start w:val="1"/>
@@ -6747,12 +6813,8 @@
       <w:lvlText w:val=""/>
       <w:lvlJc w:val="left"/>
       <w:pPr>
-        <w:tabs>
-          <w:tab w:val="num" w:pos="0"/>
-        </w:tabs>
         <w:ind w:left="0" w:hanging="0"/>
       </w:pPr>
-      <w:rPr/>
     </w:lvl>
     <w:lvl w:ilvl="5">
       <w:start w:val="1"/>
@@ -6761,12 +6823,8 @@
       <w:lvlText w:val=""/>
       <w:lvlJc w:val="left"/>
       <w:pPr>
-        <w:tabs>
-          <w:tab w:val="num" w:pos="0"/>
-        </w:tabs>
         <w:ind w:left="0" w:hanging="0"/>
       </w:pPr>
-      <w:rPr/>
     </w:lvl>
     <w:lvl w:ilvl="6">
       <w:start w:val="1"/>
@@ -6775,12 +6833,8 @@
       <w:lvlText w:val=""/>
       <w:lvlJc w:val="left"/>
       <w:pPr>
-        <w:tabs>
-          <w:tab w:val="num" w:pos="0"/>
-        </w:tabs>
         <w:ind w:left="0" w:hanging="0"/>
       </w:pPr>
-      <w:rPr/>
     </w:lvl>
     <w:lvl w:ilvl="7">
       <w:start w:val="1"/>
@@ -6789,12 +6843,8 @@
       <w:lvlText w:val=""/>
       <w:lvlJc w:val="left"/>
       <w:pPr>
-        <w:tabs>
-          <w:tab w:val="num" w:pos="0"/>
-        </w:tabs>
         <w:ind w:left="0" w:hanging="0"/>
       </w:pPr>
-      <w:rPr/>
     </w:lvl>
     <w:lvl w:ilvl="8">
       <w:start w:val="1"/>
@@ -6803,12 +6853,8 @@
       <w:lvlText w:val=""/>
       <w:lvlJc w:val="left"/>
       <w:pPr>
-        <w:tabs>
-          <w:tab w:val="num" w:pos="0"/>
-        </w:tabs>
         <w:ind w:left="0" w:hanging="0"/>
       </w:pPr>
-      <w:rPr/>
     </w:lvl>
   </w:abstractNum>
   <w:abstractNum w:abstractNumId="2">
@@ -6819,12 +6865,8 @@
       <w:lvlText w:val=""/>
       <w:lvlJc w:val="left"/>
       <w:pPr>
-        <w:tabs>
-          <w:tab w:val="num" w:pos="0"/>
-        </w:tabs>
         <w:ind w:left="0" w:hanging="0"/>
       </w:pPr>
-      <w:rPr/>
     </w:lvl>
     <w:lvl w:ilvl="1">
       <w:start w:val="1"/>
@@ -6833,12 +6875,8 @@
       <w:lvlText w:val=""/>
       <w:lvlJc w:val="left"/>
       <w:pPr>
-        <w:tabs>
-          <w:tab w:val="num" w:pos="0"/>
-        </w:tabs>
         <w:ind w:left="0" w:hanging="0"/>
       </w:pPr>
-      <w:rPr/>
     </w:lvl>
     <w:lvl w:ilvl="2">
       <w:start w:val="1"/>
@@ -6847,12 +6885,8 @@
       <w:lvlText w:val=""/>
       <w:lvlJc w:val="left"/>
       <w:pPr>
-        <w:tabs>
-          <w:tab w:val="num" w:pos="0"/>
-        </w:tabs>
         <w:ind w:left="0" w:hanging="0"/>
       </w:pPr>
-      <w:rPr/>
     </w:lvl>
     <w:lvl w:ilvl="3">
       <w:start w:val="1"/>
@@ -6861,12 +6895,8 @@
       <w:lvlText w:val=""/>
       <w:lvlJc w:val="left"/>
       <w:pPr>
-        <w:tabs>
-          <w:tab w:val="num" w:pos="0"/>
-        </w:tabs>
         <w:ind w:left="0" w:hanging="0"/>
       </w:pPr>
-      <w:rPr/>
     </w:lvl>
     <w:lvl w:ilvl="4">
       <w:start w:val="1"/>
@@ -6875,12 +6905,8 @@
       <w:lvlText w:val=""/>
       <w:lvlJc w:val="left"/>
       <w:pPr>
-        <w:tabs>
-          <w:tab w:val="num" w:pos="0"/>
-        </w:tabs>
         <w:ind w:left="0" w:hanging="0"/>
       </w:pPr>
-      <w:rPr/>
     </w:lvl>
     <w:lvl w:ilvl="5">
       <w:start w:val="1"/>
@@ -6889,12 +6915,8 @@
       <w:lvlText w:val=""/>
       <w:lvlJc w:val="left"/>
       <w:pPr>
-        <w:tabs>
-          <w:tab w:val="num" w:pos="0"/>
-        </w:tabs>
         <w:ind w:left="0" w:hanging="0"/>
       </w:pPr>
-      <w:rPr/>
     </w:lvl>
     <w:lvl w:ilvl="6">
       <w:start w:val="1"/>
@@ -6903,12 +6925,8 @@
       <w:lvlText w:val=""/>
       <w:lvlJc w:val="left"/>
       <w:pPr>
-        <w:tabs>
-          <w:tab w:val="num" w:pos="0"/>
-        </w:tabs>
         <w:ind w:left="0" w:hanging="0"/>
       </w:pPr>
-      <w:rPr/>
     </w:lvl>
     <w:lvl w:ilvl="7">
       <w:start w:val="1"/>
@@ -6917,12 +6935,8 @@
       <w:lvlText w:val=""/>
       <w:lvlJc w:val="left"/>
       <w:pPr>
-        <w:tabs>
-          <w:tab w:val="num" w:pos="0"/>
-        </w:tabs>
         <w:ind w:left="0" w:hanging="0"/>
       </w:pPr>
-      <w:rPr/>
     </w:lvl>
     <w:lvl w:ilvl="8">
       <w:start w:val="1"/>
@@ -6931,12 +6945,8 @@
       <w:lvlText w:val=""/>
       <w:lvlJc w:val="left"/>
       <w:pPr>
-        <w:tabs>
-          <w:tab w:val="num" w:pos="0"/>
-        </w:tabs>
         <w:ind w:left="0" w:hanging="0"/>
       </w:pPr>
-      <w:rPr/>
     </w:lvl>
   </w:abstractNum>
   <w:abstractNum w:abstractNumId="3">
@@ -6953,6 +6963,7 @@
       </w:pPr>
       <w:rPr>
         <w:rFonts w:ascii="Symbol" w:hAnsi="Symbol" w:cs="Symbol" w:hint="default"/>
+        <w:rFonts w:cs="Symbol"/>
       </w:rPr>
     </w:lvl>
     <w:lvl w:ilvl="1">
@@ -6968,6 +6979,7 @@
       </w:pPr>
       <w:rPr>
         <w:rFonts w:ascii="OpenSymbol" w:hAnsi="OpenSymbol" w:cs="OpenSymbol" w:hint="default"/>
+        <w:rFonts w:cs="OpenSymbol"/>
       </w:rPr>
     </w:lvl>
     <w:lvl w:ilvl="2">
@@ -6983,6 +6995,7 @@
       </w:pPr>
       <w:rPr>
         <w:rFonts w:ascii="OpenSymbol" w:hAnsi="OpenSymbol" w:cs="OpenSymbol" w:hint="default"/>
+        <w:rFonts w:cs="OpenSymbol"/>
       </w:rPr>
     </w:lvl>
     <w:lvl w:ilvl="3">
@@ -6998,6 +7011,7 @@
       </w:pPr>
       <w:rPr>
         <w:rFonts w:ascii="Symbol" w:hAnsi="Symbol" w:cs="Symbol" w:hint="default"/>
+        <w:rFonts w:cs="Symbol"/>
       </w:rPr>
     </w:lvl>
     <w:lvl w:ilvl="4">
@@ -7013,6 +7027,7 @@
       </w:pPr>
       <w:rPr>
         <w:rFonts w:ascii="OpenSymbol" w:hAnsi="OpenSymbol" w:cs="OpenSymbol" w:hint="default"/>
+        <w:rFonts w:cs="OpenSymbol"/>
       </w:rPr>
     </w:lvl>
     <w:lvl w:ilvl="5">
@@ -7028,6 +7043,7 @@
       </w:pPr>
       <w:rPr>
         <w:rFonts w:ascii="OpenSymbol" w:hAnsi="OpenSymbol" w:cs="OpenSymbol" w:hint="default"/>
+        <w:rFonts w:cs="OpenSymbol"/>
       </w:rPr>
     </w:lvl>
     <w:lvl w:ilvl="6">
@@ -7043,6 +7059,7 @@
       </w:pPr>
       <w:rPr>
         <w:rFonts w:ascii="Symbol" w:hAnsi="Symbol" w:cs="Symbol" w:hint="default"/>
+        <w:rFonts w:cs="Symbol"/>
       </w:rPr>
     </w:lvl>
     <w:lvl w:ilvl="7">
@@ -7058,6 +7075,7 @@
       </w:pPr>
       <w:rPr>
         <w:rFonts w:ascii="OpenSymbol" w:hAnsi="OpenSymbol" w:cs="OpenSymbol" w:hint="default"/>
+        <w:rFonts w:cs="OpenSymbol"/>
       </w:rPr>
     </w:lvl>
     <w:lvl w:ilvl="8">
@@ -7073,6 +7091,7 @@
       </w:pPr>
       <w:rPr>
         <w:rFonts w:ascii="OpenSymbol" w:hAnsi="OpenSymbol" w:cs="OpenSymbol" w:hint="default"/>
+        <w:rFonts w:cs="OpenSymbol"/>
       </w:rPr>
     </w:lvl>
   </w:abstractNum>
@@ -7084,9 +7103,6 @@
       <w:lvlText w:val=""/>
       <w:lvlJc w:val="left"/>
       <w:pPr>
-        <w:tabs>
-          <w:tab w:val="num" w:pos="0"/>
-        </w:tabs>
         <w:ind w:left="0" w:hanging="0"/>
       </w:pPr>
     </w:lvl>
@@ -7097,9 +7113,6 @@
       <w:lvlText w:val=""/>
       <w:lvlJc w:val="left"/>
       <w:pPr>
-        <w:tabs>
-          <w:tab w:val="num" w:pos="0"/>
-        </w:tabs>
         <w:ind w:left="0" w:hanging="0"/>
       </w:pPr>
     </w:lvl>
@@ -7110,9 +7123,6 @@
       <w:lvlText w:val=""/>
       <w:lvlJc w:val="left"/>
       <w:pPr>
-        <w:tabs>
-          <w:tab w:val="num" w:pos="0"/>
-        </w:tabs>
         <w:ind w:left="0" w:hanging="0"/>
       </w:pPr>
     </w:lvl>
@@ -7123,9 +7133,6 @@
       <w:lvlText w:val=""/>
       <w:lvlJc w:val="left"/>
       <w:pPr>
-        <w:tabs>
-          <w:tab w:val="num" w:pos="0"/>
-        </w:tabs>
         <w:ind w:left="0" w:hanging="0"/>
       </w:pPr>
     </w:lvl>
@@ -7136,9 +7143,6 @@
       <w:lvlText w:val=""/>
       <w:lvlJc w:val="left"/>
       <w:pPr>
-        <w:tabs>
-          <w:tab w:val="num" w:pos="0"/>
-        </w:tabs>
         <w:ind w:left="0" w:hanging="0"/>
       </w:pPr>
     </w:lvl>
@@ -7149,9 +7153,6 @@
       <w:lvlText w:val=""/>
       <w:lvlJc w:val="left"/>
       <w:pPr>
-        <w:tabs>
-          <w:tab w:val="num" w:pos="0"/>
-        </w:tabs>
         <w:ind w:left="0" w:hanging="0"/>
       </w:pPr>
     </w:lvl>
@@ -7162,9 +7163,6 @@
       <w:lvlText w:val=""/>
       <w:lvlJc w:val="left"/>
       <w:pPr>
-        <w:tabs>
-          <w:tab w:val="num" w:pos="0"/>
-        </w:tabs>
         <w:ind w:left="0" w:hanging="0"/>
       </w:pPr>
     </w:lvl>
@@ -7175,9 +7173,6 @@
       <w:lvlText w:val=""/>
       <w:lvlJc w:val="left"/>
       <w:pPr>
-        <w:tabs>
-          <w:tab w:val="num" w:pos="0"/>
-        </w:tabs>
         <w:ind w:left="0" w:hanging="0"/>
       </w:pPr>
     </w:lvl>
@@ -7188,9 +7183,6 @@
       <w:lvlText w:val=""/>
       <w:lvlJc w:val="left"/>
       <w:pPr>
-        <w:tabs>
-          <w:tab w:val="num" w:pos="0"/>
-        </w:tabs>
         <w:ind w:left="0" w:hanging="0"/>
       </w:pPr>
     </w:lvl>
@@ -7222,9 +7214,7 @@
       </w:rPr>
     </w:rPrDefault>
     <w:pPrDefault>
-      <w:pPr>
-        <w:suppressAutoHyphens w:val="true"/>
-      </w:pPr>
+      <w:pPr/>
     </w:pPrDefault>
   </w:docDefaults>
   <w:latentStyles w:defLockedState="0" w:defUIPriority="99" w:defSemiHidden="0" w:defUnhideWhenUsed="0" w:defQFormat="0" w:count="376">
@@ -7611,7 +7601,7 @@
     <w:pPr>
       <w:widowControl/>
       <w:suppressAutoHyphens w:val="true"/>
-      <w:overflowPunct w:val="true"/>
+      <w:overflowPunct w:val="false"/>
       <w:bidi w:val="0"/>
       <w:spacing w:before="0" w:after="0"/>
       <w:jc w:val="left"/>
@@ -7708,13 +7698,13 @@
     <w:rPr/>
   </w:style>
   <w:style w:type="character" w:styleId="InternetLink">
-    <w:name w:val="Hyperlink"/>
+    <w:name w:val="Internet Link"/>
     <w:rPr>
       <w:color w:val="000080"/>
       <w:u w:val="single"/>
     </w:rPr>
   </w:style>
-  <w:style w:type="character" w:styleId="VisitedInternetLink">
+  <w:style w:type="character" w:styleId="FollowedHyperlink">
     <w:name w:val="FollowedHyperlink"/>
     <w:qFormat/>
     <w:rPr>
@@ -7795,6 +7785,91 @@
       <w:sz w:val="24"/>
       <w:szCs w:val="21"/>
     </w:rPr>
+  </w:style>
+  <w:style w:type="character" w:styleId="ListLabel1">
+    <w:name w:val="ListLabel 1"/>
+    <w:qFormat/>
+    <w:rPr>
+      <w:rFonts w:cs="Symbol"/>
+    </w:rPr>
+  </w:style>
+  <w:style w:type="character" w:styleId="ListLabel2">
+    <w:name w:val="ListLabel 2"/>
+    <w:qFormat/>
+    <w:rPr>
+      <w:rFonts w:cs="OpenSymbol"/>
+    </w:rPr>
+  </w:style>
+  <w:style w:type="character" w:styleId="ListLabel3">
+    <w:name w:val="ListLabel 3"/>
+    <w:qFormat/>
+    <w:rPr>
+      <w:rFonts w:cs="OpenSymbol"/>
+    </w:rPr>
+  </w:style>
+  <w:style w:type="character" w:styleId="ListLabel4">
+    <w:name w:val="ListLabel 4"/>
+    <w:qFormat/>
+    <w:rPr>
+      <w:rFonts w:cs="Symbol"/>
+    </w:rPr>
+  </w:style>
+  <w:style w:type="character" w:styleId="ListLabel5">
+    <w:name w:val="ListLabel 5"/>
+    <w:qFormat/>
+    <w:rPr>
+      <w:rFonts w:cs="OpenSymbol"/>
+    </w:rPr>
+  </w:style>
+  <w:style w:type="character" w:styleId="ListLabel6">
+    <w:name w:val="ListLabel 6"/>
+    <w:qFormat/>
+    <w:rPr>
+      <w:rFonts w:cs="OpenSymbol"/>
+    </w:rPr>
+  </w:style>
+  <w:style w:type="character" w:styleId="ListLabel7">
+    <w:name w:val="ListLabel 7"/>
+    <w:qFormat/>
+    <w:rPr>
+      <w:rFonts w:cs="Symbol"/>
+    </w:rPr>
+  </w:style>
+  <w:style w:type="character" w:styleId="ListLabel8">
+    <w:name w:val="ListLabel 8"/>
+    <w:qFormat/>
+    <w:rPr>
+      <w:rFonts w:cs="OpenSymbol"/>
+    </w:rPr>
+  </w:style>
+  <w:style w:type="character" w:styleId="ListLabel9">
+    <w:name w:val="ListLabel 9"/>
+    <w:qFormat/>
+    <w:rPr>
+      <w:rFonts w:cs="OpenSymbol"/>
+    </w:rPr>
+  </w:style>
+  <w:style w:type="character" w:styleId="ListLabel10">
+    <w:name w:val="ListLabel 10"/>
+    <w:qFormat/>
+    <w:rPr>
+      <w:i w:val="false"/>
+    </w:rPr>
+  </w:style>
+  <w:style w:type="character" w:styleId="ListLabel11">
+    <w:name w:val="ListLabel 11"/>
+    <w:qFormat/>
+    <w:rPr/>
+  </w:style>
+  <w:style w:type="character" w:styleId="ListLabel12">
+    <w:name w:val="ListLabel 12"/>
+    <w:qFormat/>
+    <w:rPr/>
+  </w:style>
+  <w:style w:type="character" w:styleId="ListLabel13">
+    <w:name w:val="ListLabel 13"/>
+    <w:qFormat/>
+    <w:rPr/>
   </w:style>
   <w:style w:type="paragraph" w:styleId="Heading" w:customStyle="1">
     <w:name w:val="Heading"/>

</xml_diff>

<commit_message>
Integrate many, but not all, proofreading notes
</commit_message>
<xml_diff>
--- a/TaylorEtAl-concrete-Diplodocus-of-Vernal.docx
+++ b/TaylorEtAl-concrete-Diplodocus-of-Vernal.docx
@@ -143,74 +143,210 @@
     <w:p>
       <w:pPr>
         <w:pStyle w:val="Abstract"/>
-        <w:rPr>
-          <w:i w:val="false"/>
+        <w:rPr/>
+      </w:pPr>
+      <w:r>
+        <w:rPr>
           <w:i w:val="false"/>
           <w:iCs w:val="false"/>
         </w:rPr>
-      </w:pPr>
+        <w:t xml:space="preserve">Although many casts have been made of the iconic Carnegie </w:t>
+      </w:r>
+      <w:r>
+        <w:rPr>
+          <w:i/>
+          <w:iCs/>
+        </w:rPr>
+        <w:t>Diplodocus</w:t>
+      </w:r>
       <w:r>
         <w:rPr>
           <w:i w:val="false"/>
           <w:iCs w:val="false"/>
         </w:rPr>
-        <w:t xml:space="preserve">Although many casts have been made of the iconic Carnegie </w:t>
-      </w:r>
-      <w:r>
-        <w:rPr>
-          <w:i/>
-          <w:iCs/>
-        </w:rPr>
-        <w:t>Diplodocus</w:t>
+        <w:t>, initially in plaster and more recently in various plastics, one stands alone as having been cast in concrete. This skeleton, made from the original Carnegie molds starting in 195</w:t>
       </w:r>
       <w:r>
         <w:rPr>
           <w:i w:val="false"/>
           <w:iCs w:val="false"/>
         </w:rPr>
-        <w:t xml:space="preserve">, initially in plaster and more recently in various plastics, one stands alone as having been cast in concrete. This skeleton, made from the original Carnegie molds starting in 1952, was erected and unveiled at the Utah Field House of Natural History in Vernal, Utah, in 1957, and stood outside the museum for thirty years. The fate of the molds after this casting is uncertain. The concrete </w:t>
-      </w:r>
-      <w:r>
-        <w:rPr>
-          <w:i/>
-          <w:iCs/>
-        </w:rPr>
-        <w:t>Diplodocus</w:t>
+        <w:t>6–7</w:t>
       </w:r>
       <w:r>
         <w:rPr>
           <w:i w:val="false"/>
           <w:iCs w:val="false"/>
         </w:rPr>
-        <w:t xml:space="preserve"> was the museum’s icon for 30 years until the weather damage because too great. The cast was then taken down and fresh molds made from it by Dinolab in Salt Lake City. From these molds, a new replica was cast in water-expanded polyester (WEP) and mounted inside the Field House. This cast moved to the Field House’s new location in 2012 and was remounted in the atrium, but the old concrete cast could not be easily remounted and was sent on long-term loan to the Prehistoric Museum at Price, Utah. It has, however, yet to be remounted there, as it awaits a new building for the museum. In the mean time, the new molds have been made to create more </w:t>
-      </w:r>
-      <w:r>
-        <w:rPr>
-          <w:i/>
-          <w:iCs/>
-        </w:rPr>
-        <w:t>Diplodocus</w:t>
+        <w:t xml:space="preserve">, was unveiled at the Utah Field House of Natural History in Vernal, Utah, in 1957, and stood outside the museum for </w:t>
       </w:r>
       <w:r>
         <w:rPr>
           <w:i w:val="false"/>
           <w:iCs w:val="false"/>
         </w:rPr>
-        <w:t xml:space="preserve"> casts that are mounted in Japan and elsewhere, and have also furnished missing parts of the </w:t>
-      </w:r>
-      <w:r>
-        <w:rPr>
-          <w:i/>
-          <w:iCs/>
-        </w:rPr>
-        <w:t>Barosaurus</w:t>
+        <w:t>three decades</w:t>
       </w:r>
       <w:r>
         <w:rPr>
           <w:i w:val="false"/>
           <w:iCs w:val="false"/>
         </w:rPr>
-        <w:t xml:space="preserve"> skeleton that is mounted in the atrium of the American Museum of Natural History. Thus the concrete </w:t>
+        <w:t xml:space="preserve">. The fate of the molds after this casting is uncertain. The concrete </w:t>
+      </w:r>
+      <w:r>
+        <w:rPr>
+          <w:i/>
+          <w:iCs/>
+        </w:rPr>
+        <w:t>Diplodocus</w:t>
+      </w:r>
+      <w:r>
+        <w:rPr>
+          <w:i w:val="false"/>
+          <w:iCs w:val="false"/>
+        </w:rPr>
+        <w:t xml:space="preserve"> was the museum’s icon for 3</w:t>
+      </w:r>
+      <w:r>
+        <w:rPr>
+          <w:i w:val="false"/>
+          <w:iCs w:val="false"/>
+        </w:rPr>
+        <w:t>2</w:t>
+      </w:r>
+      <w:r>
+        <w:rPr>
+          <w:i w:val="false"/>
+          <w:iCs w:val="false"/>
+        </w:rPr>
+        <w:t xml:space="preserve"> years until the weather damage because too great. The cast was then taken down </w:t>
+      </w:r>
+      <w:r>
+        <w:rPr>
+          <w:i w:val="false"/>
+          <w:iCs w:val="false"/>
+        </w:rPr>
+        <w:t xml:space="preserve">and repaired, </w:t>
+      </w:r>
+      <w:r>
+        <w:rPr>
+          <w:i w:val="false"/>
+          <w:iCs w:val="false"/>
+        </w:rPr>
+        <w:t>and fresh molds made from it by Dinolab in Salt Lake City. From these molds, a new replica was cast in water-expanded polyester (WEP) and mounted inside the Field House. This cast moved to the Field House’s new location in 20</w:t>
+      </w:r>
+      <w:r>
+        <w:rPr>
+          <w:i w:val="false"/>
+          <w:iCs w:val="false"/>
+        </w:rPr>
+        <w:t>04</w:t>
+      </w:r>
+      <w:r>
+        <w:rPr>
+          <w:i w:val="false"/>
+          <w:iCs w:val="false"/>
+        </w:rPr>
+        <w:t xml:space="preserve"> and was remounted in the atrium, but the old concrete cast could not be easily remounted and was </w:t>
+      </w:r>
+      <w:r>
+        <w:rPr>
+          <w:i w:val="false"/>
+          <w:iCs w:val="false"/>
+        </w:rPr>
+        <w:t xml:space="preserve">instead </w:t>
+      </w:r>
+      <w:r>
+        <w:rPr>
+          <w:i w:val="false"/>
+          <w:iCs w:val="false"/>
+        </w:rPr>
+        <w:t xml:space="preserve">sent on long-term loan to the Prehistoric Museum at Price, Utah. It has, however, yet to be remounted there, as it awaits a new building for the museum. </w:t>
+      </w:r>
+      <w:r>
+        <w:rPr>
+          <w:i w:val="false"/>
+          <w:iCs w:val="false"/>
+        </w:rPr>
+        <w:t>M</w:t>
+      </w:r>
+      <w:r>
+        <w:rPr>
+          <w:i w:val="false"/>
+          <w:iCs w:val="false"/>
+        </w:rPr>
+        <w:t>ean</w:t>
+      </w:r>
+      <w:r>
+        <w:rPr>
+          <w:i w:val="false"/>
+          <w:iCs w:val="false"/>
+        </w:rPr>
+        <w:t>while</w:t>
+      </w:r>
+      <w:r>
+        <w:rPr>
+          <w:i w:val="false"/>
+          <w:iCs w:val="false"/>
+        </w:rPr>
+        <w:t xml:space="preserve">, the new molds have been </w:t>
+      </w:r>
+      <w:r>
+        <w:rPr>
+          <w:i w:val="false"/>
+          <w:iCs w:val="false"/>
+        </w:rPr>
+        <w:t>used</w:t>
+      </w:r>
+      <w:r>
+        <w:rPr>
+          <w:i w:val="false"/>
+          <w:iCs w:val="false"/>
+        </w:rPr>
+        <w:t xml:space="preserve"> to create more </w:t>
+      </w:r>
+      <w:r>
+        <w:rPr>
+          <w:i/>
+          <w:iCs/>
+        </w:rPr>
+        <w:t>Diplodocus</w:t>
+      </w:r>
+      <w:r>
+        <w:rPr>
+          <w:i w:val="false"/>
+          <w:iCs w:val="false"/>
+        </w:rPr>
+        <w:t xml:space="preserve"> casts that are mounted in Japan and elsewhere, and have also furnished missing parts of the </w:t>
+      </w:r>
+      <w:r>
+        <w:rPr>
+          <w:i w:val="false"/>
+          <w:iCs w:val="false"/>
+        </w:rPr>
+        <w:t>iconic rearing</w:t>
+      </w:r>
+      <w:r>
+        <w:rPr>
+          <w:i w:val="false"/>
+          <w:iCs w:val="false"/>
+        </w:rPr>
+        <w:t xml:space="preserve"> </w:t>
+      </w:r>
+      <w:r>
+        <w:rPr>
+          <w:i/>
+          <w:iCs/>
+        </w:rPr>
+        <w:t>Barosaurus</w:t>
+      </w:r>
+      <w:r>
+        <w:rPr>
+          <w:i w:val="false"/>
+          <w:iCs w:val="false"/>
+        </w:rPr>
+        <w:t xml:space="preserve"> skeleton in the atrium of the American Museum of Natural History. Thus the concrete </w:t>
       </w:r>
       <w:r>
         <w:rPr>
@@ -734,8 +870,6 @@
         <w:pStyle w:val="Heading1"/>
         <w:rPr/>
       </w:pPr>
-      <w:bookmarkStart w:id="0" w:name="__RefHeading___Toc3615_3219802390"/>
-      <w:bookmarkEnd w:id="0"/>
       <w:r>
         <w:rPr/>
         <w:t>Introduction</w:t>
@@ -771,7 +905,15 @@
       </w:r>
       <w:r>
         <w:rPr/>
-        <w:t xml:space="preserve"> was the first giant dinosaur known from a substantially complete skeleton: the Carnegie Museum’s iconic specimen CM 84 (Figure A). As summarised in Taylor et al. (in prep, a) and expounded in detail by Nieuwland (2019), casts of this important specimen were sent all around the globe, and as a result this individual became — and remains — the single best-known dinosaur in the world.</w:t>
+        <w:t xml:space="preserve"> was the first giant dinosaur known from a substantially complete skeleton: the Carnegie Museum’s iconic specimen CM 84 (Figure A). As summarised </w:t>
+      </w:r>
+      <w:r>
+        <w:rPr/>
+        <w:t>by</w:t>
+      </w:r>
+      <w:r>
+        <w:rPr/>
+        <w:t xml:space="preserve"> Taylor et al. (in prep, a) and expounded in detail by Nieuwland (2019), casts of this important specimen were sent all around the globe, and as a result this individual became — and remains — the single best-known dinosaur in the world.</w:t>
       </w:r>
     </w:p>
     <w:p>
@@ -821,30 +963,30 @@
         <w:pStyle w:val="Heading2"/>
         <w:rPr/>
       </w:pPr>
-      <w:bookmarkStart w:id="1" w:name="__RefHeading___Toc943_1155462304"/>
+      <w:bookmarkStart w:id="0" w:name="__RefHeading___Toc943_1155462304"/>
+      <w:bookmarkEnd w:id="0"/>
+      <w:r>
+        <w:rPr/>
+        <w:t>Nomenclature</w:t>
+      </w:r>
+    </w:p>
+    <w:p>
+      <w:pPr>
+        <w:pStyle w:val="TextBody"/>
+        <w:rPr/>
+      </w:pPr>
+      <w:r>
+        <w:rPr/>
+        <w:t>A distinction is made between molds and casts. A mold is a negative structure made from an original specimen (or, less commonly, a cast), in which the spaces inside the mold match the shapes of the original specimen. A cast is a positive structure, a copy made of a specimen made by filling a mold, and its shape matches that of the original specimen.</w:t>
+      </w:r>
+    </w:p>
+    <w:p>
+      <w:pPr>
+        <w:pStyle w:val="Heading2"/>
+        <w:rPr/>
+      </w:pPr>
+      <w:bookmarkStart w:id="1" w:name="__RefHeading___Toc5349_68767826"/>
       <w:bookmarkEnd w:id="1"/>
-      <w:r>
-        <w:rPr/>
-        <w:t>Nomenclature</w:t>
-      </w:r>
-    </w:p>
-    <w:p>
-      <w:pPr>
-        <w:pStyle w:val="TextBody"/>
-        <w:rPr/>
-      </w:pPr>
-      <w:r>
-        <w:rPr/>
-        <w:t>A distinction is made between molds and casts. A mold is a negative structure made from an original specimen (or, less commonly, a cast), in which the spaces inside the mold match the shapes of the original specimen. A cast is a positive structure, a copy made of a specimen made by filling a mold, and its shape matches that of the original specimen.</w:t>
-      </w:r>
-    </w:p>
-    <w:p>
-      <w:pPr>
-        <w:pStyle w:val="Heading2"/>
-        <w:rPr/>
-      </w:pPr>
-      <w:bookmarkStart w:id="2" w:name="__RefHeading___Toc5349_68767826"/>
-      <w:bookmarkEnd w:id="2"/>
       <w:r>
         <w:rPr/>
         <w:t>Institutional abbreviations</w:t>
@@ -929,11 +1071,30 @@
         </w:numPr>
         <w:rPr/>
       </w:pPr>
-      <w:bookmarkStart w:id="3" w:name="__RefHeading___Toc1946_2786159041"/>
+      <w:bookmarkStart w:id="2" w:name="__RefHeading___Toc1946_2786159041"/>
+      <w:bookmarkEnd w:id="2"/>
+      <w:r>
+        <w:rPr/>
+        <w:t xml:space="preserve">History of the concrete </w:t>
+      </w:r>
+      <w:r>
+        <w:rPr>
+          <w:i/>
+          <w:iCs/>
+        </w:rPr>
+        <w:t>Diplodocus</w:t>
+      </w:r>
+    </w:p>
+    <w:p>
+      <w:pPr>
+        <w:pStyle w:val="Heading2"/>
+        <w:rPr/>
+      </w:pPr>
+      <w:bookmarkStart w:id="3" w:name="__RefHeading___Toc1948_2786159041"/>
       <w:bookmarkEnd w:id="3"/>
       <w:r>
         <w:rPr/>
-        <w:t xml:space="preserve">History of the concrete </w:t>
+        <w:t xml:space="preserve">The original Carnegie </w:t>
       </w:r>
       <w:r>
         <w:rPr>
@@ -945,14 +1106,129 @@
     </w:p>
     <w:p>
       <w:pPr>
+        <w:pStyle w:val="TextBody"/>
+        <w:rPr/>
+      </w:pPr>
+      <w:r>
+        <w:rPr/>
+        <w:t xml:space="preserve">As related </w:t>
+      </w:r>
+      <w:r>
+        <w:rPr/>
+        <w:t>by</w:t>
+      </w:r>
+      <w:r>
+        <w:rPr/>
+        <w:t xml:space="preserve"> Taylor et al. (in prep, a), the industrialist and philanthropist Andrew Carnegie was inspired by a newspaper article in the late 1800s to ask the director of the museum that bears his name to obtain a giant dinosaur skeleton for exhibit. In July 1989, an expedition from the museum found a largely complete specimen of the sauropod </w:t>
+      </w:r>
+      <w:r>
+        <w:rPr>
+          <w:i/>
+          <w:iCs/>
+        </w:rPr>
+        <w:t>Diplodocus</w:t>
+      </w:r>
+      <w:r>
+        <w:rPr/>
+        <w:t xml:space="preserve">, which when excavated and prepared was given the specimen number CM 84 and described in Hatcher’s (1901) monograph as the new species </w:t>
+      </w:r>
+      <w:r>
+        <w:rPr>
+          <w:i/>
+          <w:iCs/>
+        </w:rPr>
+        <w:t>Diplodocus carnegii</w:t>
+      </w:r>
+      <w:r>
+        <w:rPr/>
+        <w:t xml:space="preserve">. In 1907, this specimen was mounted in the new dinosaur hall of the Carnegie Museum, its missing portions filled in with bones from a second </w:t>
+      </w:r>
+      <w:r>
+        <w:rPr>
+          <w:i/>
+          <w:iCs/>
+        </w:rPr>
+        <w:t>Diplodocus carnegii</w:t>
+      </w:r>
+      <w:r>
+        <w:rPr/>
+        <w:t xml:space="preserve"> specimen CM 94, and casts and sculptures based on other closely related specimens, some of them from other museums.</w:t>
+      </w:r>
+    </w:p>
+    <w:p>
+      <w:pPr>
+        <w:pStyle w:val="TextBody"/>
+        <w:rPr/>
+      </w:pPr>
+      <w:r>
+        <w:rPr/>
+        <w:t xml:space="preserve">This mounted skeleton quickly became the icon of the Carnegie Museum, and has remained so up to the present, even after the addition to the dinosaur hall of the even larger apatosaurine mounted skeleton CM 3018 which </w:t>
+      </w:r>
+      <w:r>
+        <w:rPr/>
+        <w:t xml:space="preserve">was </w:t>
+      </w:r>
+      <w:r>
+        <w:rPr/>
+        <w:t xml:space="preserve">designated the holotype of the new species </w:t>
+      </w:r>
+      <w:r>
+        <w:rPr>
+          <w:i/>
+          <w:iCs/>
+        </w:rPr>
+        <w:t>Apatosaurus louisae</w:t>
+      </w:r>
+      <w:r>
+        <w:rPr/>
+        <w:t xml:space="preserve"> (</w:t>
+      </w:r>
+      <w:r>
+        <w:rPr/>
+        <w:t xml:space="preserve">Holland 1915, </w:t>
+      </w:r>
+      <w:r>
+        <w:rPr/>
+        <w:t xml:space="preserve">Gilmore 1936). The </w:t>
+      </w:r>
+      <w:r>
+        <w:rPr>
+          <w:i/>
+          <w:iCs/>
+        </w:rPr>
+        <w:t>Diplodocus</w:t>
+      </w:r>
+      <w:r>
+        <w:rPr/>
+        <w:t xml:space="preserve"> skeleton, known by the rather inelegant nickname “Dippy”, has been moved and modified several times in the years since its initial mounting, most recently in </w:t>
+      </w:r>
+      <w:r>
+        <w:rPr/>
+        <w:t>a</w:t>
+      </w:r>
+      <w:r>
+        <w:rPr/>
+        <w:t xml:space="preserve"> major redesign of the Carnegie Museum </w:t>
+      </w:r>
+      <w:r>
+        <w:rPr/>
+        <w:t>in 2005–2007</w:t>
+      </w:r>
+      <w:r>
+        <w:rPr/>
+        <w:t>. It presently co-stars with CM 3018 in the new Jurassic Hall.</w:t>
+      </w:r>
+    </w:p>
+    <w:p>
+      <w:pPr>
         <w:pStyle w:val="Heading2"/>
         <w:rPr/>
       </w:pPr>
-      <w:bookmarkStart w:id="4" w:name="__RefHeading___Toc1948_2786159041"/>
+      <w:bookmarkStart w:id="4" w:name="__RefHeading___Toc1950_2786159041"/>
       <w:bookmarkEnd w:id="4"/>
       <w:r>
         <w:rPr/>
-        <w:t xml:space="preserve">The original Carnegie </w:t>
+        <w:t xml:space="preserve">The first casts of the Carnegie </w:t>
       </w:r>
       <w:r>
         <w:rPr>
@@ -969,7 +1245,255 @@
       </w:pPr>
       <w:r>
         <w:rPr/>
-        <w:t xml:space="preserve">As related in Taylor et al. (in prep, a), the industrialist and philanthropist Andrew Carnegie was inspired by a newspaper article in the late 1800s to ask the director of the museum that bears his name to obtain a giant dinosaur skeleton for exhibit. In July 1989, an expedition from the museum found a largely complete specimen of the sauropod </w:t>
+        <w:t xml:space="preserve">Well before the mounting of the real bones of CM 84, King Edward VII of England </w:t>
+      </w:r>
+      <w:r>
+        <w:rPr/>
+        <w:t xml:space="preserve">asked </w:t>
+      </w:r>
+      <w:r>
+        <w:rPr/>
+        <w:t>Carnegie for a copy of the skeleton to be displayed in the British Museum (Natural History). Carnegie optimistically hoped to put an end to war by encouraging arbitration instead (Nieuwland 2019:55), and to this end was always keen to gain influence with heads of state. He therefore enthusiastically agreed to the King’s request and instructed museum director William. J. Holland to create a replica.</w:t>
+      </w:r>
+    </w:p>
+    <w:p>
+      <w:pPr>
+        <w:pStyle w:val="TextBody"/>
+        <w:rPr/>
+      </w:pPr>
+      <w:r>
+        <w:rPr/>
+        <w:t>Holland’</w:t>
+      </w:r>
+      <w:r>
+        <w:rPr/>
+        <w:t>s chief fossil preparator Arthur Coggeshall</w:t>
+      </w:r>
+      <w:r>
+        <w:rPr/>
+        <w:t xml:space="preserve"> oversaw the creation of a set of plaster molds </w:t>
+      </w:r>
+      <w:r>
+        <w:rPr/>
+        <w:t>by a crew of Italian plasterers led by Serafino Agostini. The molds</w:t>
+      </w:r>
+      <w:r>
+        <w:rPr/>
+        <w:t xml:space="preserve"> correspond</w:t>
+      </w:r>
+      <w:r>
+        <w:rPr/>
+        <w:t xml:space="preserve">ed </w:t>
+      </w:r>
+      <w:r>
+        <w:rPr/>
+        <w:t xml:space="preserve">to the bones of CM 84 and the other bones that were to be included in the real-bone mount a few years later. Some differences exist between the molds and the real skeleton (see Taylor et al. in prep., a for details) but the molds corresponded closely to the original skeleton. These molds were used to create not just the cast skeleton requested by King Edward VII, but four further casts. After the British Museum unveiled its mounted cast to great fanfare on 12th May 1905, and after the original bones were mounted at the Carnegie Museum in 1907, Carnegie went on to gift the other four casts to Kaiser Wilhelm II of Germany, Président Armand Fallières of France, Emperor Franz Joseph of Austria and King Victor Emmanuel III of Italy, in 1908 and 1909. As with the London </w:t>
+      </w:r>
+      <w:r>
+        <w:rPr/>
+        <w:t>replica</w:t>
+      </w:r>
+      <w:r>
+        <w:rPr/>
+        <w:t>, Holland and his chief preparator Arthur S. Coggleshall travelled to each recipient country to supervise the mounting of the casts.</w:t>
+      </w:r>
+    </w:p>
+    <w:p>
+      <w:pPr>
+        <w:pStyle w:val="TextBody"/>
+        <w:rPr/>
+      </w:pPr>
+      <w:r>
+        <w:rPr/>
+        <w:t>Buoyed by success of his donation program, Carnegie authorised the creation of five further casts from the same molds, destined to be donated to other heads of state. Between 1910 and 1913 three of these were given to Tsar Nicholas II of Russia, President Roque Sáenz Peña Lahitte of Argentina and King Alfonso XIII of Spain. But the outbreak of the Great War in 1914 put an end to Carnegie’s dream of arbitration replacing warfare, and left him a broken man. When he died in 1919, not only had the two remaining skeletons not been donated, the museum was left relatively impoverished. As noted by Gangewere (2011:24), Carnegie’s gifts to his Institute and Library during the last 20 years of his life amounted to $11,729,471 (about $200,000,000 in modern money); but in the 20 years after his death, only a further $1.4M was provided — and relatively little of this would have gone to the Natural History Museum. While Holland had considered closing the Carnegie Quarry as early as 1917 (Carpenter 2018:13), the reduction in funding must have played some part in the eventual decision to abandon in 1922. Only years later, with the aid of funds from Carnegie’s widow Louise, would the last two casts be sent to Mexico City (1930) and Munich (1934) — the latter never even being mounted.</w:t>
+      </w:r>
+    </w:p>
+    <w:p>
+      <w:pPr>
+        <w:pStyle w:val="TextBody"/>
+        <w:rPr/>
+      </w:pPr>
+      <w:r>
+        <w:rPr/>
+        <w:t>The molds, having last been used in the 1910s, then lay forgotten in the basement of the Carnegie Museum for more than 40 years (Untermann 1959:364).</w:t>
+      </w:r>
+    </w:p>
+    <w:p>
+      <w:pPr>
+        <w:pStyle w:val="Heading2"/>
+        <w:rPr>
+          <w:highlight w:val="yellow"/>
+        </w:rPr>
+      </w:pPr>
+      <w:bookmarkStart w:id="5" w:name="__RefHeading___Toc947_1155462304"/>
+      <w:bookmarkEnd w:id="5"/>
+      <w:r>
+        <w:rPr/>
+        <w:t>The Field House Museum in Vernal</w:t>
+      </w:r>
+    </w:p>
+    <w:p>
+      <w:pPr>
+        <w:pStyle w:val="TextBody"/>
+        <w:rPr/>
+      </w:pPr>
+      <w:r>
+        <w:rPr/>
+        <w:t>As Harvey (1991) and Carpenter (2018) explain in detail, the Carnegie Quarry in northeastern Utah (now Dinosaur National Monument) was exploited extensively in the early 20th Century by teams from the Carnegie Museum led by Earl Douglas. Although Douglas himself was on good terms with local Utah palaeontologists, all of the dinosaur material excavated at this quarry was shipped to Pittsburgh, leading to growing resentment among Utahns that their own state was not benefitting from the discoveries being made there. The inhabitants of Vernal, only 20 miles from the quarry, were frequent visitors and supplied Douglas’s crew. Two of these local crew members would go on to work at museums: Golden York at the University of Utah, and LeRoy “Pop” Kay at the Carnegie Museum. Commercial groups at Vernal hoped that a visitor centre at the quarry would provide some revenue for the state and the town, but William Holland, the director of the Carnegie Museum, treated these plans with contempt, exacerbating existing tensions between the western state and the eastern museum.</w:t>
+      </w:r>
+    </w:p>
+    <w:p>
+      <w:pPr>
+        <w:pStyle w:val="TextBody"/>
+        <w:rPr/>
+      </w:pPr>
+      <w:r>
+        <w:rPr/>
+        <w:t xml:space="preserve">As recounted by Untermann and Untermann (1970), the genesis of the Field House lay with Arthur G. Nord, supervisor of the Ashley National Forest, one of those who was concerned that the fossil wealth of the Vernal area was being stripped by museums outside the locality. </w:t>
+      </w:r>
+      <w:r>
+        <w:rPr/>
+        <w:t>R</w:t>
+      </w:r>
+      <w:r>
+        <w:rPr/>
+        <w:t>ealis</w:t>
+      </w:r>
+      <w:r>
+        <w:rPr/>
+        <w:t>ing</w:t>
+      </w:r>
+      <w:r>
+        <w:rPr/>
+        <w:t xml:space="preserve"> </w:t>
+      </w:r>
+      <w:r>
+        <w:rPr/>
+        <w:t>t</w:t>
+      </w:r>
+      <w:r>
+        <w:rPr/>
+        <w:t xml:space="preserve">he importance of tourism to Utah, </w:t>
+      </w:r>
+      <w:r>
+        <w:rPr/>
+        <w:t>he</w:t>
+      </w:r>
+      <w:r>
+        <w:rPr/>
+        <w:t xml:space="preserve"> recommended that a museum could position Vernal as a gateway to the state on Highway 40 (Kirby 1998:2). The creation of a museum in Vernal was formally proposed by Dr. J. E. Broadus of the State Museum Association at the Vernal Lions Club meeting of 9 September 1934 (Anonymous 1969), and it was reported in the local press only 18 days later (Anonymous 1934). However, the idea languished for nine years until the Club returned to it on 6 September 1943 (Anonymous 1969). A museum committee was then formed to advocate for a local museum (Anonymous 1943). A senate bill approving the museum was passed in 1945, and the next year Governor Herbert B. Maw made $200,000 available to construct the museum building (Anonymous 1969). G. Ernest Untermann was appointed Director of the museum project, and his wife Billie — a capable scientist and administrator who became the first female naturalist at Dinosaur National Monument (Kirby 1998:2) — was the Staff Scientist. Based on drawings created by the Untermanns, the Salt Lake City architect Miles E. Miller drew up the plans, and the building was erected by Dorland Construction Company. The work was begun on 16 October 1947 and completed on 1 July 1948, and the building was dedicated on 29 October 1948 by Governor Maw.</w:t>
+      </w:r>
+    </w:p>
+    <w:p>
+      <w:pPr>
+        <w:pStyle w:val="Heading2"/>
+        <w:rPr/>
+      </w:pPr>
+      <w:bookmarkStart w:id="6" w:name="__RefHeading___Toc26119_446257137"/>
+      <w:bookmarkEnd w:id="6"/>
+      <w:r>
+        <w:rPr/>
+        <w:t>The concrete cast in Vernal</w:t>
+      </w:r>
+    </w:p>
+    <w:p>
+      <w:pPr>
+        <w:pStyle w:val="TextBody"/>
+        <w:rPr/>
+      </w:pPr>
+      <w:r>
+        <w:rPr/>
+        <w:t>As noted above, Vernal native J. LeRoy Kay had gained his entry to palaeontology by working with Earl Douglass at what was then the Carnegie Quarry. After digging there ended, Douglass had recommended that the Carnegie Museum hire Kay to continue work on removing the collected dinosaur bones from their encasing rock, writing to museum director Stewart on 20 September 1922 as follows:</w:t>
+      </w:r>
+    </w:p>
+    <w:p>
+      <w:pPr>
+        <w:pStyle w:val="Quotations"/>
+        <w:rPr/>
+      </w:pPr>
+      <w:r>
+        <w:rPr/>
+        <w:t>I understand that you are contemplating giving Mr. J. LeRoy Kay the opportunity to gain a wider experience by allowing him the opportunity of going to Pittsburg where he can for a time have the advantages of the laboratory, museum, and library. While I would not advise any man to take up museum work if he has a family to support an[d] is not wealthy, Mr Kay is a very capable and resourceful man and can later turn his hand to more remunerative work if he wishes. If the museum is to continue the work of collecting especially in this field it will undoubtedly be the gainer by giving him this opportunity.</w:t>
+      </w:r>
+    </w:p>
+    <w:p>
+      <w:pPr>
+        <w:pStyle w:val="TextBody"/>
+        <w:rPr/>
+      </w:pPr>
+      <w:r>
+        <w:rPr/>
+        <w:t>Working at the Carnegie Museum for the next 30 years, Kay rose to become the head of the museum’s department of vertebrate paleontology. He was in this post when, in 1952, museum director Graham Netting started thinking about purging the collections of dinosaur material (Rodeck 1952, Tschopp et al. 2019:10) because the dinosaur bones took up too much storage space (Lee 1955a, Lee 1955b). Kay would later announce to the vertebrate paleontology community that the specimens had been “unfrozen” (Wright 1956:26).</w:t>
+      </w:r>
+    </w:p>
+    <w:p>
+      <w:pPr>
+        <w:pStyle w:val="TextBody"/>
+        <w:rPr/>
+      </w:pPr>
+      <w:r>
+        <w:rPr/>
+        <w:t>T</w:t>
+      </w:r>
+      <w:r>
+        <w:rPr/>
+        <w:t xml:space="preserve">he </w:t>
+      </w:r>
+      <w:r>
+        <w:rPr/>
+        <w:t xml:space="preserve">initial </w:t>
+      </w:r>
+      <w:r>
+        <w:rPr/>
+        <w:t xml:space="preserve">downsizing plan was </w:t>
+      </w:r>
+      <w:r>
+        <w:rPr/>
+        <w:t xml:space="preserve">soon </w:t>
+      </w:r>
+      <w:r>
+        <w:rPr/>
+        <w:t xml:space="preserve">scaled back to removing only the duplicate specimens. Among the materials to be disposed of were the plaster molds that had been used for the </w:t>
+      </w:r>
+      <w:r>
+        <w:rPr>
+          <w:i/>
+          <w:iCs/>
+        </w:rPr>
+        <w:t>D</w:t>
+      </w:r>
+      <w:r>
+        <w:rPr/>
+        <w:t xml:space="preserve">. </w:t>
+      </w:r>
+      <w:r>
+        <w:rPr>
+          <w:i/>
+          <w:iCs/>
+        </w:rPr>
+        <w:t>carnegii</w:t>
+      </w:r>
+      <w:r>
+        <w:rPr/>
+        <w:t xml:space="preserve"> casts. The molds were large and heavy, and some were damaged and coated with coal dust from the coal fired heating system. Kay, </w:t>
+      </w:r>
+      <w:r>
+        <w:rPr/>
+        <w:t>who</w:t>
+      </w:r>
+      <w:r>
+        <w:rPr/>
+        <w:t xml:space="preserve"> was close to retirement and planned to move back to Vernal, wanted to find a home for the molds in his own state. He first contacted the Utah State Museum (now the Museum of Natural History of Utah), but the museum was not willing to pay for the molds to be shipped. Ernest Untermann had been trying to obtain a dinosaur skeleton for the Field House Museum and stepped in at this point.</w:t>
+      </w:r>
+    </w:p>
+    <w:p>
+      <w:pPr>
+        <w:pStyle w:val="TextBody"/>
+        <w:rPr/>
+      </w:pPr>
+      <w:r>
+        <w:rPr/>
+        <w:t xml:space="preserve">In 1952 (not 1955 as stated by Untermann and Untermann 1970), Kay gifted the original plaster molds of the Carnegie </w:t>
       </w:r>
       <w:r>
         <w:rPr>
@@ -980,7 +1504,295 @@
       </w:r>
       <w:r>
         <w:rPr/>
-        <w:t xml:space="preserve">, which when excavated and prepared was given the specimen number CM 84 and described in Hatcher’s (1901) monograph as the new species </w:t>
+        <w:t xml:space="preserve"> to the Field House (Untermann 1952, 1959), on the condition that the Field House would arrange transportation. As the molds weighed several tons (Untermann 1952) this was no small undertaking. Local trucker Grant Southam used his own equipment to transport the molds at cost, and the Utah Lions Club provided the necessary $1000 payment. The molds arrived on or shortly before 7 August (Untermann 1952) (Figure B). However, having already been used to create ten casts, they were by this time “deteriorating” (Gangewere 1999:17), “almost unusable” (Nieuwland 2019:251) and “in pretty bad shape” (Ken Carpenter, pers. comm. 2022).</w:t>
+      </w:r>
+    </w:p>
+    <w:p>
+      <w:pPr>
+        <w:pStyle w:val="TextBody"/>
+        <w:rPr/>
+      </w:pPr>
+      <w:r>
+        <w:rPr/>
+        <w:t>Curiously, the poor condition of the molds is not discussed in Untermann’s (1959) otherwise comprehensive account of the creation of Vernal’s cast. He recounts that the molds were dirty with Pittsburgh soot, requiring a steam bath, and that some repairs were necessary for molds that were actually broken, but the erosion and decay arising from ten prior castings are not mentioned.</w:t>
+      </w:r>
+    </w:p>
+    <w:p>
+      <w:pPr>
+        <w:pStyle w:val="TextBody"/>
+        <w:rPr/>
+      </w:pPr>
+      <w:r>
+        <w:rPr/>
+        <w:t xml:space="preserve">Since the mounted skeleton’s 76-foot length would be too long for the museum’s 50-foot exhibit halls, plans were made to situate it outside the museum. Wind, rain and extreme temperatures — the Vernal climate ranges from –40˚F to 100˚F (–40˚C to 38˚C) — required a more robust casting material than the usual plaster. After some experimentation with different materials, the team settled on a mix of one part cement to three parts Aggra-lite (a lightweight aggregate made of volcanic pumice). The complete cast would consist of about 600 pieces — many more than the number of bones, as the complex vertebrae were made from eight or more pieces (Anonymous, undated). About a hundred of these pieces had been completed when Otto Buehner, president of Salt Lake City’s Otto Buehner Concrete Products Company, visited the museum, became interested in the casting, and expressed doubts about the use of Aggra-lite (Untermann 1959:365). Further experimentation, aided by Buehner’s experienced workers, resulted in the selection of </w:t>
+      </w:r>
+      <w:r>
+        <w:rPr/>
+        <w:t xml:space="preserve">a </w:t>
+      </w:r>
+      <w:r>
+        <w:rPr/>
+        <w:t>new mixture, one part cement to three parts aragonite (the high pressure polymorph of calcium carbonate). Most of the pieces were cast in this material by Grant Merrell, the museum’s preparator, at the Otto Buehner facilities, with the more intricate parts completed at the museum. Reinforcing wire and rods were used where necessary, and the completed bones were coated in fibe</w:t>
+      </w:r>
+      <w:r>
+        <w:rPr/>
+        <w:t>r</w:t>
+      </w:r>
+      <w:r>
+        <w:rPr/>
+        <w:t>glass to protect them from the elements. The Buehner Company benefitted from its involvement with the casting, as they discovered in the course of the process that fib</w:t>
+      </w:r>
+      <w:r>
+        <w:rPr/>
+        <w:t>e</w:t>
+      </w:r>
+      <w:r>
+        <w:rPr/>
+        <w:t>rglass made a better and cheaper adhesive than they had previously been using to repair Italian marble when it was broken in transit. The Field House also adopted fib</w:t>
+      </w:r>
+      <w:r>
+        <w:rPr/>
+        <w:t>er</w:t>
+      </w:r>
+      <w:r>
+        <w:rPr/>
+        <w:t>glass as its bonding agent of choice after positive experiences with the concrete cast.</w:t>
+      </w:r>
+    </w:p>
+    <w:p>
+      <w:pPr>
+        <w:pStyle w:val="TextBody"/>
+        <w:rPr/>
+      </w:pPr>
+      <w:r>
+        <w:rPr/>
+        <w:t>The result of all this work was nearly 600 concrete elements which then had to be assembled into a skeleton. First, the individual bones were assembled from their pieces — work done by the Untermanns and Merrell. Identifying numbers on the molds had mostly faded with age, so this had to be done from anatomical principles. Pieces were fastened together with steel rods and bonded by fibe</w:t>
+      </w:r>
+      <w:r>
+        <w:rPr/>
+        <w:t>r</w:t>
+      </w:r>
+      <w:r>
+        <w:rPr/>
+        <w:t>glass. The assembled bones were then laid out in the workshop to verify that everything was present and correct (Figure D; Untermann 1959:figures 1, 2).</w:t>
+      </w:r>
+    </w:p>
+    <w:p>
+      <w:pPr>
+        <w:pStyle w:val="TextBody"/>
+        <w:rPr/>
+      </w:pPr>
+      <w:r>
+        <w:rPr/>
+        <w:t xml:space="preserve">With this done, the work moved outside. On a concrete base, and surrounded by a chain-link fence — the latter provided by the same Vernal Lions Club that had paid for the molds to be transported — the cast bones were assembled: sacrum and pelvis first (Figure E.A), then hind limbs, dorsal vertebrae, </w:t>
+      </w:r>
+      <w:r>
+        <w:rPr/>
+        <w:t>caudal</w:t>
+      </w:r>
+      <w:r>
+        <w:rPr/>
+        <w:t xml:space="preserve"> and cervical vertebrae and skull (Figure E.B), then finally the front limbs and ribs. The skull was mounted 21 feet (6.4 m) above the ground at the end of a somewhat elevated neck, in a posture that corresponds well with the prediction of Taylor et al. (2009) that sauropods, like extant tetrapods, habitually hold their necks elevated at the base. The whole skeleton was not only supported on a steel scaffolding, but also guyed by thinner rods, enabling it to withstand 70 mph winds that uprooted nearby trees (Untermann 1959:367–368). The completed concrete skeleton weighed 8 tons (Anonymous, undated).</w:t>
+      </w:r>
+    </w:p>
+    <w:p>
+      <w:pPr>
+        <w:pStyle w:val="TextBody"/>
+        <w:rPr/>
+      </w:pPr>
+      <w:r>
+        <w:rPr/>
+        <w:t>The completed outdoor cast was dedicated on 8 June during the Utah State Lions Club convention at Vernal (Anonymous, undated</w:t>
+      </w:r>
+      <w:r>
+        <w:rPr/>
+        <w:t>), in a ceremony attended by J. LeRoy Kay, Arthur G. Nord and G. Ernest Untermann (Anonymous 1957</w:t>
+      </w:r>
+      <w:r>
+        <w:rPr/>
+        <w:t xml:space="preserve">) — </w:t>
+      </w:r>
+      <w:r>
+        <w:rPr/>
+        <w:t xml:space="preserve">not </w:t>
+      </w:r>
+      <w:r>
+        <w:rPr/>
+        <w:t xml:space="preserve">on 6 June </w:t>
+      </w:r>
+      <w:r>
+        <w:rPr/>
+        <w:t xml:space="preserve">as reported by </w:t>
+      </w:r>
+      <w:r>
+        <w:rPr/>
+        <w:t xml:space="preserve">Untermann and Untermann </w:t>
+      </w:r>
+      <w:r>
+        <w:rPr/>
+        <w:t>(</w:t>
+      </w:r>
+      <w:r>
+        <w:rPr/>
+        <w:t xml:space="preserve">1970). The work had taken about a year and a half, from early 1956, and cost only $10,000 in total (about $105,449 in 2022 money) — almost all of it in salary. The cast stood for 32 years (Figure F). It was repainted on 22 June 1967 (Figure G) in what was likely a </w:t>
+      </w:r>
+      <w:r>
+        <w:rPr/>
+        <w:t>periodic</w:t>
+      </w:r>
+      <w:r>
+        <w:rPr/>
+        <w:t xml:space="preserve"> event (Anonymous 1967).</w:t>
+      </w:r>
+    </w:p>
+    <w:p>
+      <w:pPr>
+        <w:pStyle w:val="Heading2"/>
+        <w:rPr/>
+      </w:pPr>
+      <w:bookmarkStart w:id="7" w:name="__RefHeading___Toc430_3962850034"/>
+      <w:bookmarkEnd w:id="7"/>
+      <w:r>
+        <w:rPr/>
+        <w:t>The fate of the original molds</w:t>
+      </w:r>
+    </w:p>
+    <w:p>
+      <w:pPr>
+        <w:pStyle w:val="TextBody"/>
+        <w:rPr/>
+      </w:pPr>
+      <w:r>
+        <w:rPr/>
+        <w:t xml:space="preserve">So far as we have been able to determine, the casting of the concrete </w:t>
+      </w:r>
+      <w:r>
+        <w:rPr>
+          <w:i/>
+          <w:iCs/>
+        </w:rPr>
+        <w:t>Diplodocus</w:t>
+      </w:r>
+      <w:r>
+        <w:rPr/>
+        <w:t xml:space="preserve"> of Vernal was probably the last time the Carnegie Museum’s original molds were used. However, that was not Untermann’s intention. In his 1959 account, he wrote (p368–369):</w:t>
+      </w:r>
+    </w:p>
+    <w:p>
+      <w:pPr>
+        <w:pStyle w:val="Quotations"/>
+        <w:rPr/>
+      </w:pPr>
+      <w:r>
+        <w:rPr/>
+        <w:t xml:space="preserve">Several museums in the United States and from lands as distant as Japan and Italy have expressed a desire to acquire the molds and cast a </w:t>
+      </w:r>
+      <w:r>
+        <w:rPr>
+          <w:i/>
+          <w:iCs/>
+        </w:rPr>
+        <w:t>Diplodocus</w:t>
+      </w:r>
+      <w:r>
+        <w:rPr/>
+        <w:t xml:space="preserve"> of their own from either plaster or some of the newer synthetics. To date no museum has apparently been able to make satisfactory arrangement for the acquisition of the molds and the casting of a skeleton. We still have the molds in Vernal, and any museum, anywhere, is welcome to them just for hauling them off. […] The </w:t>
+      </w:r>
+      <w:r>
+        <w:rPr>
+          <w:i/>
+          <w:iCs/>
+        </w:rPr>
+        <w:t>Diplodocus</w:t>
+      </w:r>
+      <w:r>
+        <w:rPr/>
+        <w:t xml:space="preserve"> on the lawn of the Utah Field House is the eleventh replica to be cast from the molds […] Does anyone wish to cast the twelfth?</w:t>
+      </w:r>
+    </w:p>
+    <w:p>
+      <w:pPr>
+        <w:pStyle w:val="TextBody"/>
+        <w:rPr/>
+      </w:pPr>
+      <w:r>
+        <w:rPr/>
+        <w:t xml:space="preserve">From here, though, the story becomes </w:t>
+      </w:r>
+      <w:r>
+        <w:rPr/>
+        <w:t xml:space="preserve">uncertain and accounts are </w:t>
+      </w:r>
+      <w:r>
+        <w:rPr/>
+        <w:t xml:space="preserve">contradictory. Sassaman (1988) reported that “the molds finally fell apart because of old age soon after it [the concrete </w:t>
+      </w:r>
+      <w:r>
+        <w:rPr>
+          <w:i/>
+          <w:iCs/>
+        </w:rPr>
+        <w:t>Diplodocus</w:t>
+      </w:r>
+      <w:r>
+        <w:rPr/>
+        <w:t>] was made”. Similarly, Ilja Nie</w:t>
+      </w:r>
+      <w:r>
+        <w:rPr/>
+        <w:t>u</w:t>
+      </w:r>
+      <w:r>
+        <w:rPr/>
+        <w:t xml:space="preserve">wland (pers. comm., 2022) </w:t>
+      </w:r>
+      <w:r>
+        <w:rPr/>
+        <w:t>says</w:t>
+      </w:r>
+      <w:r>
+        <w:rPr/>
+        <w:t xml:space="preserve"> that “The original moulds were thrown away somewhere during the 1960s (nobody at the [Carnegie Museum] could be more specific than that)”, suggesting that the molds may have been returned to their origin.</w:t>
+      </w:r>
+    </w:p>
+    <w:p>
+      <w:pPr>
+        <w:pStyle w:val="TextBody"/>
+        <w:rPr/>
+      </w:pPr>
+      <w:r>
+        <w:rPr/>
+        <w:t xml:space="preserve">Both these accounts seem to be in error, as shown by a 1960 report in the </w:t>
+      </w:r>
+      <w:r>
+        <w:rPr>
+          <w:i/>
+          <w:iCs/>
+        </w:rPr>
+        <w:t>Vernal Express</w:t>
+      </w:r>
+      <w:r>
+        <w:rPr/>
+        <w:t xml:space="preserve"> newspaper (Anonymous 1960a; Figure H; see also Carr and Hansen 2005). This says that in the middle of July 1960, the molds were collected by the Rocky Mount Children’s Museum (now the Rocky Mount Imperial Center, Children’s Museum &amp; Science Centre) in North Carolina, with the intention that they would be used to create a twelfth cast which would be mounted outside the museum building next to the Tar River in Rocky Mount’s Sunset Park. But was such a cast ever created? </w:t>
+      </w:r>
+      <w:r>
+        <w:rPr/>
+        <w:t>R</w:t>
+      </w:r>
+      <w:r>
+        <w:rPr/>
+        <w:t xml:space="preserve">eports in the </w:t>
+      </w:r>
+      <w:r>
+        <w:rPr>
+          <w:i/>
+          <w:iCs/>
+        </w:rPr>
+        <w:t>Rocky Mount Evening Telegram</w:t>
+      </w:r>
+      <w:r>
+        <w:rPr/>
+        <w:t xml:space="preserve"> from April to July 1960 (Williams 1960, Bell 1960a, Bell 1960b, Anonymous 1960b) enthusiastically announce and discuss the impeding arrival, and the later articles say that museum board president Harold Minges has left for Utah to collect to molds — but then the newspaper goes silent on the subject, and the project is never mentioned again. There is no positive evidence that the molds even arrived in Rocky Mount, far less that they were used to create a new mount. Thus newspaper reports from both Utah and North Carolina say that the molds set out on their journey from one to the other, but neither confirms that they ever arrived. On the other hand, there is also no report of the molds being lost or destroyed, so perhaps the most likely interpretation is that they arrived in Rocky Mount, but were found to be in worse condition than expected and quietly left in storage. This interpretation is supported by Rea (2001:210) who reported that “from Vernal the molds kept travelling — first, to the Rocky Mount Children’s Museum in Rocky Mount, North Carolina, although a cast was never made there”. Similarly, Moore (2014:234–235) stated that “From Vernal, Utah, [CM] molds of </w:t>
       </w:r>
       <w:r>
         <w:rPr>
@@ -991,7 +1803,447 @@
       </w:r>
       <w:r>
         <w:rPr/>
-        <w:t xml:space="preserve">. In 1907, this specimen was mounted in the new dinosaur hall of the Carnegie Museum, its missing portions filled in with bones from a second </w:t>
+        <w:t xml:space="preserve"> are shipped to Rocky Mount Children’s Museum in Rocky Mount, North Carolina. Because of the age-related damage to the molds, a cast was never prepared”. </w:t>
+      </w:r>
+    </w:p>
+    <w:p>
+      <w:pPr>
+        <w:pStyle w:val="TextBody"/>
+        <w:rPr/>
+      </w:pPr>
+      <w:r>
+        <w:rPr/>
+        <w:t xml:space="preserve">Hurricane Floyd devastated Rocky Mount in 1999, with flooding from the Tar River destroying the original Children's Museum along with all its exhibits and records (Leigh White, pers. comm., 2022), so no records survive that could confirm the molds’ arrival or any subsequent use. The museum was located next door to a municipal water treatment facility that also flooded and released unknown chemicals, so museum property that might have otherwise been salvageable in that area was deemed contaminated and </w:t>
+      </w:r>
+      <w:r>
+        <w:rPr/>
+        <w:t>had</w:t>
+      </w:r>
+      <w:r>
+        <w:rPr/>
+        <w:t xml:space="preserve"> to be destroyed. If the molds were in storage at the Children’s Museum at this time, then this was likely the end of their story.</w:t>
+      </w:r>
+    </w:p>
+    <w:p>
+      <w:pPr>
+        <w:pStyle w:val="TextBody"/>
+        <w:rPr/>
+      </w:pPr>
+      <w:r>
+        <w:rPr/>
+        <w:t xml:space="preserve">The Children’s Museum was re-established at the newly built Imperial Centre, where it still resides, but no trace exists there of molds or casts of </w:t>
+      </w:r>
+      <w:r>
+        <w:rPr>
+          <w:i/>
+          <w:iCs/>
+        </w:rPr>
+        <w:t>Diplodocus</w:t>
+      </w:r>
+      <w:r>
+        <w:rPr/>
+        <w:t xml:space="preserve">. Corroborating the hypothesis that no cast was ever made, most staff who worked at the museum in the 1980s </w:t>
+      </w:r>
+      <w:r>
+        <w:rPr/>
+        <w:t xml:space="preserve">at its old location </w:t>
+      </w:r>
+      <w:r>
+        <w:rPr/>
+        <w:t xml:space="preserve">do not recall any such cast (Leigh White, pers. comm., 2022). </w:t>
+      </w:r>
+      <w:r>
+        <w:rPr/>
+        <w:t>Potentially c</w:t>
+      </w:r>
+      <w:r>
+        <w:rPr/>
+        <w:t xml:space="preserve">ontradicting this, however, Jan Engle Hicks, Curator of Education at the Rocky Mount Children’s Museum from 1971–2002, has a memory of </w:t>
+      </w:r>
+      <w:r>
+        <w:rPr>
+          <w:i/>
+          <w:iCs/>
+        </w:rPr>
+        <w:t>Diplodocus</w:t>
+      </w:r>
+      <w:r>
+        <w:rPr/>
+        <w:t xml:space="preserve"> casts being on exhibit at the museum when she started work in 1971. She does not recall if they were still part of the museum collection in 1999 when the collection was destroyed. It is possible that the </w:t>
+      </w:r>
+      <w:r>
+        <w:rPr>
+          <w:i/>
+          <w:iCs/>
+        </w:rPr>
+        <w:t>Diplodocus</w:t>
+      </w:r>
+      <w:r>
+        <w:rPr/>
+        <w:t xml:space="preserve"> specimens that Hicks remembers on display were not casts of the Carnegie mount, but other specimens that were given to the Children’s Museum by LeRoy Kay from the Carnegie Museum (Bell 1906a).</w:t>
+      </w:r>
+    </w:p>
+    <w:p>
+      <w:pPr>
+        <w:pStyle w:val="TextBody"/>
+        <w:rPr/>
+      </w:pPr>
+      <w:r>
+        <w:rPr/>
+        <w:t xml:space="preserve">Whether or not a cast was made at Rocky Mount, it is possible that this was not the end for the molds. Williams (1960) had written that “the local museum plans to pass the molds on to the next group that makes satisfactory arrangements to acquire them […] Already two inquiries have come to the Children’s Museum asking ‘Who has them next?’”. Rea (2001:210) claims that “Eventually the molds found their way to the Houston Museum of Science, where they were used to fill in gaps in the </w:t>
+      </w:r>
+      <w:r>
+        <w:rPr>
+          <w:i/>
+          <w:iCs/>
+        </w:rPr>
+        <w:t>Diplodocus</w:t>
+      </w:r>
+      <w:r>
+        <w:rPr/>
+        <w:t xml:space="preserve"> </w:t>
+      </w:r>
+      <w:r>
+        <w:rPr>
+          <w:i/>
+          <w:iCs/>
+        </w:rPr>
+        <w:t>hayi</w:t>
+      </w:r>
+      <w:r>
+        <w:rPr/>
+        <w:t xml:space="preserve"> skeleton that had been swapped from Pittsburgh to Cleveland before ending up in Houston”, citing a personal communication from John S. McIntosh. (The skeleton in question is that of CM 662, which became CMNH 10670 in Cleveland, then HMNS 175 in Houston. Having been nominated as the holotype of the new species </w:t>
+      </w:r>
+      <w:r>
+        <w:rPr>
+          <w:i/>
+          <w:iCs/>
+        </w:rPr>
+        <w:t>Diplodocus</w:t>
+      </w:r>
+      <w:r>
+        <w:rPr/>
+        <w:t xml:space="preserve"> </w:t>
+      </w:r>
+      <w:r>
+        <w:rPr>
+          <w:i/>
+          <w:iCs/>
+        </w:rPr>
+        <w:t>hayi</w:t>
+      </w:r>
+      <w:r>
+        <w:rPr/>
+        <w:t xml:space="preserve"> by Holland (1924:399), the species was later moved to its own new genus </w:t>
+      </w:r>
+      <w:r>
+        <w:rPr>
+          <w:i/>
+          <w:iCs/>
+        </w:rPr>
+        <w:t>Galeamopus</w:t>
+      </w:r>
+      <w:r>
+        <w:rPr/>
+        <w:t xml:space="preserve"> by Tschopp et al. (2015:267).) Due to the loss of the Rocky Mount Children’s Museum records, we cannot verify that they ever shipped the molds to Houston; and we have not been able to obtain information from the Houston Museum. Brian Curtice (pers. comm., 2022) reports that he was in Houston in 1995 and did not see the molds in the collection, nor hear of their ever having been there. In the absence of evidence that the molds ever made it to Houston, it seems at least equally likely that the missing bones in HMNS 175 were cast and supplied by Dinolab, using the second-generation molds described blow, and that Rea (2001) misreported this.</w:t>
+      </w:r>
+    </w:p>
+    <w:p>
+      <w:pPr>
+        <w:pStyle w:val="TextBody"/>
+        <w:rPr/>
+      </w:pPr>
+      <w:r>
+        <w:rPr/>
+        <w:t>As recently as 1988, Rolfe (1988) wrote on behalf of the Royal Museum of Scotland, “At present I am exploring the possibility of re-using the Carnegie Museum, Pittsburgh moulds, although there is considerable doubt about whether they are up to the job, after so much previous use”. Sadly, his letter does not mention their then-current whereabouts.</w:t>
+      </w:r>
+    </w:p>
+    <w:p>
+      <w:pPr>
+        <w:pStyle w:val="TextBody"/>
+        <w:rPr/>
+      </w:pPr>
+      <w:r>
+        <w:rPr/>
+        <w:t xml:space="preserve">In an unpublished manuscript, Madsen (1990:4) wrote that “The fate of the initial set of molds is somewhat in question, but Wann Langston (personal communication, 1989) suggests that they seem to have been lost, strayed, or stolen during transport from ? to ?. Principles contacted in regards to the disposition of the molds could not provide specific information.”. Infuriatingly, the question marks are in the original. Since both Langston and Madsen are now deceased, there is no way to discover on which of the molds’ journeys Langston thought they were lost or destroyed. It is unlikely, at least, that Langston had in mind the their initial journey from Vernal to Rocky Mount. Kirby (1998:4) wrote that “Somewhere along the line, as the story goes, the molds received from the Carnegie had been shipped to a school down south and never arrived. So they were lost”. Since Rocky mount is about 2000 miles east (not south) of Vernal, it might seem that “a school down south” could not have referred, in a Utah publication, to a museum out east. On the same basis, the Houston museum would not seem an especially likely candidate for this designation, being 1300 miles southeast of Vernal. However, “down South” in the USA does not necessarily refer to geography, but </w:t>
+      </w:r>
+      <w:r>
+        <w:rPr/>
+        <w:t>to</w:t>
+      </w:r>
+      <w:r>
+        <w:rPr/>
+        <w:t xml:space="preserve"> “the South”, a </w:t>
+      </w:r>
+      <w:r>
+        <w:rPr/>
+        <w:t>region</w:t>
+      </w:r>
+      <w:r>
+        <w:rPr/>
+        <w:t xml:space="preserve"> composed mostly of </w:t>
+      </w:r>
+      <w:r>
+        <w:rPr/>
+        <w:t xml:space="preserve">states that were </w:t>
+      </w:r>
+      <w:r>
+        <w:rPr/>
+        <w:t>Confederate during the civil war — a designation that includes both North Carolina and Texas.</w:t>
+      </w:r>
+    </w:p>
+    <w:p>
+      <w:pPr>
+        <w:pStyle w:val="TextBody"/>
+        <w:rPr/>
+      </w:pPr>
+      <w:r>
+        <w:rPr/>
+        <w:t>Putting it all together, there is no way that all the reports cited here can be accurate. Perhaps the most likely scenario is this: the molds were successfully shipped to Rocky Mount in July 1960 (Anonymous 1960a, Anonymous 1960b) but found to be unusable (Rea 2001:210, Moore 2014:234-235) and left in storage. At some later point there were shipped to a school in a southern state (Kirby 1998:4) but did not arrive (</w:t>
+      </w:r>
+      <w:bookmarkStart w:id="8" w:name="__DdeLink__7953_1817233446"/>
+      <w:r>
+        <w:rPr/>
+        <w:t>Langston</w:t>
+      </w:r>
+      <w:bookmarkEnd w:id="8"/>
+      <w:r>
+        <w:rPr/>
+        <w:t xml:space="preserve"> cited in Madsen 1990:4). </w:t>
+      </w:r>
+      <w:r>
+        <w:rPr/>
+        <w:t>It is possible that this</w:t>
+      </w:r>
+      <w:r>
+        <w:rPr/>
+        <w:t xml:space="preserve"> happened in late 1988 or early 1989, between Rolfe’s (1988) letter that expressed an interest in using the molds and Langston’s personal communication to Madsen in 1989. Where the molds are now, and why they did not arrive, we can only speculate. As Madsen (1990:4) concluded, “It is truly a mystery that an estimated 3–6 tons of plaster molds could simply vanish!”</w:t>
+      </w:r>
+    </w:p>
+    <w:p>
+      <w:pPr>
+        <w:pStyle w:val="Heading2"/>
+        <w:rPr/>
+      </w:pPr>
+      <w:bookmarkStart w:id="9" w:name="__RefHeading___Toc949_1155462304"/>
+      <w:bookmarkEnd w:id="9"/>
+      <w:r>
+        <w:rPr/>
+        <w:t>The lightweight cast in Vernal</w:t>
+      </w:r>
+    </w:p>
+    <w:p>
+      <w:pPr>
+        <w:pStyle w:val="TextBody"/>
+        <w:rPr/>
+      </w:pPr>
+      <w:r>
+        <w:rPr/>
+        <w:t xml:space="preserve">By </w:t>
+      </w:r>
+      <w:r>
+        <w:rPr/>
+        <w:t xml:space="preserve">the late 1980s, </w:t>
+      </w:r>
+      <w:r>
+        <w:rPr/>
+        <w:t xml:space="preserve">the concrete </w:t>
+      </w:r>
+      <w:r>
+        <w:rPr>
+          <w:i/>
+          <w:iCs/>
+        </w:rPr>
+        <w:t>Diplodocus</w:t>
+      </w:r>
+      <w:r>
+        <w:rPr/>
+        <w:t xml:space="preserve"> was inevitably deteriorating (Madsen 1990:3). M</w:t>
+      </w:r>
+      <w:r>
+        <w:rPr/>
+        <w:t xml:space="preserve">useum staff decided they wanted a new, lightweight cast of </w:t>
+      </w:r>
+      <w:r>
+        <w:rPr>
+          <w:i/>
+          <w:iCs/>
+        </w:rPr>
+        <w:t>Diplodocus</w:t>
+      </w:r>
+      <w:r>
+        <w:rPr/>
+        <w:t xml:space="preserve"> to mount indoors. As noted above, the 50-foot-long galleries could not accommodate a 76-foot-long mount at its full length, but it was decided to curve the tail to enable it to fit. That is course had been an option in 1957 when the concrete cast was created, but perhaps Untermann, then the museum director, had wanted the tail laid straight out. Untermann had died in 1975, two years after his wife Billie (Lewis 1977): a decade after his death, his preference would not have held such weight.</w:t>
+      </w:r>
+    </w:p>
+    <w:p>
+      <w:pPr>
+        <w:pStyle w:val="TextBody"/>
+        <w:rPr/>
+      </w:pPr>
+      <w:r>
+        <w:rPr/>
+        <w:t>On 26 January 1988, Alden H. Hamblin, then Park Superintendant of the Utah Field House, informally discussed with William C. “Lucky” Murdock, Director of the Las Vegas Museum of Natural History, the possibility of having the Las Vegas museum make molds from the concrete cast. Murdock’s 28 January letter of confirmation (Murdock 1988) proposed a deal where the Las Vegas museum would make a new fiberglass cast for the Field Museum and mount it for them in Vernal, and would retain the concrete cast as well as the new molds, with permission to cast additional specimens. James E. King, Director of the Carnegie Museum of Natural History, got wind of this plan and wrote on 23 Feburary to Hamblin and Murdock requesting that only two casts (for Las Vegas and the Field House) be made from the new molds (King 1988).</w:t>
+      </w:r>
+    </w:p>
+    <w:p>
+      <w:pPr>
+        <w:pStyle w:val="TextBody"/>
+        <w:rPr/>
+      </w:pPr>
+      <w:r>
+        <w:rPr/>
+        <w:t xml:space="preserve">Negotiations progressed to the point where a draft contract was written up (Las Vegas Museum of Natural History 1988), with the intention of signing it on 8 March. This version of the agreement was more favourable to the Field House: the Las Vegas Museum was to disassemble and transport the concrete </w:t>
+      </w:r>
+      <w:r>
+        <w:rPr>
+          <w:i/>
+          <w:iCs/>
+        </w:rPr>
+        <w:t>Diplodocus</w:t>
+      </w:r>
+      <w:r>
+        <w:rPr/>
+        <w:t>, make molds from it, and cast two fiberglass replicas from them. It would retain one and display it with acknowledgement to the Field House; and it would keep the new molds in storage but they would belong to the Field House. The Las Vegas Museum was to return the concrete original and the second fiberglass replica to Vernal, and mount the new Vernal cast in the Field House. All of this was to be done at the Las Vegas Museum's expense and under its own insurance. The agreement stated that the work would be completed by 30 June 1988, which seems highly optimistic. Additional casts would be made only with written permission from both the Field House and the Carnegie Museum. These plans were briefly noted by Krishtalka (1988:17).</w:t>
+      </w:r>
+    </w:p>
+    <w:p>
+      <w:pPr>
+        <w:pStyle w:val="TextBody"/>
+        <w:rPr/>
+      </w:pPr>
+      <w:r>
+        <w:rPr/>
+        <w:t>However, the arrangement with the Las Vegas Museum fell through. In a letter to James H. Madsen, Field House curator Sue Ann Bilbey said only that “Las Vegas is no longer interested in obtaining a copy o</w:t>
+      </w:r>
+      <w:r>
+        <w:rPr/>
+        <w:t>r</w:t>
+      </w:r>
+      <w:r>
+        <w:rPr/>
+        <w:t xml:space="preserve"> making new molds” (Bilbey 1989), and a letter from R</w:t>
+      </w:r>
+      <w:r>
+        <w:rPr/>
+        <w:t xml:space="preserve">oyal </w:t>
+      </w:r>
+      <w:r>
+        <w:rPr/>
+        <w:t>M</w:t>
+      </w:r>
+      <w:r>
+        <w:rPr/>
+        <w:t xml:space="preserve">useum of </w:t>
+      </w:r>
+      <w:r>
+        <w:rPr/>
+        <w:t>S</w:t>
+      </w:r>
+      <w:r>
+        <w:rPr/>
+        <w:t>cotland’s</w:t>
+      </w:r>
+      <w:r>
+        <w:rPr/>
+        <w:t xml:space="preserve"> Keeper of Geology William D. I. Rolfe (1988) to LuRae Caldwell of the Field House makes it clear that the Las Vegas plans had been abandoned by 24 October 1988. The Las Vegas Museum was to go bankrupt and close in 1990 (Michele Jones, pers. comm., 2022), so it seems likely that its waning interest was due to lack of funds.</w:t>
+      </w:r>
+    </w:p>
+    <w:p>
+      <w:pPr>
+        <w:pStyle w:val="TextBody"/>
+        <w:rPr/>
+      </w:pPr>
+      <w:r>
+        <w:rPr/>
+        <w:t xml:space="preserve">With the Las Vegas plans having failed, and with little funding of its own, the Field House was in a difficult position. The plan at this stage was to move the existing concrete cast indoors (Bilbey 1989). Bilbey wrote on 2 April 1989 to James H. Madson of Dinolab, inc., floating the possibility of a collaboration along the broad lines of those of the failed Las Vegas deal, but leaving it to Madsen to propose the details in a way that would make the project commercially worthwhile for Dinolab (Bilbey 1989). At this time, the Royal Museum of Scotland was very interested in obtaining a complete skeleton (Bilbey 1989). Madsen replied on 16 May with some caution (Madsen 1989a), proposing that Dinolab might make the project financially viable by creating up to fifteen additional </w:t>
+      </w:r>
+      <w:r>
+        <w:rPr>
+          <w:i/>
+          <w:iCs/>
+        </w:rPr>
+        <w:t>Diplodocus</w:t>
+      </w:r>
+      <w:r>
+        <w:rPr/>
+        <w:t xml:space="preserve"> copies from molds that it would make from the Field House concrete cast, but expressing concern about the size of the project and worrying that “details and approvals may become too tedious to work with” — most likely a reference to the Carnegie Museum’s reluctance to allow multiple copies to be made.</w:t>
+      </w:r>
+    </w:p>
+    <w:p>
+      <w:pPr>
+        <w:pStyle w:val="TextBody"/>
+        <w:rPr/>
+      </w:pPr>
+      <w:r>
+        <w:rPr/>
+        <w:t xml:space="preserve">Madsen’s reservations </w:t>
+      </w:r>
+      <w:r>
+        <w:rPr/>
+        <w:t>were evidently overcome</w:t>
+      </w:r>
+      <w:r>
+        <w:rPr/>
+        <w:t>, the project was quickly begun, and by the time he wrote to Hamblin on 12 June (Madsen 1989b) he was able to say “We are into the work with gusto”. It became apparent that a great deal of work was necessary to clean, stabilize and repair the concrete casts, which had suffered badly from three decades of climate extremes, before they could be used to make new molds (Madsen 1989b). A year later, Madsen (1990:3) would write that “It is evident now that the decision at that time to dismantle and repair the skeleton was a wise one, since close examination during preparation and stabilization has revealed incipient fracturing and surface deterioration due to weathering of numerous elements [...] Such damage would have been progressively more difficult, if not impossible, to repair after a few more years of precipitation and the temperature extremes typical of the harsh winters and hot summers of the Uintah Basin.”</w:t>
+      </w:r>
+    </w:p>
+    <w:p>
+      <w:pPr>
+        <w:pStyle w:val="TextBody"/>
+        <w:rPr/>
+      </w:pPr>
+      <w:r>
+        <w:rPr/>
+        <w:t xml:space="preserve">The arrangement with Dinolab was formalised by a contract dated 30 June 1989 (Madsen et al. 1989), although work had already begun before this was signed. The work was eventually to take more than two full years. During this time, Dinolab repaired the deteriorated concrete cast as detailed above, restoring and sealing the bones. They then made new molds from the repaired concrete </w:t>
+      </w:r>
+      <w:r>
+        <w:rPr>
+          <w:i/>
+          <w:iCs/>
+        </w:rPr>
+        <w:t>Diplodocus</w:t>
+      </w:r>
+      <w:r>
+        <w:rPr/>
+        <w:t xml:space="preserve"> elements, and used these new molds to create a new lightweight indoor </w:t>
+      </w:r>
+      <w:r>
+        <w:rPr>
+          <w:i/>
+          <w:iCs/>
+        </w:rPr>
+        <w:t>Diplodocus</w:t>
+      </w:r>
+      <w:r>
+        <w:rPr/>
+        <w:t xml:space="preserve"> for the Field House, largely using WEP (water-expanded polyester). As Madsen’s (1990:1) unpublished manuscript explained, they “used a variety of plastics in different combinations for casting individual bones […] For example the elements of the axial skeleton, manus, pes, and skull are cast in W.E.P. (water extended polyester); while the ribs, ilia, femora, humeri, and scapulae/coracoids are all hollow cast in a gelcoat with fiberglass and resin. Other newly developed hollow-cast techniques may be used as well. A tinted gelcoat (resin) is used as a base in producing the fiberglass elements to simulate the natural color of the original, fossil bone. The W.E.P. parts may also be tinted to approximate the color of the original bone.”</w:t>
+      </w:r>
+    </w:p>
+    <w:p>
+      <w:pPr>
+        <w:pStyle w:val="TextBody"/>
+        <w:rPr/>
+      </w:pPr>
+      <w:r>
+        <w:rPr/>
+        <w:t xml:space="preserve">Dinolab </w:t>
+      </w:r>
+      <w:r>
+        <w:rPr/>
+        <w:t xml:space="preserve">intended to </w:t>
+      </w:r>
+      <w:r>
+        <w:rPr/>
+        <w:t xml:space="preserve">improve the Field House cast beyond merely duplicating its concrete predecessor: “alterations were also made to improve the scientific accuracy and integrity of the specimen. For example the manus and pes were earmarked for replacement with elements (or casts) provided by (?) [sic], when it was confirmed that those in the original mount were camarasaurid rather then diplodocid (McIntosh 1981)” (Madsen 1990:3–4). The question mark is unfortunately in the original. Madsen is in error here, as McIntosh (1981) says that the right pes of the Carnegie mount is taken from CM </w:t>
+      </w:r>
+      <w:r>
+        <w:rPr/>
+        <w:t>9</w:t>
+      </w:r>
+      <w:r>
+        <w:rPr/>
+        <w:t xml:space="preserve">4, a referred specimen of </w:t>
       </w:r>
       <w:r>
         <w:rPr>
@@ -1002,7 +2254,11 @@
       </w:r>
       <w:r>
         <w:rPr/>
-        <w:t xml:space="preserve"> specimen CM 94, and casts and sculptures based on other closely related specimens, some of them from other museums.</w:t>
+        <w:t xml:space="preserve">, but does not say where the left pes was taken from. The replacement of the forefeet by diplodocid material would definitely be an upgrade. However, it seems that this was not done: the present Field House cast has the same old-style forefeet as the original Carnegie mount had, with unguals on all of the first three digits; by contrast, the cast in the Museum für Naturkunde Berlin has revised forefeet with fewer phalanges and unguals only on digit I (Taylor, pers. obs.). </w:t>
+      </w:r>
+      <w:r>
+        <w:rPr/>
+        <w:t>It may be that the Berlin mount still uses the originally supplied camarasaurid pes casts, but has re-posed them and discarded the excess phalanges and unguals.</w:t>
       </w:r>
     </w:p>
     <w:p>
@@ -1012,18 +2268,51 @@
       </w:pPr>
       <w:r>
         <w:rPr/>
-        <w:t xml:space="preserve">This mounted skeleton quickly became the icon of the Carnegie Museum, and has remained so up to the present, even after the addition to the dinosaur hall of the even larger apatosaurine mounted skeleton CM 3018 which would subsequently be designated the holotype of the new species </w:t>
-      </w:r>
-      <w:r>
-        <w:rPr>
-          <w:i/>
-          <w:iCs/>
-        </w:rPr>
-        <w:t>Apatosaurus louisae</w:t>
-      </w:r>
-      <w:r>
-        <w:rPr/>
-        <w:t xml:space="preserve"> (Gilmore 1936). The </w:t>
+        <w:t>Using the new molds, which they retained, Dinolab reserved the right to make up to 20 additional casts, with the Field House to receive $5,000 for each one sold (Madsen et al. 1989). This was a significant concession from the Carnegie Museum, which had previously wanted to limit the number of new casts to two: perhaps it was made possible by a clause saying that “if the Carnegie identifies and refers to Dinolab a new buyer who ultimately purchases a new replica, Dinolab will pay to the Carnegie a commission of $3,500”. Hamblin obtained from Jerry Miller (director of Utah Parks and Recreation) a formal statement that royalties obtained from additional casts would be used for exhibits at the Field House (Hamblin 1990).</w:t>
+      </w:r>
+    </w:p>
+    <w:p>
+      <w:pPr>
+        <w:pStyle w:val="TextBody"/>
+        <w:rPr/>
+      </w:pPr>
+      <w:r>
+        <w:rPr/>
+        <w:t>Dinolab was contracted to deliver the indoor mount to the Field House not later than 30 June 1991, and it arrived only a few days before this (Anonymous 1991). The concrete skeleton had been returned to the Field House, too, but it “remain[ed] in a back room in the fieldhouse. It [could] not be reassembled because when it was taken apart linking material had to be cut” (Anonymous 1991).</w:t>
+      </w:r>
+    </w:p>
+    <w:p>
+      <w:pPr>
+        <w:pStyle w:val="TextBody"/>
+        <w:rPr/>
+      </w:pPr>
+      <w:r>
+        <w:rPr/>
+        <w:t xml:space="preserve">The Dinolab contract was in one respect inferior that agreed with the Las Vegas Museum: in the older agreement, Las Vegas would have been responsible for mounting the Field House’s new cast, but Dinolab undertook only to provide “technical assistance […] in the design, fabrication and construction of a free-standing exhibit incorporating that skeleton” (Madsen et al. 1989). </w:t>
+      </w:r>
+      <w:r>
+        <w:rPr/>
+        <w:t>It was intended that t</w:t>
+      </w:r>
+      <w:r>
+        <w:rPr/>
+        <w:t>he new cast w</w:t>
+      </w:r>
+      <w:r>
+        <w:rPr/>
+        <w:t xml:space="preserve">ould </w:t>
+      </w:r>
+      <w:r>
+        <w:rPr/>
+        <w:t xml:space="preserve">be assembled that winter (Anonymous 1991), but delays </w:t>
+      </w:r>
+      <w:r>
+        <w:rPr/>
+        <w:t>were to</w:t>
+      </w:r>
+      <w:r>
+        <w:rPr/>
+        <w:t xml:space="preserve"> prevent the public from seeing it for nearly three further years. By 23 June 1993, only the libs and torso had been erected (Anonymous 1993). In June 1994, the mount of the new cast was finally completed, with its head and neck looming over the admission counter (Figure C). It was unveiled as part of the Dinosaur Days festival on Saturday 18th June (Morrison 1994), having been “pieced together by maintenance employee, Danny Anderson, who worked on him over a two year period only as time allowed.” Anderson had been working at the museum on and off since 1988, and since 1991 had been full time. One of the questions he had been asked when interviewing for the job in mid-October 1991 was whether he could assemble the </w:t>
       </w:r>
       <w:r>
         <w:rPr>
@@ -1034,7 +2323,47 @@
       </w:r>
       <w:r>
         <w:rPr/>
-        <w:t xml:space="preserve"> skeleton, known by the rather inelegant nickname “Dippy”, has been moved and modified several times in the years since its initial mounting, most recently in the 2005–2007 major redesign of the Carnegie Museum. It presently co-stars with CM 3018 in the new Jurassic Hall.</w:t>
+        <w:t xml:space="preserve"> (Kirby 1998:3). Evidently he had the necessary skills and </w:t>
+      </w:r>
+      <w:r>
+        <w:rPr/>
+        <w:t>ingenuity</w:t>
+      </w:r>
+      <w:r>
+        <w:rPr/>
+        <w:t xml:space="preserve">, but other responsibilities meant that very nearly five years were to elapse after the removal of the outdoor concrete </w:t>
+      </w:r>
+      <w:r>
+        <w:rPr>
+          <w:i/>
+          <w:iCs/>
+        </w:rPr>
+        <w:t>Diplodocus</w:t>
+      </w:r>
+      <w:r>
+        <w:rPr/>
+        <w:t xml:space="preserve"> before the unveiling of its indoor WEP successor.</w:t>
+      </w:r>
+    </w:p>
+    <w:p>
+      <w:pPr>
+        <w:pStyle w:val="TextBody"/>
+        <w:rPr/>
+      </w:pPr>
+      <w:r>
+        <w:rPr/>
+        <w:t xml:space="preserve">The lightweight </w:t>
+      </w:r>
+      <w:r>
+        <w:rPr>
+          <w:i/>
+          <w:iCs/>
+        </w:rPr>
+        <w:t>Diplodocus</w:t>
+      </w:r>
+      <w:r>
+        <w:rPr/>
+        <w:t xml:space="preserve"> that dominated the old Field House was in place for only ten years before the museum moved to a new and much larger purpose built facility on 22 May 2004. The WEP cast was taken down and remounted in a more dynamic pose in the entry hall of the new museum, where it remains to this day (Figure I).</w:t>
       </w:r>
     </w:p>
     <w:p>
@@ -1042,11 +2371,11 @@
         <w:pStyle w:val="Heading2"/>
         <w:rPr/>
       </w:pPr>
-      <w:bookmarkStart w:id="5" w:name="__RefHeading___Toc1950_2786159041"/>
-      <w:bookmarkEnd w:id="5"/>
-      <w:r>
-        <w:rPr/>
-        <w:t xml:space="preserve">The first casts of the Carnegie </w:t>
+      <w:bookmarkStart w:id="10" w:name="__RefHeading___Toc418_3962850034"/>
+      <w:bookmarkEnd w:id="10"/>
+      <w:r>
+        <w:rPr/>
+        <w:t xml:space="preserve">New casts made from molds of the concrete </w:t>
       </w:r>
       <w:r>
         <w:rPr>
@@ -1061,760 +2390,18 @@
         <w:pStyle w:val="TextBody"/>
         <w:rPr/>
       </w:pPr>
-      <w:r>
-        <w:rPr/>
-        <w:t>Well before the mounting of the real bones of CM 84, Carnegie was asked by King Edward VII of England for a copy of the skeleton to be displayed in the British Museum (Natural History). Carnegie optimistically hoped to put an end to war by encouraging arbitration instead (Nieuwland 2019:55), and to this end was always keen to gain influence with heads of state. He therefore enthusiastically agreed to the King’s request and instructed museum director William. J. Holland to create a replica.</w:t>
-      </w:r>
-    </w:p>
-    <w:p>
-      <w:pPr>
-        <w:pStyle w:val="TextBody"/>
-        <w:rPr/>
-      </w:pPr>
-      <w:r>
-        <w:rPr/>
-        <w:t>Holland oversaw the creation of a set of plaster molds corresponding to the bones of CM 84 and the other bones that were to be included in the real-bone mount a few years later. Some differences exist between the molds and the real skeleton (see Taylor et al. in prep., a for details) but the molds corresponded closely to the original skeleton. These molds were used to create not just the cast skeleton requested by King Edward VII, but four further casts. After the British Museum unveiled its mounted cast to great fanfare on 12th May 1905, and after the original bones were mounted at the Carnegie Museum in 1907, Carnegie went on to gift the other four casts to Kaiser Wilhelm II of Germany, Président Armand Fallières of France, Emperor Franz Joseph of Austria and King Victor Emmanuel III of Italy in 1908 and 1909. As with the London mount, Holland and his chief preparator Arthur S. Coggleshall travelled to each recipient country to supervise the mounting of the casts.</w:t>
-      </w:r>
-    </w:p>
-    <w:p>
-      <w:pPr>
-        <w:pStyle w:val="TextBody"/>
-        <w:rPr/>
-      </w:pPr>
-      <w:r>
-        <w:rPr/>
-        <w:t>Buoyed by success of his donation program, Carnegie authorised the creation of five further casts from the same molds, destined to be donated to other heads of state. Between 1910 and 1913 three of these were given to Tsar Nicholas II of Russia, President Roque Sáenz Peña Lahitte of Argentina and King Alfonso XIII of Spain. But the outbreak of the Great War in 1914 put an end to Carnegie’s dream of arbitration replacing warfare, and left him a broken man. When he died in 1919, not only had the two remaining skeletons not been donated, the museum was left relatively impoverished. As noted by Gangewere (2011:24), Carnegie’s gifts to his Institute and Library during the last 20 years of his life amounted to $11,729,471 (about $200,000,000 in modern money); but in the 20 years after his death, only a further $1.4M was provided — and relatively little of this would have gone to the Natural History Museum. While Holland had considered closing the Carnegie Quarry as early as 1917 (Carpenter 2018:13), the reduction in funding must have played some part in the eventual decision to abandon in 1922. Only years later, with the aid of funds from Carnegie’s widow Louise, would the last two casts be sent to Mexico City (1930) and Munich (1934) — the latter never even being mounted.</w:t>
-      </w:r>
-    </w:p>
-    <w:p>
-      <w:pPr>
-        <w:pStyle w:val="TextBody"/>
-        <w:rPr/>
-      </w:pPr>
-      <w:r>
-        <w:rPr/>
-        <w:t>The molds, having last been used in the 1910s, then lay forgotten in the basement of the Carnegie Museum for more than 40 years (Untermann 1959:364).</w:t>
-      </w:r>
-    </w:p>
-    <w:p>
-      <w:pPr>
-        <w:pStyle w:val="Heading2"/>
-        <w:rPr>
-          <w:highlight w:val="yellow"/>
-        </w:rPr>
-      </w:pPr>
-      <w:bookmarkStart w:id="6" w:name="__RefHeading___Toc947_1155462304"/>
-      <w:bookmarkEnd w:id="6"/>
-      <w:r>
-        <w:rPr/>
-        <w:t>The Field House Museum in Vernal</w:t>
-      </w:r>
-    </w:p>
-    <w:p>
-      <w:pPr>
-        <w:pStyle w:val="TextBody"/>
-        <w:rPr/>
-      </w:pPr>
-      <w:r>
-        <w:rPr/>
-        <w:t>As Harvey (1991) and Carpenter (2018) explain in detail, the Carnegie Quarry in northeastern Utah (now Dinosaur National Monument) was exploited extensively in the early 20th Century by teams from the Carnegie Museum led by Earl Douglas. Although Douglas himself was on good terms with local Utah palaeontologists, all of the dinosaur material excavated at this quarry was shipped to Pittsburgh, leading to growing resentment among Utahns that their own state was not benefitting from the discoveries being made there. The inhabitants of Vernal, only 20 miles from the quarry, were frequent visitors and supplied Douglas’s crew. Two of these local crew members would go on to work at museums: Golden York at the University of Utah, and LeRoy “Pop” Kay at the Carnegie Museum. Commercial groups at Vernal hoped that a visitor centre at the quarry would provide some revenue for the state and the town, but William Holland, the director of the Carnegie Museum, treated these plans with contempt, exacerbating existing tensions between the western state and the eastern museum.</w:t>
-      </w:r>
-    </w:p>
-    <w:p>
-      <w:pPr>
-        <w:pStyle w:val="TextBody"/>
-        <w:rPr/>
-      </w:pPr>
-      <w:r>
-        <w:rPr/>
-        <w:t>As recounted by Untermann and Untermann (1970), the genesis of the Field House lay with Arthur G. Nord, supervisor of the Ashley National Forest, one of those who was concerned that the fossil wealth of the Vernal area was being stripped by museums outside the locality. As World War II was ending, he realised he importance of tourism to Utah, and recommended that a museum could position Vernal as a gateway to the state on Highway 40 (Kirby 1998:2). The creation of a museum in Vernal was formally proposed by Dr. J. E. Broadus of the State Museum Association at the Vernal Lions Club meeting of 9 September 1934 (Anonymous 1969), and it was reported in the local press only 18 days later (Anonymous 1934). However, the idea languished for nine years until the Club returned to it on 6 September 1943 (Anonymous 1969). A museum committee was then formed to advocate for a local museum (Anonymous 1943). A senate bill approving the museum was passed in 1945, and the next year Governor Herbert B. Maw made $200,000 available to construct the museum building (Anonymous 1969). G. Ernest Untermann was appointed Director of the museum project, and his wife Billie — a capable scientist and administrator in her own right who became the first female naturalist at Dinosaur National Monument (Kirby 1998:2) — was the Staff Scientist. Based on drawings created by the Untermanns, the Salt Lake City architect Miles E. Miller drew up the plans, and the building was erected by Dorland Construction Company. The work was begun on 16 October 1947 and completed on 1 July 1948, and the building was dedicated on 29 October 1948 by Governor Maw.</w:t>
-      </w:r>
-    </w:p>
-    <w:p>
-      <w:pPr>
-        <w:pStyle w:val="Heading2"/>
-        <w:rPr/>
-      </w:pPr>
-      <w:bookmarkStart w:id="7" w:name="__RefHeading___Toc26119_446257137"/>
-      <w:bookmarkEnd w:id="7"/>
-      <w:r>
-        <w:rPr/>
-        <w:t>The concrete cast in Vernal</w:t>
-      </w:r>
-    </w:p>
-    <w:p>
-      <w:pPr>
-        <w:pStyle w:val="TextBody"/>
-        <w:rPr/>
-      </w:pPr>
-      <w:r>
-        <w:rPr/>
-        <w:t>As noted above, Vernal native J. LeRoy Kay had gained his entry to palaeontology by working with Earl Douglass at what was then the Carnegie Quarry. After digging there ended, Douglass had recommended that the Carnegie Museum hire Kay to continue work on removing the collected dinosaur bones from their encasing rock, writing to museum director Stewart on 20 September 1922 as follows:</w:t>
-      </w:r>
-    </w:p>
-    <w:p>
-      <w:pPr>
-        <w:pStyle w:val="Quotations"/>
-        <w:rPr/>
-      </w:pPr>
-      <w:r>
-        <w:rPr/>
-        <w:t>I understand that you are contemplating giving Mr. J. LeRoy Kay the opportunity to gain a wider experience by allowing him the opportunity of going to Pittsburg where he can for a time have the advantages of the laboratory, museum, and library. While I would not advise any man to take up museum work if he has a family to support an[d] is not wealthy, Mr Kay is a very capable and resourceful man and can later turn his hand to more remunerative work if he wishes. If the museum is to continue the work of collecting especially in this field it will undoubtedly be the gainer by giving him this opportunity.</w:t>
-      </w:r>
-    </w:p>
-    <w:p>
-      <w:pPr>
-        <w:pStyle w:val="TextBody"/>
-        <w:rPr/>
-      </w:pPr>
-      <w:r>
-        <w:rPr/>
-        <w:t>Working at the Carnegie Museum for the next 30 years, Kay rose to become the head of the museum’s department of vertebrate paleontology. He was in this post when, in 1952, museum director Graham Netting started thinking about purging the collections of the dinosaur material (Rodeck 1952, Tschopp et al. 2019:10) because the dinosaur bones took up too much storage space (Lee 1955a, Lee 1955b). Kay would later announce to the vertebrate paleontology community that the specimens had been “unfrozen” (Wright 1956:26).</w:t>
-      </w:r>
-    </w:p>
-    <w:p>
-      <w:pPr>
-        <w:pStyle w:val="TextBody"/>
-        <w:rPr/>
-      </w:pPr>
-      <w:r>
-        <w:rPr/>
-        <w:t xml:space="preserve">Before this announcement, the downsizing plan was scaled back to removing only the duplicate specimens. Among the materials to be disposed of were the plaster of Paris molds that had been used for the </w:t>
-      </w:r>
-      <w:r>
-        <w:rPr>
-          <w:i/>
-          <w:iCs/>
-        </w:rPr>
-        <w:t>D</w:t>
-      </w:r>
-      <w:r>
-        <w:rPr/>
-        <w:t xml:space="preserve">. </w:t>
-      </w:r>
-      <w:r>
-        <w:rPr>
-          <w:i/>
-          <w:iCs/>
-        </w:rPr>
-        <w:t>carnegii</w:t>
-      </w:r>
-      <w:r>
-        <w:rPr/>
-        <w:t xml:space="preserve"> casts. The molds were large and heavy, and some were damaged and coated with coal dust from the coal fired heating system. Kay was close to retirement and planned to move back to Vernal, and wanted to find a home for the molds in his own state. He first contacted the Utah State Museum (now the Museum of Natural History of Utah), but the museum was not willing to pay for the molds to be shipped. Ernest Untermann had been trying to obtain a dinosaur skeleton for the Field House Museum and stepped in at this point.</w:t>
-      </w:r>
-    </w:p>
-    <w:p>
-      <w:pPr>
-        <w:pStyle w:val="TextBody"/>
-        <w:rPr/>
-      </w:pPr>
-      <w:r>
-        <w:rPr/>
-        <w:t xml:space="preserve">In 1952 (not 1955 as stated by Untermann and Untermann 1970), Kay gifted the original plaster molds of the Carnegie </w:t>
-      </w:r>
-      <w:r>
-        <w:rPr>
-          <w:i/>
-          <w:iCs/>
-        </w:rPr>
-        <w:t>Diplodocus</w:t>
-      </w:r>
-      <w:r>
-        <w:rPr/>
-        <w:t xml:space="preserve"> to the Field House (Untermann 1952, 1959), on the condition that the Field House would arrange transportation. As the molds weighed several tons (Untermann 1952) this was no small undertaking. Local trucker Grant Southam used his own equipment to transport the molds at cost, and the Utah Lions Club provided the necessary $1000 payment. The molds arrived on or shortly before 7 August (Untermann 1952) (Figure B). However, having already been used to create ten casts, they were by this time “deteriorating” (Gangewere 1999:17), “almost unusable” (Nieuwland 2019:251) and “in pretty bad shape” (Ken Carpenter, pers. comm. 2022).</w:t>
-      </w:r>
-    </w:p>
-    <w:p>
-      <w:pPr>
-        <w:pStyle w:val="TextBody"/>
-        <w:rPr/>
-      </w:pPr>
-      <w:r>
-        <w:rPr/>
-        <w:t>Curiously, the poor condition of the molds is not discussed in Untermann’s (1959) otherwise comprehensive account of the creation of Vernal’s cast. He recounts that the molds were dirty with Pittsburgh soot, requiring a steam bath, and that some repairs were necessary for molds that were actually broken, but the erosion and decay arising from ten prior castings are not mentioned.</w:t>
-      </w:r>
-    </w:p>
-    <w:p>
-      <w:pPr>
-        <w:pStyle w:val="TextBody"/>
-        <w:rPr/>
-      </w:pPr>
-      <w:r>
-        <w:rPr/>
-        <w:t>Since the mounted skeleton’s 76-foot length would be too long for the museum’s 50-foot exhibit halls, plans were made to situate it outside the museum. Wind, rain and extreme temperatures — the Vernal climate ranges from –40˚F to 100˚F (–40˚C to 38˚C) — required a more robust casting material than the usual plaster. After some experimentation with different materials, the team settled on a mix of one part cement to three parts Aggra-lite (a lightweight aggregate made of volcanic pumice). The complete cast would consist of about 600 pieces — many more than the number of bones, as the complex vertebrae were made from eight or more pieces (Anonymous, undated). About a hundred of these pieces had been completed when Otto Buehner, president of Salt Lake City’s Otto Buehner Concrete Products Company, visited the museum, became interested in the casting, and expressed doubts about the use of Aggra-lite (Untermann 1959:365). Further experimentation, aided by Buehner’s experienced workers, resulted in the selection of new mixture, one part cement to three parts aragonite (the high pressure polymorph of calcium carbonate). Most of the pieces were cast in this material by Grant Merrell, the museum’s preparator, at the Otto Buehner facilities, with the more intricate parts completed at the museum. Reinforcing wire and rods were used where necessary, and the completed bones were coated in fibreglass to protect them from the elements. (The Buehner Company benefitted from its involvement with the casting, as they discovered in the course of the process that fibreglass made a better and cheaper adhesive than they had previously been using to repair Italian marble when it was broken in transit. The Field House also adopted fibreglass as its bonding agent of choice after positive experiences with the concrete cast.)</w:t>
-      </w:r>
-    </w:p>
-    <w:p>
-      <w:pPr>
-        <w:pStyle w:val="TextBody"/>
-        <w:rPr/>
-      </w:pPr>
-      <w:r>
-        <w:rPr/>
-        <w:t>The result of all this work was nearly 600 concrete elements which then had to be assembled into a skeleton. First, the individual bones were assembled from their pieces — work done by the Untermanns and Merrell. Identifying numbers on the molds had mostly faded with age, so this had to be done from anatomical principles. Pieces were fastened together with steel rods and bonded by fibreglass. The assembled bones were then laid out in the workshop to verify that everything was present and correct (Figure D; Untermann 1959:figures 1, 2).</w:t>
-      </w:r>
-    </w:p>
-    <w:p>
-      <w:pPr>
-        <w:pStyle w:val="TextBody"/>
-        <w:rPr/>
-      </w:pPr>
-      <w:r>
-        <w:rPr/>
-        <w:t>With this done, the work moved outside. On a concrete base, and surrounded by a chain-link fence — the latter provided by the same Vernal Lions Club that had paid for the molds to be transported — the cast bones were assembled: sacrum and pelvis first (Figure E.A), then hind limbs, dorsal vertebrae, cervical and caudal vertebrae and skull (Figure E.B), then finally the front limbs and ribs. The skull was mounted 21 feet (6.4 m) above the ground at the end of a somewhat elevated neck, in a posture that corresponds well with the prediction of Taylor et al. (2009) that sauropods, like extant tetrapods, habitually hold their necks elevated at the base. The whole skeleton was not only supported on a steel scaffolding, but also guyed by thinner rods, enabling it to withstand 70 mph winds that uprooted nearby trees (Untermann 1959:367–368). The completed concrete skeleton weighed 8 tons (Anonymous, undated).</w:t>
-      </w:r>
-    </w:p>
-    <w:p>
-      <w:pPr>
-        <w:pStyle w:val="TextBody"/>
-        <w:rPr/>
-      </w:pPr>
-      <w:r>
-        <w:rPr/>
-        <w:t>The completed outdoor cast was dedicated either on 6 June, 1957 (Untermann and Untermann 1970) or on 8 June during the Utah State Lions Club convention at Vernal (Anonymous, undated). The work had taken about a year and a half, from early 1956, and cost only $10,000 in total (about $105,449 in 2022 money) — almost all of it in salary. The cast stood for 32 years (Figure F). It was repainted on 22 June 1967 (Figure G) in what was likely an annual event (Anonymous 1967).</w:t>
-      </w:r>
-    </w:p>
-    <w:p>
-      <w:pPr>
-        <w:pStyle w:val="Heading2"/>
-        <w:rPr/>
-      </w:pPr>
-      <w:bookmarkStart w:id="8" w:name="__RefHeading___Toc430_3962850034"/>
-      <w:bookmarkEnd w:id="8"/>
-      <w:r>
-        <w:rPr/>
-        <w:t>The fate of the original molds</w:t>
-      </w:r>
-    </w:p>
-    <w:p>
-      <w:pPr>
-        <w:pStyle w:val="TextBody"/>
-        <w:rPr/>
-      </w:pPr>
-      <w:r>
-        <w:rPr/>
-        <w:t xml:space="preserve">So far as we have been able to determine, the casting of the concrete </w:t>
-      </w:r>
-      <w:r>
-        <w:rPr>
-          <w:i/>
-          <w:iCs/>
-        </w:rPr>
-        <w:t>Diplodocus</w:t>
-      </w:r>
-      <w:r>
-        <w:rPr/>
-        <w:t xml:space="preserve"> of Vernal was probably the last time the Carnegie Museum’s original molds were used. However, that was not Untermann’s intention. In his 1959 account, he wrote (p368–369):</w:t>
-      </w:r>
-    </w:p>
-    <w:p>
-      <w:pPr>
-        <w:pStyle w:val="Quotations"/>
-        <w:rPr/>
-      </w:pPr>
-      <w:r>
-        <w:rPr/>
-        <w:t xml:space="preserve">Several museums in the United States and from lands as distant as Japan and Italy have expressed a desire to acquire the molds and cast a </w:t>
-      </w:r>
-      <w:r>
-        <w:rPr>
-          <w:i/>
-          <w:iCs/>
-        </w:rPr>
-        <w:t>Diplodocus</w:t>
-      </w:r>
-      <w:r>
-        <w:rPr/>
-        <w:t xml:space="preserve"> of their own from either plaster or some of the newer synthetics. To date no museum has apparently been able to make satisfactory arrangement for the acquisition of the molds and the casting of a skeleton. We still have the molds in Vernal, and any museum, anywhere, is welcome to them just for hauling them off. […] The Diplodocus on the lawn of the Utah Field House is the eleventh replica to be cast from the molds […] Does anyone wish to cast the twelfth?</w:t>
-      </w:r>
-    </w:p>
-    <w:p>
-      <w:pPr>
-        <w:pStyle w:val="TextBody"/>
-        <w:rPr/>
-      </w:pPr>
-      <w:r>
-        <w:rPr/>
-        <w:t xml:space="preserve">From here, though, the story becomes contradictory. Sassaman (1988) reported that “the molds finally fell apart because of old age soon after it [the concrete </w:t>
-      </w:r>
-      <w:r>
-        <w:rPr>
-          <w:i/>
-          <w:iCs/>
-        </w:rPr>
-        <w:t>Diplodocus</w:t>
-      </w:r>
-      <w:r>
-        <w:rPr/>
-        <w:t>] was made”. Similarly, Ilja Niewland (pers. comm., 2022) said that “The original moulds were thrown away somewhere during the 1960s (nobody at the [Carnegie Museum] could be more specific than that)”, suggesting that the molds may have been returned to their origin.</w:t>
-      </w:r>
-    </w:p>
-    <w:p>
-      <w:pPr>
-        <w:pStyle w:val="TextBody"/>
-        <w:rPr/>
-      </w:pPr>
-      <w:r>
-        <w:rPr/>
-        <w:t xml:space="preserve">Both these accounts seem to be in error, as shown by a 1960 report in the </w:t>
-      </w:r>
-      <w:r>
-        <w:rPr>
-          <w:i/>
-          <w:iCs/>
-        </w:rPr>
-        <w:t>Vernal Express</w:t>
-      </w:r>
-      <w:r>
-        <w:rPr/>
-        <w:t xml:space="preserve"> newspaper (Anonymous 1960a; Figure H; see also Carr and Hansen 2005). This says that in the middle of July 1960, the molds were collected by the Rocky Mount Children’s Museum (now the Rocky Mount Imperial Center, Children’s Museum &amp; Science Centre) in North Carolina, with the intention that they would be used to create a twelfth cast which would be mounted outside the museum building next to the Tar River in Rocky Mount’s Sunset Park. But was such a cast ever created? A sequence of reports in the Rocky Mount Evening Telegram from April to July 1960 (Williams 1960, Bell 1960a, Bell 1960b, Anonymous 1960b) enthusiastically announce and discuss the impeding arrival, and the later articles say that museum board president Harold Minges has left for Utah to collect to molds — but then the newspaper goes silent on the subject, and the project is never mentioned again. There is no positive evidence that the molds even arrived in Rocky Mount, far less that they were used to create a new mount. Thus newspaper reports from both Utah and North Carolina say that the molds set out on their journey from one to the other, but neither confirms that they ever arrived. On the other hand, there is also no report of the molds being lost or destroyed, so perhaps the most likely interpretation is that they arrived in Rocky Mount, but were found to be in worse condition than expected and quietly left in storage. This interpretation is supported by Rea (2001:210) who reported that “from Vernal the molds kept travelling — first, to the Rocky Mount Children’s Museum in Rocky Mount, North Carolina, although a cast was never made there”. Similarly, Moore (2014:234–235) stated that “From Vernal, Utah, [CM] molds of </w:t>
-      </w:r>
-      <w:r>
-        <w:rPr>
-          <w:i/>
-          <w:iCs/>
-        </w:rPr>
-        <w:t>Diplodocus carnegii</w:t>
-      </w:r>
-      <w:r>
-        <w:rPr/>
-        <w:t xml:space="preserve"> are shipped to Rocky Mount Children’s Museum in Rocky Mount, North Carolina. Because of the age-related damage to the molds, a cast was never prepared”. </w:t>
-      </w:r>
-    </w:p>
-    <w:p>
-      <w:pPr>
-        <w:pStyle w:val="TextBody"/>
-        <w:rPr/>
-      </w:pPr>
-      <w:r>
-        <w:rPr/>
-        <w:t>Hurricane Floyd devastated Rocky Mount in 1999, with flooding from the Tar River destroying the original Children's Museum along with all its exhibits and records (Leigh White, pers. comm., 2022), so no records survive that could confirm the molds’ arrival or any subsequent use. The museum was located next door to a municipal water treatment facility that also flooded and released unknown chemicals, so museum property that might have otherwise been salvageable in that area was deemed contaminated and required to be destroyed. If the molds were in storage at the Children’s Museum at this time, then this was likely the end of their story.</w:t>
-      </w:r>
-    </w:p>
-    <w:p>
-      <w:pPr>
-        <w:pStyle w:val="TextBody"/>
-        <w:rPr/>
-      </w:pPr>
-      <w:r>
-        <w:rPr/>
-        <w:t xml:space="preserve">The Children’s Museum was re-established at the newly built Imperial Centre, where it still resides, but no trace exists there of molds or casts of </w:t>
-      </w:r>
-      <w:r>
-        <w:rPr>
-          <w:i/>
-          <w:iCs/>
-        </w:rPr>
-        <w:t>Diplodocus</w:t>
-      </w:r>
-      <w:r>
-        <w:rPr/>
-        <w:t xml:space="preserve">. Corroborating the hypothesis that no cast was ever made, most staff who worked at the museum in the 1980s do not recall any such cast (Leigh White, pers. comm., 2022). Contradicting this, however, Jan Engle Hicks, Curator of Education at the Rocky Mount Children’s Museum from 1971–2002, has a memory of </w:t>
-      </w:r>
-      <w:r>
-        <w:rPr>
-          <w:i/>
-          <w:iCs/>
-        </w:rPr>
-        <w:t>Diplodocus</w:t>
-      </w:r>
-      <w:r>
-        <w:rPr/>
-        <w:t xml:space="preserve"> casts being on exhibit at the museum when she started work in 1971. She does not recall if they were still part of the museum collection in 1999 when the collection was destroyed. It is possible that the </w:t>
-      </w:r>
-      <w:r>
-        <w:rPr>
-          <w:i/>
-          <w:iCs/>
-        </w:rPr>
-        <w:t>Diplodocus</w:t>
-      </w:r>
-      <w:r>
-        <w:rPr/>
-        <w:t xml:space="preserve"> specimens that Hicks remembers on display were not casts of the Carnegie mount, but other specimens that were given to the Children’s Museum by LeRoy Kay from the Carnegie Museum (Bell 1906a).</w:t>
-      </w:r>
-    </w:p>
-    <w:p>
-      <w:pPr>
-        <w:pStyle w:val="TextBody"/>
-        <w:rPr/>
-      </w:pPr>
-      <w:r>
-        <w:rPr/>
-        <w:t xml:space="preserve">Whether or not a cast was made at Rocky Mount, it is possible that this was not the end for the molds. Williams (1960) had written that “the local museum plans to pass the molds on to the next group that makes satisfactory arrangements to acquire them […] Already two inquiries have come to the Children’s Museum asking ‘Who has them next?’”. Rea (2001:210) claims that “Eventually the molds found their way to the Houston Museum of Science, where they were used to fill in gaps in the </w:t>
-      </w:r>
-      <w:r>
-        <w:rPr>
-          <w:i/>
-          <w:iCs/>
-        </w:rPr>
-        <w:t>Diplodocus</w:t>
-      </w:r>
-      <w:r>
-        <w:rPr/>
-        <w:t xml:space="preserve"> </w:t>
-      </w:r>
-      <w:r>
-        <w:rPr>
-          <w:i/>
-          <w:iCs/>
-        </w:rPr>
-        <w:t>hayi</w:t>
-      </w:r>
-      <w:r>
-        <w:rPr/>
-        <w:t xml:space="preserve"> skeleton that had been swapped from Pittsburgh to Cleveland before ending up in Houston”, citing a personal communication from John S. McIntosh. (The skeleton in question is that of CM 662, which became CMNH 10670 in Cleveland, then HMNS 175 in Houston. Having been nominated as the holotype of the new species </w:t>
-      </w:r>
-      <w:r>
-        <w:rPr>
-          <w:i/>
-          <w:iCs/>
-        </w:rPr>
-        <w:t>Diplodocus</w:t>
-      </w:r>
-      <w:r>
-        <w:rPr/>
-        <w:t xml:space="preserve"> </w:t>
-      </w:r>
-      <w:r>
-        <w:rPr>
-          <w:i/>
-          <w:iCs/>
-        </w:rPr>
-        <w:t>hayi</w:t>
-      </w:r>
-      <w:r>
-        <w:rPr/>
-        <w:t xml:space="preserve"> by Holland (1924:399), the species was later moved to its own new genus </w:t>
-      </w:r>
-      <w:r>
-        <w:rPr>
-          <w:i/>
-          <w:iCs/>
-        </w:rPr>
-        <w:t>Galeamopus</w:t>
-      </w:r>
-      <w:r>
-        <w:rPr/>
-        <w:t xml:space="preserve"> by Tschopp et al. (2015:267).) Due to the loss of the Rocky Mount Children’s Museum records, we cannot verify that they ever shipped the molds to Houston; and we have not been able to obtain information from the Houston Museum. Brian Curtice (pers. comm., 2022) reports that he was in Houston in 1995 and did not see the molds in the collection, nor hear of their ever having been there. In the absence of evidence that the molds ever made it to Houston, it seems at least equally likely that the missing bones in HMNS 175 were cast and supplied by Dinolab, using the second-generation molds described blow, and that Rea (2001) misreported this.</w:t>
-      </w:r>
-    </w:p>
-    <w:p>
-      <w:pPr>
-        <w:pStyle w:val="TextBody"/>
-        <w:rPr/>
-      </w:pPr>
-      <w:r>
-        <w:rPr/>
-        <w:t>As recently as 1988, Rolfe (1988) wrote on behalf of the Royal Museum of Scotland, “At present I am exploring the possibility of re-using the Carnegie Museum, Pittsburgh moulds, although there is considerable doubt about whether they are up to the job, after so much previous use”. Sadly, his letter does not mention their then-current whereabouts.</w:t>
-      </w:r>
-    </w:p>
-    <w:p>
-      <w:pPr>
-        <w:pStyle w:val="TextBody"/>
-        <w:rPr/>
-      </w:pPr>
-      <w:r>
-        <w:rPr/>
-        <w:t>In an unpublished manuscript, Madsen (1990:4) wrote that “The fate of the initial set of molds is somewhat in question, but Wann Langston (personal communication, 1989) suggests that they seem to have been lost, strayed, or stolen during transport from ? to ?. Principles contacted in regards to the disposition of the molds could not provide specific information.”. Infuriatingly, the question marks are in the original. Since both Langston and Madsen are now deceased, there is no way to discover on which of the molds’ journeys Langston thought they were lost or destroyed. It is unlikely, at least, that Langston had in mind the their initial journey from Vernal to Rocky Mount. Kirby (1998:4) wrote that “Somewhere along the line, as the story goes, the molds received from the Carnegie had been shipped to a school down south and never arrived. So they were lost”. Since Rocky mount is about 2000 miles east (not south) of Vernal, it might seem that “a school down south” could not have referred, in a Utah publication, to a museum out east. On the same basis, the Houston museum would not seem an especially likely candidate for this designation, being 1300 miles southeast of Vernal. However, “down South” in the USA does not necessarily refer to geography, but the “the South”, an area composed mostly of the Confederate states during the civil war — a designation that includes both North Carolina and Texas.</w:t>
-      </w:r>
-    </w:p>
-    <w:p>
-      <w:pPr>
-        <w:pStyle w:val="TextBody"/>
-        <w:rPr/>
-      </w:pPr>
-      <w:r>
-        <w:rPr/>
-        <w:t>Putting it all together, there is no way that all the reports cited here can be accurate. Perhaps the most likely scenario is this: the molds were successfully shipped to Rocky Mount in July 1960 (Anonymous 1960a, Anonymous 1960b) but found to be unusable (Rea 2001:210, Moore 2014:234-235) and left in storage. At some later point there were shipped to a school in a southern state (Kirby 1998:4) but did not arrive (</w:t>
-      </w:r>
-      <w:bookmarkStart w:id="9" w:name="__DdeLink__7953_1817233446"/>
-      <w:r>
-        <w:rPr/>
-        <w:t>Langston</w:t>
-      </w:r>
-      <w:bookmarkEnd w:id="9"/>
-      <w:r>
-        <w:rPr/>
-        <w:t xml:space="preserve"> cited in Madsen 1990:4). This may have happened in late 1988 or early 1989, between Rolfe’s (1988) letter that expressed an interest in using the molds and Langston’s personal communication to Madsen in 1989. Where the molds are now, and why they did not arrive, we can only speculate. As Madsen (1990:4) concluded, “It is truly a mystery that an estimated 3–6 tons of plaster molds could simply vanish!”</w:t>
-      </w:r>
-    </w:p>
-    <w:p>
-      <w:pPr>
-        <w:pStyle w:val="Heading2"/>
-        <w:rPr/>
-      </w:pPr>
-      <w:bookmarkStart w:id="10" w:name="__RefHeading___Toc949_1155462304"/>
-      <w:bookmarkEnd w:id="10"/>
-      <w:r>
-        <w:rPr/>
-        <w:t>The lightweight cast in Vernal</w:t>
-      </w:r>
-    </w:p>
-    <w:p>
-      <w:pPr>
-        <w:pStyle w:val="TextBody"/>
-        <w:rPr/>
-      </w:pPr>
-      <w:r>
-        <w:rPr/>
-        <w:t xml:space="preserve">During the late 1980s, museum staff decided they wanted a new, lightweight cast of </w:t>
-      </w:r>
-      <w:r>
-        <w:rPr>
-          <w:i/>
-          <w:iCs/>
-        </w:rPr>
-        <w:t>Diplodocus</w:t>
-      </w:r>
-      <w:r>
-        <w:rPr/>
-        <w:t xml:space="preserve"> to mount indoors. As noted above, the 50-foot-long galleries could not accommodate a 76-foot-long mount at its full length, but it was decided to curve the tail to enable it to fit. That is course had been an option in 1957 when the concrete cast was created, but perhaps Untermann, then the museum director, had wanted the tail laid straight out. Untermann had died in 1975, two years after his wife Billie (Lewis 1977): a decade after his death, his preference would not have held such weight.</w:t>
-      </w:r>
-    </w:p>
-    <w:p>
-      <w:pPr>
-        <w:pStyle w:val="TextBody"/>
-        <w:rPr/>
-      </w:pPr>
-      <w:r>
-        <w:rPr/>
-        <w:t>On 26 January 1988, Alden H. Hamblin, then Park Superintendant of the Utah Field House, informally discussed with William C. “Lucky” Murdock, Director of the Las Vegas Museum of Natural History, the possibility of having the Las Vegas museum make molds from the concrete cast. Murdock’s 28 January letter of confirmation (Murdock 1988) proposed a deal where the Las Vegas museum would make a new fiberglass cast for the Field Museum and mount it for them in Vernal, and would retain the concrete cast as well as the new molds, with permission to cast additional specimens. James E. King, Director of the Carnegie Museum of Natural History, got wind of this plan and wrote on 23 Feburary to Hamblin and Murdock requesting that only two casts (for Las Vegas and the Field House) be made from the new molds (King 1988).</w:t>
-      </w:r>
-    </w:p>
-    <w:p>
-      <w:pPr>
-        <w:pStyle w:val="TextBody"/>
-        <w:rPr/>
-      </w:pPr>
-      <w:r>
-        <w:rPr/>
-        <w:t xml:space="preserve">Negotiations progressed to the point where a draft contract was written up (Las Vegas Museum of Natural History 1988), with the intention of signing it on 8 March. This version of the agreement was more favourable to the Field House: the Las Vegas Museum was to disassemble and transport the concrete </w:t>
-      </w:r>
-      <w:r>
-        <w:rPr>
-          <w:i/>
-          <w:iCs/>
-        </w:rPr>
-        <w:t>Diplodocus</w:t>
-      </w:r>
-      <w:r>
-        <w:rPr/>
-        <w:t>, make molds from it, and cast two fiberglass replicas from them. It would retain one and display it with acknowledgement to the Field House; and it would keep the new molds in storage but they would belong to the Field House. The Las Vegas Museum was to return the concrete original and the second fiberglass replica to Vernal, and mount the new Vernal cast in the Field House. All of this was to be done at the Las Vegas Museum's expense and under its own insurance. The agreement stated that the work would be completed by 30 June 1988, which seems highly optimistic. Additional casts would be made only with written permission from both the Field House and the Carnegie Museum. These plans were briefly noted by Krishtalka (1988:17).</w:t>
-      </w:r>
-    </w:p>
-    <w:p>
-      <w:pPr>
-        <w:pStyle w:val="TextBody"/>
-        <w:rPr/>
-      </w:pPr>
-      <w:r>
-        <w:rPr/>
-        <w:t>However, the arrangement with the Las Vegas Museum fell through. In a letter to James H. Madsen, Field House curator Sue Ann Bilbey said only that “Las Vegas is no longer interested in obtaining a copy of making new molds” (Bilbey 1989), and a letter from RMS Keeper of Geology William D. I. Rolfe (1988) to LuRae Caldwell of the Field House makes it clear that the Las Vegas plans had been abandoned by 24 October 1988. The Las Vegas Museum was to go bankrupt and close in 1990 (Michele Jones, pers. comm., 2022), so it seems likely that its waning interest was due to lack of funds.</w:t>
-      </w:r>
-    </w:p>
-    <w:p>
-      <w:pPr>
-        <w:pStyle w:val="TextBody"/>
-        <w:rPr/>
-      </w:pPr>
-      <w:r>
-        <w:rPr/>
-        <w:t xml:space="preserve">With the Las Vegas plans having failed, and with little funding of its own, the Field House was in a difficult position. The plan at this stage was to move the existing concrete cast indoors (Bilbey 1989), perhaps due to its crumbling state. Bilbey wrote on 2 April 1989 to James H. Madson of Dinolab, inc., floating the possibility of a collaboration along the broad lines of those of the failed Las Vegas deal, but leaving it to Madsen to propose the details in a way that would make the project commercially worthwhile for Dinolab (Bilbey 1989). At this time, the Royal Museum of Scotland was very interested in obtaining a complete skeleton (Bilbey 1989). Madsen replied on 16 May with some caution (Madsen 1989a), proposing that Dinolab might make the project financially viable by creating up to fifteen additional </w:t>
-      </w:r>
-      <w:r>
-        <w:rPr>
-          <w:i/>
-          <w:iCs/>
-        </w:rPr>
-        <w:t>Diplodocus</w:t>
-      </w:r>
-      <w:r>
-        <w:rPr/>
-        <w:t xml:space="preserve"> copies from molds that it would make from the Field House concrete cast, but expressing concern about the size of the project and worrying that “details and approvals may become too tedious to work with” — most likely a reference to the Carnegie Museum’s reluctance to allow multiple copies to be made.</w:t>
-      </w:r>
-    </w:p>
-    <w:p>
-      <w:pPr>
-        <w:pStyle w:val="TextBody"/>
-        <w:rPr/>
-      </w:pPr>
-      <w:r>
-        <w:rPr/>
-        <w:t>Despite Madsen’s reservations, the project was quickly begun, and by the time he wrote to Hamblin on 12 June (Madsen 1989b) he was able to say “We are into the work with gusto”. It became apparent that a great deal of work was necessary to clean, stabilize and repair the concrete casts, which had suffered badly from three decades of climate extremes, before they could be used to make new molds (Madsen 1989b). A year later, Madsen (1990:3) would write that “It is evident now that the decision at that time to dismantle and repair the skeleton was a wise one, since close examination during preparation and stabilization has revealed incipient fracturing and surface deterioration due to weathering of numerous elements [...] Such damage would have been progressively more difficult, if not impossible, to repair after a few more years of precipitation and the temperature extremes typical of the harsh winters and hot summers of the Uintah Basin.”</w:t>
-      </w:r>
-    </w:p>
-    <w:p>
-      <w:pPr>
-        <w:pStyle w:val="TextBody"/>
-        <w:rPr/>
-      </w:pPr>
-      <w:r>
-        <w:rPr/>
-        <w:t xml:space="preserve">The arrangement with Dinolab was formalised by a contract dated 30 June 1989 (Madsen et al. 1989), although work had already begun before this was signed. The work was eventually to take more than two full years. During this time, Dinolab repaired the deteriorated concrete cast as detailed above, restoring and sealing the bones. They then made new molds from the repaired concrete </w:t>
-      </w:r>
-      <w:r>
-        <w:rPr>
-          <w:i/>
-          <w:iCs/>
-        </w:rPr>
-        <w:t>Diplodocus</w:t>
-      </w:r>
-      <w:r>
-        <w:rPr/>
-        <w:t xml:space="preserve"> elements, and used these new molds to create a new lightweight indoor </w:t>
-      </w:r>
-      <w:r>
-        <w:rPr>
-          <w:i/>
-          <w:iCs/>
-        </w:rPr>
-        <w:t>Diplodocus</w:t>
-      </w:r>
-      <w:r>
-        <w:rPr/>
-        <w:t xml:space="preserve"> for the Field House, largely using WEP (water-expanded polyester). As Madsen’s (1990:1) unpublished manuscript explained, they “used a variety of plastics in different combinations for casting individual bones […] For example the elements of the axial skeleton, manus, pes, and skull are cast in W.E.P. (water extended polyester); while the ribs, ilia, femora, humeri, and scapulae/coracoids are all hollow cast in a gelcoat with fiberglass and resin. Other newly developed hollow-cast techniques may be used as well. A tinted gelcoat (resin) is used as a base in producing the fiberglass elements to simulate the natural color of the original, fossil bone. The W.E.P. parts may also be tinted to approximate the color of the original bone.”</w:t>
-      </w:r>
-    </w:p>
-    <w:p>
-      <w:pPr>
-        <w:pStyle w:val="TextBody"/>
-        <w:rPr/>
-      </w:pPr>
-      <w:r>
-        <w:rPr/>
-        <w:t xml:space="preserve">Interestingly, it seems that Dinolab also had ambitions of improve the Field House cast beyond merely duplicating its concrete predecessor: “alterations were also made to improve the scientific accuracy and integrity of the specimen. For example the manus and pes were earmarked for replacement with elements (or casts) provided by (?) [sic], when it was confirmed that those in the original mount were camarasaurid rather then diplodocid (McIntosh 1981)” (Madsen 1990:3–4). The question mark is unfortunately in the original. Madsen is in error here, as McIntosh (1981) says that the right pes of the Carnegie mount is taken from CM 84, a referred specimen of </w:t>
-      </w:r>
-      <w:r>
-        <w:rPr>
-          <w:i/>
-          <w:iCs/>
-        </w:rPr>
-        <w:t>Diplodocus carnegii</w:t>
-      </w:r>
-      <w:r>
-        <w:rPr/>
-        <w:t xml:space="preserve">, but does not say where the left pes was taken from. The replacement of the forefeet by diplodocid material would definitely be an upgrade. However, it seems that this was not done: the present Field House cast has the same old-style forefeet as the original Carnegie mount had, with unguals on </w:t>
-      </w:r>
-      <w:r>
-        <w:rPr/>
-        <w:t>all of</w:t>
-      </w:r>
-      <w:r>
-        <w:rPr/>
-        <w:t xml:space="preserve"> the first </w:t>
-      </w:r>
-      <w:r>
-        <w:rPr/>
-        <w:t xml:space="preserve">three </w:t>
-      </w:r>
-      <w:r>
-        <w:rPr/>
-        <w:t>digits; by contrast, the cast in the Museum für Naturkunde Berlin has revised forefeet with fewer phalanges and unguals only on digit I (Taylor, pers. obs.).</w:t>
-      </w:r>
-    </w:p>
-    <w:p>
-      <w:pPr>
-        <w:pStyle w:val="TextBody"/>
-        <w:rPr/>
-      </w:pPr>
-      <w:r>
-        <w:rPr/>
-        <w:t>Using the new molds, which they retained, Dinolab reserved the right to make up to 20 additional casts, with the Field House to receive $5,000 for each one sold (Madsen et al. 1989). This was a significant concession from the Carnegie Museum, which had previously wanted to limit the number of new casts to two: perhaps it was made possible by a clause saying that “if the Carnegie identifies and refers to Dinolab a new buyer who ultimately purchases a new replica, Dinolab will pay to the Carnegie a commission of $3,500”. Hamblin obtained from Jerry Miller (director of Utah Parks and Recreation) a formal statement that royalties obtained from additional casts would be used for exhibits at the Field House (Hamblin 1990).</w:t>
-      </w:r>
-    </w:p>
-    <w:p>
-      <w:pPr>
-        <w:pStyle w:val="TextBody"/>
-        <w:rPr/>
-      </w:pPr>
-      <w:r>
-        <w:rPr/>
-        <w:t>Dinolab was contracted to deliver the indoor mount to the Field House not later than 30 June 1991, and it arrived only a few days before this (Anonymous 1991). The concrete skeleton had been returned to the Field House, too, but it “remain[ed] in a back room in the fieldhouse. It [could] not be reassembled because when it was taken apart linking material had to be cut” (Anonymous 1991).</w:t>
-      </w:r>
-    </w:p>
-    <w:p>
-      <w:pPr>
-        <w:pStyle w:val="TextBody"/>
-        <w:rPr/>
-      </w:pPr>
-      <w:r>
-        <w:rPr/>
-        <w:t xml:space="preserve">The Dinolab contract was in one respect inferior that agreed with the Las Vegas Museum: in the older agreement, Las Vegas would have been responsible for mounting the Field House’s new cast, but Dinolab undertook only to provide “technical assistance […] in the design, fabrication and construction of a free-standing exhibit incorporating that skeleton” (Madsen et al. 1989). The new cast was expected to be assembled that winter (Anonymous 1991), but delays would prevent the public from seeing it for nearly three further years. By 23 June 1993, only the libs and torso had been erected (Anonymous 1993). In June 1994, the mount of the new cast was finally completed, with its head and neck looming over the admission counter. It was unveiled as part of the Dinosaur Days festival on Saturday 18th June (Morrison 1994), having been “pieced together by maintenance employee, Danny Anderson, who worked on him over a two year period only as time allowed.” Anderson had been working at the museum on and off since 1988, and since 1991 had been full time. One of the questions he had been asked when interviewing for the job in mid-October 1991 was whether he could assemble the </w:t>
-      </w:r>
-      <w:r>
-        <w:rPr>
-          <w:i/>
-          <w:iCs/>
-        </w:rPr>
-        <w:t>Diplodocus</w:t>
-      </w:r>
-      <w:r>
-        <w:rPr/>
-        <w:t xml:space="preserve"> (Kirby 1998:3). Evidently he had the necessary skills and inventiveness, but other responsibilities meant that very nearly five years were to elapse after the removal of the outdoor concrete </w:t>
-      </w:r>
-      <w:r>
-        <w:rPr>
-          <w:i/>
-          <w:iCs/>
-        </w:rPr>
-        <w:t>Diplodocus</w:t>
-      </w:r>
-      <w:r>
-        <w:rPr/>
-        <w:t xml:space="preserve"> before the unveiling of its indoor WEP successor (Figure C). </w:t>
-      </w:r>
-    </w:p>
-    <w:p>
-      <w:pPr>
-        <w:pStyle w:val="TextBody"/>
-        <w:rPr/>
-      </w:pPr>
-      <w:r>
-        <w:rPr/>
-        <w:t xml:space="preserve">The lightweight </w:t>
-      </w:r>
-      <w:r>
-        <w:rPr>
-          <w:i/>
-          <w:iCs/>
-        </w:rPr>
-        <w:t>Diplodocus</w:t>
-      </w:r>
-      <w:r>
-        <w:rPr/>
-        <w:t xml:space="preserve"> that dominated the old Field House was in place for only ten years before the museum moved to a new and much larger purpose built facility on 22 May 2004. The WEP cast was taken down and remounted in a more dynamic pose in the entry hall of the new museum, where it remains to this day (Figure I).</w:t>
-      </w:r>
-    </w:p>
-    <w:p>
-      <w:pPr>
-        <w:pStyle w:val="Heading2"/>
-        <w:rPr/>
-      </w:pPr>
-      <w:bookmarkStart w:id="11" w:name="__RefHeading___Toc418_3962850034"/>
-      <w:bookmarkEnd w:id="11"/>
-      <w:r>
-        <w:rPr/>
-        <w:t xml:space="preserve">New casts made from molds of the concrete </w:t>
-      </w:r>
-      <w:r>
-        <w:rPr>
-          <w:i/>
-          <w:iCs/>
-        </w:rPr>
-        <w:t>Diplodocus</w:t>
-      </w:r>
-    </w:p>
-    <w:p>
-      <w:pPr>
-        <w:pStyle w:val="TextBody"/>
-        <w:rPr/>
-      </w:pPr>
-      <w:bookmarkStart w:id="12" w:name="__DdeLink__11815_2767870788"/>
-      <w:r>
-        <w:rPr/>
-        <w:t xml:space="preserve">In subsequent years: further casts were made from the Dinolab molds: Table 1 summarises information from Madsen’s (1993) report to the Carnegie Museum and the Field House and additional information from Dinolab, kindly provided by Lisa and Chris Madsen. Of particular interest is that Dinolab are claimed to have supplied a cast to Odawara in the Kanagawa prefecture of Japan in January 1990 before delivering to the Field House. This must be considered doubtful, as the work, begun with the collection of the concrete cast only in June 1989, could scarcely have progressed far enough to deliver a complete cast only seven months later: a date of January 1992 (nine months </w:t>
+      <w:bookmarkStart w:id="11" w:name="__DdeLink__11815_2767870788"/>
+      <w:r>
+        <w:rPr/>
+        <w:t xml:space="preserve">In subsequent years, further casts were made from the Dinolab molds: Table 1 summarises information from Madsen’s (1993) report to the Carnegie Museum and the Field House, </w:t>
+      </w:r>
+      <w:r>
+        <w:rPr/>
+        <w:t>together with</w:t>
+      </w:r>
+      <w:r>
+        <w:rPr/>
+        <w:t xml:space="preserve"> additional information from Dinolab, kindly provided by Lisa and Chris Madsen. Of particular interest is that Dinolab are claimed to have supplied a cast to Odawara in the Kanagawa prefecture of Japan in January 1990 before delivering to the Field House. This must be considered doubtful, as the work, begun with the collection of the concrete cast only in June 1989, could scarcely have progressed far enough to deliver a complete cast only seven months later: a date of January 1992 (nine months </w:t>
       </w:r>
       <w:r>
         <w:rPr>
@@ -1877,7 +2464,247 @@
         <w:rPr/>
         <w:t xml:space="preserve"> (Michele Jones, pers. comm., 2022).</w:t>
       </w:r>
+      <w:bookmarkEnd w:id="11"/>
+    </w:p>
+    <w:p>
+      <w:pPr>
+        <w:pStyle w:val="TextBody"/>
+        <w:rPr/>
+      </w:pPr>
+      <w:r>
+        <w:rPr/>
+        <w:t xml:space="preserve">The molds taken from the concrete </w:t>
+      </w:r>
+      <w:r>
+        <w:rPr>
+          <w:i/>
+          <w:iCs/>
+        </w:rPr>
+        <w:t>Diplodocus</w:t>
+      </w:r>
+      <w:r>
+        <w:rPr/>
+        <w:t xml:space="preserve"> were used again in an eighteen-month project in 1996 and 1997, led by David Letasi, to create a unique exhibit at the Museum of Science and Industry </w:t>
+      </w:r>
+      <w:r>
+        <w:rPr/>
+        <w:t>(MOSI)</w:t>
+      </w:r>
+      <w:r>
+        <w:rPr/>
+        <w:t xml:space="preserve"> in Tampa, Florida (David Letasi, pers. comm., 2022). </w:t>
+      </w:r>
+      <w:r>
+        <w:rPr/>
+        <w:t xml:space="preserve">When </w:t>
+      </w:r>
+      <w:r>
+        <w:rPr/>
+        <w:t xml:space="preserve">Susan Swartz of MOSI obtained a $500,000 grant from the National Science Foundation for the “Assemble a Sauropod” project, </w:t>
+      </w:r>
+      <w:r>
+        <w:rPr/>
+        <w:t>t</w:t>
+      </w:r>
+      <w:r>
+        <w:rPr/>
+        <w:t xml:space="preserve">he museum board were initially interested in purchasing a cast of a large sauropod skeleton from China. However, based on photographs of this skeleton, Letasi was sceptical about its authenticity. On advice from Mark Norell, Letasi consulted Paul Sereno, who had recently seen the specimen in question, and discovered that it was almost entirely extrapolated from handful of bones, these so restored with plaster that it was impossible to determine what was real. Sereno therefore wrote to the museum directors, recommending that the project take a different form. Jim Kirkland, who was lecturing at a MOSI event at this time, recommended that a </w:t>
+      </w:r>
+      <w:r>
+        <w:rPr>
+          <w:i/>
+          <w:iCs/>
+        </w:rPr>
+        <w:t>Diplodocus</w:t>
+      </w:r>
+      <w:r>
+        <w:rPr/>
+        <w:t xml:space="preserve"> skeleton could be used, and that Jim Madsen was able to produce the casts — using the molds taken from the concrete </w:t>
+      </w:r>
+      <w:r>
+        <w:rPr>
+          <w:i/>
+          <w:iCs/>
+        </w:rPr>
+        <w:t>Diplodocus</w:t>
+      </w:r>
+      <w:r>
+        <w:rPr/>
+        <w:t xml:space="preserve"> of Vernal..</w:t>
+      </w:r>
+    </w:p>
+    <w:p>
+      <w:pPr>
+        <w:pStyle w:val="TextBody"/>
+        <w:rPr/>
+      </w:pPr>
+      <w:r>
+        <w:rPr/>
+        <w:t xml:space="preserve">The museum directors approached Madsen, who recommended that two individuals be created and posed together, creating a unique tableau. Letasi conceived the idea of mounting one of them in a rearing position: to better understand what this would entail, he consulted Mark Norrell of the American Museum of Natural History, who six years earlier had mounted a cast </w:t>
+      </w:r>
+      <w:r>
+        <w:rPr>
+          <w:i/>
+          <w:iCs/>
+        </w:rPr>
+        <w:t>Barosaurus</w:t>
+      </w:r>
+      <w:r>
+        <w:rPr/>
+        <w:t xml:space="preserve"> skeleton in the AMNH atrium (Taylor et al. in prep, b). Letasi also consulted Robert Bakker on the </w:t>
+      </w:r>
+      <w:r>
+        <w:rPr/>
+        <w:t>active</w:t>
+      </w:r>
+      <w:r>
+        <w:rPr/>
+        <w:t xml:space="preserve">, defensive pose of the quadrupedal skeleton; Phil Currie on the dynamics of the whiplash tail; and Kent Stevens on the mechanics of the rearing posture. Sauropod specialist John S. McIntosh reviewed the </w:t>
+      </w:r>
+      <w:r>
+        <w:rPr/>
+        <w:t xml:space="preserve">resulting </w:t>
+      </w:r>
+      <w:r>
+        <w:rPr/>
+        <w:t>design.</w:t>
+      </w:r>
+    </w:p>
+    <w:p>
+      <w:pPr>
+        <w:pStyle w:val="TextBody"/>
+        <w:rPr/>
+      </w:pPr>
+      <w:r>
+        <w:rPr/>
+        <w:t>The elements of the mounts were cast by Jim Madsen of Dinolab, using hollow core resin casting with lightweight foam filler to reduce weight. While the postcranial skeleton was created from the second-generation Vernal molds, the cast skull was based on a separate Carnegie Museum individual, CM 11161. All these elements were then shipped to Ontario to be assembled into their selected postures by Peter May of Research Casting International (RCI) with guidance from Letasi.</w:t>
+      </w:r>
+    </w:p>
+    <w:p>
+      <w:pPr>
+        <w:pStyle w:val="TextBody"/>
+        <w:rPr/>
+      </w:pPr>
+      <w:r>
+        <w:rPr/>
+        <w:t>Aside from biological and mechanical verisimilitude, it was also necessary to consider the space the skeletons were to be mounted in. Letasi was concerned that it would be difficult to place the mounts in the main lobby without restricting evening events, as the space was used for public dinner engagements and rotating exhibits. With space in the lobby limited, it was not clear that the skeletons, widely cited in the literature as being 85 feet (25.9 m) in length, would fit. At Letasi’s request, Jim Madsen laid out the skull and axial skeleton at his lab, and measured it at 75 feet (22.9 m) — so it appears that the 84 feet given by Holland (1905:448) for the London cast was an exaggeration.</w:t>
+      </w:r>
+    </w:p>
+    <w:p>
+      <w:pPr>
+        <w:pStyle w:val="TextBody"/>
+        <w:rPr/>
+      </w:pPr>
+      <w:r>
+        <w:rPr/>
+        <w:t>Letasi visited RCI for the trial mountings of both skeletons. The only problem that became apparent was the position of the tail on the upright mount, which when installed at the museum would have collided with a balcony. The tail posture was changed and the problem avoided. The two mounted skeletons at their true size of 75 feet and with the tail posture modified were able to fit perfectly into the MOSI lobby. The upright mount was placed on a ten foot high pedestal and an existing concrete bunker was used for quadrupedal mount, so neither encroached greatly on floor space (Figure K).</w:t>
+      </w:r>
+    </w:p>
+    <w:p>
+      <w:pPr>
+        <w:pStyle w:val="TextBody"/>
+        <w:rPr/>
+      </w:pPr>
+      <w:r>
+        <w:rPr/>
+        <w:t xml:space="preserve">Sadly, this impressive exhibit was to last only twenty years in its original form. On 13 August 2017, the museum, in financial difficulties, closed 85% of its space (Contorno 2017, Schreiner and Ochoa 2017) and many exhibits had to be discarded. Happily, in 2019 the rearing mounted </w:t>
+      </w:r>
+      <w:r>
+        <w:rPr>
+          <w:i/>
+          <w:iCs/>
+        </w:rPr>
+        <w:t>Diplodocus</w:t>
+      </w:r>
+      <w:r>
+        <w:rPr/>
+        <w:t xml:space="preserve"> was moved to a new position in the Kids In Charge Gallery in the </w:t>
+      </w:r>
+      <w:r>
+        <w:rPr/>
+        <w:t>surviving</w:t>
+      </w:r>
+      <w:r>
+        <w:rPr/>
+        <w:t xml:space="preserve"> part of the museum. The quadrupedal mount was sold to a company that in turn sold it on to RCI who had mounted it in the first place. At present, this cast is on display at the Cleveland Museum of Natural History as a filler while RCI mount their </w:t>
+      </w:r>
+      <w:r>
+        <w:rPr>
+          <w:i/>
+          <w:iCs/>
+        </w:rPr>
+        <w:t>Haplocanthosaurus</w:t>
+      </w:r>
+      <w:r>
+        <w:rPr/>
+        <w:t xml:space="preserve"> skeleton, and its intended destination after that is Quinte Natural History Museum, Trenton, Ontario (Peter May, pers. comm., 2022) — </w:t>
+      </w:r>
+      <w:r>
+        <w:rPr/>
+        <w:t>only a hundred yards or so from RCI’s workshop.</w:t>
+      </w:r>
+    </w:p>
+    <w:p>
+      <w:pPr>
+        <w:pStyle w:val="TextBody"/>
+        <w:rPr/>
+      </w:pPr>
+      <w:r>
+        <w:rPr/>
+        <w:t xml:space="preserve">In addition to providing complete casts of </w:t>
+      </w:r>
+      <w:r>
+        <w:rPr>
+          <w:i/>
+          <w:iCs/>
+        </w:rPr>
+        <w:t>Diplodocus carnegii</w:t>
+      </w:r>
+      <w:r>
+        <w:rPr/>
+        <w:t xml:space="preserve">, Dinolab negotiated the right to use the Vernal molds to create individual elements for various museums (Madsen et al. 1989:1). In 1989 or 1990, sauropod expert Jack McIntosh helped to broker a deal between Dinolab and RCI whereby Dinolab created casts of the </w:t>
+      </w:r>
+      <w:r>
+        <w:rPr>
+          <w:i/>
+          <w:iCs/>
+        </w:rPr>
+        <w:t>Diplodocus</w:t>
+      </w:r>
+      <w:r>
+        <w:rPr/>
+        <w:t xml:space="preserve"> elements needed to make up the missing parts of the AMNH </w:t>
+      </w:r>
+      <w:r>
+        <w:rPr>
+          <w:i/>
+          <w:iCs/>
+        </w:rPr>
+        <w:t>Barosaurus</w:t>
+      </w:r>
+      <w:r>
+        <w:rPr/>
+        <w:t xml:space="preserve"> mount. See Gordy (1991), Norell et al. (1991), Dingus (1996:20–29), Taylor et al (in prep, b).</w:t>
+      </w:r>
+    </w:p>
+    <w:p>
+      <w:pPr>
+        <w:pStyle w:val="Heading2"/>
+        <w:rPr/>
+      </w:pPr>
+      <w:bookmarkStart w:id="12" w:name="__RefHeading___Toc953_1155462304"/>
       <w:bookmarkEnd w:id="12"/>
+      <w:r>
+        <w:rPr/>
+        <w:t xml:space="preserve">The fate of the concrete </w:t>
+      </w:r>
+      <w:r>
+        <w:rPr>
+          <w:i/>
+          <w:iCs/>
+        </w:rPr>
+        <w:t>Diplodocus</w:t>
+      </w:r>
     </w:p>
     <w:p>
       <w:pPr>
@@ -1886,7 +2713,93 @@
       </w:pPr>
       <w:r>
         <w:rPr/>
-        <w:t xml:space="preserve">The molds taken from the concrete </w:t>
+        <w:t>The contract that the Utah Field House negotiated with Dinolab (Madsen et al. 1989) stipulated that the 1957 concrete cast, having been repaired, would be returned to the Field House. But when th</w:t>
+      </w:r>
+      <w:r>
+        <w:rPr/>
+        <w:t>is</w:t>
+      </w:r>
+      <w:r>
+        <w:rPr/>
+        <w:t xml:space="preserve"> cast was returned to them some time before the end of June 1991, it was not a simple matter to re-mount it outside the museum, as the scaffolding on which was mounted had been cut in order to take it down (Anonymous 1991). As a result, the </w:t>
+      </w:r>
+      <w:r>
+        <w:rPr/>
+        <w:t>concrete</w:t>
+      </w:r>
+      <w:r>
+        <w:rPr/>
+        <w:t xml:space="preserve"> cast was never remounted at the Field House, and was instead stored in the building crawl space.</w:t>
+      </w:r>
+    </w:p>
+    <w:p>
+      <w:pPr>
+        <w:pStyle w:val="TextBody"/>
+        <w:rPr/>
+      </w:pPr>
+      <w:r>
+        <w:rPr/>
+        <w:t xml:space="preserve">As noted above, the Field House Museum moved to a new purpose-built building on 22 May 2004, and the WEP cast was remounted in the entry hall. The concrete cast was left behind in the old building. In 2012, however, all Field House materials had to be removed from the old building, as Uintah County had traded the old building for the new, and the agreement for the Museum to continue using the old building had expired. At this time, the concrete casts were squeezed into collections at the new building, but there was not room for them to be properly stored and they had to sit in the middle of the repository aisle. It was apparent that, despite the concrete cast’s important role in the </w:t>
+      </w:r>
+      <w:r>
+        <w:rPr/>
+        <w:t>Field House’s</w:t>
+      </w:r>
+      <w:r>
+        <w:rPr/>
+        <w:t xml:space="preserve"> history, it was no longer wanted.</w:t>
+      </w:r>
+    </w:p>
+    <w:p>
+      <w:pPr>
+        <w:pStyle w:val="TextBody"/>
+        <w:rPr/>
+      </w:pPr>
+      <w:r>
+        <w:rPr/>
+        <w:t>S</w:t>
+      </w:r>
+      <w:r>
+        <w:rPr/>
+        <w:t xml:space="preserve">ince the cast it was state property and so had to go to a state repository, Steve Sroka, the museum palaeontologist, contacted Ken Carpenter to ask whether Utah State University (USU) could take </w:t>
+      </w:r>
+      <w:r>
+        <w:rPr/>
+        <w:t>it</w:t>
+      </w:r>
+      <w:r>
+        <w:rPr/>
+        <w:t xml:space="preserve">. On 29 April 2013 Utah Division of Parks and Recreation signed a memorandum of understanding with the Utah State University Eastern Prehistoric Museum in Price, agreeing that the concrete cast would go on an effectively permanent loan (99 years, renewable) to the Prehistoric Museum. The cast was collected on </w:t>
+      </w:r>
+      <w:bookmarkStart w:id="13" w:name="__DdeLink__991_3219802390"/>
+      <w:r>
+        <w:rPr/>
+        <w:t xml:space="preserve">8 April </w:t>
+      </w:r>
+      <w:bookmarkEnd w:id="13"/>
+      <w:r>
+        <w:rPr/>
+        <w:t>2013 (Figure J.A). It then sat in Carpenter’s garage for several years (Figure J.B), until the Prehistoric Museum obtained a $5000 grant from the Utah Museums Association for the repair of the casts.</w:t>
+      </w:r>
+    </w:p>
+    <w:p>
+      <w:pPr>
+        <w:pStyle w:val="TextBody"/>
+        <w:rPr/>
+      </w:pPr>
+      <w:r>
+        <w:rPr/>
+        <w:t>Given that the casts had been in storage since Dinolab’s 1989–1990 repairs, when they undertook to “Stabilize, restore and seal the concrete casts of the individual bones”, it is surprising that the Prehistoric Museum found every bone to be damaged. It took preparator Carrie Herbel nine months to sandblast the old paint off, and repair the broken and missing pieces using a concrete patch used to repair airport runways.</w:t>
+      </w:r>
+    </w:p>
+    <w:p>
+      <w:pPr>
+        <w:pStyle w:val="TextBody"/>
+        <w:rPr/>
+      </w:pPr>
+      <w:r>
+        <w:rPr/>
+        <w:t xml:space="preserve">It was never an option to mount the repaired concrete </w:t>
       </w:r>
       <w:r>
         <w:rPr>
@@ -1897,155 +2810,17 @@
       </w:r>
       <w:r>
         <w:rPr/>
-        <w:t xml:space="preserve"> were used again in an eighteen-month project in 1996 and 1997, led by David Letasi, to create a unique exhibit at the Museum of Science and Industry in Tampa, Florida (David Letasi, pers. comm., 2022). Susan Swartz of MOSI obtained a $500,000 grant from the National Science Foundation for the “Assemble a Sauropod” project. The museum board were initially interested in purchasing a cast of a large sauropod skeleton from China. However, based on photographs of this skeleton, Letasi was sceptical about its authenticity. On advice from Mark Norell, Letasi consulted Paul Sereno, who had recently seen the specimen in question, and discovered that it was almost entirely extrapolated from handful of bones, these so restored with plaster that it was impossible to determine what was real. Sereno therefore wrote to the museum directors, recommending that the project take a different form. Jim Kirkland, who was lecturing at a MOSI event at this time, recommended that a </w:t>
-      </w:r>
-      <w:r>
-        <w:rPr>
-          <w:i/>
-          <w:iCs/>
-        </w:rPr>
-        <w:t>Diplodocus</w:t>
-      </w:r>
-      <w:r>
-        <w:rPr/>
-        <w:t xml:space="preserve"> skeletons could be used, and that Jim Madsen was able to produce the casts — using the molds taken from the concrete </w:t>
-      </w:r>
-      <w:r>
-        <w:rPr>
-          <w:i/>
-          <w:iCs/>
-        </w:rPr>
-        <w:t>Diplodocus</w:t>
-      </w:r>
-      <w:r>
-        <w:rPr/>
-        <w:t xml:space="preserve"> of Vernal..</w:t>
-      </w:r>
-    </w:p>
-    <w:p>
-      <w:pPr>
-        <w:pStyle w:val="TextBody"/>
-        <w:rPr/>
-      </w:pPr>
-      <w:r>
-        <w:rPr/>
-        <w:t xml:space="preserve">The museum directors approached Madsen, who recommended that two individuals be created and posed together, creating a unique tableau. Letasi conceived the idea of mounting one of them in a rearing position: to better understand what this would entail, he consulted Mark Norrell of the American Museum of Natural History, who six years earlier had mounted a cast </w:t>
-      </w:r>
-      <w:r>
-        <w:rPr>
-          <w:i/>
-          <w:iCs/>
-        </w:rPr>
-        <w:t>Barosaurus</w:t>
-      </w:r>
-      <w:r>
-        <w:rPr/>
-        <w:t xml:space="preserve"> skeleton in the AMNH atrium (Taylor et al. in prep, b). Letasi also consulted Robert Bakker on the dynamic, defensive pose of the quadrupedal skeleton; Phil Currie on the dynamics of the whiplash tail; and Kent Stevens on the mechanics of the rearing posture. Sauropod specialist John S. McIntosh reviewed the design.</w:t>
-      </w:r>
-    </w:p>
-    <w:p>
-      <w:pPr>
-        <w:pStyle w:val="TextBody"/>
-        <w:rPr/>
-      </w:pPr>
-      <w:r>
-        <w:rPr/>
-        <w:t>The elements of the mounts were cast by Jim Madsen of Dinolab, using hollow core resin casting with lightweight foam filler to reduce weight. While the postcranial skeleton was created from the second-generation Vernal molds, the cast skull was based on a separate Carnegie Museum individual, CM 11161. All these elements were then shipped to Ontario to be assembled into their selected postures by Peter May of Research Casting International (RCI) with guidance from Letasi.</w:t>
-      </w:r>
-    </w:p>
-    <w:p>
-      <w:pPr>
-        <w:pStyle w:val="TextBody"/>
-        <w:rPr/>
-      </w:pPr>
-      <w:r>
-        <w:rPr/>
-        <w:t>Aside from biological and mechanical verisimilitude, it was also necessary to consider the space the skeletons were to be mounted in. Letasi was concerned that it would be difficult to place the mounts in the main lobby without restricting evening events, as the space was used for public dinner engagements and rotating exhibits. With space in the lobby limited, it was not clear that the skeletons, widely cited in the literature as being 85 feet (25.9 m) in length, would fit. At Letasi’s request, Jim Madsen laid out the skull and axial skeleton at his lab, and measured it at 75 feet (22.9 m) — so it appears that the 84 feet given by Holland (1905:448) for the London cast was an exaggeration.</w:t>
-      </w:r>
-    </w:p>
-    <w:p>
-      <w:pPr>
-        <w:pStyle w:val="TextBody"/>
-        <w:rPr/>
-      </w:pPr>
-      <w:r>
-        <w:rPr/>
-        <w:t>Letasi visited RCI for the trial mountings of both skeletons. The only problem that became apparent was the position of the tail on the upright mount, which when installed at the museum would have collided with a balcony. The tail posture was changed and the problem avoided. The two mounted skeletons at their true size of 75 feet and with the tail posture modified were able to fit perfectly into the MOSI lobby. The upright mount was placed on a ten foot high pedestal and an existing concrete bunker was used for quadrupedal mount, so neither encroached greatly on floor space (Figure K).</w:t>
-      </w:r>
-    </w:p>
-    <w:p>
-      <w:pPr>
-        <w:pStyle w:val="TextBody"/>
-        <w:rPr/>
-      </w:pPr>
-      <w:r>
-        <w:rPr/>
-        <w:t xml:space="preserve">Sadly, this impressive exhibit was to last only twenty years in its original form. On 13 August 2017, the museum, in financial difficulties, closed 85% of its space (Contorno 2017, Schreiner and Ochoa 2017) and many exhibits had to be discarded. Happily, in 2019 the rearing mounted </w:t>
-      </w:r>
-      <w:r>
-        <w:rPr>
-          <w:i/>
-          <w:iCs/>
-        </w:rPr>
-        <w:t>Diplodocus</w:t>
-      </w:r>
-      <w:r>
-        <w:rPr/>
-        <w:t xml:space="preserve"> was moved to a new position in the Kids In Charge Gallery in the remaining part of the museum. The quadrupedal mount was sold to a company that in turn sold it on to RCI who had mounted it in the first place. At present, this cast is on display at the Cleveland Museum of Natural History as a filler while RCI mount their </w:t>
-      </w:r>
-      <w:r>
-        <w:rPr>
-          <w:i/>
-          <w:iCs/>
-        </w:rPr>
-        <w:t>Haplocanthosaurus</w:t>
-      </w:r>
-      <w:r>
-        <w:rPr/>
-        <w:t xml:space="preserve"> skeleton, and its intended destination after that is Quinte Natural History Museum, Trenton, Ontario (Peter May, pers. comm., 2022).</w:t>
-      </w:r>
-    </w:p>
-    <w:p>
-      <w:pPr>
-        <w:pStyle w:val="TextBody"/>
-        <w:rPr/>
-      </w:pPr>
-      <w:r>
-        <w:rPr/>
-        <w:t xml:space="preserve">In addition to providing complete casts of </w:t>
-      </w:r>
-      <w:r>
-        <w:rPr>
-          <w:i/>
-          <w:iCs/>
-        </w:rPr>
-        <w:t>Diplodocus carnegii</w:t>
-      </w:r>
-      <w:r>
-        <w:rPr/>
-        <w:t xml:space="preserve">, Dinolab negotiated the right to use the Vernal molds to create individual elements for various museums (Madsen et al. 1989:1). In 1989 or 1990, sauropod expert Jack McIntosh helped to broker a deal between Dinolab and RCI whereby the Dinolab created casts of the </w:t>
-      </w:r>
-      <w:r>
-        <w:rPr>
-          <w:i/>
-          <w:iCs/>
-        </w:rPr>
-        <w:t>Diplodocus</w:t>
-      </w:r>
-      <w:r>
-        <w:rPr/>
-        <w:t xml:space="preserve"> elements needed to make up the missing parts of the AMNH </w:t>
-      </w:r>
-      <w:r>
-        <w:rPr>
-          <w:i/>
-          <w:iCs/>
-        </w:rPr>
-        <w:t>Barosaurus</w:t>
-      </w:r>
-      <w:r>
-        <w:rPr/>
-        <w:t xml:space="preserve"> mount. See Gordy (1991), Norell et al. (1991), Dingus (1996:20–29), Taylor et al (in prep, b).</w:t>
+        <w:t xml:space="preserve"> outside the Prehistoric Museum’s current building: there us no space on the south side because that is where the city holds outdoor events, and no room on the north side because of the parking lot and overhead main power line for downtown businesses. The intention was that the cast would be mounted outside a new museum in Price, which was then in the planning and fund-raising stage. But due to funding difficulties this museum was never built and the land that had been donated for the museum was returned to the donor. In light of these developments, the Carpenter discussed with the USU chancellor the possibility of temporarily mounting the skeleton on campus. However, this idea was not pursued since Carpenter feared that mounting and later dismantling the cast to move it to a new museum would damage it. So it currently sits in the basement storage area on the </w:t>
+      </w:r>
+      <w:bookmarkStart w:id="14" w:name="__DdeLink__701_1817233446"/>
+      <w:r>
+        <w:rPr/>
+        <w:t>Utah State University Eastern campus</w:t>
+      </w:r>
+      <w:bookmarkEnd w:id="14"/>
+      <w:r>
+        <w:rPr/>
+        <w:t>, waiting for a new museum building where it can be displayed outdoors.</w:t>
       </w:r>
     </w:p>
     <w:p>
@@ -2053,108 +2828,8 @@
         <w:pStyle w:val="Heading2"/>
         <w:rPr/>
       </w:pPr>
-      <w:bookmarkStart w:id="13" w:name="__RefHeading___Toc953_1155462304"/>
-      <w:bookmarkEnd w:id="13"/>
-      <w:r>
-        <w:rPr/>
-        <w:t xml:space="preserve">The fate of the concrete </w:t>
-      </w:r>
-      <w:r>
-        <w:rPr>
-          <w:i/>
-          <w:iCs/>
-        </w:rPr>
-        <w:t>Diplodocus</w:t>
-      </w:r>
-    </w:p>
-    <w:p>
-      <w:pPr>
-        <w:pStyle w:val="TextBody"/>
-        <w:rPr/>
-      </w:pPr>
-      <w:r>
-        <w:rPr/>
-        <w:t>The contract that the Utah Field House negotiated with Dinolab (Madsen et al. 1989) stipulated that the 1957 concrete cast, having been repaired, would be returned to the Field House. But when the cast was returned to them some time before the end of June 1991, it was not a simple matter to re-mount it outside the museum, as the scaffolding on which was mounted had been cut in order to take it down (Anonymous 1991). As a result, the old cast was never remounted at the Field House, and was instead stored in the building crawl space.</w:t>
-      </w:r>
-    </w:p>
-    <w:p>
-      <w:pPr>
-        <w:pStyle w:val="TextBody"/>
-        <w:rPr/>
-      </w:pPr>
-      <w:r>
-        <w:rPr/>
-        <w:t>As noted above, the Field House Museum moved to a new purpose-built building on 22 May 2004, and the WEP cast was remounted in the entry hall. The concrete cast was left behind in the old building. In 2012, however, all Field House materials had to be removed from the old building, as Uintah County had traded the old building for the new, and the agreement for the Museum to continue using the old building had expired. At this time, the concrete casts were squeezed into collections at the new building, but there was not room for them to be properly stored and they had to sit in the middle of the repository aisle. It was apparent that, despite the concrete cast’s important role in the museum’s history, it was no longer wanted.</w:t>
-      </w:r>
-    </w:p>
-    <w:p>
-      <w:pPr>
-        <w:pStyle w:val="TextBody"/>
-        <w:rPr/>
-      </w:pPr>
-      <w:r>
-        <w:rPr/>
-        <w:t xml:space="preserve">Steve Sroka, the museum palaeontologist, contacted Ken Carpenter to ask whether Utah State University (USU) could take the cast, since it was state property and so had to go to a state repository. On 29 April 2013 Utah Division of Parks and Recreation signed a memorandum of understanding with the Utah State University Eastern Prehistoric Museum in Price, agreeing that the concrete cast would go on an effectively permanent loan (99 years, renewable) to the Prehistoric Museum. The cast was collected on </w:t>
-      </w:r>
-      <w:bookmarkStart w:id="14" w:name="__DdeLink__991_3219802390"/>
-      <w:r>
-        <w:rPr/>
-        <w:t xml:space="preserve">8 April </w:t>
-      </w:r>
-      <w:bookmarkEnd w:id="14"/>
-      <w:r>
-        <w:rPr/>
-        <w:t>2013 (Figure J.A). It then sat in Carpenter’s garage for several years (Figure J.B), until the Prehistoric Museum obtained a $5000 grant from the Utah Museums Association for the repair of the casts.</w:t>
-      </w:r>
-    </w:p>
-    <w:p>
-      <w:pPr>
-        <w:pStyle w:val="TextBody"/>
-        <w:rPr/>
-      </w:pPr>
-      <w:r>
-        <w:rPr/>
-        <w:t>Given that the casts had been in storage since Dinolab’s 1989–1990 repairs, when they undertook to “Stabilize, restore and seal the concrete casts of the individual bones”, it is surprising that the Prehistoric Museum found every bone to be damaged. It took preparator Carrie Herbel nine months to sandblast the old paint off, and repair the broken and missing pieces using a concrete patch used to repair airport runways.</w:t>
-      </w:r>
-    </w:p>
-    <w:p>
-      <w:pPr>
-        <w:pStyle w:val="TextBody"/>
-        <w:rPr/>
-      </w:pPr>
-      <w:r>
-        <w:rPr/>
-        <w:t xml:space="preserve">It was never an option to mount the repaired concrete </w:t>
-      </w:r>
-      <w:r>
-        <w:rPr>
-          <w:i/>
-          <w:iCs/>
-        </w:rPr>
-        <w:t>Diplodocus</w:t>
-      </w:r>
-      <w:r>
-        <w:rPr/>
-        <w:t xml:space="preserve"> outside the Prehistoric Museum’s current building: there us no space on the south side because that is where the city holds outdoor events, and no room on the north side because of the parking lot and overhead main power line for downtown businesses. The intention was that the cast would be mounted outside a new museum in Price, which was then in the planning and fund-raising stage. But due to funding difficulties this museum was never built and the land that had been donated for the museum was returned to the donor. In light of these developments, the Carpenter discussed with the USU chancellor the possibility of temporarily mounting the skeleton on campus. However, this idea was not pursued since Carpenter feared that mounting and later dismantling the cast to move it to a new museum would damage it. So it currently sits in the basement storage area on the </w:t>
-      </w:r>
-      <w:bookmarkStart w:id="15" w:name="__DdeLink__701_1817233446"/>
-      <w:r>
-        <w:rPr/>
-        <w:t>Utah State University Eastern campus</w:t>
-      </w:r>
+      <w:bookmarkStart w:id="15" w:name="__RefHeading___Toc3005_1175089729"/>
       <w:bookmarkEnd w:id="15"/>
-      <w:r>
-        <w:rPr/>
-        <w:t>, waiting for a new museum building where it can be displayed outdoors.</w:t>
-      </w:r>
-    </w:p>
-    <w:p>
-      <w:pPr>
-        <w:pStyle w:val="Heading2"/>
-        <w:rPr/>
-      </w:pPr>
-      <w:bookmarkStart w:id="16" w:name="__RefHeading___Toc3005_1175089729"/>
-      <w:bookmarkEnd w:id="16"/>
       <w:r>
         <w:rPr/>
         <w:t>The fate of the new molds</w:t>
@@ -2201,8 +2876,8 @@
         </w:numPr>
         <w:rPr/>
       </w:pPr>
-      <w:bookmarkStart w:id="17" w:name="__RefHeading___Toc3401_68767826"/>
-      <w:bookmarkEnd w:id="17"/>
+      <w:bookmarkStart w:id="16" w:name="__RefHeading___Toc3401_68767826"/>
+      <w:bookmarkEnd w:id="16"/>
       <w:r>
         <w:rPr/>
         <w:t>Discussion</w:t>
@@ -2219,15 +2894,7 @@
       </w:pPr>
       <w:r>
         <w:rPr/>
-        <w:t xml:space="preserve">Projects like the </w:t>
-      </w:r>
-      <w:r>
-        <w:rPr/>
-        <w:t xml:space="preserve">casting and mounting </w:t>
-      </w:r>
-      <w:r>
-        <w:rPr/>
-        <w:t xml:space="preserve">of the concrete </w:t>
+        <w:t xml:space="preserve">Projects like the casting and mounting of the concrete </w:t>
       </w:r>
       <w:r>
         <w:rPr>
@@ -2238,11 +2905,7 @@
       </w:r>
       <w:r>
         <w:rPr/>
-        <w:t xml:space="preserve">, </w:t>
-      </w:r>
-      <w:r>
-        <w:rPr/>
-        <w:t xml:space="preserve">the subsequent remolding from the elements of the mount, and the creation of the second-generation WEP cast are historically and scientifically significant, and it is important to document how and when they were done. We are fortunate in the present case to have Untermann’s (1959) account to rely on; but subsequent to that point, as with so many dinosaur-mounting exercises, documentation has been lacking. It has been a lengthy and painstaking process to reconstruct the history, more than six decades after some of the events, largely by reference to contemporary newspaper reports, unpublished letters and memos, and personal recollections — many of them second hand. Even so, frustrating gaps remain, not least the mysterious ultimate fate of the original Carnegie </w:t>
+        <w:t xml:space="preserve">, the subsequent remolding from the elements of the mount, and the creation of the second-generation WEP cast are historically and scientifically significant, and it is important to document how and when they were done. We are fortunate in the present case to have Untermann’s (1959) account to rely on; but subsequent to that point, as with so many dinosaur-mounting exercises, documentation has been lacking. It has been a lengthy and painstaking process to reconstruct the history, more than six decades after some of the events, largely by reference to contemporary newspaper reports, unpublished letters and memos, and personal recollections — many of them second hand. Even so, frustrating gaps remain, not least the mysterious ultimate fate of the original Carnegie </w:t>
       </w:r>
       <w:r>
         <w:rPr>
@@ -2267,27 +2930,7 @@
       </w:pPr>
       <w:r>
         <w:rPr/>
-        <w:t xml:space="preserve">Working on this project has been a rather melancholy task </w:t>
-      </w:r>
-      <w:r>
-        <w:rPr/>
-        <w:t>at times</w:t>
-      </w:r>
-      <w:r>
-        <w:rPr/>
-        <w:t xml:space="preserve">. </w:t>
-      </w:r>
-      <w:r>
-        <w:rPr/>
-        <w:t>It is noticeable that project which begin with excitement often end rather sadly, or trail away into nothing.</w:t>
-      </w:r>
-      <w:r>
-        <w:rPr/>
-        <w:t xml:space="preserve"> The original Carnegie molds </w:t>
-      </w:r>
-      <w:r>
-        <w:rPr/>
-        <w:t xml:space="preserve">that yielded the </w:t>
+        <w:t xml:space="preserve">Working on this project has been a rather melancholy task at times. It is noticeable that project which begin with excitement often end rather sadly, or trail away into nothing. The original Carnegie molds that yielded the </w:t>
       </w:r>
       <w:r>
         <w:rPr>
@@ -2298,47 +2941,7 @@
       </w:r>
       <w:r>
         <w:rPr/>
-        <w:t xml:space="preserve"> replicas received with such excitement in London, Paris and other great cities </w:t>
-      </w:r>
-      <w:r>
-        <w:rPr/>
-        <w:t xml:space="preserve">were lost, </w:t>
-      </w:r>
-      <w:r>
-        <w:rPr/>
-        <w:t>stolen</w:t>
-      </w:r>
-      <w:r>
-        <w:rPr/>
-        <w:t xml:space="preserve"> or destroyed </w:t>
-      </w:r>
-      <w:r>
-        <w:rPr/>
-        <w:t xml:space="preserve">some time between </w:t>
-      </w:r>
-      <w:r>
-        <w:rPr/>
-        <w:t xml:space="preserve">1960 </w:t>
-      </w:r>
-      <w:r>
-        <w:rPr/>
-        <w:t>and 1990 — more than that, we cannot say.</w:t>
-      </w:r>
-      <w:r>
-        <w:rPr/>
-        <w:t xml:space="preserve"> </w:t>
-      </w:r>
-      <w:r>
-        <w:rPr/>
-        <w:t>T</w:t>
-      </w:r>
-      <w:r>
-        <w:rPr/>
-        <w:t xml:space="preserve">he </w:t>
-      </w:r>
-      <w:r>
-        <w:rPr/>
-        <w:t xml:space="preserve">replica </w:t>
+        <w:t xml:space="preserve"> replicas received with such excitement in London, Paris and other great cities were lost, stolen or destroyed some time between 1960 and 1990 — more than that, we cannot say. The replica </w:t>
       </w:r>
       <w:r>
         <w:rPr>
@@ -2349,31 +2952,7 @@
       </w:r>
       <w:r>
         <w:rPr/>
-        <w:t xml:space="preserve"> that </w:t>
-      </w:r>
-      <w:r>
-        <w:rPr/>
-        <w:t xml:space="preserve">was to have been erected in Sunset Park by the Rocky Mount Children’s Museum </w:t>
-      </w:r>
-      <w:r>
-        <w:rPr/>
-        <w:t xml:space="preserve">either was destroyed by Hurricane Floyd, </w:t>
-      </w:r>
-      <w:r>
-        <w:rPr/>
-        <w:t>or more likely was never made at all.</w:t>
-      </w:r>
-      <w:r>
-        <w:rPr/>
-        <w:t xml:space="preserve"> </w:t>
-      </w:r>
-      <w:r>
-        <w:rPr/>
-        <w:t>T</w:t>
-      </w:r>
-      <w:r>
-        <w:rPr/>
-        <w:t xml:space="preserve">he concrete </w:t>
+        <w:t xml:space="preserve"> that was to have been erected in Sunset Park by the Rocky Mount Children’s Museum either was destroyed by Hurricane Floyd, or more likely was never made at all. The concrete </w:t>
       </w:r>
       <w:r>
         <w:rPr>
@@ -2384,99 +2963,7 @@
       </w:r>
       <w:r>
         <w:rPr/>
-        <w:t xml:space="preserve"> </w:t>
-      </w:r>
-      <w:r>
-        <w:rPr/>
-        <w:t xml:space="preserve">that was such a celebrity in Vernal for three decades, which </w:t>
-      </w:r>
-      <w:r>
-        <w:rPr/>
-        <w:t xml:space="preserve">was supposed to </w:t>
-      </w:r>
-      <w:r>
-        <w:rPr/>
-        <w:t xml:space="preserve">have </w:t>
-      </w:r>
-      <w:r>
-        <w:rPr/>
-        <w:t>be</w:t>
-      </w:r>
-      <w:r>
-        <w:rPr/>
-        <w:t xml:space="preserve">en </w:t>
-      </w:r>
-      <w:r>
-        <w:rPr/>
-        <w:t xml:space="preserve">repaired by Dinolab </w:t>
-      </w:r>
-      <w:r>
-        <w:rPr/>
-        <w:t>and returned to Vernal for remounting was never re-erected, but shipped via a garage to another museum’s basement, where it awaits the building yet a third museum.</w:t>
-      </w:r>
-      <w:r>
-        <w:rPr/>
-        <w:t xml:space="preserve"> </w:t>
-      </w:r>
-      <w:r>
-        <w:rPr/>
-        <w:t>T</w:t>
-      </w:r>
-      <w:r>
-        <w:rPr/>
-        <w:t xml:space="preserve">he </w:t>
-      </w:r>
-      <w:r>
-        <w:rPr/>
-        <w:t xml:space="preserve">new </w:t>
-      </w:r>
-      <w:r>
-        <w:rPr/>
-        <w:t xml:space="preserve">molds that were made from the concrete casts </w:t>
-      </w:r>
-      <w:r>
-        <w:rPr/>
-        <w:t xml:space="preserve">seem to have </w:t>
-      </w:r>
-      <w:r>
-        <w:rPr/>
-        <w:t>s</w:t>
-      </w:r>
-      <w:r>
-        <w:rPr/>
-        <w:t>at</w:t>
-      </w:r>
-      <w:r>
-        <w:rPr/>
-        <w:t xml:space="preserve"> unloved in the Dinolab building </w:t>
-      </w:r>
-      <w:r>
-        <w:rPr/>
-        <w:t xml:space="preserve">for some years </w:t>
-      </w:r>
-      <w:r>
-        <w:rPr/>
-        <w:t xml:space="preserve">until it was torn down, and now lurk </w:t>
-      </w:r>
-      <w:r>
-        <w:rPr/>
-        <w:t xml:space="preserve">in </w:t>
-      </w:r>
-      <w:r>
-        <w:rPr/>
-        <w:t xml:space="preserve">RCI’s storage. </w:t>
-      </w:r>
-      <w:r>
-        <w:rPr/>
-        <w:t>T</w:t>
-      </w:r>
-      <w:r>
-        <w:rPr/>
-        <w:t xml:space="preserve">he </w:t>
-      </w:r>
-      <w:r>
-        <w:rPr/>
-        <w:t>double-</w:t>
+        <w:t xml:space="preserve"> that was such a celebrity in Vernal for three decades, which was supposed to have been repaired by Dinolab and returned to Vernal for remounting was never re-erected, but shipped via a garage to another museum’s basement, where it awaits the building yet a third museum. The new molds that were made from the concrete casts seem to have sat unloved in the Dinolab building for some years until it was torn down, and now lurk in RCI’s storage. The double-</w:t>
       </w:r>
       <w:r>
         <w:rPr>
@@ -2487,11 +2974,7 @@
       </w:r>
       <w:r>
         <w:rPr/>
-        <w:t xml:space="preserve"> </w:t>
-      </w:r>
-      <w:r>
-        <w:rPr/>
-        <w:t>display at MOSI was taken down as part of a retrenchment program to save the museum money, and sold back to the company that had mounted it.</w:t>
+        <w:t xml:space="preserve"> display at MOSI was taken down as part of a retrenchment program to save the museum money, and sold back to the company that had mounted it.</w:t>
       </w:r>
     </w:p>
     <w:p>
@@ -2516,15 +2999,7 @@
       </w:r>
       <w:r>
         <w:rPr/>
-        <w:t xml:space="preserve"> that started it all — the cast presented by Andrew Carnegie to the British Museum (Natural History) on 12 May 1905 — seems to be ambling towards an undistinguished fate. Having been the centrepiece of the museum’s main hall for nearly four decades, it was removed in 2017 to make more space for corporate events (Steerpike 2015; Nieuwland 2019:260). The cast was sent on a tour of the UK, but now that this has concluded “</w:t>
-      </w:r>
-      <w:r>
-        <w:rPr/>
-        <w:t xml:space="preserve">in all likelihood the plaster dinosaur will meet an inglorious end in the basement of the museum” (Nieuwland 2019:4). </w:t>
-      </w:r>
-      <w:r>
-        <w:rPr/>
-        <w:t xml:space="preserve">However, while the fate of the London cast stands as a stern warning of what can happen when commercial considerations supersede a museum’s actual mission, there remains hope for the concrete </w:t>
+        <w:t xml:space="preserve"> that started it all — the cast presented by Andrew Carnegie to the British Museum (Natural History) on 12 May 1905 — seems to be ambling towards an undistinguished fate. Having been the centrepiece of the museum’s main hall for nearly four decades, it was removed in 2017 to make more space for corporate events (Steerpike 2015; Nieuwland 2019:260). The cast was sent on a tour of the UK, but now that this has concluded “in all likelihood the plaster dinosaur will meet an inglorious end in the basement of the museum” (Nieuwland 2019:4). However, while the fate of the London cast stands as a stern warning of what can happen when commercial considerations supersede a museum’s actual mission, there remains hope for the concrete </w:t>
       </w:r>
       <w:r>
         <w:rPr>
@@ -2558,8 +3033,8 @@
         </w:numPr>
         <w:rPr/>
       </w:pPr>
-      <w:bookmarkStart w:id="18" w:name="__RefHeading___Toc3529_2542618767"/>
-      <w:bookmarkEnd w:id="18"/>
+      <w:bookmarkStart w:id="17" w:name="__RefHeading___Toc3529_2542618767"/>
+      <w:bookmarkEnd w:id="17"/>
       <w:r>
         <w:rPr/>
         <w:t>Acknowledgements</w:t>
@@ -2572,15 +3047,7 @@
       </w:pPr>
       <w:r>
         <w:rPr/>
-        <w:t>No</w:t>
-      </w:r>
-      <w:r>
-        <w:rPr/>
-        <w:t xml:space="preserve"> </w:t>
-      </w:r>
-      <w:r>
-        <w:rPr/>
-        <w:t>paper is ever written without the help of other people, but that is especially true of this one. In tracing the multiple intertwining strands of history that make up this story, we have been helped repeatedly by people going far beyond the call of duty to dig out old information for us. In the isolating times in which we live, with political polarization and the ongoing Covid pandemic, it is deeply gratifying to feel part of a global network of people working together. We thank the following people, with apologies to anyone we have overlooked.</w:t>
+        <w:t>No paper is ever written without the help of other people, but that is especially true of this one. In tracing the multiple intertwining strands of history that make up this story, we have been helped repeatedly by people going far beyond the call of duty to dig out old information for us. In the isolating times in which we live, with political polarization and the ongoing Covid pandemic, it is deeply gratifying to feel part of a global network of people working together. We thank the following people, with apologies to anyone we have overlooked.</w:t>
       </w:r>
     </w:p>
     <w:p>
@@ -2590,79 +3057,7 @@
       </w:pPr>
       <w:r>
         <w:rPr/>
-        <w:t xml:space="preserve">Elaine Carr </w:t>
-      </w:r>
-      <w:r>
-        <w:rPr/>
-        <w:t>(</w:t>
-      </w:r>
-      <w:r>
-        <w:rPr/>
-        <w:t>Uintah County Regional History Center</w:t>
-      </w:r>
-      <w:r>
-        <w:rPr/>
-        <w:t>)</w:t>
-      </w:r>
-      <w:r>
-        <w:rPr/>
-        <w:t xml:space="preserve"> </w:t>
-      </w:r>
-      <w:r>
-        <w:rPr/>
-        <w:t>furnished</w:t>
-      </w:r>
-      <w:r>
-        <w:rPr/>
-        <w:t xml:space="preserve"> high-resolution images from the </w:t>
-      </w:r>
-      <w:r>
-        <w:rPr/>
-        <w:t>History Center a</w:t>
-      </w:r>
-      <w:r>
-        <w:rPr/>
-        <w:t xml:space="preserve">rchives and helped us to trace the history associated with some of them. Leigh White </w:t>
-      </w:r>
-      <w:r>
-        <w:rPr/>
-        <w:t>(</w:t>
-      </w:r>
-      <w:r>
-        <w:rPr/>
-        <w:t>Curator of Education at Rocky Mount Children’s Museum, North Carolina</w:t>
-      </w:r>
-      <w:r>
-        <w:rPr/>
-        <w:t xml:space="preserve">) provided invaluable information about the museum. </w:t>
-      </w:r>
-      <w:r>
-        <w:rPr/>
-        <w:t xml:space="preserve">Michele Jones (Natural History Collections Manager, Las Vegas Natural History Museum) </w:t>
-      </w:r>
-      <w:r>
-        <w:rPr/>
-        <w:t xml:space="preserve">explained to us the various natural history museums that have existed in Las Vegas. </w:t>
-      </w:r>
-      <w:r>
-        <w:rPr/>
-        <w:t xml:space="preserve">David Letasi </w:t>
-      </w:r>
-      <w:r>
-        <w:rPr/>
-        <w:t xml:space="preserve">(formerly of the Museum of Science and Industry, Tampa) </w:t>
-      </w:r>
-      <w:r>
-        <w:rPr/>
-        <w:t xml:space="preserve">provided extensive </w:t>
-      </w:r>
-      <w:r>
-        <w:rPr/>
-        <w:t xml:space="preserve">background on </w:t>
-      </w:r>
-      <w:r>
-        <w:rPr/>
-        <w:t xml:space="preserve">the double </w:t>
+        <w:t xml:space="preserve">Elaine Carr (Uintah County Regional History Center) furnished high-resolution images from the History Center archives and helped us to trace the history associated with some of them. Leigh White (Curator of Education at Rocky Mount Children’s Museum, North Carolina) provided invaluable information about the museum. Michele Jones (Natural History Collections Manager, Las Vegas Natural History Museum) explained to us the various natural history museums that have existed in Las Vegas. David Letasi (formerly of the Museum of Science and Industry, Tampa) provided extensive background on the double </w:t>
       </w:r>
       <w:r>
         <w:rPr>
@@ -2673,31 +3068,7 @@
       </w:r>
       <w:r>
         <w:rPr/>
-        <w:t xml:space="preserve"> mount at the Museum of Science and Industry, Tampa, Florida. Chris Madsen </w:t>
-      </w:r>
-      <w:r>
-        <w:rPr/>
-        <w:t xml:space="preserve">(Dinolab, inc.) </w:t>
-      </w:r>
-      <w:r>
-        <w:rPr/>
-        <w:t xml:space="preserve">identified his father’s </w:t>
-      </w:r>
-      <w:r>
-        <w:rPr/>
-        <w:t xml:space="preserve">unpublished </w:t>
-      </w:r>
-      <w:r>
-        <w:rPr/>
-        <w:t xml:space="preserve">manuscript (Madsen 1990); he and his sister Lisa </w:t>
-      </w:r>
-      <w:r>
-        <w:rPr/>
-        <w:t xml:space="preserve">Madsen </w:t>
-      </w:r>
-      <w:r>
-        <w:rPr/>
-        <w:t xml:space="preserve">gave permission to list Dinolab’s records of </w:t>
+        <w:t xml:space="preserve"> mount at the Museum of Science and Industry, Tampa, Florida. Chris Madsen (Dinolab, inc.) identified his father’s unpublished manuscript (Madsen 1990); he and his sister Lisa Madsen gave permission to list Dinolab’s records of </w:t>
       </w:r>
       <w:r>
         <w:rPr>
@@ -2708,19 +3079,7 @@
       </w:r>
       <w:r>
         <w:rPr/>
-        <w:t xml:space="preserve"> casts created from the Vernal molds. </w:t>
-      </w:r>
-      <w:r>
-        <w:rPr/>
-        <w:t xml:space="preserve">Josh Lively (Prehistorical Museum, Price, Utah) helped us to recover old photographs taken by Ken Carpenter. </w:t>
-      </w:r>
-      <w:r>
-        <w:rPr/>
-        <w:t xml:space="preserve">Chet Gottfried provided photographs of the Field House’s WEP cast, in its original location, </w:t>
-      </w:r>
-      <w:r>
-        <w:rPr/>
-        <w:t xml:space="preserve">for Figure C. Mathew J. Wedel provided the photograph of the Field House’s current </w:t>
+        <w:t xml:space="preserve"> casts created from the Vernal molds. Josh Lively (Prehistorical Museum, Price, Utah) helped us to recover old photographs taken by Ken Carpenter. Chet Gottfried provided photographs of the Field House’s WEP cast, in its original location, for Figure C. Mathew J. Wedel provided the photograph of the Field House’s current </w:t>
       </w:r>
       <w:r>
         <w:rPr>
@@ -2731,15 +3090,7 @@
       </w:r>
       <w:r>
         <w:rPr/>
-        <w:t xml:space="preserve"> mount for Figure I. </w:t>
-      </w:r>
-      <w:r>
-        <w:rPr/>
-        <w:t xml:space="preserve">Anthony Pelaez (Senior Director of Exhibits, Museum of Science &amp; Industry, Tampa, FL) </w:t>
-      </w:r>
-      <w:r>
-        <w:rPr/>
-        <w:t>provided the photograph of the double-</w:t>
+        <w:t xml:space="preserve"> mount for Figure I. Anthony Pelaez (Senior Director of Exhibits, Museum of Science &amp; Industry, Tampa, FL) provided the photograph of the double-</w:t>
       </w:r>
       <w:r>
         <w:rPr>
@@ -2750,15 +3101,11 @@
       </w:r>
       <w:r>
         <w:rPr/>
-        <w:t xml:space="preserve"> mount for Figure K. Andy Farke (Raymond M. Alf Museum of Paleontology) and </w:t>
-      </w:r>
-      <w:r>
-        <w:rPr/>
-        <w:t xml:space="preserve">John Foster </w:t>
-      </w:r>
-      <w:r>
-        <w:rPr/>
-        <w:t>(Utah Field House of Natural History) went to great lengths attempting to help us track down references. Brian Curtice (Fossil Crates) and Peter May (Research Casting International) allowed us to cite personal communications.</w:t>
+        <w:t xml:space="preserve"> mount for Figure K. Andy Farke (Raymond M. Alf Museum of Paleontology) and John Foster (Utah Field House of Natural History) went to great lengths attempting to help us track down references. Brian Curtice (Fossil Crates), Peter May (Research Casting International) </w:t>
+      </w:r>
+      <w:r>
+        <w:rPr/>
+        <w:t>and Ilja Nieuwland (Huygens Institute, Royal Netherlands Academy of Arts and Sciences) allowed us to cite personal communications.</w:t>
       </w:r>
     </w:p>
     <w:p>
@@ -2768,19 +3115,7 @@
       </w:pPr>
       <w:r>
         <w:rPr/>
-        <w:t>Online digital archives were invaluable in preparing this paper. Among those we used are the following. T</w:t>
-      </w:r>
-      <w:r>
-        <w:rPr/>
-        <w:t xml:space="preserve">he J. Willard Marriott Digital Library of the University of Utah </w:t>
-      </w:r>
-      <w:r>
-        <w:rPr/>
-        <w:t>at</w:t>
-      </w:r>
-      <w:r>
-        <w:rPr/>
-        <w:t xml:space="preserve"> </w:t>
+        <w:t xml:space="preserve">Online digital archives were invaluable in preparing this paper. Among those we used are the following. The J. Willard Marriott Digital Library of the University of Utah at </w:t>
       </w:r>
       <w:hyperlink r:id="rId3">
         <w:r>
@@ -2792,11 +3127,7 @@
       </w:hyperlink>
       <w:r>
         <w:rPr/>
-        <w:t xml:space="preserve"> has many p</w:t>
-      </w:r>
-      <w:r>
-        <w:rPr/>
-        <w:t xml:space="preserve">hotographs of the concrete </w:t>
+        <w:t xml:space="preserve"> has many photographs of the concrete </w:t>
       </w:r>
       <w:r>
         <w:rPr>
@@ -2807,11 +3138,7 @@
       </w:r>
       <w:r>
         <w:rPr/>
-        <w:t xml:space="preserve">, </w:t>
-      </w:r>
-      <w:r>
-        <w:rPr/>
-        <w:t xml:space="preserve">and the metadata associated with the photographs contains information that was useful to us. Utah Digital Newspapers at </w:t>
+        <w:t xml:space="preserve">, and the metadata associated with the photographs contains information that was useful to us. Utah Digital Newspapers at </w:t>
       </w:r>
       <w:hyperlink r:id="rId4">
         <w:r>
@@ -2893,8 +3220,8 @@
         </w:numPr>
         <w:rPr/>
       </w:pPr>
-      <w:bookmarkStart w:id="19" w:name="__RefHeading___Toc3405_68767826"/>
-      <w:bookmarkEnd w:id="19"/>
+      <w:bookmarkStart w:id="18" w:name="__RefHeading___Toc3405_68767826"/>
+      <w:bookmarkEnd w:id="18"/>
       <w:r>
         <w:rPr/>
         <w:t>References</w:t>
@@ -2981,6 +3308,35 @@
       </w:pPr>
       <w:r>
         <w:rPr/>
+        <w:t xml:space="preserve">Anonymous. 1957. Dinosaur ceremonies climax 3-year project. </w:t>
+      </w:r>
+      <w:r>
+        <w:rPr>
+          <w:i/>
+          <w:iCs/>
+        </w:rPr>
+        <w:t>Vernal Express</w:t>
+      </w:r>
+      <w:r>
+        <w:rPr/>
+        <w:t xml:space="preserve">, 13 June 1957, page 1.  </w:t>
+      </w:r>
+      <w:hyperlink r:id="rId8">
+        <w:r>
+          <w:rPr>
+            <w:rStyle w:val="InternetLink"/>
+          </w:rPr>
+          <w:t>https://newspapers.lib.utah.edu/details?id=21485044</w:t>
+        </w:r>
+      </w:hyperlink>
+    </w:p>
+    <w:p>
+      <w:pPr>
+        <w:pStyle w:val="Reference"/>
+        <w:rPr/>
+      </w:pPr>
+      <w:r>
+        <w:rPr/>
         <w:t xml:space="preserve">Anonymous. 1960a. Dinosaur molds take long ride to No. Carolina children’s home. </w:t>
       </w:r>
       <w:r>
@@ -2994,7 +3350,7 @@
         <w:rPr/>
         <w:t xml:space="preserve">, 14 July 1960, page 15. </w:t>
       </w:r>
-      <w:hyperlink r:id="rId8">
+      <w:hyperlink r:id="rId9">
         <w:r>
           <w:rPr>
             <w:rStyle w:val="InternetLink"/>
@@ -3023,7 +3379,7 @@
         <w:rPr/>
         <w:t xml:space="preserve">, 8 July 1960, page 4A. </w:t>
       </w:r>
-      <w:hyperlink r:id="rId9">
+      <w:hyperlink r:id="rId10">
         <w:r>
           <w:rPr>
             <w:rStyle w:val="InternetLink"/>
@@ -3052,7 +3408,7 @@
         <w:rPr/>
         <w:t xml:space="preserve">, 22 June 1967, page 1. </w:t>
       </w:r>
-      <w:hyperlink r:id="rId10">
+      <w:hyperlink r:id="rId11">
         <w:r>
           <w:rPr>
             <w:rStyle w:val="InternetLink"/>
@@ -3081,7 +3437,7 @@
         <w:rPr/>
         <w:t xml:space="preserve">, 24 April 1969, page 1B. </w:t>
       </w:r>
-      <w:hyperlink r:id="rId11">
+      <w:hyperlink r:id="rId12">
         <w:r>
           <w:rPr>
             <w:rStyle w:val="InternetLink"/>
@@ -3095,7 +3451,7 @@
         <w:pStyle w:val="Reference"/>
         <w:rPr/>
       </w:pPr>
-      <w:hyperlink r:id="rId12">
+      <w:hyperlink r:id="rId13">
         <w:r>
           <w:rPr>
             <w:rStyle w:val="ListLabel12"/>
@@ -3114,7 +3470,7 @@
         <w:rPr/>
         <w:t xml:space="preserve">, 26 June 1991, page 1. </w:t>
       </w:r>
-      <w:hyperlink r:id="rId13">
+      <w:hyperlink r:id="rId14">
         <w:r>
           <w:rPr>
             <w:rStyle w:val="FollowedHyperlink"/>
@@ -3156,7 +3512,7 @@
         <w:rPr/>
         <w:t xml:space="preserve">, 23 June 1993. </w:t>
       </w:r>
-      <w:hyperlink r:id="rId14">
+      <w:hyperlink r:id="rId15">
         <w:r>
           <w:rPr>
             <w:rStyle w:val="FollowedHyperlink"/>
@@ -3174,7 +3530,7 @@
         <w:rPr/>
         <w:t xml:space="preserve">Anonymous. 2007. James Madsen Obituary. </w:t>
       </w:r>
-      <w:hyperlink r:id="rId15">
+      <w:hyperlink r:id="rId16">
         <w:r>
           <w:rPr>
             <w:rStyle w:val="InternetLink"/>
@@ -3186,7 +3542,7 @@
         <w:rPr/>
         <w:t xml:space="preserve">, archived at </w:t>
       </w:r>
-      <w:hyperlink r:id="rId16">
+      <w:hyperlink r:id="rId17">
         <w:r>
           <w:rPr>
             <w:rStyle w:val="InternetLink"/>
@@ -3215,7 +3571,7 @@
         <w:rPr/>
         <w:t xml:space="preserve">, 14 May 1960, page 2. </w:t>
       </w:r>
-      <w:hyperlink r:id="rId17">
+      <w:hyperlink r:id="rId18">
         <w:r>
           <w:rPr>
             <w:rStyle w:val="InternetLink"/>
@@ -3244,7 +3600,7 @@
         <w:rPr/>
         <w:t xml:space="preserve">, 3 July 1960, page 3A. </w:t>
       </w:r>
-      <w:hyperlink r:id="rId18">
+      <w:hyperlink r:id="rId19">
         <w:r>
           <w:rPr>
             <w:rStyle w:val="InternetLink"/>
@@ -3314,7 +3670,7 @@
         <w:rPr/>
         <w:t xml:space="preserve">Carr, Elaine, and Aric Hansen. 2005. William Randolf Turnage, Dee Hall, and Ernest Untermann [archive photograph with metadata]. University of Utah, J. Willard Marriott Digital Library, image 1086142. </w:t>
       </w:r>
-      <w:hyperlink r:id="rId19">
+      <w:hyperlink r:id="rId20">
         <w:r>
           <w:rPr>
             <w:rStyle w:val="InternetLink"/>
@@ -3328,12 +3684,12 @@
         <w:pStyle w:val="Reference"/>
         <w:rPr/>
       </w:pPr>
-      <w:bookmarkStart w:id="20" w:name="__DdeLink__11501_941453575"/>
+      <w:bookmarkStart w:id="19" w:name="__DdeLink__11501_941453575"/>
       <w:r>
         <w:rPr/>
         <w:t>Contorno</w:t>
       </w:r>
-      <w:bookmarkEnd w:id="20"/>
+      <w:bookmarkEnd w:id="19"/>
       <w:r>
         <w:rPr/>
         <w:t xml:space="preserve">, Steve. 2017. MOSI to close most of its building, IMAX to save money before move to downtown Tampa. </w:t>
@@ -3349,7 +3705,7 @@
         <w:rPr/>
         <w:t xml:space="preserve">, 18 May 2017. </w:t>
       </w:r>
-      <w:hyperlink r:id="rId20">
+      <w:hyperlink r:id="rId21">
         <w:r>
           <w:rPr>
             <w:rStyle w:val="InternetLink"/>
@@ -3361,7 +3717,7 @@
         <w:rPr/>
         <w:t xml:space="preserve">, archived at </w:t>
       </w:r>
-      <w:hyperlink r:id="rId21">
+      <w:hyperlink r:id="rId22">
         <w:r>
           <w:rPr>
             <w:rStyle w:val="InternetLink"/>
@@ -3643,14 +3999,14 @@
       </w:pPr>
       <w:r>
         <w:rPr/>
-        <w:t xml:space="preserve">Holland, William J. 1924. The skull of </w:t>
-      </w:r>
-      <w:r>
-        <w:rPr>
-          <w:i/>
-          <w:iCs/>
-        </w:rPr>
-        <w:t>Diplodocus</w:t>
+        <w:t xml:space="preserve">Holland, William. J. 1915. A new species of </w:t>
+      </w:r>
+      <w:r>
+        <w:rPr>
+          <w:i/>
+          <w:iCs/>
+        </w:rPr>
+        <w:t>Apatosaurus</w:t>
       </w:r>
       <w:r>
         <w:rPr/>
@@ -3661,7 +4017,7 @@
           <w:i/>
           <w:iCs/>
         </w:rPr>
-        <w:t>Memoirs of the Carnegie Museum</w:t>
+        <w:t>Annals of the Carnegie Museum</w:t>
       </w:r>
       <w:r>
         <w:rPr/>
@@ -3672,11 +4028,11 @@
           <w:b/>
           <w:bCs/>
         </w:rPr>
-        <w:t>9(3)</w:t>
-      </w:r>
-      <w:r>
-        <w:rPr/>
-        <w:t>:379–403.</w:t>
+        <w:t>10</w:t>
+      </w:r>
+      <w:r>
+        <w:rPr/>
+        <w:t>:143–145.</w:t>
       </w:r>
     </w:p>
     <w:p>
@@ -3686,37 +4042,80 @@
       </w:pPr>
       <w:r>
         <w:rPr/>
-        <w:t>King, James E. 1988. Letter to Alden H. Hamblin, copied to William C. “Lucky” Murdock, 23 February 1988.</w:t>
-      </w:r>
-    </w:p>
-    <w:p>
-      <w:pPr>
-        <w:pStyle w:val="Reference"/>
-        <w:rPr/>
-      </w:pPr>
-      <w:r>
-        <w:rPr/>
-        <w:t xml:space="preserve">Kirby, Robert. 1998. Danny and the dinosaurs. </w:t>
-      </w:r>
-      <w:r>
-        <w:rPr>
-          <w:i/>
-          <w:iCs/>
-        </w:rPr>
-        <w:t>Chamber Spirit</w:t>
-      </w:r>
-      <w:r>
-        <w:rPr/>
-        <w:t xml:space="preserve"> (newsletter of the Vernal area Chamber of Commerce) </w:t>
+        <w:t xml:space="preserve">Holland, William J. 1924. The skull of </w:t>
+      </w:r>
+      <w:r>
+        <w:rPr>
+          <w:i/>
+          <w:iCs/>
+        </w:rPr>
+        <w:t>Diplodocus</w:t>
+      </w:r>
+      <w:r>
+        <w:rPr/>
+        <w:t xml:space="preserve">. </w:t>
+      </w:r>
+      <w:r>
+        <w:rPr>
+          <w:i/>
+          <w:iCs/>
+        </w:rPr>
+        <w:t>Memoirs of the Carnegie Museum</w:t>
+      </w:r>
+      <w:r>
+        <w:rPr/>
+        <w:t xml:space="preserve"> </w:t>
       </w:r>
       <w:r>
         <w:rPr>
           <w:b/>
           <w:bCs/>
         </w:rPr>
+        <w:t>9(3)</w:t>
+      </w:r>
+      <w:r>
+        <w:rPr/>
+        <w:t>:379–403.</w:t>
+      </w:r>
+    </w:p>
+    <w:p>
+      <w:pPr>
+        <w:pStyle w:val="Reference"/>
+        <w:rPr/>
+      </w:pPr>
+      <w:r>
+        <w:rPr/>
+        <w:t>King, James E. 1988. Letter to Alden H. Hamblin, copied to William C. “Lucky” Murdock, 23 February 1988.</w:t>
+      </w:r>
+    </w:p>
+    <w:p>
+      <w:pPr>
+        <w:pStyle w:val="Reference"/>
+        <w:rPr/>
+      </w:pPr>
+      <w:r>
+        <w:rPr/>
+        <w:t xml:space="preserve">Kirby, Robert. 1998. Danny and the dinosaurs. </w:t>
+      </w:r>
+      <w:r>
+        <w:rPr>
+          <w:i/>
+          <w:iCs/>
+        </w:rPr>
+        <w:t>Chamber Spirit</w:t>
+      </w:r>
+      <w:r>
+        <w:rPr/>
+        <w:t xml:space="preserve"> (newsletter of the Vernal area Chamber of Commerce) </w:t>
+      </w:r>
+      <w:r>
+        <w:rPr>
+          <w:b/>
+          <w:bCs/>
+        </w:rPr>
         <w:t>3(4)</w:t>
       </w:r>
-      <w:hyperlink r:id="rId22">
+      <w:hyperlink r:id="rId23">
         <w:r>
           <w:rPr>
             <w:rStyle w:val="ListLabel12"/>
@@ -3796,7 +4195,7 @@
         <w:rPr/>
         <w:t xml:space="preserve">Lewis, Marlene. 1977. G. Ernest Untermann papers, 1893–1975. Archives West for University of Utah Libraries, Special Collections. </w:t>
       </w:r>
-      <w:hyperlink r:id="rId23">
+      <w:hyperlink r:id="rId24">
         <w:r>
           <w:rPr>
             <w:rStyle w:val="InternetLink"/>
@@ -3808,7 +4207,7 @@
         <w:rPr/>
         <w:t xml:space="preserve">, archived at </w:t>
       </w:r>
-      <w:hyperlink r:id="rId24">
+      <w:hyperlink r:id="rId25">
         <w:r>
           <w:rPr>
             <w:rStyle w:val="InternetLink"/>
@@ -3877,12 +4276,12 @@
         <w:rPr/>
         <w:t xml:space="preserve">Madsen, James H., James E. King, Jerry A. Miller, Alden H. Hamblin and Richard L. Barker. 1989. Agreement between Dinolab, inc., and the Utah Field House of Natural History State Park. </w:t>
       </w:r>
-      <w:bookmarkStart w:id="21" w:name="__DdeLink__20580_446257137"/>
+      <w:bookmarkStart w:id="20" w:name="__DdeLink__20580_446257137"/>
       <w:r>
         <w:rPr/>
         <w:t>Private agreement.</w:t>
       </w:r>
-      <w:bookmarkEnd w:id="21"/>
+      <w:bookmarkEnd w:id="20"/>
     </w:p>
     <w:p>
       <w:pPr>
@@ -3957,7 +4356,7 @@
         <w:rPr/>
         <w:t xml:space="preserve">, 15 June 1994. </w:t>
       </w:r>
-      <w:hyperlink r:id="rId25">
+      <w:hyperlink r:id="rId26">
         <w:r>
           <w:rPr>
             <w:rStyle w:val="InternetLink"/>
@@ -4024,12 +4423,12 @@
         <w:pStyle w:val="Reference"/>
         <w:rPr/>
       </w:pPr>
-      <w:bookmarkStart w:id="22" w:name="__DdeLink__16582_68767826"/>
+      <w:bookmarkStart w:id="21" w:name="__DdeLink__16582_68767826"/>
       <w:r>
         <w:rPr/>
         <w:t>Nieuwland</w:t>
       </w:r>
-      <w:bookmarkEnd w:id="22"/>
+      <w:bookmarkEnd w:id="21"/>
       <w:r>
         <w:rPr/>
         <w:t xml:space="preserve">, Ilja. 2019. </w:t>
@@ -4088,7 +4487,7 @@
         <w:rPr/>
         <w:t xml:space="preserve">:36-41. </w:t>
       </w:r>
-      <w:hyperlink r:id="rId26">
+      <w:hyperlink r:id="rId27">
         <w:r>
           <w:rPr>
             <w:rStyle w:val="InternetLink"/>
@@ -4190,7 +4589,7 @@
         <w:rPr/>
         <w:t xml:space="preserve"> — WUSF 89.7. 18 May 2017. </w:t>
       </w:r>
-      <w:hyperlink r:id="rId27">
+      <w:hyperlink r:id="rId28">
         <w:r>
           <w:rPr>
             <w:rStyle w:val="FollowedHyperlink"/>
@@ -4202,7 +4601,7 @@
         <w:rPr/>
         <w:t xml:space="preserve">, archived at </w:t>
       </w:r>
-      <w:hyperlink r:id="rId28">
+      <w:hyperlink r:id="rId29">
         <w:r>
           <w:rPr>
             <w:rStyle w:val="InternetLink"/>
@@ -4267,50 +4666,32 @@
         <w:rPr>
           <w:highlight w:val="yellow"/>
         </w:rPr>
-        <w:t xml:space="preserve">XXX replace with reference to preprint </w:t>
+        <w:t>XXX replace with reference to preprint when available.</w:t>
+      </w:r>
+    </w:p>
+    <w:p>
+      <w:pPr>
+        <w:pStyle w:val="Reference"/>
+        <w:rPr/>
+      </w:pPr>
+      <w:r>
+        <w:rPr/>
+        <w:t xml:space="preserve">Taylor, Michael P., Peter May, Lowell Dingus and Eugene S. Gaffney. In prep, b. The skeletal reconstruction of Barosaurus lentus in the American Museum of Natural History. </w:t>
       </w:r>
       <w:r>
         <w:rPr>
           <w:highlight w:val="yellow"/>
         </w:rPr>
-        <w:t>when available</w:t>
-      </w:r>
+        <w:t>XXX replace with reference to preprint</w:t>
+      </w:r>
+      <w:bookmarkStart w:id="22" w:name="__DdeLink__3619_3219802390"/>
       <w:r>
         <w:rPr>
           <w:highlight w:val="yellow"/>
         </w:rPr>
-        <w:t>.</w:t>
-      </w:r>
-    </w:p>
-    <w:p>
-      <w:pPr>
-        <w:pStyle w:val="Reference"/>
-        <w:rPr/>
-      </w:pPr>
-      <w:r>
-        <w:rPr/>
-        <w:t xml:space="preserve">Taylor, Michael P., Peter May, Lowell Dingus and Eugene S. Gaffney. In prep, b. The skeletal reconstruction of Barosaurus lentus in the American Museum of Natural History. </w:t>
-      </w:r>
-      <w:r>
-        <w:rPr>
-          <w:highlight w:val="yellow"/>
-        </w:rPr>
-        <w:t>XXX replace with reference to preprint</w:t>
-      </w:r>
-      <w:bookmarkStart w:id="23" w:name="__DdeLink__3619_3219802390"/>
-      <w:r>
-        <w:rPr>
-          <w:highlight w:val="yellow"/>
-        </w:rPr>
-        <w:t xml:space="preserve"> </w:t>
-      </w:r>
-      <w:r>
-        <w:rPr>
-          <w:highlight w:val="yellow"/>
-        </w:rPr>
-        <w:t>when available</w:t>
-      </w:r>
-      <w:bookmarkEnd w:id="23"/>
+        <w:t xml:space="preserve"> when available</w:t>
+      </w:r>
+      <w:bookmarkEnd w:id="22"/>
       <w:r>
         <w:rPr>
           <w:highlight w:val="yellow"/>
@@ -4493,7 +4874,7 @@
         <w:rPr/>
         <w:t xml:space="preserve">, 24 April 1960, page 3B. </w:t>
       </w:r>
-      <w:hyperlink r:id="rId29">
+      <w:hyperlink r:id="rId30">
         <w:r>
           <w:rPr>
             <w:rStyle w:val="InternetLink"/>
@@ -4555,8 +4936,8 @@
         </w:numPr>
         <w:rPr/>
       </w:pPr>
-      <w:bookmarkStart w:id="24" w:name="__RefHeading___Toc3407_68767826"/>
-      <w:bookmarkEnd w:id="24"/>
+      <w:bookmarkStart w:id="23" w:name="__RefHeading___Toc3407_68767826"/>
+      <w:bookmarkEnd w:id="23"/>
       <w:r>
         <w:rPr/>
         <w:t>Figure Captions</w:t>
@@ -4989,8 +5370,8 @@
         <w:pStyle w:val="Heading1"/>
         <w:rPr/>
       </w:pPr>
-      <w:bookmarkStart w:id="25" w:name="__RefHeading___Toc4426_1817233446"/>
-      <w:bookmarkEnd w:id="25"/>
+      <w:bookmarkStart w:id="24" w:name="__RefHeading___Toc4426_1817233446"/>
+      <w:bookmarkEnd w:id="24"/>
       <w:r>
         <w:rPr/>
         <w:t>Tables</w:t>
@@ -5042,13 +5423,13 @@
         <w:gridCol w:w="1431"/>
         <w:gridCol w:w="1191"/>
         <w:gridCol w:w="1078"/>
-        <w:gridCol w:w="1120"/>
-        <w:gridCol w:w="1"/>
+        <w:gridCol w:w="1119"/>
+        <w:gridCol w:w="2"/>
         <w:gridCol w:w="1099"/>
-        <w:gridCol w:w="1"/>
-        <w:gridCol w:w="1483"/>
-        <w:gridCol w:w="1"/>
-        <w:gridCol w:w="1672"/>
+        <w:gridCol w:w="2"/>
+        <w:gridCol w:w="1482"/>
+        <w:gridCol w:w="2"/>
+        <w:gridCol w:w="1671"/>
       </w:tblGrid>
       <w:tr>
         <w:trPr>
@@ -5176,7 +5557,7 @@
         </w:tc>
         <w:tc>
           <w:tcPr>
-            <w:tcW w:w="1120" w:type="dxa"/>
+            <w:tcW w:w="1119" w:type="dxa"/>
             <w:tcBorders/>
             <w:shd w:fill="auto" w:val="clear"/>
           </w:tcPr>
@@ -5206,7 +5587,7 @@
         </w:tc>
         <w:tc>
           <w:tcPr>
-            <w:tcW w:w="1100" w:type="dxa"/>
+            <w:tcW w:w="1101" w:type="dxa"/>
             <w:gridSpan w:val="2"/>
             <w:tcBorders/>
             <w:shd w:fill="auto" w:val="clear"/>
@@ -5387,7 +5768,7 @@
         </w:tc>
         <w:tc>
           <w:tcPr>
-            <w:tcW w:w="1120" w:type="dxa"/>
+            <w:tcW w:w="1119" w:type="dxa"/>
             <w:tcBorders/>
             <w:shd w:fill="auto" w:val="clear"/>
           </w:tcPr>
@@ -5416,7 +5797,7 @@
         </w:tc>
         <w:tc>
           <w:tcPr>
-            <w:tcW w:w="1100" w:type="dxa"/>
+            <w:tcW w:w="1101" w:type="dxa"/>
             <w:gridSpan w:val="2"/>
             <w:tcBorders/>
             <w:shd w:fill="auto" w:val="clear"/>
@@ -5611,7 +5992,7 @@
         </w:tc>
         <w:tc>
           <w:tcPr>
-            <w:tcW w:w="1120" w:type="dxa"/>
+            <w:tcW w:w="1119" w:type="dxa"/>
             <w:tcBorders/>
             <w:shd w:fill="auto" w:val="clear"/>
           </w:tcPr>
@@ -5636,7 +6017,7 @@
         </w:tc>
         <w:tc>
           <w:tcPr>
-            <w:tcW w:w="1100" w:type="dxa"/>
+            <w:tcW w:w="1101" w:type="dxa"/>
             <w:gridSpan w:val="2"/>
             <w:tcBorders/>
             <w:shd w:fill="auto" w:val="clear"/>
@@ -5817,7 +6198,7 @@
         </w:tc>
         <w:tc>
           <w:tcPr>
-            <w:tcW w:w="1120" w:type="dxa"/>
+            <w:tcW w:w="1119" w:type="dxa"/>
             <w:tcBorders/>
             <w:shd w:fill="auto" w:val="clear"/>
           </w:tcPr>
@@ -5842,7 +6223,7 @@
         </w:tc>
         <w:tc>
           <w:tcPr>
-            <w:tcW w:w="1100" w:type="dxa"/>
+            <w:tcW w:w="1101" w:type="dxa"/>
             <w:gridSpan w:val="2"/>
             <w:tcBorders/>
             <w:shd w:fill="auto" w:val="clear"/>
@@ -6029,7 +6410,7 @@
         </w:tc>
         <w:tc>
           <w:tcPr>
-            <w:tcW w:w="1100" w:type="dxa"/>
+            <w:tcW w:w="1101" w:type="dxa"/>
             <w:gridSpan w:val="2"/>
             <w:tcBorders/>
             <w:shd w:fill="auto" w:val="clear"/>
@@ -6081,7 +6462,7 @@
         </w:tc>
         <w:tc>
           <w:tcPr>
-            <w:tcW w:w="1672" w:type="dxa"/>
+            <w:tcW w:w="1671" w:type="dxa"/>
             <w:tcBorders/>
             <w:shd w:fill="auto" w:val="clear"/>
           </w:tcPr>
@@ -6211,7 +6592,7 @@
         </w:tc>
         <w:tc>
           <w:tcPr>
-            <w:tcW w:w="1120" w:type="dxa"/>
+            <w:tcW w:w="1119" w:type="dxa"/>
             <w:tcBorders/>
             <w:shd w:fill="auto" w:val="clear"/>
           </w:tcPr>
@@ -6235,7 +6616,7 @@
         </w:tc>
         <w:tc>
           <w:tcPr>
-            <w:tcW w:w="1100" w:type="dxa"/>
+            <w:tcW w:w="1101" w:type="dxa"/>
             <w:gridSpan w:val="2"/>
             <w:tcBorders/>
             <w:shd w:fill="auto" w:val="clear"/>
@@ -6417,7 +6798,7 @@
         </w:tc>
         <w:tc>
           <w:tcPr>
-            <w:tcW w:w="1120" w:type="dxa"/>
+            <w:tcW w:w="1119" w:type="dxa"/>
             <w:tcBorders/>
             <w:shd w:fill="auto" w:val="clear"/>
           </w:tcPr>
@@ -6441,7 +6822,7 @@
         </w:tc>
         <w:tc>
           <w:tcPr>
-            <w:tcW w:w="1100" w:type="dxa"/>
+            <w:tcW w:w="1101" w:type="dxa"/>
             <w:gridSpan w:val="2"/>
             <w:tcBorders/>
             <w:shd w:fill="auto" w:val="clear"/>
@@ -6623,7 +7004,7 @@
         </w:tc>
         <w:tc>
           <w:tcPr>
-            <w:tcW w:w="1120" w:type="dxa"/>
+            <w:tcW w:w="1119" w:type="dxa"/>
             <w:tcBorders/>
             <w:shd w:fill="auto" w:val="clear"/>
           </w:tcPr>
@@ -6646,7 +7027,7 @@
         </w:tc>
         <w:tc>
           <w:tcPr>
-            <w:tcW w:w="1100" w:type="dxa"/>
+            <w:tcW w:w="1101" w:type="dxa"/>
             <w:gridSpan w:val="2"/>
             <w:tcBorders/>
             <w:shd w:fill="auto" w:val="clear"/>
@@ -6826,7 +7207,7 @@
         </w:tc>
         <w:tc>
           <w:tcPr>
-            <w:tcW w:w="1120" w:type="dxa"/>
+            <w:tcW w:w="1119" w:type="dxa"/>
             <w:tcBorders/>
             <w:shd w:fill="auto" w:val="clear"/>
           </w:tcPr>
@@ -6850,7 +7231,7 @@
         </w:tc>
         <w:tc>
           <w:tcPr>
-            <w:tcW w:w="1100" w:type="dxa"/>
+            <w:tcW w:w="1101" w:type="dxa"/>
             <w:gridSpan w:val="2"/>
             <w:tcBorders/>
             <w:shd w:fill="auto" w:val="clear"/>
@@ -7092,7 +7473,7 @@
         </w:tc>
         <w:tc>
           <w:tcPr>
-            <w:tcW w:w="1120" w:type="dxa"/>
+            <w:tcW w:w="1119" w:type="dxa"/>
             <w:tcBorders/>
             <w:shd w:fill="auto" w:val="clear"/>
           </w:tcPr>
@@ -7116,7 +7497,7 @@
         </w:tc>
         <w:tc>
           <w:tcPr>
-            <w:tcW w:w="1100" w:type="dxa"/>
+            <w:tcW w:w="1101" w:type="dxa"/>
             <w:gridSpan w:val="2"/>
             <w:tcBorders/>
             <w:shd w:fill="auto" w:val="clear"/>
@@ -8053,7 +8434,7 @@
     <w:pPr>
       <w:widowControl/>
       <w:suppressAutoHyphens w:val="true"/>
-      <w:overflowPunct w:val="false"/>
+      <w:overflowPunct w:val="true"/>
       <w:bidi w:val="0"/>
       <w:spacing w:before="0" w:after="0"/>
       <w:jc w:val="left"/>
@@ -8320,6 +8701,91 @@
   </w:style>
   <w:style w:type="character" w:styleId="ListLabel13">
     <w:name w:val="ListLabel 13"/>
+    <w:qFormat/>
+    <w:rPr/>
+  </w:style>
+  <w:style w:type="character" w:styleId="ListLabel14">
+    <w:name w:val="ListLabel 14"/>
+    <w:qFormat/>
+    <w:rPr>
+      <w:rFonts w:cs="Symbol"/>
+    </w:rPr>
+  </w:style>
+  <w:style w:type="character" w:styleId="ListLabel15">
+    <w:name w:val="ListLabel 15"/>
+    <w:qFormat/>
+    <w:rPr>
+      <w:rFonts w:cs="OpenSymbol"/>
+    </w:rPr>
+  </w:style>
+  <w:style w:type="character" w:styleId="ListLabel16">
+    <w:name w:val="ListLabel 16"/>
+    <w:qFormat/>
+    <w:rPr>
+      <w:rFonts w:cs="OpenSymbol"/>
+    </w:rPr>
+  </w:style>
+  <w:style w:type="character" w:styleId="ListLabel17">
+    <w:name w:val="ListLabel 17"/>
+    <w:qFormat/>
+    <w:rPr>
+      <w:rFonts w:cs="Symbol"/>
+    </w:rPr>
+  </w:style>
+  <w:style w:type="character" w:styleId="ListLabel18">
+    <w:name w:val="ListLabel 18"/>
+    <w:qFormat/>
+    <w:rPr>
+      <w:rFonts w:cs="OpenSymbol"/>
+    </w:rPr>
+  </w:style>
+  <w:style w:type="character" w:styleId="ListLabel19">
+    <w:name w:val="ListLabel 19"/>
+    <w:qFormat/>
+    <w:rPr>
+      <w:rFonts w:cs="OpenSymbol"/>
+    </w:rPr>
+  </w:style>
+  <w:style w:type="character" w:styleId="ListLabel20">
+    <w:name w:val="ListLabel 20"/>
+    <w:qFormat/>
+    <w:rPr>
+      <w:rFonts w:cs="Symbol"/>
+    </w:rPr>
+  </w:style>
+  <w:style w:type="character" w:styleId="ListLabel21">
+    <w:name w:val="ListLabel 21"/>
+    <w:qFormat/>
+    <w:rPr>
+      <w:rFonts w:cs="OpenSymbol"/>
+    </w:rPr>
+  </w:style>
+  <w:style w:type="character" w:styleId="ListLabel22">
+    <w:name w:val="ListLabel 22"/>
+    <w:qFormat/>
+    <w:rPr>
+      <w:rFonts w:cs="OpenSymbol"/>
+    </w:rPr>
+  </w:style>
+  <w:style w:type="character" w:styleId="ListLabel23">
+    <w:name w:val="ListLabel 23"/>
+    <w:qFormat/>
+    <w:rPr>
+      <w:i w:val="false"/>
+    </w:rPr>
+  </w:style>
+  <w:style w:type="character" w:styleId="ListLabel24">
+    <w:name w:val="ListLabel 24"/>
+    <w:qFormat/>
+    <w:rPr/>
+  </w:style>
+  <w:style w:type="character" w:styleId="ListLabel25">
+    <w:name w:val="ListLabel 25"/>
+    <w:qFormat/>
+    <w:rPr/>
+  </w:style>
+  <w:style w:type="character" w:styleId="ListLabel26">
+    <w:name w:val="ListLabel 26"/>
     <w:qFormat/>
     <w:rPr/>
   </w:style>

</xml_diff>

<commit_message>
Integrate all remaining notes from paper copy
</commit_message>
<xml_diff>
--- a/TaylorEtAl-concrete-Diplodocus-of-Vernal.docx
+++ b/TaylorEtAl-concrete-Diplodocus-of-Vernal.docx
@@ -164,175 +164,35 @@
           <w:i w:val="false"/>
           <w:iCs w:val="false"/>
         </w:rPr>
-        <w:t>, initially in plaster and more recently in various plastics, one stands alone as having been cast in concrete. This skeleton, made from the original Carnegie molds starting in 195</w:t>
+        <w:t xml:space="preserve">, initially in plaster and more recently in various plastics, one stands alone as having been cast in concrete. This skeleton, made from the original Carnegie molds starting in 1956–7, was unveiled at the Utah Field House of Natural History in Vernal, Utah, in 1957, and stood outside the museum for three decades. The fate of the molds after this casting is uncertain. The concrete </w:t>
+      </w:r>
+      <w:r>
+        <w:rPr>
+          <w:i/>
+          <w:iCs/>
+        </w:rPr>
+        <w:t>Diplodocus</w:t>
       </w:r>
       <w:r>
         <w:rPr>
           <w:i w:val="false"/>
           <w:iCs w:val="false"/>
         </w:rPr>
-        <w:t>6–7</w:t>
+        <w:t xml:space="preserve"> was the museum’s icon for 32 years until the weather damage because too great. The cast was then taken down and repaired, and fresh molds made from it by Dinolab in Salt Lake City. From these molds, a new replica was cast in water-expanded polyester (WEP) and mounted inside the Field House. This cast moved to the Field House’s new location in 2004 and was remounted in the atrium, but the old concrete cast could not be easily remounted and was instead sent on long-term loan to the Prehistoric Museum at Price, Utah. It has, however, yet to be remounted there, as it awaits a new building for the museum. Meanwhile, the new molds have been used to create more </w:t>
+      </w:r>
+      <w:r>
+        <w:rPr>
+          <w:i/>
+          <w:iCs/>
+        </w:rPr>
+        <w:t>Diplodocus</w:t>
       </w:r>
       <w:r>
         <w:rPr>
           <w:i w:val="false"/>
           <w:iCs w:val="false"/>
         </w:rPr>
-        <w:t xml:space="preserve">, was unveiled at the Utah Field House of Natural History in Vernal, Utah, in 1957, and stood outside the museum for </w:t>
-      </w:r>
-      <w:r>
-        <w:rPr>
-          <w:i w:val="false"/>
-          <w:iCs w:val="false"/>
-        </w:rPr>
-        <w:t>three decades</w:t>
-      </w:r>
-      <w:r>
-        <w:rPr>
-          <w:i w:val="false"/>
-          <w:iCs w:val="false"/>
-        </w:rPr>
-        <w:t xml:space="preserve">. The fate of the molds after this casting is uncertain. The concrete </w:t>
-      </w:r>
-      <w:r>
-        <w:rPr>
-          <w:i/>
-          <w:iCs/>
-        </w:rPr>
-        <w:t>Diplodocus</w:t>
-      </w:r>
-      <w:r>
-        <w:rPr>
-          <w:i w:val="false"/>
-          <w:iCs w:val="false"/>
-        </w:rPr>
-        <w:t xml:space="preserve"> was the museum’s icon for 3</w:t>
-      </w:r>
-      <w:r>
-        <w:rPr>
-          <w:i w:val="false"/>
-          <w:iCs w:val="false"/>
-        </w:rPr>
-        <w:t>2</w:t>
-      </w:r>
-      <w:r>
-        <w:rPr>
-          <w:i w:val="false"/>
-          <w:iCs w:val="false"/>
-        </w:rPr>
-        <w:t xml:space="preserve"> years until the weather damage because too great. The cast was then taken down </w:t>
-      </w:r>
-      <w:r>
-        <w:rPr>
-          <w:i w:val="false"/>
-          <w:iCs w:val="false"/>
-        </w:rPr>
-        <w:t xml:space="preserve">and repaired, </w:t>
-      </w:r>
-      <w:r>
-        <w:rPr>
-          <w:i w:val="false"/>
-          <w:iCs w:val="false"/>
-        </w:rPr>
-        <w:t>and fresh molds made from it by Dinolab in Salt Lake City. From these molds, a new replica was cast in water-expanded polyester (WEP) and mounted inside the Field House. This cast moved to the Field House’s new location in 20</w:t>
-      </w:r>
-      <w:r>
-        <w:rPr>
-          <w:i w:val="false"/>
-          <w:iCs w:val="false"/>
-        </w:rPr>
-        <w:t>04</w:t>
-      </w:r>
-      <w:r>
-        <w:rPr>
-          <w:i w:val="false"/>
-          <w:iCs w:val="false"/>
-        </w:rPr>
-        <w:t xml:space="preserve"> and was remounted in the atrium, but the old concrete cast could not be easily remounted and was </w:t>
-      </w:r>
-      <w:r>
-        <w:rPr>
-          <w:i w:val="false"/>
-          <w:iCs w:val="false"/>
-        </w:rPr>
-        <w:t xml:space="preserve">instead </w:t>
-      </w:r>
-      <w:r>
-        <w:rPr>
-          <w:i w:val="false"/>
-          <w:iCs w:val="false"/>
-        </w:rPr>
-        <w:t xml:space="preserve">sent on long-term loan to the Prehistoric Museum at Price, Utah. It has, however, yet to be remounted there, as it awaits a new building for the museum. </w:t>
-      </w:r>
-      <w:r>
-        <w:rPr>
-          <w:i w:val="false"/>
-          <w:iCs w:val="false"/>
-        </w:rPr>
-        <w:t>M</w:t>
-      </w:r>
-      <w:r>
-        <w:rPr>
-          <w:i w:val="false"/>
-          <w:iCs w:val="false"/>
-        </w:rPr>
-        <w:t>ean</w:t>
-      </w:r>
-      <w:r>
-        <w:rPr>
-          <w:i w:val="false"/>
-          <w:iCs w:val="false"/>
-        </w:rPr>
-        <w:t>while</w:t>
-      </w:r>
-      <w:r>
-        <w:rPr>
-          <w:i w:val="false"/>
-          <w:iCs w:val="false"/>
-        </w:rPr>
-        <w:t xml:space="preserve">, the new molds have been </w:t>
-      </w:r>
-      <w:r>
-        <w:rPr>
-          <w:i w:val="false"/>
-          <w:iCs w:val="false"/>
-        </w:rPr>
-        <w:t>used</w:t>
-      </w:r>
-      <w:r>
-        <w:rPr>
-          <w:i w:val="false"/>
-          <w:iCs w:val="false"/>
-        </w:rPr>
-        <w:t xml:space="preserve"> to create more </w:t>
-      </w:r>
-      <w:r>
-        <w:rPr>
-          <w:i/>
-          <w:iCs/>
-        </w:rPr>
-        <w:t>Diplodocus</w:t>
-      </w:r>
-      <w:r>
-        <w:rPr>
-          <w:i w:val="false"/>
-          <w:iCs w:val="false"/>
-        </w:rPr>
-        <w:t xml:space="preserve"> casts that are mounted in Japan and elsewhere, and have also furnished missing parts of the </w:t>
-      </w:r>
-      <w:r>
-        <w:rPr>
-          <w:i w:val="false"/>
-          <w:iCs w:val="false"/>
-        </w:rPr>
-        <w:t>iconic rearing</w:t>
-      </w:r>
-      <w:r>
-        <w:rPr>
-          <w:i w:val="false"/>
-          <w:iCs w:val="false"/>
-        </w:rPr>
-        <w:t xml:space="preserve"> </w:t>
+        <w:t xml:space="preserve"> casts that are mounted in Japan and elsewhere, and have also furnished missing parts of the iconic rearing </w:t>
       </w:r>
       <w:r>
         <w:rPr>
@@ -905,15 +765,7 @@
       </w:r>
       <w:r>
         <w:rPr/>
-        <w:t xml:space="preserve"> was the first giant dinosaur known from a substantially complete skeleton: the Carnegie Museum’s iconic specimen CM 84 (Figure A). As summarised </w:t>
-      </w:r>
-      <w:r>
-        <w:rPr/>
-        <w:t>by</w:t>
-      </w:r>
-      <w:r>
-        <w:rPr/>
-        <w:t xml:space="preserve"> Taylor et al. (in prep, a) and expounded in detail by Nieuwland (2019), casts of this important specimen were sent all around the globe, and as a result this individual became — and remains — the single best-known dinosaur in the world.</w:t>
+        <w:t xml:space="preserve"> was the first giant dinosaur known from a substantially complete skeleton: the Carnegie Museum’s iconic specimen CM 84 (Figure A). As summarised by Taylor et al. (in prep, a) and expounded in detail by Nieuwland (2019), casts of this important specimen were sent all around the globe, and as a result this individual became — and remains — the single best-known dinosaur in the world.</w:t>
       </w:r>
     </w:p>
     <w:p>
@@ -1111,15 +963,7 @@
       </w:pPr>
       <w:r>
         <w:rPr/>
-        <w:t xml:space="preserve">As related </w:t>
-      </w:r>
-      <w:r>
-        <w:rPr/>
-        <w:t>by</w:t>
-      </w:r>
-      <w:r>
-        <w:rPr/>
-        <w:t xml:space="preserve"> Taylor et al. (in prep, a), the industrialist and philanthropist Andrew Carnegie was inspired by a newspaper article in the late 1800s to ask the director of the museum that bears his name to obtain a giant dinosaur skeleton for exhibit. In July 1989, an expedition from the museum found a largely complete specimen of the sauropod </w:t>
+        <w:t xml:space="preserve">As related by Taylor et al. (in prep, a), the industrialist and philanthropist Andrew Carnegie was inspired by a newspaper article in the late 1800s to ask the director of the museum that bears his name to obtain a giant dinosaur skeleton for exhibit. In July 1989, an expedition from the museum found a largely complete specimen of the sauropod </w:t>
       </w:r>
       <w:r>
         <w:rPr>
@@ -1162,15 +1006,7 @@
       </w:pPr>
       <w:r>
         <w:rPr/>
-        <w:t xml:space="preserve">This mounted skeleton quickly became the icon of the Carnegie Museum, and has remained so up to the present, even after the addition to the dinosaur hall of the even larger apatosaurine mounted skeleton CM 3018 which </w:t>
-      </w:r>
-      <w:r>
-        <w:rPr/>
-        <w:t xml:space="preserve">was </w:t>
-      </w:r>
-      <w:r>
-        <w:rPr/>
-        <w:t xml:space="preserve">designated the holotype of the new species </w:t>
+        <w:t xml:space="preserve">This mounted skeleton quickly became the icon of the Carnegie Museum, and has remained so up to the present, even after the addition to the dinosaur hall of the even larger apatosaurine mounted skeleton CM 3018 which was designated the holotype of the new species </w:t>
       </w:r>
       <w:r>
         <w:rPr>
@@ -1181,15 +1017,7 @@
       </w:r>
       <w:r>
         <w:rPr/>
-        <w:t xml:space="preserve"> (</w:t>
-      </w:r>
-      <w:r>
-        <w:rPr/>
-        <w:t xml:space="preserve">Holland 1915, </w:t>
-      </w:r>
-      <w:r>
-        <w:rPr/>
-        <w:t xml:space="preserve">Gilmore 1936). The </w:t>
+        <w:t xml:space="preserve"> (Holland 1915, Gilmore 1936). The </w:t>
       </w:r>
       <w:r>
         <w:rPr>
@@ -1200,23 +1028,7 @@
       </w:r>
       <w:r>
         <w:rPr/>
-        <w:t xml:space="preserve"> skeleton, known by the rather inelegant nickname “Dippy”, has been moved and modified several times in the years since its initial mounting, most recently in </w:t>
-      </w:r>
-      <w:r>
-        <w:rPr/>
-        <w:t>a</w:t>
-      </w:r>
-      <w:r>
-        <w:rPr/>
-        <w:t xml:space="preserve"> major redesign of the Carnegie Museum </w:t>
-      </w:r>
-      <w:r>
-        <w:rPr/>
-        <w:t>in 2005–2007</w:t>
-      </w:r>
-      <w:r>
-        <w:rPr/>
-        <w:t>. It presently co-stars with CM 3018 in the new Jurassic Hall.</w:t>
+        <w:t xml:space="preserve"> skeleton, known by the rather inelegant nickname “Dippy”, has been moved and modified several times in the years since its initial mounting, most recently in a major redesign of the Carnegie Museum in 2005–2007. It presently co-stars with CM 3018 in the new Jurassic Hall.</w:t>
       </w:r>
     </w:p>
     <w:p>
@@ -1245,15 +1057,7 @@
       </w:pPr>
       <w:r>
         <w:rPr/>
-        <w:t xml:space="preserve">Well before the mounting of the real bones of CM 84, King Edward VII of England </w:t>
-      </w:r>
-      <w:r>
-        <w:rPr/>
-        <w:t xml:space="preserve">asked </w:t>
-      </w:r>
-      <w:r>
-        <w:rPr/>
-        <w:t>Carnegie for a copy of the skeleton to be displayed in the British Museum (Natural History). Carnegie optimistically hoped to put an end to war by encouraging arbitration instead (Nieuwland 2019:55), and to this end was always keen to gain influence with heads of state. He therefore enthusiastically agreed to the King’s request and instructed museum director William. J. Holland to create a replica.</w:t>
+        <w:t>Well before the mounting of the real bones of CM 84, King Edward VII of England asked Carnegie for a copy of the skeleton to be displayed in the British Museum (Natural History). Carnegie optimistically hoped to put an end to war by encouraging arbitration instead (Nieuwland 2019:55), and to this end was always keen to gain influence with heads of state. He therefore enthusiastically agreed to the King’s request and instructed museum director William. J. Holland to create a replica.</w:t>
       </w:r>
     </w:p>
     <w:p>
@@ -1263,39 +1067,7 @@
       </w:pPr>
       <w:r>
         <w:rPr/>
-        <w:t>Holland’</w:t>
-      </w:r>
-      <w:r>
-        <w:rPr/>
-        <w:t>s chief fossil preparator Arthur Coggeshall</w:t>
-      </w:r>
-      <w:r>
-        <w:rPr/>
-        <w:t xml:space="preserve"> oversaw the creation of a set of plaster molds </w:t>
-      </w:r>
-      <w:r>
-        <w:rPr/>
-        <w:t>by a crew of Italian plasterers led by Serafino Agostini. The molds</w:t>
-      </w:r>
-      <w:r>
-        <w:rPr/>
-        <w:t xml:space="preserve"> correspond</w:t>
-      </w:r>
-      <w:r>
-        <w:rPr/>
-        <w:t xml:space="preserve">ed </w:t>
-      </w:r>
-      <w:r>
-        <w:rPr/>
-        <w:t xml:space="preserve">to the bones of CM 84 and the other bones that were to be included in the real-bone mount a few years later. Some differences exist between the molds and the real skeleton (see Taylor et al. in prep., a for details) but the molds corresponded closely to the original skeleton. These molds were used to create not just the cast skeleton requested by King Edward VII, but four further casts. After the British Museum unveiled its mounted cast to great fanfare on 12th May 1905, and after the original bones were mounted at the Carnegie Museum in 1907, Carnegie went on to gift the other four casts to Kaiser Wilhelm II of Germany, Président Armand Fallières of France, Emperor Franz Joseph of Austria and King Victor Emmanuel III of Italy, in 1908 and 1909. As with the London </w:t>
-      </w:r>
-      <w:r>
-        <w:rPr/>
-        <w:t>replica</w:t>
-      </w:r>
-      <w:r>
-        <w:rPr/>
-        <w:t>, Holland and his chief preparator Arthur S. Coggleshall travelled to each recipient country to supervise the mounting of the casts.</w:t>
+        <w:t>Holland’s chief fossil preparator Arthur Coggeshall oversaw the creation of a set of plaster molds by a crew of Italian plasterers led by Serafino Agostini. The molds corresponded to the bones of CM 84 and the other bones that were to be included in the real-bone mount a few years later. Some differences exist between the molds and the real skeleton (see Taylor et al. in prep., a for details) but the molds corresponded closely to the original skeleton. These molds were used to create not just the cast skeleton requested by King Edward VII, but four further casts. After the British Museum unveiled its mounted cast to great fanfare on 12th May 1905, and after the original bones were mounted at the Carnegie Museum in 1907, Carnegie went on to gift the other four casts to Kaiser Wilhelm II of Germany, Président Armand Fallières of France, Emperor Franz Joseph of Austria and King Victor Emmanuel III of Italy, in 1908 and 1909. As with the London replica, Holland and his chief preparator Arthur S. Coggleshall travelled to each recipient country to supervise the mounting of the casts.</w:t>
       </w:r>
     </w:p>
     <w:p>
@@ -1349,39 +1121,7 @@
       </w:pPr>
       <w:r>
         <w:rPr/>
-        <w:t xml:space="preserve">As recounted by Untermann and Untermann (1970), the genesis of the Field House lay with Arthur G. Nord, supervisor of the Ashley National Forest, one of those who was concerned that the fossil wealth of the Vernal area was being stripped by museums outside the locality. </w:t>
-      </w:r>
-      <w:r>
-        <w:rPr/>
-        <w:t>R</w:t>
-      </w:r>
-      <w:r>
-        <w:rPr/>
-        <w:t>ealis</w:t>
-      </w:r>
-      <w:r>
-        <w:rPr/>
-        <w:t>ing</w:t>
-      </w:r>
-      <w:r>
-        <w:rPr/>
-        <w:t xml:space="preserve"> </w:t>
-      </w:r>
-      <w:r>
-        <w:rPr/>
-        <w:t>t</w:t>
-      </w:r>
-      <w:r>
-        <w:rPr/>
-        <w:t xml:space="preserve">he importance of tourism to Utah, </w:t>
-      </w:r>
-      <w:r>
-        <w:rPr/>
-        <w:t>he</w:t>
-      </w:r>
-      <w:r>
-        <w:rPr/>
-        <w:t xml:space="preserve"> recommended that a museum could position Vernal as a gateway to the state on Highway 40 (Kirby 1998:2). The creation of a museum in Vernal was formally proposed by Dr. J. E. Broadus of the State Museum Association at the Vernal Lions Club meeting of 9 September 1934 (Anonymous 1969), and it was reported in the local press only 18 days later (Anonymous 1934). However, the idea languished for nine years until the Club returned to it on 6 September 1943 (Anonymous 1969). A museum committee was then formed to advocate for a local museum (Anonymous 1943). A senate bill approving the museum was passed in 1945, and the next year Governor Herbert B. Maw made $200,000 available to construct the museum building (Anonymous 1969). G. Ernest Untermann was appointed Director of the museum project, and his wife Billie — a capable scientist and administrator who became the first female naturalist at Dinosaur National Monument (Kirby 1998:2) — was the Staff Scientist. Based on drawings created by the Untermanns, the Salt Lake City architect Miles E. Miller drew up the plans, and the building was erected by Dorland Construction Company. The work was begun on 16 October 1947 and completed on 1 July 1948, and the building was dedicated on 29 October 1948 by Governor Maw.</w:t>
+        <w:t>As recounted by Untermann and Untermann (1971), the genesis of the Field House lay with Arthur G. Nord, supervisor of the Ashley National Forest, one of those who was concerned that the fossil wealth of the Vernal area was being stripped by museums outside the locality. Realising the importance of tourism to Utah, he recommended that a museum could position Vernal as a gateway to the state on Highway 40 (Kirby 1998:2). The creation of a museum in Vernal was formally proposed by Dr. J. E. Broadus of the State Museum Association at the Vernal Lions Club meeting of 9 September 1934 (Anonymous 1969), and it was reported in the local press only 18 days later (Anonymous 1934). However, the idea languished for nine years until the Club returned to it on 6 September 1943 (Anonymous 1969). A museum committee was then formed to advocate for a local museum (Anonymous 1943). A senate bill approving the museum was passed in 1945, and the next year Governor Herbert B. Maw made $200,000 available to construct the museum building (Anonymous 1969). G. Ernest Untermann was appointed Director of the museum project, and his wife Billie — a capable scientist and administrator who became the first female naturalist at Dinosaur National Monument (Kirby 1998:2) — was the Staff Scientist. Based on drawings created by the Untermanns, the Salt Lake City architect Miles E. Miller drew up the plans, and the building was erected by Dorland Construction Company. The work was begun on 16 October 1947 and completed on 1 July 1948, and the building was dedicated on 29 October 1948 by Governor Maw.</w:t>
       </w:r>
     </w:p>
     <w:p>
@@ -1433,27 +1173,7 @@
       </w:pPr>
       <w:r>
         <w:rPr/>
-        <w:t>T</w:t>
-      </w:r>
-      <w:r>
-        <w:rPr/>
-        <w:t xml:space="preserve">he </w:t>
-      </w:r>
-      <w:r>
-        <w:rPr/>
-        <w:t xml:space="preserve">initial </w:t>
-      </w:r>
-      <w:r>
-        <w:rPr/>
-        <w:t xml:space="preserve">downsizing plan was </w:t>
-      </w:r>
-      <w:r>
-        <w:rPr/>
-        <w:t xml:space="preserve">soon </w:t>
-      </w:r>
-      <w:r>
-        <w:rPr/>
-        <w:t xml:space="preserve">scaled back to removing only the duplicate specimens. Among the materials to be disposed of were the plaster molds that had been used for the </w:t>
+        <w:t xml:space="preserve">The initial downsizing plan was soon scaled back to removing only the duplicate specimens. Among the materials to be disposed of were the plaster molds that had been used for the </w:t>
       </w:r>
       <w:r>
         <w:rPr>
@@ -1475,15 +1195,7 @@
       </w:r>
       <w:r>
         <w:rPr/>
-        <w:t xml:space="preserve"> casts. The molds were large and heavy, and some were damaged and coated with coal dust from the coal fired heating system. Kay, </w:t>
-      </w:r>
-      <w:r>
-        <w:rPr/>
-        <w:t>who</w:t>
-      </w:r>
-      <w:r>
-        <w:rPr/>
-        <w:t xml:space="preserve"> was close to retirement and planned to move back to Vernal, wanted to find a home for the molds in his own state. He first contacted the Utah State Museum (now the Museum of Natural History of Utah), but the museum was not willing to pay for the molds to be shipped. Ernest Untermann had been trying to obtain a dinosaur skeleton for the Field House Museum and stepped in at this point.</w:t>
+        <w:t xml:space="preserve"> casts. The molds were large and heavy, and some were damaged and coated with coal dust from the coal fired heating system. Kay, who was close to retirement and planned to move back to Vernal, wanted to find a home for the molds in his own state. He first contacted the Utah State Museum (now the Museum of Natural History of Utah), but the museum was not willing to pay for the molds to be shipped. Ernest Untermann had been trying to obtain a dinosaur skeleton for the Field House Museum and stepped in at this point.</w:t>
       </w:r>
     </w:p>
     <w:p>
@@ -1493,7 +1205,7 @@
       </w:pPr>
       <w:r>
         <w:rPr/>
-        <w:t xml:space="preserve">In 1952 (not 1955 as stated by Untermann and Untermann 1970), Kay gifted the original plaster molds of the Carnegie </w:t>
+        <w:t xml:space="preserve">In 1952 (not 1955 as stated by Untermann and Untermann 1971), Kay gifted the original plaster molds of the Carnegie </w:t>
       </w:r>
       <w:r>
         <w:rPr>
@@ -1524,39 +1236,7 @@
       </w:pPr>
       <w:r>
         <w:rPr/>
-        <w:t xml:space="preserve">Since the mounted skeleton’s 76-foot length would be too long for the museum’s 50-foot exhibit halls, plans were made to situate it outside the museum. Wind, rain and extreme temperatures — the Vernal climate ranges from –40˚F to 100˚F (–40˚C to 38˚C) — required a more robust casting material than the usual plaster. After some experimentation with different materials, the team settled on a mix of one part cement to three parts Aggra-lite (a lightweight aggregate made of volcanic pumice). The complete cast would consist of about 600 pieces — many more than the number of bones, as the complex vertebrae were made from eight or more pieces (Anonymous, undated). About a hundred of these pieces had been completed when Otto Buehner, president of Salt Lake City’s Otto Buehner Concrete Products Company, visited the museum, became interested in the casting, and expressed doubts about the use of Aggra-lite (Untermann 1959:365). Further experimentation, aided by Buehner’s experienced workers, resulted in the selection of </w:t>
-      </w:r>
-      <w:r>
-        <w:rPr/>
-        <w:t xml:space="preserve">a </w:t>
-      </w:r>
-      <w:r>
-        <w:rPr/>
-        <w:t>new mixture, one part cement to three parts aragonite (the high pressure polymorph of calcium carbonate). Most of the pieces were cast in this material by Grant Merrell, the museum’s preparator, at the Otto Buehner facilities, with the more intricate parts completed at the museum. Reinforcing wire and rods were used where necessary, and the completed bones were coated in fibe</w:t>
-      </w:r>
-      <w:r>
-        <w:rPr/>
-        <w:t>r</w:t>
-      </w:r>
-      <w:r>
-        <w:rPr/>
-        <w:t>glass to protect them from the elements. The Buehner Company benefitted from its involvement with the casting, as they discovered in the course of the process that fib</w:t>
-      </w:r>
-      <w:r>
-        <w:rPr/>
-        <w:t>e</w:t>
-      </w:r>
-      <w:r>
-        <w:rPr/>
-        <w:t>rglass made a better and cheaper adhesive than they had previously been using to repair Italian marble when it was broken in transit. The Field House also adopted fib</w:t>
-      </w:r>
-      <w:r>
-        <w:rPr/>
-        <w:t>er</w:t>
-      </w:r>
-      <w:r>
-        <w:rPr/>
-        <w:t>glass as its bonding agent of choice after positive experiences with the concrete cast.</w:t>
+        <w:t>Since the mounted skeleton’s 76-foot length would be too long for the museum’s 50-foot exhibit halls, plans were made to situate it outside the museum. Wind, rain and extreme temperatures — the Vernal climate ranges from –40˚F to 100˚F (–40˚C to 38˚C) — required a more robust casting material than the usual plaster. After some experimentation with different materials, the team settled on a mix of one part cement to three parts Aggra-lite (a lightweight aggregate made of volcanic pumice). The complete cast would consist of about 600 pieces — many more than the number of bones, as the complex vertebrae were made from eight or more pieces (Anonymous, undated). About a hundred of these pieces had been completed when Otto Buehner, president of Salt Lake City’s Otto Buehner Concrete Products Company, visited the museum, became interested in the casting, and expressed doubts about the use of Aggra-lite (Untermann 1959:365). Further experimentation, aided by Buehner’s experienced workers, resulted in the selection of a new mixture, one part cement to three parts aragonite (the high pressure polymorph of calcium carbonate). Most of the pieces were cast in this material by Grant Merrell, the museum’s preparator, at the Otto Buehner facilities, with the more intricate parts completed at the museum. Reinforcing wire and rods were used where necessary, and the completed bones were coated in fiberglass to protect them from the elements. The Buehner Company benefitted from its involvement with the casting, as they discovered in the course of the process that fiberglass made a better and cheaper adhesive than they had previously been using to repair Italian marble when it was broken in transit. The Field House also adopted fiberglass as its bonding agent of choice after positive experiences with the concrete cast.</w:t>
       </w:r>
     </w:p>
     <w:p>
@@ -1566,15 +1246,7 @@
       </w:pPr>
       <w:r>
         <w:rPr/>
-        <w:t>The result of all this work was nearly 600 concrete elements which then had to be assembled into a skeleton. First, the individual bones were assembled from their pieces — work done by the Untermanns and Merrell. Identifying numbers on the molds had mostly faded with age, so this had to be done from anatomical principles. Pieces were fastened together with steel rods and bonded by fibe</w:t>
-      </w:r>
-      <w:r>
-        <w:rPr/>
-        <w:t>r</w:t>
-      </w:r>
-      <w:r>
-        <w:rPr/>
-        <w:t>glass. The assembled bones were then laid out in the workshop to verify that everything was present and correct (Figure D; Untermann 1959:figures 1, 2).</w:t>
+        <w:t>The result of all this work was nearly 600 concrete elements which then had to be assembled into a skeleton. First, the individual bones were assembled from their pieces — work done by the Untermanns and Merrell. Identifying numbers on the molds had mostly faded with age, so this had to be done from anatomical principles. Pieces were fastened together with steel rods and bonded by fiberglass. The assembled bones were then laid out in the workshop to verify that everything was present and correct (Figure D; Untermann 1959:figures 1, 2).</w:t>
       </w:r>
     </w:p>
     <w:p>
@@ -1584,15 +1256,7 @@
       </w:pPr>
       <w:r>
         <w:rPr/>
-        <w:t xml:space="preserve">With this done, the work moved outside. On a concrete base, and surrounded by a chain-link fence — the latter provided by the same Vernal Lions Club that had paid for the molds to be transported — the cast bones were assembled: sacrum and pelvis first (Figure E.A), then hind limbs, dorsal vertebrae, </w:t>
-      </w:r>
-      <w:r>
-        <w:rPr/>
-        <w:t>caudal</w:t>
-      </w:r>
-      <w:r>
-        <w:rPr/>
-        <w:t xml:space="preserve"> and cervical vertebrae and skull (Figure E.B), then finally the front limbs and ribs. The skull was mounted 21 feet (6.4 m) above the ground at the end of a somewhat elevated neck, in a posture that corresponds well with the prediction of Taylor et al. (2009) that sauropods, like extant tetrapods, habitually hold their necks elevated at the base. The whole skeleton was not only supported on a steel scaffolding, but also guyed by thinner rods, enabling it to withstand 70 mph winds that uprooted nearby trees (Untermann 1959:367–368). The completed concrete skeleton weighed 8 tons (Anonymous, undated).</w:t>
+        <w:t>With this done, the work moved outside. On a concrete base, and surrounded by a chain-link fence — the latter provided by the same Vernal Lions Club that had paid for the molds to be transported — the cast bones were assembled: sacrum and pelvis first (Figure E.A), then hind limbs, dorsal vertebrae, caudal and cervical vertebrae and skull (Figure E.B), then finally the front limbs and ribs. The skull was mounted 21 feet (6.4 m) above the ground at the end of a somewhat elevated neck, in a posture that corresponds well with the prediction of Taylor et al. (2009) that sauropods, like extant tetrapods, habitually hold their necks elevated at the base. The whole skeleton was not only supported on a steel scaffolding, but also guyed by thinner rods, enabling it to withstand 70 mph winds that uprooted nearby trees (Untermann 1959:367–368). The completed concrete skeleton weighed 8 tons (Anonymous, undated).</w:t>
       </w:r>
     </w:p>
     <w:p>
@@ -1602,47 +1266,7 @@
       </w:pPr>
       <w:r>
         <w:rPr/>
-        <w:t>The completed outdoor cast was dedicated on 8 June during the Utah State Lions Club convention at Vernal (Anonymous, undated</w:t>
-      </w:r>
-      <w:r>
-        <w:rPr/>
-        <w:t>), in a ceremony attended by J. LeRoy Kay, Arthur G. Nord and G. Ernest Untermann (Anonymous 1957</w:t>
-      </w:r>
-      <w:r>
-        <w:rPr/>
-        <w:t xml:space="preserve">) — </w:t>
-      </w:r>
-      <w:r>
-        <w:rPr/>
-        <w:t xml:space="preserve">not </w:t>
-      </w:r>
-      <w:r>
-        <w:rPr/>
-        <w:t xml:space="preserve">on 6 June </w:t>
-      </w:r>
-      <w:r>
-        <w:rPr/>
-        <w:t xml:space="preserve">as reported by </w:t>
-      </w:r>
-      <w:r>
-        <w:rPr/>
-        <w:t xml:space="preserve">Untermann and Untermann </w:t>
-      </w:r>
-      <w:r>
-        <w:rPr/>
-        <w:t>(</w:t>
-      </w:r>
-      <w:r>
-        <w:rPr/>
-        <w:t xml:space="preserve">1970). The work had taken about a year and a half, from early 1956, and cost only $10,000 in total (about $105,449 in 2022 money) — almost all of it in salary. The cast stood for 32 years (Figure F). It was repainted on 22 June 1967 (Figure G) in what was likely a </w:t>
-      </w:r>
-      <w:r>
-        <w:rPr/>
-        <w:t>periodic</w:t>
-      </w:r>
-      <w:r>
-        <w:rPr/>
-        <w:t xml:space="preserve"> event (Anonymous 1967).</w:t>
+        <w:t>The completed outdoor cast was dedicated on 8 June during the Utah State Lions Club convention at Vernal (Anonymous, undated), in a ceremony attended by J. LeRoy Kay, Arthur G. Nord and G. Ernest Untermann (Anonymous 1957) — not on 6 June as reported by Untermann and Untermann (1971). The work had taken about a year and a half, from early 1956, and cost only $10,000 in total (about $105,449 in 2022 money) — almost all of it in salary. The cast stood for 32 years (Figure F). It was repainted on 22 June 1967 (Figure G) in what was likely a periodic event (Anonymous 1967).</w:t>
       </w:r>
     </w:p>
     <w:p>
@@ -1717,15 +1341,7 @@
       </w:pPr>
       <w:r>
         <w:rPr/>
-        <w:t xml:space="preserve">From here, though, the story becomes </w:t>
-      </w:r>
-      <w:r>
-        <w:rPr/>
-        <w:t xml:space="preserve">uncertain and accounts are </w:t>
-      </w:r>
-      <w:r>
-        <w:rPr/>
-        <w:t xml:space="preserve">contradictory. Sassaman (1988) reported that “the molds finally fell apart because of old age soon after it [the concrete </w:t>
+        <w:t xml:space="preserve">From here, though, the story becomes uncertain and accounts are contradictory. Sassaman (1988) reported that “the molds finally fell apart because of old age soon after it [the concrete </w:t>
       </w:r>
       <w:r>
         <w:rPr>
@@ -1736,23 +1352,7 @@
       </w:r>
       <w:r>
         <w:rPr/>
-        <w:t>] was made”. Similarly, Ilja Nie</w:t>
-      </w:r>
-      <w:r>
-        <w:rPr/>
-        <w:t>u</w:t>
-      </w:r>
-      <w:r>
-        <w:rPr/>
-        <w:t xml:space="preserve">wland (pers. comm., 2022) </w:t>
-      </w:r>
-      <w:r>
-        <w:rPr/>
-        <w:t>says</w:t>
-      </w:r>
-      <w:r>
-        <w:rPr/>
-        <w:t xml:space="preserve"> that “The original moulds were thrown away somewhere during the 1960s (nobody at the [Carnegie Museum] could be more specific than that)”, suggesting that the molds may have been returned to their origin.</w:t>
+        <w:t>] was made”. Similarly, Ilja Nieuwland (pers. comm., 2022) says that “The original moulds were thrown away somewhere during the 1960s (nobody at the [Carnegie Museum] could be more specific than that)”, suggesting that the molds may have been returned to their origin.</w:t>
       </w:r>
     </w:p>
     <w:p>
@@ -1773,15 +1373,7 @@
       </w:r>
       <w:r>
         <w:rPr/>
-        <w:t xml:space="preserve"> newspaper (Anonymous 1960a; Figure H; see also Carr and Hansen 2005). This says that in the middle of July 1960, the molds were collected by the Rocky Mount Children’s Museum (now the Rocky Mount Imperial Center, Children’s Museum &amp; Science Centre) in North Carolina, with the intention that they would be used to create a twelfth cast which would be mounted outside the museum building next to the Tar River in Rocky Mount’s Sunset Park. But was such a cast ever created? </w:t>
-      </w:r>
-      <w:r>
-        <w:rPr/>
-        <w:t>R</w:t>
-      </w:r>
-      <w:r>
-        <w:rPr/>
-        <w:t xml:space="preserve">eports in the </w:t>
+        <w:t xml:space="preserve"> newspaper (Anonymous 1960a; Figure H; see also Carr and Hansen 2005). This says that in the middle of July 1960, the molds were collected by the Rocky Mount Children’s Museum (now the Rocky Mount Imperial Center, Children’s Museum &amp; Science Centre) in North Carolina, with the intention that they would be used to create a twelfth cast which would be mounted outside the museum building next to the Tar River in Rocky Mount’s Sunset Park. But was such a cast ever created? Reports in the </w:t>
       </w:r>
       <w:r>
         <w:rPr>
@@ -1813,15 +1405,7 @@
       </w:pPr>
       <w:r>
         <w:rPr/>
-        <w:t xml:space="preserve">Hurricane Floyd devastated Rocky Mount in 1999, with flooding from the Tar River destroying the original Children's Museum along with all its exhibits and records (Leigh White, pers. comm., 2022), so no records survive that could confirm the molds’ arrival or any subsequent use. The museum was located next door to a municipal water treatment facility that also flooded and released unknown chemicals, so museum property that might have otherwise been salvageable in that area was deemed contaminated and </w:t>
-      </w:r>
-      <w:r>
-        <w:rPr/>
-        <w:t>had</w:t>
-      </w:r>
-      <w:r>
-        <w:rPr/>
-        <w:t xml:space="preserve"> to be destroyed. If the molds were in storage at the Children’s Museum at this time, then this was likely the end of their story.</w:t>
+        <w:t>Hurricane Floyd devastated Rocky Mount in 1999, with flooding from the Tar River destroying the original Children's Museum along with all its exhibits and records (Leigh White, pers. comm., 2022), so no records survive that could confirm the molds’ arrival or any subsequent use. The museum was located next door to a municipal water treatment facility that also flooded and released unknown chemicals, so museum property that might have otherwise been salvageable in that area was deemed contaminated and had to be destroyed. If the molds were in storage at the Children’s Museum at this time, then this was likely the end of their story.</w:t>
       </w:r>
     </w:p>
     <w:p>
@@ -1842,23 +1426,7 @@
       </w:r>
       <w:r>
         <w:rPr/>
-        <w:t xml:space="preserve">. Corroborating the hypothesis that no cast was ever made, most staff who worked at the museum in the 1980s </w:t>
-      </w:r>
-      <w:r>
-        <w:rPr/>
-        <w:t xml:space="preserve">at its old location </w:t>
-      </w:r>
-      <w:r>
-        <w:rPr/>
-        <w:t xml:space="preserve">do not recall any such cast (Leigh White, pers. comm., 2022). </w:t>
-      </w:r>
-      <w:r>
-        <w:rPr/>
-        <w:t>Potentially c</w:t>
-      </w:r>
-      <w:r>
-        <w:rPr/>
-        <w:t xml:space="preserve">ontradicting this, however, Jan Engle Hicks, Curator of Education at the Rocky Mount Children’s Museum from 1971–2002, has a memory of </w:t>
+        <w:t xml:space="preserve">. Corroborating the hypothesis that no cast was ever made, most staff who worked at the museum in the 1980s at its old location do not recall any such cast (Leigh White, pers. comm., 2022). Potentially contradicting this, however, Jan Engle Hicks, Curator of Education at the Rocky Mount Children’s Museum from 1971–2002, has a memory of </w:t>
       </w:r>
       <w:r>
         <w:rPr>
@@ -1965,31 +1533,7 @@
       </w:pPr>
       <w:r>
         <w:rPr/>
-        <w:t xml:space="preserve">In an unpublished manuscript, Madsen (1990:4) wrote that “The fate of the initial set of molds is somewhat in question, but Wann Langston (personal communication, 1989) suggests that they seem to have been lost, strayed, or stolen during transport from ? to ?. Principles contacted in regards to the disposition of the molds could not provide specific information.”. Infuriatingly, the question marks are in the original. Since both Langston and Madsen are now deceased, there is no way to discover on which of the molds’ journeys Langston thought they were lost or destroyed. It is unlikely, at least, that Langston had in mind the their initial journey from Vernal to Rocky Mount. Kirby (1998:4) wrote that “Somewhere along the line, as the story goes, the molds received from the Carnegie had been shipped to a school down south and never arrived. So they were lost”. Since Rocky mount is about 2000 miles east (not south) of Vernal, it might seem that “a school down south” could not have referred, in a Utah publication, to a museum out east. On the same basis, the Houston museum would not seem an especially likely candidate for this designation, being 1300 miles southeast of Vernal. However, “down South” in the USA does not necessarily refer to geography, but </w:t>
-      </w:r>
-      <w:r>
-        <w:rPr/>
-        <w:t>to</w:t>
-      </w:r>
-      <w:r>
-        <w:rPr/>
-        <w:t xml:space="preserve"> “the South”, a </w:t>
-      </w:r>
-      <w:r>
-        <w:rPr/>
-        <w:t>region</w:t>
-      </w:r>
-      <w:r>
-        <w:rPr/>
-        <w:t xml:space="preserve"> composed mostly of </w:t>
-      </w:r>
-      <w:r>
-        <w:rPr/>
-        <w:t xml:space="preserve">states that were </w:t>
-      </w:r>
-      <w:r>
-        <w:rPr/>
-        <w:t>Confederate during the civil war — a designation that includes both North Carolina and Texas.</w:t>
+        <w:t>In an unpublished manuscript, Madsen (1990:4) wrote that “The fate of the initial set of molds is somewhat in question, but Wann Langston (personal communication, 1989) suggests that they seem to have been lost, strayed, or stolen during transport from ? to ?. Principles contacted in regards to the disposition of the molds could not provide specific information.”. Infuriatingly, the question marks are in the original. Since both Langston and Madsen are now deceased, there is no way to discover on which of the molds’ journeys Langston thought they were lost or destroyed. It is unlikely, at least, that Langston had in mind the their initial journey from Vernal to Rocky Mount. Kirby (1998:4) wrote that “Somewhere along the line, as the story goes, the molds received from the Carnegie had been shipped to a school down south and never arrived. So they were lost”. Since Rocky mount is about 2000 miles east (not south) of Vernal, it might seem that “a school down south” could not have referred, in a Utah publication, to a museum out east. On the same basis, the Houston museum would not seem an especially likely candidate for this designation, being 1300 miles southeast of Vernal. However, “down South” in the USA does not necessarily refer to geography, but to “the South”, a region composed mostly of states that were Confederate during the civil war — a designation that includes both North Carolina and Texas.</w:t>
       </w:r>
     </w:p>
     <w:p>
@@ -2009,15 +1553,7 @@
       <w:bookmarkEnd w:id="8"/>
       <w:r>
         <w:rPr/>
-        <w:t xml:space="preserve"> cited in Madsen 1990:4). </w:t>
-      </w:r>
-      <w:r>
-        <w:rPr/>
-        <w:t>It is possible that this</w:t>
-      </w:r>
-      <w:r>
-        <w:rPr/>
-        <w:t xml:space="preserve"> happened in late 1988 or early 1989, between Rolfe’s (1988) letter that expressed an interest in using the molds and Langston’s personal communication to Madsen in 1989. Where the molds are now, and why they did not arrive, we can only speculate. As Madsen (1990:4) concluded, “It is truly a mystery that an estimated 3–6 tons of plaster molds could simply vanish!”</w:t>
+        <w:t xml:space="preserve"> cited in Madsen 1990:4). It is possible that this happened in late 1988 or early 1989, between Rolfe’s (1988) letter that expressed an interest in using the molds and Langston’s personal communication to Madsen in 1989. Where the molds are now, and why they did not arrive, we can only speculate. As Madsen (1990:4) concluded, “It is truly a mystery that an estimated 3–6 tons of plaster molds could simply vanish!”</w:t>
       </w:r>
     </w:p>
     <w:p>
@@ -2039,15 +1575,7 @@
       </w:pPr>
       <w:r>
         <w:rPr/>
-        <w:t xml:space="preserve">By </w:t>
-      </w:r>
-      <w:r>
-        <w:rPr/>
-        <w:t xml:space="preserve">the late 1980s, </w:t>
-      </w:r>
-      <w:r>
-        <w:rPr/>
-        <w:t xml:space="preserve">the concrete </w:t>
+        <w:t xml:space="preserve">By the late 1980s, the concrete </w:t>
       </w:r>
       <w:r>
         <w:rPr>
@@ -2058,11 +1586,7 @@
       </w:r>
       <w:r>
         <w:rPr/>
-        <w:t xml:space="preserve"> was inevitably deteriorating (Madsen 1990:3). M</w:t>
-      </w:r>
-      <w:r>
-        <w:rPr/>
-        <w:t xml:space="preserve">useum staff decided they wanted a new, lightweight cast of </w:t>
+        <w:t xml:space="preserve"> was inevitably deteriorating (Madsen 1990:3). Museum staff decided they wanted a new, lightweight cast of </w:t>
       </w:r>
       <w:r>
         <w:rPr>
@@ -2114,39 +1638,7 @@
       </w:pPr>
       <w:r>
         <w:rPr/>
-        <w:t>However, the arrangement with the Las Vegas Museum fell through. In a letter to James H. Madsen, Field House curator Sue Ann Bilbey said only that “Las Vegas is no longer interested in obtaining a copy o</w:t>
-      </w:r>
-      <w:r>
-        <w:rPr/>
-        <w:t>r</w:t>
-      </w:r>
-      <w:r>
-        <w:rPr/>
-        <w:t xml:space="preserve"> making new molds” (Bilbey 1989), and a letter from R</w:t>
-      </w:r>
-      <w:r>
-        <w:rPr/>
-        <w:t xml:space="preserve">oyal </w:t>
-      </w:r>
-      <w:r>
-        <w:rPr/>
-        <w:t>M</w:t>
-      </w:r>
-      <w:r>
-        <w:rPr/>
-        <w:t xml:space="preserve">useum of </w:t>
-      </w:r>
-      <w:r>
-        <w:rPr/>
-        <w:t>S</w:t>
-      </w:r>
-      <w:r>
-        <w:rPr/>
-        <w:t>cotland’s</w:t>
-      </w:r>
-      <w:r>
-        <w:rPr/>
-        <w:t xml:space="preserve"> Keeper of Geology William D. I. Rolfe (1988) to LuRae Caldwell of the Field House makes it clear that the Las Vegas plans had been abandoned by 24 October 1988. The Las Vegas Museum was to go bankrupt and close in 1990 (Michele Jones, pers. comm., 2022), so it seems likely that its waning interest was due to lack of funds.</w:t>
+        <w:t>However, the arrangement with the Las Vegas Museum fell through. In a letter to James H. Madsen, Field House curator Sue Ann Bilbey said only that “Las Vegas is no longer interested in obtaining a copy or making new molds” (Bilbey 1989), and a letter from Royal Museum of Scotland’s Keeper of Geology William D. I. Rolfe (1988) to LuRae Caldwell of the Field House makes it clear that the Las Vegas plans had been abandoned by 24 October 1988. The Las Vegas Museum was to go bankrupt and close in 1990 (Michele Jones, pers. comm., 2022), so it seems likely that its waning interest was due to lack of funds.</w:t>
       </w:r>
     </w:p>
     <w:p>
@@ -2177,15 +1669,7 @@
       </w:pPr>
       <w:r>
         <w:rPr/>
-        <w:t xml:space="preserve">Madsen’s reservations </w:t>
-      </w:r>
-      <w:r>
-        <w:rPr/>
-        <w:t>were evidently overcome</w:t>
-      </w:r>
-      <w:r>
-        <w:rPr/>
-        <w:t>, the project was quickly begun, and by the time he wrote to Hamblin on 12 June (Madsen 1989b) he was able to say “We are into the work with gusto”. It became apparent that a great deal of work was necessary to clean, stabilize and repair the concrete casts, which had suffered badly from three decades of climate extremes, before they could be used to make new molds (Madsen 1989b). A year later, Madsen (1990:3) would write that “It is evident now that the decision at that time to dismantle and repair the skeleton was a wise one, since close examination during preparation and stabilization has revealed incipient fracturing and surface deterioration due to weathering of numerous elements [...] Such damage would have been progressively more difficult, if not impossible, to repair after a few more years of precipitation and the temperature extremes typical of the harsh winters and hot summers of the Uintah Basin.”</w:t>
+        <w:t>Madsen’s reservations were evidently overcome, the project was quickly begun, and by the time he wrote to Hamblin on 12 June (Madsen 1989b) he was able to say “We are into the work with gusto”. It became apparent that a great deal of work was necessary to clean, stabilize and repair the concrete casts, which had suffered badly from three decades of climate extremes, before they could be used to make new molds (Madsen 1989b). A year later, Madsen (1990:3) would write that “It is evident now that the decision at that time to dismantle and repair the skeleton was a wise one, since close examination during preparation and stabilization has revealed incipient fracturing and surface deterioration due to weathering of numerous elements [...] Such damage would have been progressively more difficult, if not impossible, to repair after a few more years of precipitation and the temperature extremes typical of the harsh winters and hot summers of the Uintah Basin.”</w:t>
       </w:r>
     </w:p>
     <w:p>
@@ -2227,23 +1711,7 @@
       </w:pPr>
       <w:r>
         <w:rPr/>
-        <w:t xml:space="preserve">Dinolab </w:t>
-      </w:r>
-      <w:r>
-        <w:rPr/>
-        <w:t xml:space="preserve">intended to </w:t>
-      </w:r>
-      <w:r>
-        <w:rPr/>
-        <w:t xml:space="preserve">improve the Field House cast beyond merely duplicating its concrete predecessor: “alterations were also made to improve the scientific accuracy and integrity of the specimen. For example the manus and pes were earmarked for replacement with elements (or casts) provided by (?) [sic], when it was confirmed that those in the original mount were camarasaurid rather then diplodocid (McIntosh 1981)” (Madsen 1990:3–4). The question mark is unfortunately in the original. Madsen is in error here, as McIntosh (1981) says that the right pes of the Carnegie mount is taken from CM </w:t>
-      </w:r>
-      <w:r>
-        <w:rPr/>
-        <w:t>9</w:t>
-      </w:r>
-      <w:r>
-        <w:rPr/>
-        <w:t xml:space="preserve">4, a referred specimen of </w:t>
+        <w:t xml:space="preserve">Dinolab intended to improve the Field House cast beyond merely duplicating its concrete predecessor: “alterations were also made to improve the scientific accuracy and integrity of the specimen. For example the manus and pes were earmarked for replacement with elements (or casts) provided by (?) [sic], when it was confirmed that those in the original mount were camarasaurid rather then diplodocid (McIntosh 1981)” (Madsen 1990:3–4). The question mark is unfortunately in the original. Madsen is in error here, as McIntosh (1981) says that the right pes of the Carnegie mount is taken from CM 94, a referred specimen of </w:t>
       </w:r>
       <w:r>
         <w:rPr>
@@ -2254,11 +1722,7 @@
       </w:r>
       <w:r>
         <w:rPr/>
-        <w:t xml:space="preserve">, but does not say where the left pes was taken from. The replacement of the forefeet by diplodocid material would definitely be an upgrade. However, it seems that this was not done: the present Field House cast has the same old-style forefeet as the original Carnegie mount had, with unguals on all of the first three digits; by contrast, the cast in the Museum für Naturkunde Berlin has revised forefeet with fewer phalanges and unguals only on digit I (Taylor, pers. obs.). </w:t>
-      </w:r>
-      <w:r>
-        <w:rPr/>
-        <w:t>It may be that the Berlin mount still uses the originally supplied camarasaurid pes casts, but has re-posed them and discarded the excess phalanges and unguals.</w:t>
+        <w:t>, but does not say where the left pes was taken from. The replacement of the forefeet by diplodocid material would definitely be an upgrade. However, it seems that this was not done: the present Field House cast has the same old-style forefeet as the original Carnegie mount had, with unguals on all of the first three digits; by contrast, the cast in the Museum für Naturkunde Berlin has revised forefeet with fewer phalanges and unguals only on digit I (Taylor, pers. obs.). It may be that the Berlin mount still uses the originally supplied camarasaurid pes casts, but has re-posed them and discarded the excess phalanges and unguals.</w:t>
       </w:r>
     </w:p>
     <w:p>
@@ -2288,31 +1752,15 @@
       </w:pPr>
       <w:r>
         <w:rPr/>
-        <w:t xml:space="preserve">The Dinolab contract was in one respect inferior that agreed with the Las Vegas Museum: in the older agreement, Las Vegas would have been responsible for mounting the Field House’s new cast, but Dinolab undertook only to provide “technical assistance […] in the design, fabrication and construction of a free-standing exhibit incorporating that skeleton” (Madsen et al. 1989). </w:t>
-      </w:r>
-      <w:r>
-        <w:rPr/>
-        <w:t>It was intended that t</w:t>
-      </w:r>
-      <w:r>
-        <w:rPr/>
-        <w:t>he new cast w</w:t>
-      </w:r>
-      <w:r>
-        <w:rPr/>
-        <w:t xml:space="preserve">ould </w:t>
-      </w:r>
-      <w:r>
-        <w:rPr/>
-        <w:t xml:space="preserve">be assembled that winter (Anonymous 1991), but delays </w:t>
-      </w:r>
-      <w:r>
-        <w:rPr/>
-        <w:t>were to</w:t>
-      </w:r>
-      <w:r>
-        <w:rPr/>
-        <w:t xml:space="preserve"> prevent the public from seeing it for nearly three further years. By 23 June 1993, only the libs and torso had been erected (Anonymous 1993). In June 1994, the mount of the new cast was finally completed, with its head and neck looming over the admission counter (Figure C). It was unveiled as part of the Dinosaur Days festival on Saturday 18th June (Morrison 1994), having been “pieced together by maintenance employee, Danny Anderson, who worked on him over a two year period only as time allowed.” Anderson had been working at the museum on and off since 1988, and since 1991 had been full time. One of the questions he had been asked when interviewing for the job in mid-October 1991 was whether he could assemble the </w:t>
+        <w:t>The Dinolab contract was in one respect inferior that agreed with the Las Vegas Museum: in the older agreement, Las Vegas would have been responsible for mounting the Field House’s new cast, but Dinolab undertook only to provide “technical assistance […] in the design, fabrication and construction of a free-standing exhibit incorporating that skeleton” (Madsen et al. 1989). It was intended that the new cast would be assembled that winter (Anonymous 1991), but delays were to prevent the public from seeing it for nearly three further years. By 23 June 1993, only the li</w:t>
+      </w:r>
+      <w:r>
+        <w:rPr/>
+        <w:t>m</w:t>
+      </w:r>
+      <w:r>
+        <w:rPr/>
+        <w:t xml:space="preserve">bs and torso had been erected (Anonymous 1993). In June 1994, the mount of the new cast was finally completed, with its head and neck looming over the admission counter (Figure C). It was unveiled as part of the Dinosaur Days festival on Saturday 18th June (Morrison 1994), having been “pieced together by maintenance employee, Danny Anderson, who worked on him over a two year period only as time allowed.” Anderson had been working at the museum on and off since 1988, and since 1991 had been full time. One of the questions he had been asked when interviewing for the job in mid-October 1991 was whether he could assemble the </w:t>
       </w:r>
       <w:r>
         <w:rPr>
@@ -2323,15 +1771,7 @@
       </w:r>
       <w:r>
         <w:rPr/>
-        <w:t xml:space="preserve"> (Kirby 1998:3). Evidently he had the necessary skills and </w:t>
-      </w:r>
-      <w:r>
-        <w:rPr/>
-        <w:t>ingenuity</w:t>
-      </w:r>
-      <w:r>
-        <w:rPr/>
-        <w:t xml:space="preserve">, but other responsibilities meant that very nearly five years were to elapse after the removal of the outdoor concrete </w:t>
+        <w:t xml:space="preserve"> (Kirby 1998:3). Evidently he had the necessary skills and ingenuity, but other responsibilities meant that very nearly five years were to elapse after the removal of the outdoor concrete </w:t>
       </w:r>
       <w:r>
         <w:rPr>
@@ -2393,15 +1833,7 @@
       <w:bookmarkStart w:id="11" w:name="__DdeLink__11815_2767870788"/>
       <w:r>
         <w:rPr/>
-        <w:t xml:space="preserve">In subsequent years, further casts were made from the Dinolab molds: Table 1 summarises information from Madsen’s (1993) report to the Carnegie Museum and the Field House, </w:t>
-      </w:r>
-      <w:r>
-        <w:rPr/>
-        <w:t>together with</w:t>
-      </w:r>
-      <w:r>
-        <w:rPr/>
-        <w:t xml:space="preserve"> additional information from Dinolab, kindly provided by Lisa and Chris Madsen. Of particular interest is that Dinolab are claimed to have supplied a cast to Odawara in the Kanagawa prefecture of Japan in January 1990 before delivering to the Field House. This must be considered doubtful, as the work, begun with the collection of the concrete cast only in June 1989, could scarcely have progressed far enough to deliver a complete cast only seven months later: a date of January 1992 (nine months </w:t>
+        <w:t xml:space="preserve">In subsequent years, further casts were made from the Dinolab molds: Table 1 summarises information from Madsen’s (1993) report to the Carnegie Museum and the Field House, together with additional information from Dinolab, kindly provided by Lisa and Chris Madsen. Of particular interest is that Dinolab are claimed to have supplied a cast to Odawara in the Kanagawa prefecture of Japan in January 1990 before delivering to the Field House. This must be considered doubtful, as the work, begun with the collection of the concrete cast only in June 1989, could scarcely have progressed far enough to deliver a complete cast only seven months later: a date of January 1992 (nine months </w:t>
       </w:r>
       <w:r>
         <w:rPr>
@@ -2484,31 +1916,7 @@
       </w:r>
       <w:r>
         <w:rPr/>
-        <w:t xml:space="preserve"> were used again in an eighteen-month project in 1996 and 1997, led by David Letasi, to create a unique exhibit at the Museum of Science and Industry </w:t>
-      </w:r>
-      <w:r>
-        <w:rPr/>
-        <w:t>(MOSI)</w:t>
-      </w:r>
-      <w:r>
-        <w:rPr/>
-        <w:t xml:space="preserve"> in Tampa, Florida (David Letasi, pers. comm., 2022). </w:t>
-      </w:r>
-      <w:r>
-        <w:rPr/>
-        <w:t xml:space="preserve">When </w:t>
-      </w:r>
-      <w:r>
-        <w:rPr/>
-        <w:t xml:space="preserve">Susan Swartz of MOSI obtained a $500,000 grant from the National Science Foundation for the “Assemble a Sauropod” project, </w:t>
-      </w:r>
-      <w:r>
-        <w:rPr/>
-        <w:t>t</w:t>
-      </w:r>
-      <w:r>
-        <w:rPr/>
-        <w:t xml:space="preserve">he museum board were initially interested in purchasing a cast of a large sauropod skeleton from China. However, based on photographs of this skeleton, Letasi was sceptical about its authenticity. On advice from Mark Norell, Letasi consulted Paul Sereno, who had recently seen the specimen in question, and discovered that it was almost entirely extrapolated from handful of bones, these so restored with plaster that it was impossible to determine what was real. Sereno therefore wrote to the museum directors, recommending that the project take a different form. Jim Kirkland, who was lecturing at a MOSI event at this time, recommended that a </w:t>
+        <w:t xml:space="preserve"> were used again in an eighteen-month project in 1996 and 1997, led by David Letasi, to create a unique exhibit at the Museum of Science and Industry (MOSI) in Tampa, Florida (David Letasi, pers. comm., 2022). When Susan Swartz of MOSI obtained a $500,000 grant from the National Science Foundation for the “Assemble a Sauropod” project, the museum board were initially interested in purchasing a cast of a large sauropod skeleton from China. However, based on photographs of this skeleton, Letasi was sceptical about its authenticity. On advice from Mark Norell, Letasi consulted Paul Sereno, who had recently seen the specimen in question, and discovered that it was almost entirely extrapolated from handful of bones, these so restored with plaster that it was impossible to determine what was real. Sereno therefore wrote to the museum directors, recommending that the project take a different form. Jim Kirkland, who was lecturing at a MOSI event at this time, recommended that a </w:t>
       </w:r>
       <w:r>
         <w:rPr>
@@ -2551,23 +1959,7 @@
       </w:r>
       <w:r>
         <w:rPr/>
-        <w:t xml:space="preserve"> skeleton in the AMNH atrium (Taylor et al. in prep, b). Letasi also consulted Robert Bakker on the </w:t>
-      </w:r>
-      <w:r>
-        <w:rPr/>
-        <w:t>active</w:t>
-      </w:r>
-      <w:r>
-        <w:rPr/>
-        <w:t xml:space="preserve">, defensive pose of the quadrupedal skeleton; Phil Currie on the dynamics of the whiplash tail; and Kent Stevens on the mechanics of the rearing posture. Sauropod specialist John S. McIntosh reviewed the </w:t>
-      </w:r>
-      <w:r>
-        <w:rPr/>
-        <w:t xml:space="preserve">resulting </w:t>
-      </w:r>
-      <w:r>
-        <w:rPr/>
-        <w:t>design.</w:t>
+        <w:t xml:space="preserve"> skeleton in the AMNH atrium (Taylor et al. in prep, b). Letasi also consulted Robert Bakker on the active, defensive pose of the quadrupedal skeleton; Phil Currie on the dynamics of the whiplash tail; and Kent Stevens on the mechanics of the rearing posture. Sauropod specialist John S. McIntosh reviewed the resulting design.</w:t>
       </w:r>
     </w:p>
     <w:p>
@@ -2618,15 +2010,7 @@
       </w:r>
       <w:r>
         <w:rPr/>
-        <w:t xml:space="preserve"> was moved to a new position in the Kids In Charge Gallery in the </w:t>
-      </w:r>
-      <w:r>
-        <w:rPr/>
-        <w:t>surviving</w:t>
-      </w:r>
-      <w:r>
-        <w:rPr/>
-        <w:t xml:space="preserve"> part of the museum. The quadrupedal mount was sold to a company that in turn sold it on to RCI who had mounted it in the first place. At present, this cast is on display at the Cleveland Museum of Natural History as a filler while RCI mount their </w:t>
+        <w:t xml:space="preserve"> was moved to a new position in the Kids In Charge Gallery in the surviving part of the museum. The quadrupedal mount was sold to a company that in turn sold it on to RCI who had mounted it in the first place. At present, this cast is on display at the Cleveland Museum of Natural History as a filler while RCI mount their </w:t>
       </w:r>
       <w:r>
         <w:rPr>
@@ -2637,11 +2021,7 @@
       </w:r>
       <w:r>
         <w:rPr/>
-        <w:t xml:space="preserve"> skeleton, and its intended destination after that is Quinte Natural History Museum, Trenton, Ontario (Peter May, pers. comm., 2022) — </w:t>
-      </w:r>
-      <w:r>
-        <w:rPr/>
-        <w:t>only a hundred yards or so from RCI’s workshop.</w:t>
+        <w:t xml:space="preserve"> skeleton, and its intended destination after that is Quinte Natural History Museum, Trenton, Ontario (Peter May, pers. comm., 2022) — only a hundred yards or so from RCI’s workshop.</w:t>
       </w:r>
     </w:p>
     <w:p>
@@ -2713,23 +2093,7 @@
       </w:pPr>
       <w:r>
         <w:rPr/>
-        <w:t>The contract that the Utah Field House negotiated with Dinolab (Madsen et al. 1989) stipulated that the 1957 concrete cast, having been repaired, would be returned to the Field House. But when th</w:t>
-      </w:r>
-      <w:r>
-        <w:rPr/>
-        <w:t>is</w:t>
-      </w:r>
-      <w:r>
-        <w:rPr/>
-        <w:t xml:space="preserve"> cast was returned to them some time before the end of June 1991, it was not a simple matter to re-mount it outside the museum, as the scaffolding on which was mounted had been cut in order to take it down (Anonymous 1991). As a result, the </w:t>
-      </w:r>
-      <w:r>
-        <w:rPr/>
-        <w:t>concrete</w:t>
-      </w:r>
-      <w:r>
-        <w:rPr/>
-        <w:t xml:space="preserve"> cast was never remounted at the Field House, and was instead stored in the building crawl space.</w:t>
+        <w:t>The contract that the Utah Field House negotiated with Dinolab (Madsen et al. 1989) stipulated that the 1957 concrete cast, having been repaired, would be returned to the Field House. But when this cast was returned to them some time before the end of June 1991, it was not a simple matter to re-mount it outside the museum, as the scaffolding on which was mounted had been cut in order to take it down (Anonymous 1991). As a result, the concrete cast was never remounted at the Field House, and was instead stored in the building crawl space.</w:t>
       </w:r>
     </w:p>
     <w:p>
@@ -2739,15 +2103,7 @@
       </w:pPr>
       <w:r>
         <w:rPr/>
-        <w:t xml:space="preserve">As noted above, the Field House Museum moved to a new purpose-built building on 22 May 2004, and the WEP cast was remounted in the entry hall. The concrete cast was left behind in the old building. In 2012, however, all Field House materials had to be removed from the old building, as Uintah County had traded the old building for the new, and the agreement for the Museum to continue using the old building had expired. At this time, the concrete casts were squeezed into collections at the new building, but there was not room for them to be properly stored and they had to sit in the middle of the repository aisle. It was apparent that, despite the concrete cast’s important role in the </w:t>
-      </w:r>
-      <w:r>
-        <w:rPr/>
-        <w:t>Field House’s</w:t>
-      </w:r>
-      <w:r>
-        <w:rPr/>
-        <w:t xml:space="preserve"> history, it was no longer wanted.</w:t>
+        <w:t>As noted above, the Field House Museum moved to a new purpose-built building on 22 May 2004, and the WEP cast was remounted in the entry hall. The concrete cast was left behind in the old building. In 2012, however, all Field House materials had to be removed from the old building, as Uintah County had traded the old building for the new, and the agreement for the Museum to continue using the old building had expired. At this time, the concrete casts were squeezed into collections at the new building, but there was not room for them to be properly stored and they had to sit in the middle of the repository aisle. It was apparent that, despite the concrete cast’s important role in the Field House’s history, it was no longer wanted.</w:t>
       </w:r>
     </w:p>
     <w:p>
@@ -2757,19 +2113,7 @@
       </w:pPr>
       <w:r>
         <w:rPr/>
-        <w:t>S</w:t>
-      </w:r>
-      <w:r>
-        <w:rPr/>
-        <w:t xml:space="preserve">ince the cast it was state property and so had to go to a state repository, Steve Sroka, the museum palaeontologist, contacted Ken Carpenter to ask whether Utah State University (USU) could take </w:t>
-      </w:r>
-      <w:r>
-        <w:rPr/>
-        <w:t>it</w:t>
-      </w:r>
-      <w:r>
-        <w:rPr/>
-        <w:t xml:space="preserve">. On 29 April 2013 Utah Division of Parks and Recreation signed a memorandum of understanding with the Utah State University Eastern Prehistoric Museum in Price, agreeing that the concrete cast would go on an effectively permanent loan (99 years, renewable) to the Prehistoric Museum. The cast was collected on </w:t>
+        <w:t xml:space="preserve">Since the cast it was state property and so had to go to a state repository, Steve Sroka, the museum palaeontologist, contacted Ken Carpenter to ask whether Utah State University (USU) could take it. On 29 April 2013, Utah Division of Parks and Recreation signed a memorandum of understanding with the Utah State University Eastern Prehistoric Museum in Price, agreeing that the concrete cast would go on an effectively permanent loan (99 years, renewable) to the Prehistoric Museum. The cast was collected on </w:t>
       </w:r>
       <w:bookmarkStart w:id="13" w:name="__DdeLink__991_3219802390"/>
       <w:r>
@@ -2779,7 +2123,21 @@
       <w:bookmarkEnd w:id="13"/>
       <w:r>
         <w:rPr/>
-        <w:t>2013 (Figure J.A). It then sat in Carpenter’s garage for several years (Figure J.B), until the Prehistoric Museum obtained a $5000 grant from the Utah Museums Association for the repair of the casts.</w:t>
+        <w:t xml:space="preserve">2013 (Figure J.A). It then sat in Carpenter’s garage for several years (Figure J.B), until the Prehistoric Museum obtained a $5000 grant </w:t>
+      </w:r>
+      <w:r>
+        <w:rPr>
+          <w:highlight w:val="yellow"/>
+        </w:rPr>
+        <w:t>XXX obtained by Herbel?</w:t>
+      </w:r>
+      <w:r>
+        <w:rPr/>
+        <w:t xml:space="preserve"> </w:t>
+      </w:r>
+      <w:r>
+        <w:rPr/>
+        <w:t>from the Utah Museums Association for the repair of the casts.</w:t>
       </w:r>
     </w:p>
     <w:p>
@@ -2810,7 +2168,23 @@
       </w:r>
       <w:r>
         <w:rPr/>
-        <w:t xml:space="preserve"> outside the Prehistoric Museum’s current building: there us no space on the south side because that is where the city holds outdoor events, and no room on the north side because of the parking lot and overhead main power line for downtown businesses. The intention was that the cast would be mounted outside a new museum in Price, which was then in the planning and fund-raising stage. But due to funding difficulties this museum was never built and the land that had been donated for the museum was returned to the donor. In light of these developments, the Carpenter discussed with the USU chancellor the possibility of temporarily mounting the skeleton on campus. However, this idea was not pursued since Carpenter feared that mounting and later dismantling the cast to move it to a new museum would damage it. So it currently sits in the basement storage area on the </w:t>
+        <w:t xml:space="preserve"> outside the Prehistoric Museum’s current building: there </w:t>
+      </w:r>
+      <w:r>
+        <w:rPr/>
+        <w:t>i</w:t>
+      </w:r>
+      <w:r>
+        <w:rPr/>
+        <w:t xml:space="preserve">s no space on the south side because that is where the city holds outdoor events, and no room on the north side because of the parking lot and overhead main power line for downtown businesses. The intention was that the cast would be mounted outside a new museum in Price, which was then in the planning and fund-raising stage. But due to funding difficulties this museum was never built and the land that had been donated for the museum was returned to the donor. In light of these developments, Carpenter discussed with the USU chancellor the possibility of temporarily mounting the skeleton on campus. However, this idea was not </w:t>
+      </w:r>
+      <w:r>
+        <w:rPr/>
+        <w:t>implemented</w:t>
+      </w:r>
+      <w:r>
+        <w:rPr/>
+        <w:t xml:space="preserve"> since Carpenter feared that mounting and later dismantling the cast to move it to a new museum would damage it. So it currently sits in the basement storage area on the </w:t>
       </w:r>
       <w:bookmarkStart w:id="14" w:name="__DdeLink__701_1817233446"/>
       <w:r>
@@ -2820,7 +2194,15 @@
       <w:bookmarkEnd w:id="14"/>
       <w:r>
         <w:rPr/>
-        <w:t>, waiting for a new museum building where it can be displayed outdoors.</w:t>
+        <w:t xml:space="preserve">, waiting for a new museum </w:t>
+      </w:r>
+      <w:r>
+        <w:rPr/>
+        <w:t>to be built</w:t>
+      </w:r>
+      <w:r>
+        <w:rPr/>
+        <w:t xml:space="preserve"> where it can be displayed outdoors.</w:t>
       </w:r>
     </w:p>
     <w:p>
@@ -2841,8 +2223,22 @@
         <w:rPr/>
       </w:pPr>
       <w:r>
-        <w:rPr/>
-        <w:t xml:space="preserve">Dinolab proprietor Jim Madsen died in 2009 at age 77 (Anonymous 2007), and Dinolab began to wind down. In 2019, Dinolab’s storage building in Ogden, Utah, was scheduled for demolition, so new homes had to be found for the stored materials. The </w:t>
+        <w:rPr>
+          <w:b w:val="false"/>
+          <w:bCs w:val="false"/>
+        </w:rPr>
+        <w:t xml:space="preserve">Dinolab began to wind down </w:t>
+      </w:r>
+      <w:r>
+        <w:rPr>
+          <w:b w:val="false"/>
+          <w:bCs w:val="false"/>
+        </w:rPr>
+        <w:t xml:space="preserve">after its </w:t>
+      </w:r>
+      <w:r>
+        <w:rPr/>
+        <w:t xml:space="preserve">proprietor Jim Madsen died in 2009 at age 77 (Anonymous 2007). In 2019, Dinolab’s storage building in Ogden, Utah, was scheduled for demolition, so new homes had to be found for the stored materials. The </w:t>
       </w:r>
       <w:r>
         <w:rPr>
@@ -2864,7 +2260,13 @@
       </w:r>
       <w:r>
         <w:rPr/>
-        <w:t xml:space="preserve"> molds in the world.</w:t>
+        <w:t xml:space="preserve"> molds in the world. </w:t>
+      </w:r>
+      <w:r>
+        <w:rPr>
+          <w:highlight w:val="yellow"/>
+        </w:rPr>
+        <w:t>XXX Check Curtice progress</w:t>
       </w:r>
     </w:p>
     <w:p>
@@ -2905,7 +2307,23 @@
       </w:r>
       <w:r>
         <w:rPr/>
-        <w:t xml:space="preserve">, the subsequent remolding from the elements of the mount, and the creation of the second-generation WEP cast are historically and scientifically significant, and it is important to document how and when they were done. We are fortunate in the present case to have Untermann’s (1959) account to rely on; but subsequent to that point, as with so many dinosaur-mounting exercises, documentation has been lacking. It has been a lengthy and painstaking process to reconstruct the history, more than six decades after some of the events, largely by reference to contemporary newspaper reports, unpublished letters and memos, and personal recollections — many of them second hand. Even so, frustrating gaps remain, not least the mysterious ultimate fate of the original Carnegie </w:t>
+        <w:t xml:space="preserve">, the subsequent remolding from the elements of the mount, and the creation of the second-generation WEP cast are historically and scientifically significant, and it is important to document how and when they were done. We are fortunate in the present case to have Untermann’s (1959) account </w:t>
+      </w:r>
+      <w:r>
+        <w:rPr/>
+        <w:t>of the initial casting in concrete as a basis</w:t>
+      </w:r>
+      <w:r>
+        <w:rPr/>
+        <w:t xml:space="preserve">; but subsequent to that point, as with so many dinosaur-mounting exercises, documentation has been lacking. It has been a lengthy and painstaking process to reconstruct the history, more than six decades after some of the events, largely by reference to contemporary newspaper reports, unpublished letters and memos, and personal recollections — many of them second hand. Even </w:t>
+      </w:r>
+      <w:r>
+        <w:rPr/>
+        <w:t>with our best efforts, though</w:t>
+      </w:r>
+      <w:r>
+        <w:rPr/>
+        <w:t xml:space="preserve">, frustrating gaps remain, not least the mysterious ultimate fate of the original Carnegie </w:t>
       </w:r>
       <w:r>
         <w:rPr>
@@ -2916,7 +2334,36 @@
       </w:r>
       <w:r>
         <w:rPr/>
-        <w:t xml:space="preserve"> molds. We urge museums undertaking large-scale projects to ensure that they are formally documented as they are taking place.</w:t>
+        <w:t xml:space="preserve"> molds. We urge museums undertaking large-scale projects to ensure that they are formally documented as they are taking place, </w:t>
+      </w:r>
+      <w:r>
+        <w:rPr/>
+        <w:t xml:space="preserve">and to publish an account of their work – as for example the Museum für Naturkunde Berlin did with the remounting of </w:t>
+      </w:r>
+      <w:r>
+        <w:rPr>
+          <w:i/>
+          <w:iCs/>
+        </w:rPr>
+        <w:t>Giraffatitan</w:t>
+      </w:r>
+      <w:r>
+        <w:rPr/>
+        <w:t xml:space="preserve"> </w:t>
+      </w:r>
+      <w:r>
+        <w:rPr/>
+        <w:t>(</w:t>
+      </w:r>
+      <w:r>
+        <w:rPr>
+          <w:highlight w:val="yellow"/>
+        </w:rPr>
+        <w:t>XXX ref</w:t>
+      </w:r>
+      <w:r>
+        <w:rPr/>
+        <w:t>).</w:t>
       </w:r>
     </w:p>
     <w:p>
@@ -2930,7 +2377,23 @@
       </w:pPr>
       <w:r>
         <w:rPr/>
-        <w:t xml:space="preserve">Working on this project has been a rather melancholy task at times. It is noticeable that project which begin with excitement often end rather sadly, or trail away into nothing. The original Carnegie molds that yielded the </w:t>
+        <w:t>Working on this project has been a rather melancholy task at times. It is noticeable that project</w:t>
+      </w:r>
+      <w:r>
+        <w:rPr/>
+        <w:t>s</w:t>
+      </w:r>
+      <w:r>
+        <w:rPr/>
+        <w:t xml:space="preserve"> which begin with excitement often end rather </w:t>
+      </w:r>
+      <w:r>
+        <w:rPr/>
+        <w:t>forlornly</w:t>
+      </w:r>
+      <w:r>
+        <w:rPr/>
+        <w:t xml:space="preserve">, or trail away into nothing. The original Carnegie molds yielded the </w:t>
       </w:r>
       <w:r>
         <w:rPr>
@@ -2941,7 +2404,15 @@
       </w:r>
       <w:r>
         <w:rPr/>
-        <w:t xml:space="preserve"> replicas received with such excitement in London, Paris and other great cities were lost, stolen or destroyed some time between 1960 and 1990 — more than that, we cannot say. The replica </w:t>
+        <w:t xml:space="preserve"> replicas received with such excitement in London, Paris and other great cities. </w:t>
+      </w:r>
+      <w:r>
+        <w:rPr/>
+        <w:t>But they</w:t>
+      </w:r>
+      <w:r>
+        <w:rPr/>
+        <w:t xml:space="preserve"> were lost, stolen or destroyed some time between 1960 and 1990 — more than that, we cannot say. The replica </w:t>
       </w:r>
       <w:r>
         <w:rPr>
@@ -2952,7 +2423,7 @@
       </w:r>
       <w:r>
         <w:rPr/>
-        <w:t xml:space="preserve"> that was to have been erected in Sunset Park by the Rocky Mount Children’s Museum either was destroyed by Hurricane Floyd, or more likely was never made at all. The concrete </w:t>
+        <w:t xml:space="preserve"> that was to have been erected in Sunset Park by the Rocky Mount Children’s Museum was either destroyed by Hurricane Floyd, or more likely never made at all. The concrete </w:t>
       </w:r>
       <w:r>
         <w:rPr>
@@ -2963,7 +2434,39 @@
       </w:r>
       <w:r>
         <w:rPr/>
-        <w:t xml:space="preserve"> that was such a celebrity in Vernal for three decades, which was supposed to have been repaired by Dinolab and returned to Vernal for remounting was never re-erected, but shipped via a garage to another museum’s basement, where it awaits the building yet a third museum. The new molds that were made from the concrete casts seem to have sat unloved in the Dinolab building for some years until it was torn down, and now lurk in RCI’s storage. The double-</w:t>
+        <w:t xml:space="preserve"> that was such a celebrity in Vernal for three decades, which was supposed to have been repaired by Dinolab and returned to Vernal for remounting was never re-erected, but shipped </w:t>
+      </w:r>
+      <w:r>
+        <w:rPr/>
+        <w:t>to</w:t>
+      </w:r>
+      <w:r>
+        <w:rPr/>
+        <w:t xml:space="preserve"> a garage, </w:t>
+      </w:r>
+      <w:r>
+        <w:rPr/>
+        <w:t>thence</w:t>
+      </w:r>
+      <w:r>
+        <w:rPr/>
+        <w:t xml:space="preserve"> to another museum’s basement, where it awaits the building </w:t>
+      </w:r>
+      <w:r>
+        <w:rPr/>
+        <w:t xml:space="preserve">of </w:t>
+      </w:r>
+      <w:r>
+        <w:rPr/>
+        <w:t xml:space="preserve">yet a third museum. The new molds that were made from the concrete casts seem to have sat unloved in the Dinolab building for some years until it was torn down, and now </w:t>
+      </w:r>
+      <w:r>
+        <w:rPr/>
+        <w:t xml:space="preserve">they </w:t>
+      </w:r>
+      <w:r>
+        <w:rPr/>
+        <w:t>lurk in RCI’s storage. The double-</w:t>
       </w:r>
       <w:r>
         <w:rPr>
@@ -2974,7 +2477,15 @@
       </w:r>
       <w:r>
         <w:rPr/>
-        <w:t xml:space="preserve"> display at MOSI was taken down as part of a retrenchment program to save the museum money, and sold back to the company that had mounted it.</w:t>
+        <w:t xml:space="preserve"> display at MOSI was taken down as part of a retrenchment program to save the museum money, and </w:t>
+      </w:r>
+      <w:r>
+        <w:rPr/>
+        <w:t xml:space="preserve">one of the skeletons </w:t>
+      </w:r>
+      <w:r>
+        <w:rPr/>
+        <w:t>sold back to the company that had mounted it.</w:t>
       </w:r>
     </w:p>
     <w:p>
@@ -2999,7 +2510,7 @@
       </w:r>
       <w:r>
         <w:rPr/>
-        <w:t xml:space="preserve"> that started it all — the cast presented by Andrew Carnegie to the British Museum (Natural History) on 12 May 1905 — seems to be ambling towards an undistinguished fate. Having been the centrepiece of the museum’s main hall for nearly four decades, it was removed in 2017 to make more space for corporate events (Steerpike 2015; Nieuwland 2019:260). The cast was sent on a tour of the UK, but now that this has concluded “in all likelihood the plaster dinosaur will meet an inglorious end in the basement of the museum” (Nieuwland 2019:4). However, while the fate of the London cast stands as a stern warning of what can happen when commercial considerations supersede a museum’s actual mission, there remains hope for the concrete </w:t>
+        <w:t xml:space="preserve"> that started it all — the cast presented by Andrew Carnegie to the British Museum (Natural History) on 12 May 1905 — seems to be ambling towards an undistinguished fate. Having been the centrepiece of the museum’s main hall for nearly four decades, it was removed in 2017 to make more space for corporate events (Steerpike 2015; Nieuwland 2019:260). The cast was sent on a tour of the UK, but now that this has concluded, “in all likelihood the plaster dinosaur will meet an inglorious end in the basement of the museum” (Nieuwland 2019:4). However, while the fate of the London cast stands as a stern warning of what can happen when commercial considerations supersede a museum’s actual mission, there remains hope for the concrete </w:t>
       </w:r>
       <w:r>
         <w:rPr>
@@ -3047,7 +2558,23 @@
       </w:pPr>
       <w:r>
         <w:rPr/>
-        <w:t>No paper is ever written without the help of other people, but that is especially true of this one. In tracing the multiple intertwining strands of history that make up this story, we have been helped repeatedly by people going far beyond the call of duty to dig out old information for us. In the isolating times in which we live, with political polarization and the ongoing Covid pandemic, it is deeply gratifying to feel part of a global network of people working together. We thank the following people, with apologies to anyone we have overlooked.</w:t>
+        <w:t xml:space="preserve">No paper is ever written without the help of other people, </w:t>
+      </w:r>
+      <w:r>
+        <w:rPr/>
+        <w:t>and</w:t>
+      </w:r>
+      <w:r>
+        <w:rPr/>
+        <w:t xml:space="preserve"> that is especially true of this one. In tracing the multiple intertwining strands of history that make up this story, we have been helped repeatedly by people going far beyond the call of duty to dig out old information for us. In the isolating times in which we live, with political polarization and the ongoing Covid pandemic, it is deeply gratifying to feel part of a global network of people working </w:t>
+      </w:r>
+      <w:r>
+        <w:rPr/>
+        <w:t xml:space="preserve">generously </w:t>
+      </w:r>
+      <w:r>
+        <w:rPr/>
+        <w:t>together. We thank the following people, with apologies to anyone we have overlooked.</w:t>
       </w:r>
     </w:p>
     <w:p>
@@ -3057,7 +2584,15 @@
       </w:pPr>
       <w:r>
         <w:rPr/>
-        <w:t xml:space="preserve">Elaine Carr (Uintah County Regional History Center) furnished high-resolution images from the History Center archives and helped us to trace the history associated with some of them. Leigh White (Curator of Education at Rocky Mount Children’s Museum, North Carolina) provided invaluable information about the museum. Michele Jones (Natural History Collections Manager, Las Vegas Natural History Museum) explained to us the various natural history museums that have existed in Las Vegas. David Letasi (formerly of the Museum of Science and Industry, Tampa) provided extensive background on the double </w:t>
+        <w:t xml:space="preserve">Elaine Carr (Uintah County Regional History Center) furnished high-resolution images from the History Center archives and helped us to trace the history associated with some of them. Leigh White (Rocky Mount Children’s Museum) provided invaluable information about the museum. Michele Jones (Las Vegas Natural History Museum) explained to us the various natural history museums that have existed in Las Vegas. David Letasi (formerly of the Museum of Science and Industry, Tampa, </w:t>
+      </w:r>
+      <w:r>
+        <w:rPr/>
+        <w:t>Florida</w:t>
+      </w:r>
+      <w:r>
+        <w:rPr/>
+        <w:t xml:space="preserve">) provided extensive background on the double </w:t>
       </w:r>
       <w:r>
         <w:rPr>
@@ -3068,7 +2603,23 @@
       </w:r>
       <w:r>
         <w:rPr/>
-        <w:t xml:space="preserve"> mount at the Museum of Science and Industry, Tampa, Florida. Chris Madsen (Dinolab, inc.) identified his father’s unpublished manuscript (Madsen 1990); he and his sister Lisa Madsen gave permission to list Dinolab’s records of </w:t>
+        <w:t xml:space="preserve"> mount at </w:t>
+      </w:r>
+      <w:r>
+        <w:rPr/>
+        <w:t>MOSI</w:t>
+      </w:r>
+      <w:r>
+        <w:rPr/>
+        <w:t xml:space="preserve">. Chris Madsen (Dinolab, inc.) identified his father’s unpublished manuscript (Madsen 1990); he and his sister Lisa Madsen </w:t>
+      </w:r>
+      <w:r>
+        <w:rPr/>
+        <w:t xml:space="preserve">(Dinolab, inc.) </w:t>
+      </w:r>
+      <w:r>
+        <w:rPr/>
+        <w:t xml:space="preserve">gave permission to list Dinolab’s records of </w:t>
       </w:r>
       <w:r>
         <w:rPr>
@@ -3090,7 +2641,7 @@
       </w:r>
       <w:r>
         <w:rPr/>
-        <w:t xml:space="preserve"> mount for Figure I. Anthony Pelaez (Senior Director of Exhibits, Museum of Science &amp; Industry, Tampa, FL) provided the photograph of the double-</w:t>
+        <w:t xml:space="preserve"> mount for Figure I. Anthony Pelaez (Museum of Science &amp; Industry, Tampa, FL) provided the photograph of the double-</w:t>
       </w:r>
       <w:r>
         <w:rPr>
@@ -3101,11 +2652,7 @@
       </w:r>
       <w:r>
         <w:rPr/>
-        <w:t xml:space="preserve"> mount for Figure K. Andy Farke (Raymond M. Alf Museum of Paleontology) and John Foster (Utah Field House of Natural History) went to great lengths attempting to help us track down references. Brian Curtice (Fossil Crates), Peter May (Research Casting International) </w:t>
-      </w:r>
-      <w:r>
-        <w:rPr/>
-        <w:t>and Ilja Nieuwland (Huygens Institute, Royal Netherlands Academy of Arts and Sciences) allowed us to cite personal communications.</w:t>
+        <w:t xml:space="preserve"> mount for Figure K. Andy Farke (Raymond M. Alf Museum of Paleontology) and John Foster (Utah Field House of Natural History) went to great lengths attempting to help us track down references. Brian Curtice (Fossil Crates), Peter May (Research Casting International) and Ilja Nieuwland (Huygens Institute, Royal Netherlands Academy of Arts and Sciences) allowed us to cite personal communications.</w:t>
       </w:r>
     </w:p>
     <w:p>
@@ -3658,7 +3205,18 @@
       </w:pPr>
       <w:r>
         <w:rPr/>
-        <w:t>Carpenter, Kenneth, and Fred Hayes. 2013. Memorandum of understanding between the State of Utah Division of Parks and Recreation and Prehistoric Museum – Utah State University Eastern for loan of concrete Diplodocus model. Private agreement.</w:t>
+        <w:t xml:space="preserve">Carpenter, Kenneth, and Fred Hayes. 2013. Memorandum of understanding between the State of Utah Division of Parks and Recreation and Prehistoric Museum – Utah State University Eastern for loan of concrete </w:t>
+      </w:r>
+      <w:r>
+        <w:rPr>
+          <w:i/>
+          <w:iCs/>
+        </w:rPr>
+        <w:t>Diplodocus</w:t>
+      </w:r>
+      <w:r>
+        <w:rPr/>
+        <w:t xml:space="preserve"> model.</w:t>
       </w:r>
     </w:p>
     <w:p>
@@ -3765,7 +3323,18 @@
       </w:r>
       <w:r>
         <w:rPr/>
-        <w:t xml:space="preserve"> July/August 1999:12–18.</w:t>
+        <w:t xml:space="preserve"> July/August </w:t>
+      </w:r>
+      <w:r>
+        <w:rPr>
+          <w:b/>
+          <w:bCs/>
+        </w:rPr>
+        <w:t>1999</w:t>
+      </w:r>
+      <w:r>
+        <w:rPr/>
+        <w:t>:12–18.</w:t>
       </w:r>
     </w:p>
     <w:p>
@@ -4173,7 +3742,15 @@
       </w:pPr>
       <w:r>
         <w:rPr/>
-        <w:t>Lee, Ronald F. 1955a. Untitled memorandum from the Chief, Division of Interpretation, National Parks Service to Howard W. Baker, Regional Director, Region Two. 16 June 1955.</w:t>
+        <w:t xml:space="preserve">Lee, Ronald F. 1955a. </w:t>
+      </w:r>
+      <w:r>
+        <w:rPr/>
+        <w:t>M</w:t>
+      </w:r>
+      <w:r>
+        <w:rPr/>
+        <w:t>emorandum to Howard W. Baker. 16 June 1955.</w:t>
       </w:r>
     </w:p>
     <w:p>
@@ -4183,7 +3760,7 @@
       </w:pPr>
       <w:r>
         <w:rPr/>
-        <w:t>Lee, Ronald F. 1955b. Draft letter from the Chief, Division of Interpretation, National Parks Service to M. Graham Netting, Director the Carnegie Museum. Draft date 16 June 1955.</w:t>
+        <w:t>Lee, Ronald F. 1955b. Draft letter to M. Graham Netting. Draft date 16 June 1955.</w:t>
       </w:r>
     </w:p>
     <w:p>
@@ -4264,7 +3841,7 @@
       </w:pPr>
       <w:r>
         <w:rPr/>
-        <w:t>Madsen, James H. 1993. Memorandum to Mary Dawson (Carnegie Museum of Natural History) and Alden H. Hamblin (Utah Field House). 29 January 1993.</w:t>
+        <w:t>Madsen, James H. 1993. Memorandum to Mary Dawson and Alden H. Hamblin. 29 January 1993.</w:t>
       </w:r>
     </w:p>
     <w:p>
@@ -4274,13 +3851,9 @@
       </w:pPr>
       <w:r>
         <w:rPr/>
-        <w:t xml:space="preserve">Madsen, James H., James E. King, Jerry A. Miller, Alden H. Hamblin and Richard L. Barker. 1989. Agreement between Dinolab, inc., and the Utah Field House of Natural History State Park. </w:t>
+        <w:t>Madsen, James H., James E. King, Jerry A. Miller, Alden H. Hamblin and Richard L. Barker. 1989. Agreement between Dinolab, inc., and the Utah Field House of Natural History State Park.</w:t>
       </w:r>
       <w:bookmarkStart w:id="20" w:name="__DdeLink__20580_446257137"/>
-      <w:r>
-        <w:rPr/>
-        <w:t>Private agreement.</w:t>
-      </w:r>
       <w:bookmarkEnd w:id="20"/>
     </w:p>
     <w:p>
@@ -4524,7 +4097,23 @@
       </w:pPr>
       <w:r>
         <w:rPr/>
-        <w:t>Rodeck, Hugo G. 1952. Untitled letter from the Director of the University of Colorado Museum to David Canfied, Superintendant of Rocky Mountain National Park. 2 July 1952.</w:t>
+        <w:t xml:space="preserve">Rodeck, Hugo G. 1952. </w:t>
+      </w:r>
+      <w:r>
+        <w:rPr/>
+        <w:t>L</w:t>
+      </w:r>
+      <w:r>
+        <w:rPr/>
+        <w:t xml:space="preserve">etter </w:t>
+      </w:r>
+      <w:r>
+        <w:rPr/>
+        <w:t xml:space="preserve">to </w:t>
+      </w:r>
+      <w:r>
+        <w:rPr/>
+        <w:t>David Canfied. 2 July 1952.</w:t>
       </w:r>
     </w:p>
     <w:p>
@@ -4534,7 +4123,15 @@
       </w:pPr>
       <w:r>
         <w:rPr/>
-        <w:t>Rolfe, William D. I. 1988. Untitled letter to LuRae Caldwell (Utah Field House). 24 October 1988.</w:t>
+        <w:t xml:space="preserve">Rolfe, William D. I. 1988. </w:t>
+      </w:r>
+      <w:r>
+        <w:rPr/>
+        <w:t>L</w:t>
+      </w:r>
+      <w:r>
+        <w:rPr/>
+        <w:t>etter to LuRae Caldwell. 24 October 1988.</w:t>
       </w:r>
     </w:p>
     <w:p>
@@ -4649,7 +4246,7 @@
       </w:pPr>
       <w:r>
         <w:rPr/>
-        <w:t xml:space="preserve">Taylor, Michael P., Matthew C. Lamanna, Amy Henrici, Linsly Church and Ilja Nieuwland. In prep a. The history and composition of the Carnegie </w:t>
+        <w:t xml:space="preserve">Taylor, Michael P., Matthew C. Lamanna, Amy Henrici, Linsly Church and Ilja Nieuwland. In prep, a. The history and composition of the Carnegie </w:t>
       </w:r>
       <w:r>
         <w:rPr>
@@ -4676,7 +4273,18 @@
       </w:pPr>
       <w:r>
         <w:rPr/>
-        <w:t xml:space="preserve">Taylor, Michael P., Peter May, Lowell Dingus and Eugene S. Gaffney. In prep, b. The skeletal reconstruction of Barosaurus lentus in the American Museum of Natural History. </w:t>
+        <w:t xml:space="preserve">Taylor, Michael P., Peter May, Lowell Dingus and Eugene S. Gaffney. In prep, b. The skeletal reconstruction of </w:t>
+      </w:r>
+      <w:r>
+        <w:rPr>
+          <w:i/>
+          <w:iCs/>
+        </w:rPr>
+        <w:t>Barosaurus lentus</w:t>
+      </w:r>
+      <w:r>
+        <w:rPr/>
+        <w:t xml:space="preserve"> in the American Museum of Natural History. </w:t>
       </w:r>
       <w:r>
         <w:rPr>
@@ -4777,6 +4385,13 @@
           <w:i/>
           <w:iCs/>
         </w:rPr>
+        <w:t xml:space="preserve">Vernal </w:t>
+      </w:r>
+      <w:r>
+        <w:rPr>
+          <w:i/>
+          <w:iCs/>
+        </w:rPr>
         <w:t>Express</w:t>
       </w:r>
       <w:r>
@@ -4834,7 +4449,7 @@
       </w:pPr>
       <w:r>
         <w:rPr/>
-        <w:t xml:space="preserve">Untermann, Billie R., and G. Ernest Untermann. 1970. Natural History State Museum. (Journal, volume and pagination not known: perhaps </w:t>
+        <w:t xml:space="preserve">Untermann, Billie R., and G. Ernest Untermann. 1971. Natural History State Museum. (Journal, volume and pagination not known: perhaps </w:t>
       </w:r>
       <w:r>
         <w:rPr>
@@ -4957,7 +4572,11 @@
       </w:r>
       <w:r>
         <w:rPr/>
-        <w:t xml:space="preserve"> The </w:t>
+        <w:t xml:space="preserve"> </w:t>
+      </w:r>
+      <w:r>
+        <w:rPr/>
+        <w:t xml:space="preserve">Mounted skeleton of </w:t>
       </w:r>
       <w:r>
         <w:rPr>
@@ -4968,7 +4587,31 @@
       </w:r>
       <w:r>
         <w:rPr/>
-        <w:t xml:space="preserve"> holotype CM 84 as it is today: the original fossil material mounted in the public gallery of the Carnegie Museum. Skeleton in left anterolateral view, with </w:t>
+        <w:t xml:space="preserve">: the original fossil material mounted in the public gallery of the Carnegie Museum. </w:t>
+      </w:r>
+      <w:r>
+        <w:rPr/>
+        <w:t xml:space="preserve">This mount consists primarily of the </w:t>
+      </w:r>
+      <w:r>
+        <w:rPr/>
+        <w:t xml:space="preserve">holotype </w:t>
+      </w:r>
+      <w:r>
+        <w:rPr/>
+        <w:t xml:space="preserve">specimen </w:t>
+      </w:r>
+      <w:r>
+        <w:rPr/>
+        <w:t xml:space="preserve">CM 84, </w:t>
+      </w:r>
+      <w:r>
+        <w:rPr/>
+        <w:t xml:space="preserve">augmented by elements from CM 94 and CM 307, plus casts and sculptures based on several other specimens. </w:t>
+      </w:r>
+      <w:r>
+        <w:rPr/>
+        <w:t xml:space="preserve">Skeleton in left anterolateral view, with </w:t>
       </w:r>
       <w:r>
         <w:rPr>
@@ -5035,7 +4678,23 @@
       </w:r>
       <w:r>
         <w:rPr/>
-        <w:t xml:space="preserve"> cast as originally displayed at the old Field House building between 1993 and 2006. </w:t>
+        <w:t xml:space="preserve"> cast as originally displayed at the old Field House building between 199</w:t>
+      </w:r>
+      <w:r>
+        <w:rPr/>
+        <w:t>4</w:t>
+      </w:r>
+      <w:r>
+        <w:rPr/>
+        <w:t xml:space="preserve"> and 200</w:t>
+      </w:r>
+      <w:r>
+        <w:rPr/>
+        <w:t>4</w:t>
+      </w:r>
+      <w:r>
+        <w:rPr/>
+        <w:t xml:space="preserve">. </w:t>
       </w:r>
       <w:r>
         <w:rPr>
@@ -5074,7 +4733,23 @@
       </w:r>
       <w:r>
         <w:rPr/>
-        <w:t xml:space="preserve"> Field House Museum directory G. Ernest Untermann (left), and his wife Billie Untermann (right), grouting the cast dorsal vertebrae of the Field House’s concrete </w:t>
+        <w:t xml:space="preserve"> Field House Museum </w:t>
+      </w:r>
+      <w:r>
+        <w:rPr/>
+        <w:t>D</w:t>
+      </w:r>
+      <w:r>
+        <w:rPr/>
+        <w:t xml:space="preserve">irector G. Ernest Untermann (left), and his wife, </w:t>
+      </w:r>
+      <w:r>
+        <w:rPr/>
+        <w:t>Staff Scientist</w:t>
+      </w:r>
+      <w:r>
+        <w:rPr/>
+        <w:t xml:space="preserve"> Billie Untermann (right), grouting the cast dorsal vertebrae of the Field House’s concrete </w:t>
       </w:r>
       <w:r>
         <w:rPr>
@@ -5135,7 +4810,23 @@
       </w:r>
       <w:r>
         <w:rPr/>
-        <w:t xml:space="preserve"> In left dorsolateral view, probably taken from the room of the museum. The mount is almost complete, with only the forelimbs, their girdles and the dorsal ribs yet to be attached. Note that, contra Untermann (1959:367–368), the skull is already in place. Both images scanned by Aric Hansen for the J. Willard Marriot Digital Library, image IDs 1090660 and 1090647. Used by permission, Uintah County Library Regional History Center.</w:t>
+        <w:t xml:space="preserve"> In left </w:t>
+      </w:r>
+      <w:r>
+        <w:rPr/>
+        <w:t>antero</w:t>
+      </w:r>
+      <w:r>
+        <w:rPr/>
+        <w:t>dorsolateral view, probably taken from the roo</w:t>
+      </w:r>
+      <w:r>
+        <w:rPr/>
+        <w:t>f</w:t>
+      </w:r>
+      <w:r>
+        <w:rPr/>
+        <w:t xml:space="preserve"> of the museum. The mount is almost complete, with only the forelimbs, their girdles and the dorsal ribs yet to be attached. Note that, contra Untermann (1959:367–368), the skull is already in place. Both images scanned by Aric Hansen for the J. Willard Marriot Digital Library, image IDs 1090660 and 1090647. Used by permission, Uintah County Library Regional History Center.</w:t>
       </w:r>
     </w:p>
     <w:p>
@@ -5219,7 +4910,15 @@
       </w:r>
       <w:r>
         <w:rPr/>
-        <w:t xml:space="preserve"> molds being loaded onto a truck for shipment to the Rocky Mount Children’s Museum, North Carolina, on or shortly before 14 July 1960. From left to right: truck driver William Randolph Turnage, Field House employee Dee Hall, and Field House director G. Ernest Untermann. Scanned by Aric Hansen for the J. Willard Marriot Digital Library, image ID 1086142. Used by permission, Uintah County Library Regional History Center.</w:t>
+        <w:t xml:space="preserve"> molds being loaded onto a truck for shipment to the Rocky Mount Children’s Museum, North Carolina, on or shortly before 14 July 1960. From left to right: truck driver William Randolph Turnage, Field House employee Dee Hall, and Field House </w:t>
+      </w:r>
+      <w:r>
+        <w:rPr/>
+        <w:t>D</w:t>
+      </w:r>
+      <w:r>
+        <w:rPr/>
+        <w:t>irector G. Ernest Untermann. Scanned by Aric Hansen for the J. Willard Marriot Digital Library, image ID 1086142. Used by permission, Uintah County Library Regional History Center.</w:t>
       </w:r>
     </w:p>
     <w:p>
@@ -5402,7 +5101,15 @@
       </w:r>
       <w:r>
         <w:rPr/>
-        <w:t xml:space="preserve"> of Vernal. This table represents a synthesis of two sources of information: a list maintained by Dinolab and forwarded by Brian D. Curtice, and James H. Madsen’s (1993) memo to Mary Dawson (Carnegie Musuem) and Alden H. Hamlin (Utah Field House). The former lists specific cities that the casts were sent, includes dates, and extends to #13; the latter lists only the first four casts, lists clients, gives regions rather than cites, and notes what royalties were paid. Note that Dinolab’s numbering of the casts does not proceed in chronological order, and that casts 9–12 are not recorded in the available documents.</w:t>
+        <w:t xml:space="preserve"> of Vernal. This table represents a synthesis of two sources of information: a list maintained by Dinolab and forwarded by Brian D. Curtice, and James H. Madsen’s (1993) memo</w:t>
+      </w:r>
+      <w:r>
+        <w:rPr/>
+        <w:t>random</w:t>
+      </w:r>
+      <w:r>
+        <w:rPr/>
+        <w:t xml:space="preserve"> to Mary Dawson (Carnegie Musuem) and Alden H. Hamlin (Utah Field House). The former lists specific cities that the casts were sent, includes dates, and extends to #13; the latter lists only the first four casts, lists clients, gives regions rather than cites, and notes what royalties were paid. Note that Dinolab’s numbering of the casts does not proceed in chronological order, and that casts 9–12 are not recorded in the available documents.</w:t>
       </w:r>
     </w:p>
     <w:tbl>
@@ -5426,10 +5133,10 @@
         <w:gridCol w:w="1119"/>
         <w:gridCol w:w="2"/>
         <w:gridCol w:w="1099"/>
-        <w:gridCol w:w="2"/>
-        <w:gridCol w:w="1482"/>
-        <w:gridCol w:w="2"/>
-        <w:gridCol w:w="1671"/>
+        <w:gridCol w:w="3"/>
+        <w:gridCol w:w="1481"/>
+        <w:gridCol w:w="3"/>
+        <w:gridCol w:w="1670"/>
       </w:tblGrid>
       <w:tr>
         <w:trPr>
@@ -6410,7 +6117,7 @@
         </w:tc>
         <w:tc>
           <w:tcPr>
-            <w:tcW w:w="1101" w:type="dxa"/>
+            <w:tcW w:w="1102" w:type="dxa"/>
             <w:gridSpan w:val="2"/>
             <w:tcBorders/>
             <w:shd w:fill="auto" w:val="clear"/>
@@ -6462,7 +6169,7 @@
         </w:tc>
         <w:tc>
           <w:tcPr>
-            <w:tcW w:w="1671" w:type="dxa"/>
+            <w:tcW w:w="1670" w:type="dxa"/>
             <w:tcBorders/>
             <w:shd w:fill="auto" w:val="clear"/>
           </w:tcPr>
@@ -7584,9 +7291,10 @@
       </w:r>
     </w:p>
     <w:sectPr>
+      <w:headerReference w:type="default" r:id="rId31"/>
       <w:type w:val="nextPage"/>
       <w:pgSz w:w="11906" w:h="16838"/>
-      <w:pgMar w:left="1134" w:right="1134" w:header="0" w:top="1134" w:footer="0" w:bottom="1134" w:gutter="0"/>
+      <w:pgMar w:left="1134" w:right="1134" w:header="1134" w:top="1692" w:footer="0" w:bottom="1134" w:gutter="0"/>
       <w:pgNumType w:fmt="decimal"/>
       <w:formProt w:val="false"/>
       <w:textDirection w:val="lrTb"/>
@@ -7594,6 +7302,20 @@
     </w:sectPr>
   </w:body>
 </w:document>
+</file>
+
+<file path=word/header1.xml><?xml version="1.0" encoding="utf-8"?>
+<w:hdr xmlns:o="urn:schemas-microsoft-com:office:office" xmlns:r="http://schemas.openxmlformats.org/officeDocument/2006/relationships" xmlns:v="urn:schemas-microsoft-com:vml" xmlns:w="http://schemas.openxmlformats.org/wordprocessingml/2006/main" xmlns:w10="urn:schemas-microsoft-com:office:word" xmlns:wp="http://schemas.openxmlformats.org/drawingml/2006/wordprocessingDrawing" xmlns:wps="http://schemas.microsoft.com/office/word/2010/wordprocessingShape" xmlns:wpg="http://schemas.microsoft.com/office/word/2010/wordprocessingGroup" xmlns:mc="http://schemas.openxmlformats.org/markup-compatibility/2006" xmlns:wp14="http://schemas.microsoft.com/office/word/2010/wordprocessingDrawing" xmlns:w14="http://schemas.microsoft.com/office/word/2010/wordml" mc:Ignorable="w14 wp14">
+  <w:p>
+    <w:pPr>
+      <w:pStyle w:val="Header"/>
+      <w:rPr/>
+    </w:pPr>
+    <w:r>
+      <w:rPr/>
+    </w:r>
+  </w:p>
+</w:hdr>
 </file>
 
 <file path=word/numbering.xml><?xml version="1.0" encoding="utf-8"?>
@@ -8434,7 +8156,7 @@
     <w:pPr>
       <w:widowControl/>
       <w:suppressAutoHyphens w:val="true"/>
-      <w:overflowPunct w:val="true"/>
+      <w:overflowPunct w:val="false"/>
       <w:bidi w:val="0"/>
       <w:spacing w:before="0" w:after="0"/>
       <w:jc w:val="left"/>
@@ -8789,6 +8511,91 @@
     <w:qFormat/>
     <w:rPr/>
   </w:style>
+  <w:style w:type="character" w:styleId="ListLabel27">
+    <w:name w:val="ListLabel 27"/>
+    <w:qFormat/>
+    <w:rPr>
+      <w:rFonts w:cs="Symbol"/>
+    </w:rPr>
+  </w:style>
+  <w:style w:type="character" w:styleId="ListLabel28">
+    <w:name w:val="ListLabel 28"/>
+    <w:qFormat/>
+    <w:rPr>
+      <w:rFonts w:cs="OpenSymbol"/>
+    </w:rPr>
+  </w:style>
+  <w:style w:type="character" w:styleId="ListLabel29">
+    <w:name w:val="ListLabel 29"/>
+    <w:qFormat/>
+    <w:rPr>
+      <w:rFonts w:cs="OpenSymbol"/>
+    </w:rPr>
+  </w:style>
+  <w:style w:type="character" w:styleId="ListLabel30">
+    <w:name w:val="ListLabel 30"/>
+    <w:qFormat/>
+    <w:rPr>
+      <w:rFonts w:cs="Symbol"/>
+    </w:rPr>
+  </w:style>
+  <w:style w:type="character" w:styleId="ListLabel31">
+    <w:name w:val="ListLabel 31"/>
+    <w:qFormat/>
+    <w:rPr>
+      <w:rFonts w:cs="OpenSymbol"/>
+    </w:rPr>
+  </w:style>
+  <w:style w:type="character" w:styleId="ListLabel32">
+    <w:name w:val="ListLabel 32"/>
+    <w:qFormat/>
+    <w:rPr>
+      <w:rFonts w:cs="OpenSymbol"/>
+    </w:rPr>
+  </w:style>
+  <w:style w:type="character" w:styleId="ListLabel33">
+    <w:name w:val="ListLabel 33"/>
+    <w:qFormat/>
+    <w:rPr>
+      <w:rFonts w:cs="Symbol"/>
+    </w:rPr>
+  </w:style>
+  <w:style w:type="character" w:styleId="ListLabel34">
+    <w:name w:val="ListLabel 34"/>
+    <w:qFormat/>
+    <w:rPr>
+      <w:rFonts w:cs="OpenSymbol"/>
+    </w:rPr>
+  </w:style>
+  <w:style w:type="character" w:styleId="ListLabel35">
+    <w:name w:val="ListLabel 35"/>
+    <w:qFormat/>
+    <w:rPr>
+      <w:rFonts w:cs="OpenSymbol"/>
+    </w:rPr>
+  </w:style>
+  <w:style w:type="character" w:styleId="ListLabel36">
+    <w:name w:val="ListLabel 36"/>
+    <w:qFormat/>
+    <w:rPr>
+      <w:i w:val="false"/>
+    </w:rPr>
+  </w:style>
+  <w:style w:type="character" w:styleId="ListLabel37">
+    <w:name w:val="ListLabel 37"/>
+    <w:qFormat/>
+    <w:rPr/>
+  </w:style>
+  <w:style w:type="character" w:styleId="ListLabel38">
+    <w:name w:val="ListLabel 38"/>
+    <w:qFormat/>
+    <w:rPr/>
+  </w:style>
+  <w:style w:type="character" w:styleId="ListLabel39">
+    <w:name w:val="ListLabel 39"/>
+    <w:qFormat/>
+    <w:rPr/>
+  </w:style>
   <w:style w:type="paragraph" w:styleId="Heading" w:customStyle="1">
     <w:name w:val="Heading"/>
     <w:basedOn w:val="Normal"/>
@@ -9029,6 +8836,19 @@
       <w:b/>
       <w:bCs/>
     </w:rPr>
+  </w:style>
+  <w:style w:type="paragraph" w:styleId="Header">
+    <w:name w:val="Header"/>
+    <w:basedOn w:val="Normal"/>
+    <w:pPr>
+      <w:suppressLineNumbers/>
+      <w:tabs>
+        <w:tab w:val="clear" w:pos="720"/>
+        <w:tab w:val="center" w:pos="4819" w:leader="none"/>
+        <w:tab w:val="right" w:pos="9638" w:leader="none"/>
+      </w:tabs>
+    </w:pPr>
+    <w:rPr/>
   </w:style>
   <w:style w:type="numbering" w:styleId="NoList" w:default="1">
     <w:name w:val="No List"/>

</xml_diff>

<commit_message>
Add Figure L (Carrie Herbel)
</commit_message>
<xml_diff>
--- a/TaylorEtAl-concrete-Diplodocus-of-Vernal.docx
+++ b/TaylorEtAl-concrete-Diplodocus-of-Vernal.docx
@@ -1752,15 +1752,7 @@
       </w:pPr>
       <w:r>
         <w:rPr/>
-        <w:t>The Dinolab contract was in one respect inferior that agreed with the Las Vegas Museum: in the older agreement, Las Vegas would have been responsible for mounting the Field House’s new cast, but Dinolab undertook only to provide “technical assistance […] in the design, fabrication and construction of a free-standing exhibit incorporating that skeleton” (Madsen et al. 1989). It was intended that the new cast would be assembled that winter (Anonymous 1991), but delays were to prevent the public from seeing it for nearly three further years. By 23 June 1993, only the li</w:t>
-      </w:r>
-      <w:r>
-        <w:rPr/>
-        <w:t>m</w:t>
-      </w:r>
-      <w:r>
-        <w:rPr/>
-        <w:t xml:space="preserve">bs and torso had been erected (Anonymous 1993). In June 1994, the mount of the new cast was finally completed, with its head and neck looming over the admission counter (Figure C). It was unveiled as part of the Dinosaur Days festival on Saturday 18th June (Morrison 1994), having been “pieced together by maintenance employee, Danny Anderson, who worked on him over a two year period only as time allowed.” Anderson had been working at the museum on and off since 1988, and since 1991 had been full time. One of the questions he had been asked when interviewing for the job in mid-October 1991 was whether he could assemble the </w:t>
+        <w:t xml:space="preserve">The Dinolab contract was in one respect inferior that agreed with the Las Vegas Museum: in the older agreement, Las Vegas would have been responsible for mounting the Field House’s new cast, but Dinolab undertook only to provide “technical assistance […] in the design, fabrication and construction of a free-standing exhibit incorporating that skeleton” (Madsen et al. 1989). It was intended that the new cast would be assembled that winter (Anonymous 1991), but delays were to prevent the public from seeing it for nearly three further years. By 23 June 1993, only the limbs and torso had been erected (Anonymous 1993). In June 1994, the mount of the new cast was finally completed, with its head and neck looming over the admission counter (Figure C). It was unveiled as part of the Dinosaur Days festival on Saturday 18th June (Morrison 1994), having been “pieced together by maintenance employee, Danny Anderson, who worked on him over a two year period only as time allowed.” Anderson had been working at the museum on and off since 1988, and since 1991 had been full time. One of the questions he had been asked when interviewing for the job in mid-October 1991 was whether he could assemble the </w:t>
       </w:r>
       <w:r>
         <w:rPr>
@@ -2123,21 +2115,23 @@
       <w:bookmarkEnd w:id="13"/>
       <w:r>
         <w:rPr/>
-        <w:t xml:space="preserve">2013 (Figure J.A). It then sat in Carpenter’s garage for several years (Figure J.B), until the Prehistoric Museum obtained a $5000 grant </w:t>
-      </w:r>
-      <w:r>
-        <w:rPr>
-          <w:highlight w:val="yellow"/>
-        </w:rPr>
-        <w:t>XXX obtained by Herbel?</w:t>
-      </w:r>
-      <w:r>
-        <w:rPr/>
-        <w:t xml:space="preserve"> </w:t>
-      </w:r>
-      <w:r>
-        <w:rPr/>
-        <w:t>from the Utah Museums Association for the repair of the casts.</w:t>
+        <w:t xml:space="preserve">2013 (Figure J.A). It then sat in Carpenter’s garage for several years (Figure J.B), until </w:t>
+      </w:r>
+      <w:r>
+        <w:rPr/>
+        <w:t xml:space="preserve">Carrie Herbel, a preparator at </w:t>
+      </w:r>
+      <w:r>
+        <w:rPr/>
+        <w:t xml:space="preserve">the Prehistoric Museum obtained a $5000 grant </w:t>
+      </w:r>
+      <w:r>
+        <w:rPr/>
+        <w:t>f</w:t>
+      </w:r>
+      <w:r>
+        <w:rPr/>
+        <w:t>rom the Utah Museums Association for the repair of the casts.</w:t>
       </w:r>
     </w:p>
     <w:p>
@@ -2147,7 +2141,15 @@
       </w:pPr>
       <w:r>
         <w:rPr/>
-        <w:t>Given that the casts had been in storage since Dinolab’s 1989–1990 repairs, when they undertook to “Stabilize, restore and seal the concrete casts of the individual bones”, it is surprising that the Prehistoric Museum found every bone to be damaged. It took preparator Carrie Herbel nine months to sandblast the old paint off, and repair the broken and missing pieces using a concrete patch used to repair airport runways.</w:t>
+        <w:t xml:space="preserve">Given that the casts had been in storage since Dinolab’s 1989–1990 repairs, when they undertook to “Stabilize, restore and seal the concrete casts of the individual bones”, it is surprising that the Prehistoric Museum found every bone to be damaged. It took Herbel nine months to sandblast the old paint off </w:t>
+      </w:r>
+      <w:r>
+        <w:rPr/>
+        <w:t>(Figure L)</w:t>
+      </w:r>
+      <w:r>
+        <w:rPr/>
+        <w:t xml:space="preserve"> and repair the broken and missing pieces using a concrete patch used to repair airport runways.</w:t>
       </w:r>
     </w:p>
     <w:p>
@@ -2168,23 +2170,7 @@
       </w:r>
       <w:r>
         <w:rPr/>
-        <w:t xml:space="preserve"> outside the Prehistoric Museum’s current building: there </w:t>
-      </w:r>
-      <w:r>
-        <w:rPr/>
-        <w:t>i</w:t>
-      </w:r>
-      <w:r>
-        <w:rPr/>
-        <w:t xml:space="preserve">s no space on the south side because that is where the city holds outdoor events, and no room on the north side because of the parking lot and overhead main power line for downtown businesses. The intention was that the cast would be mounted outside a new museum in Price, which was then in the planning and fund-raising stage. But due to funding difficulties this museum was never built and the land that had been donated for the museum was returned to the donor. In light of these developments, Carpenter discussed with the USU chancellor the possibility of temporarily mounting the skeleton on campus. However, this idea was not </w:t>
-      </w:r>
-      <w:r>
-        <w:rPr/>
-        <w:t>implemented</w:t>
-      </w:r>
-      <w:r>
-        <w:rPr/>
-        <w:t xml:space="preserve"> since Carpenter feared that mounting and later dismantling the cast to move it to a new museum would damage it. So it currently sits in the basement storage area on the </w:t>
+        <w:t xml:space="preserve"> outside the Prehistoric Museum’s current building: there is no space on the south side because that is where the city holds outdoor events, and no room on the north side because of the parking lot and overhead main power line for downtown businesses. The intention was that the cast would be mounted outside a new museum in Price, which was then in the planning and fund-raising stage. But due to funding difficulties this museum was never built and the land that had been donated for the museum was returned to the donor. In light of these developments, Carpenter discussed with the USU chancellor the possibility of temporarily mounting the skeleton on campus. However, this idea was not implemented since Carpenter feared that mounting and later dismantling the cast to move it to a new museum would damage it. So it currently sits in the basement storage area on the </w:t>
       </w:r>
       <w:bookmarkStart w:id="14" w:name="__DdeLink__701_1817233446"/>
       <w:r>
@@ -2194,15 +2180,7 @@
       <w:bookmarkEnd w:id="14"/>
       <w:r>
         <w:rPr/>
-        <w:t xml:space="preserve">, waiting for a new museum </w:t>
-      </w:r>
-      <w:r>
-        <w:rPr/>
-        <w:t>to be built</w:t>
-      </w:r>
-      <w:r>
-        <w:rPr/>
-        <w:t xml:space="preserve"> where it can be displayed outdoors.</w:t>
+        <w:t>, waiting for a new museum to be built where it can be displayed outdoors.</w:t>
       </w:r>
     </w:p>
     <w:p>
@@ -2227,14 +2205,7 @@
           <w:b w:val="false"/>
           <w:bCs w:val="false"/>
         </w:rPr>
-        <w:t xml:space="preserve">Dinolab began to wind down </w:t>
-      </w:r>
-      <w:r>
-        <w:rPr>
-          <w:b w:val="false"/>
-          <w:bCs w:val="false"/>
-        </w:rPr>
-        <w:t xml:space="preserve">after its </w:t>
+        <w:t xml:space="preserve">Dinolab began to wind down after its </w:t>
       </w:r>
       <w:r>
         <w:rPr/>
@@ -2260,13 +2231,7 @@
       </w:r>
       <w:r>
         <w:rPr/>
-        <w:t xml:space="preserve"> molds in the world. </w:t>
-      </w:r>
-      <w:r>
-        <w:rPr>
-          <w:highlight w:val="yellow"/>
-        </w:rPr>
-        <w:t>XXX Check Curtice progress</w:t>
+        <w:t xml:space="preserve"> molds in the world.</w:t>
       </w:r>
     </w:p>
     <w:p>
@@ -2307,23 +2272,7 @@
       </w:r>
       <w:r>
         <w:rPr/>
-        <w:t xml:space="preserve">, the subsequent remolding from the elements of the mount, and the creation of the second-generation WEP cast are historically and scientifically significant, and it is important to document how and when they were done. We are fortunate in the present case to have Untermann’s (1959) account </w:t>
-      </w:r>
-      <w:r>
-        <w:rPr/>
-        <w:t>of the initial casting in concrete as a basis</w:t>
-      </w:r>
-      <w:r>
-        <w:rPr/>
-        <w:t xml:space="preserve">; but subsequent to that point, as with so many dinosaur-mounting exercises, documentation has been lacking. It has been a lengthy and painstaking process to reconstruct the history, more than six decades after some of the events, largely by reference to contemporary newspaper reports, unpublished letters and memos, and personal recollections — many of them second hand. Even </w:t>
-      </w:r>
-      <w:r>
-        <w:rPr/>
-        <w:t>with our best efforts, though</w:t>
-      </w:r>
-      <w:r>
-        <w:rPr/>
-        <w:t xml:space="preserve">, frustrating gaps remain, not least the mysterious ultimate fate of the original Carnegie </w:t>
+        <w:t xml:space="preserve">, the subsequent remolding from the elements of the mount, and the creation of the second-generation WEP cast are historically and scientifically significant, and it is important to document how and when they were done. We are fortunate in the present case to have Untermann’s (1959) account of the initial casting in concrete as a basis; but subsequent to that point, as with so many dinosaur-mounting exercises, documentation has been lacking. It has been a lengthy and painstaking process to reconstruct the history, more than six decades after some of the events, largely by reference to contemporary newspaper reports, unpublished letters and memos, and personal recollections — many of them second hand. Even with our best efforts, though, frustrating gaps remain, not least the mysterious ultimate fate of the original Carnegie </w:t>
       </w:r>
       <w:r>
         <w:rPr>
@@ -2334,11 +2283,15 @@
       </w:r>
       <w:r>
         <w:rPr/>
-        <w:t xml:space="preserve"> molds. We urge museums undertaking large-scale projects to ensure that they are formally documented as they are taking place, </w:t>
-      </w:r>
-      <w:r>
-        <w:rPr/>
-        <w:t xml:space="preserve">and to publish an account of their work – as for example the Museum für Naturkunde Berlin did with the remounting of </w:t>
+        <w:t xml:space="preserve"> molds. We urge museums undertaking large-scale projects to ensure that they are formally documented as they are taking place, and to publish an account of their work – as for example the Museum für Naturkunde Berlin did with the </w:t>
+      </w:r>
+      <w:r>
+        <w:rPr/>
+        <w:t xml:space="preserve">2007 </w:t>
+      </w:r>
+      <w:r>
+        <w:rPr/>
+        <w:t xml:space="preserve">remounting of </w:t>
       </w:r>
       <w:r>
         <w:rPr>
@@ -2356,14 +2309,8 @@
         <w:t>(</w:t>
       </w:r>
       <w:r>
-        <w:rPr>
-          <w:highlight w:val="yellow"/>
-        </w:rPr>
-        <w:t>XXX ref</w:t>
-      </w:r>
-      <w:r>
-        <w:rPr/>
-        <w:t>).</w:t>
+        <w:rPr/>
+        <w:t>Remes et al. 2011).</w:t>
       </w:r>
     </w:p>
     <w:p>
@@ -2377,23 +2324,7 @@
       </w:pPr>
       <w:r>
         <w:rPr/>
-        <w:t>Working on this project has been a rather melancholy task at times. It is noticeable that project</w:t>
-      </w:r>
-      <w:r>
-        <w:rPr/>
-        <w:t>s</w:t>
-      </w:r>
-      <w:r>
-        <w:rPr/>
-        <w:t xml:space="preserve"> which begin with excitement often end rather </w:t>
-      </w:r>
-      <w:r>
-        <w:rPr/>
-        <w:t>forlornly</w:t>
-      </w:r>
-      <w:r>
-        <w:rPr/>
-        <w:t xml:space="preserve">, or trail away into nothing. The original Carnegie molds yielded the </w:t>
+        <w:t xml:space="preserve">Working on this project has been a rather melancholy task at times. It is noticeable that projects which begin with excitement often end rather forlornly, or trail away into nothing. The original Carnegie molds yielded the </w:t>
       </w:r>
       <w:r>
         <w:rPr>
@@ -2404,15 +2335,7 @@
       </w:r>
       <w:r>
         <w:rPr/>
-        <w:t xml:space="preserve"> replicas received with such excitement in London, Paris and other great cities. </w:t>
-      </w:r>
-      <w:r>
-        <w:rPr/>
-        <w:t>But they</w:t>
-      </w:r>
-      <w:r>
-        <w:rPr/>
-        <w:t xml:space="preserve"> were lost, stolen or destroyed some time between 1960 and 1990 — more than that, we cannot say. The replica </w:t>
+        <w:t xml:space="preserve"> replicas received with such excitement in London, Paris and other great cities. But they were lost, stolen or destroyed some time between 1960 and 1990 — more than that, we cannot say. The replica </w:t>
       </w:r>
       <w:r>
         <w:rPr>
@@ -2434,39 +2357,7 @@
       </w:r>
       <w:r>
         <w:rPr/>
-        <w:t xml:space="preserve"> that was such a celebrity in Vernal for three decades, which was supposed to have been repaired by Dinolab and returned to Vernal for remounting was never re-erected, but shipped </w:t>
-      </w:r>
-      <w:r>
-        <w:rPr/>
-        <w:t>to</w:t>
-      </w:r>
-      <w:r>
-        <w:rPr/>
-        <w:t xml:space="preserve"> a garage, </w:t>
-      </w:r>
-      <w:r>
-        <w:rPr/>
-        <w:t>thence</w:t>
-      </w:r>
-      <w:r>
-        <w:rPr/>
-        <w:t xml:space="preserve"> to another museum’s basement, where it awaits the building </w:t>
-      </w:r>
-      <w:r>
-        <w:rPr/>
-        <w:t xml:space="preserve">of </w:t>
-      </w:r>
-      <w:r>
-        <w:rPr/>
-        <w:t xml:space="preserve">yet a third museum. The new molds that were made from the concrete casts seem to have sat unloved in the Dinolab building for some years until it was torn down, and now </w:t>
-      </w:r>
-      <w:r>
-        <w:rPr/>
-        <w:t xml:space="preserve">they </w:t>
-      </w:r>
-      <w:r>
-        <w:rPr/>
-        <w:t>lurk in RCI’s storage. The double-</w:t>
+        <w:t xml:space="preserve"> that was such a celebrity in Vernal for three decades, which was supposed to have been repaired by Dinolab and returned to Vernal for remounting was never re-erected, but shipped to a garage, thence to another museum’s basement, where it awaits the building of yet a third museum. The new molds that were made from the concrete casts seem to have sat unloved in the Dinolab building for some years until it was torn down, and now they lurk in RCI’s storage. The double-</w:t>
       </w:r>
       <w:r>
         <w:rPr>
@@ -2477,15 +2368,7 @@
       </w:r>
       <w:r>
         <w:rPr/>
-        <w:t xml:space="preserve"> display at MOSI was taken down as part of a retrenchment program to save the museum money, and </w:t>
-      </w:r>
-      <w:r>
-        <w:rPr/>
-        <w:t xml:space="preserve">one of the skeletons </w:t>
-      </w:r>
-      <w:r>
-        <w:rPr/>
-        <w:t>sold back to the company that had mounted it.</w:t>
+        <w:t xml:space="preserve"> display at MOSI was taken down as part of a retrenchment program to save the museum money, and one of the skeletons sold back to the company that had mounted it.</w:t>
       </w:r>
     </w:p>
     <w:p>
@@ -2558,23 +2441,7 @@
       </w:pPr>
       <w:r>
         <w:rPr/>
-        <w:t xml:space="preserve">No paper is ever written without the help of other people, </w:t>
-      </w:r>
-      <w:r>
-        <w:rPr/>
-        <w:t>and</w:t>
-      </w:r>
-      <w:r>
-        <w:rPr/>
-        <w:t xml:space="preserve"> that is especially true of this one. In tracing the multiple intertwining strands of history that make up this story, we have been helped repeatedly by people going far beyond the call of duty to dig out old information for us. In the isolating times in which we live, with political polarization and the ongoing Covid pandemic, it is deeply gratifying to feel part of a global network of people working </w:t>
-      </w:r>
-      <w:r>
-        <w:rPr/>
-        <w:t xml:space="preserve">generously </w:t>
-      </w:r>
-      <w:r>
-        <w:rPr/>
-        <w:t>together. We thank the following people, with apologies to anyone we have overlooked.</w:t>
+        <w:t>No paper is ever written without the help of other people, and that is especially true of this one. In tracing the multiple intertwining strands of history that make up this story, we have been helped repeatedly by people going far beyond the call of duty to dig out old information for us. In the isolating times in which we live, with political polarization and the ongoing Covid pandemic, it is deeply gratifying to feel part of a global network of people working generously together. We thank the following people, with apologies to anyone we have overlooked.</w:t>
       </w:r>
     </w:p>
     <w:p>
@@ -2584,15 +2451,7 @@
       </w:pPr>
       <w:r>
         <w:rPr/>
-        <w:t xml:space="preserve">Elaine Carr (Uintah County Regional History Center) furnished high-resolution images from the History Center archives and helped us to trace the history associated with some of them. Leigh White (Rocky Mount Children’s Museum) provided invaluable information about the museum. Michele Jones (Las Vegas Natural History Museum) explained to us the various natural history museums that have existed in Las Vegas. David Letasi (formerly of the Museum of Science and Industry, Tampa, </w:t>
-      </w:r>
-      <w:r>
-        <w:rPr/>
-        <w:t>Florida</w:t>
-      </w:r>
-      <w:r>
-        <w:rPr/>
-        <w:t xml:space="preserve">) provided extensive background on the double </w:t>
+        <w:t xml:space="preserve">Elaine Carr (Uintah County Regional History Center) furnished high-resolution images from the History Center archives and helped us to trace the history associated with some of them. Leigh White (Rocky Mount Children’s Museum) provided invaluable information about the museum. Michele Jones (Las Vegas Natural History Museum) explained to us the various natural history museums that have existed in Las Vegas. David Letasi (formerly of the Museum of Science and Industry, Tampa, Florida) provided extensive background on the double </w:t>
       </w:r>
       <w:r>
         <w:rPr>
@@ -2603,23 +2462,7 @@
       </w:r>
       <w:r>
         <w:rPr/>
-        <w:t xml:space="preserve"> mount at </w:t>
-      </w:r>
-      <w:r>
-        <w:rPr/>
-        <w:t>MOSI</w:t>
-      </w:r>
-      <w:r>
-        <w:rPr/>
-        <w:t xml:space="preserve">. Chris Madsen (Dinolab, inc.) identified his father’s unpublished manuscript (Madsen 1990); he and his sister Lisa Madsen </w:t>
-      </w:r>
-      <w:r>
-        <w:rPr/>
-        <w:t xml:space="preserve">(Dinolab, inc.) </w:t>
-      </w:r>
-      <w:r>
-        <w:rPr/>
-        <w:t xml:space="preserve">gave permission to list Dinolab’s records of </w:t>
+        <w:t xml:space="preserve"> mount at MOSI. Chris Madsen (Dinolab, inc.) identified his father’s unpublished manuscript (Madsen 1990); he and his sister Lisa Madsen (Dinolab, inc.) gave permission to list Dinolab’s records of </w:t>
       </w:r>
       <w:r>
         <w:rPr>
@@ -3742,15 +3585,7 @@
       </w:pPr>
       <w:r>
         <w:rPr/>
-        <w:t xml:space="preserve">Lee, Ronald F. 1955a. </w:t>
-      </w:r>
-      <w:r>
-        <w:rPr/>
-        <w:t>M</w:t>
-      </w:r>
-      <w:r>
-        <w:rPr/>
-        <w:t>emorandum to Howard W. Baker. 16 June 1955.</w:t>
+        <w:t>Lee, Ronald F. 1955a. Memorandum to Howard W. Baker. 16 June 1955.</w:t>
       </w:r>
     </w:p>
     <w:p>
@@ -4096,24 +3931,38 @@
         <w:rPr/>
       </w:pPr>
       <w:r>
-        <w:rPr/>
-        <w:t xml:space="preserve">Rodeck, Hugo G. 1952. </w:t>
-      </w:r>
-      <w:r>
-        <w:rPr/>
-        <w:t>L</w:t>
-      </w:r>
-      <w:r>
-        <w:rPr/>
-        <w:t xml:space="preserve">etter </w:t>
-      </w:r>
-      <w:r>
-        <w:rPr/>
-        <w:t xml:space="preserve">to </w:t>
-      </w:r>
-      <w:r>
-        <w:rPr/>
-        <w:t>David Canfied. 2 July 1952.</w:t>
+        <w:rPr>
+          <w:rFonts w:ascii="Baskerville Old Face" w:hAnsi="Baskerville Old Face"/>
+        </w:rPr>
+        <w:t xml:space="preserve">Remes, Kristian, David M. Unwin, Nicole Klein, Wolf-Dieter Heinrich and Oliver Hampe. 2011. Skeletal reconstruction of </w:t>
+      </w:r>
+      <w:r>
+        <w:rPr>
+          <w:rFonts w:ascii="Baskerville Old Face" w:hAnsi="Baskerville Old Face"/>
+          <w:i/>
+          <w:iCs/>
+        </w:rPr>
+        <w:t>Brachiosaurus brancai</w:t>
+      </w:r>
+      <w:r>
+        <w:rPr>
+          <w:rFonts w:ascii="Baskerville Old Face" w:hAnsi="Baskerville Old Face"/>
+        </w:rPr>
+        <w:t xml:space="preserve"> in the Museum für Naturkunde, Berlin: summarizing 70 years of sauropod research. pp. 305-316 in: Nicole Klein, Kristian Remes, Carole T. Gee and Martin P. Sander (eds.), </w:t>
+      </w:r>
+      <w:r>
+        <w:rPr>
+          <w:rFonts w:ascii="Baskerville Old Face" w:hAnsi="Baskerville Old Face"/>
+          <w:i/>
+          <w:iCs/>
+        </w:rPr>
+        <w:t>Biology of the Sauropod Dinosaurs: Understanding the Life of Giants</w:t>
+      </w:r>
+      <w:r>
+        <w:rPr>
+          <w:rFonts w:ascii="Baskerville Old Face" w:hAnsi="Baskerville Old Face"/>
+        </w:rPr>
+        <w:t>. Indiana University Press, Bloomington, Indiana.</w:t>
       </w:r>
     </w:p>
     <w:p>
@@ -4123,15 +3972,17 @@
       </w:pPr>
       <w:r>
         <w:rPr/>
-        <w:t xml:space="preserve">Rolfe, William D. I. 1988. </w:t>
-      </w:r>
-      <w:r>
-        <w:rPr/>
-        <w:t>L</w:t>
-      </w:r>
-      <w:r>
-        <w:rPr/>
-        <w:t>etter to LuRae Caldwell. 24 October 1988.</w:t>
+        <w:t>Rodeck, Hugo G. 1952. Letter to David Canfied. 2 July 1952.</w:t>
+      </w:r>
+    </w:p>
+    <w:p>
+      <w:pPr>
+        <w:pStyle w:val="Reference"/>
+        <w:rPr/>
+      </w:pPr>
+      <w:r>
+        <w:rPr/>
+        <w:t>Rolfe, William D. I. 1988. Letter to LuRae Caldwell. 24 October 1988.</w:t>
       </w:r>
     </w:p>
     <w:p>
@@ -4385,14 +4236,7 @@
           <w:i/>
           <w:iCs/>
         </w:rPr>
-        <w:t xml:space="preserve">Vernal </w:t>
-      </w:r>
-      <w:r>
-        <w:rPr>
-          <w:i/>
-          <w:iCs/>
-        </w:rPr>
-        <w:t>Express</w:t>
+        <w:t>Vernal Express</w:t>
       </w:r>
       <w:r>
         <w:rPr/>
@@ -4572,11 +4416,7 @@
       </w:r>
       <w:r>
         <w:rPr/>
-        <w:t xml:space="preserve"> </w:t>
-      </w:r>
-      <w:r>
-        <w:rPr/>
-        <w:t xml:space="preserve">Mounted skeleton of </w:t>
+        <w:t xml:space="preserve"> Mounted skeleton of </w:t>
       </w:r>
       <w:r>
         <w:rPr>
@@ -4587,31 +4427,7 @@
       </w:r>
       <w:r>
         <w:rPr/>
-        <w:t xml:space="preserve">: the original fossil material mounted in the public gallery of the Carnegie Museum. </w:t>
-      </w:r>
-      <w:r>
-        <w:rPr/>
-        <w:t xml:space="preserve">This mount consists primarily of the </w:t>
-      </w:r>
-      <w:r>
-        <w:rPr/>
-        <w:t xml:space="preserve">holotype </w:t>
-      </w:r>
-      <w:r>
-        <w:rPr/>
-        <w:t xml:space="preserve">specimen </w:t>
-      </w:r>
-      <w:r>
-        <w:rPr/>
-        <w:t xml:space="preserve">CM 84, </w:t>
-      </w:r>
-      <w:r>
-        <w:rPr/>
-        <w:t xml:space="preserve">augmented by elements from CM 94 and CM 307, plus casts and sculptures based on several other specimens. </w:t>
-      </w:r>
-      <w:r>
-        <w:rPr/>
-        <w:t xml:space="preserve">Skeleton in left anterolateral view, with </w:t>
+        <w:t xml:space="preserve">: the original fossil material mounted in the public gallery of the Carnegie Museum. This mount consists primarily of the holotype specimen CM 84, augmented by elements from CM 94 and CM 307, plus casts and sculptures based on several other specimens. Skeleton in left anterolateral view, with </w:t>
       </w:r>
       <w:r>
         <w:rPr>
@@ -4678,23 +4494,7 @@
       </w:r>
       <w:r>
         <w:rPr/>
-        <w:t xml:space="preserve"> cast as originally displayed at the old Field House building between 199</w:t>
-      </w:r>
-      <w:r>
-        <w:rPr/>
-        <w:t>4</w:t>
-      </w:r>
-      <w:r>
-        <w:rPr/>
-        <w:t xml:space="preserve"> and 200</w:t>
-      </w:r>
-      <w:r>
-        <w:rPr/>
-        <w:t>4</w:t>
-      </w:r>
-      <w:r>
-        <w:rPr/>
-        <w:t xml:space="preserve">. </w:t>
+        <w:t xml:space="preserve"> cast as originally displayed at the old Field House building between 1994 and 2004. </w:t>
       </w:r>
       <w:r>
         <w:rPr>
@@ -4733,23 +4533,7 @@
       </w:r>
       <w:r>
         <w:rPr/>
-        <w:t xml:space="preserve"> Field House Museum </w:t>
-      </w:r>
-      <w:r>
-        <w:rPr/>
-        <w:t>D</w:t>
-      </w:r>
-      <w:r>
-        <w:rPr/>
-        <w:t xml:space="preserve">irector G. Ernest Untermann (left), and his wife, </w:t>
-      </w:r>
-      <w:r>
-        <w:rPr/>
-        <w:t>Staff Scientist</w:t>
-      </w:r>
-      <w:r>
-        <w:rPr/>
-        <w:t xml:space="preserve"> Billie Untermann (right), grouting the cast dorsal vertebrae of the Field House’s concrete </w:t>
+        <w:t xml:space="preserve"> Field House Museum Director G. Ernest Untermann (left), and his wife, Staff Scientist Billie Untermann (right), grouting the cast dorsal vertebrae of the Field House’s concrete </w:t>
       </w:r>
       <w:r>
         <w:rPr>
@@ -4810,23 +4594,7 @@
       </w:r>
       <w:r>
         <w:rPr/>
-        <w:t xml:space="preserve"> In left </w:t>
-      </w:r>
-      <w:r>
-        <w:rPr/>
-        <w:t>antero</w:t>
-      </w:r>
-      <w:r>
-        <w:rPr/>
-        <w:t>dorsolateral view, probably taken from the roo</w:t>
-      </w:r>
-      <w:r>
-        <w:rPr/>
-        <w:t>f</w:t>
-      </w:r>
-      <w:r>
-        <w:rPr/>
-        <w:t xml:space="preserve"> of the museum. The mount is almost complete, with only the forelimbs, their girdles and the dorsal ribs yet to be attached. Note that, contra Untermann (1959:367–368), the skull is already in place. Both images scanned by Aric Hansen for the J. Willard Marriot Digital Library, image IDs 1090660 and 1090647. Used by permission, Uintah County Library Regional History Center.</w:t>
+        <w:t xml:space="preserve"> In left anterodorsolateral view, probably taken from the roof of the museum. The mount is almost complete, with only the forelimbs, their girdles and the dorsal ribs yet to be attached. Note that, contra Untermann (1959:367–368), the skull is already in place. Both images scanned by Aric Hansen for the J. Willard Marriot Digital Library, image IDs 1090660 and 1090647. Used by permission, Uintah County Library Regional History Center.</w:t>
       </w:r>
     </w:p>
     <w:p>
@@ -4910,15 +4678,7 @@
       </w:r>
       <w:r>
         <w:rPr/>
-        <w:t xml:space="preserve"> molds being loaded onto a truck for shipment to the Rocky Mount Children’s Museum, North Carolina, on or shortly before 14 July 1960. From left to right: truck driver William Randolph Turnage, Field House employee Dee Hall, and Field House </w:t>
-      </w:r>
-      <w:r>
-        <w:rPr/>
-        <w:t>D</w:t>
-      </w:r>
-      <w:r>
-        <w:rPr/>
-        <w:t>irector G. Ernest Untermann. Scanned by Aric Hansen for the J. Willard Marriot Digital Library, image ID 1086142. Used by permission, Uintah County Library Regional History Center.</w:t>
+        <w:t xml:space="preserve"> molds being loaded onto a truck for shipment to the Rocky Mount Children’s Museum, North Carolina, on or shortly before 14 July 1960. From left to right: truck driver William Randolph Turnage, Field House employee Dee Hall, and Field House Director G. Ernest Untermann. Scanned by Aric Hansen for the J. Willard Marriot Digital Library, image ID 1086142. Used by permission, Uintah County Library Regional History Center.</w:t>
       </w:r>
     </w:p>
     <w:p>
@@ -5060,6 +4820,58 @@
         </w:rPr>
         <w:t xml:space="preserve"> of Vernal. Photograph by Anthony Pelaez, taken between 1997 and 2017.</w:t>
       </w:r>
+    </w:p>
+    <w:p>
+      <w:pPr>
+        <w:pStyle w:val="FigureCaption"/>
+        <w:rPr/>
+      </w:pPr>
+      <w:r>
+        <w:rPr>
+          <w:b/>
+          <w:bCs/>
+        </w:rPr>
+        <w:t>Figure L.</w:t>
+      </w:r>
+      <w:r>
+        <w:rPr>
+          <w:b w:val="false"/>
+          <w:bCs w:val="false"/>
+        </w:rPr>
+        <w:t xml:space="preserve"> Carrie Herbel, a preparator at the Prehistoric Museum in Price, sandblasting old paint off the concrete </w:t>
+      </w:r>
+      <w:r>
+        <w:rPr>
+          <w:b w:val="false"/>
+          <w:bCs w:val="false"/>
+          <w:i/>
+          <w:iCs/>
+        </w:rPr>
+        <w:t>Diplodocus</w:t>
+      </w:r>
+      <w:r>
+        <w:rPr>
+          <w:b w:val="false"/>
+          <w:bCs w:val="false"/>
+        </w:rPr>
+        <w:t xml:space="preserve"> casts recently obtained from Vernal, on 1 November 2014. By comparison with Hatcher (1901:plate V), which shows anterior-view photographs of the cervical vertebrae of </w:t>
+      </w:r>
+      <w:r>
+        <w:rPr>
+          <w:b w:val="false"/>
+          <w:bCs w:val="false"/>
+          <w:i/>
+          <w:iCs/>
+        </w:rPr>
+        <w:t>Diplodocus carnegii</w:t>
+      </w:r>
+      <w:r>
+        <w:rPr>
+          <w:b w:val="false"/>
+          <w:bCs w:val="false"/>
+        </w:rPr>
+        <w:t xml:space="preserve"> holotype CM 84, this appears to be the cast of the 15th and last cervical, based on the wide zygapophyseal facets, the broad diapophyseal wings, the well-developed “V”-shaped intraprezygpophyseal lamina, and the tall, well separated halves of the bifid neural spine with little dorsal expansion.</w:t>
+      </w:r>
       <w:r>
         <w:br w:type="page"/>
       </w:r>
@@ -5101,15 +4913,7 @@
       </w:r>
       <w:r>
         <w:rPr/>
-        <w:t xml:space="preserve"> of Vernal. This table represents a synthesis of two sources of information: a list maintained by Dinolab and forwarded by Brian D. Curtice, and James H. Madsen’s (1993) memo</w:t>
-      </w:r>
-      <w:r>
-        <w:rPr/>
-        <w:t>random</w:t>
-      </w:r>
-      <w:r>
-        <w:rPr/>
-        <w:t xml:space="preserve"> to Mary Dawson (Carnegie Musuem) and Alden H. Hamlin (Utah Field House). The former lists specific cities that the casts were sent, includes dates, and extends to #13; the latter lists only the first four casts, lists clients, gives regions rather than cites, and notes what royalties were paid. Note that Dinolab’s numbering of the casts does not proceed in chronological order, and that casts 9–12 are not recorded in the available documents.</w:t>
+        <w:t xml:space="preserve"> of Vernal. This table represents a synthesis of two sources of information: a list maintained by Dinolab and forwarded by Brian D. Curtice, and James H. Madsen’s (1993) memorandom to Mary Dawson (Carnegie Musuem) and Alden H. Hamlin (Utah Field House). The former lists specific cities that the casts were sent, includes dates, and extends to #13; the latter lists only the first four casts, lists clients, gives regions rather than cites, and notes what royalties were paid. Note that Dinolab’s numbering of the casts does not proceed in chronological order, and that casts 9–12 are not recorded in the available documents.</w:t>
       </w:r>
     </w:p>
     <w:tbl>
@@ -5133,10 +4937,10 @@
         <w:gridCol w:w="1119"/>
         <w:gridCol w:w="2"/>
         <w:gridCol w:w="1099"/>
-        <w:gridCol w:w="3"/>
-        <w:gridCol w:w="1481"/>
-        <w:gridCol w:w="3"/>
-        <w:gridCol w:w="1670"/>
+        <w:gridCol w:w="4"/>
+        <w:gridCol w:w="1480"/>
+        <w:gridCol w:w="4"/>
+        <w:gridCol w:w="1669"/>
       </w:tblGrid>
       <w:tr>
         <w:trPr>
@@ -6117,7 +5921,7 @@
         </w:tc>
         <w:tc>
           <w:tcPr>
-            <w:tcW w:w="1102" w:type="dxa"/>
+            <w:tcW w:w="1103" w:type="dxa"/>
             <w:gridSpan w:val="2"/>
             <w:tcBorders/>
             <w:shd w:fill="auto" w:val="clear"/>
@@ -6169,7 +5973,7 @@
         </w:tc>
         <w:tc>
           <w:tcPr>
-            <w:tcW w:w="1670" w:type="dxa"/>
+            <w:tcW w:w="1669" w:type="dxa"/>
             <w:tcBorders/>
             <w:shd w:fill="auto" w:val="clear"/>
           </w:tcPr>
@@ -8156,7 +7960,7 @@
     <w:pPr>
       <w:widowControl/>
       <w:suppressAutoHyphens w:val="true"/>
-      <w:overflowPunct w:val="false"/>
+      <w:overflowPunct w:val="true"/>
       <w:bidi w:val="0"/>
       <w:spacing w:before="0" w:after="0"/>
       <w:jc w:val="left"/>
@@ -8593,6 +8397,91 @@
   </w:style>
   <w:style w:type="character" w:styleId="ListLabel39">
     <w:name w:val="ListLabel 39"/>
+    <w:qFormat/>
+    <w:rPr/>
+  </w:style>
+  <w:style w:type="character" w:styleId="ListLabel40">
+    <w:name w:val="ListLabel 40"/>
+    <w:qFormat/>
+    <w:rPr>
+      <w:rFonts w:cs="Symbol"/>
+    </w:rPr>
+  </w:style>
+  <w:style w:type="character" w:styleId="ListLabel41">
+    <w:name w:val="ListLabel 41"/>
+    <w:qFormat/>
+    <w:rPr>
+      <w:rFonts w:cs="OpenSymbol"/>
+    </w:rPr>
+  </w:style>
+  <w:style w:type="character" w:styleId="ListLabel42">
+    <w:name w:val="ListLabel 42"/>
+    <w:qFormat/>
+    <w:rPr>
+      <w:rFonts w:cs="OpenSymbol"/>
+    </w:rPr>
+  </w:style>
+  <w:style w:type="character" w:styleId="ListLabel43">
+    <w:name w:val="ListLabel 43"/>
+    <w:qFormat/>
+    <w:rPr>
+      <w:rFonts w:cs="Symbol"/>
+    </w:rPr>
+  </w:style>
+  <w:style w:type="character" w:styleId="ListLabel44">
+    <w:name w:val="ListLabel 44"/>
+    <w:qFormat/>
+    <w:rPr>
+      <w:rFonts w:cs="OpenSymbol"/>
+    </w:rPr>
+  </w:style>
+  <w:style w:type="character" w:styleId="ListLabel45">
+    <w:name w:val="ListLabel 45"/>
+    <w:qFormat/>
+    <w:rPr>
+      <w:rFonts w:cs="OpenSymbol"/>
+    </w:rPr>
+  </w:style>
+  <w:style w:type="character" w:styleId="ListLabel46">
+    <w:name w:val="ListLabel 46"/>
+    <w:qFormat/>
+    <w:rPr>
+      <w:rFonts w:cs="Symbol"/>
+    </w:rPr>
+  </w:style>
+  <w:style w:type="character" w:styleId="ListLabel47">
+    <w:name w:val="ListLabel 47"/>
+    <w:qFormat/>
+    <w:rPr>
+      <w:rFonts w:cs="OpenSymbol"/>
+    </w:rPr>
+  </w:style>
+  <w:style w:type="character" w:styleId="ListLabel48">
+    <w:name w:val="ListLabel 48"/>
+    <w:qFormat/>
+    <w:rPr>
+      <w:rFonts w:cs="OpenSymbol"/>
+    </w:rPr>
+  </w:style>
+  <w:style w:type="character" w:styleId="ListLabel49">
+    <w:name w:val="ListLabel 49"/>
+    <w:qFormat/>
+    <w:rPr>
+      <w:i w:val="false"/>
+    </w:rPr>
+  </w:style>
+  <w:style w:type="character" w:styleId="ListLabel50">
+    <w:name w:val="ListLabel 50"/>
+    <w:qFormat/>
+    <w:rPr/>
+  </w:style>
+  <w:style w:type="character" w:styleId="ListLabel51">
+    <w:name w:val="ListLabel 51"/>
+    <w:qFormat/>
+    <w:rPr/>
+  </w:style>
+  <w:style w:type="character" w:styleId="ListLabel52">
+    <w:name w:val="ListLabel 52"/>
     <w:qFormat/>
     <w:rPr/>
   </w:style>

</xml_diff>

<commit_message>
Reorder figures, refer to them by number
</commit_message>
<xml_diff>
--- a/TaylorEtAl-concrete-Diplodocus-of-Vernal.docx
+++ b/TaylorEtAl-concrete-Diplodocus-of-Vernal.docx
@@ -315,14 +315,14 @@
         </w:rPr>
         <w:fldChar w:fldCharType="separate"/>
       </w:r>
-      <w:hyperlink w:anchor="__RefHeading___Toc3615_3219802390">
+      <w:hyperlink w:anchor="__RefHeading___Toc3809_2856925443">
         <w:r>
           <w:rPr>
             <w:rStyle w:val="IndexLink"/>
           </w:rPr>
           <w:t>Introduction</w:t>
           <w:tab/>
-          <w:t>2</w:t>
+          <w:t>3</w:t>
         </w:r>
       </w:hyperlink>
     </w:p>
@@ -342,7 +342,7 @@
           </w:rPr>
           <w:t>Nomenclature</w:t>
           <w:tab/>
-          <w:t>2</w:t>
+          <w:t>3</w:t>
         </w:r>
       </w:hyperlink>
     </w:p>
@@ -362,7 +362,7 @@
           </w:rPr>
           <w:t>Institutional abbreviations</w:t>
           <w:tab/>
-          <w:t>2</w:t>
+          <w:t>3</w:t>
         </w:r>
       </w:hyperlink>
     </w:p>
@@ -460,7 +460,7 @@
             <w:rStyle w:val="IndexLink"/>
           </w:rPr>
           <w:tab/>
-          <w:t>3</w:t>
+          <w:t>4</w:t>
         </w:r>
       </w:hyperlink>
     </w:p>
@@ -480,7 +480,7 @@
           </w:rPr>
           <w:t>The Field House Museum in Vernal</w:t>
           <w:tab/>
-          <w:t>4</w:t>
+          <w:t>5</w:t>
         </w:r>
       </w:hyperlink>
     </w:p>
@@ -540,7 +540,7 @@
           </w:rPr>
           <w:t>The lightweight cast in Vernal</w:t>
           <w:tab/>
-          <w:t>9</w:t>
+          <w:t>10</w:t>
         </w:r>
       </w:hyperlink>
     </w:p>
@@ -573,7 +573,7 @@
             <w:rStyle w:val="IndexLink"/>
           </w:rPr>
           <w:tab/>
-          <w:t>11</w:t>
+          <w:t>12</w:t>
         </w:r>
       </w:hyperlink>
     </w:p>
@@ -606,7 +606,7 @@
             <w:rStyle w:val="IndexLink"/>
           </w:rPr>
           <w:tab/>
-          <w:t>13</w:t>
+          <w:t>14</w:t>
         </w:r>
       </w:hyperlink>
     </w:p>
@@ -626,7 +626,7 @@
           </w:rPr>
           <w:t>The fate of the new molds</w:t>
           <w:tab/>
-          <w:t>14</w:t>
+          <w:t>15</w:t>
         </w:r>
       </w:hyperlink>
     </w:p>
@@ -645,7 +645,7 @@
           </w:rPr>
           <w:t>Discussion</w:t>
           <w:tab/>
-          <w:t>14</w:t>
+          <w:t>15</w:t>
         </w:r>
       </w:hyperlink>
     </w:p>
@@ -664,7 +664,7 @@
           </w:rPr>
           <w:t>Acknowledgements</w:t>
           <w:tab/>
-          <w:t>15</w:t>
+          <w:t>16</w:t>
         </w:r>
       </w:hyperlink>
     </w:p>
@@ -683,7 +683,7 @@
           </w:rPr>
           <w:t>References</w:t>
           <w:tab/>
-          <w:t>17</w:t>
+          <w:t>18</w:t>
         </w:r>
       </w:hyperlink>
     </w:p>
@@ -702,7 +702,7 @@
           </w:rPr>
           <w:t>Figure Captions</w:t>
           <w:tab/>
-          <w:t>21</w:t>
+          <w:t>23</w:t>
         </w:r>
       </w:hyperlink>
     </w:p>
@@ -721,7 +721,7 @@
           </w:rPr>
           <w:t>Tables</w:t>
           <w:tab/>
-          <w:t>23</w:t>
+          <w:t>25</w:t>
         </w:r>
       </w:hyperlink>
     </w:p>
@@ -730,6 +730,8 @@
         <w:pStyle w:val="Heading1"/>
         <w:rPr/>
       </w:pPr>
+      <w:bookmarkStart w:id="0" w:name="__RefHeading___Toc3809_2856925443"/>
+      <w:bookmarkEnd w:id="0"/>
       <w:r>
         <w:rPr/>
         <w:t>Introduction</w:t>
@@ -765,7 +767,15 @@
       </w:r>
       <w:r>
         <w:rPr/>
-        <w:t xml:space="preserve"> was the first giant dinosaur known from a substantially complete skeleton: the Carnegie Museum’s iconic specimen CM 84 (Figure A). As summarised by Taylor et al. (in prep, a) and expounded in detail by Nieuwland (2019), casts of this important specimen were sent all around the globe, and as a result this individual became — and remains — the single best-known dinosaur in the world.</w:t>
+        <w:t xml:space="preserve"> was the first giant dinosaur known from a substantially complete skeleton: the Carnegie Museum’s iconic specimen CM 84 (Figure </w:t>
+      </w:r>
+      <w:r>
+        <w:rPr/>
+        <w:t>1</w:t>
+      </w:r>
+      <w:r>
+        <w:rPr/>
+        <w:t>). As summarised by Taylor et al. (in prep, a) and expounded in detail by Nieuwland (2019), casts of this important specimen were sent all around the globe, and as a result this individual became — and remains — the single best-known dinosaur in the world.</w:t>
       </w:r>
     </w:p>
     <w:p>
@@ -815,8 +825,8 @@
         <w:pStyle w:val="Heading2"/>
         <w:rPr/>
       </w:pPr>
-      <w:bookmarkStart w:id="0" w:name="__RefHeading___Toc943_1155462304"/>
-      <w:bookmarkEnd w:id="0"/>
+      <w:bookmarkStart w:id="1" w:name="__RefHeading___Toc943_1155462304"/>
+      <w:bookmarkEnd w:id="1"/>
       <w:r>
         <w:rPr/>
         <w:t>Nomenclature</w:t>
@@ -837,8 +847,8 @@
         <w:pStyle w:val="Heading2"/>
         <w:rPr/>
       </w:pPr>
-      <w:bookmarkStart w:id="1" w:name="__RefHeading___Toc5349_68767826"/>
-      <w:bookmarkEnd w:id="1"/>
+      <w:bookmarkStart w:id="2" w:name="__RefHeading___Toc5349_68767826"/>
+      <w:bookmarkEnd w:id="2"/>
       <w:r>
         <w:rPr/>
         <w:t>Institutional abbreviations</w:t>
@@ -923,8 +933,8 @@
         </w:numPr>
         <w:rPr/>
       </w:pPr>
-      <w:bookmarkStart w:id="2" w:name="__RefHeading___Toc1946_2786159041"/>
-      <w:bookmarkEnd w:id="2"/>
+      <w:bookmarkStart w:id="3" w:name="__RefHeading___Toc1946_2786159041"/>
+      <w:bookmarkEnd w:id="3"/>
       <w:r>
         <w:rPr/>
         <w:t xml:space="preserve">History of the concrete </w:t>
@@ -942,8 +952,8 @@
         <w:pStyle w:val="Heading2"/>
         <w:rPr/>
       </w:pPr>
-      <w:bookmarkStart w:id="3" w:name="__RefHeading___Toc1948_2786159041"/>
-      <w:bookmarkEnd w:id="3"/>
+      <w:bookmarkStart w:id="4" w:name="__RefHeading___Toc1948_2786159041"/>
+      <w:bookmarkEnd w:id="4"/>
       <w:r>
         <w:rPr/>
         <w:t xml:space="preserve">The original Carnegie </w:t>
@@ -1036,8 +1046,8 @@
         <w:pStyle w:val="Heading2"/>
         <w:rPr/>
       </w:pPr>
-      <w:bookmarkStart w:id="4" w:name="__RefHeading___Toc1950_2786159041"/>
-      <w:bookmarkEnd w:id="4"/>
+      <w:bookmarkStart w:id="5" w:name="__RefHeading___Toc1950_2786159041"/>
+      <w:bookmarkEnd w:id="5"/>
       <w:r>
         <w:rPr/>
         <w:t xml:space="preserve">The first casts of the Carnegie </w:t>
@@ -1097,8 +1107,8 @@
           <w:highlight w:val="yellow"/>
         </w:rPr>
       </w:pPr>
-      <w:bookmarkStart w:id="5" w:name="__RefHeading___Toc947_1155462304"/>
-      <w:bookmarkEnd w:id="5"/>
+      <w:bookmarkStart w:id="6" w:name="__RefHeading___Toc947_1155462304"/>
+      <w:bookmarkEnd w:id="6"/>
       <w:r>
         <w:rPr/>
         <w:t>The Field House Museum in Vernal</w:t>
@@ -1129,8 +1139,8 @@
         <w:pStyle w:val="Heading2"/>
         <w:rPr/>
       </w:pPr>
-      <w:bookmarkStart w:id="6" w:name="__RefHeading___Toc26119_446257137"/>
-      <w:bookmarkEnd w:id="6"/>
+      <w:bookmarkStart w:id="7" w:name="__RefHeading___Toc26119_446257137"/>
+      <w:bookmarkEnd w:id="7"/>
       <w:r>
         <w:rPr/>
         <w:t>The concrete cast in Vernal</w:t>
@@ -1216,7 +1226,15 @@
       </w:r>
       <w:r>
         <w:rPr/>
-        <w:t xml:space="preserve"> to the Field House (Untermann 1952, 1959), on the condition that the Field House would arrange transportation. As the molds weighed several tons (Untermann 1952) this was no small undertaking. Local trucker Grant Southam used his own equipment to transport the molds at cost, and the Utah Lions Club provided the necessary $1000 payment. The molds arrived on or shortly before 7 August (Untermann 1952) (Figure B). However, having already been used to create ten casts, they were by this time “deteriorating” (Gangewere 1999:17), “almost unusable” (Nieuwland 2019:251) and “in pretty bad shape” (Ken Carpenter, pers. comm. 2022).</w:t>
+        <w:t xml:space="preserve"> to the Field House (Untermann 1952, 1959), on the condition that the Field House would arrange transportation. As the molds weighed several tons (Untermann 1952) this was no small undertaking. Local trucker Grant Southam used his own equipment to transport the molds at cost, and the Utah Lions Club provided the necessary $1000 payment. The molds arrived on or shortly before 7 August (Untermann 1952) (Figure </w:t>
+      </w:r>
+      <w:r>
+        <w:rPr/>
+        <w:t>2</w:t>
+      </w:r>
+      <w:r>
+        <w:rPr/>
+        <w:t>). However, having already been used to create ten casts, they were by this time “deteriorating” (Gangewere 1999:17), “almost unusable” (Nieuwland 2019:251) and “in pretty bad shape” (Ken Carpenter, pers. comm. 2022).</w:t>
       </w:r>
     </w:p>
     <w:p>
@@ -1246,7 +1264,15 @@
       </w:pPr>
       <w:r>
         <w:rPr/>
-        <w:t>The result of all this work was nearly 600 concrete elements which then had to be assembled into a skeleton. First, the individual bones were assembled from their pieces — work done by the Untermanns and Merrell. Identifying numbers on the molds had mostly faded with age, so this had to be done from anatomical principles. Pieces were fastened together with steel rods and bonded by fiberglass. The assembled bones were then laid out in the workshop to verify that everything was present and correct (Figure D; Untermann 1959:figures 1, 2).</w:t>
+        <w:t xml:space="preserve">The result of all this work was nearly 600 concrete elements which then had to be assembled into a skeleton. First, the individual bones were assembled from their pieces — work done by the Untermanns and Merrell. Identifying numbers on the molds had mostly faded with age, so this had to be done from anatomical principles. Pieces were fastened together with steel rods and bonded by fiberglass. The assembled bones were then laid out in the workshop to verify that everything was present and correct (Figure </w:t>
+      </w:r>
+      <w:r>
+        <w:rPr/>
+        <w:t>3</w:t>
+      </w:r>
+      <w:r>
+        <w:rPr/>
+        <w:t>; Untermann 1959:figures 1, 2).</w:t>
       </w:r>
     </w:p>
     <w:p>
@@ -1256,7 +1282,23 @@
       </w:pPr>
       <w:r>
         <w:rPr/>
-        <w:t>With this done, the work moved outside. On a concrete base, and surrounded by a chain-link fence — the latter provided by the same Vernal Lions Club that had paid for the molds to be transported — the cast bones were assembled: sacrum and pelvis first (Figure E.A), then hind limbs, dorsal vertebrae, caudal and cervical vertebrae and skull (Figure E.B), then finally the front limbs and ribs. The skull was mounted 21 feet (6.4 m) above the ground at the end of a somewhat elevated neck, in a posture that corresponds well with the prediction of Taylor et al. (2009) that sauropods, like extant tetrapods, habitually hold their necks elevated at the base. The whole skeleton was not only supported on a steel scaffolding, but also guyed by thinner rods, enabling it to withstand 70 mph winds that uprooted nearby trees (Untermann 1959:367–368). The completed concrete skeleton weighed 8 tons (Anonymous, undated).</w:t>
+        <w:t xml:space="preserve">With this done, the work moved outside. On a concrete base, and surrounded by a chain-link fence — the latter provided by the same Vernal Lions Club that had paid for the molds to be transported — the cast bones were assembled: sacrum and pelvis first (Figure </w:t>
+      </w:r>
+      <w:r>
+        <w:rPr/>
+        <w:t>4</w:t>
+      </w:r>
+      <w:r>
+        <w:rPr/>
+        <w:t xml:space="preserve">A), then hind limbs, dorsal vertebrae, caudal and cervical vertebrae and skull (Figure </w:t>
+      </w:r>
+      <w:r>
+        <w:rPr/>
+        <w:t>4</w:t>
+      </w:r>
+      <w:r>
+        <w:rPr/>
+        <w:t>B), then finally the front limbs and ribs. The skull was mounted 21 feet (6.4 m) above the ground at the end of a somewhat elevated neck, in a posture that corresponds well with the prediction of Taylor et al. (2009) that sauropods, like extant tetrapods, habitually hold their necks elevated at the base. The whole skeleton was not only supported on a steel scaffolding, but also guyed by thinner rods, enabling it to withstand 70 mph winds that uprooted nearby trees (Untermann 1959:367–368). The completed concrete skeleton weighed 8 tons (Anonymous, undated).</w:t>
       </w:r>
     </w:p>
     <w:p>
@@ -1266,7 +1308,23 @@
       </w:pPr>
       <w:r>
         <w:rPr/>
-        <w:t>The completed outdoor cast was dedicated on 8 June during the Utah State Lions Club convention at Vernal (Anonymous, undated), in a ceremony attended by J. LeRoy Kay, Arthur G. Nord and G. Ernest Untermann (Anonymous 1957) — not on 6 June as reported by Untermann and Untermann (1971). The work had taken about a year and a half, from early 1956, and cost only $10,000 in total (about $105,449 in 2022 money) — almost all of it in salary. The cast stood for 32 years (Figure F). It was repainted on 22 June 1967 (Figure G) in what was likely a periodic event (Anonymous 1967).</w:t>
+        <w:t xml:space="preserve">The completed outdoor cast was dedicated on 8 June during the Utah State Lions Club convention at Vernal (Anonymous, undated), in a ceremony attended by J. LeRoy Kay, Arthur G. Nord and G. Ernest Untermann (Anonymous 1957) — not on 6 June as reported by Untermann and Untermann (1971). The work had taken about a year and a half, from early 1956, and cost only $10,000 in total (about $105,449 in 2022 money) — almost all of it in salary. The cast stood for 32 years (Figure </w:t>
+      </w:r>
+      <w:r>
+        <w:rPr/>
+        <w:t>5</w:t>
+      </w:r>
+      <w:r>
+        <w:rPr/>
+        <w:t xml:space="preserve">). It was repainted on 22 June 1967 (Figure </w:t>
+      </w:r>
+      <w:r>
+        <w:rPr/>
+        <w:t>6</w:t>
+      </w:r>
+      <w:r>
+        <w:rPr/>
+        <w:t>) in what was likely a periodic event (Anonymous 1967).</w:t>
       </w:r>
     </w:p>
     <w:p>
@@ -1274,8 +1332,8 @@
         <w:pStyle w:val="Heading2"/>
         <w:rPr/>
       </w:pPr>
-      <w:bookmarkStart w:id="7" w:name="__RefHeading___Toc430_3962850034"/>
-      <w:bookmarkEnd w:id="7"/>
+      <w:bookmarkStart w:id="8" w:name="__RefHeading___Toc430_3962850034"/>
+      <w:bookmarkEnd w:id="8"/>
       <w:r>
         <w:rPr/>
         <w:t>The fate of the original molds</w:t>
@@ -1373,7 +1431,15 @@
       </w:r>
       <w:r>
         <w:rPr/>
-        <w:t xml:space="preserve"> newspaper (Anonymous 1960a; Figure H; see also Carr and Hansen 2005). This says that in the middle of July 1960, the molds were collected by the Rocky Mount Children’s Museum (now the Rocky Mount Imperial Center, Children’s Museum &amp; Science Centre) in North Carolina, with the intention that they would be used to create a twelfth cast which would be mounted outside the museum building next to the Tar River in Rocky Mount’s Sunset Park. But was such a cast ever created? Reports in the </w:t>
+        <w:t xml:space="preserve"> newspaper (Anonymous 1960a; Figure </w:t>
+      </w:r>
+      <w:r>
+        <w:rPr/>
+        <w:t>7</w:t>
+      </w:r>
+      <w:r>
+        <w:rPr/>
+        <w:t xml:space="preserve">; see also Carr and Hansen 2005). This says that in the middle of July 1960, the molds were collected by the Rocky Mount Children’s Museum (now the Rocky Mount Imperial Center, Children’s Museum &amp; Science Centre) in North Carolina, with the intention that they would be used to create a twelfth cast which would be mounted outside the museum building next to the Tar River in Rocky Mount’s Sunset Park. But was such a cast ever created? Reports in the </w:t>
       </w:r>
       <w:r>
         <w:rPr>
@@ -1545,12 +1611,12 @@
         <w:rPr/>
         <w:t>Putting it all together, there is no way that all the reports cited here can be accurate. Perhaps the most likely scenario is this: the molds were successfully shipped to Rocky Mount in July 1960 (Anonymous 1960a, Anonymous 1960b) but found to be unusable (Rea 2001:210, Moore 2014:234-235) and left in storage. At some later point there were shipped to a school in a southern state (Kirby 1998:4) but did not arrive (</w:t>
       </w:r>
-      <w:bookmarkStart w:id="8" w:name="__DdeLink__7953_1817233446"/>
+      <w:bookmarkStart w:id="9" w:name="__DdeLink__7953_1817233446"/>
       <w:r>
         <w:rPr/>
         <w:t>Langston</w:t>
       </w:r>
-      <w:bookmarkEnd w:id="8"/>
+      <w:bookmarkEnd w:id="9"/>
       <w:r>
         <w:rPr/>
         <w:t xml:space="preserve"> cited in Madsen 1990:4). It is possible that this happened in late 1988 or early 1989, between Rolfe’s (1988) letter that expressed an interest in using the molds and Langston’s personal communication to Madsen in 1989. Where the molds are now, and why they did not arrive, we can only speculate. As Madsen (1990:4) concluded, “It is truly a mystery that an estimated 3–6 tons of plaster molds could simply vanish!”</w:t>
@@ -1561,8 +1627,8 @@
         <w:pStyle w:val="Heading2"/>
         <w:rPr/>
       </w:pPr>
-      <w:bookmarkStart w:id="9" w:name="__RefHeading___Toc949_1155462304"/>
-      <w:bookmarkEnd w:id="9"/>
+      <w:bookmarkStart w:id="10" w:name="__RefHeading___Toc949_1155462304"/>
+      <w:bookmarkEnd w:id="10"/>
       <w:r>
         <w:rPr/>
         <w:t>The lightweight cast in Vernal</w:t>
@@ -1752,7 +1818,15 @@
       </w:pPr>
       <w:r>
         <w:rPr/>
-        <w:t xml:space="preserve">The Dinolab contract was in one respect inferior that agreed with the Las Vegas Museum: in the older agreement, Las Vegas would have been responsible for mounting the Field House’s new cast, but Dinolab undertook only to provide “technical assistance […] in the design, fabrication and construction of a free-standing exhibit incorporating that skeleton” (Madsen et al. 1989). It was intended that the new cast would be assembled that winter (Anonymous 1991), but delays were to prevent the public from seeing it for nearly three further years. By 23 June 1993, only the limbs and torso had been erected (Anonymous 1993). In June 1994, the mount of the new cast was finally completed, with its head and neck looming over the admission counter (Figure C). It was unveiled as part of the Dinosaur Days festival on Saturday 18th June (Morrison 1994), having been “pieced together by maintenance employee, Danny Anderson, who worked on him over a two year period only as time allowed.” Anderson had been working at the museum on and off since 1988, and since 1991 had been full time. One of the questions he had been asked when interviewing for the job in mid-October 1991 was whether he could assemble the </w:t>
+        <w:t xml:space="preserve">The Dinolab contract was in one respect inferior that agreed with the Las Vegas Museum: in the older agreement, Las Vegas would have been responsible for mounting the Field House’s new cast, but Dinolab undertook only to provide “technical assistance […] in the design, fabrication and construction of a free-standing exhibit incorporating that skeleton” (Madsen et al. 1989). It was intended that the new cast would be assembled that winter (Anonymous 1991), but delays were to prevent the public from seeing it for nearly three further years. By 23 June 1993, only the limbs and torso had been erected (Anonymous 1993). In June 1994, the mount of the new cast was finally completed, with its head and neck looming over the admission counter (Figure </w:t>
+      </w:r>
+      <w:r>
+        <w:rPr/>
+        <w:t>8</w:t>
+      </w:r>
+      <w:r>
+        <w:rPr/>
+        <w:t xml:space="preserve">). It was unveiled as part of the Dinosaur Days festival on Saturday 18th June (Morrison 1994), having been “pieced together by maintenance employee, Danny Anderson, who worked on him over a two year period only as time allowed.” Anderson had been working at the museum on and off since 1988, and since 1991 had been full time. One of the questions he had been asked when interviewing for the job in mid-October 1991 was whether he could assemble the </w:t>
       </w:r>
       <w:r>
         <w:rPr>
@@ -1795,7 +1869,15 @@
       </w:r>
       <w:r>
         <w:rPr/>
-        <w:t xml:space="preserve"> that dominated the old Field House was in place for only ten years before the museum moved to a new and much larger purpose built facility on 22 May 2004. The WEP cast was taken down and remounted in a more dynamic pose in the entry hall of the new museum, where it remains to this day (Figure I).</w:t>
+        <w:t xml:space="preserve"> that dominated the old Field House was in place for only ten years before the museum moved to a new and much larger purpose built facility on 22 May 2004. The WEP cast was taken down and remounted in a more dynamic pose in the entry hall of the new museum, where it remains to this day (Figure </w:t>
+      </w:r>
+      <w:r>
+        <w:rPr/>
+        <w:t>9</w:t>
+      </w:r>
+      <w:r>
+        <w:rPr/>
+        <w:t>).</w:t>
       </w:r>
     </w:p>
     <w:p>
@@ -1803,8 +1885,8 @@
         <w:pStyle w:val="Heading2"/>
         <w:rPr/>
       </w:pPr>
-      <w:bookmarkStart w:id="10" w:name="__RefHeading___Toc418_3962850034"/>
-      <w:bookmarkEnd w:id="10"/>
+      <w:bookmarkStart w:id="11" w:name="__RefHeading___Toc418_3962850034"/>
+      <w:bookmarkEnd w:id="11"/>
       <w:r>
         <w:rPr/>
         <w:t xml:space="preserve">New casts made from molds of the concrete </w:t>
@@ -1822,7 +1904,7 @@
         <w:pStyle w:val="TextBody"/>
         <w:rPr/>
       </w:pPr>
-      <w:bookmarkStart w:id="11" w:name="__DdeLink__11815_2767870788"/>
+      <w:bookmarkStart w:id="12" w:name="__DdeLink__11815_2767870788"/>
       <w:r>
         <w:rPr/>
         <w:t xml:space="preserve">In subsequent years, further casts were made from the Dinolab molds: Table 1 summarises information from Madsen’s (1993) report to the Carnegie Museum and the Field House, together with additional information from Dinolab, kindly provided by Lisa and Chris Madsen. Of particular interest is that Dinolab are claimed to have supplied a cast to Odawara in the Kanagawa prefecture of Japan in January 1990 before delivering to the Field House. This must be considered doubtful, as the work, begun with the collection of the concrete cast only in June 1989, could scarcely have progressed far enough to deliver a complete cast only seven months later: a date of January 1992 (nine months </w:t>
@@ -1888,7 +1970,7 @@
         <w:rPr/>
         <w:t xml:space="preserve"> (Michele Jones, pers. comm., 2022).</w:t>
       </w:r>
-      <w:bookmarkEnd w:id="11"/>
+      <w:bookmarkEnd w:id="12"/>
     </w:p>
     <w:p>
       <w:pPr>
@@ -1981,7 +2063,15 @@
       </w:pPr>
       <w:r>
         <w:rPr/>
-        <w:t>Letasi visited RCI for the trial mountings of both skeletons. The only problem that became apparent was the position of the tail on the upright mount, which when installed at the museum would have collided with a balcony. The tail posture was changed and the problem avoided. The two mounted skeletons at their true size of 75 feet and with the tail posture modified were able to fit perfectly into the MOSI lobby. The upright mount was placed on a ten foot high pedestal and an existing concrete bunker was used for quadrupedal mount, so neither encroached greatly on floor space (Figure K).</w:t>
+        <w:t xml:space="preserve">Letasi visited RCI for the trial mountings of both skeletons. The only problem that became apparent was the position of the tail on the upright mount, which when installed at the museum would have collided with a balcony. The tail posture was changed and the problem avoided. The two mounted skeletons at their true size of 75 feet and with the tail posture modified were able to fit perfectly into the MOSI lobby. The upright mount was placed on a ten foot high pedestal and an existing concrete bunker was used for quadrupedal mount, so neither encroached greatly on floor space (Figure </w:t>
+      </w:r>
+      <w:r>
+        <w:rPr/>
+        <w:t>10</w:t>
+      </w:r>
+      <w:r>
+        <w:rPr/>
+        <w:t>).</w:t>
       </w:r>
     </w:p>
     <w:p>
@@ -2064,8 +2154,8 @@
         <w:pStyle w:val="Heading2"/>
         <w:rPr/>
       </w:pPr>
-      <w:bookmarkStart w:id="12" w:name="__RefHeading___Toc953_1155462304"/>
-      <w:bookmarkEnd w:id="12"/>
+      <w:bookmarkStart w:id="13" w:name="__RefHeading___Toc953_1155462304"/>
+      <w:bookmarkEnd w:id="13"/>
       <w:r>
         <w:rPr/>
         <w:t xml:space="preserve">The fate of the concrete </w:t>
@@ -2107,31 +2197,31 @@
         <w:rPr/>
         <w:t xml:space="preserve">Since the cast it was state property and so had to go to a state repository, Steve Sroka, the museum palaeontologist, contacted Ken Carpenter to ask whether Utah State University (USU) could take it. On 29 April 2013, Utah Division of Parks and Recreation signed a memorandum of understanding with the Utah State University Eastern Prehistoric Museum in Price, agreeing that the concrete cast would go on an effectively permanent loan (99 years, renewable) to the Prehistoric Museum. The cast was collected on </w:t>
       </w:r>
-      <w:bookmarkStart w:id="13" w:name="__DdeLink__991_3219802390"/>
+      <w:bookmarkStart w:id="14" w:name="__DdeLink__991_3219802390"/>
       <w:r>
         <w:rPr/>
         <w:t xml:space="preserve">8 April </w:t>
       </w:r>
-      <w:bookmarkEnd w:id="13"/>
-      <w:r>
-        <w:rPr/>
-        <w:t xml:space="preserve">2013 (Figure J.A). It then sat in Carpenter’s garage for several years (Figure J.B), until </w:t>
-      </w:r>
-      <w:r>
-        <w:rPr/>
-        <w:t xml:space="preserve">Carrie Herbel, a preparator at </w:t>
-      </w:r>
-      <w:r>
-        <w:rPr/>
-        <w:t xml:space="preserve">the Prehistoric Museum obtained a $5000 grant </w:t>
-      </w:r>
-      <w:r>
-        <w:rPr/>
-        <w:t>f</w:t>
-      </w:r>
-      <w:r>
-        <w:rPr/>
-        <w:t>rom the Utah Museums Association for the repair of the casts.</w:t>
+      <w:bookmarkEnd w:id="14"/>
+      <w:r>
+        <w:rPr/>
+        <w:t xml:space="preserve">2013 (Figure </w:t>
+      </w:r>
+      <w:r>
+        <w:rPr/>
+        <w:t>11</w:t>
+      </w:r>
+      <w:r>
+        <w:rPr/>
+        <w:t xml:space="preserve">A). It then sat in Carpenter’s garage for several years (Figure </w:t>
+      </w:r>
+      <w:r>
+        <w:rPr/>
+        <w:t>11</w:t>
+      </w:r>
+      <w:r>
+        <w:rPr/>
+        <w:t>B), until Carrie Herbel, a preparator at the Prehistoric Museum obtained a $5000 grant from the Utah Museums Association for the repair of the casts.</w:t>
       </w:r>
     </w:p>
     <w:p>
@@ -2141,15 +2231,15 @@
       </w:pPr>
       <w:r>
         <w:rPr/>
-        <w:t xml:space="preserve">Given that the casts had been in storage since Dinolab’s 1989–1990 repairs, when they undertook to “Stabilize, restore and seal the concrete casts of the individual bones”, it is surprising that the Prehistoric Museum found every bone to be damaged. It took Herbel nine months to sandblast the old paint off </w:t>
-      </w:r>
-      <w:r>
-        <w:rPr/>
-        <w:t>(Figure L)</w:t>
-      </w:r>
-      <w:r>
-        <w:rPr/>
-        <w:t xml:space="preserve"> and repair the broken and missing pieces using a concrete patch used to repair airport runways.</w:t>
+        <w:t xml:space="preserve">Given that the casts had been in storage since Dinolab’s 1989–1990 repairs, when they undertook to “Stabilize, restore and seal the concrete casts of the individual bones”, it is surprising that the Prehistoric Museum found every bone to be damaged. It took Herbel nine months to sandblast the old paint off (Figure </w:t>
+      </w:r>
+      <w:r>
+        <w:rPr/>
+        <w:t>12</w:t>
+      </w:r>
+      <w:r>
+        <w:rPr/>
+        <w:t>) and repair the broken and missing pieces using a concrete patch used to repair airport runways.</w:t>
       </w:r>
     </w:p>
     <w:p>
@@ -2172,12 +2262,12 @@
         <w:rPr/>
         <w:t xml:space="preserve"> outside the Prehistoric Museum’s current building: there is no space on the south side because that is where the city holds outdoor events, and no room on the north side because of the parking lot and overhead main power line for downtown businesses. The intention was that the cast would be mounted outside a new museum in Price, which was then in the planning and fund-raising stage. But due to funding difficulties this museum was never built and the land that had been donated for the museum was returned to the donor. In light of these developments, Carpenter discussed with the USU chancellor the possibility of temporarily mounting the skeleton on campus. However, this idea was not implemented since Carpenter feared that mounting and later dismantling the cast to move it to a new museum would damage it. So it currently sits in the basement storage area on the </w:t>
       </w:r>
-      <w:bookmarkStart w:id="14" w:name="__DdeLink__701_1817233446"/>
+      <w:bookmarkStart w:id="15" w:name="__DdeLink__701_1817233446"/>
       <w:r>
         <w:rPr/>
         <w:t>Utah State University Eastern campus</w:t>
       </w:r>
-      <w:bookmarkEnd w:id="14"/>
+      <w:bookmarkEnd w:id="15"/>
       <w:r>
         <w:rPr/>
         <w:t>, waiting for a new museum to be built where it can be displayed outdoors.</w:t>
@@ -2188,8 +2278,8 @@
         <w:pStyle w:val="Heading2"/>
         <w:rPr/>
       </w:pPr>
-      <w:bookmarkStart w:id="15" w:name="__RefHeading___Toc3005_1175089729"/>
-      <w:bookmarkEnd w:id="15"/>
+      <w:bookmarkStart w:id="16" w:name="__RefHeading___Toc3005_1175089729"/>
+      <w:bookmarkEnd w:id="16"/>
       <w:r>
         <w:rPr/>
         <w:t>The fate of the new molds</w:t>
@@ -2243,8 +2333,8 @@
         </w:numPr>
         <w:rPr/>
       </w:pPr>
-      <w:bookmarkStart w:id="16" w:name="__RefHeading___Toc3401_68767826"/>
-      <w:bookmarkEnd w:id="16"/>
+      <w:bookmarkStart w:id="17" w:name="__RefHeading___Toc3401_68767826"/>
+      <w:bookmarkEnd w:id="17"/>
       <w:r>
         <w:rPr/>
         <w:t>Discussion</w:t>
@@ -2283,15 +2373,7 @@
       </w:r>
       <w:r>
         <w:rPr/>
-        <w:t xml:space="preserve"> molds. We urge museums undertaking large-scale projects to ensure that they are formally documented as they are taking place, and to publish an account of their work – as for example the Museum für Naturkunde Berlin did with the </w:t>
-      </w:r>
-      <w:r>
-        <w:rPr/>
-        <w:t xml:space="preserve">2007 </w:t>
-      </w:r>
-      <w:r>
-        <w:rPr/>
-        <w:t xml:space="preserve">remounting of </w:t>
+        <w:t xml:space="preserve"> molds. We urge museums undertaking large-scale projects to ensure that they are formally documented as they are taking place, and to publish an account of their work – as for example the Museum für Naturkunde Berlin did with the 2007 remounting of </w:t>
       </w:r>
       <w:r>
         <w:rPr>
@@ -2302,15 +2384,7 @@
       </w:r>
       <w:r>
         <w:rPr/>
-        <w:t xml:space="preserve"> </w:t>
-      </w:r>
-      <w:r>
-        <w:rPr/>
-        <w:t>(</w:t>
-      </w:r>
-      <w:r>
-        <w:rPr/>
-        <w:t>Remes et al. 2011).</w:t>
+        <w:t xml:space="preserve"> (Remes et al. 2011).</w:t>
       </w:r>
     </w:p>
     <w:p>
@@ -2427,8 +2501,8 @@
         </w:numPr>
         <w:rPr/>
       </w:pPr>
-      <w:bookmarkStart w:id="17" w:name="__RefHeading___Toc3529_2542618767"/>
-      <w:bookmarkEnd w:id="17"/>
+      <w:bookmarkStart w:id="18" w:name="__RefHeading___Toc3529_2542618767"/>
+      <w:bookmarkEnd w:id="18"/>
       <w:r>
         <w:rPr/>
         <w:t>Acknowledgements</w:t>
@@ -2473,7 +2547,15 @@
       </w:r>
       <w:r>
         <w:rPr/>
-        <w:t xml:space="preserve"> casts created from the Vernal molds. Josh Lively (Prehistorical Museum, Price, Utah) helped us to recover old photographs taken by Ken Carpenter. Chet Gottfried provided photographs of the Field House’s WEP cast, in its original location, for Figure C. Mathew J. Wedel provided the photograph of the Field House’s current </w:t>
+        <w:t xml:space="preserve"> casts created from the Vernal molds. Josh Lively (Prehistorical Museum, Price, Utah) helped us to recover old photographs taken by Ken Carpenter. Chet Gottfried provided photographs of the Field House’s WEP cast, in its original location, for Figure </w:t>
+      </w:r>
+      <w:r>
+        <w:rPr/>
+        <w:t>8</w:t>
+      </w:r>
+      <w:r>
+        <w:rPr/>
+        <w:t xml:space="preserve">. Mathew J. Wedel provided the photograph of the Field House’s current </w:t>
       </w:r>
       <w:r>
         <w:rPr>
@@ -2484,7 +2566,15 @@
       </w:r>
       <w:r>
         <w:rPr/>
-        <w:t xml:space="preserve"> mount for Figure I. Anthony Pelaez (Museum of Science &amp; Industry, Tampa, FL) provided the photograph of the double-</w:t>
+        <w:t xml:space="preserve"> mount for Figure </w:t>
+      </w:r>
+      <w:r>
+        <w:rPr/>
+        <w:t>9</w:t>
+      </w:r>
+      <w:r>
+        <w:rPr/>
+        <w:t>. Anthony Pelaez (Museum of Science &amp; Industry, Tampa, FL) provided the photograph of the double-</w:t>
       </w:r>
       <w:r>
         <w:rPr>
@@ -2495,7 +2585,15 @@
       </w:r>
       <w:r>
         <w:rPr/>
-        <w:t xml:space="preserve"> mount for Figure K. Andy Farke (Raymond M. Alf Museum of Paleontology) and John Foster (Utah Field House of Natural History) went to great lengths attempting to help us track down references. Brian Curtice (Fossil Crates), Peter May (Research Casting International) and Ilja Nieuwland (Huygens Institute, Royal Netherlands Academy of Arts and Sciences) allowed us to cite personal communications.</w:t>
+        <w:t xml:space="preserve"> mount for Figure </w:t>
+      </w:r>
+      <w:r>
+        <w:rPr/>
+        <w:t>10</w:t>
+      </w:r>
+      <w:r>
+        <w:rPr/>
+        <w:t>. Andy Farke (Raymond M. Alf Museum of Paleontology) and John Foster (Utah Field House of Natural History) went to great lengths attempting to help us track down references. Brian Curtice (Fossil Crates), Peter May (Research Casting International) and Ilja Nieuwland (Huygens Institute, Royal Netherlands Academy of Arts and Sciences) allowed us to cite personal communications.</w:t>
       </w:r>
     </w:p>
     <w:p>
@@ -2610,8 +2708,8 @@
         </w:numPr>
         <w:rPr/>
       </w:pPr>
-      <w:bookmarkStart w:id="18" w:name="__RefHeading___Toc3405_68767826"/>
-      <w:bookmarkEnd w:id="18"/>
+      <w:bookmarkStart w:id="19" w:name="__RefHeading___Toc3405_68767826"/>
+      <w:bookmarkEnd w:id="19"/>
       <w:r>
         <w:rPr/>
         <w:t>References</w:t>
@@ -3085,12 +3183,12 @@
         <w:pStyle w:val="Reference"/>
         <w:rPr/>
       </w:pPr>
-      <w:bookmarkStart w:id="19" w:name="__DdeLink__11501_941453575"/>
+      <w:bookmarkStart w:id="20" w:name="__DdeLink__11501_941453575"/>
       <w:r>
         <w:rPr/>
         <w:t>Contorno</w:t>
       </w:r>
-      <w:bookmarkEnd w:id="19"/>
+      <w:bookmarkEnd w:id="20"/>
       <w:r>
         <w:rPr/>
         <w:t xml:space="preserve">, Steve. 2017. MOSI to close most of its building, IMAX to save money before move to downtown Tampa. </w:t>
@@ -3688,8 +3786,8 @@
         <w:rPr/>
         <w:t>Madsen, James H., James E. King, Jerry A. Miller, Alden H. Hamblin and Richard L. Barker. 1989. Agreement between Dinolab, inc., and the Utah Field House of Natural History State Park.</w:t>
       </w:r>
-      <w:bookmarkStart w:id="20" w:name="__DdeLink__20580_446257137"/>
-      <w:bookmarkEnd w:id="20"/>
+      <w:bookmarkStart w:id="21" w:name="__DdeLink__20580_446257137"/>
+      <w:bookmarkEnd w:id="21"/>
     </w:p>
     <w:p>
       <w:pPr>
@@ -3831,12 +3929,12 @@
         <w:pStyle w:val="Reference"/>
         <w:rPr/>
       </w:pPr>
-      <w:bookmarkStart w:id="21" w:name="__DdeLink__16582_68767826"/>
+      <w:bookmarkStart w:id="22" w:name="__DdeLink__16582_68767826"/>
       <w:r>
         <w:rPr/>
         <w:t>Nieuwland</w:t>
       </w:r>
-      <w:bookmarkEnd w:id="21"/>
+      <w:bookmarkEnd w:id="22"/>
       <w:r>
         <w:rPr/>
         <w:t xml:space="preserve">, Ilja. 2019. </w:t>
@@ -4143,14 +4241,14 @@
         </w:rPr>
         <w:t>XXX replace with reference to preprint</w:t>
       </w:r>
-      <w:bookmarkStart w:id="22" w:name="__DdeLink__3619_3219802390"/>
+      <w:bookmarkStart w:id="23" w:name="__DdeLink__3619_3219802390"/>
       <w:r>
         <w:rPr>
           <w:highlight w:val="yellow"/>
         </w:rPr>
         <w:t xml:space="preserve"> when available</w:t>
       </w:r>
-      <w:bookmarkEnd w:id="22"/>
+      <w:bookmarkEnd w:id="23"/>
       <w:r>
         <w:rPr>
           <w:highlight w:val="yellow"/>
@@ -4395,8 +4493,8 @@
         </w:numPr>
         <w:rPr/>
       </w:pPr>
-      <w:bookmarkStart w:id="23" w:name="__RefHeading___Toc3407_68767826"/>
-      <w:bookmarkEnd w:id="23"/>
+      <w:bookmarkStart w:id="24" w:name="__RefHeading___Toc3407_68767826"/>
+      <w:bookmarkEnd w:id="24"/>
       <w:r>
         <w:rPr/>
         <w:t>Figure Captions</w:t>
@@ -4412,128 +4510,78 @@
           <w:b/>
           <w:bCs/>
         </w:rPr>
-        <w:t>Figure A.</w:t>
-      </w:r>
-      <w:r>
-        <w:rPr/>
-        <w:t xml:space="preserve"> Mounted skeleton of </w:t>
-      </w:r>
-      <w:r>
-        <w:rPr>
-          <w:i/>
-          <w:iCs/>
-        </w:rPr>
-        <w:t>Diplodocus carnegii</w:t>
-      </w:r>
-      <w:r>
-        <w:rPr/>
-        <w:t xml:space="preserve">: the original fossil material mounted in the public gallery of the Carnegie Museum. This mount consists primarily of the holotype specimen CM 84, augmented by elements from CM 94 and CM 307, plus casts and sculptures based on several other specimens. Skeleton in left anterolateral view, with </w:t>
-      </w:r>
-      <w:r>
-        <w:rPr>
-          <w:i/>
-          <w:iCs/>
-        </w:rPr>
-        <w:t>Homo sapiens</w:t>
-      </w:r>
-      <w:r>
-        <w:rPr/>
-        <w:t xml:space="preserve"> Mathew J. Wedel for scale. Photograph by Michael P. Taylor.</w:t>
-      </w:r>
-    </w:p>
-    <w:p>
-      <w:pPr>
-        <w:pStyle w:val="FigureCaption"/>
-        <w:rPr/>
-      </w:pPr>
+        <w:t xml:space="preserve">Figure </w:t>
+      </w:r>
       <w:r>
         <w:rPr>
           <w:b/>
           <w:bCs/>
         </w:rPr>
-        <w:t>Figure B.</w:t>
-      </w:r>
-      <w:r>
-        <w:rPr/>
-        <w:t xml:space="preserve"> The original </w:t>
-      </w:r>
-      <w:r>
-        <w:rPr>
-          <w:i/>
-          <w:iCs/>
-        </w:rPr>
-        <w:t>Diplodocus</w:t>
-      </w:r>
-      <w:r>
-        <w:rPr/>
-        <w:t xml:space="preserve"> molds created by the Carnegie Museum, shown in the Utah Field House some time between 1953 and 1955. In the background to the left is the mold for the sacrum and coalesced ilia, seen in right ventrolateral view with anterior to the top. In the middle of the foreground is the mold for a posterior cervical vertebra in ventral view with anterior to the lower left. The molds closely follow the shapes of the bones they were modelled from, but are noticeably bulkier. Scanned by Eileen Carr for the J. Willard Marriot Digital Library, image ID 1212242. Used by permission, Uintah County Library Regional History Center.</w:t>
-      </w:r>
-    </w:p>
-    <w:p>
-      <w:pPr>
-        <w:pStyle w:val="FigureCaption"/>
-        <w:rPr/>
-      </w:pPr>
+        <w:t>1</w:t>
+      </w:r>
       <w:r>
         <w:rPr>
           <w:b/>
           <w:bCs/>
         </w:rPr>
-        <w:t>Figure C.</w:t>
-      </w:r>
-      <w:r>
-        <w:rPr/>
-        <w:t xml:space="preserve"> The second-generation lightweight </w:t>
-      </w:r>
-      <w:r>
-        <w:rPr>
-          <w:i/>
-          <w:iCs/>
-        </w:rPr>
-        <w:t>Diplodocus</w:t>
-      </w:r>
-      <w:r>
-        <w:rPr/>
-        <w:t xml:space="preserve"> cast as originally displayed at the old Field House building between 1994 and 2004. </w:t>
-      </w:r>
+        <w:t>.</w:t>
+      </w:r>
+      <w:r>
+        <w:rPr/>
+        <w:t xml:space="preserve"> Mounted skeleton of </w:t>
+      </w:r>
+      <w:r>
+        <w:rPr>
+          <w:i/>
+          <w:iCs/>
+        </w:rPr>
+        <w:t>Diplodocus carnegii</w:t>
+      </w:r>
+      <w:r>
+        <w:rPr/>
+        <w:t xml:space="preserve">: the original fossil material mounted in the public gallery of the Carnegie Museum. This mount consists primarily of the holotype specimen CM 84, augmented by elements from CM 94 and CM 307, plus casts and sculptures based on several other specimens. Skeleton in left anterolateral view, with </w:t>
+      </w:r>
+      <w:r>
+        <w:rPr>
+          <w:i/>
+          <w:iCs/>
+        </w:rPr>
+        <w:t>Homo sapiens</w:t>
+      </w:r>
+      <w:r>
+        <w:rPr/>
+        <w:t xml:space="preserve"> Mathew J. Wedel for scale. Photograph by Michael P. Taylor.</w:t>
+      </w:r>
+    </w:p>
+    <w:p>
+      <w:pPr>
+        <w:pStyle w:val="FigureCaption"/>
+        <w:rPr/>
+      </w:pPr>
       <w:r>
         <w:rPr>
           <w:b/>
           <w:bCs/>
         </w:rPr>
-        <w:t>A.</w:t>
-      </w:r>
-      <w:r>
-        <w:rPr/>
-        <w:t xml:space="preserve"> Right anterolateral view, showing the head and neck projecting above the admission counter; </w:t>
+        <w:t xml:space="preserve">Figure </w:t>
       </w:r>
       <w:r>
         <w:rPr>
           <w:b/>
           <w:bCs/>
         </w:rPr>
-        <w:t>B.</w:t>
-      </w:r>
-      <w:r>
-        <w:rPr/>
-        <w:t xml:space="preserve"> Left posterolateral view, emphasizing the curvature of the elevated tail necessary to fit the 76-foot skeleton into the 50-foot exhibit hall. Photographs taken in May 1999 by Chet Gottfried, using a Pentax LX camera with a 17mm rectilinear fisheye lens. Used by kind permission.</w:t>
-      </w:r>
-    </w:p>
-    <w:p>
-      <w:pPr>
-        <w:pStyle w:val="FigureCaption"/>
-        <w:rPr/>
-      </w:pPr>
+        <w:t>2</w:t>
+      </w:r>
       <w:r>
         <w:rPr>
           <w:b/>
           <w:bCs/>
         </w:rPr>
-        <w:t>Figure D.</w:t>
-      </w:r>
-      <w:r>
-        <w:rPr/>
-        <w:t xml:space="preserve"> Field House Museum Director G. Ernest Untermann (left), and his wife, Staff Scientist Billie Untermann (right), grouting the cast dorsal vertebrae of the Field House’s concrete </w:t>
+        <w:t>.</w:t>
+      </w:r>
+      <w:r>
+        <w:rPr/>
+        <w:t xml:space="preserve"> The original </w:t>
       </w:r>
       <w:r>
         <w:rPr>
@@ -4544,7 +4592,7 @@
       </w:r>
       <w:r>
         <w:rPr/>
-        <w:t>. 24 January 1957. Scanned by Aric Hansen for the J. Willard Marriot Digital Library, image ID 1086940. Used by permission, Uintah County Library Regional History Center.</w:t>
+        <w:t xml:space="preserve"> molds created by the Carnegie Museum, shown in the Utah Field House some time between 1953 and 1955. In the background to the left is the mold for the sacrum and coalesced ilia, seen in right ventrolateral view with anterior to the top. In the middle of the foreground is the mold for a posterior cervical vertebra in ventral view with anterior to the lower left. The molds closely follow the shapes of the bones they were modelled from, but are noticeably bulkier. Scanned by Eileen Carr for the J. Willard Marriot Digital Library, image ID 1212242. Used by permission, Uintah County Library Regional History Center.</w:t>
       </w:r>
     </w:p>
     <w:p>
@@ -4557,44 +4605,36 @@
           <w:b/>
           <w:bCs/>
         </w:rPr>
-        <w:t>Figure E.</w:t>
-      </w:r>
-      <w:r>
-        <w:rPr/>
-        <w:t xml:space="preserve"> Assembly of the outdoor concrete </w:t>
-      </w:r>
-      <w:r>
-        <w:rPr>
-          <w:i/>
-          <w:iCs/>
-        </w:rPr>
-        <w:t>Diplodocus</w:t>
-      </w:r>
-      <w:r>
-        <w:rPr/>
-        <w:t xml:space="preserve"> at the Utah Field Museum in 1957. </w:t>
+        <w:t xml:space="preserve">Figure </w:t>
       </w:r>
       <w:r>
         <w:rPr>
           <w:b/>
           <w:bCs/>
         </w:rPr>
-        <w:t>A.</w:t>
-      </w:r>
-      <w:r>
-        <w:rPr/>
-        <w:t xml:space="preserve"> In right posterolateral view. The sacrum and fused ilia having been mounted on the main support to begin the process, the hindlimbs, last four dorsal vertebrae and first caudal have now been added. </w:t>
+        <w:t>3</w:t>
       </w:r>
       <w:r>
         <w:rPr>
           <w:b/>
           <w:bCs/>
         </w:rPr>
-        <w:t>B.</w:t>
-      </w:r>
-      <w:r>
-        <w:rPr/>
-        <w:t xml:space="preserve"> In left anterodorsolateral view, probably taken from the roof of the museum. The mount is almost complete, with only the forelimbs, their girdles and the dorsal ribs yet to be attached. Note that, contra Untermann (1959:367–368), the skull is already in place. Both images scanned by Aric Hansen for the J. Willard Marriot Digital Library, image IDs 1090660 and 1090647. Used by permission, Uintah County Library Regional History Center.</w:t>
+        <w:t>.</w:t>
+      </w:r>
+      <w:r>
+        <w:rPr/>
+        <w:t xml:space="preserve"> Field House Museum Director G. Ernest Untermann (left), and his wife, Staff Scientist Billie Untermann (right), grouting the cast dorsal vertebrae of the Field House’s concrete </w:t>
+      </w:r>
+      <w:r>
+        <w:rPr>
+          <w:i/>
+          <w:iCs/>
+        </w:rPr>
+        <w:t>Diplodocus</w:t>
+      </w:r>
+      <w:r>
+        <w:rPr/>
+        <w:t>. 24 January 1957. Scanned by Aric Hansen for the J. Willard Marriot Digital Library, image ID 1086940. Used by permission, Uintah County Library Regional History Center.</w:t>
       </w:r>
     </w:p>
     <w:p>
@@ -4607,67 +4647,25 @@
           <w:b/>
           <w:bCs/>
         </w:rPr>
-        <w:t>Figure F.</w:t>
-      </w:r>
-      <w:r>
-        <w:rPr/>
-        <w:t xml:space="preserve"> The completed outdoor </w:t>
-      </w:r>
-      <w:r>
-        <w:rPr>
-          <w:i/>
-          <w:iCs/>
-        </w:rPr>
-        <w:t>Diplodocus</w:t>
-      </w:r>
-      <w:r>
-        <w:rPr/>
-        <w:t xml:space="preserve"> mount in a rare colour photograph. Undated. Scanned by Eileen Carr for the J. Willard Marriot Digital Library, image ID 415530. Used by permission, Uintah County Library Regional History Center.</w:t>
-      </w:r>
-    </w:p>
-    <w:p>
-      <w:pPr>
-        <w:pStyle w:val="FigureCaption"/>
-        <w:rPr/>
-      </w:pPr>
+        <w:t xml:space="preserve">Figure </w:t>
+      </w:r>
       <w:r>
         <w:rPr>
           <w:b/>
           <w:bCs/>
         </w:rPr>
-        <w:t>Figure G.</w:t>
-      </w:r>
-      <w:r>
-        <w:rPr/>
-        <w:t xml:space="preserve"> The outdoor </w:t>
-      </w:r>
-      <w:r>
-        <w:rPr>
-          <w:i/>
-          <w:iCs/>
-        </w:rPr>
-        <w:t>Diplodocus</w:t>
-      </w:r>
-      <w:r>
-        <w:rPr/>
-        <w:t xml:space="preserve"> mount is repainted on 22 June 1967, in what was likely an annual event. Field House employee Ivan Hall applies a mixture of linseed oil and brown stain while G. Ernest Untermann holds the ladder. Scanned by Eileen Carr for the J. Willard Marriot Digital Library, image ID 1091738. Used by permission, Uintah County Library Regional History Center.</w:t>
-      </w:r>
-    </w:p>
-    <w:p>
-      <w:pPr>
-        <w:pStyle w:val="FigureCaption"/>
-        <w:rPr/>
-      </w:pPr>
+        <w:t>4</w:t>
+      </w:r>
       <w:r>
         <w:rPr>
           <w:b/>
           <w:bCs/>
         </w:rPr>
-        <w:t>Figure H.</w:t>
-      </w:r>
-      <w:r>
-        <w:rPr/>
-        <w:t xml:space="preserve"> The original </w:t>
+        <w:t>.</w:t>
+      </w:r>
+      <w:r>
+        <w:rPr/>
+        <w:t xml:space="preserve"> Assembly of the outdoor concrete </w:t>
       </w:r>
       <w:r>
         <w:rPr>
@@ -4678,198 +4676,466 @@
       </w:r>
       <w:r>
         <w:rPr/>
-        <w:t xml:space="preserve"> molds being loaded onto a truck for shipment to the Rocky Mount Children’s Museum, North Carolina, on or shortly before 14 July 1960. From left to right: truck driver William Randolph Turnage, Field House employee Dee Hall, and Field House Director G. Ernest Untermann. Scanned by Aric Hansen for the J. Willard Marriot Digital Library, image ID 1086142. Used by permission, Uintah County Library Regional History Center.</w:t>
-      </w:r>
-    </w:p>
-    <w:p>
-      <w:pPr>
-        <w:pStyle w:val="FigureCaption"/>
-        <w:rPr/>
-      </w:pPr>
+        <w:t xml:space="preserve"> at the Utah Field Museum in 1957. </w:t>
+      </w:r>
       <w:r>
         <w:rPr>
           <w:b/>
           <w:bCs/>
         </w:rPr>
-        <w:t>Figure I.</w:t>
-      </w:r>
-      <w:r>
-        <w:rPr/>
-        <w:t xml:space="preserve"> The second-generation lightweight </w:t>
-      </w:r>
-      <w:r>
-        <w:rPr>
-          <w:i/>
-          <w:iCs/>
-        </w:rPr>
-        <w:t>Diplodocus</w:t>
-      </w:r>
-      <w:r>
-        <w:rPr/>
-        <w:t xml:space="preserve"> cast as currently displayed at the new Field House building since 2006. Skeleton in right lateral view, with </w:t>
-      </w:r>
-      <w:r>
-        <w:rPr>
-          <w:i/>
-          <w:iCs/>
-        </w:rPr>
-        <w:t>Homo sapiens</w:t>
-      </w:r>
-      <w:r>
-        <w:rPr/>
-        <w:t xml:space="preserve"> Michael P. Taylor for scale. Photograph by Mathew J. Wedel.</w:t>
-      </w:r>
-    </w:p>
-    <w:p>
-      <w:pPr>
-        <w:pStyle w:val="FigureCaption"/>
-        <w:rPr/>
-      </w:pPr>
+        <w:t>A.</w:t>
+      </w:r>
+      <w:r>
+        <w:rPr/>
+        <w:t xml:space="preserve"> In right posterolateral view. The sacrum and fused ilia having been mounted on the main support to begin the process, the hindlimbs, last four dorsal vertebrae and first caudal have now been added. </w:t>
+      </w:r>
       <w:r>
         <w:rPr>
           <w:b/>
           <w:bCs/>
         </w:rPr>
-        <w:t>Figure J.</w:t>
-      </w:r>
-      <w:r>
-        <w:rPr/>
-        <w:t xml:space="preserve"> The elements of the concrete cast moving from Vernal to Price on 8 April 2013. </w:t>
-      </w:r>
+        <w:t>B.</w:t>
+      </w:r>
+      <w:r>
+        <w:rPr/>
+        <w:t xml:space="preserve"> In left anterodorsolateral view, probably taken from the roof of the museum. The mount is almost complete, with only the forelimbs, their girdles and the dorsal ribs yet to be attached. Note that, contra Untermann (1959:367–368), the skull is already in place. Both images scanned by Aric Hansen for the J. Willard Marriot Digital Library, image IDs 1090660 and 1090647. Used by permission, Uintah County Library Regional History Center.</w:t>
+      </w:r>
+    </w:p>
+    <w:p>
+      <w:pPr>
+        <w:pStyle w:val="FigureCaption"/>
+        <w:rPr/>
+      </w:pPr>
       <w:r>
         <w:rPr>
           <w:b/>
           <w:bCs/>
         </w:rPr>
+        <w:t xml:space="preserve">Figure </w:t>
+      </w:r>
+      <w:r>
+        <w:rPr>
+          <w:b/>
+          <w:bCs/>
+        </w:rPr>
+        <w:t>5</w:t>
+      </w:r>
+      <w:r>
+        <w:rPr>
+          <w:b/>
+          <w:bCs/>
+        </w:rPr>
+        <w:t>.</w:t>
+      </w:r>
+      <w:r>
+        <w:rPr/>
+        <w:t xml:space="preserve"> The completed outdoor </w:t>
+      </w:r>
+      <w:r>
+        <w:rPr>
+          <w:i/>
+          <w:iCs/>
+        </w:rPr>
+        <w:t>Diplodocus</w:t>
+      </w:r>
+      <w:r>
+        <w:rPr/>
+        <w:t xml:space="preserve"> mount in a rare colour photograph. Undated. Scanned by Eileen Carr for the J. Willard Marriot Digital Library, image ID 415530. Used by permission, Uintah County Library Regional History Center.</w:t>
+      </w:r>
+    </w:p>
+    <w:p>
+      <w:pPr>
+        <w:pStyle w:val="FigureCaption"/>
+        <w:rPr/>
+      </w:pPr>
+      <w:r>
+        <w:rPr>
+          <w:b/>
+          <w:bCs/>
+        </w:rPr>
+        <w:t xml:space="preserve">Figure </w:t>
+      </w:r>
+      <w:r>
+        <w:rPr>
+          <w:b/>
+          <w:bCs/>
+        </w:rPr>
+        <w:t>6</w:t>
+      </w:r>
+      <w:r>
+        <w:rPr>
+          <w:b/>
+          <w:bCs/>
+        </w:rPr>
+        <w:t>.</w:t>
+      </w:r>
+      <w:r>
+        <w:rPr/>
+        <w:t xml:space="preserve"> The outdoor </w:t>
+      </w:r>
+      <w:r>
+        <w:rPr>
+          <w:i/>
+          <w:iCs/>
+        </w:rPr>
+        <w:t>Diplodocus</w:t>
+      </w:r>
+      <w:r>
+        <w:rPr/>
+        <w:t xml:space="preserve"> mount is repainted on 22 June 1967, in what was likely an annual event. Field House employee Ivan Hall applies a mixture of linseed oil and brown stain while G. Ernest Untermann holds the ladder. Scanned by Eileen Carr for the J. Willard Marriot Digital Library, image ID 1091738. Used by permission, Uintah County Library Regional History Center.</w:t>
+      </w:r>
+    </w:p>
+    <w:p>
+      <w:pPr>
+        <w:pStyle w:val="FigureCaption"/>
+        <w:rPr/>
+      </w:pPr>
+      <w:r>
+        <w:rPr>
+          <w:b/>
+          <w:bCs/>
+        </w:rPr>
+        <w:t xml:space="preserve">Figure </w:t>
+      </w:r>
+      <w:r>
+        <w:rPr>
+          <w:b/>
+          <w:bCs/>
+        </w:rPr>
+        <w:t>7</w:t>
+      </w:r>
+      <w:r>
+        <w:rPr>
+          <w:b/>
+          <w:bCs/>
+        </w:rPr>
+        <w:t>.</w:t>
+      </w:r>
+      <w:r>
+        <w:rPr/>
+        <w:t xml:space="preserve"> The original </w:t>
+      </w:r>
+      <w:r>
+        <w:rPr>
+          <w:i/>
+          <w:iCs/>
+        </w:rPr>
+        <w:t>Diplodocus</w:t>
+      </w:r>
+      <w:r>
+        <w:rPr/>
+        <w:t xml:space="preserve"> molds being loaded onto a truck for shipment to the Rocky Mount Children’s Museum, North Carolina, on or shortly before 14 July 1960. From left to right: truck driver William Randolph Turnage, Field House employee Dee Hall, and Field House Director G. Ernest Untermann. Scanned by Aric Hansen for the J. Willard Marriot Digital Library, image ID 1086142. Used by permission, Uintah County Library Regional History Center.</w:t>
+      </w:r>
+    </w:p>
+    <w:p>
+      <w:pPr>
+        <w:pStyle w:val="FigureCaption"/>
+        <w:rPr/>
+      </w:pPr>
+      <w:r>
+        <w:rPr>
+          <w:b/>
+          <w:bCs/>
+        </w:rPr>
+        <w:t xml:space="preserve">Figure </w:t>
+      </w:r>
+      <w:r>
+        <w:rPr>
+          <w:b/>
+          <w:bCs/>
+        </w:rPr>
+        <w:t>8</w:t>
+      </w:r>
+      <w:r>
+        <w:rPr>
+          <w:b/>
+          <w:bCs/>
+        </w:rPr>
+        <w:t>.</w:t>
+      </w:r>
+      <w:r>
+        <w:rPr/>
+        <w:t xml:space="preserve"> The second-generation lightweight </w:t>
+      </w:r>
+      <w:r>
+        <w:rPr>
+          <w:i/>
+          <w:iCs/>
+        </w:rPr>
+        <w:t>Diplodocus</w:t>
+      </w:r>
+      <w:r>
+        <w:rPr/>
+        <w:t xml:space="preserve"> cast as originally displayed at the old Field House building between 1994 and 2004. </w:t>
+      </w:r>
+      <w:r>
+        <w:rPr>
+          <w:b/>
+          <w:bCs/>
+        </w:rPr>
         <w:t>A.</w:t>
       </w:r>
       <w:r>
         <w:rPr/>
-        <w:t xml:space="preserve"> the concrete bones packed onto wooden pallets outside the new Field House building, having been been prepared for transportation to the Utah State University Eastern campus in Price, Utah, about 100 miles southwest of Vernal. </w:t>
+        <w:t xml:space="preserve"> Right anterolateral view, showing the head and neck projecting above the admission counter; </w:t>
+      </w:r>
+      <w:r>
+        <w:rPr>
+          <w:b/>
+          <w:bCs/>
+        </w:rPr>
+        <w:t>B.</w:t>
+      </w:r>
+      <w:r>
+        <w:rPr/>
+        <w:t xml:space="preserve"> Left posterolateral view, emphasizing the curvature of the elevated tail necessary to fit the 76-foot skeleton into the 50-foot exhibit hall. Photographs taken in May 1999 by Chet Gottfried, using a Pentax LX camera with a 17mm rectilinear fisheye lens. Used by kind permission.</w:t>
+      </w:r>
+    </w:p>
+    <w:p>
+      <w:pPr>
+        <w:pStyle w:val="FigureCaption"/>
+        <w:rPr/>
+      </w:pPr>
+      <w:r>
+        <w:rPr>
+          <w:b/>
+          <w:bCs/>
+        </w:rPr>
+        <w:t xml:space="preserve">Figure </w:t>
+      </w:r>
+      <w:r>
+        <w:rPr>
+          <w:b/>
+          <w:bCs/>
+        </w:rPr>
+        <w:t>9</w:t>
+      </w:r>
+      <w:r>
+        <w:rPr>
+          <w:b/>
+          <w:bCs/>
+        </w:rPr>
+        <w:t>.</w:t>
+      </w:r>
+      <w:r>
+        <w:rPr/>
+        <w:t xml:space="preserve"> The second-generation lightweight </w:t>
+      </w:r>
+      <w:r>
+        <w:rPr>
+          <w:i/>
+          <w:iCs/>
+        </w:rPr>
+        <w:t>Diplodocus</w:t>
+      </w:r>
+      <w:r>
+        <w:rPr/>
+        <w:t xml:space="preserve"> cast as currently displayed at the new Field House building since 2006. Skeleton in right lateral view, with </w:t>
+      </w:r>
+      <w:r>
+        <w:rPr>
+          <w:i/>
+          <w:iCs/>
+        </w:rPr>
+        <w:t>Homo sapiens</w:t>
+      </w:r>
+      <w:r>
+        <w:rPr/>
+        <w:t xml:space="preserve"> Michael P. Taylor for scale. Photograph by Mathew J. Wedel.</w:t>
+      </w:r>
+    </w:p>
+    <w:p>
+      <w:pPr>
+        <w:pStyle w:val="FigureCaption"/>
+        <w:rPr/>
+      </w:pPr>
+      <w:r>
+        <w:rPr>
+          <w:b/>
+          <w:bCs/>
+        </w:rPr>
+        <w:t xml:space="preserve">Figure </w:t>
+      </w:r>
+      <w:r>
+        <w:rPr>
+          <w:b/>
+          <w:bCs/>
+        </w:rPr>
+        <w:t>10</w:t>
+      </w:r>
+      <w:r>
+        <w:rPr>
+          <w:b/>
+          <w:bCs/>
+        </w:rPr>
+        <w:t>.</w:t>
       </w:r>
       <w:r>
         <w:rPr>
           <w:b w:val="false"/>
           <w:bCs w:val="false"/>
         </w:rPr>
-        <w:t xml:space="preserve">Photograph by Steven D. Sroka. </w:t>
-      </w:r>
+        <w:t xml:space="preserve"> Double </w:t>
+      </w:r>
+      <w:r>
+        <w:rPr>
+          <w:b w:val="false"/>
+          <w:bCs w:val="false"/>
+          <w:i/>
+          <w:iCs/>
+        </w:rPr>
+        <w:t>Diplodocus</w:t>
+      </w:r>
+      <w:r>
+        <w:rPr>
+          <w:b w:val="false"/>
+          <w:bCs w:val="false"/>
+        </w:rPr>
+        <w:t xml:space="preserve"> mount at the Museum of Science and Industry (MOSI), Tampa, Florida. Both individuals are identical, having been cast from the molds made by Dinolab from the Concrete </w:t>
+      </w:r>
+      <w:r>
+        <w:rPr>
+          <w:b w:val="false"/>
+          <w:bCs w:val="false"/>
+          <w:i/>
+          <w:iCs/>
+        </w:rPr>
+        <w:t>Diplodocus</w:t>
+      </w:r>
+      <w:r>
+        <w:rPr>
+          <w:b w:val="false"/>
+          <w:bCs w:val="false"/>
+        </w:rPr>
+        <w:t xml:space="preserve"> of Vernal. Photograph by Anthony Pelaez, taken between 1997 and 2017.</w:t>
+      </w:r>
+    </w:p>
+    <w:p>
+      <w:pPr>
+        <w:pStyle w:val="FigureCaption"/>
+        <w:rPr/>
+      </w:pPr>
       <w:r>
         <w:rPr>
           <w:b/>
           <w:bCs/>
         </w:rPr>
-        <w:t>B.</w:t>
+        <w:t xml:space="preserve">Figure </w:t>
+      </w:r>
+      <w:r>
+        <w:rPr>
+          <w:b/>
+          <w:bCs/>
+        </w:rPr>
+        <w:t>11</w:t>
+      </w:r>
+      <w:r>
+        <w:rPr>
+          <w:b/>
+          <w:bCs/>
+        </w:rPr>
+        <w:t>.</w:t>
+      </w:r>
+      <w:r>
+        <w:rPr/>
+        <w:t xml:space="preserve"> The elements of the concrete cast moving from Vernal to Price on 8 April 2013. </w:t>
+      </w:r>
+      <w:r>
+        <w:rPr>
+          <w:b/>
+          <w:bCs/>
+        </w:rPr>
+        <w:t>A.</w:t>
+      </w:r>
+      <w:r>
+        <w:rPr/>
+        <w:t xml:space="preserve"> the concrete bones packed onto wooden pallets outside the new Field House building, having been been prepared for transportation to the Utah State University Eastern campus in Price, Utah, about 100 miles southwest of Vernal. </w:t>
       </w:r>
       <w:r>
         <w:rPr>
           <w:b w:val="false"/>
           <w:bCs w:val="false"/>
         </w:rPr>
-        <w:t xml:space="preserve"> The same bones having been unpacked into Ken Carpenter’s garage in Price. Photograph by Ken Carpenter.</w:t>
-      </w:r>
-    </w:p>
-    <w:p>
-      <w:pPr>
-        <w:pStyle w:val="FigureCaption"/>
-        <w:rPr/>
-      </w:pPr>
+        <w:t xml:space="preserve">Photograph by Steven D. Sroka. </w:t>
+      </w:r>
       <w:r>
         <w:rPr>
           <w:b/>
           <w:bCs/>
         </w:rPr>
-        <w:t>Figure K.</w:t>
+        <w:t>B.</w:t>
       </w:r>
       <w:r>
         <w:rPr>
           <w:b w:val="false"/>
           <w:bCs w:val="false"/>
         </w:rPr>
-        <w:t xml:space="preserve"> Double </w:t>
+        <w:t xml:space="preserve"> The same bones having been unpacked into Ken Carpenter’s garage in Price. Photograph by Ken Carpenter.</w:t>
+      </w:r>
+    </w:p>
+    <w:p>
+      <w:pPr>
+        <w:pStyle w:val="FigureCaption"/>
+        <w:rPr/>
+      </w:pPr>
+      <w:r>
+        <w:rPr>
+          <w:b/>
+          <w:bCs/>
+        </w:rPr>
+        <w:t xml:space="preserve">Figure </w:t>
+      </w:r>
+      <w:r>
+        <w:rPr>
+          <w:b/>
+          <w:bCs/>
+        </w:rPr>
+        <w:t>12</w:t>
+      </w:r>
+      <w:r>
+        <w:rPr>
+          <w:b/>
+          <w:bCs/>
+        </w:rPr>
+        <w:t>.</w:t>
       </w:r>
       <w:r>
         <w:rPr>
           <w:b w:val="false"/>
           <w:bCs w:val="false"/>
-          <w:i/>
-          <w:iCs/>
-        </w:rPr>
-        <w:t>Diplodocus</w:t>
+        </w:rPr>
+        <w:t xml:space="preserve"> Carrie Herbel, a preparator at the Prehistoric Museum in Price, sandblasting old paint off the concrete </w:t>
       </w:r>
       <w:r>
         <w:rPr>
           <w:b w:val="false"/>
           <w:bCs w:val="false"/>
-        </w:rPr>
-        <w:t xml:space="preserve"> mount at the Museum of Science and Industry (MOSI), Tampa, Florida. Both individuals are identical, having been cast from the molds made by Dinolab from the Concrete </w:t>
+          <w:i/>
+          <w:iCs/>
+        </w:rPr>
+        <w:t>Diplodocus</w:t>
       </w:r>
       <w:r>
         <w:rPr>
           <w:b w:val="false"/>
           <w:bCs w:val="false"/>
-          <w:i/>
-          <w:iCs/>
-        </w:rPr>
-        <w:t>Diplodocus</w:t>
+        </w:rPr>
+        <w:t xml:space="preserve"> casts recently obtained from Vernal, on 1 November 2014. By comparison with Hatcher (1901:plate V), which shows anterior-view photographs of the cervical vertebrae of </w:t>
       </w:r>
       <w:r>
         <w:rPr>
           <w:b w:val="false"/>
           <w:bCs w:val="false"/>
-        </w:rPr>
-        <w:t xml:space="preserve"> of Vernal. Photograph by Anthony Pelaez, taken between 1997 and 2017.</w:t>
-      </w:r>
-    </w:p>
-    <w:p>
-      <w:pPr>
-        <w:pStyle w:val="FigureCaption"/>
-        <w:rPr/>
-      </w:pPr>
-      <w:r>
-        <w:rPr>
-          <w:b/>
-          <w:bCs/>
-        </w:rPr>
-        <w:t>Figure L.</w:t>
+          <w:i/>
+          <w:iCs/>
+        </w:rPr>
+        <w:t>Diplodocus carnegii</w:t>
       </w:r>
       <w:r>
         <w:rPr>
           <w:b w:val="false"/>
           <w:bCs w:val="false"/>
         </w:rPr>
-        <w:t xml:space="preserve"> Carrie Herbel, a preparator at the Prehistoric Museum in Price, sandblasting old paint off the concrete </w:t>
-      </w:r>
-      <w:r>
-        <w:rPr>
-          <w:b w:val="false"/>
-          <w:bCs w:val="false"/>
-          <w:i/>
-          <w:iCs/>
-        </w:rPr>
-        <w:t>Diplodocus</w:t>
-      </w:r>
-      <w:r>
-        <w:rPr>
-          <w:b w:val="false"/>
-          <w:bCs w:val="false"/>
-        </w:rPr>
-        <w:t xml:space="preserve"> casts recently obtained from Vernal, on 1 November 2014. By comparison with Hatcher (1901:plate V), which shows anterior-view photographs of the cervical vertebrae of </w:t>
-      </w:r>
-      <w:r>
-        <w:rPr>
-          <w:b w:val="false"/>
-          <w:bCs w:val="false"/>
-          <w:i/>
-          <w:iCs/>
-        </w:rPr>
-        <w:t>Diplodocus carnegii</w:t>
-      </w:r>
-      <w:r>
-        <w:rPr>
-          <w:b w:val="false"/>
-          <w:bCs w:val="false"/>
-        </w:rPr>
         <w:t xml:space="preserve"> holotype CM 84, this appears to be the cast of the 15th and last cervical, based on the wide zygapophyseal facets, the broad diapophyseal wings, the well-developed “V”-shaped intraprezygpophyseal lamina, and the tall, well separated halves of the bifid neural spine with little dorsal expansion.</w:t>
       </w:r>
       <w:r>
@@ -4881,8 +5147,8 @@
         <w:pStyle w:val="Heading1"/>
         <w:rPr/>
       </w:pPr>
-      <w:bookmarkStart w:id="24" w:name="__RefHeading___Toc4426_1817233446"/>
-      <w:bookmarkEnd w:id="24"/>
+      <w:bookmarkStart w:id="25" w:name="__RefHeading___Toc4426_1817233446"/>
+      <w:bookmarkEnd w:id="25"/>
       <w:r>
         <w:rPr/>
         <w:t>Tables</w:t>
@@ -4937,10 +5203,10 @@
         <w:gridCol w:w="1119"/>
         <w:gridCol w:w="2"/>
         <w:gridCol w:w="1099"/>
-        <w:gridCol w:w="4"/>
-        <w:gridCol w:w="1480"/>
-        <w:gridCol w:w="4"/>
-        <w:gridCol w:w="1669"/>
+        <w:gridCol w:w="6"/>
+        <w:gridCol w:w="1478"/>
+        <w:gridCol w:w="6"/>
+        <w:gridCol w:w="1667"/>
       </w:tblGrid>
       <w:tr>
         <w:trPr>
@@ -5921,7 +6187,7 @@
         </w:tc>
         <w:tc>
           <w:tcPr>
-            <w:tcW w:w="1103" w:type="dxa"/>
+            <w:tcW w:w="1105" w:type="dxa"/>
             <w:gridSpan w:val="2"/>
             <w:tcBorders/>
             <w:shd w:fill="auto" w:val="clear"/>
@@ -5973,7 +6239,7 @@
         </w:tc>
         <w:tc>
           <w:tcPr>
-            <w:tcW w:w="1669" w:type="dxa"/>
+            <w:tcW w:w="1667" w:type="dxa"/>
             <w:tcBorders/>
             <w:shd w:fill="auto" w:val="clear"/>
           </w:tcPr>
@@ -7098,7 +7364,7 @@
       <w:headerReference w:type="default" r:id="rId31"/>
       <w:type w:val="nextPage"/>
       <w:pgSz w:w="11906" w:h="16838"/>
-      <w:pgMar w:left="1134" w:right="1134" w:header="1134" w:top="1692" w:footer="0" w:bottom="1134" w:gutter="0"/>
+      <w:pgMar w:left="1134" w:right="1134" w:header="1134" w:top="1696" w:footer="0" w:bottom="1134" w:gutter="0"/>
       <w:pgNumType w:fmt="decimal"/>
       <w:formProt w:val="false"/>
       <w:textDirection w:val="lrTb"/>
@@ -7113,10 +7379,121 @@
   <w:p>
     <w:pPr>
       <w:pStyle w:val="Header"/>
-      <w:rPr/>
+      <w:rPr>
+        <w:smallCaps/>
+      </w:rPr>
     </w:pPr>
     <w:r>
-      <w:rPr/>
+      <w:rPr>
+        <w:smallCaps/>
+      </w:rPr>
+      <w:t xml:space="preserve">Taylor et al. — Concrete </w:t>
+    </w:r>
+    <w:r>
+      <w:rPr>
+        <w:i/>
+        <w:iCs/>
+        <w:smallCaps/>
+      </w:rPr>
+      <w:t>Diplodocus</w:t>
+      <w:tab/>
+      <w:tab/>
+    </w:r>
+    <w:r>
+      <w:rPr>
+        <w:i w:val="false"/>
+        <w:iCs w:val="false"/>
+        <w:smallCaps/>
+      </w:rPr>
+      <w:t>p</w:t>
+    </w:r>
+    <w:r>
+      <w:rPr>
+        <w:i w:val="false"/>
+        <w:iCs w:val="false"/>
+        <w:smallCaps/>
+      </w:rPr>
+      <w:fldChar w:fldCharType="begin"/>
+    </w:r>
+    <w:r>
+      <w:rPr>
+        <w:smallCaps/>
+        <w:i w:val="false"/>
+        <w:iCs w:val="false"/>
+      </w:rPr>
+      <w:instrText> PAGE </w:instrText>
+    </w:r>
+    <w:r>
+      <w:rPr>
+        <w:smallCaps/>
+        <w:i w:val="false"/>
+        <w:iCs w:val="false"/>
+      </w:rPr>
+      <w:fldChar w:fldCharType="separate"/>
+    </w:r>
+    <w:r>
+      <w:rPr>
+        <w:smallCaps/>
+        <w:i w:val="false"/>
+        <w:iCs w:val="false"/>
+      </w:rPr>
+      <w:t>24</w:t>
+    </w:r>
+    <w:r>
+      <w:rPr>
+        <w:smallCaps/>
+        <w:i w:val="false"/>
+        <w:iCs w:val="false"/>
+      </w:rPr>
+      <w:fldChar w:fldCharType="end"/>
+    </w:r>
+    <w:r>
+      <w:rPr>
+        <w:i w:val="false"/>
+        <w:iCs w:val="false"/>
+        <w:smallCaps/>
+      </w:rPr>
+      <w:t>/</w:t>
+    </w:r>
+    <w:r>
+      <w:rPr>
+        <w:i w:val="false"/>
+        <w:iCs w:val="false"/>
+        <w:smallCaps/>
+      </w:rPr>
+      <w:fldChar w:fldCharType="begin"/>
+    </w:r>
+    <w:r>
+      <w:rPr>
+        <w:smallCaps/>
+        <w:i w:val="false"/>
+        <w:iCs w:val="false"/>
+      </w:rPr>
+      <w:instrText> NUMPAGES </w:instrText>
+    </w:r>
+    <w:r>
+      <w:rPr>
+        <w:smallCaps/>
+        <w:i w:val="false"/>
+        <w:iCs w:val="false"/>
+      </w:rPr>
+      <w:fldChar w:fldCharType="separate"/>
+    </w:r>
+    <w:r>
+      <w:rPr>
+        <w:smallCaps/>
+        <w:i w:val="false"/>
+        <w:iCs w:val="false"/>
+      </w:rPr>
+      <w:t>24</w:t>
+    </w:r>
+    <w:r>
+      <w:rPr>
+        <w:smallCaps/>
+        <w:i w:val="false"/>
+        <w:iCs w:val="false"/>
+      </w:rPr>
+      <w:fldChar w:fldCharType="end"/>
     </w:r>
   </w:p>
 </w:hdr>
@@ -8485,6 +8862,176 @@
     <w:qFormat/>
     <w:rPr/>
   </w:style>
+  <w:style w:type="character" w:styleId="ListLabel53">
+    <w:name w:val="ListLabel 53"/>
+    <w:qFormat/>
+    <w:rPr>
+      <w:rFonts w:cs="Symbol"/>
+    </w:rPr>
+  </w:style>
+  <w:style w:type="character" w:styleId="ListLabel54">
+    <w:name w:val="ListLabel 54"/>
+    <w:qFormat/>
+    <w:rPr>
+      <w:rFonts w:cs="OpenSymbol"/>
+    </w:rPr>
+  </w:style>
+  <w:style w:type="character" w:styleId="ListLabel55">
+    <w:name w:val="ListLabel 55"/>
+    <w:qFormat/>
+    <w:rPr>
+      <w:rFonts w:cs="OpenSymbol"/>
+    </w:rPr>
+  </w:style>
+  <w:style w:type="character" w:styleId="ListLabel56">
+    <w:name w:val="ListLabel 56"/>
+    <w:qFormat/>
+    <w:rPr>
+      <w:rFonts w:cs="Symbol"/>
+    </w:rPr>
+  </w:style>
+  <w:style w:type="character" w:styleId="ListLabel57">
+    <w:name w:val="ListLabel 57"/>
+    <w:qFormat/>
+    <w:rPr>
+      <w:rFonts w:cs="OpenSymbol"/>
+    </w:rPr>
+  </w:style>
+  <w:style w:type="character" w:styleId="ListLabel58">
+    <w:name w:val="ListLabel 58"/>
+    <w:qFormat/>
+    <w:rPr>
+      <w:rFonts w:cs="OpenSymbol"/>
+    </w:rPr>
+  </w:style>
+  <w:style w:type="character" w:styleId="ListLabel59">
+    <w:name w:val="ListLabel 59"/>
+    <w:qFormat/>
+    <w:rPr>
+      <w:rFonts w:cs="Symbol"/>
+    </w:rPr>
+  </w:style>
+  <w:style w:type="character" w:styleId="ListLabel60">
+    <w:name w:val="ListLabel 60"/>
+    <w:qFormat/>
+    <w:rPr>
+      <w:rFonts w:cs="OpenSymbol"/>
+    </w:rPr>
+  </w:style>
+  <w:style w:type="character" w:styleId="ListLabel61">
+    <w:name w:val="ListLabel 61"/>
+    <w:qFormat/>
+    <w:rPr>
+      <w:rFonts w:cs="OpenSymbol"/>
+    </w:rPr>
+  </w:style>
+  <w:style w:type="character" w:styleId="ListLabel62">
+    <w:name w:val="ListLabel 62"/>
+    <w:qFormat/>
+    <w:rPr>
+      <w:i w:val="false"/>
+    </w:rPr>
+  </w:style>
+  <w:style w:type="character" w:styleId="ListLabel63">
+    <w:name w:val="ListLabel 63"/>
+    <w:qFormat/>
+    <w:rPr/>
+  </w:style>
+  <w:style w:type="character" w:styleId="ListLabel64">
+    <w:name w:val="ListLabel 64"/>
+    <w:qFormat/>
+    <w:rPr/>
+  </w:style>
+  <w:style w:type="character" w:styleId="ListLabel65">
+    <w:name w:val="ListLabel 65"/>
+    <w:qFormat/>
+    <w:rPr/>
+  </w:style>
+  <w:style w:type="character" w:styleId="ListLabel66">
+    <w:name w:val="ListLabel 66"/>
+    <w:qFormat/>
+    <w:rPr>
+      <w:rFonts w:cs="Symbol"/>
+    </w:rPr>
+  </w:style>
+  <w:style w:type="character" w:styleId="ListLabel67">
+    <w:name w:val="ListLabel 67"/>
+    <w:qFormat/>
+    <w:rPr>
+      <w:rFonts w:cs="OpenSymbol"/>
+    </w:rPr>
+  </w:style>
+  <w:style w:type="character" w:styleId="ListLabel68">
+    <w:name w:val="ListLabel 68"/>
+    <w:qFormat/>
+    <w:rPr>
+      <w:rFonts w:cs="OpenSymbol"/>
+    </w:rPr>
+  </w:style>
+  <w:style w:type="character" w:styleId="ListLabel69">
+    <w:name w:val="ListLabel 69"/>
+    <w:qFormat/>
+    <w:rPr>
+      <w:rFonts w:cs="Symbol"/>
+    </w:rPr>
+  </w:style>
+  <w:style w:type="character" w:styleId="ListLabel70">
+    <w:name w:val="ListLabel 70"/>
+    <w:qFormat/>
+    <w:rPr>
+      <w:rFonts w:cs="OpenSymbol"/>
+    </w:rPr>
+  </w:style>
+  <w:style w:type="character" w:styleId="ListLabel71">
+    <w:name w:val="ListLabel 71"/>
+    <w:qFormat/>
+    <w:rPr>
+      <w:rFonts w:cs="OpenSymbol"/>
+    </w:rPr>
+  </w:style>
+  <w:style w:type="character" w:styleId="ListLabel72">
+    <w:name w:val="ListLabel 72"/>
+    <w:qFormat/>
+    <w:rPr>
+      <w:rFonts w:cs="Symbol"/>
+    </w:rPr>
+  </w:style>
+  <w:style w:type="character" w:styleId="ListLabel73">
+    <w:name w:val="ListLabel 73"/>
+    <w:qFormat/>
+    <w:rPr>
+      <w:rFonts w:cs="OpenSymbol"/>
+    </w:rPr>
+  </w:style>
+  <w:style w:type="character" w:styleId="ListLabel74">
+    <w:name w:val="ListLabel 74"/>
+    <w:qFormat/>
+    <w:rPr>
+      <w:rFonts w:cs="OpenSymbol"/>
+    </w:rPr>
+  </w:style>
+  <w:style w:type="character" w:styleId="ListLabel75">
+    <w:name w:val="ListLabel 75"/>
+    <w:qFormat/>
+    <w:rPr>
+      <w:i w:val="false"/>
+    </w:rPr>
+  </w:style>
+  <w:style w:type="character" w:styleId="ListLabel76">
+    <w:name w:val="ListLabel 76"/>
+    <w:qFormat/>
+    <w:rPr/>
+  </w:style>
+  <w:style w:type="character" w:styleId="ListLabel77">
+    <w:name w:val="ListLabel 77"/>
+    <w:qFormat/>
+    <w:rPr/>
+  </w:style>
+  <w:style w:type="character" w:styleId="ListLabel78">
+    <w:name w:val="ListLabel 78"/>
+    <w:qFormat/>
+    <w:rPr/>
+  </w:style>
   <w:style w:type="paragraph" w:styleId="Heading" w:customStyle="1">
     <w:name w:val="Heading"/>
     <w:basedOn w:val="Normal"/>

</xml_diff>

<commit_message>
Integrated typos from Ken (but not yet his major changes)
</commit_message>
<xml_diff>
--- a/TaylorEtAl-concrete-Diplodocus-of-Vernal.docx
+++ b/TaylorEtAl-concrete-Diplodocus-of-Vernal.docx
@@ -1,6 +1,6 @@
 
 <file path=word/document.xml><?xml version="1.0" encoding="utf-8"?>
-<w:document xmlns:o="urn:schemas-microsoft-com:office:office" xmlns:r="http://schemas.openxmlformats.org/officeDocument/2006/relationships" xmlns:v="urn:schemas-microsoft-com:vml" xmlns:w="http://schemas.openxmlformats.org/wordprocessingml/2006/main" xmlns:w10="urn:schemas-microsoft-com:office:word" xmlns:wp="http://schemas.openxmlformats.org/drawingml/2006/wordprocessingDrawing" xmlns:wps="http://schemas.microsoft.com/office/word/2010/wordprocessingShape" xmlns:wpg="http://schemas.microsoft.com/office/word/2010/wordprocessingGroup" xmlns:mc="http://schemas.openxmlformats.org/markup-compatibility/2006" xmlns:wp14="http://schemas.microsoft.com/office/word/2010/wordprocessingDrawing" xmlns:w14="http://schemas.microsoft.com/office/word/2010/wordml" mc:Ignorable="w14 wp14">
+<w:document xmlns:o="urn:schemas-microsoft-com:office:office" xmlns:r="http://schemas.openxmlformats.org/officeDocument/2006/relationships" xmlns:v="urn:schemas-microsoft-com:vml" xmlns:w="http://schemas.openxmlformats.org/wordprocessingml/2006/main" xmlns:w10="urn:schemas-microsoft-com:office:word" xmlns:wp="http://schemas.openxmlformats.org/drawingml/2006/wordprocessingDrawing" xmlns:wps="http://schemas.microsoft.com/office/word/2010/wordprocessingShape" xmlns:wpg="http://schemas.microsoft.com/office/word/2010/wordprocessingGroup" xmlns:mc="http://schemas.openxmlformats.org/markup-compatibility/2006" xmlns:wp14="http://schemas.microsoft.com/office/word/2010/wordprocessingDrawing" xmlns:w14="http://schemas.microsoft.com/office/word/2010/wordml" xmlns:w15="http://schemas.microsoft.com/office/word/2012/wordml" mc:Ignorable="w14 wp14 w15">
   <w:body>
     <w:p>
       <w:pPr>
@@ -178,7 +178,21 @@
           <w:i w:val="false"/>
           <w:iCs w:val="false"/>
         </w:rPr>
-        <w:t xml:space="preserve"> was the museum’s icon for 32 years until the weather damage because too great. The cast was then taken down and repaired, and fresh molds made from it by Dinolab in Salt Lake City. From these molds, a new replica was cast in water-expanded polyester (WEP) and mounted inside the Field House. This cast moved to the Field House’s new location in 2004 and was remounted in the atrium, but the old concrete cast could not be easily remounted and was instead sent on long-term loan to the Prehistoric Museum at Price, Utah. It has, however, yet to be remounted there, as it awaits a new building for the museum. Meanwhile, the new molds have been used to create more </w:t>
+        <w:t xml:space="preserve"> was the museum’s icon for 32 years until the weather damage beca</w:t>
+      </w:r>
+      <w:r>
+        <w:rPr>
+          <w:i w:val="false"/>
+          <w:iCs w:val="false"/>
+        </w:rPr>
+        <w:t>m</w:t>
+      </w:r>
+      <w:r>
+        <w:rPr>
+          <w:i w:val="false"/>
+          <w:iCs w:val="false"/>
+        </w:rPr>
+        <w:t xml:space="preserve">e too great. The cast was then taken down and repaired, and fresh molds made from it by Dinolab in Salt Lake City. From these molds, a new replica was cast in water-expanded polyester (WEP) and mounted inside the Field House. This cast moved to the Field House’s new location in 2004 and was remounted in the atrium, but the old concrete cast could not be easily remounted and was instead sent on long-term loan to the Prehistoric Museum at Price, Utah. It has, however, yet to be remounted there, as it awaits a new building for the museum. Meanwhile, the new molds have been used to create more </w:t>
       </w:r>
       <w:r>
         <w:rPr>
@@ -292,455 +306,444 @@
         <w:t>Table of Contents</w:t>
       </w:r>
     </w:p>
-    <w:p>
-      <w:pPr>
-        <w:pStyle w:val="Contents1"/>
-        <w:tabs>
-          <w:tab w:val="right" w:pos="9638" w:leader="dot"/>
-        </w:tabs>
-        <w:rPr/>
-      </w:pPr>
-      <w:r>
-        <w:fldChar w:fldCharType="begin"/>
-      </w:r>
-      <w:r>
-        <w:rPr>
-          <w:rStyle w:val="IndexLink"/>
-        </w:rPr>
-        <w:instrText> TOC \f \o "1-9" \h</w:instrText>
-      </w:r>
-      <w:r>
-        <w:rPr>
-          <w:rStyle w:val="IndexLink"/>
-        </w:rPr>
-        <w:fldChar w:fldCharType="separate"/>
-      </w:r>
-      <w:hyperlink w:anchor="__RefHeading___Toc3809_2856925443">
-        <w:r>
-          <w:rPr>
-            <w:rStyle w:val="IndexLink"/>
-          </w:rPr>
-          <w:t>Introduction</w:t>
-          <w:tab/>
-          <w:t>3</w:t>
-        </w:r>
-      </w:hyperlink>
-    </w:p>
-    <w:p>
-      <w:pPr>
-        <w:pStyle w:val="Contents2"/>
-        <w:tabs>
-          <w:tab w:val="clear" w:pos="9355"/>
-          <w:tab w:val="right" w:pos="9638" w:leader="dot"/>
-        </w:tabs>
-        <w:rPr/>
-      </w:pPr>
-      <w:hyperlink w:anchor="__RefHeading___Toc943_1155462304">
-        <w:r>
-          <w:rPr>
-            <w:rStyle w:val="IndexLink"/>
-          </w:rPr>
-          <w:t>Nomenclature</w:t>
-          <w:tab/>
-          <w:t>3</w:t>
-        </w:r>
-      </w:hyperlink>
-    </w:p>
-    <w:p>
-      <w:pPr>
-        <w:pStyle w:val="Contents2"/>
-        <w:tabs>
-          <w:tab w:val="clear" w:pos="9355"/>
-          <w:tab w:val="right" w:pos="9638" w:leader="dot"/>
-        </w:tabs>
-        <w:rPr/>
-      </w:pPr>
-      <w:hyperlink w:anchor="__RefHeading___Toc5349_68767826">
-        <w:r>
-          <w:rPr>
-            <w:rStyle w:val="IndexLink"/>
-          </w:rPr>
-          <w:t>Institutional abbreviations</w:t>
-          <w:tab/>
-          <w:t>3</w:t>
-        </w:r>
-      </w:hyperlink>
-    </w:p>
-    <w:p>
-      <w:pPr>
-        <w:pStyle w:val="Contents1"/>
-        <w:tabs>
-          <w:tab w:val="right" w:pos="9638" w:leader="dot"/>
-        </w:tabs>
-        <w:rPr/>
-      </w:pPr>
-      <w:hyperlink w:anchor="__RefHeading___Toc1946_2786159041">
-        <w:r>
-          <w:rPr>
-            <w:rStyle w:val="IndexLink"/>
-          </w:rPr>
-          <w:t xml:space="preserve">History of the concrete </w:t>
-        </w:r>
-        <w:r>
-          <w:rPr>
-            <w:rStyle w:val="IndexLink"/>
-            <w:i/>
-            <w:iCs/>
-          </w:rPr>
-          <w:t>Diplodocus</w:t>
-        </w:r>
-        <w:r>
-          <w:rPr>
-            <w:rStyle w:val="IndexLink"/>
-          </w:rPr>
-          <w:tab/>
-          <w:t>3</w:t>
-        </w:r>
-      </w:hyperlink>
-    </w:p>
-    <w:p>
-      <w:pPr>
-        <w:pStyle w:val="Contents2"/>
-        <w:tabs>
-          <w:tab w:val="clear" w:pos="9355"/>
-          <w:tab w:val="right" w:pos="9638" w:leader="dot"/>
-        </w:tabs>
-        <w:rPr/>
-      </w:pPr>
-      <w:hyperlink w:anchor="__RefHeading___Toc1948_2786159041">
-        <w:r>
-          <w:rPr>
-            <w:rStyle w:val="IndexLink"/>
-          </w:rPr>
-          <w:t xml:space="preserve">The original Carnegie </w:t>
-        </w:r>
-        <w:r>
-          <w:rPr>
-            <w:rStyle w:val="IndexLink"/>
-            <w:i/>
-            <w:iCs/>
-          </w:rPr>
-          <w:t>Diplodocus</w:t>
-        </w:r>
-        <w:r>
-          <w:rPr>
-            <w:rStyle w:val="IndexLink"/>
-          </w:rPr>
-          <w:tab/>
-          <w:t>3</w:t>
-        </w:r>
-      </w:hyperlink>
-    </w:p>
-    <w:p>
-      <w:pPr>
-        <w:pStyle w:val="Contents2"/>
-        <w:tabs>
-          <w:tab w:val="clear" w:pos="9355"/>
-          <w:tab w:val="right" w:pos="9638" w:leader="dot"/>
-        </w:tabs>
-        <w:rPr/>
-      </w:pPr>
-      <w:hyperlink w:anchor="__RefHeading___Toc1950_2786159041">
-        <w:r>
-          <w:rPr>
-            <w:rStyle w:val="IndexLink"/>
-          </w:rPr>
-          <w:t xml:space="preserve">The first casts of the Carnegie </w:t>
-        </w:r>
-        <w:r>
-          <w:rPr>
-            <w:rStyle w:val="IndexLink"/>
-            <w:i/>
-            <w:iCs/>
-          </w:rPr>
-          <w:t>Diplodocus</w:t>
-        </w:r>
-        <w:r>
-          <w:rPr>
-            <w:rStyle w:val="IndexLink"/>
-          </w:rPr>
-          <w:tab/>
-          <w:t>4</w:t>
-        </w:r>
-      </w:hyperlink>
-    </w:p>
-    <w:p>
-      <w:pPr>
-        <w:pStyle w:val="Contents2"/>
-        <w:tabs>
-          <w:tab w:val="clear" w:pos="9355"/>
-          <w:tab w:val="right" w:pos="9638" w:leader="dot"/>
-        </w:tabs>
-        <w:rPr/>
-      </w:pPr>
-      <w:hyperlink w:anchor="__RefHeading___Toc947_1155462304">
-        <w:r>
-          <w:rPr>
-            <w:rStyle w:val="IndexLink"/>
-          </w:rPr>
-          <w:t>The Field House Museum in Vernal</w:t>
-          <w:tab/>
-          <w:t>5</w:t>
-        </w:r>
-      </w:hyperlink>
-    </w:p>
-    <w:p>
-      <w:pPr>
-        <w:pStyle w:val="Contents2"/>
-        <w:tabs>
-          <w:tab w:val="clear" w:pos="9355"/>
-          <w:tab w:val="right" w:pos="9638" w:leader="dot"/>
-        </w:tabs>
-        <w:rPr/>
-      </w:pPr>
-      <w:hyperlink w:anchor="__RefHeading___Toc26119_446257137">
-        <w:r>
-          <w:rPr>
-            <w:rStyle w:val="IndexLink"/>
-          </w:rPr>
-          <w:t>The concrete cast in Vernal</w:t>
-          <w:tab/>
-          <w:t>5</w:t>
-        </w:r>
-      </w:hyperlink>
-    </w:p>
-    <w:p>
-      <w:pPr>
-        <w:pStyle w:val="Contents2"/>
-        <w:tabs>
-          <w:tab w:val="clear" w:pos="9355"/>
-          <w:tab w:val="right" w:pos="9638" w:leader="dot"/>
-        </w:tabs>
-        <w:rPr/>
-      </w:pPr>
-      <w:hyperlink w:anchor="__RefHeading___Toc430_3962850034">
-        <w:r>
-          <w:rPr>
-            <w:rStyle w:val="IndexLink"/>
-          </w:rPr>
-          <w:t>The fate of the original molds</w:t>
-          <w:tab/>
-          <w:t>7</w:t>
-        </w:r>
-      </w:hyperlink>
-    </w:p>
-    <w:p>
-      <w:pPr>
-        <w:pStyle w:val="Contents2"/>
-        <w:tabs>
-          <w:tab w:val="clear" w:pos="9355"/>
-          <w:tab w:val="right" w:pos="9638" w:leader="dot"/>
-        </w:tabs>
-        <w:rPr/>
-      </w:pPr>
-      <w:hyperlink w:anchor="__RefHeading___Toc949_1155462304">
-        <w:r>
-          <w:rPr>
-            <w:rStyle w:val="IndexLink"/>
-          </w:rPr>
-          <w:t>The lightweight cast in Vernal</w:t>
-          <w:tab/>
-          <w:t>10</w:t>
-        </w:r>
-      </w:hyperlink>
-    </w:p>
-    <w:p>
-      <w:pPr>
-        <w:pStyle w:val="Contents2"/>
-        <w:tabs>
-          <w:tab w:val="clear" w:pos="9355"/>
-          <w:tab w:val="right" w:pos="9638" w:leader="dot"/>
-        </w:tabs>
-        <w:rPr/>
-      </w:pPr>
-      <w:hyperlink w:anchor="__RefHeading___Toc418_3962850034">
-        <w:r>
-          <w:rPr>
-            <w:rStyle w:val="IndexLink"/>
-          </w:rPr>
-          <w:t xml:space="preserve">New casts made from molds of the concrete </w:t>
-        </w:r>
-        <w:r>
-          <w:rPr>
-            <w:rStyle w:val="IndexLink"/>
-            <w:i/>
-            <w:iCs/>
-          </w:rPr>
-          <w:t>Diplodocus</w:t>
-        </w:r>
-        <w:r>
-          <w:rPr>
-            <w:rStyle w:val="IndexLink"/>
-          </w:rPr>
-          <w:tab/>
-          <w:t>12</w:t>
-        </w:r>
-      </w:hyperlink>
-    </w:p>
-    <w:p>
-      <w:pPr>
-        <w:pStyle w:val="Contents2"/>
-        <w:tabs>
-          <w:tab w:val="clear" w:pos="9355"/>
-          <w:tab w:val="right" w:pos="9638" w:leader="dot"/>
-        </w:tabs>
-        <w:rPr/>
-      </w:pPr>
-      <w:hyperlink w:anchor="__RefHeading___Toc953_1155462304">
-        <w:r>
-          <w:rPr>
-            <w:rStyle w:val="IndexLink"/>
-          </w:rPr>
-          <w:t xml:space="preserve">The fate of the concrete </w:t>
-        </w:r>
-        <w:r>
-          <w:rPr>
-            <w:rStyle w:val="IndexLink"/>
-            <w:i/>
-            <w:iCs/>
-          </w:rPr>
-          <w:t>Diplodocus</w:t>
-        </w:r>
-        <w:r>
-          <w:rPr>
-            <w:rStyle w:val="IndexLink"/>
-          </w:rPr>
-          <w:tab/>
-          <w:t>14</w:t>
-        </w:r>
-      </w:hyperlink>
-    </w:p>
-    <w:p>
-      <w:pPr>
-        <w:pStyle w:val="Contents2"/>
-        <w:tabs>
-          <w:tab w:val="clear" w:pos="9355"/>
-          <w:tab w:val="right" w:pos="9638" w:leader="dot"/>
-        </w:tabs>
-        <w:rPr/>
-      </w:pPr>
-      <w:hyperlink w:anchor="__RefHeading___Toc3005_1175089729">
-        <w:r>
-          <w:rPr>
-            <w:rStyle w:val="IndexLink"/>
-          </w:rPr>
-          <w:t>The fate of the new molds</w:t>
-          <w:tab/>
-          <w:t>15</w:t>
-        </w:r>
-      </w:hyperlink>
-    </w:p>
-    <w:p>
-      <w:pPr>
-        <w:pStyle w:val="Contents1"/>
-        <w:tabs>
-          <w:tab w:val="right" w:pos="9638" w:leader="dot"/>
-        </w:tabs>
-        <w:rPr/>
-      </w:pPr>
-      <w:hyperlink w:anchor="__RefHeading___Toc3401_68767826">
-        <w:r>
-          <w:rPr>
-            <w:rStyle w:val="IndexLink"/>
-          </w:rPr>
-          <w:t>Discussion</w:t>
-          <w:tab/>
-          <w:t>15</w:t>
-        </w:r>
-      </w:hyperlink>
-    </w:p>
-    <w:p>
-      <w:pPr>
-        <w:pStyle w:val="Contents1"/>
-        <w:tabs>
-          <w:tab w:val="right" w:pos="9638" w:leader="dot"/>
-        </w:tabs>
-        <w:rPr/>
-      </w:pPr>
-      <w:hyperlink w:anchor="__RefHeading___Toc3529_2542618767">
-        <w:r>
-          <w:rPr>
-            <w:rStyle w:val="IndexLink"/>
-          </w:rPr>
-          <w:t>Acknowledgements</w:t>
-          <w:tab/>
-          <w:t>16</w:t>
-        </w:r>
-      </w:hyperlink>
-    </w:p>
-    <w:p>
-      <w:pPr>
-        <w:pStyle w:val="Contents1"/>
-        <w:tabs>
-          <w:tab w:val="right" w:pos="9638" w:leader="dot"/>
-        </w:tabs>
-        <w:rPr/>
-      </w:pPr>
-      <w:hyperlink w:anchor="__RefHeading___Toc3405_68767826">
-        <w:r>
-          <w:rPr>
-            <w:rStyle w:val="IndexLink"/>
-          </w:rPr>
-          <w:t>References</w:t>
-          <w:tab/>
-          <w:t>18</w:t>
-        </w:r>
-      </w:hyperlink>
-    </w:p>
-    <w:p>
-      <w:pPr>
-        <w:pStyle w:val="Contents1"/>
-        <w:tabs>
-          <w:tab w:val="right" w:pos="9638" w:leader="dot"/>
-        </w:tabs>
-        <w:rPr/>
-      </w:pPr>
-      <w:hyperlink w:anchor="__RefHeading___Toc3407_68767826">
-        <w:r>
-          <w:rPr>
-            <w:rStyle w:val="IndexLink"/>
-          </w:rPr>
-          <w:t>Figure Captions</w:t>
-          <w:tab/>
-          <w:t>23</w:t>
-        </w:r>
-      </w:hyperlink>
-    </w:p>
-    <w:p>
-      <w:pPr>
-        <w:pStyle w:val="Contents1"/>
-        <w:tabs>
-          <w:tab w:val="right" w:pos="9638" w:leader="dot"/>
-        </w:tabs>
-        <w:rPr/>
-      </w:pPr>
-      <w:hyperlink w:anchor="__RefHeading___Toc4426_1817233446">
-        <w:r>
-          <w:rPr>
-            <w:rStyle w:val="IndexLink"/>
-          </w:rPr>
-          <w:t>Tables</w:t>
-          <w:tab/>
-          <w:t>25</w:t>
-        </w:r>
-      </w:hyperlink>
-    </w:p>
-    <w:p>
-      <w:pPr>
-        <w:pStyle w:val="Heading1"/>
-        <w:rPr/>
-      </w:pPr>
-      <w:bookmarkStart w:id="0" w:name="__RefHeading___Toc3809_2856925443"/>
-      <w:bookmarkEnd w:id="0"/>
-      <w:r>
-        <w:rPr/>
-        <w:t>Introduction</w:t>
-      </w:r>
-      <w:r>
-        <w:rPr/>
-        <w:fldChar w:fldCharType="end"/>
-      </w:r>
-    </w:p>
+    <w:sdt>
+      <w:sdtPr>
+        <w:docPartObj>
+          <w:docPartGallery w:val="Table of Contents"/>
+          <w:docPartUnique w:val="true"/>
+        </w:docPartObj>
+      </w:sdtPr>
+      <w:sdtContent>
+        <w:p>
+          <w:pPr>
+            <w:pStyle w:val="Contents1"/>
+            <w:rPr/>
+          </w:pPr>
+          <w:r>
+            <w:fldChar w:fldCharType="begin"/>
+          </w:r>
+          <w:r>
+            <w:rPr>
+              <w:rStyle w:val="IndexLink"/>
+            </w:rPr>
+            <w:instrText xml:space="preserve"> TOC \f \o "1-9" \h</w:instrText>
+          </w:r>
+          <w:r>
+            <w:rPr>
+              <w:rStyle w:val="IndexLink"/>
+            </w:rPr>
+            <w:fldChar w:fldCharType="separate"/>
+          </w:r>
+          <w:hyperlink w:anchor="__RefHeading___Toc3809_2856925443">
+            <w:r>
+              <w:rPr>
+                <w:rStyle w:val="IndexLink"/>
+              </w:rPr>
+              <w:t>Introduction</w:t>
+              <w:tab/>
+              <w:t>3</w:t>
+            </w:r>
+          </w:hyperlink>
+        </w:p>
+        <w:p>
+          <w:pPr>
+            <w:pStyle w:val="Contents2"/>
+            <w:tabs>
+              <w:tab w:val="clear" w:pos="9355"/>
+              <w:tab w:val="right" w:pos="9638" w:leader="dot"/>
+            </w:tabs>
+            <w:rPr/>
+          </w:pPr>
+          <w:hyperlink w:anchor="__RefHeading___Toc943_1155462304">
+            <w:r>
+              <w:rPr>
+                <w:rStyle w:val="IndexLink"/>
+              </w:rPr>
+              <w:t>Nomenclature</w:t>
+              <w:tab/>
+              <w:t>3</w:t>
+            </w:r>
+          </w:hyperlink>
+        </w:p>
+        <w:p>
+          <w:pPr>
+            <w:pStyle w:val="Contents2"/>
+            <w:tabs>
+              <w:tab w:val="clear" w:pos="9355"/>
+              <w:tab w:val="right" w:pos="9638" w:leader="dot"/>
+            </w:tabs>
+            <w:rPr/>
+          </w:pPr>
+          <w:hyperlink w:anchor="__RefHeading___Toc5349_68767826">
+            <w:r>
+              <w:rPr>
+                <w:rStyle w:val="IndexLink"/>
+              </w:rPr>
+              <w:t>Institutional abbreviations</w:t>
+              <w:tab/>
+              <w:t>3</w:t>
+            </w:r>
+          </w:hyperlink>
+        </w:p>
+        <w:p>
+          <w:pPr>
+            <w:pStyle w:val="Contents1"/>
+            <w:rPr/>
+          </w:pPr>
+          <w:hyperlink w:anchor="__RefHeading___Toc1946_2786159041">
+            <w:r>
+              <w:rPr>
+                <w:rStyle w:val="IndexLink"/>
+              </w:rPr>
+              <w:t xml:space="preserve">History of the concrete </w:t>
+            </w:r>
+            <w:r>
+              <w:rPr>
+                <w:rStyle w:val="IndexLink"/>
+                <w:i/>
+                <w:iCs/>
+              </w:rPr>
+              <w:t>Diplodocus</w:t>
+            </w:r>
+            <w:r>
+              <w:rPr>
+                <w:rStyle w:val="IndexLink"/>
+              </w:rPr>
+              <w:tab/>
+              <w:t>3</w:t>
+            </w:r>
+          </w:hyperlink>
+        </w:p>
+        <w:p>
+          <w:pPr>
+            <w:pStyle w:val="Contents2"/>
+            <w:tabs>
+              <w:tab w:val="clear" w:pos="9355"/>
+              <w:tab w:val="right" w:pos="9638" w:leader="dot"/>
+            </w:tabs>
+            <w:rPr/>
+          </w:pPr>
+          <w:hyperlink w:anchor="__RefHeading___Toc1948_2786159041">
+            <w:r>
+              <w:rPr>
+                <w:rStyle w:val="IndexLink"/>
+              </w:rPr>
+              <w:t xml:space="preserve">The original Carnegie </w:t>
+            </w:r>
+            <w:r>
+              <w:rPr>
+                <w:rStyle w:val="IndexLink"/>
+                <w:i/>
+                <w:iCs/>
+              </w:rPr>
+              <w:t>Diplodocus</w:t>
+            </w:r>
+            <w:r>
+              <w:rPr>
+                <w:rStyle w:val="IndexLink"/>
+              </w:rPr>
+              <w:tab/>
+              <w:t>3</w:t>
+            </w:r>
+          </w:hyperlink>
+        </w:p>
+        <w:p>
+          <w:pPr>
+            <w:pStyle w:val="Contents2"/>
+            <w:tabs>
+              <w:tab w:val="clear" w:pos="9355"/>
+              <w:tab w:val="right" w:pos="9638" w:leader="dot"/>
+            </w:tabs>
+            <w:rPr/>
+          </w:pPr>
+          <w:hyperlink w:anchor="__RefHeading___Toc1950_2786159041">
+            <w:r>
+              <w:rPr>
+                <w:rStyle w:val="IndexLink"/>
+              </w:rPr>
+              <w:t xml:space="preserve">The first casts of the Carnegie </w:t>
+            </w:r>
+            <w:r>
+              <w:rPr>
+                <w:rStyle w:val="IndexLink"/>
+                <w:i/>
+                <w:iCs/>
+              </w:rPr>
+              <w:t>Diplodocus</w:t>
+            </w:r>
+            <w:r>
+              <w:rPr>
+                <w:rStyle w:val="IndexLink"/>
+              </w:rPr>
+              <w:tab/>
+              <w:t>4</w:t>
+            </w:r>
+          </w:hyperlink>
+        </w:p>
+        <w:p>
+          <w:pPr>
+            <w:pStyle w:val="Contents2"/>
+            <w:tabs>
+              <w:tab w:val="clear" w:pos="9355"/>
+              <w:tab w:val="right" w:pos="9638" w:leader="dot"/>
+            </w:tabs>
+            <w:rPr/>
+          </w:pPr>
+          <w:hyperlink w:anchor="__RefHeading___Toc947_1155462304">
+            <w:r>
+              <w:rPr>
+                <w:rStyle w:val="IndexLink"/>
+              </w:rPr>
+              <w:t>The Field House Museum in Vernal</w:t>
+              <w:tab/>
+              <w:t>5</w:t>
+            </w:r>
+          </w:hyperlink>
+        </w:p>
+        <w:p>
+          <w:pPr>
+            <w:pStyle w:val="Contents2"/>
+            <w:tabs>
+              <w:tab w:val="clear" w:pos="9355"/>
+              <w:tab w:val="right" w:pos="9638" w:leader="dot"/>
+            </w:tabs>
+            <w:rPr/>
+          </w:pPr>
+          <w:hyperlink w:anchor="__RefHeading___Toc26119_446257137">
+            <w:r>
+              <w:rPr>
+                <w:rStyle w:val="IndexLink"/>
+              </w:rPr>
+              <w:t>The concrete cast in Vernal</w:t>
+              <w:tab/>
+              <w:t>5</w:t>
+            </w:r>
+          </w:hyperlink>
+        </w:p>
+        <w:p>
+          <w:pPr>
+            <w:pStyle w:val="Contents2"/>
+            <w:tabs>
+              <w:tab w:val="clear" w:pos="9355"/>
+              <w:tab w:val="right" w:pos="9638" w:leader="dot"/>
+            </w:tabs>
+            <w:rPr/>
+          </w:pPr>
+          <w:hyperlink w:anchor="__RefHeading___Toc430_3962850034">
+            <w:r>
+              <w:rPr>
+                <w:rStyle w:val="IndexLink"/>
+              </w:rPr>
+              <w:t>The fate of the original molds</w:t>
+              <w:tab/>
+              <w:t>7</w:t>
+            </w:r>
+          </w:hyperlink>
+        </w:p>
+        <w:p>
+          <w:pPr>
+            <w:pStyle w:val="Contents2"/>
+            <w:tabs>
+              <w:tab w:val="clear" w:pos="9355"/>
+              <w:tab w:val="right" w:pos="9638" w:leader="dot"/>
+            </w:tabs>
+            <w:rPr/>
+          </w:pPr>
+          <w:hyperlink w:anchor="__RefHeading___Toc949_1155462304">
+            <w:r>
+              <w:rPr>
+                <w:rStyle w:val="IndexLink"/>
+              </w:rPr>
+              <w:t>The lightweight cast in Vernal</w:t>
+              <w:tab/>
+              <w:t>10</w:t>
+            </w:r>
+          </w:hyperlink>
+        </w:p>
+        <w:p>
+          <w:pPr>
+            <w:pStyle w:val="Contents2"/>
+            <w:tabs>
+              <w:tab w:val="clear" w:pos="9355"/>
+              <w:tab w:val="right" w:pos="9638" w:leader="dot"/>
+            </w:tabs>
+            <w:rPr/>
+          </w:pPr>
+          <w:hyperlink w:anchor="__RefHeading___Toc418_3962850034">
+            <w:r>
+              <w:rPr>
+                <w:rStyle w:val="IndexLink"/>
+              </w:rPr>
+              <w:t xml:space="preserve">New casts made from molds of the concrete </w:t>
+            </w:r>
+            <w:r>
+              <w:rPr>
+                <w:rStyle w:val="IndexLink"/>
+                <w:i/>
+                <w:iCs/>
+              </w:rPr>
+              <w:t>Diplodocus</w:t>
+            </w:r>
+            <w:r>
+              <w:rPr>
+                <w:rStyle w:val="IndexLink"/>
+              </w:rPr>
+              <w:tab/>
+              <w:t>12</w:t>
+            </w:r>
+          </w:hyperlink>
+        </w:p>
+        <w:p>
+          <w:pPr>
+            <w:pStyle w:val="Contents2"/>
+            <w:tabs>
+              <w:tab w:val="clear" w:pos="9355"/>
+              <w:tab w:val="right" w:pos="9638" w:leader="dot"/>
+            </w:tabs>
+            <w:rPr/>
+          </w:pPr>
+          <w:hyperlink w:anchor="__RefHeading___Toc953_1155462304">
+            <w:r>
+              <w:rPr>
+                <w:rStyle w:val="IndexLink"/>
+              </w:rPr>
+              <w:t xml:space="preserve">The fate of the concrete </w:t>
+            </w:r>
+            <w:r>
+              <w:rPr>
+                <w:rStyle w:val="IndexLink"/>
+                <w:i/>
+                <w:iCs/>
+              </w:rPr>
+              <w:t>Diplodocus</w:t>
+            </w:r>
+            <w:r>
+              <w:rPr>
+                <w:rStyle w:val="IndexLink"/>
+              </w:rPr>
+              <w:tab/>
+              <w:t>14</w:t>
+            </w:r>
+          </w:hyperlink>
+        </w:p>
+        <w:p>
+          <w:pPr>
+            <w:pStyle w:val="Contents2"/>
+            <w:tabs>
+              <w:tab w:val="clear" w:pos="9355"/>
+              <w:tab w:val="right" w:pos="9638" w:leader="dot"/>
+            </w:tabs>
+            <w:rPr/>
+          </w:pPr>
+          <w:hyperlink w:anchor="__RefHeading___Toc3005_1175089729">
+            <w:r>
+              <w:rPr>
+                <w:rStyle w:val="IndexLink"/>
+              </w:rPr>
+              <w:t>The fate of the new molds</w:t>
+              <w:tab/>
+              <w:t>15</w:t>
+            </w:r>
+          </w:hyperlink>
+        </w:p>
+        <w:p>
+          <w:pPr>
+            <w:pStyle w:val="Contents1"/>
+            <w:rPr/>
+          </w:pPr>
+          <w:hyperlink w:anchor="__RefHeading___Toc3401_68767826">
+            <w:r>
+              <w:rPr>
+                <w:rStyle w:val="IndexLink"/>
+              </w:rPr>
+              <w:t>Discussion</w:t>
+              <w:tab/>
+              <w:t>15</w:t>
+            </w:r>
+          </w:hyperlink>
+        </w:p>
+        <w:p>
+          <w:pPr>
+            <w:pStyle w:val="Contents1"/>
+            <w:rPr/>
+          </w:pPr>
+          <w:hyperlink w:anchor="__RefHeading___Toc3529_2542618767">
+            <w:r>
+              <w:rPr>
+                <w:rStyle w:val="IndexLink"/>
+              </w:rPr>
+              <w:t>Acknowledgements</w:t>
+              <w:tab/>
+              <w:t>16</w:t>
+            </w:r>
+          </w:hyperlink>
+        </w:p>
+        <w:p>
+          <w:pPr>
+            <w:pStyle w:val="Contents1"/>
+            <w:rPr/>
+          </w:pPr>
+          <w:hyperlink w:anchor="__RefHeading___Toc3405_68767826">
+            <w:r>
+              <w:rPr>
+                <w:rStyle w:val="IndexLink"/>
+              </w:rPr>
+              <w:t>References</w:t>
+              <w:tab/>
+              <w:t>18</w:t>
+            </w:r>
+          </w:hyperlink>
+        </w:p>
+        <w:p>
+          <w:pPr>
+            <w:pStyle w:val="Contents1"/>
+            <w:rPr/>
+          </w:pPr>
+          <w:hyperlink w:anchor="__RefHeading___Toc3407_68767826">
+            <w:r>
+              <w:rPr>
+                <w:rStyle w:val="IndexLink"/>
+              </w:rPr>
+              <w:t>Figure Captions</w:t>
+              <w:tab/>
+              <w:t>23</w:t>
+            </w:r>
+          </w:hyperlink>
+        </w:p>
+        <w:p>
+          <w:pPr>
+            <w:pStyle w:val="Contents1"/>
+            <w:rPr/>
+          </w:pPr>
+          <w:hyperlink w:anchor="__RefHeading___Toc4426_1817233446">
+            <w:r>
+              <w:rPr>
+                <w:rStyle w:val="IndexLink"/>
+              </w:rPr>
+              <w:t>Tables</w:t>
+              <w:tab/>
+              <w:t>25</w:t>
+            </w:r>
+          </w:hyperlink>
+        </w:p>
+        <w:p>
+          <w:pPr>
+            <w:pStyle w:val="Heading1"/>
+            <w:rPr/>
+          </w:pPr>
+          <w:bookmarkStart w:id="0" w:name="__RefHeading___Toc3809_2856925443"/>
+          <w:bookmarkEnd w:id="0"/>
+          <w:r>
+            <w:rPr/>
+            <w:t>Introduction</w:t>
+          </w:r>
+          <w:r>
+            <w:rPr/>
+            <w:fldChar w:fldCharType="end"/>
+          </w:r>
+        </w:p>
+      </w:sdtContent>
+    </w:sdt>
     <w:p>
       <w:pPr>
         <w:pStyle w:val="TextBody"/>
@@ -1008,7 +1011,7 @@
       </w:pPr>
       <w:r>
         <w:rPr/>
-        <w:t xml:space="preserve">This mounted skeleton quickly became the icon of the Carnegie Museum, and has remained so up to the present, even after the addition to the dinosaur hall of the even larger apatosaurine mounted skeleton CM 3018 which was designated the holotype of the new species </w:t>
+        <w:t xml:space="preserve">This mounted skeleton quickly became the icon of the Carnegie Museum, and has remained so up to the present, even after the addition to the dinosaur hall of the even larger apatosaurine mounted skeleton CM 3018, which was designated the holotype of the new species </w:t>
       </w:r>
       <w:r>
         <w:rPr>
@@ -1123,7 +1126,23 @@
       </w:pPr>
       <w:r>
         <w:rPr/>
-        <w:t>As recounted by Untermann and Untermann (1971), the genesis of the Field House lay with Arthur G. Nord, supervisor of the Ashley National Forest, one of those who was concerned that the fossil wealth of the Vernal area was being stripped by museums outside the locality. Realising the importance of tourism to Utah, he recommended that a museum could position Vernal as a gateway to the state on Highway 40 (Kirby 1998:2). The creation of a museum in Vernal was formally proposed by Dr. J. E. Broadus of the State Museum Association at the Vernal Lions Club meeting of 9 September 1934 (Anonymous 1969), and it was reported in the local press only 18 days later (Anonymous 1934). However, the idea languished for nine years until the Club returned to it on 6 September 1943 (Anonymous 1969). A museum committee was then formed to advocate for a local museum (Anonymous 1943). A senate bill approving the museum was passed in 1945, and the next year Governor Herbert B. Maw made $200,000 available to construct the museum building (Anonymous 1969). G. Ernest Untermann was appointed Director of the museum project, and his wife Billie — a capable scientist and administrator who became the first female naturalist at Dinosaur National Monument (Kirby 1998:2) — was the Staff Scientist. Based on drawings created by the Untermanns, the Salt Lake City architect Miles E. Miller drew up the plans, and the building was erected by Dorland Construction Company. The work was begun on 16 October 1947 and completed on 1 July 1948, and the building was dedicated on 29 October 1948 by Governor Maw.</w:t>
+        <w:t xml:space="preserve">As recounted by Untermann and Untermann (1971), the genesis of the Field House lay with Arthur G. Nord, supervisor of the Ashley National Forest, one of those who was concerned that the fossil wealth of the Vernal area was being stripped by museums outside the locality. Realising the importance of tourism to Utah, he recommended that a museum could position Vernal as a gateway to the state on </w:t>
+      </w:r>
+      <w:r>
+        <w:rPr/>
+        <w:t xml:space="preserve">U.S. </w:t>
+      </w:r>
+      <w:r>
+        <w:rPr/>
+        <w:t xml:space="preserve">Highway 40 (Kirby 1998:2). The creation of a museum in Vernal was formally proposed by Dr. J. E. Broadus of the State Museum Association at the Vernal Lions Club meeting of 9 September 1934 (Anonymous 1969), and it was reported in the local press only 18 days later (Anonymous 1934). However, the idea languished for nine years until the Club returned to it on 6 September 1943 (Anonymous 1969). A museum committee was then formed to advocate for a local museum (Anonymous 1943). A </w:t>
+      </w:r>
+      <w:r>
+        <w:rPr/>
+        <w:t xml:space="preserve">state </w:t>
+      </w:r>
+      <w:r>
+        <w:rPr/>
+        <w:t>senate bill approving the museum was passed in 1945, and the next year Governor Herbert B. Maw made $200,000 available to construct the museum building (Anonymous 1969). G. Ernest Untermann was appointed Director of the museum project, and his wife Billie — a capable scientist and administrator who became the first female naturalist at Dinosaur National Monument (Kirby 1998:2) — was the Staff Scientist. Based on drawings created by the Untermanns, the Salt Lake City architect Miles E. Miller drew up the plans, and the building was erected by Dorland Construction Company. The work was begun on 16 October 1947 and completed on 1 July 1948, and the building was dedicated on 29 October 1948 by Governor Maw.</w:t>
       </w:r>
     </w:p>
     <w:p>
@@ -1546,7 +1565,7 @@
       </w:pPr>
       <w:r>
         <w:rPr/>
-        <w:t>In an unpublished manuscript, Madsen (1990:4) wrote that “The fate of the initial set of molds is somewhat in question, but Wann Langston (personal communication, 1989) suggests that they seem to have been lost, strayed, or stolen during transport from ? to ?. Principles contacted in regards to the disposition of the molds could not provide specific information.”. Infuriatingly, the question marks are in the original. Since both Langston and Madsen are now deceased, there is no way to discover on which of the molds’ journeys Langston thought they were lost or destroyed. It is unlikely, at least, that Langston had in mind the their initial journey from Vernal to Rocky Mount. Kirby (1998:4) wrote that “Somewhere along the line, as the story goes, the molds received from the Carnegie had been shipped to a school down south and never arrived. So they were lost”. Since Rocky mount is about 2000 miles east (not south) of Vernal, it might seem that “a school down south” could not have referred, in a Utah publication, to a museum out east. On the same basis, the Houston museum would not seem an especially likely candidate for this designation, being 1300 miles southeast of Vernal. However, “down South” in the USA does not necessarily refer to geography, but to “the South”, a region composed mostly of states that were Confederate during the civil war — a designation that includes both North Carolina and Texas.</w:t>
+        <w:t>In an unpublished manuscript, Madsen (1990:4) wrote that “The fate of the initial set of molds is somewhat in question, but Wann Langston (personal communication, 1989) suggests that they seem to have been lost, strayed, or stolen during transport from ? to ?. Principles contacted in regards to the disposition of the molds could not provide specific information.”. Infuriatingly, the question marks are in the original. Since both Langston and Madsen are now deceased, there is no way to discover on which of the molds’ journeys Langston thought they were lost or destroyed. It is unlikely, at least, that Langston had in mind their initial journey from Vernal to Rocky Mount. Kirby (1998:4) wrote that “Somewhere along the line, as the story goes, the molds received from the Carnegie had been shipped to a school down south and never arrived. So they were lost”. Since Rocky mount is about 2000 miles east (not south) of Vernal, it might seem that “a school down south” could not have referred, in a Utah publication, to a museum out east. On the same basis, the Houston museum would not seem an especially likely candidate for this designation, being 1300 miles southeast of Vernal. However, “down South” in the USA does not necessarily refer to geography, but to “the South”, a region composed mostly of states that were Confederate during the civil war — a designation that includes both North Carolina and Texas.</w:t>
       </w:r>
     </w:p>
     <w:p>
@@ -1556,15 +1575,7 @@
       </w:pPr>
       <w:r>
         <w:rPr/>
-        <w:t>Yet another possibility is described by David S. Berman (pers. comm., 2022), relating a personal communication from John S. McIntosh. In this version, a person who had obtained the molds for the use of a public museum — most likely Harold Minges for the Rocky Mount Children’s Museum — became embroiled in a dispute with the museum administrators and sequestered the molds in a barn. There they remained for some time until the rubber straps that held the</w:t>
-      </w:r>
-      <w:r>
-        <w:rPr/>
-        <w:t>m</w:t>
-      </w:r>
-      <w:r>
-        <w:rPr/>
-        <w:t xml:space="preserve"> together the molds constituting each element perished, and the 600 pieces that made up the molds became hopelessly jumbled. Re-associating the pieces would have been an enormou